<commit_message>
Updated report; added presentation PDF in english; stored mockup PNG in higher quality
</commit_message>
<xml_diff>
--- a/BananaCo_report/BananaCo_report.docx
+++ b/BananaCo_report/BananaCo_report.docx
@@ -1,12 +1,12 @@
 
 <file path=word/document.xml><?xml version="1.0" encoding="utf-8"?>
-<w:document xmlns:wpc="http://schemas.microsoft.com/office/word/2010/wordprocessingCanvas" xmlns:cx="http://schemas.microsoft.com/office/drawing/2014/chartex" xmlns:mc="http://schemas.openxmlformats.org/markup-compatibility/2006" xmlns:o="urn:schemas-microsoft-com:office:office" xmlns:r="http://schemas.openxmlformats.org/officeDocument/2006/relationships" xmlns:m="http://schemas.openxmlformats.org/officeDocument/2006/math" xmlns:v="urn:schemas-microsoft-com:vml" xmlns:wp14="http://schemas.microsoft.com/office/word/2010/wordprocessingDrawing" xmlns:wp="http://schemas.openxmlformats.org/drawingml/2006/wordprocessingDrawing" xmlns:w10="urn:schemas-microsoft-com:office:word" xmlns:w="http://schemas.openxmlformats.org/wordprocessingml/2006/main" xmlns:w14="http://schemas.microsoft.com/office/word/2010/wordml" xmlns:w15="http://schemas.microsoft.com/office/word/2012/wordml" xmlns:w16se="http://schemas.microsoft.com/office/word/2015/wordml/symex" xmlns:wpg="http://schemas.microsoft.com/office/word/2010/wordprocessingGroup" xmlns:wpi="http://schemas.microsoft.com/office/word/2010/wordprocessingInk" xmlns:wne="http://schemas.microsoft.com/office/word/2006/wordml" xmlns:wps="http://schemas.microsoft.com/office/word/2010/wordprocessingShape" mc:Ignorable="w14 w15 w16se wp14">
+<w:document xmlns:wpc="http://schemas.microsoft.com/office/word/2010/wordprocessingCanvas" xmlns:cx="http://schemas.microsoft.com/office/drawing/2014/chartex" xmlns:cx1="http://schemas.microsoft.com/office/drawing/2015/9/8/chartex" xmlns:cx2="http://schemas.microsoft.com/office/drawing/2015/10/21/chartex" xmlns:cx3="http://schemas.microsoft.com/office/drawing/2016/5/9/chartex" xmlns:cx4="http://schemas.microsoft.com/office/drawing/2016/5/10/chartex" xmlns:cx5="http://schemas.microsoft.com/office/drawing/2016/5/11/chartex" xmlns:cx6="http://schemas.microsoft.com/office/drawing/2016/5/12/chartex" xmlns:cx7="http://schemas.microsoft.com/office/drawing/2016/5/13/chartex" xmlns:cx8="http://schemas.microsoft.com/office/drawing/2016/5/14/chartex" xmlns:mc="http://schemas.openxmlformats.org/markup-compatibility/2006" xmlns:aink="http://schemas.microsoft.com/office/drawing/2016/ink" xmlns:am3d="http://schemas.microsoft.com/office/drawing/2017/model3d" xmlns:o="urn:schemas-microsoft-com:office:office" xmlns:r="http://schemas.openxmlformats.org/officeDocument/2006/relationships" xmlns:m="http://schemas.openxmlformats.org/officeDocument/2006/math" xmlns:v="urn:schemas-microsoft-com:vml" xmlns:wp14="http://schemas.microsoft.com/office/word/2010/wordprocessingDrawing" xmlns:wp="http://schemas.openxmlformats.org/drawingml/2006/wordprocessingDrawing" xmlns:w10="urn:schemas-microsoft-com:office:word" xmlns:w="http://schemas.openxmlformats.org/wordprocessingml/2006/main" xmlns:w14="http://schemas.microsoft.com/office/word/2010/wordml" xmlns:w15="http://schemas.microsoft.com/office/word/2012/wordml" xmlns:w16cid="http://schemas.microsoft.com/office/word/2016/wordml/cid" xmlns:w16se="http://schemas.microsoft.com/office/word/2015/wordml/symex" xmlns:wpg="http://schemas.microsoft.com/office/word/2010/wordprocessingGroup" xmlns:wpi="http://schemas.microsoft.com/office/word/2010/wordprocessingInk" xmlns:wne="http://schemas.microsoft.com/office/word/2006/wordml" xmlns:wps="http://schemas.microsoft.com/office/word/2010/wordprocessingShape" mc:Ignorable="w14 w15 w16se w16cid wp14">
   <w:body>
     <w:p>
       <w:r>
         <w:rPr>
           <w:noProof/>
-          <w:lang w:val="de-DE" w:eastAsia="de-DE"/>
+          <w:lang w:eastAsia="de-DE"/>
         </w:rPr>
         <w:drawing>
           <wp:inline distT="0" distB="0" distL="0" distR="0" wp14:anchorId="77EC7B33" wp14:editId="463F3EAD">
@@ -54,7 +54,7 @@
             <v:stroke joinstyle="miter"/>
             <v:path gradientshapeok="t" o:connecttype="rect"/>
           </v:shapetype>
-          <v:shape id="_x0000_s1043" type="#_x0000_t202" style="width:261.35pt;height:62.2pt;mso-left-percent:-10001;mso-top-percent:-10001;mso-position-horizontal:absolute;mso-position-horizontal-relative:char;mso-position-vertical:absolute;mso-position-vertical-relative:line;mso-left-percent:-10001;mso-top-percent:-10001" stroked="f">
+          <v:shape id="_x0000_s1049" type="#_x0000_t202" style="width:261.35pt;height:62.2pt;mso-left-percent:-10001;mso-top-percent:-10001;mso-position-horizontal:absolute;mso-position-horizontal-relative:char;mso-position-vertical:absolute;mso-position-vertical-relative:line;mso-left-percent:-10001;mso-top-percent:-10001" stroked="f">
             <v:textbox>
               <w:txbxContent>
                 <w:p>
@@ -98,7 +98,6 @@
                 <w:p/>
               </w:txbxContent>
             </v:textbox>
-            <w10:wrap type="none"/>
             <w10:anchorlock/>
           </v:shape>
         </w:pict>
@@ -245,7 +244,6 @@
           <w:tab w:val="left" w:pos="3544"/>
         </w:tabs>
         <w:rPr>
-          <w:bCs/>
           <w:color w:val="FF0000"/>
         </w:rPr>
       </w:pPr>
@@ -271,13 +269,7 @@
         <w:rPr>
           <w:color w:val="FF0000"/>
         </w:rPr>
-        <w:t>…</w:t>
-      </w:r>
-      <w:r>
-        <w:rPr>
-          <w:color w:val="FF0000"/>
-        </w:rPr>
-        <w:t>&lt;First name&gt;&lt;Surname&gt;</w:t>
+        <w:t>…&lt;First name&gt;&lt;Surname&gt;</w:t>
       </w:r>
       <w:r>
         <w:rPr>
@@ -483,7 +475,13 @@
         <w:t>rd</w:t>
       </w:r>
       <w:r>
-        <w:t xml:space="preserve"> April, 2019</w:t>
+        <w:t xml:space="preserve"> </w:t>
+      </w:r>
+      <w:r>
+        <w:t>April</w:t>
+      </w:r>
+      <w:r>
+        <w:t xml:space="preserve"> 2019</w:t>
       </w:r>
     </w:p>
     <w:p/>
@@ -507,16 +505,14 @@
         <w:t>Content</w:t>
       </w:r>
     </w:p>
-    <w:bookmarkStart w:id="0" w:name="_GoBack"/>
-    <w:bookmarkEnd w:id="0"/>
-    <w:p>
-      <w:pPr>
-        <w:pStyle w:val="Verzeichnis1"/>
+    <w:p>
+      <w:pPr>
+        <w:pStyle w:val="TOC1"/>
         <w:rPr>
           <w:rFonts w:asciiTheme="minorHAnsi" w:hAnsiTheme="minorHAnsi"/>
           <w:b w:val="0"/>
           <w:noProof/>
-          <w:lang w:val="de-DE" w:eastAsia="de-DE"/>
+          <w:lang w:val="en-DE" w:eastAsia="en-DE"/>
         </w:rPr>
       </w:pPr>
       <w:r>
@@ -528,7 +524,7 @@
       <w:r>
         <w:fldChar w:fldCharType="separate"/>
       </w:r>
-      <w:hyperlink w:anchor="_Toc4244483" w:history="1">
+      <w:hyperlink w:anchor="_Toc4260251" w:history="1">
         <w:r>
           <w:rPr>
             <w:rStyle w:val="Hyperlink"/>
@@ -541,7 +537,7 @@
             <w:rFonts w:asciiTheme="minorHAnsi" w:hAnsiTheme="minorHAnsi"/>
             <w:b w:val="0"/>
             <w:noProof/>
-            <w:lang w:val="de-DE" w:eastAsia="de-DE"/>
+            <w:lang w:val="en-DE" w:eastAsia="en-DE"/>
           </w:rPr>
           <w:tab/>
         </w:r>
@@ -571,7 +567,7 @@
             <w:noProof/>
             <w:webHidden/>
           </w:rPr>
-          <w:instrText xml:space="preserve"> PAGEREF _Toc4244483 \h </w:instrText>
+          <w:instrText xml:space="preserve"> PAGEREF _Toc4260251 \h </w:instrText>
         </w:r>
         <w:r>
           <w:rPr>
@@ -591,7 +587,7 @@
             <w:noProof/>
             <w:webHidden/>
           </w:rPr>
-          <w:t>III</w:t>
+          <w:t>IV</w:t>
         </w:r>
         <w:r>
           <w:rPr>
@@ -604,13 +600,13 @@
     </w:p>
     <w:p>
       <w:pPr>
-        <w:pStyle w:val="Verzeichnis2"/>
+        <w:pStyle w:val="TOC2"/>
         <w:rPr>
           <w:rFonts w:asciiTheme="minorHAnsi" w:hAnsiTheme="minorHAnsi"/>
-          <w:lang w:val="de-DE" w:eastAsia="de-DE"/>
-        </w:rPr>
-      </w:pPr>
-      <w:hyperlink w:anchor="_Toc4244484" w:history="1">
+          <w:lang w:val="en-DE" w:eastAsia="en-DE"/>
+        </w:rPr>
+      </w:pPr>
+      <w:hyperlink w:anchor="_Toc4260252" w:history="1">
         <w:r>
           <w:rPr>
             <w:rStyle w:val="Hyperlink"/>
@@ -620,7 +616,7 @@
         <w:r>
           <w:rPr>
             <w:rFonts w:asciiTheme="minorHAnsi" w:hAnsiTheme="minorHAnsi"/>
-            <w:lang w:val="de-DE" w:eastAsia="de-DE"/>
+            <w:lang w:val="en-DE" w:eastAsia="en-DE"/>
           </w:rPr>
           <w:tab/>
         </w:r>
@@ -646,7 +642,7 @@
           <w:rPr>
             <w:webHidden/>
           </w:rPr>
-          <w:instrText xml:space="preserve"> PAGEREF _Toc4244484 \h </w:instrText>
+          <w:instrText xml:space="preserve"> PAGEREF _Toc4260252 \h </w:instrText>
         </w:r>
         <w:r>
           <w:rPr>
@@ -663,7 +659,7 @@
           <w:rPr>
             <w:webHidden/>
           </w:rPr>
-          <w:t>III</w:t>
+          <w:t>IV</w:t>
         </w:r>
         <w:r>
           <w:rPr>
@@ -675,13 +671,13 @@
     </w:p>
     <w:p>
       <w:pPr>
-        <w:pStyle w:val="Verzeichnis2"/>
+        <w:pStyle w:val="TOC2"/>
         <w:rPr>
           <w:rFonts w:asciiTheme="minorHAnsi" w:hAnsiTheme="minorHAnsi"/>
-          <w:lang w:val="de-DE" w:eastAsia="de-DE"/>
-        </w:rPr>
-      </w:pPr>
-      <w:hyperlink w:anchor="_Toc4244485" w:history="1">
+          <w:lang w:val="en-DE" w:eastAsia="en-DE"/>
+        </w:rPr>
+      </w:pPr>
+      <w:hyperlink w:anchor="_Toc4260253" w:history="1">
         <w:r>
           <w:rPr>
             <w:rStyle w:val="Hyperlink"/>
@@ -691,7 +687,7 @@
         <w:r>
           <w:rPr>
             <w:rFonts w:asciiTheme="minorHAnsi" w:hAnsiTheme="minorHAnsi"/>
-            <w:lang w:val="de-DE" w:eastAsia="de-DE"/>
+            <w:lang w:val="en-DE" w:eastAsia="en-DE"/>
           </w:rPr>
           <w:tab/>
         </w:r>
@@ -699,7 +695,7 @@
           <w:rPr>
             <w:rStyle w:val="Hyperlink"/>
           </w:rPr>
-          <w:t>Idea / Proposed Solution</w:t>
+          <w:t>Proposed Solution</w:t>
         </w:r>
         <w:r>
           <w:rPr>
@@ -717,7 +713,7 @@
           <w:rPr>
             <w:webHidden/>
           </w:rPr>
-          <w:instrText xml:space="preserve"> PAGEREF _Toc4244485 \h </w:instrText>
+          <w:instrText xml:space="preserve"> PAGEREF _Toc4260253 \h </w:instrText>
         </w:r>
         <w:r>
           <w:rPr>
@@ -734,7 +730,7 @@
           <w:rPr>
             <w:webHidden/>
           </w:rPr>
-          <w:t>III</w:t>
+          <w:t>IV</w:t>
         </w:r>
         <w:r>
           <w:rPr>
@@ -746,15 +742,15 @@
     </w:p>
     <w:p>
       <w:pPr>
-        <w:pStyle w:val="Verzeichnis1"/>
+        <w:pStyle w:val="TOC1"/>
         <w:rPr>
           <w:rFonts w:asciiTheme="minorHAnsi" w:hAnsiTheme="minorHAnsi"/>
           <w:b w:val="0"/>
           <w:noProof/>
-          <w:lang w:val="de-DE" w:eastAsia="de-DE"/>
-        </w:rPr>
-      </w:pPr>
-      <w:hyperlink w:anchor="_Toc4244486" w:history="1">
+          <w:lang w:val="en-DE" w:eastAsia="en-DE"/>
+        </w:rPr>
+      </w:pPr>
+      <w:hyperlink w:anchor="_Toc4260254" w:history="1">
         <w:r>
           <w:rPr>
             <w:rStyle w:val="Hyperlink"/>
@@ -767,7 +763,7 @@
             <w:rFonts w:asciiTheme="minorHAnsi" w:hAnsiTheme="minorHAnsi"/>
             <w:b w:val="0"/>
             <w:noProof/>
-            <w:lang w:val="de-DE" w:eastAsia="de-DE"/>
+            <w:lang w:val="en-DE" w:eastAsia="en-DE"/>
           </w:rPr>
           <w:tab/>
         </w:r>
@@ -797,7 +793,7 @@
             <w:noProof/>
             <w:webHidden/>
           </w:rPr>
-          <w:instrText xml:space="preserve"> PAGEREF _Toc4244486 \h </w:instrText>
+          <w:instrText xml:space="preserve"> PAGEREF _Toc4260254 \h </w:instrText>
         </w:r>
         <w:r>
           <w:rPr>
@@ -817,7 +813,7 @@
             <w:noProof/>
             <w:webHidden/>
           </w:rPr>
-          <w:t>IV</w:t>
+          <w:t>V</w:t>
         </w:r>
         <w:r>
           <w:rPr>
@@ -830,13 +826,13 @@
     </w:p>
     <w:p>
       <w:pPr>
-        <w:pStyle w:val="Verzeichnis2"/>
+        <w:pStyle w:val="TOC2"/>
         <w:rPr>
           <w:rFonts w:asciiTheme="minorHAnsi" w:hAnsiTheme="minorHAnsi"/>
-          <w:lang w:val="de-DE" w:eastAsia="de-DE"/>
-        </w:rPr>
-      </w:pPr>
-      <w:hyperlink w:anchor="_Toc4244487" w:history="1">
+          <w:lang w:val="en-DE" w:eastAsia="en-DE"/>
+        </w:rPr>
+      </w:pPr>
+      <w:hyperlink w:anchor="_Toc4260255" w:history="1">
         <w:r>
           <w:rPr>
             <w:rStyle w:val="Hyperlink"/>
@@ -846,7 +842,7 @@
         <w:r>
           <w:rPr>
             <w:rFonts w:asciiTheme="minorHAnsi" w:hAnsiTheme="minorHAnsi"/>
-            <w:lang w:val="de-DE" w:eastAsia="de-DE"/>
+            <w:lang w:val="en-DE" w:eastAsia="en-DE"/>
           </w:rPr>
           <w:tab/>
         </w:r>
@@ -872,7 +868,7 @@
           <w:rPr>
             <w:webHidden/>
           </w:rPr>
-          <w:instrText xml:space="preserve"> PAGEREF _Toc4244487 \h </w:instrText>
+          <w:instrText xml:space="preserve"> PAGEREF _Toc4260255 \h </w:instrText>
         </w:r>
         <w:r>
           <w:rPr>
@@ -889,7 +885,7 @@
           <w:rPr>
             <w:webHidden/>
           </w:rPr>
-          <w:t>IV</w:t>
+          <w:t>V</w:t>
         </w:r>
         <w:r>
           <w:rPr>
@@ -901,13 +897,13 @@
     </w:p>
     <w:p>
       <w:pPr>
-        <w:pStyle w:val="Verzeichnis2"/>
+        <w:pStyle w:val="TOC2"/>
         <w:rPr>
           <w:rFonts w:asciiTheme="minorHAnsi" w:hAnsiTheme="minorHAnsi"/>
-          <w:lang w:val="de-DE" w:eastAsia="de-DE"/>
-        </w:rPr>
-      </w:pPr>
-      <w:hyperlink w:anchor="_Toc4244488" w:history="1">
+          <w:lang w:val="en-DE" w:eastAsia="en-DE"/>
+        </w:rPr>
+      </w:pPr>
+      <w:hyperlink w:anchor="_Toc4260256" w:history="1">
         <w:r>
           <w:rPr>
             <w:rStyle w:val="Hyperlink"/>
@@ -917,7 +913,7 @@
         <w:r>
           <w:rPr>
             <w:rFonts w:asciiTheme="minorHAnsi" w:hAnsiTheme="minorHAnsi"/>
-            <w:lang w:val="de-DE" w:eastAsia="de-DE"/>
+            <w:lang w:val="en-DE" w:eastAsia="en-DE"/>
           </w:rPr>
           <w:tab/>
         </w:r>
@@ -925,7 +921,7 @@
           <w:rPr>
             <w:rStyle w:val="Hyperlink"/>
           </w:rPr>
-          <w:t>Background / Literature review</w:t>
+          <w:t>Background</w:t>
         </w:r>
         <w:r>
           <w:rPr>
@@ -943,7 +939,7 @@
           <w:rPr>
             <w:webHidden/>
           </w:rPr>
-          <w:instrText xml:space="preserve"> PAGEREF _Toc4244488 \h </w:instrText>
+          <w:instrText xml:space="preserve"> PAGEREF _Toc4260256 \h </w:instrText>
         </w:r>
         <w:r>
           <w:rPr>
@@ -960,7 +956,7 @@
           <w:rPr>
             <w:webHidden/>
           </w:rPr>
-          <w:t>IV</w:t>
+          <w:t>V</w:t>
         </w:r>
         <w:r>
           <w:rPr>
@@ -972,13 +968,13 @@
     </w:p>
     <w:p>
       <w:pPr>
-        <w:pStyle w:val="Verzeichnis2"/>
+        <w:pStyle w:val="TOC2"/>
         <w:rPr>
           <w:rFonts w:asciiTheme="minorHAnsi" w:hAnsiTheme="minorHAnsi"/>
-          <w:lang w:val="de-DE" w:eastAsia="de-DE"/>
-        </w:rPr>
-      </w:pPr>
-      <w:hyperlink w:anchor="_Toc4244489" w:history="1">
+          <w:lang w:val="en-DE" w:eastAsia="en-DE"/>
+        </w:rPr>
+      </w:pPr>
+      <w:hyperlink w:anchor="_Toc4260257" w:history="1">
         <w:r>
           <w:rPr>
             <w:rStyle w:val="Hyperlink"/>
@@ -988,7 +984,7 @@
         <w:r>
           <w:rPr>
             <w:rFonts w:asciiTheme="minorHAnsi" w:hAnsiTheme="minorHAnsi"/>
-            <w:lang w:val="de-DE" w:eastAsia="de-DE"/>
+            <w:lang w:val="en-DE" w:eastAsia="en-DE"/>
           </w:rPr>
           <w:tab/>
         </w:r>
@@ -1014,7 +1010,7 @@
           <w:rPr>
             <w:webHidden/>
           </w:rPr>
-          <w:instrText xml:space="preserve"> PAGEREF _Toc4244489 \h </w:instrText>
+          <w:instrText xml:space="preserve"> PAGEREF _Toc4260257 \h </w:instrText>
         </w:r>
         <w:r>
           <w:rPr>
@@ -1031,7 +1027,7 @@
           <w:rPr>
             <w:webHidden/>
           </w:rPr>
-          <w:t>IV</w:t>
+          <w:t>V</w:t>
         </w:r>
         <w:r>
           <w:rPr>
@@ -1043,13 +1039,13 @@
     </w:p>
     <w:p>
       <w:pPr>
-        <w:pStyle w:val="Verzeichnis3"/>
+        <w:pStyle w:val="TOC3"/>
         <w:rPr>
           <w:rFonts w:asciiTheme="minorHAnsi" w:hAnsiTheme="minorHAnsi"/>
-          <w:lang w:val="de-DE" w:eastAsia="de-DE"/>
-        </w:rPr>
-      </w:pPr>
-      <w:hyperlink w:anchor="_Toc4244490" w:history="1">
+          <w:lang w:val="en-DE" w:eastAsia="en-DE"/>
+        </w:rPr>
+      </w:pPr>
+      <w:hyperlink w:anchor="_Toc4260258" w:history="1">
         <w:r>
           <w:rPr>
             <w:rStyle w:val="Hyperlink"/>
@@ -1059,7 +1055,7 @@
         <w:r>
           <w:rPr>
             <w:rFonts w:asciiTheme="minorHAnsi" w:hAnsiTheme="minorHAnsi"/>
-            <w:lang w:val="de-DE" w:eastAsia="de-DE"/>
+            <w:lang w:val="en-DE" w:eastAsia="en-DE"/>
           </w:rPr>
           <w:tab/>
         </w:r>
@@ -1085,7 +1081,7 @@
           <w:rPr>
             <w:webHidden/>
           </w:rPr>
-          <w:instrText xml:space="preserve"> PAGEREF _Toc4244490 \h </w:instrText>
+          <w:instrText xml:space="preserve"> PAGEREF _Toc4260258 \h </w:instrText>
         </w:r>
         <w:r>
           <w:rPr>
@@ -1102,7 +1098,7 @@
           <w:rPr>
             <w:webHidden/>
           </w:rPr>
-          <w:t>IV</w:t>
+          <w:t>V</w:t>
         </w:r>
         <w:r>
           <w:rPr>
@@ -1114,13 +1110,13 @@
     </w:p>
     <w:p>
       <w:pPr>
-        <w:pStyle w:val="Verzeichnis3"/>
+        <w:pStyle w:val="TOC3"/>
         <w:rPr>
           <w:rFonts w:asciiTheme="minorHAnsi" w:hAnsiTheme="minorHAnsi"/>
-          <w:lang w:val="de-DE" w:eastAsia="de-DE"/>
-        </w:rPr>
-      </w:pPr>
-      <w:hyperlink w:anchor="_Toc4244491" w:history="1">
+          <w:lang w:val="en-DE" w:eastAsia="en-DE"/>
+        </w:rPr>
+      </w:pPr>
+      <w:hyperlink w:anchor="_Toc4260259" w:history="1">
         <w:r>
           <w:rPr>
             <w:rStyle w:val="Hyperlink"/>
@@ -1130,7 +1126,7 @@
         <w:r>
           <w:rPr>
             <w:rFonts w:asciiTheme="minorHAnsi" w:hAnsiTheme="minorHAnsi"/>
-            <w:lang w:val="de-DE" w:eastAsia="de-DE"/>
+            <w:lang w:val="en-DE" w:eastAsia="en-DE"/>
           </w:rPr>
           <w:tab/>
         </w:r>
@@ -1156,7 +1152,7 @@
           <w:rPr>
             <w:webHidden/>
           </w:rPr>
-          <w:instrText xml:space="preserve"> PAGEREF _Toc4244491 \h </w:instrText>
+          <w:instrText xml:space="preserve"> PAGEREF _Toc4260259 \h </w:instrText>
         </w:r>
         <w:r>
           <w:rPr>
@@ -1173,7 +1169,7 @@
           <w:rPr>
             <w:webHidden/>
           </w:rPr>
-          <w:t>IV</w:t>
+          <w:t>V</w:t>
         </w:r>
         <w:r>
           <w:rPr>
@@ -1185,13 +1181,13 @@
     </w:p>
     <w:p>
       <w:pPr>
-        <w:pStyle w:val="Verzeichnis2"/>
+        <w:pStyle w:val="TOC2"/>
         <w:rPr>
           <w:rFonts w:asciiTheme="minorHAnsi" w:hAnsiTheme="minorHAnsi"/>
-          <w:lang w:val="de-DE" w:eastAsia="de-DE"/>
-        </w:rPr>
-      </w:pPr>
-      <w:hyperlink w:anchor="_Toc4244492" w:history="1">
+          <w:lang w:val="en-DE" w:eastAsia="en-DE"/>
+        </w:rPr>
+      </w:pPr>
+      <w:hyperlink w:anchor="_Toc4260260" w:history="1">
         <w:r>
           <w:rPr>
             <w:rStyle w:val="Hyperlink"/>
@@ -1201,7 +1197,7 @@
         <w:r>
           <w:rPr>
             <w:rFonts w:asciiTheme="minorHAnsi" w:hAnsiTheme="minorHAnsi"/>
-            <w:lang w:val="de-DE" w:eastAsia="de-DE"/>
+            <w:lang w:val="en-DE" w:eastAsia="en-DE"/>
           </w:rPr>
           <w:tab/>
         </w:r>
@@ -1227,7 +1223,7 @@
           <w:rPr>
             <w:webHidden/>
           </w:rPr>
-          <w:instrText xml:space="preserve"> PAGEREF _Toc4244492 \h </w:instrText>
+          <w:instrText xml:space="preserve"> PAGEREF _Toc4260260 \h </w:instrText>
         </w:r>
         <w:r>
           <w:rPr>
@@ -1244,7 +1240,7 @@
           <w:rPr>
             <w:webHidden/>
           </w:rPr>
-          <w:t>V</w:t>
+          <w:t>VI</w:t>
         </w:r>
         <w:r>
           <w:rPr>
@@ -1256,13 +1252,13 @@
     </w:p>
     <w:p>
       <w:pPr>
-        <w:pStyle w:val="Verzeichnis2"/>
+        <w:pStyle w:val="TOC2"/>
         <w:rPr>
           <w:rFonts w:asciiTheme="minorHAnsi" w:hAnsiTheme="minorHAnsi"/>
-          <w:lang w:val="de-DE" w:eastAsia="de-DE"/>
-        </w:rPr>
-      </w:pPr>
-      <w:hyperlink w:anchor="_Toc4244493" w:history="1">
+          <w:lang w:val="en-DE" w:eastAsia="en-DE"/>
+        </w:rPr>
+      </w:pPr>
+      <w:hyperlink w:anchor="_Toc4260261" w:history="1">
         <w:r>
           <w:rPr>
             <w:rStyle w:val="Hyperlink"/>
@@ -1272,7 +1268,7 @@
         <w:r>
           <w:rPr>
             <w:rFonts w:asciiTheme="minorHAnsi" w:hAnsiTheme="minorHAnsi"/>
-            <w:lang w:val="de-DE" w:eastAsia="de-DE"/>
+            <w:lang w:val="en-DE" w:eastAsia="en-DE"/>
           </w:rPr>
           <w:tab/>
         </w:r>
@@ -1298,7 +1294,7 @@
           <w:rPr>
             <w:webHidden/>
           </w:rPr>
-          <w:instrText xml:space="preserve"> PAGEREF _Toc4244493 \h </w:instrText>
+          <w:instrText xml:space="preserve"> PAGEREF _Toc4260261 \h </w:instrText>
         </w:r>
         <w:r>
           <w:rPr>
@@ -1315,7 +1311,7 @@
           <w:rPr>
             <w:webHidden/>
           </w:rPr>
-          <w:t>V</w:t>
+          <w:t>VI</w:t>
         </w:r>
         <w:r>
           <w:rPr>
@@ -1327,15 +1323,15 @@
     </w:p>
     <w:p>
       <w:pPr>
-        <w:pStyle w:val="Verzeichnis1"/>
+        <w:pStyle w:val="TOC1"/>
         <w:rPr>
           <w:rFonts w:asciiTheme="minorHAnsi" w:hAnsiTheme="minorHAnsi"/>
           <w:b w:val="0"/>
           <w:noProof/>
-          <w:lang w:val="de-DE" w:eastAsia="de-DE"/>
-        </w:rPr>
-      </w:pPr>
-      <w:hyperlink w:anchor="_Toc4244494" w:history="1">
+          <w:lang w:val="en-DE" w:eastAsia="en-DE"/>
+        </w:rPr>
+      </w:pPr>
+      <w:hyperlink w:anchor="_Toc4260262" w:history="1">
         <w:r>
           <w:rPr>
             <w:rStyle w:val="Hyperlink"/>
@@ -1348,7 +1344,7 @@
             <w:rFonts w:asciiTheme="minorHAnsi" w:hAnsiTheme="minorHAnsi"/>
             <w:b w:val="0"/>
             <w:noProof/>
-            <w:lang w:val="de-DE" w:eastAsia="de-DE"/>
+            <w:lang w:val="en-DE" w:eastAsia="en-DE"/>
           </w:rPr>
           <w:tab/>
         </w:r>
@@ -1357,6 +1353,755 @@
             <w:rStyle w:val="Hyperlink"/>
             <w:noProof/>
           </w:rPr>
+          <w:t>Neural Network</w:t>
+        </w:r>
+        <w:r>
+          <w:rPr>
+            <w:noProof/>
+            <w:webHidden/>
+          </w:rPr>
+          <w:tab/>
+        </w:r>
+        <w:r>
+          <w:rPr>
+            <w:noProof/>
+            <w:webHidden/>
+          </w:rPr>
+          <w:fldChar w:fldCharType="begin"/>
+        </w:r>
+        <w:r>
+          <w:rPr>
+            <w:noProof/>
+            <w:webHidden/>
+          </w:rPr>
+          <w:instrText xml:space="preserve"> PAGEREF _Toc4260262 \h </w:instrText>
+        </w:r>
+        <w:r>
+          <w:rPr>
+            <w:noProof/>
+            <w:webHidden/>
+          </w:rPr>
+        </w:r>
+        <w:r>
+          <w:rPr>
+            <w:noProof/>
+            <w:webHidden/>
+          </w:rPr>
+          <w:fldChar w:fldCharType="separate"/>
+        </w:r>
+        <w:r>
+          <w:rPr>
+            <w:noProof/>
+            <w:webHidden/>
+          </w:rPr>
+          <w:t>VII</w:t>
+        </w:r>
+        <w:r>
+          <w:rPr>
+            <w:noProof/>
+            <w:webHidden/>
+          </w:rPr>
+          <w:fldChar w:fldCharType="end"/>
+        </w:r>
+      </w:hyperlink>
+    </w:p>
+    <w:p>
+      <w:pPr>
+        <w:pStyle w:val="TOC2"/>
+        <w:rPr>
+          <w:rFonts w:asciiTheme="minorHAnsi" w:hAnsiTheme="minorHAnsi"/>
+          <w:lang w:val="en-DE" w:eastAsia="en-DE"/>
+        </w:rPr>
+      </w:pPr>
+      <w:hyperlink w:anchor="_Toc4260263" w:history="1">
+        <w:r>
+          <w:rPr>
+            <w:rStyle w:val="Hyperlink"/>
+          </w:rPr>
+          <w:t>3.1</w:t>
+        </w:r>
+        <w:r>
+          <w:rPr>
+            <w:rFonts w:asciiTheme="minorHAnsi" w:hAnsiTheme="minorHAnsi"/>
+            <w:lang w:val="en-DE" w:eastAsia="en-DE"/>
+          </w:rPr>
+          <w:tab/>
+        </w:r>
+        <w:r>
+          <w:rPr>
+            <w:rStyle w:val="Hyperlink"/>
+          </w:rPr>
+          <w:t>Introduction</w:t>
+        </w:r>
+        <w:r>
+          <w:rPr>
+            <w:webHidden/>
+          </w:rPr>
+          <w:tab/>
+        </w:r>
+        <w:r>
+          <w:rPr>
+            <w:webHidden/>
+          </w:rPr>
+          <w:fldChar w:fldCharType="begin"/>
+        </w:r>
+        <w:r>
+          <w:rPr>
+            <w:webHidden/>
+          </w:rPr>
+          <w:instrText xml:space="preserve"> PAGEREF _Toc4260263 \h </w:instrText>
+        </w:r>
+        <w:r>
+          <w:rPr>
+            <w:webHidden/>
+          </w:rPr>
+        </w:r>
+        <w:r>
+          <w:rPr>
+            <w:webHidden/>
+          </w:rPr>
+          <w:fldChar w:fldCharType="separate"/>
+        </w:r>
+        <w:r>
+          <w:rPr>
+            <w:webHidden/>
+          </w:rPr>
+          <w:t>VII</w:t>
+        </w:r>
+        <w:r>
+          <w:rPr>
+            <w:webHidden/>
+          </w:rPr>
+          <w:fldChar w:fldCharType="end"/>
+        </w:r>
+      </w:hyperlink>
+    </w:p>
+    <w:p>
+      <w:pPr>
+        <w:pStyle w:val="TOC2"/>
+        <w:rPr>
+          <w:rFonts w:asciiTheme="minorHAnsi" w:hAnsiTheme="minorHAnsi"/>
+          <w:lang w:val="en-DE" w:eastAsia="en-DE"/>
+        </w:rPr>
+      </w:pPr>
+      <w:hyperlink w:anchor="_Toc4260264" w:history="1">
+        <w:r>
+          <w:rPr>
+            <w:rStyle w:val="Hyperlink"/>
+          </w:rPr>
+          <w:t>3.2</w:t>
+        </w:r>
+        <w:r>
+          <w:rPr>
+            <w:rFonts w:asciiTheme="minorHAnsi" w:hAnsiTheme="minorHAnsi"/>
+            <w:lang w:val="en-DE" w:eastAsia="en-DE"/>
+          </w:rPr>
+          <w:tab/>
+        </w:r>
+        <w:r>
+          <w:rPr>
+            <w:rStyle w:val="Hyperlink"/>
+          </w:rPr>
+          <w:t>Methodology</w:t>
+        </w:r>
+        <w:r>
+          <w:rPr>
+            <w:webHidden/>
+          </w:rPr>
+          <w:tab/>
+        </w:r>
+        <w:r>
+          <w:rPr>
+            <w:webHidden/>
+          </w:rPr>
+          <w:fldChar w:fldCharType="begin"/>
+        </w:r>
+        <w:r>
+          <w:rPr>
+            <w:webHidden/>
+          </w:rPr>
+          <w:instrText xml:space="preserve"> PAGEREF _Toc4260264 \h </w:instrText>
+        </w:r>
+        <w:r>
+          <w:rPr>
+            <w:webHidden/>
+          </w:rPr>
+        </w:r>
+        <w:r>
+          <w:rPr>
+            <w:webHidden/>
+          </w:rPr>
+          <w:fldChar w:fldCharType="separate"/>
+        </w:r>
+        <w:r>
+          <w:rPr>
+            <w:webHidden/>
+          </w:rPr>
+          <w:t>VII</w:t>
+        </w:r>
+        <w:r>
+          <w:rPr>
+            <w:webHidden/>
+          </w:rPr>
+          <w:fldChar w:fldCharType="end"/>
+        </w:r>
+      </w:hyperlink>
+    </w:p>
+    <w:p>
+      <w:pPr>
+        <w:pStyle w:val="TOC2"/>
+        <w:rPr>
+          <w:rFonts w:asciiTheme="minorHAnsi" w:hAnsiTheme="minorHAnsi"/>
+          <w:lang w:val="en-DE" w:eastAsia="en-DE"/>
+        </w:rPr>
+      </w:pPr>
+      <w:hyperlink w:anchor="_Toc4260265" w:history="1">
+        <w:r>
+          <w:rPr>
+            <w:rStyle w:val="Hyperlink"/>
+          </w:rPr>
+          <w:t>3.3</w:t>
+        </w:r>
+        <w:r>
+          <w:rPr>
+            <w:rFonts w:asciiTheme="minorHAnsi" w:hAnsiTheme="minorHAnsi"/>
+            <w:lang w:val="en-DE" w:eastAsia="en-DE"/>
+          </w:rPr>
+          <w:tab/>
+        </w:r>
+        <w:r>
+          <w:rPr>
+            <w:rStyle w:val="Hyperlink"/>
+          </w:rPr>
+          <w:t>Operating Principle</w:t>
+        </w:r>
+        <w:r>
+          <w:rPr>
+            <w:webHidden/>
+          </w:rPr>
+          <w:tab/>
+        </w:r>
+        <w:r>
+          <w:rPr>
+            <w:webHidden/>
+          </w:rPr>
+          <w:fldChar w:fldCharType="begin"/>
+        </w:r>
+        <w:r>
+          <w:rPr>
+            <w:webHidden/>
+          </w:rPr>
+          <w:instrText xml:space="preserve"> PAGEREF _Toc4260265 \h </w:instrText>
+        </w:r>
+        <w:r>
+          <w:rPr>
+            <w:webHidden/>
+          </w:rPr>
+        </w:r>
+        <w:r>
+          <w:rPr>
+            <w:webHidden/>
+          </w:rPr>
+          <w:fldChar w:fldCharType="separate"/>
+        </w:r>
+        <w:r>
+          <w:rPr>
+            <w:webHidden/>
+          </w:rPr>
+          <w:t>VII</w:t>
+        </w:r>
+        <w:r>
+          <w:rPr>
+            <w:webHidden/>
+          </w:rPr>
+          <w:fldChar w:fldCharType="end"/>
+        </w:r>
+      </w:hyperlink>
+    </w:p>
+    <w:p>
+      <w:pPr>
+        <w:pStyle w:val="TOC1"/>
+        <w:rPr>
+          <w:rFonts w:asciiTheme="minorHAnsi" w:hAnsiTheme="minorHAnsi"/>
+          <w:b w:val="0"/>
+          <w:noProof/>
+          <w:lang w:val="en-DE" w:eastAsia="en-DE"/>
+        </w:rPr>
+      </w:pPr>
+      <w:hyperlink w:anchor="_Toc4260266" w:history="1">
+        <w:r>
+          <w:rPr>
+            <w:rStyle w:val="Hyperlink"/>
+            <w:noProof/>
+          </w:rPr>
+          <w:t>4</w:t>
+        </w:r>
+        <w:r>
+          <w:rPr>
+            <w:rFonts w:asciiTheme="minorHAnsi" w:hAnsiTheme="minorHAnsi"/>
+            <w:b w:val="0"/>
+            <w:noProof/>
+            <w:lang w:val="en-DE" w:eastAsia="en-DE"/>
+          </w:rPr>
+          <w:tab/>
+        </w:r>
+        <w:r>
+          <w:rPr>
+            <w:rStyle w:val="Hyperlink"/>
+            <w:noProof/>
+          </w:rPr>
+          <w:t>Graphical User Interface</w:t>
+        </w:r>
+        <w:r>
+          <w:rPr>
+            <w:noProof/>
+            <w:webHidden/>
+          </w:rPr>
+          <w:tab/>
+        </w:r>
+        <w:r>
+          <w:rPr>
+            <w:noProof/>
+            <w:webHidden/>
+          </w:rPr>
+          <w:fldChar w:fldCharType="begin"/>
+        </w:r>
+        <w:r>
+          <w:rPr>
+            <w:noProof/>
+            <w:webHidden/>
+          </w:rPr>
+          <w:instrText xml:space="preserve"> PAGEREF _Toc4260266 \h </w:instrText>
+        </w:r>
+        <w:r>
+          <w:rPr>
+            <w:noProof/>
+            <w:webHidden/>
+          </w:rPr>
+        </w:r>
+        <w:r>
+          <w:rPr>
+            <w:noProof/>
+            <w:webHidden/>
+          </w:rPr>
+          <w:fldChar w:fldCharType="separate"/>
+        </w:r>
+        <w:r>
+          <w:rPr>
+            <w:noProof/>
+            <w:webHidden/>
+          </w:rPr>
+          <w:t>VIII</w:t>
+        </w:r>
+        <w:r>
+          <w:rPr>
+            <w:noProof/>
+            <w:webHidden/>
+          </w:rPr>
+          <w:fldChar w:fldCharType="end"/>
+        </w:r>
+      </w:hyperlink>
+    </w:p>
+    <w:p>
+      <w:pPr>
+        <w:pStyle w:val="TOC2"/>
+        <w:rPr>
+          <w:rFonts w:asciiTheme="minorHAnsi" w:hAnsiTheme="minorHAnsi"/>
+          <w:lang w:val="en-DE" w:eastAsia="en-DE"/>
+        </w:rPr>
+      </w:pPr>
+      <w:hyperlink w:anchor="_Toc4260267" w:history="1">
+        <w:r>
+          <w:rPr>
+            <w:rStyle w:val="Hyperlink"/>
+          </w:rPr>
+          <w:t>4.1</w:t>
+        </w:r>
+        <w:r>
+          <w:rPr>
+            <w:rFonts w:asciiTheme="minorHAnsi" w:hAnsiTheme="minorHAnsi"/>
+            <w:lang w:val="en-DE" w:eastAsia="en-DE"/>
+          </w:rPr>
+          <w:tab/>
+        </w:r>
+        <w:r>
+          <w:rPr>
+            <w:rStyle w:val="Hyperlink"/>
+          </w:rPr>
+          <w:t>Mock-up</w:t>
+        </w:r>
+        <w:r>
+          <w:rPr>
+            <w:webHidden/>
+          </w:rPr>
+          <w:tab/>
+        </w:r>
+        <w:r>
+          <w:rPr>
+            <w:webHidden/>
+          </w:rPr>
+          <w:fldChar w:fldCharType="begin"/>
+        </w:r>
+        <w:r>
+          <w:rPr>
+            <w:webHidden/>
+          </w:rPr>
+          <w:instrText xml:space="preserve"> PAGEREF _Toc4260267 \h </w:instrText>
+        </w:r>
+        <w:r>
+          <w:rPr>
+            <w:webHidden/>
+          </w:rPr>
+        </w:r>
+        <w:r>
+          <w:rPr>
+            <w:webHidden/>
+          </w:rPr>
+          <w:fldChar w:fldCharType="separate"/>
+        </w:r>
+        <w:r>
+          <w:rPr>
+            <w:webHidden/>
+          </w:rPr>
+          <w:t>VIII</w:t>
+        </w:r>
+        <w:r>
+          <w:rPr>
+            <w:webHidden/>
+          </w:rPr>
+          <w:fldChar w:fldCharType="end"/>
+        </w:r>
+      </w:hyperlink>
+    </w:p>
+    <w:p>
+      <w:pPr>
+        <w:pStyle w:val="TOC2"/>
+        <w:rPr>
+          <w:rFonts w:asciiTheme="minorHAnsi" w:hAnsiTheme="minorHAnsi"/>
+          <w:lang w:val="en-DE" w:eastAsia="en-DE"/>
+        </w:rPr>
+      </w:pPr>
+      <w:hyperlink w:anchor="_Toc4260268" w:history="1">
+        <w:r>
+          <w:rPr>
+            <w:rStyle w:val="Hyperlink"/>
+          </w:rPr>
+          <w:t>4.2</w:t>
+        </w:r>
+        <w:r>
+          <w:rPr>
+            <w:rFonts w:asciiTheme="minorHAnsi" w:hAnsiTheme="minorHAnsi"/>
+            <w:lang w:val="en-DE" w:eastAsia="en-DE"/>
+          </w:rPr>
+          <w:tab/>
+        </w:r>
+        <w:r>
+          <w:rPr>
+            <w:rStyle w:val="Hyperlink"/>
+          </w:rPr>
+          <w:t>BananaCo App UI</w:t>
+        </w:r>
+        <w:r>
+          <w:rPr>
+            <w:webHidden/>
+          </w:rPr>
+          <w:tab/>
+        </w:r>
+        <w:r>
+          <w:rPr>
+            <w:webHidden/>
+          </w:rPr>
+          <w:fldChar w:fldCharType="begin"/>
+        </w:r>
+        <w:r>
+          <w:rPr>
+            <w:webHidden/>
+          </w:rPr>
+          <w:instrText xml:space="preserve"> PAGEREF _Toc4260268 \h </w:instrText>
+        </w:r>
+        <w:r>
+          <w:rPr>
+            <w:webHidden/>
+          </w:rPr>
+        </w:r>
+        <w:r>
+          <w:rPr>
+            <w:webHidden/>
+          </w:rPr>
+          <w:fldChar w:fldCharType="separate"/>
+        </w:r>
+        <w:r>
+          <w:rPr>
+            <w:webHidden/>
+          </w:rPr>
+          <w:t>VIII</w:t>
+        </w:r>
+        <w:r>
+          <w:rPr>
+            <w:webHidden/>
+          </w:rPr>
+          <w:fldChar w:fldCharType="end"/>
+        </w:r>
+      </w:hyperlink>
+    </w:p>
+    <w:p>
+      <w:pPr>
+        <w:pStyle w:val="TOC1"/>
+        <w:rPr>
+          <w:rFonts w:asciiTheme="minorHAnsi" w:hAnsiTheme="minorHAnsi"/>
+          <w:b w:val="0"/>
+          <w:noProof/>
+          <w:lang w:val="en-DE" w:eastAsia="en-DE"/>
+        </w:rPr>
+      </w:pPr>
+      <w:hyperlink w:anchor="_Toc4260269" w:history="1">
+        <w:r>
+          <w:rPr>
+            <w:rStyle w:val="Hyperlink"/>
+            <w:noProof/>
+          </w:rPr>
+          <w:t>5</w:t>
+        </w:r>
+        <w:r>
+          <w:rPr>
+            <w:rFonts w:asciiTheme="minorHAnsi" w:hAnsiTheme="minorHAnsi"/>
+            <w:b w:val="0"/>
+            <w:noProof/>
+            <w:lang w:val="en-DE" w:eastAsia="en-DE"/>
+          </w:rPr>
+          <w:tab/>
+        </w:r>
+        <w:r>
+          <w:rPr>
+            <w:rStyle w:val="Hyperlink"/>
+            <w:noProof/>
+          </w:rPr>
+          <w:t>Operating Principle</w:t>
+        </w:r>
+        <w:r>
+          <w:rPr>
+            <w:noProof/>
+            <w:webHidden/>
+          </w:rPr>
+          <w:tab/>
+        </w:r>
+        <w:r>
+          <w:rPr>
+            <w:noProof/>
+            <w:webHidden/>
+          </w:rPr>
+          <w:fldChar w:fldCharType="begin"/>
+        </w:r>
+        <w:r>
+          <w:rPr>
+            <w:noProof/>
+            <w:webHidden/>
+          </w:rPr>
+          <w:instrText xml:space="preserve"> PAGEREF _Toc4260269 \h </w:instrText>
+        </w:r>
+        <w:r>
+          <w:rPr>
+            <w:noProof/>
+            <w:webHidden/>
+          </w:rPr>
+        </w:r>
+        <w:r>
+          <w:rPr>
+            <w:noProof/>
+            <w:webHidden/>
+          </w:rPr>
+          <w:fldChar w:fldCharType="separate"/>
+        </w:r>
+        <w:r>
+          <w:rPr>
+            <w:noProof/>
+            <w:webHidden/>
+          </w:rPr>
+          <w:t>IX</w:t>
+        </w:r>
+        <w:r>
+          <w:rPr>
+            <w:noProof/>
+            <w:webHidden/>
+          </w:rPr>
+          <w:fldChar w:fldCharType="end"/>
+        </w:r>
+      </w:hyperlink>
+    </w:p>
+    <w:p>
+      <w:pPr>
+        <w:pStyle w:val="TOC2"/>
+        <w:rPr>
+          <w:rFonts w:asciiTheme="minorHAnsi" w:hAnsiTheme="minorHAnsi"/>
+          <w:lang w:val="en-DE" w:eastAsia="en-DE"/>
+        </w:rPr>
+      </w:pPr>
+      <w:hyperlink w:anchor="_Toc4260270" w:history="1">
+        <w:r>
+          <w:rPr>
+            <w:rStyle w:val="Hyperlink"/>
+          </w:rPr>
+          <w:t>5.1</w:t>
+        </w:r>
+        <w:r>
+          <w:rPr>
+            <w:rFonts w:asciiTheme="minorHAnsi" w:hAnsiTheme="minorHAnsi"/>
+            <w:lang w:val="en-DE" w:eastAsia="en-DE"/>
+          </w:rPr>
+          <w:tab/>
+        </w:r>
+        <w:r>
+          <w:rPr>
+            <w:rStyle w:val="Hyperlink"/>
+          </w:rPr>
+          <w:t>Introduction</w:t>
+        </w:r>
+        <w:r>
+          <w:rPr>
+            <w:webHidden/>
+          </w:rPr>
+          <w:tab/>
+        </w:r>
+        <w:r>
+          <w:rPr>
+            <w:webHidden/>
+          </w:rPr>
+          <w:fldChar w:fldCharType="begin"/>
+        </w:r>
+        <w:r>
+          <w:rPr>
+            <w:webHidden/>
+          </w:rPr>
+          <w:instrText xml:space="preserve"> PAGEREF _Toc4260270 \h </w:instrText>
+        </w:r>
+        <w:r>
+          <w:rPr>
+            <w:webHidden/>
+          </w:rPr>
+        </w:r>
+        <w:r>
+          <w:rPr>
+            <w:webHidden/>
+          </w:rPr>
+          <w:fldChar w:fldCharType="separate"/>
+        </w:r>
+        <w:r>
+          <w:rPr>
+            <w:webHidden/>
+          </w:rPr>
+          <w:t>IX</w:t>
+        </w:r>
+        <w:r>
+          <w:rPr>
+            <w:webHidden/>
+          </w:rPr>
+          <w:fldChar w:fldCharType="end"/>
+        </w:r>
+      </w:hyperlink>
+    </w:p>
+    <w:p>
+      <w:pPr>
+        <w:pStyle w:val="TOC2"/>
+        <w:rPr>
+          <w:rFonts w:asciiTheme="minorHAnsi" w:hAnsiTheme="minorHAnsi"/>
+          <w:lang w:val="en-DE" w:eastAsia="en-DE"/>
+        </w:rPr>
+      </w:pPr>
+      <w:hyperlink w:anchor="_Toc4260271" w:history="1">
+        <w:r>
+          <w:rPr>
+            <w:rStyle w:val="Hyperlink"/>
+          </w:rPr>
+          <w:t>5.2</w:t>
+        </w:r>
+        <w:r>
+          <w:rPr>
+            <w:rFonts w:asciiTheme="minorHAnsi" w:hAnsiTheme="minorHAnsi"/>
+            <w:lang w:val="en-DE" w:eastAsia="en-DE"/>
+          </w:rPr>
+          <w:tab/>
+        </w:r>
+        <w:r>
+          <w:rPr>
+            <w:rStyle w:val="Hyperlink"/>
+          </w:rPr>
+          <w:t>Flowchart</w:t>
+        </w:r>
+        <w:r>
+          <w:rPr>
+            <w:webHidden/>
+          </w:rPr>
+          <w:tab/>
+        </w:r>
+        <w:r>
+          <w:rPr>
+            <w:webHidden/>
+          </w:rPr>
+          <w:fldChar w:fldCharType="begin"/>
+        </w:r>
+        <w:r>
+          <w:rPr>
+            <w:webHidden/>
+          </w:rPr>
+          <w:instrText xml:space="preserve"> PAGEREF _Toc4260271 \h </w:instrText>
+        </w:r>
+        <w:r>
+          <w:rPr>
+            <w:webHidden/>
+          </w:rPr>
+        </w:r>
+        <w:r>
+          <w:rPr>
+            <w:webHidden/>
+          </w:rPr>
+          <w:fldChar w:fldCharType="separate"/>
+        </w:r>
+        <w:r>
+          <w:rPr>
+            <w:webHidden/>
+          </w:rPr>
+          <w:t>IX</w:t>
+        </w:r>
+        <w:r>
+          <w:rPr>
+            <w:webHidden/>
+          </w:rPr>
+          <w:fldChar w:fldCharType="end"/>
+        </w:r>
+      </w:hyperlink>
+    </w:p>
+    <w:p>
+      <w:pPr>
+        <w:pStyle w:val="TOC1"/>
+        <w:rPr>
+          <w:rFonts w:asciiTheme="minorHAnsi" w:hAnsiTheme="minorHAnsi"/>
+          <w:b w:val="0"/>
+          <w:noProof/>
+          <w:lang w:val="en-DE" w:eastAsia="en-DE"/>
+        </w:rPr>
+      </w:pPr>
+      <w:hyperlink w:anchor="_Toc4260272" w:history="1">
+        <w:r>
+          <w:rPr>
+            <w:rStyle w:val="Hyperlink"/>
+            <w:noProof/>
+          </w:rPr>
+          <w:t>6</w:t>
+        </w:r>
+        <w:r>
+          <w:rPr>
+            <w:rFonts w:asciiTheme="minorHAnsi" w:hAnsiTheme="minorHAnsi"/>
+            <w:b w:val="0"/>
+            <w:noProof/>
+            <w:lang w:val="en-DE" w:eastAsia="en-DE"/>
+          </w:rPr>
+          <w:tab/>
+        </w:r>
+        <w:r>
+          <w:rPr>
+            <w:rStyle w:val="Hyperlink"/>
+            <w:noProof/>
+          </w:rPr>
           <w:t>Conclusion</w:t>
         </w:r>
         <w:r>
@@ -1378,7 +2123,7 @@
             <w:noProof/>
             <w:webHidden/>
           </w:rPr>
-          <w:instrText xml:space="preserve"> PAGEREF _Toc4244494 \h </w:instrText>
+          <w:instrText xml:space="preserve"> PAGEREF _Toc4260272 \h </w:instrText>
         </w:r>
         <w:r>
           <w:rPr>
@@ -1398,7 +2143,7 @@
             <w:noProof/>
             <w:webHidden/>
           </w:rPr>
-          <w:t>VI</w:t>
+          <w:t>X</w:t>
         </w:r>
         <w:r>
           <w:rPr>
@@ -1416,6 +2161,8 @@
       <w:r>
         <w:br w:type="page"/>
       </w:r>
+      <w:bookmarkStart w:id="0" w:name="_GoBack"/>
+      <w:bookmarkEnd w:id="0"/>
     </w:p>
     <w:p>
       <w:pPr>
@@ -1428,7 +2175,7 @@
     </w:p>
     <w:p>
       <w:pPr>
-        <w:pStyle w:val="Abbildungsverzeichnis"/>
+        <w:pStyle w:val="TableofFigures"/>
         <w:tabs>
           <w:tab w:val="right" w:leader="dot" w:pos="9111"/>
         </w:tabs>
@@ -1506,7 +2253,7 @@
     </w:p>
     <w:p>
       <w:pPr>
-        <w:pStyle w:val="Abbildungsverzeichnis"/>
+        <w:pStyle w:val="TableofFigures"/>
         <w:tabs>
           <w:tab w:val="right" w:leader="dot" w:pos="9111"/>
         </w:tabs>
@@ -1597,9 +2344,36 @@
     </w:p>
     <w:p>
       <w:pPr>
-        <w:pStyle w:val="berschrift1"/>
-      </w:pPr>
-      <w:bookmarkStart w:id="1" w:name="_Toc4244483"/>
+        <w:pStyle w:val="ws5titeloncontent"/>
+      </w:pPr>
+      <w:r>
+        <w:lastRenderedPageBreak/>
+        <w:t>Abstract</w:t>
+      </w:r>
+    </w:p>
+    <w:p>
+      <w:pPr>
+        <w:rPr>
+          <w:rFonts w:ascii="Tahoma" w:eastAsiaTheme="majorEastAsia" w:hAnsi="Tahoma" w:cstheme="majorBidi"/>
+          <w:b/>
+          <w:bCs/>
+          <w:color w:val="365F91" w:themeColor="accent1" w:themeShade="BF"/>
+          <w:sz w:val="24"/>
+          <w:szCs w:val="28"/>
+        </w:rPr>
+      </w:pPr>
+      <w:r>
+        <w:t>&lt;TODO: 1 page&gt;</w:t>
+      </w:r>
+      <w:r>
+        <w:br w:type="page"/>
+      </w:r>
+    </w:p>
+    <w:p>
+      <w:pPr>
+        <w:pStyle w:val="Heading1"/>
+      </w:pPr>
+      <w:bookmarkStart w:id="1" w:name="_Toc4260251"/>
       <w:r>
         <w:lastRenderedPageBreak/>
         <w:t>Introduction</w:t>
@@ -1609,13 +2383,28 @@
     <w:p>
       <w:pPr>
         <w:rPr>
+          <w:b/>
           <w:lang w:val="de-DE"/>
         </w:rPr>
       </w:pPr>
       <w:r>
         <w:rPr>
+          <w:b/>
           <w:lang w:val="de-DE"/>
         </w:rPr>
+        <w:t>Feedback Dio &amp; Dimi:</w:t>
+      </w:r>
+    </w:p>
+    <w:p>
+      <w:pPr>
+        <w:rPr>
+          <w:lang w:val="de-DE"/>
+        </w:rPr>
+      </w:pPr>
+      <w:r>
+        <w:rPr>
+          <w:lang w:val="de-DE"/>
+        </w:rPr>
         <w:t>TODO</w:t>
       </w:r>
       <w:r>
@@ -1646,12 +2435,24 @@
         <w:rPr>
           <w:lang w:val="de-DE"/>
         </w:rPr>
-        <w:t xml:space="preserve">; warum kein vorgeschobene Bilderkennung via </w:t>
+        <w:t>; warum kein</w:t>
       </w:r>
       <w:r>
         <w:rPr>
           <w:lang w:val="de-DE"/>
         </w:rPr>
+        <w:t>e</w:t>
+      </w:r>
+      <w:r>
+        <w:rPr>
+          <w:lang w:val="de-DE"/>
+        </w:rPr>
+        <w:t xml:space="preserve"> vorgeschobene Bilderkennung via </w:t>
+      </w:r>
+      <w:r>
+        <w:rPr>
+          <w:lang w:val="de-DE"/>
+        </w:rPr>
         <w:t>c</w:t>
       </w:r>
       <w:r>
@@ -1713,21 +2514,88 @@
         <w:rPr>
           <w:lang w:val="de-DE"/>
         </w:rPr>
-        <w:t>Farbe-Reifegrad / Zuckergehalt Korrelation darstellen und z.B. Farbabstufungen auf Papier ausdrucken für Testzwecke</w:t>
-      </w:r>
-    </w:p>
-    <w:p>
-      <w:pPr>
+        <w:t>Farbe-Reifegrad / Zuckergehalt Korrelation darstellen und z.B. Farbabstufungen auf Papier ausdrucken</w:t>
+      </w:r>
+      <w:r>
         <w:rPr>
           <w:lang w:val="de-DE"/>
         </w:rPr>
-      </w:pPr>
-    </w:p>
-    <w:p>
-      <w:pPr>
-        <w:pStyle w:val="berschrift2"/>
-      </w:pPr>
-      <w:bookmarkStart w:id="2" w:name="_Toc4244484"/>
+        <w:t>, damit der Leser dies mittels bereitgestellter App auch direct testen kann</w:t>
+      </w:r>
+    </w:p>
+    <w:p>
+      <w:pPr>
+        <w:rPr>
+          <w:lang w:val="de-DE"/>
+        </w:rPr>
+      </w:pPr>
+      <w:r>
+        <w:rPr>
+          <w:lang w:val="de-DE"/>
+        </w:rPr>
+        <w:t xml:space="preserve">TODO3: aus dem aktuellen </w:t>
+      </w:r>
+      <w:r>
+        <w:rPr>
+          <w:lang w:val="de-DE"/>
+        </w:rPr>
+        <w:t>Reifegrad Empfehlungen ableiten für</w:t>
+      </w:r>
+      <w:r>
+        <w:rPr>
+          <w:lang w:val="de-DE"/>
+        </w:rPr>
+        <w:t>:</w:t>
+      </w:r>
+    </w:p>
+    <w:p>
+      <w:pPr>
+        <w:pStyle w:val="ListParagraph"/>
+        <w:numPr>
+          <w:ilvl w:val="0"/>
+          <w:numId w:val="22"/>
+        </w:numPr>
+        <w:rPr>
+          <w:lang w:val="de-DE"/>
+        </w:rPr>
+      </w:pPr>
+      <w:r>
+        <w:rPr>
+          <w:lang w:val="de-DE"/>
+        </w:rPr>
+        <w:t xml:space="preserve">die weitere geeignete Verwendung bzw. Verarbeitung (z.B. Verkochen, Drink / Mixer, direkter Verzehr) sowie </w:t>
+      </w:r>
+    </w:p>
+    <w:p>
+      <w:pPr>
+        <w:pStyle w:val="ListParagraph"/>
+        <w:numPr>
+          <w:ilvl w:val="0"/>
+          <w:numId w:val="22"/>
+        </w:numPr>
+        <w:rPr>
+          <w:lang w:val="de-DE"/>
+        </w:rPr>
+      </w:pPr>
+      <w:r>
+        <w:rPr>
+          <w:lang w:val="de-DE"/>
+        </w:rPr>
+        <w:t>zur voraussichtlichen weiteren Haltbarkeit (i.S.v. „MHD“)</w:t>
+      </w:r>
+    </w:p>
+    <w:p>
+      <w:pPr>
+        <w:rPr>
+          <w:lang w:val="de-DE"/>
+        </w:rPr>
+      </w:pPr>
+    </w:p>
+    <w:p>
+      <w:pPr>
+        <w:pStyle w:val="Heading2"/>
+      </w:pPr>
+      <w:bookmarkStart w:id="2" w:name="_Toc4260252"/>
       <w:r>
         <w:t>Initial Problem</w:t>
       </w:r>
@@ -1735,10 +2603,7 @@
     </w:p>
     <w:p>
       <w:r>
-        <w:t>In re</w:t>
-      </w:r>
-      <w:r>
-        <w:t xml:space="preserve">al-world, </w:t>
+        <w:t xml:space="preserve">In real-world, </w:t>
       </w:r>
       <w:r>
         <w:t>detection of ripeness / maturity of banana-fruits in real-time</w:t>
@@ -1752,7 +2617,7 @@
     </w:p>
     <w:p>
       <w:pPr>
-        <w:pStyle w:val="Listenabsatz"/>
+        <w:pStyle w:val="ListParagraph"/>
         <w:numPr>
           <w:ilvl w:val="0"/>
           <w:numId w:val="20"/>
@@ -1764,7 +2629,7 @@
     </w:p>
     <w:p>
       <w:pPr>
-        <w:pStyle w:val="Listenabsatz"/>
+        <w:pStyle w:val="ListParagraph"/>
         <w:numPr>
           <w:ilvl w:val="0"/>
           <w:numId w:val="20"/>
@@ -1776,7 +2641,7 @@
     </w:p>
     <w:p>
       <w:pPr>
-        <w:pStyle w:val="Listenabsatz"/>
+        <w:pStyle w:val="ListParagraph"/>
         <w:numPr>
           <w:ilvl w:val="0"/>
           <w:numId w:val="20"/>
@@ -1788,29 +2653,44 @@
     </w:p>
     <w:p>
       <w:pPr>
-        <w:pStyle w:val="Listenabsatz"/>
+        <w:pStyle w:val="ListParagraph"/>
         <w:numPr>
           <w:ilvl w:val="0"/>
           <w:numId w:val="20"/>
         </w:numPr>
       </w:pPr>
       <w:r>
-        <w:t>people with disability</w:t>
+        <w:t>persons</w:t>
+      </w:r>
+      <w:r>
+        <w:t xml:space="preserve"> with disabilit</w:t>
+      </w:r>
+      <w:r>
+        <w:t xml:space="preserve">ies (e.g. </w:t>
+      </w:r>
+      <w:r>
+        <w:t>red-green deficiency</w:t>
+      </w:r>
+      <w:r>
+        <w:t>) or sugar intolerances (e.g. diabetes)</w:t>
       </w:r>
     </w:p>
     <w:p/>
     <w:p>
       <w:pPr>
-        <w:pStyle w:val="berschrift2"/>
-      </w:pPr>
-      <w:bookmarkStart w:id="3" w:name="_Toc4244485"/>
-      <w:r>
-        <w:t>Idea / Proposed Solution</w:t>
+        <w:pStyle w:val="Heading2"/>
+      </w:pPr>
+      <w:bookmarkStart w:id="3" w:name="_Toc4260253"/>
+      <w:r>
+        <w:t>Proposed Solution</w:t>
       </w:r>
       <w:bookmarkEnd w:id="3"/>
     </w:p>
     <w:p>
       <w:r>
+        <w:t xml:space="preserve">BananaCo – Banana colour: </w:t>
+      </w:r>
+      <w:r>
         <w:t>Detect</w:t>
       </w:r>
       <w:r>
@@ -1828,9 +2708,9 @@
     </w:p>
     <w:p>
       <w:pPr>
-        <w:pStyle w:val="berschrift1"/>
-      </w:pPr>
-      <w:bookmarkStart w:id="4" w:name="_Toc4244486"/>
+        <w:pStyle w:val="Heading1"/>
+      </w:pPr>
+      <w:bookmarkStart w:id="4" w:name="_Toc4260254"/>
       <w:r>
         <w:lastRenderedPageBreak/>
         <w:t>Banana</w:t>
@@ -1842,9 +2722,9 @@
     </w:p>
     <w:p>
       <w:pPr>
-        <w:pStyle w:val="berschrift2"/>
-      </w:pPr>
-      <w:bookmarkStart w:id="5" w:name="_Toc4244487"/>
+        <w:pStyle w:val="Heading2"/>
+      </w:pPr>
+      <w:bookmarkStart w:id="5" w:name="_Toc4260255"/>
       <w:r>
         <w:t>Intro</w:t>
       </w:r>
@@ -1906,10 +2786,19 @@
         <w:t>taken into consideration.</w:t>
       </w:r>
       <w:r>
-        <w:t xml:space="preserve"> Both originate from tropical regions in Africa and South America. While fruit-bananas are edible</w:t>
-      </w:r>
-      <w:r>
-        <w:t xml:space="preserve"> immediately</w:t>
+        <w:t xml:space="preserve"> Both originate from tropical regions</w:t>
+      </w:r>
+      <w:r>
+        <w:t xml:space="preserve">, predominantly </w:t>
+      </w:r>
+      <w:r>
+        <w:t>in Africa and South America. While fruit-bananas are edible</w:t>
+      </w:r>
+      <w:r>
+        <w:t xml:space="preserve"> </w:t>
+      </w:r>
+      <w:r>
+        <w:t>instantaneously</w:t>
       </w:r>
       <w:r>
         <w:t xml:space="preserve">, plantains require to be cooked </w:t>
@@ -1926,27 +2815,46 @@
     </w:p>
     <w:p>
       <w:r>
-        <w:t>In opposite to fruit-bananas, plantains are rather angular and thicker. In addition, plantains are coloured pale-yellow, grey or cream; once ripe they are characterised by a violet or black peel.</w:t>
-      </w:r>
-    </w:p>
-    <w:p>
-      <w:r>
-        <w:t>Banana fruit peel colour is to be considered as the first quality parameter evaluated by consumers. In fact, the external condition correlates well with its internal, physical and chemical changes during the ripening process of bananas.</w:t>
-      </w:r>
-    </w:p>
-    <w:p>
-      <w:pPr>
-        <w:pStyle w:val="berschrift2"/>
-      </w:pPr>
-      <w:bookmarkStart w:id="6" w:name="_Toc4244488"/>
-      <w:r>
-        <w:t>Background / Literature review</w:t>
+        <w:t>O</w:t>
+      </w:r>
+      <w:r>
+        <w:t>ppos</w:t>
+      </w:r>
+      <w:r>
+        <w:t>ed</w:t>
+      </w:r>
+      <w:r>
+        <w:t xml:space="preserve"> to fruit-bananas, plantains are rather angular and thicker. In addition, plantains are coloured pale-yellow, grey or cream; once ripe they are characterised by a violet or black peel.</w:t>
+      </w:r>
+      <w:r>
+        <w:t xml:space="preserve"> </w:t>
+      </w:r>
+      <w:r>
+        <w:t>Banana peel colour is to be considered as the first quality parameter evaluated by consumers. In fact, the external condition correlates well with its internal, physical and chemical changes during the ripening process.</w:t>
+      </w:r>
+    </w:p>
+    <w:p>
+      <w:pPr>
+        <w:pStyle w:val="Heading2"/>
+      </w:pPr>
+      <w:bookmarkStart w:id="6" w:name="_Toc4260256"/>
+      <w:r>
+        <w:t>Background</w:t>
       </w:r>
       <w:bookmarkEnd w:id="6"/>
     </w:p>
     <w:p>
       <w:r>
-        <w:t>Maturity stage of fresh banana is important for marketing</w:t>
+        <w:t>The m</w:t>
+      </w:r>
+      <w:r>
+        <w:t xml:space="preserve">aturity stage of fresh banana is important </w:t>
+      </w:r>
+      <w:r>
+        <w:t>in</w:t>
+      </w:r>
+      <w:r>
+        <w:t xml:space="preserve"> marketing</w:t>
       </w:r>
       <w:r>
         <w:t xml:space="preserve">, </w:t>
@@ -1958,18 +2866,27 @@
         <w:t xml:space="preserve">both, </w:t>
       </w:r>
       <w:r>
+        <w:t xml:space="preserve">industry and </w:t>
+      </w:r>
+      <w:r>
         <w:t>dealer</w:t>
       </w:r>
       <w:r>
         <w:t>s</w:t>
       </w:r>
       <w:r>
-        <w:t xml:space="preserve"> and end consumers.</w:t>
-      </w:r>
-      <w:r>
         <w:t xml:space="preserve"> </w:t>
       </w:r>
       <w:r>
+        <w:t xml:space="preserve">as well as </w:t>
+      </w:r>
+      <w:r>
+        <w:t>end consumers.</w:t>
+      </w:r>
+      <w:r>
+        <w:t xml:space="preserve"> </w:t>
+      </w:r>
+      <w:r>
         <w:t>In early ripening stages, banana fruits synthesize compounds such as alkaloids and tannins,</w:t>
       </w:r>
       <w:r>
@@ -2041,21 +2958,18 @@
         <w:t xml:space="preserve"> </w:t>
       </w:r>
       <w:r>
-        <w:t xml:space="preserve">The calorie content remains </w:t>
-      </w:r>
-      <w:r>
-        <w:t xml:space="preserve">the same, </w:t>
-      </w:r>
-      <w:r>
-        <w:t>independent o</w:t>
-      </w:r>
-      <w:r>
-        <w:t>f the degree of maturity.</w:t>
-      </w:r>
-    </w:p>
-    <w:p>
-      <w:pPr>
-        <w:pStyle w:val="Zitat"/>
+        <w:t>The calorie content</w:t>
+      </w:r>
+      <w:r>
+        <w:t xml:space="preserve"> however</w:t>
+      </w:r>
+      <w:r>
+        <w:t xml:space="preserve"> remains the same, independent of the degree of maturity.</w:t>
+      </w:r>
+    </w:p>
+    <w:p>
+      <w:pPr>
+        <w:pStyle w:val="Quote"/>
       </w:pPr>
       <w:r>
         <w:t>“</w:t>
@@ -2090,9 +3004,9 @@
     </w:p>
     <w:p>
       <w:pPr>
-        <w:pStyle w:val="berschrift2"/>
-      </w:pPr>
-      <w:bookmarkStart w:id="7" w:name="_Toc4244489"/>
+        <w:pStyle w:val="Heading2"/>
+      </w:pPr>
+      <w:bookmarkStart w:id="7" w:name="_Toc4260257"/>
       <w:r>
         <w:t>M</w:t>
       </w:r>
@@ -2102,18 +3016,10 @@
       <w:bookmarkEnd w:id="7"/>
     </w:p>
     <w:p>
-      <w:r>
-        <w:t>To dete</w:t>
-      </w:r>
-      <w:r>
-        <w:t>ct and classify bananas, certain criteria need to be examined which will be provided subsequently.</w:t>
-      </w:r>
-    </w:p>
-    <w:p>
-      <w:pPr>
-        <w:pStyle w:val="berschrift3"/>
-      </w:pPr>
-      <w:bookmarkStart w:id="8" w:name="_Toc4244490"/>
+      <w:pPr>
+        <w:pStyle w:val="Heading3"/>
+      </w:pPr>
+      <w:bookmarkStart w:id="8" w:name="_Toc4260258"/>
       <w:r>
         <w:t>General</w:t>
       </w:r>
@@ -2127,6 +3033,12 @@
     </w:p>
     <w:p>
       <w:r>
+        <w:t>To detect and classify bananas, certain criteria need to be examined which will be provided subsequently.</w:t>
+      </w:r>
+      <w:r>
+        <w:t xml:space="preserve"> </w:t>
+      </w:r>
+      <w:r>
         <w:t xml:space="preserve">In theory, one can use </w:t>
       </w:r>
       <w:r>
@@ -2142,10 +3054,16 @@
         <w:t>banana</w:t>
       </w:r>
       <w:r>
+        <w:t>s</w:t>
+      </w:r>
+      <w:r>
         <w:t xml:space="preserve"> in particular</w:t>
       </w:r>
       <w:r>
-        <w:t>, encompassing</w:t>
+        <w:t>, encompassin</w:t>
+      </w:r>
+      <w:r>
+        <w:t>g</w:t>
       </w:r>
       <w:r>
         <w:t>:</w:t>
@@ -2156,17 +3074,14 @@
     </w:p>
     <w:p>
       <w:pPr>
-        <w:pStyle w:val="Listenabsatz"/>
+        <w:pStyle w:val="ListParagraph"/>
         <w:numPr>
           <w:ilvl w:val="0"/>
           <w:numId w:val="18"/>
         </w:numPr>
       </w:pPr>
       <w:r>
-        <w:t>size</w:t>
-      </w:r>
-      <w:r>
-        <w:t xml:space="preserve"> / </w:t>
+        <w:t xml:space="preserve">size / </w:t>
       </w:r>
       <w:r>
         <w:t>s</w:t>
@@ -2180,7 +3095,7 @@
     </w:p>
     <w:p>
       <w:pPr>
-        <w:pStyle w:val="Listenabsatz"/>
+        <w:pStyle w:val="ListParagraph"/>
         <w:numPr>
           <w:ilvl w:val="0"/>
           <w:numId w:val="18"/>
@@ -2198,14 +3113,26 @@
     </w:p>
     <w:p>
       <w:pPr>
-        <w:pStyle w:val="Listenabsatz"/>
+        <w:pStyle w:val="ListParagraph"/>
         <w:numPr>
           <w:ilvl w:val="0"/>
           <w:numId w:val="18"/>
         </w:numPr>
       </w:pPr>
       <w:r>
-        <w:t>degree of hardness (hard / soft)</w:t>
+        <w:t>degree of hardness (</w:t>
+      </w:r>
+      <w:r>
+        <w:t xml:space="preserve">e.g. </w:t>
+      </w:r>
+      <w:r>
+        <w:t>hard</w:t>
+      </w:r>
+      <w:r>
+        <w:t xml:space="preserve"> or </w:t>
+      </w:r>
+      <w:r>
+        <w:t>soft)</w:t>
       </w:r>
       <w:r>
         <w:t xml:space="preserve">, </w:t>
@@ -2213,7 +3140,7 @@
     </w:p>
     <w:p>
       <w:pPr>
-        <w:pStyle w:val="Listenabsatz"/>
+        <w:pStyle w:val="ListParagraph"/>
         <w:numPr>
           <w:ilvl w:val="0"/>
           <w:numId w:val="18"/>
@@ -2237,7 +3164,7 @@
     </w:p>
     <w:p>
       <w:pPr>
-        <w:pStyle w:val="Listenabsatz"/>
+        <w:pStyle w:val="ListParagraph"/>
         <w:numPr>
           <w:ilvl w:val="0"/>
           <w:numId w:val="18"/>
@@ -2252,7 +3179,7 @@
     </w:p>
     <w:p>
       <w:pPr>
-        <w:pStyle w:val="Listenabsatz"/>
+        <w:pStyle w:val="ListParagraph"/>
         <w:numPr>
           <w:ilvl w:val="0"/>
           <w:numId w:val="18"/>
@@ -2262,7 +3189,25 @@
         <w:t xml:space="preserve">flavour </w:t>
       </w:r>
       <w:r>
-        <w:t>(blunt / sweetish / sweet)</w:t>
+        <w:t>(</w:t>
+      </w:r>
+      <w:r>
+        <w:t xml:space="preserve">e.g. </w:t>
+      </w:r>
+      <w:r>
+        <w:t>blunt</w:t>
+      </w:r>
+      <w:r>
+        <w:t xml:space="preserve">, </w:t>
+      </w:r>
+      <w:r>
+        <w:t>sweetish</w:t>
+      </w:r>
+      <w:r>
+        <w:t xml:space="preserve">, </w:t>
+      </w:r>
+      <w:r>
+        <w:t>sweet)</w:t>
       </w:r>
       <w:r>
         <w:t xml:space="preserve"> and</w:t>
@@ -2276,7 +3221,7 @@
     </w:p>
     <w:p>
       <w:pPr>
-        <w:pStyle w:val="Listenabsatz"/>
+        <w:pStyle w:val="ListParagraph"/>
         <w:numPr>
           <w:ilvl w:val="0"/>
           <w:numId w:val="18"/>
@@ -2289,7 +3234,25 @@
         <w:t>colour</w:t>
       </w:r>
       <w:r>
-        <w:t xml:space="preserve"> (green / yellow / brown)</w:t>
+        <w:t xml:space="preserve"> (</w:t>
+      </w:r>
+      <w:r>
+        <w:t xml:space="preserve">e.g. </w:t>
+      </w:r>
+      <w:r>
+        <w:t xml:space="preserve">green </w:t>
+      </w:r>
+      <w:r>
+        <w:t xml:space="preserve">vs. </w:t>
+      </w:r>
+      <w:r>
+        <w:t xml:space="preserve">yellow </w:t>
+      </w:r>
+      <w:r>
+        <w:t>vs.</w:t>
+      </w:r>
+      <w:r>
+        <w:t xml:space="preserve"> brown)</w:t>
       </w:r>
       <w:r>
         <w:t>.</w:t>
@@ -2297,9 +3260,9 @@
     </w:p>
     <w:p>
       <w:pPr>
-        <w:pStyle w:val="berschrift3"/>
-      </w:pPr>
-      <w:bookmarkStart w:id="9" w:name="_Toc4244491"/>
+        <w:pStyle w:val="Heading3"/>
+      </w:pPr>
+      <w:bookmarkStart w:id="9" w:name="_Toc4260259"/>
       <w:r>
         <w:t xml:space="preserve">Visual </w:t>
       </w:r>
@@ -2340,7 +3303,10 @@
         <w:t xml:space="preserve"> According to [Mazen2019], the classification of banana fruits as under-mature, mature and over-mature </w:t>
       </w:r>
       <w:r>
-        <w:t>may reach</w:t>
+        <w:t>reach</w:t>
+      </w:r>
+      <w:r>
+        <w:t>ed</w:t>
       </w:r>
       <w:r>
         <w:t xml:space="preserve"> an accuracy of 99.1 %.</w:t>
@@ -2354,37 +3320,64 @@
         <w:t xml:space="preserve">Visual inspection by humans may underlie subjection and is tedious as well as time-consuming and labour-intensive. Utilising instruments such as colorimeters provide the advantage of accurate and reproducible </w:t>
       </w:r>
       <w:r>
+        <w:t>measurements but</w:t>
+      </w:r>
+      <w:r>
+        <w:t xml:space="preserve"> require quite unique surface colours</w:t>
+      </w:r>
+      <w:r>
+        <w:t>.</w:t>
+      </w:r>
+      <w:r>
+        <w:t xml:space="preserve"> </w:t>
+      </w:r>
+      <w:r>
+        <w:t xml:space="preserve">Additionally, </w:t>
+      </w:r>
+      <w:r>
+        <w:t xml:space="preserve">several sample locations are required to </w:t>
+      </w:r>
+      <w:r>
+        <w:t>product representative results.</w:t>
+      </w:r>
+    </w:p>
+    <w:p>
+      <w:r>
         <w:lastRenderedPageBreak/>
-        <w:t xml:space="preserve">measurements, but require quite unique surface colours; also several sample locations are required to </w:t>
-      </w:r>
-      <w:r>
-        <w:t xml:space="preserve">product representative </w:t>
-      </w:r>
-      <w:r>
-        <w:t>result</w:t>
-      </w:r>
-      <w:r>
-        <w:t>s.</w:t>
-      </w:r>
-    </w:p>
-    <w:p>
-      <w:r>
         <w:t xml:space="preserve">BananaCo </w:t>
       </w:r>
       <w:r>
         <w:t xml:space="preserve">on the contrary </w:t>
       </w:r>
       <w:r>
-        <w:t>focuses onto visual, i.e. image recognition</w:t>
-      </w:r>
-      <w:r>
-        <w:t xml:space="preserve"> using the smartphone camera. Also, </w:t>
+        <w:t xml:space="preserve">focuses onto </w:t>
+      </w:r>
+      <w:r>
+        <w:t xml:space="preserve">automated </w:t>
+      </w:r>
+      <w:r>
+        <w:t>visual, i.e. image recognition</w:t>
+      </w:r>
+      <w:r>
+        <w:t xml:space="preserve"> using smartphone camera</w:t>
+      </w:r>
+      <w:r>
+        <w:t>s</w:t>
+      </w:r>
+      <w:r>
+        <w:t xml:space="preserve">. Also, </w:t>
       </w:r>
       <w:r>
         <w:t>computer aided analysis techniques</w:t>
       </w:r>
       <w:r>
-        <w:t xml:space="preserve"> will be utilised, </w:t>
+        <w:t xml:space="preserve"> </w:t>
+      </w:r>
+      <w:r>
+        <w:t xml:space="preserve">are </w:t>
+      </w:r>
+      <w:r>
+        <w:t xml:space="preserve">utilised, </w:t>
       </w:r>
       <w:r>
         <w:t>offering objective measurement</w:t>
@@ -2407,7 +3400,7 @@
     </w:p>
     <w:p>
       <w:pPr>
-        <w:pStyle w:val="Listenabsatz"/>
+        <w:pStyle w:val="ListParagraph"/>
         <w:numPr>
           <w:ilvl w:val="0"/>
           <w:numId w:val="15"/>
@@ -2419,7 +3412,7 @@
     </w:p>
     <w:p>
       <w:pPr>
-        <w:pStyle w:val="Listenabsatz"/>
+        <w:pStyle w:val="ListParagraph"/>
         <w:numPr>
           <w:ilvl w:val="0"/>
           <w:numId w:val="15"/>
@@ -2431,7 +3424,7 @@
     </w:p>
     <w:p>
       <w:pPr>
-        <w:pStyle w:val="Listenabsatz"/>
+        <w:pStyle w:val="ListParagraph"/>
         <w:numPr>
           <w:ilvl w:val="0"/>
           <w:numId w:val="15"/>
@@ -2443,7 +3436,7 @@
     </w:p>
     <w:p>
       <w:pPr>
-        <w:pStyle w:val="Listenabsatz"/>
+        <w:pStyle w:val="ListParagraph"/>
         <w:numPr>
           <w:ilvl w:val="0"/>
           <w:numId w:val="15"/>
@@ -2455,9 +3448,9 @@
     </w:p>
     <w:p>
       <w:pPr>
-        <w:pStyle w:val="berschrift2"/>
-      </w:pPr>
-      <w:bookmarkStart w:id="10" w:name="_Toc4244492"/>
+        <w:pStyle w:val="Heading2"/>
+      </w:pPr>
+      <w:bookmarkStart w:id="10" w:name="_Toc4260260"/>
       <w:r>
         <w:t>Classification</w:t>
       </w:r>
@@ -2502,7 +3495,7 @@
       </w:r>
       <w:r>
         <w:rPr>
-          <w:rStyle w:val="Funotenzeichen"/>
+          <w:rStyle w:val="FootnoteReference"/>
         </w:rPr>
         <w:footnoteReference w:id="1"/>
       </w:r>
@@ -2513,13 +3506,7 @@
         <w:t>In the scope of BananaCo project, the smartphone camera is used to scan fruits and determine their maturity based on visuals. T</w:t>
       </w:r>
       <w:r>
-        <w:t xml:space="preserve">o limit the </w:t>
-      </w:r>
-      <w:r>
-        <w:t xml:space="preserve">complexity </w:t>
-      </w:r>
-      <w:r>
-        <w:t>within the boundar</w:t>
+        <w:t>o limit the complexity within the boundar</w:t>
       </w:r>
       <w:r>
         <w:t>ies</w:t>
@@ -2546,7 +3533,13 @@
         <w:t xml:space="preserve">granularity </w:t>
       </w:r>
       <w:r>
-        <w:t xml:space="preserve">is </w:t>
+        <w:t>is</w:t>
+      </w:r>
+      <w:r>
+        <w:t xml:space="preserve"> initially</w:t>
+      </w:r>
+      <w:r>
+        <w:t xml:space="preserve"> </w:t>
       </w:r>
       <w:r>
         <w:t xml:space="preserve">limited to subsequent three </w:t>
@@ -2580,7 +3573,7 @@
     </w:p>
     <w:tbl>
       <w:tblPr>
-        <w:tblStyle w:val="Tabellenraster"/>
+        <w:tblStyle w:val="TableGrid"/>
         <w:tblW w:w="0" w:type="auto"/>
         <w:tblInd w:w="108" w:type="dxa"/>
         <w:tblBorders>
@@ -2969,7 +3962,7 @@
     </w:tbl>
     <w:p>
       <w:pPr>
-        <w:pStyle w:val="Beschriftung"/>
+        <w:pStyle w:val="Caption"/>
         <w:rPr>
           <w:sz w:val="10"/>
           <w:szCs w:val="10"/>
@@ -3002,9 +3995,9 @@
     </w:p>
     <w:p>
       <w:pPr>
-        <w:pStyle w:val="berschrift2"/>
-      </w:pPr>
-      <w:bookmarkStart w:id="11" w:name="_Toc4244493"/>
+        <w:pStyle w:val="Heading2"/>
+      </w:pPr>
+      <w:bookmarkStart w:id="11" w:name="_Toc4260261"/>
       <w:r>
         <w:t>Methodology</w:t>
       </w:r>
@@ -3012,37 +4005,37 @@
     </w:p>
     <w:p>
       <w:r>
-        <w:t>The</w:t>
-      </w:r>
-      <w:r>
-        <w:t xml:space="preserve"> </w:t>
-      </w:r>
-      <w:r>
-        <w:t>criteria</w:t>
-      </w:r>
-      <w:r>
-        <w:t xml:space="preserve"> listed before</w:t>
-      </w:r>
-      <w:r>
-        <w:t xml:space="preserve"> are used afterwards to manually categorise banana images</w:t>
+        <w:t xml:space="preserve">The criteria listed before </w:t>
+      </w:r>
+      <w:r>
+        <w:t>is</w:t>
+      </w:r>
+      <w:r>
+        <w:t xml:space="preserve"> used </w:t>
+      </w:r>
+      <w:r>
+        <w:t>later</w:t>
+      </w:r>
+      <w:r>
+        <w:t xml:space="preserve"> to manually categorise banana images</w:t>
       </w:r>
       <w:r>
         <w:t xml:space="preserve"> acquired from the internet </w:t>
       </w:r>
       <w:r>
-        <w:t>into three maturity stages (</w:t>
-      </w:r>
-      <w:r>
-        <w:t>u</w:t>
-      </w:r>
-      <w:r>
-        <w:t>nripe, ripe, overripe</w:t>
-      </w:r>
-      <w:r>
-        <w:t xml:space="preserve">, cf. </w:t>
-      </w:r>
-      <w:r>
-        <w:t>figure 2). The images will then be labelled and fed into the computer vision / neural network, serving as training data.</w:t>
+        <w:t>into three maturity stages (unripe, ripe, overripe, cf. figure 2)</w:t>
+      </w:r>
+      <w:r>
+        <w:t>, thus creating data sets</w:t>
+      </w:r>
+      <w:r>
+        <w:t>. The</w:t>
+      </w:r>
+      <w:r>
+        <w:t>se</w:t>
+      </w:r>
+      <w:r>
+        <w:t xml:space="preserve"> images will then be labelled and fed into the computer vision / neural network, serving as training data.</w:t>
       </w:r>
     </w:p>
     <w:p>
@@ -3050,13 +4043,56 @@
         <w:rPr>
           <w:noProof/>
         </w:rPr>
+        <w:pict w14:anchorId="1CD9730C">
+          <v:shape id="_x0000_s1051" type="#_x0000_t202" style="position:absolute;margin-left:21.25pt;margin-top:175pt;width:254.9pt;height:29.6pt;z-index:251658240;mso-position-horizontal:absolute" filled="f" stroked="f">
+            <v:textbox>
+              <w:txbxContent>
+                <w:p>
+                  <w:r>
+                    <w:t xml:space="preserve">  </w:t>
+                  </w:r>
+                  <w:r>
+                    <w:t>unripe</w:t>
+                  </w:r>
+                  <w:r>
+                    <w:tab/>
+                  </w:r>
+                  <w:r>
+                    <w:tab/>
+                  </w:r>
+                  <w:r>
+                    <w:tab/>
+                    <w:t>ripe</w:t>
+                  </w:r>
+                  <w:r>
+                    <w:tab/>
+                  </w:r>
+                  <w:r>
+                    <w:tab/>
+                  </w:r>
+                  <w:r>
+                    <w:t xml:space="preserve">       </w:t>
+                  </w:r>
+                  <w:r>
+                    <w:t>overripe</w:t>
+                  </w:r>
+                </w:p>
+              </w:txbxContent>
+            </v:textbox>
+          </v:shape>
+        </w:pict>
+      </w:r>
+      <w:r>
+        <w:rPr>
+          <w:noProof/>
+        </w:rPr>
         <w:pict w14:anchorId="62BB3625">
-          <v:shape id="_x0000_s1042" type="#_x0000_t202" style="position:absolute;margin-left:46.9pt;margin-top:220.85pt;width:301.15pt;height:21pt;z-index:251657216;mso-position-horizontal-relative:text;mso-position-vertical-relative:text" stroked="f">
+          <v:shape id="_x0000_s1042" type="#_x0000_t202" style="position:absolute;margin-left:.05pt;margin-top:207.6pt;width:301.15pt;height:31.95pt;z-index:251657216;mso-position-horizontal-relative:text;mso-position-vertical-relative:text" stroked="f">
             <v:textbox style="mso-next-textbox:#_x0000_s1042;mso-fit-shape-to-text:t" inset="0,0,0,0">
               <w:txbxContent>
                 <w:p>
                   <w:pPr>
-                    <w:pStyle w:val="Beschriftung"/>
+                    <w:pStyle w:val="Caption"/>
                     <w:rPr>
                       <w:rFonts w:ascii="Garamond" w:hAnsi="Garamond"/>
                       <w:noProof/>
@@ -3085,13 +4121,7 @@
                     <w:fldChar w:fldCharType="end"/>
                   </w:r>
                   <w:r>
-                    <w:t>: Banana ripe stages</w:t>
-                  </w:r>
-                  <w:r>
-                    <w:t xml:space="preserve"> as used for BananaCo classification, from left to right: </w:t>
-                  </w:r>
-                  <w:r>
-                    <w:t>unripe, ripe, overripe</w:t>
+                    <w:t>: Banana ripe stages as used for BananaCo classification</w:t>
                   </w:r>
                   <w:bookmarkEnd w:id="12"/>
                 </w:p>
@@ -3104,10 +4134,10 @@
       <w:r>
         <w:rPr>
           <w:noProof/>
-          <w:lang w:val="de-DE" w:eastAsia="de-DE"/>
+          <w:lang w:eastAsia="de-DE"/>
         </w:rPr>
         <w:drawing>
-          <wp:inline distT="0" distB="0" distL="0" distR="0" wp14:anchorId="64EF5601" wp14:editId="7AA05244">
+          <wp:inline distT="0" distB="0" distL="0" distR="0" wp14:anchorId="64EF5601" wp14:editId="4BA709D3">
             <wp:extent cx="3824605" cy="2544445"/>
             <wp:effectExtent l="0" t="0" r="0" b="0"/>
             <wp:docPr id="1" name="Picture 1"/>
@@ -3158,20 +4188,165 @@
     </w:p>
     <w:p>
       <w:pPr>
-        <w:pStyle w:val="berschrift1"/>
+        <w:pStyle w:val="Heading1"/>
       </w:pPr>
       <w:bookmarkStart w:id="13" w:name="_Toc254380386"/>
-      <w:bookmarkStart w:id="14" w:name="_Toc4244494"/>
+      <w:bookmarkStart w:id="14" w:name="_Toc4260262"/>
+      <w:r>
+        <w:lastRenderedPageBreak/>
+        <w:t>Neural Network</w:t>
+      </w:r>
+      <w:bookmarkEnd w:id="14"/>
+    </w:p>
+    <w:p>
+      <w:pPr>
+        <w:pStyle w:val="Heading2"/>
+      </w:pPr>
+      <w:bookmarkStart w:id="15" w:name="_Toc4260263"/>
+      <w:r>
+        <w:t>Introduction</w:t>
+      </w:r>
+      <w:bookmarkEnd w:id="15"/>
+    </w:p>
+    <w:p>
+      <w:r>
+        <w:t>My text…</w:t>
+      </w:r>
+    </w:p>
+    <w:p>
+      <w:pPr>
+        <w:pStyle w:val="Heading2"/>
+      </w:pPr>
+      <w:bookmarkStart w:id="16" w:name="_Toc4260264"/>
+      <w:r>
+        <w:t>Methodology</w:t>
+      </w:r>
+      <w:bookmarkEnd w:id="16"/>
+    </w:p>
+    <w:p>
+      <w:r>
+        <w:t>My text…</w:t>
+      </w:r>
+    </w:p>
+    <w:p>
+      <w:pPr>
+        <w:pStyle w:val="Heading2"/>
+      </w:pPr>
+      <w:bookmarkStart w:id="17" w:name="_Toc4260265"/>
+      <w:r>
+        <w:t>Operating Principle</w:t>
+      </w:r>
+      <w:bookmarkEnd w:id="17"/>
+    </w:p>
+    <w:p>
+      <w:r>
+        <w:t>My text…</w:t>
+      </w:r>
+    </w:p>
+    <w:p/>
+    <w:p>
+      <w:pPr>
+        <w:pStyle w:val="Heading1"/>
+      </w:pPr>
+      <w:bookmarkStart w:id="18" w:name="_Toc4260266"/>
+      <w:r>
+        <w:lastRenderedPageBreak/>
+        <w:t>Graphical User Interface</w:t>
+      </w:r>
+      <w:bookmarkEnd w:id="18"/>
+    </w:p>
+    <w:p>
+      <w:pPr>
+        <w:pStyle w:val="Heading2"/>
+      </w:pPr>
+      <w:bookmarkStart w:id="19" w:name="_Toc4260267"/>
+      <w:r>
+        <w:t>Mock-up</w:t>
+      </w:r>
+      <w:bookmarkEnd w:id="19"/>
+    </w:p>
+    <w:p>
+      <w:r>
+        <w:t>My text…</w:t>
+      </w:r>
+    </w:p>
+    <w:p>
+      <w:pPr>
+        <w:pStyle w:val="Heading2"/>
+      </w:pPr>
+      <w:bookmarkStart w:id="20" w:name="_Toc4260268"/>
+      <w:r>
+        <w:t>BananaCo App UI</w:t>
+      </w:r>
+      <w:bookmarkEnd w:id="20"/>
+    </w:p>
+    <w:p>
+      <w:r>
+        <w:t>My text…</w:t>
+      </w:r>
+    </w:p>
+    <w:p>
+      <w:r>
+        <w:t xml:space="preserve">. </w:t>
+      </w:r>
+    </w:p>
+    <w:p>
+      <w:pPr>
+        <w:pStyle w:val="Heading1"/>
+      </w:pPr>
+      <w:bookmarkStart w:id="21" w:name="_Toc4260269"/>
+      <w:r>
+        <w:lastRenderedPageBreak/>
+        <w:t>Operating Principle</w:t>
+      </w:r>
+      <w:bookmarkEnd w:id="21"/>
+    </w:p>
+    <w:p>
+      <w:pPr>
+        <w:pStyle w:val="Heading2"/>
+      </w:pPr>
+      <w:bookmarkStart w:id="22" w:name="_Toc4260270"/>
+      <w:r>
+        <w:t>Introduction</w:t>
+      </w:r>
+      <w:bookmarkEnd w:id="22"/>
+    </w:p>
+    <w:p>
+      <w:r>
+        <w:t>My text…</w:t>
+      </w:r>
+    </w:p>
+    <w:p>
+      <w:pPr>
+        <w:pStyle w:val="Heading2"/>
+      </w:pPr>
+      <w:bookmarkStart w:id="23" w:name="_Toc4260271"/>
+      <w:r>
+        <w:t>Flowchart</w:t>
+      </w:r>
+      <w:bookmarkEnd w:id="23"/>
+    </w:p>
+    <w:p>
+      <w:r>
+        <w:t>My text…</w:t>
+      </w:r>
+    </w:p>
+    <w:p/>
+    <w:p>
+      <w:pPr>
+        <w:pStyle w:val="Heading1"/>
+      </w:pPr>
+      <w:bookmarkStart w:id="24" w:name="_Toc4260272"/>
       <w:r>
         <w:lastRenderedPageBreak/>
         <w:t>Conclusion</w:t>
       </w:r>
       <w:bookmarkEnd w:id="13"/>
-      <w:bookmarkEnd w:id="14"/>
-    </w:p>
-    <w:p>
-      <w:pPr>
-        <w:pStyle w:val="Listenabsatz"/>
+      <w:bookmarkEnd w:id="24"/>
+    </w:p>
+    <w:p>
+      <w:pPr>
+        <w:pStyle w:val="ListParagraph"/>
         <w:numPr>
           <w:ilvl w:val="0"/>
           <w:numId w:val="21"/>
@@ -3183,7 +4358,7 @@
     </w:p>
     <w:p>
       <w:pPr>
-        <w:pStyle w:val="Listenabsatz"/>
+        <w:pStyle w:val="ListParagraph"/>
         <w:numPr>
           <w:ilvl w:val="0"/>
           <w:numId w:val="21"/>
@@ -3195,7 +4370,7 @@
     </w:p>
     <w:p>
       <w:pPr>
-        <w:pStyle w:val="Listenabsatz"/>
+        <w:pStyle w:val="ListParagraph"/>
         <w:numPr>
           <w:ilvl w:val="0"/>
           <w:numId w:val="21"/>
@@ -3207,7 +4382,7 @@
     </w:p>
     <w:p>
       <w:pPr>
-        <w:pStyle w:val="Listenabsatz"/>
+        <w:pStyle w:val="ListParagraph"/>
         <w:numPr>
           <w:ilvl w:val="0"/>
           <w:numId w:val="21"/>
@@ -3219,7 +4394,7 @@
     </w:p>
     <w:p>
       <w:pPr>
-        <w:pStyle w:val="Listenabsatz"/>
+        <w:pStyle w:val="ListParagraph"/>
         <w:numPr>
           <w:ilvl w:val="0"/>
           <w:numId w:val="21"/>
@@ -3231,7 +4406,7 @@
     </w:p>
     <w:p>
       <w:pPr>
-        <w:pStyle w:val="Listenabsatz"/>
+        <w:pStyle w:val="ListParagraph"/>
         <w:numPr>
           <w:ilvl w:val="0"/>
           <w:numId w:val="21"/>
@@ -3289,7 +4464,7 @@
     </w:p>
     <w:tbl>
       <w:tblPr>
-        <w:tblStyle w:val="Tabellenraster"/>
+        <w:tblStyle w:val="TableGrid"/>
         <w:tblW w:w="0" w:type="auto"/>
         <w:tblInd w:w="108" w:type="dxa"/>
         <w:tblLook w:val="04A0" w:firstRow="1" w:lastRow="0" w:firstColumn="1" w:lastColumn="0" w:noHBand="0" w:noVBand="1"/>
@@ -3544,89 +4719,77 @@
         <w:t xml:space="preserve">k. </w:t>
       </w:r>
       <w:r>
-        <w:t>Arabian Journal for Science and Engineering</w:t>
+        <w:t xml:space="preserve">Arabian Journal for Science and Engineering, </w:t>
+      </w:r>
+      <w:r>
+        <w:t>1</w:t>
+      </w:r>
+      <w:r>
+        <w:t>-10.</w:t>
       </w:r>
       <w:r>
         <w:t xml:space="preserve"> </w:t>
       </w:r>
-      <w:r>
-        <w:t>04/201</w:t>
-      </w:r>
-      <w:r>
-        <w:t>9</w:t>
-      </w:r>
-      <w:r>
-        <w:t xml:space="preserve">, </w:t>
-      </w:r>
-      <w:r>
-        <w:t>1</w:t>
-      </w:r>
-      <w:r>
-        <w:t>-10.</w:t>
+    </w:p>
+    <w:p>
+      <w:pPr>
+        <w:ind w:left="720" w:hanging="720"/>
+      </w:pPr>
+      <w:r>
+        <w:t xml:space="preserve">[Mendoza2005] </w:t>
+      </w:r>
+      <w:r>
+        <w:rPr>
+          <w:i/>
+        </w:rPr>
+        <w:t>Mendoza, F., Aguilera, J. M.</w:t>
+      </w:r>
+      <w:r>
+        <w:rPr>
+          <w:i/>
+        </w:rPr>
+        <w:t>, Dejmek, P. (2005)</w:t>
+      </w:r>
+      <w:r>
+        <w:t>, Predicting Ripening Stages of Bananas (Musa cavendish) by Computer Vision</w:t>
+      </w:r>
+      <w:r>
+        <w:t>.</w:t>
+      </w:r>
+      <w:r>
+        <w:t xml:space="preserve"> Acta horticulturae 682, 1363-1370</w:t>
+      </w:r>
+      <w:r>
+        <w:t>.</w:t>
+      </w:r>
+    </w:p>
+    <w:p>
+      <w:pPr>
+        <w:ind w:left="720" w:hanging="720"/>
+      </w:pPr>
+      <w:r>
+        <w:t xml:space="preserve">[Prabha2013] </w:t>
+      </w:r>
+      <w:r>
+        <w:rPr>
+          <w:i/>
+        </w:rPr>
+        <w:t>Surya Prabha, D., Satheesh Kumar, J. (2013)</w:t>
+      </w:r>
+      <w:r>
+        <w:t>. Assessment of banana fruit maturity by image processing technique. Journal of food science and technology</w:t>
       </w:r>
       <w:r>
         <w:t xml:space="preserve"> </w:t>
       </w:r>
+      <w:r>
+        <w:t>52(3), 1316-27.</w:t>
+      </w:r>
     </w:p>
     <w:p>
       <w:pPr>
         <w:ind w:left="720" w:hanging="720"/>
       </w:pPr>
-      <w:r>
-        <w:t xml:space="preserve">[Mendoza2005] </w:t>
-      </w:r>
-      <w:r>
-        <w:rPr>
-          <w:i/>
-        </w:rPr>
-        <w:t>Mendoza, F., Aguilera, J. M.</w:t>
-      </w:r>
-      <w:r>
-        <w:rPr>
-          <w:i/>
-        </w:rPr>
-        <w:t>, Dejmek, P. (2005)</w:t>
-      </w:r>
-      <w:r>
-        <w:t>, Predicting Ripening Stages of Bananas (Musa cavendish) by Computer Vision</w:t>
-      </w:r>
-      <w:r>
-        <w:t>.</w:t>
-      </w:r>
-      <w:r>
-        <w:t xml:space="preserve"> Acta horticulturae 682, 1363-1370</w:t>
-      </w:r>
-      <w:r>
-        <w:t>.</w:t>
-      </w:r>
-    </w:p>
-    <w:p>
-      <w:pPr>
-        <w:ind w:left="720" w:hanging="720"/>
-      </w:pPr>
-      <w:r>
-        <w:t xml:space="preserve">[Prabha2013] </w:t>
-      </w:r>
-      <w:r>
-        <w:rPr>
-          <w:i/>
-        </w:rPr>
-        <w:t>Surya Prabha, D., Satheesh Kumar, J. (2013)</w:t>
-      </w:r>
-      <w:r>
-        <w:t>. Assessment of banana fruit maturity by image processing technique. Journal of food science and technology</w:t>
-      </w:r>
-      <w:r>
-        <w:t xml:space="preserve"> </w:t>
-      </w:r>
-      <w:r>
-        <w:t>52(3), 1316-27.</w:t>
-      </w:r>
-    </w:p>
-    <w:p>
-      <w:pPr>
-        <w:ind w:left="720" w:hanging="720"/>
-      </w:pPr>
     </w:p>
     <w:p>
       <w:r>
@@ -3693,7 +4856,7 @@
       </w:r>
       <w:r>
         <w:rPr>
-          <w:rStyle w:val="Funotenzeichen"/>
+          <w:rStyle w:val="FootnoteReference"/>
         </w:rPr>
         <w:footnoteReference w:id="2"/>
       </w:r>
@@ -3707,7 +4870,7 @@
       </w:r>
       <w:r>
         <w:rPr>
-          <w:rStyle w:val="Funotenzeichen"/>
+          <w:rStyle w:val="FootnoteReference"/>
         </w:rPr>
         <w:footnoteReference w:id="3"/>
       </w:r>
@@ -3788,9 +4951,9 @@
     </w:p>
     <w:p>
       <w:pPr>
-        <w:pStyle w:val="Beschriftung"/>
-      </w:pPr>
-      <w:bookmarkStart w:id="15" w:name="_Toc4181395"/>
+        <w:pStyle w:val="Caption"/>
+      </w:pPr>
+      <w:bookmarkStart w:id="25" w:name="_Toc4181395"/>
       <w:r>
         <w:t xml:space="preserve">Figure </w:t>
       </w:r>
@@ -3818,7 +4981,7 @@
       <w:r>
         <w:t>: Sample Figure</w:t>
       </w:r>
-      <w:bookmarkEnd w:id="15"/>
+      <w:bookmarkEnd w:id="25"/>
     </w:p>
     <w:p>
       <w:pPr>
@@ -3838,7 +5001,7 @@
 </file>
 
 <file path=word/endnotes.xml><?xml version="1.0" encoding="utf-8"?>
-<w:endnotes xmlns:wpc="http://schemas.microsoft.com/office/word/2010/wordprocessingCanvas" xmlns:cx="http://schemas.microsoft.com/office/drawing/2014/chartex" xmlns:mc="http://schemas.openxmlformats.org/markup-compatibility/2006" xmlns:o="urn:schemas-microsoft-com:office:office" xmlns:r="http://schemas.openxmlformats.org/officeDocument/2006/relationships" xmlns:m="http://schemas.openxmlformats.org/officeDocument/2006/math" xmlns:v="urn:schemas-microsoft-com:vml" xmlns:wp14="http://schemas.microsoft.com/office/word/2010/wordprocessingDrawing" xmlns:wp="http://schemas.openxmlformats.org/drawingml/2006/wordprocessingDrawing" xmlns:w10="urn:schemas-microsoft-com:office:word" xmlns:w="http://schemas.openxmlformats.org/wordprocessingml/2006/main" xmlns:w14="http://schemas.microsoft.com/office/word/2010/wordml" xmlns:w15="http://schemas.microsoft.com/office/word/2012/wordml" xmlns:w16se="http://schemas.microsoft.com/office/word/2015/wordml/symex" xmlns:wpg="http://schemas.microsoft.com/office/word/2010/wordprocessingGroup" xmlns:wpi="http://schemas.microsoft.com/office/word/2010/wordprocessingInk" xmlns:wne="http://schemas.microsoft.com/office/word/2006/wordml" xmlns:wps="http://schemas.microsoft.com/office/word/2010/wordprocessingShape" mc:Ignorable="w14 w15 w16se wp14">
+<w:endnotes xmlns:wpc="http://schemas.microsoft.com/office/word/2010/wordprocessingCanvas" xmlns:cx="http://schemas.microsoft.com/office/drawing/2014/chartex" xmlns:cx1="http://schemas.microsoft.com/office/drawing/2015/9/8/chartex" xmlns:cx2="http://schemas.microsoft.com/office/drawing/2015/10/21/chartex" xmlns:cx3="http://schemas.microsoft.com/office/drawing/2016/5/9/chartex" xmlns:cx4="http://schemas.microsoft.com/office/drawing/2016/5/10/chartex" xmlns:cx5="http://schemas.microsoft.com/office/drawing/2016/5/11/chartex" xmlns:cx6="http://schemas.microsoft.com/office/drawing/2016/5/12/chartex" xmlns:cx7="http://schemas.microsoft.com/office/drawing/2016/5/13/chartex" xmlns:cx8="http://schemas.microsoft.com/office/drawing/2016/5/14/chartex" xmlns:mc="http://schemas.openxmlformats.org/markup-compatibility/2006" xmlns:aink="http://schemas.microsoft.com/office/drawing/2016/ink" xmlns:am3d="http://schemas.microsoft.com/office/drawing/2017/model3d" xmlns:o="urn:schemas-microsoft-com:office:office" xmlns:r="http://schemas.openxmlformats.org/officeDocument/2006/relationships" xmlns:m="http://schemas.openxmlformats.org/officeDocument/2006/math" xmlns:v="urn:schemas-microsoft-com:vml" xmlns:wp14="http://schemas.microsoft.com/office/word/2010/wordprocessingDrawing" xmlns:wp="http://schemas.openxmlformats.org/drawingml/2006/wordprocessingDrawing" xmlns:w10="urn:schemas-microsoft-com:office:word" xmlns:w="http://schemas.openxmlformats.org/wordprocessingml/2006/main" xmlns:w14="http://schemas.microsoft.com/office/word/2010/wordml" xmlns:w15="http://schemas.microsoft.com/office/word/2012/wordml" xmlns:w16cid="http://schemas.microsoft.com/office/word/2016/wordml/cid" xmlns:w16se="http://schemas.microsoft.com/office/word/2015/wordml/symex" xmlns:wpg="http://schemas.microsoft.com/office/word/2010/wordprocessingGroup" xmlns:wpi="http://schemas.microsoft.com/office/word/2010/wordprocessingInk" xmlns:wne="http://schemas.microsoft.com/office/word/2006/wordml" xmlns:wps="http://schemas.microsoft.com/office/word/2010/wordprocessingShape" mc:Ignorable="w14 w15 w16se w16cid wp14">
   <w:endnote w:type="separator" w:id="-1">
     <w:p>
       <w:r>
@@ -3857,10 +5020,10 @@
 </file>
 
 <file path=word/footer1.xml><?xml version="1.0" encoding="utf-8"?>
-<w:ftr xmlns:wpc="http://schemas.microsoft.com/office/word/2010/wordprocessingCanvas" xmlns:cx="http://schemas.microsoft.com/office/drawing/2014/chartex" xmlns:mc="http://schemas.openxmlformats.org/markup-compatibility/2006" xmlns:o="urn:schemas-microsoft-com:office:office" xmlns:r="http://schemas.openxmlformats.org/officeDocument/2006/relationships" xmlns:m="http://schemas.openxmlformats.org/officeDocument/2006/math" xmlns:v="urn:schemas-microsoft-com:vml" xmlns:wp14="http://schemas.microsoft.com/office/word/2010/wordprocessingDrawing" xmlns:wp="http://schemas.openxmlformats.org/drawingml/2006/wordprocessingDrawing" xmlns:w10="urn:schemas-microsoft-com:office:word" xmlns:w="http://schemas.openxmlformats.org/wordprocessingml/2006/main" xmlns:w14="http://schemas.microsoft.com/office/word/2010/wordml" xmlns:w15="http://schemas.microsoft.com/office/word/2012/wordml" xmlns:w16se="http://schemas.microsoft.com/office/word/2015/wordml/symex" xmlns:wpg="http://schemas.microsoft.com/office/word/2010/wordprocessingGroup" xmlns:wpi="http://schemas.microsoft.com/office/word/2010/wordprocessingInk" xmlns:wne="http://schemas.microsoft.com/office/word/2006/wordml" xmlns:wps="http://schemas.microsoft.com/office/word/2010/wordprocessingShape" mc:Ignorable="w14 w15 w16se wp14">
+<w:ftr xmlns:wpc="http://schemas.microsoft.com/office/word/2010/wordprocessingCanvas" xmlns:cx="http://schemas.microsoft.com/office/drawing/2014/chartex" xmlns:cx1="http://schemas.microsoft.com/office/drawing/2015/9/8/chartex" xmlns:cx2="http://schemas.microsoft.com/office/drawing/2015/10/21/chartex" xmlns:cx3="http://schemas.microsoft.com/office/drawing/2016/5/9/chartex" xmlns:cx4="http://schemas.microsoft.com/office/drawing/2016/5/10/chartex" xmlns:cx5="http://schemas.microsoft.com/office/drawing/2016/5/11/chartex" xmlns:cx6="http://schemas.microsoft.com/office/drawing/2016/5/12/chartex" xmlns:cx7="http://schemas.microsoft.com/office/drawing/2016/5/13/chartex" xmlns:cx8="http://schemas.microsoft.com/office/drawing/2016/5/14/chartex" xmlns:mc="http://schemas.openxmlformats.org/markup-compatibility/2006" xmlns:aink="http://schemas.microsoft.com/office/drawing/2016/ink" xmlns:am3d="http://schemas.microsoft.com/office/drawing/2017/model3d" xmlns:o="urn:schemas-microsoft-com:office:office" xmlns:r="http://schemas.openxmlformats.org/officeDocument/2006/relationships" xmlns:m="http://schemas.openxmlformats.org/officeDocument/2006/math" xmlns:v="urn:schemas-microsoft-com:vml" xmlns:wp14="http://schemas.microsoft.com/office/word/2010/wordprocessingDrawing" xmlns:wp="http://schemas.openxmlformats.org/drawingml/2006/wordprocessingDrawing" xmlns:w10="urn:schemas-microsoft-com:office:word" xmlns:w="http://schemas.openxmlformats.org/wordprocessingml/2006/main" xmlns:w14="http://schemas.microsoft.com/office/word/2010/wordml" xmlns:w15="http://schemas.microsoft.com/office/word/2012/wordml" xmlns:w16cid="http://schemas.microsoft.com/office/word/2016/wordml/cid" xmlns:w16se="http://schemas.microsoft.com/office/word/2015/wordml/symex" xmlns:wpg="http://schemas.microsoft.com/office/word/2010/wordprocessingGroup" xmlns:wpi="http://schemas.microsoft.com/office/word/2010/wordprocessingInk" xmlns:wne="http://schemas.microsoft.com/office/word/2006/wordml" xmlns:wps="http://schemas.microsoft.com/office/word/2010/wordprocessingShape" mc:Ignorable="w14 w15 w16se w16cid wp14">
   <w:p>
     <w:pPr>
-      <w:pStyle w:val="Fuzeile"/>
+      <w:pStyle w:val="Footer"/>
       <w:tabs>
         <w:tab w:val="clear" w:pos="4320"/>
         <w:tab w:val="clear" w:pos="8640"/>
@@ -3972,17 +5135,17 @@
 </file>
 
 <file path=word/footer2.xml><?xml version="1.0" encoding="utf-8"?>
-<w:ftr xmlns:wpc="http://schemas.microsoft.com/office/word/2010/wordprocessingCanvas" xmlns:cx="http://schemas.microsoft.com/office/drawing/2014/chartex" xmlns:mc="http://schemas.openxmlformats.org/markup-compatibility/2006" xmlns:o="urn:schemas-microsoft-com:office:office" xmlns:r="http://schemas.openxmlformats.org/officeDocument/2006/relationships" xmlns:m="http://schemas.openxmlformats.org/officeDocument/2006/math" xmlns:v="urn:schemas-microsoft-com:vml" xmlns:wp14="http://schemas.microsoft.com/office/word/2010/wordprocessingDrawing" xmlns:wp="http://schemas.openxmlformats.org/drawingml/2006/wordprocessingDrawing" xmlns:w10="urn:schemas-microsoft-com:office:word" xmlns:w="http://schemas.openxmlformats.org/wordprocessingml/2006/main" xmlns:w14="http://schemas.microsoft.com/office/word/2010/wordml" xmlns:w15="http://schemas.microsoft.com/office/word/2012/wordml" xmlns:w16se="http://schemas.microsoft.com/office/word/2015/wordml/symex" xmlns:wpg="http://schemas.microsoft.com/office/word/2010/wordprocessingGroup" xmlns:wpi="http://schemas.microsoft.com/office/word/2010/wordprocessingInk" xmlns:wne="http://schemas.microsoft.com/office/word/2006/wordml" xmlns:wps="http://schemas.microsoft.com/office/word/2010/wordprocessingShape" mc:Ignorable="w14 w15 w16se wp14">
+<w:ftr xmlns:wpc="http://schemas.microsoft.com/office/word/2010/wordprocessingCanvas" xmlns:cx="http://schemas.microsoft.com/office/drawing/2014/chartex" xmlns:cx1="http://schemas.microsoft.com/office/drawing/2015/9/8/chartex" xmlns:cx2="http://schemas.microsoft.com/office/drawing/2015/10/21/chartex" xmlns:cx3="http://schemas.microsoft.com/office/drawing/2016/5/9/chartex" xmlns:cx4="http://schemas.microsoft.com/office/drawing/2016/5/10/chartex" xmlns:cx5="http://schemas.microsoft.com/office/drawing/2016/5/11/chartex" xmlns:cx6="http://schemas.microsoft.com/office/drawing/2016/5/12/chartex" xmlns:cx7="http://schemas.microsoft.com/office/drawing/2016/5/13/chartex" xmlns:cx8="http://schemas.microsoft.com/office/drawing/2016/5/14/chartex" xmlns:mc="http://schemas.openxmlformats.org/markup-compatibility/2006" xmlns:aink="http://schemas.microsoft.com/office/drawing/2016/ink" xmlns:am3d="http://schemas.microsoft.com/office/drawing/2017/model3d" xmlns:o="urn:schemas-microsoft-com:office:office" xmlns:r="http://schemas.openxmlformats.org/officeDocument/2006/relationships" xmlns:m="http://schemas.openxmlformats.org/officeDocument/2006/math" xmlns:v="urn:schemas-microsoft-com:vml" xmlns:wp14="http://schemas.microsoft.com/office/word/2010/wordprocessingDrawing" xmlns:wp="http://schemas.openxmlformats.org/drawingml/2006/wordprocessingDrawing" xmlns:w10="urn:schemas-microsoft-com:office:word" xmlns:w="http://schemas.openxmlformats.org/wordprocessingml/2006/main" xmlns:w14="http://schemas.microsoft.com/office/word/2010/wordml" xmlns:w15="http://schemas.microsoft.com/office/word/2012/wordml" xmlns:w16cid="http://schemas.microsoft.com/office/word/2016/wordml/cid" xmlns:w16se="http://schemas.microsoft.com/office/word/2015/wordml/symex" xmlns:wpg="http://schemas.microsoft.com/office/word/2010/wordprocessingGroup" xmlns:wpi="http://schemas.microsoft.com/office/word/2010/wordprocessingInk" xmlns:wne="http://schemas.microsoft.com/office/word/2006/wordml" xmlns:wps="http://schemas.microsoft.com/office/word/2010/wordprocessingShape" mc:Ignorable="w14 w15 w16se w16cid wp14">
   <w:p>
     <w:pPr>
-      <w:pStyle w:val="Fuzeile"/>
+      <w:pStyle w:val="Footer"/>
     </w:pPr>
   </w:p>
 </w:ftr>
 </file>
 
 <file path=word/footnotes.xml><?xml version="1.0" encoding="utf-8"?>
-<w:footnotes xmlns:wpc="http://schemas.microsoft.com/office/word/2010/wordprocessingCanvas" xmlns:cx="http://schemas.microsoft.com/office/drawing/2014/chartex" xmlns:mc="http://schemas.openxmlformats.org/markup-compatibility/2006" xmlns:o="urn:schemas-microsoft-com:office:office" xmlns:r="http://schemas.openxmlformats.org/officeDocument/2006/relationships" xmlns:m="http://schemas.openxmlformats.org/officeDocument/2006/math" xmlns:v="urn:schemas-microsoft-com:vml" xmlns:wp14="http://schemas.microsoft.com/office/word/2010/wordprocessingDrawing" xmlns:wp="http://schemas.openxmlformats.org/drawingml/2006/wordprocessingDrawing" xmlns:w10="urn:schemas-microsoft-com:office:word" xmlns:w="http://schemas.openxmlformats.org/wordprocessingml/2006/main" xmlns:w14="http://schemas.microsoft.com/office/word/2010/wordml" xmlns:w15="http://schemas.microsoft.com/office/word/2012/wordml" xmlns:w16se="http://schemas.microsoft.com/office/word/2015/wordml/symex" xmlns:wpg="http://schemas.microsoft.com/office/word/2010/wordprocessingGroup" xmlns:wpi="http://schemas.microsoft.com/office/word/2010/wordprocessingInk" xmlns:wne="http://schemas.microsoft.com/office/word/2006/wordml" xmlns:wps="http://schemas.microsoft.com/office/word/2010/wordprocessingShape" mc:Ignorable="w14 w15 w16se wp14">
+<w:footnotes xmlns:wpc="http://schemas.microsoft.com/office/word/2010/wordprocessingCanvas" xmlns:cx="http://schemas.microsoft.com/office/drawing/2014/chartex" xmlns:cx1="http://schemas.microsoft.com/office/drawing/2015/9/8/chartex" xmlns:cx2="http://schemas.microsoft.com/office/drawing/2015/10/21/chartex" xmlns:cx3="http://schemas.microsoft.com/office/drawing/2016/5/9/chartex" xmlns:cx4="http://schemas.microsoft.com/office/drawing/2016/5/10/chartex" xmlns:cx5="http://schemas.microsoft.com/office/drawing/2016/5/11/chartex" xmlns:cx6="http://schemas.microsoft.com/office/drawing/2016/5/12/chartex" xmlns:cx7="http://schemas.microsoft.com/office/drawing/2016/5/13/chartex" xmlns:cx8="http://schemas.microsoft.com/office/drawing/2016/5/14/chartex" xmlns:mc="http://schemas.openxmlformats.org/markup-compatibility/2006" xmlns:aink="http://schemas.microsoft.com/office/drawing/2016/ink" xmlns:am3d="http://schemas.microsoft.com/office/drawing/2017/model3d" xmlns:o="urn:schemas-microsoft-com:office:office" xmlns:r="http://schemas.openxmlformats.org/officeDocument/2006/relationships" xmlns:m="http://schemas.openxmlformats.org/officeDocument/2006/math" xmlns:v="urn:schemas-microsoft-com:vml" xmlns:wp14="http://schemas.microsoft.com/office/word/2010/wordprocessingDrawing" xmlns:wp="http://schemas.openxmlformats.org/drawingml/2006/wordprocessingDrawing" xmlns:w10="urn:schemas-microsoft-com:office:word" xmlns:w="http://schemas.openxmlformats.org/wordprocessingml/2006/main" xmlns:w14="http://schemas.microsoft.com/office/word/2010/wordml" xmlns:w15="http://schemas.microsoft.com/office/word/2012/wordml" xmlns:w16cid="http://schemas.microsoft.com/office/word/2016/wordml/cid" xmlns:w16se="http://schemas.microsoft.com/office/word/2015/wordml/symex" xmlns:wpg="http://schemas.microsoft.com/office/word/2010/wordprocessingGroup" xmlns:wpi="http://schemas.microsoft.com/office/word/2010/wordprocessingInk" xmlns:wne="http://schemas.microsoft.com/office/word/2006/wordml" xmlns:wps="http://schemas.microsoft.com/office/word/2010/wordprocessingShape" mc:Ignorable="w14 w15 w16se w16cid wp14">
   <w:footnote w:type="separator" w:id="-1">
     <w:p>
       <w:r>
@@ -4000,33 +5163,42 @@
   <w:footnote w:id="1">
     <w:p>
       <w:pPr>
-        <w:pStyle w:val="Funotentext"/>
-      </w:pPr>
-      <w:r>
-        <w:rPr>
-          <w:rStyle w:val="Funotenzeichen"/>
+        <w:pStyle w:val="FootnoteText"/>
+      </w:pPr>
+      <w:r>
+        <w:rPr>
+          <w:rStyle w:val="FootnoteReference"/>
         </w:rPr>
         <w:footnoteRef/>
       </w:r>
       <w:r>
-        <w:t xml:space="preserve"> According to [Mendoza2005] in the context of trading, seven stages are recognised:</w:t>
-      </w:r>
-      <w:r>
-        <w:t xml:space="preserve"> stage 1: green; stage 2: green, traces of yellow;</w:t>
-      </w:r>
-      <w:r>
-        <w:t xml:space="preserve"> stage 3: more green than yellow; stage 4: more yellow than green; stage 5: green tip and yellow; stage 6: all yellow and stage 7: yellow, flecked with brown.</w:t>
+        <w:t xml:space="preserve"> According to [Mendoza2005]</w:t>
+      </w:r>
+      <w:r>
+        <w:t xml:space="preserve">, </w:t>
+      </w:r>
+      <w:r>
+        <w:t>seven stages are recognised</w:t>
+      </w:r>
+      <w:r>
+        <w:t xml:space="preserve"> </w:t>
+      </w:r>
+      <w:r>
+        <w:t>in the context of trading:</w:t>
+      </w:r>
+      <w:r>
+        <w:t xml:space="preserve"> stage 1: green; stage 2: green, traces of yellow; stage 3: more green than yellow; stage 4: more yellow than green; stage 5: green tip and yellow; stage 6: all yellow and stage 7: yellow, flecked with brown.</w:t>
       </w:r>
     </w:p>
   </w:footnote>
   <w:footnote w:id="2">
     <w:p>
       <w:pPr>
-        <w:pStyle w:val="Funotentext"/>
-      </w:pPr>
-      <w:r>
-        <w:rPr>
-          <w:rStyle w:val="Funotenzeichen"/>
+        <w:pStyle w:val="FootnoteText"/>
+      </w:pPr>
+      <w:r>
+        <w:rPr>
+          <w:rStyle w:val="FootnoteReference"/>
         </w:rPr>
         <w:footnoteRef/>
       </w:r>
@@ -4038,11 +5210,11 @@
   <w:footnote w:id="3">
     <w:p>
       <w:pPr>
-        <w:pStyle w:val="Funotentext"/>
-      </w:pPr>
-      <w:r>
-        <w:rPr>
-          <w:rStyle w:val="Funotenzeichen"/>
+        <w:pStyle w:val="FootnoteText"/>
+      </w:pPr>
+      <w:r>
+        <w:rPr>
+          <w:rStyle w:val="FootnoteReference"/>
         </w:rPr>
         <w:footnoteRef/>
       </w:r>
@@ -4055,10 +5227,10 @@
 </file>
 
 <file path=word/header1.xml><?xml version="1.0" encoding="utf-8"?>
-<w:hdr xmlns:wpc="http://schemas.microsoft.com/office/word/2010/wordprocessingCanvas" xmlns:cx="http://schemas.microsoft.com/office/drawing/2014/chartex" xmlns:mc="http://schemas.openxmlformats.org/markup-compatibility/2006" xmlns:o="urn:schemas-microsoft-com:office:office" xmlns:r="http://schemas.openxmlformats.org/officeDocument/2006/relationships" xmlns:m="http://schemas.openxmlformats.org/officeDocument/2006/math" xmlns:v="urn:schemas-microsoft-com:vml" xmlns:wp14="http://schemas.microsoft.com/office/word/2010/wordprocessingDrawing" xmlns:wp="http://schemas.openxmlformats.org/drawingml/2006/wordprocessingDrawing" xmlns:w10="urn:schemas-microsoft-com:office:word" xmlns:w="http://schemas.openxmlformats.org/wordprocessingml/2006/main" xmlns:w14="http://schemas.microsoft.com/office/word/2010/wordml" xmlns:w15="http://schemas.microsoft.com/office/word/2012/wordml" xmlns:w16se="http://schemas.microsoft.com/office/word/2015/wordml/symex" xmlns:wpg="http://schemas.microsoft.com/office/word/2010/wordprocessingGroup" xmlns:wpi="http://schemas.microsoft.com/office/word/2010/wordprocessingInk" xmlns:wne="http://schemas.microsoft.com/office/word/2006/wordml" xmlns:wps="http://schemas.microsoft.com/office/word/2010/wordprocessingShape" mc:Ignorable="w14 w15 w16se wp14">
+<w:hdr xmlns:wpc="http://schemas.microsoft.com/office/word/2010/wordprocessingCanvas" xmlns:cx="http://schemas.microsoft.com/office/drawing/2014/chartex" xmlns:cx1="http://schemas.microsoft.com/office/drawing/2015/9/8/chartex" xmlns:cx2="http://schemas.microsoft.com/office/drawing/2015/10/21/chartex" xmlns:cx3="http://schemas.microsoft.com/office/drawing/2016/5/9/chartex" xmlns:cx4="http://schemas.microsoft.com/office/drawing/2016/5/10/chartex" xmlns:cx5="http://schemas.microsoft.com/office/drawing/2016/5/11/chartex" xmlns:cx6="http://schemas.microsoft.com/office/drawing/2016/5/12/chartex" xmlns:cx7="http://schemas.microsoft.com/office/drawing/2016/5/13/chartex" xmlns:cx8="http://schemas.microsoft.com/office/drawing/2016/5/14/chartex" xmlns:mc="http://schemas.openxmlformats.org/markup-compatibility/2006" xmlns:aink="http://schemas.microsoft.com/office/drawing/2016/ink" xmlns:am3d="http://schemas.microsoft.com/office/drawing/2017/model3d" xmlns:o="urn:schemas-microsoft-com:office:office" xmlns:r="http://schemas.openxmlformats.org/officeDocument/2006/relationships" xmlns:m="http://schemas.openxmlformats.org/officeDocument/2006/math" xmlns:v="urn:schemas-microsoft-com:vml" xmlns:wp14="http://schemas.microsoft.com/office/word/2010/wordprocessingDrawing" xmlns:wp="http://schemas.openxmlformats.org/drawingml/2006/wordprocessingDrawing" xmlns:w10="urn:schemas-microsoft-com:office:word" xmlns:w="http://schemas.openxmlformats.org/wordprocessingml/2006/main" xmlns:w14="http://schemas.microsoft.com/office/word/2010/wordml" xmlns:w15="http://schemas.microsoft.com/office/word/2012/wordml" xmlns:w16cid="http://schemas.microsoft.com/office/word/2016/wordml/cid" xmlns:w16se="http://schemas.microsoft.com/office/word/2015/wordml/symex" xmlns:wpg="http://schemas.microsoft.com/office/word/2010/wordprocessingGroup" xmlns:wpi="http://schemas.microsoft.com/office/word/2010/wordprocessingInk" xmlns:wne="http://schemas.microsoft.com/office/word/2006/wordml" xmlns:wps="http://schemas.microsoft.com/office/word/2010/wordprocessingShape" mc:Ignorable="w14 w15 w16se w16cid wp14">
   <w:p>
     <w:pPr>
-      <w:pStyle w:val="Kopfzeile"/>
+      <w:pStyle w:val="Header"/>
       <w:tabs>
         <w:tab w:val="clear" w:pos="8640"/>
         <w:tab w:val="right" w:pos="9072"/>
@@ -4072,10 +5244,10 @@
 </file>
 
 <file path=word/header2.xml><?xml version="1.0" encoding="utf-8"?>
-<w:hdr xmlns:wpc="http://schemas.microsoft.com/office/word/2010/wordprocessingCanvas" xmlns:cx="http://schemas.microsoft.com/office/drawing/2014/chartex" xmlns:mc="http://schemas.openxmlformats.org/markup-compatibility/2006" xmlns:o="urn:schemas-microsoft-com:office:office" xmlns:r="http://schemas.openxmlformats.org/officeDocument/2006/relationships" xmlns:m="http://schemas.openxmlformats.org/officeDocument/2006/math" xmlns:v="urn:schemas-microsoft-com:vml" xmlns:wp14="http://schemas.microsoft.com/office/word/2010/wordprocessingDrawing" xmlns:wp="http://schemas.openxmlformats.org/drawingml/2006/wordprocessingDrawing" xmlns:w10="urn:schemas-microsoft-com:office:word" xmlns:w="http://schemas.openxmlformats.org/wordprocessingml/2006/main" xmlns:w14="http://schemas.microsoft.com/office/word/2010/wordml" xmlns:w15="http://schemas.microsoft.com/office/word/2012/wordml" xmlns:w16se="http://schemas.microsoft.com/office/word/2015/wordml/symex" xmlns:wpg="http://schemas.microsoft.com/office/word/2010/wordprocessingGroup" xmlns:wpi="http://schemas.microsoft.com/office/word/2010/wordprocessingInk" xmlns:wne="http://schemas.microsoft.com/office/word/2006/wordml" xmlns:wps="http://schemas.microsoft.com/office/word/2010/wordprocessingShape" mc:Ignorable="w14 w15 w16se wp14">
+<w:hdr xmlns:wpc="http://schemas.microsoft.com/office/word/2010/wordprocessingCanvas" xmlns:cx="http://schemas.microsoft.com/office/drawing/2014/chartex" xmlns:cx1="http://schemas.microsoft.com/office/drawing/2015/9/8/chartex" xmlns:cx2="http://schemas.microsoft.com/office/drawing/2015/10/21/chartex" xmlns:cx3="http://schemas.microsoft.com/office/drawing/2016/5/9/chartex" xmlns:cx4="http://schemas.microsoft.com/office/drawing/2016/5/10/chartex" xmlns:cx5="http://schemas.microsoft.com/office/drawing/2016/5/11/chartex" xmlns:cx6="http://schemas.microsoft.com/office/drawing/2016/5/12/chartex" xmlns:cx7="http://schemas.microsoft.com/office/drawing/2016/5/13/chartex" xmlns:cx8="http://schemas.microsoft.com/office/drawing/2016/5/14/chartex" xmlns:mc="http://schemas.openxmlformats.org/markup-compatibility/2006" xmlns:aink="http://schemas.microsoft.com/office/drawing/2016/ink" xmlns:am3d="http://schemas.microsoft.com/office/drawing/2017/model3d" xmlns:o="urn:schemas-microsoft-com:office:office" xmlns:r="http://schemas.openxmlformats.org/officeDocument/2006/relationships" xmlns:m="http://schemas.openxmlformats.org/officeDocument/2006/math" xmlns:v="urn:schemas-microsoft-com:vml" xmlns:wp14="http://schemas.microsoft.com/office/word/2010/wordprocessingDrawing" xmlns:wp="http://schemas.openxmlformats.org/drawingml/2006/wordprocessingDrawing" xmlns:w10="urn:schemas-microsoft-com:office:word" xmlns:w="http://schemas.openxmlformats.org/wordprocessingml/2006/main" xmlns:w14="http://schemas.microsoft.com/office/word/2010/wordml" xmlns:w15="http://schemas.microsoft.com/office/word/2012/wordml" xmlns:w16cid="http://schemas.microsoft.com/office/word/2016/wordml/cid" xmlns:w16se="http://schemas.microsoft.com/office/word/2015/wordml/symex" xmlns:wpg="http://schemas.microsoft.com/office/word/2010/wordprocessingGroup" xmlns:wpi="http://schemas.microsoft.com/office/word/2010/wordprocessingInk" xmlns:wne="http://schemas.microsoft.com/office/word/2006/wordml" xmlns:wps="http://schemas.microsoft.com/office/word/2010/wordprocessingShape" mc:Ignorable="w14 w15 w16se w16cid wp14">
   <w:p>
     <w:pPr>
-      <w:pStyle w:val="Kopfzeile"/>
+      <w:pStyle w:val="Header"/>
       <w:tabs>
         <w:tab w:val="clear" w:pos="4320"/>
         <w:tab w:val="clear" w:pos="8640"/>
@@ -4094,13 +5266,19 @@
           <w:noProof/>
           <w:lang w:val="de-DE"/>
         </w:rPr>
-        <w:t>Content</w:t>
+        <w:t>Figure</w:t>
+      </w:r>
+      <w:r>
+        <w:rPr>
+          <w:noProof/>
+        </w:rPr>
+        <w:t xml:space="preserve"> Index</w:t>
       </w:r>
     </w:fldSimple>
   </w:p>
   <w:p>
     <w:pPr>
-      <w:pStyle w:val="Kopfzeile"/>
+      <w:pStyle w:val="Header"/>
       <w:pBdr>
         <w:top w:val="single" w:sz="2" w:space="1" w:color="808080" w:themeColor="background1" w:themeShade="80"/>
       </w:pBdr>
@@ -4167,10 +5345,10 @@
 </file>
 
 <file path=word/header3.xml><?xml version="1.0" encoding="utf-8"?>
-<w:hdr xmlns:wpc="http://schemas.microsoft.com/office/word/2010/wordprocessingCanvas" xmlns:cx="http://schemas.microsoft.com/office/drawing/2014/chartex" xmlns:mc="http://schemas.openxmlformats.org/markup-compatibility/2006" xmlns:o="urn:schemas-microsoft-com:office:office" xmlns:r="http://schemas.openxmlformats.org/officeDocument/2006/relationships" xmlns:m="http://schemas.openxmlformats.org/officeDocument/2006/math" xmlns:v="urn:schemas-microsoft-com:vml" xmlns:wp14="http://schemas.microsoft.com/office/word/2010/wordprocessingDrawing" xmlns:wp="http://schemas.openxmlformats.org/drawingml/2006/wordprocessingDrawing" xmlns:w10="urn:schemas-microsoft-com:office:word" xmlns:w="http://schemas.openxmlformats.org/wordprocessingml/2006/main" xmlns:w14="http://schemas.microsoft.com/office/word/2010/wordml" xmlns:w15="http://schemas.microsoft.com/office/word/2012/wordml" xmlns:w16se="http://schemas.microsoft.com/office/word/2015/wordml/symex" xmlns:wpg="http://schemas.microsoft.com/office/word/2010/wordprocessingGroup" xmlns:wpi="http://schemas.microsoft.com/office/word/2010/wordprocessingInk" xmlns:wne="http://schemas.microsoft.com/office/word/2006/wordml" xmlns:wps="http://schemas.microsoft.com/office/word/2010/wordprocessingShape" mc:Ignorable="w14 w15 w16se wp14">
+<w:hdr xmlns:wpc="http://schemas.microsoft.com/office/word/2010/wordprocessingCanvas" xmlns:cx="http://schemas.microsoft.com/office/drawing/2014/chartex" xmlns:cx1="http://schemas.microsoft.com/office/drawing/2015/9/8/chartex" xmlns:cx2="http://schemas.microsoft.com/office/drawing/2015/10/21/chartex" xmlns:cx3="http://schemas.microsoft.com/office/drawing/2016/5/9/chartex" xmlns:cx4="http://schemas.microsoft.com/office/drawing/2016/5/10/chartex" xmlns:cx5="http://schemas.microsoft.com/office/drawing/2016/5/11/chartex" xmlns:cx6="http://schemas.microsoft.com/office/drawing/2016/5/12/chartex" xmlns:cx7="http://schemas.microsoft.com/office/drawing/2016/5/13/chartex" xmlns:cx8="http://schemas.microsoft.com/office/drawing/2016/5/14/chartex" xmlns:mc="http://schemas.openxmlformats.org/markup-compatibility/2006" xmlns:aink="http://schemas.microsoft.com/office/drawing/2016/ink" xmlns:am3d="http://schemas.microsoft.com/office/drawing/2017/model3d" xmlns:o="urn:schemas-microsoft-com:office:office" xmlns:r="http://schemas.openxmlformats.org/officeDocument/2006/relationships" xmlns:m="http://schemas.openxmlformats.org/officeDocument/2006/math" xmlns:v="urn:schemas-microsoft-com:vml" xmlns:wp14="http://schemas.microsoft.com/office/word/2010/wordprocessingDrawing" xmlns:wp="http://schemas.openxmlformats.org/drawingml/2006/wordprocessingDrawing" xmlns:w10="urn:schemas-microsoft-com:office:word" xmlns:w="http://schemas.openxmlformats.org/wordprocessingml/2006/main" xmlns:w14="http://schemas.microsoft.com/office/word/2010/wordml" xmlns:w15="http://schemas.microsoft.com/office/word/2012/wordml" xmlns:w16cid="http://schemas.microsoft.com/office/word/2016/wordml/cid" xmlns:w16se="http://schemas.microsoft.com/office/word/2015/wordml/symex" xmlns:wpg="http://schemas.microsoft.com/office/word/2010/wordprocessingGroup" xmlns:wpi="http://schemas.microsoft.com/office/word/2010/wordprocessingInk" xmlns:wne="http://schemas.microsoft.com/office/word/2006/wordml" xmlns:wps="http://schemas.microsoft.com/office/word/2010/wordprocessingShape" mc:Ignorable="w14 w15 w16se w16cid wp14">
   <w:p>
     <w:pPr>
-      <w:pStyle w:val="Kopfzeile"/>
+      <w:pStyle w:val="Header"/>
       <w:tabs>
         <w:tab w:val="clear" w:pos="8640"/>
         <w:tab w:val="right" w:pos="9072"/>
@@ -4205,10 +5383,10 @@
 </file>
 
 <file path=word/header4.xml><?xml version="1.0" encoding="utf-8"?>
-<w:hdr xmlns:wpc="http://schemas.microsoft.com/office/word/2010/wordprocessingCanvas" xmlns:cx="http://schemas.microsoft.com/office/drawing/2014/chartex" xmlns:mc="http://schemas.openxmlformats.org/markup-compatibility/2006" xmlns:o="urn:schemas-microsoft-com:office:office" xmlns:r="http://schemas.openxmlformats.org/officeDocument/2006/relationships" xmlns:m="http://schemas.openxmlformats.org/officeDocument/2006/math" xmlns:v="urn:schemas-microsoft-com:vml" xmlns:wp14="http://schemas.microsoft.com/office/word/2010/wordprocessingDrawing" xmlns:wp="http://schemas.openxmlformats.org/drawingml/2006/wordprocessingDrawing" xmlns:w10="urn:schemas-microsoft-com:office:word" xmlns:w="http://schemas.openxmlformats.org/wordprocessingml/2006/main" xmlns:w14="http://schemas.microsoft.com/office/word/2010/wordml" xmlns:w15="http://schemas.microsoft.com/office/word/2012/wordml" xmlns:w16se="http://schemas.microsoft.com/office/word/2015/wordml/symex" xmlns:wpg="http://schemas.microsoft.com/office/word/2010/wordprocessingGroup" xmlns:wpi="http://schemas.microsoft.com/office/word/2010/wordprocessingInk" xmlns:wne="http://schemas.microsoft.com/office/word/2006/wordml" xmlns:wps="http://schemas.microsoft.com/office/word/2010/wordprocessingShape" mc:Ignorable="w14 w15 w16se wp14">
+<w:hdr xmlns:wpc="http://schemas.microsoft.com/office/word/2010/wordprocessingCanvas" xmlns:cx="http://schemas.microsoft.com/office/drawing/2014/chartex" xmlns:cx1="http://schemas.microsoft.com/office/drawing/2015/9/8/chartex" xmlns:cx2="http://schemas.microsoft.com/office/drawing/2015/10/21/chartex" xmlns:cx3="http://schemas.microsoft.com/office/drawing/2016/5/9/chartex" xmlns:cx4="http://schemas.microsoft.com/office/drawing/2016/5/10/chartex" xmlns:cx5="http://schemas.microsoft.com/office/drawing/2016/5/11/chartex" xmlns:cx6="http://schemas.microsoft.com/office/drawing/2016/5/12/chartex" xmlns:cx7="http://schemas.microsoft.com/office/drawing/2016/5/13/chartex" xmlns:cx8="http://schemas.microsoft.com/office/drawing/2016/5/14/chartex" xmlns:mc="http://schemas.openxmlformats.org/markup-compatibility/2006" xmlns:aink="http://schemas.microsoft.com/office/drawing/2016/ink" xmlns:am3d="http://schemas.microsoft.com/office/drawing/2017/model3d" xmlns:o="urn:schemas-microsoft-com:office:office" xmlns:r="http://schemas.openxmlformats.org/officeDocument/2006/relationships" xmlns:m="http://schemas.openxmlformats.org/officeDocument/2006/math" xmlns:v="urn:schemas-microsoft-com:vml" xmlns:wp14="http://schemas.microsoft.com/office/word/2010/wordprocessingDrawing" xmlns:wp="http://schemas.openxmlformats.org/drawingml/2006/wordprocessingDrawing" xmlns:w10="urn:schemas-microsoft-com:office:word" xmlns:w="http://schemas.openxmlformats.org/wordprocessingml/2006/main" xmlns:w14="http://schemas.microsoft.com/office/word/2010/wordml" xmlns:w15="http://schemas.microsoft.com/office/word/2012/wordml" xmlns:w16cid="http://schemas.microsoft.com/office/word/2016/wordml/cid" xmlns:w16se="http://schemas.microsoft.com/office/word/2015/wordml/symex" xmlns:wpg="http://schemas.microsoft.com/office/word/2010/wordprocessingGroup" xmlns:wpi="http://schemas.microsoft.com/office/word/2010/wordprocessingInk" xmlns:wne="http://schemas.microsoft.com/office/word/2006/wordml" xmlns:wps="http://schemas.microsoft.com/office/word/2010/wordprocessingShape" mc:Ignorable="w14 w15 w16se w16cid wp14">
   <w:p>
     <w:pPr>
-      <w:pStyle w:val="Kopfzeile"/>
+      <w:pStyle w:val="Header"/>
       <w:tabs>
         <w:tab w:val="clear" w:pos="4320"/>
         <w:tab w:val="clear" w:pos="8640"/>
@@ -4226,13 +5404,13 @@
         <w:rPr>
           <w:noProof/>
         </w:rPr>
-        <w:t>Figure Index</w:t>
+        <w:t>Abstract</w:t>
       </w:r>
     </w:fldSimple>
   </w:p>
   <w:p>
     <w:pPr>
-      <w:pStyle w:val="Kopfzeile"/>
+      <w:pStyle w:val="Header"/>
       <w:pBdr>
         <w:top w:val="single" w:sz="2" w:space="1" w:color="808080" w:themeColor="background1" w:themeShade="80"/>
       </w:pBdr>
@@ -4297,7 +5475,7 @@
   </w:p>
   <w:p>
     <w:pPr>
-      <w:pStyle w:val="Kopfzeile"/>
+      <w:pStyle w:val="Header"/>
       <w:pBdr>
         <w:top w:val="single" w:sz="2" w:space="1" w:color="808080" w:themeColor="background1" w:themeShade="80"/>
       </w:pBdr>
@@ -4315,11 +5493,11 @@
 </file>
 
 <file path=word/numbering.xml><?xml version="1.0" encoding="utf-8"?>
-<w:numbering xmlns:wpc="http://schemas.microsoft.com/office/word/2010/wordprocessingCanvas" xmlns:cx="http://schemas.microsoft.com/office/drawing/2014/chartex" xmlns:mc="http://schemas.openxmlformats.org/markup-compatibility/2006" xmlns:o="urn:schemas-microsoft-com:office:office" xmlns:r="http://schemas.openxmlformats.org/officeDocument/2006/relationships" xmlns:m="http://schemas.openxmlformats.org/officeDocument/2006/math" xmlns:v="urn:schemas-microsoft-com:vml" xmlns:wp14="http://schemas.microsoft.com/office/word/2010/wordprocessingDrawing" xmlns:wp="http://schemas.openxmlformats.org/drawingml/2006/wordprocessingDrawing" xmlns:w10="urn:schemas-microsoft-com:office:word" xmlns:w="http://schemas.openxmlformats.org/wordprocessingml/2006/main" xmlns:w14="http://schemas.microsoft.com/office/word/2010/wordml" xmlns:w15="http://schemas.microsoft.com/office/word/2012/wordml" xmlns:w16se="http://schemas.microsoft.com/office/word/2015/wordml/symex" xmlns:wpg="http://schemas.microsoft.com/office/word/2010/wordprocessingGroup" xmlns:wpi="http://schemas.microsoft.com/office/word/2010/wordprocessingInk" xmlns:wne="http://schemas.microsoft.com/office/word/2006/wordml" xmlns:wps="http://schemas.microsoft.com/office/word/2010/wordprocessingShape" mc:Ignorable="w14 w15 w16se wp14">
+<w:numbering xmlns:wpc="http://schemas.microsoft.com/office/word/2010/wordprocessingCanvas" xmlns:cx="http://schemas.microsoft.com/office/drawing/2014/chartex" xmlns:cx1="http://schemas.microsoft.com/office/drawing/2015/9/8/chartex" xmlns:cx2="http://schemas.microsoft.com/office/drawing/2015/10/21/chartex" xmlns:cx3="http://schemas.microsoft.com/office/drawing/2016/5/9/chartex" xmlns:cx4="http://schemas.microsoft.com/office/drawing/2016/5/10/chartex" xmlns:cx5="http://schemas.microsoft.com/office/drawing/2016/5/11/chartex" xmlns:cx6="http://schemas.microsoft.com/office/drawing/2016/5/12/chartex" xmlns:cx7="http://schemas.microsoft.com/office/drawing/2016/5/13/chartex" xmlns:cx8="http://schemas.microsoft.com/office/drawing/2016/5/14/chartex" xmlns:mc="http://schemas.openxmlformats.org/markup-compatibility/2006" xmlns:aink="http://schemas.microsoft.com/office/drawing/2016/ink" xmlns:am3d="http://schemas.microsoft.com/office/drawing/2017/model3d" xmlns:o="urn:schemas-microsoft-com:office:office" xmlns:r="http://schemas.openxmlformats.org/officeDocument/2006/relationships" xmlns:m="http://schemas.openxmlformats.org/officeDocument/2006/math" xmlns:v="urn:schemas-microsoft-com:vml" xmlns:wp14="http://schemas.microsoft.com/office/word/2010/wordprocessingDrawing" xmlns:wp="http://schemas.openxmlformats.org/drawingml/2006/wordprocessingDrawing" xmlns:w10="urn:schemas-microsoft-com:office:word" xmlns:w="http://schemas.openxmlformats.org/wordprocessingml/2006/main" xmlns:w14="http://schemas.microsoft.com/office/word/2010/wordml" xmlns:w15="http://schemas.microsoft.com/office/word/2012/wordml" xmlns:w16cid="http://schemas.microsoft.com/office/word/2016/wordml/cid" xmlns:w16se="http://schemas.microsoft.com/office/word/2015/wordml/symex" xmlns:wpg="http://schemas.microsoft.com/office/word/2010/wordprocessingGroup" xmlns:wpi="http://schemas.microsoft.com/office/word/2010/wordprocessingInk" xmlns:wne="http://schemas.microsoft.com/office/word/2006/wordml" xmlns:wps="http://schemas.microsoft.com/office/word/2010/wordprocessingShape" mc:Ignorable="w14 w15 w16se w16cid wp14">
   <w:abstractNum w:abstractNumId="0" w15:restartNumberingAfterBreak="0">
     <w:nsid w:val="FFFFFF7C"/>
     <w:multiLevelType w:val="singleLevel"/>
-    <w:tmpl w:val="0FA80372"/>
+    <w:tmpl w:val="3440E758"/>
     <w:lvl w:ilvl="0">
       <w:start w:val="1"/>
       <w:numFmt w:val="decimal"/>
@@ -4336,7 +5514,7 @@
   <w:abstractNum w:abstractNumId="1" w15:restartNumberingAfterBreak="0">
     <w:nsid w:val="FFFFFF7D"/>
     <w:multiLevelType w:val="singleLevel"/>
-    <w:tmpl w:val="4A6EB408"/>
+    <w:tmpl w:val="068681DC"/>
     <w:lvl w:ilvl="0">
       <w:start w:val="1"/>
       <w:numFmt w:val="decimal"/>
@@ -4353,7 +5531,7 @@
   <w:abstractNum w:abstractNumId="2" w15:restartNumberingAfterBreak="0">
     <w:nsid w:val="FFFFFF7E"/>
     <w:multiLevelType w:val="singleLevel"/>
-    <w:tmpl w:val="528C241A"/>
+    <w:tmpl w:val="7D34C00C"/>
     <w:lvl w:ilvl="0">
       <w:start w:val="1"/>
       <w:numFmt w:val="decimal"/>
@@ -4370,7 +5548,7 @@
   <w:abstractNum w:abstractNumId="3" w15:restartNumberingAfterBreak="0">
     <w:nsid w:val="FFFFFF7F"/>
     <w:multiLevelType w:val="singleLevel"/>
-    <w:tmpl w:val="AA2264D2"/>
+    <w:tmpl w:val="407EB202"/>
     <w:lvl w:ilvl="0">
       <w:start w:val="1"/>
       <w:numFmt w:val="decimal"/>
@@ -4387,7 +5565,7 @@
   <w:abstractNum w:abstractNumId="4" w15:restartNumberingAfterBreak="0">
     <w:nsid w:val="FFFFFF80"/>
     <w:multiLevelType w:val="singleLevel"/>
-    <w:tmpl w:val="5E183F26"/>
+    <w:tmpl w:val="67CA10CA"/>
     <w:lvl w:ilvl="0">
       <w:start w:val="1"/>
       <w:numFmt w:val="bullet"/>
@@ -4407,7 +5585,7 @@
   <w:abstractNum w:abstractNumId="5" w15:restartNumberingAfterBreak="0">
     <w:nsid w:val="FFFFFF81"/>
     <w:multiLevelType w:val="singleLevel"/>
-    <w:tmpl w:val="30048122"/>
+    <w:tmpl w:val="F084AA08"/>
     <w:lvl w:ilvl="0">
       <w:start w:val="1"/>
       <w:numFmt w:val="bullet"/>
@@ -4427,7 +5605,7 @@
   <w:abstractNum w:abstractNumId="6" w15:restartNumberingAfterBreak="0">
     <w:nsid w:val="FFFFFF82"/>
     <w:multiLevelType w:val="singleLevel"/>
-    <w:tmpl w:val="47D882B0"/>
+    <w:tmpl w:val="999A1188"/>
     <w:lvl w:ilvl="0">
       <w:start w:val="1"/>
       <w:numFmt w:val="bullet"/>
@@ -4447,7 +5625,7 @@
   <w:abstractNum w:abstractNumId="7" w15:restartNumberingAfterBreak="0">
     <w:nsid w:val="FFFFFF83"/>
     <w:multiLevelType w:val="singleLevel"/>
-    <w:tmpl w:val="ABE2A76C"/>
+    <w:tmpl w:val="9FEA567E"/>
     <w:lvl w:ilvl="0">
       <w:start w:val="1"/>
       <w:numFmt w:val="bullet"/>
@@ -4467,7 +5645,7 @@
   <w:abstractNum w:abstractNumId="8" w15:restartNumberingAfterBreak="0">
     <w:nsid w:val="FFFFFF88"/>
     <w:multiLevelType w:val="singleLevel"/>
-    <w:tmpl w:val="24369A0E"/>
+    <w:tmpl w:val="6B843D26"/>
     <w:lvl w:ilvl="0">
       <w:start w:val="1"/>
       <w:numFmt w:val="decimal"/>
@@ -4484,7 +5662,7 @@
   <w:abstractNum w:abstractNumId="9" w15:restartNumberingAfterBreak="0">
     <w:nsid w:val="FFFFFF89"/>
     <w:multiLevelType w:val="singleLevel"/>
-    <w:tmpl w:val="1534F452"/>
+    <w:tmpl w:val="D8AA8908"/>
     <w:lvl w:ilvl="0">
       <w:start w:val="1"/>
       <w:numFmt w:val="bullet"/>
@@ -4960,7 +6138,7 @@
     <w:lvl w:ilvl="0">
       <w:start w:val="1"/>
       <w:numFmt w:val="decimal"/>
-      <w:pStyle w:val="berschrift1"/>
+      <w:pStyle w:val="Heading1"/>
       <w:lvlText w:val="%1"/>
       <w:lvlJc w:val="left"/>
       <w:pPr>
@@ -4970,7 +6148,7 @@
     <w:lvl w:ilvl="1">
       <w:start w:val="1"/>
       <w:numFmt w:val="decimal"/>
-      <w:pStyle w:val="berschrift2"/>
+      <w:pStyle w:val="Heading2"/>
       <w:lvlText w:val="%1.%2"/>
       <w:lvlJc w:val="left"/>
       <w:pPr>
@@ -4980,7 +6158,7 @@
     <w:lvl w:ilvl="2">
       <w:start w:val="1"/>
       <w:numFmt w:val="decimal"/>
-      <w:pStyle w:val="berschrift3"/>
+      <w:pStyle w:val="Heading3"/>
       <w:lvlText w:val="%1.%2.%3"/>
       <w:lvlJc w:val="left"/>
       <w:pPr>
@@ -4990,7 +6168,7 @@
     <w:lvl w:ilvl="3">
       <w:start w:val="1"/>
       <w:numFmt w:val="decimal"/>
-      <w:pStyle w:val="berschrift4"/>
+      <w:pStyle w:val="Heading4"/>
       <w:lvlText w:val="%1.%2.%3.%4"/>
       <w:lvlJc w:val="left"/>
       <w:pPr>
@@ -5000,7 +6178,7 @@
     <w:lvl w:ilvl="4">
       <w:start w:val="1"/>
       <w:numFmt w:val="decimal"/>
-      <w:pStyle w:val="berschrift5"/>
+      <w:pStyle w:val="Heading5"/>
       <w:lvlText w:val="%1.%2.%3.%4.%5"/>
       <w:lvlJc w:val="left"/>
       <w:pPr>
@@ -5010,7 +6188,7 @@
     <w:lvl w:ilvl="5">
       <w:start w:val="1"/>
       <w:numFmt w:val="decimal"/>
-      <w:pStyle w:val="berschrift6"/>
+      <w:pStyle w:val="Heading6"/>
       <w:lvlText w:val="%1.%2.%3.%4.%5.%6"/>
       <w:lvlJc w:val="left"/>
       <w:pPr>
@@ -5020,7 +6198,7 @@
     <w:lvl w:ilvl="6">
       <w:start w:val="1"/>
       <w:numFmt w:val="decimal"/>
-      <w:pStyle w:val="berschrift7"/>
+      <w:pStyle w:val="Heading7"/>
       <w:lvlText w:val="%1.%2.%3.%4.%5.%6.%7"/>
       <w:lvlJc w:val="left"/>
       <w:pPr>
@@ -5030,7 +6208,7 @@
     <w:lvl w:ilvl="7">
       <w:start w:val="1"/>
       <w:numFmt w:val="decimal"/>
-      <w:pStyle w:val="berschrift8"/>
+      <w:pStyle w:val="Heading8"/>
       <w:lvlText w:val="%1.%2.%3.%4.%5.%6.%7.%8"/>
       <w:lvlJc w:val="left"/>
       <w:pPr>
@@ -5040,7 +6218,7 @@
     <w:lvl w:ilvl="8">
       <w:start w:val="1"/>
       <w:numFmt w:val="decimal"/>
-      <w:pStyle w:val="berschrift9"/>
+      <w:pStyle w:val="Heading9"/>
       <w:lvlText w:val="%1.%2.%3.%4.%5.%6.%7.%8.%9"/>
       <w:lvlJc w:val="left"/>
       <w:pPr>
@@ -5487,13 +6665,102 @@
     </w:lvl>
   </w:abstractNum>
   <w:abstractNum w:abstractNumId="19" w15:restartNumberingAfterBreak="0">
+    <w:nsid w:val="4D33713B"/>
+    <w:multiLevelType w:val="hybridMultilevel"/>
+    <w:tmpl w:val="38380870"/>
+    <w:lvl w:ilvl="0" w:tplc="4DD42978">
+      <w:start w:val="1"/>
+      <w:numFmt w:val="decimal"/>
+      <w:lvlText w:val="%1.)"/>
+      <w:lvlJc w:val="left"/>
+      <w:pPr>
+        <w:ind w:left="938" w:hanging="360"/>
+      </w:pPr>
+      <w:rPr>
+        <w:rFonts w:hint="default"/>
+      </w:rPr>
+    </w:lvl>
+    <w:lvl w:ilvl="1" w:tplc="20000019" w:tentative="1">
+      <w:start w:val="1"/>
+      <w:numFmt w:val="lowerLetter"/>
+      <w:lvlText w:val="%2."/>
+      <w:lvlJc w:val="left"/>
+      <w:pPr>
+        <w:ind w:left="1658" w:hanging="360"/>
+      </w:pPr>
+    </w:lvl>
+    <w:lvl w:ilvl="2" w:tplc="2000001B" w:tentative="1">
+      <w:start w:val="1"/>
+      <w:numFmt w:val="lowerRoman"/>
+      <w:lvlText w:val="%3."/>
+      <w:lvlJc w:val="right"/>
+      <w:pPr>
+        <w:ind w:left="2378" w:hanging="180"/>
+      </w:pPr>
+    </w:lvl>
+    <w:lvl w:ilvl="3" w:tplc="2000000F" w:tentative="1">
+      <w:start w:val="1"/>
+      <w:numFmt w:val="decimal"/>
+      <w:lvlText w:val="%4."/>
+      <w:lvlJc w:val="left"/>
+      <w:pPr>
+        <w:ind w:left="3098" w:hanging="360"/>
+      </w:pPr>
+    </w:lvl>
+    <w:lvl w:ilvl="4" w:tplc="20000019" w:tentative="1">
+      <w:start w:val="1"/>
+      <w:numFmt w:val="lowerLetter"/>
+      <w:lvlText w:val="%5."/>
+      <w:lvlJc w:val="left"/>
+      <w:pPr>
+        <w:ind w:left="3818" w:hanging="360"/>
+      </w:pPr>
+    </w:lvl>
+    <w:lvl w:ilvl="5" w:tplc="2000001B" w:tentative="1">
+      <w:start w:val="1"/>
+      <w:numFmt w:val="lowerRoman"/>
+      <w:lvlText w:val="%6."/>
+      <w:lvlJc w:val="right"/>
+      <w:pPr>
+        <w:ind w:left="4538" w:hanging="180"/>
+      </w:pPr>
+    </w:lvl>
+    <w:lvl w:ilvl="6" w:tplc="2000000F" w:tentative="1">
+      <w:start w:val="1"/>
+      <w:numFmt w:val="decimal"/>
+      <w:lvlText w:val="%7."/>
+      <w:lvlJc w:val="left"/>
+      <w:pPr>
+        <w:ind w:left="5258" w:hanging="360"/>
+      </w:pPr>
+    </w:lvl>
+    <w:lvl w:ilvl="7" w:tplc="20000019" w:tentative="1">
+      <w:start w:val="1"/>
+      <w:numFmt w:val="lowerLetter"/>
+      <w:lvlText w:val="%8."/>
+      <w:lvlJc w:val="left"/>
+      <w:pPr>
+        <w:ind w:left="5978" w:hanging="360"/>
+      </w:pPr>
+    </w:lvl>
+    <w:lvl w:ilvl="8" w:tplc="2000001B" w:tentative="1">
+      <w:start w:val="1"/>
+      <w:numFmt w:val="lowerRoman"/>
+      <w:lvlText w:val="%9."/>
+      <w:lvlJc w:val="right"/>
+      <w:pPr>
+        <w:ind w:left="6698" w:hanging="180"/>
+      </w:pPr>
+    </w:lvl>
+  </w:abstractNum>
+  <w:abstractNum w:abstractNumId="20" w15:restartNumberingAfterBreak="0">
     <w:nsid w:val="643062AF"/>
     <w:multiLevelType w:val="hybridMultilevel"/>
     <w:tmpl w:val="8B70B6EA"/>
     <w:lvl w:ilvl="0" w:tplc="42BA5FE6">
       <w:start w:val="1"/>
       <w:numFmt w:val="bullet"/>
-      <w:pStyle w:val="Listenabsatz"/>
+      <w:pStyle w:val="ListParagraph"/>
       <w:lvlText w:val=""/>
       <w:lvlJc w:val="left"/>
       <w:pPr>
@@ -5604,7 +6871,7 @@
       </w:rPr>
     </w:lvl>
   </w:abstractNum>
-  <w:abstractNum w:abstractNumId="20" w15:restartNumberingAfterBreak="0">
+  <w:abstractNum w:abstractNumId="21" w15:restartNumberingAfterBreak="0">
     <w:nsid w:val="7B802C4E"/>
     <w:multiLevelType w:val="hybridMultilevel"/>
     <w:tmpl w:val="C1600D3E"/>
@@ -5724,7 +6991,7 @@
     <w:abstractNumId w:val="18"/>
   </w:num>
   <w:num w:numId="3">
-    <w:abstractNumId w:val="19"/>
+    <w:abstractNumId w:val="20"/>
   </w:num>
   <w:num w:numId="4">
     <w:abstractNumId w:val="8"/>
@@ -5772,7 +7039,7 @@
     <w:abstractNumId w:val="11"/>
   </w:num>
   <w:num w:numId="19">
-    <w:abstractNumId w:val="20"/>
+    <w:abstractNumId w:val="21"/>
   </w:num>
   <w:num w:numId="20">
     <w:abstractNumId w:val="15"/>
@@ -5780,11 +7047,14 @@
   <w:num w:numId="21">
     <w:abstractNumId w:val="10"/>
   </w:num>
+  <w:num w:numId="22">
+    <w:abstractNumId w:val="19"/>
+  </w:num>
 </w:numbering>
 </file>
 
 <file path=word/styles.xml><?xml version="1.0" encoding="utf-8"?>
-<w:styles xmlns:mc="http://schemas.openxmlformats.org/markup-compatibility/2006" xmlns:r="http://schemas.openxmlformats.org/officeDocument/2006/relationships" xmlns:w="http://schemas.openxmlformats.org/wordprocessingml/2006/main" xmlns:w14="http://schemas.microsoft.com/office/word/2010/wordml" xmlns:w15="http://schemas.microsoft.com/office/word/2012/wordml" xmlns:w16se="http://schemas.microsoft.com/office/word/2015/wordml/symex" mc:Ignorable="w14 w15 w16se">
+<w:styles xmlns:mc="http://schemas.openxmlformats.org/markup-compatibility/2006" xmlns:r="http://schemas.openxmlformats.org/officeDocument/2006/relationships" xmlns:w="http://schemas.openxmlformats.org/wordprocessingml/2006/main" xmlns:w14="http://schemas.microsoft.com/office/word/2010/wordml" xmlns:w15="http://schemas.microsoft.com/office/word/2012/wordml" xmlns:w16cid="http://schemas.microsoft.com/office/word/2016/wordml/cid" xmlns:w16se="http://schemas.microsoft.com/office/word/2015/wordml/symex" mc:Ignorable="w14 w15 w16se w16cid">
   <w:docDefaults>
     <w:rPrDefault>
       <w:rPr>
@@ -5800,7 +7070,7 @@
       </w:pPr>
     </w:pPrDefault>
   </w:docDefaults>
-  <w:latentStyles w:defLockedState="0" w:defUIPriority="99" w:defSemiHidden="0" w:defUnhideWhenUsed="0" w:defQFormat="0" w:count="371">
+  <w:latentStyles w:defLockedState="0" w:defUIPriority="99" w:defSemiHidden="0" w:defUnhideWhenUsed="0" w:defQFormat="0" w:count="375">
     <w:lsdException w:name="Normal" w:uiPriority="0" w:qFormat="1"/>
     <w:lsdException w:name="heading 1" w:uiPriority="9" w:qFormat="1"/>
     <w:lsdException w:name="heading 2" w:semiHidden="1" w:uiPriority="9" w:unhideWhenUsed="1" w:qFormat="1"/>
@@ -6172,8 +7442,12 @@
     <w:lsdException w:name="List Table 5 Dark Accent 6" w:uiPriority="50"/>
     <w:lsdException w:name="List Table 6 Colorful Accent 6" w:uiPriority="51"/>
     <w:lsdException w:name="List Table 7 Colorful Accent 6" w:uiPriority="52"/>
+    <w:lsdException w:name="Mention" w:semiHidden="1" w:unhideWhenUsed="1"/>
+    <w:lsdException w:name="Smart Hyperlink" w:semiHidden="1" w:unhideWhenUsed="1"/>
+    <w:lsdException w:name="Hashtag" w:semiHidden="1" w:unhideWhenUsed="1"/>
+    <w:lsdException w:name="Unresolved Mention" w:semiHidden="1" w:unhideWhenUsed="1"/>
   </w:latentStyles>
-  <w:style w:type="paragraph" w:default="1" w:styleId="Standard">
+  <w:style w:type="paragraph" w:default="1" w:styleId="Normal">
     <w:name w:val="Normal"/>
     <w:qFormat/>
     <w:rsid w:val="00771494"/>
@@ -6182,11 +7456,11 @@
       <w:lang w:val="en-GB"/>
     </w:rPr>
   </w:style>
-  <w:style w:type="paragraph" w:styleId="berschrift1">
+  <w:style w:type="paragraph" w:styleId="Heading1">
     <w:name w:val="heading 1"/>
-    <w:basedOn w:val="Standard"/>
-    <w:next w:val="Standard"/>
-    <w:link w:val="berschrift1Zchn"/>
+    <w:basedOn w:val="Normal"/>
+    <w:next w:val="Normal"/>
+    <w:link w:val="Heading1Char"/>
     <w:uiPriority w:val="9"/>
     <w:qFormat/>
     <w:rsid w:val="00CD59A9"/>
@@ -6213,11 +7487,11 @@
       <w:szCs w:val="28"/>
     </w:rPr>
   </w:style>
-  <w:style w:type="paragraph" w:styleId="berschrift2">
+  <w:style w:type="paragraph" w:styleId="Heading2">
     <w:name w:val="heading 2"/>
-    <w:basedOn w:val="Standard"/>
-    <w:next w:val="Standard"/>
-    <w:link w:val="berschrift2Zchn"/>
+    <w:basedOn w:val="Normal"/>
+    <w:next w:val="Normal"/>
+    <w:link w:val="Heading2Char"/>
     <w:uiPriority w:val="9"/>
     <w:unhideWhenUsed/>
     <w:qFormat/>
@@ -6241,11 +7515,11 @@
       <w:szCs w:val="26"/>
     </w:rPr>
   </w:style>
-  <w:style w:type="paragraph" w:styleId="berschrift3">
+  <w:style w:type="paragraph" w:styleId="Heading3">
     <w:name w:val="heading 3"/>
-    <w:basedOn w:val="Standard"/>
-    <w:next w:val="Standard"/>
-    <w:link w:val="berschrift3Zchn"/>
+    <w:basedOn w:val="Normal"/>
+    <w:next w:val="Normal"/>
+    <w:link w:val="Heading3Char"/>
     <w:uiPriority w:val="9"/>
     <w:unhideWhenUsed/>
     <w:qFormat/>
@@ -6268,11 +7542,11 @@
       <w:color w:val="244061" w:themeColor="accent1" w:themeShade="80"/>
     </w:rPr>
   </w:style>
-  <w:style w:type="paragraph" w:styleId="berschrift4">
+  <w:style w:type="paragraph" w:styleId="Heading4">
     <w:name w:val="heading 4"/>
-    <w:basedOn w:val="Standard"/>
-    <w:next w:val="Standard"/>
-    <w:link w:val="berschrift4Zchn"/>
+    <w:basedOn w:val="Normal"/>
+    <w:next w:val="Normal"/>
+    <w:link w:val="Heading4Char"/>
     <w:uiPriority w:val="9"/>
     <w:unhideWhenUsed/>
     <w:qFormat/>
@@ -6295,11 +7569,11 @@
       <w:color w:val="244061" w:themeColor="accent1" w:themeShade="80"/>
     </w:rPr>
   </w:style>
-  <w:style w:type="paragraph" w:styleId="berschrift5">
+  <w:style w:type="paragraph" w:styleId="Heading5">
     <w:name w:val="heading 5"/>
-    <w:basedOn w:val="Standard"/>
-    <w:next w:val="Standard"/>
-    <w:link w:val="berschrift5Zchn"/>
+    <w:basedOn w:val="Normal"/>
+    <w:next w:val="Normal"/>
+    <w:link w:val="Heading5Char"/>
     <w:uiPriority w:val="9"/>
     <w:semiHidden/>
     <w:unhideWhenUsed/>
@@ -6320,11 +7594,11 @@
       <w:color w:val="243F60" w:themeColor="accent1" w:themeShade="7F"/>
     </w:rPr>
   </w:style>
-  <w:style w:type="paragraph" w:styleId="berschrift6">
+  <w:style w:type="paragraph" w:styleId="Heading6">
     <w:name w:val="heading 6"/>
-    <w:basedOn w:val="Standard"/>
-    <w:next w:val="Standard"/>
-    <w:link w:val="berschrift6Zchn"/>
+    <w:basedOn w:val="Normal"/>
+    <w:next w:val="Normal"/>
+    <w:link w:val="Heading6Char"/>
     <w:uiPriority w:val="9"/>
     <w:semiHidden/>
     <w:unhideWhenUsed/>
@@ -6347,11 +7621,11 @@
       <w:color w:val="243F60" w:themeColor="accent1" w:themeShade="7F"/>
     </w:rPr>
   </w:style>
-  <w:style w:type="paragraph" w:styleId="berschrift7">
+  <w:style w:type="paragraph" w:styleId="Heading7">
     <w:name w:val="heading 7"/>
-    <w:basedOn w:val="Standard"/>
-    <w:next w:val="Standard"/>
-    <w:link w:val="berschrift7Zchn"/>
+    <w:basedOn w:val="Normal"/>
+    <w:next w:val="Normal"/>
+    <w:link w:val="Heading7Char"/>
     <w:uiPriority w:val="9"/>
     <w:semiHidden/>
     <w:unhideWhenUsed/>
@@ -6374,11 +7648,11 @@
       <w:color w:val="404040" w:themeColor="text1" w:themeTint="BF"/>
     </w:rPr>
   </w:style>
-  <w:style w:type="paragraph" w:styleId="berschrift8">
+  <w:style w:type="paragraph" w:styleId="Heading8">
     <w:name w:val="heading 8"/>
-    <w:basedOn w:val="Standard"/>
-    <w:next w:val="Standard"/>
-    <w:link w:val="berschrift8Zchn"/>
+    <w:basedOn w:val="Normal"/>
+    <w:next w:val="Normal"/>
+    <w:link w:val="Heading8Char"/>
     <w:uiPriority w:val="9"/>
     <w:semiHidden/>
     <w:unhideWhenUsed/>
@@ -6401,11 +7675,11 @@
       <w:szCs w:val="20"/>
     </w:rPr>
   </w:style>
-  <w:style w:type="paragraph" w:styleId="berschrift9">
+  <w:style w:type="paragraph" w:styleId="Heading9">
     <w:name w:val="heading 9"/>
-    <w:basedOn w:val="Standard"/>
-    <w:next w:val="Standard"/>
-    <w:link w:val="berschrift9Zchn"/>
+    <w:basedOn w:val="Normal"/>
+    <w:next w:val="Normal"/>
+    <w:link w:val="Heading9Char"/>
     <w:uiPriority w:val="9"/>
     <w:semiHidden/>
     <w:unhideWhenUsed/>
@@ -6430,13 +7704,13 @@
       <w:szCs w:val="20"/>
     </w:rPr>
   </w:style>
-  <w:style w:type="character" w:default="1" w:styleId="Absatz-Standardschriftart">
+  <w:style w:type="character" w:default="1" w:styleId="DefaultParagraphFont">
     <w:name w:val="Default Paragraph Font"/>
     <w:uiPriority w:val="1"/>
     <w:semiHidden/>
     <w:unhideWhenUsed/>
   </w:style>
-  <w:style w:type="table" w:default="1" w:styleId="NormaleTabelle">
+  <w:style w:type="table" w:default="1" w:styleId="TableNormal">
     <w:name w:val="Normal Table"/>
     <w:uiPriority w:val="99"/>
     <w:semiHidden/>
@@ -6451,16 +7725,16 @@
       </w:tblCellMar>
     </w:tblPr>
   </w:style>
-  <w:style w:type="numbering" w:default="1" w:styleId="KeineListe">
+  <w:style w:type="numbering" w:default="1" w:styleId="NoList">
     <w:name w:val="No List"/>
     <w:uiPriority w:val="99"/>
     <w:semiHidden/>
     <w:unhideWhenUsed/>
   </w:style>
-  <w:style w:type="paragraph" w:styleId="Sprechblasentext">
+  <w:style w:type="paragraph" w:styleId="BalloonText">
     <w:name w:val="Balloon Text"/>
-    <w:basedOn w:val="Standard"/>
-    <w:link w:val="SprechblasentextZchn"/>
+    <w:basedOn w:val="Normal"/>
+    <w:link w:val="BalloonTextChar"/>
     <w:uiPriority w:val="99"/>
     <w:semiHidden/>
     <w:unhideWhenUsed/>
@@ -6471,10 +7745,10 @@
       <w:szCs w:val="18"/>
     </w:rPr>
   </w:style>
-  <w:style w:type="character" w:customStyle="1" w:styleId="SprechblasentextZchn">
-    <w:name w:val="Sprechblasentext Zchn"/>
-    <w:basedOn w:val="Absatz-Standardschriftart"/>
-    <w:link w:val="Sprechblasentext"/>
+  <w:style w:type="character" w:customStyle="1" w:styleId="BalloonTextChar">
+    <w:name w:val="Balloon Text Char"/>
+    <w:basedOn w:val="DefaultParagraphFont"/>
+    <w:link w:val="BalloonText"/>
     <w:uiPriority w:val="99"/>
     <w:semiHidden/>
     <w:rsid w:val="005C23B8"/>
@@ -6484,10 +7758,10 @@
       <w:szCs w:val="18"/>
     </w:rPr>
   </w:style>
-  <w:style w:type="character" w:customStyle="1" w:styleId="berschrift1Zchn">
-    <w:name w:val="Überschrift 1 Zchn"/>
-    <w:basedOn w:val="Absatz-Standardschriftart"/>
-    <w:link w:val="berschrift1"/>
+  <w:style w:type="character" w:customStyle="1" w:styleId="Heading1Char">
+    <w:name w:val="Heading 1 Char"/>
+    <w:basedOn w:val="DefaultParagraphFont"/>
+    <w:link w:val="Heading1"/>
     <w:uiPriority w:val="9"/>
     <w:rsid w:val="00CD59A9"/>
     <w:rPr>
@@ -6499,10 +7773,10 @@
       <w:szCs w:val="28"/>
     </w:rPr>
   </w:style>
-  <w:style w:type="paragraph" w:styleId="Inhaltsverzeichnisberschrift">
+  <w:style w:type="paragraph" w:styleId="TOCHeading">
     <w:name w:val="TOC Heading"/>
-    <w:basedOn w:val="berschrift1"/>
-    <w:next w:val="Standard"/>
+    <w:basedOn w:val="Heading1"/>
+    <w:next w:val="Normal"/>
     <w:uiPriority w:val="39"/>
     <w:semiHidden/>
     <w:unhideWhenUsed/>
@@ -6513,9 +7787,9 @@
       <w:outlineLvl w:val="9"/>
     </w:pPr>
   </w:style>
-  <w:style w:type="paragraph" w:styleId="Listenabsatz">
+  <w:style w:type="paragraph" w:styleId="ListParagraph">
     <w:name w:val="List Paragraph"/>
-    <w:basedOn w:val="Standard"/>
+    <w:basedOn w:val="Normal"/>
     <w:uiPriority w:val="34"/>
     <w:qFormat/>
     <w:rsid w:val="00B466A7"/>
@@ -6526,10 +7800,10 @@
       <w:contextualSpacing/>
     </w:pPr>
   </w:style>
-  <w:style w:type="character" w:customStyle="1" w:styleId="berschrift4Zchn">
-    <w:name w:val="Überschrift 4 Zchn"/>
-    <w:basedOn w:val="Absatz-Standardschriftart"/>
-    <w:link w:val="berschrift4"/>
+  <w:style w:type="character" w:customStyle="1" w:styleId="Heading4Char">
+    <w:name w:val="Heading 4 Char"/>
+    <w:basedOn w:val="DefaultParagraphFont"/>
+    <w:link w:val="Heading4"/>
     <w:uiPriority w:val="9"/>
     <w:rsid w:val="0070261D"/>
     <w:rPr>
@@ -6539,10 +7813,10 @@
       <w:color w:val="244061" w:themeColor="accent1" w:themeShade="80"/>
     </w:rPr>
   </w:style>
-  <w:style w:type="character" w:customStyle="1" w:styleId="berschrift5Zchn">
-    <w:name w:val="Überschrift 5 Zchn"/>
-    <w:basedOn w:val="Absatz-Standardschriftart"/>
-    <w:link w:val="berschrift5"/>
+  <w:style w:type="character" w:customStyle="1" w:styleId="Heading5Char">
+    <w:name w:val="Heading 5 Char"/>
+    <w:basedOn w:val="DefaultParagraphFont"/>
+    <w:link w:val="Heading5"/>
     <w:uiPriority w:val="9"/>
     <w:semiHidden/>
     <w:rsid w:val="005C23B8"/>
@@ -6551,10 +7825,10 @@
       <w:color w:val="243F60" w:themeColor="accent1" w:themeShade="7F"/>
     </w:rPr>
   </w:style>
-  <w:style w:type="character" w:customStyle="1" w:styleId="berschrift2Zchn">
-    <w:name w:val="Überschrift 2 Zchn"/>
-    <w:basedOn w:val="Absatz-Standardschriftart"/>
-    <w:link w:val="berschrift2"/>
+  <w:style w:type="character" w:customStyle="1" w:styleId="Heading2Char">
+    <w:name w:val="Heading 2 Char"/>
+    <w:basedOn w:val="DefaultParagraphFont"/>
+    <w:link w:val="Heading2"/>
     <w:uiPriority w:val="9"/>
     <w:rsid w:val="0070261D"/>
     <w:rPr>
@@ -6566,10 +7840,10 @@
       <w:szCs w:val="26"/>
     </w:rPr>
   </w:style>
-  <w:style w:type="character" w:customStyle="1" w:styleId="berschrift3Zchn">
-    <w:name w:val="Überschrift 3 Zchn"/>
-    <w:basedOn w:val="Absatz-Standardschriftart"/>
-    <w:link w:val="berschrift3"/>
+  <w:style w:type="character" w:customStyle="1" w:styleId="Heading3Char">
+    <w:name w:val="Heading 3 Char"/>
+    <w:basedOn w:val="DefaultParagraphFont"/>
+    <w:link w:val="Heading3"/>
     <w:uiPriority w:val="9"/>
     <w:rsid w:val="0070261D"/>
     <w:rPr>
@@ -6579,10 +7853,10 @@
       <w:color w:val="244061" w:themeColor="accent1" w:themeShade="80"/>
     </w:rPr>
   </w:style>
-  <w:style w:type="character" w:customStyle="1" w:styleId="berschrift6Zchn">
-    <w:name w:val="Überschrift 6 Zchn"/>
-    <w:basedOn w:val="Absatz-Standardschriftart"/>
-    <w:link w:val="berschrift6"/>
+  <w:style w:type="character" w:customStyle="1" w:styleId="Heading6Char">
+    <w:name w:val="Heading 6 Char"/>
+    <w:basedOn w:val="DefaultParagraphFont"/>
+    <w:link w:val="Heading6"/>
     <w:uiPriority w:val="9"/>
     <w:semiHidden/>
     <w:rsid w:val="00801407"/>
@@ -6593,10 +7867,10 @@
       <w:color w:val="243F60" w:themeColor="accent1" w:themeShade="7F"/>
     </w:rPr>
   </w:style>
-  <w:style w:type="character" w:customStyle="1" w:styleId="berschrift7Zchn">
-    <w:name w:val="Überschrift 7 Zchn"/>
-    <w:basedOn w:val="Absatz-Standardschriftart"/>
-    <w:link w:val="berschrift7"/>
+  <w:style w:type="character" w:customStyle="1" w:styleId="Heading7Char">
+    <w:name w:val="Heading 7 Char"/>
+    <w:basedOn w:val="DefaultParagraphFont"/>
+    <w:link w:val="Heading7"/>
     <w:uiPriority w:val="9"/>
     <w:semiHidden/>
     <w:rsid w:val="00801407"/>
@@ -6607,10 +7881,10 @@
       <w:color w:val="404040" w:themeColor="text1" w:themeTint="BF"/>
     </w:rPr>
   </w:style>
-  <w:style w:type="character" w:customStyle="1" w:styleId="berschrift8Zchn">
-    <w:name w:val="Überschrift 8 Zchn"/>
-    <w:basedOn w:val="Absatz-Standardschriftart"/>
-    <w:link w:val="berschrift8"/>
+  <w:style w:type="character" w:customStyle="1" w:styleId="Heading8Char">
+    <w:name w:val="Heading 8 Char"/>
+    <w:basedOn w:val="DefaultParagraphFont"/>
+    <w:link w:val="Heading8"/>
     <w:uiPriority w:val="9"/>
     <w:semiHidden/>
     <w:rsid w:val="00801407"/>
@@ -6621,10 +7895,10 @@
       <w:szCs w:val="20"/>
     </w:rPr>
   </w:style>
-  <w:style w:type="character" w:customStyle="1" w:styleId="berschrift9Zchn">
-    <w:name w:val="Überschrift 9 Zchn"/>
-    <w:basedOn w:val="Absatz-Standardschriftart"/>
-    <w:link w:val="berschrift9"/>
+  <w:style w:type="character" w:customStyle="1" w:styleId="Heading9Char">
+    <w:name w:val="Heading 9 Char"/>
+    <w:basedOn w:val="DefaultParagraphFont"/>
+    <w:link w:val="Heading9"/>
     <w:uiPriority w:val="9"/>
     <w:semiHidden/>
     <w:rsid w:val="00801407"/>
@@ -6637,10 +7911,10 @@
       <w:szCs w:val="20"/>
     </w:rPr>
   </w:style>
-  <w:style w:type="paragraph" w:styleId="Kopfzeile">
+  <w:style w:type="paragraph" w:styleId="Header">
     <w:name w:val="header"/>
-    <w:basedOn w:val="Standard"/>
-    <w:link w:val="KopfzeileZchn"/>
+    <w:basedOn w:val="Normal"/>
+    <w:link w:val="HeaderChar"/>
     <w:uiPriority w:val="99"/>
     <w:unhideWhenUsed/>
     <w:rsid w:val="001C6896"/>
@@ -6651,20 +7925,20 @@
       </w:tabs>
     </w:pPr>
   </w:style>
-  <w:style w:type="character" w:customStyle="1" w:styleId="KopfzeileZchn">
-    <w:name w:val="Kopfzeile Zchn"/>
-    <w:basedOn w:val="Absatz-Standardschriftart"/>
-    <w:link w:val="Kopfzeile"/>
+  <w:style w:type="character" w:customStyle="1" w:styleId="HeaderChar">
+    <w:name w:val="Header Char"/>
+    <w:basedOn w:val="DefaultParagraphFont"/>
+    <w:link w:val="Header"/>
     <w:uiPriority w:val="99"/>
     <w:rsid w:val="001C6896"/>
     <w:rPr>
       <w:rFonts w:ascii="Garamond" w:hAnsi="Garamond"/>
     </w:rPr>
   </w:style>
-  <w:style w:type="paragraph" w:styleId="Fuzeile">
+  <w:style w:type="paragraph" w:styleId="Footer">
     <w:name w:val="footer"/>
-    <w:basedOn w:val="Standard"/>
-    <w:link w:val="FuzeileZchn"/>
+    <w:basedOn w:val="Normal"/>
+    <w:link w:val="FooterChar"/>
     <w:uiPriority w:val="99"/>
     <w:unhideWhenUsed/>
     <w:rsid w:val="001C6896"/>
@@ -6675,10 +7949,10 @@
       </w:tabs>
     </w:pPr>
   </w:style>
-  <w:style w:type="character" w:customStyle="1" w:styleId="FuzeileZchn">
-    <w:name w:val="Fußzeile Zchn"/>
-    <w:basedOn w:val="Absatz-Standardschriftart"/>
-    <w:link w:val="Fuzeile"/>
+  <w:style w:type="character" w:customStyle="1" w:styleId="FooterChar">
+    <w:name w:val="Footer Char"/>
+    <w:basedOn w:val="DefaultParagraphFont"/>
+    <w:link w:val="Footer"/>
     <w:uiPriority w:val="99"/>
     <w:rsid w:val="001C6896"/>
     <w:rPr>
@@ -6687,8 +7961,8 @@
   </w:style>
   <w:style w:type="paragraph" w:customStyle="1" w:styleId="ws5titeloncontent">
     <w:name w:val="_ws5_titel_oncontent"/>
-    <w:basedOn w:val="berschrift1"/>
-    <w:next w:val="Standard"/>
+    <w:basedOn w:val="Heading1"/>
+    <w:next w:val="Normal"/>
     <w:qFormat/>
     <w:rsid w:val="00A64430"/>
     <w:pPr>
@@ -6698,10 +7972,10 @@
       <w:outlineLvl w:val="9"/>
     </w:pPr>
   </w:style>
-  <w:style w:type="paragraph" w:styleId="Verzeichnis1">
+  <w:style w:type="paragraph" w:styleId="TOC1">
     <w:name w:val="toc 1"/>
-    <w:basedOn w:val="Standard"/>
-    <w:next w:val="Standard"/>
+    <w:basedOn w:val="Normal"/>
+    <w:next w:val="Normal"/>
     <w:autoRedefine/>
     <w:uiPriority w:val="39"/>
     <w:unhideWhenUsed/>
@@ -6717,10 +7991,10 @@
       <w:b/>
     </w:rPr>
   </w:style>
-  <w:style w:type="paragraph" w:styleId="Verzeichnis2">
+  <w:style w:type="paragraph" w:styleId="TOC2">
     <w:name w:val="toc 2"/>
-    <w:basedOn w:val="Verzeichnis3"/>
-    <w:next w:val="Standard"/>
+    <w:basedOn w:val="TOC3"/>
+    <w:next w:val="Normal"/>
     <w:autoRedefine/>
     <w:uiPriority w:val="39"/>
     <w:unhideWhenUsed/>
@@ -6734,7 +8008,7 @@
   </w:style>
   <w:style w:type="character" w:styleId="Hyperlink">
     <w:name w:val="Hyperlink"/>
-    <w:basedOn w:val="Absatz-Standardschriftart"/>
+    <w:basedOn w:val="DefaultParagraphFont"/>
     <w:uiPriority w:val="99"/>
     <w:unhideWhenUsed/>
     <w:rsid w:val="00A64430"/>
@@ -6743,9 +8017,9 @@
       <w:u w:val="single"/>
     </w:rPr>
   </w:style>
-  <w:style w:type="table" w:styleId="Tabellenraster">
+  <w:style w:type="table" w:styleId="TableGrid">
     <w:name w:val="Table Grid"/>
-    <w:basedOn w:val="NormaleTabelle"/>
+    <w:basedOn w:val="TableNormal"/>
     <w:uiPriority w:val="59"/>
     <w:rsid w:val="0070261D"/>
     <w:pPr>
@@ -6764,8 +8038,8 @@
   </w:style>
   <w:style w:type="paragraph" w:customStyle="1" w:styleId="ws5figure">
     <w:name w:val="_ws5_figure"/>
-    <w:basedOn w:val="Standard"/>
-    <w:next w:val="Standard"/>
+    <w:basedOn w:val="Normal"/>
+    <w:next w:val="Normal"/>
     <w:qFormat/>
     <w:rsid w:val="00B466A7"/>
     <w:pPr>
@@ -6779,10 +8053,10 @@
       <w:sz w:val="20"/>
     </w:rPr>
   </w:style>
-  <w:style w:type="paragraph" w:styleId="Beschriftung">
+  <w:style w:type="paragraph" w:styleId="Caption">
     <w:name w:val="caption"/>
-    <w:basedOn w:val="Standard"/>
-    <w:next w:val="Standard"/>
+    <w:basedOn w:val="Normal"/>
+    <w:next w:val="Normal"/>
     <w:uiPriority w:val="35"/>
     <w:unhideWhenUsed/>
     <w:qFormat/>
@@ -6800,7 +8074,7 @@
   </w:style>
   <w:style w:type="paragraph" w:customStyle="1" w:styleId="ws5listing">
     <w:name w:val="_ws5_listing"/>
-    <w:basedOn w:val="Listenabsatz"/>
+    <w:basedOn w:val="ListParagraph"/>
     <w:qFormat/>
     <w:rsid w:val="00771494"/>
     <w:pPr>
@@ -6812,7 +8086,7 @@
   </w:style>
   <w:style w:type="paragraph" w:customStyle="1" w:styleId="ws5number">
     <w:name w:val="_ws5_number"/>
-    <w:basedOn w:val="Listenabsatz"/>
+    <w:basedOn w:val="ListParagraph"/>
     <w:qFormat/>
     <w:rsid w:val="00771494"/>
     <w:pPr>
@@ -6822,10 +8096,10 @@
       <w:ind w:left="426" w:hanging="284"/>
     </w:pPr>
   </w:style>
-  <w:style w:type="paragraph" w:styleId="Funotentext">
+  <w:style w:type="paragraph" w:styleId="FootnoteText">
     <w:name w:val="footnote text"/>
-    <w:basedOn w:val="Standard"/>
-    <w:link w:val="FunotentextZchn"/>
+    <w:basedOn w:val="Normal"/>
+    <w:link w:val="FootnoteTextChar"/>
     <w:uiPriority w:val="99"/>
     <w:semiHidden/>
     <w:unhideWhenUsed/>
@@ -6838,10 +8112,10 @@
       <w:szCs w:val="20"/>
     </w:rPr>
   </w:style>
-  <w:style w:type="character" w:customStyle="1" w:styleId="FunotentextZchn">
-    <w:name w:val="Fußnotentext Zchn"/>
-    <w:basedOn w:val="Absatz-Standardschriftart"/>
-    <w:link w:val="Funotentext"/>
+  <w:style w:type="character" w:customStyle="1" w:styleId="FootnoteTextChar">
+    <w:name w:val="Footnote Text Char"/>
+    <w:basedOn w:val="DefaultParagraphFont"/>
+    <w:link w:val="FootnoteText"/>
     <w:uiPriority w:val="99"/>
     <w:semiHidden/>
     <w:rsid w:val="00771494"/>
@@ -6851,9 +8125,9 @@
       <w:szCs w:val="20"/>
     </w:rPr>
   </w:style>
-  <w:style w:type="character" w:styleId="Funotenzeichen">
+  <w:style w:type="character" w:styleId="FootnoteReference">
     <w:name w:val="footnote reference"/>
-    <w:basedOn w:val="Absatz-Standardschriftart"/>
+    <w:basedOn w:val="DefaultParagraphFont"/>
     <w:uiPriority w:val="99"/>
     <w:semiHidden/>
     <w:unhideWhenUsed/>
@@ -6862,10 +8136,10 @@
       <w:vertAlign w:val="superscript"/>
     </w:rPr>
   </w:style>
-  <w:style w:type="paragraph" w:styleId="Endnotentext">
+  <w:style w:type="paragraph" w:styleId="EndnoteText">
     <w:name w:val="endnote text"/>
-    <w:basedOn w:val="Standard"/>
-    <w:link w:val="EndnotentextZchn"/>
+    <w:basedOn w:val="Normal"/>
+    <w:link w:val="EndnoteTextChar"/>
     <w:uiPriority w:val="99"/>
     <w:semiHidden/>
     <w:unhideWhenUsed/>
@@ -6878,10 +8152,10 @@
       <w:szCs w:val="20"/>
     </w:rPr>
   </w:style>
-  <w:style w:type="character" w:customStyle="1" w:styleId="EndnotentextZchn">
-    <w:name w:val="Endnotentext Zchn"/>
-    <w:basedOn w:val="Absatz-Standardschriftart"/>
-    <w:link w:val="Endnotentext"/>
+  <w:style w:type="character" w:customStyle="1" w:styleId="EndnoteTextChar">
+    <w:name w:val="Endnote Text Char"/>
+    <w:basedOn w:val="DefaultParagraphFont"/>
+    <w:link w:val="EndnoteText"/>
     <w:uiPriority w:val="99"/>
     <w:semiHidden/>
     <w:rsid w:val="00771494"/>
@@ -6891,9 +8165,9 @@
       <w:szCs w:val="20"/>
     </w:rPr>
   </w:style>
-  <w:style w:type="character" w:styleId="Endnotenzeichen">
+  <w:style w:type="character" w:styleId="EndnoteReference">
     <w:name w:val="endnote reference"/>
-    <w:basedOn w:val="Absatz-Standardschriftart"/>
+    <w:basedOn w:val="DefaultParagraphFont"/>
     <w:uiPriority w:val="99"/>
     <w:semiHidden/>
     <w:unhideWhenUsed/>
@@ -6902,10 +8176,10 @@
       <w:vertAlign w:val="superscript"/>
     </w:rPr>
   </w:style>
-  <w:style w:type="paragraph" w:styleId="Abbildungsverzeichnis">
+  <w:style w:type="paragraph" w:styleId="TableofFigures">
     <w:name w:val="table of figures"/>
-    <w:basedOn w:val="Standard"/>
-    <w:next w:val="Standard"/>
+    <w:basedOn w:val="Normal"/>
+    <w:next w:val="Normal"/>
     <w:uiPriority w:val="99"/>
     <w:unhideWhenUsed/>
     <w:rsid w:val="00CD59A9"/>
@@ -6913,10 +8187,10 @@
       <w:contextualSpacing/>
     </w:pPr>
   </w:style>
-  <w:style w:type="paragraph" w:styleId="Verzeichnis3">
+  <w:style w:type="paragraph" w:styleId="TOC3">
     <w:name w:val="toc 3"/>
-    <w:basedOn w:val="Standard"/>
-    <w:next w:val="Standard"/>
+    <w:basedOn w:val="Normal"/>
+    <w:next w:val="Normal"/>
     <w:autoRedefine/>
     <w:uiPriority w:val="39"/>
     <w:unhideWhenUsed/>
@@ -6933,10 +8207,10 @@
       <w:noProof/>
     </w:rPr>
   </w:style>
-  <w:style w:type="paragraph" w:styleId="Verzeichnis4">
+  <w:style w:type="paragraph" w:styleId="TOC4">
     <w:name w:val="toc 4"/>
-    <w:basedOn w:val="Standard"/>
-    <w:next w:val="Standard"/>
+    <w:basedOn w:val="Normal"/>
+    <w:next w:val="Normal"/>
     <w:autoRedefine/>
     <w:uiPriority w:val="39"/>
     <w:unhideWhenUsed/>
@@ -6953,11 +8227,11 @@
       <w:noProof/>
     </w:rPr>
   </w:style>
-  <w:style w:type="paragraph" w:styleId="Zitat">
+  <w:style w:type="paragraph" w:styleId="Quote">
     <w:name w:val="Quote"/>
-    <w:basedOn w:val="Standard"/>
-    <w:next w:val="Standard"/>
-    <w:link w:val="ZitatZchn"/>
+    <w:basedOn w:val="Normal"/>
+    <w:next w:val="Normal"/>
+    <w:link w:val="QuoteChar"/>
     <w:uiPriority w:val="29"/>
     <w:qFormat/>
     <w:rsid w:val="00E00313"/>
@@ -6972,10 +8246,10 @@
       <w:color w:val="404040" w:themeColor="text1" w:themeTint="BF"/>
     </w:rPr>
   </w:style>
-  <w:style w:type="character" w:customStyle="1" w:styleId="ZitatZchn">
-    <w:name w:val="Zitat Zchn"/>
-    <w:basedOn w:val="Absatz-Standardschriftart"/>
-    <w:link w:val="Zitat"/>
+  <w:style w:type="character" w:customStyle="1" w:styleId="QuoteChar">
+    <w:name w:val="Quote Char"/>
+    <w:basedOn w:val="DefaultParagraphFont"/>
+    <w:link w:val="Quote"/>
     <w:uiPriority w:val="29"/>
     <w:rsid w:val="00E00313"/>
     <w:rPr>
@@ -7277,7 +8551,7 @@
 </file>
 
 <file path=customXml/itemProps1.xml><?xml version="1.0" encoding="utf-8"?>
-<ds:datastoreItem xmlns:ds="http://schemas.openxmlformats.org/officeDocument/2006/customXml" ds:itemID="{AF5251E3-1F3E-4EF8-8640-0129C25A83AD}">
+<ds:datastoreItem xmlns:ds="http://schemas.openxmlformats.org/officeDocument/2006/customXml" ds:itemID="{C75E755F-0093-403D-8229-C5013AAC7696}">
   <ds:schemaRefs>
     <ds:schemaRef ds:uri="http://schemas.openxmlformats.org/officeDocument/2006/bibliography"/>
   </ds:schemaRefs>

</xml_diff>

<commit_message>
Added new test images
</commit_message>
<xml_diff>
--- a/BananaCo_report/BananaCo_report.docx
+++ b/BananaCo_report/BananaCo_report.docx
@@ -98,7 +98,6 @@
                 <w:p/>
               </w:txbxContent>
             </v:textbox>
-            <w10:wrap type="none"/>
             <w10:anchorlock/>
           </v:shape>
         </w:pict>
@@ -171,9 +170,11 @@
       <w:r>
         <w:tab/>
       </w:r>
+      <w:proofErr w:type="spellStart"/>
       <w:r>
         <w:t>BananaCo</w:t>
       </w:r>
+      <w:proofErr w:type="spellEnd"/>
       <w:r>
         <w:br/>
       </w:r>
@@ -210,7 +211,22 @@
       </w:r>
       <w:r>
         <w:tab/>
-        <w:t>Dionysios Satikidis, MSc</w:t>
+      </w:r>
+      <w:proofErr w:type="spellStart"/>
+      <w:r>
+        <w:t>Dionysios</w:t>
+      </w:r>
+      <w:proofErr w:type="spellEnd"/>
+      <w:r>
+        <w:t xml:space="preserve"> </w:t>
+      </w:r>
+      <w:proofErr w:type="spellStart"/>
+      <w:r>
+        <w:t>Satikidis</w:t>
+      </w:r>
+      <w:proofErr w:type="spellEnd"/>
+      <w:r>
+        <w:t>, MSc</w:t>
       </w:r>
       <w:r>
         <w:br/>
@@ -451,7 +467,33 @@
           <w:tab w:val="left" w:pos="2268"/>
           <w:tab w:val="left" w:pos="3544"/>
         </w:tabs>
-      </w:pPr>
+        <w:rPr>
+          <w:color w:val="FF0000"/>
+        </w:rPr>
+      </w:pPr>
+    </w:p>
+    <w:p>
+      <w:pPr>
+        <w:tabs>
+          <w:tab w:val="left" w:pos="2268"/>
+          <w:tab w:val="left" w:pos="3544"/>
+        </w:tabs>
+      </w:pPr>
+      <w:r>
+        <w:tab/>
+        <w:t>1841797</w:t>
+      </w:r>
+      <w:r>
+        <w:t xml:space="preserve"> </w:t>
+      </w:r>
+      <w:r>
+        <w:t xml:space="preserve">Fabian </w:t>
+      </w:r>
+      <w:proofErr w:type="spellStart"/>
+      <w:r>
+        <w:t>Peltzer</w:t>
+      </w:r>
+      <w:proofErr w:type="spellEnd"/>
     </w:p>
     <w:p>
       <w:pPr>
@@ -2397,25 +2439,69 @@
           <w:szCs w:val="24"/>
           <w:lang w:val="de-DE"/>
         </w:rPr>
-        <w:t>Feedback Dio &amp; Dimi:</w:t>
-      </w:r>
-    </w:p>
-    <w:p>
-      <w:pPr>
-        <w:rPr>
-          <w:rFonts w:ascii="Times New Roman" w:hAnsi="Times New Roman" w:cs="Times New Roman"/>
+        <w:t xml:space="preserve">Feedback </w:t>
+      </w:r>
+      <w:proofErr w:type="spellStart"/>
+      <w:r>
+        <w:rPr>
+          <w:rFonts w:ascii="Times New Roman" w:hAnsi="Times New Roman" w:cs="Times New Roman"/>
+          <w:b/>
           <w:sz w:val="24"/>
           <w:szCs w:val="24"/>
           <w:lang w:val="de-DE"/>
         </w:rPr>
-      </w:pPr>
-      <w:r>
-        <w:rPr>
-          <w:rFonts w:ascii="Times New Roman" w:hAnsi="Times New Roman" w:cs="Times New Roman"/>
+        <w:t>Dio</w:t>
+      </w:r>
+      <w:proofErr w:type="spellEnd"/>
+      <w:r>
+        <w:rPr>
+          <w:rFonts w:ascii="Times New Roman" w:hAnsi="Times New Roman" w:cs="Times New Roman"/>
+          <w:b/>
           <w:sz w:val="24"/>
           <w:szCs w:val="24"/>
           <w:lang w:val="de-DE"/>
         </w:rPr>
+        <w:t xml:space="preserve"> &amp; </w:t>
+      </w:r>
+      <w:proofErr w:type="spellStart"/>
+      <w:r>
+        <w:rPr>
+          <w:rFonts w:ascii="Times New Roman" w:hAnsi="Times New Roman" w:cs="Times New Roman"/>
+          <w:b/>
+          <w:sz w:val="24"/>
+          <w:szCs w:val="24"/>
+          <w:lang w:val="de-DE"/>
+        </w:rPr>
+        <w:t>Dimi</w:t>
+      </w:r>
+      <w:proofErr w:type="spellEnd"/>
+      <w:r>
+        <w:rPr>
+          <w:rFonts w:ascii="Times New Roman" w:hAnsi="Times New Roman" w:cs="Times New Roman"/>
+          <w:b/>
+          <w:sz w:val="24"/>
+          <w:szCs w:val="24"/>
+          <w:lang w:val="de-DE"/>
+        </w:rPr>
+        <w:t>:</w:t>
+      </w:r>
+    </w:p>
+    <w:p>
+      <w:pPr>
+        <w:rPr>
+          <w:rFonts w:ascii="Times New Roman" w:hAnsi="Times New Roman" w:cs="Times New Roman"/>
+          <w:sz w:val="24"/>
+          <w:szCs w:val="24"/>
+          <w:lang w:val="de-DE"/>
+        </w:rPr>
+      </w:pPr>
+      <w:r>
+        <w:rPr>
+          <w:rFonts w:ascii="Times New Roman" w:hAnsi="Times New Roman" w:cs="Times New Roman"/>
+          <w:sz w:val="24"/>
+          <w:szCs w:val="24"/>
+          <w:lang w:val="de-DE"/>
+        </w:rPr>
         <w:t>TODO</w:t>
       </w:r>
       <w:r>
@@ -2481,6 +2567,7 @@
         </w:rPr>
         <w:t xml:space="preserve"> vorgeschobene Bilderkennung via </w:t>
       </w:r>
+      <w:proofErr w:type="spellStart"/>
       <w:r>
         <w:rPr>
           <w:rFonts w:ascii="Times New Roman" w:hAnsi="Times New Roman" w:cs="Times New Roman"/>
@@ -2497,8 +2584,9 @@
           <w:szCs w:val="24"/>
           <w:lang w:val="de-DE"/>
         </w:rPr>
-        <w:t xml:space="preserve">omputer </w:t>
-      </w:r>
+        <w:t>omputer</w:t>
+      </w:r>
+      <w:proofErr w:type="spellEnd"/>
       <w:r>
         <w:rPr>
           <w:rFonts w:ascii="Times New Roman" w:hAnsi="Times New Roman" w:cs="Times New Roman"/>
@@ -2506,6 +2594,16 @@
           <w:szCs w:val="24"/>
           <w:lang w:val="de-DE"/>
         </w:rPr>
+        <w:t xml:space="preserve"> </w:t>
+      </w:r>
+      <w:proofErr w:type="spellStart"/>
+      <w:r>
+        <w:rPr>
+          <w:rFonts w:ascii="Times New Roman" w:hAnsi="Times New Roman" w:cs="Times New Roman"/>
+          <w:sz w:val="24"/>
+          <w:szCs w:val="24"/>
+          <w:lang w:val="de-DE"/>
+        </w:rPr>
         <w:t>v</w:t>
       </w:r>
       <w:r>
@@ -2517,6 +2615,7 @@
         </w:rPr>
         <w:t>ision</w:t>
       </w:r>
+      <w:proofErr w:type="spellEnd"/>
       <w:r>
         <w:rPr>
           <w:rFonts w:ascii="Times New Roman" w:hAnsi="Times New Roman" w:cs="Times New Roman"/>
@@ -2588,7 +2687,27 @@
           <w:szCs w:val="24"/>
           <w:lang w:val="de-DE"/>
         </w:rPr>
-        <w:t>, damit der Leser dies mittels bereitgestellter App auch direct testen kann</w:t>
+        <w:t xml:space="preserve">, damit der Leser dies mittels bereitgestellter App auch </w:t>
+      </w:r>
+      <w:proofErr w:type="spellStart"/>
+      <w:r>
+        <w:rPr>
+          <w:rFonts w:ascii="Times New Roman" w:hAnsi="Times New Roman" w:cs="Times New Roman"/>
+          <w:sz w:val="24"/>
+          <w:szCs w:val="24"/>
+          <w:lang w:val="de-DE"/>
+        </w:rPr>
+        <w:t>direct</w:t>
+      </w:r>
+      <w:proofErr w:type="spellEnd"/>
+      <w:r>
+        <w:rPr>
+          <w:rFonts w:ascii="Times New Roman" w:hAnsi="Times New Roman" w:cs="Times New Roman"/>
+          <w:sz w:val="24"/>
+          <w:szCs w:val="24"/>
+          <w:lang w:val="de-DE"/>
+        </w:rPr>
+        <w:t xml:space="preserve"> testen kann</w:t>
       </w:r>
     </w:p>
     <w:p>
@@ -2886,13 +3005,23 @@
           <w:szCs w:val="24"/>
         </w:rPr>
       </w:pPr>
-      <w:r>
-        <w:rPr>
-          <w:rFonts w:ascii="Times New Roman" w:hAnsi="Times New Roman" w:cs="Times New Roman"/>
-          <w:sz w:val="24"/>
-          <w:szCs w:val="24"/>
-        </w:rPr>
-        <w:t xml:space="preserve">BananaCo – Banana colour: </w:t>
+      <w:proofErr w:type="spellStart"/>
+      <w:r>
+        <w:rPr>
+          <w:rFonts w:ascii="Times New Roman" w:hAnsi="Times New Roman" w:cs="Times New Roman"/>
+          <w:sz w:val="24"/>
+          <w:szCs w:val="24"/>
+        </w:rPr>
+        <w:t>BananaCo</w:t>
+      </w:r>
+      <w:proofErr w:type="spellEnd"/>
+      <w:r>
+        <w:rPr>
+          <w:rFonts w:ascii="Times New Roman" w:hAnsi="Times New Roman" w:cs="Times New Roman"/>
+          <w:sz w:val="24"/>
+          <w:szCs w:val="24"/>
+        </w:rPr>
+        <w:t xml:space="preserve"> – Banana colour: </w:t>
       </w:r>
       <w:r>
         <w:rPr>
@@ -3341,7 +3470,29 @@
           <w:sz w:val="24"/>
           <w:szCs w:val="24"/>
         </w:rPr>
-        <w:t>Musa paradisiaca.</w:t>
+        <w:t xml:space="preserve">Musa </w:t>
+      </w:r>
+      <w:proofErr w:type="spellStart"/>
+      <w:r>
+        <w:rPr>
+          <w:rFonts w:ascii="Times New Roman" w:hAnsi="Times New Roman" w:cs="Times New Roman"/>
+          <w:i/>
+          <w:iCs/>
+          <w:sz w:val="24"/>
+          <w:szCs w:val="24"/>
+        </w:rPr>
+        <w:t>paradisiaca</w:t>
+      </w:r>
+      <w:proofErr w:type="spellEnd"/>
+      <w:r>
+        <w:rPr>
+          <w:rFonts w:ascii="Times New Roman" w:hAnsi="Times New Roman" w:cs="Times New Roman"/>
+          <w:i/>
+          <w:iCs/>
+          <w:sz w:val="24"/>
+          <w:szCs w:val="24"/>
+        </w:rPr>
+        <w:t>.</w:t>
       </w:r>
       <w:r>
         <w:rPr>
@@ -3496,7 +3647,25 @@
           <w:sz w:val="24"/>
           <w:szCs w:val="24"/>
         </w:rPr>
-        <w:t xml:space="preserve">In the context of BananaCo project, </w:t>
+        <w:t xml:space="preserve">In the context of </w:t>
+      </w:r>
+      <w:proofErr w:type="spellStart"/>
+      <w:r>
+        <w:rPr>
+          <w:rFonts w:ascii="Times New Roman" w:hAnsi="Times New Roman" w:cs="Times New Roman"/>
+          <w:sz w:val="24"/>
+          <w:szCs w:val="24"/>
+        </w:rPr>
+        <w:t>BananaCo</w:t>
+      </w:r>
+      <w:proofErr w:type="spellEnd"/>
+      <w:r>
+        <w:rPr>
+          <w:rFonts w:ascii="Times New Roman" w:hAnsi="Times New Roman" w:cs="Times New Roman"/>
+          <w:sz w:val="24"/>
+          <w:szCs w:val="24"/>
+        </w:rPr>
+        <w:t xml:space="preserve"> project, </w:t>
       </w:r>
       <w:r>
         <w:rPr>
@@ -3924,6 +4093,7 @@
           <w:szCs w:val="24"/>
         </w:rPr>
       </w:pPr>
+      <w:proofErr w:type="spellStart"/>
       <w:r>
         <w:rPr>
           <w:rFonts w:ascii="Times New Roman" w:hAnsi="Times New Roman" w:cs="Times New Roman"/>
@@ -3954,7 +4124,16 @@
           <w:sz w:val="24"/>
           <w:szCs w:val="24"/>
         </w:rPr>
-        <w:t xml:space="preserve">ipe bananas </w:t>
+        <w:t>ipe</w:t>
+      </w:r>
+      <w:proofErr w:type="spellEnd"/>
+      <w:r>
+        <w:rPr>
+          <w:rFonts w:ascii="Times New Roman" w:hAnsi="Times New Roman" w:cs="Times New Roman"/>
+          <w:sz w:val="24"/>
+          <w:szCs w:val="24"/>
+        </w:rPr>
+        <w:t xml:space="preserve"> bananas </w:t>
       </w:r>
       <w:r>
         <w:rPr>
@@ -4343,13 +4522,23 @@
           <w:szCs w:val="24"/>
         </w:rPr>
       </w:pPr>
-      <w:r>
-        <w:rPr>
-          <w:rFonts w:ascii="Times New Roman" w:hAnsi="Times New Roman" w:cs="Times New Roman"/>
-          <w:sz w:val="24"/>
-          <w:szCs w:val="24"/>
-        </w:rPr>
-        <w:t xml:space="preserve">in some cases, banana consumption may </w:t>
+      <w:proofErr w:type="gramStart"/>
+      <w:r>
+        <w:rPr>
+          <w:rFonts w:ascii="Times New Roman" w:hAnsi="Times New Roman" w:cs="Times New Roman"/>
+          <w:sz w:val="24"/>
+          <w:szCs w:val="24"/>
+        </w:rPr>
+        <w:t>in</w:t>
+      </w:r>
+      <w:proofErr w:type="gramEnd"/>
+      <w:r>
+        <w:rPr>
+          <w:rFonts w:ascii="Times New Roman" w:hAnsi="Times New Roman" w:cs="Times New Roman"/>
+          <w:sz w:val="24"/>
+          <w:szCs w:val="24"/>
+        </w:rPr>
+        <w:t xml:space="preserve"> some cases, banana consumption may </w:t>
       </w:r>
       <w:r>
         <w:rPr>
@@ -4374,7 +4563,16 @@
           <w:sz w:val="24"/>
           <w:szCs w:val="24"/>
         </w:rPr>
-        <w:t>The Banana</w:t>
+        <w:t xml:space="preserve">The </w:t>
+      </w:r>
+      <w:proofErr w:type="spellStart"/>
+      <w:r>
+        <w:rPr>
+          <w:rFonts w:ascii="Times New Roman" w:hAnsi="Times New Roman" w:cs="Times New Roman"/>
+          <w:sz w:val="24"/>
+          <w:szCs w:val="24"/>
+        </w:rPr>
+        <w:t>Banana</w:t>
       </w:r>
       <w:r>
         <w:rPr>
@@ -4390,7 +4588,16 @@
           <w:sz w:val="24"/>
           <w:szCs w:val="24"/>
         </w:rPr>
-        <w:t>o application shall support to find out the ripeness. Different category people get benefit according their need. For instance, the people who would like to lose weight could consume under ripe banana which is less sweet in taste. Whereas the people suffering from heart disease might like to have over-ripe banana. To detect the different ripeness level easily the application will support the people.</w:t>
+        <w:t>o</w:t>
+      </w:r>
+      <w:proofErr w:type="spellEnd"/>
+      <w:r>
+        <w:rPr>
+          <w:rFonts w:ascii="Times New Roman" w:hAnsi="Times New Roman" w:cs="Times New Roman"/>
+          <w:sz w:val="24"/>
+          <w:szCs w:val="24"/>
+        </w:rPr>
+        <w:t xml:space="preserve"> application shall support to find out the ripeness. Different category people get benefit according their need. For instance, the people who would like to lose weight could consume under ripe banana which is less sweet in taste. Whereas the people suffering from heart disease might like to have over-ripe banana. To detect the different ripeness level easily the application will support the people.</w:t>
       </w:r>
     </w:p>
     <w:p>
@@ -6137,6 +6344,7 @@
         </w:rPr>
         <w:t xml:space="preserve"> </w:t>
       </w:r>
+      <w:proofErr w:type="spellStart"/>
       <w:r>
         <w:rPr>
           <w:rFonts w:ascii="Times New Roman" w:hAnsi="Times New Roman" w:cs="Times New Roman"/>
@@ -6146,6 +6354,7 @@
         </w:rPr>
         <w:t>Walder</w:t>
       </w:r>
+      <w:proofErr w:type="spellEnd"/>
       <w:r>
         <w:rPr>
           <w:rStyle w:val="Funotenzeichen"/>
@@ -7157,13 +7366,23 @@
           <w:szCs w:val="24"/>
         </w:rPr>
       </w:pPr>
-      <w:r>
-        <w:rPr>
-          <w:rFonts w:ascii="Times New Roman" w:hAnsi="Times New Roman" w:cs="Times New Roman"/>
-          <w:sz w:val="24"/>
-          <w:szCs w:val="24"/>
-        </w:rPr>
-        <w:t xml:space="preserve">peel </w:t>
+      <w:proofErr w:type="gramStart"/>
+      <w:r>
+        <w:rPr>
+          <w:rFonts w:ascii="Times New Roman" w:hAnsi="Times New Roman" w:cs="Times New Roman"/>
+          <w:sz w:val="24"/>
+          <w:szCs w:val="24"/>
+        </w:rPr>
+        <w:t>peel</w:t>
+      </w:r>
+      <w:proofErr w:type="gramEnd"/>
+      <w:r>
+        <w:rPr>
+          <w:rFonts w:ascii="Times New Roman" w:hAnsi="Times New Roman" w:cs="Times New Roman"/>
+          <w:sz w:val="24"/>
+          <w:szCs w:val="24"/>
+        </w:rPr>
+        <w:t xml:space="preserve"> </w:t>
       </w:r>
       <w:r>
         <w:rPr>
@@ -7418,6 +7637,7 @@
         </w:rPr>
         <w:t xml:space="preserve">fifth to sixth stage. Therefore, </w:t>
       </w:r>
+      <w:proofErr w:type="spellStart"/>
       <w:r>
         <w:rPr>
           <w:rFonts w:ascii="Times New Roman" w:hAnsi="Times New Roman" w:cs="Times New Roman"/>
@@ -7456,7 +7676,18 @@
           <w:szCs w:val="24"/>
           <w:shd w:val="clear" w:color="auto" w:fill="FFFFFF"/>
         </w:rPr>
-        <w:t xml:space="preserve">o application uses only three stages of banana </w:t>
+        <w:t>o</w:t>
+      </w:r>
+      <w:proofErr w:type="spellEnd"/>
+      <w:r>
+        <w:rPr>
+          <w:rFonts w:ascii="Times New Roman" w:hAnsi="Times New Roman" w:cs="Times New Roman"/>
+          <w:color w:val="000000"/>
+          <w:sz w:val="24"/>
+          <w:szCs w:val="24"/>
+          <w:shd w:val="clear" w:color="auto" w:fill="FFFFFF"/>
+        </w:rPr>
+        <w:t xml:space="preserve"> application uses only three stages of banana </w:t>
       </w:r>
       <w:r>
         <w:rPr>
@@ -7812,6 +8043,7 @@
         </w:rPr>
         <w:t xml:space="preserve">(2) </w:t>
       </w:r>
+      <w:proofErr w:type="gramStart"/>
       <w:r>
         <w:rPr>
           <w:rFonts w:ascii="Times New Roman" w:hAnsi="Times New Roman" w:cs="Times New Roman"/>
@@ -7830,7 +8062,18 @@
           <w:szCs w:val="24"/>
           <w:shd w:val="clear" w:color="auto" w:fill="FFFFFF"/>
         </w:rPr>
-        <w:t xml:space="preserve">o test the performance of the </w:t>
+        <w:t>o</w:t>
+      </w:r>
+      <w:proofErr w:type="gramEnd"/>
+      <w:r>
+        <w:rPr>
+          <w:rFonts w:ascii="Times New Roman" w:hAnsi="Times New Roman" w:cs="Times New Roman"/>
+          <w:color w:val="000000"/>
+          <w:sz w:val="24"/>
+          <w:szCs w:val="24"/>
+          <w:shd w:val="clear" w:color="auto" w:fill="FFFFFF"/>
+        </w:rPr>
+        <w:t xml:space="preserve"> test the performance of the </w:t>
       </w:r>
       <w:r>
         <w:rPr>
@@ -7925,6 +8168,7 @@
         <w:lastRenderedPageBreak/>
         <w:t xml:space="preserve">(3) </w:t>
       </w:r>
+      <w:proofErr w:type="gramStart"/>
       <w:r>
         <w:rPr>
           <w:rFonts w:ascii="Times New Roman" w:hAnsi="Times New Roman" w:cs="Times New Roman"/>
@@ -7943,7 +8187,18 @@
           <w:szCs w:val="24"/>
           <w:shd w:val="clear" w:color="auto" w:fill="FFFFFF"/>
         </w:rPr>
-        <w:t>o determine the three size indicators of bananas using computer vision and to compare the performance of three different methods.</w:t>
+        <w:t>o</w:t>
+      </w:r>
+      <w:proofErr w:type="gramEnd"/>
+      <w:r>
+        <w:rPr>
+          <w:rFonts w:ascii="Times New Roman" w:hAnsi="Times New Roman" w:cs="Times New Roman"/>
+          <w:color w:val="000000"/>
+          <w:sz w:val="24"/>
+          <w:szCs w:val="24"/>
+          <w:shd w:val="clear" w:color="auto" w:fill="FFFFFF"/>
+        </w:rPr>
+        <w:t xml:space="preserve"> determine the three size indicators of bananas using computer vision and to compare the performance of three different methods.</w:t>
       </w:r>
     </w:p>
     <w:p>
@@ -8066,6 +8321,7 @@
         </w:rPr>
         <w:t xml:space="preserve">the </w:t>
       </w:r>
+      <w:proofErr w:type="spellStart"/>
       <w:r>
         <w:rPr>
           <w:rFonts w:ascii="Times New Roman" w:hAnsi="Times New Roman" w:cs="Times New Roman"/>
@@ -8094,7 +8350,18 @@
           <w:szCs w:val="24"/>
           <w:shd w:val="clear" w:color="auto" w:fill="FFFFFF"/>
         </w:rPr>
-        <w:t>o application</w:t>
+        <w:t>o</w:t>
+      </w:r>
+      <w:proofErr w:type="spellEnd"/>
+      <w:r>
+        <w:rPr>
+          <w:rFonts w:ascii="Times New Roman" w:hAnsi="Times New Roman" w:cs="Times New Roman"/>
+          <w:color w:val="000000"/>
+          <w:sz w:val="24"/>
+          <w:szCs w:val="24"/>
+          <w:shd w:val="clear" w:color="auto" w:fill="FFFFFF"/>
+        </w:rPr>
+        <w:t xml:space="preserve"> application</w:t>
       </w:r>
       <w:r>
         <w:rPr>
@@ -9027,15 +9294,27 @@
           <w:shd w:val="clear" w:color="auto" w:fill="FFFFFF"/>
         </w:rPr>
       </w:pPr>
-      <w:r>
-        <w:rPr>
-          <w:rFonts w:ascii="Times New Roman" w:hAnsi="Times New Roman" w:cs="Times New Roman"/>
-          <w:color w:val="000000"/>
-          <w:sz w:val="24"/>
-          <w:szCs w:val="24"/>
-          <w:shd w:val="clear" w:color="auto" w:fill="FFFFFF"/>
-        </w:rPr>
-        <w:t xml:space="preserve">BananaCo </w:t>
+      <w:proofErr w:type="spellStart"/>
+      <w:r>
+        <w:rPr>
+          <w:rFonts w:ascii="Times New Roman" w:hAnsi="Times New Roman" w:cs="Times New Roman"/>
+          <w:color w:val="000000"/>
+          <w:sz w:val="24"/>
+          <w:szCs w:val="24"/>
+          <w:shd w:val="clear" w:color="auto" w:fill="FFFFFF"/>
+        </w:rPr>
+        <w:t>BananaCo</w:t>
+      </w:r>
+      <w:proofErr w:type="spellEnd"/>
+      <w:r>
+        <w:rPr>
+          <w:rFonts w:ascii="Times New Roman" w:hAnsi="Times New Roman" w:cs="Times New Roman"/>
+          <w:color w:val="000000"/>
+          <w:sz w:val="24"/>
+          <w:szCs w:val="24"/>
+          <w:shd w:val="clear" w:color="auto" w:fill="FFFFFF"/>
+        </w:rPr>
+        <w:t xml:space="preserve"> </w:t>
       </w:r>
       <w:r>
         <w:rPr>
@@ -9347,13 +9626,23 @@
           <w:szCs w:val="24"/>
         </w:rPr>
       </w:pPr>
-      <w:r>
-        <w:rPr>
-          <w:rFonts w:ascii="Times New Roman" w:hAnsi="Times New Roman" w:cs="Times New Roman"/>
-          <w:sz w:val="24"/>
-          <w:szCs w:val="24"/>
-        </w:rPr>
-        <w:t>analysis of peel texture features.</w:t>
+      <w:proofErr w:type="gramStart"/>
+      <w:r>
+        <w:rPr>
+          <w:rFonts w:ascii="Times New Roman" w:hAnsi="Times New Roman" w:cs="Times New Roman"/>
+          <w:sz w:val="24"/>
+          <w:szCs w:val="24"/>
+        </w:rPr>
+        <w:t>analysis</w:t>
+      </w:r>
+      <w:proofErr w:type="gramEnd"/>
+      <w:r>
+        <w:rPr>
+          <w:rFonts w:ascii="Times New Roman" w:hAnsi="Times New Roman" w:cs="Times New Roman"/>
+          <w:sz w:val="24"/>
+          <w:szCs w:val="24"/>
+        </w:rPr>
+        <w:t xml:space="preserve"> of peel texture features.</w:t>
       </w:r>
     </w:p>
     <w:p>
@@ -9396,7 +9685,29 @@
           <w:shd w:val="clear" w:color="auto" w:fill="FFFFFF"/>
         </w:rPr>
         <w:lastRenderedPageBreak/>
-        <w:t>The BananaCo application can be used for different purposes</w:t>
+        <w:t xml:space="preserve">The </w:t>
+      </w:r>
+      <w:proofErr w:type="spellStart"/>
+      <w:r>
+        <w:rPr>
+          <w:rFonts w:ascii="Times New Roman" w:hAnsi="Times New Roman" w:cs="Times New Roman"/>
+          <w:color w:val="000000"/>
+          <w:sz w:val="24"/>
+          <w:szCs w:val="24"/>
+          <w:shd w:val="clear" w:color="auto" w:fill="FFFFFF"/>
+        </w:rPr>
+        <w:t>BananaCo</w:t>
+      </w:r>
+      <w:proofErr w:type="spellEnd"/>
+      <w:r>
+        <w:rPr>
+          <w:rFonts w:ascii="Times New Roman" w:hAnsi="Times New Roman" w:cs="Times New Roman"/>
+          <w:color w:val="000000"/>
+          <w:sz w:val="24"/>
+          <w:szCs w:val="24"/>
+          <w:shd w:val="clear" w:color="auto" w:fill="FFFFFF"/>
+        </w:rPr>
+        <w:t xml:space="preserve"> application can be used for different purposes</w:t>
       </w:r>
       <w:r>
         <w:rPr>
@@ -10667,7 +10978,29 @@
           <w:szCs w:val="24"/>
           <w:shd w:val="clear" w:color="auto" w:fill="FFFFFF"/>
         </w:rPr>
-        <w:t xml:space="preserve">In the scope of BananaCo project, the smartphone camera is used to scan fruits and determine their maturity based on visuals. </w:t>
+        <w:t xml:space="preserve">In the scope of </w:t>
+      </w:r>
+      <w:proofErr w:type="spellStart"/>
+      <w:r>
+        <w:rPr>
+          <w:rFonts w:ascii="Times New Roman" w:hAnsi="Times New Roman" w:cs="Times New Roman"/>
+          <w:color w:val="000000"/>
+          <w:sz w:val="24"/>
+          <w:szCs w:val="24"/>
+          <w:shd w:val="clear" w:color="auto" w:fill="FFFFFF"/>
+        </w:rPr>
+        <w:t>BananaCo</w:t>
+      </w:r>
+      <w:proofErr w:type="spellEnd"/>
+      <w:r>
+        <w:rPr>
+          <w:rFonts w:ascii="Times New Roman" w:hAnsi="Times New Roman" w:cs="Times New Roman"/>
+          <w:color w:val="000000"/>
+          <w:sz w:val="24"/>
+          <w:szCs w:val="24"/>
+          <w:shd w:val="clear" w:color="auto" w:fill="FFFFFF"/>
+        </w:rPr>
+        <w:t xml:space="preserve"> project, the smartphone camera is used to scan fruits and determine their maturity based on visuals. </w:t>
       </w:r>
     </w:p>
     <w:p>
@@ -11840,8 +12173,18 @@
                       <w:sz w:val="24"/>
                       <w:szCs w:val="24"/>
                     </w:rPr>
-                    <w:t xml:space="preserve">  unripe</w:t>
+                    <w:t xml:space="preserve">  </w:t>
                   </w:r>
+                  <w:proofErr w:type="gramStart"/>
+                  <w:r>
+                    <w:rPr>
+                      <w:rFonts w:ascii="Times New Roman" w:hAnsi="Times New Roman" w:cs="Times New Roman"/>
+                      <w:sz w:val="24"/>
+                      <w:szCs w:val="24"/>
+                    </w:rPr>
+                    <w:t>unripe</w:t>
+                  </w:r>
+                  <w:proofErr w:type="gramEnd"/>
                   <w:r>
                     <w:rPr>
                       <w:rFonts w:ascii="Times New Roman" w:hAnsi="Times New Roman" w:cs="Times New Roman"/>
@@ -11944,7 +12287,7 @@
                       <w:sz w:val="20"/>
                       <w:szCs w:val="20"/>
                     </w:rPr>
-                    <w:t>2</w:t>
+                    <w:t>1</w:t>
                   </w:r>
                   <w:r>
                     <w:rPr>
@@ -11960,7 +12303,25 @@
                       <w:sz w:val="20"/>
                       <w:szCs w:val="20"/>
                     </w:rPr>
-                    <w:t>: Banana ripe stages as used for BananaCo classification</w:t>
+                    <w:t xml:space="preserve">: Banana ripe stages as used for </w:t>
+                  </w:r>
+                  <w:proofErr w:type="spellStart"/>
+                  <w:r>
+                    <w:rPr>
+                      <w:rFonts w:ascii="Times New Roman" w:hAnsi="Times New Roman" w:cs="Times New Roman"/>
+                      <w:sz w:val="20"/>
+                      <w:szCs w:val="20"/>
+                    </w:rPr>
+                    <w:t>BananaCo</w:t>
+                  </w:r>
+                  <w:proofErr w:type="spellEnd"/>
+                  <w:r>
+                    <w:rPr>
+                      <w:rFonts w:ascii="Times New Roman" w:hAnsi="Times New Roman" w:cs="Times New Roman"/>
+                      <w:sz w:val="20"/>
+                      <w:szCs w:val="20"/>
+                    </w:rPr>
+                    <w:t xml:space="preserve"> classification</w:t>
                   </w:r>
                   <w:bookmarkEnd w:id="11"/>
                 </w:p>
@@ -12027,8 +12388,8 @@
           </wp:inline>
         </w:drawing>
       </w:r>
-      <w:bookmarkStart w:id="12" w:name="_Toc254380386"/>
-      <w:bookmarkStart w:id="13" w:name="_Toc4260262"/>
+      <w:bookmarkStart w:id="12" w:name="_Toc4260262"/>
+      <w:bookmarkStart w:id="13" w:name="_Toc254380386"/>
     </w:p>
     <w:p>
       <w:pPr>
@@ -12038,7 +12399,7 @@
         <w:lastRenderedPageBreak/>
         <w:t>Neural Network</w:t>
       </w:r>
-      <w:bookmarkEnd w:id="13"/>
+      <w:bookmarkEnd w:id="12"/>
     </w:p>
     <w:p>
       <w:pPr>
@@ -12383,7 +12744,23 @@
         <w:jc w:val="both"/>
       </w:pPr>
       <w:r>
-        <w:t xml:space="preserve">With the machine learning library TensorFlow a banana ripening state classifier is created. TensorFlow provides a Docker image that has all the required tools installed. The classifier is created with the help of a training script that us provided by TensorFlow. For the training a number of images that are sorted into different subfolders are needed. The script uses the names of the subfolders as labels for the images inside them. Jpg’s and png’s are accepted as inputs. As a standard value 4000 epochs are used and a learning rate of 0.01. </w:t>
+        <w:t xml:space="preserve">With the machine learning library TensorFlow a banana ripening state classifier is created. TensorFlow provides a Docker image that has all the required tools installed. The classifier is created with the help of a training script that us provided by TensorFlow. For the training a number of images that are sorted into different subfolders are needed. The script uses the names of the subfolders as labels for the images inside them. </w:t>
+      </w:r>
+      <w:proofErr w:type="spellStart"/>
+      <w:r>
+        <w:t>Jpg’s</w:t>
+      </w:r>
+      <w:proofErr w:type="spellEnd"/>
+      <w:r>
+        <w:t xml:space="preserve"> and </w:t>
+      </w:r>
+      <w:proofErr w:type="spellStart"/>
+      <w:r>
+        <w:t>png’s</w:t>
+      </w:r>
+      <w:proofErr w:type="spellEnd"/>
+      <w:r>
+        <w:t xml:space="preserve"> are accepted as inputs. As a standard value 4000 epochs are used and a learning rate of 0.01. </w:t>
       </w:r>
       <w:r>
         <w:t xml:space="preserve">10 % of the data is used for validation and </w:t>
@@ -12407,7 +12784,13 @@
       </w:r>
       <w:r>
         <w:lastRenderedPageBreak/>
-        <w:t xml:space="preserve">expectations for a lot of images the classifier works well. More information to that can be found in the github repository </w:t>
+        <w:t xml:space="preserve">expectations for a lot of images the classifier works well. More information to that can be found in the </w:t>
+      </w:r>
+      <w:r>
+        <w:t>GitHub</w:t>
+      </w:r>
+      <w:r>
+        <w:t xml:space="preserve"> repository </w:t>
       </w:r>
       <w:hyperlink r:id="rId19" w:history="1">
         <w:r>
@@ -12805,7 +13188,13 @@
               <w:pStyle w:val="Terminaloutput"/>
             </w:pPr>
             <w:r>
-              <w:t>I0413 10:28:15.486490 139858899928832 retrain.py:1103] 2019-04-13 10:28:15.486428: Step 3970: Train accuracy = 100.0%</w:t>
+              <w:t xml:space="preserve">I0413 10:28:15.486490 139858899928832 retrain.py:1103] 2019-04-13 10:28:15.486428: Step 3970: </w:t>
+            </w:r>
+            <w:r>
+              <w:rPr>
+                <w:highlight w:val="yellow"/>
+              </w:rPr>
+              <w:t>Train accuracy = 100.0%</w:t>
             </w:r>
           </w:p>
           <w:p>
@@ -12830,7 +13219,16 @@
               <w:keepNext/>
             </w:pPr>
             <w:r>
-              <w:t>INFO:tensorflow:2019-04-13 10:28:15.548356: Step 3970: Validation accuracy = 64.0% (N=100)</w:t>
+              <w:t xml:space="preserve">INFO:tensorflow:2019-04-13 10:28:15.548356: Step 3970: </w:t>
+            </w:r>
+            <w:r>
+              <w:rPr>
+                <w:highlight w:val="yellow"/>
+              </w:rPr>
+              <w:t>Validation accuracy = 64.0%</w:t>
+            </w:r>
+            <w:r>
+              <w:t xml:space="preserve"> (N=100)</w:t>
             </w:r>
           </w:p>
         </w:tc>
@@ -13601,7 +13999,13 @@
               <w:pStyle w:val="Terminaloutput"/>
             </w:pPr>
             <w:r>
-              <w:t>I0414 18:47:42.558793 139896281032448 retrain.py:1103] 2019-04-14 18:47:42.558704: Step 3999: Train accuracy = 95.0%</w:t>
+              <w:t xml:space="preserve">I0414 18:47:42.558793 139896281032448 retrain.py:1103] 2019-04-14 18:47:42.558704: Step 3999: </w:t>
+            </w:r>
+            <w:r>
+              <w:rPr>
+                <w:highlight w:val="yellow"/>
+              </w:rPr>
+              <w:t>Train accuracy = 95.0%</w:t>
             </w:r>
           </w:p>
           <w:p>
@@ -13634,7 +14038,16 @@
               <w:keepNext/>
             </w:pPr>
             <w:r>
-              <w:t>I0414 18:47:42.640121 139896281032448 retrain.py:1124] 2019-04-14 18:47:42.640013: Step 3999: Validation accuracy = 96.0% (N=100)</w:t>
+              <w:t xml:space="preserve">I0414 18:47:42.640121 139896281032448 retrain.py:1124] 2019-04-14 18:47:42.640013: Step 3999: </w:t>
+            </w:r>
+            <w:r>
+              <w:rPr>
+                <w:highlight w:val="yellow"/>
+              </w:rPr>
+              <w:t>Validation accuracy = 96.0%</w:t>
+            </w:r>
+            <w:r>
+              <w:t xml:space="preserve"> (N=100)</w:t>
             </w:r>
           </w:p>
         </w:tc>
@@ -13918,63 +14331,930 @@
     </w:p>
     <w:p/>
     <w:p>
+      <w:r>
+        <w:lastRenderedPageBreak/>
+        <w:t>Results of classifier version 7:</w:t>
+      </w:r>
+    </w:p>
+    <w:p>
+      <w:r>
+        <w:t>Image 1: unripen 0.80461556, ripe 0.19491084, overripe 0.00047365073</w:t>
+      </w:r>
+      <w:r>
+        <w:br/>
+        <w:t>Image 2: overripe 0.9990741, ripe 0.0008820132, unripen 4.383398e-05</w:t>
+      </w:r>
+      <w:r>
+        <w:br/>
+        <w:t>Image 3: unripen 1.0, ripe 4.3310915e-09, overripe 3.0523247e-12</w:t>
+      </w:r>
+      <w:r>
+        <w:br/>
+      </w:r>
+      <w:r>
+        <w:rPr>
+          <w:b/>
+        </w:rPr>
+        <w:t>Image 4: ripe 0.93253547, unripen 0.067462236, overripe 2.3774887e-06</w:t>
+      </w:r>
+      <w:r>
+        <w:br/>
+        <w:t>Image 5: ripe 0.99999034, unripen 9.472842e-06, overripe 1.9263268e-07</w:t>
+      </w:r>
+      <w:r>
+        <w:br/>
+        <w:t>Image 6: ripe 0.9984806, overripe 0.001467406, unripen 5.2032497e-05</w:t>
+      </w:r>
+    </w:p>
+    <w:p>
+      <w:r>
+        <w:t>The precision of image 1 still went up, also did the precision of image 4.</w:t>
+      </w:r>
+    </w:p>
+    <w:p>
+      <w:pPr>
+        <w:jc w:val="both"/>
+      </w:pPr>
+      <w:r>
+        <w:t xml:space="preserve">Only the trainings that had a noticeable effect </w:t>
+      </w:r>
+      <w:r>
+        <w:t>are shown and</w:t>
+      </w:r>
+      <w:r>
+        <w:t xml:space="preserve"> discussed here. Looking back and seeing that the classification of image 4 was always ripe could also be seen as a human error in classification. Whether </w:t>
+      </w:r>
+      <w:r>
+        <w:t>this is</w:t>
+      </w:r>
+      <w:r>
+        <w:t xml:space="preserve"> caused by</w:t>
+      </w:r>
+      <w:r>
+        <w:t xml:space="preserve"> the selection of the training images or the </w:t>
+      </w:r>
+      <w:r>
+        <w:t xml:space="preserve">human </w:t>
+      </w:r>
+      <w:r>
+        <w:t>classification of the test image, the fourth image does not belong to the unripen class. It should be part of the ripe class. The high result value of the ripe class confirms that. No matter what parameters where changed, the biggest value was always outputted in the ripe class.</w:t>
+      </w:r>
+    </w:p>
+    <w:p>
+      <w:pPr>
+        <w:jc w:val="both"/>
+        <w:rPr>
+          <w:shd w:val="clear" w:color="auto" w:fill="FFFFFF"/>
+        </w:rPr>
+      </w:pPr>
+      <w:r>
+        <w:rPr>
+          <w:shd w:val="clear" w:color="auto" w:fill="FFFFFF"/>
+        </w:rPr>
+        <w:t xml:space="preserve">It behaves a bit different with image number one. The banana on the image has little black spots, which is a sign for a ripe banana. But the colour of the stalk is still green. </w:t>
+      </w:r>
+      <w:r>
+        <w:rPr>
+          <w:shd w:val="clear" w:color="auto" w:fill="FFFFFF"/>
+        </w:rPr>
+        <w:t>Removing the colour information changed the results but ripe had still the highest number. The next step was to remove the little black spots, which had almost no effect on the results. Probably because the images are downsized during the process and the small dots are lost.</w:t>
+      </w:r>
+    </w:p>
+    <w:tbl>
+      <w:tblPr>
+        <w:tblStyle w:val="Tabellenraster"/>
+        <w:tblW w:w="0" w:type="auto"/>
+        <w:tblLook w:val="04A0" w:firstRow="1" w:lastRow="0" w:firstColumn="1" w:lastColumn="0" w:noHBand="0" w:noVBand="1"/>
+      </w:tblPr>
+      <w:tblGrid>
+        <w:gridCol w:w="3137"/>
+        <w:gridCol w:w="3460"/>
+        <w:gridCol w:w="3024"/>
+      </w:tblGrid>
+      <w:tr>
+        <w:tc>
+          <w:tcPr>
+            <w:tcW w:w="2343" w:type="dxa"/>
+            <w:vAlign w:val="bottom"/>
+          </w:tcPr>
+          <w:p>
+            <w:pPr>
+              <w:jc w:val="center"/>
+              <w:rPr>
+                <w:shd w:val="clear" w:color="auto" w:fill="FFFFFF"/>
+              </w:rPr>
+            </w:pPr>
+            <w:r>
+              <w:rPr>
+                <w:noProof/>
+                <w:shd w:val="clear" w:color="auto" w:fill="FFFFFF"/>
+                <w:lang w:eastAsia="en-GB"/>
+              </w:rPr>
+              <w:drawing>
+                <wp:inline distT="0" distB="0" distL="0" distR="0" wp14:anchorId="7264EAF3" wp14:editId="5B60F580">
+                  <wp:extent cx="1854928" cy="927100"/>
+                  <wp:effectExtent l="0" t="0" r="0" b="0"/>
+                  <wp:docPr id="14" name="Grafik 14" descr="C:\Users\Fabian\AppData\Local\Microsoft\Windows\INetCache\Content.Word\banana_7.jpg"/>
+                  <wp:cNvGraphicFramePr>
+                    <a:graphicFrameLocks xmlns:a="http://schemas.openxmlformats.org/drawingml/2006/main" noChangeAspect="1"/>
+                  </wp:cNvGraphicFramePr>
+                  <a:graphic xmlns:a="http://schemas.openxmlformats.org/drawingml/2006/main">
+                    <a:graphicData uri="http://schemas.openxmlformats.org/drawingml/2006/picture">
+                      <pic:pic xmlns:pic="http://schemas.openxmlformats.org/drawingml/2006/picture">
+                        <pic:nvPicPr>
+                          <pic:cNvPr id="0" name="Picture 9" descr="C:\Users\Fabian\AppData\Local\Microsoft\Windows\INetCache\Content.Word\banana_7.jpg"/>
+                          <pic:cNvPicPr>
+                            <a:picLocks noChangeAspect="1" noChangeArrowheads="1"/>
+                          </pic:cNvPicPr>
+                        </pic:nvPicPr>
+                        <pic:blipFill>
+                          <a:blip r:embed="rId29" cstate="print">
+                            <a:extLst>
+                              <a:ext uri="{28A0092B-C50C-407E-A947-70E740481C1C}">
+                                <a14:useLocalDpi xmlns:a14="http://schemas.microsoft.com/office/drawing/2010/main" val="0"/>
+                              </a:ext>
+                            </a:extLst>
+                          </a:blip>
+                          <a:srcRect/>
+                          <a:stretch>
+                            <a:fillRect/>
+                          </a:stretch>
+                        </pic:blipFill>
+                        <pic:spPr bwMode="auto">
+                          <a:xfrm>
+                            <a:off x="0" y="0"/>
+                            <a:ext cx="1865338" cy="932303"/>
+                          </a:xfrm>
+                          <a:prstGeom prst="rect">
+                            <a:avLst/>
+                          </a:prstGeom>
+                          <a:noFill/>
+                          <a:ln>
+                            <a:noFill/>
+                          </a:ln>
+                        </pic:spPr>
+                      </pic:pic>
+                    </a:graphicData>
+                  </a:graphic>
+                </wp:inline>
+              </w:drawing>
+            </w:r>
+          </w:p>
+          <w:p>
+            <w:pPr>
+              <w:jc w:val="center"/>
+              <w:rPr>
+                <w:shd w:val="clear" w:color="auto" w:fill="FFFFFF"/>
+              </w:rPr>
+            </w:pPr>
+            <w:r>
+              <w:rPr>
+                <w:shd w:val="clear" w:color="auto" w:fill="FFFFFF"/>
+              </w:rPr>
+              <w:t>Preview black and white</w:t>
+            </w:r>
+          </w:p>
+        </w:tc>
+        <w:tc>
+          <w:tcPr>
+            <w:tcW w:w="7058" w:type="dxa"/>
+            <w:vAlign w:val="bottom"/>
+          </w:tcPr>
+          <w:p>
+            <w:pPr>
+              <w:jc w:val="center"/>
+              <w:rPr>
+                <w:shd w:val="clear" w:color="auto" w:fill="FFFFFF"/>
+              </w:rPr>
+            </w:pPr>
+            <w:r>
+              <w:rPr>
+                <w:noProof/>
+                <w:shd w:val="clear" w:color="auto" w:fill="FFFFFF"/>
+                <w:lang w:eastAsia="en-GB"/>
+              </w:rPr>
+              <w:drawing>
+                <wp:inline distT="0" distB="0" distL="0" distR="0" wp14:anchorId="1A5F6EE5" wp14:editId="75EC5445">
+                  <wp:extent cx="1807633" cy="1804047"/>
+                  <wp:effectExtent l="0" t="0" r="0" b="0"/>
+                  <wp:docPr id="15" name="Grafik 15" descr="C:\Users\Fabian\AppData\Local\Microsoft\Windows\INetCache\Content.Word\banana_4.jpg"/>
+                  <wp:cNvGraphicFramePr>
+                    <a:graphicFrameLocks xmlns:a="http://schemas.openxmlformats.org/drawingml/2006/main" noChangeAspect="1"/>
+                  </wp:cNvGraphicFramePr>
+                  <a:graphic xmlns:a="http://schemas.openxmlformats.org/drawingml/2006/main">
+                    <a:graphicData uri="http://schemas.openxmlformats.org/drawingml/2006/picture">
+                      <pic:pic xmlns:pic="http://schemas.openxmlformats.org/drawingml/2006/picture">
+                        <pic:nvPicPr>
+                          <pic:cNvPr id="0" name="Picture 13" descr="C:\Users\Fabian\AppData\Local\Microsoft\Windows\INetCache\Content.Word\banana_4.jpg"/>
+                          <pic:cNvPicPr>
+                            <a:picLocks noChangeAspect="1" noChangeArrowheads="1"/>
+                          </pic:cNvPicPr>
+                        </pic:nvPicPr>
+                        <pic:blipFill rotWithShape="1">
+                          <a:blip r:embed="rId30" cstate="print">
+                            <a:extLst>
+                              <a:ext uri="{28A0092B-C50C-407E-A947-70E740481C1C}">
+                                <a14:useLocalDpi xmlns:a14="http://schemas.microsoft.com/office/drawing/2010/main" val="0"/>
+                              </a:ext>
+                            </a:extLst>
+                          </a:blip>
+                          <a:srcRect l="58297" t="2979" r="5958" b="25673"/>
+                          <a:stretch/>
+                        </pic:blipFill>
+                        <pic:spPr bwMode="auto">
+                          <a:xfrm>
+                            <a:off x="0" y="0"/>
+                            <a:ext cx="1810512" cy="1806920"/>
+                          </a:xfrm>
+                          <a:prstGeom prst="rect">
+                            <a:avLst/>
+                          </a:prstGeom>
+                          <a:noFill/>
+                          <a:ln>
+                            <a:noFill/>
+                          </a:ln>
+                          <a:extLst>
+                            <a:ext uri="{53640926-AAD7-44D8-BBD7-CCE9431645EC}">
+                              <a14:shadowObscured xmlns:a14="http://schemas.microsoft.com/office/drawing/2010/main"/>
+                            </a:ext>
+                          </a:extLst>
+                        </pic:spPr>
+                      </pic:pic>
+                    </a:graphicData>
+                  </a:graphic>
+                </wp:inline>
+              </w:drawing>
+            </w:r>
+          </w:p>
+          <w:p>
+            <w:pPr>
+              <w:jc w:val="center"/>
+              <w:rPr>
+                <w:shd w:val="clear" w:color="auto" w:fill="FFFFFF"/>
+              </w:rPr>
+            </w:pPr>
+            <w:r>
+              <w:rPr>
+                <w:shd w:val="clear" w:color="auto" w:fill="FFFFFF"/>
+              </w:rPr>
+              <w:t>Cropped preview original</w:t>
+            </w:r>
+          </w:p>
+        </w:tc>
+        <w:tc>
+          <w:tcPr>
+            <w:tcW w:w="220" w:type="dxa"/>
+            <w:vAlign w:val="bottom"/>
+          </w:tcPr>
+          <w:p>
+            <w:pPr>
+              <w:jc w:val="center"/>
+              <w:rPr>
+                <w:shd w:val="clear" w:color="auto" w:fill="FFFFFF"/>
+              </w:rPr>
+            </w:pPr>
+            <w:r>
+              <w:rPr>
+                <w:noProof/>
+                <w:shd w:val="clear" w:color="auto" w:fill="FFFFFF"/>
+                <w:lang w:eastAsia="en-GB"/>
+              </w:rPr>
+              <w:drawing>
+                <wp:inline distT="0" distB="0" distL="0" distR="0" wp14:anchorId="5ED8EC86" wp14:editId="4C26B3FB">
+                  <wp:extent cx="1783120" cy="1799167"/>
+                  <wp:effectExtent l="0" t="0" r="0" b="0"/>
+                  <wp:docPr id="16" name="Grafik 16" descr="C:\Users\Fabian\AppData\Local\Microsoft\Windows\INetCache\Content.Word\banana_8.jpg"/>
+                  <wp:cNvGraphicFramePr>
+                    <a:graphicFrameLocks xmlns:a="http://schemas.openxmlformats.org/drawingml/2006/main" noChangeAspect="1"/>
+                  </wp:cNvGraphicFramePr>
+                  <a:graphic xmlns:a="http://schemas.openxmlformats.org/drawingml/2006/main">
+                    <a:graphicData uri="http://schemas.openxmlformats.org/drawingml/2006/picture">
+                      <pic:pic xmlns:pic="http://schemas.openxmlformats.org/drawingml/2006/picture">
+                        <pic:nvPicPr>
+                          <pic:cNvPr id="0" name="Picture 16" descr="C:\Users\Fabian\AppData\Local\Microsoft\Windows\INetCache\Content.Word\banana_8.jpg"/>
+                          <pic:cNvPicPr>
+                            <a:picLocks noChangeAspect="1" noChangeArrowheads="1"/>
+                          </pic:cNvPicPr>
+                        </pic:nvPicPr>
+                        <pic:blipFill rotWithShape="1">
+                          <a:blip r:embed="rId31" cstate="print">
+                            <a:extLst>
+                              <a:ext uri="{28A0092B-C50C-407E-A947-70E740481C1C}">
+                                <a14:useLocalDpi xmlns:a14="http://schemas.microsoft.com/office/drawing/2010/main" val="0"/>
+                              </a:ext>
+                            </a:extLst>
+                          </a:blip>
+                          <a:srcRect l="59937" t="3688" r="7092" b="29777"/>
+                          <a:stretch/>
+                        </pic:blipFill>
+                        <pic:spPr bwMode="auto">
+                          <a:xfrm>
+                            <a:off x="0" y="0"/>
+                            <a:ext cx="1784735" cy="1800796"/>
+                          </a:xfrm>
+                          <a:prstGeom prst="rect">
+                            <a:avLst/>
+                          </a:prstGeom>
+                          <a:noFill/>
+                          <a:ln>
+                            <a:noFill/>
+                          </a:ln>
+                          <a:extLst>
+                            <a:ext uri="{53640926-AAD7-44D8-BBD7-CCE9431645EC}">
+                              <a14:shadowObscured xmlns:a14="http://schemas.microsoft.com/office/drawing/2010/main"/>
+                            </a:ext>
+                          </a:extLst>
+                        </pic:spPr>
+                      </pic:pic>
+                    </a:graphicData>
+                  </a:graphic>
+                </wp:inline>
+              </w:drawing>
+            </w:r>
+          </w:p>
+          <w:p>
+            <w:pPr>
+              <w:jc w:val="center"/>
+              <w:rPr>
+                <w:shd w:val="clear" w:color="auto" w:fill="FFFFFF"/>
+              </w:rPr>
+            </w:pPr>
+            <w:r>
+              <w:rPr>
+                <w:shd w:val="clear" w:color="auto" w:fill="FFFFFF"/>
+              </w:rPr>
+              <w:t>Cropped preview no dots</w:t>
+            </w:r>
+          </w:p>
+        </w:tc>
+      </w:tr>
+      <w:tr>
+        <w:tc>
+          <w:tcPr>
+            <w:tcW w:w="2343" w:type="dxa"/>
+          </w:tcPr>
+          <w:p>
+            <w:pPr>
+              <w:rPr>
+                <w:shd w:val="clear" w:color="auto" w:fill="FFFFFF"/>
+              </w:rPr>
+            </w:pPr>
+            <w:r>
+              <w:rPr>
+                <w:shd w:val="clear" w:color="auto" w:fill="FFFFFF"/>
+              </w:rPr>
+              <w:t>ripe 0.677468</w:t>
+            </w:r>
+          </w:p>
+          <w:p>
+            <w:pPr>
+              <w:rPr>
+                <w:shd w:val="clear" w:color="auto" w:fill="FFFFFF"/>
+              </w:rPr>
+            </w:pPr>
+            <w:r>
+              <w:rPr>
+                <w:shd w:val="clear" w:color="auto" w:fill="FFFFFF"/>
+              </w:rPr>
+              <w:t>unripen 0.3033392</w:t>
+            </w:r>
+          </w:p>
+          <w:p>
+            <w:pPr>
+              <w:rPr>
+                <w:shd w:val="clear" w:color="auto" w:fill="FFFFFF"/>
+              </w:rPr>
+            </w:pPr>
+            <w:r>
+              <w:rPr>
+                <w:shd w:val="clear" w:color="auto" w:fill="FFFFFF"/>
+              </w:rPr>
+              <w:t>overripe 0.019192815</w:t>
+            </w:r>
+          </w:p>
+        </w:tc>
+        <w:tc>
+          <w:tcPr>
+            <w:tcW w:w="7058" w:type="dxa"/>
+          </w:tcPr>
+          <w:p>
+            <w:pPr>
+              <w:rPr>
+                <w:shd w:val="clear" w:color="auto" w:fill="FFFFFF"/>
+              </w:rPr>
+            </w:pPr>
+            <w:r>
+              <w:rPr>
+                <w:shd w:val="clear" w:color="auto" w:fill="FFFFFF"/>
+              </w:rPr>
+              <w:t>ripe 0.93253547</w:t>
+            </w:r>
+          </w:p>
+          <w:p>
+            <w:pPr>
+              <w:rPr>
+                <w:shd w:val="clear" w:color="auto" w:fill="FFFFFF"/>
+              </w:rPr>
+            </w:pPr>
+            <w:r>
+              <w:rPr>
+                <w:shd w:val="clear" w:color="auto" w:fill="FFFFFF"/>
+              </w:rPr>
+              <w:t>unripen 0.067462236</w:t>
+            </w:r>
+          </w:p>
+          <w:p>
+            <w:pPr>
+              <w:rPr>
+                <w:shd w:val="clear" w:color="auto" w:fill="FFFFFF"/>
+              </w:rPr>
+            </w:pPr>
+            <w:r>
+              <w:rPr>
+                <w:shd w:val="clear" w:color="auto" w:fill="FFFFFF"/>
+              </w:rPr>
+              <w:t>overripe 2.3774887e-06</w:t>
+            </w:r>
+          </w:p>
+        </w:tc>
+        <w:tc>
+          <w:tcPr>
+            <w:tcW w:w="220" w:type="dxa"/>
+          </w:tcPr>
+          <w:p>
+            <w:pPr>
+              <w:rPr>
+                <w:shd w:val="clear" w:color="auto" w:fill="FFFFFF"/>
+              </w:rPr>
+            </w:pPr>
+            <w:r>
+              <w:rPr>
+                <w:shd w:val="clear" w:color="auto" w:fill="FFFFFF"/>
+              </w:rPr>
+              <w:t>ripe 0.9322824</w:t>
+            </w:r>
+          </w:p>
+          <w:p>
+            <w:pPr>
+              <w:rPr>
+                <w:shd w:val="clear" w:color="auto" w:fill="FFFFFF"/>
+              </w:rPr>
+            </w:pPr>
+            <w:r>
+              <w:rPr>
+                <w:shd w:val="clear" w:color="auto" w:fill="FFFFFF"/>
+              </w:rPr>
+              <w:t>unripen 0.06771397</w:t>
+            </w:r>
+          </w:p>
+          <w:p>
+            <w:pPr>
+              <w:keepNext/>
+              <w:rPr>
+                <w:shd w:val="clear" w:color="auto" w:fill="FFFFFF"/>
+              </w:rPr>
+            </w:pPr>
+            <w:r>
+              <w:rPr>
+                <w:shd w:val="clear" w:color="auto" w:fill="FFFFFF"/>
+              </w:rPr>
+              <w:t>overripe 3.655683e-06</w:t>
+            </w:r>
+          </w:p>
+        </w:tc>
+      </w:tr>
+    </w:tbl>
+    <w:p>
+      <w:pPr>
+        <w:pStyle w:val="Beschriftung"/>
+        <w:jc w:val="center"/>
+      </w:pPr>
+      <w:r>
+        <w:t xml:space="preserve">Figure </w:t>
+      </w:r>
+      <w:r>
+        <w:fldChar w:fldCharType="begin"/>
+      </w:r>
+      <w:r>
+        <w:instrText xml:space="preserve"> SEQ Figure \* ARABIC </w:instrText>
+      </w:r>
+      <w:r>
+        <w:fldChar w:fldCharType="separate"/>
+      </w:r>
+      <w:r>
+        <w:rPr>
+          <w:noProof/>
+        </w:rPr>
+        <w:t>10</w:t>
+      </w:r>
+      <w:r>
+        <w:fldChar w:fldCharType="end"/>
+      </w:r>
+      <w:r>
+        <w:t>: Manipulated banana image 4, dots removed, colour removed</w:t>
+      </w:r>
+    </w:p>
+    <w:p>
+      <w:pPr>
+        <w:jc w:val="both"/>
+        <w:rPr>
+          <w:noProof/>
+          <w:shd w:val="clear" w:color="auto" w:fill="FFFFFF"/>
+          <w:lang w:eastAsia="en-GB"/>
+        </w:rPr>
+      </w:pPr>
+      <w:r>
+        <w:rPr>
+          <w:noProof/>
+          <w:shd w:val="clear" w:color="auto" w:fill="FFFFFF"/>
+          <w:lang w:eastAsia="en-GB"/>
+        </w:rPr>
+        <w:t>The change of the colour hat the biggest impact on the results. To prove this image 4 is manipulated further. With the help of photoshop the stalk and the end of the banane were darkened and the color changed from a light green to a dark yellow. This raised the precision of the classifier to 99% ripe.</w:t>
+      </w:r>
+      <w:r>
+        <w:rPr>
+          <w:noProof/>
+          <w:shd w:val="clear" w:color="auto" w:fill="FFFFFF"/>
+          <w:lang w:eastAsia="en-GB"/>
+        </w:rPr>
+        <w:t xml:space="preserve"> To take this a step further the banana from image 4 was dyed green. As a result the classifier recognises the banana with 95.5% percent as unripe. This proves that the classifier not only uses tecture to recognise the ripenes grade of the banana, it also uses the color of the banana.</w:t>
+      </w:r>
+    </w:p>
+    <w:p>
+      <w:pPr>
+        <w:jc w:val="both"/>
+        <w:rPr>
+          <w:noProof/>
+          <w:shd w:val="clear" w:color="auto" w:fill="FFFFFF"/>
+          <w:lang w:eastAsia="en-GB"/>
+        </w:rPr>
+      </w:pPr>
+      <w:r>
+        <w:rPr>
+          <w:noProof/>
+          <w:shd w:val="clear" w:color="auto" w:fill="FFFFFF"/>
+          <w:lang w:eastAsia="en-GB"/>
+        </w:rPr>
+        <w:t>Colour can be hard to recognise under different lighning conditions. Therefore the classifier could be false when the colour of the light is cool. This is a problem that has to be solved in the future.</w:t>
+      </w:r>
+    </w:p>
+    <w:tbl>
+      <w:tblPr>
+        <w:tblStyle w:val="Tabellenraster"/>
+        <w:tblW w:w="0" w:type="auto"/>
+        <w:tblLook w:val="04A0" w:firstRow="1" w:lastRow="0" w:firstColumn="1" w:lastColumn="0" w:noHBand="0" w:noVBand="1"/>
+      </w:tblPr>
+      <w:tblGrid>
+        <w:gridCol w:w="4805"/>
+        <w:gridCol w:w="4816"/>
+      </w:tblGrid>
+      <w:tr>
+        <w:tc>
+          <w:tcPr>
+            <w:tcW w:w="4810" w:type="dxa"/>
+          </w:tcPr>
+          <w:p>
+            <w:pPr>
+              <w:jc w:val="center"/>
+              <w:rPr>
+                <w:noProof/>
+                <w:shd w:val="clear" w:color="auto" w:fill="FFFFFF"/>
+                <w:lang w:eastAsia="en-GB"/>
+              </w:rPr>
+            </w:pPr>
+            <w:r>
+              <w:rPr>
+                <w:noProof/>
+                <w:shd w:val="clear" w:color="auto" w:fill="FFFFFF"/>
+                <w:lang w:eastAsia="en-GB"/>
+              </w:rPr>
+              <w:lastRenderedPageBreak/>
+              <w:drawing>
+                <wp:inline distT="0" distB="0" distL="0" distR="0" wp14:anchorId="0A0FC497" wp14:editId="6A57CF57">
+                  <wp:extent cx="2912745" cy="1456055"/>
+                  <wp:effectExtent l="0" t="0" r="0" b="0"/>
+                  <wp:docPr id="17" name="Grafik 17" descr="C:\Users\Fabian\AppData\Local\Microsoft\Windows\INetCache\Content.Word\banana_9.jpg"/>
+                  <wp:cNvGraphicFramePr>
+                    <a:graphicFrameLocks xmlns:a="http://schemas.openxmlformats.org/drawingml/2006/main" noChangeAspect="1"/>
+                  </wp:cNvGraphicFramePr>
+                  <a:graphic xmlns:a="http://schemas.openxmlformats.org/drawingml/2006/main">
+                    <a:graphicData uri="http://schemas.openxmlformats.org/drawingml/2006/picture">
+                      <pic:pic xmlns:pic="http://schemas.openxmlformats.org/drawingml/2006/picture">
+                        <pic:nvPicPr>
+                          <pic:cNvPr id="0" name="Picture 20" descr="C:\Users\Fabian\AppData\Local\Microsoft\Windows\INetCache\Content.Word\banana_9.jpg"/>
+                          <pic:cNvPicPr>
+                            <a:picLocks noChangeAspect="1" noChangeArrowheads="1"/>
+                          </pic:cNvPicPr>
+                        </pic:nvPicPr>
+                        <pic:blipFill>
+                          <a:blip r:embed="rId32" cstate="print">
+                            <a:extLst>
+                              <a:ext uri="{28A0092B-C50C-407E-A947-70E740481C1C}">
+                                <a14:useLocalDpi xmlns:a14="http://schemas.microsoft.com/office/drawing/2010/main" val="0"/>
+                              </a:ext>
+                            </a:extLst>
+                          </a:blip>
+                          <a:srcRect/>
+                          <a:stretch>
+                            <a:fillRect/>
+                          </a:stretch>
+                        </pic:blipFill>
+                        <pic:spPr bwMode="auto">
+                          <a:xfrm>
+                            <a:off x="0" y="0"/>
+                            <a:ext cx="2912745" cy="1456055"/>
+                          </a:xfrm>
+                          <a:prstGeom prst="rect">
+                            <a:avLst/>
+                          </a:prstGeom>
+                          <a:noFill/>
+                          <a:ln>
+                            <a:noFill/>
+                          </a:ln>
+                        </pic:spPr>
+                      </pic:pic>
+                    </a:graphicData>
+                  </a:graphic>
+                </wp:inline>
+              </w:drawing>
+            </w:r>
+          </w:p>
+          <w:p>
+            <w:pPr>
+              <w:jc w:val="center"/>
+              <w:rPr>
+                <w:noProof/>
+                <w:shd w:val="clear" w:color="auto" w:fill="FFFFFF"/>
+                <w:lang w:eastAsia="en-GB"/>
+              </w:rPr>
+            </w:pPr>
+            <w:r>
+              <w:rPr>
+                <w:noProof/>
+                <w:shd w:val="clear" w:color="auto" w:fill="FFFFFF"/>
+                <w:lang w:eastAsia="en-GB"/>
+              </w:rPr>
+              <w:t>Preview of photoshopped ripe banana</w:t>
+            </w:r>
+          </w:p>
+        </w:tc>
+        <w:tc>
+          <w:tcPr>
+            <w:tcW w:w="4811" w:type="dxa"/>
+          </w:tcPr>
+          <w:p>
+            <w:pPr>
+              <w:jc w:val="center"/>
+              <w:rPr>
+                <w:noProof/>
+                <w:shd w:val="clear" w:color="auto" w:fill="FFFFFF"/>
+                <w:lang w:eastAsia="en-GB"/>
+              </w:rPr>
+            </w:pPr>
+            <w:r>
+              <w:rPr>
+                <w:noProof/>
+                <w:shd w:val="clear" w:color="auto" w:fill="FFFFFF"/>
+                <w:lang w:eastAsia="en-GB"/>
+              </w:rPr>
+              <w:drawing>
+                <wp:inline distT="0" distB="0" distL="0" distR="0" wp14:anchorId="39E3897A" wp14:editId="10E6610A">
+                  <wp:extent cx="2921000" cy="1460500"/>
+                  <wp:effectExtent l="0" t="0" r="0" b="0"/>
+                  <wp:docPr id="18" name="Grafik 18" descr="C:\Users\Fabian\AppData\Local\Microsoft\Windows\INetCache\Content.Word\banana_10.jpg"/>
+                  <wp:cNvGraphicFramePr>
+                    <a:graphicFrameLocks xmlns:a="http://schemas.openxmlformats.org/drawingml/2006/main" noChangeAspect="1"/>
+                  </wp:cNvGraphicFramePr>
+                  <a:graphic xmlns:a="http://schemas.openxmlformats.org/drawingml/2006/main">
+                    <a:graphicData uri="http://schemas.openxmlformats.org/drawingml/2006/picture">
+                      <pic:pic xmlns:pic="http://schemas.openxmlformats.org/drawingml/2006/picture">
+                        <pic:nvPicPr>
+                          <pic:cNvPr id="0" name="Picture 24" descr="C:\Users\Fabian\AppData\Local\Microsoft\Windows\INetCache\Content.Word\banana_10.jpg"/>
+                          <pic:cNvPicPr>
+                            <a:picLocks noChangeAspect="1" noChangeArrowheads="1"/>
+                          </pic:cNvPicPr>
+                        </pic:nvPicPr>
+                        <pic:blipFill>
+                          <a:blip r:embed="rId33" cstate="print">
+                            <a:extLst>
+                              <a:ext uri="{28A0092B-C50C-407E-A947-70E740481C1C}">
+                                <a14:useLocalDpi xmlns:a14="http://schemas.microsoft.com/office/drawing/2010/main" val="0"/>
+                              </a:ext>
+                            </a:extLst>
+                          </a:blip>
+                          <a:srcRect/>
+                          <a:stretch>
+                            <a:fillRect/>
+                          </a:stretch>
+                        </pic:blipFill>
+                        <pic:spPr bwMode="auto">
+                          <a:xfrm>
+                            <a:off x="0" y="0"/>
+                            <a:ext cx="2921000" cy="1460500"/>
+                          </a:xfrm>
+                          <a:prstGeom prst="rect">
+                            <a:avLst/>
+                          </a:prstGeom>
+                          <a:noFill/>
+                          <a:ln>
+                            <a:noFill/>
+                          </a:ln>
+                        </pic:spPr>
+                      </pic:pic>
+                    </a:graphicData>
+                  </a:graphic>
+                </wp:inline>
+              </w:drawing>
+            </w:r>
+          </w:p>
+          <w:p>
+            <w:pPr>
+              <w:jc w:val="center"/>
+              <w:rPr>
+                <w:noProof/>
+                <w:shd w:val="clear" w:color="auto" w:fill="FFFFFF"/>
+                <w:lang w:eastAsia="en-GB"/>
+              </w:rPr>
+            </w:pPr>
+            <w:r>
+              <w:rPr>
+                <w:noProof/>
+                <w:shd w:val="clear" w:color="auto" w:fill="FFFFFF"/>
+                <w:lang w:eastAsia="en-GB"/>
+              </w:rPr>
+              <w:t>Preview of an photoshopped unripe banana</w:t>
+            </w:r>
+          </w:p>
+        </w:tc>
+      </w:tr>
+      <w:tr>
+        <w:tc>
+          <w:tcPr>
+            <w:tcW w:w="4810" w:type="dxa"/>
+          </w:tcPr>
+          <w:p>
+            <w:pPr>
+              <w:rPr>
+                <w:noProof/>
+                <w:shd w:val="clear" w:color="auto" w:fill="FFFFFF"/>
+                <w:lang w:eastAsia="en-GB"/>
+              </w:rPr>
+            </w:pPr>
+            <w:r>
+              <w:rPr>
+                <w:noProof/>
+                <w:shd w:val="clear" w:color="auto" w:fill="FFFFFF"/>
+                <w:lang w:eastAsia="en-GB"/>
+              </w:rPr>
+              <w:t>ripe 0.9909157</w:t>
+            </w:r>
+          </w:p>
+          <w:p>
+            <w:pPr>
+              <w:rPr>
+                <w:noProof/>
+                <w:shd w:val="clear" w:color="auto" w:fill="FFFFFF"/>
+                <w:lang w:eastAsia="en-GB"/>
+              </w:rPr>
+            </w:pPr>
+            <w:r>
+              <w:rPr>
+                <w:noProof/>
+                <w:shd w:val="clear" w:color="auto" w:fill="FFFFFF"/>
+                <w:lang w:eastAsia="en-GB"/>
+              </w:rPr>
+              <w:t>unripen 0.00907342</w:t>
+            </w:r>
+          </w:p>
+          <w:p>
+            <w:pPr>
+              <w:rPr>
+                <w:noProof/>
+                <w:shd w:val="clear" w:color="auto" w:fill="FFFFFF"/>
+                <w:lang w:eastAsia="en-GB"/>
+              </w:rPr>
+            </w:pPr>
+            <w:r>
+              <w:rPr>
+                <w:noProof/>
+                <w:shd w:val="clear" w:color="auto" w:fill="FFFFFF"/>
+                <w:lang w:eastAsia="en-GB"/>
+              </w:rPr>
+              <w:t>overripe 1.0871911e-05</w:t>
+            </w:r>
+          </w:p>
+        </w:tc>
+        <w:tc>
+          <w:tcPr>
+            <w:tcW w:w="4811" w:type="dxa"/>
+          </w:tcPr>
+          <w:p>
+            <w:pPr>
+              <w:rPr>
+                <w:noProof/>
+                <w:shd w:val="clear" w:color="auto" w:fill="FFFFFF"/>
+                <w:lang w:eastAsia="en-GB"/>
+              </w:rPr>
+            </w:pPr>
+            <w:r>
+              <w:rPr>
+                <w:noProof/>
+                <w:shd w:val="clear" w:color="auto" w:fill="FFFFFF"/>
+                <w:lang w:eastAsia="en-GB"/>
+              </w:rPr>
+              <w:t>unripen 0.95513254</w:t>
+            </w:r>
+          </w:p>
+          <w:p>
+            <w:pPr>
+              <w:rPr>
+                <w:noProof/>
+                <w:shd w:val="clear" w:color="auto" w:fill="FFFFFF"/>
+                <w:lang w:eastAsia="en-GB"/>
+              </w:rPr>
+            </w:pPr>
+            <w:r>
+              <w:rPr>
+                <w:noProof/>
+                <w:shd w:val="clear" w:color="auto" w:fill="FFFFFF"/>
+                <w:lang w:eastAsia="en-GB"/>
+              </w:rPr>
+              <w:t>ripe 0.04486649</w:t>
+            </w:r>
+          </w:p>
+          <w:p>
+            <w:pPr>
+              <w:keepNext/>
+              <w:rPr>
+                <w:noProof/>
+                <w:shd w:val="clear" w:color="auto" w:fill="FFFFFF"/>
+                <w:lang w:eastAsia="en-GB"/>
+              </w:rPr>
+            </w:pPr>
+            <w:r>
+              <w:rPr>
+                <w:noProof/>
+                <w:shd w:val="clear" w:color="auto" w:fill="FFFFFF"/>
+                <w:lang w:eastAsia="en-GB"/>
+              </w:rPr>
+              <w:t>overripe 1.0119747e-06</w:t>
+            </w:r>
+          </w:p>
+        </w:tc>
+      </w:tr>
+    </w:tbl>
+    <w:p>
+      <w:pPr>
+        <w:pStyle w:val="Beschriftung"/>
+        <w:jc w:val="center"/>
+        <w:rPr>
+          <w:noProof/>
+          <w:shd w:val="clear" w:color="auto" w:fill="FFFFFF"/>
+          <w:lang w:eastAsia="en-GB"/>
+        </w:rPr>
+      </w:pPr>
+      <w:r>
+        <w:t xml:space="preserve">Figure </w:t>
+      </w:r>
+      <w:r>
+        <w:fldChar w:fldCharType="begin"/>
+      </w:r>
+      <w:r>
+        <w:instrText xml:space="preserve"> SEQ Figure \* ARABIC </w:instrText>
+      </w:r>
+      <w:r>
+        <w:fldChar w:fldCharType="separate"/>
+      </w:r>
+      <w:r>
+        <w:rPr>
+          <w:noProof/>
+        </w:rPr>
+        <w:t>11</w:t>
+      </w:r>
+      <w:r>
+        <w:fldChar w:fldCharType="end"/>
+      </w:r>
+      <w:r>
+        <w:t xml:space="preserve">: Ripeness grade of banana </w:t>
+      </w:r>
       <w:bookmarkStart w:id="18" w:name="_GoBack"/>
       <w:bookmarkEnd w:id="18"/>
       <w:r>
-        <w:lastRenderedPageBreak/>
-        <w:t>Results of classifier version 7:</w:t>
-      </w:r>
-    </w:p>
-    <w:p>
-      <w:r>
-        <w:t>Image 1: unripen 0.80461556, ripe 0.19491084, overripe 0.00047365073</w:t>
-      </w:r>
-      <w:r>
-        <w:br/>
-        <w:t>Image 2: overripe 0.9990741, ripe 0.0008820132, unripen 4.383398e-05</w:t>
-      </w:r>
-      <w:r>
-        <w:br/>
-        <w:t>Image 3: unripen 1.0, ripe 4.3310915e-09, overripe 3.0523247e-12</w:t>
-      </w:r>
-      <w:r>
-        <w:br/>
-      </w:r>
-      <w:r>
-        <w:rPr>
-          <w:b/>
-        </w:rPr>
-        <w:t>Image 4: ripe 0.93253547, unripen 0.067462236, overripe 2.3774887e-06</w:t>
-      </w:r>
-      <w:r>
-        <w:br/>
-        <w:t>Image 5: ripe 0.99999034, unripen 9.472842e-06, overripe 1.9263268e-07</w:t>
-      </w:r>
-      <w:r>
-        <w:br/>
-        <w:t>Image 6: ripe 0.9984806, overripe 0.001467406, unripen 5.2032497e-05</w:t>
-      </w:r>
-    </w:p>
-    <w:p>
-      <w:r>
-        <w:t>The precision of image 1 still went up, also did the precision of image 4.</w:t>
-      </w:r>
-    </w:p>
-    <w:p>
-      <w:pPr>
-        <w:jc w:val="both"/>
-      </w:pPr>
-      <w:r>
-        <w:t>Only the trainings that had a noticeable effect were discussed here. Looking back and seeing that the classification of image 4 was always ripe could also be seen as a human error in classification. Whether this has been during the selection of the training images or the classification of the test image, the fourth image does not belong to the unripen class. It should be part of the ripe class. The high result value of the ripe class confirms that. No matter what parameters where changed, the biggest value was always outputted in the ripe class.</w:t>
-      </w:r>
-    </w:p>
-    <w:p>
-      <w:pPr>
-        <w:rPr>
-          <w:rFonts w:ascii="Times New Roman" w:hAnsi="Times New Roman" w:cs="Times New Roman"/>
-          <w:color w:val="000000"/>
-          <w:sz w:val="24"/>
-          <w:szCs w:val="24"/>
+        <w:t>4 changed</w:t>
+      </w:r>
+    </w:p>
+    <w:p>
+      <w:pPr>
+        <w:rPr>
+          <w:noProof/>
+          <w:shd w:val="clear" w:color="auto" w:fill="FFFFFF"/>
+          <w:lang w:eastAsia="en-GB"/>
+        </w:rPr>
+      </w:pPr>
+    </w:p>
+    <w:p>
+      <w:pPr>
+        <w:rPr>
           <w:shd w:val="clear" w:color="auto" w:fill="FFFFFF"/>
         </w:rPr>
       </w:pPr>
@@ -14037,8 +15317,13 @@
         <w:pStyle w:val="berschrift2"/>
       </w:pPr>
       <w:bookmarkStart w:id="21" w:name="_Toc6166770"/>
-      <w:r>
-        <w:t>BananaCo App UI</w:t>
+      <w:proofErr w:type="spellStart"/>
+      <w:r>
+        <w:t>BananaCo</w:t>
+      </w:r>
+      <w:proofErr w:type="spellEnd"/>
+      <w:r>
+        <w:t xml:space="preserve"> App UI</w:t>
       </w:r>
       <w:bookmarkEnd w:id="21"/>
     </w:p>
@@ -14178,7 +15463,7 @@
         <w:lastRenderedPageBreak/>
         <w:t>Conclusion</w:t>
       </w:r>
-      <w:bookmarkEnd w:id="12"/>
+      <w:bookmarkEnd w:id="13"/>
       <w:bookmarkEnd w:id="25"/>
     </w:p>
     <w:p>
@@ -14532,6 +15817,7 @@
                 <w:szCs w:val="24"/>
               </w:rPr>
             </w:pPr>
+            <w:proofErr w:type="spellStart"/>
             <w:r>
               <w:rPr>
                 <w:rFonts w:ascii="Times New Roman" w:hAnsi="Times New Roman" w:cs="Times New Roman"/>
@@ -14540,6 +15826,7 @@
               </w:rPr>
               <w:t>BananaCo</w:t>
             </w:r>
+            <w:proofErr w:type="spellEnd"/>
           </w:p>
         </w:tc>
         <w:tc>
@@ -14755,6 +16042,7 @@
         </w:rPr>
         <w:t xml:space="preserve">[Arivazhagan2010] </w:t>
       </w:r>
+      <w:proofErr w:type="spellStart"/>
       <w:r>
         <w:rPr>
           <w:rFonts w:ascii="Times New Roman" w:hAnsi="Times New Roman" w:cs="Times New Roman"/>
@@ -14762,15 +16050,183 @@
           <w:sz w:val="24"/>
           <w:szCs w:val="24"/>
         </w:rPr>
-        <w:t>Selvaraj, Arivazhagan, Shebiah, Newlin, Nidhyananthan, Selva, Ganesan, Lakshmanan (2010)</w:t>
-      </w:r>
-      <w:r>
-        <w:rPr>
-          <w:rFonts w:ascii="Times New Roman" w:hAnsi="Times New Roman" w:cs="Times New Roman"/>
-          <w:sz w:val="24"/>
-          <w:szCs w:val="24"/>
-        </w:rPr>
-        <w:t xml:space="preserve">, Fruit Recognition using Color and Texture Features. Journal of Emerging Trends in Computing and Information Sciences 1/2010, 90-94. </w:t>
+        <w:t>Selvaraj</w:t>
+      </w:r>
+      <w:proofErr w:type="spellEnd"/>
+      <w:r>
+        <w:rPr>
+          <w:rFonts w:ascii="Times New Roman" w:hAnsi="Times New Roman" w:cs="Times New Roman"/>
+          <w:i/>
+          <w:sz w:val="24"/>
+          <w:szCs w:val="24"/>
+        </w:rPr>
+        <w:t xml:space="preserve">, </w:t>
+      </w:r>
+      <w:proofErr w:type="spellStart"/>
+      <w:r>
+        <w:rPr>
+          <w:rFonts w:ascii="Times New Roman" w:hAnsi="Times New Roman" w:cs="Times New Roman"/>
+          <w:i/>
+          <w:sz w:val="24"/>
+          <w:szCs w:val="24"/>
+        </w:rPr>
+        <w:t>Arivazhagan</w:t>
+      </w:r>
+      <w:proofErr w:type="spellEnd"/>
+      <w:r>
+        <w:rPr>
+          <w:rFonts w:ascii="Times New Roman" w:hAnsi="Times New Roman" w:cs="Times New Roman"/>
+          <w:i/>
+          <w:sz w:val="24"/>
+          <w:szCs w:val="24"/>
+        </w:rPr>
+        <w:t xml:space="preserve">, </w:t>
+      </w:r>
+      <w:proofErr w:type="spellStart"/>
+      <w:r>
+        <w:rPr>
+          <w:rFonts w:ascii="Times New Roman" w:hAnsi="Times New Roman" w:cs="Times New Roman"/>
+          <w:i/>
+          <w:sz w:val="24"/>
+          <w:szCs w:val="24"/>
+        </w:rPr>
+        <w:t>Shebiah</w:t>
+      </w:r>
+      <w:proofErr w:type="spellEnd"/>
+      <w:r>
+        <w:rPr>
+          <w:rFonts w:ascii="Times New Roman" w:hAnsi="Times New Roman" w:cs="Times New Roman"/>
+          <w:i/>
+          <w:sz w:val="24"/>
+          <w:szCs w:val="24"/>
+        </w:rPr>
+        <w:t xml:space="preserve">, </w:t>
+      </w:r>
+      <w:proofErr w:type="spellStart"/>
+      <w:r>
+        <w:rPr>
+          <w:rFonts w:ascii="Times New Roman" w:hAnsi="Times New Roman" w:cs="Times New Roman"/>
+          <w:i/>
+          <w:sz w:val="24"/>
+          <w:szCs w:val="24"/>
+        </w:rPr>
+        <w:t>Newlin</w:t>
+      </w:r>
+      <w:proofErr w:type="spellEnd"/>
+      <w:r>
+        <w:rPr>
+          <w:rFonts w:ascii="Times New Roman" w:hAnsi="Times New Roman" w:cs="Times New Roman"/>
+          <w:i/>
+          <w:sz w:val="24"/>
+          <w:szCs w:val="24"/>
+        </w:rPr>
+        <w:t xml:space="preserve">, </w:t>
+      </w:r>
+      <w:proofErr w:type="spellStart"/>
+      <w:r>
+        <w:rPr>
+          <w:rFonts w:ascii="Times New Roman" w:hAnsi="Times New Roman" w:cs="Times New Roman"/>
+          <w:i/>
+          <w:sz w:val="24"/>
+          <w:szCs w:val="24"/>
+        </w:rPr>
+        <w:t>Nidhyananthan</w:t>
+      </w:r>
+      <w:proofErr w:type="spellEnd"/>
+      <w:r>
+        <w:rPr>
+          <w:rFonts w:ascii="Times New Roman" w:hAnsi="Times New Roman" w:cs="Times New Roman"/>
+          <w:i/>
+          <w:sz w:val="24"/>
+          <w:szCs w:val="24"/>
+        </w:rPr>
+        <w:t xml:space="preserve">, </w:t>
+      </w:r>
+      <w:proofErr w:type="spellStart"/>
+      <w:r>
+        <w:rPr>
+          <w:rFonts w:ascii="Times New Roman" w:hAnsi="Times New Roman" w:cs="Times New Roman"/>
+          <w:i/>
+          <w:sz w:val="24"/>
+          <w:szCs w:val="24"/>
+        </w:rPr>
+        <w:t>Selva</w:t>
+      </w:r>
+      <w:proofErr w:type="spellEnd"/>
+      <w:r>
+        <w:rPr>
+          <w:rFonts w:ascii="Times New Roman" w:hAnsi="Times New Roman" w:cs="Times New Roman"/>
+          <w:i/>
+          <w:sz w:val="24"/>
+          <w:szCs w:val="24"/>
+        </w:rPr>
+        <w:t xml:space="preserve">, </w:t>
+      </w:r>
+      <w:proofErr w:type="spellStart"/>
+      <w:r>
+        <w:rPr>
+          <w:rFonts w:ascii="Times New Roman" w:hAnsi="Times New Roman" w:cs="Times New Roman"/>
+          <w:i/>
+          <w:sz w:val="24"/>
+          <w:szCs w:val="24"/>
+        </w:rPr>
+        <w:t>Ganesan</w:t>
+      </w:r>
+      <w:proofErr w:type="spellEnd"/>
+      <w:r>
+        <w:rPr>
+          <w:rFonts w:ascii="Times New Roman" w:hAnsi="Times New Roman" w:cs="Times New Roman"/>
+          <w:i/>
+          <w:sz w:val="24"/>
+          <w:szCs w:val="24"/>
+        </w:rPr>
+        <w:t xml:space="preserve">, </w:t>
+      </w:r>
+      <w:proofErr w:type="spellStart"/>
+      <w:r>
+        <w:rPr>
+          <w:rFonts w:ascii="Times New Roman" w:hAnsi="Times New Roman" w:cs="Times New Roman"/>
+          <w:i/>
+          <w:sz w:val="24"/>
+          <w:szCs w:val="24"/>
+        </w:rPr>
+        <w:t>Lakshmanan</w:t>
+      </w:r>
+      <w:proofErr w:type="spellEnd"/>
+      <w:r>
+        <w:rPr>
+          <w:rFonts w:ascii="Times New Roman" w:hAnsi="Times New Roman" w:cs="Times New Roman"/>
+          <w:i/>
+          <w:sz w:val="24"/>
+          <w:szCs w:val="24"/>
+        </w:rPr>
+        <w:t xml:space="preserve"> (2010)</w:t>
+      </w:r>
+      <w:r>
+        <w:rPr>
+          <w:rFonts w:ascii="Times New Roman" w:hAnsi="Times New Roman" w:cs="Times New Roman"/>
+          <w:sz w:val="24"/>
+          <w:szCs w:val="24"/>
+        </w:rPr>
+        <w:t xml:space="preserve">, Fruit Recognition using </w:t>
+      </w:r>
+      <w:proofErr w:type="spellStart"/>
+      <w:r>
+        <w:rPr>
+          <w:rFonts w:ascii="Times New Roman" w:hAnsi="Times New Roman" w:cs="Times New Roman"/>
+          <w:sz w:val="24"/>
+          <w:szCs w:val="24"/>
+        </w:rPr>
+        <w:t>Color</w:t>
+      </w:r>
+      <w:proofErr w:type="spellEnd"/>
+      <w:r>
+        <w:rPr>
+          <w:rFonts w:ascii="Times New Roman" w:hAnsi="Times New Roman" w:cs="Times New Roman"/>
+          <w:sz w:val="24"/>
+          <w:szCs w:val="24"/>
+        </w:rPr>
+        <w:t xml:space="preserve"> and Texture Features. Journal of Emerging Trends in Computing and Information Sciences 1/2010, 90-94. </w:t>
       </w:r>
     </w:p>
     <w:p>
@@ -14797,8 +16253,9 @@
           <w:sz w:val="24"/>
           <w:szCs w:val="24"/>
         </w:rPr>
-        <w:t>Nelson, Scot C., Ploetz, Randy C., Kepler, Angela K.</w:t>
-      </w:r>
+        <w:t xml:space="preserve">Nelson, Scot C., </w:t>
+      </w:r>
+      <w:proofErr w:type="spellStart"/>
       <w:r>
         <w:rPr>
           <w:rFonts w:ascii="Times New Roman" w:hAnsi="Times New Roman" w:cs="Times New Roman"/>
@@ -14806,6 +16263,25 @@
           <w:sz w:val="24"/>
           <w:szCs w:val="24"/>
         </w:rPr>
+        <w:t>Ploetz</w:t>
+      </w:r>
+      <w:proofErr w:type="spellEnd"/>
+      <w:r>
+        <w:rPr>
+          <w:rFonts w:ascii="Times New Roman" w:hAnsi="Times New Roman" w:cs="Times New Roman"/>
+          <w:i/>
+          <w:sz w:val="24"/>
+          <w:szCs w:val="24"/>
+        </w:rPr>
+        <w:t>, Randy C., Kepler, Angela K.</w:t>
+      </w:r>
+      <w:r>
+        <w:rPr>
+          <w:rFonts w:ascii="Times New Roman" w:hAnsi="Times New Roman" w:cs="Times New Roman"/>
+          <w:i/>
+          <w:sz w:val="24"/>
+          <w:szCs w:val="24"/>
+        </w:rPr>
         <w:t xml:space="preserve"> (2006)</w:t>
       </w:r>
       <w:r>
@@ -14834,6 +16310,7 @@
         </w:rPr>
         <w:t xml:space="preserve">[Mazen2019] </w:t>
       </w:r>
+      <w:proofErr w:type="spellStart"/>
       <w:r>
         <w:rPr>
           <w:rFonts w:ascii="Times New Roman" w:hAnsi="Times New Roman" w:cs="Times New Roman"/>
@@ -14841,8 +16318,9 @@
           <w:sz w:val="24"/>
           <w:szCs w:val="24"/>
         </w:rPr>
-        <w:t xml:space="preserve">Mazen, </w:t>
-      </w:r>
+        <w:t>Mazen</w:t>
+      </w:r>
+      <w:proofErr w:type="spellEnd"/>
       <w:r>
         <w:rPr>
           <w:rFonts w:ascii="Times New Roman" w:hAnsi="Times New Roman" w:cs="Times New Roman"/>
@@ -14850,8 +16328,9 @@
           <w:sz w:val="24"/>
           <w:szCs w:val="24"/>
         </w:rPr>
-        <w:t>Fatma M. A.</w:t>
-      </w:r>
+        <w:t xml:space="preserve">, </w:t>
+      </w:r>
+      <w:proofErr w:type="spellStart"/>
       <w:r>
         <w:rPr>
           <w:rFonts w:ascii="Times New Roman" w:hAnsi="Times New Roman" w:cs="Times New Roman"/>
@@ -14859,8 +16338,28 @@
           <w:sz w:val="24"/>
           <w:szCs w:val="24"/>
         </w:rPr>
+        <w:t>Fatma</w:t>
+      </w:r>
+      <w:proofErr w:type="spellEnd"/>
+      <w:r>
+        <w:rPr>
+          <w:rFonts w:ascii="Times New Roman" w:hAnsi="Times New Roman" w:cs="Times New Roman"/>
+          <w:i/>
+          <w:sz w:val="24"/>
+          <w:szCs w:val="24"/>
+        </w:rPr>
+        <w:t xml:space="preserve"> M. A.</w:t>
+      </w:r>
+      <w:r>
+        <w:rPr>
+          <w:rFonts w:ascii="Times New Roman" w:hAnsi="Times New Roman" w:cs="Times New Roman"/>
+          <w:i/>
+          <w:sz w:val="24"/>
+          <w:szCs w:val="24"/>
+        </w:rPr>
         <w:t xml:space="preserve">, </w:t>
       </w:r>
+      <w:proofErr w:type="spellStart"/>
       <w:r>
         <w:rPr>
           <w:rFonts w:ascii="Times New Roman" w:hAnsi="Times New Roman" w:cs="Times New Roman"/>
@@ -14870,6 +16369,7 @@
         </w:rPr>
         <w:t>Nashat</w:t>
       </w:r>
+      <w:proofErr w:type="spellEnd"/>
       <w:r>
         <w:rPr>
           <w:rFonts w:ascii="Times New Roman" w:hAnsi="Times New Roman" w:cs="Times New Roman"/>
@@ -15098,15 +16598,55 @@
           <w:sz w:val="24"/>
           <w:szCs w:val="24"/>
         </w:rPr>
-        <w:t>, Dejmek, P. (2005)</w:t>
-      </w:r>
-      <w:r>
-        <w:rPr>
-          <w:rFonts w:ascii="Times New Roman" w:hAnsi="Times New Roman" w:cs="Times New Roman"/>
-          <w:sz w:val="24"/>
-          <w:szCs w:val="24"/>
-        </w:rPr>
-        <w:t>, Predicting Ripening Stages of Bananas (Musa cavendish) by Computer Vision</w:t>
+        <w:t xml:space="preserve">, </w:t>
+      </w:r>
+      <w:proofErr w:type="spellStart"/>
+      <w:r>
+        <w:rPr>
+          <w:rFonts w:ascii="Times New Roman" w:hAnsi="Times New Roman" w:cs="Times New Roman"/>
+          <w:i/>
+          <w:sz w:val="24"/>
+          <w:szCs w:val="24"/>
+        </w:rPr>
+        <w:t>Dejmek</w:t>
+      </w:r>
+      <w:proofErr w:type="spellEnd"/>
+      <w:r>
+        <w:rPr>
+          <w:rFonts w:ascii="Times New Roman" w:hAnsi="Times New Roman" w:cs="Times New Roman"/>
+          <w:i/>
+          <w:sz w:val="24"/>
+          <w:szCs w:val="24"/>
+        </w:rPr>
+        <w:t>, P. (2005)</w:t>
+      </w:r>
+      <w:r>
+        <w:rPr>
+          <w:rFonts w:ascii="Times New Roman" w:hAnsi="Times New Roman" w:cs="Times New Roman"/>
+          <w:sz w:val="24"/>
+          <w:szCs w:val="24"/>
+        </w:rPr>
+        <w:t xml:space="preserve">, Predicting Ripening Stages of Bananas (Musa </w:t>
+      </w:r>
+      <w:proofErr w:type="spellStart"/>
+      <w:proofErr w:type="gramStart"/>
+      <w:r>
+        <w:rPr>
+          <w:rFonts w:ascii="Times New Roman" w:hAnsi="Times New Roman" w:cs="Times New Roman"/>
+          <w:sz w:val="24"/>
+          <w:szCs w:val="24"/>
+        </w:rPr>
+        <w:t>cavendish</w:t>
+      </w:r>
+      <w:proofErr w:type="spellEnd"/>
+      <w:proofErr w:type="gramEnd"/>
+      <w:r>
+        <w:rPr>
+          <w:rFonts w:ascii="Times New Roman" w:hAnsi="Times New Roman" w:cs="Times New Roman"/>
+          <w:sz w:val="24"/>
+          <w:szCs w:val="24"/>
+        </w:rPr>
+        <w:t>) by Computer Vision</w:t>
       </w:r>
       <w:r>
         <w:rPr>
@@ -15122,7 +16662,43 @@
           <w:sz w:val="24"/>
           <w:szCs w:val="24"/>
         </w:rPr>
-        <w:t xml:space="preserve"> Acta horticulturae 682, 1363-1370</w:t>
+        <w:t xml:space="preserve"> </w:t>
+      </w:r>
+      <w:proofErr w:type="spellStart"/>
+      <w:r>
+        <w:rPr>
+          <w:rFonts w:ascii="Times New Roman" w:hAnsi="Times New Roman" w:cs="Times New Roman"/>
+          <w:sz w:val="24"/>
+          <w:szCs w:val="24"/>
+        </w:rPr>
+        <w:t>Acta</w:t>
+      </w:r>
+      <w:proofErr w:type="spellEnd"/>
+      <w:r>
+        <w:rPr>
+          <w:rFonts w:ascii="Times New Roman" w:hAnsi="Times New Roman" w:cs="Times New Roman"/>
+          <w:sz w:val="24"/>
+          <w:szCs w:val="24"/>
+        </w:rPr>
+        <w:t xml:space="preserve"> </w:t>
+      </w:r>
+      <w:proofErr w:type="spellStart"/>
+      <w:r>
+        <w:rPr>
+          <w:rFonts w:ascii="Times New Roman" w:hAnsi="Times New Roman" w:cs="Times New Roman"/>
+          <w:sz w:val="24"/>
+          <w:szCs w:val="24"/>
+        </w:rPr>
+        <w:t>horticulturae</w:t>
+      </w:r>
+      <w:proofErr w:type="spellEnd"/>
+      <w:r>
+        <w:rPr>
+          <w:rFonts w:ascii="Times New Roman" w:hAnsi="Times New Roman" w:cs="Times New Roman"/>
+          <w:sz w:val="24"/>
+          <w:szCs w:val="24"/>
+        </w:rPr>
+        <w:t xml:space="preserve"> 682, 1363-1370</w:t>
       </w:r>
       <w:r>
         <w:rPr>
@@ -15157,8 +16733,9 @@
           <w:sz w:val="24"/>
           <w:szCs w:val="24"/>
         </w:rPr>
-        <w:t>Hu, Meng-Han, Dong, Qing-Li, Malakar, Pradeep K., Liu, Bao-Lin, Jaganathan, Ganesh K.</w:t>
-      </w:r>
+        <w:t xml:space="preserve">Hu, </w:t>
+      </w:r>
+      <w:proofErr w:type="spellStart"/>
       <w:r>
         <w:rPr>
           <w:rFonts w:ascii="Times New Roman" w:hAnsi="Times New Roman" w:cs="Times New Roman"/>
@@ -15166,6 +16743,85 @@
           <w:sz w:val="24"/>
           <w:szCs w:val="24"/>
         </w:rPr>
+        <w:t>Meng</w:t>
+      </w:r>
+      <w:proofErr w:type="spellEnd"/>
+      <w:r>
+        <w:rPr>
+          <w:rFonts w:ascii="Times New Roman" w:hAnsi="Times New Roman" w:cs="Times New Roman"/>
+          <w:i/>
+          <w:sz w:val="24"/>
+          <w:szCs w:val="24"/>
+        </w:rPr>
+        <w:t xml:space="preserve">-Han, Dong, Qing-Li, </w:t>
+      </w:r>
+      <w:proofErr w:type="spellStart"/>
+      <w:r>
+        <w:rPr>
+          <w:rFonts w:ascii="Times New Roman" w:hAnsi="Times New Roman" w:cs="Times New Roman"/>
+          <w:i/>
+          <w:sz w:val="24"/>
+          <w:szCs w:val="24"/>
+        </w:rPr>
+        <w:t>Malakar</w:t>
+      </w:r>
+      <w:proofErr w:type="spellEnd"/>
+      <w:r>
+        <w:rPr>
+          <w:rFonts w:ascii="Times New Roman" w:hAnsi="Times New Roman" w:cs="Times New Roman"/>
+          <w:i/>
+          <w:sz w:val="24"/>
+          <w:szCs w:val="24"/>
+        </w:rPr>
+        <w:t xml:space="preserve">, Pradeep K., Liu, </w:t>
+      </w:r>
+      <w:proofErr w:type="spellStart"/>
+      <w:r>
+        <w:rPr>
+          <w:rFonts w:ascii="Times New Roman" w:hAnsi="Times New Roman" w:cs="Times New Roman"/>
+          <w:i/>
+          <w:sz w:val="24"/>
+          <w:szCs w:val="24"/>
+        </w:rPr>
+        <w:t>Bao</w:t>
+      </w:r>
+      <w:proofErr w:type="spellEnd"/>
+      <w:r>
+        <w:rPr>
+          <w:rFonts w:ascii="Times New Roman" w:hAnsi="Times New Roman" w:cs="Times New Roman"/>
+          <w:i/>
+          <w:sz w:val="24"/>
+          <w:szCs w:val="24"/>
+        </w:rPr>
+        <w:t xml:space="preserve">-Lin, </w:t>
+      </w:r>
+      <w:proofErr w:type="spellStart"/>
+      <w:r>
+        <w:rPr>
+          <w:rFonts w:ascii="Times New Roman" w:hAnsi="Times New Roman" w:cs="Times New Roman"/>
+          <w:i/>
+          <w:sz w:val="24"/>
+          <w:szCs w:val="24"/>
+        </w:rPr>
+        <w:t>Jaganathan</w:t>
+      </w:r>
+      <w:proofErr w:type="spellEnd"/>
+      <w:r>
+        <w:rPr>
+          <w:rFonts w:ascii="Times New Roman" w:hAnsi="Times New Roman" w:cs="Times New Roman"/>
+          <w:i/>
+          <w:sz w:val="24"/>
+          <w:szCs w:val="24"/>
+        </w:rPr>
+        <w:t>, Ganesh K.</w:t>
+      </w:r>
+      <w:r>
+        <w:rPr>
+          <w:rFonts w:ascii="Times New Roman" w:hAnsi="Times New Roman" w:cs="Times New Roman"/>
+          <w:i/>
+          <w:sz w:val="24"/>
+          <w:szCs w:val="24"/>
+        </w:rPr>
         <w:t xml:space="preserve"> (2015)</w:t>
       </w:r>
       <w:r>
@@ -15201,7 +16857,47 @@
           <w:sz w:val="24"/>
           <w:szCs w:val="24"/>
         </w:rPr>
-        <w:t>Surya Prabha, D., Satheesh Kumar, J. (2013)</w:t>
+        <w:t xml:space="preserve">Surya </w:t>
+      </w:r>
+      <w:proofErr w:type="spellStart"/>
+      <w:r>
+        <w:rPr>
+          <w:rFonts w:ascii="Times New Roman" w:hAnsi="Times New Roman" w:cs="Times New Roman"/>
+          <w:i/>
+          <w:sz w:val="24"/>
+          <w:szCs w:val="24"/>
+        </w:rPr>
+        <w:t>Prabha</w:t>
+      </w:r>
+      <w:proofErr w:type="spellEnd"/>
+      <w:r>
+        <w:rPr>
+          <w:rFonts w:ascii="Times New Roman" w:hAnsi="Times New Roman" w:cs="Times New Roman"/>
+          <w:i/>
+          <w:sz w:val="24"/>
+          <w:szCs w:val="24"/>
+        </w:rPr>
+        <w:t xml:space="preserve">, D., </w:t>
+      </w:r>
+      <w:proofErr w:type="spellStart"/>
+      <w:r>
+        <w:rPr>
+          <w:rFonts w:ascii="Times New Roman" w:hAnsi="Times New Roman" w:cs="Times New Roman"/>
+          <w:i/>
+          <w:sz w:val="24"/>
+          <w:szCs w:val="24"/>
+        </w:rPr>
+        <w:t>Satheesh</w:t>
+      </w:r>
+      <w:proofErr w:type="spellEnd"/>
+      <w:r>
+        <w:rPr>
+          <w:rFonts w:ascii="Times New Roman" w:hAnsi="Times New Roman" w:cs="Times New Roman"/>
+          <w:i/>
+          <w:sz w:val="24"/>
+          <w:szCs w:val="24"/>
+        </w:rPr>
+        <w:t xml:space="preserve"> Kumar, J. (2013)</w:t>
       </w:r>
       <w:r>
         <w:rPr>
@@ -15360,6 +17056,7 @@
         </w:rPr>
         <w:t xml:space="preserve"> </w:t>
       </w:r>
+      <w:proofErr w:type="gramStart"/>
       <w:r>
         <w:rPr>
           <w:rFonts w:ascii="Times New Roman" w:hAnsi="Times New Roman" w:cs="Times New Roman"/>
@@ -15368,6 +17065,7 @@
         </w:rPr>
         <w:t>Today</w:t>
       </w:r>
+      <w:proofErr w:type="gramEnd"/>
       <w:r>
         <w:rPr>
           <w:rFonts w:ascii="Times New Roman" w:hAnsi="Times New Roman" w:cs="Times New Roman"/>
@@ -15409,7 +17107,7 @@
         </w:rPr>
         <w:t xml:space="preserve"> </w:t>
       </w:r>
-      <w:hyperlink r:id="rId29" w:history="1">
+      <w:hyperlink r:id="rId34" w:history="1">
         <w:r>
           <w:rPr>
             <w:rStyle w:val="Hyperlink"/>
@@ -15430,7 +17128,7 @@
       </w:r>
     </w:p>
     <w:sectPr>
-      <w:headerReference w:type="default" r:id="rId30"/>
+      <w:headerReference w:type="default" r:id="rId35"/>
       <w:pgSz w:w="12240" w:h="15840" w:code="1"/>
       <w:pgMar w:top="1304" w:right="1134" w:bottom="1304" w:left="1701" w:header="1134" w:footer="1134" w:gutter="0"/>
       <w:pgNumType w:fmt="upperRoman" w:start="3"/>
@@ -15538,7 +17236,7 @@
                     <w:szCs w:val="24"/>
                     <w:lang w:val="zh-CN"/>
                   </w:rPr>
-                  <w:t>XVII</w:t>
+                  <w:t>XXII</w:t>
                 </w:r>
                 <w:r>
                   <w:rPr>
@@ -15628,7 +17326,23 @@
           <w:rFonts w:ascii="Times New Roman" w:hAnsi="Times New Roman" w:cs="Times New Roman"/>
           <w:i/>
         </w:rPr>
-        <w:t>London, Jaclyn, Walder, Caroline</w:t>
+        <w:t xml:space="preserve">London, Jaclyn, </w:t>
+      </w:r>
+      <w:proofErr w:type="spellStart"/>
+      <w:r>
+        <w:rPr>
+          <w:rFonts w:ascii="Times New Roman" w:hAnsi="Times New Roman" w:cs="Times New Roman"/>
+          <w:i/>
+        </w:rPr>
+        <w:t>Walder</w:t>
+      </w:r>
+      <w:proofErr w:type="spellEnd"/>
+      <w:r>
+        <w:rPr>
+          <w:rFonts w:ascii="Times New Roman" w:hAnsi="Times New Roman" w:cs="Times New Roman"/>
+          <w:i/>
+        </w:rPr>
+        <w:t>, Caroline</w:t>
       </w:r>
       <w:r>
         <w:rPr>
@@ -15763,14 +17477,7 @@
         <w:noProof/>
         <w:lang w:val="de-DE"/>
       </w:rPr>
-      <w:instrText xml:space="preserve"> STYLEREF  </w:instrText>
-    </w:r>
-    <w:r>
-      <w:rPr>
-        <w:noProof/>
-        <w:lang w:val="de-DE"/>
-      </w:rPr>
-      <w:instrText xml:space="preserve">_ws5_titel_oncontent  \* MERGEFORMAT </w:instrText>
+      <w:instrText xml:space="preserve"> STYLEREF  _ws5_titel_oncontent  \* MERGEFORMAT </w:instrText>
     </w:r>
     <w:r>
       <w:rPr>
@@ -15850,6 +17557,7 @@
       </w:rPr>
       <w:t xml:space="preserve">: </w:t>
     </w:r>
+    <w:proofErr w:type="spellStart"/>
     <w:r>
       <w:rPr>
         <w:sz w:val="18"/>
@@ -15857,6 +17565,7 @@
       </w:rPr>
       <w:t>BananaCo</w:t>
     </w:r>
+    <w:proofErr w:type="spellEnd"/>
   </w:p>
 </w:hdr>
 </file>
@@ -15964,7 +17673,7 @@
       <w:rPr>
         <w:noProof/>
       </w:rPr>
-      <w:t>Abstract</w:t>
+      <w:t>List of abbreviations</w:t>
     </w:r>
     <w:r>
       <w:rPr>
@@ -16030,6 +17739,7 @@
       </w:rPr>
       <w:t xml:space="preserve">: </w:t>
     </w:r>
+    <w:proofErr w:type="spellStart"/>
     <w:r>
       <w:rPr>
         <w:sz w:val="18"/>
@@ -16037,6 +17747,7 @@
       </w:rPr>
       <w:t>BananaCo</w:t>
     </w:r>
+    <w:proofErr w:type="spellEnd"/>
   </w:p>
   <w:p>
     <w:pPr>
@@ -19747,11 +21458,11 @@
           <c:showBubbleSize val="0"/>
         </c:dLbls>
         <c:smooth val="0"/>
-        <c:axId val="850004328"/>
-        <c:axId val="850003936"/>
+        <c:axId val="683872608"/>
+        <c:axId val="682008904"/>
       </c:lineChart>
       <c:catAx>
-        <c:axId val="850004328"/>
+        <c:axId val="683872608"/>
         <c:scaling>
           <c:orientation val="minMax"/>
         </c:scaling>
@@ -19879,7 +21590,7 @@
             <a:endParaRPr lang="en-US"/>
           </a:p>
         </c:txPr>
-        <c:crossAx val="850003936"/>
+        <c:crossAx val="682008904"/>
         <c:crosses val="autoZero"/>
         <c:auto val="1"/>
         <c:lblAlgn val="ctr"/>
@@ -19887,7 +21598,7 @@
         <c:noMultiLvlLbl val="0"/>
       </c:catAx>
       <c:valAx>
-        <c:axId val="850003936"/>
+        <c:axId val="682008904"/>
         <c:scaling>
           <c:orientation val="minMax"/>
         </c:scaling>
@@ -20005,7 +21716,7 @@
             <a:endParaRPr lang="en-US"/>
           </a:p>
         </c:txPr>
-        <c:crossAx val="850004328"/>
+        <c:crossAx val="683872608"/>
         <c:crosses val="autoZero"/>
         <c:crossBetween val="between"/>
       </c:valAx>
@@ -20936,7 +22647,7 @@
 </file>
 
 <file path=customXml/itemProps1.xml><?xml version="1.0" encoding="utf-8"?>
-<ds:datastoreItem xmlns:ds="http://schemas.openxmlformats.org/officeDocument/2006/customXml" ds:itemID="{A9941B19-2CFB-4980-89FF-65AB0EA67CA0}">
+<ds:datastoreItem xmlns:ds="http://schemas.openxmlformats.org/officeDocument/2006/customXml" ds:itemID="{5DD41549-3D75-4C2C-84ED-B7759C693111}">
   <ds:schemaRefs>
     <ds:schemaRef ds:uri="http://schemas.openxmlformats.org/officeDocument/2006/bibliography"/>
   </ds:schemaRefs>

</xml_diff>

<commit_message>
worked on notes for abstract & introduction | generated report pdf (obviously not final yet)
tried to comprehend "TODOs" - have no idea if they are still valid and/or if anyone has worked on them
</commit_message>
<xml_diff>
--- a/BananaCo_report/BananaCo_report.docx
+++ b/BananaCo_report/BananaCo_report.docx
@@ -169,9 +169,11 @@
       <w:r>
         <w:tab/>
       </w:r>
+      <w:proofErr w:type="spellStart"/>
       <w:r>
         <w:t>BananaCo</w:t>
       </w:r>
+      <w:proofErr w:type="spellEnd"/>
       <w:r>
         <w:br/>
       </w:r>
@@ -208,7 +210,22 @@
       </w:r>
       <w:r>
         <w:tab/>
-        <w:t>Dionysios Satikidis, MSc</w:t>
+      </w:r>
+      <w:proofErr w:type="spellStart"/>
+      <w:r>
+        <w:t>Dionysios</w:t>
+      </w:r>
+      <w:proofErr w:type="spellEnd"/>
+      <w:r>
+        <w:t xml:space="preserve"> </w:t>
+      </w:r>
+      <w:proofErr w:type="spellStart"/>
+      <w:r>
+        <w:t>Satikidis</w:t>
+      </w:r>
+      <w:proofErr w:type="spellEnd"/>
+      <w:r>
+        <w:t>, MSc</w:t>
       </w:r>
       <w:r>
         <w:br/>
@@ -252,8 +269,20 @@
       </w:r>
       <w:r>
         <w:tab/>
-        <w:t>Bimba Bhat</w:t>
-      </w:r>
+      </w:r>
+      <w:proofErr w:type="spellStart"/>
+      <w:r>
+        <w:t>Bimba</w:t>
+      </w:r>
+      <w:proofErr w:type="spellEnd"/>
+      <w:r>
+        <w:t xml:space="preserve"> </w:t>
+      </w:r>
+      <w:proofErr w:type="spellStart"/>
+      <w:r>
+        <w:t>Bhat</w:t>
+      </w:r>
+      <w:proofErr w:type="spellEnd"/>
       <w:r>
         <w:br/>
       </w:r>
@@ -287,8 +316,20 @@
       </w:r>
       <w:r>
         <w:tab/>
-        <w:t>Fabian Peltzer</w:t>
-      </w:r>
+      </w:r>
+      <w:proofErr w:type="spellStart"/>
+      <w:r>
+        <w:t>Fabian</w:t>
+      </w:r>
+      <w:proofErr w:type="spellEnd"/>
+      <w:r>
+        <w:t xml:space="preserve"> </w:t>
+      </w:r>
+      <w:proofErr w:type="spellStart"/>
+      <w:r>
+        <w:t>Peltzer</w:t>
+      </w:r>
+      <w:proofErr w:type="spellEnd"/>
     </w:p>
     <w:p>
       <w:pPr>
@@ -302,12 +343,21 @@
       </w:r>
       <w:r>
         <w:tab/>
+      </w:r>
+      <w:proofErr w:type="spellStart"/>
+      <w:r>
         <w:t>xxxxxxx</w:t>
       </w:r>
+      <w:proofErr w:type="spellEnd"/>
       <w:r>
         <w:tab/>
-        <w:t>Michael Watzko</w:t>
-      </w:r>
+        <w:t xml:space="preserve">Michael </w:t>
+      </w:r>
+      <w:proofErr w:type="spellStart"/>
+      <w:r>
+        <w:t>Watzko</w:t>
+      </w:r>
+      <w:proofErr w:type="spellEnd"/>
     </w:p>
     <w:p>
       <w:pPr>
@@ -479,7 +529,7 @@
             <w:noProof/>
             <w:webHidden/>
           </w:rPr>
-          <w:t>2</w:t>
+          <w:t>5</w:t>
         </w:r>
         <w:r>
           <w:rPr>
@@ -549,7 +599,7 @@
           <w:rPr>
             <w:webHidden/>
           </w:rPr>
-          <w:t>2</w:t>
+          <w:t>5</w:t>
         </w:r>
         <w:r>
           <w:rPr>
@@ -618,7 +668,7 @@
           <w:rPr>
             <w:webHidden/>
           </w:rPr>
-          <w:t>2</w:t>
+          <w:t>5</w:t>
         </w:r>
         <w:r>
           <w:rPr>
@@ -699,7 +749,7 @@
             <w:noProof/>
             <w:webHidden/>
           </w:rPr>
-          <w:t>3</w:t>
+          <w:t>7</w:t>
         </w:r>
         <w:r>
           <w:rPr>
@@ -769,7 +819,7 @@
           <w:rPr>
             <w:webHidden/>
           </w:rPr>
-          <w:t>3</w:t>
+          <w:t>7</w:t>
         </w:r>
         <w:r>
           <w:rPr>
@@ -838,7 +888,7 @@
           <w:rPr>
             <w:webHidden/>
           </w:rPr>
-          <w:t>3</w:t>
+          <w:t>7</w:t>
         </w:r>
         <w:r>
           <w:rPr>
@@ -907,7 +957,7 @@
           <w:rPr>
             <w:webHidden/>
           </w:rPr>
-          <w:t>5</w:t>
+          <w:t>9</w:t>
         </w:r>
         <w:r>
           <w:rPr>
@@ -976,7 +1026,7 @@
           <w:rPr>
             <w:webHidden/>
           </w:rPr>
-          <w:t>5</w:t>
+          <w:t>9</w:t>
         </w:r>
         <w:r>
           <w:rPr>
@@ -1045,7 +1095,7 @@
           <w:rPr>
             <w:webHidden/>
           </w:rPr>
-          <w:t>6</w:t>
+          <w:t>10</w:t>
         </w:r>
         <w:r>
           <w:rPr>
@@ -1114,7 +1164,7 @@
           <w:rPr>
             <w:webHidden/>
           </w:rPr>
-          <w:t>7</w:t>
+          <w:t>11</w:t>
         </w:r>
         <w:r>
           <w:rPr>
@@ -1183,7 +1233,7 @@
           <w:rPr>
             <w:webHidden/>
           </w:rPr>
-          <w:t>7</w:t>
+          <w:t>11</w:t>
         </w:r>
         <w:r>
           <w:rPr>
@@ -1252,7 +1302,7 @@
           <w:rPr>
             <w:webHidden/>
           </w:rPr>
-          <w:t>7</w:t>
+          <w:t>11</w:t>
         </w:r>
         <w:r>
           <w:rPr>
@@ -1333,7 +1383,7 @@
             <w:noProof/>
             <w:webHidden/>
           </w:rPr>
-          <w:t>8</w:t>
+          <w:t>12</w:t>
         </w:r>
         <w:r>
           <w:rPr>
@@ -1403,7 +1453,7 @@
           <w:rPr>
             <w:webHidden/>
           </w:rPr>
-          <w:t>8</w:t>
+          <w:t>12</w:t>
         </w:r>
         <w:r>
           <w:rPr>
@@ -1472,7 +1522,7 @@
           <w:rPr>
             <w:webHidden/>
           </w:rPr>
-          <w:t>9</w:t>
+          <w:t>13</w:t>
         </w:r>
         <w:r>
           <w:rPr>
@@ -1541,7 +1591,7 @@
           <w:rPr>
             <w:webHidden/>
           </w:rPr>
-          <w:t>10</w:t>
+          <w:t>14</w:t>
         </w:r>
         <w:r>
           <w:rPr>
@@ -1622,7 +1672,7 @@
             <w:noProof/>
             <w:webHidden/>
           </w:rPr>
-          <w:t>15</w:t>
+          <w:t>19</w:t>
         </w:r>
         <w:r>
           <w:rPr>
@@ -1692,7 +1742,7 @@
           <w:rPr>
             <w:webHidden/>
           </w:rPr>
-          <w:t>15</w:t>
+          <w:t>19</w:t>
         </w:r>
         <w:r>
           <w:rPr>
@@ -1761,7 +1811,7 @@
           <w:rPr>
             <w:webHidden/>
           </w:rPr>
-          <w:t>15</w:t>
+          <w:t>19</w:t>
         </w:r>
         <w:r>
           <w:rPr>
@@ -1842,7 +1892,7 @@
             <w:noProof/>
             <w:webHidden/>
           </w:rPr>
-          <w:t>16</w:t>
+          <w:t>20</w:t>
         </w:r>
         <w:r>
           <w:rPr>
@@ -1912,7 +1962,7 @@
           <w:rPr>
             <w:webHidden/>
           </w:rPr>
-          <w:t>16</w:t>
+          <w:t>20</w:t>
         </w:r>
         <w:r>
           <w:rPr>
@@ -1981,7 +2031,7 @@
           <w:rPr>
             <w:webHidden/>
           </w:rPr>
-          <w:t>16</w:t>
+          <w:t>20</w:t>
         </w:r>
         <w:r>
           <w:rPr>
@@ -2062,7 +2112,7 @@
             <w:noProof/>
             <w:webHidden/>
           </w:rPr>
-          <w:t>17</w:t>
+          <w:t>21</w:t>
         </w:r>
         <w:r>
           <w:rPr>
@@ -2158,7 +2208,7 @@
             <w:noProof/>
             <w:webHidden/>
           </w:rPr>
-          <w:t>7</w:t>
+          <w:t>11</w:t>
         </w:r>
         <w:r>
           <w:rPr>
@@ -2227,7 +2277,7 @@
             <w:noProof/>
             <w:webHidden/>
           </w:rPr>
-          <w:t>8</w:t>
+          <w:t>12</w:t>
         </w:r>
         <w:r>
           <w:rPr>
@@ -2296,7 +2346,7 @@
             <w:noProof/>
             <w:webHidden/>
           </w:rPr>
-          <w:t>8</w:t>
+          <w:t>12</w:t>
         </w:r>
         <w:r>
           <w:rPr>
@@ -2365,7 +2415,7 @@
             <w:noProof/>
             <w:webHidden/>
           </w:rPr>
-          <w:t>9</w:t>
+          <w:t>13</w:t>
         </w:r>
         <w:r>
           <w:rPr>
@@ -2434,7 +2484,7 @@
             <w:noProof/>
             <w:webHidden/>
           </w:rPr>
-          <w:t>10</w:t>
+          <w:t>14</w:t>
         </w:r>
         <w:r>
           <w:rPr>
@@ -2503,7 +2553,7 @@
             <w:noProof/>
             <w:webHidden/>
           </w:rPr>
-          <w:t>10</w:t>
+          <w:t>14</w:t>
         </w:r>
         <w:r>
           <w:rPr>
@@ -2572,7 +2622,7 @@
             <w:noProof/>
             <w:webHidden/>
           </w:rPr>
-          <w:t>11</w:t>
+          <w:t>15</w:t>
         </w:r>
         <w:r>
           <w:rPr>
@@ -2641,7 +2691,7 @@
             <w:noProof/>
             <w:webHidden/>
           </w:rPr>
-          <w:t>11</w:t>
+          <w:t>15</w:t>
         </w:r>
         <w:r>
           <w:rPr>
@@ -2710,7 +2760,7 @@
             <w:noProof/>
             <w:webHidden/>
           </w:rPr>
-          <w:t>12</w:t>
+          <w:t>16</w:t>
         </w:r>
         <w:r>
           <w:rPr>
@@ -2779,7 +2829,7 @@
             <w:noProof/>
             <w:webHidden/>
           </w:rPr>
-          <w:t>14</w:t>
+          <w:t>18</w:t>
         </w:r>
         <w:r>
           <w:rPr>
@@ -2848,7 +2898,7 @@
             <w:noProof/>
             <w:webHidden/>
           </w:rPr>
-          <w:t>14</w:t>
+          <w:t>18</w:t>
         </w:r>
         <w:r>
           <w:rPr>
@@ -2976,7 +3026,15 @@
         <w:t>T</w:t>
       </w:r>
       <w:r>
-        <w:t>he initial task of the workshop was to come up with a creative solution using only a recent smartphone and its built in sensors</w:t>
+        <w:t xml:space="preserve">he initial task of the workshop was to come up with a creative solution using only a recent </w:t>
+      </w:r>
+      <w:proofErr w:type="spellStart"/>
+      <w:r>
+        <w:t>smartphone</w:t>
+      </w:r>
+      <w:proofErr w:type="spellEnd"/>
+      <w:r>
+        <w:t xml:space="preserve"> and its built in sensors</w:t>
       </w:r>
     </w:p>
     <w:p>
@@ -3042,7 +3100,15 @@
         <w:t xml:space="preserve">To evaluate the banana </w:t>
       </w:r>
       <w:r>
-        <w:t>visuals, image detection software via the camera hardware of the smartphone was our way to go – object detection to identify bananas in the first place, and a neural network trained with images of different stages of banana ripeness afterwards</w:t>
+        <w:t xml:space="preserve">visuals, image detection software via the camera hardware of the </w:t>
+      </w:r>
+      <w:proofErr w:type="spellStart"/>
+      <w:r>
+        <w:t>smartphone</w:t>
+      </w:r>
+      <w:proofErr w:type="spellEnd"/>
+      <w:r>
+        <w:t xml:space="preserve"> was our way to go – object detection to identify bananas in the first place, and a neural network trained with images of different stages of banana ripeness afterwards</w:t>
       </w:r>
     </w:p>
     <w:p>
@@ -3054,7 +3120,15 @@
         </w:numPr>
       </w:pPr>
       <w:r>
-        <w:t>Literature review on bananas themselves has been contucted as well</w:t>
+        <w:t xml:space="preserve">Literature review on bananas themselves has been </w:t>
+      </w:r>
+      <w:proofErr w:type="spellStart"/>
+      <w:r>
+        <w:t>contucted</w:t>
+      </w:r>
+      <w:proofErr w:type="spellEnd"/>
+      <w:r>
+        <w:t xml:space="preserve"> as well</w:t>
       </w:r>
     </w:p>
     <w:p>
@@ -3077,12 +3151,12 @@
       <w:r>
         <w:t xml:space="preserve">In the end it was possible to </w:t>
       </w:r>
+      <w:r>
+        <w:t xml:space="preserve">detect bananas and their ripeness pretty accurately with the mobile application - </w:t>
+      </w:r>
     </w:p>
     <w:p/>
     <w:p/>
-    <w:p/>
-    <w:p/>
-    <w:p/>
     <w:p>
       <w:r>
         <w:br w:type="page"/>
@@ -3102,6 +3176,224 @@
     <w:p>
       <w:pPr>
         <w:rPr>
+          <w:lang w:val="de-DE"/>
+        </w:rPr>
+      </w:pPr>
+    </w:p>
+    <w:p>
+      <w:pPr>
+        <w:pStyle w:val="Heading2"/>
+      </w:pPr>
+      <w:bookmarkStart w:id="1" w:name="_Toc6354798"/>
+      <w:r>
+        <w:t>Initial Problem</w:t>
+      </w:r>
+      <w:bookmarkEnd w:id="1"/>
+    </w:p>
+    <w:p>
+      <w:r>
+        <w:t>Target functionality of the application to develop is to be able to detect the ripeness/maturity of a banana in the real world in real time.</w:t>
+      </w:r>
+    </w:p>
+    <w:p>
+      <w:r>
+        <w:t xml:space="preserve"> </w:t>
+      </w:r>
+      <w:r>
+        <w:t xml:space="preserve">Target </w:t>
+      </w:r>
+      <w:r>
+        <w:t xml:space="preserve">user </w:t>
+      </w:r>
+      <w:r>
+        <w:t>groups:</w:t>
+      </w:r>
+    </w:p>
+    <w:p>
+      <w:pPr>
+        <w:pStyle w:val="ListParagraph"/>
+        <w:numPr>
+          <w:ilvl w:val="0"/>
+          <w:numId w:val="44"/>
+        </w:numPr>
+      </w:pPr>
+      <w:r>
+        <w:t>Industry --&gt; automated ripeness detection in packaging systems etc.</w:t>
+      </w:r>
+    </w:p>
+    <w:p>
+      <w:pPr>
+        <w:pStyle w:val="ListParagraph"/>
+        <w:numPr>
+          <w:ilvl w:val="0"/>
+          <w:numId w:val="44"/>
+        </w:numPr>
+      </w:pPr>
+      <w:r>
+        <w:t>Retailers --&gt; (automated?) ripeness detection at unpacking of bananas, sorting out bad ones</w:t>
+      </w:r>
+    </w:p>
+    <w:p>
+      <w:pPr>
+        <w:pStyle w:val="ListParagraph"/>
+        <w:numPr>
+          <w:ilvl w:val="0"/>
+          <w:numId w:val="44"/>
+        </w:numPr>
+      </w:pPr>
+      <w:r>
+        <w:t>End users</w:t>
+      </w:r>
+      <w:r>
+        <w:br/>
+      </w:r>
+      <w:r>
+        <w:t>--&gt; helping people with colour vision deficiencies detecting the right bananas to buy/eat</w:t>
+      </w:r>
+      <w:r>
+        <w:br/>
+        <w:t xml:space="preserve">--&gt; </w:t>
+      </w:r>
+      <w:r>
+        <w:t>persons</w:t>
+      </w:r>
+      <w:r>
+        <w:t xml:space="preserve"> with disabilit</w:t>
+      </w:r>
+      <w:r>
+        <w:t xml:space="preserve">ies (e.g. </w:t>
+      </w:r>
+      <w:r>
+        <w:t>red-green deficiency</w:t>
+      </w:r>
+      <w:r>
+        <w:t>) or sugar intolerances (e.g. diabetes)</w:t>
+      </w:r>
+    </w:p>
+    <w:p>
+      <w:pPr>
+        <w:rPr>
+          <w:rFonts w:ascii="Times New Roman" w:hAnsi="Times New Roman" w:cs="Times New Roman"/>
+          <w:sz w:val="24"/>
+          <w:szCs w:val="24"/>
+        </w:rPr>
+      </w:pPr>
+    </w:p>
+    <w:p>
+      <w:pPr>
+        <w:pStyle w:val="Heading2"/>
+      </w:pPr>
+      <w:bookmarkStart w:id="2" w:name="_Toc6354799"/>
+      <w:r>
+        <w:t>Proposed Solution</w:t>
+      </w:r>
+      <w:bookmarkEnd w:id="2"/>
+    </w:p>
+    <w:p>
+      <w:pPr>
+        <w:pStyle w:val="ListParagraph"/>
+        <w:numPr>
+          <w:ilvl w:val="0"/>
+          <w:numId w:val="44"/>
+        </w:numPr>
+      </w:pPr>
+      <w:proofErr w:type="spellStart"/>
+      <w:r>
+        <w:t>BananaCo</w:t>
+      </w:r>
+      <w:proofErr w:type="spellEnd"/>
+      <w:r>
+        <w:t xml:space="preserve"> --&gt; “Banana Colour”</w:t>
+      </w:r>
+    </w:p>
+    <w:p>
+      <w:pPr>
+        <w:pStyle w:val="ListParagraph"/>
+        <w:numPr>
+          <w:ilvl w:val="0"/>
+          <w:numId w:val="44"/>
+        </w:numPr>
+      </w:pPr>
+      <w:r>
+        <w:t>d</w:t>
+      </w:r>
+      <w:r>
+        <w:t>etect</w:t>
+      </w:r>
+      <w:r>
+        <w:t xml:space="preserve"> bananas via image recognition</w:t>
+      </w:r>
+      <w:r>
+        <w:t xml:space="preserve">, detect ripeness </w:t>
+      </w:r>
+      <w:r>
+        <w:t xml:space="preserve">and output </w:t>
+      </w:r>
+      <w:r>
+        <w:t xml:space="preserve">the </w:t>
+      </w:r>
+      <w:r>
+        <w:t>result, so that users get a def</w:t>
+      </w:r>
+      <w:r>
+        <w:t>inite statement on the ripeness</w:t>
+      </w:r>
+    </w:p>
+    <w:p/>
+    <w:p>
+      <w:r>
+        <w:t>Given materials:</w:t>
+      </w:r>
+    </w:p>
+    <w:p>
+      <w:pPr>
+        <w:pStyle w:val="ListParagraph"/>
+        <w:numPr>
+          <w:ilvl w:val="0"/>
+          <w:numId w:val="44"/>
+        </w:numPr>
+      </w:pPr>
+      <w:r>
+        <w:t>Smartphone (</w:t>
+      </w:r>
+      <w:proofErr w:type="spellStart"/>
+      <w:r>
+        <w:t>Huawei</w:t>
+      </w:r>
+      <w:proofErr w:type="spellEnd"/>
+      <w:r>
+        <w:t xml:space="preserve"> P8</w:t>
+      </w:r>
+    </w:p>
+    <w:p>
+      <w:pPr>
+        <w:pStyle w:val="ListParagraph"/>
+        <w:numPr>
+          <w:ilvl w:val="0"/>
+          <w:numId w:val="44"/>
+        </w:numPr>
+      </w:pPr>
+      <w:r>
+        <w:t>Software – “</w:t>
+      </w:r>
+      <w:proofErr w:type="spellStart"/>
+      <w:r>
+        <w:t>MrDio’s</w:t>
+      </w:r>
+      <w:proofErr w:type="spellEnd"/>
+      <w:r>
+        <w:t xml:space="preserve"> Smartphone-Sensing-Framework</w:t>
+      </w:r>
+    </w:p>
+    <w:p/>
+    <w:p>
+      <w:r>
+        <w:br w:type="page"/>
+      </w:r>
+    </w:p>
+    <w:p>
+      <w:pPr>
+        <w:rPr>
           <w:b/>
           <w:lang w:val="de-DE"/>
         </w:rPr>
@@ -3111,6 +3403,7 @@
           <w:b/>
           <w:lang w:val="de-DE"/>
         </w:rPr>
+        <w:lastRenderedPageBreak/>
         <w:t>Feedback Dio &amp; Dimi:</w:t>
       </w:r>
     </w:p>
@@ -3125,169 +3418,55 @@
           <w:b/>
           <w:lang w:val="de-DE"/>
         </w:rPr>
-        <w:t>TODO</w:t>
-      </w:r>
+        <w:t>TODO1</w:t>
+      </w:r>
+      <w:r>
+        <w:rPr>
+          <w:lang w:val="de-DE"/>
+        </w:rPr>
+        <w:t>: Begründung warum kein “einfaches” Colour-Filter verwendet; warum keine vorgeschobene Bilderkennung via Computer Vision =&gt; Grund: Zusammenführung von Shape / Size und Farberkennung in einem Model / einer App</w:t>
+      </w:r>
+    </w:p>
+    <w:p>
+      <w:pPr>
+        <w:rPr>
+          <w:lang w:val="de-DE"/>
+        </w:rPr>
+      </w:pPr>
+      <w:r>
+        <w:rPr>
+          <w:b/>
+          <w:highlight w:val="yellow"/>
+          <w:lang w:val="de-DE"/>
+        </w:rPr>
+        <w:t>TODO2</w:t>
+      </w:r>
+      <w:r>
+        <w:rPr>
+          <w:highlight w:val="yellow"/>
+          <w:lang w:val="de-DE"/>
+        </w:rPr>
+        <w:t>: Farbe-Reifegrad / Zuckergehalt Korrelation darstellen und z.B. Farbabstufungen auf Papier ausdrucken, damit der Leser dies mittels bereitgestellter App auch direkt testen kann</w:t>
+      </w:r>
+    </w:p>
+    <w:p>
+      <w:pPr>
+        <w:rPr>
+          <w:lang w:val="de-DE"/>
+        </w:rPr>
+      </w:pPr>
       <w:r>
         <w:rPr>
           <w:b/>
           <w:lang w:val="de-DE"/>
         </w:rPr>
-        <w:t>1</w:t>
+        <w:t>TODO3</w:t>
       </w:r>
       <w:r>
         <w:rPr>
           <w:lang w:val="de-DE"/>
         </w:rPr>
-        <w:t xml:space="preserve">: </w:t>
-      </w:r>
-      <w:r>
-        <w:rPr>
-          <w:lang w:val="de-DE"/>
-        </w:rPr>
-        <w:t>Begründung warum kein “einfaches” Color-Filter</w:t>
-      </w:r>
-      <w:r>
-        <w:rPr>
-          <w:lang w:val="de-DE"/>
-        </w:rPr>
-        <w:t xml:space="preserve"> verwendet</w:t>
-      </w:r>
-      <w:r>
-        <w:rPr>
-          <w:lang w:val="de-DE"/>
-        </w:rPr>
-        <w:t>; warum kein</w:t>
-      </w:r>
-      <w:r>
-        <w:rPr>
-          <w:lang w:val="de-DE"/>
-        </w:rPr>
-        <w:t>e</w:t>
-      </w:r>
-      <w:r>
-        <w:rPr>
-          <w:lang w:val="de-DE"/>
-        </w:rPr>
-        <w:t xml:space="preserve"> vorgeschobene Bilderkennung via </w:t>
-      </w:r>
-      <w:r>
-        <w:rPr>
-          <w:lang w:val="de-DE"/>
-        </w:rPr>
-        <w:t>C</w:t>
-      </w:r>
-      <w:r>
-        <w:rPr>
-          <w:lang w:val="de-DE"/>
-        </w:rPr>
-        <w:t xml:space="preserve">omputer </w:t>
-      </w:r>
-      <w:r>
-        <w:rPr>
-          <w:lang w:val="de-DE"/>
-        </w:rPr>
-        <w:t>V</w:t>
-      </w:r>
-      <w:r>
-        <w:rPr>
-          <w:lang w:val="de-DE"/>
-        </w:rPr>
-        <w:t>ision</w:t>
-      </w:r>
-      <w:r>
-        <w:rPr>
-          <w:lang w:val="de-DE"/>
-        </w:rPr>
-        <w:t xml:space="preserve"> =&gt; Grund: Zusammenführung von Shape / Size und Farberkennung</w:t>
-      </w:r>
-      <w:r>
-        <w:rPr>
-          <w:lang w:val="de-DE"/>
-        </w:rPr>
-        <w:t xml:space="preserve"> in einem Model / einer App</w:t>
-      </w:r>
-    </w:p>
-    <w:p>
-      <w:pPr>
-        <w:rPr>
-          <w:lang w:val="de-DE"/>
-        </w:rPr>
-      </w:pPr>
-      <w:r>
-        <w:rPr>
-          <w:b/>
-          <w:lang w:val="de-DE"/>
-        </w:rPr>
-        <w:t>TODO</w:t>
-      </w:r>
-      <w:r>
-        <w:rPr>
-          <w:b/>
-          <w:lang w:val="de-DE"/>
-        </w:rPr>
-        <w:t>2</w:t>
-      </w:r>
-      <w:r>
-        <w:rPr>
-          <w:lang w:val="de-DE"/>
-        </w:rPr>
-        <w:t xml:space="preserve">: </w:t>
-      </w:r>
-      <w:r>
-        <w:rPr>
-          <w:lang w:val="de-DE"/>
-        </w:rPr>
-        <w:t>Farbe-Reifegrad / Zuckergehalt Korrelation darstellen und z.B. Farbabstufungen auf Papier ausdrucken</w:t>
-      </w:r>
-      <w:r>
-        <w:rPr>
-          <w:lang w:val="de-DE"/>
-        </w:rPr>
-        <w:t>, damit der Leser dies mittels bereitgestellter App auch dire</w:t>
-      </w:r>
-      <w:r>
-        <w:rPr>
-          <w:lang w:val="de-DE"/>
-        </w:rPr>
-        <w:t>k</w:t>
-      </w:r>
-      <w:r>
-        <w:rPr>
-          <w:lang w:val="de-DE"/>
-        </w:rPr>
-        <w:t>t testen kann</w:t>
-      </w:r>
-    </w:p>
-    <w:p>
-      <w:pPr>
-        <w:rPr>
-          <w:lang w:val="de-DE"/>
-        </w:rPr>
-      </w:pPr>
-      <w:r>
-        <w:rPr>
-          <w:b/>
-          <w:lang w:val="de-DE"/>
-        </w:rPr>
-        <w:t>TODO3</w:t>
-      </w:r>
-      <w:r>
-        <w:rPr>
-          <w:lang w:val="de-DE"/>
-        </w:rPr>
-        <w:t xml:space="preserve">: aus dem aktuellen </w:t>
-      </w:r>
-      <w:r>
-        <w:rPr>
-          <w:lang w:val="de-DE"/>
-        </w:rPr>
-        <w:t>Reifegrad Empfehlungen ableiten für</w:t>
-      </w:r>
-      <w:r>
-        <w:rPr>
-          <w:lang w:val="de-DE"/>
-        </w:rPr>
-        <w:t>:</w:t>
+        <w:t>: aus dem aktuellen Reifegrad Empfehlungen ableiten für:</w:t>
       </w:r>
     </w:p>
     <w:p>
@@ -3335,152 +3514,21 @@
     </w:p>
     <w:p>
       <w:pPr>
-        <w:pStyle w:val="Heading2"/>
-      </w:pPr>
-      <w:bookmarkStart w:id="1" w:name="_Toc6354798"/>
-      <w:r>
-        <w:t>Initial Problem</w:t>
-      </w:r>
-      <w:bookmarkEnd w:id="1"/>
-    </w:p>
-    <w:p>
-      <w:r>
-        <w:t xml:space="preserve">In real-world, </w:t>
-      </w:r>
-      <w:r>
-        <w:t>detection of ripeness / maturity of banana-fruits in real-time</w:t>
-      </w:r>
-    </w:p>
-    <w:p>
-      <w:r>
-        <w:t>Target groups:</w:t>
-      </w:r>
-    </w:p>
-    <w:p>
-      <w:pPr>
-        <w:pStyle w:val="ListParagraph"/>
-        <w:numPr>
-          <w:ilvl w:val="0"/>
-          <w:numId w:val="34"/>
-        </w:numPr>
-      </w:pPr>
-      <w:r>
-        <w:t>i</w:t>
-      </w:r>
-      <w:r>
-        <w:t>ndustry</w:t>
-      </w:r>
-      <w:r>
-        <w:t>,</w:t>
-      </w:r>
-    </w:p>
-    <w:p>
-      <w:pPr>
-        <w:pStyle w:val="ListParagraph"/>
-        <w:numPr>
-          <w:ilvl w:val="0"/>
-          <w:numId w:val="34"/>
-        </w:numPr>
-      </w:pPr>
-      <w:r>
-        <w:t>r</w:t>
-      </w:r>
-      <w:r>
-        <w:t xml:space="preserve">etailer, </w:t>
-      </w:r>
-    </w:p>
-    <w:p>
-      <w:pPr>
-        <w:pStyle w:val="ListParagraph"/>
-        <w:numPr>
-          <w:ilvl w:val="0"/>
-          <w:numId w:val="34"/>
-        </w:numPr>
-      </w:pPr>
-      <w:r>
-        <w:t>e</w:t>
-      </w:r>
-      <w:r>
-        <w:t xml:space="preserve">nd users, </w:t>
-      </w:r>
-    </w:p>
-    <w:p>
-      <w:pPr>
-        <w:pStyle w:val="ListParagraph"/>
-        <w:numPr>
-          <w:ilvl w:val="0"/>
-          <w:numId w:val="34"/>
-        </w:numPr>
-      </w:pPr>
-      <w:r>
-        <w:t>persons</w:t>
-      </w:r>
-      <w:r>
-        <w:t xml:space="preserve"> with disabilit</w:t>
-      </w:r>
-      <w:r>
-        <w:t xml:space="preserve">ies (e.g. </w:t>
-      </w:r>
-      <w:r>
-        <w:t>red-green deficiency</w:t>
-      </w:r>
-      <w:r>
-        <w:t>) or sugar intolerances (e.g. diabetes)</w:t>
-      </w:r>
-    </w:p>
-    <w:p>
-      <w:pPr>
-        <w:rPr>
-          <w:rFonts w:ascii="Times New Roman" w:hAnsi="Times New Roman" w:cs="Times New Roman"/>
-          <w:sz w:val="24"/>
-          <w:szCs w:val="24"/>
-        </w:rPr>
-      </w:pPr>
-    </w:p>
-    <w:p>
-      <w:pPr>
-        <w:pStyle w:val="Heading2"/>
-      </w:pPr>
-      <w:bookmarkStart w:id="2" w:name="_Toc6354799"/>
-      <w:r>
-        <w:t>Proposed Solution</w:t>
-      </w:r>
-      <w:bookmarkEnd w:id="2"/>
-    </w:p>
-    <w:p>
-      <w:r>
-        <w:t xml:space="preserve">BananaCo – </w:t>
-      </w:r>
-      <w:r>
-        <w:rPr>
-          <w:i/>
-        </w:rPr>
-        <w:t>Banana colour</w:t>
-      </w:r>
-      <w:r>
-        <w:t xml:space="preserve">: </w:t>
-      </w:r>
-      <w:r>
-        <w:t>Detect</w:t>
-      </w:r>
-      <w:r>
-        <w:t xml:space="preserve"> </w:t>
-      </w:r>
-      <w:r>
-        <w:t xml:space="preserve">objects or rather </w:t>
-      </w:r>
-      <w:r>
-        <w:t>bananas via image recognition</w:t>
-      </w:r>
-      <w:r>
-        <w:t xml:space="preserve"> and output result, so that users get a definite statement on the ripeness.</w:t>
-      </w:r>
-    </w:p>
-    <w:p/>
-    <w:p/>
-    <w:p/>
-    <w:p>
-      <w:r>
+        <w:rPr>
+          <w:lang w:val="de-DE"/>
+        </w:rPr>
+      </w:pPr>
+    </w:p>
+    <w:p>
+      <w:pPr>
+        <w:rPr>
+          <w:lang w:val="de-DE"/>
+        </w:rPr>
+      </w:pPr>
+      <w:r>
+        <w:rPr>
+          <w:lang w:val="de-DE"/>
+        </w:rPr>
         <w:br w:type="page"/>
       </w:r>
     </w:p>
@@ -3663,7 +3711,23 @@
           <w:i/>
           <w:iCs/>
         </w:rPr>
-        <w:t>Musa paradisiaca.</w:t>
+        <w:t xml:space="preserve">Musa </w:t>
+      </w:r>
+      <w:proofErr w:type="spellStart"/>
+      <w:r>
+        <w:rPr>
+          <w:i/>
+          <w:iCs/>
+        </w:rPr>
+        <w:t>paradisiaca</w:t>
+      </w:r>
+      <w:proofErr w:type="spellEnd"/>
+      <w:r>
+        <w:rPr>
+          <w:i/>
+          <w:iCs/>
+        </w:rPr>
+        <w:t>.</w:t>
       </w:r>
       <w:r>
         <w:t xml:space="preserve"> </w:t>
@@ -3728,7 +3792,15 @@
         <w:jc w:val="both"/>
       </w:pPr>
       <w:r>
-        <w:t xml:space="preserve">In the context of BananaCo project, </w:t>
+        <w:t xml:space="preserve">In the context of </w:t>
+      </w:r>
+      <w:proofErr w:type="spellStart"/>
+      <w:r>
+        <w:t>BananaCo</w:t>
+      </w:r>
+      <w:proofErr w:type="spellEnd"/>
+      <w:r>
+        <w:t xml:space="preserve"> project, </w:t>
       </w:r>
       <w:r>
         <w:t xml:space="preserve">only the latter </w:t>
@@ -3895,6 +3967,7 @@
           <w:numId w:val="37"/>
         </w:numPr>
       </w:pPr>
+      <w:proofErr w:type="spellStart"/>
       <w:r>
         <w:t>u</w:t>
       </w:r>
@@ -3905,7 +3978,11 @@
         <w:t>r</w:t>
       </w:r>
       <w:r>
-        <w:t xml:space="preserve">ipe bananas </w:t>
+        <w:t>ipe</w:t>
+      </w:r>
+      <w:proofErr w:type="spellEnd"/>
+      <w:r>
+        <w:t xml:space="preserve"> bananas </w:t>
       </w:r>
       <w:r>
         <w:t xml:space="preserve">contain </w:t>
@@ -4069,8 +4146,13 @@
           <w:numId w:val="37"/>
         </w:numPr>
       </w:pPr>
-      <w:r>
-        <w:t xml:space="preserve">in some cases, banana consumption may </w:t>
+      <w:proofErr w:type="gramStart"/>
+      <w:r>
+        <w:t>in</w:t>
+      </w:r>
+      <w:proofErr w:type="gramEnd"/>
+      <w:r>
+        <w:t xml:space="preserve"> some cases, banana consumption may </w:t>
       </w:r>
       <w:r>
         <w:t>trigger migraine.</w:t>
@@ -4081,13 +4163,21 @@
         <w:jc w:val="both"/>
       </w:pPr>
       <w:r>
-        <w:t>The Banana</w:t>
+        <w:t xml:space="preserve">The </w:t>
+      </w:r>
+      <w:proofErr w:type="spellStart"/>
+      <w:r>
+        <w:t>Banana</w:t>
       </w:r>
       <w:r>
         <w:t>C</w:t>
       </w:r>
       <w:r>
-        <w:t>o application shall support to find out the ripeness. Different category people get benefit according their need. For instance, the people who would like to lose weight could consume under ripe banana which is less sweet in taste. Whereas the people suffering from heart disease might like to have over-ripe banana. To detect the different ripeness level easily the application will support the people.</w:t>
+        <w:t>o</w:t>
+      </w:r>
+      <w:proofErr w:type="spellEnd"/>
+      <w:r>
+        <w:t xml:space="preserve"> application shall support to find out the ripeness. Different category people get benefit according their need. For instance, the people who would like to lose weight could consume under ripe banana which is less sweet in taste. Whereas the people suffering from heart disease might like to have over-ripe banana. To detect the different ripeness level easily the application will support the people.</w:t>
       </w:r>
     </w:p>
     <w:p>
@@ -4374,7 +4464,15 @@
         <w:t xml:space="preserve">, </w:t>
       </w:r>
       <w:r>
-        <w:t xml:space="preserve">hence bananas become sweet. The pectinase enzyme breaks the cell walls in the fruit which makes bananas soft. </w:t>
+        <w:t xml:space="preserve">hence bananas become sweet. The </w:t>
+      </w:r>
+      <w:proofErr w:type="spellStart"/>
+      <w:r>
+        <w:t>pectinase</w:t>
+      </w:r>
+      <w:proofErr w:type="spellEnd"/>
+      <w:r>
+        <w:t xml:space="preserve"> enzyme breaks the cell walls in the fruit which makes bananas soft. </w:t>
       </w:r>
     </w:p>
     <w:p>
@@ -4399,12 +4497,25 @@
       <w:r>
         <w:t xml:space="preserve">the </w:t>
       </w:r>
-      <w:r>
-        <w:t>polyphenol oxidase enzyme</w:t>
-      </w:r>
+      <w:proofErr w:type="spellStart"/>
+      <w:r>
+        <w:t>polyphenol</w:t>
+      </w:r>
+      <w:proofErr w:type="spellEnd"/>
       <w:r>
         <w:t xml:space="preserve"> </w:t>
       </w:r>
+      <w:proofErr w:type="spellStart"/>
+      <w:r>
+        <w:t>oxidase</w:t>
+      </w:r>
+      <w:proofErr w:type="spellEnd"/>
+      <w:r>
+        <w:t xml:space="preserve"> enzyme</w:t>
+      </w:r>
+      <w:r>
+        <w:t xml:space="preserve"> </w:t>
+      </w:r>
       <w:r>
         <w:t xml:space="preserve">which also increases the oxidation. </w:t>
       </w:r>
@@ -4497,6 +4608,7 @@
       <w:r>
         <w:t xml:space="preserve">. </w:t>
       </w:r>
+      <w:proofErr w:type="gramStart"/>
       <w:r>
         <w:t>Particularly, the colour development time change</w:t>
       </w:r>
@@ -4510,7 +4622,11 @@
         <w:t xml:space="preserve">their </w:t>
       </w:r>
       <w:r>
-        <w:t xml:space="preserve">climacteric peak. It is considered that </w:t>
+        <w:t>climacteric peak.</w:t>
+      </w:r>
+      <w:proofErr w:type="gramEnd"/>
+      <w:r>
+        <w:t xml:space="preserve"> It is considered that </w:t>
       </w:r>
       <w:r>
         <w:t>e</w:t>
@@ -4834,12 +4950,14 @@
         </w:rPr>
         <w:t xml:space="preserve"> </w:t>
       </w:r>
+      <w:proofErr w:type="spellStart"/>
       <w:r>
         <w:rPr>
           <w:i/>
         </w:rPr>
         <w:t>Walder</w:t>
       </w:r>
+      <w:proofErr w:type="spellEnd"/>
       <w:r>
         <w:rPr>
           <w:rStyle w:val="FootnoteReference"/>
@@ -5316,8 +5434,13 @@
           <w:numId w:val="39"/>
         </w:numPr>
       </w:pPr>
-      <w:r>
-        <w:t xml:space="preserve">peel </w:t>
+      <w:proofErr w:type="gramStart"/>
+      <w:r>
+        <w:t>peel</w:t>
+      </w:r>
+      <w:proofErr w:type="gramEnd"/>
+      <w:r>
+        <w:t xml:space="preserve"> </w:t>
       </w:r>
       <w:r>
         <w:t>colour</w:t>
@@ -5454,8 +5577,23 @@
         <w:rPr>
           <w:shd w:val="clear" w:color="auto" w:fill="FFFFFF"/>
         </w:rPr>
-        <w:t xml:space="preserve">fifth to sixth stage. Therefore, </w:t>
-      </w:r>
+        <w:t xml:space="preserve">fifth to sixth </w:t>
+      </w:r>
+      <w:proofErr w:type="gramStart"/>
+      <w:r>
+        <w:rPr>
+          <w:shd w:val="clear" w:color="auto" w:fill="FFFFFF"/>
+        </w:rPr>
+        <w:t>stage</w:t>
+      </w:r>
+      <w:proofErr w:type="gramEnd"/>
+      <w:r>
+        <w:rPr>
+          <w:shd w:val="clear" w:color="auto" w:fill="FFFFFF"/>
+        </w:rPr>
+        <w:t xml:space="preserve">. Therefore, </w:t>
+      </w:r>
+      <w:proofErr w:type="spellStart"/>
       <w:r>
         <w:rPr>
           <w:shd w:val="clear" w:color="auto" w:fill="FFFFFF"/>
@@ -5478,7 +5616,14 @@
         <w:rPr>
           <w:shd w:val="clear" w:color="auto" w:fill="FFFFFF"/>
         </w:rPr>
-        <w:t xml:space="preserve">o application uses only three stages of banana </w:t>
+        <w:t>o</w:t>
+      </w:r>
+      <w:proofErr w:type="spellEnd"/>
+      <w:r>
+        <w:rPr>
+          <w:shd w:val="clear" w:color="auto" w:fill="FFFFFF"/>
+        </w:rPr>
+        <w:t xml:space="preserve"> application uses only three stages of banana </w:t>
       </w:r>
       <w:r>
         <w:rPr>
@@ -5701,6 +5846,7 @@
         </w:rPr>
         <w:t xml:space="preserve">(2) </w:t>
       </w:r>
+      <w:proofErr w:type="gramStart"/>
       <w:r>
         <w:rPr>
           <w:shd w:val="clear" w:color="auto" w:fill="FFFFFF"/>
@@ -5711,7 +5857,14 @@
         <w:rPr>
           <w:shd w:val="clear" w:color="auto" w:fill="FFFFFF"/>
         </w:rPr>
-        <w:t xml:space="preserve">o test the performance of the </w:t>
+        <w:t>o</w:t>
+      </w:r>
+      <w:proofErr w:type="gramEnd"/>
+      <w:r>
+        <w:rPr>
+          <w:shd w:val="clear" w:color="auto" w:fill="FFFFFF"/>
+        </w:rPr>
+        <w:t xml:space="preserve"> test the performance of the </w:t>
       </w:r>
       <w:r>
         <w:rPr>
@@ -5770,6 +5923,7 @@
         </w:rPr>
         <w:t xml:space="preserve">(3) </w:t>
       </w:r>
+      <w:proofErr w:type="gramStart"/>
       <w:r>
         <w:rPr>
           <w:shd w:val="clear" w:color="auto" w:fill="FFFFFF"/>
@@ -5780,7 +5934,14 @@
         <w:rPr>
           <w:shd w:val="clear" w:color="auto" w:fill="FFFFFF"/>
         </w:rPr>
-        <w:t>o determine the three size indicators of bananas using computer vision and to compare the performance of three different methods.</w:t>
+        <w:t>o</w:t>
+      </w:r>
+      <w:proofErr w:type="gramEnd"/>
+      <w:r>
+        <w:rPr>
+          <w:shd w:val="clear" w:color="auto" w:fill="FFFFFF"/>
+        </w:rPr>
+        <w:t xml:space="preserve"> determine the three size indicators of bananas using computer vision and to compare the performance of three different methods.</w:t>
       </w:r>
     </w:p>
     <w:p>
@@ -5856,6 +6017,7 @@
         </w:rPr>
         <w:t xml:space="preserve">the </w:t>
       </w:r>
+      <w:proofErr w:type="spellStart"/>
       <w:r>
         <w:rPr>
           <w:shd w:val="clear" w:color="auto" w:fill="FFFFFF"/>
@@ -5872,7 +6034,14 @@
         <w:rPr>
           <w:shd w:val="clear" w:color="auto" w:fill="FFFFFF"/>
         </w:rPr>
-        <w:t>o application</w:t>
+        <w:t>o</w:t>
+      </w:r>
+      <w:proofErr w:type="spellEnd"/>
+      <w:r>
+        <w:rPr>
+          <w:shd w:val="clear" w:color="auto" w:fill="FFFFFF"/>
+        </w:rPr>
+        <w:t xml:space="preserve"> application</w:t>
       </w:r>
       <w:r>
         <w:rPr>
@@ -6448,11 +6617,19 @@
           <w:shd w:val="clear" w:color="auto" w:fill="FFFFFF"/>
         </w:rPr>
       </w:pPr>
-      <w:r>
-        <w:rPr>
-          <w:shd w:val="clear" w:color="auto" w:fill="FFFFFF"/>
-        </w:rPr>
-        <w:t xml:space="preserve">BananaCo </w:t>
+      <w:proofErr w:type="spellStart"/>
+      <w:r>
+        <w:rPr>
+          <w:shd w:val="clear" w:color="auto" w:fill="FFFFFF"/>
+        </w:rPr>
+        <w:t>BananaCo</w:t>
+      </w:r>
+      <w:proofErr w:type="spellEnd"/>
+      <w:r>
+        <w:rPr>
+          <w:shd w:val="clear" w:color="auto" w:fill="FFFFFF"/>
+        </w:rPr>
+        <w:t xml:space="preserve"> </w:t>
       </w:r>
       <w:r>
         <w:rPr>
@@ -6508,6 +6685,7 @@
         </w:rPr>
         <w:t xml:space="preserve"> </w:t>
       </w:r>
+      <w:proofErr w:type="spellStart"/>
       <w:r>
         <w:rPr>
           <w:shd w:val="clear" w:color="auto" w:fill="FFFFFF"/>
@@ -6520,6 +6698,7 @@
         </w:rPr>
         <w:t>s</w:t>
       </w:r>
+      <w:proofErr w:type="spellEnd"/>
       <w:r>
         <w:rPr>
           <w:shd w:val="clear" w:color="auto" w:fill="FFFFFF"/>
@@ -6637,8 +6816,13 @@
           <w:numId w:val="40"/>
         </w:numPr>
       </w:pPr>
-      <w:r>
-        <w:t>analysis of peel texture features.</w:t>
+      <w:proofErr w:type="gramStart"/>
+      <w:r>
+        <w:t>analysis</w:t>
+      </w:r>
+      <w:proofErr w:type="gramEnd"/>
+      <w:r>
+        <w:t xml:space="preserve"> of peel texture features.</w:t>
       </w:r>
     </w:p>
     <w:p>
@@ -6652,7 +6836,21 @@
         <w:rPr>
           <w:shd w:val="clear" w:color="auto" w:fill="FFFFFF"/>
         </w:rPr>
-        <w:t>The BananaCo application can be used for different purposes</w:t>
+        <w:t xml:space="preserve">The </w:t>
+      </w:r>
+      <w:proofErr w:type="spellStart"/>
+      <w:r>
+        <w:rPr>
+          <w:shd w:val="clear" w:color="auto" w:fill="FFFFFF"/>
+        </w:rPr>
+        <w:t>BananaCo</w:t>
+      </w:r>
+      <w:proofErr w:type="spellEnd"/>
+      <w:r>
+        <w:rPr>
+          <w:shd w:val="clear" w:color="auto" w:fill="FFFFFF"/>
+        </w:rPr>
+        <w:t xml:space="preserve"> application can be used for different purposes</w:t>
       </w:r>
       <w:r>
         <w:rPr>
@@ -6800,8 +6998,13 @@
       <w:r>
         <w:t xml:space="preserve">most </w:t>
       </w:r>
-      <w:r>
-        <w:t>time consuming and manual</w:t>
+      <w:proofErr w:type="gramStart"/>
+      <w:r>
+        <w:t>time</w:t>
+      </w:r>
+      <w:proofErr w:type="gramEnd"/>
+      <w:r>
+        <w:t xml:space="preserve"> consuming and manual</w:t>
       </w:r>
       <w:r>
         <w:t>ly carried out</w:t>
@@ -6862,7 +7065,15 @@
         <w:t>on</w:t>
       </w:r>
       <w:r>
-        <w:t xml:space="preserve"> smartphones and it </w:t>
+        <w:t xml:space="preserve"> </w:t>
+      </w:r>
+      <w:proofErr w:type="spellStart"/>
+      <w:r>
+        <w:t>smartphones</w:t>
+      </w:r>
+      <w:proofErr w:type="spellEnd"/>
+      <w:r>
+        <w:t xml:space="preserve"> and it </w:t>
       </w:r>
       <w:r>
         <w:t xml:space="preserve">then </w:t>
@@ -6882,11 +7093,16 @@
       <w:r>
         <w:t xml:space="preserve">embedded </w:t>
       </w:r>
+      <w:proofErr w:type="spellStart"/>
       <w:r>
         <w:t>smart</w:t>
       </w:r>
       <w:r>
-        <w:t>phone camera shall be used.</w:t>
+        <w:t>phone</w:t>
+      </w:r>
+      <w:proofErr w:type="spellEnd"/>
+      <w:r>
+        <w:t xml:space="preserve"> camera shall be used.</w:t>
       </w:r>
     </w:p>
     <w:p>
@@ -7245,7 +7461,35 @@
         <w:rPr>
           <w:shd w:val="clear" w:color="auto" w:fill="FFFFFF"/>
         </w:rPr>
-        <w:t xml:space="preserve">In the scope of BananaCo project, the smartphone camera is used to scan fruits and determine their maturity based on visuals. </w:t>
+        <w:t xml:space="preserve">In the scope of </w:t>
+      </w:r>
+      <w:proofErr w:type="spellStart"/>
+      <w:r>
+        <w:rPr>
+          <w:shd w:val="clear" w:color="auto" w:fill="FFFFFF"/>
+        </w:rPr>
+        <w:t>BananaCo</w:t>
+      </w:r>
+      <w:proofErr w:type="spellEnd"/>
+      <w:r>
+        <w:rPr>
+          <w:shd w:val="clear" w:color="auto" w:fill="FFFFFF"/>
+        </w:rPr>
+        <w:t xml:space="preserve"> project, the </w:t>
+      </w:r>
+      <w:proofErr w:type="spellStart"/>
+      <w:r>
+        <w:rPr>
+          <w:shd w:val="clear" w:color="auto" w:fill="FFFFFF"/>
+        </w:rPr>
+        <w:t>smartphone</w:t>
+      </w:r>
+      <w:proofErr w:type="spellEnd"/>
+      <w:r>
+        <w:rPr>
+          <w:shd w:val="clear" w:color="auto" w:fill="FFFFFF"/>
+        </w:rPr>
+        <w:t xml:space="preserve"> camera is used to scan fruits and determine their maturity based on visuals. </w:t>
       </w:r>
     </w:p>
     <w:p>
@@ -7954,6 +8198,7 @@
         </w:rPr>
         <w:t xml:space="preserve">, </w:t>
       </w:r>
+      <w:proofErr w:type="gramStart"/>
       <w:r>
         <w:rPr>
           <w:i/>
@@ -7961,6 +8206,7 @@
         </w:rPr>
         <w:t>overripe</w:t>
       </w:r>
+      <w:proofErr w:type="gramEnd"/>
       <w:r>
         <w:rPr>
           <w:shd w:val="clear" w:color="auto" w:fill="FFFFFF"/>
@@ -8107,7 +8353,25 @@
                       <w:sz w:val="20"/>
                       <w:szCs w:val="20"/>
                     </w:rPr>
-                    <w:t>: Banana ripe stages as used for BananaCo classification</w:t>
+                    <w:t xml:space="preserve">: Banana ripe stages as used for </w:t>
+                  </w:r>
+                  <w:proofErr w:type="spellStart"/>
+                  <w:r>
+                    <w:rPr>
+                      <w:rFonts w:ascii="Garamond" w:hAnsi="Garamond" w:cs="Times New Roman"/>
+                      <w:sz w:val="20"/>
+                      <w:szCs w:val="20"/>
+                    </w:rPr>
+                    <w:t>BananaCo</w:t>
+                  </w:r>
+                  <w:proofErr w:type="spellEnd"/>
+                  <w:r>
+                    <w:rPr>
+                      <w:rFonts w:ascii="Garamond" w:hAnsi="Garamond" w:cs="Times New Roman"/>
+                      <w:sz w:val="20"/>
+                      <w:szCs w:val="20"/>
+                    </w:rPr>
+                    <w:t xml:space="preserve"> classification</w:t>
                   </w:r>
                   <w:bookmarkEnd w:id="12"/>
                 </w:p>
@@ -8214,7 +8478,7 @@
                     <a:blip r:embed="rId10" cstate="print">
                       <a:extLst>
                         <a:ext uri="{28A0092B-C50C-407E-A947-70E740481C1C}">
-                          <a14:useLocalDpi xmlns="" xmlns:wpc="http://schemas.microsoft.com/office/word/2010/wordprocessingCanvas" xmlns:cx="http://schemas.microsoft.com/office/drawing/2014/chartex" xmlns:cx1="http://schemas.microsoft.com/office/drawing/2015/9/8/chartex" xmlns:cx2="http://schemas.microsoft.com/office/drawing/2015/10/21/chartex" xmlns:cx3="http://schemas.microsoft.com/office/drawing/2016/5/9/chartex" xmlns:cx4="http://schemas.microsoft.com/office/drawing/2016/5/10/chartex" xmlns:cx5="http://schemas.microsoft.com/office/drawing/2016/5/11/chartex" xmlns:cx6="http://schemas.microsoft.com/office/drawing/2016/5/12/chartex" xmlns:cx7="http://schemas.microsoft.com/office/drawing/2016/5/13/chartex" xmlns:cx8="http://schemas.microsoft.com/office/drawing/2016/5/14/chartex" xmlns:mc="http://schemas.openxmlformats.org/markup-compatibility/2006" xmlns:aink="http://schemas.microsoft.com/office/drawing/2016/ink" xmlns:am3d="http://schemas.microsoft.com/office/drawing/2017/model3d" xmlns:o="urn:schemas-microsoft-com:office:office" xmlns:v="urn:schemas-microsoft-com:vml" xmlns:wp14="http://schemas.microsoft.com/office/word/2010/wordprocessingDrawing" xmlns:w10="urn:schemas-microsoft-com:office:word" xmlns:w="http://schemas.openxmlformats.org/wordprocessingml/2006/main" xmlns:w14="http://schemas.microsoft.com/office/word/2010/wordml" xmlns:w15="http://schemas.microsoft.com/office/word/2012/wordml" xmlns:w16cid="http://schemas.microsoft.com/office/word/2016/wordml/cid" xmlns:w16se="http://schemas.microsoft.com/office/word/2015/wordml/symex" xmlns:wpg="http://schemas.microsoft.com/office/word/2010/wordprocessingGroup" xmlns:wpi="http://schemas.microsoft.com/office/word/2010/wordprocessingInk" xmlns:wps="http://schemas.microsoft.com/office/word/2010/wordprocessingShape" xmlns:a14="http://schemas.microsoft.com/office/drawing/2010/main" val="0"/>
+                          <a14:useLocalDpi xmlns:a14="http://schemas.microsoft.com/office/drawing/2010/main" xmlns:wps="http://schemas.microsoft.com/office/word/2010/wordprocessingShape" xmlns:wpi="http://schemas.microsoft.com/office/word/2010/wordprocessingInk" xmlns:wpg="http://schemas.microsoft.com/office/word/2010/wordprocessingGroup" xmlns:w16se="http://schemas.microsoft.com/office/word/2015/wordml/symex" xmlns:w16cid="http://schemas.microsoft.com/office/word/2016/wordml/cid" xmlns:w15="http://schemas.microsoft.com/office/word/2012/wordml" xmlns:w14="http://schemas.microsoft.com/office/word/2010/wordml" xmlns:w="http://schemas.openxmlformats.org/wordprocessingml/2006/main" xmlns:w10="urn:schemas-microsoft-com:office:word" xmlns:wp14="http://schemas.microsoft.com/office/word/2010/wordprocessingDrawing" xmlns:v="urn:schemas-microsoft-com:vml" xmlns:o="urn:schemas-microsoft-com:office:office" xmlns:am3d="http://schemas.microsoft.com/office/drawing/2017/model3d" xmlns:aink="http://schemas.microsoft.com/office/drawing/2016/ink" xmlns:mc="http://schemas.openxmlformats.org/markup-compatibility/2006" xmlns:cx8="http://schemas.microsoft.com/office/drawing/2016/5/14/chartex" xmlns:cx7="http://schemas.microsoft.com/office/drawing/2016/5/13/chartex" xmlns:cx6="http://schemas.microsoft.com/office/drawing/2016/5/12/chartex" xmlns:cx5="http://schemas.microsoft.com/office/drawing/2016/5/11/chartex" xmlns:cx4="http://schemas.microsoft.com/office/drawing/2016/5/10/chartex" xmlns:cx3="http://schemas.microsoft.com/office/drawing/2016/5/9/chartex" xmlns:cx2="http://schemas.microsoft.com/office/drawing/2015/10/21/chartex" xmlns:cx1="http://schemas.microsoft.com/office/drawing/2015/9/8/chartex" xmlns:cx="http://schemas.microsoft.com/office/drawing/2014/chartex" xmlns:wpc="http://schemas.microsoft.com/office/word/2010/wordprocessingCanvas" xmlns="" val="0"/>
                         </a:ext>
                       </a:extLst>
                     </a:blip>
@@ -8389,7 +8653,7 @@
                     <a:blip r:embed="rId11" cstate="print">
                       <a:extLst>
                         <a:ext uri="{28A0092B-C50C-407E-A947-70E740481C1C}">
-                          <a14:useLocalDpi xmlns="" xmlns:wpc="http://schemas.microsoft.com/office/word/2010/wordprocessingCanvas" xmlns:cx="http://schemas.microsoft.com/office/drawing/2014/chartex" xmlns:cx1="http://schemas.microsoft.com/office/drawing/2015/9/8/chartex" xmlns:cx2="http://schemas.microsoft.com/office/drawing/2015/10/21/chartex" xmlns:cx3="http://schemas.microsoft.com/office/drawing/2016/5/9/chartex" xmlns:cx4="http://schemas.microsoft.com/office/drawing/2016/5/10/chartex" xmlns:cx5="http://schemas.microsoft.com/office/drawing/2016/5/11/chartex" xmlns:cx6="http://schemas.microsoft.com/office/drawing/2016/5/12/chartex" xmlns:cx7="http://schemas.microsoft.com/office/drawing/2016/5/13/chartex" xmlns:cx8="http://schemas.microsoft.com/office/drawing/2016/5/14/chartex" xmlns:mc="http://schemas.openxmlformats.org/markup-compatibility/2006" xmlns:aink="http://schemas.microsoft.com/office/drawing/2016/ink" xmlns:am3d="http://schemas.microsoft.com/office/drawing/2017/model3d" xmlns:o="urn:schemas-microsoft-com:office:office" xmlns:v="urn:schemas-microsoft-com:vml" xmlns:wp14="http://schemas.microsoft.com/office/word/2010/wordprocessingDrawing" xmlns:w10="urn:schemas-microsoft-com:office:word" xmlns:w="http://schemas.openxmlformats.org/wordprocessingml/2006/main" xmlns:w14="http://schemas.microsoft.com/office/word/2010/wordml" xmlns:w15="http://schemas.microsoft.com/office/word/2012/wordml" xmlns:w16cid="http://schemas.microsoft.com/office/word/2016/wordml/cid" xmlns:w16se="http://schemas.microsoft.com/office/word/2015/wordml/symex" xmlns:wpg="http://schemas.microsoft.com/office/word/2010/wordprocessingGroup" xmlns:wpi="http://schemas.microsoft.com/office/word/2010/wordprocessingInk" xmlns:wps="http://schemas.microsoft.com/office/word/2010/wordprocessingShape" xmlns:a14="http://schemas.microsoft.com/office/drawing/2010/main" val="0"/>
+                          <a14:useLocalDpi xmlns:a14="http://schemas.microsoft.com/office/drawing/2010/main" xmlns:wps="http://schemas.microsoft.com/office/word/2010/wordprocessingShape" xmlns:wpi="http://schemas.microsoft.com/office/word/2010/wordprocessingInk" xmlns:wpg="http://schemas.microsoft.com/office/word/2010/wordprocessingGroup" xmlns:w16se="http://schemas.microsoft.com/office/word/2015/wordml/symex" xmlns:w16cid="http://schemas.microsoft.com/office/word/2016/wordml/cid" xmlns:w15="http://schemas.microsoft.com/office/word/2012/wordml" xmlns:w14="http://schemas.microsoft.com/office/word/2010/wordml" xmlns:w="http://schemas.openxmlformats.org/wordprocessingml/2006/main" xmlns:w10="urn:schemas-microsoft-com:office:word" xmlns:wp14="http://schemas.microsoft.com/office/word/2010/wordprocessingDrawing" xmlns:v="urn:schemas-microsoft-com:vml" xmlns:o="urn:schemas-microsoft-com:office:office" xmlns:am3d="http://schemas.microsoft.com/office/drawing/2017/model3d" xmlns:aink="http://schemas.microsoft.com/office/drawing/2016/ink" xmlns:mc="http://schemas.openxmlformats.org/markup-compatibility/2006" xmlns:cx8="http://schemas.microsoft.com/office/drawing/2016/5/14/chartex" xmlns:cx7="http://schemas.microsoft.com/office/drawing/2016/5/13/chartex" xmlns:cx6="http://schemas.microsoft.com/office/drawing/2016/5/12/chartex" xmlns:cx5="http://schemas.microsoft.com/office/drawing/2016/5/11/chartex" xmlns:cx4="http://schemas.microsoft.com/office/drawing/2016/5/10/chartex" xmlns:cx3="http://schemas.microsoft.com/office/drawing/2016/5/9/chartex" xmlns:cx2="http://schemas.microsoft.com/office/drawing/2015/10/21/chartex" xmlns:cx1="http://schemas.microsoft.com/office/drawing/2015/9/8/chartex" xmlns:cx="http://schemas.microsoft.com/office/drawing/2014/chartex" xmlns:wpc="http://schemas.microsoft.com/office/word/2010/wordprocessingCanvas" xmlns="" val="0"/>
                         </a:ext>
                       </a:extLst>
                     </a:blip>
@@ -8629,7 +8893,7 @@
                     <a:blip r:embed="rId12" cstate="print">
                       <a:extLst>
                         <a:ext uri="{28A0092B-C50C-407E-A947-70E740481C1C}">
-                          <a14:useLocalDpi xmlns="" xmlns:wpc="http://schemas.microsoft.com/office/word/2010/wordprocessingCanvas" xmlns:cx="http://schemas.microsoft.com/office/drawing/2014/chartex" xmlns:cx1="http://schemas.microsoft.com/office/drawing/2015/9/8/chartex" xmlns:cx2="http://schemas.microsoft.com/office/drawing/2015/10/21/chartex" xmlns:cx3="http://schemas.microsoft.com/office/drawing/2016/5/9/chartex" xmlns:cx4="http://schemas.microsoft.com/office/drawing/2016/5/10/chartex" xmlns:cx5="http://schemas.microsoft.com/office/drawing/2016/5/11/chartex" xmlns:cx6="http://schemas.microsoft.com/office/drawing/2016/5/12/chartex" xmlns:cx7="http://schemas.microsoft.com/office/drawing/2016/5/13/chartex" xmlns:cx8="http://schemas.microsoft.com/office/drawing/2016/5/14/chartex" xmlns:mc="http://schemas.openxmlformats.org/markup-compatibility/2006" xmlns:aink="http://schemas.microsoft.com/office/drawing/2016/ink" xmlns:am3d="http://schemas.microsoft.com/office/drawing/2017/model3d" xmlns:o="urn:schemas-microsoft-com:office:office" xmlns:v="urn:schemas-microsoft-com:vml" xmlns:wp14="http://schemas.microsoft.com/office/word/2010/wordprocessingDrawing" xmlns:w10="urn:schemas-microsoft-com:office:word" xmlns:w="http://schemas.openxmlformats.org/wordprocessingml/2006/main" xmlns:w14="http://schemas.microsoft.com/office/word/2010/wordml" xmlns:w15="http://schemas.microsoft.com/office/word/2012/wordml" xmlns:w16cid="http://schemas.microsoft.com/office/word/2016/wordml/cid" xmlns:w16se="http://schemas.microsoft.com/office/word/2015/wordml/symex" xmlns:wpg="http://schemas.microsoft.com/office/word/2010/wordprocessingGroup" xmlns:wpi="http://schemas.microsoft.com/office/word/2010/wordprocessingInk" xmlns:wps="http://schemas.microsoft.com/office/word/2010/wordprocessingShape" xmlns:a14="http://schemas.microsoft.com/office/drawing/2010/main" val="0"/>
+                          <a14:useLocalDpi xmlns:a14="http://schemas.microsoft.com/office/drawing/2010/main" xmlns:wps="http://schemas.microsoft.com/office/word/2010/wordprocessingShape" xmlns:wpi="http://schemas.microsoft.com/office/word/2010/wordprocessingInk" xmlns:wpg="http://schemas.microsoft.com/office/word/2010/wordprocessingGroup" xmlns:w16se="http://schemas.microsoft.com/office/word/2015/wordml/symex" xmlns:w16cid="http://schemas.microsoft.com/office/word/2016/wordml/cid" xmlns:w15="http://schemas.microsoft.com/office/word/2012/wordml" xmlns:w14="http://schemas.microsoft.com/office/word/2010/wordml" xmlns:w="http://schemas.openxmlformats.org/wordprocessingml/2006/main" xmlns:w10="urn:schemas-microsoft-com:office:word" xmlns:wp14="http://schemas.microsoft.com/office/word/2010/wordprocessingDrawing" xmlns:v="urn:schemas-microsoft-com:vml" xmlns:o="urn:schemas-microsoft-com:office:office" xmlns:am3d="http://schemas.microsoft.com/office/drawing/2017/model3d" xmlns:aink="http://schemas.microsoft.com/office/drawing/2016/ink" xmlns:mc="http://schemas.openxmlformats.org/markup-compatibility/2006" xmlns:cx8="http://schemas.microsoft.com/office/drawing/2016/5/14/chartex" xmlns:cx7="http://schemas.microsoft.com/office/drawing/2016/5/13/chartex" xmlns:cx6="http://schemas.microsoft.com/office/drawing/2016/5/12/chartex" xmlns:cx5="http://schemas.microsoft.com/office/drawing/2016/5/11/chartex" xmlns:cx4="http://schemas.microsoft.com/office/drawing/2016/5/10/chartex" xmlns:cx3="http://schemas.microsoft.com/office/drawing/2016/5/9/chartex" xmlns:cx2="http://schemas.microsoft.com/office/drawing/2015/10/21/chartex" xmlns:cx1="http://schemas.microsoft.com/office/drawing/2015/9/8/chartex" xmlns:cx="http://schemas.microsoft.com/office/drawing/2014/chartex" xmlns:wpc="http://schemas.microsoft.com/office/word/2010/wordprocessingCanvas" xmlns="" val="0"/>
                         </a:ext>
                       </a:extLst>
                     </a:blip>
@@ -8759,12 +9023,14 @@
       <w:pPr>
         <w:jc w:val="both"/>
       </w:pPr>
+      <w:proofErr w:type="spellStart"/>
       <w:r>
         <w:rPr>
           <w:i/>
         </w:rPr>
         <w:t>Backpropagation</w:t>
       </w:r>
+      <w:proofErr w:type="spellEnd"/>
       <w:r>
         <w:t xml:space="preserve"> is the technology that trains the network after the error is calculated. Based on the learning rate and the epochs</w:t>
       </w:r>
@@ -8881,7 +9147,23 @@
         <w:jc w:val="both"/>
       </w:pPr>
       <w:r>
-        <w:t xml:space="preserve">Optimal values for weights result in a minimal error. The backpropagation adapts the values in little steps to reach the minimal error. Only when the minimal error is reached, the neural network produces correct results. The size of the steps is determined by the function that is used in the backpropagation. The </w:t>
+        <w:t xml:space="preserve">Optimal values for weights result in a minimal error. The </w:t>
+      </w:r>
+      <w:proofErr w:type="spellStart"/>
+      <w:r>
+        <w:t>backpropagation</w:t>
+      </w:r>
+      <w:proofErr w:type="spellEnd"/>
+      <w:r>
+        <w:t xml:space="preserve"> adapts the values in little steps to reach the minimal error. Only when the minimal error is reached, the neural network produces correct results. The size of the steps is determined by the function that is used in the </w:t>
+      </w:r>
+      <w:proofErr w:type="spellStart"/>
+      <w:r>
+        <w:t>backpropagation</w:t>
+      </w:r>
+      <w:proofErr w:type="spellEnd"/>
+      <w:r>
+        <w:t xml:space="preserve">. The </w:t>
       </w:r>
       <w:r>
         <w:rPr>
@@ -8934,6 +9216,7 @@
         </w:rPr>
         <w:footnoteReference w:id="5"/>
       </w:r>
+      <w:proofErr w:type="gramStart"/>
       <w:r>
         <w:rPr>
           <w:vertAlign w:val="superscript"/>
@@ -8949,6 +9232,7 @@
       <w:r>
         <w:t>.</w:t>
       </w:r>
+      <w:proofErr w:type="gramEnd"/>
     </w:p>
     <w:p>
       <w:pPr>
@@ -8970,7 +9254,11 @@
         <w:t>problems</w:t>
       </w:r>
       <w:r>
-        <w:t xml:space="preserve"> can occur. Neural networks are using reference data during the learning process. The more</w:t>
+        <w:t xml:space="preserve"> can occur. Neural networks are using reference data during the learning process. </w:t>
+      </w:r>
+      <w:proofErr w:type="gramStart"/>
+      <w:r>
+        <w:t>The more</w:t>
       </w:r>
       <w:r>
         <w:t xml:space="preserve"> </w:t>
@@ -8982,7 +9270,11 @@
         <w:t xml:space="preserve">, </w:t>
       </w:r>
       <w:r>
-        <w:t xml:space="preserve">the better the result of the training. </w:t>
+        <w:t>the better the result of the training.</w:t>
+      </w:r>
+      <w:proofErr w:type="gramEnd"/>
+      <w:r>
+        <w:t xml:space="preserve"> </w:t>
       </w:r>
       <w:r>
         <w:t>N</w:t>
@@ -9031,23 +9323,49 @@
       <w:r>
         <w:t xml:space="preserve">With the machine learning library </w:t>
       </w:r>
+      <w:proofErr w:type="spellStart"/>
       <w:r>
         <w:rPr>
           <w:i/>
         </w:rPr>
         <w:t>TensorFlow</w:t>
       </w:r>
+      <w:proofErr w:type="spellEnd"/>
       <w:r>
         <w:t xml:space="preserve">, </w:t>
       </w:r>
       <w:r>
-        <w:t>a banana ripening state classifier is created. TensorFlow provides a Docker image that has all the required tools installed. The classifier is created with the h</w:t>
+        <w:t xml:space="preserve">a banana ripening state classifier is created. </w:t>
+      </w:r>
+      <w:proofErr w:type="spellStart"/>
+      <w:r>
+        <w:t>TensorFlow</w:t>
+      </w:r>
+      <w:proofErr w:type="spellEnd"/>
+      <w:r>
+        <w:t xml:space="preserve"> provides a </w:t>
+      </w:r>
+      <w:proofErr w:type="spellStart"/>
+      <w:r>
+        <w:t>Docker</w:t>
+      </w:r>
+      <w:proofErr w:type="spellEnd"/>
+      <w:r>
+        <w:t xml:space="preserve"> image that has all the required tools installed. The classifier is created with the h</w:t>
       </w:r>
       <w:r>
         <w:t>elp of a training script that is</w:t>
       </w:r>
       <w:r>
-        <w:t xml:space="preserve"> provided by TensorFlow. For the training</w:t>
+        <w:t xml:space="preserve"> provided by </w:t>
+      </w:r>
+      <w:proofErr w:type="spellStart"/>
+      <w:r>
+        <w:t>TensorFlow</w:t>
+      </w:r>
+      <w:proofErr w:type="spellEnd"/>
+      <w:r>
+        <w:t>. For the training</w:t>
       </w:r>
       <w:r>
         <w:t>,</w:t>
@@ -9059,10 +9377,18 @@
         <w:t>several</w:t>
       </w:r>
       <w:r>
-        <w:t xml:space="preserve"> images that are sorted into different subfolders</w:t>
-      </w:r>
-      <w:r>
-        <w:t xml:space="preserve">, are </w:t>
+        <w:t xml:space="preserve"> images that are sorted into different </w:t>
+      </w:r>
+      <w:proofErr w:type="gramStart"/>
+      <w:r>
+        <w:t>subfolders</w:t>
+      </w:r>
+      <w:r>
+        <w:t>,</w:t>
+      </w:r>
+      <w:proofErr w:type="gramEnd"/>
+      <w:r>
+        <w:t xml:space="preserve"> are </w:t>
       </w:r>
       <w:r>
         <w:t>needed. The script uses the names of the subfolders as labels for the images inside them. J</w:t>
@@ -9118,8 +9444,13 @@
       <w:r>
         <w:t xml:space="preserve">the </w:t>
       </w:r>
-      <w:r>
-        <w:t xml:space="preserve">TensorFlow hub called </w:t>
+      <w:proofErr w:type="spellStart"/>
+      <w:r>
+        <w:t>TensorFlow</w:t>
+      </w:r>
+      <w:proofErr w:type="spellEnd"/>
+      <w:r>
+        <w:t xml:space="preserve"> hub called </w:t>
       </w:r>
       <w:r>
         <w:rPr>
@@ -9146,13 +9477,24 @@
       </w:pPr>
       <w:r>
         <w:lastRenderedPageBreak/>
-        <w:t xml:space="preserve">The training outputs a </w:t>
+        <w:t xml:space="preserve">The training outputs </w:t>
+      </w:r>
+      <w:proofErr w:type="gramStart"/>
+      <w:r>
+        <w:t xml:space="preserve">a </w:t>
       </w:r>
       <w:r>
         <w:rPr>
           <w:i/>
         </w:rPr>
-        <w:t>labels file</w:t>
+        <w:t>labels</w:t>
+      </w:r>
+      <w:proofErr w:type="gramEnd"/>
+      <w:r>
+        <w:rPr>
+          <w:i/>
+        </w:rPr>
+        <w:t xml:space="preserve"> file</w:t>
       </w:r>
       <w:r>
         <w:t xml:space="preserve"> </w:t>
@@ -9217,9 +9559,11 @@
       <w:r>
         <w:t xml:space="preserve">that can be found in the </w:t>
       </w:r>
+      <w:proofErr w:type="spellStart"/>
       <w:r>
         <w:t>GitHub</w:t>
       </w:r>
+      <w:proofErr w:type="spellEnd"/>
       <w:r>
         <w:t xml:space="preserve"> repository </w:t>
       </w:r>
@@ -9316,14 +9660,17 @@
         <w:fldChar w:fldCharType="separate"/>
       </w:r>
       <w:r>
-        <w:t>f</w:t>
-      </w:r>
-      <w:r>
-        <w:t xml:space="preserve">igure </w:t>
+        <w:rPr>
+          <w:sz w:val="20"/>
+          <w:szCs w:val="20"/>
+        </w:rPr>
+        <w:t xml:space="preserve">Figure </w:t>
       </w:r>
       <w:r>
         <w:rPr>
           <w:noProof/>
+          <w:sz w:val="20"/>
+          <w:szCs w:val="20"/>
         </w:rPr>
         <w:t>5</w:t>
       </w:r>
@@ -9456,7 +9803,7 @@
                           <a:blip r:embed="rId15" cstate="print">
                             <a:extLst>
                               <a:ext uri="{28A0092B-C50C-407E-A947-70E740481C1C}">
-                                <a14:useLocalDpi xmlns="" xmlns:wpc="http://schemas.microsoft.com/office/word/2010/wordprocessingCanvas" xmlns:cx="http://schemas.microsoft.com/office/drawing/2014/chartex" xmlns:cx1="http://schemas.microsoft.com/office/drawing/2015/9/8/chartex" xmlns:cx2="http://schemas.microsoft.com/office/drawing/2015/10/21/chartex" xmlns:cx3="http://schemas.microsoft.com/office/drawing/2016/5/9/chartex" xmlns:cx4="http://schemas.microsoft.com/office/drawing/2016/5/10/chartex" xmlns:cx5="http://schemas.microsoft.com/office/drawing/2016/5/11/chartex" xmlns:cx6="http://schemas.microsoft.com/office/drawing/2016/5/12/chartex" xmlns:cx7="http://schemas.microsoft.com/office/drawing/2016/5/13/chartex" xmlns:cx8="http://schemas.microsoft.com/office/drawing/2016/5/14/chartex" xmlns:mc="http://schemas.openxmlformats.org/markup-compatibility/2006" xmlns:aink="http://schemas.microsoft.com/office/drawing/2016/ink" xmlns:am3d="http://schemas.microsoft.com/office/drawing/2017/model3d" xmlns:o="urn:schemas-microsoft-com:office:office" xmlns:v="urn:schemas-microsoft-com:vml" xmlns:wp14="http://schemas.microsoft.com/office/word/2010/wordprocessingDrawing" xmlns:w10="urn:schemas-microsoft-com:office:word" xmlns:w="http://schemas.openxmlformats.org/wordprocessingml/2006/main" xmlns:w14="http://schemas.microsoft.com/office/word/2010/wordml" xmlns:w15="http://schemas.microsoft.com/office/word/2012/wordml" xmlns:w16cid="http://schemas.microsoft.com/office/word/2016/wordml/cid" xmlns:w16se="http://schemas.microsoft.com/office/word/2015/wordml/symex" xmlns:wpg="http://schemas.microsoft.com/office/word/2010/wordprocessingGroup" xmlns:wpi="http://schemas.microsoft.com/office/word/2010/wordprocessingInk" xmlns:wps="http://schemas.microsoft.com/office/word/2010/wordprocessingShape" xmlns:a14="http://schemas.microsoft.com/office/drawing/2010/main" val="0"/>
+                                <a14:useLocalDpi xmlns:a14="http://schemas.microsoft.com/office/drawing/2010/main" xmlns:wps="http://schemas.microsoft.com/office/word/2010/wordprocessingShape" xmlns:wpi="http://schemas.microsoft.com/office/word/2010/wordprocessingInk" xmlns:wpg="http://schemas.microsoft.com/office/word/2010/wordprocessingGroup" xmlns:w16se="http://schemas.microsoft.com/office/word/2015/wordml/symex" xmlns:w16cid="http://schemas.microsoft.com/office/word/2016/wordml/cid" xmlns:w15="http://schemas.microsoft.com/office/word/2012/wordml" xmlns:w14="http://schemas.microsoft.com/office/word/2010/wordml" xmlns:w="http://schemas.openxmlformats.org/wordprocessingml/2006/main" xmlns:w10="urn:schemas-microsoft-com:office:word" xmlns:wp14="http://schemas.microsoft.com/office/word/2010/wordprocessingDrawing" xmlns:v="urn:schemas-microsoft-com:vml" xmlns:o="urn:schemas-microsoft-com:office:office" xmlns:am3d="http://schemas.microsoft.com/office/drawing/2017/model3d" xmlns:aink="http://schemas.microsoft.com/office/drawing/2016/ink" xmlns:mc="http://schemas.openxmlformats.org/markup-compatibility/2006" xmlns:cx8="http://schemas.microsoft.com/office/drawing/2016/5/14/chartex" xmlns:cx7="http://schemas.microsoft.com/office/drawing/2016/5/13/chartex" xmlns:cx6="http://schemas.microsoft.com/office/drawing/2016/5/12/chartex" xmlns:cx5="http://schemas.microsoft.com/office/drawing/2016/5/11/chartex" xmlns:cx4="http://schemas.microsoft.com/office/drawing/2016/5/10/chartex" xmlns:cx3="http://schemas.microsoft.com/office/drawing/2016/5/9/chartex" xmlns:cx2="http://schemas.microsoft.com/office/drawing/2015/10/21/chartex" xmlns:cx1="http://schemas.microsoft.com/office/drawing/2015/9/8/chartex" xmlns:cx="http://schemas.microsoft.com/office/drawing/2014/chartex" xmlns:wpc="http://schemas.microsoft.com/office/word/2010/wordprocessingCanvas" xmlns="" val="0"/>
                               </a:ext>
                             </a:extLst>
                           </a:blip>
@@ -9477,7 +9824,7 @@
                           </a:ln>
                           <a:extLst>
                             <a:ext uri="{53640926-AAD7-44D8-BBD7-CCE9431645EC}">
-                              <a14:shadowObscured xmlns="" xmlns:wpc="http://schemas.microsoft.com/office/word/2010/wordprocessingCanvas" xmlns:cx="http://schemas.microsoft.com/office/drawing/2014/chartex" xmlns:cx1="http://schemas.microsoft.com/office/drawing/2015/9/8/chartex" xmlns:cx2="http://schemas.microsoft.com/office/drawing/2015/10/21/chartex" xmlns:cx3="http://schemas.microsoft.com/office/drawing/2016/5/9/chartex" xmlns:cx4="http://schemas.microsoft.com/office/drawing/2016/5/10/chartex" xmlns:cx5="http://schemas.microsoft.com/office/drawing/2016/5/11/chartex" xmlns:cx6="http://schemas.microsoft.com/office/drawing/2016/5/12/chartex" xmlns:cx7="http://schemas.microsoft.com/office/drawing/2016/5/13/chartex" xmlns:cx8="http://schemas.microsoft.com/office/drawing/2016/5/14/chartex" xmlns:mc="http://schemas.openxmlformats.org/markup-compatibility/2006" xmlns:aink="http://schemas.microsoft.com/office/drawing/2016/ink" xmlns:am3d="http://schemas.microsoft.com/office/drawing/2017/model3d" xmlns:o="urn:schemas-microsoft-com:office:office" xmlns:v="urn:schemas-microsoft-com:vml" xmlns:wp14="http://schemas.microsoft.com/office/word/2010/wordprocessingDrawing" xmlns:w10="urn:schemas-microsoft-com:office:word" xmlns:w="http://schemas.openxmlformats.org/wordprocessingml/2006/main" xmlns:w14="http://schemas.microsoft.com/office/word/2010/wordml" xmlns:w15="http://schemas.microsoft.com/office/word/2012/wordml" xmlns:w16cid="http://schemas.microsoft.com/office/word/2016/wordml/cid" xmlns:w16se="http://schemas.microsoft.com/office/word/2015/wordml/symex" xmlns:wpg="http://schemas.microsoft.com/office/word/2010/wordprocessingGroup" xmlns:wpi="http://schemas.microsoft.com/office/word/2010/wordprocessingInk" xmlns:wps="http://schemas.microsoft.com/office/word/2010/wordprocessingShape" xmlns:a14="http://schemas.microsoft.com/office/drawing/2010/main"/>
+                              <a14:shadowObscured xmlns:a14="http://schemas.microsoft.com/office/drawing/2010/main" xmlns:wps="http://schemas.microsoft.com/office/word/2010/wordprocessingShape" xmlns:wpi="http://schemas.microsoft.com/office/word/2010/wordprocessingInk" xmlns:wpg="http://schemas.microsoft.com/office/word/2010/wordprocessingGroup" xmlns:w16se="http://schemas.microsoft.com/office/word/2015/wordml/symex" xmlns:w16cid="http://schemas.microsoft.com/office/word/2016/wordml/cid" xmlns:w15="http://schemas.microsoft.com/office/word/2012/wordml" xmlns:w14="http://schemas.microsoft.com/office/word/2010/wordml" xmlns:w="http://schemas.openxmlformats.org/wordprocessingml/2006/main" xmlns:w10="urn:schemas-microsoft-com:office:word" xmlns:wp14="http://schemas.microsoft.com/office/word/2010/wordprocessingDrawing" xmlns:v="urn:schemas-microsoft-com:vml" xmlns:o="urn:schemas-microsoft-com:office:office" xmlns:am3d="http://schemas.microsoft.com/office/drawing/2017/model3d" xmlns:aink="http://schemas.microsoft.com/office/drawing/2016/ink" xmlns:mc="http://schemas.openxmlformats.org/markup-compatibility/2006" xmlns:cx8="http://schemas.microsoft.com/office/drawing/2016/5/14/chartex" xmlns:cx7="http://schemas.microsoft.com/office/drawing/2016/5/13/chartex" xmlns:cx6="http://schemas.microsoft.com/office/drawing/2016/5/12/chartex" xmlns:cx5="http://schemas.microsoft.com/office/drawing/2016/5/11/chartex" xmlns:cx4="http://schemas.microsoft.com/office/drawing/2016/5/10/chartex" xmlns:cx3="http://schemas.microsoft.com/office/drawing/2016/5/9/chartex" xmlns:cx2="http://schemas.microsoft.com/office/drawing/2015/10/21/chartex" xmlns:cx1="http://schemas.microsoft.com/office/drawing/2015/9/8/chartex" xmlns:cx="http://schemas.microsoft.com/office/drawing/2014/chartex" xmlns:wpc="http://schemas.microsoft.com/office/word/2010/wordprocessingCanvas" xmlns=""/>
                             </a:ext>
                           </a:extLst>
                         </pic:spPr>
@@ -9523,7 +9870,7 @@
                           <a:blip r:embed="rId16" cstate="print">
                             <a:extLst>
                               <a:ext uri="{28A0092B-C50C-407E-A947-70E740481C1C}">
-                                <a14:useLocalDpi xmlns="" xmlns:wpc="http://schemas.microsoft.com/office/word/2010/wordprocessingCanvas" xmlns:cx="http://schemas.microsoft.com/office/drawing/2014/chartex" xmlns:cx1="http://schemas.microsoft.com/office/drawing/2015/9/8/chartex" xmlns:cx2="http://schemas.microsoft.com/office/drawing/2015/10/21/chartex" xmlns:cx3="http://schemas.microsoft.com/office/drawing/2016/5/9/chartex" xmlns:cx4="http://schemas.microsoft.com/office/drawing/2016/5/10/chartex" xmlns:cx5="http://schemas.microsoft.com/office/drawing/2016/5/11/chartex" xmlns:cx6="http://schemas.microsoft.com/office/drawing/2016/5/12/chartex" xmlns:cx7="http://schemas.microsoft.com/office/drawing/2016/5/13/chartex" xmlns:cx8="http://schemas.microsoft.com/office/drawing/2016/5/14/chartex" xmlns:mc="http://schemas.openxmlformats.org/markup-compatibility/2006" xmlns:aink="http://schemas.microsoft.com/office/drawing/2016/ink" xmlns:am3d="http://schemas.microsoft.com/office/drawing/2017/model3d" xmlns:o="urn:schemas-microsoft-com:office:office" xmlns:v="urn:schemas-microsoft-com:vml" xmlns:wp14="http://schemas.microsoft.com/office/word/2010/wordprocessingDrawing" xmlns:w10="urn:schemas-microsoft-com:office:word" xmlns:w="http://schemas.openxmlformats.org/wordprocessingml/2006/main" xmlns:w14="http://schemas.microsoft.com/office/word/2010/wordml" xmlns:w15="http://schemas.microsoft.com/office/word/2012/wordml" xmlns:w16cid="http://schemas.microsoft.com/office/word/2016/wordml/cid" xmlns:w16se="http://schemas.microsoft.com/office/word/2015/wordml/symex" xmlns:wpg="http://schemas.microsoft.com/office/word/2010/wordprocessingGroup" xmlns:wpi="http://schemas.microsoft.com/office/word/2010/wordprocessingInk" xmlns:wps="http://schemas.microsoft.com/office/word/2010/wordprocessingShape" xmlns:a14="http://schemas.microsoft.com/office/drawing/2010/main" val="0"/>
+                                <a14:useLocalDpi xmlns:a14="http://schemas.microsoft.com/office/drawing/2010/main" xmlns:wps="http://schemas.microsoft.com/office/word/2010/wordprocessingShape" xmlns:wpi="http://schemas.microsoft.com/office/word/2010/wordprocessingInk" xmlns:wpg="http://schemas.microsoft.com/office/word/2010/wordprocessingGroup" xmlns:w16se="http://schemas.microsoft.com/office/word/2015/wordml/symex" xmlns:w16cid="http://schemas.microsoft.com/office/word/2016/wordml/cid" xmlns:w15="http://schemas.microsoft.com/office/word/2012/wordml" xmlns:w14="http://schemas.microsoft.com/office/word/2010/wordml" xmlns:w="http://schemas.openxmlformats.org/wordprocessingml/2006/main" xmlns:w10="urn:schemas-microsoft-com:office:word" xmlns:wp14="http://schemas.microsoft.com/office/word/2010/wordprocessingDrawing" xmlns:v="urn:schemas-microsoft-com:vml" xmlns:o="urn:schemas-microsoft-com:office:office" xmlns:am3d="http://schemas.microsoft.com/office/drawing/2017/model3d" xmlns:aink="http://schemas.microsoft.com/office/drawing/2016/ink" xmlns:mc="http://schemas.openxmlformats.org/markup-compatibility/2006" xmlns:cx8="http://schemas.microsoft.com/office/drawing/2016/5/14/chartex" xmlns:cx7="http://schemas.microsoft.com/office/drawing/2016/5/13/chartex" xmlns:cx6="http://schemas.microsoft.com/office/drawing/2016/5/12/chartex" xmlns:cx5="http://schemas.microsoft.com/office/drawing/2016/5/11/chartex" xmlns:cx4="http://schemas.microsoft.com/office/drawing/2016/5/10/chartex" xmlns:cx3="http://schemas.microsoft.com/office/drawing/2016/5/9/chartex" xmlns:cx2="http://schemas.microsoft.com/office/drawing/2015/10/21/chartex" xmlns:cx1="http://schemas.microsoft.com/office/drawing/2015/9/8/chartex" xmlns:cx="http://schemas.microsoft.com/office/drawing/2014/chartex" xmlns:wpc="http://schemas.microsoft.com/office/word/2010/wordprocessingCanvas" xmlns="" val="0"/>
                               </a:ext>
                             </a:extLst>
                           </a:blip>
@@ -9588,7 +9935,7 @@
                           <a:blip r:embed="rId17" cstate="print">
                             <a:extLst>
                               <a:ext uri="{28A0092B-C50C-407E-A947-70E740481C1C}">
-                                <a14:useLocalDpi xmlns="" xmlns:wpc="http://schemas.microsoft.com/office/word/2010/wordprocessingCanvas" xmlns:cx="http://schemas.microsoft.com/office/drawing/2014/chartex" xmlns:cx1="http://schemas.microsoft.com/office/drawing/2015/9/8/chartex" xmlns:cx2="http://schemas.microsoft.com/office/drawing/2015/10/21/chartex" xmlns:cx3="http://schemas.microsoft.com/office/drawing/2016/5/9/chartex" xmlns:cx4="http://schemas.microsoft.com/office/drawing/2016/5/10/chartex" xmlns:cx5="http://schemas.microsoft.com/office/drawing/2016/5/11/chartex" xmlns:cx6="http://schemas.microsoft.com/office/drawing/2016/5/12/chartex" xmlns:cx7="http://schemas.microsoft.com/office/drawing/2016/5/13/chartex" xmlns:cx8="http://schemas.microsoft.com/office/drawing/2016/5/14/chartex" xmlns:mc="http://schemas.openxmlformats.org/markup-compatibility/2006" xmlns:aink="http://schemas.microsoft.com/office/drawing/2016/ink" xmlns:am3d="http://schemas.microsoft.com/office/drawing/2017/model3d" xmlns:o="urn:schemas-microsoft-com:office:office" xmlns:v="urn:schemas-microsoft-com:vml" xmlns:wp14="http://schemas.microsoft.com/office/word/2010/wordprocessingDrawing" xmlns:w10="urn:schemas-microsoft-com:office:word" xmlns:w="http://schemas.openxmlformats.org/wordprocessingml/2006/main" xmlns:w14="http://schemas.microsoft.com/office/word/2010/wordml" xmlns:w15="http://schemas.microsoft.com/office/word/2012/wordml" xmlns:w16cid="http://schemas.microsoft.com/office/word/2016/wordml/cid" xmlns:w16se="http://schemas.microsoft.com/office/word/2015/wordml/symex" xmlns:wpg="http://schemas.microsoft.com/office/word/2010/wordprocessingGroup" xmlns:wpi="http://schemas.microsoft.com/office/word/2010/wordprocessingInk" xmlns:wps="http://schemas.microsoft.com/office/word/2010/wordprocessingShape" xmlns:a14="http://schemas.microsoft.com/office/drawing/2010/main" val="0"/>
+                                <a14:useLocalDpi xmlns:a14="http://schemas.microsoft.com/office/drawing/2010/main" xmlns:wps="http://schemas.microsoft.com/office/word/2010/wordprocessingShape" xmlns:wpi="http://schemas.microsoft.com/office/word/2010/wordprocessingInk" xmlns:wpg="http://schemas.microsoft.com/office/word/2010/wordprocessingGroup" xmlns:w16se="http://schemas.microsoft.com/office/word/2015/wordml/symex" xmlns:w16cid="http://schemas.microsoft.com/office/word/2016/wordml/cid" xmlns:w15="http://schemas.microsoft.com/office/word/2012/wordml" xmlns:w14="http://schemas.microsoft.com/office/word/2010/wordml" xmlns:w="http://schemas.openxmlformats.org/wordprocessingml/2006/main" xmlns:w10="urn:schemas-microsoft-com:office:word" xmlns:wp14="http://schemas.microsoft.com/office/word/2010/wordprocessingDrawing" xmlns:v="urn:schemas-microsoft-com:vml" xmlns:o="urn:schemas-microsoft-com:office:office" xmlns:am3d="http://schemas.microsoft.com/office/drawing/2017/model3d" xmlns:aink="http://schemas.microsoft.com/office/drawing/2016/ink" xmlns:mc="http://schemas.openxmlformats.org/markup-compatibility/2006" xmlns:cx8="http://schemas.microsoft.com/office/drawing/2016/5/14/chartex" xmlns:cx7="http://schemas.microsoft.com/office/drawing/2016/5/13/chartex" xmlns:cx6="http://schemas.microsoft.com/office/drawing/2016/5/12/chartex" xmlns:cx5="http://schemas.microsoft.com/office/drawing/2016/5/11/chartex" xmlns:cx4="http://schemas.microsoft.com/office/drawing/2016/5/10/chartex" xmlns:cx3="http://schemas.microsoft.com/office/drawing/2016/5/9/chartex" xmlns:cx2="http://schemas.microsoft.com/office/drawing/2015/10/21/chartex" xmlns:cx1="http://schemas.microsoft.com/office/drawing/2015/9/8/chartex" xmlns:cx="http://schemas.microsoft.com/office/drawing/2014/chartex" xmlns:wpc="http://schemas.microsoft.com/office/word/2010/wordprocessingCanvas" xmlns="" val="0"/>
                               </a:ext>
                             </a:extLst>
                           </a:blip>
@@ -9862,7 +10209,15 @@
         <w:t> </w:t>
       </w:r>
       <w:r>
-        <w:t xml:space="preserve">%, which means that the network is overfitted, the </w:t>
+        <w:t xml:space="preserve">%, which means that the network is </w:t>
+      </w:r>
+      <w:proofErr w:type="spellStart"/>
+      <w:r>
+        <w:t>overfitted</w:t>
+      </w:r>
+      <w:proofErr w:type="spellEnd"/>
+      <w:r>
+        <w:t xml:space="preserve">, the </w:t>
       </w:r>
       <w:r>
         <w:t>six</w:t>
@@ -9938,7 +10293,7 @@
                           <a:blip r:embed="rId18" cstate="print">
                             <a:extLst>
                               <a:ext uri="{28A0092B-C50C-407E-A947-70E740481C1C}">
-                                <a14:useLocalDpi xmlns="" xmlns:wpc="http://schemas.microsoft.com/office/word/2010/wordprocessingCanvas" xmlns:cx="http://schemas.microsoft.com/office/drawing/2014/chartex" xmlns:cx1="http://schemas.microsoft.com/office/drawing/2015/9/8/chartex" xmlns:cx2="http://schemas.microsoft.com/office/drawing/2015/10/21/chartex" xmlns:cx3="http://schemas.microsoft.com/office/drawing/2016/5/9/chartex" xmlns:cx4="http://schemas.microsoft.com/office/drawing/2016/5/10/chartex" xmlns:cx5="http://schemas.microsoft.com/office/drawing/2016/5/11/chartex" xmlns:cx6="http://schemas.microsoft.com/office/drawing/2016/5/12/chartex" xmlns:cx7="http://schemas.microsoft.com/office/drawing/2016/5/13/chartex" xmlns:cx8="http://schemas.microsoft.com/office/drawing/2016/5/14/chartex" xmlns:mc="http://schemas.openxmlformats.org/markup-compatibility/2006" xmlns:aink="http://schemas.microsoft.com/office/drawing/2016/ink" xmlns:am3d="http://schemas.microsoft.com/office/drawing/2017/model3d" xmlns:o="urn:schemas-microsoft-com:office:office" xmlns:v="urn:schemas-microsoft-com:vml" xmlns:wp14="http://schemas.microsoft.com/office/word/2010/wordprocessingDrawing" xmlns:w10="urn:schemas-microsoft-com:office:word" xmlns:w="http://schemas.openxmlformats.org/wordprocessingml/2006/main" xmlns:w14="http://schemas.microsoft.com/office/word/2010/wordml" xmlns:w15="http://schemas.microsoft.com/office/word/2012/wordml" xmlns:w16cid="http://schemas.microsoft.com/office/word/2016/wordml/cid" xmlns:w16se="http://schemas.microsoft.com/office/word/2015/wordml/symex" xmlns:wpg="http://schemas.microsoft.com/office/word/2010/wordprocessingGroup" xmlns:wpi="http://schemas.microsoft.com/office/word/2010/wordprocessingInk" xmlns:wps="http://schemas.microsoft.com/office/word/2010/wordprocessingShape" xmlns:a14="http://schemas.microsoft.com/office/drawing/2010/main" val="0"/>
+                                <a14:useLocalDpi xmlns:a14="http://schemas.microsoft.com/office/drawing/2010/main" xmlns:wps="http://schemas.microsoft.com/office/word/2010/wordprocessingShape" xmlns:wpi="http://schemas.microsoft.com/office/word/2010/wordprocessingInk" xmlns:wpg="http://schemas.microsoft.com/office/word/2010/wordprocessingGroup" xmlns:w16se="http://schemas.microsoft.com/office/word/2015/wordml/symex" xmlns:w16cid="http://schemas.microsoft.com/office/word/2016/wordml/cid" xmlns:w15="http://schemas.microsoft.com/office/word/2012/wordml" xmlns:w14="http://schemas.microsoft.com/office/word/2010/wordml" xmlns:w="http://schemas.openxmlformats.org/wordprocessingml/2006/main" xmlns:w10="urn:schemas-microsoft-com:office:word" xmlns:wp14="http://schemas.microsoft.com/office/word/2010/wordprocessingDrawing" xmlns:v="urn:schemas-microsoft-com:vml" xmlns:o="urn:schemas-microsoft-com:office:office" xmlns:am3d="http://schemas.microsoft.com/office/drawing/2017/model3d" xmlns:aink="http://schemas.microsoft.com/office/drawing/2016/ink" xmlns:mc="http://schemas.openxmlformats.org/markup-compatibility/2006" xmlns:cx8="http://schemas.microsoft.com/office/drawing/2016/5/14/chartex" xmlns:cx7="http://schemas.microsoft.com/office/drawing/2016/5/13/chartex" xmlns:cx6="http://schemas.microsoft.com/office/drawing/2016/5/12/chartex" xmlns:cx5="http://schemas.microsoft.com/office/drawing/2016/5/11/chartex" xmlns:cx4="http://schemas.microsoft.com/office/drawing/2016/5/10/chartex" xmlns:cx3="http://schemas.microsoft.com/office/drawing/2016/5/9/chartex" xmlns:cx2="http://schemas.microsoft.com/office/drawing/2015/10/21/chartex" xmlns:cx1="http://schemas.microsoft.com/office/drawing/2015/9/8/chartex" xmlns:cx="http://schemas.microsoft.com/office/drawing/2014/chartex" xmlns:wpc="http://schemas.microsoft.com/office/word/2010/wordprocessingCanvas" xmlns="" val="0"/>
                               </a:ext>
                             </a:extLst>
                           </a:blip>
@@ -10010,7 +10365,7 @@
                           <a:blip r:embed="rId19" cstate="print">
                             <a:extLst>
                               <a:ext uri="{28A0092B-C50C-407E-A947-70E740481C1C}">
-                                <a14:useLocalDpi xmlns="" xmlns:wpc="http://schemas.microsoft.com/office/word/2010/wordprocessingCanvas" xmlns:cx="http://schemas.microsoft.com/office/drawing/2014/chartex" xmlns:cx1="http://schemas.microsoft.com/office/drawing/2015/9/8/chartex" xmlns:cx2="http://schemas.microsoft.com/office/drawing/2015/10/21/chartex" xmlns:cx3="http://schemas.microsoft.com/office/drawing/2016/5/9/chartex" xmlns:cx4="http://schemas.microsoft.com/office/drawing/2016/5/10/chartex" xmlns:cx5="http://schemas.microsoft.com/office/drawing/2016/5/11/chartex" xmlns:cx6="http://schemas.microsoft.com/office/drawing/2016/5/12/chartex" xmlns:cx7="http://schemas.microsoft.com/office/drawing/2016/5/13/chartex" xmlns:cx8="http://schemas.microsoft.com/office/drawing/2016/5/14/chartex" xmlns:mc="http://schemas.openxmlformats.org/markup-compatibility/2006" xmlns:aink="http://schemas.microsoft.com/office/drawing/2016/ink" xmlns:am3d="http://schemas.microsoft.com/office/drawing/2017/model3d" xmlns:o="urn:schemas-microsoft-com:office:office" xmlns:v="urn:schemas-microsoft-com:vml" xmlns:wp14="http://schemas.microsoft.com/office/word/2010/wordprocessingDrawing" xmlns:w10="urn:schemas-microsoft-com:office:word" xmlns:w="http://schemas.openxmlformats.org/wordprocessingml/2006/main" xmlns:w14="http://schemas.microsoft.com/office/word/2010/wordml" xmlns:w15="http://schemas.microsoft.com/office/word/2012/wordml" xmlns:w16cid="http://schemas.microsoft.com/office/word/2016/wordml/cid" xmlns:w16se="http://schemas.microsoft.com/office/word/2015/wordml/symex" xmlns:wpg="http://schemas.microsoft.com/office/word/2010/wordprocessingGroup" xmlns:wpi="http://schemas.microsoft.com/office/word/2010/wordprocessingInk" xmlns:wps="http://schemas.microsoft.com/office/word/2010/wordprocessingShape" xmlns:a14="http://schemas.microsoft.com/office/drawing/2010/main" val="0"/>
+                                <a14:useLocalDpi xmlns:a14="http://schemas.microsoft.com/office/drawing/2010/main" xmlns:wps="http://schemas.microsoft.com/office/word/2010/wordprocessingShape" xmlns:wpi="http://schemas.microsoft.com/office/word/2010/wordprocessingInk" xmlns:wpg="http://schemas.microsoft.com/office/word/2010/wordprocessingGroup" xmlns:w16se="http://schemas.microsoft.com/office/word/2015/wordml/symex" xmlns:w16cid="http://schemas.microsoft.com/office/word/2016/wordml/cid" xmlns:w15="http://schemas.microsoft.com/office/word/2012/wordml" xmlns:w14="http://schemas.microsoft.com/office/word/2010/wordml" xmlns:w="http://schemas.openxmlformats.org/wordprocessingml/2006/main" xmlns:w10="urn:schemas-microsoft-com:office:word" xmlns:wp14="http://schemas.microsoft.com/office/word/2010/wordprocessingDrawing" xmlns:v="urn:schemas-microsoft-com:vml" xmlns:o="urn:schemas-microsoft-com:office:office" xmlns:am3d="http://schemas.microsoft.com/office/drawing/2017/model3d" xmlns:aink="http://schemas.microsoft.com/office/drawing/2016/ink" xmlns:mc="http://schemas.openxmlformats.org/markup-compatibility/2006" xmlns:cx8="http://schemas.microsoft.com/office/drawing/2016/5/14/chartex" xmlns:cx7="http://schemas.microsoft.com/office/drawing/2016/5/13/chartex" xmlns:cx6="http://schemas.microsoft.com/office/drawing/2016/5/12/chartex" xmlns:cx5="http://schemas.microsoft.com/office/drawing/2016/5/11/chartex" xmlns:cx4="http://schemas.microsoft.com/office/drawing/2016/5/10/chartex" xmlns:cx3="http://schemas.microsoft.com/office/drawing/2016/5/9/chartex" xmlns:cx2="http://schemas.microsoft.com/office/drawing/2015/10/21/chartex" xmlns:cx1="http://schemas.microsoft.com/office/drawing/2015/9/8/chartex" xmlns:cx="http://schemas.microsoft.com/office/drawing/2014/chartex" xmlns:wpc="http://schemas.microsoft.com/office/word/2010/wordprocessingCanvas" xmlns="" val="0"/>
                               </a:ext>
                             </a:extLst>
                           </a:blip>
@@ -10082,7 +10437,7 @@
                           <a:blip r:embed="rId20" cstate="print">
                             <a:extLst>
                               <a:ext uri="{28A0092B-C50C-407E-A947-70E740481C1C}">
-                                <a14:useLocalDpi xmlns="" xmlns:wpc="http://schemas.microsoft.com/office/word/2010/wordprocessingCanvas" xmlns:cx="http://schemas.microsoft.com/office/drawing/2014/chartex" xmlns:cx1="http://schemas.microsoft.com/office/drawing/2015/9/8/chartex" xmlns:cx2="http://schemas.microsoft.com/office/drawing/2015/10/21/chartex" xmlns:cx3="http://schemas.microsoft.com/office/drawing/2016/5/9/chartex" xmlns:cx4="http://schemas.microsoft.com/office/drawing/2016/5/10/chartex" xmlns:cx5="http://schemas.microsoft.com/office/drawing/2016/5/11/chartex" xmlns:cx6="http://schemas.microsoft.com/office/drawing/2016/5/12/chartex" xmlns:cx7="http://schemas.microsoft.com/office/drawing/2016/5/13/chartex" xmlns:cx8="http://schemas.microsoft.com/office/drawing/2016/5/14/chartex" xmlns:mc="http://schemas.openxmlformats.org/markup-compatibility/2006" xmlns:aink="http://schemas.microsoft.com/office/drawing/2016/ink" xmlns:am3d="http://schemas.microsoft.com/office/drawing/2017/model3d" xmlns:o="urn:schemas-microsoft-com:office:office" xmlns:v="urn:schemas-microsoft-com:vml" xmlns:wp14="http://schemas.microsoft.com/office/word/2010/wordprocessingDrawing" xmlns:w10="urn:schemas-microsoft-com:office:word" xmlns:w="http://schemas.openxmlformats.org/wordprocessingml/2006/main" xmlns:w14="http://schemas.microsoft.com/office/word/2010/wordml" xmlns:w15="http://schemas.microsoft.com/office/word/2012/wordml" xmlns:w16cid="http://schemas.microsoft.com/office/word/2016/wordml/cid" xmlns:w16se="http://schemas.microsoft.com/office/word/2015/wordml/symex" xmlns:wpg="http://schemas.microsoft.com/office/word/2010/wordprocessingGroup" xmlns:wpi="http://schemas.microsoft.com/office/word/2010/wordprocessingInk" xmlns:wps="http://schemas.microsoft.com/office/word/2010/wordprocessingShape" xmlns:a14="http://schemas.microsoft.com/office/drawing/2010/main" val="0"/>
+                                <a14:useLocalDpi xmlns:a14="http://schemas.microsoft.com/office/drawing/2010/main" xmlns:wps="http://schemas.microsoft.com/office/word/2010/wordprocessingShape" xmlns:wpi="http://schemas.microsoft.com/office/word/2010/wordprocessingInk" xmlns:wpg="http://schemas.microsoft.com/office/word/2010/wordprocessingGroup" xmlns:w16se="http://schemas.microsoft.com/office/word/2015/wordml/symex" xmlns:w16cid="http://schemas.microsoft.com/office/word/2016/wordml/cid" xmlns:w15="http://schemas.microsoft.com/office/word/2012/wordml" xmlns:w14="http://schemas.microsoft.com/office/word/2010/wordml" xmlns:w="http://schemas.openxmlformats.org/wordprocessingml/2006/main" xmlns:w10="urn:schemas-microsoft-com:office:word" xmlns:wp14="http://schemas.microsoft.com/office/word/2010/wordprocessingDrawing" xmlns:v="urn:schemas-microsoft-com:vml" xmlns:o="urn:schemas-microsoft-com:office:office" xmlns:am3d="http://schemas.microsoft.com/office/drawing/2017/model3d" xmlns:aink="http://schemas.microsoft.com/office/drawing/2016/ink" xmlns:mc="http://schemas.openxmlformats.org/markup-compatibility/2006" xmlns:cx8="http://schemas.microsoft.com/office/drawing/2016/5/14/chartex" xmlns:cx7="http://schemas.microsoft.com/office/drawing/2016/5/13/chartex" xmlns:cx6="http://schemas.microsoft.com/office/drawing/2016/5/12/chartex" xmlns:cx5="http://schemas.microsoft.com/office/drawing/2016/5/11/chartex" xmlns:cx4="http://schemas.microsoft.com/office/drawing/2016/5/10/chartex" xmlns:cx3="http://schemas.microsoft.com/office/drawing/2016/5/9/chartex" xmlns:cx2="http://schemas.microsoft.com/office/drawing/2015/10/21/chartex" xmlns:cx1="http://schemas.microsoft.com/office/drawing/2015/9/8/chartex" xmlns:cx="http://schemas.microsoft.com/office/drawing/2014/chartex" xmlns:wpc="http://schemas.microsoft.com/office/word/2010/wordprocessingCanvas" xmlns="" val="0"/>
                               </a:ext>
                             </a:extLst>
                           </a:blip>
@@ -10157,7 +10512,7 @@
                           <a:blip r:embed="rId21" cstate="print">
                             <a:extLst>
                               <a:ext uri="{28A0092B-C50C-407E-A947-70E740481C1C}">
-                                <a14:useLocalDpi xmlns="" xmlns:wpc="http://schemas.microsoft.com/office/word/2010/wordprocessingCanvas" xmlns:cx="http://schemas.microsoft.com/office/drawing/2014/chartex" xmlns:cx1="http://schemas.microsoft.com/office/drawing/2015/9/8/chartex" xmlns:cx2="http://schemas.microsoft.com/office/drawing/2015/10/21/chartex" xmlns:cx3="http://schemas.microsoft.com/office/drawing/2016/5/9/chartex" xmlns:cx4="http://schemas.microsoft.com/office/drawing/2016/5/10/chartex" xmlns:cx5="http://schemas.microsoft.com/office/drawing/2016/5/11/chartex" xmlns:cx6="http://schemas.microsoft.com/office/drawing/2016/5/12/chartex" xmlns:cx7="http://schemas.microsoft.com/office/drawing/2016/5/13/chartex" xmlns:cx8="http://schemas.microsoft.com/office/drawing/2016/5/14/chartex" xmlns:mc="http://schemas.openxmlformats.org/markup-compatibility/2006" xmlns:aink="http://schemas.microsoft.com/office/drawing/2016/ink" xmlns:am3d="http://schemas.microsoft.com/office/drawing/2017/model3d" xmlns:o="urn:schemas-microsoft-com:office:office" xmlns:v="urn:schemas-microsoft-com:vml" xmlns:wp14="http://schemas.microsoft.com/office/word/2010/wordprocessingDrawing" xmlns:w10="urn:schemas-microsoft-com:office:word" xmlns:w="http://schemas.openxmlformats.org/wordprocessingml/2006/main" xmlns:w14="http://schemas.microsoft.com/office/word/2010/wordml" xmlns:w15="http://schemas.microsoft.com/office/word/2012/wordml" xmlns:w16cid="http://schemas.microsoft.com/office/word/2016/wordml/cid" xmlns:w16se="http://schemas.microsoft.com/office/word/2015/wordml/symex" xmlns:wpg="http://schemas.microsoft.com/office/word/2010/wordprocessingGroup" xmlns:wpi="http://schemas.microsoft.com/office/word/2010/wordprocessingInk" xmlns:wps="http://schemas.microsoft.com/office/word/2010/wordprocessingShape" xmlns:a14="http://schemas.microsoft.com/office/drawing/2010/main" val="0"/>
+                                <a14:useLocalDpi xmlns:a14="http://schemas.microsoft.com/office/drawing/2010/main" xmlns:wps="http://schemas.microsoft.com/office/word/2010/wordprocessingShape" xmlns:wpi="http://schemas.microsoft.com/office/word/2010/wordprocessingInk" xmlns:wpg="http://schemas.microsoft.com/office/word/2010/wordprocessingGroup" xmlns:w16se="http://schemas.microsoft.com/office/word/2015/wordml/symex" xmlns:w16cid="http://schemas.microsoft.com/office/word/2016/wordml/cid" xmlns:w15="http://schemas.microsoft.com/office/word/2012/wordml" xmlns:w14="http://schemas.microsoft.com/office/word/2010/wordml" xmlns:w="http://schemas.openxmlformats.org/wordprocessingml/2006/main" xmlns:w10="urn:schemas-microsoft-com:office:word" xmlns:wp14="http://schemas.microsoft.com/office/word/2010/wordprocessingDrawing" xmlns:v="urn:schemas-microsoft-com:vml" xmlns:o="urn:schemas-microsoft-com:office:office" xmlns:am3d="http://schemas.microsoft.com/office/drawing/2017/model3d" xmlns:aink="http://schemas.microsoft.com/office/drawing/2016/ink" xmlns:mc="http://schemas.openxmlformats.org/markup-compatibility/2006" xmlns:cx8="http://schemas.microsoft.com/office/drawing/2016/5/14/chartex" xmlns:cx7="http://schemas.microsoft.com/office/drawing/2016/5/13/chartex" xmlns:cx6="http://schemas.microsoft.com/office/drawing/2016/5/12/chartex" xmlns:cx5="http://schemas.microsoft.com/office/drawing/2016/5/11/chartex" xmlns:cx4="http://schemas.microsoft.com/office/drawing/2016/5/10/chartex" xmlns:cx3="http://schemas.microsoft.com/office/drawing/2016/5/9/chartex" xmlns:cx2="http://schemas.microsoft.com/office/drawing/2015/10/21/chartex" xmlns:cx1="http://schemas.microsoft.com/office/drawing/2015/9/8/chartex" xmlns:cx="http://schemas.microsoft.com/office/drawing/2014/chartex" xmlns:wpc="http://schemas.microsoft.com/office/word/2010/wordprocessingCanvas" xmlns="" val="0"/>
                               </a:ext>
                             </a:extLst>
                           </a:blip>
@@ -10238,7 +10593,7 @@
                           <a:blip r:embed="rId22" cstate="print">
                             <a:extLst>
                               <a:ext uri="{28A0092B-C50C-407E-A947-70E740481C1C}">
-                                <a14:useLocalDpi xmlns="" xmlns:wpc="http://schemas.microsoft.com/office/word/2010/wordprocessingCanvas" xmlns:cx="http://schemas.microsoft.com/office/drawing/2014/chartex" xmlns:cx1="http://schemas.microsoft.com/office/drawing/2015/9/8/chartex" xmlns:cx2="http://schemas.microsoft.com/office/drawing/2015/10/21/chartex" xmlns:cx3="http://schemas.microsoft.com/office/drawing/2016/5/9/chartex" xmlns:cx4="http://schemas.microsoft.com/office/drawing/2016/5/10/chartex" xmlns:cx5="http://schemas.microsoft.com/office/drawing/2016/5/11/chartex" xmlns:cx6="http://schemas.microsoft.com/office/drawing/2016/5/12/chartex" xmlns:cx7="http://schemas.microsoft.com/office/drawing/2016/5/13/chartex" xmlns:cx8="http://schemas.microsoft.com/office/drawing/2016/5/14/chartex" xmlns:mc="http://schemas.openxmlformats.org/markup-compatibility/2006" xmlns:aink="http://schemas.microsoft.com/office/drawing/2016/ink" xmlns:am3d="http://schemas.microsoft.com/office/drawing/2017/model3d" xmlns:o="urn:schemas-microsoft-com:office:office" xmlns:v="urn:schemas-microsoft-com:vml" xmlns:wp14="http://schemas.microsoft.com/office/word/2010/wordprocessingDrawing" xmlns:w10="urn:schemas-microsoft-com:office:word" xmlns:w="http://schemas.openxmlformats.org/wordprocessingml/2006/main" xmlns:w14="http://schemas.microsoft.com/office/word/2010/wordml" xmlns:w15="http://schemas.microsoft.com/office/word/2012/wordml" xmlns:w16cid="http://schemas.microsoft.com/office/word/2016/wordml/cid" xmlns:w16se="http://schemas.microsoft.com/office/word/2015/wordml/symex" xmlns:wpg="http://schemas.microsoft.com/office/word/2010/wordprocessingGroup" xmlns:wpi="http://schemas.microsoft.com/office/word/2010/wordprocessingInk" xmlns:wps="http://schemas.microsoft.com/office/word/2010/wordprocessingShape" xmlns:a14="http://schemas.microsoft.com/office/drawing/2010/main" val="0"/>
+                                <a14:useLocalDpi xmlns:a14="http://schemas.microsoft.com/office/drawing/2010/main" xmlns:wps="http://schemas.microsoft.com/office/word/2010/wordprocessingShape" xmlns:wpi="http://schemas.microsoft.com/office/word/2010/wordprocessingInk" xmlns:wpg="http://schemas.microsoft.com/office/word/2010/wordprocessingGroup" xmlns:w16se="http://schemas.microsoft.com/office/word/2015/wordml/symex" xmlns:w16cid="http://schemas.microsoft.com/office/word/2016/wordml/cid" xmlns:w15="http://schemas.microsoft.com/office/word/2012/wordml" xmlns:w14="http://schemas.microsoft.com/office/word/2010/wordml" xmlns:w="http://schemas.openxmlformats.org/wordprocessingml/2006/main" xmlns:w10="urn:schemas-microsoft-com:office:word" xmlns:wp14="http://schemas.microsoft.com/office/word/2010/wordprocessingDrawing" xmlns:v="urn:schemas-microsoft-com:vml" xmlns:o="urn:schemas-microsoft-com:office:office" xmlns:am3d="http://schemas.microsoft.com/office/drawing/2017/model3d" xmlns:aink="http://schemas.microsoft.com/office/drawing/2016/ink" xmlns:mc="http://schemas.openxmlformats.org/markup-compatibility/2006" xmlns:cx8="http://schemas.microsoft.com/office/drawing/2016/5/14/chartex" xmlns:cx7="http://schemas.microsoft.com/office/drawing/2016/5/13/chartex" xmlns:cx6="http://schemas.microsoft.com/office/drawing/2016/5/12/chartex" xmlns:cx5="http://schemas.microsoft.com/office/drawing/2016/5/11/chartex" xmlns:cx4="http://schemas.microsoft.com/office/drawing/2016/5/10/chartex" xmlns:cx3="http://schemas.microsoft.com/office/drawing/2016/5/9/chartex" xmlns:cx2="http://schemas.microsoft.com/office/drawing/2015/10/21/chartex" xmlns:cx1="http://schemas.microsoft.com/office/drawing/2015/9/8/chartex" xmlns:cx="http://schemas.microsoft.com/office/drawing/2014/chartex" xmlns:wpc="http://schemas.microsoft.com/office/word/2010/wordprocessingCanvas" xmlns="" val="0"/>
                               </a:ext>
                             </a:extLst>
                           </a:blip>
@@ -10310,7 +10665,7 @@
                           <a:blip r:embed="rId23" cstate="print">
                             <a:extLst>
                               <a:ext uri="{28A0092B-C50C-407E-A947-70E740481C1C}">
-                                <a14:useLocalDpi xmlns="" xmlns:wpc="http://schemas.microsoft.com/office/word/2010/wordprocessingCanvas" xmlns:cx="http://schemas.microsoft.com/office/drawing/2014/chartex" xmlns:cx1="http://schemas.microsoft.com/office/drawing/2015/9/8/chartex" xmlns:cx2="http://schemas.microsoft.com/office/drawing/2015/10/21/chartex" xmlns:cx3="http://schemas.microsoft.com/office/drawing/2016/5/9/chartex" xmlns:cx4="http://schemas.microsoft.com/office/drawing/2016/5/10/chartex" xmlns:cx5="http://schemas.microsoft.com/office/drawing/2016/5/11/chartex" xmlns:cx6="http://schemas.microsoft.com/office/drawing/2016/5/12/chartex" xmlns:cx7="http://schemas.microsoft.com/office/drawing/2016/5/13/chartex" xmlns:cx8="http://schemas.microsoft.com/office/drawing/2016/5/14/chartex" xmlns:mc="http://schemas.openxmlformats.org/markup-compatibility/2006" xmlns:aink="http://schemas.microsoft.com/office/drawing/2016/ink" xmlns:am3d="http://schemas.microsoft.com/office/drawing/2017/model3d" xmlns:o="urn:schemas-microsoft-com:office:office" xmlns:v="urn:schemas-microsoft-com:vml" xmlns:wp14="http://schemas.microsoft.com/office/word/2010/wordprocessingDrawing" xmlns:w10="urn:schemas-microsoft-com:office:word" xmlns:w="http://schemas.openxmlformats.org/wordprocessingml/2006/main" xmlns:w14="http://schemas.microsoft.com/office/word/2010/wordml" xmlns:w15="http://schemas.microsoft.com/office/word/2012/wordml" xmlns:w16cid="http://schemas.microsoft.com/office/word/2016/wordml/cid" xmlns:w16se="http://schemas.microsoft.com/office/word/2015/wordml/symex" xmlns:wpg="http://schemas.microsoft.com/office/word/2010/wordprocessingGroup" xmlns:wpi="http://schemas.microsoft.com/office/word/2010/wordprocessingInk" xmlns:wps="http://schemas.microsoft.com/office/word/2010/wordprocessingShape" xmlns:a14="http://schemas.microsoft.com/office/drawing/2010/main" val="0"/>
+                                <a14:useLocalDpi xmlns:a14="http://schemas.microsoft.com/office/drawing/2010/main" xmlns:wps="http://schemas.microsoft.com/office/word/2010/wordprocessingShape" xmlns:wpi="http://schemas.microsoft.com/office/word/2010/wordprocessingInk" xmlns:wpg="http://schemas.microsoft.com/office/word/2010/wordprocessingGroup" xmlns:w16se="http://schemas.microsoft.com/office/word/2015/wordml/symex" xmlns:w16cid="http://schemas.microsoft.com/office/word/2016/wordml/cid" xmlns:w15="http://schemas.microsoft.com/office/word/2012/wordml" xmlns:w14="http://schemas.microsoft.com/office/word/2010/wordml" xmlns:w="http://schemas.openxmlformats.org/wordprocessingml/2006/main" xmlns:w10="urn:schemas-microsoft-com:office:word" xmlns:wp14="http://schemas.microsoft.com/office/word/2010/wordprocessingDrawing" xmlns:v="urn:schemas-microsoft-com:vml" xmlns:o="urn:schemas-microsoft-com:office:office" xmlns:am3d="http://schemas.microsoft.com/office/drawing/2017/model3d" xmlns:aink="http://schemas.microsoft.com/office/drawing/2016/ink" xmlns:mc="http://schemas.openxmlformats.org/markup-compatibility/2006" xmlns:cx8="http://schemas.microsoft.com/office/drawing/2016/5/14/chartex" xmlns:cx7="http://schemas.microsoft.com/office/drawing/2016/5/13/chartex" xmlns:cx6="http://schemas.microsoft.com/office/drawing/2016/5/12/chartex" xmlns:cx5="http://schemas.microsoft.com/office/drawing/2016/5/11/chartex" xmlns:cx4="http://schemas.microsoft.com/office/drawing/2016/5/10/chartex" xmlns:cx3="http://schemas.microsoft.com/office/drawing/2016/5/9/chartex" xmlns:cx2="http://schemas.microsoft.com/office/drawing/2015/10/21/chartex" xmlns:cx1="http://schemas.microsoft.com/office/drawing/2015/9/8/chartex" xmlns:cx="http://schemas.microsoft.com/office/drawing/2014/chartex" xmlns:wpc="http://schemas.microsoft.com/office/word/2010/wordprocessingCanvas" xmlns="" val="0"/>
                               </a:ext>
                             </a:extLst>
                           </a:blip>
@@ -11163,13 +11518,21 @@
         <w:t>s</w:t>
       </w:r>
       <w:r>
-        <w:t xml:space="preserve"> 1 and 4 are falsely recognised as ripe while they are unripe. The overall precision </w:t>
+        <w:t xml:space="preserve"> 1 and 4 are falsely recognised as ripe while they are unripe. </w:t>
+      </w:r>
+      <w:proofErr w:type="gramStart"/>
+      <w:r>
+        <w:t xml:space="preserve">The overall precision </w:t>
       </w:r>
       <w:r>
         <w:t>rises</w:t>
       </w:r>
       <w:r>
-        <w:t xml:space="preserve"> which resulted in higher values for the best results. The training duration was only </w:t>
+        <w:t xml:space="preserve"> which resulted in higher values for the best results.</w:t>
+      </w:r>
+      <w:proofErr w:type="gramEnd"/>
+      <w:r>
+        <w:t xml:space="preserve"> The training duration was only </w:t>
       </w:r>
       <w:r>
         <w:t>four</w:t>
@@ -11832,7 +12195,7 @@
                           <a:blip r:embed="rId24" cstate="print">
                             <a:extLst>
                               <a:ext uri="{28A0092B-C50C-407E-A947-70E740481C1C}">
-                                <a14:useLocalDpi xmlns="" xmlns:wpc="http://schemas.microsoft.com/office/word/2010/wordprocessingCanvas" xmlns:cx="http://schemas.microsoft.com/office/drawing/2014/chartex" xmlns:cx1="http://schemas.microsoft.com/office/drawing/2015/9/8/chartex" xmlns:cx2="http://schemas.microsoft.com/office/drawing/2015/10/21/chartex" xmlns:cx3="http://schemas.microsoft.com/office/drawing/2016/5/9/chartex" xmlns:cx4="http://schemas.microsoft.com/office/drawing/2016/5/10/chartex" xmlns:cx5="http://schemas.microsoft.com/office/drawing/2016/5/11/chartex" xmlns:cx6="http://schemas.microsoft.com/office/drawing/2016/5/12/chartex" xmlns:cx7="http://schemas.microsoft.com/office/drawing/2016/5/13/chartex" xmlns:cx8="http://schemas.microsoft.com/office/drawing/2016/5/14/chartex" xmlns:mc="http://schemas.openxmlformats.org/markup-compatibility/2006" xmlns:aink="http://schemas.microsoft.com/office/drawing/2016/ink" xmlns:am3d="http://schemas.microsoft.com/office/drawing/2017/model3d" xmlns:o="urn:schemas-microsoft-com:office:office" xmlns:v="urn:schemas-microsoft-com:vml" xmlns:wp14="http://schemas.microsoft.com/office/word/2010/wordprocessingDrawing" xmlns:w10="urn:schemas-microsoft-com:office:word" xmlns:w="http://schemas.openxmlformats.org/wordprocessingml/2006/main" xmlns:w14="http://schemas.microsoft.com/office/word/2010/wordml" xmlns:w15="http://schemas.microsoft.com/office/word/2012/wordml" xmlns:w16cid="http://schemas.microsoft.com/office/word/2016/wordml/cid" xmlns:w16se="http://schemas.microsoft.com/office/word/2015/wordml/symex" xmlns:wpg="http://schemas.microsoft.com/office/word/2010/wordprocessingGroup" xmlns:wpi="http://schemas.microsoft.com/office/word/2010/wordprocessingInk" xmlns:wps="http://schemas.microsoft.com/office/word/2010/wordprocessingShape" xmlns:a14="http://schemas.microsoft.com/office/drawing/2010/main" val="0"/>
+                                <a14:useLocalDpi xmlns:a14="http://schemas.microsoft.com/office/drawing/2010/main" xmlns:wps="http://schemas.microsoft.com/office/word/2010/wordprocessingShape" xmlns:wpi="http://schemas.microsoft.com/office/word/2010/wordprocessingInk" xmlns:wpg="http://schemas.microsoft.com/office/word/2010/wordprocessingGroup" xmlns:w16se="http://schemas.microsoft.com/office/word/2015/wordml/symex" xmlns:w16cid="http://schemas.microsoft.com/office/word/2016/wordml/cid" xmlns:w15="http://schemas.microsoft.com/office/word/2012/wordml" xmlns:w14="http://schemas.microsoft.com/office/word/2010/wordml" xmlns:w="http://schemas.openxmlformats.org/wordprocessingml/2006/main" xmlns:w10="urn:schemas-microsoft-com:office:word" xmlns:wp14="http://schemas.microsoft.com/office/word/2010/wordprocessingDrawing" xmlns:v="urn:schemas-microsoft-com:vml" xmlns:o="urn:schemas-microsoft-com:office:office" xmlns:am3d="http://schemas.microsoft.com/office/drawing/2017/model3d" xmlns:aink="http://schemas.microsoft.com/office/drawing/2016/ink" xmlns:mc="http://schemas.openxmlformats.org/markup-compatibility/2006" xmlns:cx8="http://schemas.microsoft.com/office/drawing/2016/5/14/chartex" xmlns:cx7="http://schemas.microsoft.com/office/drawing/2016/5/13/chartex" xmlns:cx6="http://schemas.microsoft.com/office/drawing/2016/5/12/chartex" xmlns:cx5="http://schemas.microsoft.com/office/drawing/2016/5/11/chartex" xmlns:cx4="http://schemas.microsoft.com/office/drawing/2016/5/10/chartex" xmlns:cx3="http://schemas.microsoft.com/office/drawing/2016/5/9/chartex" xmlns:cx2="http://schemas.microsoft.com/office/drawing/2015/10/21/chartex" xmlns:cx1="http://schemas.microsoft.com/office/drawing/2015/9/8/chartex" xmlns:cx="http://schemas.microsoft.com/office/drawing/2014/chartex" xmlns:wpc="http://schemas.microsoft.com/office/word/2010/wordprocessingCanvas" xmlns="" val="0"/>
                               </a:ext>
                             </a:extLst>
                           </a:blip>
@@ -11927,7 +12290,7 @@
                           <a:blip r:embed="rId25" cstate="print">
                             <a:extLst>
                               <a:ext uri="{28A0092B-C50C-407E-A947-70E740481C1C}">
-                                <a14:useLocalDpi xmlns="" xmlns:wpc="http://schemas.microsoft.com/office/word/2010/wordprocessingCanvas" xmlns:cx="http://schemas.microsoft.com/office/drawing/2014/chartex" xmlns:cx1="http://schemas.microsoft.com/office/drawing/2015/9/8/chartex" xmlns:cx2="http://schemas.microsoft.com/office/drawing/2015/10/21/chartex" xmlns:cx3="http://schemas.microsoft.com/office/drawing/2016/5/9/chartex" xmlns:cx4="http://schemas.microsoft.com/office/drawing/2016/5/10/chartex" xmlns:cx5="http://schemas.microsoft.com/office/drawing/2016/5/11/chartex" xmlns:cx6="http://schemas.microsoft.com/office/drawing/2016/5/12/chartex" xmlns:cx7="http://schemas.microsoft.com/office/drawing/2016/5/13/chartex" xmlns:cx8="http://schemas.microsoft.com/office/drawing/2016/5/14/chartex" xmlns:mc="http://schemas.openxmlformats.org/markup-compatibility/2006" xmlns:aink="http://schemas.microsoft.com/office/drawing/2016/ink" xmlns:am3d="http://schemas.microsoft.com/office/drawing/2017/model3d" xmlns:o="urn:schemas-microsoft-com:office:office" xmlns:v="urn:schemas-microsoft-com:vml" xmlns:wp14="http://schemas.microsoft.com/office/word/2010/wordprocessingDrawing" xmlns:w10="urn:schemas-microsoft-com:office:word" xmlns:w="http://schemas.openxmlformats.org/wordprocessingml/2006/main" xmlns:w14="http://schemas.microsoft.com/office/word/2010/wordml" xmlns:w15="http://schemas.microsoft.com/office/word/2012/wordml" xmlns:w16cid="http://schemas.microsoft.com/office/word/2016/wordml/cid" xmlns:w16se="http://schemas.microsoft.com/office/word/2015/wordml/symex" xmlns:wpg="http://schemas.microsoft.com/office/word/2010/wordprocessingGroup" xmlns:wpi="http://schemas.microsoft.com/office/word/2010/wordprocessingInk" xmlns:wps="http://schemas.microsoft.com/office/word/2010/wordprocessingShape" xmlns:a14="http://schemas.microsoft.com/office/drawing/2010/main" val="0"/>
+                                <a14:useLocalDpi xmlns:a14="http://schemas.microsoft.com/office/drawing/2010/main" xmlns:wps="http://schemas.microsoft.com/office/word/2010/wordprocessingShape" xmlns:wpi="http://schemas.microsoft.com/office/word/2010/wordprocessingInk" xmlns:wpg="http://schemas.microsoft.com/office/word/2010/wordprocessingGroup" xmlns:w16se="http://schemas.microsoft.com/office/word/2015/wordml/symex" xmlns:w16cid="http://schemas.microsoft.com/office/word/2016/wordml/cid" xmlns:w15="http://schemas.microsoft.com/office/word/2012/wordml" xmlns:w14="http://schemas.microsoft.com/office/word/2010/wordml" xmlns:w="http://schemas.openxmlformats.org/wordprocessingml/2006/main" xmlns:w10="urn:schemas-microsoft-com:office:word" xmlns:wp14="http://schemas.microsoft.com/office/word/2010/wordprocessingDrawing" xmlns:v="urn:schemas-microsoft-com:vml" xmlns:o="urn:schemas-microsoft-com:office:office" xmlns:am3d="http://schemas.microsoft.com/office/drawing/2017/model3d" xmlns:aink="http://schemas.microsoft.com/office/drawing/2016/ink" xmlns:mc="http://schemas.openxmlformats.org/markup-compatibility/2006" xmlns:cx8="http://schemas.microsoft.com/office/drawing/2016/5/14/chartex" xmlns:cx7="http://schemas.microsoft.com/office/drawing/2016/5/13/chartex" xmlns:cx6="http://schemas.microsoft.com/office/drawing/2016/5/12/chartex" xmlns:cx5="http://schemas.microsoft.com/office/drawing/2016/5/11/chartex" xmlns:cx4="http://schemas.microsoft.com/office/drawing/2016/5/10/chartex" xmlns:cx3="http://schemas.microsoft.com/office/drawing/2016/5/9/chartex" xmlns:cx2="http://schemas.microsoft.com/office/drawing/2015/10/21/chartex" xmlns:cx1="http://schemas.microsoft.com/office/drawing/2015/9/8/chartex" xmlns:cx="http://schemas.microsoft.com/office/drawing/2014/chartex" xmlns:wpc="http://schemas.microsoft.com/office/word/2010/wordprocessingCanvas" xmlns="" val="0"/>
                               </a:ext>
                             </a:extLst>
                           </a:blip>
@@ -11948,7 +12311,7 @@
                           </a:ln>
                           <a:extLst>
                             <a:ext uri="{53640926-AAD7-44D8-BBD7-CCE9431645EC}">
-                              <a14:shadowObscured xmlns="" xmlns:wpc="http://schemas.microsoft.com/office/word/2010/wordprocessingCanvas" xmlns:cx="http://schemas.microsoft.com/office/drawing/2014/chartex" xmlns:cx1="http://schemas.microsoft.com/office/drawing/2015/9/8/chartex" xmlns:cx2="http://schemas.microsoft.com/office/drawing/2015/10/21/chartex" xmlns:cx3="http://schemas.microsoft.com/office/drawing/2016/5/9/chartex" xmlns:cx4="http://schemas.microsoft.com/office/drawing/2016/5/10/chartex" xmlns:cx5="http://schemas.microsoft.com/office/drawing/2016/5/11/chartex" xmlns:cx6="http://schemas.microsoft.com/office/drawing/2016/5/12/chartex" xmlns:cx7="http://schemas.microsoft.com/office/drawing/2016/5/13/chartex" xmlns:cx8="http://schemas.microsoft.com/office/drawing/2016/5/14/chartex" xmlns:mc="http://schemas.openxmlformats.org/markup-compatibility/2006" xmlns:aink="http://schemas.microsoft.com/office/drawing/2016/ink" xmlns:am3d="http://schemas.microsoft.com/office/drawing/2017/model3d" xmlns:o="urn:schemas-microsoft-com:office:office" xmlns:v="urn:schemas-microsoft-com:vml" xmlns:wp14="http://schemas.microsoft.com/office/word/2010/wordprocessingDrawing" xmlns:w10="urn:schemas-microsoft-com:office:word" xmlns:w="http://schemas.openxmlformats.org/wordprocessingml/2006/main" xmlns:w14="http://schemas.microsoft.com/office/word/2010/wordml" xmlns:w15="http://schemas.microsoft.com/office/word/2012/wordml" xmlns:w16cid="http://schemas.microsoft.com/office/word/2016/wordml/cid" xmlns:w16se="http://schemas.microsoft.com/office/word/2015/wordml/symex" xmlns:wpg="http://schemas.microsoft.com/office/word/2010/wordprocessingGroup" xmlns:wpi="http://schemas.microsoft.com/office/word/2010/wordprocessingInk" xmlns:wps="http://schemas.microsoft.com/office/word/2010/wordprocessingShape" xmlns:a14="http://schemas.microsoft.com/office/drawing/2010/main"/>
+                              <a14:shadowObscured xmlns:a14="http://schemas.microsoft.com/office/drawing/2010/main" xmlns:wps="http://schemas.microsoft.com/office/word/2010/wordprocessingShape" xmlns:wpi="http://schemas.microsoft.com/office/word/2010/wordprocessingInk" xmlns:wpg="http://schemas.microsoft.com/office/word/2010/wordprocessingGroup" xmlns:w16se="http://schemas.microsoft.com/office/word/2015/wordml/symex" xmlns:w16cid="http://schemas.microsoft.com/office/word/2016/wordml/cid" xmlns:w15="http://schemas.microsoft.com/office/word/2012/wordml" xmlns:w14="http://schemas.microsoft.com/office/word/2010/wordml" xmlns:w="http://schemas.openxmlformats.org/wordprocessingml/2006/main" xmlns:w10="urn:schemas-microsoft-com:office:word" xmlns:wp14="http://schemas.microsoft.com/office/word/2010/wordprocessingDrawing" xmlns:v="urn:schemas-microsoft-com:vml" xmlns:o="urn:schemas-microsoft-com:office:office" xmlns:am3d="http://schemas.microsoft.com/office/drawing/2017/model3d" xmlns:aink="http://schemas.microsoft.com/office/drawing/2016/ink" xmlns:mc="http://schemas.openxmlformats.org/markup-compatibility/2006" xmlns:cx8="http://schemas.microsoft.com/office/drawing/2016/5/14/chartex" xmlns:cx7="http://schemas.microsoft.com/office/drawing/2016/5/13/chartex" xmlns:cx6="http://schemas.microsoft.com/office/drawing/2016/5/12/chartex" xmlns:cx5="http://schemas.microsoft.com/office/drawing/2016/5/11/chartex" xmlns:cx4="http://schemas.microsoft.com/office/drawing/2016/5/10/chartex" xmlns:cx3="http://schemas.microsoft.com/office/drawing/2016/5/9/chartex" xmlns:cx2="http://schemas.microsoft.com/office/drawing/2015/10/21/chartex" xmlns:cx1="http://schemas.microsoft.com/office/drawing/2015/9/8/chartex" xmlns:cx="http://schemas.microsoft.com/office/drawing/2014/chartex" xmlns:wpc="http://schemas.microsoft.com/office/word/2010/wordprocessingCanvas" xmlns=""/>
                             </a:ext>
                           </a:extLst>
                         </pic:spPr>
@@ -12025,7 +12388,7 @@
                           <a:blip r:embed="rId26" cstate="print">
                             <a:extLst>
                               <a:ext uri="{28A0092B-C50C-407E-A947-70E740481C1C}">
-                                <a14:useLocalDpi xmlns="" xmlns:wpc="http://schemas.microsoft.com/office/word/2010/wordprocessingCanvas" xmlns:cx="http://schemas.microsoft.com/office/drawing/2014/chartex" xmlns:cx1="http://schemas.microsoft.com/office/drawing/2015/9/8/chartex" xmlns:cx2="http://schemas.microsoft.com/office/drawing/2015/10/21/chartex" xmlns:cx3="http://schemas.microsoft.com/office/drawing/2016/5/9/chartex" xmlns:cx4="http://schemas.microsoft.com/office/drawing/2016/5/10/chartex" xmlns:cx5="http://schemas.microsoft.com/office/drawing/2016/5/11/chartex" xmlns:cx6="http://schemas.microsoft.com/office/drawing/2016/5/12/chartex" xmlns:cx7="http://schemas.microsoft.com/office/drawing/2016/5/13/chartex" xmlns:cx8="http://schemas.microsoft.com/office/drawing/2016/5/14/chartex" xmlns:mc="http://schemas.openxmlformats.org/markup-compatibility/2006" xmlns:aink="http://schemas.microsoft.com/office/drawing/2016/ink" xmlns:am3d="http://schemas.microsoft.com/office/drawing/2017/model3d" xmlns:o="urn:schemas-microsoft-com:office:office" xmlns:v="urn:schemas-microsoft-com:vml" xmlns:wp14="http://schemas.microsoft.com/office/word/2010/wordprocessingDrawing" xmlns:w10="urn:schemas-microsoft-com:office:word" xmlns:w="http://schemas.openxmlformats.org/wordprocessingml/2006/main" xmlns:w14="http://schemas.microsoft.com/office/word/2010/wordml" xmlns:w15="http://schemas.microsoft.com/office/word/2012/wordml" xmlns:w16cid="http://schemas.microsoft.com/office/word/2016/wordml/cid" xmlns:w16se="http://schemas.microsoft.com/office/word/2015/wordml/symex" xmlns:wpg="http://schemas.microsoft.com/office/word/2010/wordprocessingGroup" xmlns:wpi="http://schemas.microsoft.com/office/word/2010/wordprocessingInk" xmlns:wps="http://schemas.microsoft.com/office/word/2010/wordprocessingShape" xmlns:a14="http://schemas.microsoft.com/office/drawing/2010/main" val="0"/>
+                                <a14:useLocalDpi xmlns:a14="http://schemas.microsoft.com/office/drawing/2010/main" xmlns:wps="http://schemas.microsoft.com/office/word/2010/wordprocessingShape" xmlns:wpi="http://schemas.microsoft.com/office/word/2010/wordprocessingInk" xmlns:wpg="http://schemas.microsoft.com/office/word/2010/wordprocessingGroup" xmlns:w16se="http://schemas.microsoft.com/office/word/2015/wordml/symex" xmlns:w16cid="http://schemas.microsoft.com/office/word/2016/wordml/cid" xmlns:w15="http://schemas.microsoft.com/office/word/2012/wordml" xmlns:w14="http://schemas.microsoft.com/office/word/2010/wordml" xmlns:w="http://schemas.openxmlformats.org/wordprocessingml/2006/main" xmlns:w10="urn:schemas-microsoft-com:office:word" xmlns:wp14="http://schemas.microsoft.com/office/word/2010/wordprocessingDrawing" xmlns:v="urn:schemas-microsoft-com:vml" xmlns:o="urn:schemas-microsoft-com:office:office" xmlns:am3d="http://schemas.microsoft.com/office/drawing/2017/model3d" xmlns:aink="http://schemas.microsoft.com/office/drawing/2016/ink" xmlns:mc="http://schemas.openxmlformats.org/markup-compatibility/2006" xmlns:cx8="http://schemas.microsoft.com/office/drawing/2016/5/14/chartex" xmlns:cx7="http://schemas.microsoft.com/office/drawing/2016/5/13/chartex" xmlns:cx6="http://schemas.microsoft.com/office/drawing/2016/5/12/chartex" xmlns:cx5="http://schemas.microsoft.com/office/drawing/2016/5/11/chartex" xmlns:cx4="http://schemas.microsoft.com/office/drawing/2016/5/10/chartex" xmlns:cx3="http://schemas.microsoft.com/office/drawing/2016/5/9/chartex" xmlns:cx2="http://schemas.microsoft.com/office/drawing/2015/10/21/chartex" xmlns:cx1="http://schemas.microsoft.com/office/drawing/2015/9/8/chartex" xmlns:cx="http://schemas.microsoft.com/office/drawing/2014/chartex" xmlns:wpc="http://schemas.microsoft.com/office/word/2010/wordprocessingCanvas" xmlns="" val="0"/>
                               </a:ext>
                             </a:extLst>
                           </a:blip>
@@ -12046,7 +12409,7 @@
                           </a:ln>
                           <a:extLst>
                             <a:ext uri="{53640926-AAD7-44D8-BBD7-CCE9431645EC}">
-                              <a14:shadowObscured xmlns="" xmlns:wpc="http://schemas.microsoft.com/office/word/2010/wordprocessingCanvas" xmlns:cx="http://schemas.microsoft.com/office/drawing/2014/chartex" xmlns:cx1="http://schemas.microsoft.com/office/drawing/2015/9/8/chartex" xmlns:cx2="http://schemas.microsoft.com/office/drawing/2015/10/21/chartex" xmlns:cx3="http://schemas.microsoft.com/office/drawing/2016/5/9/chartex" xmlns:cx4="http://schemas.microsoft.com/office/drawing/2016/5/10/chartex" xmlns:cx5="http://schemas.microsoft.com/office/drawing/2016/5/11/chartex" xmlns:cx6="http://schemas.microsoft.com/office/drawing/2016/5/12/chartex" xmlns:cx7="http://schemas.microsoft.com/office/drawing/2016/5/13/chartex" xmlns:cx8="http://schemas.microsoft.com/office/drawing/2016/5/14/chartex" xmlns:mc="http://schemas.openxmlformats.org/markup-compatibility/2006" xmlns:aink="http://schemas.microsoft.com/office/drawing/2016/ink" xmlns:am3d="http://schemas.microsoft.com/office/drawing/2017/model3d" xmlns:o="urn:schemas-microsoft-com:office:office" xmlns:v="urn:schemas-microsoft-com:vml" xmlns:wp14="http://schemas.microsoft.com/office/word/2010/wordprocessingDrawing" xmlns:w10="urn:schemas-microsoft-com:office:word" xmlns:w="http://schemas.openxmlformats.org/wordprocessingml/2006/main" xmlns:w14="http://schemas.microsoft.com/office/word/2010/wordml" xmlns:w15="http://schemas.microsoft.com/office/word/2012/wordml" xmlns:w16cid="http://schemas.microsoft.com/office/word/2016/wordml/cid" xmlns:w16se="http://schemas.microsoft.com/office/word/2015/wordml/symex" xmlns:wpg="http://schemas.microsoft.com/office/word/2010/wordprocessingGroup" xmlns:wpi="http://schemas.microsoft.com/office/word/2010/wordprocessingInk" xmlns:wps="http://schemas.microsoft.com/office/word/2010/wordprocessingShape" xmlns:a14="http://schemas.microsoft.com/office/drawing/2010/main"/>
+                              <a14:shadowObscured xmlns:a14="http://schemas.microsoft.com/office/drawing/2010/main" xmlns:wps="http://schemas.microsoft.com/office/word/2010/wordprocessingShape" xmlns:wpi="http://schemas.microsoft.com/office/word/2010/wordprocessingInk" xmlns:wpg="http://schemas.microsoft.com/office/word/2010/wordprocessingGroup" xmlns:w16se="http://schemas.microsoft.com/office/word/2015/wordml/symex" xmlns:w16cid="http://schemas.microsoft.com/office/word/2016/wordml/cid" xmlns:w15="http://schemas.microsoft.com/office/word/2012/wordml" xmlns:w14="http://schemas.microsoft.com/office/word/2010/wordml" xmlns:w="http://schemas.openxmlformats.org/wordprocessingml/2006/main" xmlns:w10="urn:schemas-microsoft-com:office:word" xmlns:wp14="http://schemas.microsoft.com/office/word/2010/wordprocessingDrawing" xmlns:v="urn:schemas-microsoft-com:vml" xmlns:o="urn:schemas-microsoft-com:office:office" xmlns:am3d="http://schemas.microsoft.com/office/drawing/2017/model3d" xmlns:aink="http://schemas.microsoft.com/office/drawing/2016/ink" xmlns:mc="http://schemas.openxmlformats.org/markup-compatibility/2006" xmlns:cx8="http://schemas.microsoft.com/office/drawing/2016/5/14/chartex" xmlns:cx7="http://schemas.microsoft.com/office/drawing/2016/5/13/chartex" xmlns:cx6="http://schemas.microsoft.com/office/drawing/2016/5/12/chartex" xmlns:cx5="http://schemas.microsoft.com/office/drawing/2016/5/11/chartex" xmlns:cx4="http://schemas.microsoft.com/office/drawing/2016/5/10/chartex" xmlns:cx3="http://schemas.microsoft.com/office/drawing/2016/5/9/chartex" xmlns:cx2="http://schemas.microsoft.com/office/drawing/2015/10/21/chartex" xmlns:cx1="http://schemas.microsoft.com/office/drawing/2015/9/8/chartex" xmlns:cx="http://schemas.microsoft.com/office/drawing/2014/chartex" xmlns:wpc="http://schemas.microsoft.com/office/word/2010/wordprocessingCanvas" xmlns=""/>
                             </a:ext>
                           </a:extLst>
                         </pic:spPr>
@@ -12683,7 +13046,7 @@
                           <a:blip r:embed="rId27" cstate="print">
                             <a:extLst>
                               <a:ext uri="{28A0092B-C50C-407E-A947-70E740481C1C}">
-                                <a14:useLocalDpi xmlns="" xmlns:wpc="http://schemas.microsoft.com/office/word/2010/wordprocessingCanvas" xmlns:cx="http://schemas.microsoft.com/office/drawing/2014/chartex" xmlns:cx1="http://schemas.microsoft.com/office/drawing/2015/9/8/chartex" xmlns:cx2="http://schemas.microsoft.com/office/drawing/2015/10/21/chartex" xmlns:cx3="http://schemas.microsoft.com/office/drawing/2016/5/9/chartex" xmlns:cx4="http://schemas.microsoft.com/office/drawing/2016/5/10/chartex" xmlns:cx5="http://schemas.microsoft.com/office/drawing/2016/5/11/chartex" xmlns:cx6="http://schemas.microsoft.com/office/drawing/2016/5/12/chartex" xmlns:cx7="http://schemas.microsoft.com/office/drawing/2016/5/13/chartex" xmlns:cx8="http://schemas.microsoft.com/office/drawing/2016/5/14/chartex" xmlns:mc="http://schemas.openxmlformats.org/markup-compatibility/2006" xmlns:aink="http://schemas.microsoft.com/office/drawing/2016/ink" xmlns:am3d="http://schemas.microsoft.com/office/drawing/2017/model3d" xmlns:o="urn:schemas-microsoft-com:office:office" xmlns:v="urn:schemas-microsoft-com:vml" xmlns:wp14="http://schemas.microsoft.com/office/word/2010/wordprocessingDrawing" xmlns:w10="urn:schemas-microsoft-com:office:word" xmlns:w="http://schemas.openxmlformats.org/wordprocessingml/2006/main" xmlns:w14="http://schemas.microsoft.com/office/word/2010/wordml" xmlns:w15="http://schemas.microsoft.com/office/word/2012/wordml" xmlns:w16cid="http://schemas.microsoft.com/office/word/2016/wordml/cid" xmlns:w16se="http://schemas.microsoft.com/office/word/2015/wordml/symex" xmlns:wpg="http://schemas.microsoft.com/office/word/2010/wordprocessingGroup" xmlns:wpi="http://schemas.microsoft.com/office/word/2010/wordprocessingInk" xmlns:wps="http://schemas.microsoft.com/office/word/2010/wordprocessingShape" xmlns:a14="http://schemas.microsoft.com/office/drawing/2010/main" val="0"/>
+                                <a14:useLocalDpi xmlns:a14="http://schemas.microsoft.com/office/drawing/2010/main" xmlns:wps="http://schemas.microsoft.com/office/word/2010/wordprocessingShape" xmlns:wpi="http://schemas.microsoft.com/office/word/2010/wordprocessingInk" xmlns:wpg="http://schemas.microsoft.com/office/word/2010/wordprocessingGroup" xmlns:w16se="http://schemas.microsoft.com/office/word/2015/wordml/symex" xmlns:w16cid="http://schemas.microsoft.com/office/word/2016/wordml/cid" xmlns:w15="http://schemas.microsoft.com/office/word/2012/wordml" xmlns:w14="http://schemas.microsoft.com/office/word/2010/wordml" xmlns:w="http://schemas.openxmlformats.org/wordprocessingml/2006/main" xmlns:w10="urn:schemas-microsoft-com:office:word" xmlns:wp14="http://schemas.microsoft.com/office/word/2010/wordprocessingDrawing" xmlns:v="urn:schemas-microsoft-com:vml" xmlns:o="urn:schemas-microsoft-com:office:office" xmlns:am3d="http://schemas.microsoft.com/office/drawing/2017/model3d" xmlns:aink="http://schemas.microsoft.com/office/drawing/2016/ink" xmlns:mc="http://schemas.openxmlformats.org/markup-compatibility/2006" xmlns:cx8="http://schemas.microsoft.com/office/drawing/2016/5/14/chartex" xmlns:cx7="http://schemas.microsoft.com/office/drawing/2016/5/13/chartex" xmlns:cx6="http://schemas.microsoft.com/office/drawing/2016/5/12/chartex" xmlns:cx5="http://schemas.microsoft.com/office/drawing/2016/5/11/chartex" xmlns:cx4="http://schemas.microsoft.com/office/drawing/2016/5/10/chartex" xmlns:cx3="http://schemas.microsoft.com/office/drawing/2016/5/9/chartex" xmlns:cx2="http://schemas.microsoft.com/office/drawing/2015/10/21/chartex" xmlns:cx1="http://schemas.microsoft.com/office/drawing/2015/9/8/chartex" xmlns:cx="http://schemas.microsoft.com/office/drawing/2014/chartex" xmlns:wpc="http://schemas.microsoft.com/office/word/2010/wordprocessingCanvas" xmlns="" val="0"/>
                               </a:ext>
                             </a:extLst>
                           </a:blip>
@@ -12803,7 +13166,7 @@
                           <a:blip r:embed="rId28" cstate="print">
                             <a:extLst>
                               <a:ext uri="{28A0092B-C50C-407E-A947-70E740481C1C}">
-                                <a14:useLocalDpi xmlns="" xmlns:wpc="http://schemas.microsoft.com/office/word/2010/wordprocessingCanvas" xmlns:cx="http://schemas.microsoft.com/office/drawing/2014/chartex" xmlns:cx1="http://schemas.microsoft.com/office/drawing/2015/9/8/chartex" xmlns:cx2="http://schemas.microsoft.com/office/drawing/2015/10/21/chartex" xmlns:cx3="http://schemas.microsoft.com/office/drawing/2016/5/9/chartex" xmlns:cx4="http://schemas.microsoft.com/office/drawing/2016/5/10/chartex" xmlns:cx5="http://schemas.microsoft.com/office/drawing/2016/5/11/chartex" xmlns:cx6="http://schemas.microsoft.com/office/drawing/2016/5/12/chartex" xmlns:cx7="http://schemas.microsoft.com/office/drawing/2016/5/13/chartex" xmlns:cx8="http://schemas.microsoft.com/office/drawing/2016/5/14/chartex" xmlns:mc="http://schemas.openxmlformats.org/markup-compatibility/2006" xmlns:aink="http://schemas.microsoft.com/office/drawing/2016/ink" xmlns:am3d="http://schemas.microsoft.com/office/drawing/2017/model3d" xmlns:o="urn:schemas-microsoft-com:office:office" xmlns:v="urn:schemas-microsoft-com:vml" xmlns:wp14="http://schemas.microsoft.com/office/word/2010/wordprocessingDrawing" xmlns:w10="urn:schemas-microsoft-com:office:word" xmlns:w="http://schemas.openxmlformats.org/wordprocessingml/2006/main" xmlns:w14="http://schemas.microsoft.com/office/word/2010/wordml" xmlns:w15="http://schemas.microsoft.com/office/word/2012/wordml" xmlns:w16cid="http://schemas.microsoft.com/office/word/2016/wordml/cid" xmlns:w16se="http://schemas.microsoft.com/office/word/2015/wordml/symex" xmlns:wpg="http://schemas.microsoft.com/office/word/2010/wordprocessingGroup" xmlns:wpi="http://schemas.microsoft.com/office/word/2010/wordprocessingInk" xmlns:wps="http://schemas.microsoft.com/office/word/2010/wordprocessingShape" xmlns:a14="http://schemas.microsoft.com/office/drawing/2010/main" val="0"/>
+                                <a14:useLocalDpi xmlns:a14="http://schemas.microsoft.com/office/drawing/2010/main" xmlns:wps="http://schemas.microsoft.com/office/word/2010/wordprocessingShape" xmlns:wpi="http://schemas.microsoft.com/office/word/2010/wordprocessingInk" xmlns:wpg="http://schemas.microsoft.com/office/word/2010/wordprocessingGroup" xmlns:w16se="http://schemas.microsoft.com/office/word/2015/wordml/symex" xmlns:w16cid="http://schemas.microsoft.com/office/word/2016/wordml/cid" xmlns:w15="http://schemas.microsoft.com/office/word/2012/wordml" xmlns:w14="http://schemas.microsoft.com/office/word/2010/wordml" xmlns:w="http://schemas.openxmlformats.org/wordprocessingml/2006/main" xmlns:w10="urn:schemas-microsoft-com:office:word" xmlns:wp14="http://schemas.microsoft.com/office/word/2010/wordprocessingDrawing" xmlns:v="urn:schemas-microsoft-com:vml" xmlns:o="urn:schemas-microsoft-com:office:office" xmlns:am3d="http://schemas.microsoft.com/office/drawing/2017/model3d" xmlns:aink="http://schemas.microsoft.com/office/drawing/2016/ink" xmlns:mc="http://schemas.openxmlformats.org/markup-compatibility/2006" xmlns:cx8="http://schemas.microsoft.com/office/drawing/2016/5/14/chartex" xmlns:cx7="http://schemas.microsoft.com/office/drawing/2016/5/13/chartex" xmlns:cx6="http://schemas.microsoft.com/office/drawing/2016/5/12/chartex" xmlns:cx5="http://schemas.microsoft.com/office/drawing/2016/5/11/chartex" xmlns:cx4="http://schemas.microsoft.com/office/drawing/2016/5/10/chartex" xmlns:cx3="http://schemas.microsoft.com/office/drawing/2016/5/9/chartex" xmlns:cx2="http://schemas.microsoft.com/office/drawing/2015/10/21/chartex" xmlns:cx1="http://schemas.microsoft.com/office/drawing/2015/9/8/chartex" xmlns:cx="http://schemas.microsoft.com/office/drawing/2014/chartex" xmlns:wpc="http://schemas.microsoft.com/office/word/2010/wordprocessingCanvas" xmlns="" val="0"/>
                               </a:ext>
                             </a:extLst>
                           </a:blip>
@@ -13193,7 +13556,39 @@
           <w:highlight w:val="yellow"/>
           <w:shd w:val="clear" w:color="auto" w:fill="FFFFFF"/>
         </w:rPr>
-        <w:t>(ugly mockup picture as a reminder to perhaps replace this with a better one)</w:t>
+        <w:t>(</w:t>
+      </w:r>
+      <w:proofErr w:type="gramStart"/>
+      <w:r>
+        <w:rPr>
+          <w:highlight w:val="yellow"/>
+          <w:shd w:val="clear" w:color="auto" w:fill="FFFFFF"/>
+        </w:rPr>
+        <w:t>ugly</w:t>
+      </w:r>
+      <w:proofErr w:type="gramEnd"/>
+      <w:r>
+        <w:rPr>
+          <w:highlight w:val="yellow"/>
+          <w:shd w:val="clear" w:color="auto" w:fill="FFFFFF"/>
+        </w:rPr>
+        <w:t xml:space="preserve"> </w:t>
+      </w:r>
+      <w:proofErr w:type="spellStart"/>
+      <w:r>
+        <w:rPr>
+          <w:highlight w:val="yellow"/>
+          <w:shd w:val="clear" w:color="auto" w:fill="FFFFFF"/>
+        </w:rPr>
+        <w:t>mockup</w:t>
+      </w:r>
+      <w:proofErr w:type="spellEnd"/>
+      <w:r>
+        <w:rPr>
+          <w:highlight w:val="yellow"/>
+          <w:shd w:val="clear" w:color="auto" w:fill="FFFFFF"/>
+        </w:rPr>
+        <w:t xml:space="preserve"> picture as a reminder to perhaps replace this with a better one)</w:t>
       </w:r>
     </w:p>
     <w:p>
@@ -13209,8 +13604,13 @@
         <w:pStyle w:val="Heading2"/>
       </w:pPr>
       <w:bookmarkStart w:id="35" w:name="_Toc6354815"/>
-      <w:r>
-        <w:t>BananaCo App UI</w:t>
+      <w:proofErr w:type="spellStart"/>
+      <w:r>
+        <w:t>BananaCo</w:t>
+      </w:r>
+      <w:proofErr w:type="spellEnd"/>
+      <w:r>
+        <w:t xml:space="preserve"> App UI</w:t>
       </w:r>
       <w:bookmarkEnd w:id="35"/>
     </w:p>
@@ -13757,9 +14157,11 @@
             <w:tcW w:w="1985" w:type="dxa"/>
           </w:tcPr>
           <w:p>
+            <w:proofErr w:type="spellStart"/>
             <w:r>
               <w:t>BananaCo</w:t>
             </w:r>
+            <w:proofErr w:type="spellEnd"/>
           </w:p>
         </w:tc>
         <w:tc>
@@ -13888,58 +14290,210 @@
         </w:rPr>
         <w:t xml:space="preserve">[Arivazhagan2010] </w:t>
       </w:r>
+      <w:proofErr w:type="spellStart"/>
+      <w:proofErr w:type="gramStart"/>
       <w:r>
         <w:rPr>
           <w:rFonts w:cs="Times New Roman"/>
           <w:i/>
         </w:rPr>
-        <w:t>Selvaraj, Arivazhagan, Shebiah, Newlin, Nidhyananthan, Selva, Ganesan, Lakshmanan (2010)</w:t>
-      </w:r>
-      <w:r>
-        <w:rPr>
-          <w:rFonts w:cs="Times New Roman"/>
-        </w:rPr>
-        <w:t xml:space="preserve">, Fruit Recognition using Color and Texture Features. Journal of Emerging Trends in Computing and Information Sciences </w:t>
-      </w:r>
-      <w:r>
-        <w:rPr>
-          <w:rFonts w:cs="Times New Roman"/>
-        </w:rPr>
-        <w:t>1/2010, 90-94.</w:t>
-      </w:r>
-    </w:p>
-    <w:p>
-      <w:pPr>
-        <w:ind w:left="720" w:hanging="720"/>
-        <w:rPr>
-          <w:rFonts w:cs="Times New Roman"/>
-        </w:rPr>
-      </w:pPr>
-      <w:r>
-        <w:rPr>
-          <w:rFonts w:cs="Times New Roman"/>
-        </w:rPr>
-        <w:t xml:space="preserve">[Loy2018] </w:t>
-      </w:r>
+        <w:t>Selvaraj</w:t>
+      </w:r>
+      <w:proofErr w:type="spellEnd"/>
       <w:r>
         <w:rPr>
           <w:rFonts w:cs="Times New Roman"/>
           <w:i/>
         </w:rPr>
-        <w:t>Loy</w:t>
-      </w:r>
+        <w:t xml:space="preserve">, </w:t>
+      </w:r>
+      <w:proofErr w:type="spellStart"/>
       <w:r>
         <w:rPr>
           <w:rFonts w:cs="Times New Roman"/>
           <w:i/>
         </w:rPr>
-        <w:t xml:space="preserve">, </w:t>
-      </w:r>
+        <w:t>Arivazhagan</w:t>
+      </w:r>
+      <w:proofErr w:type="spellEnd"/>
       <w:r>
         <w:rPr>
           <w:rFonts w:cs="Times New Roman"/>
           <w:i/>
         </w:rPr>
+        <w:t xml:space="preserve">, </w:t>
+      </w:r>
+      <w:proofErr w:type="spellStart"/>
+      <w:r>
+        <w:rPr>
+          <w:rFonts w:cs="Times New Roman"/>
+          <w:i/>
+        </w:rPr>
+        <w:t>Shebiah</w:t>
+      </w:r>
+      <w:proofErr w:type="spellEnd"/>
+      <w:r>
+        <w:rPr>
+          <w:rFonts w:cs="Times New Roman"/>
+          <w:i/>
+        </w:rPr>
+        <w:t xml:space="preserve">, </w:t>
+      </w:r>
+      <w:proofErr w:type="spellStart"/>
+      <w:r>
+        <w:rPr>
+          <w:rFonts w:cs="Times New Roman"/>
+          <w:i/>
+        </w:rPr>
+        <w:t>Newlin</w:t>
+      </w:r>
+      <w:proofErr w:type="spellEnd"/>
+      <w:r>
+        <w:rPr>
+          <w:rFonts w:cs="Times New Roman"/>
+          <w:i/>
+        </w:rPr>
+        <w:t xml:space="preserve">, </w:t>
+      </w:r>
+      <w:proofErr w:type="spellStart"/>
+      <w:r>
+        <w:rPr>
+          <w:rFonts w:cs="Times New Roman"/>
+          <w:i/>
+        </w:rPr>
+        <w:t>Nidhyananthan</w:t>
+      </w:r>
+      <w:proofErr w:type="spellEnd"/>
+      <w:r>
+        <w:rPr>
+          <w:rFonts w:cs="Times New Roman"/>
+          <w:i/>
+        </w:rPr>
+        <w:t xml:space="preserve">, </w:t>
+      </w:r>
+      <w:proofErr w:type="spellStart"/>
+      <w:r>
+        <w:rPr>
+          <w:rFonts w:cs="Times New Roman"/>
+          <w:i/>
+        </w:rPr>
+        <w:t>Selva</w:t>
+      </w:r>
+      <w:proofErr w:type="spellEnd"/>
+      <w:r>
+        <w:rPr>
+          <w:rFonts w:cs="Times New Roman"/>
+          <w:i/>
+        </w:rPr>
+        <w:t xml:space="preserve">, </w:t>
+      </w:r>
+      <w:proofErr w:type="spellStart"/>
+      <w:r>
+        <w:rPr>
+          <w:rFonts w:cs="Times New Roman"/>
+          <w:i/>
+        </w:rPr>
+        <w:t>Ganesan</w:t>
+      </w:r>
+      <w:proofErr w:type="spellEnd"/>
+      <w:r>
+        <w:rPr>
+          <w:rFonts w:cs="Times New Roman"/>
+          <w:i/>
+        </w:rPr>
+        <w:t xml:space="preserve">, </w:t>
+      </w:r>
+      <w:proofErr w:type="spellStart"/>
+      <w:r>
+        <w:rPr>
+          <w:rFonts w:cs="Times New Roman"/>
+          <w:i/>
+        </w:rPr>
+        <w:t>Lakshmanan</w:t>
+      </w:r>
+      <w:proofErr w:type="spellEnd"/>
+      <w:r>
+        <w:rPr>
+          <w:rFonts w:cs="Times New Roman"/>
+          <w:i/>
+        </w:rPr>
+        <w:t xml:space="preserve"> (2010)</w:t>
+      </w:r>
+      <w:r>
+        <w:rPr>
+          <w:rFonts w:cs="Times New Roman"/>
+        </w:rPr>
+        <w:t xml:space="preserve">, Fruit Recognition using </w:t>
+      </w:r>
+      <w:proofErr w:type="spellStart"/>
+      <w:r>
+        <w:rPr>
+          <w:rFonts w:cs="Times New Roman"/>
+        </w:rPr>
+        <w:t>Color</w:t>
+      </w:r>
+      <w:proofErr w:type="spellEnd"/>
+      <w:r>
+        <w:rPr>
+          <w:rFonts w:cs="Times New Roman"/>
+        </w:rPr>
+        <w:t xml:space="preserve"> and Texture Features.</w:t>
+      </w:r>
+      <w:proofErr w:type="gramEnd"/>
+      <w:r>
+        <w:rPr>
+          <w:rFonts w:cs="Times New Roman"/>
+        </w:rPr>
+        <w:t xml:space="preserve"> </w:t>
+      </w:r>
+      <w:proofErr w:type="gramStart"/>
+      <w:r>
+        <w:rPr>
+          <w:rFonts w:cs="Times New Roman"/>
+        </w:rPr>
+        <w:t xml:space="preserve">Journal of Emerging Trends in Computing and Information Sciences </w:t>
+      </w:r>
+      <w:r>
+        <w:rPr>
+          <w:rFonts w:cs="Times New Roman"/>
+        </w:rPr>
+        <w:t>1/2010, 90-94.</w:t>
+      </w:r>
+      <w:proofErr w:type="gramEnd"/>
+    </w:p>
+    <w:p>
+      <w:pPr>
+        <w:ind w:left="720" w:hanging="720"/>
+        <w:rPr>
+          <w:rFonts w:cs="Times New Roman"/>
+        </w:rPr>
+      </w:pPr>
+      <w:r>
+        <w:rPr>
+          <w:rFonts w:cs="Times New Roman"/>
+        </w:rPr>
+        <w:t xml:space="preserve">[Loy2018] </w:t>
+      </w:r>
+      <w:proofErr w:type="gramStart"/>
+      <w:r>
+        <w:rPr>
+          <w:rFonts w:cs="Times New Roman"/>
+          <w:i/>
+        </w:rPr>
+        <w:t>Loy</w:t>
+      </w:r>
+      <w:r>
+        <w:rPr>
+          <w:rFonts w:cs="Times New Roman"/>
+          <w:i/>
+        </w:rPr>
+        <w:t xml:space="preserve">, </w:t>
+      </w:r>
+      <w:r>
+        <w:rPr>
+          <w:rFonts w:cs="Times New Roman"/>
+          <w:i/>
+        </w:rPr>
         <w:t>James (2018)</w:t>
       </w:r>
       <w:r>
@@ -13981,6 +14535,7 @@
         </w:rPr>
         <w:t>.</w:t>
       </w:r>
+      <w:proofErr w:type="gramEnd"/>
     </w:p>
     <w:p>
       <w:pPr>
@@ -13995,231 +14550,199 @@
         </w:rPr>
         <w:t xml:space="preserve">[Mazen2019] </w:t>
       </w:r>
+      <w:proofErr w:type="spellStart"/>
       <w:r>
         <w:rPr>
           <w:rFonts w:cs="Times New Roman"/>
           <w:i/>
         </w:rPr>
-        <w:t xml:space="preserve">Mazen, </w:t>
-      </w:r>
+        <w:t>Mazen</w:t>
+      </w:r>
+      <w:proofErr w:type="spellEnd"/>
       <w:r>
         <w:rPr>
           <w:rFonts w:cs="Times New Roman"/>
           <w:i/>
         </w:rPr>
-        <w:t>Fatma M. A.</w:t>
-      </w:r>
+        <w:t xml:space="preserve">, </w:t>
+      </w:r>
+      <w:proofErr w:type="spellStart"/>
       <w:r>
         <w:rPr>
           <w:rFonts w:cs="Times New Roman"/>
           <w:i/>
         </w:rPr>
-        <w:t xml:space="preserve">, </w:t>
-      </w:r>
+        <w:t>Fatma</w:t>
+      </w:r>
+      <w:proofErr w:type="spellEnd"/>
       <w:r>
         <w:rPr>
           <w:rFonts w:cs="Times New Roman"/>
           <w:i/>
         </w:rPr>
-        <w:t>Nashat</w:t>
+        <w:t xml:space="preserve"> M. A.</w:t>
       </w:r>
       <w:r>
         <w:rPr>
           <w:rFonts w:cs="Times New Roman"/>
           <w:i/>
         </w:rPr>
-        <w:t>, Ahmed A.</w:t>
-      </w:r>
+        <w:t xml:space="preserve">, </w:t>
+      </w:r>
+      <w:proofErr w:type="spellStart"/>
       <w:r>
         <w:rPr>
           <w:rFonts w:cs="Times New Roman"/>
           <w:i/>
         </w:rPr>
-        <w:t xml:space="preserve"> (2019)</w:t>
-      </w:r>
-      <w:r>
-        <w:rPr>
-          <w:rFonts w:cs="Times New Roman"/>
-        </w:rPr>
-        <w:t>, Ripeness</w:t>
-      </w:r>
-      <w:r>
-        <w:rPr>
-          <w:rFonts w:cs="Times New Roman"/>
-        </w:rPr>
-        <w:t xml:space="preserve"> </w:t>
-      </w:r>
-      <w:r>
-        <w:rPr>
-          <w:rFonts w:cs="Times New Roman"/>
-        </w:rPr>
-        <w:t>Classification</w:t>
-      </w:r>
-      <w:r>
-        <w:rPr>
-          <w:rFonts w:cs="Times New Roman"/>
-        </w:rPr>
-        <w:t xml:space="preserve"> </w:t>
-      </w:r>
-      <w:r>
-        <w:rPr>
-          <w:rFonts w:cs="Times New Roman"/>
-        </w:rPr>
-        <w:t>of</w:t>
-      </w:r>
-      <w:r>
-        <w:rPr>
-          <w:rFonts w:cs="Times New Roman"/>
-        </w:rPr>
-        <w:t xml:space="preserve"> </w:t>
-      </w:r>
-      <w:r>
-        <w:rPr>
-          <w:rFonts w:cs="Times New Roman"/>
-        </w:rPr>
-        <w:t>Bananas</w:t>
-      </w:r>
-      <w:r>
-        <w:rPr>
-          <w:rFonts w:cs="Times New Roman"/>
-        </w:rPr>
-        <w:t xml:space="preserve"> </w:t>
-      </w:r>
-      <w:r>
-        <w:rPr>
-          <w:rFonts w:cs="Times New Roman"/>
-        </w:rPr>
-        <w:t>Using</w:t>
-      </w:r>
-      <w:r>
-        <w:rPr>
-          <w:rFonts w:cs="Times New Roman"/>
-        </w:rPr>
-        <w:t xml:space="preserve"> </w:t>
-      </w:r>
-      <w:r>
-        <w:rPr>
-          <w:rFonts w:cs="Times New Roman"/>
-        </w:rPr>
-        <w:t>an</w:t>
-      </w:r>
-      <w:r>
-        <w:rPr>
-          <w:rFonts w:cs="Times New Roman"/>
-        </w:rPr>
-        <w:t xml:space="preserve"> </w:t>
-      </w:r>
-      <w:r>
-        <w:rPr>
-          <w:rFonts w:cs="Times New Roman"/>
-        </w:rPr>
-        <w:t>Artificial</w:t>
-      </w:r>
-      <w:r>
-        <w:rPr>
-          <w:rFonts w:cs="Times New Roman"/>
-        </w:rPr>
-        <w:t xml:space="preserve"> </w:t>
-      </w:r>
-      <w:r>
-        <w:rPr>
-          <w:rFonts w:cs="Times New Roman"/>
-        </w:rPr>
-        <w:t>Neural</w:t>
-      </w:r>
-      <w:r>
-        <w:rPr>
-          <w:rFonts w:cs="Times New Roman"/>
-        </w:rPr>
-        <w:t xml:space="preserve"> </w:t>
-      </w:r>
-      <w:r>
-        <w:rPr>
-          <w:rFonts w:cs="Times New Roman"/>
-        </w:rPr>
-        <w:t>Networ</w:t>
-      </w:r>
-      <w:r>
-        <w:rPr>
-          <w:rFonts w:cs="Times New Roman"/>
-        </w:rPr>
-        <w:t xml:space="preserve">k. </w:t>
-      </w:r>
-      <w:r>
-        <w:rPr>
-          <w:rFonts w:cs="Times New Roman"/>
-        </w:rPr>
-        <w:t xml:space="preserve">Arabian Journal for Science and Engineering, </w:t>
-      </w:r>
-      <w:r>
-        <w:rPr>
-          <w:rFonts w:cs="Times New Roman"/>
-        </w:rPr>
-        <w:t>1</w:t>
-      </w:r>
-      <w:r>
-        <w:rPr>
-          <w:rFonts w:cs="Times New Roman"/>
-        </w:rPr>
-        <w:t>-10.</w:t>
-      </w:r>
-      <w:r>
-        <w:rPr>
-          <w:rFonts w:cs="Times New Roman"/>
-        </w:rPr>
-        <w:t xml:space="preserve"> </w:t>
-      </w:r>
-    </w:p>
-    <w:p>
-      <w:pPr>
-        <w:ind w:left="720" w:hanging="720"/>
-        <w:rPr>
-          <w:rFonts w:cs="Times New Roman"/>
-        </w:rPr>
-      </w:pPr>
-      <w:r>
-        <w:rPr>
-          <w:rFonts w:cs="Times New Roman"/>
-        </w:rPr>
-        <w:t xml:space="preserve">[Mendoza2005] </w:t>
-      </w:r>
+        <w:t>Nashat</w:t>
+      </w:r>
+      <w:proofErr w:type="spellEnd"/>
       <w:r>
         <w:rPr>
           <w:rFonts w:cs="Times New Roman"/>
           <w:i/>
         </w:rPr>
-        <w:t>Mendoza, F., Aguilera, J. M.</w:t>
+        <w:t>, Ahmed A.</w:t>
       </w:r>
       <w:r>
         <w:rPr>
           <w:rFonts w:cs="Times New Roman"/>
           <w:i/>
         </w:rPr>
-        <w:t>, Dejmek, P. (2005)</w:t>
+        <w:t xml:space="preserve"> (2019)</w:t>
       </w:r>
       <w:r>
         <w:rPr>
           <w:rFonts w:cs="Times New Roman"/>
         </w:rPr>
-        <w:t>, Predicting Ripening Stages of Bananas (Musa cavendish) by Computer Vision</w:t>
+        <w:t>, Ripeness</w:t>
       </w:r>
       <w:r>
         <w:rPr>
           <w:rFonts w:cs="Times New Roman"/>
         </w:rPr>
-        <w:t>.</w:t>
+        <w:t xml:space="preserve"> </w:t>
       </w:r>
       <w:r>
         <w:rPr>
           <w:rFonts w:cs="Times New Roman"/>
         </w:rPr>
-        <w:t xml:space="preserve"> Acta horticulturae 682, 1363-1370</w:t>
+        <w:t>Classification</w:t>
       </w:r>
       <w:r>
         <w:rPr>
           <w:rFonts w:cs="Times New Roman"/>
         </w:rPr>
-        <w:t>.</w:t>
+        <w:t xml:space="preserve"> </w:t>
+      </w:r>
+      <w:r>
+        <w:rPr>
+          <w:rFonts w:cs="Times New Roman"/>
+        </w:rPr>
+        <w:t>of</w:t>
+      </w:r>
+      <w:r>
+        <w:rPr>
+          <w:rFonts w:cs="Times New Roman"/>
+        </w:rPr>
+        <w:t xml:space="preserve"> </w:t>
+      </w:r>
+      <w:r>
+        <w:rPr>
+          <w:rFonts w:cs="Times New Roman"/>
+        </w:rPr>
+        <w:t>Bananas</w:t>
+      </w:r>
+      <w:r>
+        <w:rPr>
+          <w:rFonts w:cs="Times New Roman"/>
+        </w:rPr>
+        <w:t xml:space="preserve"> </w:t>
+      </w:r>
+      <w:r>
+        <w:rPr>
+          <w:rFonts w:cs="Times New Roman"/>
+        </w:rPr>
+        <w:t>Using</w:t>
+      </w:r>
+      <w:r>
+        <w:rPr>
+          <w:rFonts w:cs="Times New Roman"/>
+        </w:rPr>
+        <w:t xml:space="preserve"> </w:t>
+      </w:r>
+      <w:r>
+        <w:rPr>
+          <w:rFonts w:cs="Times New Roman"/>
+        </w:rPr>
+        <w:t>an</w:t>
+      </w:r>
+      <w:r>
+        <w:rPr>
+          <w:rFonts w:cs="Times New Roman"/>
+        </w:rPr>
+        <w:t xml:space="preserve"> </w:t>
+      </w:r>
+      <w:r>
+        <w:rPr>
+          <w:rFonts w:cs="Times New Roman"/>
+        </w:rPr>
+        <w:t>Artificial</w:t>
+      </w:r>
+      <w:r>
+        <w:rPr>
+          <w:rFonts w:cs="Times New Roman"/>
+        </w:rPr>
+        <w:t xml:space="preserve"> </w:t>
+      </w:r>
+      <w:r>
+        <w:rPr>
+          <w:rFonts w:cs="Times New Roman"/>
+        </w:rPr>
+        <w:t>Neural</w:t>
+      </w:r>
+      <w:r>
+        <w:rPr>
+          <w:rFonts w:cs="Times New Roman"/>
+        </w:rPr>
+        <w:t xml:space="preserve"> </w:t>
+      </w:r>
+      <w:r>
+        <w:rPr>
+          <w:rFonts w:cs="Times New Roman"/>
+        </w:rPr>
+        <w:t>Networ</w:t>
+      </w:r>
+      <w:r>
+        <w:rPr>
+          <w:rFonts w:cs="Times New Roman"/>
+        </w:rPr>
+        <w:t xml:space="preserve">k. </w:t>
+      </w:r>
+      <w:r>
+        <w:rPr>
+          <w:rFonts w:cs="Times New Roman"/>
+        </w:rPr>
+        <w:t xml:space="preserve">Arabian Journal for Science and Engineering, </w:t>
+      </w:r>
+      <w:r>
+        <w:rPr>
+          <w:rFonts w:cs="Times New Roman"/>
+        </w:rPr>
+        <w:t>1</w:t>
+      </w:r>
+      <w:r>
+        <w:rPr>
+          <w:rFonts w:cs="Times New Roman"/>
+        </w:rPr>
+        <w:t>-10.</w:t>
+      </w:r>
+      <w:r>
+        <w:rPr>
+          <w:rFonts w:cs="Times New Roman"/>
+        </w:rPr>
+        <w:t xml:space="preserve"> </w:t>
       </w:r>
     </w:p>
     <w:p>
@@ -14233,88 +14756,339 @@
         <w:rPr>
           <w:rFonts w:cs="Times New Roman"/>
         </w:rPr>
-        <w:t xml:space="preserve">[Meng-Han2015] </w:t>
+        <w:t xml:space="preserve">[Mendoza2005] </w:t>
       </w:r>
       <w:r>
         <w:rPr>
           <w:rFonts w:cs="Times New Roman"/>
           <w:i/>
         </w:rPr>
-        <w:t>Hu, Meng-Han, Dong, Qing-Li, Malakar, Pradeep K., Liu, Bao-Lin, Jaganathan, Ganesh K.</w:t>
+        <w:t>Mendoza, F., Aguilera, J. M.</w:t>
       </w:r>
       <w:r>
         <w:rPr>
           <w:rFonts w:cs="Times New Roman"/>
           <w:i/>
         </w:rPr>
-        <w:t xml:space="preserve"> (2015)</w:t>
-      </w:r>
-      <w:r>
-        <w:rPr>
-          <w:rFonts w:cs="Times New Roman"/>
-        </w:rPr>
-        <w:t>, Determining Banana Size Based on Computer Vision, International Journal of Food Properties 18(3) 2015, 508-520.</w:t>
-      </w:r>
-    </w:p>
-    <w:p>
-      <w:pPr>
-        <w:ind w:left="720" w:hanging="720"/>
-        <w:rPr>
-          <w:rFonts w:cs="Times New Roman"/>
-        </w:rPr>
-      </w:pPr>
-      <w:r>
-        <w:rPr>
-          <w:rFonts w:cs="Times New Roman"/>
-        </w:rPr>
-        <w:t xml:space="preserve">[Nelson2006] </w:t>
-      </w:r>
+        <w:t xml:space="preserve">, </w:t>
+      </w:r>
+      <w:proofErr w:type="spellStart"/>
       <w:r>
         <w:rPr>
           <w:rFonts w:cs="Times New Roman"/>
           <w:i/>
         </w:rPr>
-        <w:t>Nelson, Scot C., Ploetz, Randy C., Kepler, Angela K. (2006)</w:t>
-      </w:r>
-      <w:r>
-        <w:rPr>
-          <w:rFonts w:cs="Times New Roman"/>
-        </w:rPr>
-        <w:t>, Musa species (banana and plantain). Species profiles for pacific island agro forestry 01/2006.</w:t>
-      </w:r>
-    </w:p>
-    <w:p>
-      <w:pPr>
-        <w:ind w:left="720" w:hanging="720"/>
-        <w:rPr>
-          <w:rFonts w:cs="Times New Roman"/>
-        </w:rPr>
-      </w:pPr>
-      <w:r>
-        <w:rPr>
-          <w:rFonts w:cs="Times New Roman"/>
-        </w:rPr>
-        <w:t xml:space="preserve">[Nielsen2015] </w:t>
-      </w:r>
+        <w:t>Dejmek</w:t>
+      </w:r>
+      <w:proofErr w:type="spellEnd"/>
       <w:r>
         <w:rPr>
           <w:rFonts w:cs="Times New Roman"/>
           <w:i/>
         </w:rPr>
-        <w:t>Nielsen</w:t>
-      </w:r>
+        <w:t>, P. (2005)</w:t>
+      </w:r>
+      <w:r>
+        <w:rPr>
+          <w:rFonts w:cs="Times New Roman"/>
+        </w:rPr>
+        <w:t xml:space="preserve">, Predicting Ripening Stages of Bananas (Musa </w:t>
+      </w:r>
+      <w:proofErr w:type="spellStart"/>
+      <w:proofErr w:type="gramStart"/>
+      <w:r>
+        <w:rPr>
+          <w:rFonts w:cs="Times New Roman"/>
+        </w:rPr>
+        <w:t>cavendish</w:t>
+      </w:r>
+      <w:proofErr w:type="spellEnd"/>
+      <w:proofErr w:type="gramEnd"/>
+      <w:r>
+        <w:rPr>
+          <w:rFonts w:cs="Times New Roman"/>
+        </w:rPr>
+        <w:t>) by Computer Vision</w:t>
+      </w:r>
+      <w:r>
+        <w:rPr>
+          <w:rFonts w:cs="Times New Roman"/>
+        </w:rPr>
+        <w:t>.</w:t>
+      </w:r>
+      <w:r>
+        <w:rPr>
+          <w:rFonts w:cs="Times New Roman"/>
+        </w:rPr>
+        <w:t xml:space="preserve"> </w:t>
+      </w:r>
+      <w:proofErr w:type="spellStart"/>
+      <w:proofErr w:type="gramStart"/>
+      <w:r>
+        <w:rPr>
+          <w:rFonts w:cs="Times New Roman"/>
+        </w:rPr>
+        <w:t>Acta</w:t>
+      </w:r>
+      <w:proofErr w:type="spellEnd"/>
+      <w:r>
+        <w:rPr>
+          <w:rFonts w:cs="Times New Roman"/>
+        </w:rPr>
+        <w:t xml:space="preserve"> </w:t>
+      </w:r>
+      <w:proofErr w:type="spellStart"/>
+      <w:r>
+        <w:rPr>
+          <w:rFonts w:cs="Times New Roman"/>
+        </w:rPr>
+        <w:t>horticulturae</w:t>
+      </w:r>
+      <w:proofErr w:type="spellEnd"/>
+      <w:r>
+        <w:rPr>
+          <w:rFonts w:cs="Times New Roman"/>
+        </w:rPr>
+        <w:t xml:space="preserve"> 682, 1363-1370</w:t>
+      </w:r>
+      <w:r>
+        <w:rPr>
+          <w:rFonts w:cs="Times New Roman"/>
+        </w:rPr>
+        <w:t>.</w:t>
+      </w:r>
+      <w:proofErr w:type="gramEnd"/>
+    </w:p>
+    <w:p>
+      <w:pPr>
+        <w:ind w:left="720" w:hanging="720"/>
+        <w:rPr>
+          <w:rFonts w:cs="Times New Roman"/>
+        </w:rPr>
+      </w:pPr>
+      <w:r>
+        <w:rPr>
+          <w:rFonts w:cs="Times New Roman"/>
+        </w:rPr>
+        <w:t xml:space="preserve">[Meng-Han2015] </w:t>
+      </w:r>
+      <w:proofErr w:type="spellStart"/>
       <w:r>
         <w:rPr>
           <w:rFonts w:cs="Times New Roman"/>
           <w:i/>
         </w:rPr>
-        <w:t>,</w:t>
-      </w:r>
+        <w:t>Hu</w:t>
+      </w:r>
+      <w:proofErr w:type="spellEnd"/>
       <w:r>
         <w:rPr>
           <w:rFonts w:cs="Times New Roman"/>
           <w:i/>
         </w:rPr>
+        <w:t xml:space="preserve">, </w:t>
+      </w:r>
+      <w:proofErr w:type="spellStart"/>
+      <w:r>
+        <w:rPr>
+          <w:rFonts w:cs="Times New Roman"/>
+          <w:i/>
+        </w:rPr>
+        <w:t>Meng</w:t>
+      </w:r>
+      <w:proofErr w:type="spellEnd"/>
+      <w:r>
+        <w:rPr>
+          <w:rFonts w:cs="Times New Roman"/>
+          <w:i/>
+        </w:rPr>
+        <w:t xml:space="preserve">-Han, Dong, Qing-Li, </w:t>
+      </w:r>
+      <w:proofErr w:type="spellStart"/>
+      <w:r>
+        <w:rPr>
+          <w:rFonts w:cs="Times New Roman"/>
+          <w:i/>
+        </w:rPr>
+        <w:t>Malakar</w:t>
+      </w:r>
+      <w:proofErr w:type="spellEnd"/>
+      <w:r>
+        <w:rPr>
+          <w:rFonts w:cs="Times New Roman"/>
+          <w:i/>
+        </w:rPr>
+        <w:t xml:space="preserve">, </w:t>
+      </w:r>
+      <w:proofErr w:type="spellStart"/>
+      <w:r>
+        <w:rPr>
+          <w:rFonts w:cs="Times New Roman"/>
+          <w:i/>
+        </w:rPr>
+        <w:t>Pradeep</w:t>
+      </w:r>
+      <w:proofErr w:type="spellEnd"/>
+      <w:r>
+        <w:rPr>
+          <w:rFonts w:cs="Times New Roman"/>
+          <w:i/>
+        </w:rPr>
+        <w:t xml:space="preserve"> K., Liu, </w:t>
+      </w:r>
+      <w:proofErr w:type="spellStart"/>
+      <w:r>
+        <w:rPr>
+          <w:rFonts w:cs="Times New Roman"/>
+          <w:i/>
+        </w:rPr>
+        <w:t>Bao</w:t>
+      </w:r>
+      <w:proofErr w:type="spellEnd"/>
+      <w:r>
+        <w:rPr>
+          <w:rFonts w:cs="Times New Roman"/>
+          <w:i/>
+        </w:rPr>
+        <w:t xml:space="preserve">-Lin, </w:t>
+      </w:r>
+      <w:proofErr w:type="spellStart"/>
+      <w:r>
+        <w:rPr>
+          <w:rFonts w:cs="Times New Roman"/>
+          <w:i/>
+        </w:rPr>
+        <w:t>Jaganathan</w:t>
+      </w:r>
+      <w:proofErr w:type="spellEnd"/>
+      <w:r>
+        <w:rPr>
+          <w:rFonts w:cs="Times New Roman"/>
+          <w:i/>
+        </w:rPr>
+        <w:t xml:space="preserve">, </w:t>
+      </w:r>
+      <w:proofErr w:type="spellStart"/>
+      <w:r>
+        <w:rPr>
+          <w:rFonts w:cs="Times New Roman"/>
+          <w:i/>
+        </w:rPr>
+        <w:t>Ganesh</w:t>
+      </w:r>
+      <w:proofErr w:type="spellEnd"/>
+      <w:r>
+        <w:rPr>
+          <w:rFonts w:cs="Times New Roman"/>
+          <w:i/>
+        </w:rPr>
+        <w:t xml:space="preserve"> K.</w:t>
+      </w:r>
+      <w:r>
+        <w:rPr>
+          <w:rFonts w:cs="Times New Roman"/>
+          <w:i/>
+        </w:rPr>
+        <w:t xml:space="preserve"> (2015)</w:t>
+      </w:r>
+      <w:r>
+        <w:rPr>
+          <w:rFonts w:cs="Times New Roman"/>
+        </w:rPr>
+        <w:t>, Determining Banana Size Based on Computer Vision, International Journal of Food Properties 18(3) 2015, 508-520.</w:t>
+      </w:r>
+    </w:p>
+    <w:p>
+      <w:pPr>
+        <w:ind w:left="720" w:hanging="720"/>
+        <w:rPr>
+          <w:rFonts w:cs="Times New Roman"/>
+        </w:rPr>
+      </w:pPr>
+      <w:r>
+        <w:rPr>
+          <w:rFonts w:cs="Times New Roman"/>
+        </w:rPr>
+        <w:t xml:space="preserve">[Nelson2006] </w:t>
+      </w:r>
+      <w:r>
+        <w:rPr>
+          <w:rFonts w:cs="Times New Roman"/>
+          <w:i/>
+        </w:rPr>
+        <w:t xml:space="preserve">Nelson, Scot C., </w:t>
+      </w:r>
+      <w:proofErr w:type="spellStart"/>
+      <w:r>
+        <w:rPr>
+          <w:rFonts w:cs="Times New Roman"/>
+          <w:i/>
+        </w:rPr>
+        <w:t>Ploetz</w:t>
+      </w:r>
+      <w:proofErr w:type="spellEnd"/>
+      <w:r>
+        <w:rPr>
+          <w:rFonts w:cs="Times New Roman"/>
+          <w:i/>
+        </w:rPr>
+        <w:t xml:space="preserve">, Randy C., </w:t>
+      </w:r>
+      <w:proofErr w:type="spellStart"/>
+      <w:r>
+        <w:rPr>
+          <w:rFonts w:cs="Times New Roman"/>
+          <w:i/>
+        </w:rPr>
+        <w:t>Kepler</w:t>
+      </w:r>
+      <w:proofErr w:type="spellEnd"/>
+      <w:r>
+        <w:rPr>
+          <w:rFonts w:cs="Times New Roman"/>
+          <w:i/>
+        </w:rPr>
+        <w:t>, Angela K. (2006)</w:t>
+      </w:r>
+      <w:r>
+        <w:rPr>
+          <w:rFonts w:cs="Times New Roman"/>
+        </w:rPr>
+        <w:t>, Musa species (banana and plantain). Species profiles for pacific island agro forestry 01/2006.</w:t>
+      </w:r>
+    </w:p>
+    <w:p>
+      <w:pPr>
+        <w:ind w:left="720" w:hanging="720"/>
+        <w:rPr>
+          <w:rFonts w:cs="Times New Roman"/>
+        </w:rPr>
+      </w:pPr>
+      <w:r>
+        <w:rPr>
+          <w:rFonts w:cs="Times New Roman"/>
+        </w:rPr>
+        <w:t xml:space="preserve">[Nielsen2015] </w:t>
+      </w:r>
+      <w:r>
+        <w:rPr>
+          <w:rFonts w:cs="Times New Roman"/>
+          <w:i/>
+        </w:rPr>
+        <w:t>Nielsen</w:t>
+      </w:r>
+      <w:r>
+        <w:rPr>
+          <w:rFonts w:cs="Times New Roman"/>
+          <w:i/>
+        </w:rPr>
+        <w:t>,</w:t>
+      </w:r>
+      <w:r>
+        <w:rPr>
+          <w:rFonts w:cs="Times New Roman"/>
+          <w:i/>
+        </w:rPr>
         <w:t xml:space="preserve"> Michael A. (2015)</w:t>
       </w:r>
       <w:r>
@@ -14333,7 +15107,14 @@
         <w:rPr>
           <w:rFonts w:cs="Times New Roman"/>
         </w:rPr>
-        <w:t xml:space="preserve"> Determination Press, 2015, </w:t>
+        <w:t xml:space="preserve"> </w:t>
+      </w:r>
+      <w:proofErr w:type="gramStart"/>
+      <w:r>
+        <w:rPr>
+          <w:rFonts w:cs="Times New Roman"/>
+        </w:rPr>
+        <w:t xml:space="preserve">Determination Press, 2015, </w:t>
       </w:r>
       <w:hyperlink r:id="rId32" w:history="1">
         <w:r>
@@ -14356,6 +15137,7 @@
         </w:rPr>
         <w:t>.</w:t>
       </w:r>
+      <w:proofErr w:type="gramEnd"/>
     </w:p>
     <w:p>
       <w:pPr>
@@ -14375,77 +15157,117 @@
           <w:rFonts w:cs="Times New Roman"/>
           <w:i/>
         </w:rPr>
-        <w:t>Surya Prabha, D., Satheesh Kumar, J. (2013)</w:t>
-      </w:r>
-      <w:r>
-        <w:rPr>
-          <w:rFonts w:cs="Times New Roman"/>
-        </w:rPr>
-        <w:t>,</w:t>
-      </w:r>
-      <w:r>
-        <w:rPr>
-          <w:rFonts w:cs="Times New Roman"/>
-        </w:rPr>
-        <w:t xml:space="preserve"> Assessment of banana fruit maturity by image processing technique. Journal of food science and technology</w:t>
-      </w:r>
-      <w:r>
-        <w:rPr>
-          <w:rFonts w:cs="Times New Roman"/>
-        </w:rPr>
-        <w:t xml:space="preserve"> </w:t>
-      </w:r>
-      <w:r>
-        <w:rPr>
-          <w:rFonts w:cs="Times New Roman"/>
-        </w:rPr>
-        <w:t>52(3), 1316-27.</w:t>
-      </w:r>
-    </w:p>
-    <w:p>
-      <w:pPr>
-        <w:ind w:left="720" w:hanging="720"/>
-        <w:rPr>
-          <w:rFonts w:cs="Times New Roman"/>
-        </w:rPr>
-      </w:pPr>
-      <w:r>
-        <w:rPr>
-          <w:rFonts w:cs="Times New Roman"/>
-        </w:rPr>
-        <w:t>[</w:t>
-      </w:r>
-      <w:r>
-        <w:rPr>
-          <w:rFonts w:cs="Times New Roman"/>
-        </w:rPr>
-        <w:t>Ware</w:t>
-      </w:r>
-      <w:r>
-        <w:rPr>
-          <w:rFonts w:cs="Times New Roman"/>
-        </w:rPr>
-        <w:t xml:space="preserve">2017] </w:t>
-      </w:r>
+        <w:t xml:space="preserve">Surya </w:t>
+      </w:r>
+      <w:proofErr w:type="spellStart"/>
       <w:r>
         <w:rPr>
           <w:rFonts w:cs="Times New Roman"/>
           <w:i/>
         </w:rPr>
-        <w:t xml:space="preserve">Ware, </w:t>
-      </w:r>
+        <w:t>Prabha</w:t>
+      </w:r>
+      <w:proofErr w:type="spellEnd"/>
       <w:r>
         <w:rPr>
           <w:rFonts w:cs="Times New Roman"/>
           <w:i/>
         </w:rPr>
-        <w:t>Megan</w:t>
-      </w:r>
+        <w:t xml:space="preserve">, D., </w:t>
+      </w:r>
+      <w:proofErr w:type="spellStart"/>
       <w:r>
         <w:rPr>
           <w:rFonts w:cs="Times New Roman"/>
           <w:i/>
         </w:rPr>
+        <w:t>Satheesh</w:t>
+      </w:r>
+      <w:proofErr w:type="spellEnd"/>
+      <w:r>
+        <w:rPr>
+          <w:rFonts w:cs="Times New Roman"/>
+          <w:i/>
+        </w:rPr>
+        <w:t xml:space="preserve"> Kumar, J. (2013)</w:t>
+      </w:r>
+      <w:r>
+        <w:rPr>
+          <w:rFonts w:cs="Times New Roman"/>
+        </w:rPr>
+        <w:t>,</w:t>
+      </w:r>
+      <w:r>
+        <w:rPr>
+          <w:rFonts w:cs="Times New Roman"/>
+        </w:rPr>
+        <w:t xml:space="preserve"> Assessment of banana fruit maturity by image processing technique. </w:t>
+      </w:r>
+      <w:proofErr w:type="gramStart"/>
+      <w:r>
+        <w:rPr>
+          <w:rFonts w:cs="Times New Roman"/>
+        </w:rPr>
+        <w:t>Journal of food science and technology</w:t>
+      </w:r>
+      <w:r>
+        <w:rPr>
+          <w:rFonts w:cs="Times New Roman"/>
+        </w:rPr>
+        <w:t xml:space="preserve"> </w:t>
+      </w:r>
+      <w:r>
+        <w:rPr>
+          <w:rFonts w:cs="Times New Roman"/>
+        </w:rPr>
+        <w:t>52(3), 1316-27.</w:t>
+      </w:r>
+      <w:proofErr w:type="gramEnd"/>
+    </w:p>
+    <w:p>
+      <w:pPr>
+        <w:ind w:left="720" w:hanging="720"/>
+        <w:rPr>
+          <w:rFonts w:cs="Times New Roman"/>
+        </w:rPr>
+      </w:pPr>
+      <w:r>
+        <w:rPr>
+          <w:rFonts w:cs="Times New Roman"/>
+        </w:rPr>
+        <w:t>[</w:t>
+      </w:r>
+      <w:r>
+        <w:rPr>
+          <w:rFonts w:cs="Times New Roman"/>
+        </w:rPr>
+        <w:t>Ware</w:t>
+      </w:r>
+      <w:r>
+        <w:rPr>
+          <w:rFonts w:cs="Times New Roman"/>
+        </w:rPr>
+        <w:t xml:space="preserve">2017] </w:t>
+      </w:r>
+      <w:r>
+        <w:rPr>
+          <w:rFonts w:cs="Times New Roman"/>
+          <w:i/>
+        </w:rPr>
+        <w:t xml:space="preserve">Ware, </w:t>
+      </w:r>
+      <w:r>
+        <w:rPr>
+          <w:rFonts w:cs="Times New Roman"/>
+          <w:i/>
+        </w:rPr>
+        <w:t>Megan</w:t>
+      </w:r>
+      <w:r>
+        <w:rPr>
+          <w:rFonts w:cs="Times New Roman"/>
+          <w:i/>
+        </w:rPr>
         <w:t xml:space="preserve"> (2017)</w:t>
       </w:r>
       <w:r>
@@ -14496,12 +15318,14 @@
         </w:rPr>
         <w:t xml:space="preserve"> </w:t>
       </w:r>
+      <w:proofErr w:type="gramStart"/>
       <w:r>
         <w:rPr>
           <w:rFonts w:cs="Times New Roman"/>
         </w:rPr>
         <w:t>Today</w:t>
       </w:r>
+      <w:proofErr w:type="gramEnd"/>
       <w:r>
         <w:rPr>
           <w:rFonts w:cs="Times New Roman"/>
@@ -14627,7 +15451,23 @@
           <w:rStyle w:val="FootnoteReference"/>
           <w:vertAlign w:val="baseline"/>
         </w:rPr>
-        <w:t xml:space="preserve"> London, Jaclyn, Walder, Caroline, Why You Should Eat a Banana Every Single Day, Good Housekeeping 25 September 2018, see: </w:t>
+        <w:t xml:space="preserve"> London, Jaclyn, </w:t>
+      </w:r>
+      <w:proofErr w:type="spellStart"/>
+      <w:r>
+        <w:rPr>
+          <w:rStyle w:val="FootnoteReference"/>
+          <w:vertAlign w:val="baseline"/>
+        </w:rPr>
+        <w:t>Walder</w:t>
+      </w:r>
+      <w:proofErr w:type="spellEnd"/>
+      <w:r>
+        <w:rPr>
+          <w:rStyle w:val="FootnoteReference"/>
+          <w:vertAlign w:val="baseline"/>
+        </w:rPr>
+        <w:t xml:space="preserve">, Caroline, Why You Should Eat a Banana Every Single Day, Good Housekeeping 25 September 2018, see: </w:t>
       </w:r>
       <w:hyperlink r:id="rId1" w:history="1">
         <w:r>
@@ -14776,7 +15616,15 @@
         <w:t xml:space="preserve">, Chapter 2: </w:t>
       </w:r>
       <w:r>
-        <w:t>How the backpropagation algorithm works</w:t>
+        <w:t xml:space="preserve">How the </w:t>
+      </w:r>
+      <w:proofErr w:type="spellStart"/>
+      <w:r>
+        <w:t>backpropagation</w:t>
+      </w:r>
+      <w:proofErr w:type="spellEnd"/>
+      <w:r>
+        <w:t xml:space="preserve"> algorithm works</w:t>
       </w:r>
       <w:r>
         <w:t xml:space="preserve"> </w:t>
@@ -14803,6 +15651,7 @@
       <w:r>
         <w:t xml:space="preserve"> </w:t>
       </w:r>
+      <w:proofErr w:type="gramStart"/>
       <w:r>
         <w:t>[Loy2018]</w:t>
       </w:r>
@@ -14815,6 +15664,7 @@
       <w:r>
         <w:t>.</w:t>
       </w:r>
+      <w:proofErr w:type="gramEnd"/>
     </w:p>
   </w:footnote>
 </w:footnotes>
@@ -14837,14 +15687,24 @@
         <w:szCs w:val="18"/>
       </w:rPr>
     </w:pPr>
-    <w:fldSimple w:instr=" STYLEREF  _ws5_titel_oncontent  \* MERGEFORMAT ">
-      <w:r>
-        <w:rPr>
-          <w:noProof/>
-        </w:rPr>
-        <w:t>List of abbreviations</w:t>
-      </w:r>
-    </w:fldSimple>
+    <w:r>
+      <w:fldChar w:fldCharType="begin"/>
+    </w:r>
+    <w:r>
+      <w:instrText xml:space="preserve"> STYLEREF  _ws5_titel_oncontent  \* MERGEFORMAT </w:instrText>
+    </w:r>
+    <w:r>
+      <w:fldChar w:fldCharType="separate"/>
+    </w:r>
+    <w:r>
+      <w:rPr>
+        <w:noProof/>
+      </w:rPr>
+      <w:t>References</w:t>
+    </w:r>
+    <w:r>
+      <w:fldChar w:fldCharType="end"/>
+    </w:r>
   </w:p>
   <w:p>
     <w:pPr>
@@ -14903,6 +15763,7 @@
       </w:rPr>
       <w:t xml:space="preserve">: </w:t>
     </w:r>
+    <w:proofErr w:type="spellStart"/>
     <w:r>
       <w:rPr>
         <w:sz w:val="18"/>
@@ -14910,6 +15771,7 @@
       </w:rPr>
       <w:t>BananaCo</w:t>
     </w:r>
+    <w:proofErr w:type="spellEnd"/>
   </w:p>
   <w:p>
     <w:pPr>
@@ -19433,7 +20295,7 @@
         <c:manualLayout>
           <c:xMode val="edge"/>
           <c:yMode val="edge"/>
-          <c:x val="0.34895002958092697"/>
+          <c:x val="0.34895002958092702"/>
           <c:y val="3.1697386231586785E-2"/>
         </c:manualLayout>
       </c:layout>
@@ -19470,7 +20332,7 @@
               <c:layout>
                 <c:manualLayout>
                   <c:x val="6.6145833333333334E-3"/>
-                  <c:y val="3.5277777777777887E-2"/>
+                  <c:y val="3.5277777777777915E-2"/>
                 </c:manualLayout>
               </c:layout>
               <c:tx>
@@ -19497,7 +20359,7 @@
               <c:idx val="10"/>
               <c:layout>
                 <c:manualLayout>
-                  <c:x val="2.2048611111109562E-3"/>
+                  <c:x val="2.2048611111109579E-3"/>
                   <c:y val="1.9598765432098767E-2"/>
                 </c:manualLayout>
               </c:layout>
@@ -19630,11 +20492,11 @@
           </c:extLst>
         </c:ser>
         <c:marker val="1"/>
-        <c:axId val="101704448"/>
-        <c:axId val="101748736"/>
+        <c:axId val="135096192"/>
+        <c:axId val="89936640"/>
       </c:lineChart>
       <c:catAx>
-        <c:axId val="101704448"/>
+        <c:axId val="135096192"/>
         <c:scaling>
           <c:orientation val="minMax"/>
         </c:scaling>
@@ -19739,14 +20601,14 @@
             <a:endParaRPr lang="en-US"/>
           </a:p>
         </c:txPr>
-        <c:crossAx val="101748736"/>
+        <c:crossAx val="89936640"/>
         <c:crosses val="autoZero"/>
         <c:auto val="1"/>
         <c:lblAlgn val="ctr"/>
         <c:lblOffset val="100"/>
       </c:catAx>
       <c:valAx>
-        <c:axId val="101748736"/>
+        <c:axId val="89936640"/>
         <c:scaling>
           <c:orientation val="minMax"/>
         </c:scaling>
@@ -19796,7 +20658,7 @@
             <c:manualLayout>
               <c:xMode val="edge"/>
               <c:yMode val="edge"/>
-              <c:x val="2.2222222222222272E-2"/>
+              <c:x val="2.2222222222222279E-2"/>
               <c:y val="0.46957932341790631"/>
             </c:manualLayout>
           </c:layout>
@@ -19841,7 +20703,7 @@
             <a:endParaRPr lang="en-US"/>
           </a:p>
         </c:txPr>
-        <c:crossAx val="101704448"/>
+        <c:crossAx val="135096192"/>
         <c:crosses val="autoZero"/>
         <c:crossBetween val="between"/>
       </c:valAx>
@@ -20178,7 +21040,7 @@
 </file>
 
 <file path=customXml/itemProps1.xml><?xml version="1.0" encoding="utf-8"?>
-<ds:datastoreItem xmlns:ds="http://schemas.openxmlformats.org/officeDocument/2006/customXml" ds:itemID="{5BD748EE-0155-4423-A110-FD0745E00238}">
+<ds:datastoreItem xmlns:ds="http://schemas.openxmlformats.org/officeDocument/2006/customXml" ds:itemID="{DF6123D0-AF20-4DB6-B6B0-6D222951ED64}">
   <ds:schemaRefs>
     <ds:schemaRef ds:uri="http://schemas.openxmlformats.org/officeDocument/2006/bibliography"/>
   </ds:schemaRefs>

</xml_diff>

<commit_message>
structured notes, distributed feedback-todos, now on to clean writing stuff
</commit_message>
<xml_diff>
--- a/BananaCo_report/BananaCo_report.docx
+++ b/BananaCo_report/BananaCo_report.docx
@@ -344,11 +344,9 @@
       <w:r>
         <w:tab/>
       </w:r>
-      <w:proofErr w:type="spellStart"/>
-      <w:r>
-        <w:t>xxxxxxx</w:t>
-      </w:r>
-      <w:proofErr w:type="spellEnd"/>
+      <w:r>
+        <w:t>1841795</w:t>
+      </w:r>
       <w:r>
         <w:tab/>
         <w:t xml:space="preserve">Michael </w:t>
@@ -3342,7 +3340,13 @@
     <w:p/>
     <w:p>
       <w:r>
-        <w:t>Given materials:</w:t>
+        <w:t>Given</w:t>
+      </w:r>
+      <w:r>
+        <w:t>/used</w:t>
+      </w:r>
+      <w:r>
+        <w:t xml:space="preserve"> materials:</w:t>
       </w:r>
     </w:p>
     <w:p>
@@ -3385,150 +3389,37 @@
         <w:t xml:space="preserve"> Smartphone-Sensing-Framework</w:t>
       </w:r>
     </w:p>
-    <w:p/>
-    <w:p>
-      <w:r>
-        <w:br w:type="page"/>
-      </w:r>
-    </w:p>
-    <w:p>
-      <w:pPr>
-        <w:rPr>
-          <w:b/>
-          <w:lang w:val="de-DE"/>
-        </w:rPr>
-      </w:pPr>
-      <w:r>
-        <w:rPr>
-          <w:b/>
-          <w:lang w:val="de-DE"/>
-        </w:rPr>
-        <w:lastRenderedPageBreak/>
-        <w:t>Feedback Dio &amp; Dimi:</w:t>
-      </w:r>
-    </w:p>
-    <w:p>
-      <w:pPr>
-        <w:rPr>
-          <w:lang w:val="de-DE"/>
-        </w:rPr>
-      </w:pPr>
-      <w:r>
-        <w:rPr>
-          <w:b/>
-          <w:lang w:val="de-DE"/>
-        </w:rPr>
-        <w:t>TODO1</w:t>
-      </w:r>
-      <w:r>
-        <w:rPr>
-          <w:lang w:val="de-DE"/>
-        </w:rPr>
-        <w:t>: Begründung warum kein “einfaches” Colour-Filter verwendet; warum keine vorgeschobene Bilderkennung via Computer Vision =&gt; Grund: Zusammenführung von Shape / Size und Farberkennung in einem Model / einer App</w:t>
-      </w:r>
-    </w:p>
-    <w:p>
-      <w:pPr>
-        <w:rPr>
-          <w:lang w:val="de-DE"/>
-        </w:rPr>
-      </w:pPr>
-      <w:r>
-        <w:rPr>
-          <w:b/>
-          <w:highlight w:val="yellow"/>
-          <w:lang w:val="de-DE"/>
-        </w:rPr>
-        <w:t>TODO2</w:t>
-      </w:r>
-      <w:r>
-        <w:rPr>
-          <w:highlight w:val="yellow"/>
-          <w:lang w:val="de-DE"/>
-        </w:rPr>
-        <w:t>: Farbe-Reifegrad / Zuckergehalt Korrelation darstellen und z.B. Farbabstufungen auf Papier ausdrucken, damit der Leser dies mittels bereitgestellter App auch direkt testen kann</w:t>
-      </w:r>
-    </w:p>
-    <w:p>
-      <w:pPr>
-        <w:rPr>
-          <w:lang w:val="de-DE"/>
-        </w:rPr>
-      </w:pPr>
-      <w:r>
-        <w:rPr>
-          <w:b/>
-          <w:lang w:val="de-DE"/>
-        </w:rPr>
-        <w:t>TODO3</w:t>
-      </w:r>
-      <w:r>
-        <w:rPr>
-          <w:lang w:val="de-DE"/>
-        </w:rPr>
-        <w:t>: aus dem aktuellen Reifegrad Empfehlungen ableiten für:</w:t>
-      </w:r>
-    </w:p>
     <w:p>
       <w:pPr>
         <w:pStyle w:val="ListParagraph"/>
         <w:numPr>
           <w:ilvl w:val="0"/>
-          <w:numId w:val="36"/>
+          <w:numId w:val="44"/>
         </w:numPr>
-        <w:rPr>
-          <w:lang w:val="de-DE"/>
-        </w:rPr>
-      </w:pPr>
-      <w:r>
-        <w:rPr>
-          <w:lang w:val="de-DE"/>
-        </w:rPr>
-        <w:t xml:space="preserve">die weitere geeignete Verwendung bzw. Verarbeitung (z.B. Verkochen, Drink / Mixer, direkter Verzehr) sowie </w:t>
-      </w:r>
+      </w:pPr>
+      <w:proofErr w:type="spellStart"/>
+      <w:r>
+        <w:t>Tensorflow</w:t>
+      </w:r>
+      <w:proofErr w:type="spellEnd"/>
     </w:p>
     <w:p>
       <w:pPr>
         <w:pStyle w:val="ListParagraph"/>
         <w:numPr>
           <w:ilvl w:val="0"/>
-          <w:numId w:val="36"/>
+          <w:numId w:val="44"/>
         </w:numPr>
-        <w:rPr>
-          <w:lang w:val="de-DE"/>
-        </w:rPr>
-      </w:pPr>
-      <w:r>
-        <w:rPr>
-          <w:lang w:val="de-DE"/>
-        </w:rPr>
-        <w:t>zur voraussichtlichen weiteren Haltbarkeit (i.S.v. „MHD“)</w:t>
-      </w:r>
-    </w:p>
-    <w:p>
-      <w:pPr>
-        <w:rPr>
-          <w:lang w:val="de-DE"/>
-        </w:rPr>
-      </w:pPr>
-    </w:p>
-    <w:p>
-      <w:pPr>
-        <w:rPr>
-          <w:lang w:val="de-DE"/>
-        </w:rPr>
-      </w:pPr>
-    </w:p>
-    <w:p>
-      <w:pPr>
-        <w:rPr>
-          <w:lang w:val="de-DE"/>
-        </w:rPr>
-      </w:pPr>
-      <w:r>
-        <w:rPr>
-          <w:lang w:val="de-DE"/>
-        </w:rPr>
+      </w:pPr>
+      <w:proofErr w:type="spellStart"/>
+      <w:r>
+        <w:t>Docker</w:t>
+      </w:r>
+      <w:proofErr w:type="spellEnd"/>
+    </w:p>
+    <w:p/>
+    <w:p>
+      <w:r>
         <w:br w:type="page"/>
       </w:r>
     </w:p>
@@ -5205,7 +5096,6 @@
       </w:pPr>
       <w:bookmarkStart w:id="6" w:name="_Toc6354803"/>
       <w:r>
-        <w:lastRenderedPageBreak/>
         <w:t>M</w:t>
       </w:r>
       <w:r>
@@ -5288,6 +5178,7 @@
         </w:numPr>
       </w:pPr>
       <w:r>
+        <w:lastRenderedPageBreak/>
         <w:t xml:space="preserve">size / </w:t>
       </w:r>
       <w:r>
@@ -6440,125 +6331,125 @@
       </w:pPr>
       <w:bookmarkStart w:id="8" w:name="_Toc6354805"/>
       <w:r>
+        <w:t xml:space="preserve">Visual </w:t>
+      </w:r>
+      <w:r>
+        <w:t>criteria</w:t>
+      </w:r>
+      <w:bookmarkEnd w:id="8"/>
+    </w:p>
+    <w:p>
+      <w:pPr>
+        <w:jc w:val="both"/>
+        <w:rPr>
+          <w:shd w:val="clear" w:color="auto" w:fill="FFFFFF"/>
+        </w:rPr>
+      </w:pPr>
+      <w:r>
+        <w:rPr>
+          <w:shd w:val="clear" w:color="auto" w:fill="FFFFFF"/>
+        </w:rPr>
+        <w:t>In literature, a lot of methods</w:t>
+      </w:r>
+      <w:r>
+        <w:rPr>
+          <w:shd w:val="clear" w:color="auto" w:fill="FFFFFF"/>
+        </w:rPr>
+        <w:t xml:space="preserve"> that have been </w:t>
+      </w:r>
+      <w:r>
+        <w:rPr>
+          <w:shd w:val="clear" w:color="auto" w:fill="FFFFFF"/>
+        </w:rPr>
+        <w:t xml:space="preserve">developed for ripeness classification involve </w:t>
+      </w:r>
+      <w:r>
+        <w:rPr>
+          <w:i/>
+          <w:shd w:val="clear" w:color="auto" w:fill="FFFFFF"/>
+        </w:rPr>
+        <w:t>colour moments</w:t>
+      </w:r>
+      <w:r>
+        <w:rPr>
+          <w:shd w:val="clear" w:color="auto" w:fill="FFFFFF"/>
+        </w:rPr>
+        <w:t xml:space="preserve"> and </w:t>
+      </w:r>
+      <w:r>
+        <w:rPr>
+          <w:i/>
+          <w:shd w:val="clear" w:color="auto" w:fill="FFFFFF"/>
+        </w:rPr>
+        <w:t>colour histogram</w:t>
+      </w:r>
+      <w:r>
+        <w:rPr>
+          <w:shd w:val="clear" w:color="auto" w:fill="FFFFFF"/>
+        </w:rPr>
+        <w:t xml:space="preserve">. </w:t>
+      </w:r>
+      <w:r>
+        <w:rPr>
+          <w:shd w:val="clear" w:color="auto" w:fill="FFFFFF"/>
+        </w:rPr>
+        <w:t>Also, the variance of RGB (Red Green Blue)</w:t>
+      </w:r>
+      <w:r>
+        <w:rPr>
+          <w:shd w:val="clear" w:color="auto" w:fill="FFFFFF"/>
+        </w:rPr>
+        <w:t xml:space="preserve"> or HSV (Hue, Saturation, Value) colour spaces of the banana fruit have been utilised for analysis.</w:t>
+      </w:r>
+      <w:r>
+        <w:rPr>
+          <w:shd w:val="clear" w:color="auto" w:fill="FFFFFF"/>
+        </w:rPr>
+        <w:t xml:space="preserve"> According to [Mazen2019], the classification of banana fruits as under-mature, mature and over-mature </w:t>
+      </w:r>
+      <w:r>
+        <w:rPr>
+          <w:shd w:val="clear" w:color="auto" w:fill="FFFFFF"/>
+        </w:rPr>
+        <w:t>reach</w:t>
+      </w:r>
+      <w:r>
+        <w:rPr>
+          <w:shd w:val="clear" w:color="auto" w:fill="FFFFFF"/>
+        </w:rPr>
+        <w:t>ed</w:t>
+      </w:r>
+      <w:r>
+        <w:rPr>
+          <w:shd w:val="clear" w:color="auto" w:fill="FFFFFF"/>
+        </w:rPr>
+        <w:t xml:space="preserve"> an accuracy of 99.1 %.</w:t>
+      </w:r>
+      <w:r>
+        <w:rPr>
+          <w:shd w:val="clear" w:color="auto" w:fill="FFFFFF"/>
+        </w:rPr>
+        <w:t xml:space="preserve"> </w:t>
+      </w:r>
+    </w:p>
+    <w:p>
+      <w:pPr>
+        <w:jc w:val="both"/>
+        <w:rPr>
+          <w:shd w:val="clear" w:color="auto" w:fill="FFFFFF"/>
+        </w:rPr>
+      </w:pPr>
+      <w:r>
+        <w:rPr>
+          <w:shd w:val="clear" w:color="auto" w:fill="FFFFFF"/>
+        </w:rPr>
+        <w:t xml:space="preserve">Visual inspection by humans may underlie subjection and is tedious as well as time-consuming and labour-intensive. Utilising instruments such as colorimeters provide the advantage of accurate and reproducible </w:t>
+      </w:r>
+      <w:r>
+        <w:rPr>
+          <w:shd w:val="clear" w:color="auto" w:fill="FFFFFF"/>
+        </w:rPr>
         <w:lastRenderedPageBreak/>
-        <w:t xml:space="preserve">Visual </w:t>
-      </w:r>
-      <w:r>
-        <w:t>criteria</w:t>
-      </w:r>
-      <w:bookmarkEnd w:id="8"/>
-    </w:p>
-    <w:p>
-      <w:pPr>
-        <w:jc w:val="both"/>
-        <w:rPr>
-          <w:shd w:val="clear" w:color="auto" w:fill="FFFFFF"/>
-        </w:rPr>
-      </w:pPr>
-      <w:r>
-        <w:rPr>
-          <w:shd w:val="clear" w:color="auto" w:fill="FFFFFF"/>
-        </w:rPr>
-        <w:t>In literature, a lot of methods</w:t>
-      </w:r>
-      <w:r>
-        <w:rPr>
-          <w:shd w:val="clear" w:color="auto" w:fill="FFFFFF"/>
-        </w:rPr>
-        <w:t xml:space="preserve"> that have been </w:t>
-      </w:r>
-      <w:r>
-        <w:rPr>
-          <w:shd w:val="clear" w:color="auto" w:fill="FFFFFF"/>
-        </w:rPr>
-        <w:t xml:space="preserve">developed for ripeness classification involve </w:t>
-      </w:r>
-      <w:r>
-        <w:rPr>
-          <w:i/>
-          <w:shd w:val="clear" w:color="auto" w:fill="FFFFFF"/>
-        </w:rPr>
-        <w:t>colour moments</w:t>
-      </w:r>
-      <w:r>
-        <w:rPr>
-          <w:shd w:val="clear" w:color="auto" w:fill="FFFFFF"/>
-        </w:rPr>
-        <w:t xml:space="preserve"> and </w:t>
-      </w:r>
-      <w:r>
-        <w:rPr>
-          <w:i/>
-          <w:shd w:val="clear" w:color="auto" w:fill="FFFFFF"/>
-        </w:rPr>
-        <w:t>colour histogram</w:t>
-      </w:r>
-      <w:r>
-        <w:rPr>
-          <w:shd w:val="clear" w:color="auto" w:fill="FFFFFF"/>
-        </w:rPr>
-        <w:t xml:space="preserve">. </w:t>
-      </w:r>
-      <w:r>
-        <w:rPr>
-          <w:shd w:val="clear" w:color="auto" w:fill="FFFFFF"/>
-        </w:rPr>
-        <w:t>Also, the variance of RGB (Red Green Blue)</w:t>
-      </w:r>
-      <w:r>
-        <w:rPr>
-          <w:shd w:val="clear" w:color="auto" w:fill="FFFFFF"/>
-        </w:rPr>
-        <w:t xml:space="preserve"> or HSV (Hue, Saturation, Value) colour spaces of the banana fruit have been utilised for analysis.</w:t>
-      </w:r>
-      <w:r>
-        <w:rPr>
-          <w:shd w:val="clear" w:color="auto" w:fill="FFFFFF"/>
-        </w:rPr>
-        <w:t xml:space="preserve"> According to [Mazen2019], the classification of banana fruits as under-mature, mature and over-mature </w:t>
-      </w:r>
-      <w:r>
-        <w:rPr>
-          <w:shd w:val="clear" w:color="auto" w:fill="FFFFFF"/>
-        </w:rPr>
-        <w:t>reach</w:t>
-      </w:r>
-      <w:r>
-        <w:rPr>
-          <w:shd w:val="clear" w:color="auto" w:fill="FFFFFF"/>
-        </w:rPr>
-        <w:t>ed</w:t>
-      </w:r>
-      <w:r>
-        <w:rPr>
-          <w:shd w:val="clear" w:color="auto" w:fill="FFFFFF"/>
-        </w:rPr>
-        <w:t xml:space="preserve"> an accuracy of 99.1 %.</w:t>
-      </w:r>
-      <w:r>
-        <w:rPr>
-          <w:shd w:val="clear" w:color="auto" w:fill="FFFFFF"/>
-        </w:rPr>
-        <w:t xml:space="preserve"> </w:t>
-      </w:r>
-    </w:p>
-    <w:p>
-      <w:pPr>
-        <w:jc w:val="both"/>
-        <w:rPr>
-          <w:shd w:val="clear" w:color="auto" w:fill="FFFFFF"/>
-        </w:rPr>
-      </w:pPr>
-      <w:r>
-        <w:rPr>
-          <w:shd w:val="clear" w:color="auto" w:fill="FFFFFF"/>
-        </w:rPr>
-        <w:t xml:space="preserve">Visual inspection by humans may underlie subjection and is tedious as well as time-consuming and labour-intensive. Utilising instruments such as colorimeters provide the advantage of accurate and reproducible </w:t>
-      </w:r>
-      <w:r>
-        <w:rPr>
-          <w:shd w:val="clear" w:color="auto" w:fill="FFFFFF"/>
-        </w:rPr>
         <w:t>measurements but</w:t>
       </w:r>
       <w:r>
@@ -7349,7 +7240,6 @@
       </w:pPr>
       <w:bookmarkStart w:id="9" w:name="_Toc6354806"/>
       <w:r>
-        <w:lastRenderedPageBreak/>
         <w:t>Classification</w:t>
       </w:r>
       <w:bookmarkEnd w:id="9"/>
@@ -8478,7 +8368,7 @@
                     <a:blip r:embed="rId10" cstate="print">
                       <a:extLst>
                         <a:ext uri="{28A0092B-C50C-407E-A947-70E740481C1C}">
-                          <a14:useLocalDpi xmlns:a14="http://schemas.microsoft.com/office/drawing/2010/main" xmlns:wps="http://schemas.microsoft.com/office/word/2010/wordprocessingShape" xmlns:wpi="http://schemas.microsoft.com/office/word/2010/wordprocessingInk" xmlns:wpg="http://schemas.microsoft.com/office/word/2010/wordprocessingGroup" xmlns:w16se="http://schemas.microsoft.com/office/word/2015/wordml/symex" xmlns:w16cid="http://schemas.microsoft.com/office/word/2016/wordml/cid" xmlns:w15="http://schemas.microsoft.com/office/word/2012/wordml" xmlns:w14="http://schemas.microsoft.com/office/word/2010/wordml" xmlns:w="http://schemas.openxmlformats.org/wordprocessingml/2006/main" xmlns:w10="urn:schemas-microsoft-com:office:word" xmlns:wp14="http://schemas.microsoft.com/office/word/2010/wordprocessingDrawing" xmlns:v="urn:schemas-microsoft-com:vml" xmlns:o="urn:schemas-microsoft-com:office:office" xmlns:am3d="http://schemas.microsoft.com/office/drawing/2017/model3d" xmlns:aink="http://schemas.microsoft.com/office/drawing/2016/ink" xmlns:mc="http://schemas.openxmlformats.org/markup-compatibility/2006" xmlns:cx8="http://schemas.microsoft.com/office/drawing/2016/5/14/chartex" xmlns:cx7="http://schemas.microsoft.com/office/drawing/2016/5/13/chartex" xmlns:cx6="http://schemas.microsoft.com/office/drawing/2016/5/12/chartex" xmlns:cx5="http://schemas.microsoft.com/office/drawing/2016/5/11/chartex" xmlns:cx4="http://schemas.microsoft.com/office/drawing/2016/5/10/chartex" xmlns:cx3="http://schemas.microsoft.com/office/drawing/2016/5/9/chartex" xmlns:cx2="http://schemas.microsoft.com/office/drawing/2015/10/21/chartex" xmlns:cx1="http://schemas.microsoft.com/office/drawing/2015/9/8/chartex" xmlns:cx="http://schemas.microsoft.com/office/drawing/2014/chartex" xmlns:wpc="http://schemas.microsoft.com/office/word/2010/wordprocessingCanvas" xmlns="" val="0"/>
+                          <a14:useLocalDpi xmlns="" xmlns:wpc="http://schemas.microsoft.com/office/word/2010/wordprocessingCanvas" xmlns:cx="http://schemas.microsoft.com/office/drawing/2014/chartex" xmlns:cx1="http://schemas.microsoft.com/office/drawing/2015/9/8/chartex" xmlns:cx2="http://schemas.microsoft.com/office/drawing/2015/10/21/chartex" xmlns:cx3="http://schemas.microsoft.com/office/drawing/2016/5/9/chartex" xmlns:cx4="http://schemas.microsoft.com/office/drawing/2016/5/10/chartex" xmlns:cx5="http://schemas.microsoft.com/office/drawing/2016/5/11/chartex" xmlns:cx6="http://schemas.microsoft.com/office/drawing/2016/5/12/chartex" xmlns:cx7="http://schemas.microsoft.com/office/drawing/2016/5/13/chartex" xmlns:cx8="http://schemas.microsoft.com/office/drawing/2016/5/14/chartex" xmlns:mc="http://schemas.openxmlformats.org/markup-compatibility/2006" xmlns:aink="http://schemas.microsoft.com/office/drawing/2016/ink" xmlns:am3d="http://schemas.microsoft.com/office/drawing/2017/model3d" xmlns:o="urn:schemas-microsoft-com:office:office" xmlns:v="urn:schemas-microsoft-com:vml" xmlns:wp14="http://schemas.microsoft.com/office/word/2010/wordprocessingDrawing" xmlns:w10="urn:schemas-microsoft-com:office:word" xmlns:w="http://schemas.openxmlformats.org/wordprocessingml/2006/main" xmlns:w14="http://schemas.microsoft.com/office/word/2010/wordml" xmlns:w15="http://schemas.microsoft.com/office/word/2012/wordml" xmlns:w16cid="http://schemas.microsoft.com/office/word/2016/wordml/cid" xmlns:w16se="http://schemas.microsoft.com/office/word/2015/wordml/symex" xmlns:wpg="http://schemas.microsoft.com/office/word/2010/wordprocessingGroup" xmlns:wpi="http://schemas.microsoft.com/office/word/2010/wordprocessingInk" xmlns:wps="http://schemas.microsoft.com/office/word/2010/wordprocessingShape" xmlns:a14="http://schemas.microsoft.com/office/drawing/2010/main" val="0"/>
                         </a:ext>
                       </a:extLst>
                     </a:blip>
@@ -8653,7 +8543,7 @@
                     <a:blip r:embed="rId11" cstate="print">
                       <a:extLst>
                         <a:ext uri="{28A0092B-C50C-407E-A947-70E740481C1C}">
-                          <a14:useLocalDpi xmlns:a14="http://schemas.microsoft.com/office/drawing/2010/main" xmlns:wps="http://schemas.microsoft.com/office/word/2010/wordprocessingShape" xmlns:wpi="http://schemas.microsoft.com/office/word/2010/wordprocessingInk" xmlns:wpg="http://schemas.microsoft.com/office/word/2010/wordprocessingGroup" xmlns:w16se="http://schemas.microsoft.com/office/word/2015/wordml/symex" xmlns:w16cid="http://schemas.microsoft.com/office/word/2016/wordml/cid" xmlns:w15="http://schemas.microsoft.com/office/word/2012/wordml" xmlns:w14="http://schemas.microsoft.com/office/word/2010/wordml" xmlns:w="http://schemas.openxmlformats.org/wordprocessingml/2006/main" xmlns:w10="urn:schemas-microsoft-com:office:word" xmlns:wp14="http://schemas.microsoft.com/office/word/2010/wordprocessingDrawing" xmlns:v="urn:schemas-microsoft-com:vml" xmlns:o="urn:schemas-microsoft-com:office:office" xmlns:am3d="http://schemas.microsoft.com/office/drawing/2017/model3d" xmlns:aink="http://schemas.microsoft.com/office/drawing/2016/ink" xmlns:mc="http://schemas.openxmlformats.org/markup-compatibility/2006" xmlns:cx8="http://schemas.microsoft.com/office/drawing/2016/5/14/chartex" xmlns:cx7="http://schemas.microsoft.com/office/drawing/2016/5/13/chartex" xmlns:cx6="http://schemas.microsoft.com/office/drawing/2016/5/12/chartex" xmlns:cx5="http://schemas.microsoft.com/office/drawing/2016/5/11/chartex" xmlns:cx4="http://schemas.microsoft.com/office/drawing/2016/5/10/chartex" xmlns:cx3="http://schemas.microsoft.com/office/drawing/2016/5/9/chartex" xmlns:cx2="http://schemas.microsoft.com/office/drawing/2015/10/21/chartex" xmlns:cx1="http://schemas.microsoft.com/office/drawing/2015/9/8/chartex" xmlns:cx="http://schemas.microsoft.com/office/drawing/2014/chartex" xmlns:wpc="http://schemas.microsoft.com/office/word/2010/wordprocessingCanvas" xmlns="" val="0"/>
+                          <a14:useLocalDpi xmlns="" xmlns:wpc="http://schemas.microsoft.com/office/word/2010/wordprocessingCanvas" xmlns:cx="http://schemas.microsoft.com/office/drawing/2014/chartex" xmlns:cx1="http://schemas.microsoft.com/office/drawing/2015/9/8/chartex" xmlns:cx2="http://schemas.microsoft.com/office/drawing/2015/10/21/chartex" xmlns:cx3="http://schemas.microsoft.com/office/drawing/2016/5/9/chartex" xmlns:cx4="http://schemas.microsoft.com/office/drawing/2016/5/10/chartex" xmlns:cx5="http://schemas.microsoft.com/office/drawing/2016/5/11/chartex" xmlns:cx6="http://schemas.microsoft.com/office/drawing/2016/5/12/chartex" xmlns:cx7="http://schemas.microsoft.com/office/drawing/2016/5/13/chartex" xmlns:cx8="http://schemas.microsoft.com/office/drawing/2016/5/14/chartex" xmlns:mc="http://schemas.openxmlformats.org/markup-compatibility/2006" xmlns:aink="http://schemas.microsoft.com/office/drawing/2016/ink" xmlns:am3d="http://schemas.microsoft.com/office/drawing/2017/model3d" xmlns:o="urn:schemas-microsoft-com:office:office" xmlns:v="urn:schemas-microsoft-com:vml" xmlns:wp14="http://schemas.microsoft.com/office/word/2010/wordprocessingDrawing" xmlns:w10="urn:schemas-microsoft-com:office:word" xmlns:w="http://schemas.openxmlformats.org/wordprocessingml/2006/main" xmlns:w14="http://schemas.microsoft.com/office/word/2010/wordml" xmlns:w15="http://schemas.microsoft.com/office/word/2012/wordml" xmlns:w16cid="http://schemas.microsoft.com/office/word/2016/wordml/cid" xmlns:w16se="http://schemas.microsoft.com/office/word/2015/wordml/symex" xmlns:wpg="http://schemas.microsoft.com/office/word/2010/wordprocessingGroup" xmlns:wpi="http://schemas.microsoft.com/office/word/2010/wordprocessingInk" xmlns:wps="http://schemas.microsoft.com/office/word/2010/wordprocessingShape" xmlns:a14="http://schemas.microsoft.com/office/drawing/2010/main" val="0"/>
                         </a:ext>
                       </a:extLst>
                     </a:blip>
@@ -8893,7 +8783,7 @@
                     <a:blip r:embed="rId12" cstate="print">
                       <a:extLst>
                         <a:ext uri="{28A0092B-C50C-407E-A947-70E740481C1C}">
-                          <a14:useLocalDpi xmlns:a14="http://schemas.microsoft.com/office/drawing/2010/main" xmlns:wps="http://schemas.microsoft.com/office/word/2010/wordprocessingShape" xmlns:wpi="http://schemas.microsoft.com/office/word/2010/wordprocessingInk" xmlns:wpg="http://schemas.microsoft.com/office/word/2010/wordprocessingGroup" xmlns:w16se="http://schemas.microsoft.com/office/word/2015/wordml/symex" xmlns:w16cid="http://schemas.microsoft.com/office/word/2016/wordml/cid" xmlns:w15="http://schemas.microsoft.com/office/word/2012/wordml" xmlns:w14="http://schemas.microsoft.com/office/word/2010/wordml" xmlns:w="http://schemas.openxmlformats.org/wordprocessingml/2006/main" xmlns:w10="urn:schemas-microsoft-com:office:word" xmlns:wp14="http://schemas.microsoft.com/office/word/2010/wordprocessingDrawing" xmlns:v="urn:schemas-microsoft-com:vml" xmlns:o="urn:schemas-microsoft-com:office:office" xmlns:am3d="http://schemas.microsoft.com/office/drawing/2017/model3d" xmlns:aink="http://schemas.microsoft.com/office/drawing/2016/ink" xmlns:mc="http://schemas.openxmlformats.org/markup-compatibility/2006" xmlns:cx8="http://schemas.microsoft.com/office/drawing/2016/5/14/chartex" xmlns:cx7="http://schemas.microsoft.com/office/drawing/2016/5/13/chartex" xmlns:cx6="http://schemas.microsoft.com/office/drawing/2016/5/12/chartex" xmlns:cx5="http://schemas.microsoft.com/office/drawing/2016/5/11/chartex" xmlns:cx4="http://schemas.microsoft.com/office/drawing/2016/5/10/chartex" xmlns:cx3="http://schemas.microsoft.com/office/drawing/2016/5/9/chartex" xmlns:cx2="http://schemas.microsoft.com/office/drawing/2015/10/21/chartex" xmlns:cx1="http://schemas.microsoft.com/office/drawing/2015/9/8/chartex" xmlns:cx="http://schemas.microsoft.com/office/drawing/2014/chartex" xmlns:wpc="http://schemas.microsoft.com/office/word/2010/wordprocessingCanvas" xmlns="" val="0"/>
+                          <a14:useLocalDpi xmlns="" xmlns:wpc="http://schemas.microsoft.com/office/word/2010/wordprocessingCanvas" xmlns:cx="http://schemas.microsoft.com/office/drawing/2014/chartex" xmlns:cx1="http://schemas.microsoft.com/office/drawing/2015/9/8/chartex" xmlns:cx2="http://schemas.microsoft.com/office/drawing/2015/10/21/chartex" xmlns:cx3="http://schemas.microsoft.com/office/drawing/2016/5/9/chartex" xmlns:cx4="http://schemas.microsoft.com/office/drawing/2016/5/10/chartex" xmlns:cx5="http://schemas.microsoft.com/office/drawing/2016/5/11/chartex" xmlns:cx6="http://schemas.microsoft.com/office/drawing/2016/5/12/chartex" xmlns:cx7="http://schemas.microsoft.com/office/drawing/2016/5/13/chartex" xmlns:cx8="http://schemas.microsoft.com/office/drawing/2016/5/14/chartex" xmlns:mc="http://schemas.openxmlformats.org/markup-compatibility/2006" xmlns:aink="http://schemas.microsoft.com/office/drawing/2016/ink" xmlns:am3d="http://schemas.microsoft.com/office/drawing/2017/model3d" xmlns:o="urn:schemas-microsoft-com:office:office" xmlns:v="urn:schemas-microsoft-com:vml" xmlns:wp14="http://schemas.microsoft.com/office/word/2010/wordprocessingDrawing" xmlns:w10="urn:schemas-microsoft-com:office:word" xmlns:w="http://schemas.openxmlformats.org/wordprocessingml/2006/main" xmlns:w14="http://schemas.microsoft.com/office/word/2010/wordml" xmlns:w15="http://schemas.microsoft.com/office/word/2012/wordml" xmlns:w16cid="http://schemas.microsoft.com/office/word/2016/wordml/cid" xmlns:w16se="http://schemas.microsoft.com/office/word/2015/wordml/symex" xmlns:wpg="http://schemas.microsoft.com/office/word/2010/wordprocessingGroup" xmlns:wpi="http://schemas.microsoft.com/office/word/2010/wordprocessingInk" xmlns:wps="http://schemas.microsoft.com/office/word/2010/wordprocessingShape" xmlns:a14="http://schemas.microsoft.com/office/drawing/2010/main" val="0"/>
                         </a:ext>
                       </a:extLst>
                     </a:blip>
@@ -9803,7 +9693,7 @@
                           <a:blip r:embed="rId15" cstate="print">
                             <a:extLst>
                               <a:ext uri="{28A0092B-C50C-407E-A947-70E740481C1C}">
-                                <a14:useLocalDpi xmlns:a14="http://schemas.microsoft.com/office/drawing/2010/main" xmlns:wps="http://schemas.microsoft.com/office/word/2010/wordprocessingShape" xmlns:wpi="http://schemas.microsoft.com/office/word/2010/wordprocessingInk" xmlns:wpg="http://schemas.microsoft.com/office/word/2010/wordprocessingGroup" xmlns:w16se="http://schemas.microsoft.com/office/word/2015/wordml/symex" xmlns:w16cid="http://schemas.microsoft.com/office/word/2016/wordml/cid" xmlns:w15="http://schemas.microsoft.com/office/word/2012/wordml" xmlns:w14="http://schemas.microsoft.com/office/word/2010/wordml" xmlns:w="http://schemas.openxmlformats.org/wordprocessingml/2006/main" xmlns:w10="urn:schemas-microsoft-com:office:word" xmlns:wp14="http://schemas.microsoft.com/office/word/2010/wordprocessingDrawing" xmlns:v="urn:schemas-microsoft-com:vml" xmlns:o="urn:schemas-microsoft-com:office:office" xmlns:am3d="http://schemas.microsoft.com/office/drawing/2017/model3d" xmlns:aink="http://schemas.microsoft.com/office/drawing/2016/ink" xmlns:mc="http://schemas.openxmlformats.org/markup-compatibility/2006" xmlns:cx8="http://schemas.microsoft.com/office/drawing/2016/5/14/chartex" xmlns:cx7="http://schemas.microsoft.com/office/drawing/2016/5/13/chartex" xmlns:cx6="http://schemas.microsoft.com/office/drawing/2016/5/12/chartex" xmlns:cx5="http://schemas.microsoft.com/office/drawing/2016/5/11/chartex" xmlns:cx4="http://schemas.microsoft.com/office/drawing/2016/5/10/chartex" xmlns:cx3="http://schemas.microsoft.com/office/drawing/2016/5/9/chartex" xmlns:cx2="http://schemas.microsoft.com/office/drawing/2015/10/21/chartex" xmlns:cx1="http://schemas.microsoft.com/office/drawing/2015/9/8/chartex" xmlns:cx="http://schemas.microsoft.com/office/drawing/2014/chartex" xmlns:wpc="http://schemas.microsoft.com/office/word/2010/wordprocessingCanvas" xmlns="" val="0"/>
+                                <a14:useLocalDpi xmlns="" xmlns:wpc="http://schemas.microsoft.com/office/word/2010/wordprocessingCanvas" xmlns:cx="http://schemas.microsoft.com/office/drawing/2014/chartex" xmlns:cx1="http://schemas.microsoft.com/office/drawing/2015/9/8/chartex" xmlns:cx2="http://schemas.microsoft.com/office/drawing/2015/10/21/chartex" xmlns:cx3="http://schemas.microsoft.com/office/drawing/2016/5/9/chartex" xmlns:cx4="http://schemas.microsoft.com/office/drawing/2016/5/10/chartex" xmlns:cx5="http://schemas.microsoft.com/office/drawing/2016/5/11/chartex" xmlns:cx6="http://schemas.microsoft.com/office/drawing/2016/5/12/chartex" xmlns:cx7="http://schemas.microsoft.com/office/drawing/2016/5/13/chartex" xmlns:cx8="http://schemas.microsoft.com/office/drawing/2016/5/14/chartex" xmlns:mc="http://schemas.openxmlformats.org/markup-compatibility/2006" xmlns:aink="http://schemas.microsoft.com/office/drawing/2016/ink" xmlns:am3d="http://schemas.microsoft.com/office/drawing/2017/model3d" xmlns:o="urn:schemas-microsoft-com:office:office" xmlns:v="urn:schemas-microsoft-com:vml" xmlns:wp14="http://schemas.microsoft.com/office/word/2010/wordprocessingDrawing" xmlns:w10="urn:schemas-microsoft-com:office:word" xmlns:w="http://schemas.openxmlformats.org/wordprocessingml/2006/main" xmlns:w14="http://schemas.microsoft.com/office/word/2010/wordml" xmlns:w15="http://schemas.microsoft.com/office/word/2012/wordml" xmlns:w16cid="http://schemas.microsoft.com/office/word/2016/wordml/cid" xmlns:w16se="http://schemas.microsoft.com/office/word/2015/wordml/symex" xmlns:wpg="http://schemas.microsoft.com/office/word/2010/wordprocessingGroup" xmlns:wpi="http://schemas.microsoft.com/office/word/2010/wordprocessingInk" xmlns:wps="http://schemas.microsoft.com/office/word/2010/wordprocessingShape" xmlns:a14="http://schemas.microsoft.com/office/drawing/2010/main" val="0"/>
                               </a:ext>
                             </a:extLst>
                           </a:blip>
@@ -9824,7 +9714,7 @@
                           </a:ln>
                           <a:extLst>
                             <a:ext uri="{53640926-AAD7-44D8-BBD7-CCE9431645EC}">
-                              <a14:shadowObscured xmlns:a14="http://schemas.microsoft.com/office/drawing/2010/main" xmlns:wps="http://schemas.microsoft.com/office/word/2010/wordprocessingShape" xmlns:wpi="http://schemas.microsoft.com/office/word/2010/wordprocessingInk" xmlns:wpg="http://schemas.microsoft.com/office/word/2010/wordprocessingGroup" xmlns:w16se="http://schemas.microsoft.com/office/word/2015/wordml/symex" xmlns:w16cid="http://schemas.microsoft.com/office/word/2016/wordml/cid" xmlns:w15="http://schemas.microsoft.com/office/word/2012/wordml" xmlns:w14="http://schemas.microsoft.com/office/word/2010/wordml" xmlns:w="http://schemas.openxmlformats.org/wordprocessingml/2006/main" xmlns:w10="urn:schemas-microsoft-com:office:word" xmlns:wp14="http://schemas.microsoft.com/office/word/2010/wordprocessingDrawing" xmlns:v="urn:schemas-microsoft-com:vml" xmlns:o="urn:schemas-microsoft-com:office:office" xmlns:am3d="http://schemas.microsoft.com/office/drawing/2017/model3d" xmlns:aink="http://schemas.microsoft.com/office/drawing/2016/ink" xmlns:mc="http://schemas.openxmlformats.org/markup-compatibility/2006" xmlns:cx8="http://schemas.microsoft.com/office/drawing/2016/5/14/chartex" xmlns:cx7="http://schemas.microsoft.com/office/drawing/2016/5/13/chartex" xmlns:cx6="http://schemas.microsoft.com/office/drawing/2016/5/12/chartex" xmlns:cx5="http://schemas.microsoft.com/office/drawing/2016/5/11/chartex" xmlns:cx4="http://schemas.microsoft.com/office/drawing/2016/5/10/chartex" xmlns:cx3="http://schemas.microsoft.com/office/drawing/2016/5/9/chartex" xmlns:cx2="http://schemas.microsoft.com/office/drawing/2015/10/21/chartex" xmlns:cx1="http://schemas.microsoft.com/office/drawing/2015/9/8/chartex" xmlns:cx="http://schemas.microsoft.com/office/drawing/2014/chartex" xmlns:wpc="http://schemas.microsoft.com/office/word/2010/wordprocessingCanvas" xmlns=""/>
+                              <a14:shadowObscured xmlns="" xmlns:wpc="http://schemas.microsoft.com/office/word/2010/wordprocessingCanvas" xmlns:cx="http://schemas.microsoft.com/office/drawing/2014/chartex" xmlns:cx1="http://schemas.microsoft.com/office/drawing/2015/9/8/chartex" xmlns:cx2="http://schemas.microsoft.com/office/drawing/2015/10/21/chartex" xmlns:cx3="http://schemas.microsoft.com/office/drawing/2016/5/9/chartex" xmlns:cx4="http://schemas.microsoft.com/office/drawing/2016/5/10/chartex" xmlns:cx5="http://schemas.microsoft.com/office/drawing/2016/5/11/chartex" xmlns:cx6="http://schemas.microsoft.com/office/drawing/2016/5/12/chartex" xmlns:cx7="http://schemas.microsoft.com/office/drawing/2016/5/13/chartex" xmlns:cx8="http://schemas.microsoft.com/office/drawing/2016/5/14/chartex" xmlns:mc="http://schemas.openxmlformats.org/markup-compatibility/2006" xmlns:aink="http://schemas.microsoft.com/office/drawing/2016/ink" xmlns:am3d="http://schemas.microsoft.com/office/drawing/2017/model3d" xmlns:o="urn:schemas-microsoft-com:office:office" xmlns:v="urn:schemas-microsoft-com:vml" xmlns:wp14="http://schemas.microsoft.com/office/word/2010/wordprocessingDrawing" xmlns:w10="urn:schemas-microsoft-com:office:word" xmlns:w="http://schemas.openxmlformats.org/wordprocessingml/2006/main" xmlns:w14="http://schemas.microsoft.com/office/word/2010/wordml" xmlns:w15="http://schemas.microsoft.com/office/word/2012/wordml" xmlns:w16cid="http://schemas.microsoft.com/office/word/2016/wordml/cid" xmlns:w16se="http://schemas.microsoft.com/office/word/2015/wordml/symex" xmlns:wpg="http://schemas.microsoft.com/office/word/2010/wordprocessingGroup" xmlns:wpi="http://schemas.microsoft.com/office/word/2010/wordprocessingInk" xmlns:wps="http://schemas.microsoft.com/office/word/2010/wordprocessingShape" xmlns:a14="http://schemas.microsoft.com/office/drawing/2010/main"/>
                             </a:ext>
                           </a:extLst>
                         </pic:spPr>
@@ -9870,7 +9760,7 @@
                           <a:blip r:embed="rId16" cstate="print">
                             <a:extLst>
                               <a:ext uri="{28A0092B-C50C-407E-A947-70E740481C1C}">
-                                <a14:useLocalDpi xmlns:a14="http://schemas.microsoft.com/office/drawing/2010/main" xmlns:wps="http://schemas.microsoft.com/office/word/2010/wordprocessingShape" xmlns:wpi="http://schemas.microsoft.com/office/word/2010/wordprocessingInk" xmlns:wpg="http://schemas.microsoft.com/office/word/2010/wordprocessingGroup" xmlns:w16se="http://schemas.microsoft.com/office/word/2015/wordml/symex" xmlns:w16cid="http://schemas.microsoft.com/office/word/2016/wordml/cid" xmlns:w15="http://schemas.microsoft.com/office/word/2012/wordml" xmlns:w14="http://schemas.microsoft.com/office/word/2010/wordml" xmlns:w="http://schemas.openxmlformats.org/wordprocessingml/2006/main" xmlns:w10="urn:schemas-microsoft-com:office:word" xmlns:wp14="http://schemas.microsoft.com/office/word/2010/wordprocessingDrawing" xmlns:v="urn:schemas-microsoft-com:vml" xmlns:o="urn:schemas-microsoft-com:office:office" xmlns:am3d="http://schemas.microsoft.com/office/drawing/2017/model3d" xmlns:aink="http://schemas.microsoft.com/office/drawing/2016/ink" xmlns:mc="http://schemas.openxmlformats.org/markup-compatibility/2006" xmlns:cx8="http://schemas.microsoft.com/office/drawing/2016/5/14/chartex" xmlns:cx7="http://schemas.microsoft.com/office/drawing/2016/5/13/chartex" xmlns:cx6="http://schemas.microsoft.com/office/drawing/2016/5/12/chartex" xmlns:cx5="http://schemas.microsoft.com/office/drawing/2016/5/11/chartex" xmlns:cx4="http://schemas.microsoft.com/office/drawing/2016/5/10/chartex" xmlns:cx3="http://schemas.microsoft.com/office/drawing/2016/5/9/chartex" xmlns:cx2="http://schemas.microsoft.com/office/drawing/2015/10/21/chartex" xmlns:cx1="http://schemas.microsoft.com/office/drawing/2015/9/8/chartex" xmlns:cx="http://schemas.microsoft.com/office/drawing/2014/chartex" xmlns:wpc="http://schemas.microsoft.com/office/word/2010/wordprocessingCanvas" xmlns="" val="0"/>
+                                <a14:useLocalDpi xmlns="" xmlns:wpc="http://schemas.microsoft.com/office/word/2010/wordprocessingCanvas" xmlns:cx="http://schemas.microsoft.com/office/drawing/2014/chartex" xmlns:cx1="http://schemas.microsoft.com/office/drawing/2015/9/8/chartex" xmlns:cx2="http://schemas.microsoft.com/office/drawing/2015/10/21/chartex" xmlns:cx3="http://schemas.microsoft.com/office/drawing/2016/5/9/chartex" xmlns:cx4="http://schemas.microsoft.com/office/drawing/2016/5/10/chartex" xmlns:cx5="http://schemas.microsoft.com/office/drawing/2016/5/11/chartex" xmlns:cx6="http://schemas.microsoft.com/office/drawing/2016/5/12/chartex" xmlns:cx7="http://schemas.microsoft.com/office/drawing/2016/5/13/chartex" xmlns:cx8="http://schemas.microsoft.com/office/drawing/2016/5/14/chartex" xmlns:mc="http://schemas.openxmlformats.org/markup-compatibility/2006" xmlns:aink="http://schemas.microsoft.com/office/drawing/2016/ink" xmlns:am3d="http://schemas.microsoft.com/office/drawing/2017/model3d" xmlns:o="urn:schemas-microsoft-com:office:office" xmlns:v="urn:schemas-microsoft-com:vml" xmlns:wp14="http://schemas.microsoft.com/office/word/2010/wordprocessingDrawing" xmlns:w10="urn:schemas-microsoft-com:office:word" xmlns:w="http://schemas.openxmlformats.org/wordprocessingml/2006/main" xmlns:w14="http://schemas.microsoft.com/office/word/2010/wordml" xmlns:w15="http://schemas.microsoft.com/office/word/2012/wordml" xmlns:w16cid="http://schemas.microsoft.com/office/word/2016/wordml/cid" xmlns:w16se="http://schemas.microsoft.com/office/word/2015/wordml/symex" xmlns:wpg="http://schemas.microsoft.com/office/word/2010/wordprocessingGroup" xmlns:wpi="http://schemas.microsoft.com/office/word/2010/wordprocessingInk" xmlns:wps="http://schemas.microsoft.com/office/word/2010/wordprocessingShape" xmlns:a14="http://schemas.microsoft.com/office/drawing/2010/main" val="0"/>
                               </a:ext>
                             </a:extLst>
                           </a:blip>
@@ -9935,7 +9825,7 @@
                           <a:blip r:embed="rId17" cstate="print">
                             <a:extLst>
                               <a:ext uri="{28A0092B-C50C-407E-A947-70E740481C1C}">
-                                <a14:useLocalDpi xmlns:a14="http://schemas.microsoft.com/office/drawing/2010/main" xmlns:wps="http://schemas.microsoft.com/office/word/2010/wordprocessingShape" xmlns:wpi="http://schemas.microsoft.com/office/word/2010/wordprocessingInk" xmlns:wpg="http://schemas.microsoft.com/office/word/2010/wordprocessingGroup" xmlns:w16se="http://schemas.microsoft.com/office/word/2015/wordml/symex" xmlns:w16cid="http://schemas.microsoft.com/office/word/2016/wordml/cid" xmlns:w15="http://schemas.microsoft.com/office/word/2012/wordml" xmlns:w14="http://schemas.microsoft.com/office/word/2010/wordml" xmlns:w="http://schemas.openxmlformats.org/wordprocessingml/2006/main" xmlns:w10="urn:schemas-microsoft-com:office:word" xmlns:wp14="http://schemas.microsoft.com/office/word/2010/wordprocessingDrawing" xmlns:v="urn:schemas-microsoft-com:vml" xmlns:o="urn:schemas-microsoft-com:office:office" xmlns:am3d="http://schemas.microsoft.com/office/drawing/2017/model3d" xmlns:aink="http://schemas.microsoft.com/office/drawing/2016/ink" xmlns:mc="http://schemas.openxmlformats.org/markup-compatibility/2006" xmlns:cx8="http://schemas.microsoft.com/office/drawing/2016/5/14/chartex" xmlns:cx7="http://schemas.microsoft.com/office/drawing/2016/5/13/chartex" xmlns:cx6="http://schemas.microsoft.com/office/drawing/2016/5/12/chartex" xmlns:cx5="http://schemas.microsoft.com/office/drawing/2016/5/11/chartex" xmlns:cx4="http://schemas.microsoft.com/office/drawing/2016/5/10/chartex" xmlns:cx3="http://schemas.microsoft.com/office/drawing/2016/5/9/chartex" xmlns:cx2="http://schemas.microsoft.com/office/drawing/2015/10/21/chartex" xmlns:cx1="http://schemas.microsoft.com/office/drawing/2015/9/8/chartex" xmlns:cx="http://schemas.microsoft.com/office/drawing/2014/chartex" xmlns:wpc="http://schemas.microsoft.com/office/word/2010/wordprocessingCanvas" xmlns="" val="0"/>
+                                <a14:useLocalDpi xmlns="" xmlns:wpc="http://schemas.microsoft.com/office/word/2010/wordprocessingCanvas" xmlns:cx="http://schemas.microsoft.com/office/drawing/2014/chartex" xmlns:cx1="http://schemas.microsoft.com/office/drawing/2015/9/8/chartex" xmlns:cx2="http://schemas.microsoft.com/office/drawing/2015/10/21/chartex" xmlns:cx3="http://schemas.microsoft.com/office/drawing/2016/5/9/chartex" xmlns:cx4="http://schemas.microsoft.com/office/drawing/2016/5/10/chartex" xmlns:cx5="http://schemas.microsoft.com/office/drawing/2016/5/11/chartex" xmlns:cx6="http://schemas.microsoft.com/office/drawing/2016/5/12/chartex" xmlns:cx7="http://schemas.microsoft.com/office/drawing/2016/5/13/chartex" xmlns:cx8="http://schemas.microsoft.com/office/drawing/2016/5/14/chartex" xmlns:mc="http://schemas.openxmlformats.org/markup-compatibility/2006" xmlns:aink="http://schemas.microsoft.com/office/drawing/2016/ink" xmlns:am3d="http://schemas.microsoft.com/office/drawing/2017/model3d" xmlns:o="urn:schemas-microsoft-com:office:office" xmlns:v="urn:schemas-microsoft-com:vml" xmlns:wp14="http://schemas.microsoft.com/office/word/2010/wordprocessingDrawing" xmlns:w10="urn:schemas-microsoft-com:office:word" xmlns:w="http://schemas.openxmlformats.org/wordprocessingml/2006/main" xmlns:w14="http://schemas.microsoft.com/office/word/2010/wordml" xmlns:w15="http://schemas.microsoft.com/office/word/2012/wordml" xmlns:w16cid="http://schemas.microsoft.com/office/word/2016/wordml/cid" xmlns:w16se="http://schemas.microsoft.com/office/word/2015/wordml/symex" xmlns:wpg="http://schemas.microsoft.com/office/word/2010/wordprocessingGroup" xmlns:wpi="http://schemas.microsoft.com/office/word/2010/wordprocessingInk" xmlns:wps="http://schemas.microsoft.com/office/word/2010/wordprocessingShape" xmlns:a14="http://schemas.microsoft.com/office/drawing/2010/main" val="0"/>
                               </a:ext>
                             </a:extLst>
                           </a:blip>
@@ -10293,7 +10183,7 @@
                           <a:blip r:embed="rId18" cstate="print">
                             <a:extLst>
                               <a:ext uri="{28A0092B-C50C-407E-A947-70E740481C1C}">
-                                <a14:useLocalDpi xmlns:a14="http://schemas.microsoft.com/office/drawing/2010/main" xmlns:wps="http://schemas.microsoft.com/office/word/2010/wordprocessingShape" xmlns:wpi="http://schemas.microsoft.com/office/word/2010/wordprocessingInk" xmlns:wpg="http://schemas.microsoft.com/office/word/2010/wordprocessingGroup" xmlns:w16se="http://schemas.microsoft.com/office/word/2015/wordml/symex" xmlns:w16cid="http://schemas.microsoft.com/office/word/2016/wordml/cid" xmlns:w15="http://schemas.microsoft.com/office/word/2012/wordml" xmlns:w14="http://schemas.microsoft.com/office/word/2010/wordml" xmlns:w="http://schemas.openxmlformats.org/wordprocessingml/2006/main" xmlns:w10="urn:schemas-microsoft-com:office:word" xmlns:wp14="http://schemas.microsoft.com/office/word/2010/wordprocessingDrawing" xmlns:v="urn:schemas-microsoft-com:vml" xmlns:o="urn:schemas-microsoft-com:office:office" xmlns:am3d="http://schemas.microsoft.com/office/drawing/2017/model3d" xmlns:aink="http://schemas.microsoft.com/office/drawing/2016/ink" xmlns:mc="http://schemas.openxmlformats.org/markup-compatibility/2006" xmlns:cx8="http://schemas.microsoft.com/office/drawing/2016/5/14/chartex" xmlns:cx7="http://schemas.microsoft.com/office/drawing/2016/5/13/chartex" xmlns:cx6="http://schemas.microsoft.com/office/drawing/2016/5/12/chartex" xmlns:cx5="http://schemas.microsoft.com/office/drawing/2016/5/11/chartex" xmlns:cx4="http://schemas.microsoft.com/office/drawing/2016/5/10/chartex" xmlns:cx3="http://schemas.microsoft.com/office/drawing/2016/5/9/chartex" xmlns:cx2="http://schemas.microsoft.com/office/drawing/2015/10/21/chartex" xmlns:cx1="http://schemas.microsoft.com/office/drawing/2015/9/8/chartex" xmlns:cx="http://schemas.microsoft.com/office/drawing/2014/chartex" xmlns:wpc="http://schemas.microsoft.com/office/word/2010/wordprocessingCanvas" xmlns="" val="0"/>
+                                <a14:useLocalDpi xmlns="" xmlns:wpc="http://schemas.microsoft.com/office/word/2010/wordprocessingCanvas" xmlns:cx="http://schemas.microsoft.com/office/drawing/2014/chartex" xmlns:cx1="http://schemas.microsoft.com/office/drawing/2015/9/8/chartex" xmlns:cx2="http://schemas.microsoft.com/office/drawing/2015/10/21/chartex" xmlns:cx3="http://schemas.microsoft.com/office/drawing/2016/5/9/chartex" xmlns:cx4="http://schemas.microsoft.com/office/drawing/2016/5/10/chartex" xmlns:cx5="http://schemas.microsoft.com/office/drawing/2016/5/11/chartex" xmlns:cx6="http://schemas.microsoft.com/office/drawing/2016/5/12/chartex" xmlns:cx7="http://schemas.microsoft.com/office/drawing/2016/5/13/chartex" xmlns:cx8="http://schemas.microsoft.com/office/drawing/2016/5/14/chartex" xmlns:mc="http://schemas.openxmlformats.org/markup-compatibility/2006" xmlns:aink="http://schemas.microsoft.com/office/drawing/2016/ink" xmlns:am3d="http://schemas.microsoft.com/office/drawing/2017/model3d" xmlns:o="urn:schemas-microsoft-com:office:office" xmlns:v="urn:schemas-microsoft-com:vml" xmlns:wp14="http://schemas.microsoft.com/office/word/2010/wordprocessingDrawing" xmlns:w10="urn:schemas-microsoft-com:office:word" xmlns:w="http://schemas.openxmlformats.org/wordprocessingml/2006/main" xmlns:w14="http://schemas.microsoft.com/office/word/2010/wordml" xmlns:w15="http://schemas.microsoft.com/office/word/2012/wordml" xmlns:w16cid="http://schemas.microsoft.com/office/word/2016/wordml/cid" xmlns:w16se="http://schemas.microsoft.com/office/word/2015/wordml/symex" xmlns:wpg="http://schemas.microsoft.com/office/word/2010/wordprocessingGroup" xmlns:wpi="http://schemas.microsoft.com/office/word/2010/wordprocessingInk" xmlns:wps="http://schemas.microsoft.com/office/word/2010/wordprocessingShape" xmlns:a14="http://schemas.microsoft.com/office/drawing/2010/main" val="0"/>
                               </a:ext>
                             </a:extLst>
                           </a:blip>
@@ -10365,7 +10255,7 @@
                           <a:blip r:embed="rId19" cstate="print">
                             <a:extLst>
                               <a:ext uri="{28A0092B-C50C-407E-A947-70E740481C1C}">
-                                <a14:useLocalDpi xmlns:a14="http://schemas.microsoft.com/office/drawing/2010/main" xmlns:wps="http://schemas.microsoft.com/office/word/2010/wordprocessingShape" xmlns:wpi="http://schemas.microsoft.com/office/word/2010/wordprocessingInk" xmlns:wpg="http://schemas.microsoft.com/office/word/2010/wordprocessingGroup" xmlns:w16se="http://schemas.microsoft.com/office/word/2015/wordml/symex" xmlns:w16cid="http://schemas.microsoft.com/office/word/2016/wordml/cid" xmlns:w15="http://schemas.microsoft.com/office/word/2012/wordml" xmlns:w14="http://schemas.microsoft.com/office/word/2010/wordml" xmlns:w="http://schemas.openxmlformats.org/wordprocessingml/2006/main" xmlns:w10="urn:schemas-microsoft-com:office:word" xmlns:wp14="http://schemas.microsoft.com/office/word/2010/wordprocessingDrawing" xmlns:v="urn:schemas-microsoft-com:vml" xmlns:o="urn:schemas-microsoft-com:office:office" xmlns:am3d="http://schemas.microsoft.com/office/drawing/2017/model3d" xmlns:aink="http://schemas.microsoft.com/office/drawing/2016/ink" xmlns:mc="http://schemas.openxmlformats.org/markup-compatibility/2006" xmlns:cx8="http://schemas.microsoft.com/office/drawing/2016/5/14/chartex" xmlns:cx7="http://schemas.microsoft.com/office/drawing/2016/5/13/chartex" xmlns:cx6="http://schemas.microsoft.com/office/drawing/2016/5/12/chartex" xmlns:cx5="http://schemas.microsoft.com/office/drawing/2016/5/11/chartex" xmlns:cx4="http://schemas.microsoft.com/office/drawing/2016/5/10/chartex" xmlns:cx3="http://schemas.microsoft.com/office/drawing/2016/5/9/chartex" xmlns:cx2="http://schemas.microsoft.com/office/drawing/2015/10/21/chartex" xmlns:cx1="http://schemas.microsoft.com/office/drawing/2015/9/8/chartex" xmlns:cx="http://schemas.microsoft.com/office/drawing/2014/chartex" xmlns:wpc="http://schemas.microsoft.com/office/word/2010/wordprocessingCanvas" xmlns="" val="0"/>
+                                <a14:useLocalDpi xmlns="" xmlns:wpc="http://schemas.microsoft.com/office/word/2010/wordprocessingCanvas" xmlns:cx="http://schemas.microsoft.com/office/drawing/2014/chartex" xmlns:cx1="http://schemas.microsoft.com/office/drawing/2015/9/8/chartex" xmlns:cx2="http://schemas.microsoft.com/office/drawing/2015/10/21/chartex" xmlns:cx3="http://schemas.microsoft.com/office/drawing/2016/5/9/chartex" xmlns:cx4="http://schemas.microsoft.com/office/drawing/2016/5/10/chartex" xmlns:cx5="http://schemas.microsoft.com/office/drawing/2016/5/11/chartex" xmlns:cx6="http://schemas.microsoft.com/office/drawing/2016/5/12/chartex" xmlns:cx7="http://schemas.microsoft.com/office/drawing/2016/5/13/chartex" xmlns:cx8="http://schemas.microsoft.com/office/drawing/2016/5/14/chartex" xmlns:mc="http://schemas.openxmlformats.org/markup-compatibility/2006" xmlns:aink="http://schemas.microsoft.com/office/drawing/2016/ink" xmlns:am3d="http://schemas.microsoft.com/office/drawing/2017/model3d" xmlns:o="urn:schemas-microsoft-com:office:office" xmlns:v="urn:schemas-microsoft-com:vml" xmlns:wp14="http://schemas.microsoft.com/office/word/2010/wordprocessingDrawing" xmlns:w10="urn:schemas-microsoft-com:office:word" xmlns:w="http://schemas.openxmlformats.org/wordprocessingml/2006/main" xmlns:w14="http://schemas.microsoft.com/office/word/2010/wordml" xmlns:w15="http://schemas.microsoft.com/office/word/2012/wordml" xmlns:w16cid="http://schemas.microsoft.com/office/word/2016/wordml/cid" xmlns:w16se="http://schemas.microsoft.com/office/word/2015/wordml/symex" xmlns:wpg="http://schemas.microsoft.com/office/word/2010/wordprocessingGroup" xmlns:wpi="http://schemas.microsoft.com/office/word/2010/wordprocessingInk" xmlns:wps="http://schemas.microsoft.com/office/word/2010/wordprocessingShape" xmlns:a14="http://schemas.microsoft.com/office/drawing/2010/main" val="0"/>
                               </a:ext>
                             </a:extLst>
                           </a:blip>
@@ -10437,7 +10327,7 @@
                           <a:blip r:embed="rId20" cstate="print">
                             <a:extLst>
                               <a:ext uri="{28A0092B-C50C-407E-A947-70E740481C1C}">
-                                <a14:useLocalDpi xmlns:a14="http://schemas.microsoft.com/office/drawing/2010/main" xmlns:wps="http://schemas.microsoft.com/office/word/2010/wordprocessingShape" xmlns:wpi="http://schemas.microsoft.com/office/word/2010/wordprocessingInk" xmlns:wpg="http://schemas.microsoft.com/office/word/2010/wordprocessingGroup" xmlns:w16se="http://schemas.microsoft.com/office/word/2015/wordml/symex" xmlns:w16cid="http://schemas.microsoft.com/office/word/2016/wordml/cid" xmlns:w15="http://schemas.microsoft.com/office/word/2012/wordml" xmlns:w14="http://schemas.microsoft.com/office/word/2010/wordml" xmlns:w="http://schemas.openxmlformats.org/wordprocessingml/2006/main" xmlns:w10="urn:schemas-microsoft-com:office:word" xmlns:wp14="http://schemas.microsoft.com/office/word/2010/wordprocessingDrawing" xmlns:v="urn:schemas-microsoft-com:vml" xmlns:o="urn:schemas-microsoft-com:office:office" xmlns:am3d="http://schemas.microsoft.com/office/drawing/2017/model3d" xmlns:aink="http://schemas.microsoft.com/office/drawing/2016/ink" xmlns:mc="http://schemas.openxmlformats.org/markup-compatibility/2006" xmlns:cx8="http://schemas.microsoft.com/office/drawing/2016/5/14/chartex" xmlns:cx7="http://schemas.microsoft.com/office/drawing/2016/5/13/chartex" xmlns:cx6="http://schemas.microsoft.com/office/drawing/2016/5/12/chartex" xmlns:cx5="http://schemas.microsoft.com/office/drawing/2016/5/11/chartex" xmlns:cx4="http://schemas.microsoft.com/office/drawing/2016/5/10/chartex" xmlns:cx3="http://schemas.microsoft.com/office/drawing/2016/5/9/chartex" xmlns:cx2="http://schemas.microsoft.com/office/drawing/2015/10/21/chartex" xmlns:cx1="http://schemas.microsoft.com/office/drawing/2015/9/8/chartex" xmlns:cx="http://schemas.microsoft.com/office/drawing/2014/chartex" xmlns:wpc="http://schemas.microsoft.com/office/word/2010/wordprocessingCanvas" xmlns="" val="0"/>
+                                <a14:useLocalDpi xmlns="" xmlns:wpc="http://schemas.microsoft.com/office/word/2010/wordprocessingCanvas" xmlns:cx="http://schemas.microsoft.com/office/drawing/2014/chartex" xmlns:cx1="http://schemas.microsoft.com/office/drawing/2015/9/8/chartex" xmlns:cx2="http://schemas.microsoft.com/office/drawing/2015/10/21/chartex" xmlns:cx3="http://schemas.microsoft.com/office/drawing/2016/5/9/chartex" xmlns:cx4="http://schemas.microsoft.com/office/drawing/2016/5/10/chartex" xmlns:cx5="http://schemas.microsoft.com/office/drawing/2016/5/11/chartex" xmlns:cx6="http://schemas.microsoft.com/office/drawing/2016/5/12/chartex" xmlns:cx7="http://schemas.microsoft.com/office/drawing/2016/5/13/chartex" xmlns:cx8="http://schemas.microsoft.com/office/drawing/2016/5/14/chartex" xmlns:mc="http://schemas.openxmlformats.org/markup-compatibility/2006" xmlns:aink="http://schemas.microsoft.com/office/drawing/2016/ink" xmlns:am3d="http://schemas.microsoft.com/office/drawing/2017/model3d" xmlns:o="urn:schemas-microsoft-com:office:office" xmlns:v="urn:schemas-microsoft-com:vml" xmlns:wp14="http://schemas.microsoft.com/office/word/2010/wordprocessingDrawing" xmlns:w10="urn:schemas-microsoft-com:office:word" xmlns:w="http://schemas.openxmlformats.org/wordprocessingml/2006/main" xmlns:w14="http://schemas.microsoft.com/office/word/2010/wordml" xmlns:w15="http://schemas.microsoft.com/office/word/2012/wordml" xmlns:w16cid="http://schemas.microsoft.com/office/word/2016/wordml/cid" xmlns:w16se="http://schemas.microsoft.com/office/word/2015/wordml/symex" xmlns:wpg="http://schemas.microsoft.com/office/word/2010/wordprocessingGroup" xmlns:wpi="http://schemas.microsoft.com/office/word/2010/wordprocessingInk" xmlns:wps="http://schemas.microsoft.com/office/word/2010/wordprocessingShape" xmlns:a14="http://schemas.microsoft.com/office/drawing/2010/main" val="0"/>
                               </a:ext>
                             </a:extLst>
                           </a:blip>
@@ -10512,7 +10402,7 @@
                           <a:blip r:embed="rId21" cstate="print">
                             <a:extLst>
                               <a:ext uri="{28A0092B-C50C-407E-A947-70E740481C1C}">
-                                <a14:useLocalDpi xmlns:a14="http://schemas.microsoft.com/office/drawing/2010/main" xmlns:wps="http://schemas.microsoft.com/office/word/2010/wordprocessingShape" xmlns:wpi="http://schemas.microsoft.com/office/word/2010/wordprocessingInk" xmlns:wpg="http://schemas.microsoft.com/office/word/2010/wordprocessingGroup" xmlns:w16se="http://schemas.microsoft.com/office/word/2015/wordml/symex" xmlns:w16cid="http://schemas.microsoft.com/office/word/2016/wordml/cid" xmlns:w15="http://schemas.microsoft.com/office/word/2012/wordml" xmlns:w14="http://schemas.microsoft.com/office/word/2010/wordml" xmlns:w="http://schemas.openxmlformats.org/wordprocessingml/2006/main" xmlns:w10="urn:schemas-microsoft-com:office:word" xmlns:wp14="http://schemas.microsoft.com/office/word/2010/wordprocessingDrawing" xmlns:v="urn:schemas-microsoft-com:vml" xmlns:o="urn:schemas-microsoft-com:office:office" xmlns:am3d="http://schemas.microsoft.com/office/drawing/2017/model3d" xmlns:aink="http://schemas.microsoft.com/office/drawing/2016/ink" xmlns:mc="http://schemas.openxmlformats.org/markup-compatibility/2006" xmlns:cx8="http://schemas.microsoft.com/office/drawing/2016/5/14/chartex" xmlns:cx7="http://schemas.microsoft.com/office/drawing/2016/5/13/chartex" xmlns:cx6="http://schemas.microsoft.com/office/drawing/2016/5/12/chartex" xmlns:cx5="http://schemas.microsoft.com/office/drawing/2016/5/11/chartex" xmlns:cx4="http://schemas.microsoft.com/office/drawing/2016/5/10/chartex" xmlns:cx3="http://schemas.microsoft.com/office/drawing/2016/5/9/chartex" xmlns:cx2="http://schemas.microsoft.com/office/drawing/2015/10/21/chartex" xmlns:cx1="http://schemas.microsoft.com/office/drawing/2015/9/8/chartex" xmlns:cx="http://schemas.microsoft.com/office/drawing/2014/chartex" xmlns:wpc="http://schemas.microsoft.com/office/word/2010/wordprocessingCanvas" xmlns="" val="0"/>
+                                <a14:useLocalDpi xmlns="" xmlns:wpc="http://schemas.microsoft.com/office/word/2010/wordprocessingCanvas" xmlns:cx="http://schemas.microsoft.com/office/drawing/2014/chartex" xmlns:cx1="http://schemas.microsoft.com/office/drawing/2015/9/8/chartex" xmlns:cx2="http://schemas.microsoft.com/office/drawing/2015/10/21/chartex" xmlns:cx3="http://schemas.microsoft.com/office/drawing/2016/5/9/chartex" xmlns:cx4="http://schemas.microsoft.com/office/drawing/2016/5/10/chartex" xmlns:cx5="http://schemas.microsoft.com/office/drawing/2016/5/11/chartex" xmlns:cx6="http://schemas.microsoft.com/office/drawing/2016/5/12/chartex" xmlns:cx7="http://schemas.microsoft.com/office/drawing/2016/5/13/chartex" xmlns:cx8="http://schemas.microsoft.com/office/drawing/2016/5/14/chartex" xmlns:mc="http://schemas.openxmlformats.org/markup-compatibility/2006" xmlns:aink="http://schemas.microsoft.com/office/drawing/2016/ink" xmlns:am3d="http://schemas.microsoft.com/office/drawing/2017/model3d" xmlns:o="urn:schemas-microsoft-com:office:office" xmlns:v="urn:schemas-microsoft-com:vml" xmlns:wp14="http://schemas.microsoft.com/office/word/2010/wordprocessingDrawing" xmlns:w10="urn:schemas-microsoft-com:office:word" xmlns:w="http://schemas.openxmlformats.org/wordprocessingml/2006/main" xmlns:w14="http://schemas.microsoft.com/office/word/2010/wordml" xmlns:w15="http://schemas.microsoft.com/office/word/2012/wordml" xmlns:w16cid="http://schemas.microsoft.com/office/word/2016/wordml/cid" xmlns:w16se="http://schemas.microsoft.com/office/word/2015/wordml/symex" xmlns:wpg="http://schemas.microsoft.com/office/word/2010/wordprocessingGroup" xmlns:wpi="http://schemas.microsoft.com/office/word/2010/wordprocessingInk" xmlns:wps="http://schemas.microsoft.com/office/word/2010/wordprocessingShape" xmlns:a14="http://schemas.microsoft.com/office/drawing/2010/main" val="0"/>
                               </a:ext>
                             </a:extLst>
                           </a:blip>
@@ -10593,7 +10483,7 @@
                           <a:blip r:embed="rId22" cstate="print">
                             <a:extLst>
                               <a:ext uri="{28A0092B-C50C-407E-A947-70E740481C1C}">
-                                <a14:useLocalDpi xmlns:a14="http://schemas.microsoft.com/office/drawing/2010/main" xmlns:wps="http://schemas.microsoft.com/office/word/2010/wordprocessingShape" xmlns:wpi="http://schemas.microsoft.com/office/word/2010/wordprocessingInk" xmlns:wpg="http://schemas.microsoft.com/office/word/2010/wordprocessingGroup" xmlns:w16se="http://schemas.microsoft.com/office/word/2015/wordml/symex" xmlns:w16cid="http://schemas.microsoft.com/office/word/2016/wordml/cid" xmlns:w15="http://schemas.microsoft.com/office/word/2012/wordml" xmlns:w14="http://schemas.microsoft.com/office/word/2010/wordml" xmlns:w="http://schemas.openxmlformats.org/wordprocessingml/2006/main" xmlns:w10="urn:schemas-microsoft-com:office:word" xmlns:wp14="http://schemas.microsoft.com/office/word/2010/wordprocessingDrawing" xmlns:v="urn:schemas-microsoft-com:vml" xmlns:o="urn:schemas-microsoft-com:office:office" xmlns:am3d="http://schemas.microsoft.com/office/drawing/2017/model3d" xmlns:aink="http://schemas.microsoft.com/office/drawing/2016/ink" xmlns:mc="http://schemas.openxmlformats.org/markup-compatibility/2006" xmlns:cx8="http://schemas.microsoft.com/office/drawing/2016/5/14/chartex" xmlns:cx7="http://schemas.microsoft.com/office/drawing/2016/5/13/chartex" xmlns:cx6="http://schemas.microsoft.com/office/drawing/2016/5/12/chartex" xmlns:cx5="http://schemas.microsoft.com/office/drawing/2016/5/11/chartex" xmlns:cx4="http://schemas.microsoft.com/office/drawing/2016/5/10/chartex" xmlns:cx3="http://schemas.microsoft.com/office/drawing/2016/5/9/chartex" xmlns:cx2="http://schemas.microsoft.com/office/drawing/2015/10/21/chartex" xmlns:cx1="http://schemas.microsoft.com/office/drawing/2015/9/8/chartex" xmlns:cx="http://schemas.microsoft.com/office/drawing/2014/chartex" xmlns:wpc="http://schemas.microsoft.com/office/word/2010/wordprocessingCanvas" xmlns="" val="0"/>
+                                <a14:useLocalDpi xmlns="" xmlns:wpc="http://schemas.microsoft.com/office/word/2010/wordprocessingCanvas" xmlns:cx="http://schemas.microsoft.com/office/drawing/2014/chartex" xmlns:cx1="http://schemas.microsoft.com/office/drawing/2015/9/8/chartex" xmlns:cx2="http://schemas.microsoft.com/office/drawing/2015/10/21/chartex" xmlns:cx3="http://schemas.microsoft.com/office/drawing/2016/5/9/chartex" xmlns:cx4="http://schemas.microsoft.com/office/drawing/2016/5/10/chartex" xmlns:cx5="http://schemas.microsoft.com/office/drawing/2016/5/11/chartex" xmlns:cx6="http://schemas.microsoft.com/office/drawing/2016/5/12/chartex" xmlns:cx7="http://schemas.microsoft.com/office/drawing/2016/5/13/chartex" xmlns:cx8="http://schemas.microsoft.com/office/drawing/2016/5/14/chartex" xmlns:mc="http://schemas.openxmlformats.org/markup-compatibility/2006" xmlns:aink="http://schemas.microsoft.com/office/drawing/2016/ink" xmlns:am3d="http://schemas.microsoft.com/office/drawing/2017/model3d" xmlns:o="urn:schemas-microsoft-com:office:office" xmlns:v="urn:schemas-microsoft-com:vml" xmlns:wp14="http://schemas.microsoft.com/office/word/2010/wordprocessingDrawing" xmlns:w10="urn:schemas-microsoft-com:office:word" xmlns:w="http://schemas.openxmlformats.org/wordprocessingml/2006/main" xmlns:w14="http://schemas.microsoft.com/office/word/2010/wordml" xmlns:w15="http://schemas.microsoft.com/office/word/2012/wordml" xmlns:w16cid="http://schemas.microsoft.com/office/word/2016/wordml/cid" xmlns:w16se="http://schemas.microsoft.com/office/word/2015/wordml/symex" xmlns:wpg="http://schemas.microsoft.com/office/word/2010/wordprocessingGroup" xmlns:wpi="http://schemas.microsoft.com/office/word/2010/wordprocessingInk" xmlns:wps="http://schemas.microsoft.com/office/word/2010/wordprocessingShape" xmlns:a14="http://schemas.microsoft.com/office/drawing/2010/main" val="0"/>
                               </a:ext>
                             </a:extLst>
                           </a:blip>
@@ -10665,7 +10555,7 @@
                           <a:blip r:embed="rId23" cstate="print">
                             <a:extLst>
                               <a:ext uri="{28A0092B-C50C-407E-A947-70E740481C1C}">
-                                <a14:useLocalDpi xmlns:a14="http://schemas.microsoft.com/office/drawing/2010/main" xmlns:wps="http://schemas.microsoft.com/office/word/2010/wordprocessingShape" xmlns:wpi="http://schemas.microsoft.com/office/word/2010/wordprocessingInk" xmlns:wpg="http://schemas.microsoft.com/office/word/2010/wordprocessingGroup" xmlns:w16se="http://schemas.microsoft.com/office/word/2015/wordml/symex" xmlns:w16cid="http://schemas.microsoft.com/office/word/2016/wordml/cid" xmlns:w15="http://schemas.microsoft.com/office/word/2012/wordml" xmlns:w14="http://schemas.microsoft.com/office/word/2010/wordml" xmlns:w="http://schemas.openxmlformats.org/wordprocessingml/2006/main" xmlns:w10="urn:schemas-microsoft-com:office:word" xmlns:wp14="http://schemas.microsoft.com/office/word/2010/wordprocessingDrawing" xmlns:v="urn:schemas-microsoft-com:vml" xmlns:o="urn:schemas-microsoft-com:office:office" xmlns:am3d="http://schemas.microsoft.com/office/drawing/2017/model3d" xmlns:aink="http://schemas.microsoft.com/office/drawing/2016/ink" xmlns:mc="http://schemas.openxmlformats.org/markup-compatibility/2006" xmlns:cx8="http://schemas.microsoft.com/office/drawing/2016/5/14/chartex" xmlns:cx7="http://schemas.microsoft.com/office/drawing/2016/5/13/chartex" xmlns:cx6="http://schemas.microsoft.com/office/drawing/2016/5/12/chartex" xmlns:cx5="http://schemas.microsoft.com/office/drawing/2016/5/11/chartex" xmlns:cx4="http://schemas.microsoft.com/office/drawing/2016/5/10/chartex" xmlns:cx3="http://schemas.microsoft.com/office/drawing/2016/5/9/chartex" xmlns:cx2="http://schemas.microsoft.com/office/drawing/2015/10/21/chartex" xmlns:cx1="http://schemas.microsoft.com/office/drawing/2015/9/8/chartex" xmlns:cx="http://schemas.microsoft.com/office/drawing/2014/chartex" xmlns:wpc="http://schemas.microsoft.com/office/word/2010/wordprocessingCanvas" xmlns="" val="0"/>
+                                <a14:useLocalDpi xmlns="" xmlns:wpc="http://schemas.microsoft.com/office/word/2010/wordprocessingCanvas" xmlns:cx="http://schemas.microsoft.com/office/drawing/2014/chartex" xmlns:cx1="http://schemas.microsoft.com/office/drawing/2015/9/8/chartex" xmlns:cx2="http://schemas.microsoft.com/office/drawing/2015/10/21/chartex" xmlns:cx3="http://schemas.microsoft.com/office/drawing/2016/5/9/chartex" xmlns:cx4="http://schemas.microsoft.com/office/drawing/2016/5/10/chartex" xmlns:cx5="http://schemas.microsoft.com/office/drawing/2016/5/11/chartex" xmlns:cx6="http://schemas.microsoft.com/office/drawing/2016/5/12/chartex" xmlns:cx7="http://schemas.microsoft.com/office/drawing/2016/5/13/chartex" xmlns:cx8="http://schemas.microsoft.com/office/drawing/2016/5/14/chartex" xmlns:mc="http://schemas.openxmlformats.org/markup-compatibility/2006" xmlns:aink="http://schemas.microsoft.com/office/drawing/2016/ink" xmlns:am3d="http://schemas.microsoft.com/office/drawing/2017/model3d" xmlns:o="urn:schemas-microsoft-com:office:office" xmlns:v="urn:schemas-microsoft-com:vml" xmlns:wp14="http://schemas.microsoft.com/office/word/2010/wordprocessingDrawing" xmlns:w10="urn:schemas-microsoft-com:office:word" xmlns:w="http://schemas.openxmlformats.org/wordprocessingml/2006/main" xmlns:w14="http://schemas.microsoft.com/office/word/2010/wordml" xmlns:w15="http://schemas.microsoft.com/office/word/2012/wordml" xmlns:w16cid="http://schemas.microsoft.com/office/word/2016/wordml/cid" xmlns:w16se="http://schemas.microsoft.com/office/word/2015/wordml/symex" xmlns:wpg="http://schemas.microsoft.com/office/word/2010/wordprocessingGroup" xmlns:wpi="http://schemas.microsoft.com/office/word/2010/wordprocessingInk" xmlns:wps="http://schemas.microsoft.com/office/word/2010/wordprocessingShape" xmlns:a14="http://schemas.microsoft.com/office/drawing/2010/main" val="0"/>
                               </a:ext>
                             </a:extLst>
                           </a:blip>
@@ -12195,7 +12085,7 @@
                           <a:blip r:embed="rId24" cstate="print">
                             <a:extLst>
                               <a:ext uri="{28A0092B-C50C-407E-A947-70E740481C1C}">
-                                <a14:useLocalDpi xmlns:a14="http://schemas.microsoft.com/office/drawing/2010/main" xmlns:wps="http://schemas.microsoft.com/office/word/2010/wordprocessingShape" xmlns:wpi="http://schemas.microsoft.com/office/word/2010/wordprocessingInk" xmlns:wpg="http://schemas.microsoft.com/office/word/2010/wordprocessingGroup" xmlns:w16se="http://schemas.microsoft.com/office/word/2015/wordml/symex" xmlns:w16cid="http://schemas.microsoft.com/office/word/2016/wordml/cid" xmlns:w15="http://schemas.microsoft.com/office/word/2012/wordml" xmlns:w14="http://schemas.microsoft.com/office/word/2010/wordml" xmlns:w="http://schemas.openxmlformats.org/wordprocessingml/2006/main" xmlns:w10="urn:schemas-microsoft-com:office:word" xmlns:wp14="http://schemas.microsoft.com/office/word/2010/wordprocessingDrawing" xmlns:v="urn:schemas-microsoft-com:vml" xmlns:o="urn:schemas-microsoft-com:office:office" xmlns:am3d="http://schemas.microsoft.com/office/drawing/2017/model3d" xmlns:aink="http://schemas.microsoft.com/office/drawing/2016/ink" xmlns:mc="http://schemas.openxmlformats.org/markup-compatibility/2006" xmlns:cx8="http://schemas.microsoft.com/office/drawing/2016/5/14/chartex" xmlns:cx7="http://schemas.microsoft.com/office/drawing/2016/5/13/chartex" xmlns:cx6="http://schemas.microsoft.com/office/drawing/2016/5/12/chartex" xmlns:cx5="http://schemas.microsoft.com/office/drawing/2016/5/11/chartex" xmlns:cx4="http://schemas.microsoft.com/office/drawing/2016/5/10/chartex" xmlns:cx3="http://schemas.microsoft.com/office/drawing/2016/5/9/chartex" xmlns:cx2="http://schemas.microsoft.com/office/drawing/2015/10/21/chartex" xmlns:cx1="http://schemas.microsoft.com/office/drawing/2015/9/8/chartex" xmlns:cx="http://schemas.microsoft.com/office/drawing/2014/chartex" xmlns:wpc="http://schemas.microsoft.com/office/word/2010/wordprocessingCanvas" xmlns="" val="0"/>
+                                <a14:useLocalDpi xmlns="" xmlns:wpc="http://schemas.microsoft.com/office/word/2010/wordprocessingCanvas" xmlns:cx="http://schemas.microsoft.com/office/drawing/2014/chartex" xmlns:cx1="http://schemas.microsoft.com/office/drawing/2015/9/8/chartex" xmlns:cx2="http://schemas.microsoft.com/office/drawing/2015/10/21/chartex" xmlns:cx3="http://schemas.microsoft.com/office/drawing/2016/5/9/chartex" xmlns:cx4="http://schemas.microsoft.com/office/drawing/2016/5/10/chartex" xmlns:cx5="http://schemas.microsoft.com/office/drawing/2016/5/11/chartex" xmlns:cx6="http://schemas.microsoft.com/office/drawing/2016/5/12/chartex" xmlns:cx7="http://schemas.microsoft.com/office/drawing/2016/5/13/chartex" xmlns:cx8="http://schemas.microsoft.com/office/drawing/2016/5/14/chartex" xmlns:mc="http://schemas.openxmlformats.org/markup-compatibility/2006" xmlns:aink="http://schemas.microsoft.com/office/drawing/2016/ink" xmlns:am3d="http://schemas.microsoft.com/office/drawing/2017/model3d" xmlns:o="urn:schemas-microsoft-com:office:office" xmlns:v="urn:schemas-microsoft-com:vml" xmlns:wp14="http://schemas.microsoft.com/office/word/2010/wordprocessingDrawing" xmlns:w10="urn:schemas-microsoft-com:office:word" xmlns:w="http://schemas.openxmlformats.org/wordprocessingml/2006/main" xmlns:w14="http://schemas.microsoft.com/office/word/2010/wordml" xmlns:w15="http://schemas.microsoft.com/office/word/2012/wordml" xmlns:w16cid="http://schemas.microsoft.com/office/word/2016/wordml/cid" xmlns:w16se="http://schemas.microsoft.com/office/word/2015/wordml/symex" xmlns:wpg="http://schemas.microsoft.com/office/word/2010/wordprocessingGroup" xmlns:wpi="http://schemas.microsoft.com/office/word/2010/wordprocessingInk" xmlns:wps="http://schemas.microsoft.com/office/word/2010/wordprocessingShape" xmlns:a14="http://schemas.microsoft.com/office/drawing/2010/main" val="0"/>
                               </a:ext>
                             </a:extLst>
                           </a:blip>
@@ -12290,7 +12180,7 @@
                           <a:blip r:embed="rId25" cstate="print">
                             <a:extLst>
                               <a:ext uri="{28A0092B-C50C-407E-A947-70E740481C1C}">
-                                <a14:useLocalDpi xmlns:a14="http://schemas.microsoft.com/office/drawing/2010/main" xmlns:wps="http://schemas.microsoft.com/office/word/2010/wordprocessingShape" xmlns:wpi="http://schemas.microsoft.com/office/word/2010/wordprocessingInk" xmlns:wpg="http://schemas.microsoft.com/office/word/2010/wordprocessingGroup" xmlns:w16se="http://schemas.microsoft.com/office/word/2015/wordml/symex" xmlns:w16cid="http://schemas.microsoft.com/office/word/2016/wordml/cid" xmlns:w15="http://schemas.microsoft.com/office/word/2012/wordml" xmlns:w14="http://schemas.microsoft.com/office/word/2010/wordml" xmlns:w="http://schemas.openxmlformats.org/wordprocessingml/2006/main" xmlns:w10="urn:schemas-microsoft-com:office:word" xmlns:wp14="http://schemas.microsoft.com/office/word/2010/wordprocessingDrawing" xmlns:v="urn:schemas-microsoft-com:vml" xmlns:o="urn:schemas-microsoft-com:office:office" xmlns:am3d="http://schemas.microsoft.com/office/drawing/2017/model3d" xmlns:aink="http://schemas.microsoft.com/office/drawing/2016/ink" xmlns:mc="http://schemas.openxmlformats.org/markup-compatibility/2006" xmlns:cx8="http://schemas.microsoft.com/office/drawing/2016/5/14/chartex" xmlns:cx7="http://schemas.microsoft.com/office/drawing/2016/5/13/chartex" xmlns:cx6="http://schemas.microsoft.com/office/drawing/2016/5/12/chartex" xmlns:cx5="http://schemas.microsoft.com/office/drawing/2016/5/11/chartex" xmlns:cx4="http://schemas.microsoft.com/office/drawing/2016/5/10/chartex" xmlns:cx3="http://schemas.microsoft.com/office/drawing/2016/5/9/chartex" xmlns:cx2="http://schemas.microsoft.com/office/drawing/2015/10/21/chartex" xmlns:cx1="http://schemas.microsoft.com/office/drawing/2015/9/8/chartex" xmlns:cx="http://schemas.microsoft.com/office/drawing/2014/chartex" xmlns:wpc="http://schemas.microsoft.com/office/word/2010/wordprocessingCanvas" xmlns="" val="0"/>
+                                <a14:useLocalDpi xmlns="" xmlns:wpc="http://schemas.microsoft.com/office/word/2010/wordprocessingCanvas" xmlns:cx="http://schemas.microsoft.com/office/drawing/2014/chartex" xmlns:cx1="http://schemas.microsoft.com/office/drawing/2015/9/8/chartex" xmlns:cx2="http://schemas.microsoft.com/office/drawing/2015/10/21/chartex" xmlns:cx3="http://schemas.microsoft.com/office/drawing/2016/5/9/chartex" xmlns:cx4="http://schemas.microsoft.com/office/drawing/2016/5/10/chartex" xmlns:cx5="http://schemas.microsoft.com/office/drawing/2016/5/11/chartex" xmlns:cx6="http://schemas.microsoft.com/office/drawing/2016/5/12/chartex" xmlns:cx7="http://schemas.microsoft.com/office/drawing/2016/5/13/chartex" xmlns:cx8="http://schemas.microsoft.com/office/drawing/2016/5/14/chartex" xmlns:mc="http://schemas.openxmlformats.org/markup-compatibility/2006" xmlns:aink="http://schemas.microsoft.com/office/drawing/2016/ink" xmlns:am3d="http://schemas.microsoft.com/office/drawing/2017/model3d" xmlns:o="urn:schemas-microsoft-com:office:office" xmlns:v="urn:schemas-microsoft-com:vml" xmlns:wp14="http://schemas.microsoft.com/office/word/2010/wordprocessingDrawing" xmlns:w10="urn:schemas-microsoft-com:office:word" xmlns:w="http://schemas.openxmlformats.org/wordprocessingml/2006/main" xmlns:w14="http://schemas.microsoft.com/office/word/2010/wordml" xmlns:w15="http://schemas.microsoft.com/office/word/2012/wordml" xmlns:w16cid="http://schemas.microsoft.com/office/word/2016/wordml/cid" xmlns:w16se="http://schemas.microsoft.com/office/word/2015/wordml/symex" xmlns:wpg="http://schemas.microsoft.com/office/word/2010/wordprocessingGroup" xmlns:wpi="http://schemas.microsoft.com/office/word/2010/wordprocessingInk" xmlns:wps="http://schemas.microsoft.com/office/word/2010/wordprocessingShape" xmlns:a14="http://schemas.microsoft.com/office/drawing/2010/main" val="0"/>
                               </a:ext>
                             </a:extLst>
                           </a:blip>
@@ -12311,7 +12201,7 @@
                           </a:ln>
                           <a:extLst>
                             <a:ext uri="{53640926-AAD7-44D8-BBD7-CCE9431645EC}">
-                              <a14:shadowObscured xmlns:a14="http://schemas.microsoft.com/office/drawing/2010/main" xmlns:wps="http://schemas.microsoft.com/office/word/2010/wordprocessingShape" xmlns:wpi="http://schemas.microsoft.com/office/word/2010/wordprocessingInk" xmlns:wpg="http://schemas.microsoft.com/office/word/2010/wordprocessingGroup" xmlns:w16se="http://schemas.microsoft.com/office/word/2015/wordml/symex" xmlns:w16cid="http://schemas.microsoft.com/office/word/2016/wordml/cid" xmlns:w15="http://schemas.microsoft.com/office/word/2012/wordml" xmlns:w14="http://schemas.microsoft.com/office/word/2010/wordml" xmlns:w="http://schemas.openxmlformats.org/wordprocessingml/2006/main" xmlns:w10="urn:schemas-microsoft-com:office:word" xmlns:wp14="http://schemas.microsoft.com/office/word/2010/wordprocessingDrawing" xmlns:v="urn:schemas-microsoft-com:vml" xmlns:o="urn:schemas-microsoft-com:office:office" xmlns:am3d="http://schemas.microsoft.com/office/drawing/2017/model3d" xmlns:aink="http://schemas.microsoft.com/office/drawing/2016/ink" xmlns:mc="http://schemas.openxmlformats.org/markup-compatibility/2006" xmlns:cx8="http://schemas.microsoft.com/office/drawing/2016/5/14/chartex" xmlns:cx7="http://schemas.microsoft.com/office/drawing/2016/5/13/chartex" xmlns:cx6="http://schemas.microsoft.com/office/drawing/2016/5/12/chartex" xmlns:cx5="http://schemas.microsoft.com/office/drawing/2016/5/11/chartex" xmlns:cx4="http://schemas.microsoft.com/office/drawing/2016/5/10/chartex" xmlns:cx3="http://schemas.microsoft.com/office/drawing/2016/5/9/chartex" xmlns:cx2="http://schemas.microsoft.com/office/drawing/2015/10/21/chartex" xmlns:cx1="http://schemas.microsoft.com/office/drawing/2015/9/8/chartex" xmlns:cx="http://schemas.microsoft.com/office/drawing/2014/chartex" xmlns:wpc="http://schemas.microsoft.com/office/word/2010/wordprocessingCanvas" xmlns=""/>
+                              <a14:shadowObscured xmlns="" xmlns:wpc="http://schemas.microsoft.com/office/word/2010/wordprocessingCanvas" xmlns:cx="http://schemas.microsoft.com/office/drawing/2014/chartex" xmlns:cx1="http://schemas.microsoft.com/office/drawing/2015/9/8/chartex" xmlns:cx2="http://schemas.microsoft.com/office/drawing/2015/10/21/chartex" xmlns:cx3="http://schemas.microsoft.com/office/drawing/2016/5/9/chartex" xmlns:cx4="http://schemas.microsoft.com/office/drawing/2016/5/10/chartex" xmlns:cx5="http://schemas.microsoft.com/office/drawing/2016/5/11/chartex" xmlns:cx6="http://schemas.microsoft.com/office/drawing/2016/5/12/chartex" xmlns:cx7="http://schemas.microsoft.com/office/drawing/2016/5/13/chartex" xmlns:cx8="http://schemas.microsoft.com/office/drawing/2016/5/14/chartex" xmlns:mc="http://schemas.openxmlformats.org/markup-compatibility/2006" xmlns:aink="http://schemas.microsoft.com/office/drawing/2016/ink" xmlns:am3d="http://schemas.microsoft.com/office/drawing/2017/model3d" xmlns:o="urn:schemas-microsoft-com:office:office" xmlns:v="urn:schemas-microsoft-com:vml" xmlns:wp14="http://schemas.microsoft.com/office/word/2010/wordprocessingDrawing" xmlns:w10="urn:schemas-microsoft-com:office:word" xmlns:w="http://schemas.openxmlformats.org/wordprocessingml/2006/main" xmlns:w14="http://schemas.microsoft.com/office/word/2010/wordml" xmlns:w15="http://schemas.microsoft.com/office/word/2012/wordml" xmlns:w16cid="http://schemas.microsoft.com/office/word/2016/wordml/cid" xmlns:w16se="http://schemas.microsoft.com/office/word/2015/wordml/symex" xmlns:wpg="http://schemas.microsoft.com/office/word/2010/wordprocessingGroup" xmlns:wpi="http://schemas.microsoft.com/office/word/2010/wordprocessingInk" xmlns:wps="http://schemas.microsoft.com/office/word/2010/wordprocessingShape" xmlns:a14="http://schemas.microsoft.com/office/drawing/2010/main"/>
                             </a:ext>
                           </a:extLst>
                         </pic:spPr>
@@ -12388,7 +12278,7 @@
                           <a:blip r:embed="rId26" cstate="print">
                             <a:extLst>
                               <a:ext uri="{28A0092B-C50C-407E-A947-70E740481C1C}">
-                                <a14:useLocalDpi xmlns:a14="http://schemas.microsoft.com/office/drawing/2010/main" xmlns:wps="http://schemas.microsoft.com/office/word/2010/wordprocessingShape" xmlns:wpi="http://schemas.microsoft.com/office/word/2010/wordprocessingInk" xmlns:wpg="http://schemas.microsoft.com/office/word/2010/wordprocessingGroup" xmlns:w16se="http://schemas.microsoft.com/office/word/2015/wordml/symex" xmlns:w16cid="http://schemas.microsoft.com/office/word/2016/wordml/cid" xmlns:w15="http://schemas.microsoft.com/office/word/2012/wordml" xmlns:w14="http://schemas.microsoft.com/office/word/2010/wordml" xmlns:w="http://schemas.openxmlformats.org/wordprocessingml/2006/main" xmlns:w10="urn:schemas-microsoft-com:office:word" xmlns:wp14="http://schemas.microsoft.com/office/word/2010/wordprocessingDrawing" xmlns:v="urn:schemas-microsoft-com:vml" xmlns:o="urn:schemas-microsoft-com:office:office" xmlns:am3d="http://schemas.microsoft.com/office/drawing/2017/model3d" xmlns:aink="http://schemas.microsoft.com/office/drawing/2016/ink" xmlns:mc="http://schemas.openxmlformats.org/markup-compatibility/2006" xmlns:cx8="http://schemas.microsoft.com/office/drawing/2016/5/14/chartex" xmlns:cx7="http://schemas.microsoft.com/office/drawing/2016/5/13/chartex" xmlns:cx6="http://schemas.microsoft.com/office/drawing/2016/5/12/chartex" xmlns:cx5="http://schemas.microsoft.com/office/drawing/2016/5/11/chartex" xmlns:cx4="http://schemas.microsoft.com/office/drawing/2016/5/10/chartex" xmlns:cx3="http://schemas.microsoft.com/office/drawing/2016/5/9/chartex" xmlns:cx2="http://schemas.microsoft.com/office/drawing/2015/10/21/chartex" xmlns:cx1="http://schemas.microsoft.com/office/drawing/2015/9/8/chartex" xmlns:cx="http://schemas.microsoft.com/office/drawing/2014/chartex" xmlns:wpc="http://schemas.microsoft.com/office/word/2010/wordprocessingCanvas" xmlns="" val="0"/>
+                                <a14:useLocalDpi xmlns="" xmlns:wpc="http://schemas.microsoft.com/office/word/2010/wordprocessingCanvas" xmlns:cx="http://schemas.microsoft.com/office/drawing/2014/chartex" xmlns:cx1="http://schemas.microsoft.com/office/drawing/2015/9/8/chartex" xmlns:cx2="http://schemas.microsoft.com/office/drawing/2015/10/21/chartex" xmlns:cx3="http://schemas.microsoft.com/office/drawing/2016/5/9/chartex" xmlns:cx4="http://schemas.microsoft.com/office/drawing/2016/5/10/chartex" xmlns:cx5="http://schemas.microsoft.com/office/drawing/2016/5/11/chartex" xmlns:cx6="http://schemas.microsoft.com/office/drawing/2016/5/12/chartex" xmlns:cx7="http://schemas.microsoft.com/office/drawing/2016/5/13/chartex" xmlns:cx8="http://schemas.microsoft.com/office/drawing/2016/5/14/chartex" xmlns:mc="http://schemas.openxmlformats.org/markup-compatibility/2006" xmlns:aink="http://schemas.microsoft.com/office/drawing/2016/ink" xmlns:am3d="http://schemas.microsoft.com/office/drawing/2017/model3d" xmlns:o="urn:schemas-microsoft-com:office:office" xmlns:v="urn:schemas-microsoft-com:vml" xmlns:wp14="http://schemas.microsoft.com/office/word/2010/wordprocessingDrawing" xmlns:w10="urn:schemas-microsoft-com:office:word" xmlns:w="http://schemas.openxmlformats.org/wordprocessingml/2006/main" xmlns:w14="http://schemas.microsoft.com/office/word/2010/wordml" xmlns:w15="http://schemas.microsoft.com/office/word/2012/wordml" xmlns:w16cid="http://schemas.microsoft.com/office/word/2016/wordml/cid" xmlns:w16se="http://schemas.microsoft.com/office/word/2015/wordml/symex" xmlns:wpg="http://schemas.microsoft.com/office/word/2010/wordprocessingGroup" xmlns:wpi="http://schemas.microsoft.com/office/word/2010/wordprocessingInk" xmlns:wps="http://schemas.microsoft.com/office/word/2010/wordprocessingShape" xmlns:a14="http://schemas.microsoft.com/office/drawing/2010/main" val="0"/>
                               </a:ext>
                             </a:extLst>
                           </a:blip>
@@ -12409,7 +12299,7 @@
                           </a:ln>
                           <a:extLst>
                             <a:ext uri="{53640926-AAD7-44D8-BBD7-CCE9431645EC}">
-                              <a14:shadowObscured xmlns:a14="http://schemas.microsoft.com/office/drawing/2010/main" xmlns:wps="http://schemas.microsoft.com/office/word/2010/wordprocessingShape" xmlns:wpi="http://schemas.microsoft.com/office/word/2010/wordprocessingInk" xmlns:wpg="http://schemas.microsoft.com/office/word/2010/wordprocessingGroup" xmlns:w16se="http://schemas.microsoft.com/office/word/2015/wordml/symex" xmlns:w16cid="http://schemas.microsoft.com/office/word/2016/wordml/cid" xmlns:w15="http://schemas.microsoft.com/office/word/2012/wordml" xmlns:w14="http://schemas.microsoft.com/office/word/2010/wordml" xmlns:w="http://schemas.openxmlformats.org/wordprocessingml/2006/main" xmlns:w10="urn:schemas-microsoft-com:office:word" xmlns:wp14="http://schemas.microsoft.com/office/word/2010/wordprocessingDrawing" xmlns:v="urn:schemas-microsoft-com:vml" xmlns:o="urn:schemas-microsoft-com:office:office" xmlns:am3d="http://schemas.microsoft.com/office/drawing/2017/model3d" xmlns:aink="http://schemas.microsoft.com/office/drawing/2016/ink" xmlns:mc="http://schemas.openxmlformats.org/markup-compatibility/2006" xmlns:cx8="http://schemas.microsoft.com/office/drawing/2016/5/14/chartex" xmlns:cx7="http://schemas.microsoft.com/office/drawing/2016/5/13/chartex" xmlns:cx6="http://schemas.microsoft.com/office/drawing/2016/5/12/chartex" xmlns:cx5="http://schemas.microsoft.com/office/drawing/2016/5/11/chartex" xmlns:cx4="http://schemas.microsoft.com/office/drawing/2016/5/10/chartex" xmlns:cx3="http://schemas.microsoft.com/office/drawing/2016/5/9/chartex" xmlns:cx2="http://schemas.microsoft.com/office/drawing/2015/10/21/chartex" xmlns:cx1="http://schemas.microsoft.com/office/drawing/2015/9/8/chartex" xmlns:cx="http://schemas.microsoft.com/office/drawing/2014/chartex" xmlns:wpc="http://schemas.microsoft.com/office/word/2010/wordprocessingCanvas" xmlns=""/>
+                              <a14:shadowObscured xmlns="" xmlns:wpc="http://schemas.microsoft.com/office/word/2010/wordprocessingCanvas" xmlns:cx="http://schemas.microsoft.com/office/drawing/2014/chartex" xmlns:cx1="http://schemas.microsoft.com/office/drawing/2015/9/8/chartex" xmlns:cx2="http://schemas.microsoft.com/office/drawing/2015/10/21/chartex" xmlns:cx3="http://schemas.microsoft.com/office/drawing/2016/5/9/chartex" xmlns:cx4="http://schemas.microsoft.com/office/drawing/2016/5/10/chartex" xmlns:cx5="http://schemas.microsoft.com/office/drawing/2016/5/11/chartex" xmlns:cx6="http://schemas.microsoft.com/office/drawing/2016/5/12/chartex" xmlns:cx7="http://schemas.microsoft.com/office/drawing/2016/5/13/chartex" xmlns:cx8="http://schemas.microsoft.com/office/drawing/2016/5/14/chartex" xmlns:mc="http://schemas.openxmlformats.org/markup-compatibility/2006" xmlns:aink="http://schemas.microsoft.com/office/drawing/2016/ink" xmlns:am3d="http://schemas.microsoft.com/office/drawing/2017/model3d" xmlns:o="urn:schemas-microsoft-com:office:office" xmlns:v="urn:schemas-microsoft-com:vml" xmlns:wp14="http://schemas.microsoft.com/office/word/2010/wordprocessingDrawing" xmlns:w10="urn:schemas-microsoft-com:office:word" xmlns:w="http://schemas.openxmlformats.org/wordprocessingml/2006/main" xmlns:w14="http://schemas.microsoft.com/office/word/2010/wordml" xmlns:w15="http://schemas.microsoft.com/office/word/2012/wordml" xmlns:w16cid="http://schemas.microsoft.com/office/word/2016/wordml/cid" xmlns:w16se="http://schemas.microsoft.com/office/word/2015/wordml/symex" xmlns:wpg="http://schemas.microsoft.com/office/word/2010/wordprocessingGroup" xmlns:wpi="http://schemas.microsoft.com/office/word/2010/wordprocessingInk" xmlns:wps="http://schemas.microsoft.com/office/word/2010/wordprocessingShape" xmlns:a14="http://schemas.microsoft.com/office/drawing/2010/main"/>
                             </a:ext>
                           </a:extLst>
                         </pic:spPr>
@@ -13046,7 +12936,7 @@
                           <a:blip r:embed="rId27" cstate="print">
                             <a:extLst>
                               <a:ext uri="{28A0092B-C50C-407E-A947-70E740481C1C}">
-                                <a14:useLocalDpi xmlns:a14="http://schemas.microsoft.com/office/drawing/2010/main" xmlns:wps="http://schemas.microsoft.com/office/word/2010/wordprocessingShape" xmlns:wpi="http://schemas.microsoft.com/office/word/2010/wordprocessingInk" xmlns:wpg="http://schemas.microsoft.com/office/word/2010/wordprocessingGroup" xmlns:w16se="http://schemas.microsoft.com/office/word/2015/wordml/symex" xmlns:w16cid="http://schemas.microsoft.com/office/word/2016/wordml/cid" xmlns:w15="http://schemas.microsoft.com/office/word/2012/wordml" xmlns:w14="http://schemas.microsoft.com/office/word/2010/wordml" xmlns:w="http://schemas.openxmlformats.org/wordprocessingml/2006/main" xmlns:w10="urn:schemas-microsoft-com:office:word" xmlns:wp14="http://schemas.microsoft.com/office/word/2010/wordprocessingDrawing" xmlns:v="urn:schemas-microsoft-com:vml" xmlns:o="urn:schemas-microsoft-com:office:office" xmlns:am3d="http://schemas.microsoft.com/office/drawing/2017/model3d" xmlns:aink="http://schemas.microsoft.com/office/drawing/2016/ink" xmlns:mc="http://schemas.openxmlformats.org/markup-compatibility/2006" xmlns:cx8="http://schemas.microsoft.com/office/drawing/2016/5/14/chartex" xmlns:cx7="http://schemas.microsoft.com/office/drawing/2016/5/13/chartex" xmlns:cx6="http://schemas.microsoft.com/office/drawing/2016/5/12/chartex" xmlns:cx5="http://schemas.microsoft.com/office/drawing/2016/5/11/chartex" xmlns:cx4="http://schemas.microsoft.com/office/drawing/2016/5/10/chartex" xmlns:cx3="http://schemas.microsoft.com/office/drawing/2016/5/9/chartex" xmlns:cx2="http://schemas.microsoft.com/office/drawing/2015/10/21/chartex" xmlns:cx1="http://schemas.microsoft.com/office/drawing/2015/9/8/chartex" xmlns:cx="http://schemas.microsoft.com/office/drawing/2014/chartex" xmlns:wpc="http://schemas.microsoft.com/office/word/2010/wordprocessingCanvas" xmlns="" val="0"/>
+                                <a14:useLocalDpi xmlns="" xmlns:wpc="http://schemas.microsoft.com/office/word/2010/wordprocessingCanvas" xmlns:cx="http://schemas.microsoft.com/office/drawing/2014/chartex" xmlns:cx1="http://schemas.microsoft.com/office/drawing/2015/9/8/chartex" xmlns:cx2="http://schemas.microsoft.com/office/drawing/2015/10/21/chartex" xmlns:cx3="http://schemas.microsoft.com/office/drawing/2016/5/9/chartex" xmlns:cx4="http://schemas.microsoft.com/office/drawing/2016/5/10/chartex" xmlns:cx5="http://schemas.microsoft.com/office/drawing/2016/5/11/chartex" xmlns:cx6="http://schemas.microsoft.com/office/drawing/2016/5/12/chartex" xmlns:cx7="http://schemas.microsoft.com/office/drawing/2016/5/13/chartex" xmlns:cx8="http://schemas.microsoft.com/office/drawing/2016/5/14/chartex" xmlns:mc="http://schemas.openxmlformats.org/markup-compatibility/2006" xmlns:aink="http://schemas.microsoft.com/office/drawing/2016/ink" xmlns:am3d="http://schemas.microsoft.com/office/drawing/2017/model3d" xmlns:o="urn:schemas-microsoft-com:office:office" xmlns:v="urn:schemas-microsoft-com:vml" xmlns:wp14="http://schemas.microsoft.com/office/word/2010/wordprocessingDrawing" xmlns:w10="urn:schemas-microsoft-com:office:word" xmlns:w="http://schemas.openxmlformats.org/wordprocessingml/2006/main" xmlns:w14="http://schemas.microsoft.com/office/word/2010/wordml" xmlns:w15="http://schemas.microsoft.com/office/word/2012/wordml" xmlns:w16cid="http://schemas.microsoft.com/office/word/2016/wordml/cid" xmlns:w16se="http://schemas.microsoft.com/office/word/2015/wordml/symex" xmlns:wpg="http://schemas.microsoft.com/office/word/2010/wordprocessingGroup" xmlns:wpi="http://schemas.microsoft.com/office/word/2010/wordprocessingInk" xmlns:wps="http://schemas.microsoft.com/office/word/2010/wordprocessingShape" xmlns:a14="http://schemas.microsoft.com/office/drawing/2010/main" val="0"/>
                               </a:ext>
                             </a:extLst>
                           </a:blip>
@@ -13166,7 +13056,7 @@
                           <a:blip r:embed="rId28" cstate="print">
                             <a:extLst>
                               <a:ext uri="{28A0092B-C50C-407E-A947-70E740481C1C}">
-                                <a14:useLocalDpi xmlns:a14="http://schemas.microsoft.com/office/drawing/2010/main" xmlns:wps="http://schemas.microsoft.com/office/word/2010/wordprocessingShape" xmlns:wpi="http://schemas.microsoft.com/office/word/2010/wordprocessingInk" xmlns:wpg="http://schemas.microsoft.com/office/word/2010/wordprocessingGroup" xmlns:w16se="http://schemas.microsoft.com/office/word/2015/wordml/symex" xmlns:w16cid="http://schemas.microsoft.com/office/word/2016/wordml/cid" xmlns:w15="http://schemas.microsoft.com/office/word/2012/wordml" xmlns:w14="http://schemas.microsoft.com/office/word/2010/wordml" xmlns:w="http://schemas.openxmlformats.org/wordprocessingml/2006/main" xmlns:w10="urn:schemas-microsoft-com:office:word" xmlns:wp14="http://schemas.microsoft.com/office/word/2010/wordprocessingDrawing" xmlns:v="urn:schemas-microsoft-com:vml" xmlns:o="urn:schemas-microsoft-com:office:office" xmlns:am3d="http://schemas.microsoft.com/office/drawing/2017/model3d" xmlns:aink="http://schemas.microsoft.com/office/drawing/2016/ink" xmlns:mc="http://schemas.openxmlformats.org/markup-compatibility/2006" xmlns:cx8="http://schemas.microsoft.com/office/drawing/2016/5/14/chartex" xmlns:cx7="http://schemas.microsoft.com/office/drawing/2016/5/13/chartex" xmlns:cx6="http://schemas.microsoft.com/office/drawing/2016/5/12/chartex" xmlns:cx5="http://schemas.microsoft.com/office/drawing/2016/5/11/chartex" xmlns:cx4="http://schemas.microsoft.com/office/drawing/2016/5/10/chartex" xmlns:cx3="http://schemas.microsoft.com/office/drawing/2016/5/9/chartex" xmlns:cx2="http://schemas.microsoft.com/office/drawing/2015/10/21/chartex" xmlns:cx1="http://schemas.microsoft.com/office/drawing/2015/9/8/chartex" xmlns:cx="http://schemas.microsoft.com/office/drawing/2014/chartex" xmlns:wpc="http://schemas.microsoft.com/office/word/2010/wordprocessingCanvas" xmlns="" val="0"/>
+                                <a14:useLocalDpi xmlns="" xmlns:wpc="http://schemas.microsoft.com/office/word/2010/wordprocessingCanvas" xmlns:cx="http://schemas.microsoft.com/office/drawing/2014/chartex" xmlns:cx1="http://schemas.microsoft.com/office/drawing/2015/9/8/chartex" xmlns:cx2="http://schemas.microsoft.com/office/drawing/2015/10/21/chartex" xmlns:cx3="http://schemas.microsoft.com/office/drawing/2016/5/9/chartex" xmlns:cx4="http://schemas.microsoft.com/office/drawing/2016/5/10/chartex" xmlns:cx5="http://schemas.microsoft.com/office/drawing/2016/5/11/chartex" xmlns:cx6="http://schemas.microsoft.com/office/drawing/2016/5/12/chartex" xmlns:cx7="http://schemas.microsoft.com/office/drawing/2016/5/13/chartex" xmlns:cx8="http://schemas.microsoft.com/office/drawing/2016/5/14/chartex" xmlns:mc="http://schemas.openxmlformats.org/markup-compatibility/2006" xmlns:aink="http://schemas.microsoft.com/office/drawing/2016/ink" xmlns:am3d="http://schemas.microsoft.com/office/drawing/2017/model3d" xmlns:o="urn:schemas-microsoft-com:office:office" xmlns:v="urn:schemas-microsoft-com:vml" xmlns:wp14="http://schemas.microsoft.com/office/word/2010/wordprocessingDrawing" xmlns:w10="urn:schemas-microsoft-com:office:word" xmlns:w="http://schemas.openxmlformats.org/wordprocessingml/2006/main" xmlns:w14="http://schemas.microsoft.com/office/word/2010/wordml" xmlns:w15="http://schemas.microsoft.com/office/word/2012/wordml" xmlns:w16cid="http://schemas.microsoft.com/office/word/2016/wordml/cid" xmlns:w16se="http://schemas.microsoft.com/office/word/2015/wordml/symex" xmlns:wpg="http://schemas.microsoft.com/office/word/2010/wordprocessingGroup" xmlns:wpi="http://schemas.microsoft.com/office/word/2010/wordprocessingInk" xmlns:wps="http://schemas.microsoft.com/office/word/2010/wordprocessingShape" xmlns:a14="http://schemas.microsoft.com/office/drawing/2010/main" val="0"/>
                               </a:ext>
                             </a:extLst>
                           </a:blip>
@@ -13588,7 +13478,30 @@
           <w:highlight w:val="yellow"/>
           <w:shd w:val="clear" w:color="auto" w:fill="FFFFFF"/>
         </w:rPr>
-        <w:t xml:space="preserve"> picture as a reminder to perhaps replace this with a better one)</w:t>
+        <w:t xml:space="preserve"> picture as a reminder to perhaps replace this with a better one</w:t>
+      </w:r>
+      <w:r>
+        <w:rPr>
+          <w:highlight w:val="yellow"/>
+          <w:shd w:val="clear" w:color="auto" w:fill="FFFFFF"/>
+        </w:rPr>
+        <w:t xml:space="preserve"> – will be replaced by </w:t>
+      </w:r>
+      <w:proofErr w:type="spellStart"/>
+      <w:r>
+        <w:rPr>
+          <w:highlight w:val="yellow"/>
+          <w:shd w:val="clear" w:color="auto" w:fill="FFFFFF"/>
+        </w:rPr>
+        <w:t>Fabian</w:t>
+      </w:r>
+      <w:proofErr w:type="spellEnd"/>
+      <w:r>
+        <w:rPr>
+          <w:highlight w:val="yellow"/>
+          <w:shd w:val="clear" w:color="auto" w:fill="FFFFFF"/>
+        </w:rPr>
+        <w:t>)</w:t>
       </w:r>
     </w:p>
     <w:p>
@@ -13811,32 +13724,61 @@
       <w:pPr>
         <w:rPr>
           <w:shd w:val="clear" w:color="auto" w:fill="FFFFFF"/>
-        </w:rPr>
-      </w:pPr>
-    </w:p>
-    <w:p>
-      <w:pPr>
-        <w:rPr>
-          <w:shd w:val="clear" w:color="auto" w:fill="FFFFFF"/>
-        </w:rPr>
-      </w:pPr>
-    </w:p>
-    <w:p>
-      <w:pPr>
-        <w:rPr>
-          <w:shd w:val="clear" w:color="auto" w:fill="FFFFFF"/>
-        </w:rPr>
-      </w:pPr>
-    </w:p>
-    <w:p>
-      <w:pPr>
-        <w:rPr>
-          <w:shd w:val="clear" w:color="auto" w:fill="FFFFFF"/>
-        </w:rPr>
-      </w:pPr>
-      <w:r>
-        <w:rPr>
-          <w:shd w:val="clear" w:color="auto" w:fill="FFFFFF"/>
+          <w:lang w:val="de-DE"/>
+        </w:rPr>
+      </w:pPr>
+      <w:r>
+        <w:rPr>
+          <w:highlight w:val="yellow"/>
+          <w:shd w:val="clear" w:color="auto" w:fill="FFFFFF"/>
+          <w:lang w:val="de-DE"/>
+        </w:rPr>
+        <w:t xml:space="preserve">TODO: aktualisieren – ist in Michaels </w:t>
+      </w:r>
+      <w:r>
+        <w:rPr>
+          <w:highlight w:val="yellow"/>
+          <w:shd w:val="clear" w:color="auto" w:fill="FFFFFF"/>
+          <w:lang w:val="de-DE"/>
+        </w:rPr>
+        <w:t>Teil mit dabei</w:t>
+      </w:r>
+    </w:p>
+    <w:p>
+      <w:pPr>
+        <w:rPr>
+          <w:shd w:val="clear" w:color="auto" w:fill="FFFFFF"/>
+          <w:lang w:val="de-DE"/>
+        </w:rPr>
+      </w:pPr>
+    </w:p>
+    <w:p>
+      <w:pPr>
+        <w:rPr>
+          <w:shd w:val="clear" w:color="auto" w:fill="FFFFFF"/>
+          <w:lang w:val="de-DE"/>
+        </w:rPr>
+      </w:pPr>
+    </w:p>
+    <w:p>
+      <w:pPr>
+        <w:rPr>
+          <w:shd w:val="clear" w:color="auto" w:fill="FFFFFF"/>
+          <w:lang w:val="de-DE"/>
+        </w:rPr>
+      </w:pPr>
+    </w:p>
+    <w:p>
+      <w:pPr>
+        <w:rPr>
+          <w:shd w:val="clear" w:color="auto" w:fill="FFFFFF"/>
+          <w:lang w:val="de-DE"/>
+        </w:rPr>
+      </w:pPr>
+      <w:r>
+        <w:rPr>
+          <w:shd w:val="clear" w:color="auto" w:fill="FFFFFF"/>
+          <w:lang w:val="de-DE"/>
         </w:rPr>
         <w:br w:type="page"/>
       </w:r>
@@ -13969,21 +13911,37 @@
     <w:p>
       <w:pPr>
         <w:jc w:val="both"/>
-        <w:rPr>
-          <w:shd w:val="clear" w:color="auto" w:fill="FFFFFF"/>
-        </w:rPr>
-      </w:pPr>
-      <w:r>
-        <w:rPr>
-          <w:shd w:val="clear" w:color="auto" w:fill="FFFFFF"/>
-        </w:rPr>
-        <w:t>My text</w:t>
-      </w:r>
-      <w:r>
-        <w:rPr>
-          <w:shd w:val="clear" w:color="auto" w:fill="FFFFFF"/>
-        </w:rPr>
-        <w:t>…</w:t>
+      </w:pPr>
+    </w:p>
+    <w:p>
+      <w:pPr>
+        <w:rPr>
+          <w:lang w:val="de-DE"/>
+        </w:rPr>
+      </w:pPr>
+      <w:r>
+        <w:rPr>
+          <w:b/>
+          <w:lang w:val="de-DE"/>
+        </w:rPr>
+        <w:t>TODO1</w:t>
+      </w:r>
+      <w:r>
+        <w:rPr>
+          <w:lang w:val="de-DE"/>
+        </w:rPr>
+        <w:t>: Begründung warum kein “einfaches” Colour-Filter verwendet; warum keine vorgeschobene Bilderkennung via Computer Vision =&gt; Grund: Zusammenführung von Shape / Size und Farberken</w:t>
+      </w:r>
+      <w:r>
+        <w:rPr>
+          <w:lang w:val="de-DE"/>
+        </w:rPr>
+        <w:t>nung in einem Model / einer App</w:t>
+      </w:r>
+    </w:p>
+    <w:p>
+      <w:r>
+        <w:t>No know-how necessary in digital signal processing etc.</w:t>
       </w:r>
     </w:p>
     <w:p>
@@ -13995,19 +13953,177 @@
       <w:pPr>
         <w:jc w:val="both"/>
       </w:pPr>
-    </w:p>
-    <w:p>
-      <w:pPr>
+      <w:r>
+        <w:t>Outlook:</w:t>
+      </w:r>
+    </w:p>
+    <w:p>
+      <w:pPr>
+        <w:pStyle w:val="ListParagraph"/>
+        <w:numPr>
+          <w:ilvl w:val="0"/>
+          <w:numId w:val="44"/>
+        </w:numPr>
         <w:jc w:val="both"/>
       </w:pPr>
-    </w:p>
-    <w:p>
-      <w:pPr>
+      <w:r>
+        <w:t xml:space="preserve">give preferences on ripeness </w:t>
+      </w:r>
+      <w:r>
+        <w:sym w:font="Wingdings" w:char="F0E0"/>
+      </w:r>
+      <w:r>
+        <w:t xml:space="preserve"> “</w:t>
+      </w:r>
+      <w:proofErr w:type="spellStart"/>
+      <w:r>
+        <w:t>eadible</w:t>
+      </w:r>
+      <w:proofErr w:type="spellEnd"/>
+      <w:r>
+        <w:t>” status</w:t>
+      </w:r>
+    </w:p>
+    <w:p>
+      <w:pPr>
+        <w:pStyle w:val="ListParagraph"/>
+        <w:numPr>
+          <w:ilvl w:val="0"/>
+          <w:numId w:val="44"/>
+        </w:numPr>
         <w:jc w:val="both"/>
       </w:pPr>
-    </w:p>
-    <w:p>
-      <w:r>
+      <w:r>
+        <w:t>give prediction on storage life</w:t>
+      </w:r>
+    </w:p>
+    <w:p>
+      <w:pPr>
+        <w:pStyle w:val="ListParagraph"/>
+        <w:numPr>
+          <w:ilvl w:val="0"/>
+          <w:numId w:val="44"/>
+        </w:numPr>
+        <w:jc w:val="both"/>
+      </w:pPr>
+      <w:proofErr w:type="gramStart"/>
+      <w:r>
+        <w:t>give</w:t>
+      </w:r>
+      <w:proofErr w:type="gramEnd"/>
+      <w:r>
+        <w:t xml:space="preserve"> suggestions on banana usage (cook, eat, etc.)</w:t>
+      </w:r>
+    </w:p>
+    <w:p>
+      <w:pPr>
+        <w:jc w:val="both"/>
+      </w:pPr>
+    </w:p>
+    <w:p>
+      <w:pPr>
+        <w:rPr>
+          <w:lang w:val="de-DE"/>
+        </w:rPr>
+      </w:pPr>
+      <w:r>
+        <w:rPr>
+          <w:b/>
+          <w:highlight w:val="yellow"/>
+          <w:lang w:val="de-DE"/>
+        </w:rPr>
+        <w:t>TODO2</w:t>
+      </w:r>
+      <w:r>
+        <w:rPr>
+          <w:highlight w:val="yellow"/>
+          <w:lang w:val="de-DE"/>
+        </w:rPr>
+        <w:t>: Farbe-Reifegrad / Zuckergehalt Korrelation darstellen und z.B. Farbabstufungen auf Papier ausdrucken, damit der Leser dies mittels bereitgestellter App auch direkt testen kann</w:t>
+      </w:r>
+    </w:p>
+    <w:p>
+      <w:pPr>
+        <w:rPr>
+          <w:lang w:val="de-DE"/>
+        </w:rPr>
+      </w:pPr>
+      <w:r>
+        <w:rPr>
+          <w:b/>
+          <w:lang w:val="de-DE"/>
+        </w:rPr>
+        <w:t>TODO3</w:t>
+      </w:r>
+      <w:r>
+        <w:rPr>
+          <w:lang w:val="de-DE"/>
+        </w:rPr>
+        <w:t>: aus dem aktuellen Reifegrad Empfehlungen ableiten für:</w:t>
+      </w:r>
+    </w:p>
+    <w:p>
+      <w:pPr>
+        <w:pStyle w:val="ListParagraph"/>
+        <w:numPr>
+          <w:ilvl w:val="0"/>
+          <w:numId w:val="36"/>
+        </w:numPr>
+        <w:rPr>
+          <w:lang w:val="de-DE"/>
+        </w:rPr>
+      </w:pPr>
+      <w:r>
+        <w:rPr>
+          <w:lang w:val="de-DE"/>
+        </w:rPr>
+        <w:t xml:space="preserve">die weitere geeignete Verwendung bzw. Verarbeitung (z.B. Verkochen, Drink / Mixer, direkter Verzehr) sowie </w:t>
+      </w:r>
+    </w:p>
+    <w:p>
+      <w:pPr>
+        <w:pStyle w:val="ListParagraph"/>
+        <w:numPr>
+          <w:ilvl w:val="0"/>
+          <w:numId w:val="36"/>
+        </w:numPr>
+        <w:rPr>
+          <w:lang w:val="de-DE"/>
+        </w:rPr>
+      </w:pPr>
+      <w:r>
+        <w:rPr>
+          <w:lang w:val="de-DE"/>
+        </w:rPr>
+        <w:t>zur voraussichtlichen weiteren Haltbarkeit (i.S.v. „MHD“)</w:t>
+      </w:r>
+    </w:p>
+    <w:p>
+      <w:pPr>
+        <w:jc w:val="both"/>
+        <w:rPr>
+          <w:lang w:val="de-DE"/>
+        </w:rPr>
+      </w:pPr>
+    </w:p>
+    <w:p>
+      <w:pPr>
+        <w:jc w:val="both"/>
+        <w:rPr>
+          <w:lang w:val="de-DE"/>
+        </w:rPr>
+      </w:pPr>
+    </w:p>
+    <w:p>
+      <w:pPr>
+        <w:rPr>
+          <w:lang w:val="de-DE"/>
+        </w:rPr>
+      </w:pPr>
+      <w:r>
+        <w:rPr>
+          <w:lang w:val="de-DE"/>
+        </w:rPr>
         <w:br w:type="page"/>
       </w:r>
     </w:p>
@@ -14043,43 +14159,123 @@
       <w:pPr>
         <w:jc w:val="both"/>
         <w:rPr>
-          <w:shd w:val="clear" w:color="auto" w:fill="FFFFFF"/>
-        </w:rPr>
-      </w:pPr>
-    </w:p>
-    <w:p>
-      <w:pPr>
+          <w:highlight w:val="yellow"/>
+          <w:shd w:val="clear" w:color="auto" w:fill="FFFFFF"/>
+        </w:rPr>
+      </w:pPr>
+      <w:r>
+        <w:rPr>
+          <w:highlight w:val="yellow"/>
+          <w:shd w:val="clear" w:color="auto" w:fill="FFFFFF"/>
+        </w:rPr>
+        <w:t>TODO:</w:t>
+      </w:r>
+    </w:p>
+    <w:p>
+      <w:pPr>
+        <w:pStyle w:val="ListParagraph"/>
+        <w:numPr>
+          <w:ilvl w:val="0"/>
+          <w:numId w:val="44"/>
+        </w:numPr>
         <w:jc w:val="both"/>
         <w:rPr>
-          <w:shd w:val="clear" w:color="auto" w:fill="FFFFFF"/>
-        </w:rPr>
-      </w:pPr>
-    </w:p>
-    <w:p>
-      <w:pPr>
+          <w:highlight w:val="yellow"/>
+          <w:shd w:val="clear" w:color="auto" w:fill="FFFFFF"/>
+        </w:rPr>
+      </w:pPr>
+      <w:r>
+        <w:rPr>
+          <w:highlight w:val="yellow"/>
+          <w:shd w:val="clear" w:color="auto" w:fill="FFFFFF"/>
+        </w:rPr>
+        <w:t>insert banana test pictures here</w:t>
+      </w:r>
+    </w:p>
+    <w:p>
+      <w:pPr>
+        <w:pStyle w:val="ListParagraph"/>
+        <w:numPr>
+          <w:ilvl w:val="0"/>
+          <w:numId w:val="44"/>
+        </w:numPr>
         <w:jc w:val="both"/>
         <w:rPr>
-          <w:shd w:val="clear" w:color="auto" w:fill="FFFFFF"/>
-        </w:rPr>
-      </w:pPr>
-    </w:p>
-    <w:p>
-      <w:pPr>
+          <w:highlight w:val="yellow"/>
+          <w:shd w:val="clear" w:color="auto" w:fill="FFFFFF"/>
+          <w:lang w:val="de-DE"/>
+        </w:rPr>
+      </w:pPr>
+      <w:r>
+        <w:rPr>
+          <w:highlight w:val="yellow"/>
+          <w:shd w:val="clear" w:color="auto" w:fill="FFFFFF"/>
+          <w:lang w:val="de-DE"/>
+        </w:rPr>
+        <w:t>/BananaCO_images/version_3/...</w:t>
+      </w:r>
+    </w:p>
+    <w:p>
+      <w:pPr>
+        <w:pStyle w:val="ListParagraph"/>
+        <w:numPr>
+          <w:ilvl w:val="0"/>
+          <w:numId w:val="44"/>
+        </w:numPr>
         <w:jc w:val="both"/>
         <w:rPr>
-          <w:shd w:val="clear" w:color="auto" w:fill="FFFFFF"/>
-        </w:rPr>
-      </w:pPr>
-    </w:p>
-    <w:p>
-      <w:pPr>
-        <w:rPr>
-          <w:shd w:val="clear" w:color="auto" w:fill="FFFFFF"/>
-        </w:rPr>
-      </w:pPr>
-      <w:r>
-        <w:rPr>
-          <w:shd w:val="clear" w:color="auto" w:fill="FFFFFF"/>
+          <w:highlight w:val="yellow"/>
+          <w:shd w:val="clear" w:color="auto" w:fill="FFFFFF"/>
+          <w:lang w:val="de-DE"/>
+        </w:rPr>
+      </w:pPr>
+      <w:r>
+        <w:rPr>
+          <w:highlight w:val="yellow"/>
+          <w:shd w:val="clear" w:color="auto" w:fill="FFFFFF"/>
+          <w:lang w:val="de-DE"/>
+        </w:rPr>
+        <w:t>Auf Ordner verweisen</w:t>
+      </w:r>
+    </w:p>
+    <w:p>
+      <w:pPr>
+        <w:jc w:val="both"/>
+        <w:rPr>
+          <w:shd w:val="clear" w:color="auto" w:fill="FFFFFF"/>
+          <w:lang w:val="de-DE"/>
+        </w:rPr>
+      </w:pPr>
+    </w:p>
+    <w:p>
+      <w:pPr>
+        <w:jc w:val="both"/>
+        <w:rPr>
+          <w:shd w:val="clear" w:color="auto" w:fill="FFFFFF"/>
+          <w:lang w:val="de-DE"/>
+        </w:rPr>
+      </w:pPr>
+    </w:p>
+    <w:p>
+      <w:pPr>
+        <w:jc w:val="both"/>
+        <w:rPr>
+          <w:shd w:val="clear" w:color="auto" w:fill="FFFFFF"/>
+          <w:lang w:val="de-DE"/>
+        </w:rPr>
+      </w:pPr>
+    </w:p>
+    <w:p>
+      <w:pPr>
+        <w:rPr>
+          <w:shd w:val="clear" w:color="auto" w:fill="FFFFFF"/>
+          <w:lang w:val="de-DE"/>
+        </w:rPr>
+      </w:pPr>
+      <w:r>
+        <w:rPr>
+          <w:shd w:val="clear" w:color="auto" w:fill="FFFFFF"/>
+          <w:lang w:val="de-DE"/>
         </w:rPr>
         <w:br w:type="page"/>
       </w:r>
@@ -15700,7 +15896,7 @@
       <w:rPr>
         <w:noProof/>
       </w:rPr>
-      <w:t>References</w:t>
+      <w:t>Abstract</w:t>
     </w:r>
     <w:r>
       <w:fldChar w:fldCharType="end"/>
@@ -20295,7 +20491,7 @@
         <c:manualLayout>
           <c:xMode val="edge"/>
           <c:yMode val="edge"/>
-          <c:x val="0.34895002958092702"/>
+          <c:x val="0.34895002958092708"/>
           <c:y val="3.1697386231586785E-2"/>
         </c:manualLayout>
       </c:layout>
@@ -20332,7 +20528,7 @@
               <c:layout>
                 <c:manualLayout>
                   <c:x val="6.6145833333333334E-3"/>
-                  <c:y val="3.5277777777777915E-2"/>
+                  <c:y val="3.5277777777777942E-2"/>
                 </c:manualLayout>
               </c:layout>
               <c:tx>
@@ -20359,7 +20555,7 @@
               <c:idx val="10"/>
               <c:layout>
                 <c:manualLayout>
-                  <c:x val="2.2048611111109579E-3"/>
+                  <c:x val="2.2048611111109596E-3"/>
                   <c:y val="1.9598765432098767E-2"/>
                 </c:manualLayout>
               </c:layout>
@@ -20492,11 +20688,11 @@
           </c:extLst>
         </c:ser>
         <c:marker val="1"/>
-        <c:axId val="135096192"/>
-        <c:axId val="89936640"/>
+        <c:axId val="80574720"/>
+        <c:axId val="90836992"/>
       </c:lineChart>
       <c:catAx>
-        <c:axId val="135096192"/>
+        <c:axId val="80574720"/>
         <c:scaling>
           <c:orientation val="minMax"/>
         </c:scaling>
@@ -20601,14 +20797,14 @@
             <a:endParaRPr lang="en-US"/>
           </a:p>
         </c:txPr>
-        <c:crossAx val="89936640"/>
+        <c:crossAx val="90836992"/>
         <c:crosses val="autoZero"/>
         <c:auto val="1"/>
         <c:lblAlgn val="ctr"/>
         <c:lblOffset val="100"/>
       </c:catAx>
       <c:valAx>
-        <c:axId val="89936640"/>
+        <c:axId val="90836992"/>
         <c:scaling>
           <c:orientation val="minMax"/>
         </c:scaling>
@@ -20658,7 +20854,7 @@
             <c:manualLayout>
               <c:xMode val="edge"/>
               <c:yMode val="edge"/>
-              <c:x val="2.2222222222222279E-2"/>
+              <c:x val="2.2222222222222289E-2"/>
               <c:y val="0.46957932341790631"/>
             </c:manualLayout>
           </c:layout>
@@ -20703,7 +20899,7 @@
             <a:endParaRPr lang="en-US"/>
           </a:p>
         </c:txPr>
-        <c:crossAx val="135096192"/>
+        <c:crossAx val="80574720"/>
         <c:crosses val="autoZero"/>
         <c:crossBetween val="between"/>
       </c:valAx>
@@ -21040,7 +21236,7 @@
 </file>
 
 <file path=customXml/itemProps1.xml><?xml version="1.0" encoding="utf-8"?>
-<ds:datastoreItem xmlns:ds="http://schemas.openxmlformats.org/officeDocument/2006/customXml" ds:itemID="{DF6123D0-AF20-4DB6-B6B0-6D222951ED64}">
+<ds:datastoreItem xmlns:ds="http://schemas.openxmlformats.org/officeDocument/2006/customXml" ds:itemID="{7250E24D-0E81-4CF1-A4DC-16B87D270A3D}">
   <ds:schemaRefs>
     <ds:schemaRef ds:uri="http://schemas.openxmlformats.org/officeDocument/2006/bibliography"/>
   </ds:schemaRefs>

</xml_diff>

<commit_message>
don't know exactly what I adjusted, but it surely was important enough to commit
</commit_message>
<xml_diff>
--- a/BananaCo_report/BananaCo_report.docx
+++ b/BananaCo_report/BananaCo_report.docx
@@ -420,7 +420,13 @@
         <w:t>rd</w:t>
       </w:r>
       <w:r>
-        <w:t xml:space="preserve"> April 2019</w:t>
+        <w:t xml:space="preserve"> April</w:t>
+      </w:r>
+      <w:r>
+        <w:t>,</w:t>
+      </w:r>
+      <w:r>
+        <w:t xml:space="preserve"> 2019</w:t>
       </w:r>
     </w:p>
     <w:p>
@@ -5096,6 +5102,7 @@
       </w:pPr>
       <w:bookmarkStart w:id="6" w:name="_Toc6354803"/>
       <w:r>
+        <w:lastRenderedPageBreak/>
         <w:t>M</w:t>
       </w:r>
       <w:r>
@@ -5178,7 +5185,6 @@
         </w:numPr>
       </w:pPr>
       <w:r>
-        <w:lastRenderedPageBreak/>
         <w:t xml:space="preserve">size / </w:t>
       </w:r>
       <w:r>
@@ -6331,6 +6337,7 @@
       </w:pPr>
       <w:bookmarkStart w:id="8" w:name="_Toc6354805"/>
       <w:r>
+        <w:lastRenderedPageBreak/>
         <w:t xml:space="preserve">Visual </w:t>
       </w:r>
       <w:r>
@@ -6449,7 +6456,6 @@
         <w:rPr>
           <w:shd w:val="clear" w:color="auto" w:fill="FFFFFF"/>
         </w:rPr>
-        <w:lastRenderedPageBreak/>
         <w:t>measurements but</w:t>
       </w:r>
       <w:r>
@@ -7240,6 +7246,7 @@
       </w:pPr>
       <w:bookmarkStart w:id="9" w:name="_Toc6354806"/>
       <w:r>
+        <w:lastRenderedPageBreak/>
         <w:t>Classification</w:t>
       </w:r>
       <w:bookmarkEnd w:id="9"/>
@@ -8368,7 +8375,7 @@
                     <a:blip r:embed="rId10" cstate="print">
                       <a:extLst>
                         <a:ext uri="{28A0092B-C50C-407E-A947-70E740481C1C}">
-                          <a14:useLocalDpi xmlns="" xmlns:wpc="http://schemas.microsoft.com/office/word/2010/wordprocessingCanvas" xmlns:cx="http://schemas.microsoft.com/office/drawing/2014/chartex" xmlns:cx1="http://schemas.microsoft.com/office/drawing/2015/9/8/chartex" xmlns:cx2="http://schemas.microsoft.com/office/drawing/2015/10/21/chartex" xmlns:cx3="http://schemas.microsoft.com/office/drawing/2016/5/9/chartex" xmlns:cx4="http://schemas.microsoft.com/office/drawing/2016/5/10/chartex" xmlns:cx5="http://schemas.microsoft.com/office/drawing/2016/5/11/chartex" xmlns:cx6="http://schemas.microsoft.com/office/drawing/2016/5/12/chartex" xmlns:cx7="http://schemas.microsoft.com/office/drawing/2016/5/13/chartex" xmlns:cx8="http://schemas.microsoft.com/office/drawing/2016/5/14/chartex" xmlns:mc="http://schemas.openxmlformats.org/markup-compatibility/2006" xmlns:aink="http://schemas.microsoft.com/office/drawing/2016/ink" xmlns:am3d="http://schemas.microsoft.com/office/drawing/2017/model3d" xmlns:o="urn:schemas-microsoft-com:office:office" xmlns:v="urn:schemas-microsoft-com:vml" xmlns:wp14="http://schemas.microsoft.com/office/word/2010/wordprocessingDrawing" xmlns:w10="urn:schemas-microsoft-com:office:word" xmlns:w="http://schemas.openxmlformats.org/wordprocessingml/2006/main" xmlns:w14="http://schemas.microsoft.com/office/word/2010/wordml" xmlns:w15="http://schemas.microsoft.com/office/word/2012/wordml" xmlns:w16cid="http://schemas.microsoft.com/office/word/2016/wordml/cid" xmlns:w16se="http://schemas.microsoft.com/office/word/2015/wordml/symex" xmlns:wpg="http://schemas.microsoft.com/office/word/2010/wordprocessingGroup" xmlns:wpi="http://schemas.microsoft.com/office/word/2010/wordprocessingInk" xmlns:wps="http://schemas.microsoft.com/office/word/2010/wordprocessingShape" xmlns:a14="http://schemas.microsoft.com/office/drawing/2010/main" val="0"/>
+                          <a14:useLocalDpi xmlns:a14="http://schemas.microsoft.com/office/drawing/2010/main" xmlns:wps="http://schemas.microsoft.com/office/word/2010/wordprocessingShape" xmlns:wpi="http://schemas.microsoft.com/office/word/2010/wordprocessingInk" xmlns:wpg="http://schemas.microsoft.com/office/word/2010/wordprocessingGroup" xmlns:w16se="http://schemas.microsoft.com/office/word/2015/wordml/symex" xmlns:w16cid="http://schemas.microsoft.com/office/word/2016/wordml/cid" xmlns:w15="http://schemas.microsoft.com/office/word/2012/wordml" xmlns:w14="http://schemas.microsoft.com/office/word/2010/wordml" xmlns:w="http://schemas.openxmlformats.org/wordprocessingml/2006/main" xmlns:w10="urn:schemas-microsoft-com:office:word" xmlns:wp14="http://schemas.microsoft.com/office/word/2010/wordprocessingDrawing" xmlns:v="urn:schemas-microsoft-com:vml" xmlns:o="urn:schemas-microsoft-com:office:office" xmlns:am3d="http://schemas.microsoft.com/office/drawing/2017/model3d" xmlns:aink="http://schemas.microsoft.com/office/drawing/2016/ink" xmlns:mc="http://schemas.openxmlformats.org/markup-compatibility/2006" xmlns:cx8="http://schemas.microsoft.com/office/drawing/2016/5/14/chartex" xmlns:cx7="http://schemas.microsoft.com/office/drawing/2016/5/13/chartex" xmlns:cx6="http://schemas.microsoft.com/office/drawing/2016/5/12/chartex" xmlns:cx5="http://schemas.microsoft.com/office/drawing/2016/5/11/chartex" xmlns:cx4="http://schemas.microsoft.com/office/drawing/2016/5/10/chartex" xmlns:cx3="http://schemas.microsoft.com/office/drawing/2016/5/9/chartex" xmlns:cx2="http://schemas.microsoft.com/office/drawing/2015/10/21/chartex" xmlns:cx1="http://schemas.microsoft.com/office/drawing/2015/9/8/chartex" xmlns:cx="http://schemas.microsoft.com/office/drawing/2014/chartex" xmlns:wpc="http://schemas.microsoft.com/office/word/2010/wordprocessingCanvas" xmlns="" val="0"/>
                         </a:ext>
                       </a:extLst>
                     </a:blip>
@@ -8543,7 +8550,7 @@
                     <a:blip r:embed="rId11" cstate="print">
                       <a:extLst>
                         <a:ext uri="{28A0092B-C50C-407E-A947-70E740481C1C}">
-                          <a14:useLocalDpi xmlns="" xmlns:wpc="http://schemas.microsoft.com/office/word/2010/wordprocessingCanvas" xmlns:cx="http://schemas.microsoft.com/office/drawing/2014/chartex" xmlns:cx1="http://schemas.microsoft.com/office/drawing/2015/9/8/chartex" xmlns:cx2="http://schemas.microsoft.com/office/drawing/2015/10/21/chartex" xmlns:cx3="http://schemas.microsoft.com/office/drawing/2016/5/9/chartex" xmlns:cx4="http://schemas.microsoft.com/office/drawing/2016/5/10/chartex" xmlns:cx5="http://schemas.microsoft.com/office/drawing/2016/5/11/chartex" xmlns:cx6="http://schemas.microsoft.com/office/drawing/2016/5/12/chartex" xmlns:cx7="http://schemas.microsoft.com/office/drawing/2016/5/13/chartex" xmlns:cx8="http://schemas.microsoft.com/office/drawing/2016/5/14/chartex" xmlns:mc="http://schemas.openxmlformats.org/markup-compatibility/2006" xmlns:aink="http://schemas.microsoft.com/office/drawing/2016/ink" xmlns:am3d="http://schemas.microsoft.com/office/drawing/2017/model3d" xmlns:o="urn:schemas-microsoft-com:office:office" xmlns:v="urn:schemas-microsoft-com:vml" xmlns:wp14="http://schemas.microsoft.com/office/word/2010/wordprocessingDrawing" xmlns:w10="urn:schemas-microsoft-com:office:word" xmlns:w="http://schemas.openxmlformats.org/wordprocessingml/2006/main" xmlns:w14="http://schemas.microsoft.com/office/word/2010/wordml" xmlns:w15="http://schemas.microsoft.com/office/word/2012/wordml" xmlns:w16cid="http://schemas.microsoft.com/office/word/2016/wordml/cid" xmlns:w16se="http://schemas.microsoft.com/office/word/2015/wordml/symex" xmlns:wpg="http://schemas.microsoft.com/office/word/2010/wordprocessingGroup" xmlns:wpi="http://schemas.microsoft.com/office/word/2010/wordprocessingInk" xmlns:wps="http://schemas.microsoft.com/office/word/2010/wordprocessingShape" xmlns:a14="http://schemas.microsoft.com/office/drawing/2010/main" val="0"/>
+                          <a14:useLocalDpi xmlns:a14="http://schemas.microsoft.com/office/drawing/2010/main" xmlns:wps="http://schemas.microsoft.com/office/word/2010/wordprocessingShape" xmlns:wpi="http://schemas.microsoft.com/office/word/2010/wordprocessingInk" xmlns:wpg="http://schemas.microsoft.com/office/word/2010/wordprocessingGroup" xmlns:w16se="http://schemas.microsoft.com/office/word/2015/wordml/symex" xmlns:w16cid="http://schemas.microsoft.com/office/word/2016/wordml/cid" xmlns:w15="http://schemas.microsoft.com/office/word/2012/wordml" xmlns:w14="http://schemas.microsoft.com/office/word/2010/wordml" xmlns:w="http://schemas.openxmlformats.org/wordprocessingml/2006/main" xmlns:w10="urn:schemas-microsoft-com:office:word" xmlns:wp14="http://schemas.microsoft.com/office/word/2010/wordprocessingDrawing" xmlns:v="urn:schemas-microsoft-com:vml" xmlns:o="urn:schemas-microsoft-com:office:office" xmlns:am3d="http://schemas.microsoft.com/office/drawing/2017/model3d" xmlns:aink="http://schemas.microsoft.com/office/drawing/2016/ink" xmlns:mc="http://schemas.openxmlformats.org/markup-compatibility/2006" xmlns:cx8="http://schemas.microsoft.com/office/drawing/2016/5/14/chartex" xmlns:cx7="http://schemas.microsoft.com/office/drawing/2016/5/13/chartex" xmlns:cx6="http://schemas.microsoft.com/office/drawing/2016/5/12/chartex" xmlns:cx5="http://schemas.microsoft.com/office/drawing/2016/5/11/chartex" xmlns:cx4="http://schemas.microsoft.com/office/drawing/2016/5/10/chartex" xmlns:cx3="http://schemas.microsoft.com/office/drawing/2016/5/9/chartex" xmlns:cx2="http://schemas.microsoft.com/office/drawing/2015/10/21/chartex" xmlns:cx1="http://schemas.microsoft.com/office/drawing/2015/9/8/chartex" xmlns:cx="http://schemas.microsoft.com/office/drawing/2014/chartex" xmlns:wpc="http://schemas.microsoft.com/office/word/2010/wordprocessingCanvas" xmlns="" val="0"/>
                         </a:ext>
                       </a:extLst>
                     </a:blip>
@@ -8783,7 +8790,7 @@
                     <a:blip r:embed="rId12" cstate="print">
                       <a:extLst>
                         <a:ext uri="{28A0092B-C50C-407E-A947-70E740481C1C}">
-                          <a14:useLocalDpi xmlns="" xmlns:wpc="http://schemas.microsoft.com/office/word/2010/wordprocessingCanvas" xmlns:cx="http://schemas.microsoft.com/office/drawing/2014/chartex" xmlns:cx1="http://schemas.microsoft.com/office/drawing/2015/9/8/chartex" xmlns:cx2="http://schemas.microsoft.com/office/drawing/2015/10/21/chartex" xmlns:cx3="http://schemas.microsoft.com/office/drawing/2016/5/9/chartex" xmlns:cx4="http://schemas.microsoft.com/office/drawing/2016/5/10/chartex" xmlns:cx5="http://schemas.microsoft.com/office/drawing/2016/5/11/chartex" xmlns:cx6="http://schemas.microsoft.com/office/drawing/2016/5/12/chartex" xmlns:cx7="http://schemas.microsoft.com/office/drawing/2016/5/13/chartex" xmlns:cx8="http://schemas.microsoft.com/office/drawing/2016/5/14/chartex" xmlns:mc="http://schemas.openxmlformats.org/markup-compatibility/2006" xmlns:aink="http://schemas.microsoft.com/office/drawing/2016/ink" xmlns:am3d="http://schemas.microsoft.com/office/drawing/2017/model3d" xmlns:o="urn:schemas-microsoft-com:office:office" xmlns:v="urn:schemas-microsoft-com:vml" xmlns:wp14="http://schemas.microsoft.com/office/word/2010/wordprocessingDrawing" xmlns:w10="urn:schemas-microsoft-com:office:word" xmlns:w="http://schemas.openxmlformats.org/wordprocessingml/2006/main" xmlns:w14="http://schemas.microsoft.com/office/word/2010/wordml" xmlns:w15="http://schemas.microsoft.com/office/word/2012/wordml" xmlns:w16cid="http://schemas.microsoft.com/office/word/2016/wordml/cid" xmlns:w16se="http://schemas.microsoft.com/office/word/2015/wordml/symex" xmlns:wpg="http://schemas.microsoft.com/office/word/2010/wordprocessingGroup" xmlns:wpi="http://schemas.microsoft.com/office/word/2010/wordprocessingInk" xmlns:wps="http://schemas.microsoft.com/office/word/2010/wordprocessingShape" xmlns:a14="http://schemas.microsoft.com/office/drawing/2010/main" val="0"/>
+                          <a14:useLocalDpi xmlns:a14="http://schemas.microsoft.com/office/drawing/2010/main" xmlns:wps="http://schemas.microsoft.com/office/word/2010/wordprocessingShape" xmlns:wpi="http://schemas.microsoft.com/office/word/2010/wordprocessingInk" xmlns:wpg="http://schemas.microsoft.com/office/word/2010/wordprocessingGroup" xmlns:w16se="http://schemas.microsoft.com/office/word/2015/wordml/symex" xmlns:w16cid="http://schemas.microsoft.com/office/word/2016/wordml/cid" xmlns:w15="http://schemas.microsoft.com/office/word/2012/wordml" xmlns:w14="http://schemas.microsoft.com/office/word/2010/wordml" xmlns:w="http://schemas.openxmlformats.org/wordprocessingml/2006/main" xmlns:w10="urn:schemas-microsoft-com:office:word" xmlns:wp14="http://schemas.microsoft.com/office/word/2010/wordprocessingDrawing" xmlns:v="urn:schemas-microsoft-com:vml" xmlns:o="urn:schemas-microsoft-com:office:office" xmlns:am3d="http://schemas.microsoft.com/office/drawing/2017/model3d" xmlns:aink="http://schemas.microsoft.com/office/drawing/2016/ink" xmlns:mc="http://schemas.openxmlformats.org/markup-compatibility/2006" xmlns:cx8="http://schemas.microsoft.com/office/drawing/2016/5/14/chartex" xmlns:cx7="http://schemas.microsoft.com/office/drawing/2016/5/13/chartex" xmlns:cx6="http://schemas.microsoft.com/office/drawing/2016/5/12/chartex" xmlns:cx5="http://schemas.microsoft.com/office/drawing/2016/5/11/chartex" xmlns:cx4="http://schemas.microsoft.com/office/drawing/2016/5/10/chartex" xmlns:cx3="http://schemas.microsoft.com/office/drawing/2016/5/9/chartex" xmlns:cx2="http://schemas.microsoft.com/office/drawing/2015/10/21/chartex" xmlns:cx1="http://schemas.microsoft.com/office/drawing/2015/9/8/chartex" xmlns:cx="http://schemas.microsoft.com/office/drawing/2014/chartex" xmlns:wpc="http://schemas.microsoft.com/office/word/2010/wordprocessingCanvas" xmlns="" val="0"/>
                         </a:ext>
                       </a:extLst>
                     </a:blip>
@@ -9693,7 +9700,7 @@
                           <a:blip r:embed="rId15" cstate="print">
                             <a:extLst>
                               <a:ext uri="{28A0092B-C50C-407E-A947-70E740481C1C}">
-                                <a14:useLocalDpi xmlns="" xmlns:wpc="http://schemas.microsoft.com/office/word/2010/wordprocessingCanvas" xmlns:cx="http://schemas.microsoft.com/office/drawing/2014/chartex" xmlns:cx1="http://schemas.microsoft.com/office/drawing/2015/9/8/chartex" xmlns:cx2="http://schemas.microsoft.com/office/drawing/2015/10/21/chartex" xmlns:cx3="http://schemas.microsoft.com/office/drawing/2016/5/9/chartex" xmlns:cx4="http://schemas.microsoft.com/office/drawing/2016/5/10/chartex" xmlns:cx5="http://schemas.microsoft.com/office/drawing/2016/5/11/chartex" xmlns:cx6="http://schemas.microsoft.com/office/drawing/2016/5/12/chartex" xmlns:cx7="http://schemas.microsoft.com/office/drawing/2016/5/13/chartex" xmlns:cx8="http://schemas.microsoft.com/office/drawing/2016/5/14/chartex" xmlns:mc="http://schemas.openxmlformats.org/markup-compatibility/2006" xmlns:aink="http://schemas.microsoft.com/office/drawing/2016/ink" xmlns:am3d="http://schemas.microsoft.com/office/drawing/2017/model3d" xmlns:o="urn:schemas-microsoft-com:office:office" xmlns:v="urn:schemas-microsoft-com:vml" xmlns:wp14="http://schemas.microsoft.com/office/word/2010/wordprocessingDrawing" xmlns:w10="urn:schemas-microsoft-com:office:word" xmlns:w="http://schemas.openxmlformats.org/wordprocessingml/2006/main" xmlns:w14="http://schemas.microsoft.com/office/word/2010/wordml" xmlns:w15="http://schemas.microsoft.com/office/word/2012/wordml" xmlns:w16cid="http://schemas.microsoft.com/office/word/2016/wordml/cid" xmlns:w16se="http://schemas.microsoft.com/office/word/2015/wordml/symex" xmlns:wpg="http://schemas.microsoft.com/office/word/2010/wordprocessingGroup" xmlns:wpi="http://schemas.microsoft.com/office/word/2010/wordprocessingInk" xmlns:wps="http://schemas.microsoft.com/office/word/2010/wordprocessingShape" xmlns:a14="http://schemas.microsoft.com/office/drawing/2010/main" val="0"/>
+                                <a14:useLocalDpi xmlns:a14="http://schemas.microsoft.com/office/drawing/2010/main" xmlns:wps="http://schemas.microsoft.com/office/word/2010/wordprocessingShape" xmlns:wpi="http://schemas.microsoft.com/office/word/2010/wordprocessingInk" xmlns:wpg="http://schemas.microsoft.com/office/word/2010/wordprocessingGroup" xmlns:w16se="http://schemas.microsoft.com/office/word/2015/wordml/symex" xmlns:w16cid="http://schemas.microsoft.com/office/word/2016/wordml/cid" xmlns:w15="http://schemas.microsoft.com/office/word/2012/wordml" xmlns:w14="http://schemas.microsoft.com/office/word/2010/wordml" xmlns:w="http://schemas.openxmlformats.org/wordprocessingml/2006/main" xmlns:w10="urn:schemas-microsoft-com:office:word" xmlns:wp14="http://schemas.microsoft.com/office/word/2010/wordprocessingDrawing" xmlns:v="urn:schemas-microsoft-com:vml" xmlns:o="urn:schemas-microsoft-com:office:office" xmlns:am3d="http://schemas.microsoft.com/office/drawing/2017/model3d" xmlns:aink="http://schemas.microsoft.com/office/drawing/2016/ink" xmlns:mc="http://schemas.openxmlformats.org/markup-compatibility/2006" xmlns:cx8="http://schemas.microsoft.com/office/drawing/2016/5/14/chartex" xmlns:cx7="http://schemas.microsoft.com/office/drawing/2016/5/13/chartex" xmlns:cx6="http://schemas.microsoft.com/office/drawing/2016/5/12/chartex" xmlns:cx5="http://schemas.microsoft.com/office/drawing/2016/5/11/chartex" xmlns:cx4="http://schemas.microsoft.com/office/drawing/2016/5/10/chartex" xmlns:cx3="http://schemas.microsoft.com/office/drawing/2016/5/9/chartex" xmlns:cx2="http://schemas.microsoft.com/office/drawing/2015/10/21/chartex" xmlns:cx1="http://schemas.microsoft.com/office/drawing/2015/9/8/chartex" xmlns:cx="http://schemas.microsoft.com/office/drawing/2014/chartex" xmlns:wpc="http://schemas.microsoft.com/office/word/2010/wordprocessingCanvas" xmlns="" val="0"/>
                               </a:ext>
                             </a:extLst>
                           </a:blip>
@@ -9714,7 +9721,7 @@
                           </a:ln>
                           <a:extLst>
                             <a:ext uri="{53640926-AAD7-44D8-BBD7-CCE9431645EC}">
-                              <a14:shadowObscured xmlns="" xmlns:wpc="http://schemas.microsoft.com/office/word/2010/wordprocessingCanvas" xmlns:cx="http://schemas.microsoft.com/office/drawing/2014/chartex" xmlns:cx1="http://schemas.microsoft.com/office/drawing/2015/9/8/chartex" xmlns:cx2="http://schemas.microsoft.com/office/drawing/2015/10/21/chartex" xmlns:cx3="http://schemas.microsoft.com/office/drawing/2016/5/9/chartex" xmlns:cx4="http://schemas.microsoft.com/office/drawing/2016/5/10/chartex" xmlns:cx5="http://schemas.microsoft.com/office/drawing/2016/5/11/chartex" xmlns:cx6="http://schemas.microsoft.com/office/drawing/2016/5/12/chartex" xmlns:cx7="http://schemas.microsoft.com/office/drawing/2016/5/13/chartex" xmlns:cx8="http://schemas.microsoft.com/office/drawing/2016/5/14/chartex" xmlns:mc="http://schemas.openxmlformats.org/markup-compatibility/2006" xmlns:aink="http://schemas.microsoft.com/office/drawing/2016/ink" xmlns:am3d="http://schemas.microsoft.com/office/drawing/2017/model3d" xmlns:o="urn:schemas-microsoft-com:office:office" xmlns:v="urn:schemas-microsoft-com:vml" xmlns:wp14="http://schemas.microsoft.com/office/word/2010/wordprocessingDrawing" xmlns:w10="urn:schemas-microsoft-com:office:word" xmlns:w="http://schemas.openxmlformats.org/wordprocessingml/2006/main" xmlns:w14="http://schemas.microsoft.com/office/word/2010/wordml" xmlns:w15="http://schemas.microsoft.com/office/word/2012/wordml" xmlns:w16cid="http://schemas.microsoft.com/office/word/2016/wordml/cid" xmlns:w16se="http://schemas.microsoft.com/office/word/2015/wordml/symex" xmlns:wpg="http://schemas.microsoft.com/office/word/2010/wordprocessingGroup" xmlns:wpi="http://schemas.microsoft.com/office/word/2010/wordprocessingInk" xmlns:wps="http://schemas.microsoft.com/office/word/2010/wordprocessingShape" xmlns:a14="http://schemas.microsoft.com/office/drawing/2010/main"/>
+                              <a14:shadowObscured xmlns:a14="http://schemas.microsoft.com/office/drawing/2010/main" xmlns:wps="http://schemas.microsoft.com/office/word/2010/wordprocessingShape" xmlns:wpi="http://schemas.microsoft.com/office/word/2010/wordprocessingInk" xmlns:wpg="http://schemas.microsoft.com/office/word/2010/wordprocessingGroup" xmlns:w16se="http://schemas.microsoft.com/office/word/2015/wordml/symex" xmlns:w16cid="http://schemas.microsoft.com/office/word/2016/wordml/cid" xmlns:w15="http://schemas.microsoft.com/office/word/2012/wordml" xmlns:w14="http://schemas.microsoft.com/office/word/2010/wordml" xmlns:w="http://schemas.openxmlformats.org/wordprocessingml/2006/main" xmlns:w10="urn:schemas-microsoft-com:office:word" xmlns:wp14="http://schemas.microsoft.com/office/word/2010/wordprocessingDrawing" xmlns:v="urn:schemas-microsoft-com:vml" xmlns:o="urn:schemas-microsoft-com:office:office" xmlns:am3d="http://schemas.microsoft.com/office/drawing/2017/model3d" xmlns:aink="http://schemas.microsoft.com/office/drawing/2016/ink" xmlns:mc="http://schemas.openxmlformats.org/markup-compatibility/2006" xmlns:cx8="http://schemas.microsoft.com/office/drawing/2016/5/14/chartex" xmlns:cx7="http://schemas.microsoft.com/office/drawing/2016/5/13/chartex" xmlns:cx6="http://schemas.microsoft.com/office/drawing/2016/5/12/chartex" xmlns:cx5="http://schemas.microsoft.com/office/drawing/2016/5/11/chartex" xmlns:cx4="http://schemas.microsoft.com/office/drawing/2016/5/10/chartex" xmlns:cx3="http://schemas.microsoft.com/office/drawing/2016/5/9/chartex" xmlns:cx2="http://schemas.microsoft.com/office/drawing/2015/10/21/chartex" xmlns:cx1="http://schemas.microsoft.com/office/drawing/2015/9/8/chartex" xmlns:cx="http://schemas.microsoft.com/office/drawing/2014/chartex" xmlns:wpc="http://schemas.microsoft.com/office/word/2010/wordprocessingCanvas" xmlns=""/>
                             </a:ext>
                           </a:extLst>
                         </pic:spPr>
@@ -9760,7 +9767,7 @@
                           <a:blip r:embed="rId16" cstate="print">
                             <a:extLst>
                               <a:ext uri="{28A0092B-C50C-407E-A947-70E740481C1C}">
-                                <a14:useLocalDpi xmlns="" xmlns:wpc="http://schemas.microsoft.com/office/word/2010/wordprocessingCanvas" xmlns:cx="http://schemas.microsoft.com/office/drawing/2014/chartex" xmlns:cx1="http://schemas.microsoft.com/office/drawing/2015/9/8/chartex" xmlns:cx2="http://schemas.microsoft.com/office/drawing/2015/10/21/chartex" xmlns:cx3="http://schemas.microsoft.com/office/drawing/2016/5/9/chartex" xmlns:cx4="http://schemas.microsoft.com/office/drawing/2016/5/10/chartex" xmlns:cx5="http://schemas.microsoft.com/office/drawing/2016/5/11/chartex" xmlns:cx6="http://schemas.microsoft.com/office/drawing/2016/5/12/chartex" xmlns:cx7="http://schemas.microsoft.com/office/drawing/2016/5/13/chartex" xmlns:cx8="http://schemas.microsoft.com/office/drawing/2016/5/14/chartex" xmlns:mc="http://schemas.openxmlformats.org/markup-compatibility/2006" xmlns:aink="http://schemas.microsoft.com/office/drawing/2016/ink" xmlns:am3d="http://schemas.microsoft.com/office/drawing/2017/model3d" xmlns:o="urn:schemas-microsoft-com:office:office" xmlns:v="urn:schemas-microsoft-com:vml" xmlns:wp14="http://schemas.microsoft.com/office/word/2010/wordprocessingDrawing" xmlns:w10="urn:schemas-microsoft-com:office:word" xmlns:w="http://schemas.openxmlformats.org/wordprocessingml/2006/main" xmlns:w14="http://schemas.microsoft.com/office/word/2010/wordml" xmlns:w15="http://schemas.microsoft.com/office/word/2012/wordml" xmlns:w16cid="http://schemas.microsoft.com/office/word/2016/wordml/cid" xmlns:w16se="http://schemas.microsoft.com/office/word/2015/wordml/symex" xmlns:wpg="http://schemas.microsoft.com/office/word/2010/wordprocessingGroup" xmlns:wpi="http://schemas.microsoft.com/office/word/2010/wordprocessingInk" xmlns:wps="http://schemas.microsoft.com/office/word/2010/wordprocessingShape" xmlns:a14="http://schemas.microsoft.com/office/drawing/2010/main" val="0"/>
+                                <a14:useLocalDpi xmlns:a14="http://schemas.microsoft.com/office/drawing/2010/main" xmlns:wps="http://schemas.microsoft.com/office/word/2010/wordprocessingShape" xmlns:wpi="http://schemas.microsoft.com/office/word/2010/wordprocessingInk" xmlns:wpg="http://schemas.microsoft.com/office/word/2010/wordprocessingGroup" xmlns:w16se="http://schemas.microsoft.com/office/word/2015/wordml/symex" xmlns:w16cid="http://schemas.microsoft.com/office/word/2016/wordml/cid" xmlns:w15="http://schemas.microsoft.com/office/word/2012/wordml" xmlns:w14="http://schemas.microsoft.com/office/word/2010/wordml" xmlns:w="http://schemas.openxmlformats.org/wordprocessingml/2006/main" xmlns:w10="urn:schemas-microsoft-com:office:word" xmlns:wp14="http://schemas.microsoft.com/office/word/2010/wordprocessingDrawing" xmlns:v="urn:schemas-microsoft-com:vml" xmlns:o="urn:schemas-microsoft-com:office:office" xmlns:am3d="http://schemas.microsoft.com/office/drawing/2017/model3d" xmlns:aink="http://schemas.microsoft.com/office/drawing/2016/ink" xmlns:mc="http://schemas.openxmlformats.org/markup-compatibility/2006" xmlns:cx8="http://schemas.microsoft.com/office/drawing/2016/5/14/chartex" xmlns:cx7="http://schemas.microsoft.com/office/drawing/2016/5/13/chartex" xmlns:cx6="http://schemas.microsoft.com/office/drawing/2016/5/12/chartex" xmlns:cx5="http://schemas.microsoft.com/office/drawing/2016/5/11/chartex" xmlns:cx4="http://schemas.microsoft.com/office/drawing/2016/5/10/chartex" xmlns:cx3="http://schemas.microsoft.com/office/drawing/2016/5/9/chartex" xmlns:cx2="http://schemas.microsoft.com/office/drawing/2015/10/21/chartex" xmlns:cx1="http://schemas.microsoft.com/office/drawing/2015/9/8/chartex" xmlns:cx="http://schemas.microsoft.com/office/drawing/2014/chartex" xmlns:wpc="http://schemas.microsoft.com/office/word/2010/wordprocessingCanvas" xmlns="" val="0"/>
                               </a:ext>
                             </a:extLst>
                           </a:blip>
@@ -9825,7 +9832,7 @@
                           <a:blip r:embed="rId17" cstate="print">
                             <a:extLst>
                               <a:ext uri="{28A0092B-C50C-407E-A947-70E740481C1C}">
-                                <a14:useLocalDpi xmlns="" xmlns:wpc="http://schemas.microsoft.com/office/word/2010/wordprocessingCanvas" xmlns:cx="http://schemas.microsoft.com/office/drawing/2014/chartex" xmlns:cx1="http://schemas.microsoft.com/office/drawing/2015/9/8/chartex" xmlns:cx2="http://schemas.microsoft.com/office/drawing/2015/10/21/chartex" xmlns:cx3="http://schemas.microsoft.com/office/drawing/2016/5/9/chartex" xmlns:cx4="http://schemas.microsoft.com/office/drawing/2016/5/10/chartex" xmlns:cx5="http://schemas.microsoft.com/office/drawing/2016/5/11/chartex" xmlns:cx6="http://schemas.microsoft.com/office/drawing/2016/5/12/chartex" xmlns:cx7="http://schemas.microsoft.com/office/drawing/2016/5/13/chartex" xmlns:cx8="http://schemas.microsoft.com/office/drawing/2016/5/14/chartex" xmlns:mc="http://schemas.openxmlformats.org/markup-compatibility/2006" xmlns:aink="http://schemas.microsoft.com/office/drawing/2016/ink" xmlns:am3d="http://schemas.microsoft.com/office/drawing/2017/model3d" xmlns:o="urn:schemas-microsoft-com:office:office" xmlns:v="urn:schemas-microsoft-com:vml" xmlns:wp14="http://schemas.microsoft.com/office/word/2010/wordprocessingDrawing" xmlns:w10="urn:schemas-microsoft-com:office:word" xmlns:w="http://schemas.openxmlformats.org/wordprocessingml/2006/main" xmlns:w14="http://schemas.microsoft.com/office/word/2010/wordml" xmlns:w15="http://schemas.microsoft.com/office/word/2012/wordml" xmlns:w16cid="http://schemas.microsoft.com/office/word/2016/wordml/cid" xmlns:w16se="http://schemas.microsoft.com/office/word/2015/wordml/symex" xmlns:wpg="http://schemas.microsoft.com/office/word/2010/wordprocessingGroup" xmlns:wpi="http://schemas.microsoft.com/office/word/2010/wordprocessingInk" xmlns:wps="http://schemas.microsoft.com/office/word/2010/wordprocessingShape" xmlns:a14="http://schemas.microsoft.com/office/drawing/2010/main" val="0"/>
+                                <a14:useLocalDpi xmlns:a14="http://schemas.microsoft.com/office/drawing/2010/main" xmlns:wps="http://schemas.microsoft.com/office/word/2010/wordprocessingShape" xmlns:wpi="http://schemas.microsoft.com/office/word/2010/wordprocessingInk" xmlns:wpg="http://schemas.microsoft.com/office/word/2010/wordprocessingGroup" xmlns:w16se="http://schemas.microsoft.com/office/word/2015/wordml/symex" xmlns:w16cid="http://schemas.microsoft.com/office/word/2016/wordml/cid" xmlns:w15="http://schemas.microsoft.com/office/word/2012/wordml" xmlns:w14="http://schemas.microsoft.com/office/word/2010/wordml" xmlns:w="http://schemas.openxmlformats.org/wordprocessingml/2006/main" xmlns:w10="urn:schemas-microsoft-com:office:word" xmlns:wp14="http://schemas.microsoft.com/office/word/2010/wordprocessingDrawing" xmlns:v="urn:schemas-microsoft-com:vml" xmlns:o="urn:schemas-microsoft-com:office:office" xmlns:am3d="http://schemas.microsoft.com/office/drawing/2017/model3d" xmlns:aink="http://schemas.microsoft.com/office/drawing/2016/ink" xmlns:mc="http://schemas.openxmlformats.org/markup-compatibility/2006" xmlns:cx8="http://schemas.microsoft.com/office/drawing/2016/5/14/chartex" xmlns:cx7="http://schemas.microsoft.com/office/drawing/2016/5/13/chartex" xmlns:cx6="http://schemas.microsoft.com/office/drawing/2016/5/12/chartex" xmlns:cx5="http://schemas.microsoft.com/office/drawing/2016/5/11/chartex" xmlns:cx4="http://schemas.microsoft.com/office/drawing/2016/5/10/chartex" xmlns:cx3="http://schemas.microsoft.com/office/drawing/2016/5/9/chartex" xmlns:cx2="http://schemas.microsoft.com/office/drawing/2015/10/21/chartex" xmlns:cx1="http://schemas.microsoft.com/office/drawing/2015/9/8/chartex" xmlns:cx="http://schemas.microsoft.com/office/drawing/2014/chartex" xmlns:wpc="http://schemas.microsoft.com/office/word/2010/wordprocessingCanvas" xmlns="" val="0"/>
                               </a:ext>
                             </a:extLst>
                           </a:blip>
@@ -10183,7 +10190,7 @@
                           <a:blip r:embed="rId18" cstate="print">
                             <a:extLst>
                               <a:ext uri="{28A0092B-C50C-407E-A947-70E740481C1C}">
-                                <a14:useLocalDpi xmlns="" xmlns:wpc="http://schemas.microsoft.com/office/word/2010/wordprocessingCanvas" xmlns:cx="http://schemas.microsoft.com/office/drawing/2014/chartex" xmlns:cx1="http://schemas.microsoft.com/office/drawing/2015/9/8/chartex" xmlns:cx2="http://schemas.microsoft.com/office/drawing/2015/10/21/chartex" xmlns:cx3="http://schemas.microsoft.com/office/drawing/2016/5/9/chartex" xmlns:cx4="http://schemas.microsoft.com/office/drawing/2016/5/10/chartex" xmlns:cx5="http://schemas.microsoft.com/office/drawing/2016/5/11/chartex" xmlns:cx6="http://schemas.microsoft.com/office/drawing/2016/5/12/chartex" xmlns:cx7="http://schemas.microsoft.com/office/drawing/2016/5/13/chartex" xmlns:cx8="http://schemas.microsoft.com/office/drawing/2016/5/14/chartex" xmlns:mc="http://schemas.openxmlformats.org/markup-compatibility/2006" xmlns:aink="http://schemas.microsoft.com/office/drawing/2016/ink" xmlns:am3d="http://schemas.microsoft.com/office/drawing/2017/model3d" xmlns:o="urn:schemas-microsoft-com:office:office" xmlns:v="urn:schemas-microsoft-com:vml" xmlns:wp14="http://schemas.microsoft.com/office/word/2010/wordprocessingDrawing" xmlns:w10="urn:schemas-microsoft-com:office:word" xmlns:w="http://schemas.openxmlformats.org/wordprocessingml/2006/main" xmlns:w14="http://schemas.microsoft.com/office/word/2010/wordml" xmlns:w15="http://schemas.microsoft.com/office/word/2012/wordml" xmlns:w16cid="http://schemas.microsoft.com/office/word/2016/wordml/cid" xmlns:w16se="http://schemas.microsoft.com/office/word/2015/wordml/symex" xmlns:wpg="http://schemas.microsoft.com/office/word/2010/wordprocessingGroup" xmlns:wpi="http://schemas.microsoft.com/office/word/2010/wordprocessingInk" xmlns:wps="http://schemas.microsoft.com/office/word/2010/wordprocessingShape" xmlns:a14="http://schemas.microsoft.com/office/drawing/2010/main" val="0"/>
+                                <a14:useLocalDpi xmlns:a14="http://schemas.microsoft.com/office/drawing/2010/main" xmlns:wps="http://schemas.microsoft.com/office/word/2010/wordprocessingShape" xmlns:wpi="http://schemas.microsoft.com/office/word/2010/wordprocessingInk" xmlns:wpg="http://schemas.microsoft.com/office/word/2010/wordprocessingGroup" xmlns:w16se="http://schemas.microsoft.com/office/word/2015/wordml/symex" xmlns:w16cid="http://schemas.microsoft.com/office/word/2016/wordml/cid" xmlns:w15="http://schemas.microsoft.com/office/word/2012/wordml" xmlns:w14="http://schemas.microsoft.com/office/word/2010/wordml" xmlns:w="http://schemas.openxmlformats.org/wordprocessingml/2006/main" xmlns:w10="urn:schemas-microsoft-com:office:word" xmlns:wp14="http://schemas.microsoft.com/office/word/2010/wordprocessingDrawing" xmlns:v="urn:schemas-microsoft-com:vml" xmlns:o="urn:schemas-microsoft-com:office:office" xmlns:am3d="http://schemas.microsoft.com/office/drawing/2017/model3d" xmlns:aink="http://schemas.microsoft.com/office/drawing/2016/ink" xmlns:mc="http://schemas.openxmlformats.org/markup-compatibility/2006" xmlns:cx8="http://schemas.microsoft.com/office/drawing/2016/5/14/chartex" xmlns:cx7="http://schemas.microsoft.com/office/drawing/2016/5/13/chartex" xmlns:cx6="http://schemas.microsoft.com/office/drawing/2016/5/12/chartex" xmlns:cx5="http://schemas.microsoft.com/office/drawing/2016/5/11/chartex" xmlns:cx4="http://schemas.microsoft.com/office/drawing/2016/5/10/chartex" xmlns:cx3="http://schemas.microsoft.com/office/drawing/2016/5/9/chartex" xmlns:cx2="http://schemas.microsoft.com/office/drawing/2015/10/21/chartex" xmlns:cx1="http://schemas.microsoft.com/office/drawing/2015/9/8/chartex" xmlns:cx="http://schemas.microsoft.com/office/drawing/2014/chartex" xmlns:wpc="http://schemas.microsoft.com/office/word/2010/wordprocessingCanvas" xmlns="" val="0"/>
                               </a:ext>
                             </a:extLst>
                           </a:blip>
@@ -10255,7 +10262,7 @@
                           <a:blip r:embed="rId19" cstate="print">
                             <a:extLst>
                               <a:ext uri="{28A0092B-C50C-407E-A947-70E740481C1C}">
-                                <a14:useLocalDpi xmlns="" xmlns:wpc="http://schemas.microsoft.com/office/word/2010/wordprocessingCanvas" xmlns:cx="http://schemas.microsoft.com/office/drawing/2014/chartex" xmlns:cx1="http://schemas.microsoft.com/office/drawing/2015/9/8/chartex" xmlns:cx2="http://schemas.microsoft.com/office/drawing/2015/10/21/chartex" xmlns:cx3="http://schemas.microsoft.com/office/drawing/2016/5/9/chartex" xmlns:cx4="http://schemas.microsoft.com/office/drawing/2016/5/10/chartex" xmlns:cx5="http://schemas.microsoft.com/office/drawing/2016/5/11/chartex" xmlns:cx6="http://schemas.microsoft.com/office/drawing/2016/5/12/chartex" xmlns:cx7="http://schemas.microsoft.com/office/drawing/2016/5/13/chartex" xmlns:cx8="http://schemas.microsoft.com/office/drawing/2016/5/14/chartex" xmlns:mc="http://schemas.openxmlformats.org/markup-compatibility/2006" xmlns:aink="http://schemas.microsoft.com/office/drawing/2016/ink" xmlns:am3d="http://schemas.microsoft.com/office/drawing/2017/model3d" xmlns:o="urn:schemas-microsoft-com:office:office" xmlns:v="urn:schemas-microsoft-com:vml" xmlns:wp14="http://schemas.microsoft.com/office/word/2010/wordprocessingDrawing" xmlns:w10="urn:schemas-microsoft-com:office:word" xmlns:w="http://schemas.openxmlformats.org/wordprocessingml/2006/main" xmlns:w14="http://schemas.microsoft.com/office/word/2010/wordml" xmlns:w15="http://schemas.microsoft.com/office/word/2012/wordml" xmlns:w16cid="http://schemas.microsoft.com/office/word/2016/wordml/cid" xmlns:w16se="http://schemas.microsoft.com/office/word/2015/wordml/symex" xmlns:wpg="http://schemas.microsoft.com/office/word/2010/wordprocessingGroup" xmlns:wpi="http://schemas.microsoft.com/office/word/2010/wordprocessingInk" xmlns:wps="http://schemas.microsoft.com/office/word/2010/wordprocessingShape" xmlns:a14="http://schemas.microsoft.com/office/drawing/2010/main" val="0"/>
+                                <a14:useLocalDpi xmlns:a14="http://schemas.microsoft.com/office/drawing/2010/main" xmlns:wps="http://schemas.microsoft.com/office/word/2010/wordprocessingShape" xmlns:wpi="http://schemas.microsoft.com/office/word/2010/wordprocessingInk" xmlns:wpg="http://schemas.microsoft.com/office/word/2010/wordprocessingGroup" xmlns:w16se="http://schemas.microsoft.com/office/word/2015/wordml/symex" xmlns:w16cid="http://schemas.microsoft.com/office/word/2016/wordml/cid" xmlns:w15="http://schemas.microsoft.com/office/word/2012/wordml" xmlns:w14="http://schemas.microsoft.com/office/word/2010/wordml" xmlns:w="http://schemas.openxmlformats.org/wordprocessingml/2006/main" xmlns:w10="urn:schemas-microsoft-com:office:word" xmlns:wp14="http://schemas.microsoft.com/office/word/2010/wordprocessingDrawing" xmlns:v="urn:schemas-microsoft-com:vml" xmlns:o="urn:schemas-microsoft-com:office:office" xmlns:am3d="http://schemas.microsoft.com/office/drawing/2017/model3d" xmlns:aink="http://schemas.microsoft.com/office/drawing/2016/ink" xmlns:mc="http://schemas.openxmlformats.org/markup-compatibility/2006" xmlns:cx8="http://schemas.microsoft.com/office/drawing/2016/5/14/chartex" xmlns:cx7="http://schemas.microsoft.com/office/drawing/2016/5/13/chartex" xmlns:cx6="http://schemas.microsoft.com/office/drawing/2016/5/12/chartex" xmlns:cx5="http://schemas.microsoft.com/office/drawing/2016/5/11/chartex" xmlns:cx4="http://schemas.microsoft.com/office/drawing/2016/5/10/chartex" xmlns:cx3="http://schemas.microsoft.com/office/drawing/2016/5/9/chartex" xmlns:cx2="http://schemas.microsoft.com/office/drawing/2015/10/21/chartex" xmlns:cx1="http://schemas.microsoft.com/office/drawing/2015/9/8/chartex" xmlns:cx="http://schemas.microsoft.com/office/drawing/2014/chartex" xmlns:wpc="http://schemas.microsoft.com/office/word/2010/wordprocessingCanvas" xmlns="" val="0"/>
                               </a:ext>
                             </a:extLst>
                           </a:blip>
@@ -10327,7 +10334,7 @@
                           <a:blip r:embed="rId20" cstate="print">
                             <a:extLst>
                               <a:ext uri="{28A0092B-C50C-407E-A947-70E740481C1C}">
-                                <a14:useLocalDpi xmlns="" xmlns:wpc="http://schemas.microsoft.com/office/word/2010/wordprocessingCanvas" xmlns:cx="http://schemas.microsoft.com/office/drawing/2014/chartex" xmlns:cx1="http://schemas.microsoft.com/office/drawing/2015/9/8/chartex" xmlns:cx2="http://schemas.microsoft.com/office/drawing/2015/10/21/chartex" xmlns:cx3="http://schemas.microsoft.com/office/drawing/2016/5/9/chartex" xmlns:cx4="http://schemas.microsoft.com/office/drawing/2016/5/10/chartex" xmlns:cx5="http://schemas.microsoft.com/office/drawing/2016/5/11/chartex" xmlns:cx6="http://schemas.microsoft.com/office/drawing/2016/5/12/chartex" xmlns:cx7="http://schemas.microsoft.com/office/drawing/2016/5/13/chartex" xmlns:cx8="http://schemas.microsoft.com/office/drawing/2016/5/14/chartex" xmlns:mc="http://schemas.openxmlformats.org/markup-compatibility/2006" xmlns:aink="http://schemas.microsoft.com/office/drawing/2016/ink" xmlns:am3d="http://schemas.microsoft.com/office/drawing/2017/model3d" xmlns:o="urn:schemas-microsoft-com:office:office" xmlns:v="urn:schemas-microsoft-com:vml" xmlns:wp14="http://schemas.microsoft.com/office/word/2010/wordprocessingDrawing" xmlns:w10="urn:schemas-microsoft-com:office:word" xmlns:w="http://schemas.openxmlformats.org/wordprocessingml/2006/main" xmlns:w14="http://schemas.microsoft.com/office/word/2010/wordml" xmlns:w15="http://schemas.microsoft.com/office/word/2012/wordml" xmlns:w16cid="http://schemas.microsoft.com/office/word/2016/wordml/cid" xmlns:w16se="http://schemas.microsoft.com/office/word/2015/wordml/symex" xmlns:wpg="http://schemas.microsoft.com/office/word/2010/wordprocessingGroup" xmlns:wpi="http://schemas.microsoft.com/office/word/2010/wordprocessingInk" xmlns:wps="http://schemas.microsoft.com/office/word/2010/wordprocessingShape" xmlns:a14="http://schemas.microsoft.com/office/drawing/2010/main" val="0"/>
+                                <a14:useLocalDpi xmlns:a14="http://schemas.microsoft.com/office/drawing/2010/main" xmlns:wps="http://schemas.microsoft.com/office/word/2010/wordprocessingShape" xmlns:wpi="http://schemas.microsoft.com/office/word/2010/wordprocessingInk" xmlns:wpg="http://schemas.microsoft.com/office/word/2010/wordprocessingGroup" xmlns:w16se="http://schemas.microsoft.com/office/word/2015/wordml/symex" xmlns:w16cid="http://schemas.microsoft.com/office/word/2016/wordml/cid" xmlns:w15="http://schemas.microsoft.com/office/word/2012/wordml" xmlns:w14="http://schemas.microsoft.com/office/word/2010/wordml" xmlns:w="http://schemas.openxmlformats.org/wordprocessingml/2006/main" xmlns:w10="urn:schemas-microsoft-com:office:word" xmlns:wp14="http://schemas.microsoft.com/office/word/2010/wordprocessingDrawing" xmlns:v="urn:schemas-microsoft-com:vml" xmlns:o="urn:schemas-microsoft-com:office:office" xmlns:am3d="http://schemas.microsoft.com/office/drawing/2017/model3d" xmlns:aink="http://schemas.microsoft.com/office/drawing/2016/ink" xmlns:mc="http://schemas.openxmlformats.org/markup-compatibility/2006" xmlns:cx8="http://schemas.microsoft.com/office/drawing/2016/5/14/chartex" xmlns:cx7="http://schemas.microsoft.com/office/drawing/2016/5/13/chartex" xmlns:cx6="http://schemas.microsoft.com/office/drawing/2016/5/12/chartex" xmlns:cx5="http://schemas.microsoft.com/office/drawing/2016/5/11/chartex" xmlns:cx4="http://schemas.microsoft.com/office/drawing/2016/5/10/chartex" xmlns:cx3="http://schemas.microsoft.com/office/drawing/2016/5/9/chartex" xmlns:cx2="http://schemas.microsoft.com/office/drawing/2015/10/21/chartex" xmlns:cx1="http://schemas.microsoft.com/office/drawing/2015/9/8/chartex" xmlns:cx="http://schemas.microsoft.com/office/drawing/2014/chartex" xmlns:wpc="http://schemas.microsoft.com/office/word/2010/wordprocessingCanvas" xmlns="" val="0"/>
                               </a:ext>
                             </a:extLst>
                           </a:blip>
@@ -10402,7 +10409,7 @@
                           <a:blip r:embed="rId21" cstate="print">
                             <a:extLst>
                               <a:ext uri="{28A0092B-C50C-407E-A947-70E740481C1C}">
-                                <a14:useLocalDpi xmlns="" xmlns:wpc="http://schemas.microsoft.com/office/word/2010/wordprocessingCanvas" xmlns:cx="http://schemas.microsoft.com/office/drawing/2014/chartex" xmlns:cx1="http://schemas.microsoft.com/office/drawing/2015/9/8/chartex" xmlns:cx2="http://schemas.microsoft.com/office/drawing/2015/10/21/chartex" xmlns:cx3="http://schemas.microsoft.com/office/drawing/2016/5/9/chartex" xmlns:cx4="http://schemas.microsoft.com/office/drawing/2016/5/10/chartex" xmlns:cx5="http://schemas.microsoft.com/office/drawing/2016/5/11/chartex" xmlns:cx6="http://schemas.microsoft.com/office/drawing/2016/5/12/chartex" xmlns:cx7="http://schemas.microsoft.com/office/drawing/2016/5/13/chartex" xmlns:cx8="http://schemas.microsoft.com/office/drawing/2016/5/14/chartex" xmlns:mc="http://schemas.openxmlformats.org/markup-compatibility/2006" xmlns:aink="http://schemas.microsoft.com/office/drawing/2016/ink" xmlns:am3d="http://schemas.microsoft.com/office/drawing/2017/model3d" xmlns:o="urn:schemas-microsoft-com:office:office" xmlns:v="urn:schemas-microsoft-com:vml" xmlns:wp14="http://schemas.microsoft.com/office/word/2010/wordprocessingDrawing" xmlns:w10="urn:schemas-microsoft-com:office:word" xmlns:w="http://schemas.openxmlformats.org/wordprocessingml/2006/main" xmlns:w14="http://schemas.microsoft.com/office/word/2010/wordml" xmlns:w15="http://schemas.microsoft.com/office/word/2012/wordml" xmlns:w16cid="http://schemas.microsoft.com/office/word/2016/wordml/cid" xmlns:w16se="http://schemas.microsoft.com/office/word/2015/wordml/symex" xmlns:wpg="http://schemas.microsoft.com/office/word/2010/wordprocessingGroup" xmlns:wpi="http://schemas.microsoft.com/office/word/2010/wordprocessingInk" xmlns:wps="http://schemas.microsoft.com/office/word/2010/wordprocessingShape" xmlns:a14="http://schemas.microsoft.com/office/drawing/2010/main" val="0"/>
+                                <a14:useLocalDpi xmlns:a14="http://schemas.microsoft.com/office/drawing/2010/main" xmlns:wps="http://schemas.microsoft.com/office/word/2010/wordprocessingShape" xmlns:wpi="http://schemas.microsoft.com/office/word/2010/wordprocessingInk" xmlns:wpg="http://schemas.microsoft.com/office/word/2010/wordprocessingGroup" xmlns:w16se="http://schemas.microsoft.com/office/word/2015/wordml/symex" xmlns:w16cid="http://schemas.microsoft.com/office/word/2016/wordml/cid" xmlns:w15="http://schemas.microsoft.com/office/word/2012/wordml" xmlns:w14="http://schemas.microsoft.com/office/word/2010/wordml" xmlns:w="http://schemas.openxmlformats.org/wordprocessingml/2006/main" xmlns:w10="urn:schemas-microsoft-com:office:word" xmlns:wp14="http://schemas.microsoft.com/office/word/2010/wordprocessingDrawing" xmlns:v="urn:schemas-microsoft-com:vml" xmlns:o="urn:schemas-microsoft-com:office:office" xmlns:am3d="http://schemas.microsoft.com/office/drawing/2017/model3d" xmlns:aink="http://schemas.microsoft.com/office/drawing/2016/ink" xmlns:mc="http://schemas.openxmlformats.org/markup-compatibility/2006" xmlns:cx8="http://schemas.microsoft.com/office/drawing/2016/5/14/chartex" xmlns:cx7="http://schemas.microsoft.com/office/drawing/2016/5/13/chartex" xmlns:cx6="http://schemas.microsoft.com/office/drawing/2016/5/12/chartex" xmlns:cx5="http://schemas.microsoft.com/office/drawing/2016/5/11/chartex" xmlns:cx4="http://schemas.microsoft.com/office/drawing/2016/5/10/chartex" xmlns:cx3="http://schemas.microsoft.com/office/drawing/2016/5/9/chartex" xmlns:cx2="http://schemas.microsoft.com/office/drawing/2015/10/21/chartex" xmlns:cx1="http://schemas.microsoft.com/office/drawing/2015/9/8/chartex" xmlns:cx="http://schemas.microsoft.com/office/drawing/2014/chartex" xmlns:wpc="http://schemas.microsoft.com/office/word/2010/wordprocessingCanvas" xmlns="" val="0"/>
                               </a:ext>
                             </a:extLst>
                           </a:blip>
@@ -10483,7 +10490,7 @@
                           <a:blip r:embed="rId22" cstate="print">
                             <a:extLst>
                               <a:ext uri="{28A0092B-C50C-407E-A947-70E740481C1C}">
-                                <a14:useLocalDpi xmlns="" xmlns:wpc="http://schemas.microsoft.com/office/word/2010/wordprocessingCanvas" xmlns:cx="http://schemas.microsoft.com/office/drawing/2014/chartex" xmlns:cx1="http://schemas.microsoft.com/office/drawing/2015/9/8/chartex" xmlns:cx2="http://schemas.microsoft.com/office/drawing/2015/10/21/chartex" xmlns:cx3="http://schemas.microsoft.com/office/drawing/2016/5/9/chartex" xmlns:cx4="http://schemas.microsoft.com/office/drawing/2016/5/10/chartex" xmlns:cx5="http://schemas.microsoft.com/office/drawing/2016/5/11/chartex" xmlns:cx6="http://schemas.microsoft.com/office/drawing/2016/5/12/chartex" xmlns:cx7="http://schemas.microsoft.com/office/drawing/2016/5/13/chartex" xmlns:cx8="http://schemas.microsoft.com/office/drawing/2016/5/14/chartex" xmlns:mc="http://schemas.openxmlformats.org/markup-compatibility/2006" xmlns:aink="http://schemas.microsoft.com/office/drawing/2016/ink" xmlns:am3d="http://schemas.microsoft.com/office/drawing/2017/model3d" xmlns:o="urn:schemas-microsoft-com:office:office" xmlns:v="urn:schemas-microsoft-com:vml" xmlns:wp14="http://schemas.microsoft.com/office/word/2010/wordprocessingDrawing" xmlns:w10="urn:schemas-microsoft-com:office:word" xmlns:w="http://schemas.openxmlformats.org/wordprocessingml/2006/main" xmlns:w14="http://schemas.microsoft.com/office/word/2010/wordml" xmlns:w15="http://schemas.microsoft.com/office/word/2012/wordml" xmlns:w16cid="http://schemas.microsoft.com/office/word/2016/wordml/cid" xmlns:w16se="http://schemas.microsoft.com/office/word/2015/wordml/symex" xmlns:wpg="http://schemas.microsoft.com/office/word/2010/wordprocessingGroup" xmlns:wpi="http://schemas.microsoft.com/office/word/2010/wordprocessingInk" xmlns:wps="http://schemas.microsoft.com/office/word/2010/wordprocessingShape" xmlns:a14="http://schemas.microsoft.com/office/drawing/2010/main" val="0"/>
+                                <a14:useLocalDpi xmlns:a14="http://schemas.microsoft.com/office/drawing/2010/main" xmlns:wps="http://schemas.microsoft.com/office/word/2010/wordprocessingShape" xmlns:wpi="http://schemas.microsoft.com/office/word/2010/wordprocessingInk" xmlns:wpg="http://schemas.microsoft.com/office/word/2010/wordprocessingGroup" xmlns:w16se="http://schemas.microsoft.com/office/word/2015/wordml/symex" xmlns:w16cid="http://schemas.microsoft.com/office/word/2016/wordml/cid" xmlns:w15="http://schemas.microsoft.com/office/word/2012/wordml" xmlns:w14="http://schemas.microsoft.com/office/word/2010/wordml" xmlns:w="http://schemas.openxmlformats.org/wordprocessingml/2006/main" xmlns:w10="urn:schemas-microsoft-com:office:word" xmlns:wp14="http://schemas.microsoft.com/office/word/2010/wordprocessingDrawing" xmlns:v="urn:schemas-microsoft-com:vml" xmlns:o="urn:schemas-microsoft-com:office:office" xmlns:am3d="http://schemas.microsoft.com/office/drawing/2017/model3d" xmlns:aink="http://schemas.microsoft.com/office/drawing/2016/ink" xmlns:mc="http://schemas.openxmlformats.org/markup-compatibility/2006" xmlns:cx8="http://schemas.microsoft.com/office/drawing/2016/5/14/chartex" xmlns:cx7="http://schemas.microsoft.com/office/drawing/2016/5/13/chartex" xmlns:cx6="http://schemas.microsoft.com/office/drawing/2016/5/12/chartex" xmlns:cx5="http://schemas.microsoft.com/office/drawing/2016/5/11/chartex" xmlns:cx4="http://schemas.microsoft.com/office/drawing/2016/5/10/chartex" xmlns:cx3="http://schemas.microsoft.com/office/drawing/2016/5/9/chartex" xmlns:cx2="http://schemas.microsoft.com/office/drawing/2015/10/21/chartex" xmlns:cx1="http://schemas.microsoft.com/office/drawing/2015/9/8/chartex" xmlns:cx="http://schemas.microsoft.com/office/drawing/2014/chartex" xmlns:wpc="http://schemas.microsoft.com/office/word/2010/wordprocessingCanvas" xmlns="" val="0"/>
                               </a:ext>
                             </a:extLst>
                           </a:blip>
@@ -10555,7 +10562,7 @@
                           <a:blip r:embed="rId23" cstate="print">
                             <a:extLst>
                               <a:ext uri="{28A0092B-C50C-407E-A947-70E740481C1C}">
-                                <a14:useLocalDpi xmlns="" xmlns:wpc="http://schemas.microsoft.com/office/word/2010/wordprocessingCanvas" xmlns:cx="http://schemas.microsoft.com/office/drawing/2014/chartex" xmlns:cx1="http://schemas.microsoft.com/office/drawing/2015/9/8/chartex" xmlns:cx2="http://schemas.microsoft.com/office/drawing/2015/10/21/chartex" xmlns:cx3="http://schemas.microsoft.com/office/drawing/2016/5/9/chartex" xmlns:cx4="http://schemas.microsoft.com/office/drawing/2016/5/10/chartex" xmlns:cx5="http://schemas.microsoft.com/office/drawing/2016/5/11/chartex" xmlns:cx6="http://schemas.microsoft.com/office/drawing/2016/5/12/chartex" xmlns:cx7="http://schemas.microsoft.com/office/drawing/2016/5/13/chartex" xmlns:cx8="http://schemas.microsoft.com/office/drawing/2016/5/14/chartex" xmlns:mc="http://schemas.openxmlformats.org/markup-compatibility/2006" xmlns:aink="http://schemas.microsoft.com/office/drawing/2016/ink" xmlns:am3d="http://schemas.microsoft.com/office/drawing/2017/model3d" xmlns:o="urn:schemas-microsoft-com:office:office" xmlns:v="urn:schemas-microsoft-com:vml" xmlns:wp14="http://schemas.microsoft.com/office/word/2010/wordprocessingDrawing" xmlns:w10="urn:schemas-microsoft-com:office:word" xmlns:w="http://schemas.openxmlformats.org/wordprocessingml/2006/main" xmlns:w14="http://schemas.microsoft.com/office/word/2010/wordml" xmlns:w15="http://schemas.microsoft.com/office/word/2012/wordml" xmlns:w16cid="http://schemas.microsoft.com/office/word/2016/wordml/cid" xmlns:w16se="http://schemas.microsoft.com/office/word/2015/wordml/symex" xmlns:wpg="http://schemas.microsoft.com/office/word/2010/wordprocessingGroup" xmlns:wpi="http://schemas.microsoft.com/office/word/2010/wordprocessingInk" xmlns:wps="http://schemas.microsoft.com/office/word/2010/wordprocessingShape" xmlns:a14="http://schemas.microsoft.com/office/drawing/2010/main" val="0"/>
+                                <a14:useLocalDpi xmlns:a14="http://schemas.microsoft.com/office/drawing/2010/main" xmlns:wps="http://schemas.microsoft.com/office/word/2010/wordprocessingShape" xmlns:wpi="http://schemas.microsoft.com/office/word/2010/wordprocessingInk" xmlns:wpg="http://schemas.microsoft.com/office/word/2010/wordprocessingGroup" xmlns:w16se="http://schemas.microsoft.com/office/word/2015/wordml/symex" xmlns:w16cid="http://schemas.microsoft.com/office/word/2016/wordml/cid" xmlns:w15="http://schemas.microsoft.com/office/word/2012/wordml" xmlns:w14="http://schemas.microsoft.com/office/word/2010/wordml" xmlns:w="http://schemas.openxmlformats.org/wordprocessingml/2006/main" xmlns:w10="urn:schemas-microsoft-com:office:word" xmlns:wp14="http://schemas.microsoft.com/office/word/2010/wordprocessingDrawing" xmlns:v="urn:schemas-microsoft-com:vml" xmlns:o="urn:schemas-microsoft-com:office:office" xmlns:am3d="http://schemas.microsoft.com/office/drawing/2017/model3d" xmlns:aink="http://schemas.microsoft.com/office/drawing/2016/ink" xmlns:mc="http://schemas.openxmlformats.org/markup-compatibility/2006" xmlns:cx8="http://schemas.microsoft.com/office/drawing/2016/5/14/chartex" xmlns:cx7="http://schemas.microsoft.com/office/drawing/2016/5/13/chartex" xmlns:cx6="http://schemas.microsoft.com/office/drawing/2016/5/12/chartex" xmlns:cx5="http://schemas.microsoft.com/office/drawing/2016/5/11/chartex" xmlns:cx4="http://schemas.microsoft.com/office/drawing/2016/5/10/chartex" xmlns:cx3="http://schemas.microsoft.com/office/drawing/2016/5/9/chartex" xmlns:cx2="http://schemas.microsoft.com/office/drawing/2015/10/21/chartex" xmlns:cx1="http://schemas.microsoft.com/office/drawing/2015/9/8/chartex" xmlns:cx="http://schemas.microsoft.com/office/drawing/2014/chartex" xmlns:wpc="http://schemas.microsoft.com/office/word/2010/wordprocessingCanvas" xmlns="" val="0"/>
                               </a:ext>
                             </a:extLst>
                           </a:blip>
@@ -12085,7 +12092,7 @@
                           <a:blip r:embed="rId24" cstate="print">
                             <a:extLst>
                               <a:ext uri="{28A0092B-C50C-407E-A947-70E740481C1C}">
-                                <a14:useLocalDpi xmlns="" xmlns:wpc="http://schemas.microsoft.com/office/word/2010/wordprocessingCanvas" xmlns:cx="http://schemas.microsoft.com/office/drawing/2014/chartex" xmlns:cx1="http://schemas.microsoft.com/office/drawing/2015/9/8/chartex" xmlns:cx2="http://schemas.microsoft.com/office/drawing/2015/10/21/chartex" xmlns:cx3="http://schemas.microsoft.com/office/drawing/2016/5/9/chartex" xmlns:cx4="http://schemas.microsoft.com/office/drawing/2016/5/10/chartex" xmlns:cx5="http://schemas.microsoft.com/office/drawing/2016/5/11/chartex" xmlns:cx6="http://schemas.microsoft.com/office/drawing/2016/5/12/chartex" xmlns:cx7="http://schemas.microsoft.com/office/drawing/2016/5/13/chartex" xmlns:cx8="http://schemas.microsoft.com/office/drawing/2016/5/14/chartex" xmlns:mc="http://schemas.openxmlformats.org/markup-compatibility/2006" xmlns:aink="http://schemas.microsoft.com/office/drawing/2016/ink" xmlns:am3d="http://schemas.microsoft.com/office/drawing/2017/model3d" xmlns:o="urn:schemas-microsoft-com:office:office" xmlns:v="urn:schemas-microsoft-com:vml" xmlns:wp14="http://schemas.microsoft.com/office/word/2010/wordprocessingDrawing" xmlns:w10="urn:schemas-microsoft-com:office:word" xmlns:w="http://schemas.openxmlformats.org/wordprocessingml/2006/main" xmlns:w14="http://schemas.microsoft.com/office/word/2010/wordml" xmlns:w15="http://schemas.microsoft.com/office/word/2012/wordml" xmlns:w16cid="http://schemas.microsoft.com/office/word/2016/wordml/cid" xmlns:w16se="http://schemas.microsoft.com/office/word/2015/wordml/symex" xmlns:wpg="http://schemas.microsoft.com/office/word/2010/wordprocessingGroup" xmlns:wpi="http://schemas.microsoft.com/office/word/2010/wordprocessingInk" xmlns:wps="http://schemas.microsoft.com/office/word/2010/wordprocessingShape" xmlns:a14="http://schemas.microsoft.com/office/drawing/2010/main" val="0"/>
+                                <a14:useLocalDpi xmlns:a14="http://schemas.microsoft.com/office/drawing/2010/main" xmlns:wps="http://schemas.microsoft.com/office/word/2010/wordprocessingShape" xmlns:wpi="http://schemas.microsoft.com/office/word/2010/wordprocessingInk" xmlns:wpg="http://schemas.microsoft.com/office/word/2010/wordprocessingGroup" xmlns:w16se="http://schemas.microsoft.com/office/word/2015/wordml/symex" xmlns:w16cid="http://schemas.microsoft.com/office/word/2016/wordml/cid" xmlns:w15="http://schemas.microsoft.com/office/word/2012/wordml" xmlns:w14="http://schemas.microsoft.com/office/word/2010/wordml" xmlns:w="http://schemas.openxmlformats.org/wordprocessingml/2006/main" xmlns:w10="urn:schemas-microsoft-com:office:word" xmlns:wp14="http://schemas.microsoft.com/office/word/2010/wordprocessingDrawing" xmlns:v="urn:schemas-microsoft-com:vml" xmlns:o="urn:schemas-microsoft-com:office:office" xmlns:am3d="http://schemas.microsoft.com/office/drawing/2017/model3d" xmlns:aink="http://schemas.microsoft.com/office/drawing/2016/ink" xmlns:mc="http://schemas.openxmlformats.org/markup-compatibility/2006" xmlns:cx8="http://schemas.microsoft.com/office/drawing/2016/5/14/chartex" xmlns:cx7="http://schemas.microsoft.com/office/drawing/2016/5/13/chartex" xmlns:cx6="http://schemas.microsoft.com/office/drawing/2016/5/12/chartex" xmlns:cx5="http://schemas.microsoft.com/office/drawing/2016/5/11/chartex" xmlns:cx4="http://schemas.microsoft.com/office/drawing/2016/5/10/chartex" xmlns:cx3="http://schemas.microsoft.com/office/drawing/2016/5/9/chartex" xmlns:cx2="http://schemas.microsoft.com/office/drawing/2015/10/21/chartex" xmlns:cx1="http://schemas.microsoft.com/office/drawing/2015/9/8/chartex" xmlns:cx="http://schemas.microsoft.com/office/drawing/2014/chartex" xmlns:wpc="http://schemas.microsoft.com/office/word/2010/wordprocessingCanvas" xmlns="" val="0"/>
                               </a:ext>
                             </a:extLst>
                           </a:blip>
@@ -12180,7 +12187,7 @@
                           <a:blip r:embed="rId25" cstate="print">
                             <a:extLst>
                               <a:ext uri="{28A0092B-C50C-407E-A947-70E740481C1C}">
-                                <a14:useLocalDpi xmlns="" xmlns:wpc="http://schemas.microsoft.com/office/word/2010/wordprocessingCanvas" xmlns:cx="http://schemas.microsoft.com/office/drawing/2014/chartex" xmlns:cx1="http://schemas.microsoft.com/office/drawing/2015/9/8/chartex" xmlns:cx2="http://schemas.microsoft.com/office/drawing/2015/10/21/chartex" xmlns:cx3="http://schemas.microsoft.com/office/drawing/2016/5/9/chartex" xmlns:cx4="http://schemas.microsoft.com/office/drawing/2016/5/10/chartex" xmlns:cx5="http://schemas.microsoft.com/office/drawing/2016/5/11/chartex" xmlns:cx6="http://schemas.microsoft.com/office/drawing/2016/5/12/chartex" xmlns:cx7="http://schemas.microsoft.com/office/drawing/2016/5/13/chartex" xmlns:cx8="http://schemas.microsoft.com/office/drawing/2016/5/14/chartex" xmlns:mc="http://schemas.openxmlformats.org/markup-compatibility/2006" xmlns:aink="http://schemas.microsoft.com/office/drawing/2016/ink" xmlns:am3d="http://schemas.microsoft.com/office/drawing/2017/model3d" xmlns:o="urn:schemas-microsoft-com:office:office" xmlns:v="urn:schemas-microsoft-com:vml" xmlns:wp14="http://schemas.microsoft.com/office/word/2010/wordprocessingDrawing" xmlns:w10="urn:schemas-microsoft-com:office:word" xmlns:w="http://schemas.openxmlformats.org/wordprocessingml/2006/main" xmlns:w14="http://schemas.microsoft.com/office/word/2010/wordml" xmlns:w15="http://schemas.microsoft.com/office/word/2012/wordml" xmlns:w16cid="http://schemas.microsoft.com/office/word/2016/wordml/cid" xmlns:w16se="http://schemas.microsoft.com/office/word/2015/wordml/symex" xmlns:wpg="http://schemas.microsoft.com/office/word/2010/wordprocessingGroup" xmlns:wpi="http://schemas.microsoft.com/office/word/2010/wordprocessingInk" xmlns:wps="http://schemas.microsoft.com/office/word/2010/wordprocessingShape" xmlns:a14="http://schemas.microsoft.com/office/drawing/2010/main" val="0"/>
+                                <a14:useLocalDpi xmlns:a14="http://schemas.microsoft.com/office/drawing/2010/main" xmlns:wps="http://schemas.microsoft.com/office/word/2010/wordprocessingShape" xmlns:wpi="http://schemas.microsoft.com/office/word/2010/wordprocessingInk" xmlns:wpg="http://schemas.microsoft.com/office/word/2010/wordprocessingGroup" xmlns:w16se="http://schemas.microsoft.com/office/word/2015/wordml/symex" xmlns:w16cid="http://schemas.microsoft.com/office/word/2016/wordml/cid" xmlns:w15="http://schemas.microsoft.com/office/word/2012/wordml" xmlns:w14="http://schemas.microsoft.com/office/word/2010/wordml" xmlns:w="http://schemas.openxmlformats.org/wordprocessingml/2006/main" xmlns:w10="urn:schemas-microsoft-com:office:word" xmlns:wp14="http://schemas.microsoft.com/office/word/2010/wordprocessingDrawing" xmlns:v="urn:schemas-microsoft-com:vml" xmlns:o="urn:schemas-microsoft-com:office:office" xmlns:am3d="http://schemas.microsoft.com/office/drawing/2017/model3d" xmlns:aink="http://schemas.microsoft.com/office/drawing/2016/ink" xmlns:mc="http://schemas.openxmlformats.org/markup-compatibility/2006" xmlns:cx8="http://schemas.microsoft.com/office/drawing/2016/5/14/chartex" xmlns:cx7="http://schemas.microsoft.com/office/drawing/2016/5/13/chartex" xmlns:cx6="http://schemas.microsoft.com/office/drawing/2016/5/12/chartex" xmlns:cx5="http://schemas.microsoft.com/office/drawing/2016/5/11/chartex" xmlns:cx4="http://schemas.microsoft.com/office/drawing/2016/5/10/chartex" xmlns:cx3="http://schemas.microsoft.com/office/drawing/2016/5/9/chartex" xmlns:cx2="http://schemas.microsoft.com/office/drawing/2015/10/21/chartex" xmlns:cx1="http://schemas.microsoft.com/office/drawing/2015/9/8/chartex" xmlns:cx="http://schemas.microsoft.com/office/drawing/2014/chartex" xmlns:wpc="http://schemas.microsoft.com/office/word/2010/wordprocessingCanvas" xmlns="" val="0"/>
                               </a:ext>
                             </a:extLst>
                           </a:blip>
@@ -12201,7 +12208,7 @@
                           </a:ln>
                           <a:extLst>
                             <a:ext uri="{53640926-AAD7-44D8-BBD7-CCE9431645EC}">
-                              <a14:shadowObscured xmlns="" xmlns:wpc="http://schemas.microsoft.com/office/word/2010/wordprocessingCanvas" xmlns:cx="http://schemas.microsoft.com/office/drawing/2014/chartex" xmlns:cx1="http://schemas.microsoft.com/office/drawing/2015/9/8/chartex" xmlns:cx2="http://schemas.microsoft.com/office/drawing/2015/10/21/chartex" xmlns:cx3="http://schemas.microsoft.com/office/drawing/2016/5/9/chartex" xmlns:cx4="http://schemas.microsoft.com/office/drawing/2016/5/10/chartex" xmlns:cx5="http://schemas.microsoft.com/office/drawing/2016/5/11/chartex" xmlns:cx6="http://schemas.microsoft.com/office/drawing/2016/5/12/chartex" xmlns:cx7="http://schemas.microsoft.com/office/drawing/2016/5/13/chartex" xmlns:cx8="http://schemas.microsoft.com/office/drawing/2016/5/14/chartex" xmlns:mc="http://schemas.openxmlformats.org/markup-compatibility/2006" xmlns:aink="http://schemas.microsoft.com/office/drawing/2016/ink" xmlns:am3d="http://schemas.microsoft.com/office/drawing/2017/model3d" xmlns:o="urn:schemas-microsoft-com:office:office" xmlns:v="urn:schemas-microsoft-com:vml" xmlns:wp14="http://schemas.microsoft.com/office/word/2010/wordprocessingDrawing" xmlns:w10="urn:schemas-microsoft-com:office:word" xmlns:w="http://schemas.openxmlformats.org/wordprocessingml/2006/main" xmlns:w14="http://schemas.microsoft.com/office/word/2010/wordml" xmlns:w15="http://schemas.microsoft.com/office/word/2012/wordml" xmlns:w16cid="http://schemas.microsoft.com/office/word/2016/wordml/cid" xmlns:w16se="http://schemas.microsoft.com/office/word/2015/wordml/symex" xmlns:wpg="http://schemas.microsoft.com/office/word/2010/wordprocessingGroup" xmlns:wpi="http://schemas.microsoft.com/office/word/2010/wordprocessingInk" xmlns:wps="http://schemas.microsoft.com/office/word/2010/wordprocessingShape" xmlns:a14="http://schemas.microsoft.com/office/drawing/2010/main"/>
+                              <a14:shadowObscured xmlns:a14="http://schemas.microsoft.com/office/drawing/2010/main" xmlns:wps="http://schemas.microsoft.com/office/word/2010/wordprocessingShape" xmlns:wpi="http://schemas.microsoft.com/office/word/2010/wordprocessingInk" xmlns:wpg="http://schemas.microsoft.com/office/word/2010/wordprocessingGroup" xmlns:w16se="http://schemas.microsoft.com/office/word/2015/wordml/symex" xmlns:w16cid="http://schemas.microsoft.com/office/word/2016/wordml/cid" xmlns:w15="http://schemas.microsoft.com/office/word/2012/wordml" xmlns:w14="http://schemas.microsoft.com/office/word/2010/wordml" xmlns:w="http://schemas.openxmlformats.org/wordprocessingml/2006/main" xmlns:w10="urn:schemas-microsoft-com:office:word" xmlns:wp14="http://schemas.microsoft.com/office/word/2010/wordprocessingDrawing" xmlns:v="urn:schemas-microsoft-com:vml" xmlns:o="urn:schemas-microsoft-com:office:office" xmlns:am3d="http://schemas.microsoft.com/office/drawing/2017/model3d" xmlns:aink="http://schemas.microsoft.com/office/drawing/2016/ink" xmlns:mc="http://schemas.openxmlformats.org/markup-compatibility/2006" xmlns:cx8="http://schemas.microsoft.com/office/drawing/2016/5/14/chartex" xmlns:cx7="http://schemas.microsoft.com/office/drawing/2016/5/13/chartex" xmlns:cx6="http://schemas.microsoft.com/office/drawing/2016/5/12/chartex" xmlns:cx5="http://schemas.microsoft.com/office/drawing/2016/5/11/chartex" xmlns:cx4="http://schemas.microsoft.com/office/drawing/2016/5/10/chartex" xmlns:cx3="http://schemas.microsoft.com/office/drawing/2016/5/9/chartex" xmlns:cx2="http://schemas.microsoft.com/office/drawing/2015/10/21/chartex" xmlns:cx1="http://schemas.microsoft.com/office/drawing/2015/9/8/chartex" xmlns:cx="http://schemas.microsoft.com/office/drawing/2014/chartex" xmlns:wpc="http://schemas.microsoft.com/office/word/2010/wordprocessingCanvas" xmlns=""/>
                             </a:ext>
                           </a:extLst>
                         </pic:spPr>
@@ -12278,7 +12285,7 @@
                           <a:blip r:embed="rId26" cstate="print">
                             <a:extLst>
                               <a:ext uri="{28A0092B-C50C-407E-A947-70E740481C1C}">
-                                <a14:useLocalDpi xmlns="" xmlns:wpc="http://schemas.microsoft.com/office/word/2010/wordprocessingCanvas" xmlns:cx="http://schemas.microsoft.com/office/drawing/2014/chartex" xmlns:cx1="http://schemas.microsoft.com/office/drawing/2015/9/8/chartex" xmlns:cx2="http://schemas.microsoft.com/office/drawing/2015/10/21/chartex" xmlns:cx3="http://schemas.microsoft.com/office/drawing/2016/5/9/chartex" xmlns:cx4="http://schemas.microsoft.com/office/drawing/2016/5/10/chartex" xmlns:cx5="http://schemas.microsoft.com/office/drawing/2016/5/11/chartex" xmlns:cx6="http://schemas.microsoft.com/office/drawing/2016/5/12/chartex" xmlns:cx7="http://schemas.microsoft.com/office/drawing/2016/5/13/chartex" xmlns:cx8="http://schemas.microsoft.com/office/drawing/2016/5/14/chartex" xmlns:mc="http://schemas.openxmlformats.org/markup-compatibility/2006" xmlns:aink="http://schemas.microsoft.com/office/drawing/2016/ink" xmlns:am3d="http://schemas.microsoft.com/office/drawing/2017/model3d" xmlns:o="urn:schemas-microsoft-com:office:office" xmlns:v="urn:schemas-microsoft-com:vml" xmlns:wp14="http://schemas.microsoft.com/office/word/2010/wordprocessingDrawing" xmlns:w10="urn:schemas-microsoft-com:office:word" xmlns:w="http://schemas.openxmlformats.org/wordprocessingml/2006/main" xmlns:w14="http://schemas.microsoft.com/office/word/2010/wordml" xmlns:w15="http://schemas.microsoft.com/office/word/2012/wordml" xmlns:w16cid="http://schemas.microsoft.com/office/word/2016/wordml/cid" xmlns:w16se="http://schemas.microsoft.com/office/word/2015/wordml/symex" xmlns:wpg="http://schemas.microsoft.com/office/word/2010/wordprocessingGroup" xmlns:wpi="http://schemas.microsoft.com/office/word/2010/wordprocessingInk" xmlns:wps="http://schemas.microsoft.com/office/word/2010/wordprocessingShape" xmlns:a14="http://schemas.microsoft.com/office/drawing/2010/main" val="0"/>
+                                <a14:useLocalDpi xmlns:a14="http://schemas.microsoft.com/office/drawing/2010/main" xmlns:wps="http://schemas.microsoft.com/office/word/2010/wordprocessingShape" xmlns:wpi="http://schemas.microsoft.com/office/word/2010/wordprocessingInk" xmlns:wpg="http://schemas.microsoft.com/office/word/2010/wordprocessingGroup" xmlns:w16se="http://schemas.microsoft.com/office/word/2015/wordml/symex" xmlns:w16cid="http://schemas.microsoft.com/office/word/2016/wordml/cid" xmlns:w15="http://schemas.microsoft.com/office/word/2012/wordml" xmlns:w14="http://schemas.microsoft.com/office/word/2010/wordml" xmlns:w="http://schemas.openxmlformats.org/wordprocessingml/2006/main" xmlns:w10="urn:schemas-microsoft-com:office:word" xmlns:wp14="http://schemas.microsoft.com/office/word/2010/wordprocessingDrawing" xmlns:v="urn:schemas-microsoft-com:vml" xmlns:o="urn:schemas-microsoft-com:office:office" xmlns:am3d="http://schemas.microsoft.com/office/drawing/2017/model3d" xmlns:aink="http://schemas.microsoft.com/office/drawing/2016/ink" xmlns:mc="http://schemas.openxmlformats.org/markup-compatibility/2006" xmlns:cx8="http://schemas.microsoft.com/office/drawing/2016/5/14/chartex" xmlns:cx7="http://schemas.microsoft.com/office/drawing/2016/5/13/chartex" xmlns:cx6="http://schemas.microsoft.com/office/drawing/2016/5/12/chartex" xmlns:cx5="http://schemas.microsoft.com/office/drawing/2016/5/11/chartex" xmlns:cx4="http://schemas.microsoft.com/office/drawing/2016/5/10/chartex" xmlns:cx3="http://schemas.microsoft.com/office/drawing/2016/5/9/chartex" xmlns:cx2="http://schemas.microsoft.com/office/drawing/2015/10/21/chartex" xmlns:cx1="http://schemas.microsoft.com/office/drawing/2015/9/8/chartex" xmlns:cx="http://schemas.microsoft.com/office/drawing/2014/chartex" xmlns:wpc="http://schemas.microsoft.com/office/word/2010/wordprocessingCanvas" xmlns="" val="0"/>
                               </a:ext>
                             </a:extLst>
                           </a:blip>
@@ -12299,7 +12306,7 @@
                           </a:ln>
                           <a:extLst>
                             <a:ext uri="{53640926-AAD7-44D8-BBD7-CCE9431645EC}">
-                              <a14:shadowObscured xmlns="" xmlns:wpc="http://schemas.microsoft.com/office/word/2010/wordprocessingCanvas" xmlns:cx="http://schemas.microsoft.com/office/drawing/2014/chartex" xmlns:cx1="http://schemas.microsoft.com/office/drawing/2015/9/8/chartex" xmlns:cx2="http://schemas.microsoft.com/office/drawing/2015/10/21/chartex" xmlns:cx3="http://schemas.microsoft.com/office/drawing/2016/5/9/chartex" xmlns:cx4="http://schemas.microsoft.com/office/drawing/2016/5/10/chartex" xmlns:cx5="http://schemas.microsoft.com/office/drawing/2016/5/11/chartex" xmlns:cx6="http://schemas.microsoft.com/office/drawing/2016/5/12/chartex" xmlns:cx7="http://schemas.microsoft.com/office/drawing/2016/5/13/chartex" xmlns:cx8="http://schemas.microsoft.com/office/drawing/2016/5/14/chartex" xmlns:mc="http://schemas.openxmlformats.org/markup-compatibility/2006" xmlns:aink="http://schemas.microsoft.com/office/drawing/2016/ink" xmlns:am3d="http://schemas.microsoft.com/office/drawing/2017/model3d" xmlns:o="urn:schemas-microsoft-com:office:office" xmlns:v="urn:schemas-microsoft-com:vml" xmlns:wp14="http://schemas.microsoft.com/office/word/2010/wordprocessingDrawing" xmlns:w10="urn:schemas-microsoft-com:office:word" xmlns:w="http://schemas.openxmlformats.org/wordprocessingml/2006/main" xmlns:w14="http://schemas.microsoft.com/office/word/2010/wordml" xmlns:w15="http://schemas.microsoft.com/office/word/2012/wordml" xmlns:w16cid="http://schemas.microsoft.com/office/word/2016/wordml/cid" xmlns:w16se="http://schemas.microsoft.com/office/word/2015/wordml/symex" xmlns:wpg="http://schemas.microsoft.com/office/word/2010/wordprocessingGroup" xmlns:wpi="http://schemas.microsoft.com/office/word/2010/wordprocessingInk" xmlns:wps="http://schemas.microsoft.com/office/word/2010/wordprocessingShape" xmlns:a14="http://schemas.microsoft.com/office/drawing/2010/main"/>
+                              <a14:shadowObscured xmlns:a14="http://schemas.microsoft.com/office/drawing/2010/main" xmlns:wps="http://schemas.microsoft.com/office/word/2010/wordprocessingShape" xmlns:wpi="http://schemas.microsoft.com/office/word/2010/wordprocessingInk" xmlns:wpg="http://schemas.microsoft.com/office/word/2010/wordprocessingGroup" xmlns:w16se="http://schemas.microsoft.com/office/word/2015/wordml/symex" xmlns:w16cid="http://schemas.microsoft.com/office/word/2016/wordml/cid" xmlns:w15="http://schemas.microsoft.com/office/word/2012/wordml" xmlns:w14="http://schemas.microsoft.com/office/word/2010/wordml" xmlns:w="http://schemas.openxmlformats.org/wordprocessingml/2006/main" xmlns:w10="urn:schemas-microsoft-com:office:word" xmlns:wp14="http://schemas.microsoft.com/office/word/2010/wordprocessingDrawing" xmlns:v="urn:schemas-microsoft-com:vml" xmlns:o="urn:schemas-microsoft-com:office:office" xmlns:am3d="http://schemas.microsoft.com/office/drawing/2017/model3d" xmlns:aink="http://schemas.microsoft.com/office/drawing/2016/ink" xmlns:mc="http://schemas.openxmlformats.org/markup-compatibility/2006" xmlns:cx8="http://schemas.microsoft.com/office/drawing/2016/5/14/chartex" xmlns:cx7="http://schemas.microsoft.com/office/drawing/2016/5/13/chartex" xmlns:cx6="http://schemas.microsoft.com/office/drawing/2016/5/12/chartex" xmlns:cx5="http://schemas.microsoft.com/office/drawing/2016/5/11/chartex" xmlns:cx4="http://schemas.microsoft.com/office/drawing/2016/5/10/chartex" xmlns:cx3="http://schemas.microsoft.com/office/drawing/2016/5/9/chartex" xmlns:cx2="http://schemas.microsoft.com/office/drawing/2015/10/21/chartex" xmlns:cx1="http://schemas.microsoft.com/office/drawing/2015/9/8/chartex" xmlns:cx="http://schemas.microsoft.com/office/drawing/2014/chartex" xmlns:wpc="http://schemas.microsoft.com/office/word/2010/wordprocessingCanvas" xmlns=""/>
                             </a:ext>
                           </a:extLst>
                         </pic:spPr>
@@ -12936,7 +12943,7 @@
                           <a:blip r:embed="rId27" cstate="print">
                             <a:extLst>
                               <a:ext uri="{28A0092B-C50C-407E-A947-70E740481C1C}">
-                                <a14:useLocalDpi xmlns="" xmlns:wpc="http://schemas.microsoft.com/office/word/2010/wordprocessingCanvas" xmlns:cx="http://schemas.microsoft.com/office/drawing/2014/chartex" xmlns:cx1="http://schemas.microsoft.com/office/drawing/2015/9/8/chartex" xmlns:cx2="http://schemas.microsoft.com/office/drawing/2015/10/21/chartex" xmlns:cx3="http://schemas.microsoft.com/office/drawing/2016/5/9/chartex" xmlns:cx4="http://schemas.microsoft.com/office/drawing/2016/5/10/chartex" xmlns:cx5="http://schemas.microsoft.com/office/drawing/2016/5/11/chartex" xmlns:cx6="http://schemas.microsoft.com/office/drawing/2016/5/12/chartex" xmlns:cx7="http://schemas.microsoft.com/office/drawing/2016/5/13/chartex" xmlns:cx8="http://schemas.microsoft.com/office/drawing/2016/5/14/chartex" xmlns:mc="http://schemas.openxmlformats.org/markup-compatibility/2006" xmlns:aink="http://schemas.microsoft.com/office/drawing/2016/ink" xmlns:am3d="http://schemas.microsoft.com/office/drawing/2017/model3d" xmlns:o="urn:schemas-microsoft-com:office:office" xmlns:v="urn:schemas-microsoft-com:vml" xmlns:wp14="http://schemas.microsoft.com/office/word/2010/wordprocessingDrawing" xmlns:w10="urn:schemas-microsoft-com:office:word" xmlns:w="http://schemas.openxmlformats.org/wordprocessingml/2006/main" xmlns:w14="http://schemas.microsoft.com/office/word/2010/wordml" xmlns:w15="http://schemas.microsoft.com/office/word/2012/wordml" xmlns:w16cid="http://schemas.microsoft.com/office/word/2016/wordml/cid" xmlns:w16se="http://schemas.microsoft.com/office/word/2015/wordml/symex" xmlns:wpg="http://schemas.microsoft.com/office/word/2010/wordprocessingGroup" xmlns:wpi="http://schemas.microsoft.com/office/word/2010/wordprocessingInk" xmlns:wps="http://schemas.microsoft.com/office/word/2010/wordprocessingShape" xmlns:a14="http://schemas.microsoft.com/office/drawing/2010/main" val="0"/>
+                                <a14:useLocalDpi xmlns:a14="http://schemas.microsoft.com/office/drawing/2010/main" xmlns:wps="http://schemas.microsoft.com/office/word/2010/wordprocessingShape" xmlns:wpi="http://schemas.microsoft.com/office/word/2010/wordprocessingInk" xmlns:wpg="http://schemas.microsoft.com/office/word/2010/wordprocessingGroup" xmlns:w16se="http://schemas.microsoft.com/office/word/2015/wordml/symex" xmlns:w16cid="http://schemas.microsoft.com/office/word/2016/wordml/cid" xmlns:w15="http://schemas.microsoft.com/office/word/2012/wordml" xmlns:w14="http://schemas.microsoft.com/office/word/2010/wordml" xmlns:w="http://schemas.openxmlformats.org/wordprocessingml/2006/main" xmlns:w10="urn:schemas-microsoft-com:office:word" xmlns:wp14="http://schemas.microsoft.com/office/word/2010/wordprocessingDrawing" xmlns:v="urn:schemas-microsoft-com:vml" xmlns:o="urn:schemas-microsoft-com:office:office" xmlns:am3d="http://schemas.microsoft.com/office/drawing/2017/model3d" xmlns:aink="http://schemas.microsoft.com/office/drawing/2016/ink" xmlns:mc="http://schemas.openxmlformats.org/markup-compatibility/2006" xmlns:cx8="http://schemas.microsoft.com/office/drawing/2016/5/14/chartex" xmlns:cx7="http://schemas.microsoft.com/office/drawing/2016/5/13/chartex" xmlns:cx6="http://schemas.microsoft.com/office/drawing/2016/5/12/chartex" xmlns:cx5="http://schemas.microsoft.com/office/drawing/2016/5/11/chartex" xmlns:cx4="http://schemas.microsoft.com/office/drawing/2016/5/10/chartex" xmlns:cx3="http://schemas.microsoft.com/office/drawing/2016/5/9/chartex" xmlns:cx2="http://schemas.microsoft.com/office/drawing/2015/10/21/chartex" xmlns:cx1="http://schemas.microsoft.com/office/drawing/2015/9/8/chartex" xmlns:cx="http://schemas.microsoft.com/office/drawing/2014/chartex" xmlns:wpc="http://schemas.microsoft.com/office/word/2010/wordprocessingCanvas" xmlns="" val="0"/>
                               </a:ext>
                             </a:extLst>
                           </a:blip>
@@ -13056,7 +13063,7 @@
                           <a:blip r:embed="rId28" cstate="print">
                             <a:extLst>
                               <a:ext uri="{28A0092B-C50C-407E-A947-70E740481C1C}">
-                                <a14:useLocalDpi xmlns="" xmlns:wpc="http://schemas.microsoft.com/office/word/2010/wordprocessingCanvas" xmlns:cx="http://schemas.microsoft.com/office/drawing/2014/chartex" xmlns:cx1="http://schemas.microsoft.com/office/drawing/2015/9/8/chartex" xmlns:cx2="http://schemas.microsoft.com/office/drawing/2015/10/21/chartex" xmlns:cx3="http://schemas.microsoft.com/office/drawing/2016/5/9/chartex" xmlns:cx4="http://schemas.microsoft.com/office/drawing/2016/5/10/chartex" xmlns:cx5="http://schemas.microsoft.com/office/drawing/2016/5/11/chartex" xmlns:cx6="http://schemas.microsoft.com/office/drawing/2016/5/12/chartex" xmlns:cx7="http://schemas.microsoft.com/office/drawing/2016/5/13/chartex" xmlns:cx8="http://schemas.microsoft.com/office/drawing/2016/5/14/chartex" xmlns:mc="http://schemas.openxmlformats.org/markup-compatibility/2006" xmlns:aink="http://schemas.microsoft.com/office/drawing/2016/ink" xmlns:am3d="http://schemas.microsoft.com/office/drawing/2017/model3d" xmlns:o="urn:schemas-microsoft-com:office:office" xmlns:v="urn:schemas-microsoft-com:vml" xmlns:wp14="http://schemas.microsoft.com/office/word/2010/wordprocessingDrawing" xmlns:w10="urn:schemas-microsoft-com:office:word" xmlns:w="http://schemas.openxmlformats.org/wordprocessingml/2006/main" xmlns:w14="http://schemas.microsoft.com/office/word/2010/wordml" xmlns:w15="http://schemas.microsoft.com/office/word/2012/wordml" xmlns:w16cid="http://schemas.microsoft.com/office/word/2016/wordml/cid" xmlns:w16se="http://schemas.microsoft.com/office/word/2015/wordml/symex" xmlns:wpg="http://schemas.microsoft.com/office/word/2010/wordprocessingGroup" xmlns:wpi="http://schemas.microsoft.com/office/word/2010/wordprocessingInk" xmlns:wps="http://schemas.microsoft.com/office/word/2010/wordprocessingShape" xmlns:a14="http://schemas.microsoft.com/office/drawing/2010/main" val="0"/>
+                                <a14:useLocalDpi xmlns:a14="http://schemas.microsoft.com/office/drawing/2010/main" xmlns:wps="http://schemas.microsoft.com/office/word/2010/wordprocessingShape" xmlns:wpi="http://schemas.microsoft.com/office/word/2010/wordprocessingInk" xmlns:wpg="http://schemas.microsoft.com/office/word/2010/wordprocessingGroup" xmlns:w16se="http://schemas.microsoft.com/office/word/2015/wordml/symex" xmlns:w16cid="http://schemas.microsoft.com/office/word/2016/wordml/cid" xmlns:w15="http://schemas.microsoft.com/office/word/2012/wordml" xmlns:w14="http://schemas.microsoft.com/office/word/2010/wordml" xmlns:w="http://schemas.openxmlformats.org/wordprocessingml/2006/main" xmlns:w10="urn:schemas-microsoft-com:office:word" xmlns:wp14="http://schemas.microsoft.com/office/word/2010/wordprocessingDrawing" xmlns:v="urn:schemas-microsoft-com:vml" xmlns:o="urn:schemas-microsoft-com:office:office" xmlns:am3d="http://schemas.microsoft.com/office/drawing/2017/model3d" xmlns:aink="http://schemas.microsoft.com/office/drawing/2016/ink" xmlns:mc="http://schemas.openxmlformats.org/markup-compatibility/2006" xmlns:cx8="http://schemas.microsoft.com/office/drawing/2016/5/14/chartex" xmlns:cx7="http://schemas.microsoft.com/office/drawing/2016/5/13/chartex" xmlns:cx6="http://schemas.microsoft.com/office/drawing/2016/5/12/chartex" xmlns:cx5="http://schemas.microsoft.com/office/drawing/2016/5/11/chartex" xmlns:cx4="http://schemas.microsoft.com/office/drawing/2016/5/10/chartex" xmlns:cx3="http://schemas.microsoft.com/office/drawing/2016/5/9/chartex" xmlns:cx2="http://schemas.microsoft.com/office/drawing/2015/10/21/chartex" xmlns:cx1="http://schemas.microsoft.com/office/drawing/2015/9/8/chartex" xmlns:cx="http://schemas.microsoft.com/office/drawing/2014/chartex" xmlns:wpc="http://schemas.microsoft.com/office/word/2010/wordprocessingCanvas" xmlns="" val="0"/>
                               </a:ext>
                             </a:extLst>
                           </a:blip>
@@ -14017,179 +14024,174 @@
     </w:p>
     <w:p>
       <w:pPr>
-        <w:jc w:val="both"/>
-      </w:pPr>
-    </w:p>
-    <w:p>
-      <w:pPr>
-        <w:rPr>
-          <w:lang w:val="de-DE"/>
-        </w:rPr>
-      </w:pPr>
-      <w:r>
-        <w:rPr>
-          <w:b/>
-          <w:highlight w:val="yellow"/>
-          <w:lang w:val="de-DE"/>
-        </w:rPr>
-        <w:t>TODO2</w:t>
-      </w:r>
-      <w:r>
-        <w:rPr>
-          <w:highlight w:val="yellow"/>
-          <w:lang w:val="de-DE"/>
-        </w:rPr>
-        <w:t>: Farbe-Reifegrad / Zuckergehalt Korrelation darstellen und z.B. Farbabstufungen auf Papier ausdrucken, damit der Leser dies mittels bereitgestellter App auch direkt testen kann</w:t>
-      </w:r>
-    </w:p>
-    <w:p>
-      <w:pPr>
-        <w:rPr>
-          <w:lang w:val="de-DE"/>
-        </w:rPr>
-      </w:pPr>
-      <w:r>
-        <w:rPr>
-          <w:b/>
-          <w:lang w:val="de-DE"/>
-        </w:rPr>
-        <w:t>TODO3</w:t>
-      </w:r>
-      <w:r>
-        <w:rPr>
-          <w:lang w:val="de-DE"/>
-        </w:rPr>
-        <w:t>: aus dem aktuellen Reifegrad Empfehlungen ableiten für:</w:t>
-      </w:r>
-    </w:p>
-    <w:p>
-      <w:pPr>
-        <w:pStyle w:val="ListParagraph"/>
-        <w:numPr>
-          <w:ilvl w:val="0"/>
-          <w:numId w:val="36"/>
-        </w:numPr>
-        <w:rPr>
-          <w:lang w:val="de-DE"/>
-        </w:rPr>
-      </w:pPr>
-      <w:r>
-        <w:rPr>
-          <w:lang w:val="de-DE"/>
-        </w:rPr>
-        <w:t xml:space="preserve">die weitere geeignete Verwendung bzw. Verarbeitung (z.B. Verkochen, Drink / Mixer, direkter Verzehr) sowie </w:t>
-      </w:r>
-    </w:p>
-    <w:p>
-      <w:pPr>
-        <w:pStyle w:val="ListParagraph"/>
-        <w:numPr>
-          <w:ilvl w:val="0"/>
-          <w:numId w:val="36"/>
-        </w:numPr>
-        <w:rPr>
-          <w:lang w:val="de-DE"/>
-        </w:rPr>
-      </w:pPr>
-      <w:r>
-        <w:rPr>
-          <w:lang w:val="de-DE"/>
-        </w:rPr>
-        <w:t>zur voraussichtlichen weiteren Haltbarkeit (i.S.v. „MHD“)</w:t>
-      </w:r>
-    </w:p>
-    <w:p>
-      <w:pPr>
-        <w:jc w:val="both"/>
-        <w:rPr>
-          <w:lang w:val="de-DE"/>
-        </w:rPr>
-      </w:pPr>
-    </w:p>
-    <w:p>
-      <w:pPr>
-        <w:jc w:val="both"/>
-        <w:rPr>
-          <w:lang w:val="de-DE"/>
-        </w:rPr>
-      </w:pPr>
-    </w:p>
-    <w:p>
-      <w:pPr>
-        <w:rPr>
-          <w:lang w:val="de-DE"/>
-        </w:rPr>
-      </w:pPr>
-      <w:r>
-        <w:rPr>
-          <w:lang w:val="de-DE"/>
-        </w:rPr>
-        <w:br w:type="page"/>
-      </w:r>
-    </w:p>
-    <w:p>
-      <w:pPr>
-        <w:pStyle w:val="ws5titeloncontent"/>
-      </w:pPr>
-      <w:r>
-        <w:lastRenderedPageBreak/>
-        <w:t>Appendix</w:t>
-      </w:r>
-    </w:p>
-    <w:p>
-      <w:pPr>
-        <w:jc w:val="both"/>
-      </w:pPr>
-      <w:r>
-        <w:rPr>
-          <w:shd w:val="clear" w:color="auto" w:fill="FFFFFF"/>
-        </w:rPr>
-        <w:t>My text…</w:t>
-      </w:r>
-    </w:p>
-    <w:p>
-      <w:pPr>
-        <w:jc w:val="both"/>
-        <w:rPr>
-          <w:shd w:val="clear" w:color="auto" w:fill="FFFFFF"/>
-        </w:rPr>
-      </w:pPr>
-    </w:p>
-    <w:p>
-      <w:pPr>
-        <w:jc w:val="both"/>
-        <w:rPr>
-          <w:highlight w:val="yellow"/>
-          <w:shd w:val="clear" w:color="auto" w:fill="FFFFFF"/>
-        </w:rPr>
-      </w:pPr>
-      <w:r>
-        <w:rPr>
-          <w:highlight w:val="yellow"/>
-          <w:shd w:val="clear" w:color="auto" w:fill="FFFFFF"/>
-        </w:rPr>
-        <w:t>TODO:</w:t>
-      </w:r>
-    </w:p>
-    <w:p>
-      <w:pPr>
         <w:pStyle w:val="ListParagraph"/>
         <w:numPr>
           <w:ilvl w:val="0"/>
           <w:numId w:val="44"/>
         </w:numPr>
         <w:jc w:val="both"/>
-        <w:rPr>
+      </w:pPr>
+      <w:proofErr w:type="gramStart"/>
+      <w:r>
+        <w:t>maybe</w:t>
+      </w:r>
+      <w:proofErr w:type="gramEnd"/>
+      <w:r>
+        <w:t xml:space="preserve"> add other fruit (apples, etc.)</w:t>
+      </w:r>
+    </w:p>
+    <w:p/>
+    <w:p>
+      <w:pPr>
+        <w:rPr>
+          <w:lang w:val="de-DE"/>
+        </w:rPr>
+      </w:pPr>
+      <w:r>
+        <w:rPr>
+          <w:b/>
+          <w:lang w:val="de-DE"/>
+        </w:rPr>
+        <w:t>TODO3</w:t>
+      </w:r>
+      <w:r>
+        <w:rPr>
+          <w:lang w:val="de-DE"/>
+        </w:rPr>
+        <w:t>: aus dem aktuellen Reifegrad Empfehlungen ableiten für:</w:t>
+      </w:r>
+    </w:p>
+    <w:p>
+      <w:pPr>
+        <w:pStyle w:val="ListParagraph"/>
+        <w:numPr>
+          <w:ilvl w:val="0"/>
+          <w:numId w:val="36"/>
+        </w:numPr>
+        <w:rPr>
+          <w:lang w:val="de-DE"/>
+        </w:rPr>
+      </w:pPr>
+      <w:r>
+        <w:rPr>
+          <w:lang w:val="de-DE"/>
+        </w:rPr>
+        <w:t xml:space="preserve">die weitere geeignete Verwendung bzw. Verarbeitung (z.B. Verkochen, Drink / Mixer, direkter Verzehr) sowie </w:t>
+      </w:r>
+    </w:p>
+    <w:p>
+      <w:pPr>
+        <w:pStyle w:val="ListParagraph"/>
+        <w:numPr>
+          <w:ilvl w:val="0"/>
+          <w:numId w:val="36"/>
+        </w:numPr>
+        <w:rPr>
+          <w:lang w:val="de-DE"/>
+        </w:rPr>
+      </w:pPr>
+      <w:r>
+        <w:rPr>
+          <w:lang w:val="de-DE"/>
+        </w:rPr>
+        <w:t>zur voraussichtlichen weiteren Haltbarkeit (i.S.v. „MHD“)</w:t>
+      </w:r>
+    </w:p>
+    <w:p>
+      <w:pPr>
+        <w:jc w:val="both"/>
+        <w:rPr>
+          <w:lang w:val="de-DE"/>
+        </w:rPr>
+      </w:pPr>
+    </w:p>
+    <w:p>
+      <w:pPr>
+        <w:jc w:val="both"/>
+        <w:rPr>
+          <w:lang w:val="de-DE"/>
+        </w:rPr>
+      </w:pPr>
+    </w:p>
+    <w:p>
+      <w:pPr>
+        <w:rPr>
+          <w:lang w:val="de-DE"/>
+        </w:rPr>
+      </w:pPr>
+      <w:r>
+        <w:rPr>
+          <w:lang w:val="de-DE"/>
+        </w:rPr>
+        <w:br w:type="page"/>
+      </w:r>
+    </w:p>
+    <w:p>
+      <w:pPr>
+        <w:pStyle w:val="ws5titeloncontent"/>
+        <w:rPr>
+          <w:lang w:val="de-DE"/>
+        </w:rPr>
+      </w:pPr>
+      <w:r>
+        <w:rPr>
+          <w:lang w:val="de-DE"/>
+        </w:rPr>
+        <w:lastRenderedPageBreak/>
+        <w:t>Appendix</w:t>
+      </w:r>
+    </w:p>
+    <w:p>
+      <w:pPr>
+        <w:jc w:val="both"/>
+        <w:rPr>
+          <w:lang w:val="de-DE"/>
+        </w:rPr>
+      </w:pPr>
+      <w:r>
+        <w:rPr>
+          <w:shd w:val="clear" w:color="auto" w:fill="FFFFFF"/>
+          <w:lang w:val="de-DE"/>
+        </w:rPr>
+        <w:t>My text…</w:t>
+      </w:r>
+    </w:p>
+    <w:p>
+      <w:pPr>
+        <w:rPr>
+          <w:lang w:val="de-DE"/>
+        </w:rPr>
+      </w:pPr>
+      <w:r>
+        <w:rPr>
+          <w:b/>
           <w:highlight w:val="yellow"/>
-          <w:shd w:val="clear" w:color="auto" w:fill="FFFFFF"/>
-        </w:rPr>
-      </w:pPr>
+          <w:lang w:val="de-DE"/>
+        </w:rPr>
+        <w:t>TODO2</w:t>
+      </w:r>
       <w:r>
         <w:rPr>
           <w:highlight w:val="yellow"/>
-          <w:shd w:val="clear" w:color="auto" w:fill="FFFFFF"/>
-        </w:rPr>
-        <w:t>insert banana test pictures here</w:t>
+          <w:lang w:val="de-DE"/>
+        </w:rPr>
+        <w:t>: Farbe-Reifegrad / Zuckergehalt Korrelation darstellen und z.B. Farbabstufungen auf Papier ausdrucken, damit der Leser dies mittels bereitgestellter App auch direkt testen kann</w:t>
+      </w:r>
+    </w:p>
+    <w:p>
+      <w:pPr>
+        <w:jc w:val="both"/>
+        <w:rPr>
+          <w:highlight w:val="yellow"/>
+          <w:shd w:val="clear" w:color="auto" w:fill="FFFFFF"/>
+        </w:rPr>
+      </w:pPr>
+      <w:r>
+        <w:rPr>
+          <w:highlight w:val="yellow"/>
+          <w:shd w:val="clear" w:color="auto" w:fill="FFFFFF"/>
+        </w:rPr>
+        <w:t>TODO:</w:t>
       </w:r>
     </w:p>
     <w:p>
@@ -14203,16 +14205,14 @@
         <w:rPr>
           <w:highlight w:val="yellow"/>
           <w:shd w:val="clear" w:color="auto" w:fill="FFFFFF"/>
-          <w:lang w:val="de-DE"/>
         </w:rPr>
       </w:pPr>
       <w:r>
         <w:rPr>
           <w:highlight w:val="yellow"/>
           <w:shd w:val="clear" w:color="auto" w:fill="FFFFFF"/>
-          <w:lang w:val="de-DE"/>
-        </w:rPr>
-        <w:t>/BananaCO_images/version_3/...</w:t>
+        </w:rPr>
+        <w:t>insert banana test pictures here</w:t>
       </w:r>
     </w:p>
     <w:p>
@@ -14235,6 +14235,29 @@
           <w:shd w:val="clear" w:color="auto" w:fill="FFFFFF"/>
           <w:lang w:val="de-DE"/>
         </w:rPr>
+        <w:t>/BananaCO_images/version_3/...</w:t>
+      </w:r>
+    </w:p>
+    <w:p>
+      <w:pPr>
+        <w:pStyle w:val="ListParagraph"/>
+        <w:numPr>
+          <w:ilvl w:val="0"/>
+          <w:numId w:val="44"/>
+        </w:numPr>
+        <w:jc w:val="both"/>
+        <w:rPr>
+          <w:highlight w:val="yellow"/>
+          <w:shd w:val="clear" w:color="auto" w:fill="FFFFFF"/>
+          <w:lang w:val="de-DE"/>
+        </w:rPr>
+      </w:pPr>
+      <w:r>
+        <w:rPr>
+          <w:highlight w:val="yellow"/>
+          <w:shd w:val="clear" w:color="auto" w:fill="FFFFFF"/>
+          <w:lang w:val="de-DE"/>
+        </w:rPr>
         <w:t>Auf Ordner verweisen</w:t>
       </w:r>
     </w:p>
@@ -14272,6 +14295,113 @@
           <w:lang w:val="de-DE"/>
         </w:rPr>
       </w:pPr>
+      <w:r>
+        <w:rPr>
+          <w:noProof/>
+          <w:shd w:val="clear" w:color="auto" w:fill="FFFFFF"/>
+          <w:lang w:eastAsia="en-GB"/>
+        </w:rPr>
+        <w:drawing>
+          <wp:inline distT="0" distB="0" distL="0" distR="0">
+            <wp:extent cx="2098766" cy="1235662"/>
+            <wp:effectExtent l="19050" t="0" r="0" b="0"/>
+            <wp:docPr id="1" name="Picture 5" descr="C:\Users\Yoshey327\AppData\Local\Microsoft\Windows\INetCache\Content.Word\banana_2.png"/>
+            <wp:cNvGraphicFramePr>
+              <a:graphicFrameLocks xmlns:a="http://schemas.openxmlformats.org/drawingml/2006/main" noChangeAspect="1"/>
+            </wp:cNvGraphicFramePr>
+            <a:graphic xmlns:a="http://schemas.openxmlformats.org/drawingml/2006/main">
+              <a:graphicData uri="http://schemas.openxmlformats.org/drawingml/2006/picture">
+                <pic:pic xmlns:pic="http://schemas.openxmlformats.org/drawingml/2006/picture">
+                  <pic:nvPicPr>
+                    <pic:cNvPr id="0" name="Picture 5" descr="C:\Users\Yoshey327\AppData\Local\Microsoft\Windows\INetCache\Content.Word\banana_2.png"/>
+                    <pic:cNvPicPr>
+                      <a:picLocks noChangeAspect="1" noChangeArrowheads="1"/>
+                    </pic:cNvPicPr>
+                  </pic:nvPicPr>
+                  <pic:blipFill>
+                    <a:blip r:embed="rId19" cstate="print"/>
+                    <a:srcRect/>
+                    <a:stretch>
+                      <a:fillRect/>
+                    </a:stretch>
+                  </pic:blipFill>
+                  <pic:spPr bwMode="auto">
+                    <a:xfrm>
+                      <a:off x="0" y="0"/>
+                      <a:ext cx="2098766" cy="1235662"/>
+                    </a:xfrm>
+                    <a:prstGeom prst="rect">
+                      <a:avLst/>
+                    </a:prstGeom>
+                    <a:noFill/>
+                    <a:ln w="9525">
+                      <a:noFill/>
+                      <a:miter lim="800000"/>
+                      <a:headEnd/>
+                      <a:tailEnd/>
+                    </a:ln>
+                  </pic:spPr>
+                </pic:pic>
+              </a:graphicData>
+            </a:graphic>
+          </wp:inline>
+        </w:drawing>
+      </w:r>
+      <w:r>
+        <w:rPr>
+          <w:noProof/>
+          <w:shd w:val="clear" w:color="auto" w:fill="FFFFFF"/>
+          <w:lang w:eastAsia="en-GB"/>
+        </w:rPr>
+        <w:pict>
+          <v:shapetype id="_x0000_t75" coordsize="21600,21600" o:spt="75" o:preferrelative="t" path="m@4@5l@4@11@9@11@9@5xe" filled="f" stroked="f">
+            <v:stroke joinstyle="miter"/>
+            <v:formulas>
+              <v:f eqn="if lineDrawn pixelLineWidth 0"/>
+              <v:f eqn="sum @0 1 0"/>
+              <v:f eqn="sum 0 0 @1"/>
+              <v:f eqn="prod @2 1 2"/>
+              <v:f eqn="prod @3 21600 pixelWidth"/>
+              <v:f eqn="prod @3 21600 pixelHeight"/>
+              <v:f eqn="sum @0 0 1"/>
+              <v:f eqn="prod @6 1 2"/>
+              <v:f eqn="prod @7 21600 pixelWidth"/>
+              <v:f eqn="sum @8 21600 0"/>
+              <v:f eqn="prod @7 21600 pixelHeight"/>
+              <v:f eqn="sum @10 21600 0"/>
+            </v:formulas>
+            <v:path o:extrusionok="f" gradientshapeok="t" o:connecttype="rect"/>
+            <o:lock v:ext="edit" aspectratio="t"/>
+          </v:shapetype>
+          <v:shape id="_x0000_i1027" type="#_x0000_t75" style="width:242.75pt;height:151.55pt">
+            <v:imagedata r:id="rId31" o:title="banana_1"/>
+          </v:shape>
+        </w:pict>
+      </w:r>
+      <w:r>
+        <w:rPr>
+          <w:noProof/>
+          <w:shd w:val="clear" w:color="auto" w:fill="FFFFFF"/>
+          <w:lang w:eastAsia="en-GB"/>
+        </w:rPr>
+        <w:pict>
+          <v:shape id="_x0000_i1028" type="#_x0000_t75" style="width:196.1pt;height:157.05pt">
+            <v:imagedata r:id="rId32" o:title="banana_6"/>
+          </v:shape>
+        </w:pict>
+      </w:r>
+      <w:r>
+        <w:rPr>
+          <w:noProof/>
+          <w:shd w:val="clear" w:color="auto" w:fill="FFFFFF"/>
+          <w:lang w:eastAsia="en-GB"/>
+        </w:rPr>
+        <w:pict>
+          <v:shape id="_x0000_i1026" type="#_x0000_t75" style="width:206.4pt;height:137.15pt">
+            <v:imagedata r:id="rId33" o:title="banana_3"/>
+          </v:shape>
+        </w:pict>
+      </w:r>
       <w:r>
         <w:rPr>
           <w:shd w:val="clear" w:color="auto" w:fill="FFFFFF"/>
@@ -14698,7 +14828,7 @@
         </w:rPr>
         <w:t xml:space="preserve">, How to build your own Neural Network from scratch in Python, </w:t>
       </w:r>
-      <w:hyperlink r:id="rId31" w:history="1">
+      <w:hyperlink r:id="rId34" w:history="1">
         <w:r>
           <w:rPr>
             <w:rStyle w:val="Hyperlink"/>
@@ -15312,7 +15442,7 @@
         </w:rPr>
         <w:t xml:space="preserve">Determination Press, 2015, </w:t>
       </w:r>
-      <w:hyperlink r:id="rId32" w:history="1">
+      <w:hyperlink r:id="rId35" w:history="1">
         <w:r>
           <w:rPr>
             <w:rStyle w:val="Hyperlink"/>
@@ -15553,7 +15683,7 @@
         </w:rPr>
         <w:t xml:space="preserve"> </w:t>
       </w:r>
-      <w:hyperlink r:id="rId33" w:history="1">
+      <w:hyperlink r:id="rId36" w:history="1">
         <w:r>
           <w:rPr>
             <w:rStyle w:val="Hyperlink"/>
@@ -15580,7 +15710,7 @@
       <w:bookmarkEnd w:id="40"/>
     </w:p>
     <w:sectPr>
-      <w:headerReference w:type="default" r:id="rId34"/>
+      <w:headerReference w:type="default" r:id="rId37"/>
       <w:pgSz w:w="12240" w:h="15840" w:code="1"/>
       <w:pgMar w:top="1304" w:right="1134" w:bottom="1304" w:left="1701" w:header="1134" w:footer="1134" w:gutter="0"/>
       <w:pgNumType w:start="1"/>
@@ -15896,7 +16026,7 @@
       <w:rPr>
         <w:noProof/>
       </w:rPr>
-      <w:t>Abstract</w:t>
+      <w:t>Appendix</w:t>
     </w:r>
     <w:r>
       <w:fldChar w:fldCharType="end"/>
@@ -20491,7 +20621,7 @@
         <c:manualLayout>
           <c:xMode val="edge"/>
           <c:yMode val="edge"/>
-          <c:x val="0.34895002958092708"/>
+          <c:x val="0.34895002958092719"/>
           <c:y val="3.1697386231586785E-2"/>
         </c:manualLayout>
       </c:layout>
@@ -20528,7 +20658,7 @@
               <c:layout>
                 <c:manualLayout>
                   <c:x val="6.6145833333333334E-3"/>
-                  <c:y val="3.5277777777777942E-2"/>
+                  <c:y val="3.527777777777797E-2"/>
                 </c:manualLayout>
               </c:layout>
               <c:tx>
@@ -20555,7 +20685,7 @@
               <c:idx val="10"/>
               <c:layout>
                 <c:manualLayout>
-                  <c:x val="2.2048611111109596E-3"/>
+                  <c:x val="2.2048611111109605E-3"/>
                   <c:y val="1.9598765432098767E-2"/>
                 </c:manualLayout>
               </c:layout>
@@ -20688,11 +20818,11 @@
           </c:extLst>
         </c:ser>
         <c:marker val="1"/>
-        <c:axId val="80574720"/>
-        <c:axId val="90836992"/>
+        <c:axId val="92371968"/>
+        <c:axId val="99476992"/>
       </c:lineChart>
       <c:catAx>
-        <c:axId val="80574720"/>
+        <c:axId val="92371968"/>
         <c:scaling>
           <c:orientation val="minMax"/>
         </c:scaling>
@@ -20797,14 +20927,14 @@
             <a:endParaRPr lang="en-US"/>
           </a:p>
         </c:txPr>
-        <c:crossAx val="90836992"/>
+        <c:crossAx val="99476992"/>
         <c:crosses val="autoZero"/>
         <c:auto val="1"/>
         <c:lblAlgn val="ctr"/>
         <c:lblOffset val="100"/>
       </c:catAx>
       <c:valAx>
-        <c:axId val="90836992"/>
+        <c:axId val="99476992"/>
         <c:scaling>
           <c:orientation val="minMax"/>
         </c:scaling>
@@ -20854,7 +20984,7 @@
             <c:manualLayout>
               <c:xMode val="edge"/>
               <c:yMode val="edge"/>
-              <c:x val="2.2222222222222289E-2"/>
+              <c:x val="2.2222222222222292E-2"/>
               <c:y val="0.46957932341790631"/>
             </c:manualLayout>
           </c:layout>
@@ -20899,7 +21029,7 @@
             <a:endParaRPr lang="en-US"/>
           </a:p>
         </c:txPr>
-        <c:crossAx val="80574720"/>
+        <c:crossAx val="92371968"/>
         <c:crosses val="autoZero"/>
         <c:crossBetween val="between"/>
       </c:valAx>
@@ -21236,7 +21366,7 @@
 </file>
 
 <file path=customXml/itemProps1.xml><?xml version="1.0" encoding="utf-8"?>
-<ds:datastoreItem xmlns:ds="http://schemas.openxmlformats.org/officeDocument/2006/customXml" ds:itemID="{7250E24D-0E81-4CF1-A4DC-16B87D270A3D}">
+<ds:datastoreItem xmlns:ds="http://schemas.openxmlformats.org/officeDocument/2006/customXml" ds:itemID="{E8CDD27C-4041-40E8-8B99-3C7D2B39D550}">
   <ds:schemaRefs>
     <ds:schemaRef ds:uri="http://schemas.openxmlformats.org/officeDocument/2006/bibliography"/>
   </ds:schemaRefs>

</xml_diff>

<commit_message>
added Michael's chapter on the App Development
</commit_message>
<xml_diff>
--- a/BananaCo_report/BananaCo_report.docx
+++ b/BananaCo_report/BananaCo_report.docx
@@ -54,7 +54,7 @@
             <v:stroke joinstyle="miter"/>
             <v:path gradientshapeok="t" o:connecttype="rect"/>
           </v:shapetype>
-          <v:shape id="_x0000_s1052" type="#_x0000_t202" style="width:261.35pt;height:62.2pt;mso-position-horizontal-relative:char;mso-position-vertical-relative:line" stroked="f">
+          <v:shape id="_x0000_s1055" type="#_x0000_t202" style="width:261.35pt;height:62.2pt;mso-position-horizontal-relative:char;mso-position-vertical-relative:line" stroked="f">
             <v:textbox>
               <w:txbxContent>
                 <w:p>
@@ -8375,7 +8375,7 @@
                     <a:blip r:embed="rId10" cstate="print">
                       <a:extLst>
                         <a:ext uri="{28A0092B-C50C-407E-A947-70E740481C1C}">
-                          <a14:useLocalDpi xmlns:a14="http://schemas.microsoft.com/office/drawing/2010/main" xmlns:wps="http://schemas.microsoft.com/office/word/2010/wordprocessingShape" xmlns:wpi="http://schemas.microsoft.com/office/word/2010/wordprocessingInk" xmlns:wpg="http://schemas.microsoft.com/office/word/2010/wordprocessingGroup" xmlns:w16se="http://schemas.microsoft.com/office/word/2015/wordml/symex" xmlns:w16cid="http://schemas.microsoft.com/office/word/2016/wordml/cid" xmlns:w15="http://schemas.microsoft.com/office/word/2012/wordml" xmlns:w14="http://schemas.microsoft.com/office/word/2010/wordml" xmlns:w="http://schemas.openxmlformats.org/wordprocessingml/2006/main" xmlns:w10="urn:schemas-microsoft-com:office:word" xmlns:wp14="http://schemas.microsoft.com/office/word/2010/wordprocessingDrawing" xmlns:v="urn:schemas-microsoft-com:vml" xmlns:o="urn:schemas-microsoft-com:office:office" xmlns:am3d="http://schemas.microsoft.com/office/drawing/2017/model3d" xmlns:aink="http://schemas.microsoft.com/office/drawing/2016/ink" xmlns:mc="http://schemas.openxmlformats.org/markup-compatibility/2006" xmlns:cx8="http://schemas.microsoft.com/office/drawing/2016/5/14/chartex" xmlns:cx7="http://schemas.microsoft.com/office/drawing/2016/5/13/chartex" xmlns:cx6="http://schemas.microsoft.com/office/drawing/2016/5/12/chartex" xmlns:cx5="http://schemas.microsoft.com/office/drawing/2016/5/11/chartex" xmlns:cx4="http://schemas.microsoft.com/office/drawing/2016/5/10/chartex" xmlns:cx3="http://schemas.microsoft.com/office/drawing/2016/5/9/chartex" xmlns:cx2="http://schemas.microsoft.com/office/drawing/2015/10/21/chartex" xmlns:cx1="http://schemas.microsoft.com/office/drawing/2015/9/8/chartex" xmlns:cx="http://schemas.microsoft.com/office/drawing/2014/chartex" xmlns:wpc="http://schemas.microsoft.com/office/word/2010/wordprocessingCanvas" xmlns="" val="0"/>
+                          <a14:useLocalDpi xmlns="" xmlns:wpc="http://schemas.microsoft.com/office/word/2010/wordprocessingCanvas" xmlns:cx="http://schemas.microsoft.com/office/drawing/2014/chartex" xmlns:cx1="http://schemas.microsoft.com/office/drawing/2015/9/8/chartex" xmlns:cx2="http://schemas.microsoft.com/office/drawing/2015/10/21/chartex" xmlns:cx3="http://schemas.microsoft.com/office/drawing/2016/5/9/chartex" xmlns:cx4="http://schemas.microsoft.com/office/drawing/2016/5/10/chartex" xmlns:cx5="http://schemas.microsoft.com/office/drawing/2016/5/11/chartex" xmlns:cx6="http://schemas.microsoft.com/office/drawing/2016/5/12/chartex" xmlns:cx7="http://schemas.microsoft.com/office/drawing/2016/5/13/chartex" xmlns:cx8="http://schemas.microsoft.com/office/drawing/2016/5/14/chartex" xmlns:mc="http://schemas.openxmlformats.org/markup-compatibility/2006" xmlns:aink="http://schemas.microsoft.com/office/drawing/2016/ink" xmlns:am3d="http://schemas.microsoft.com/office/drawing/2017/model3d" xmlns:o="urn:schemas-microsoft-com:office:office" xmlns:v="urn:schemas-microsoft-com:vml" xmlns:wp14="http://schemas.microsoft.com/office/word/2010/wordprocessingDrawing" xmlns:w10="urn:schemas-microsoft-com:office:word" xmlns:w="http://schemas.openxmlformats.org/wordprocessingml/2006/main" xmlns:w14="http://schemas.microsoft.com/office/word/2010/wordml" xmlns:w15="http://schemas.microsoft.com/office/word/2012/wordml" xmlns:w16cid="http://schemas.microsoft.com/office/word/2016/wordml/cid" xmlns:w16se="http://schemas.microsoft.com/office/word/2015/wordml/symex" xmlns:wpg="http://schemas.microsoft.com/office/word/2010/wordprocessingGroup" xmlns:wpi="http://schemas.microsoft.com/office/word/2010/wordprocessingInk" xmlns:wps="http://schemas.microsoft.com/office/word/2010/wordprocessingShape" xmlns:a14="http://schemas.microsoft.com/office/drawing/2010/main" val="0"/>
                         </a:ext>
                       </a:extLst>
                     </a:blip>
@@ -8550,7 +8550,7 @@
                     <a:blip r:embed="rId11" cstate="print">
                       <a:extLst>
                         <a:ext uri="{28A0092B-C50C-407E-A947-70E740481C1C}">
-                          <a14:useLocalDpi xmlns:a14="http://schemas.microsoft.com/office/drawing/2010/main" xmlns:wps="http://schemas.microsoft.com/office/word/2010/wordprocessingShape" xmlns:wpi="http://schemas.microsoft.com/office/word/2010/wordprocessingInk" xmlns:wpg="http://schemas.microsoft.com/office/word/2010/wordprocessingGroup" xmlns:w16se="http://schemas.microsoft.com/office/word/2015/wordml/symex" xmlns:w16cid="http://schemas.microsoft.com/office/word/2016/wordml/cid" xmlns:w15="http://schemas.microsoft.com/office/word/2012/wordml" xmlns:w14="http://schemas.microsoft.com/office/word/2010/wordml" xmlns:w="http://schemas.openxmlformats.org/wordprocessingml/2006/main" xmlns:w10="urn:schemas-microsoft-com:office:word" xmlns:wp14="http://schemas.microsoft.com/office/word/2010/wordprocessingDrawing" xmlns:v="urn:schemas-microsoft-com:vml" xmlns:o="urn:schemas-microsoft-com:office:office" xmlns:am3d="http://schemas.microsoft.com/office/drawing/2017/model3d" xmlns:aink="http://schemas.microsoft.com/office/drawing/2016/ink" xmlns:mc="http://schemas.openxmlformats.org/markup-compatibility/2006" xmlns:cx8="http://schemas.microsoft.com/office/drawing/2016/5/14/chartex" xmlns:cx7="http://schemas.microsoft.com/office/drawing/2016/5/13/chartex" xmlns:cx6="http://schemas.microsoft.com/office/drawing/2016/5/12/chartex" xmlns:cx5="http://schemas.microsoft.com/office/drawing/2016/5/11/chartex" xmlns:cx4="http://schemas.microsoft.com/office/drawing/2016/5/10/chartex" xmlns:cx3="http://schemas.microsoft.com/office/drawing/2016/5/9/chartex" xmlns:cx2="http://schemas.microsoft.com/office/drawing/2015/10/21/chartex" xmlns:cx1="http://schemas.microsoft.com/office/drawing/2015/9/8/chartex" xmlns:cx="http://schemas.microsoft.com/office/drawing/2014/chartex" xmlns:wpc="http://schemas.microsoft.com/office/word/2010/wordprocessingCanvas" xmlns="" val="0"/>
+                          <a14:useLocalDpi xmlns="" xmlns:wpc="http://schemas.microsoft.com/office/word/2010/wordprocessingCanvas" xmlns:cx="http://schemas.microsoft.com/office/drawing/2014/chartex" xmlns:cx1="http://schemas.microsoft.com/office/drawing/2015/9/8/chartex" xmlns:cx2="http://schemas.microsoft.com/office/drawing/2015/10/21/chartex" xmlns:cx3="http://schemas.microsoft.com/office/drawing/2016/5/9/chartex" xmlns:cx4="http://schemas.microsoft.com/office/drawing/2016/5/10/chartex" xmlns:cx5="http://schemas.microsoft.com/office/drawing/2016/5/11/chartex" xmlns:cx6="http://schemas.microsoft.com/office/drawing/2016/5/12/chartex" xmlns:cx7="http://schemas.microsoft.com/office/drawing/2016/5/13/chartex" xmlns:cx8="http://schemas.microsoft.com/office/drawing/2016/5/14/chartex" xmlns:mc="http://schemas.openxmlformats.org/markup-compatibility/2006" xmlns:aink="http://schemas.microsoft.com/office/drawing/2016/ink" xmlns:am3d="http://schemas.microsoft.com/office/drawing/2017/model3d" xmlns:o="urn:schemas-microsoft-com:office:office" xmlns:v="urn:schemas-microsoft-com:vml" xmlns:wp14="http://schemas.microsoft.com/office/word/2010/wordprocessingDrawing" xmlns:w10="urn:schemas-microsoft-com:office:word" xmlns:w="http://schemas.openxmlformats.org/wordprocessingml/2006/main" xmlns:w14="http://schemas.microsoft.com/office/word/2010/wordml" xmlns:w15="http://schemas.microsoft.com/office/word/2012/wordml" xmlns:w16cid="http://schemas.microsoft.com/office/word/2016/wordml/cid" xmlns:w16se="http://schemas.microsoft.com/office/word/2015/wordml/symex" xmlns:wpg="http://schemas.microsoft.com/office/word/2010/wordprocessingGroup" xmlns:wpi="http://schemas.microsoft.com/office/word/2010/wordprocessingInk" xmlns:wps="http://schemas.microsoft.com/office/word/2010/wordprocessingShape" xmlns:a14="http://schemas.microsoft.com/office/drawing/2010/main" val="0"/>
                         </a:ext>
                       </a:extLst>
                     </a:blip>
@@ -8790,7 +8790,7 @@
                     <a:blip r:embed="rId12" cstate="print">
                       <a:extLst>
                         <a:ext uri="{28A0092B-C50C-407E-A947-70E740481C1C}">
-                          <a14:useLocalDpi xmlns:a14="http://schemas.microsoft.com/office/drawing/2010/main" xmlns:wps="http://schemas.microsoft.com/office/word/2010/wordprocessingShape" xmlns:wpi="http://schemas.microsoft.com/office/word/2010/wordprocessingInk" xmlns:wpg="http://schemas.microsoft.com/office/word/2010/wordprocessingGroup" xmlns:w16se="http://schemas.microsoft.com/office/word/2015/wordml/symex" xmlns:w16cid="http://schemas.microsoft.com/office/word/2016/wordml/cid" xmlns:w15="http://schemas.microsoft.com/office/word/2012/wordml" xmlns:w14="http://schemas.microsoft.com/office/word/2010/wordml" xmlns:w="http://schemas.openxmlformats.org/wordprocessingml/2006/main" xmlns:w10="urn:schemas-microsoft-com:office:word" xmlns:wp14="http://schemas.microsoft.com/office/word/2010/wordprocessingDrawing" xmlns:v="urn:schemas-microsoft-com:vml" xmlns:o="urn:schemas-microsoft-com:office:office" xmlns:am3d="http://schemas.microsoft.com/office/drawing/2017/model3d" xmlns:aink="http://schemas.microsoft.com/office/drawing/2016/ink" xmlns:mc="http://schemas.openxmlformats.org/markup-compatibility/2006" xmlns:cx8="http://schemas.microsoft.com/office/drawing/2016/5/14/chartex" xmlns:cx7="http://schemas.microsoft.com/office/drawing/2016/5/13/chartex" xmlns:cx6="http://schemas.microsoft.com/office/drawing/2016/5/12/chartex" xmlns:cx5="http://schemas.microsoft.com/office/drawing/2016/5/11/chartex" xmlns:cx4="http://schemas.microsoft.com/office/drawing/2016/5/10/chartex" xmlns:cx3="http://schemas.microsoft.com/office/drawing/2016/5/9/chartex" xmlns:cx2="http://schemas.microsoft.com/office/drawing/2015/10/21/chartex" xmlns:cx1="http://schemas.microsoft.com/office/drawing/2015/9/8/chartex" xmlns:cx="http://schemas.microsoft.com/office/drawing/2014/chartex" xmlns:wpc="http://schemas.microsoft.com/office/word/2010/wordprocessingCanvas" xmlns="" val="0"/>
+                          <a14:useLocalDpi xmlns="" xmlns:wpc="http://schemas.microsoft.com/office/word/2010/wordprocessingCanvas" xmlns:cx="http://schemas.microsoft.com/office/drawing/2014/chartex" xmlns:cx1="http://schemas.microsoft.com/office/drawing/2015/9/8/chartex" xmlns:cx2="http://schemas.microsoft.com/office/drawing/2015/10/21/chartex" xmlns:cx3="http://schemas.microsoft.com/office/drawing/2016/5/9/chartex" xmlns:cx4="http://schemas.microsoft.com/office/drawing/2016/5/10/chartex" xmlns:cx5="http://schemas.microsoft.com/office/drawing/2016/5/11/chartex" xmlns:cx6="http://schemas.microsoft.com/office/drawing/2016/5/12/chartex" xmlns:cx7="http://schemas.microsoft.com/office/drawing/2016/5/13/chartex" xmlns:cx8="http://schemas.microsoft.com/office/drawing/2016/5/14/chartex" xmlns:mc="http://schemas.openxmlformats.org/markup-compatibility/2006" xmlns:aink="http://schemas.microsoft.com/office/drawing/2016/ink" xmlns:am3d="http://schemas.microsoft.com/office/drawing/2017/model3d" xmlns:o="urn:schemas-microsoft-com:office:office" xmlns:v="urn:schemas-microsoft-com:vml" xmlns:wp14="http://schemas.microsoft.com/office/word/2010/wordprocessingDrawing" xmlns:w10="urn:schemas-microsoft-com:office:word" xmlns:w="http://schemas.openxmlformats.org/wordprocessingml/2006/main" xmlns:w14="http://schemas.microsoft.com/office/word/2010/wordml" xmlns:w15="http://schemas.microsoft.com/office/word/2012/wordml" xmlns:w16cid="http://schemas.microsoft.com/office/word/2016/wordml/cid" xmlns:w16se="http://schemas.microsoft.com/office/word/2015/wordml/symex" xmlns:wpg="http://schemas.microsoft.com/office/word/2010/wordprocessingGroup" xmlns:wpi="http://schemas.microsoft.com/office/word/2010/wordprocessingInk" xmlns:wps="http://schemas.microsoft.com/office/word/2010/wordprocessingShape" xmlns:a14="http://schemas.microsoft.com/office/drawing/2010/main" val="0"/>
                         </a:ext>
                       </a:extLst>
                     </a:blip>
@@ -9475,6 +9475,11 @@
       <w:r>
         <w:t xml:space="preserve">. </w:t>
       </w:r>
+    </w:p>
+    <w:p>
+      <w:pPr>
+        <w:jc w:val="both"/>
+      </w:pPr>
     </w:p>
     <w:p>
       <w:pPr>
@@ -9700,7 +9705,7 @@
                           <a:blip r:embed="rId15" cstate="print">
                             <a:extLst>
                               <a:ext uri="{28A0092B-C50C-407E-A947-70E740481C1C}">
-                                <a14:useLocalDpi xmlns:a14="http://schemas.microsoft.com/office/drawing/2010/main" xmlns:wps="http://schemas.microsoft.com/office/word/2010/wordprocessingShape" xmlns:wpi="http://schemas.microsoft.com/office/word/2010/wordprocessingInk" xmlns:wpg="http://schemas.microsoft.com/office/word/2010/wordprocessingGroup" xmlns:w16se="http://schemas.microsoft.com/office/word/2015/wordml/symex" xmlns:w16cid="http://schemas.microsoft.com/office/word/2016/wordml/cid" xmlns:w15="http://schemas.microsoft.com/office/word/2012/wordml" xmlns:w14="http://schemas.microsoft.com/office/word/2010/wordml" xmlns:w="http://schemas.openxmlformats.org/wordprocessingml/2006/main" xmlns:w10="urn:schemas-microsoft-com:office:word" xmlns:wp14="http://schemas.microsoft.com/office/word/2010/wordprocessingDrawing" xmlns:v="urn:schemas-microsoft-com:vml" xmlns:o="urn:schemas-microsoft-com:office:office" xmlns:am3d="http://schemas.microsoft.com/office/drawing/2017/model3d" xmlns:aink="http://schemas.microsoft.com/office/drawing/2016/ink" xmlns:mc="http://schemas.openxmlformats.org/markup-compatibility/2006" xmlns:cx8="http://schemas.microsoft.com/office/drawing/2016/5/14/chartex" xmlns:cx7="http://schemas.microsoft.com/office/drawing/2016/5/13/chartex" xmlns:cx6="http://schemas.microsoft.com/office/drawing/2016/5/12/chartex" xmlns:cx5="http://schemas.microsoft.com/office/drawing/2016/5/11/chartex" xmlns:cx4="http://schemas.microsoft.com/office/drawing/2016/5/10/chartex" xmlns:cx3="http://schemas.microsoft.com/office/drawing/2016/5/9/chartex" xmlns:cx2="http://schemas.microsoft.com/office/drawing/2015/10/21/chartex" xmlns:cx1="http://schemas.microsoft.com/office/drawing/2015/9/8/chartex" xmlns:cx="http://schemas.microsoft.com/office/drawing/2014/chartex" xmlns:wpc="http://schemas.microsoft.com/office/word/2010/wordprocessingCanvas" xmlns="" val="0"/>
+                                <a14:useLocalDpi xmlns="" xmlns:wpc="http://schemas.microsoft.com/office/word/2010/wordprocessingCanvas" xmlns:cx="http://schemas.microsoft.com/office/drawing/2014/chartex" xmlns:cx1="http://schemas.microsoft.com/office/drawing/2015/9/8/chartex" xmlns:cx2="http://schemas.microsoft.com/office/drawing/2015/10/21/chartex" xmlns:cx3="http://schemas.microsoft.com/office/drawing/2016/5/9/chartex" xmlns:cx4="http://schemas.microsoft.com/office/drawing/2016/5/10/chartex" xmlns:cx5="http://schemas.microsoft.com/office/drawing/2016/5/11/chartex" xmlns:cx6="http://schemas.microsoft.com/office/drawing/2016/5/12/chartex" xmlns:cx7="http://schemas.microsoft.com/office/drawing/2016/5/13/chartex" xmlns:cx8="http://schemas.microsoft.com/office/drawing/2016/5/14/chartex" xmlns:mc="http://schemas.openxmlformats.org/markup-compatibility/2006" xmlns:aink="http://schemas.microsoft.com/office/drawing/2016/ink" xmlns:am3d="http://schemas.microsoft.com/office/drawing/2017/model3d" xmlns:o="urn:schemas-microsoft-com:office:office" xmlns:v="urn:schemas-microsoft-com:vml" xmlns:wp14="http://schemas.microsoft.com/office/word/2010/wordprocessingDrawing" xmlns:w10="urn:schemas-microsoft-com:office:word" xmlns:w="http://schemas.openxmlformats.org/wordprocessingml/2006/main" xmlns:w14="http://schemas.microsoft.com/office/word/2010/wordml" xmlns:w15="http://schemas.microsoft.com/office/word/2012/wordml" xmlns:w16cid="http://schemas.microsoft.com/office/word/2016/wordml/cid" xmlns:w16se="http://schemas.microsoft.com/office/word/2015/wordml/symex" xmlns:wpg="http://schemas.microsoft.com/office/word/2010/wordprocessingGroup" xmlns:wpi="http://schemas.microsoft.com/office/word/2010/wordprocessingInk" xmlns:wps="http://schemas.microsoft.com/office/word/2010/wordprocessingShape" xmlns:a14="http://schemas.microsoft.com/office/drawing/2010/main" val="0"/>
                               </a:ext>
                             </a:extLst>
                           </a:blip>
@@ -9721,7 +9726,7 @@
                           </a:ln>
                           <a:extLst>
                             <a:ext uri="{53640926-AAD7-44D8-BBD7-CCE9431645EC}">
-                              <a14:shadowObscured xmlns:a14="http://schemas.microsoft.com/office/drawing/2010/main" xmlns:wps="http://schemas.microsoft.com/office/word/2010/wordprocessingShape" xmlns:wpi="http://schemas.microsoft.com/office/word/2010/wordprocessingInk" xmlns:wpg="http://schemas.microsoft.com/office/word/2010/wordprocessingGroup" xmlns:w16se="http://schemas.microsoft.com/office/word/2015/wordml/symex" xmlns:w16cid="http://schemas.microsoft.com/office/word/2016/wordml/cid" xmlns:w15="http://schemas.microsoft.com/office/word/2012/wordml" xmlns:w14="http://schemas.microsoft.com/office/word/2010/wordml" xmlns:w="http://schemas.openxmlformats.org/wordprocessingml/2006/main" xmlns:w10="urn:schemas-microsoft-com:office:word" xmlns:wp14="http://schemas.microsoft.com/office/word/2010/wordprocessingDrawing" xmlns:v="urn:schemas-microsoft-com:vml" xmlns:o="urn:schemas-microsoft-com:office:office" xmlns:am3d="http://schemas.microsoft.com/office/drawing/2017/model3d" xmlns:aink="http://schemas.microsoft.com/office/drawing/2016/ink" xmlns:mc="http://schemas.openxmlformats.org/markup-compatibility/2006" xmlns:cx8="http://schemas.microsoft.com/office/drawing/2016/5/14/chartex" xmlns:cx7="http://schemas.microsoft.com/office/drawing/2016/5/13/chartex" xmlns:cx6="http://schemas.microsoft.com/office/drawing/2016/5/12/chartex" xmlns:cx5="http://schemas.microsoft.com/office/drawing/2016/5/11/chartex" xmlns:cx4="http://schemas.microsoft.com/office/drawing/2016/5/10/chartex" xmlns:cx3="http://schemas.microsoft.com/office/drawing/2016/5/9/chartex" xmlns:cx2="http://schemas.microsoft.com/office/drawing/2015/10/21/chartex" xmlns:cx1="http://schemas.microsoft.com/office/drawing/2015/9/8/chartex" xmlns:cx="http://schemas.microsoft.com/office/drawing/2014/chartex" xmlns:wpc="http://schemas.microsoft.com/office/word/2010/wordprocessingCanvas" xmlns=""/>
+                              <a14:shadowObscured xmlns="" xmlns:wpc="http://schemas.microsoft.com/office/word/2010/wordprocessingCanvas" xmlns:cx="http://schemas.microsoft.com/office/drawing/2014/chartex" xmlns:cx1="http://schemas.microsoft.com/office/drawing/2015/9/8/chartex" xmlns:cx2="http://schemas.microsoft.com/office/drawing/2015/10/21/chartex" xmlns:cx3="http://schemas.microsoft.com/office/drawing/2016/5/9/chartex" xmlns:cx4="http://schemas.microsoft.com/office/drawing/2016/5/10/chartex" xmlns:cx5="http://schemas.microsoft.com/office/drawing/2016/5/11/chartex" xmlns:cx6="http://schemas.microsoft.com/office/drawing/2016/5/12/chartex" xmlns:cx7="http://schemas.microsoft.com/office/drawing/2016/5/13/chartex" xmlns:cx8="http://schemas.microsoft.com/office/drawing/2016/5/14/chartex" xmlns:mc="http://schemas.openxmlformats.org/markup-compatibility/2006" xmlns:aink="http://schemas.microsoft.com/office/drawing/2016/ink" xmlns:am3d="http://schemas.microsoft.com/office/drawing/2017/model3d" xmlns:o="urn:schemas-microsoft-com:office:office" xmlns:v="urn:schemas-microsoft-com:vml" xmlns:wp14="http://schemas.microsoft.com/office/word/2010/wordprocessingDrawing" xmlns:w10="urn:schemas-microsoft-com:office:word" xmlns:w="http://schemas.openxmlformats.org/wordprocessingml/2006/main" xmlns:w14="http://schemas.microsoft.com/office/word/2010/wordml" xmlns:w15="http://schemas.microsoft.com/office/word/2012/wordml" xmlns:w16cid="http://schemas.microsoft.com/office/word/2016/wordml/cid" xmlns:w16se="http://schemas.microsoft.com/office/word/2015/wordml/symex" xmlns:wpg="http://schemas.microsoft.com/office/word/2010/wordprocessingGroup" xmlns:wpi="http://schemas.microsoft.com/office/word/2010/wordprocessingInk" xmlns:wps="http://schemas.microsoft.com/office/word/2010/wordprocessingShape" xmlns:a14="http://schemas.microsoft.com/office/drawing/2010/main"/>
                             </a:ext>
                           </a:extLst>
                         </pic:spPr>
@@ -9767,7 +9772,7 @@
                           <a:blip r:embed="rId16" cstate="print">
                             <a:extLst>
                               <a:ext uri="{28A0092B-C50C-407E-A947-70E740481C1C}">
-                                <a14:useLocalDpi xmlns:a14="http://schemas.microsoft.com/office/drawing/2010/main" xmlns:wps="http://schemas.microsoft.com/office/word/2010/wordprocessingShape" xmlns:wpi="http://schemas.microsoft.com/office/word/2010/wordprocessingInk" xmlns:wpg="http://schemas.microsoft.com/office/word/2010/wordprocessingGroup" xmlns:w16se="http://schemas.microsoft.com/office/word/2015/wordml/symex" xmlns:w16cid="http://schemas.microsoft.com/office/word/2016/wordml/cid" xmlns:w15="http://schemas.microsoft.com/office/word/2012/wordml" xmlns:w14="http://schemas.microsoft.com/office/word/2010/wordml" xmlns:w="http://schemas.openxmlformats.org/wordprocessingml/2006/main" xmlns:w10="urn:schemas-microsoft-com:office:word" xmlns:wp14="http://schemas.microsoft.com/office/word/2010/wordprocessingDrawing" xmlns:v="urn:schemas-microsoft-com:vml" xmlns:o="urn:schemas-microsoft-com:office:office" xmlns:am3d="http://schemas.microsoft.com/office/drawing/2017/model3d" xmlns:aink="http://schemas.microsoft.com/office/drawing/2016/ink" xmlns:mc="http://schemas.openxmlformats.org/markup-compatibility/2006" xmlns:cx8="http://schemas.microsoft.com/office/drawing/2016/5/14/chartex" xmlns:cx7="http://schemas.microsoft.com/office/drawing/2016/5/13/chartex" xmlns:cx6="http://schemas.microsoft.com/office/drawing/2016/5/12/chartex" xmlns:cx5="http://schemas.microsoft.com/office/drawing/2016/5/11/chartex" xmlns:cx4="http://schemas.microsoft.com/office/drawing/2016/5/10/chartex" xmlns:cx3="http://schemas.microsoft.com/office/drawing/2016/5/9/chartex" xmlns:cx2="http://schemas.microsoft.com/office/drawing/2015/10/21/chartex" xmlns:cx1="http://schemas.microsoft.com/office/drawing/2015/9/8/chartex" xmlns:cx="http://schemas.microsoft.com/office/drawing/2014/chartex" xmlns:wpc="http://schemas.microsoft.com/office/word/2010/wordprocessingCanvas" xmlns="" val="0"/>
+                                <a14:useLocalDpi xmlns="" xmlns:wpc="http://schemas.microsoft.com/office/word/2010/wordprocessingCanvas" xmlns:cx="http://schemas.microsoft.com/office/drawing/2014/chartex" xmlns:cx1="http://schemas.microsoft.com/office/drawing/2015/9/8/chartex" xmlns:cx2="http://schemas.microsoft.com/office/drawing/2015/10/21/chartex" xmlns:cx3="http://schemas.microsoft.com/office/drawing/2016/5/9/chartex" xmlns:cx4="http://schemas.microsoft.com/office/drawing/2016/5/10/chartex" xmlns:cx5="http://schemas.microsoft.com/office/drawing/2016/5/11/chartex" xmlns:cx6="http://schemas.microsoft.com/office/drawing/2016/5/12/chartex" xmlns:cx7="http://schemas.microsoft.com/office/drawing/2016/5/13/chartex" xmlns:cx8="http://schemas.microsoft.com/office/drawing/2016/5/14/chartex" xmlns:mc="http://schemas.openxmlformats.org/markup-compatibility/2006" xmlns:aink="http://schemas.microsoft.com/office/drawing/2016/ink" xmlns:am3d="http://schemas.microsoft.com/office/drawing/2017/model3d" xmlns:o="urn:schemas-microsoft-com:office:office" xmlns:v="urn:schemas-microsoft-com:vml" xmlns:wp14="http://schemas.microsoft.com/office/word/2010/wordprocessingDrawing" xmlns:w10="urn:schemas-microsoft-com:office:word" xmlns:w="http://schemas.openxmlformats.org/wordprocessingml/2006/main" xmlns:w14="http://schemas.microsoft.com/office/word/2010/wordml" xmlns:w15="http://schemas.microsoft.com/office/word/2012/wordml" xmlns:w16cid="http://schemas.microsoft.com/office/word/2016/wordml/cid" xmlns:w16se="http://schemas.microsoft.com/office/word/2015/wordml/symex" xmlns:wpg="http://schemas.microsoft.com/office/word/2010/wordprocessingGroup" xmlns:wpi="http://schemas.microsoft.com/office/word/2010/wordprocessingInk" xmlns:wps="http://schemas.microsoft.com/office/word/2010/wordprocessingShape" xmlns:a14="http://schemas.microsoft.com/office/drawing/2010/main" val="0"/>
                               </a:ext>
                             </a:extLst>
                           </a:blip>
@@ -9832,7 +9837,7 @@
                           <a:blip r:embed="rId17" cstate="print">
                             <a:extLst>
                               <a:ext uri="{28A0092B-C50C-407E-A947-70E740481C1C}">
-                                <a14:useLocalDpi xmlns:a14="http://schemas.microsoft.com/office/drawing/2010/main" xmlns:wps="http://schemas.microsoft.com/office/word/2010/wordprocessingShape" xmlns:wpi="http://schemas.microsoft.com/office/word/2010/wordprocessingInk" xmlns:wpg="http://schemas.microsoft.com/office/word/2010/wordprocessingGroup" xmlns:w16se="http://schemas.microsoft.com/office/word/2015/wordml/symex" xmlns:w16cid="http://schemas.microsoft.com/office/word/2016/wordml/cid" xmlns:w15="http://schemas.microsoft.com/office/word/2012/wordml" xmlns:w14="http://schemas.microsoft.com/office/word/2010/wordml" xmlns:w="http://schemas.openxmlformats.org/wordprocessingml/2006/main" xmlns:w10="urn:schemas-microsoft-com:office:word" xmlns:wp14="http://schemas.microsoft.com/office/word/2010/wordprocessingDrawing" xmlns:v="urn:schemas-microsoft-com:vml" xmlns:o="urn:schemas-microsoft-com:office:office" xmlns:am3d="http://schemas.microsoft.com/office/drawing/2017/model3d" xmlns:aink="http://schemas.microsoft.com/office/drawing/2016/ink" xmlns:mc="http://schemas.openxmlformats.org/markup-compatibility/2006" xmlns:cx8="http://schemas.microsoft.com/office/drawing/2016/5/14/chartex" xmlns:cx7="http://schemas.microsoft.com/office/drawing/2016/5/13/chartex" xmlns:cx6="http://schemas.microsoft.com/office/drawing/2016/5/12/chartex" xmlns:cx5="http://schemas.microsoft.com/office/drawing/2016/5/11/chartex" xmlns:cx4="http://schemas.microsoft.com/office/drawing/2016/5/10/chartex" xmlns:cx3="http://schemas.microsoft.com/office/drawing/2016/5/9/chartex" xmlns:cx2="http://schemas.microsoft.com/office/drawing/2015/10/21/chartex" xmlns:cx1="http://schemas.microsoft.com/office/drawing/2015/9/8/chartex" xmlns:cx="http://schemas.microsoft.com/office/drawing/2014/chartex" xmlns:wpc="http://schemas.microsoft.com/office/word/2010/wordprocessingCanvas" xmlns="" val="0"/>
+                                <a14:useLocalDpi xmlns="" xmlns:wpc="http://schemas.microsoft.com/office/word/2010/wordprocessingCanvas" xmlns:cx="http://schemas.microsoft.com/office/drawing/2014/chartex" xmlns:cx1="http://schemas.microsoft.com/office/drawing/2015/9/8/chartex" xmlns:cx2="http://schemas.microsoft.com/office/drawing/2015/10/21/chartex" xmlns:cx3="http://schemas.microsoft.com/office/drawing/2016/5/9/chartex" xmlns:cx4="http://schemas.microsoft.com/office/drawing/2016/5/10/chartex" xmlns:cx5="http://schemas.microsoft.com/office/drawing/2016/5/11/chartex" xmlns:cx6="http://schemas.microsoft.com/office/drawing/2016/5/12/chartex" xmlns:cx7="http://schemas.microsoft.com/office/drawing/2016/5/13/chartex" xmlns:cx8="http://schemas.microsoft.com/office/drawing/2016/5/14/chartex" xmlns:mc="http://schemas.openxmlformats.org/markup-compatibility/2006" xmlns:aink="http://schemas.microsoft.com/office/drawing/2016/ink" xmlns:am3d="http://schemas.microsoft.com/office/drawing/2017/model3d" xmlns:o="urn:schemas-microsoft-com:office:office" xmlns:v="urn:schemas-microsoft-com:vml" xmlns:wp14="http://schemas.microsoft.com/office/word/2010/wordprocessingDrawing" xmlns:w10="urn:schemas-microsoft-com:office:word" xmlns:w="http://schemas.openxmlformats.org/wordprocessingml/2006/main" xmlns:w14="http://schemas.microsoft.com/office/word/2010/wordml" xmlns:w15="http://schemas.microsoft.com/office/word/2012/wordml" xmlns:w16cid="http://schemas.microsoft.com/office/word/2016/wordml/cid" xmlns:w16se="http://schemas.microsoft.com/office/word/2015/wordml/symex" xmlns:wpg="http://schemas.microsoft.com/office/word/2010/wordprocessingGroup" xmlns:wpi="http://schemas.microsoft.com/office/word/2010/wordprocessingInk" xmlns:wps="http://schemas.microsoft.com/office/word/2010/wordprocessingShape" xmlns:a14="http://schemas.microsoft.com/office/drawing/2010/main" val="0"/>
                               </a:ext>
                             </a:extLst>
                           </a:blip>
@@ -10190,7 +10195,7 @@
                           <a:blip r:embed="rId18" cstate="print">
                             <a:extLst>
                               <a:ext uri="{28A0092B-C50C-407E-A947-70E740481C1C}">
-                                <a14:useLocalDpi xmlns:a14="http://schemas.microsoft.com/office/drawing/2010/main" xmlns:wps="http://schemas.microsoft.com/office/word/2010/wordprocessingShape" xmlns:wpi="http://schemas.microsoft.com/office/word/2010/wordprocessingInk" xmlns:wpg="http://schemas.microsoft.com/office/word/2010/wordprocessingGroup" xmlns:w16se="http://schemas.microsoft.com/office/word/2015/wordml/symex" xmlns:w16cid="http://schemas.microsoft.com/office/word/2016/wordml/cid" xmlns:w15="http://schemas.microsoft.com/office/word/2012/wordml" xmlns:w14="http://schemas.microsoft.com/office/word/2010/wordml" xmlns:w="http://schemas.openxmlformats.org/wordprocessingml/2006/main" xmlns:w10="urn:schemas-microsoft-com:office:word" xmlns:wp14="http://schemas.microsoft.com/office/word/2010/wordprocessingDrawing" xmlns:v="urn:schemas-microsoft-com:vml" xmlns:o="urn:schemas-microsoft-com:office:office" xmlns:am3d="http://schemas.microsoft.com/office/drawing/2017/model3d" xmlns:aink="http://schemas.microsoft.com/office/drawing/2016/ink" xmlns:mc="http://schemas.openxmlformats.org/markup-compatibility/2006" xmlns:cx8="http://schemas.microsoft.com/office/drawing/2016/5/14/chartex" xmlns:cx7="http://schemas.microsoft.com/office/drawing/2016/5/13/chartex" xmlns:cx6="http://schemas.microsoft.com/office/drawing/2016/5/12/chartex" xmlns:cx5="http://schemas.microsoft.com/office/drawing/2016/5/11/chartex" xmlns:cx4="http://schemas.microsoft.com/office/drawing/2016/5/10/chartex" xmlns:cx3="http://schemas.microsoft.com/office/drawing/2016/5/9/chartex" xmlns:cx2="http://schemas.microsoft.com/office/drawing/2015/10/21/chartex" xmlns:cx1="http://schemas.microsoft.com/office/drawing/2015/9/8/chartex" xmlns:cx="http://schemas.microsoft.com/office/drawing/2014/chartex" xmlns:wpc="http://schemas.microsoft.com/office/word/2010/wordprocessingCanvas" xmlns="" val="0"/>
+                                <a14:useLocalDpi xmlns="" xmlns:wpc="http://schemas.microsoft.com/office/word/2010/wordprocessingCanvas" xmlns:cx="http://schemas.microsoft.com/office/drawing/2014/chartex" xmlns:cx1="http://schemas.microsoft.com/office/drawing/2015/9/8/chartex" xmlns:cx2="http://schemas.microsoft.com/office/drawing/2015/10/21/chartex" xmlns:cx3="http://schemas.microsoft.com/office/drawing/2016/5/9/chartex" xmlns:cx4="http://schemas.microsoft.com/office/drawing/2016/5/10/chartex" xmlns:cx5="http://schemas.microsoft.com/office/drawing/2016/5/11/chartex" xmlns:cx6="http://schemas.microsoft.com/office/drawing/2016/5/12/chartex" xmlns:cx7="http://schemas.microsoft.com/office/drawing/2016/5/13/chartex" xmlns:cx8="http://schemas.microsoft.com/office/drawing/2016/5/14/chartex" xmlns:mc="http://schemas.openxmlformats.org/markup-compatibility/2006" xmlns:aink="http://schemas.microsoft.com/office/drawing/2016/ink" xmlns:am3d="http://schemas.microsoft.com/office/drawing/2017/model3d" xmlns:o="urn:schemas-microsoft-com:office:office" xmlns:v="urn:schemas-microsoft-com:vml" xmlns:wp14="http://schemas.microsoft.com/office/word/2010/wordprocessingDrawing" xmlns:w10="urn:schemas-microsoft-com:office:word" xmlns:w="http://schemas.openxmlformats.org/wordprocessingml/2006/main" xmlns:w14="http://schemas.microsoft.com/office/word/2010/wordml" xmlns:w15="http://schemas.microsoft.com/office/word/2012/wordml" xmlns:w16cid="http://schemas.microsoft.com/office/word/2016/wordml/cid" xmlns:w16se="http://schemas.microsoft.com/office/word/2015/wordml/symex" xmlns:wpg="http://schemas.microsoft.com/office/word/2010/wordprocessingGroup" xmlns:wpi="http://schemas.microsoft.com/office/word/2010/wordprocessingInk" xmlns:wps="http://schemas.microsoft.com/office/word/2010/wordprocessingShape" xmlns:a14="http://schemas.microsoft.com/office/drawing/2010/main" val="0"/>
                               </a:ext>
                             </a:extLst>
                           </a:blip>
@@ -10262,7 +10267,7 @@
                           <a:blip r:embed="rId19" cstate="print">
                             <a:extLst>
                               <a:ext uri="{28A0092B-C50C-407E-A947-70E740481C1C}">
-                                <a14:useLocalDpi xmlns:a14="http://schemas.microsoft.com/office/drawing/2010/main" xmlns:wps="http://schemas.microsoft.com/office/word/2010/wordprocessingShape" xmlns:wpi="http://schemas.microsoft.com/office/word/2010/wordprocessingInk" xmlns:wpg="http://schemas.microsoft.com/office/word/2010/wordprocessingGroup" xmlns:w16se="http://schemas.microsoft.com/office/word/2015/wordml/symex" xmlns:w16cid="http://schemas.microsoft.com/office/word/2016/wordml/cid" xmlns:w15="http://schemas.microsoft.com/office/word/2012/wordml" xmlns:w14="http://schemas.microsoft.com/office/word/2010/wordml" xmlns:w="http://schemas.openxmlformats.org/wordprocessingml/2006/main" xmlns:w10="urn:schemas-microsoft-com:office:word" xmlns:wp14="http://schemas.microsoft.com/office/word/2010/wordprocessingDrawing" xmlns:v="urn:schemas-microsoft-com:vml" xmlns:o="urn:schemas-microsoft-com:office:office" xmlns:am3d="http://schemas.microsoft.com/office/drawing/2017/model3d" xmlns:aink="http://schemas.microsoft.com/office/drawing/2016/ink" xmlns:mc="http://schemas.openxmlformats.org/markup-compatibility/2006" xmlns:cx8="http://schemas.microsoft.com/office/drawing/2016/5/14/chartex" xmlns:cx7="http://schemas.microsoft.com/office/drawing/2016/5/13/chartex" xmlns:cx6="http://schemas.microsoft.com/office/drawing/2016/5/12/chartex" xmlns:cx5="http://schemas.microsoft.com/office/drawing/2016/5/11/chartex" xmlns:cx4="http://schemas.microsoft.com/office/drawing/2016/5/10/chartex" xmlns:cx3="http://schemas.microsoft.com/office/drawing/2016/5/9/chartex" xmlns:cx2="http://schemas.microsoft.com/office/drawing/2015/10/21/chartex" xmlns:cx1="http://schemas.microsoft.com/office/drawing/2015/9/8/chartex" xmlns:cx="http://schemas.microsoft.com/office/drawing/2014/chartex" xmlns:wpc="http://schemas.microsoft.com/office/word/2010/wordprocessingCanvas" xmlns="" val="0"/>
+                                <a14:useLocalDpi xmlns="" xmlns:wpc="http://schemas.microsoft.com/office/word/2010/wordprocessingCanvas" xmlns:cx="http://schemas.microsoft.com/office/drawing/2014/chartex" xmlns:cx1="http://schemas.microsoft.com/office/drawing/2015/9/8/chartex" xmlns:cx2="http://schemas.microsoft.com/office/drawing/2015/10/21/chartex" xmlns:cx3="http://schemas.microsoft.com/office/drawing/2016/5/9/chartex" xmlns:cx4="http://schemas.microsoft.com/office/drawing/2016/5/10/chartex" xmlns:cx5="http://schemas.microsoft.com/office/drawing/2016/5/11/chartex" xmlns:cx6="http://schemas.microsoft.com/office/drawing/2016/5/12/chartex" xmlns:cx7="http://schemas.microsoft.com/office/drawing/2016/5/13/chartex" xmlns:cx8="http://schemas.microsoft.com/office/drawing/2016/5/14/chartex" xmlns:mc="http://schemas.openxmlformats.org/markup-compatibility/2006" xmlns:aink="http://schemas.microsoft.com/office/drawing/2016/ink" xmlns:am3d="http://schemas.microsoft.com/office/drawing/2017/model3d" xmlns:o="urn:schemas-microsoft-com:office:office" xmlns:v="urn:schemas-microsoft-com:vml" xmlns:wp14="http://schemas.microsoft.com/office/word/2010/wordprocessingDrawing" xmlns:w10="urn:schemas-microsoft-com:office:word" xmlns:w="http://schemas.openxmlformats.org/wordprocessingml/2006/main" xmlns:w14="http://schemas.microsoft.com/office/word/2010/wordml" xmlns:w15="http://schemas.microsoft.com/office/word/2012/wordml" xmlns:w16cid="http://schemas.microsoft.com/office/word/2016/wordml/cid" xmlns:w16se="http://schemas.microsoft.com/office/word/2015/wordml/symex" xmlns:wpg="http://schemas.microsoft.com/office/word/2010/wordprocessingGroup" xmlns:wpi="http://schemas.microsoft.com/office/word/2010/wordprocessingInk" xmlns:wps="http://schemas.microsoft.com/office/word/2010/wordprocessingShape" xmlns:a14="http://schemas.microsoft.com/office/drawing/2010/main" val="0"/>
                               </a:ext>
                             </a:extLst>
                           </a:blip>
@@ -10334,7 +10339,7 @@
                           <a:blip r:embed="rId20" cstate="print">
                             <a:extLst>
                               <a:ext uri="{28A0092B-C50C-407E-A947-70E740481C1C}">
-                                <a14:useLocalDpi xmlns:a14="http://schemas.microsoft.com/office/drawing/2010/main" xmlns:wps="http://schemas.microsoft.com/office/word/2010/wordprocessingShape" xmlns:wpi="http://schemas.microsoft.com/office/word/2010/wordprocessingInk" xmlns:wpg="http://schemas.microsoft.com/office/word/2010/wordprocessingGroup" xmlns:w16se="http://schemas.microsoft.com/office/word/2015/wordml/symex" xmlns:w16cid="http://schemas.microsoft.com/office/word/2016/wordml/cid" xmlns:w15="http://schemas.microsoft.com/office/word/2012/wordml" xmlns:w14="http://schemas.microsoft.com/office/word/2010/wordml" xmlns:w="http://schemas.openxmlformats.org/wordprocessingml/2006/main" xmlns:w10="urn:schemas-microsoft-com:office:word" xmlns:wp14="http://schemas.microsoft.com/office/word/2010/wordprocessingDrawing" xmlns:v="urn:schemas-microsoft-com:vml" xmlns:o="urn:schemas-microsoft-com:office:office" xmlns:am3d="http://schemas.microsoft.com/office/drawing/2017/model3d" xmlns:aink="http://schemas.microsoft.com/office/drawing/2016/ink" xmlns:mc="http://schemas.openxmlformats.org/markup-compatibility/2006" xmlns:cx8="http://schemas.microsoft.com/office/drawing/2016/5/14/chartex" xmlns:cx7="http://schemas.microsoft.com/office/drawing/2016/5/13/chartex" xmlns:cx6="http://schemas.microsoft.com/office/drawing/2016/5/12/chartex" xmlns:cx5="http://schemas.microsoft.com/office/drawing/2016/5/11/chartex" xmlns:cx4="http://schemas.microsoft.com/office/drawing/2016/5/10/chartex" xmlns:cx3="http://schemas.microsoft.com/office/drawing/2016/5/9/chartex" xmlns:cx2="http://schemas.microsoft.com/office/drawing/2015/10/21/chartex" xmlns:cx1="http://schemas.microsoft.com/office/drawing/2015/9/8/chartex" xmlns:cx="http://schemas.microsoft.com/office/drawing/2014/chartex" xmlns:wpc="http://schemas.microsoft.com/office/word/2010/wordprocessingCanvas" xmlns="" val="0"/>
+                                <a14:useLocalDpi xmlns="" xmlns:wpc="http://schemas.microsoft.com/office/word/2010/wordprocessingCanvas" xmlns:cx="http://schemas.microsoft.com/office/drawing/2014/chartex" xmlns:cx1="http://schemas.microsoft.com/office/drawing/2015/9/8/chartex" xmlns:cx2="http://schemas.microsoft.com/office/drawing/2015/10/21/chartex" xmlns:cx3="http://schemas.microsoft.com/office/drawing/2016/5/9/chartex" xmlns:cx4="http://schemas.microsoft.com/office/drawing/2016/5/10/chartex" xmlns:cx5="http://schemas.microsoft.com/office/drawing/2016/5/11/chartex" xmlns:cx6="http://schemas.microsoft.com/office/drawing/2016/5/12/chartex" xmlns:cx7="http://schemas.microsoft.com/office/drawing/2016/5/13/chartex" xmlns:cx8="http://schemas.microsoft.com/office/drawing/2016/5/14/chartex" xmlns:mc="http://schemas.openxmlformats.org/markup-compatibility/2006" xmlns:aink="http://schemas.microsoft.com/office/drawing/2016/ink" xmlns:am3d="http://schemas.microsoft.com/office/drawing/2017/model3d" xmlns:o="urn:schemas-microsoft-com:office:office" xmlns:v="urn:schemas-microsoft-com:vml" xmlns:wp14="http://schemas.microsoft.com/office/word/2010/wordprocessingDrawing" xmlns:w10="urn:schemas-microsoft-com:office:word" xmlns:w="http://schemas.openxmlformats.org/wordprocessingml/2006/main" xmlns:w14="http://schemas.microsoft.com/office/word/2010/wordml" xmlns:w15="http://schemas.microsoft.com/office/word/2012/wordml" xmlns:w16cid="http://schemas.microsoft.com/office/word/2016/wordml/cid" xmlns:w16se="http://schemas.microsoft.com/office/word/2015/wordml/symex" xmlns:wpg="http://schemas.microsoft.com/office/word/2010/wordprocessingGroup" xmlns:wpi="http://schemas.microsoft.com/office/word/2010/wordprocessingInk" xmlns:wps="http://schemas.microsoft.com/office/word/2010/wordprocessingShape" xmlns:a14="http://schemas.microsoft.com/office/drawing/2010/main" val="0"/>
                               </a:ext>
                             </a:extLst>
                           </a:blip>
@@ -10409,7 +10414,7 @@
                           <a:blip r:embed="rId21" cstate="print">
                             <a:extLst>
                               <a:ext uri="{28A0092B-C50C-407E-A947-70E740481C1C}">
-                                <a14:useLocalDpi xmlns:a14="http://schemas.microsoft.com/office/drawing/2010/main" xmlns:wps="http://schemas.microsoft.com/office/word/2010/wordprocessingShape" xmlns:wpi="http://schemas.microsoft.com/office/word/2010/wordprocessingInk" xmlns:wpg="http://schemas.microsoft.com/office/word/2010/wordprocessingGroup" xmlns:w16se="http://schemas.microsoft.com/office/word/2015/wordml/symex" xmlns:w16cid="http://schemas.microsoft.com/office/word/2016/wordml/cid" xmlns:w15="http://schemas.microsoft.com/office/word/2012/wordml" xmlns:w14="http://schemas.microsoft.com/office/word/2010/wordml" xmlns:w="http://schemas.openxmlformats.org/wordprocessingml/2006/main" xmlns:w10="urn:schemas-microsoft-com:office:word" xmlns:wp14="http://schemas.microsoft.com/office/word/2010/wordprocessingDrawing" xmlns:v="urn:schemas-microsoft-com:vml" xmlns:o="urn:schemas-microsoft-com:office:office" xmlns:am3d="http://schemas.microsoft.com/office/drawing/2017/model3d" xmlns:aink="http://schemas.microsoft.com/office/drawing/2016/ink" xmlns:mc="http://schemas.openxmlformats.org/markup-compatibility/2006" xmlns:cx8="http://schemas.microsoft.com/office/drawing/2016/5/14/chartex" xmlns:cx7="http://schemas.microsoft.com/office/drawing/2016/5/13/chartex" xmlns:cx6="http://schemas.microsoft.com/office/drawing/2016/5/12/chartex" xmlns:cx5="http://schemas.microsoft.com/office/drawing/2016/5/11/chartex" xmlns:cx4="http://schemas.microsoft.com/office/drawing/2016/5/10/chartex" xmlns:cx3="http://schemas.microsoft.com/office/drawing/2016/5/9/chartex" xmlns:cx2="http://schemas.microsoft.com/office/drawing/2015/10/21/chartex" xmlns:cx1="http://schemas.microsoft.com/office/drawing/2015/9/8/chartex" xmlns:cx="http://schemas.microsoft.com/office/drawing/2014/chartex" xmlns:wpc="http://schemas.microsoft.com/office/word/2010/wordprocessingCanvas" xmlns="" val="0"/>
+                                <a14:useLocalDpi xmlns="" xmlns:wpc="http://schemas.microsoft.com/office/word/2010/wordprocessingCanvas" xmlns:cx="http://schemas.microsoft.com/office/drawing/2014/chartex" xmlns:cx1="http://schemas.microsoft.com/office/drawing/2015/9/8/chartex" xmlns:cx2="http://schemas.microsoft.com/office/drawing/2015/10/21/chartex" xmlns:cx3="http://schemas.microsoft.com/office/drawing/2016/5/9/chartex" xmlns:cx4="http://schemas.microsoft.com/office/drawing/2016/5/10/chartex" xmlns:cx5="http://schemas.microsoft.com/office/drawing/2016/5/11/chartex" xmlns:cx6="http://schemas.microsoft.com/office/drawing/2016/5/12/chartex" xmlns:cx7="http://schemas.microsoft.com/office/drawing/2016/5/13/chartex" xmlns:cx8="http://schemas.microsoft.com/office/drawing/2016/5/14/chartex" xmlns:mc="http://schemas.openxmlformats.org/markup-compatibility/2006" xmlns:aink="http://schemas.microsoft.com/office/drawing/2016/ink" xmlns:am3d="http://schemas.microsoft.com/office/drawing/2017/model3d" xmlns:o="urn:schemas-microsoft-com:office:office" xmlns:v="urn:schemas-microsoft-com:vml" xmlns:wp14="http://schemas.microsoft.com/office/word/2010/wordprocessingDrawing" xmlns:w10="urn:schemas-microsoft-com:office:word" xmlns:w="http://schemas.openxmlformats.org/wordprocessingml/2006/main" xmlns:w14="http://schemas.microsoft.com/office/word/2010/wordml" xmlns:w15="http://schemas.microsoft.com/office/word/2012/wordml" xmlns:w16cid="http://schemas.microsoft.com/office/word/2016/wordml/cid" xmlns:w16se="http://schemas.microsoft.com/office/word/2015/wordml/symex" xmlns:wpg="http://schemas.microsoft.com/office/word/2010/wordprocessingGroup" xmlns:wpi="http://schemas.microsoft.com/office/word/2010/wordprocessingInk" xmlns:wps="http://schemas.microsoft.com/office/word/2010/wordprocessingShape" xmlns:a14="http://schemas.microsoft.com/office/drawing/2010/main" val="0"/>
                               </a:ext>
                             </a:extLst>
                           </a:blip>
@@ -10490,7 +10495,7 @@
                           <a:blip r:embed="rId22" cstate="print">
                             <a:extLst>
                               <a:ext uri="{28A0092B-C50C-407E-A947-70E740481C1C}">
-                                <a14:useLocalDpi xmlns:a14="http://schemas.microsoft.com/office/drawing/2010/main" xmlns:wps="http://schemas.microsoft.com/office/word/2010/wordprocessingShape" xmlns:wpi="http://schemas.microsoft.com/office/word/2010/wordprocessingInk" xmlns:wpg="http://schemas.microsoft.com/office/word/2010/wordprocessingGroup" xmlns:w16se="http://schemas.microsoft.com/office/word/2015/wordml/symex" xmlns:w16cid="http://schemas.microsoft.com/office/word/2016/wordml/cid" xmlns:w15="http://schemas.microsoft.com/office/word/2012/wordml" xmlns:w14="http://schemas.microsoft.com/office/word/2010/wordml" xmlns:w="http://schemas.openxmlformats.org/wordprocessingml/2006/main" xmlns:w10="urn:schemas-microsoft-com:office:word" xmlns:wp14="http://schemas.microsoft.com/office/word/2010/wordprocessingDrawing" xmlns:v="urn:schemas-microsoft-com:vml" xmlns:o="urn:schemas-microsoft-com:office:office" xmlns:am3d="http://schemas.microsoft.com/office/drawing/2017/model3d" xmlns:aink="http://schemas.microsoft.com/office/drawing/2016/ink" xmlns:mc="http://schemas.openxmlformats.org/markup-compatibility/2006" xmlns:cx8="http://schemas.microsoft.com/office/drawing/2016/5/14/chartex" xmlns:cx7="http://schemas.microsoft.com/office/drawing/2016/5/13/chartex" xmlns:cx6="http://schemas.microsoft.com/office/drawing/2016/5/12/chartex" xmlns:cx5="http://schemas.microsoft.com/office/drawing/2016/5/11/chartex" xmlns:cx4="http://schemas.microsoft.com/office/drawing/2016/5/10/chartex" xmlns:cx3="http://schemas.microsoft.com/office/drawing/2016/5/9/chartex" xmlns:cx2="http://schemas.microsoft.com/office/drawing/2015/10/21/chartex" xmlns:cx1="http://schemas.microsoft.com/office/drawing/2015/9/8/chartex" xmlns:cx="http://schemas.microsoft.com/office/drawing/2014/chartex" xmlns:wpc="http://schemas.microsoft.com/office/word/2010/wordprocessingCanvas" xmlns="" val="0"/>
+                                <a14:useLocalDpi xmlns="" xmlns:wpc="http://schemas.microsoft.com/office/word/2010/wordprocessingCanvas" xmlns:cx="http://schemas.microsoft.com/office/drawing/2014/chartex" xmlns:cx1="http://schemas.microsoft.com/office/drawing/2015/9/8/chartex" xmlns:cx2="http://schemas.microsoft.com/office/drawing/2015/10/21/chartex" xmlns:cx3="http://schemas.microsoft.com/office/drawing/2016/5/9/chartex" xmlns:cx4="http://schemas.microsoft.com/office/drawing/2016/5/10/chartex" xmlns:cx5="http://schemas.microsoft.com/office/drawing/2016/5/11/chartex" xmlns:cx6="http://schemas.microsoft.com/office/drawing/2016/5/12/chartex" xmlns:cx7="http://schemas.microsoft.com/office/drawing/2016/5/13/chartex" xmlns:cx8="http://schemas.microsoft.com/office/drawing/2016/5/14/chartex" xmlns:mc="http://schemas.openxmlformats.org/markup-compatibility/2006" xmlns:aink="http://schemas.microsoft.com/office/drawing/2016/ink" xmlns:am3d="http://schemas.microsoft.com/office/drawing/2017/model3d" xmlns:o="urn:schemas-microsoft-com:office:office" xmlns:v="urn:schemas-microsoft-com:vml" xmlns:wp14="http://schemas.microsoft.com/office/word/2010/wordprocessingDrawing" xmlns:w10="urn:schemas-microsoft-com:office:word" xmlns:w="http://schemas.openxmlformats.org/wordprocessingml/2006/main" xmlns:w14="http://schemas.microsoft.com/office/word/2010/wordml" xmlns:w15="http://schemas.microsoft.com/office/word/2012/wordml" xmlns:w16cid="http://schemas.microsoft.com/office/word/2016/wordml/cid" xmlns:w16se="http://schemas.microsoft.com/office/word/2015/wordml/symex" xmlns:wpg="http://schemas.microsoft.com/office/word/2010/wordprocessingGroup" xmlns:wpi="http://schemas.microsoft.com/office/word/2010/wordprocessingInk" xmlns:wps="http://schemas.microsoft.com/office/word/2010/wordprocessingShape" xmlns:a14="http://schemas.microsoft.com/office/drawing/2010/main" val="0"/>
                               </a:ext>
                             </a:extLst>
                           </a:blip>
@@ -10562,7 +10567,7 @@
                           <a:blip r:embed="rId23" cstate="print">
                             <a:extLst>
                               <a:ext uri="{28A0092B-C50C-407E-A947-70E740481C1C}">
-                                <a14:useLocalDpi xmlns:a14="http://schemas.microsoft.com/office/drawing/2010/main" xmlns:wps="http://schemas.microsoft.com/office/word/2010/wordprocessingShape" xmlns:wpi="http://schemas.microsoft.com/office/word/2010/wordprocessingInk" xmlns:wpg="http://schemas.microsoft.com/office/word/2010/wordprocessingGroup" xmlns:w16se="http://schemas.microsoft.com/office/word/2015/wordml/symex" xmlns:w16cid="http://schemas.microsoft.com/office/word/2016/wordml/cid" xmlns:w15="http://schemas.microsoft.com/office/word/2012/wordml" xmlns:w14="http://schemas.microsoft.com/office/word/2010/wordml" xmlns:w="http://schemas.openxmlformats.org/wordprocessingml/2006/main" xmlns:w10="urn:schemas-microsoft-com:office:word" xmlns:wp14="http://schemas.microsoft.com/office/word/2010/wordprocessingDrawing" xmlns:v="urn:schemas-microsoft-com:vml" xmlns:o="urn:schemas-microsoft-com:office:office" xmlns:am3d="http://schemas.microsoft.com/office/drawing/2017/model3d" xmlns:aink="http://schemas.microsoft.com/office/drawing/2016/ink" xmlns:mc="http://schemas.openxmlformats.org/markup-compatibility/2006" xmlns:cx8="http://schemas.microsoft.com/office/drawing/2016/5/14/chartex" xmlns:cx7="http://schemas.microsoft.com/office/drawing/2016/5/13/chartex" xmlns:cx6="http://schemas.microsoft.com/office/drawing/2016/5/12/chartex" xmlns:cx5="http://schemas.microsoft.com/office/drawing/2016/5/11/chartex" xmlns:cx4="http://schemas.microsoft.com/office/drawing/2016/5/10/chartex" xmlns:cx3="http://schemas.microsoft.com/office/drawing/2016/5/9/chartex" xmlns:cx2="http://schemas.microsoft.com/office/drawing/2015/10/21/chartex" xmlns:cx1="http://schemas.microsoft.com/office/drawing/2015/9/8/chartex" xmlns:cx="http://schemas.microsoft.com/office/drawing/2014/chartex" xmlns:wpc="http://schemas.microsoft.com/office/word/2010/wordprocessingCanvas" xmlns="" val="0"/>
+                                <a14:useLocalDpi xmlns="" xmlns:wpc="http://schemas.microsoft.com/office/word/2010/wordprocessingCanvas" xmlns:cx="http://schemas.microsoft.com/office/drawing/2014/chartex" xmlns:cx1="http://schemas.microsoft.com/office/drawing/2015/9/8/chartex" xmlns:cx2="http://schemas.microsoft.com/office/drawing/2015/10/21/chartex" xmlns:cx3="http://schemas.microsoft.com/office/drawing/2016/5/9/chartex" xmlns:cx4="http://schemas.microsoft.com/office/drawing/2016/5/10/chartex" xmlns:cx5="http://schemas.microsoft.com/office/drawing/2016/5/11/chartex" xmlns:cx6="http://schemas.microsoft.com/office/drawing/2016/5/12/chartex" xmlns:cx7="http://schemas.microsoft.com/office/drawing/2016/5/13/chartex" xmlns:cx8="http://schemas.microsoft.com/office/drawing/2016/5/14/chartex" xmlns:mc="http://schemas.openxmlformats.org/markup-compatibility/2006" xmlns:aink="http://schemas.microsoft.com/office/drawing/2016/ink" xmlns:am3d="http://schemas.microsoft.com/office/drawing/2017/model3d" xmlns:o="urn:schemas-microsoft-com:office:office" xmlns:v="urn:schemas-microsoft-com:vml" xmlns:wp14="http://schemas.microsoft.com/office/word/2010/wordprocessingDrawing" xmlns:w10="urn:schemas-microsoft-com:office:word" xmlns:w="http://schemas.openxmlformats.org/wordprocessingml/2006/main" xmlns:w14="http://schemas.microsoft.com/office/word/2010/wordml" xmlns:w15="http://schemas.microsoft.com/office/word/2012/wordml" xmlns:w16cid="http://schemas.microsoft.com/office/word/2016/wordml/cid" xmlns:w16se="http://schemas.microsoft.com/office/word/2015/wordml/symex" xmlns:wpg="http://schemas.microsoft.com/office/word/2010/wordprocessingGroup" xmlns:wpi="http://schemas.microsoft.com/office/word/2010/wordprocessingInk" xmlns:wps="http://schemas.microsoft.com/office/word/2010/wordprocessingShape" xmlns:a14="http://schemas.microsoft.com/office/drawing/2010/main" val="0"/>
                               </a:ext>
                             </a:extLst>
                           </a:blip>
@@ -12092,7 +12097,7 @@
                           <a:blip r:embed="rId24" cstate="print">
                             <a:extLst>
                               <a:ext uri="{28A0092B-C50C-407E-A947-70E740481C1C}">
-                                <a14:useLocalDpi xmlns:a14="http://schemas.microsoft.com/office/drawing/2010/main" xmlns:wps="http://schemas.microsoft.com/office/word/2010/wordprocessingShape" xmlns:wpi="http://schemas.microsoft.com/office/word/2010/wordprocessingInk" xmlns:wpg="http://schemas.microsoft.com/office/word/2010/wordprocessingGroup" xmlns:w16se="http://schemas.microsoft.com/office/word/2015/wordml/symex" xmlns:w16cid="http://schemas.microsoft.com/office/word/2016/wordml/cid" xmlns:w15="http://schemas.microsoft.com/office/word/2012/wordml" xmlns:w14="http://schemas.microsoft.com/office/word/2010/wordml" xmlns:w="http://schemas.openxmlformats.org/wordprocessingml/2006/main" xmlns:w10="urn:schemas-microsoft-com:office:word" xmlns:wp14="http://schemas.microsoft.com/office/word/2010/wordprocessingDrawing" xmlns:v="urn:schemas-microsoft-com:vml" xmlns:o="urn:schemas-microsoft-com:office:office" xmlns:am3d="http://schemas.microsoft.com/office/drawing/2017/model3d" xmlns:aink="http://schemas.microsoft.com/office/drawing/2016/ink" xmlns:mc="http://schemas.openxmlformats.org/markup-compatibility/2006" xmlns:cx8="http://schemas.microsoft.com/office/drawing/2016/5/14/chartex" xmlns:cx7="http://schemas.microsoft.com/office/drawing/2016/5/13/chartex" xmlns:cx6="http://schemas.microsoft.com/office/drawing/2016/5/12/chartex" xmlns:cx5="http://schemas.microsoft.com/office/drawing/2016/5/11/chartex" xmlns:cx4="http://schemas.microsoft.com/office/drawing/2016/5/10/chartex" xmlns:cx3="http://schemas.microsoft.com/office/drawing/2016/5/9/chartex" xmlns:cx2="http://schemas.microsoft.com/office/drawing/2015/10/21/chartex" xmlns:cx1="http://schemas.microsoft.com/office/drawing/2015/9/8/chartex" xmlns:cx="http://schemas.microsoft.com/office/drawing/2014/chartex" xmlns:wpc="http://schemas.microsoft.com/office/word/2010/wordprocessingCanvas" xmlns="" val="0"/>
+                                <a14:useLocalDpi xmlns="" xmlns:wpc="http://schemas.microsoft.com/office/word/2010/wordprocessingCanvas" xmlns:cx="http://schemas.microsoft.com/office/drawing/2014/chartex" xmlns:cx1="http://schemas.microsoft.com/office/drawing/2015/9/8/chartex" xmlns:cx2="http://schemas.microsoft.com/office/drawing/2015/10/21/chartex" xmlns:cx3="http://schemas.microsoft.com/office/drawing/2016/5/9/chartex" xmlns:cx4="http://schemas.microsoft.com/office/drawing/2016/5/10/chartex" xmlns:cx5="http://schemas.microsoft.com/office/drawing/2016/5/11/chartex" xmlns:cx6="http://schemas.microsoft.com/office/drawing/2016/5/12/chartex" xmlns:cx7="http://schemas.microsoft.com/office/drawing/2016/5/13/chartex" xmlns:cx8="http://schemas.microsoft.com/office/drawing/2016/5/14/chartex" xmlns:mc="http://schemas.openxmlformats.org/markup-compatibility/2006" xmlns:aink="http://schemas.microsoft.com/office/drawing/2016/ink" xmlns:am3d="http://schemas.microsoft.com/office/drawing/2017/model3d" xmlns:o="urn:schemas-microsoft-com:office:office" xmlns:v="urn:schemas-microsoft-com:vml" xmlns:wp14="http://schemas.microsoft.com/office/word/2010/wordprocessingDrawing" xmlns:w10="urn:schemas-microsoft-com:office:word" xmlns:w="http://schemas.openxmlformats.org/wordprocessingml/2006/main" xmlns:w14="http://schemas.microsoft.com/office/word/2010/wordml" xmlns:w15="http://schemas.microsoft.com/office/word/2012/wordml" xmlns:w16cid="http://schemas.microsoft.com/office/word/2016/wordml/cid" xmlns:w16se="http://schemas.microsoft.com/office/word/2015/wordml/symex" xmlns:wpg="http://schemas.microsoft.com/office/word/2010/wordprocessingGroup" xmlns:wpi="http://schemas.microsoft.com/office/word/2010/wordprocessingInk" xmlns:wps="http://schemas.microsoft.com/office/word/2010/wordprocessingShape" xmlns:a14="http://schemas.microsoft.com/office/drawing/2010/main" val="0"/>
                               </a:ext>
                             </a:extLst>
                           </a:blip>
@@ -12187,7 +12192,7 @@
                           <a:blip r:embed="rId25" cstate="print">
                             <a:extLst>
                               <a:ext uri="{28A0092B-C50C-407E-A947-70E740481C1C}">
-                                <a14:useLocalDpi xmlns:a14="http://schemas.microsoft.com/office/drawing/2010/main" xmlns:wps="http://schemas.microsoft.com/office/word/2010/wordprocessingShape" xmlns:wpi="http://schemas.microsoft.com/office/word/2010/wordprocessingInk" xmlns:wpg="http://schemas.microsoft.com/office/word/2010/wordprocessingGroup" xmlns:w16se="http://schemas.microsoft.com/office/word/2015/wordml/symex" xmlns:w16cid="http://schemas.microsoft.com/office/word/2016/wordml/cid" xmlns:w15="http://schemas.microsoft.com/office/word/2012/wordml" xmlns:w14="http://schemas.microsoft.com/office/word/2010/wordml" xmlns:w="http://schemas.openxmlformats.org/wordprocessingml/2006/main" xmlns:w10="urn:schemas-microsoft-com:office:word" xmlns:wp14="http://schemas.microsoft.com/office/word/2010/wordprocessingDrawing" xmlns:v="urn:schemas-microsoft-com:vml" xmlns:o="urn:schemas-microsoft-com:office:office" xmlns:am3d="http://schemas.microsoft.com/office/drawing/2017/model3d" xmlns:aink="http://schemas.microsoft.com/office/drawing/2016/ink" xmlns:mc="http://schemas.openxmlformats.org/markup-compatibility/2006" xmlns:cx8="http://schemas.microsoft.com/office/drawing/2016/5/14/chartex" xmlns:cx7="http://schemas.microsoft.com/office/drawing/2016/5/13/chartex" xmlns:cx6="http://schemas.microsoft.com/office/drawing/2016/5/12/chartex" xmlns:cx5="http://schemas.microsoft.com/office/drawing/2016/5/11/chartex" xmlns:cx4="http://schemas.microsoft.com/office/drawing/2016/5/10/chartex" xmlns:cx3="http://schemas.microsoft.com/office/drawing/2016/5/9/chartex" xmlns:cx2="http://schemas.microsoft.com/office/drawing/2015/10/21/chartex" xmlns:cx1="http://schemas.microsoft.com/office/drawing/2015/9/8/chartex" xmlns:cx="http://schemas.microsoft.com/office/drawing/2014/chartex" xmlns:wpc="http://schemas.microsoft.com/office/word/2010/wordprocessingCanvas" xmlns="" val="0"/>
+                                <a14:useLocalDpi xmlns="" xmlns:wpc="http://schemas.microsoft.com/office/word/2010/wordprocessingCanvas" xmlns:cx="http://schemas.microsoft.com/office/drawing/2014/chartex" xmlns:cx1="http://schemas.microsoft.com/office/drawing/2015/9/8/chartex" xmlns:cx2="http://schemas.microsoft.com/office/drawing/2015/10/21/chartex" xmlns:cx3="http://schemas.microsoft.com/office/drawing/2016/5/9/chartex" xmlns:cx4="http://schemas.microsoft.com/office/drawing/2016/5/10/chartex" xmlns:cx5="http://schemas.microsoft.com/office/drawing/2016/5/11/chartex" xmlns:cx6="http://schemas.microsoft.com/office/drawing/2016/5/12/chartex" xmlns:cx7="http://schemas.microsoft.com/office/drawing/2016/5/13/chartex" xmlns:cx8="http://schemas.microsoft.com/office/drawing/2016/5/14/chartex" xmlns:mc="http://schemas.openxmlformats.org/markup-compatibility/2006" xmlns:aink="http://schemas.microsoft.com/office/drawing/2016/ink" xmlns:am3d="http://schemas.microsoft.com/office/drawing/2017/model3d" xmlns:o="urn:schemas-microsoft-com:office:office" xmlns:v="urn:schemas-microsoft-com:vml" xmlns:wp14="http://schemas.microsoft.com/office/word/2010/wordprocessingDrawing" xmlns:w10="urn:schemas-microsoft-com:office:word" xmlns:w="http://schemas.openxmlformats.org/wordprocessingml/2006/main" xmlns:w14="http://schemas.microsoft.com/office/word/2010/wordml" xmlns:w15="http://schemas.microsoft.com/office/word/2012/wordml" xmlns:w16cid="http://schemas.microsoft.com/office/word/2016/wordml/cid" xmlns:w16se="http://schemas.microsoft.com/office/word/2015/wordml/symex" xmlns:wpg="http://schemas.microsoft.com/office/word/2010/wordprocessingGroup" xmlns:wpi="http://schemas.microsoft.com/office/word/2010/wordprocessingInk" xmlns:wps="http://schemas.microsoft.com/office/word/2010/wordprocessingShape" xmlns:a14="http://schemas.microsoft.com/office/drawing/2010/main" val="0"/>
                               </a:ext>
                             </a:extLst>
                           </a:blip>
@@ -12208,7 +12213,7 @@
                           </a:ln>
                           <a:extLst>
                             <a:ext uri="{53640926-AAD7-44D8-BBD7-CCE9431645EC}">
-                              <a14:shadowObscured xmlns:a14="http://schemas.microsoft.com/office/drawing/2010/main" xmlns:wps="http://schemas.microsoft.com/office/word/2010/wordprocessingShape" xmlns:wpi="http://schemas.microsoft.com/office/word/2010/wordprocessingInk" xmlns:wpg="http://schemas.microsoft.com/office/word/2010/wordprocessingGroup" xmlns:w16se="http://schemas.microsoft.com/office/word/2015/wordml/symex" xmlns:w16cid="http://schemas.microsoft.com/office/word/2016/wordml/cid" xmlns:w15="http://schemas.microsoft.com/office/word/2012/wordml" xmlns:w14="http://schemas.microsoft.com/office/word/2010/wordml" xmlns:w="http://schemas.openxmlformats.org/wordprocessingml/2006/main" xmlns:w10="urn:schemas-microsoft-com:office:word" xmlns:wp14="http://schemas.microsoft.com/office/word/2010/wordprocessingDrawing" xmlns:v="urn:schemas-microsoft-com:vml" xmlns:o="urn:schemas-microsoft-com:office:office" xmlns:am3d="http://schemas.microsoft.com/office/drawing/2017/model3d" xmlns:aink="http://schemas.microsoft.com/office/drawing/2016/ink" xmlns:mc="http://schemas.openxmlformats.org/markup-compatibility/2006" xmlns:cx8="http://schemas.microsoft.com/office/drawing/2016/5/14/chartex" xmlns:cx7="http://schemas.microsoft.com/office/drawing/2016/5/13/chartex" xmlns:cx6="http://schemas.microsoft.com/office/drawing/2016/5/12/chartex" xmlns:cx5="http://schemas.microsoft.com/office/drawing/2016/5/11/chartex" xmlns:cx4="http://schemas.microsoft.com/office/drawing/2016/5/10/chartex" xmlns:cx3="http://schemas.microsoft.com/office/drawing/2016/5/9/chartex" xmlns:cx2="http://schemas.microsoft.com/office/drawing/2015/10/21/chartex" xmlns:cx1="http://schemas.microsoft.com/office/drawing/2015/9/8/chartex" xmlns:cx="http://schemas.microsoft.com/office/drawing/2014/chartex" xmlns:wpc="http://schemas.microsoft.com/office/word/2010/wordprocessingCanvas" xmlns=""/>
+                              <a14:shadowObscured xmlns="" xmlns:wpc="http://schemas.microsoft.com/office/word/2010/wordprocessingCanvas" xmlns:cx="http://schemas.microsoft.com/office/drawing/2014/chartex" xmlns:cx1="http://schemas.microsoft.com/office/drawing/2015/9/8/chartex" xmlns:cx2="http://schemas.microsoft.com/office/drawing/2015/10/21/chartex" xmlns:cx3="http://schemas.microsoft.com/office/drawing/2016/5/9/chartex" xmlns:cx4="http://schemas.microsoft.com/office/drawing/2016/5/10/chartex" xmlns:cx5="http://schemas.microsoft.com/office/drawing/2016/5/11/chartex" xmlns:cx6="http://schemas.microsoft.com/office/drawing/2016/5/12/chartex" xmlns:cx7="http://schemas.microsoft.com/office/drawing/2016/5/13/chartex" xmlns:cx8="http://schemas.microsoft.com/office/drawing/2016/5/14/chartex" xmlns:mc="http://schemas.openxmlformats.org/markup-compatibility/2006" xmlns:aink="http://schemas.microsoft.com/office/drawing/2016/ink" xmlns:am3d="http://schemas.microsoft.com/office/drawing/2017/model3d" xmlns:o="urn:schemas-microsoft-com:office:office" xmlns:v="urn:schemas-microsoft-com:vml" xmlns:wp14="http://schemas.microsoft.com/office/word/2010/wordprocessingDrawing" xmlns:w10="urn:schemas-microsoft-com:office:word" xmlns:w="http://schemas.openxmlformats.org/wordprocessingml/2006/main" xmlns:w14="http://schemas.microsoft.com/office/word/2010/wordml" xmlns:w15="http://schemas.microsoft.com/office/word/2012/wordml" xmlns:w16cid="http://schemas.microsoft.com/office/word/2016/wordml/cid" xmlns:w16se="http://schemas.microsoft.com/office/word/2015/wordml/symex" xmlns:wpg="http://schemas.microsoft.com/office/word/2010/wordprocessingGroup" xmlns:wpi="http://schemas.microsoft.com/office/word/2010/wordprocessingInk" xmlns:wps="http://schemas.microsoft.com/office/word/2010/wordprocessingShape" xmlns:a14="http://schemas.microsoft.com/office/drawing/2010/main"/>
                             </a:ext>
                           </a:extLst>
                         </pic:spPr>
@@ -12285,7 +12290,7 @@
                           <a:blip r:embed="rId26" cstate="print">
                             <a:extLst>
                               <a:ext uri="{28A0092B-C50C-407E-A947-70E740481C1C}">
-                                <a14:useLocalDpi xmlns:a14="http://schemas.microsoft.com/office/drawing/2010/main" xmlns:wps="http://schemas.microsoft.com/office/word/2010/wordprocessingShape" xmlns:wpi="http://schemas.microsoft.com/office/word/2010/wordprocessingInk" xmlns:wpg="http://schemas.microsoft.com/office/word/2010/wordprocessingGroup" xmlns:w16se="http://schemas.microsoft.com/office/word/2015/wordml/symex" xmlns:w16cid="http://schemas.microsoft.com/office/word/2016/wordml/cid" xmlns:w15="http://schemas.microsoft.com/office/word/2012/wordml" xmlns:w14="http://schemas.microsoft.com/office/word/2010/wordml" xmlns:w="http://schemas.openxmlformats.org/wordprocessingml/2006/main" xmlns:w10="urn:schemas-microsoft-com:office:word" xmlns:wp14="http://schemas.microsoft.com/office/word/2010/wordprocessingDrawing" xmlns:v="urn:schemas-microsoft-com:vml" xmlns:o="urn:schemas-microsoft-com:office:office" xmlns:am3d="http://schemas.microsoft.com/office/drawing/2017/model3d" xmlns:aink="http://schemas.microsoft.com/office/drawing/2016/ink" xmlns:mc="http://schemas.openxmlformats.org/markup-compatibility/2006" xmlns:cx8="http://schemas.microsoft.com/office/drawing/2016/5/14/chartex" xmlns:cx7="http://schemas.microsoft.com/office/drawing/2016/5/13/chartex" xmlns:cx6="http://schemas.microsoft.com/office/drawing/2016/5/12/chartex" xmlns:cx5="http://schemas.microsoft.com/office/drawing/2016/5/11/chartex" xmlns:cx4="http://schemas.microsoft.com/office/drawing/2016/5/10/chartex" xmlns:cx3="http://schemas.microsoft.com/office/drawing/2016/5/9/chartex" xmlns:cx2="http://schemas.microsoft.com/office/drawing/2015/10/21/chartex" xmlns:cx1="http://schemas.microsoft.com/office/drawing/2015/9/8/chartex" xmlns:cx="http://schemas.microsoft.com/office/drawing/2014/chartex" xmlns:wpc="http://schemas.microsoft.com/office/word/2010/wordprocessingCanvas" xmlns="" val="0"/>
+                                <a14:useLocalDpi xmlns="" xmlns:wpc="http://schemas.microsoft.com/office/word/2010/wordprocessingCanvas" xmlns:cx="http://schemas.microsoft.com/office/drawing/2014/chartex" xmlns:cx1="http://schemas.microsoft.com/office/drawing/2015/9/8/chartex" xmlns:cx2="http://schemas.microsoft.com/office/drawing/2015/10/21/chartex" xmlns:cx3="http://schemas.microsoft.com/office/drawing/2016/5/9/chartex" xmlns:cx4="http://schemas.microsoft.com/office/drawing/2016/5/10/chartex" xmlns:cx5="http://schemas.microsoft.com/office/drawing/2016/5/11/chartex" xmlns:cx6="http://schemas.microsoft.com/office/drawing/2016/5/12/chartex" xmlns:cx7="http://schemas.microsoft.com/office/drawing/2016/5/13/chartex" xmlns:cx8="http://schemas.microsoft.com/office/drawing/2016/5/14/chartex" xmlns:mc="http://schemas.openxmlformats.org/markup-compatibility/2006" xmlns:aink="http://schemas.microsoft.com/office/drawing/2016/ink" xmlns:am3d="http://schemas.microsoft.com/office/drawing/2017/model3d" xmlns:o="urn:schemas-microsoft-com:office:office" xmlns:v="urn:schemas-microsoft-com:vml" xmlns:wp14="http://schemas.microsoft.com/office/word/2010/wordprocessingDrawing" xmlns:w10="urn:schemas-microsoft-com:office:word" xmlns:w="http://schemas.openxmlformats.org/wordprocessingml/2006/main" xmlns:w14="http://schemas.microsoft.com/office/word/2010/wordml" xmlns:w15="http://schemas.microsoft.com/office/word/2012/wordml" xmlns:w16cid="http://schemas.microsoft.com/office/word/2016/wordml/cid" xmlns:w16se="http://schemas.microsoft.com/office/word/2015/wordml/symex" xmlns:wpg="http://schemas.microsoft.com/office/word/2010/wordprocessingGroup" xmlns:wpi="http://schemas.microsoft.com/office/word/2010/wordprocessingInk" xmlns:wps="http://schemas.microsoft.com/office/word/2010/wordprocessingShape" xmlns:a14="http://schemas.microsoft.com/office/drawing/2010/main" val="0"/>
                               </a:ext>
                             </a:extLst>
                           </a:blip>
@@ -12306,7 +12311,7 @@
                           </a:ln>
                           <a:extLst>
                             <a:ext uri="{53640926-AAD7-44D8-BBD7-CCE9431645EC}">
-                              <a14:shadowObscured xmlns:a14="http://schemas.microsoft.com/office/drawing/2010/main" xmlns:wps="http://schemas.microsoft.com/office/word/2010/wordprocessingShape" xmlns:wpi="http://schemas.microsoft.com/office/word/2010/wordprocessingInk" xmlns:wpg="http://schemas.microsoft.com/office/word/2010/wordprocessingGroup" xmlns:w16se="http://schemas.microsoft.com/office/word/2015/wordml/symex" xmlns:w16cid="http://schemas.microsoft.com/office/word/2016/wordml/cid" xmlns:w15="http://schemas.microsoft.com/office/word/2012/wordml" xmlns:w14="http://schemas.microsoft.com/office/word/2010/wordml" xmlns:w="http://schemas.openxmlformats.org/wordprocessingml/2006/main" xmlns:w10="urn:schemas-microsoft-com:office:word" xmlns:wp14="http://schemas.microsoft.com/office/word/2010/wordprocessingDrawing" xmlns:v="urn:schemas-microsoft-com:vml" xmlns:o="urn:schemas-microsoft-com:office:office" xmlns:am3d="http://schemas.microsoft.com/office/drawing/2017/model3d" xmlns:aink="http://schemas.microsoft.com/office/drawing/2016/ink" xmlns:mc="http://schemas.openxmlformats.org/markup-compatibility/2006" xmlns:cx8="http://schemas.microsoft.com/office/drawing/2016/5/14/chartex" xmlns:cx7="http://schemas.microsoft.com/office/drawing/2016/5/13/chartex" xmlns:cx6="http://schemas.microsoft.com/office/drawing/2016/5/12/chartex" xmlns:cx5="http://schemas.microsoft.com/office/drawing/2016/5/11/chartex" xmlns:cx4="http://schemas.microsoft.com/office/drawing/2016/5/10/chartex" xmlns:cx3="http://schemas.microsoft.com/office/drawing/2016/5/9/chartex" xmlns:cx2="http://schemas.microsoft.com/office/drawing/2015/10/21/chartex" xmlns:cx1="http://schemas.microsoft.com/office/drawing/2015/9/8/chartex" xmlns:cx="http://schemas.microsoft.com/office/drawing/2014/chartex" xmlns:wpc="http://schemas.microsoft.com/office/word/2010/wordprocessingCanvas" xmlns=""/>
+                              <a14:shadowObscured xmlns="" xmlns:wpc="http://schemas.microsoft.com/office/word/2010/wordprocessingCanvas" xmlns:cx="http://schemas.microsoft.com/office/drawing/2014/chartex" xmlns:cx1="http://schemas.microsoft.com/office/drawing/2015/9/8/chartex" xmlns:cx2="http://schemas.microsoft.com/office/drawing/2015/10/21/chartex" xmlns:cx3="http://schemas.microsoft.com/office/drawing/2016/5/9/chartex" xmlns:cx4="http://schemas.microsoft.com/office/drawing/2016/5/10/chartex" xmlns:cx5="http://schemas.microsoft.com/office/drawing/2016/5/11/chartex" xmlns:cx6="http://schemas.microsoft.com/office/drawing/2016/5/12/chartex" xmlns:cx7="http://schemas.microsoft.com/office/drawing/2016/5/13/chartex" xmlns:cx8="http://schemas.microsoft.com/office/drawing/2016/5/14/chartex" xmlns:mc="http://schemas.openxmlformats.org/markup-compatibility/2006" xmlns:aink="http://schemas.microsoft.com/office/drawing/2016/ink" xmlns:am3d="http://schemas.microsoft.com/office/drawing/2017/model3d" xmlns:o="urn:schemas-microsoft-com:office:office" xmlns:v="urn:schemas-microsoft-com:vml" xmlns:wp14="http://schemas.microsoft.com/office/word/2010/wordprocessingDrawing" xmlns:w10="urn:schemas-microsoft-com:office:word" xmlns:w="http://schemas.openxmlformats.org/wordprocessingml/2006/main" xmlns:w14="http://schemas.microsoft.com/office/word/2010/wordml" xmlns:w15="http://schemas.microsoft.com/office/word/2012/wordml" xmlns:w16cid="http://schemas.microsoft.com/office/word/2016/wordml/cid" xmlns:w16se="http://schemas.microsoft.com/office/word/2015/wordml/symex" xmlns:wpg="http://schemas.microsoft.com/office/word/2010/wordprocessingGroup" xmlns:wpi="http://schemas.microsoft.com/office/word/2010/wordprocessingInk" xmlns:wps="http://schemas.microsoft.com/office/word/2010/wordprocessingShape" xmlns:a14="http://schemas.microsoft.com/office/drawing/2010/main"/>
                             </a:ext>
                           </a:extLst>
                         </pic:spPr>
@@ -12943,7 +12948,7 @@
                           <a:blip r:embed="rId27" cstate="print">
                             <a:extLst>
                               <a:ext uri="{28A0092B-C50C-407E-A947-70E740481C1C}">
-                                <a14:useLocalDpi xmlns:a14="http://schemas.microsoft.com/office/drawing/2010/main" xmlns:wps="http://schemas.microsoft.com/office/word/2010/wordprocessingShape" xmlns:wpi="http://schemas.microsoft.com/office/word/2010/wordprocessingInk" xmlns:wpg="http://schemas.microsoft.com/office/word/2010/wordprocessingGroup" xmlns:w16se="http://schemas.microsoft.com/office/word/2015/wordml/symex" xmlns:w16cid="http://schemas.microsoft.com/office/word/2016/wordml/cid" xmlns:w15="http://schemas.microsoft.com/office/word/2012/wordml" xmlns:w14="http://schemas.microsoft.com/office/word/2010/wordml" xmlns:w="http://schemas.openxmlformats.org/wordprocessingml/2006/main" xmlns:w10="urn:schemas-microsoft-com:office:word" xmlns:wp14="http://schemas.microsoft.com/office/word/2010/wordprocessingDrawing" xmlns:v="urn:schemas-microsoft-com:vml" xmlns:o="urn:schemas-microsoft-com:office:office" xmlns:am3d="http://schemas.microsoft.com/office/drawing/2017/model3d" xmlns:aink="http://schemas.microsoft.com/office/drawing/2016/ink" xmlns:mc="http://schemas.openxmlformats.org/markup-compatibility/2006" xmlns:cx8="http://schemas.microsoft.com/office/drawing/2016/5/14/chartex" xmlns:cx7="http://schemas.microsoft.com/office/drawing/2016/5/13/chartex" xmlns:cx6="http://schemas.microsoft.com/office/drawing/2016/5/12/chartex" xmlns:cx5="http://schemas.microsoft.com/office/drawing/2016/5/11/chartex" xmlns:cx4="http://schemas.microsoft.com/office/drawing/2016/5/10/chartex" xmlns:cx3="http://schemas.microsoft.com/office/drawing/2016/5/9/chartex" xmlns:cx2="http://schemas.microsoft.com/office/drawing/2015/10/21/chartex" xmlns:cx1="http://schemas.microsoft.com/office/drawing/2015/9/8/chartex" xmlns:cx="http://schemas.microsoft.com/office/drawing/2014/chartex" xmlns:wpc="http://schemas.microsoft.com/office/word/2010/wordprocessingCanvas" xmlns="" val="0"/>
+                                <a14:useLocalDpi xmlns="" xmlns:wpc="http://schemas.microsoft.com/office/word/2010/wordprocessingCanvas" xmlns:cx="http://schemas.microsoft.com/office/drawing/2014/chartex" xmlns:cx1="http://schemas.microsoft.com/office/drawing/2015/9/8/chartex" xmlns:cx2="http://schemas.microsoft.com/office/drawing/2015/10/21/chartex" xmlns:cx3="http://schemas.microsoft.com/office/drawing/2016/5/9/chartex" xmlns:cx4="http://schemas.microsoft.com/office/drawing/2016/5/10/chartex" xmlns:cx5="http://schemas.microsoft.com/office/drawing/2016/5/11/chartex" xmlns:cx6="http://schemas.microsoft.com/office/drawing/2016/5/12/chartex" xmlns:cx7="http://schemas.microsoft.com/office/drawing/2016/5/13/chartex" xmlns:cx8="http://schemas.microsoft.com/office/drawing/2016/5/14/chartex" xmlns:mc="http://schemas.openxmlformats.org/markup-compatibility/2006" xmlns:aink="http://schemas.microsoft.com/office/drawing/2016/ink" xmlns:am3d="http://schemas.microsoft.com/office/drawing/2017/model3d" xmlns:o="urn:schemas-microsoft-com:office:office" xmlns:v="urn:schemas-microsoft-com:vml" xmlns:wp14="http://schemas.microsoft.com/office/word/2010/wordprocessingDrawing" xmlns:w10="urn:schemas-microsoft-com:office:word" xmlns:w="http://schemas.openxmlformats.org/wordprocessingml/2006/main" xmlns:w14="http://schemas.microsoft.com/office/word/2010/wordml" xmlns:w15="http://schemas.microsoft.com/office/word/2012/wordml" xmlns:w16cid="http://schemas.microsoft.com/office/word/2016/wordml/cid" xmlns:w16se="http://schemas.microsoft.com/office/word/2015/wordml/symex" xmlns:wpg="http://schemas.microsoft.com/office/word/2010/wordprocessingGroup" xmlns:wpi="http://schemas.microsoft.com/office/word/2010/wordprocessingInk" xmlns:wps="http://schemas.microsoft.com/office/word/2010/wordprocessingShape" xmlns:a14="http://schemas.microsoft.com/office/drawing/2010/main" val="0"/>
                               </a:ext>
                             </a:extLst>
                           </a:blip>
@@ -13063,7 +13068,7 @@
                           <a:blip r:embed="rId28" cstate="print">
                             <a:extLst>
                               <a:ext uri="{28A0092B-C50C-407E-A947-70E740481C1C}">
-                                <a14:useLocalDpi xmlns:a14="http://schemas.microsoft.com/office/drawing/2010/main" xmlns:wps="http://schemas.microsoft.com/office/word/2010/wordprocessingShape" xmlns:wpi="http://schemas.microsoft.com/office/word/2010/wordprocessingInk" xmlns:wpg="http://schemas.microsoft.com/office/word/2010/wordprocessingGroup" xmlns:w16se="http://schemas.microsoft.com/office/word/2015/wordml/symex" xmlns:w16cid="http://schemas.microsoft.com/office/word/2016/wordml/cid" xmlns:w15="http://schemas.microsoft.com/office/word/2012/wordml" xmlns:w14="http://schemas.microsoft.com/office/word/2010/wordml" xmlns:w="http://schemas.openxmlformats.org/wordprocessingml/2006/main" xmlns:w10="urn:schemas-microsoft-com:office:word" xmlns:wp14="http://schemas.microsoft.com/office/word/2010/wordprocessingDrawing" xmlns:v="urn:schemas-microsoft-com:vml" xmlns:o="urn:schemas-microsoft-com:office:office" xmlns:am3d="http://schemas.microsoft.com/office/drawing/2017/model3d" xmlns:aink="http://schemas.microsoft.com/office/drawing/2016/ink" xmlns:mc="http://schemas.openxmlformats.org/markup-compatibility/2006" xmlns:cx8="http://schemas.microsoft.com/office/drawing/2016/5/14/chartex" xmlns:cx7="http://schemas.microsoft.com/office/drawing/2016/5/13/chartex" xmlns:cx6="http://schemas.microsoft.com/office/drawing/2016/5/12/chartex" xmlns:cx5="http://schemas.microsoft.com/office/drawing/2016/5/11/chartex" xmlns:cx4="http://schemas.microsoft.com/office/drawing/2016/5/10/chartex" xmlns:cx3="http://schemas.microsoft.com/office/drawing/2016/5/9/chartex" xmlns:cx2="http://schemas.microsoft.com/office/drawing/2015/10/21/chartex" xmlns:cx1="http://schemas.microsoft.com/office/drawing/2015/9/8/chartex" xmlns:cx="http://schemas.microsoft.com/office/drawing/2014/chartex" xmlns:wpc="http://schemas.microsoft.com/office/word/2010/wordprocessingCanvas" xmlns="" val="0"/>
+                                <a14:useLocalDpi xmlns="" xmlns:wpc="http://schemas.microsoft.com/office/word/2010/wordprocessingCanvas" xmlns:cx="http://schemas.microsoft.com/office/drawing/2014/chartex" xmlns:cx1="http://schemas.microsoft.com/office/drawing/2015/9/8/chartex" xmlns:cx2="http://schemas.microsoft.com/office/drawing/2015/10/21/chartex" xmlns:cx3="http://schemas.microsoft.com/office/drawing/2016/5/9/chartex" xmlns:cx4="http://schemas.microsoft.com/office/drawing/2016/5/10/chartex" xmlns:cx5="http://schemas.microsoft.com/office/drawing/2016/5/11/chartex" xmlns:cx6="http://schemas.microsoft.com/office/drawing/2016/5/12/chartex" xmlns:cx7="http://schemas.microsoft.com/office/drawing/2016/5/13/chartex" xmlns:cx8="http://schemas.microsoft.com/office/drawing/2016/5/14/chartex" xmlns:mc="http://schemas.openxmlformats.org/markup-compatibility/2006" xmlns:aink="http://schemas.microsoft.com/office/drawing/2016/ink" xmlns:am3d="http://schemas.microsoft.com/office/drawing/2017/model3d" xmlns:o="urn:schemas-microsoft-com:office:office" xmlns:v="urn:schemas-microsoft-com:vml" xmlns:wp14="http://schemas.microsoft.com/office/word/2010/wordprocessingDrawing" xmlns:w10="urn:schemas-microsoft-com:office:word" xmlns:w="http://schemas.openxmlformats.org/wordprocessingml/2006/main" xmlns:w14="http://schemas.microsoft.com/office/word/2010/wordml" xmlns:w15="http://schemas.microsoft.com/office/word/2012/wordml" xmlns:w16cid="http://schemas.microsoft.com/office/word/2016/wordml/cid" xmlns:w16se="http://schemas.microsoft.com/office/word/2015/wordml/symex" xmlns:wpg="http://schemas.microsoft.com/office/word/2010/wordprocessingGroup" xmlns:wpi="http://schemas.microsoft.com/office/word/2010/wordprocessingInk" xmlns:wps="http://schemas.microsoft.com/office/word/2010/wordprocessingShape" xmlns:a14="http://schemas.microsoft.com/office/drawing/2010/main" val="0"/>
                               </a:ext>
                             </a:extLst>
                           </a:blip>
@@ -13353,52 +13358,182 @@
       <w:bookmarkStart w:id="33" w:name="_Toc6354813"/>
       <w:r>
         <w:lastRenderedPageBreak/>
-        <w:t>Graphical User Interface</w:t>
-      </w:r>
-      <w:bookmarkEnd w:id="33"/>
-    </w:p>
+        <w:t>Android App Development</w:t>
+      </w:r>
+    </w:p>
+    <w:p>
+      <w:pPr>
+        <w:rPr>
+          <w:lang w:val="en-US"/>
+        </w:rPr>
+      </w:pPr>
+    </w:p>
+    <w:p>
+      <w:r>
+        <w:rPr>
+          <w:lang w:val="en-US"/>
+        </w:rPr>
+        <w:t xml:space="preserve">The </w:t>
+      </w:r>
+      <w:proofErr w:type="spellStart"/>
+      <w:r>
+        <w:rPr>
+          <w:lang w:val="en-US"/>
+        </w:rPr>
+        <w:t>BananCo</w:t>
+      </w:r>
+      <w:proofErr w:type="spellEnd"/>
+      <w:r>
+        <w:rPr>
+          <w:lang w:val="en-US"/>
+        </w:rPr>
+        <w:t xml:space="preserve"> application is implemented as App for Android. The workshop provided a </w:t>
+      </w:r>
+      <w:proofErr w:type="gramStart"/>
+      <w:r>
+        <w:rPr>
+          <w:lang w:val="en-US"/>
+        </w:rPr>
+        <w:t>reference  Android</w:t>
+      </w:r>
+      <w:proofErr w:type="gramEnd"/>
+      <w:r>
+        <w:rPr>
+          <w:lang w:val="en-US"/>
+        </w:rPr>
+        <w:t xml:space="preserve"> App called “Smartphone Sensing Framework” which was already capable of monitoring various sensors, such as acceleration, orientation and magnetic fields as well as displaying a continuous video stream from the camera with a neuronal network as classifier. The continuous video stream with classifier was used as foundation for the </w:t>
+      </w:r>
+      <w:proofErr w:type="spellStart"/>
+      <w:r>
+        <w:rPr>
+          <w:lang w:val="en-US"/>
+        </w:rPr>
+        <w:t>BananCo</w:t>
+      </w:r>
+      <w:proofErr w:type="spellEnd"/>
+      <w:r>
+        <w:rPr>
+          <w:lang w:val="en-US"/>
+        </w:rPr>
+        <w:t xml:space="preserve"> Android App. Although </w:t>
+      </w:r>
+      <w:proofErr w:type="gramStart"/>
+      <w:r>
+        <w:rPr>
+          <w:lang w:val="en-US"/>
+        </w:rPr>
+        <w:t>Java[</w:t>
+      </w:r>
+      <w:proofErr w:type="gramEnd"/>
+      <w:r>
+        <w:rPr>
+          <w:highlight w:val="yellow"/>
+          <w:lang w:val="en-US"/>
+        </w:rPr>
+        <w:t xml:space="preserve">footnote regarding </w:t>
+      </w:r>
+      <w:proofErr w:type="spellStart"/>
+      <w:r>
+        <w:rPr>
+          <w:highlight w:val="yellow"/>
+          <w:lang w:val="en-US"/>
+        </w:rPr>
+        <w:t>kotlin</w:t>
+      </w:r>
+      <w:proofErr w:type="spellEnd"/>
+      <w:r>
+        <w:rPr>
+          <w:lang w:val="en-US"/>
+        </w:rPr>
+        <w:t>?] is used for writing Android Apps, Android enforces additional requirements. For a basic understanding, this chapter will cover some of those.</w:t>
+      </w:r>
+    </w:p>
+    <w:p/>
     <w:p>
       <w:pPr>
         <w:pStyle w:val="Heading2"/>
       </w:pPr>
-      <w:bookmarkStart w:id="34" w:name="_Toc6354814"/>
-      <w:r>
-        <w:t>Mock-up</w:t>
-      </w:r>
-      <w:bookmarkEnd w:id="34"/>
-    </w:p>
-    <w:p>
-      <w:pPr>
-        <w:jc w:val="both"/>
-        <w:rPr>
-          <w:shd w:val="clear" w:color="auto" w:fill="FFFFFF"/>
-        </w:rPr>
-      </w:pPr>
-      <w:r>
-        <w:rPr>
-          <w:shd w:val="clear" w:color="auto" w:fill="FFFFFF"/>
-        </w:rPr>
-        <w:t>My text…</w:t>
-      </w:r>
-    </w:p>
-    <w:p>
-      <w:pPr>
-        <w:jc w:val="both"/>
-        <w:rPr>
-          <w:shd w:val="clear" w:color="auto" w:fill="FFFFFF"/>
-        </w:rPr>
-      </w:pPr>
+      <w:r>
+        <w:t>Manifest</w:t>
+      </w:r>
+    </w:p>
+    <w:p>
+      <w:r>
+        <w:rPr>
+          <w:lang w:val="en-US"/>
+        </w:rPr>
+        <w:t xml:space="preserve">The file ‘AndroidManifest.xml’ contains relevant information for the operating system. For example, required permissions, as well as required features are listed here. In addition, all </w:t>
+      </w:r>
+      <w:proofErr w:type="spellStart"/>
+      <w:r>
+        <w:rPr>
+          <w:lang w:val="en-US"/>
+        </w:rPr>
+        <w:t>invokable</w:t>
+      </w:r>
+      <w:proofErr w:type="spellEnd"/>
+      <w:r>
+        <w:rPr>
+          <w:lang w:val="en-US"/>
+        </w:rPr>
+        <w:t xml:space="preserve"> services and activities need to be listed. Otherwise those services and activities cannot be used at runtime.</w:t>
+      </w:r>
+    </w:p>
+    <w:p>
+      <w:pPr>
+        <w:rPr>
+          <w:lang w:val="en-US"/>
+        </w:rPr>
+      </w:pPr>
+      <w:r>
+        <w:rPr>
+          <w:lang w:val="en-US"/>
+        </w:rPr>
+        <w:t xml:space="preserve">In the case of </w:t>
+      </w:r>
+      <w:proofErr w:type="spellStart"/>
+      <w:r>
+        <w:rPr>
+          <w:lang w:val="en-US"/>
+        </w:rPr>
+        <w:t>BananoCo</w:t>
+      </w:r>
+      <w:proofErr w:type="spellEnd"/>
+      <w:r>
+        <w:rPr>
+          <w:lang w:val="en-US"/>
+        </w:rPr>
+        <w:t>, the permission to access the camera is listed as ‘uses-permission’ and the main activity is listed as entry-point for the application.</w:t>
+      </w:r>
+    </w:p>
+    <w:p/>
+    <w:p>
+      <w:pPr>
+        <w:pStyle w:val="Heading2"/>
+      </w:pPr>
+      <w:r>
+        <w:t>Activity-Lifecycle</w:t>
+      </w:r>
+    </w:p>
+    <w:p>
       <w:r>
         <w:rPr>
           <w:noProof/>
-          <w:shd w:val="clear" w:color="auto" w:fill="FFFFFF"/>
           <w:lang w:eastAsia="en-GB"/>
         </w:rPr>
         <w:drawing>
-          <wp:inline distT="0" distB="0" distL="0" distR="0">
-            <wp:extent cx="1705247" cy="3403542"/>
-            <wp:effectExtent l="19050" t="0" r="9253" b="0"/>
-            <wp:docPr id="19" name="Picture 4" descr="C:\Users\Yoshey327\AppData\Local\Microsoft\Windows\INetCache\Content.Word\gui_mockup.png"/>
+          <wp:anchor distT="0" distB="0" distL="0" distR="0" simplePos="0" relativeHeight="251660288" behindDoc="0" locked="0" layoutInCell="1" allowOverlap="1">
+            <wp:simplePos x="0" y="0"/>
+            <wp:positionH relativeFrom="column">
+              <wp:posOffset>3040380</wp:posOffset>
+            </wp:positionH>
+            <wp:positionV relativeFrom="paragraph">
+              <wp:posOffset>109220</wp:posOffset>
+            </wp:positionV>
+            <wp:extent cx="3117215" cy="4031615"/>
+            <wp:effectExtent l="19050" t="0" r="6985" b="0"/>
+            <wp:wrapSquare wrapText="largest"/>
+            <wp:docPr id="22" name="Bild1"/>
             <wp:cNvGraphicFramePr>
               <a:graphicFrameLocks xmlns:a="http://schemas.openxmlformats.org/drawingml/2006/main" noChangeAspect="1"/>
             </wp:cNvGraphicFramePr>
@@ -13406,14 +13541,13 @@
               <a:graphicData uri="http://schemas.openxmlformats.org/drawingml/2006/picture">
                 <pic:pic xmlns:pic="http://schemas.openxmlformats.org/drawingml/2006/picture">
                   <pic:nvPicPr>
-                    <pic:cNvPr id="0" name="Picture 4" descr="C:\Users\Yoshey327\AppData\Local\Microsoft\Windows\INetCache\Content.Word\gui_mockup.png"/>
+                    <pic:cNvPr id="1" name="Bild1"/>
                     <pic:cNvPicPr>
                       <a:picLocks noChangeAspect="1" noChangeArrowheads="1"/>
                     </pic:cNvPicPr>
                   </pic:nvPicPr>
                   <pic:blipFill>
                     <a:blip r:embed="rId29" cstate="print"/>
-                    <a:srcRect/>
                     <a:stretch>
                       <a:fillRect/>
                     </a:stretch>
@@ -13421,174 +13555,469 @@
                   <pic:spPr bwMode="auto">
                     <a:xfrm>
                       <a:off x="0" y="0"/>
-                      <a:ext cx="1711217" cy="3415458"/>
+                      <a:ext cx="3117215" cy="4031615"/>
                     </a:xfrm>
                     <a:prstGeom prst="rect">
                       <a:avLst/>
                     </a:prstGeom>
-                    <a:noFill/>
-                    <a:ln w="9525">
-                      <a:noFill/>
-                      <a:miter lim="800000"/>
-                      <a:headEnd/>
-                      <a:tailEnd/>
-                    </a:ln>
                   </pic:spPr>
                 </pic:pic>
               </a:graphicData>
             </a:graphic>
-          </wp:inline>
+          </wp:anchor>
         </w:drawing>
       </w:r>
-    </w:p>
-    <w:p>
-      <w:pPr>
-        <w:jc w:val="both"/>
-        <w:rPr>
-          <w:shd w:val="clear" w:color="auto" w:fill="FFFFFF"/>
-        </w:rPr>
-      </w:pPr>
+      <w:r>
+        <w:rPr>
+          <w:lang w:val="en-US"/>
+        </w:rPr>
+        <w:t xml:space="preserve">In Android the class inside the App responsible for handling the UI is called ‘Activity’. Besides displaying the UI and handling user input, it must also adhere to the Activity Lifecycle (see Figure </w:t>
+      </w:r>
       <w:r>
         <w:rPr>
           <w:highlight w:val="yellow"/>
-          <w:shd w:val="clear" w:color="auto" w:fill="FFFFFF"/>
-        </w:rPr>
-        <w:t>(</w:t>
+          <w:lang w:val="en-US"/>
+        </w:rPr>
+        <w:t>XX</w:t>
+      </w:r>
+      <w:r>
+        <w:rPr>
+          <w:lang w:val="en-US"/>
+        </w:rPr>
+        <w:t>). To implement custom behavior, one needs to write a class that extends the ‘Activity’ class and overwrite methods where a custom behavior is desired.</w:t>
+      </w:r>
+    </w:p>
+    <w:p>
+      <w:r>
+        <w:rPr>
+          <w:lang w:val="en-US"/>
+        </w:rPr>
+        <w:t>As the graph for the Activity Lifecycle shows, there are multiple steps before and after the running state. The steps before (</w:t>
+      </w:r>
+      <w:proofErr w:type="spellStart"/>
+      <w:r>
+        <w:rPr>
+          <w:lang w:val="en-US"/>
+        </w:rPr>
+        <w:t>onCreate</w:t>
+      </w:r>
+      <w:proofErr w:type="spellEnd"/>
+      <w:r>
+        <w:rPr>
+          <w:lang w:val="en-US"/>
+        </w:rPr>
+        <w:t xml:space="preserve">, </w:t>
+      </w:r>
+      <w:proofErr w:type="spellStart"/>
+      <w:r>
+        <w:rPr>
+          <w:lang w:val="en-US"/>
+        </w:rPr>
+        <w:t>onStart</w:t>
+      </w:r>
+      <w:proofErr w:type="spellEnd"/>
+      <w:r>
+        <w:rPr>
+          <w:lang w:val="en-US"/>
+        </w:rPr>
+        <w:t xml:space="preserve"> and </w:t>
+      </w:r>
+      <w:proofErr w:type="spellStart"/>
+      <w:r>
+        <w:rPr>
+          <w:lang w:val="en-US"/>
+        </w:rPr>
+        <w:t>onResume</w:t>
+      </w:r>
+      <w:proofErr w:type="spellEnd"/>
+      <w:r>
+        <w:rPr>
+          <w:lang w:val="en-US"/>
+        </w:rPr>
+        <w:t xml:space="preserve">) are used to prepare or re-activate resources required in the running state. For example, at the </w:t>
+      </w:r>
+      <w:proofErr w:type="spellStart"/>
+      <w:r>
+        <w:rPr>
+          <w:lang w:val="en-US"/>
+        </w:rPr>
+        <w:t>onCreate</w:t>
+      </w:r>
+      <w:proofErr w:type="spellEnd"/>
+      <w:r>
+        <w:rPr>
+          <w:lang w:val="en-US"/>
+        </w:rPr>
+        <w:t xml:space="preserve"> stage and in the </w:t>
+      </w:r>
+      <w:proofErr w:type="spellStart"/>
+      <w:r>
+        <w:rPr>
+          <w:lang w:val="en-US"/>
+        </w:rPr>
+        <w:t>ImageDetection</w:t>
+      </w:r>
+      <w:proofErr w:type="spellEnd"/>
+      <w:r>
+        <w:rPr>
+          <w:lang w:val="en-US"/>
+        </w:rPr>
+        <w:t xml:space="preserve"> activity, the connection to the camera is initialized but not activated before </w:t>
+      </w:r>
+      <w:proofErr w:type="spellStart"/>
+      <w:r>
+        <w:rPr>
+          <w:lang w:val="en-US"/>
+        </w:rPr>
+        <w:t>onResume</w:t>
+      </w:r>
+      <w:proofErr w:type="spellEnd"/>
+      <w:r>
+        <w:rPr>
+          <w:lang w:val="en-US"/>
+        </w:rPr>
+        <w:t xml:space="preserve"> was called. The callbacks </w:t>
+      </w:r>
+      <w:proofErr w:type="spellStart"/>
+      <w:r>
+        <w:rPr>
+          <w:lang w:val="en-US"/>
+        </w:rPr>
+        <w:t>onPause</w:t>
+      </w:r>
+      <w:proofErr w:type="spellEnd"/>
+      <w:r>
+        <w:rPr>
+          <w:lang w:val="en-US"/>
+        </w:rPr>
+        <w:t xml:space="preserve">, </w:t>
+      </w:r>
+      <w:proofErr w:type="spellStart"/>
+      <w:r>
+        <w:rPr>
+          <w:lang w:val="en-US"/>
+        </w:rPr>
+        <w:t>onStop</w:t>
+      </w:r>
+      <w:proofErr w:type="spellEnd"/>
+      <w:r>
+        <w:rPr>
+          <w:lang w:val="en-US"/>
+        </w:rPr>
+        <w:t xml:space="preserve"> and </w:t>
+      </w:r>
+      <w:proofErr w:type="spellStart"/>
+      <w:r>
+        <w:rPr>
+          <w:lang w:val="en-US"/>
+        </w:rPr>
+        <w:t>onDestroy</w:t>
+      </w:r>
+      <w:proofErr w:type="spellEnd"/>
+      <w:r>
+        <w:rPr>
+          <w:lang w:val="en-US"/>
+        </w:rPr>
+        <w:t xml:space="preserve"> might be invoked after the running stage to tell the application to free resources or to stop processing data. For example, the </w:t>
+      </w:r>
+      <w:proofErr w:type="spellStart"/>
+      <w:r>
+        <w:rPr>
+          <w:lang w:val="en-US"/>
+        </w:rPr>
+        <w:t>onPause</w:t>
+      </w:r>
+      <w:proofErr w:type="spellEnd"/>
+      <w:r>
+        <w:rPr>
+          <w:lang w:val="en-US"/>
+        </w:rPr>
+        <w:t xml:space="preserve"> callback in the </w:t>
+      </w:r>
+      <w:proofErr w:type="spellStart"/>
+      <w:r>
+        <w:rPr>
+          <w:lang w:val="en-US"/>
+        </w:rPr>
+        <w:t>Bananaco</w:t>
+      </w:r>
+      <w:proofErr w:type="spellEnd"/>
+      <w:r>
+        <w:rPr>
+          <w:lang w:val="en-US"/>
+        </w:rPr>
+        <w:t xml:space="preserve"> application ensures that no more images from the camera are retrieved or classified to reduce battery usage, while the connection to the camera is not destroyed before </w:t>
+      </w:r>
+      <w:proofErr w:type="spellStart"/>
+      <w:r>
+        <w:rPr>
+          <w:lang w:val="en-US"/>
+        </w:rPr>
+        <w:t>onStop</w:t>
+      </w:r>
+      <w:proofErr w:type="spellEnd"/>
+      <w:r>
+        <w:rPr>
+          <w:lang w:val="en-US"/>
+        </w:rPr>
+        <w:t>.</w:t>
+      </w:r>
+    </w:p>
+    <w:p>
+      <w:pPr>
+        <w:rPr>
+          <w:lang w:val="en-US" w:bidi="hi-IN"/>
+        </w:rPr>
+      </w:pPr>
+      <w:r>
+        <w:rPr>
+          <w:lang w:val="en-US" w:bidi="hi-IN"/>
+        </w:rPr>
+        <w:t xml:space="preserve">The methods callbacks </w:t>
+      </w:r>
+      <w:proofErr w:type="spellStart"/>
+      <w:r>
+        <w:rPr>
+          <w:lang w:val="en-US" w:bidi="hi-IN"/>
+        </w:rPr>
+        <w:t>onCreate</w:t>
+      </w:r>
+      <w:proofErr w:type="spellEnd"/>
+      <w:r>
+        <w:rPr>
+          <w:lang w:val="en-US" w:bidi="hi-IN"/>
+        </w:rPr>
+        <w:t xml:space="preserve"> and </w:t>
+      </w:r>
+      <w:proofErr w:type="spellStart"/>
+      <w:r>
+        <w:rPr>
+          <w:lang w:val="en-US" w:bidi="hi-IN"/>
+        </w:rPr>
+        <w:t>onDestroy</w:t>
+      </w:r>
+      <w:proofErr w:type="spellEnd"/>
+      <w:r>
+        <w:rPr>
+          <w:lang w:val="en-US" w:bidi="hi-IN"/>
+        </w:rPr>
+        <w:t xml:space="preserve"> mark the lifetime boundaries of an activity and are trivial in regards of pre- and post-conditions. If the method </w:t>
+      </w:r>
+      <w:proofErr w:type="spellStart"/>
+      <w:r>
+        <w:rPr>
+          <w:lang w:val="en-US" w:bidi="hi-IN"/>
+        </w:rPr>
+        <w:lastRenderedPageBreak/>
+        <w:t>onCreate</w:t>
+      </w:r>
+      <w:proofErr w:type="spellEnd"/>
+      <w:r>
+        <w:rPr>
+          <w:lang w:val="en-US" w:bidi="hi-IN"/>
+        </w:rPr>
+        <w:t xml:space="preserve"> is invoked, one can be sure that no other callback was invoked yet. Once </w:t>
+      </w:r>
+      <w:proofErr w:type="spellStart"/>
+      <w:r>
+        <w:rPr>
+          <w:lang w:val="en-US" w:bidi="hi-IN"/>
+        </w:rPr>
+        <w:t>onDestroy</w:t>
+      </w:r>
+      <w:proofErr w:type="spellEnd"/>
+      <w:r>
+        <w:rPr>
+          <w:lang w:val="en-US" w:bidi="hi-IN"/>
+        </w:rPr>
+        <w:t xml:space="preserve"> is invoked, one can be sure that the Activity won’t receive any further notifications. All other invocations might </w:t>
+      </w:r>
+      <w:proofErr w:type="spellStart"/>
+      <w:r>
+        <w:rPr>
+          <w:lang w:val="en-US" w:bidi="hi-IN"/>
+        </w:rPr>
+        <w:t>occure</w:t>
+      </w:r>
+      <w:proofErr w:type="spellEnd"/>
+      <w:r>
+        <w:rPr>
+          <w:lang w:val="en-US" w:bidi="hi-IN"/>
+        </w:rPr>
+        <w:t xml:space="preserve"> more often and with under other circumstances. Once an app is no longer visible to the user, the method </w:t>
+      </w:r>
+      <w:proofErr w:type="spellStart"/>
+      <w:r>
+        <w:rPr>
+          <w:lang w:val="en-US" w:bidi="hi-IN"/>
+        </w:rPr>
+        <w:t>onStop</w:t>
+      </w:r>
+      <w:proofErr w:type="spellEnd"/>
+      <w:r>
+        <w:rPr>
+          <w:lang w:val="en-US" w:bidi="hi-IN"/>
+        </w:rPr>
+        <w:t xml:space="preserve"> is called, which allows the app to free all UI-relevant resources and to stop foreground tasks. It also allows the app to actively maintain remaining tasks as background tasks, such as continuing to download game assets. A call of </w:t>
+      </w:r>
+      <w:proofErr w:type="spellStart"/>
+      <w:r>
+        <w:rPr>
+          <w:lang w:val="en-US" w:bidi="hi-IN"/>
+        </w:rPr>
+        <w:t>onRestart</w:t>
+      </w:r>
+      <w:proofErr w:type="spellEnd"/>
+      <w:r>
+        <w:rPr>
+          <w:lang w:val="en-US" w:bidi="hi-IN"/>
+        </w:rPr>
+        <w:t xml:space="preserve"> followed by </w:t>
+      </w:r>
+      <w:proofErr w:type="spellStart"/>
+      <w:r>
+        <w:rPr>
+          <w:lang w:val="en-US" w:bidi="hi-IN"/>
+        </w:rPr>
+        <w:t>onStart</w:t>
+      </w:r>
+      <w:proofErr w:type="spellEnd"/>
+      <w:r>
+        <w:rPr>
+          <w:lang w:val="en-US" w:bidi="hi-IN"/>
+        </w:rPr>
+        <w:t xml:space="preserve"> allows the application to re-allocate UI-relevant resources and to prepare for user interactions. The method </w:t>
+      </w:r>
+      <w:proofErr w:type="spellStart"/>
+      <w:r>
+        <w:rPr>
+          <w:lang w:val="en-US" w:bidi="hi-IN"/>
+        </w:rPr>
+        <w:t>onPause</w:t>
+      </w:r>
+      <w:proofErr w:type="spellEnd"/>
+      <w:r>
+        <w:rPr>
+          <w:lang w:val="en-US" w:bidi="hi-IN"/>
+        </w:rPr>
+        <w:t xml:space="preserve"> tells the application that it is currently no longer in the foreground (another activity or dialog is hiding it) and cannot be seen by the user. It is useful to </w:t>
       </w:r>
       <w:proofErr w:type="gramStart"/>
       <w:r>
         <w:rPr>
-          <w:highlight w:val="yellow"/>
-          <w:shd w:val="clear" w:color="auto" w:fill="FFFFFF"/>
-        </w:rPr>
-        <w:t>ugly</w:t>
+          <w:lang w:val="en-US" w:bidi="hi-IN"/>
+        </w:rPr>
+        <w:t>pause</w:t>
       </w:r>
       <w:proofErr w:type="gramEnd"/>
       <w:r>
         <w:rPr>
-          <w:highlight w:val="yellow"/>
-          <w:shd w:val="clear" w:color="auto" w:fill="FFFFFF"/>
-        </w:rPr>
-        <w:t xml:space="preserve"> </w:t>
+          <w:lang w:val="en-US" w:bidi="hi-IN"/>
+        </w:rPr>
+        <w:t xml:space="preserve"> foreground tasks to reduce until </w:t>
       </w:r>
       <w:proofErr w:type="spellStart"/>
       <w:r>
         <w:rPr>
-          <w:highlight w:val="yellow"/>
-          <w:shd w:val="clear" w:color="auto" w:fill="FFFFFF"/>
-        </w:rPr>
-        <w:t>mockup</w:t>
+          <w:lang w:val="en-US" w:bidi="hi-IN"/>
+        </w:rPr>
+        <w:t>onResume</w:t>
       </w:r>
       <w:proofErr w:type="spellEnd"/>
       <w:r>
         <w:rPr>
-          <w:highlight w:val="yellow"/>
-          <w:shd w:val="clear" w:color="auto" w:fill="FFFFFF"/>
-        </w:rPr>
-        <w:t xml:space="preserve"> picture as a reminder to perhaps replace this with a better one</w:t>
-      </w:r>
-      <w:r>
-        <w:rPr>
-          <w:highlight w:val="yellow"/>
-          <w:shd w:val="clear" w:color="auto" w:fill="FFFFFF"/>
-        </w:rPr>
-        <w:t xml:space="preserve"> – will be replaced by </w:t>
+          <w:lang w:val="en-US" w:bidi="hi-IN"/>
+        </w:rPr>
+        <w:t xml:space="preserve"> is called, because those results are not visible to the user.</w:t>
+      </w:r>
+    </w:p>
+    <w:p/>
+    <w:p>
+      <w:pPr>
+        <w:pStyle w:val="Heading2"/>
+      </w:pPr>
+      <w:r>
+        <w:t>Android Layout Definitions</w:t>
+      </w:r>
+    </w:p>
+    <w:p>
+      <w:pPr>
+        <w:rPr>
+          <w:lang w:val="en-US"/>
+        </w:rPr>
+      </w:pPr>
+      <w:r>
+        <w:rPr>
+          <w:lang w:val="en-US"/>
+        </w:rPr>
+        <w:t xml:space="preserve">For Android Apps it is common to have UI elements defined in a resource file, a so called layout XML file. For each element, depending on the chosen layout, the position and size, default texts or values and ids can be set. The activity will load this layout definition in the </w:t>
       </w:r>
       <w:proofErr w:type="spellStart"/>
       <w:r>
         <w:rPr>
-          <w:highlight w:val="yellow"/>
-          <w:shd w:val="clear" w:color="auto" w:fill="FFFFFF"/>
-        </w:rPr>
-        <w:t>Fabian</w:t>
+          <w:lang w:val="en-US"/>
+        </w:rPr>
+        <w:t>onCreate</w:t>
       </w:r>
       <w:proofErr w:type="spellEnd"/>
       <w:r>
         <w:rPr>
-          <w:highlight w:val="yellow"/>
-          <w:shd w:val="clear" w:color="auto" w:fill="FFFFFF"/>
-        </w:rPr>
-        <w:t>)</w:t>
-      </w:r>
-    </w:p>
-    <w:p>
-      <w:pPr>
-        <w:jc w:val="both"/>
-        <w:rPr>
-          <w:shd w:val="clear" w:color="auto" w:fill="FFFFFF"/>
-        </w:rPr>
-      </w:pPr>
-    </w:p>
-    <w:p>
-      <w:pPr>
-        <w:pStyle w:val="Heading2"/>
-      </w:pPr>
-      <w:bookmarkStart w:id="35" w:name="_Toc6354815"/>
+          <w:lang w:val="en-US"/>
+        </w:rPr>
+        <w:t xml:space="preserve"> method and retrieve UI elements through their ids. This allows great flexibility because the layout details can be adjusted without interfering with the UI logic. In addition, Android offers the possibility to silently load different XML files depending on the screen orientation if provided. This allows one to easily adjust or totally change the layout depending on the screen orientation without having to change anything in the activity, as long as the </w:t>
+      </w:r>
       <w:proofErr w:type="spellStart"/>
       <w:r>
-        <w:t>BananaCo</w:t>
+        <w:rPr>
+          <w:lang w:val="en-US"/>
+        </w:rPr>
+        <w:t>ids</w:t>
       </w:r>
       <w:proofErr w:type="spellEnd"/>
       <w:r>
-        <w:t xml:space="preserve"> App UI</w:t>
-      </w:r>
-      <w:bookmarkEnd w:id="35"/>
-    </w:p>
-    <w:p>
-      <w:pPr>
-        <w:jc w:val="both"/>
-        <w:rPr>
-          <w:shd w:val="clear" w:color="auto" w:fill="FFFFFF"/>
-        </w:rPr>
-      </w:pPr>
-      <w:r>
-        <w:rPr>
-          <w:shd w:val="clear" w:color="auto" w:fill="FFFFFF"/>
-        </w:rPr>
-        <w:t>My text…</w:t>
-      </w:r>
-    </w:p>
-    <w:p>
-      <w:pPr>
-        <w:jc w:val="both"/>
-        <w:rPr>
-          <w:shd w:val="clear" w:color="auto" w:fill="FFFFFF"/>
-        </w:rPr>
-      </w:pPr>
-    </w:p>
-    <w:p>
-      <w:pPr>
-        <w:jc w:val="both"/>
-        <w:rPr>
-          <w:shd w:val="clear" w:color="auto" w:fill="FFFFFF"/>
-        </w:rPr>
-      </w:pPr>
-    </w:p>
-    <w:p>
-      <w:pPr>
-        <w:jc w:val="both"/>
-        <w:rPr>
-          <w:shd w:val="clear" w:color="auto" w:fill="FFFFFF"/>
-        </w:rPr>
-      </w:pPr>
-    </w:p>
-    <w:p>
-      <w:pPr>
-        <w:jc w:val="both"/>
-        <w:rPr>
-          <w:shd w:val="clear" w:color="auto" w:fill="FFFFFF"/>
-        </w:rPr>
-      </w:pPr>
-    </w:p>
-    <w:p>
-      <w:pPr>
-        <w:rPr>
-          <w:shd w:val="clear" w:color="auto" w:fill="FFFFFF"/>
-        </w:rPr>
-      </w:pPr>
-      <w:r>
-        <w:rPr>
-          <w:shd w:val="clear" w:color="auto" w:fill="FFFFFF"/>
+        <w:rPr>
+          <w:lang w:val="en-US"/>
+        </w:rPr>
+        <w:t xml:space="preserve"> of all UI elements remain the same.</w:t>
+      </w:r>
+    </w:p>
+    <w:p>
+      <w:pPr>
+        <w:rPr>
+          <w:lang w:val="en-US"/>
+        </w:rPr>
+      </w:pPr>
+    </w:p>
+    <w:p>
+      <w:pPr>
+        <w:rPr>
+          <w:lang w:val="en-US"/>
+        </w:rPr>
+      </w:pPr>
+    </w:p>
+    <w:p>
+      <w:pPr>
+        <w:rPr>
+          <w:lang w:val="en-US"/>
+        </w:rPr>
+      </w:pPr>
+    </w:p>
+    <w:p>
+      <w:pPr>
+        <w:rPr>
+          <w:lang w:val="en-US"/>
+        </w:rPr>
+      </w:pPr>
+    </w:p>
+    <w:p>
+      <w:pPr>
+        <w:rPr>
+          <w:lang w:val="en-US"/>
+        </w:rPr>
+      </w:pPr>
+      <w:r>
+        <w:rPr>
+          <w:lang w:val="en-US"/>
         </w:rPr>
         <w:br w:type="page"/>
       </w:r>
@@ -13597,87 +14026,25 @@
       <w:pPr>
         <w:pStyle w:val="Heading1"/>
       </w:pPr>
-      <w:bookmarkStart w:id="36" w:name="_Toc6354816"/>
-      <w:r>
+      <w:r>
+        <w:rPr>
+          <w:noProof/>
+          <w:lang w:eastAsia="en-GB"/>
+        </w:rPr>
         <w:lastRenderedPageBreak/>
-        <w:t>Operating Principle</w:t>
-      </w:r>
-      <w:bookmarkEnd w:id="36"/>
-    </w:p>
-    <w:p>
-      <w:pPr>
-        <w:pStyle w:val="Heading2"/>
-      </w:pPr>
-      <w:bookmarkStart w:id="37" w:name="_Toc6354817"/>
-      <w:r>
-        <w:t>Introduction</w:t>
-      </w:r>
-      <w:bookmarkEnd w:id="37"/>
-    </w:p>
-    <w:p>
-      <w:pPr>
-        <w:jc w:val="both"/>
-        <w:rPr>
-          <w:shd w:val="clear" w:color="auto" w:fill="FFFFFF"/>
-        </w:rPr>
-      </w:pPr>
-      <w:r>
-        <w:rPr>
-          <w:shd w:val="clear" w:color="auto" w:fill="FFFFFF"/>
-        </w:rPr>
-        <w:t>My text…</w:t>
-      </w:r>
-    </w:p>
-    <w:p>
-      <w:pPr>
-        <w:jc w:val="both"/>
-        <w:rPr>
-          <w:shd w:val="clear" w:color="auto" w:fill="FFFFFF"/>
-        </w:rPr>
-      </w:pPr>
-    </w:p>
-    <w:p>
-      <w:pPr>
-        <w:pStyle w:val="Heading2"/>
-      </w:pPr>
-      <w:bookmarkStart w:id="38" w:name="_Toc6354818"/>
-      <w:r>
-        <w:t>Flowchart</w:t>
-      </w:r>
-      <w:bookmarkEnd w:id="38"/>
-    </w:p>
-    <w:p>
-      <w:pPr>
-        <w:jc w:val="both"/>
-        <w:rPr>
-          <w:shd w:val="clear" w:color="auto" w:fill="FFFFFF"/>
-        </w:rPr>
-      </w:pPr>
-      <w:r>
-        <w:rPr>
-          <w:shd w:val="clear" w:color="auto" w:fill="FFFFFF"/>
-        </w:rPr>
-        <w:t>My text…</w:t>
-      </w:r>
-    </w:p>
-    <w:p>
-      <w:pPr>
-        <w:jc w:val="center"/>
-        <w:rPr>
-          <w:shd w:val="clear" w:color="auto" w:fill="FFFFFF"/>
-        </w:rPr>
-      </w:pPr>
-      <w:r>
-        <w:rPr>
-          <w:noProof/>
-          <w:shd w:val="clear" w:color="auto" w:fill="FFFFFF"/>
-          <w:lang w:eastAsia="en-GB"/>
-        </w:rPr>
         <w:drawing>
-          <wp:inline distT="0" distB="0" distL="0" distR="0">
-            <wp:extent cx="5686807" cy="2386148"/>
-            <wp:effectExtent l="19050" t="0" r="9143" b="0"/>
-            <wp:docPr id="21" name="Picture 11" descr="C:\Users\Yoshey327\AppData\Local\Microsoft\Windows\INetCache\Content.Word\flowdiagram_ripeness_detection.png"/>
+          <wp:anchor distT="0" distB="0" distL="0" distR="0" simplePos="0" relativeHeight="251662336" behindDoc="0" locked="0" layoutInCell="1" allowOverlap="1">
+            <wp:simplePos x="0" y="0"/>
+            <wp:positionH relativeFrom="column">
+              <wp:posOffset>4233545</wp:posOffset>
+            </wp:positionH>
+            <wp:positionV relativeFrom="paragraph">
+              <wp:posOffset>162560</wp:posOffset>
+            </wp:positionV>
+            <wp:extent cx="1704340" cy="3404870"/>
+            <wp:effectExtent l="19050" t="0" r="0" b="0"/>
+            <wp:wrapSquare wrapText="bothSides"/>
+            <wp:docPr id="24" name="Bild5"/>
             <wp:cNvGraphicFramePr>
               <a:graphicFrameLocks xmlns:a="http://schemas.openxmlformats.org/drawingml/2006/main" noChangeAspect="1"/>
             </wp:cNvGraphicFramePr>
@@ -13685,14 +14052,13 @@
               <a:graphicData uri="http://schemas.openxmlformats.org/drawingml/2006/picture">
                 <pic:pic xmlns:pic="http://schemas.openxmlformats.org/drawingml/2006/picture">
                   <pic:nvPicPr>
-                    <pic:cNvPr id="0" name="Picture 11" descr="C:\Users\Yoshey327\AppData\Local\Microsoft\Windows\INetCache\Content.Word\flowdiagram_ripeness_detection.png"/>
+                    <pic:cNvPr id="2" name="Bild5"/>
                     <pic:cNvPicPr>
                       <a:picLocks noChangeAspect="1" noChangeArrowheads="1"/>
                     </pic:cNvPicPr>
                   </pic:nvPicPr>
                   <pic:blipFill>
                     <a:blip r:embed="rId30" cstate="print"/>
-                    <a:srcRect/>
                     <a:stretch>
                       <a:fillRect/>
                     </a:stretch>
@@ -13700,92 +14066,1190 @@
                   <pic:spPr bwMode="auto">
                     <a:xfrm>
                       <a:off x="0" y="0"/>
-                      <a:ext cx="5694846" cy="2389521"/>
+                      <a:ext cx="1704340" cy="3404870"/>
                     </a:xfrm>
                     <a:prstGeom prst="rect">
                       <a:avLst/>
                     </a:prstGeom>
-                    <a:noFill/>
-                    <a:ln w="9525">
-                      <a:noFill/>
-                      <a:miter lim="800000"/>
-                      <a:headEnd/>
-                      <a:tailEnd/>
-                    </a:ln>
                   </pic:spPr>
                 </pic:pic>
               </a:graphicData>
             </a:graphic>
-          </wp:inline>
+          </wp:anchor>
         </w:drawing>
       </w:r>
-    </w:p>
-    <w:p>
-      <w:pPr>
-        <w:rPr>
-          <w:shd w:val="clear" w:color="auto" w:fill="FFFFFF"/>
-        </w:rPr>
-      </w:pPr>
-    </w:p>
-    <w:p>
-      <w:pPr>
-        <w:rPr>
-          <w:shd w:val="clear" w:color="auto" w:fill="FFFFFF"/>
-          <w:lang w:val="de-DE"/>
-        </w:rPr>
-      </w:pPr>
+      <w:r>
+        <w:t>Graphical User Interface</w:t>
+      </w:r>
+      <w:bookmarkEnd w:id="33"/>
+    </w:p>
+    <w:p>
+      <w:pPr>
+        <w:rPr>
+          <w:lang w:val="en-US"/>
+        </w:rPr>
+      </w:pPr>
+    </w:p>
+    <w:p>
+      <w:pPr>
+        <w:rPr>
+          <w:lang w:val="en-US"/>
+        </w:rPr>
+      </w:pPr>
+      <w:r>
+        <w:rPr>
+          <w:lang w:val="en-US"/>
+        </w:rPr>
+        <w:t>This chapter discusses is split into two sections. On the first section the initial mock-up idea is displayed and discussed. The second section will present the final result with the differences to the mock-up and the reasons for the changes.</w:t>
+      </w:r>
+    </w:p>
+    <w:p>
+      <w:pPr>
+        <w:rPr>
+          <w:lang w:val="en-US"/>
+        </w:rPr>
+      </w:pPr>
+    </w:p>
+    <w:p>
+      <w:pPr>
+        <w:pStyle w:val="Heading2"/>
+      </w:pPr>
+      <w:bookmarkStart w:id="34" w:name="_Toc6354814"/>
+      <w:r>
+        <w:t>Mock-up</w:t>
+      </w:r>
+      <w:bookmarkEnd w:id="34"/>
+    </w:p>
+    <w:p>
+      <w:pPr>
+        <w:rPr>
+          <w:lang w:val="en-US"/>
+        </w:rPr>
+      </w:pPr>
+      <w:r>
+        <w:rPr>
+          <w:lang w:val="en-US"/>
+        </w:rPr>
+        <w:t xml:space="preserve">The mock-up can be seen in Figure </w:t>
+      </w:r>
       <w:r>
         <w:rPr>
           <w:highlight w:val="yellow"/>
-          <w:shd w:val="clear" w:color="auto" w:fill="FFFFFF"/>
-          <w:lang w:val="de-DE"/>
-        </w:rPr>
-        <w:t xml:space="preserve">TODO: aktualisieren – ist in Michaels </w:t>
+          <w:lang w:val="en-US"/>
+        </w:rPr>
+        <w:t>YY</w:t>
+      </w:r>
+      <w:r>
+        <w:rPr>
+          <w:lang w:val="en-US"/>
+        </w:rPr>
+        <w:t xml:space="preserve">. The main part of the opened Android App is dedicated to the camera live feed. This allows the user to see what is being judged. Below the live feed, two indicators were planned. The first was supposed to indicate whether the app recognized a banana in the image. The second indicator was supposed to indicate whether the banana can be eaten. As can be seen in Figure </w:t>
       </w:r>
       <w:r>
         <w:rPr>
           <w:highlight w:val="yellow"/>
-          <w:shd w:val="clear" w:color="auto" w:fill="FFFFFF"/>
-          <w:lang w:val="de-DE"/>
-        </w:rPr>
-        <w:t>Teil mit dabei</w:t>
-      </w:r>
-    </w:p>
-    <w:p>
-      <w:pPr>
-        <w:rPr>
-          <w:shd w:val="clear" w:color="auto" w:fill="FFFFFF"/>
-          <w:lang w:val="de-DE"/>
-        </w:rPr>
-      </w:pPr>
-    </w:p>
-    <w:p>
-      <w:pPr>
-        <w:rPr>
-          <w:shd w:val="clear" w:color="auto" w:fill="FFFFFF"/>
-          <w:lang w:val="de-DE"/>
-        </w:rPr>
-      </w:pPr>
-    </w:p>
-    <w:p>
-      <w:pPr>
-        <w:rPr>
-          <w:shd w:val="clear" w:color="auto" w:fill="FFFFFF"/>
-          <w:lang w:val="de-DE"/>
-        </w:rPr>
-      </w:pPr>
-    </w:p>
-    <w:p>
-      <w:pPr>
-        <w:rPr>
-          <w:shd w:val="clear" w:color="auto" w:fill="FFFFFF"/>
-          <w:lang w:val="de-DE"/>
-        </w:rPr>
-      </w:pPr>
-      <w:r>
-        <w:rPr>
-          <w:shd w:val="clear" w:color="auto" w:fill="FFFFFF"/>
-          <w:lang w:val="de-DE"/>
+          <w:lang w:val="en-US"/>
+        </w:rPr>
+        <w:t>YY</w:t>
+      </w:r>
+      <w:r>
+        <w:rPr>
+          <w:lang w:val="en-US"/>
+        </w:rPr>
+        <w:t>, the indicators used are two basic shapes: a green check mark and a red cross. With this shapes, the following total combinations can be displayed:</w:t>
+      </w:r>
+    </w:p>
+    <w:p>
+      <w:pPr>
+        <w:rPr>
+          <w:lang w:val="en-US"/>
+        </w:rPr>
+      </w:pPr>
+    </w:p>
+    <w:p/>
+    <w:tbl>
+      <w:tblPr>
+        <w:tblW w:w="9638" w:type="dxa"/>
+        <w:tblBorders>
+          <w:top w:val="single" w:sz="2" w:space="0" w:color="000000"/>
+          <w:left w:val="single" w:sz="2" w:space="0" w:color="000000"/>
+          <w:bottom w:val="single" w:sz="2" w:space="0" w:color="000000"/>
+          <w:insideH w:val="single" w:sz="2" w:space="0" w:color="000000"/>
+        </w:tblBorders>
+        <w:tblCellMar>
+          <w:top w:w="55" w:type="dxa"/>
+          <w:left w:w="52" w:type="dxa"/>
+          <w:bottom w:w="55" w:type="dxa"/>
+          <w:right w:w="55" w:type="dxa"/>
+        </w:tblCellMar>
+        <w:tblLook w:val="0000"/>
+      </w:tblPr>
+      <w:tblGrid>
+        <w:gridCol w:w="3212"/>
+        <w:gridCol w:w="3213"/>
+        <w:gridCol w:w="3213"/>
+      </w:tblGrid>
+      <w:tr>
+        <w:tc>
+          <w:tcPr>
+            <w:tcW w:w="3212" w:type="dxa"/>
+            <w:tcBorders>
+              <w:top w:val="single" w:sz="2" w:space="0" w:color="000000"/>
+              <w:left w:val="single" w:sz="2" w:space="0" w:color="000000"/>
+              <w:bottom w:val="single" w:sz="2" w:space="0" w:color="000000"/>
+            </w:tcBorders>
+            <w:shd w:val="clear" w:color="auto" w:fill="auto"/>
+          </w:tcPr>
+          <w:p>
+            <w:pPr>
+              <w:pStyle w:val="Tabelleninhalt"/>
+              <w:rPr>
+                <w:b/>
+                <w:bCs/>
+              </w:rPr>
+            </w:pPr>
+            <w:r>
+              <w:rPr>
+                <w:b/>
+                <w:bCs/>
+              </w:rPr>
+              <w:t>Indicator 1</w:t>
+            </w:r>
+          </w:p>
+        </w:tc>
+        <w:tc>
+          <w:tcPr>
+            <w:tcW w:w="3213" w:type="dxa"/>
+            <w:tcBorders>
+              <w:top w:val="single" w:sz="2" w:space="0" w:color="000000"/>
+              <w:left w:val="single" w:sz="2" w:space="0" w:color="000000"/>
+              <w:bottom w:val="single" w:sz="2" w:space="0" w:color="000000"/>
+            </w:tcBorders>
+            <w:shd w:val="clear" w:color="auto" w:fill="auto"/>
+          </w:tcPr>
+          <w:p>
+            <w:pPr>
+              <w:pStyle w:val="Tabelleninhalt"/>
+              <w:rPr>
+                <w:b/>
+                <w:bCs/>
+              </w:rPr>
+            </w:pPr>
+            <w:r>
+              <w:rPr>
+                <w:b/>
+                <w:bCs/>
+              </w:rPr>
+              <w:t>Indicator 2</w:t>
+            </w:r>
+          </w:p>
+        </w:tc>
+        <w:tc>
+          <w:tcPr>
+            <w:tcW w:w="3213" w:type="dxa"/>
+            <w:tcBorders>
+              <w:top w:val="single" w:sz="2" w:space="0" w:color="000000"/>
+              <w:left w:val="single" w:sz="2" w:space="0" w:color="000000"/>
+              <w:bottom w:val="single" w:sz="2" w:space="0" w:color="000000"/>
+              <w:right w:val="single" w:sz="2" w:space="0" w:color="000000"/>
+            </w:tcBorders>
+            <w:shd w:val="clear" w:color="auto" w:fill="auto"/>
+          </w:tcPr>
+          <w:p>
+            <w:pPr>
+              <w:pStyle w:val="Tabelleninhalt"/>
+              <w:rPr>
+                <w:b/>
+                <w:bCs/>
+              </w:rPr>
+            </w:pPr>
+            <w:r>
+              <w:rPr>
+                <w:b/>
+                <w:bCs/>
+              </w:rPr>
+              <w:t>Meaning</w:t>
+            </w:r>
+          </w:p>
+        </w:tc>
+      </w:tr>
+      <w:tr>
+        <w:tc>
+          <w:tcPr>
+            <w:tcW w:w="3212" w:type="dxa"/>
+            <w:tcBorders>
+              <w:top w:val="single" w:sz="2" w:space="0" w:color="000000"/>
+              <w:left w:val="single" w:sz="2" w:space="0" w:color="000000"/>
+              <w:bottom w:val="single" w:sz="2" w:space="0" w:color="000000"/>
+            </w:tcBorders>
+            <w:shd w:val="clear" w:color="auto" w:fill="auto"/>
+          </w:tcPr>
+          <w:p>
+            <w:pPr>
+              <w:pStyle w:val="Tabelleninhalt"/>
+            </w:pPr>
+            <w:r>
+              <w:rPr>
+                <w:noProof/>
+                <w:lang w:val="en-GB" w:eastAsia="en-GB" w:bidi="ar-SA"/>
+              </w:rPr>
+              <w:drawing>
+                <wp:anchor distT="0" distB="0" distL="0" distR="0" simplePos="0" relativeHeight="251668480" behindDoc="0" locked="0" layoutInCell="1" allowOverlap="1">
+                  <wp:simplePos x="0" y="0"/>
+                  <wp:positionH relativeFrom="column">
+                    <wp:align>left</wp:align>
+                  </wp:positionH>
+                  <wp:positionV relativeFrom="paragraph">
+                    <wp:align>center</wp:align>
+                  </wp:positionV>
+                  <wp:extent cx="196850" cy="193040"/>
+                  <wp:effectExtent l="0" t="0" r="0" b="0"/>
+                  <wp:wrapSquare wrapText="largest"/>
+                  <wp:docPr id="25" name="Bild10"/>
+                  <wp:cNvGraphicFramePr>
+                    <a:graphicFrameLocks xmlns:a="http://schemas.openxmlformats.org/drawingml/2006/main" noChangeAspect="1"/>
+                  </wp:cNvGraphicFramePr>
+                  <a:graphic xmlns:a="http://schemas.openxmlformats.org/drawingml/2006/main">
+                    <a:graphicData uri="http://schemas.openxmlformats.org/drawingml/2006/picture">
+                      <pic:pic xmlns:pic="http://schemas.openxmlformats.org/drawingml/2006/picture">
+                        <pic:nvPicPr>
+                          <pic:cNvPr id="3" name="Bild10"/>
+                          <pic:cNvPicPr>
+                            <a:picLocks noChangeAspect="1" noChangeArrowheads="1"/>
+                          </pic:cNvPicPr>
+                        </pic:nvPicPr>
+                        <pic:blipFill>
+                          <a:blip r:embed="rId31" cstate="print"/>
+                          <a:stretch>
+                            <a:fillRect/>
+                          </a:stretch>
+                        </pic:blipFill>
+                        <pic:spPr bwMode="auto">
+                          <a:xfrm>
+                            <a:off x="0" y="0"/>
+                            <a:ext cx="196850" cy="193040"/>
+                          </a:xfrm>
+                          <a:prstGeom prst="rect">
+                            <a:avLst/>
+                          </a:prstGeom>
+                        </pic:spPr>
+                      </pic:pic>
+                    </a:graphicData>
+                  </a:graphic>
+                </wp:anchor>
+              </w:drawing>
+            </w:r>
+            <w:r>
+              <w:t>Red cross</w:t>
+            </w:r>
+          </w:p>
+        </w:tc>
+        <w:tc>
+          <w:tcPr>
+            <w:tcW w:w="3213" w:type="dxa"/>
+            <w:tcBorders>
+              <w:top w:val="single" w:sz="2" w:space="0" w:color="000000"/>
+              <w:left w:val="single" w:sz="2" w:space="0" w:color="000000"/>
+              <w:bottom w:val="single" w:sz="2" w:space="0" w:color="000000"/>
+            </w:tcBorders>
+            <w:shd w:val="clear" w:color="auto" w:fill="auto"/>
+          </w:tcPr>
+          <w:p>
+            <w:pPr>
+              <w:pStyle w:val="Tabelleninhalt"/>
+            </w:pPr>
+            <w:r>
+              <w:rPr>
+                <w:noProof/>
+                <w:lang w:val="en-GB" w:eastAsia="en-GB" w:bidi="ar-SA"/>
+              </w:rPr>
+              <w:drawing>
+                <wp:anchor distT="0" distB="0" distL="0" distR="0" simplePos="0" relativeHeight="251667456" behindDoc="0" locked="0" layoutInCell="1" allowOverlap="1">
+                  <wp:simplePos x="0" y="0"/>
+                  <wp:positionH relativeFrom="column">
+                    <wp:align>left</wp:align>
+                  </wp:positionH>
+                  <wp:positionV relativeFrom="paragraph">
+                    <wp:align>center</wp:align>
+                  </wp:positionV>
+                  <wp:extent cx="217170" cy="202565"/>
+                  <wp:effectExtent l="0" t="0" r="0" b="0"/>
+                  <wp:wrapSquare wrapText="largest"/>
+                  <wp:docPr id="26" name="Bild9"/>
+                  <wp:cNvGraphicFramePr>
+                    <a:graphicFrameLocks xmlns:a="http://schemas.openxmlformats.org/drawingml/2006/main" noChangeAspect="1"/>
+                  </wp:cNvGraphicFramePr>
+                  <a:graphic xmlns:a="http://schemas.openxmlformats.org/drawingml/2006/main">
+                    <a:graphicData uri="http://schemas.openxmlformats.org/drawingml/2006/picture">
+                      <pic:pic xmlns:pic="http://schemas.openxmlformats.org/drawingml/2006/picture">
+                        <pic:nvPicPr>
+                          <pic:cNvPr id="4" name="Bild9"/>
+                          <pic:cNvPicPr>
+                            <a:picLocks noChangeAspect="1" noChangeArrowheads="1"/>
+                          </pic:cNvPicPr>
+                        </pic:nvPicPr>
+                        <pic:blipFill>
+                          <a:blip r:embed="rId32" cstate="print"/>
+                          <a:stretch>
+                            <a:fillRect/>
+                          </a:stretch>
+                        </pic:blipFill>
+                        <pic:spPr bwMode="auto">
+                          <a:xfrm>
+                            <a:off x="0" y="0"/>
+                            <a:ext cx="217170" cy="202565"/>
+                          </a:xfrm>
+                          <a:prstGeom prst="rect">
+                            <a:avLst/>
+                          </a:prstGeom>
+                        </pic:spPr>
+                      </pic:pic>
+                    </a:graphicData>
+                  </a:graphic>
+                </wp:anchor>
+              </w:drawing>
+            </w:r>
+            <w:r>
+              <w:rPr>
+                <w:noProof/>
+                <w:lang w:val="en-GB" w:eastAsia="en-GB" w:bidi="ar-SA"/>
+              </w:rPr>
+              <w:drawing>
+                <wp:anchor distT="0" distB="0" distL="0" distR="0" simplePos="0" relativeHeight="251669504" behindDoc="0" locked="0" layoutInCell="1" allowOverlap="1">
+                  <wp:simplePos x="0" y="0"/>
+                  <wp:positionH relativeFrom="column">
+                    <wp:posOffset>273685</wp:posOffset>
+                  </wp:positionH>
+                  <wp:positionV relativeFrom="paragraph">
+                    <wp:align>center</wp:align>
+                  </wp:positionV>
+                  <wp:extent cx="196850" cy="193040"/>
+                  <wp:effectExtent l="0" t="0" r="0" b="0"/>
+                  <wp:wrapSquare wrapText="largest"/>
+                  <wp:docPr id="27" name="Bild11"/>
+                  <wp:cNvGraphicFramePr>
+                    <a:graphicFrameLocks xmlns:a="http://schemas.openxmlformats.org/drawingml/2006/main" noChangeAspect="1"/>
+                  </wp:cNvGraphicFramePr>
+                  <a:graphic xmlns:a="http://schemas.openxmlformats.org/drawingml/2006/main">
+                    <a:graphicData uri="http://schemas.openxmlformats.org/drawingml/2006/picture">
+                      <pic:pic xmlns:pic="http://schemas.openxmlformats.org/drawingml/2006/picture">
+                        <pic:nvPicPr>
+                          <pic:cNvPr id="5" name="Bild11"/>
+                          <pic:cNvPicPr>
+                            <a:picLocks noChangeAspect="1" noChangeArrowheads="1"/>
+                          </pic:cNvPicPr>
+                        </pic:nvPicPr>
+                        <pic:blipFill>
+                          <a:blip r:embed="rId31" cstate="print"/>
+                          <a:stretch>
+                            <a:fillRect/>
+                          </a:stretch>
+                        </pic:blipFill>
+                        <pic:spPr bwMode="auto">
+                          <a:xfrm>
+                            <a:off x="0" y="0"/>
+                            <a:ext cx="196850" cy="193040"/>
+                          </a:xfrm>
+                          <a:prstGeom prst="rect">
+                            <a:avLst/>
+                          </a:prstGeom>
+                        </pic:spPr>
+                      </pic:pic>
+                    </a:graphicData>
+                  </a:graphic>
+                </wp:anchor>
+              </w:drawing>
+            </w:r>
+            <w:r>
+              <w:t>/Doesn‘t matter</w:t>
+            </w:r>
+          </w:p>
+        </w:tc>
+        <w:tc>
+          <w:tcPr>
+            <w:tcW w:w="3213" w:type="dxa"/>
+            <w:tcBorders>
+              <w:top w:val="single" w:sz="2" w:space="0" w:color="000000"/>
+              <w:left w:val="single" w:sz="2" w:space="0" w:color="000000"/>
+              <w:bottom w:val="single" w:sz="2" w:space="0" w:color="000000"/>
+              <w:right w:val="single" w:sz="2" w:space="0" w:color="000000"/>
+            </w:tcBorders>
+            <w:shd w:val="clear" w:color="auto" w:fill="auto"/>
+          </w:tcPr>
+          <w:p>
+            <w:pPr>
+              <w:pStyle w:val="Tabelleninhalt"/>
+            </w:pPr>
+            <w:r>
+              <w:t>No banana detected</w:t>
+            </w:r>
+          </w:p>
+        </w:tc>
+      </w:tr>
+      <w:tr>
+        <w:tc>
+          <w:tcPr>
+            <w:tcW w:w="3212" w:type="dxa"/>
+            <w:tcBorders>
+              <w:top w:val="single" w:sz="2" w:space="0" w:color="000000"/>
+              <w:left w:val="single" w:sz="2" w:space="0" w:color="000000"/>
+              <w:bottom w:val="single" w:sz="2" w:space="0" w:color="000000"/>
+            </w:tcBorders>
+            <w:shd w:val="clear" w:color="auto" w:fill="auto"/>
+          </w:tcPr>
+          <w:p>
+            <w:pPr>
+              <w:pStyle w:val="Tabelleninhalt"/>
+            </w:pPr>
+            <w:r>
+              <w:rPr>
+                <w:noProof/>
+                <w:lang w:val="en-GB" w:eastAsia="en-GB" w:bidi="ar-SA"/>
+              </w:rPr>
+              <w:drawing>
+                <wp:anchor distT="0" distB="0" distL="0" distR="0" simplePos="0" relativeHeight="251664384" behindDoc="0" locked="0" layoutInCell="1" allowOverlap="1">
+                  <wp:simplePos x="0" y="0"/>
+                  <wp:positionH relativeFrom="column">
+                    <wp:align>left</wp:align>
+                  </wp:positionH>
+                  <wp:positionV relativeFrom="paragraph">
+                    <wp:align>center</wp:align>
+                  </wp:positionV>
+                  <wp:extent cx="217170" cy="202565"/>
+                  <wp:effectExtent l="0" t="0" r="0" b="0"/>
+                  <wp:wrapSquare wrapText="largest"/>
+                  <wp:docPr id="28" name="Bild6"/>
+                  <wp:cNvGraphicFramePr>
+                    <a:graphicFrameLocks xmlns:a="http://schemas.openxmlformats.org/drawingml/2006/main" noChangeAspect="1"/>
+                  </wp:cNvGraphicFramePr>
+                  <a:graphic xmlns:a="http://schemas.openxmlformats.org/drawingml/2006/main">
+                    <a:graphicData uri="http://schemas.openxmlformats.org/drawingml/2006/picture">
+                      <pic:pic xmlns:pic="http://schemas.openxmlformats.org/drawingml/2006/picture">
+                        <pic:nvPicPr>
+                          <pic:cNvPr id="6" name="Bild6"/>
+                          <pic:cNvPicPr>
+                            <a:picLocks noChangeAspect="1" noChangeArrowheads="1"/>
+                          </pic:cNvPicPr>
+                        </pic:nvPicPr>
+                        <pic:blipFill>
+                          <a:blip r:embed="rId32" cstate="print"/>
+                          <a:stretch>
+                            <a:fillRect/>
+                          </a:stretch>
+                        </pic:blipFill>
+                        <pic:spPr bwMode="auto">
+                          <a:xfrm>
+                            <a:off x="0" y="0"/>
+                            <a:ext cx="217170" cy="202565"/>
+                          </a:xfrm>
+                          <a:prstGeom prst="rect">
+                            <a:avLst/>
+                          </a:prstGeom>
+                        </pic:spPr>
+                      </pic:pic>
+                    </a:graphicData>
+                  </a:graphic>
+                </wp:anchor>
+              </w:drawing>
+            </w:r>
+            <w:r>
+              <w:t>Green check mark</w:t>
+            </w:r>
+          </w:p>
+        </w:tc>
+        <w:tc>
+          <w:tcPr>
+            <w:tcW w:w="3213" w:type="dxa"/>
+            <w:tcBorders>
+              <w:top w:val="single" w:sz="2" w:space="0" w:color="000000"/>
+              <w:left w:val="single" w:sz="2" w:space="0" w:color="000000"/>
+              <w:bottom w:val="single" w:sz="2" w:space="0" w:color="000000"/>
+            </w:tcBorders>
+            <w:shd w:val="clear" w:color="auto" w:fill="auto"/>
+          </w:tcPr>
+          <w:p>
+            <w:pPr>
+              <w:pStyle w:val="Tabelleninhalt"/>
+            </w:pPr>
+            <w:r>
+              <w:rPr>
+                <w:noProof/>
+                <w:lang w:val="en-GB" w:eastAsia="en-GB" w:bidi="ar-SA"/>
+              </w:rPr>
+              <w:drawing>
+                <wp:anchor distT="0" distB="0" distL="0" distR="0" simplePos="0" relativeHeight="251670528" behindDoc="0" locked="0" layoutInCell="1" allowOverlap="1">
+                  <wp:simplePos x="0" y="0"/>
+                  <wp:positionH relativeFrom="column">
+                    <wp:align>left</wp:align>
+                  </wp:positionH>
+                  <wp:positionV relativeFrom="paragraph">
+                    <wp:align>center</wp:align>
+                  </wp:positionV>
+                  <wp:extent cx="196850" cy="193040"/>
+                  <wp:effectExtent l="0" t="0" r="0" b="0"/>
+                  <wp:wrapSquare wrapText="largest"/>
+                  <wp:docPr id="29" name="Bild12"/>
+                  <wp:cNvGraphicFramePr>
+                    <a:graphicFrameLocks xmlns:a="http://schemas.openxmlformats.org/drawingml/2006/main" noChangeAspect="1"/>
+                  </wp:cNvGraphicFramePr>
+                  <a:graphic xmlns:a="http://schemas.openxmlformats.org/drawingml/2006/main">
+                    <a:graphicData uri="http://schemas.openxmlformats.org/drawingml/2006/picture">
+                      <pic:pic xmlns:pic="http://schemas.openxmlformats.org/drawingml/2006/picture">
+                        <pic:nvPicPr>
+                          <pic:cNvPr id="7" name="Bild12"/>
+                          <pic:cNvPicPr>
+                            <a:picLocks noChangeAspect="1" noChangeArrowheads="1"/>
+                          </pic:cNvPicPr>
+                        </pic:nvPicPr>
+                        <pic:blipFill>
+                          <a:blip r:embed="rId31" cstate="print"/>
+                          <a:stretch>
+                            <a:fillRect/>
+                          </a:stretch>
+                        </pic:blipFill>
+                        <pic:spPr bwMode="auto">
+                          <a:xfrm>
+                            <a:off x="0" y="0"/>
+                            <a:ext cx="196850" cy="193040"/>
+                          </a:xfrm>
+                          <a:prstGeom prst="rect">
+                            <a:avLst/>
+                          </a:prstGeom>
+                        </pic:spPr>
+                      </pic:pic>
+                    </a:graphicData>
+                  </a:graphic>
+                </wp:anchor>
+              </w:drawing>
+            </w:r>
+            <w:r>
+              <w:t>Red cross</w:t>
+            </w:r>
+          </w:p>
+        </w:tc>
+        <w:tc>
+          <w:tcPr>
+            <w:tcW w:w="3213" w:type="dxa"/>
+            <w:tcBorders>
+              <w:top w:val="single" w:sz="2" w:space="0" w:color="000000"/>
+              <w:left w:val="single" w:sz="2" w:space="0" w:color="000000"/>
+              <w:bottom w:val="single" w:sz="2" w:space="0" w:color="000000"/>
+              <w:right w:val="single" w:sz="2" w:space="0" w:color="000000"/>
+            </w:tcBorders>
+            <w:shd w:val="clear" w:color="auto" w:fill="auto"/>
+          </w:tcPr>
+          <w:p>
+            <w:pPr>
+              <w:pStyle w:val="Tabelleninhalt"/>
+              <w:rPr>
+                <w:lang w:val="en-GB"/>
+              </w:rPr>
+            </w:pPr>
+            <w:r>
+              <w:rPr>
+                <w:lang w:val="en-GB"/>
+              </w:rPr>
+              <w:t>Banana detected, but do not eat</w:t>
+            </w:r>
+          </w:p>
+        </w:tc>
+      </w:tr>
+      <w:tr>
+        <w:tc>
+          <w:tcPr>
+            <w:tcW w:w="3212" w:type="dxa"/>
+            <w:tcBorders>
+              <w:top w:val="single" w:sz="2" w:space="0" w:color="000000"/>
+              <w:left w:val="single" w:sz="2" w:space="0" w:color="000000"/>
+              <w:bottom w:val="single" w:sz="2" w:space="0" w:color="000000"/>
+            </w:tcBorders>
+            <w:shd w:val="clear" w:color="auto" w:fill="auto"/>
+          </w:tcPr>
+          <w:p>
+            <w:pPr>
+              <w:pStyle w:val="Tabelleninhalt"/>
+            </w:pPr>
+            <w:r>
+              <w:rPr>
+                <w:noProof/>
+                <w:lang w:val="en-GB" w:eastAsia="en-GB" w:bidi="ar-SA"/>
+              </w:rPr>
+              <w:drawing>
+                <wp:anchor distT="0" distB="0" distL="0" distR="0" simplePos="0" relativeHeight="251665408" behindDoc="0" locked="0" layoutInCell="1" allowOverlap="1">
+                  <wp:simplePos x="0" y="0"/>
+                  <wp:positionH relativeFrom="column">
+                    <wp:align>left</wp:align>
+                  </wp:positionH>
+                  <wp:positionV relativeFrom="paragraph">
+                    <wp:align>center</wp:align>
+                  </wp:positionV>
+                  <wp:extent cx="217170" cy="202565"/>
+                  <wp:effectExtent l="0" t="0" r="0" b="0"/>
+                  <wp:wrapSquare wrapText="largest"/>
+                  <wp:docPr id="30" name="Bild7"/>
+                  <wp:cNvGraphicFramePr>
+                    <a:graphicFrameLocks xmlns:a="http://schemas.openxmlformats.org/drawingml/2006/main" noChangeAspect="1"/>
+                  </wp:cNvGraphicFramePr>
+                  <a:graphic xmlns:a="http://schemas.openxmlformats.org/drawingml/2006/main">
+                    <a:graphicData uri="http://schemas.openxmlformats.org/drawingml/2006/picture">
+                      <pic:pic xmlns:pic="http://schemas.openxmlformats.org/drawingml/2006/picture">
+                        <pic:nvPicPr>
+                          <pic:cNvPr id="8" name="Bild7"/>
+                          <pic:cNvPicPr>
+                            <a:picLocks noChangeAspect="1" noChangeArrowheads="1"/>
+                          </pic:cNvPicPr>
+                        </pic:nvPicPr>
+                        <pic:blipFill>
+                          <a:blip r:embed="rId32" cstate="print"/>
+                          <a:stretch>
+                            <a:fillRect/>
+                          </a:stretch>
+                        </pic:blipFill>
+                        <pic:spPr bwMode="auto">
+                          <a:xfrm>
+                            <a:off x="0" y="0"/>
+                            <a:ext cx="217170" cy="202565"/>
+                          </a:xfrm>
+                          <a:prstGeom prst="rect">
+                            <a:avLst/>
+                          </a:prstGeom>
+                        </pic:spPr>
+                      </pic:pic>
+                    </a:graphicData>
+                  </a:graphic>
+                </wp:anchor>
+              </w:drawing>
+            </w:r>
+            <w:r>
+              <w:t>Green check mark</w:t>
+            </w:r>
+          </w:p>
+        </w:tc>
+        <w:tc>
+          <w:tcPr>
+            <w:tcW w:w="3213" w:type="dxa"/>
+            <w:tcBorders>
+              <w:top w:val="single" w:sz="2" w:space="0" w:color="000000"/>
+              <w:left w:val="single" w:sz="2" w:space="0" w:color="000000"/>
+              <w:bottom w:val="single" w:sz="2" w:space="0" w:color="000000"/>
+            </w:tcBorders>
+            <w:shd w:val="clear" w:color="auto" w:fill="auto"/>
+          </w:tcPr>
+          <w:p>
+            <w:pPr>
+              <w:pStyle w:val="Tabelleninhalt"/>
+            </w:pPr>
+            <w:r>
+              <w:rPr>
+                <w:noProof/>
+                <w:lang w:val="en-GB" w:eastAsia="en-GB" w:bidi="ar-SA"/>
+              </w:rPr>
+              <w:drawing>
+                <wp:anchor distT="0" distB="0" distL="0" distR="0" simplePos="0" relativeHeight="251666432" behindDoc="0" locked="0" layoutInCell="1" allowOverlap="1">
+                  <wp:simplePos x="0" y="0"/>
+                  <wp:positionH relativeFrom="column">
+                    <wp:align>left</wp:align>
+                  </wp:positionH>
+                  <wp:positionV relativeFrom="paragraph">
+                    <wp:align>center</wp:align>
+                  </wp:positionV>
+                  <wp:extent cx="217170" cy="202565"/>
+                  <wp:effectExtent l="0" t="0" r="0" b="0"/>
+                  <wp:wrapSquare wrapText="largest"/>
+                  <wp:docPr id="31" name="Bild8"/>
+                  <wp:cNvGraphicFramePr>
+                    <a:graphicFrameLocks xmlns:a="http://schemas.openxmlformats.org/drawingml/2006/main" noChangeAspect="1"/>
+                  </wp:cNvGraphicFramePr>
+                  <a:graphic xmlns:a="http://schemas.openxmlformats.org/drawingml/2006/main">
+                    <a:graphicData uri="http://schemas.openxmlformats.org/drawingml/2006/picture">
+                      <pic:pic xmlns:pic="http://schemas.openxmlformats.org/drawingml/2006/picture">
+                        <pic:nvPicPr>
+                          <pic:cNvPr id="9" name="Bild8"/>
+                          <pic:cNvPicPr>
+                            <a:picLocks noChangeAspect="1" noChangeArrowheads="1"/>
+                          </pic:cNvPicPr>
+                        </pic:nvPicPr>
+                        <pic:blipFill>
+                          <a:blip r:embed="rId32" cstate="print"/>
+                          <a:stretch>
+                            <a:fillRect/>
+                          </a:stretch>
+                        </pic:blipFill>
+                        <pic:spPr bwMode="auto">
+                          <a:xfrm>
+                            <a:off x="0" y="0"/>
+                            <a:ext cx="217170" cy="202565"/>
+                          </a:xfrm>
+                          <a:prstGeom prst="rect">
+                            <a:avLst/>
+                          </a:prstGeom>
+                        </pic:spPr>
+                      </pic:pic>
+                    </a:graphicData>
+                  </a:graphic>
+                </wp:anchor>
+              </w:drawing>
+            </w:r>
+            <w:r>
+              <w:t>Green check mark</w:t>
+            </w:r>
+          </w:p>
+        </w:tc>
+        <w:tc>
+          <w:tcPr>
+            <w:tcW w:w="3213" w:type="dxa"/>
+            <w:tcBorders>
+              <w:top w:val="single" w:sz="2" w:space="0" w:color="000000"/>
+              <w:left w:val="single" w:sz="2" w:space="0" w:color="000000"/>
+              <w:bottom w:val="single" w:sz="2" w:space="0" w:color="000000"/>
+              <w:right w:val="single" w:sz="2" w:space="0" w:color="000000"/>
+            </w:tcBorders>
+            <w:shd w:val="clear" w:color="auto" w:fill="auto"/>
+          </w:tcPr>
+          <w:p>
+            <w:pPr>
+              <w:pStyle w:val="Tabelleninhalt"/>
+              <w:rPr>
+                <w:lang w:val="en-GB"/>
+              </w:rPr>
+            </w:pPr>
+            <w:r>
+              <w:rPr>
+                <w:lang w:val="en-GB"/>
+              </w:rPr>
+              <w:t>Banana detected, can be eaten</w:t>
+            </w:r>
+          </w:p>
+        </w:tc>
+      </w:tr>
+    </w:tbl>
+    <w:p>
+      <w:pPr>
+        <w:jc w:val="both"/>
+        <w:rPr>
+          <w:shd w:val="clear" w:color="auto" w:fill="FFFFFF"/>
+        </w:rPr>
+      </w:pPr>
+    </w:p>
+    <w:p>
+      <w:pPr>
+        <w:pStyle w:val="Heading2"/>
+      </w:pPr>
+      <w:r>
+        <w:t>Final Result</w:t>
+      </w:r>
+    </w:p>
+    <w:p>
+      <w:pPr>
+        <w:rPr>
+          <w:lang w:val="en-US"/>
+        </w:rPr>
+      </w:pPr>
+      <w:r>
+        <w:rPr>
+          <w:lang w:val="en-US"/>
+        </w:rPr>
+        <w:t>The final implementation (see table below) also shows the live feed of the camera, but no longer uses the two indicators from the mock-up to display the ripeness value. While investigating how to train the network (</w:t>
+      </w:r>
+      <w:r>
+        <w:rPr>
+          <w:highlight w:val="yellow"/>
+          <w:lang w:val="en-US"/>
+        </w:rPr>
+        <w:t>link Fabian NN?)</w:t>
+      </w:r>
+      <w:r>
+        <w:rPr>
+          <w:lang w:val="en-US"/>
+        </w:rPr>
+        <w:t xml:space="preserve"> we discovered that the network can trained to judge the ripeness of the banana more precisely than ‘eatable’ and ‘not eatable’. Therefore, the indicator displays the ripeness value now, using the results ‘unripe’, ‘ripe’ and ‘overripe’ from the neuronal network. These values are displayed with an explanation and an example image in three separate columns. Finally, a merged result is displayed in the form of a progress bar.</w:t>
+      </w:r>
+    </w:p>
+    <w:p>
+      <w:pPr>
+        <w:pStyle w:val="BodyText"/>
+        <w:numPr>
+          <w:ilvl w:val="1"/>
+          <w:numId w:val="47"/>
+        </w:numPr>
+        <w:rPr>
+          <w:lang w:val="en-US"/>
+        </w:rPr>
+      </w:pPr>
+      <w:r>
+        <w:rPr>
+          <w:lang w:val="en-US"/>
+        </w:rPr>
+        <w:t xml:space="preserve">Starting on the left side, the first column shows the gauged ‘unripe’ value, the second column shows the gauged ‘ripe’ value and the third the ‘overripe’ gauged value. These values are used to indicate the lifetime of the banana in the merged progress bar. A low progress bar, ending near the first column ‘unripe’ (see Figure </w:t>
+      </w:r>
+      <w:r>
+        <w:rPr>
+          <w:highlight w:val="yellow"/>
+          <w:lang w:val="en-US"/>
+        </w:rPr>
+        <w:t>T1</w:t>
+      </w:r>
+      <w:r>
+        <w:rPr>
+          <w:lang w:val="en-US"/>
+        </w:rPr>
+        <w:t xml:space="preserve">) indicates a unripe banana, while an end near the second column indicates ‘ripe’ (see Figure </w:t>
+      </w:r>
+      <w:r>
+        <w:rPr>
+          <w:highlight w:val="yellow"/>
+          <w:lang w:val="en-US"/>
+        </w:rPr>
+        <w:t>T2</w:t>
+      </w:r>
+      <w:r>
+        <w:rPr>
+          <w:lang w:val="en-US"/>
+        </w:rPr>
+        <w:t xml:space="preserve">) and an ending near the third column indicates ‘overripe’ (see Figure </w:t>
+      </w:r>
+      <w:r>
+        <w:rPr>
+          <w:highlight w:val="yellow"/>
+          <w:lang w:val="en-US"/>
+        </w:rPr>
+        <w:t>T3</w:t>
+      </w:r>
+      <w:r>
+        <w:rPr>
+          <w:lang w:val="en-US"/>
+        </w:rPr>
+        <w:t>). This allows the user with the first look to grasp the current state of the banana.</w:t>
+      </w:r>
+      <w:r>
+        <w:rPr>
+          <w:lang w:val="en-US"/>
+        </w:rPr>
+        <w:t xml:space="preserve"> </w:t>
+      </w:r>
+    </w:p>
+    <w:tbl>
+      <w:tblPr>
+        <w:tblW w:w="9638" w:type="dxa"/>
+        <w:tblBorders>
+          <w:top w:val="single" w:sz="2" w:space="0" w:color="000000"/>
+          <w:left w:val="single" w:sz="2" w:space="0" w:color="000000"/>
+          <w:bottom w:val="single" w:sz="2" w:space="0" w:color="000000"/>
+          <w:insideH w:val="single" w:sz="2" w:space="0" w:color="000000"/>
+        </w:tblBorders>
+        <w:tblCellMar>
+          <w:top w:w="55" w:type="dxa"/>
+          <w:left w:w="52" w:type="dxa"/>
+          <w:bottom w:w="55" w:type="dxa"/>
+          <w:right w:w="55" w:type="dxa"/>
+        </w:tblCellMar>
+        <w:tblLook w:val="0000"/>
+      </w:tblPr>
+      <w:tblGrid>
+        <w:gridCol w:w="3212"/>
+        <w:gridCol w:w="3213"/>
+        <w:gridCol w:w="3213"/>
+      </w:tblGrid>
+      <w:tr>
+        <w:tc>
+          <w:tcPr>
+            <w:tcW w:w="3212" w:type="dxa"/>
+            <w:tcBorders>
+              <w:top w:val="single" w:sz="2" w:space="0" w:color="000000"/>
+              <w:left w:val="single" w:sz="2" w:space="0" w:color="000000"/>
+              <w:bottom w:val="single" w:sz="2" w:space="0" w:color="000000"/>
+            </w:tcBorders>
+            <w:shd w:val="clear" w:color="auto" w:fill="auto"/>
+          </w:tcPr>
+          <w:p>
+            <w:pPr>
+              <w:pStyle w:val="Tabelleninhalt"/>
+              <w:jc w:val="center"/>
+              <w:rPr>
+                <w:lang w:val="en-GB"/>
+              </w:rPr>
+            </w:pPr>
+            <w:r>
+              <w:rPr>
+                <w:noProof/>
+                <w:lang w:val="en-GB" w:eastAsia="en-GB" w:bidi="ar-SA"/>
+              </w:rPr>
+              <w:lastRenderedPageBreak/>
+              <w:drawing>
+                <wp:anchor distT="0" distB="0" distL="0" distR="0" simplePos="0" relativeHeight="251672576" behindDoc="0" locked="0" layoutInCell="1" allowOverlap="1">
+                  <wp:simplePos x="0" y="0"/>
+                  <wp:positionH relativeFrom="column">
+                    <wp:align>center</wp:align>
+                  </wp:positionH>
+                  <wp:positionV relativeFrom="paragraph">
+                    <wp:posOffset>635</wp:posOffset>
+                  </wp:positionV>
+                  <wp:extent cx="1969770" cy="3501390"/>
+                  <wp:effectExtent l="0" t="0" r="0" b="0"/>
+                  <wp:wrapSquare wrapText="largest"/>
+                  <wp:docPr id="32" name="Bild13"/>
+                  <wp:cNvGraphicFramePr>
+                    <a:graphicFrameLocks xmlns:a="http://schemas.openxmlformats.org/drawingml/2006/main" noChangeAspect="1"/>
+                  </wp:cNvGraphicFramePr>
+                  <a:graphic xmlns:a="http://schemas.openxmlformats.org/drawingml/2006/main">
+                    <a:graphicData uri="http://schemas.openxmlformats.org/drawingml/2006/picture">
+                      <pic:pic xmlns:pic="http://schemas.openxmlformats.org/drawingml/2006/picture">
+                        <pic:nvPicPr>
+                          <pic:cNvPr id="10" name="Bild13"/>
+                          <pic:cNvPicPr>
+                            <a:picLocks noChangeAspect="1" noChangeArrowheads="1"/>
+                          </pic:cNvPicPr>
+                        </pic:nvPicPr>
+                        <pic:blipFill>
+                          <a:blip r:embed="rId33" cstate="print"/>
+                          <a:stretch>
+                            <a:fillRect/>
+                          </a:stretch>
+                        </pic:blipFill>
+                        <pic:spPr bwMode="auto">
+                          <a:xfrm>
+                            <a:off x="0" y="0"/>
+                            <a:ext cx="1969770" cy="3501390"/>
+                          </a:xfrm>
+                          <a:prstGeom prst="rect">
+                            <a:avLst/>
+                          </a:prstGeom>
+                        </pic:spPr>
+                      </pic:pic>
+                    </a:graphicData>
+                  </a:graphic>
+                </wp:anchor>
+              </w:drawing>
+            </w:r>
+            <w:r>
+              <w:rPr>
+                <w:highlight w:val="yellow"/>
+                <w:lang w:val="en-GB"/>
+              </w:rPr>
+              <w:t>Figure T1</w:t>
+            </w:r>
+            <w:r>
+              <w:rPr>
+                <w:lang w:val="en-GB"/>
+              </w:rPr>
+              <w:t>: Example of unripe banana</w:t>
+            </w:r>
+          </w:p>
+        </w:tc>
+        <w:tc>
+          <w:tcPr>
+            <w:tcW w:w="3213" w:type="dxa"/>
+            <w:tcBorders>
+              <w:top w:val="single" w:sz="2" w:space="0" w:color="000000"/>
+              <w:left w:val="single" w:sz="2" w:space="0" w:color="000000"/>
+              <w:bottom w:val="single" w:sz="2" w:space="0" w:color="000000"/>
+            </w:tcBorders>
+            <w:shd w:val="clear" w:color="auto" w:fill="auto"/>
+          </w:tcPr>
+          <w:p>
+            <w:pPr>
+              <w:pStyle w:val="Tabelleninhalt"/>
+              <w:jc w:val="center"/>
+              <w:rPr>
+                <w:lang w:val="en-GB"/>
+              </w:rPr>
+            </w:pPr>
+            <w:r>
+              <w:rPr>
+                <w:noProof/>
+                <w:lang w:val="en-GB" w:eastAsia="en-GB" w:bidi="ar-SA"/>
+              </w:rPr>
+              <w:drawing>
+                <wp:anchor distT="0" distB="0" distL="0" distR="0" simplePos="0" relativeHeight="251674624" behindDoc="0" locked="0" layoutInCell="1" allowOverlap="1">
+                  <wp:simplePos x="0" y="0"/>
+                  <wp:positionH relativeFrom="column">
+                    <wp:align>center</wp:align>
+                  </wp:positionH>
+                  <wp:positionV relativeFrom="paragraph">
+                    <wp:posOffset>635</wp:posOffset>
+                  </wp:positionV>
+                  <wp:extent cx="1970405" cy="3502660"/>
+                  <wp:effectExtent l="0" t="0" r="0" b="0"/>
+                  <wp:wrapSquare wrapText="largest"/>
+                  <wp:docPr id="33" name="Bild15"/>
+                  <wp:cNvGraphicFramePr>
+                    <a:graphicFrameLocks xmlns:a="http://schemas.openxmlformats.org/drawingml/2006/main" noChangeAspect="1"/>
+                  </wp:cNvGraphicFramePr>
+                  <a:graphic xmlns:a="http://schemas.openxmlformats.org/drawingml/2006/main">
+                    <a:graphicData uri="http://schemas.openxmlformats.org/drawingml/2006/picture">
+                      <pic:pic xmlns:pic="http://schemas.openxmlformats.org/drawingml/2006/picture">
+                        <pic:nvPicPr>
+                          <pic:cNvPr id="11" name="Bild15"/>
+                          <pic:cNvPicPr>
+                            <a:picLocks noChangeAspect="1" noChangeArrowheads="1"/>
+                          </pic:cNvPicPr>
+                        </pic:nvPicPr>
+                        <pic:blipFill>
+                          <a:blip r:embed="rId34" cstate="print"/>
+                          <a:stretch>
+                            <a:fillRect/>
+                          </a:stretch>
+                        </pic:blipFill>
+                        <pic:spPr bwMode="auto">
+                          <a:xfrm>
+                            <a:off x="0" y="0"/>
+                            <a:ext cx="1970405" cy="3502660"/>
+                          </a:xfrm>
+                          <a:prstGeom prst="rect">
+                            <a:avLst/>
+                          </a:prstGeom>
+                        </pic:spPr>
+                      </pic:pic>
+                    </a:graphicData>
+                  </a:graphic>
+                </wp:anchor>
+              </w:drawing>
+            </w:r>
+            <w:r>
+              <w:rPr>
+                <w:highlight w:val="yellow"/>
+                <w:lang w:val="en-GB"/>
+              </w:rPr>
+              <w:t>Figure T2</w:t>
+            </w:r>
+            <w:r>
+              <w:rPr>
+                <w:lang w:val="en-GB"/>
+              </w:rPr>
+              <w:t>: Example of ripe banana</w:t>
+            </w:r>
+          </w:p>
+        </w:tc>
+        <w:tc>
+          <w:tcPr>
+            <w:tcW w:w="3213" w:type="dxa"/>
+            <w:tcBorders>
+              <w:top w:val="single" w:sz="2" w:space="0" w:color="000000"/>
+              <w:left w:val="single" w:sz="2" w:space="0" w:color="000000"/>
+              <w:bottom w:val="single" w:sz="2" w:space="0" w:color="000000"/>
+              <w:right w:val="single" w:sz="2" w:space="0" w:color="000000"/>
+            </w:tcBorders>
+            <w:shd w:val="clear" w:color="auto" w:fill="auto"/>
+          </w:tcPr>
+          <w:p>
+            <w:pPr>
+              <w:pStyle w:val="Tabelleninhalt"/>
+              <w:jc w:val="center"/>
+              <w:rPr>
+                <w:lang w:val="en-GB"/>
+              </w:rPr>
+            </w:pPr>
+            <w:r>
+              <w:rPr>
+                <w:noProof/>
+                <w:lang w:val="en-GB" w:eastAsia="en-GB" w:bidi="ar-SA"/>
+              </w:rPr>
+              <w:drawing>
+                <wp:anchor distT="0" distB="0" distL="0" distR="0" simplePos="0" relativeHeight="251673600" behindDoc="0" locked="0" layoutInCell="1" allowOverlap="1">
+                  <wp:simplePos x="0" y="0"/>
+                  <wp:positionH relativeFrom="column">
+                    <wp:align>center</wp:align>
+                  </wp:positionH>
+                  <wp:positionV relativeFrom="paragraph">
+                    <wp:posOffset>635</wp:posOffset>
+                  </wp:positionV>
+                  <wp:extent cx="1970405" cy="3502660"/>
+                  <wp:effectExtent l="0" t="0" r="0" b="0"/>
+                  <wp:wrapSquare wrapText="largest"/>
+                  <wp:docPr id="34" name="Bild14"/>
+                  <wp:cNvGraphicFramePr>
+                    <a:graphicFrameLocks xmlns:a="http://schemas.openxmlformats.org/drawingml/2006/main" noChangeAspect="1"/>
+                  </wp:cNvGraphicFramePr>
+                  <a:graphic xmlns:a="http://schemas.openxmlformats.org/drawingml/2006/main">
+                    <a:graphicData uri="http://schemas.openxmlformats.org/drawingml/2006/picture">
+                      <pic:pic xmlns:pic="http://schemas.openxmlformats.org/drawingml/2006/picture">
+                        <pic:nvPicPr>
+                          <pic:cNvPr id="12" name="Bild14"/>
+                          <pic:cNvPicPr>
+                            <a:picLocks noChangeAspect="1" noChangeArrowheads="1"/>
+                          </pic:cNvPicPr>
+                        </pic:nvPicPr>
+                        <pic:blipFill>
+                          <a:blip r:embed="rId35" cstate="print"/>
+                          <a:stretch>
+                            <a:fillRect/>
+                          </a:stretch>
+                        </pic:blipFill>
+                        <pic:spPr bwMode="auto">
+                          <a:xfrm>
+                            <a:off x="0" y="0"/>
+                            <a:ext cx="1970405" cy="3502660"/>
+                          </a:xfrm>
+                          <a:prstGeom prst="rect">
+                            <a:avLst/>
+                          </a:prstGeom>
+                        </pic:spPr>
+                      </pic:pic>
+                    </a:graphicData>
+                  </a:graphic>
+                </wp:anchor>
+              </w:drawing>
+            </w:r>
+            <w:r>
+              <w:rPr>
+                <w:highlight w:val="yellow"/>
+                <w:lang w:val="en-GB"/>
+              </w:rPr>
+              <w:t>Figure T3</w:t>
+            </w:r>
+            <w:r>
+              <w:rPr>
+                <w:lang w:val="en-GB"/>
+              </w:rPr>
+              <w:t>: Example of overripe banana</w:t>
+            </w:r>
+          </w:p>
+        </w:tc>
+      </w:tr>
+    </w:tbl>
+    <w:p/>
+    <w:p>
+      <w:pPr>
+        <w:jc w:val="both"/>
+        <w:rPr>
+          <w:shd w:val="clear" w:color="auto" w:fill="FFFFFF"/>
+          <w:lang w:val="en-US"/>
+        </w:rPr>
+      </w:pPr>
+    </w:p>
+    <w:p>
+      <w:pPr>
+        <w:jc w:val="both"/>
+        <w:rPr>
+          <w:shd w:val="clear" w:color="auto" w:fill="FFFFFF"/>
+        </w:rPr>
+      </w:pPr>
+    </w:p>
+    <w:p>
+      <w:pPr>
+        <w:jc w:val="both"/>
+        <w:rPr>
+          <w:shd w:val="clear" w:color="auto" w:fill="FFFFFF"/>
+        </w:rPr>
+      </w:pPr>
+    </w:p>
+    <w:p>
+      <w:pPr>
+        <w:jc w:val="both"/>
+        <w:rPr>
+          <w:shd w:val="clear" w:color="auto" w:fill="FFFFFF"/>
+        </w:rPr>
+      </w:pPr>
+    </w:p>
+    <w:p>
+      <w:pPr>
+        <w:rPr>
+          <w:shd w:val="clear" w:color="auto" w:fill="FFFFFF"/>
+        </w:rPr>
+      </w:pPr>
+      <w:r>
+        <w:rPr>
+          <w:shd w:val="clear" w:color="auto" w:fill="FFFFFF"/>
         </w:rPr>
         <w:br w:type="page"/>
       </w:r>
@@ -13794,13 +15258,469 @@
       <w:pPr>
         <w:pStyle w:val="Heading1"/>
       </w:pPr>
-      <w:bookmarkStart w:id="39" w:name="_Toc6354819"/>
+      <w:bookmarkStart w:id="35" w:name="_Toc6354816"/>
+      <w:r>
+        <w:lastRenderedPageBreak/>
+        <w:t>Operating Principle</w:t>
+      </w:r>
+      <w:bookmarkEnd w:id="35"/>
+    </w:p>
+    <w:p>
+      <w:pPr>
+        <w:pStyle w:val="BodyText"/>
+        <w:numPr>
+          <w:ilvl w:val="1"/>
+          <w:numId w:val="48"/>
+        </w:numPr>
+        <w:rPr>
+          <w:lang w:val="en-US"/>
+        </w:rPr>
+      </w:pPr>
+    </w:p>
+    <w:p>
+      <w:pPr>
+        <w:rPr>
+          <w:lang w:val="en-US"/>
+        </w:rPr>
+      </w:pPr>
+      <w:r>
+        <w:rPr>
+          <w:lang w:val="en-US"/>
+        </w:rPr>
+        <w:t xml:space="preserve">As mentioned in chapter </w:t>
+      </w:r>
+      <w:r>
+        <w:rPr>
+          <w:highlight w:val="yellow"/>
+          <w:lang w:val="en-US"/>
+        </w:rPr>
+        <w:t>[mock-up]</w:t>
+      </w:r>
+      <w:r>
+        <w:rPr>
+          <w:lang w:val="en-US"/>
+        </w:rPr>
+        <w:t xml:space="preserve"> in the early stages, the App was supposed to have </w:t>
+      </w:r>
+      <w:proofErr w:type="gramStart"/>
+      <w:r>
+        <w:rPr>
+          <w:lang w:val="en-US"/>
+        </w:rPr>
+        <w:t>an object</w:t>
+      </w:r>
+      <w:proofErr w:type="gramEnd"/>
+      <w:r>
+        <w:rPr>
+          <w:lang w:val="en-US"/>
+        </w:rPr>
+        <w:t xml:space="preserve"> detection before the ripeness of the banana is judged. This change did not only surface in the UI differing from the UI mock-up but also the flowcharts.</w:t>
+      </w:r>
+    </w:p>
+    <w:p>
+      <w:pPr>
+        <w:rPr>
+          <w:lang w:val="en-US"/>
+        </w:rPr>
+      </w:pPr>
+    </w:p>
+    <w:p>
+      <w:pPr>
+        <w:pStyle w:val="BodyText"/>
+      </w:pPr>
+      <w:r>
+        <w:rPr>
+          <w:noProof/>
+          <w:lang w:val="en-GB" w:eastAsia="en-GB" w:bidi="ar-SA"/>
+        </w:rPr>
+        <w:drawing>
+          <wp:anchor distT="0" distB="0" distL="0" distR="0" simplePos="0" relativeHeight="251676672" behindDoc="0" locked="0" layoutInCell="1" allowOverlap="1">
+            <wp:simplePos x="0" y="0"/>
+            <wp:positionH relativeFrom="column">
+              <wp:align>center</wp:align>
+            </wp:positionH>
+            <wp:positionV relativeFrom="paragraph">
+              <wp:posOffset>635</wp:posOffset>
+            </wp:positionV>
+            <wp:extent cx="6105525" cy="2562225"/>
+            <wp:effectExtent l="19050" t="0" r="9525" b="0"/>
+            <wp:wrapTopAndBottom/>
+            <wp:docPr id="35" name="Bild2"/>
+            <wp:cNvGraphicFramePr>
+              <a:graphicFrameLocks xmlns:a="http://schemas.openxmlformats.org/drawingml/2006/main" noChangeAspect="1"/>
+            </wp:cNvGraphicFramePr>
+            <a:graphic xmlns:a="http://schemas.openxmlformats.org/drawingml/2006/main">
+              <a:graphicData uri="http://schemas.openxmlformats.org/drawingml/2006/picture">
+                <pic:pic xmlns:pic="http://schemas.openxmlformats.org/drawingml/2006/picture">
+                  <pic:nvPicPr>
+                    <pic:cNvPr id="13" name="Bild2"/>
+                    <pic:cNvPicPr>
+                      <a:picLocks noChangeAspect="1" noChangeArrowheads="1"/>
+                    </pic:cNvPicPr>
+                  </pic:nvPicPr>
+                  <pic:blipFill>
+                    <a:blip r:embed="rId36" cstate="print"/>
+                    <a:stretch>
+                      <a:fillRect/>
+                    </a:stretch>
+                  </pic:blipFill>
+                  <pic:spPr bwMode="auto">
+                    <a:xfrm>
+                      <a:off x="0" y="0"/>
+                      <a:ext cx="6105525" cy="2562225"/>
+                    </a:xfrm>
+                    <a:prstGeom prst="rect">
+                      <a:avLst/>
+                    </a:prstGeom>
+                  </pic:spPr>
+                </pic:pic>
+              </a:graphicData>
+            </a:graphic>
+          </wp:anchor>
+        </w:drawing>
+      </w:r>
+      <w:r>
+        <w:rPr>
+          <w:highlight w:val="yellow"/>
+        </w:rPr>
+        <w:t>Figure O1</w:t>
+      </w:r>
+    </w:p>
+    <w:p>
+      <w:pPr>
+        <w:rPr>
+          <w:lang w:val="en-US"/>
+        </w:rPr>
+      </w:pPr>
+      <w:r>
+        <w:rPr>
+          <w:lang w:val="en-US"/>
+        </w:rPr>
+        <w:t xml:space="preserve">Figure </w:t>
+      </w:r>
+      <w:r>
+        <w:rPr>
+          <w:highlight w:val="yellow"/>
+          <w:lang w:val="en-US"/>
+        </w:rPr>
+        <w:t>O1</w:t>
+      </w:r>
+      <w:r>
+        <w:rPr>
+          <w:lang w:val="en-US"/>
+        </w:rPr>
+        <w:t xml:space="preserve"> shows the early flowchart draft while Figure </w:t>
+      </w:r>
+      <w:r>
+        <w:rPr>
+          <w:highlight w:val="yellow"/>
+          <w:lang w:val="en-US"/>
+        </w:rPr>
+        <w:t>O2</w:t>
+      </w:r>
+      <w:r>
+        <w:rPr>
+          <w:lang w:val="en-US"/>
+        </w:rPr>
+        <w:t xml:space="preserve"> shows the flow chart of the implemented app. In addition to the removal of the object detection, a new step has been added. The ‘</w:t>
+      </w:r>
+      <w:proofErr w:type="spellStart"/>
+      <w:r>
+        <w:rPr>
+          <w:lang w:val="en-US"/>
+        </w:rPr>
+        <w:t>cooldown</w:t>
+      </w:r>
+      <w:proofErr w:type="spellEnd"/>
+      <w:r>
+        <w:rPr>
+          <w:lang w:val="en-US"/>
+        </w:rPr>
+        <w:t xml:space="preserve">’ step is supposed to reduce the average load over time on the CPU of the </w:t>
+      </w:r>
+      <w:proofErr w:type="spellStart"/>
+      <w:r>
+        <w:rPr>
+          <w:lang w:val="en-US"/>
+        </w:rPr>
+        <w:t>smartphone</w:t>
+      </w:r>
+      <w:proofErr w:type="spellEnd"/>
+      <w:r>
+        <w:rPr>
+          <w:lang w:val="en-US"/>
+        </w:rPr>
+        <w:t xml:space="preserve">. This shall prevent overheating and CPU throttling as well as increasing battery lifetime. This change was a result of early tests, where the </w:t>
+      </w:r>
+      <w:proofErr w:type="spellStart"/>
+      <w:r>
+        <w:rPr>
+          <w:lang w:val="en-US"/>
+        </w:rPr>
+        <w:t>smartphone</w:t>
+      </w:r>
+      <w:proofErr w:type="spellEnd"/>
+      <w:r>
+        <w:rPr>
+          <w:lang w:val="en-US"/>
+        </w:rPr>
+        <w:t xml:space="preserve"> got uncomfortably warm and where the battery was drained although </w:t>
+      </w:r>
+      <w:proofErr w:type="gramStart"/>
+      <w:r>
+        <w:rPr>
+          <w:lang w:val="en-US"/>
+        </w:rPr>
+        <w:t>it being</w:t>
+      </w:r>
+      <w:proofErr w:type="gramEnd"/>
+      <w:r>
+        <w:rPr>
+          <w:lang w:val="en-US"/>
+        </w:rPr>
+        <w:t xml:space="preserve"> connected through USB to the computer.</w:t>
+      </w:r>
+    </w:p>
+    <w:p>
+      <w:pPr>
+        <w:rPr>
+          <w:lang w:val="en-US"/>
+        </w:rPr>
+      </w:pPr>
+      <w:r>
+        <w:rPr>
+          <w:lang w:val="en-US"/>
+        </w:rPr>
+        <w:t>The following listing shall explain each step in more detail:</w:t>
+      </w:r>
+    </w:p>
+    <w:p>
+      <w:pPr>
+        <w:pStyle w:val="ListParagraph"/>
+        <w:numPr>
+          <w:ilvl w:val="0"/>
+          <w:numId w:val="44"/>
+        </w:numPr>
+      </w:pPr>
+      <w:r>
+        <w:rPr>
+          <w:lang w:val="en-US"/>
+        </w:rPr>
+        <w:t>‘take picture’: Takes the current picture from the camera live feed</w:t>
+      </w:r>
+    </w:p>
+    <w:p>
+      <w:pPr>
+        <w:pStyle w:val="ListParagraph"/>
+        <w:numPr>
+          <w:ilvl w:val="0"/>
+          <w:numId w:val="44"/>
+        </w:numPr>
+      </w:pPr>
+      <w:r>
+        <w:rPr>
+          <w:lang w:val="en-US"/>
+        </w:rPr>
+        <w:t>‘</w:t>
+      </w:r>
+      <w:proofErr w:type="gramStart"/>
+      <w:r>
+        <w:rPr>
+          <w:lang w:val="en-US"/>
+        </w:rPr>
+        <w:t>judge</w:t>
+      </w:r>
+      <w:proofErr w:type="gramEnd"/>
+      <w:r>
+        <w:rPr>
+          <w:lang w:val="en-US"/>
+        </w:rPr>
+        <w:t xml:space="preserve"> ripeness’: Takes the selected picture and feeds it to the neuronal network to retrieve a judgment for the ripeness.</w:t>
+      </w:r>
+    </w:p>
+    <w:p>
+      <w:pPr>
+        <w:pStyle w:val="ListParagraph"/>
+        <w:numPr>
+          <w:ilvl w:val="0"/>
+          <w:numId w:val="44"/>
+        </w:numPr>
+      </w:pPr>
+      <w:r>
+        <w:rPr>
+          <w:lang w:val="en-US"/>
+        </w:rPr>
+        <w:t xml:space="preserve">‘ripeness?’, ‘unripe’, ‘ripe’ and ‘overripe’: Depending on the results, update the </w:t>
+      </w:r>
+      <w:proofErr w:type="spellStart"/>
+      <w:r>
+        <w:rPr>
+          <w:lang w:val="en-US"/>
+        </w:rPr>
+        <w:t>UI</w:t>
+      </w:r>
+      <w:proofErr w:type="spellEnd"/>
+    </w:p>
+    <w:p>
+      <w:pPr>
+        <w:pStyle w:val="ListParagraph"/>
+        <w:numPr>
+          <w:ilvl w:val="0"/>
+          <w:numId w:val="44"/>
+        </w:numPr>
+      </w:pPr>
+      <w:r>
+        <w:rPr>
+          <w:lang w:val="en-US"/>
+        </w:rPr>
+        <w:t>‘</w:t>
+      </w:r>
+      <w:proofErr w:type="spellStart"/>
+      <w:r>
+        <w:rPr>
+          <w:lang w:val="en-US"/>
+        </w:rPr>
+        <w:t>cooldown</w:t>
+      </w:r>
+      <w:proofErr w:type="spellEnd"/>
+      <w:r>
+        <w:rPr>
+          <w:lang w:val="en-US"/>
+        </w:rPr>
+        <w:t xml:space="preserve">’: Idle for a bit (500ms) to allow the </w:t>
+      </w:r>
+      <w:proofErr w:type="spellStart"/>
+      <w:r>
+        <w:rPr>
+          <w:lang w:val="en-US"/>
+        </w:rPr>
+        <w:t>smartphone</w:t>
+      </w:r>
+      <w:proofErr w:type="spellEnd"/>
+      <w:r>
+        <w:rPr>
+          <w:lang w:val="en-US"/>
+        </w:rPr>
+        <w:t xml:space="preserve"> to cool down</w:t>
+      </w:r>
+    </w:p>
+    <w:p>
+      <w:pPr>
+        <w:rPr>
+          <w:shd w:val="clear" w:color="auto" w:fill="FFFFFF"/>
+        </w:rPr>
+      </w:pPr>
+      <w:r>
+        <w:rPr>
+          <w:noProof/>
+          <w:lang w:eastAsia="en-GB"/>
+        </w:rPr>
+        <w:lastRenderedPageBreak/>
+        <w:drawing>
+          <wp:anchor distT="0" distB="0" distL="0" distR="0" simplePos="0" relativeHeight="251677696" behindDoc="0" locked="0" layoutInCell="1" allowOverlap="1">
+            <wp:simplePos x="0" y="0"/>
+            <wp:positionH relativeFrom="column">
+              <wp:align>center</wp:align>
+            </wp:positionH>
+            <wp:positionV relativeFrom="paragraph">
+              <wp:posOffset>635</wp:posOffset>
+            </wp:positionV>
+            <wp:extent cx="6120130" cy="2599690"/>
+            <wp:effectExtent l="0" t="0" r="0" b="0"/>
+            <wp:wrapTopAndBottom/>
+            <wp:docPr id="36" name="Bild3"/>
+            <wp:cNvGraphicFramePr>
+              <a:graphicFrameLocks xmlns:a="http://schemas.openxmlformats.org/drawingml/2006/main" noChangeAspect="1"/>
+            </wp:cNvGraphicFramePr>
+            <a:graphic xmlns:a="http://schemas.openxmlformats.org/drawingml/2006/main">
+              <a:graphicData uri="http://schemas.openxmlformats.org/drawingml/2006/picture">
+                <pic:pic xmlns:pic="http://schemas.openxmlformats.org/drawingml/2006/picture">
+                  <pic:nvPicPr>
+                    <pic:cNvPr id="14" name="Bild3"/>
+                    <pic:cNvPicPr>
+                      <a:picLocks noChangeAspect="1" noChangeArrowheads="1"/>
+                    </pic:cNvPicPr>
+                  </pic:nvPicPr>
+                  <pic:blipFill>
+                    <a:blip r:embed="rId37" cstate="print"/>
+                    <a:stretch>
+                      <a:fillRect/>
+                    </a:stretch>
+                  </pic:blipFill>
+                  <pic:spPr bwMode="auto">
+                    <a:xfrm>
+                      <a:off x="0" y="0"/>
+                      <a:ext cx="6120130" cy="2599690"/>
+                    </a:xfrm>
+                    <a:prstGeom prst="rect">
+                      <a:avLst/>
+                    </a:prstGeom>
+                  </pic:spPr>
+                </pic:pic>
+              </a:graphicData>
+            </a:graphic>
+          </wp:anchor>
+        </w:drawing>
+      </w:r>
+      <w:r>
+        <w:rPr>
+          <w:lang w:val="en-US" w:bidi="hi-IN"/>
+        </w:rPr>
+        <w:t xml:space="preserve">Figure </w:t>
+      </w:r>
+      <w:r>
+        <w:rPr>
+          <w:highlight w:val="yellow"/>
+          <w:lang w:val="en-US" w:bidi="hi-IN"/>
+        </w:rPr>
+        <w:t>O2</w:t>
+      </w:r>
+    </w:p>
+    <w:p>
+      <w:pPr>
+        <w:rPr>
+          <w:shd w:val="clear" w:color="auto" w:fill="FFFFFF"/>
+        </w:rPr>
+      </w:pPr>
+    </w:p>
+    <w:p>
+      <w:pPr>
+        <w:rPr>
+          <w:shd w:val="clear" w:color="auto" w:fill="FFFFFF"/>
+        </w:rPr>
+      </w:pPr>
+    </w:p>
+    <w:p>
+      <w:pPr>
+        <w:rPr>
+          <w:shd w:val="clear" w:color="auto" w:fill="FFFFFF"/>
+        </w:rPr>
+      </w:pPr>
+    </w:p>
+    <w:p>
+      <w:pPr>
+        <w:rPr>
+          <w:shd w:val="clear" w:color="auto" w:fill="FFFFFF"/>
+        </w:rPr>
+      </w:pPr>
+      <w:r>
+        <w:rPr>
+          <w:shd w:val="clear" w:color="auto" w:fill="FFFFFF"/>
+        </w:rPr>
+        <w:br w:type="page"/>
+      </w:r>
+    </w:p>
+    <w:p>
+      <w:pPr>
+        <w:pStyle w:val="Heading1"/>
+      </w:pPr>
+      <w:bookmarkStart w:id="36" w:name="_Toc6354819"/>
       <w:r>
         <w:lastRenderedPageBreak/>
         <w:t>Conclusion</w:t>
       </w:r>
       <w:bookmarkEnd w:id="14"/>
-      <w:bookmarkEnd w:id="39"/>
+      <w:bookmarkEnd w:id="36"/>
     </w:p>
     <w:p>
       <w:pPr>
@@ -14373,8 +16293,8 @@
             <v:path o:extrusionok="f" gradientshapeok="t" o:connecttype="rect"/>
             <o:lock v:ext="edit" aspectratio="t"/>
           </v:shapetype>
-          <v:shape id="_x0000_i1027" type="#_x0000_t75" style="width:242.75pt;height:151.55pt">
-            <v:imagedata r:id="rId31" o:title="banana_1"/>
+          <v:shape id="_x0000_i1026" type="#_x0000_t75" style="width:242.65pt;height:151.35pt">
+            <v:imagedata r:id="rId38" o:title="banana_1"/>
           </v:shape>
         </w:pict>
       </w:r>
@@ -14385,8 +16305,8 @@
           <w:lang w:eastAsia="en-GB"/>
         </w:rPr>
         <w:pict>
-          <v:shape id="_x0000_i1028" type="#_x0000_t75" style="width:196.1pt;height:157.05pt">
-            <v:imagedata r:id="rId32" o:title="banana_6"/>
+          <v:shape id="_x0000_i1027" type="#_x0000_t75" style="width:196pt;height:156.65pt">
+            <v:imagedata r:id="rId39" o:title="banana_6"/>
           </v:shape>
         </w:pict>
       </w:r>
@@ -14397,8 +16317,8 @@
           <w:lang w:eastAsia="en-GB"/>
         </w:rPr>
         <w:pict>
-          <v:shape id="_x0000_i1026" type="#_x0000_t75" style="width:206.4pt;height:137.15pt">
-            <v:imagedata r:id="rId33" o:title="banana_3"/>
+          <v:shape id="_x0000_i1028" type="#_x0000_t75" style="width:206.65pt;height:137.35pt">
+            <v:imagedata r:id="rId40" o:title="banana_3"/>
           </v:shape>
         </w:pict>
       </w:r>
@@ -14828,7 +16748,7 @@
         </w:rPr>
         <w:t xml:space="preserve">, How to build your own Neural Network from scratch in Python, </w:t>
       </w:r>
-      <w:hyperlink r:id="rId34" w:history="1">
+      <w:hyperlink r:id="rId41" w:history="1">
         <w:r>
           <w:rPr>
             <w:rStyle w:val="Hyperlink"/>
@@ -15442,7 +17362,7 @@
         </w:rPr>
         <w:t xml:space="preserve">Determination Press, 2015, </w:t>
       </w:r>
-      <w:hyperlink r:id="rId35" w:history="1">
+      <w:hyperlink r:id="rId42" w:history="1">
         <w:r>
           <w:rPr>
             <w:rStyle w:val="Hyperlink"/>
@@ -15683,7 +17603,7 @@
         </w:rPr>
         <w:t xml:space="preserve"> </w:t>
       </w:r>
-      <w:hyperlink r:id="rId36" w:history="1">
+      <w:hyperlink r:id="rId43" w:history="1">
         <w:r>
           <w:rPr>
             <w:rStyle w:val="Hyperlink"/>
@@ -15706,11 +17626,102 @@
           <w:rFonts w:cs="Times New Roman"/>
         </w:rPr>
       </w:pPr>
-      <w:bookmarkStart w:id="40" w:name="_GoBack"/>
-      <w:bookmarkEnd w:id="40"/>
+      <w:bookmarkStart w:id="37" w:name="_GoBack"/>
+      <w:bookmarkEnd w:id="37"/>
+    </w:p>
+    <w:p>
+      <w:r>
+        <w:rPr>
+          <w:lang w:val="en-US"/>
+        </w:rPr>
+        <w:t>Activity Lifecycle:</w:t>
+      </w:r>
+    </w:p>
+    <w:p>
+      <w:pPr>
+        <w:rPr>
+          <w:lang w:val="en-US"/>
+        </w:rPr>
+      </w:pPr>
+      <w:r>
+        <w:rPr>
+          <w:lang w:val="en-US"/>
+        </w:rPr>
+        <w:tab/>
+      </w:r>
+      <w:hyperlink r:id="rId44">
+        <w:r>
+          <w:rPr>
+            <w:rStyle w:val="Internetverknpfung"/>
+            <w:lang w:val="en-US"/>
+          </w:rPr>
+          <w:t>https://developer.android.com/guide/components/activities/activity-lifecycle</w:t>
+        </w:r>
+      </w:hyperlink>
+    </w:p>
+    <w:p>
+      <w:pPr>
+        <w:rPr>
+          <w:lang w:val="en-US"/>
+        </w:rPr>
+      </w:pPr>
+      <w:r>
+        <w:rPr>
+          <w:lang w:val="en-US"/>
+        </w:rPr>
+        <w:tab/>
+      </w:r>
+      <w:hyperlink r:id="rId45">
+        <w:r>
+          <w:rPr>
+            <w:rStyle w:val="Internetverknpfung"/>
+            <w:lang w:val="en-US"/>
+          </w:rPr>
+          <w:t>https://developer.android.com/guide/components/images/activity_lifecycle.png</w:t>
+        </w:r>
+      </w:hyperlink>
+    </w:p>
+    <w:p>
+      <w:pPr>
+        <w:rPr>
+          <w:lang w:val="en-US"/>
+        </w:rPr>
+      </w:pPr>
+    </w:p>
+    <w:p>
+      <w:pPr>
+        <w:rPr>
+          <w:lang w:val="en-US"/>
+        </w:rPr>
+      </w:pPr>
+      <w:hyperlink r:id="rId46">
+        <w:r>
+          <w:rPr>
+            <w:rStyle w:val="Internetverknpfung"/>
+            <w:lang w:val="en-US"/>
+          </w:rPr>
+          <w:t>https://kotlinlang.org/docs/tutorials/kotlin-android.html</w:t>
+        </w:r>
+      </w:hyperlink>
+    </w:p>
+    <w:p>
+      <w:pPr>
+        <w:rPr>
+          <w:lang w:val="en-US"/>
+        </w:rPr>
+      </w:pPr>
+    </w:p>
+    <w:p>
+      <w:pPr>
+        <w:ind w:left="720" w:hanging="720"/>
+        <w:rPr>
+          <w:rFonts w:cs="Times New Roman"/>
+          <w:lang w:val="en-US"/>
+        </w:rPr>
+      </w:pPr>
     </w:p>
     <w:sectPr>
-      <w:headerReference w:type="default" r:id="rId37"/>
+      <w:headerReference w:type="default" r:id="rId47"/>
       <w:pgSz w:w="12240" w:h="15840" w:code="1"/>
       <w:pgMar w:top="1304" w:right="1134" w:bottom="1304" w:left="1701" w:header="1134" w:footer="1134" w:gutter="0"/>
       <w:pgNumType w:start="1"/>
@@ -16026,7 +18037,7 @@
       <w:rPr>
         <w:noProof/>
       </w:rPr>
-      <w:t>Appendix</w:t>
+      <w:t>Abstract</w:t>
     </w:r>
     <w:r>
       <w:fldChar w:fldCharType="end"/>
@@ -17703,6 +19714,196 @@
     </w:lvl>
   </w:abstractNum>
   <w:abstractNum w:abstractNumId="23">
+    <w:nsid w:val="3B240E92"/>
+    <w:multiLevelType w:val="multilevel"/>
+    <w:tmpl w:val="6D9EC36C"/>
+    <w:lvl w:ilvl="0">
+      <w:start w:val="1"/>
+      <w:numFmt w:val="none"/>
+      <w:suff w:val="nothing"/>
+      <w:lvlText w:val=""/>
+      <w:lvlJc w:val="left"/>
+      <w:pPr>
+        <w:ind w:left="0" w:firstLine="0"/>
+      </w:pPr>
+    </w:lvl>
+    <w:lvl w:ilvl="1">
+      <w:start w:val="1"/>
+      <w:numFmt w:val="none"/>
+      <w:suff w:val="nothing"/>
+      <w:lvlText w:val=""/>
+      <w:lvlJc w:val="left"/>
+      <w:pPr>
+        <w:ind w:left="0" w:firstLine="0"/>
+      </w:pPr>
+    </w:lvl>
+    <w:lvl w:ilvl="2">
+      <w:start w:val="1"/>
+      <w:numFmt w:val="none"/>
+      <w:suff w:val="nothing"/>
+      <w:lvlText w:val=""/>
+      <w:lvlJc w:val="left"/>
+      <w:pPr>
+        <w:ind w:left="0" w:firstLine="0"/>
+      </w:pPr>
+    </w:lvl>
+    <w:lvl w:ilvl="3">
+      <w:start w:val="1"/>
+      <w:numFmt w:val="none"/>
+      <w:suff w:val="nothing"/>
+      <w:lvlText w:val=""/>
+      <w:lvlJc w:val="left"/>
+      <w:pPr>
+        <w:ind w:left="0" w:firstLine="0"/>
+      </w:pPr>
+    </w:lvl>
+    <w:lvl w:ilvl="4">
+      <w:start w:val="1"/>
+      <w:numFmt w:val="none"/>
+      <w:suff w:val="nothing"/>
+      <w:lvlText w:val=""/>
+      <w:lvlJc w:val="left"/>
+      <w:pPr>
+        <w:ind w:left="0" w:firstLine="0"/>
+      </w:pPr>
+    </w:lvl>
+    <w:lvl w:ilvl="5">
+      <w:start w:val="1"/>
+      <w:numFmt w:val="none"/>
+      <w:suff w:val="nothing"/>
+      <w:lvlText w:val=""/>
+      <w:lvlJc w:val="left"/>
+      <w:pPr>
+        <w:ind w:left="0" w:firstLine="0"/>
+      </w:pPr>
+    </w:lvl>
+    <w:lvl w:ilvl="6">
+      <w:start w:val="1"/>
+      <w:numFmt w:val="none"/>
+      <w:suff w:val="nothing"/>
+      <w:lvlText w:val=""/>
+      <w:lvlJc w:val="left"/>
+      <w:pPr>
+        <w:ind w:left="0" w:firstLine="0"/>
+      </w:pPr>
+    </w:lvl>
+    <w:lvl w:ilvl="7">
+      <w:start w:val="1"/>
+      <w:numFmt w:val="none"/>
+      <w:suff w:val="nothing"/>
+      <w:lvlText w:val=""/>
+      <w:lvlJc w:val="left"/>
+      <w:pPr>
+        <w:ind w:left="0" w:firstLine="0"/>
+      </w:pPr>
+    </w:lvl>
+    <w:lvl w:ilvl="8">
+      <w:start w:val="1"/>
+      <w:numFmt w:val="none"/>
+      <w:suff w:val="nothing"/>
+      <w:lvlText w:val=""/>
+      <w:lvlJc w:val="left"/>
+      <w:pPr>
+        <w:ind w:left="0" w:firstLine="0"/>
+      </w:pPr>
+    </w:lvl>
+  </w:abstractNum>
+  <w:abstractNum w:abstractNumId="24">
+    <w:nsid w:val="3C55473A"/>
+    <w:multiLevelType w:val="multilevel"/>
+    <w:tmpl w:val="68D8B8B0"/>
+    <w:lvl w:ilvl="0">
+      <w:start w:val="1"/>
+      <w:numFmt w:val="none"/>
+      <w:suff w:val="nothing"/>
+      <w:lvlText w:val=""/>
+      <w:lvlJc w:val="left"/>
+      <w:pPr>
+        <w:ind w:left="0" w:firstLine="0"/>
+      </w:pPr>
+    </w:lvl>
+    <w:lvl w:ilvl="1">
+      <w:start w:val="1"/>
+      <w:numFmt w:val="none"/>
+      <w:suff w:val="nothing"/>
+      <w:lvlText w:val=""/>
+      <w:lvlJc w:val="left"/>
+      <w:pPr>
+        <w:ind w:left="0" w:firstLine="0"/>
+      </w:pPr>
+    </w:lvl>
+    <w:lvl w:ilvl="2">
+      <w:start w:val="1"/>
+      <w:numFmt w:val="none"/>
+      <w:suff w:val="nothing"/>
+      <w:lvlText w:val=""/>
+      <w:lvlJc w:val="left"/>
+      <w:pPr>
+        <w:ind w:left="0" w:firstLine="0"/>
+      </w:pPr>
+    </w:lvl>
+    <w:lvl w:ilvl="3">
+      <w:start w:val="1"/>
+      <w:numFmt w:val="none"/>
+      <w:suff w:val="nothing"/>
+      <w:lvlText w:val=""/>
+      <w:lvlJc w:val="left"/>
+      <w:pPr>
+        <w:ind w:left="0" w:firstLine="0"/>
+      </w:pPr>
+    </w:lvl>
+    <w:lvl w:ilvl="4">
+      <w:start w:val="1"/>
+      <w:numFmt w:val="none"/>
+      <w:suff w:val="nothing"/>
+      <w:lvlText w:val=""/>
+      <w:lvlJc w:val="left"/>
+      <w:pPr>
+        <w:ind w:left="0" w:firstLine="0"/>
+      </w:pPr>
+    </w:lvl>
+    <w:lvl w:ilvl="5">
+      <w:start w:val="1"/>
+      <w:numFmt w:val="none"/>
+      <w:suff w:val="nothing"/>
+      <w:lvlText w:val=""/>
+      <w:lvlJc w:val="left"/>
+      <w:pPr>
+        <w:ind w:left="0" w:firstLine="0"/>
+      </w:pPr>
+    </w:lvl>
+    <w:lvl w:ilvl="6">
+      <w:start w:val="1"/>
+      <w:numFmt w:val="none"/>
+      <w:suff w:val="nothing"/>
+      <w:lvlText w:val=""/>
+      <w:lvlJc w:val="left"/>
+      <w:pPr>
+        <w:ind w:left="0" w:firstLine="0"/>
+      </w:pPr>
+    </w:lvl>
+    <w:lvl w:ilvl="7">
+      <w:start w:val="1"/>
+      <w:numFmt w:val="none"/>
+      <w:suff w:val="nothing"/>
+      <w:lvlText w:val=""/>
+      <w:lvlJc w:val="left"/>
+      <w:pPr>
+        <w:ind w:left="0" w:firstLine="0"/>
+      </w:pPr>
+    </w:lvl>
+    <w:lvl w:ilvl="8">
+      <w:start w:val="1"/>
+      <w:numFmt w:val="none"/>
+      <w:suff w:val="nothing"/>
+      <w:lvlText w:val=""/>
+      <w:lvlJc w:val="left"/>
+      <w:pPr>
+        <w:ind w:left="0" w:firstLine="0"/>
+      </w:pPr>
+    </w:lvl>
+  </w:abstractNum>
+  <w:abstractNum w:abstractNumId="25">
     <w:nsid w:val="3E4A620E"/>
     <w:multiLevelType w:val="hybridMultilevel"/>
     <w:tmpl w:val="EA36D24A"/>
@@ -17788,7 +19989,102 @@
       </w:pPr>
     </w:lvl>
   </w:abstractNum>
-  <w:abstractNum w:abstractNumId="24">
+  <w:abstractNum w:abstractNumId="26">
+    <w:nsid w:val="3F6D06DE"/>
+    <w:multiLevelType w:val="multilevel"/>
+    <w:tmpl w:val="2B166E86"/>
+    <w:lvl w:ilvl="0">
+      <w:start w:val="1"/>
+      <w:numFmt w:val="none"/>
+      <w:suff w:val="nothing"/>
+      <w:lvlText w:val=""/>
+      <w:lvlJc w:val="left"/>
+      <w:pPr>
+        <w:ind w:left="0" w:firstLine="0"/>
+      </w:pPr>
+    </w:lvl>
+    <w:lvl w:ilvl="1">
+      <w:start w:val="1"/>
+      <w:numFmt w:val="none"/>
+      <w:suff w:val="nothing"/>
+      <w:lvlText w:val=""/>
+      <w:lvlJc w:val="left"/>
+      <w:pPr>
+        <w:ind w:left="0" w:firstLine="0"/>
+      </w:pPr>
+    </w:lvl>
+    <w:lvl w:ilvl="2">
+      <w:start w:val="1"/>
+      <w:numFmt w:val="none"/>
+      <w:suff w:val="nothing"/>
+      <w:lvlText w:val=""/>
+      <w:lvlJc w:val="left"/>
+      <w:pPr>
+        <w:ind w:left="0" w:firstLine="0"/>
+      </w:pPr>
+    </w:lvl>
+    <w:lvl w:ilvl="3">
+      <w:start w:val="1"/>
+      <w:numFmt w:val="none"/>
+      <w:suff w:val="nothing"/>
+      <w:lvlText w:val=""/>
+      <w:lvlJc w:val="left"/>
+      <w:pPr>
+        <w:ind w:left="0" w:firstLine="0"/>
+      </w:pPr>
+    </w:lvl>
+    <w:lvl w:ilvl="4">
+      <w:start w:val="1"/>
+      <w:numFmt w:val="none"/>
+      <w:suff w:val="nothing"/>
+      <w:lvlText w:val=""/>
+      <w:lvlJc w:val="left"/>
+      <w:pPr>
+        <w:ind w:left="0" w:firstLine="0"/>
+      </w:pPr>
+    </w:lvl>
+    <w:lvl w:ilvl="5">
+      <w:start w:val="1"/>
+      <w:numFmt w:val="none"/>
+      <w:suff w:val="nothing"/>
+      <w:lvlText w:val=""/>
+      <w:lvlJc w:val="left"/>
+      <w:pPr>
+        <w:ind w:left="0" w:firstLine="0"/>
+      </w:pPr>
+    </w:lvl>
+    <w:lvl w:ilvl="6">
+      <w:start w:val="1"/>
+      <w:numFmt w:val="none"/>
+      <w:suff w:val="nothing"/>
+      <w:lvlText w:val=""/>
+      <w:lvlJc w:val="left"/>
+      <w:pPr>
+        <w:ind w:left="0" w:firstLine="0"/>
+      </w:pPr>
+    </w:lvl>
+    <w:lvl w:ilvl="7">
+      <w:start w:val="1"/>
+      <w:numFmt w:val="none"/>
+      <w:suff w:val="nothing"/>
+      <w:lvlText w:val=""/>
+      <w:lvlJc w:val="left"/>
+      <w:pPr>
+        <w:ind w:left="0" w:firstLine="0"/>
+      </w:pPr>
+    </w:lvl>
+    <w:lvl w:ilvl="8">
+      <w:start w:val="1"/>
+      <w:numFmt w:val="none"/>
+      <w:suff w:val="nothing"/>
+      <w:lvlText w:val=""/>
+      <w:lvlJc w:val="left"/>
+      <w:pPr>
+        <w:ind w:left="0" w:firstLine="0"/>
+      </w:pPr>
+    </w:lvl>
+  </w:abstractNum>
+  <w:abstractNum w:abstractNumId="27">
     <w:nsid w:val="3FE62D61"/>
     <w:multiLevelType w:val="hybridMultilevel"/>
     <w:tmpl w:val="57A24F70"/>
@@ -17901,7 +20197,102 @@
       </w:rPr>
     </w:lvl>
   </w:abstractNum>
-  <w:abstractNum w:abstractNumId="25">
+  <w:abstractNum w:abstractNumId="28">
+    <w:nsid w:val="42BC61A7"/>
+    <w:multiLevelType w:val="multilevel"/>
+    <w:tmpl w:val="1F348B82"/>
+    <w:lvl w:ilvl="0">
+      <w:start w:val="1"/>
+      <w:numFmt w:val="none"/>
+      <w:suff w:val="nothing"/>
+      <w:lvlText w:val=""/>
+      <w:lvlJc w:val="left"/>
+      <w:pPr>
+        <w:ind w:left="0" w:firstLine="0"/>
+      </w:pPr>
+    </w:lvl>
+    <w:lvl w:ilvl="1">
+      <w:start w:val="1"/>
+      <w:numFmt w:val="none"/>
+      <w:suff w:val="nothing"/>
+      <w:lvlText w:val=""/>
+      <w:lvlJc w:val="left"/>
+      <w:pPr>
+        <w:ind w:left="0" w:firstLine="0"/>
+      </w:pPr>
+    </w:lvl>
+    <w:lvl w:ilvl="2">
+      <w:start w:val="1"/>
+      <w:numFmt w:val="none"/>
+      <w:suff w:val="nothing"/>
+      <w:lvlText w:val=""/>
+      <w:lvlJc w:val="left"/>
+      <w:pPr>
+        <w:ind w:left="0" w:firstLine="0"/>
+      </w:pPr>
+    </w:lvl>
+    <w:lvl w:ilvl="3">
+      <w:start w:val="1"/>
+      <w:numFmt w:val="none"/>
+      <w:suff w:val="nothing"/>
+      <w:lvlText w:val=""/>
+      <w:lvlJc w:val="left"/>
+      <w:pPr>
+        <w:ind w:left="0" w:firstLine="0"/>
+      </w:pPr>
+    </w:lvl>
+    <w:lvl w:ilvl="4">
+      <w:start w:val="1"/>
+      <w:numFmt w:val="none"/>
+      <w:suff w:val="nothing"/>
+      <w:lvlText w:val=""/>
+      <w:lvlJc w:val="left"/>
+      <w:pPr>
+        <w:ind w:left="0" w:firstLine="0"/>
+      </w:pPr>
+    </w:lvl>
+    <w:lvl w:ilvl="5">
+      <w:start w:val="1"/>
+      <w:numFmt w:val="none"/>
+      <w:suff w:val="nothing"/>
+      <w:lvlText w:val=""/>
+      <w:lvlJc w:val="left"/>
+      <w:pPr>
+        <w:ind w:left="0" w:firstLine="0"/>
+      </w:pPr>
+    </w:lvl>
+    <w:lvl w:ilvl="6">
+      <w:start w:val="1"/>
+      <w:numFmt w:val="none"/>
+      <w:suff w:val="nothing"/>
+      <w:lvlText w:val=""/>
+      <w:lvlJc w:val="left"/>
+      <w:pPr>
+        <w:ind w:left="0" w:firstLine="0"/>
+      </w:pPr>
+    </w:lvl>
+    <w:lvl w:ilvl="7">
+      <w:start w:val="1"/>
+      <w:numFmt w:val="none"/>
+      <w:suff w:val="nothing"/>
+      <w:lvlText w:val=""/>
+      <w:lvlJc w:val="left"/>
+      <w:pPr>
+        <w:ind w:left="0" w:firstLine="0"/>
+      </w:pPr>
+    </w:lvl>
+    <w:lvl w:ilvl="8">
+      <w:start w:val="1"/>
+      <w:numFmt w:val="none"/>
+      <w:suff w:val="nothing"/>
+      <w:lvlText w:val=""/>
+      <w:lvlJc w:val="left"/>
+      <w:pPr>
+        <w:ind w:left="0" w:firstLine="0"/>
+      </w:pPr>
+    </w:lvl>
+  </w:abstractNum>
+  <w:abstractNum w:abstractNumId="29">
     <w:nsid w:val="42E212E0"/>
     <w:multiLevelType w:val="hybridMultilevel"/>
     <w:tmpl w:val="290E7AA0"/>
@@ -17995,7 +20386,7 @@
       </w:pPr>
     </w:lvl>
   </w:abstractNum>
-  <w:abstractNum w:abstractNumId="26">
+  <w:abstractNum w:abstractNumId="30">
     <w:nsid w:val="46DA5D75"/>
     <w:multiLevelType w:val="hybridMultilevel"/>
     <w:tmpl w:val="D9B6CBA6"/>
@@ -18113,7 +20504,7 @@
       </w:rPr>
     </w:lvl>
   </w:abstractNum>
-  <w:abstractNum w:abstractNumId="27">
+  <w:abstractNum w:abstractNumId="31">
     <w:nsid w:val="48AC43B2"/>
     <w:multiLevelType w:val="hybridMultilevel"/>
     <w:tmpl w:val="8264AD0A"/>
@@ -18226,7 +20617,7 @@
       </w:rPr>
     </w:lvl>
   </w:abstractNum>
-  <w:abstractNum w:abstractNumId="28">
+  <w:abstractNum w:abstractNumId="32">
     <w:nsid w:val="4D33713B"/>
     <w:multiLevelType w:val="hybridMultilevel"/>
     <w:tmpl w:val="60A87174"/>
@@ -18318,7 +20709,7 @@
       </w:pPr>
     </w:lvl>
   </w:abstractNum>
-  <w:abstractNum w:abstractNumId="29">
+  <w:abstractNum w:abstractNumId="33">
     <w:nsid w:val="553A66E0"/>
     <w:multiLevelType w:val="hybridMultilevel"/>
     <w:tmpl w:val="BA3AB956"/>
@@ -18407,7 +20798,7 @@
       </w:pPr>
     </w:lvl>
   </w:abstractNum>
-  <w:abstractNum w:abstractNumId="30">
+  <w:abstractNum w:abstractNumId="34">
     <w:nsid w:val="5D9B5E5D"/>
     <w:multiLevelType w:val="hybridMultilevel"/>
     <w:tmpl w:val="A9D247AC"/>
@@ -18520,7 +20911,7 @@
       </w:rPr>
     </w:lvl>
   </w:abstractNum>
-  <w:abstractNum w:abstractNumId="31">
+  <w:abstractNum w:abstractNumId="35">
     <w:nsid w:val="643062AF"/>
     <w:multiLevelType w:val="hybridMultilevel"/>
     <w:tmpl w:val="8B70B6EA"/>
@@ -18638,7 +21029,7 @@
       </w:rPr>
     </w:lvl>
   </w:abstractNum>
-  <w:abstractNum w:abstractNumId="32">
+  <w:abstractNum w:abstractNumId="36">
     <w:nsid w:val="67E46E28"/>
     <w:multiLevelType w:val="hybridMultilevel"/>
     <w:tmpl w:val="88A8388A"/>
@@ -18724,7 +21115,7 @@
       </w:pPr>
     </w:lvl>
   </w:abstractNum>
-  <w:abstractNum w:abstractNumId="33">
+  <w:abstractNum w:abstractNumId="37">
     <w:nsid w:val="6DB330A5"/>
     <w:multiLevelType w:val="hybridMultilevel"/>
     <w:tmpl w:val="2A7EAAC6"/>
@@ -18836,7 +21227,7 @@
       </w:rPr>
     </w:lvl>
   </w:abstractNum>
-  <w:abstractNum w:abstractNumId="34">
+  <w:abstractNum w:abstractNumId="38">
     <w:nsid w:val="6EA61994"/>
     <w:multiLevelType w:val="hybridMultilevel"/>
     <w:tmpl w:val="E53CB98C"/>
@@ -18949,7 +21340,147 @@
       </w:rPr>
     </w:lvl>
   </w:abstractNum>
-  <w:abstractNum w:abstractNumId="35">
+  <w:abstractNum w:abstractNumId="39">
+    <w:nsid w:val="6F957FD3"/>
+    <w:multiLevelType w:val="multilevel"/>
+    <w:tmpl w:val="43A80C4C"/>
+    <w:lvl w:ilvl="0">
+      <w:start w:val="1"/>
+      <w:numFmt w:val="bullet"/>
+      <w:lvlText w:val=""/>
+      <w:lvlJc w:val="left"/>
+      <w:pPr>
+        <w:tabs>
+          <w:tab w:val="num" w:pos="720"/>
+        </w:tabs>
+        <w:ind w:left="720" w:hanging="360"/>
+      </w:pPr>
+      <w:rPr>
+        <w:rFonts w:ascii="Symbol" w:hAnsi="Symbol" w:cs="OpenSymbol" w:hint="default"/>
+      </w:rPr>
+    </w:lvl>
+    <w:lvl w:ilvl="1">
+      <w:start w:val="1"/>
+      <w:numFmt w:val="bullet"/>
+      <w:lvlText w:val="◦"/>
+      <w:lvlJc w:val="left"/>
+      <w:pPr>
+        <w:tabs>
+          <w:tab w:val="num" w:pos="1080"/>
+        </w:tabs>
+        <w:ind w:left="1080" w:hanging="360"/>
+      </w:pPr>
+      <w:rPr>
+        <w:rFonts w:ascii="OpenSymbol" w:hAnsi="OpenSymbol" w:cs="OpenSymbol" w:hint="default"/>
+      </w:rPr>
+    </w:lvl>
+    <w:lvl w:ilvl="2">
+      <w:start w:val="1"/>
+      <w:numFmt w:val="bullet"/>
+      <w:lvlText w:val="▪"/>
+      <w:lvlJc w:val="left"/>
+      <w:pPr>
+        <w:tabs>
+          <w:tab w:val="num" w:pos="1440"/>
+        </w:tabs>
+        <w:ind w:left="1440" w:hanging="360"/>
+      </w:pPr>
+      <w:rPr>
+        <w:rFonts w:ascii="OpenSymbol" w:hAnsi="OpenSymbol" w:cs="OpenSymbol" w:hint="default"/>
+      </w:rPr>
+    </w:lvl>
+    <w:lvl w:ilvl="3">
+      <w:start w:val="1"/>
+      <w:numFmt w:val="bullet"/>
+      <w:lvlText w:val=""/>
+      <w:lvlJc w:val="left"/>
+      <w:pPr>
+        <w:tabs>
+          <w:tab w:val="num" w:pos="1800"/>
+        </w:tabs>
+        <w:ind w:left="1800" w:hanging="360"/>
+      </w:pPr>
+      <w:rPr>
+        <w:rFonts w:ascii="Symbol" w:hAnsi="Symbol" w:cs="OpenSymbol" w:hint="default"/>
+      </w:rPr>
+    </w:lvl>
+    <w:lvl w:ilvl="4">
+      <w:start w:val="1"/>
+      <w:numFmt w:val="bullet"/>
+      <w:lvlText w:val="◦"/>
+      <w:lvlJc w:val="left"/>
+      <w:pPr>
+        <w:tabs>
+          <w:tab w:val="num" w:pos="2160"/>
+        </w:tabs>
+        <w:ind w:left="2160" w:hanging="360"/>
+      </w:pPr>
+      <w:rPr>
+        <w:rFonts w:ascii="OpenSymbol" w:hAnsi="OpenSymbol" w:cs="OpenSymbol" w:hint="default"/>
+      </w:rPr>
+    </w:lvl>
+    <w:lvl w:ilvl="5">
+      <w:start w:val="1"/>
+      <w:numFmt w:val="bullet"/>
+      <w:lvlText w:val="▪"/>
+      <w:lvlJc w:val="left"/>
+      <w:pPr>
+        <w:tabs>
+          <w:tab w:val="num" w:pos="2520"/>
+        </w:tabs>
+        <w:ind w:left="2520" w:hanging="360"/>
+      </w:pPr>
+      <w:rPr>
+        <w:rFonts w:ascii="OpenSymbol" w:hAnsi="OpenSymbol" w:cs="OpenSymbol" w:hint="default"/>
+      </w:rPr>
+    </w:lvl>
+    <w:lvl w:ilvl="6">
+      <w:start w:val="1"/>
+      <w:numFmt w:val="bullet"/>
+      <w:lvlText w:val=""/>
+      <w:lvlJc w:val="left"/>
+      <w:pPr>
+        <w:tabs>
+          <w:tab w:val="num" w:pos="2880"/>
+        </w:tabs>
+        <w:ind w:left="2880" w:hanging="360"/>
+      </w:pPr>
+      <w:rPr>
+        <w:rFonts w:ascii="Symbol" w:hAnsi="Symbol" w:cs="OpenSymbol" w:hint="default"/>
+      </w:rPr>
+    </w:lvl>
+    <w:lvl w:ilvl="7">
+      <w:start w:val="1"/>
+      <w:numFmt w:val="bullet"/>
+      <w:lvlText w:val="◦"/>
+      <w:lvlJc w:val="left"/>
+      <w:pPr>
+        <w:tabs>
+          <w:tab w:val="num" w:pos="3240"/>
+        </w:tabs>
+        <w:ind w:left="3240" w:hanging="360"/>
+      </w:pPr>
+      <w:rPr>
+        <w:rFonts w:ascii="OpenSymbol" w:hAnsi="OpenSymbol" w:cs="OpenSymbol" w:hint="default"/>
+      </w:rPr>
+    </w:lvl>
+    <w:lvl w:ilvl="8">
+      <w:start w:val="1"/>
+      <w:numFmt w:val="bullet"/>
+      <w:lvlText w:val="▪"/>
+      <w:lvlJc w:val="left"/>
+      <w:pPr>
+        <w:tabs>
+          <w:tab w:val="num" w:pos="3600"/>
+        </w:tabs>
+        <w:ind w:left="3600" w:hanging="360"/>
+      </w:pPr>
+      <w:rPr>
+        <w:rFonts w:ascii="OpenSymbol" w:hAnsi="OpenSymbol" w:cs="OpenSymbol" w:hint="default"/>
+      </w:rPr>
+    </w:lvl>
+  </w:abstractNum>
+  <w:abstractNum w:abstractNumId="40">
     <w:nsid w:val="70BF2331"/>
     <w:multiLevelType w:val="hybridMultilevel"/>
     <w:tmpl w:val="A6522670"/>
@@ -19062,7 +21593,7 @@
       </w:rPr>
     </w:lvl>
   </w:abstractNum>
-  <w:abstractNum w:abstractNumId="36">
+  <w:abstractNum w:abstractNumId="41">
     <w:nsid w:val="7B802C4E"/>
     <w:multiLevelType w:val="hybridMultilevel"/>
     <w:tmpl w:val="C1600D3E"/>
@@ -19175,7 +21706,7 @@
       </w:rPr>
     </w:lvl>
   </w:abstractNum>
-  <w:abstractNum w:abstractNumId="37">
+  <w:abstractNum w:abstractNumId="42">
     <w:nsid w:val="7C884168"/>
     <w:multiLevelType w:val="hybridMultilevel"/>
     <w:tmpl w:val="EDEAEE2A"/>
@@ -19288,7 +21819,7 @@
       </w:rPr>
     </w:lvl>
   </w:abstractNum>
-  <w:abstractNum w:abstractNumId="38">
+  <w:abstractNum w:abstractNumId="43">
     <w:nsid w:val="7D272168"/>
     <w:multiLevelType w:val="hybridMultilevel"/>
     <w:tmpl w:val="0D4EDC08"/>
@@ -19378,10 +21909,10 @@
     <w:abstractNumId w:val="19"/>
   </w:num>
   <w:num w:numId="2">
-    <w:abstractNumId w:val="26"/>
+    <w:abstractNumId w:val="30"/>
   </w:num>
   <w:num w:numId="3">
-    <w:abstractNumId w:val="31"/>
+    <w:abstractNumId w:val="35"/>
   </w:num>
   <w:num w:numId="4">
     <w:abstractNumId w:val="8"/>
@@ -19414,10 +21945,10 @@
     <w:abstractNumId w:val="4"/>
   </w:num>
   <w:num w:numId="14">
-    <w:abstractNumId w:val="25"/>
+    <w:abstractNumId w:val="29"/>
   </w:num>
   <w:num w:numId="15">
-    <w:abstractNumId w:val="24"/>
+    <w:abstractNumId w:val="27"/>
   </w:num>
   <w:num w:numId="16">
     <w:abstractNumId w:val="18"/>
@@ -19429,7 +21960,7 @@
     <w:abstractNumId w:val="12"/>
   </w:num>
   <w:num w:numId="19">
-    <w:abstractNumId w:val="36"/>
+    <w:abstractNumId w:val="41"/>
   </w:num>
   <w:num w:numId="20">
     <w:abstractNumId w:val="21"/>
@@ -19438,37 +21969,37 @@
     <w:abstractNumId w:val="11"/>
   </w:num>
   <w:num w:numId="22">
-    <w:abstractNumId w:val="28"/>
+    <w:abstractNumId w:val="32"/>
   </w:num>
   <w:num w:numId="23">
-    <w:abstractNumId w:val="35"/>
+    <w:abstractNumId w:val="40"/>
   </w:num>
   <w:num w:numId="24">
-    <w:abstractNumId w:val="27"/>
+    <w:abstractNumId w:val="31"/>
   </w:num>
   <w:num w:numId="25">
-    <w:abstractNumId w:val="34"/>
+    <w:abstractNumId w:val="38"/>
   </w:num>
   <w:num w:numId="26">
     <w:abstractNumId w:val="17"/>
   </w:num>
   <w:num w:numId="27">
-    <w:abstractNumId w:val="31"/>
+    <w:abstractNumId w:val="35"/>
   </w:num>
   <w:num w:numId="28">
-    <w:abstractNumId w:val="23"/>
+    <w:abstractNumId w:val="25"/>
   </w:num>
   <w:num w:numId="29">
-    <w:abstractNumId w:val="31"/>
+    <w:abstractNumId w:val="35"/>
   </w:num>
   <w:num w:numId="30">
-    <w:abstractNumId w:val="31"/>
+    <w:abstractNumId w:val="35"/>
   </w:num>
   <w:num w:numId="31">
-    <w:abstractNumId w:val="31"/>
+    <w:abstractNumId w:val="35"/>
   </w:num>
   <w:num w:numId="32">
-    <w:abstractNumId w:val="31"/>
+    <w:abstractNumId w:val="35"/>
   </w:num>
   <w:num w:numId="33">
     <w:abstractNumId w:val="10"/>
@@ -19480,16 +22011,16 @@
     <w:abstractNumId w:val="20"/>
   </w:num>
   <w:num w:numId="36">
-    <w:abstractNumId w:val="38"/>
+    <w:abstractNumId w:val="43"/>
   </w:num>
   <w:num w:numId="37">
     <w:abstractNumId w:val="16"/>
   </w:num>
   <w:num w:numId="38">
-    <w:abstractNumId w:val="30"/>
+    <w:abstractNumId w:val="34"/>
   </w:num>
   <w:num w:numId="39">
-    <w:abstractNumId w:val="37"/>
+    <w:abstractNumId w:val="42"/>
   </w:num>
   <w:num w:numId="40">
     <w:abstractNumId w:val="14"/>
@@ -19498,13 +22029,28 @@
     <w:abstractNumId w:val="13"/>
   </w:num>
   <w:num w:numId="42">
-    <w:abstractNumId w:val="32"/>
+    <w:abstractNumId w:val="36"/>
   </w:num>
   <w:num w:numId="43">
-    <w:abstractNumId w:val="29"/>
+    <w:abstractNumId w:val="33"/>
   </w:num>
   <w:num w:numId="44">
-    <w:abstractNumId w:val="33"/>
+    <w:abstractNumId w:val="37"/>
+  </w:num>
+  <w:num w:numId="45">
+    <w:abstractNumId w:val="23"/>
+  </w:num>
+  <w:num w:numId="46">
+    <w:abstractNumId w:val="24"/>
+  </w:num>
+  <w:num w:numId="47">
+    <w:abstractNumId w:val="26"/>
+  </w:num>
+  <w:num w:numId="48">
+    <w:abstractNumId w:val="28"/>
+  </w:num>
+  <w:num w:numId="49">
+    <w:abstractNumId w:val="39"/>
   </w:num>
 </w:numbering>
 </file>
@@ -19549,6 +22095,7 @@
     <w:lsdException w:name="caption" w:uiPriority="35" w:qFormat="1"/>
     <w:lsdException w:name="Title" w:semiHidden="0" w:uiPriority="10" w:unhideWhenUsed="0" w:qFormat="1"/>
     <w:lsdException w:name="Default Paragraph Font" w:uiPriority="1"/>
+    <w:lsdException w:name="Body Text" w:uiPriority="0"/>
     <w:lsdException w:name="Subtitle" w:semiHidden="0" w:uiPriority="11" w:unhideWhenUsed="0" w:qFormat="1"/>
     <w:lsdException w:name="Strong" w:semiHidden="0" w:uiPriority="22" w:unhideWhenUsed="0" w:qFormat="1"/>
     <w:lsdException w:name="Emphasis" w:semiHidden="0" w:uiPriority="20" w:unhideWhenUsed="0" w:qFormat="1"/>
@@ -20582,6 +23129,60 @@
       <w:shd w:val="clear" w:color="auto" w:fill="E1DFDD"/>
     </w:rPr>
   </w:style>
+  <w:style w:type="paragraph" w:styleId="BodyText">
+    <w:name w:val="Body Text"/>
+    <w:basedOn w:val="Normal"/>
+    <w:link w:val="BodyTextChar"/>
+    <w:rsid w:val="00A4784B"/>
+    <w:pPr>
+      <w:spacing w:before="0" w:after="140" w:line="276" w:lineRule="auto"/>
+    </w:pPr>
+    <w:rPr>
+      <w:rFonts w:ascii="Liberation Serif" w:eastAsia="AR PL SungtiL GB" w:hAnsi="Liberation Serif" w:cs="Lohit Devanagari"/>
+      <w:kern w:val="2"/>
+      <w:sz w:val="24"/>
+      <w:szCs w:val="24"/>
+      <w:lang w:val="de-DE" w:bidi="hi-IN"/>
+    </w:rPr>
+  </w:style>
+  <w:style w:type="character" w:customStyle="1" w:styleId="BodyTextChar">
+    <w:name w:val="Body Text Char"/>
+    <w:basedOn w:val="DefaultParagraphFont"/>
+    <w:link w:val="BodyText"/>
+    <w:rsid w:val="00A4784B"/>
+    <w:rPr>
+      <w:rFonts w:ascii="Liberation Serif" w:eastAsia="AR PL SungtiL GB" w:hAnsi="Liberation Serif" w:cs="Lohit Devanagari"/>
+      <w:kern w:val="2"/>
+      <w:sz w:val="24"/>
+      <w:szCs w:val="24"/>
+      <w:lang w:val="de-DE" w:bidi="hi-IN"/>
+    </w:rPr>
+  </w:style>
+  <w:style w:type="paragraph" w:customStyle="1" w:styleId="Tabelleninhalt">
+    <w:name w:val="Tabelleninhalt"/>
+    <w:basedOn w:val="Normal"/>
+    <w:qFormat/>
+    <w:rsid w:val="00324CB9"/>
+    <w:pPr>
+      <w:suppressLineNumbers/>
+      <w:spacing w:before="0"/>
+    </w:pPr>
+    <w:rPr>
+      <w:rFonts w:ascii="Liberation Serif" w:eastAsia="AR PL SungtiL GB" w:hAnsi="Liberation Serif" w:cs="Lohit Devanagari"/>
+      <w:kern w:val="2"/>
+      <w:sz w:val="24"/>
+      <w:szCs w:val="24"/>
+      <w:lang w:val="de-DE" w:bidi="hi-IN"/>
+    </w:rPr>
+  </w:style>
+  <w:style w:type="character" w:customStyle="1" w:styleId="Internetverknpfung">
+    <w:name w:val="Internetverknüpfung"/>
+    <w:rsid w:val="00F26079"/>
+    <w:rPr>
+      <w:color w:val="000080"/>
+      <w:u w:val="single"/>
+    </w:rPr>
+  </w:style>
 </w:styles>
 </file>
 
@@ -20621,7 +23222,7 @@
         <c:manualLayout>
           <c:xMode val="edge"/>
           <c:yMode val="edge"/>
-          <c:x val="0.34895002958092719"/>
+          <c:x val="0.3489500295809273"/>
           <c:y val="3.1697386231586785E-2"/>
         </c:manualLayout>
       </c:layout>
@@ -20658,7 +23259,7 @@
               <c:layout>
                 <c:manualLayout>
                   <c:x val="6.6145833333333334E-3"/>
-                  <c:y val="3.527777777777797E-2"/>
+                  <c:y val="3.5277777777778005E-2"/>
                 </c:manualLayout>
               </c:layout>
               <c:tx>
@@ -20685,7 +23286,7 @@
               <c:idx val="10"/>
               <c:layout>
                 <c:manualLayout>
-                  <c:x val="2.2048611111109605E-3"/>
+                  <c:x val="2.2048611111109614E-3"/>
                   <c:y val="1.9598765432098767E-2"/>
                 </c:manualLayout>
               </c:layout>
@@ -20818,11 +23419,11 @@
           </c:extLst>
         </c:ser>
         <c:marker val="1"/>
-        <c:axId val="92371968"/>
-        <c:axId val="99476992"/>
+        <c:axId val="94754688"/>
+        <c:axId val="106500096"/>
       </c:lineChart>
       <c:catAx>
-        <c:axId val="92371968"/>
+        <c:axId val="94754688"/>
         <c:scaling>
           <c:orientation val="minMax"/>
         </c:scaling>
@@ -20927,14 +23528,14 @@
             <a:endParaRPr lang="en-US"/>
           </a:p>
         </c:txPr>
-        <c:crossAx val="99476992"/>
+        <c:crossAx val="106500096"/>
         <c:crosses val="autoZero"/>
         <c:auto val="1"/>
         <c:lblAlgn val="ctr"/>
         <c:lblOffset val="100"/>
       </c:catAx>
       <c:valAx>
-        <c:axId val="99476992"/>
+        <c:axId val="106500096"/>
         <c:scaling>
           <c:orientation val="minMax"/>
         </c:scaling>
@@ -21029,7 +23630,7 @@
             <a:endParaRPr lang="en-US"/>
           </a:p>
         </c:txPr>
-        <c:crossAx val="92371968"/>
+        <c:crossAx val="94754688"/>
         <c:crosses val="autoZero"/>
         <c:crossBetween val="between"/>
       </c:valAx>
@@ -21366,7 +23967,7 @@
 </file>
 
 <file path=customXml/itemProps1.xml><?xml version="1.0" encoding="utf-8"?>
-<ds:datastoreItem xmlns:ds="http://schemas.openxmlformats.org/officeDocument/2006/customXml" ds:itemID="{E8CDD27C-4041-40E8-8B99-3C7D2B39D550}">
+<ds:datastoreItem xmlns:ds="http://schemas.openxmlformats.org/officeDocument/2006/customXml" ds:itemID="{3F64D662-766C-4BD3-B801-B23D1AF4175A}">
   <ds:schemaRefs>
     <ds:schemaRef ds:uri="http://schemas.openxmlformats.org/officeDocument/2006/bibliography"/>
   </ds:schemaRefs>

</xml_diff>

<commit_message>
updated app workflow chart
</commit_message>
<xml_diff>
--- a/BananaCo_report/BananaCo_report.docx
+++ b/BananaCo_report/BananaCo_report.docx
@@ -8375,7 +8375,7 @@
                     <a:blip r:embed="rId10" cstate="print">
                       <a:extLst>
                         <a:ext uri="{28A0092B-C50C-407E-A947-70E740481C1C}">
-                          <a14:useLocalDpi xmlns="" xmlns:wpc="http://schemas.microsoft.com/office/word/2010/wordprocessingCanvas" xmlns:cx="http://schemas.microsoft.com/office/drawing/2014/chartex" xmlns:cx1="http://schemas.microsoft.com/office/drawing/2015/9/8/chartex" xmlns:cx2="http://schemas.microsoft.com/office/drawing/2015/10/21/chartex" xmlns:cx3="http://schemas.microsoft.com/office/drawing/2016/5/9/chartex" xmlns:cx4="http://schemas.microsoft.com/office/drawing/2016/5/10/chartex" xmlns:cx5="http://schemas.microsoft.com/office/drawing/2016/5/11/chartex" xmlns:cx6="http://schemas.microsoft.com/office/drawing/2016/5/12/chartex" xmlns:cx7="http://schemas.microsoft.com/office/drawing/2016/5/13/chartex" xmlns:cx8="http://schemas.microsoft.com/office/drawing/2016/5/14/chartex" xmlns:mc="http://schemas.openxmlformats.org/markup-compatibility/2006" xmlns:aink="http://schemas.microsoft.com/office/drawing/2016/ink" xmlns:am3d="http://schemas.microsoft.com/office/drawing/2017/model3d" xmlns:o="urn:schemas-microsoft-com:office:office" xmlns:v="urn:schemas-microsoft-com:vml" xmlns:wp14="http://schemas.microsoft.com/office/word/2010/wordprocessingDrawing" xmlns:w10="urn:schemas-microsoft-com:office:word" xmlns:w="http://schemas.openxmlformats.org/wordprocessingml/2006/main" xmlns:w14="http://schemas.microsoft.com/office/word/2010/wordml" xmlns:w15="http://schemas.microsoft.com/office/word/2012/wordml" xmlns:w16cid="http://schemas.microsoft.com/office/word/2016/wordml/cid" xmlns:w16se="http://schemas.microsoft.com/office/word/2015/wordml/symex" xmlns:wpg="http://schemas.microsoft.com/office/word/2010/wordprocessingGroup" xmlns:wpi="http://schemas.microsoft.com/office/word/2010/wordprocessingInk" xmlns:wps="http://schemas.microsoft.com/office/word/2010/wordprocessingShape" xmlns:a14="http://schemas.microsoft.com/office/drawing/2010/main" val="0"/>
+                          <a14:useLocalDpi xmlns:a14="http://schemas.microsoft.com/office/drawing/2010/main" xmlns:wps="http://schemas.microsoft.com/office/word/2010/wordprocessingShape" xmlns:wpi="http://schemas.microsoft.com/office/word/2010/wordprocessingInk" xmlns:wpg="http://schemas.microsoft.com/office/word/2010/wordprocessingGroup" xmlns:w16se="http://schemas.microsoft.com/office/word/2015/wordml/symex" xmlns:w16cid="http://schemas.microsoft.com/office/word/2016/wordml/cid" xmlns:w15="http://schemas.microsoft.com/office/word/2012/wordml" xmlns:w14="http://schemas.microsoft.com/office/word/2010/wordml" xmlns:w="http://schemas.openxmlformats.org/wordprocessingml/2006/main" xmlns:w10="urn:schemas-microsoft-com:office:word" xmlns:wp14="http://schemas.microsoft.com/office/word/2010/wordprocessingDrawing" xmlns:v="urn:schemas-microsoft-com:vml" xmlns:o="urn:schemas-microsoft-com:office:office" xmlns:am3d="http://schemas.microsoft.com/office/drawing/2017/model3d" xmlns:aink="http://schemas.microsoft.com/office/drawing/2016/ink" xmlns:mc="http://schemas.openxmlformats.org/markup-compatibility/2006" xmlns:cx8="http://schemas.microsoft.com/office/drawing/2016/5/14/chartex" xmlns:cx7="http://schemas.microsoft.com/office/drawing/2016/5/13/chartex" xmlns:cx6="http://schemas.microsoft.com/office/drawing/2016/5/12/chartex" xmlns:cx5="http://schemas.microsoft.com/office/drawing/2016/5/11/chartex" xmlns:cx4="http://schemas.microsoft.com/office/drawing/2016/5/10/chartex" xmlns:cx3="http://schemas.microsoft.com/office/drawing/2016/5/9/chartex" xmlns:cx2="http://schemas.microsoft.com/office/drawing/2015/10/21/chartex" xmlns:cx1="http://schemas.microsoft.com/office/drawing/2015/9/8/chartex" xmlns:cx="http://schemas.microsoft.com/office/drawing/2014/chartex" xmlns:wpc="http://schemas.microsoft.com/office/word/2010/wordprocessingCanvas" xmlns="" val="0"/>
                         </a:ext>
                       </a:extLst>
                     </a:blip>
@@ -8550,7 +8550,7 @@
                     <a:blip r:embed="rId11" cstate="print">
                       <a:extLst>
                         <a:ext uri="{28A0092B-C50C-407E-A947-70E740481C1C}">
-                          <a14:useLocalDpi xmlns="" xmlns:wpc="http://schemas.microsoft.com/office/word/2010/wordprocessingCanvas" xmlns:cx="http://schemas.microsoft.com/office/drawing/2014/chartex" xmlns:cx1="http://schemas.microsoft.com/office/drawing/2015/9/8/chartex" xmlns:cx2="http://schemas.microsoft.com/office/drawing/2015/10/21/chartex" xmlns:cx3="http://schemas.microsoft.com/office/drawing/2016/5/9/chartex" xmlns:cx4="http://schemas.microsoft.com/office/drawing/2016/5/10/chartex" xmlns:cx5="http://schemas.microsoft.com/office/drawing/2016/5/11/chartex" xmlns:cx6="http://schemas.microsoft.com/office/drawing/2016/5/12/chartex" xmlns:cx7="http://schemas.microsoft.com/office/drawing/2016/5/13/chartex" xmlns:cx8="http://schemas.microsoft.com/office/drawing/2016/5/14/chartex" xmlns:mc="http://schemas.openxmlformats.org/markup-compatibility/2006" xmlns:aink="http://schemas.microsoft.com/office/drawing/2016/ink" xmlns:am3d="http://schemas.microsoft.com/office/drawing/2017/model3d" xmlns:o="urn:schemas-microsoft-com:office:office" xmlns:v="urn:schemas-microsoft-com:vml" xmlns:wp14="http://schemas.microsoft.com/office/word/2010/wordprocessingDrawing" xmlns:w10="urn:schemas-microsoft-com:office:word" xmlns:w="http://schemas.openxmlformats.org/wordprocessingml/2006/main" xmlns:w14="http://schemas.microsoft.com/office/word/2010/wordml" xmlns:w15="http://schemas.microsoft.com/office/word/2012/wordml" xmlns:w16cid="http://schemas.microsoft.com/office/word/2016/wordml/cid" xmlns:w16se="http://schemas.microsoft.com/office/word/2015/wordml/symex" xmlns:wpg="http://schemas.microsoft.com/office/word/2010/wordprocessingGroup" xmlns:wpi="http://schemas.microsoft.com/office/word/2010/wordprocessingInk" xmlns:wps="http://schemas.microsoft.com/office/word/2010/wordprocessingShape" xmlns:a14="http://schemas.microsoft.com/office/drawing/2010/main" val="0"/>
+                          <a14:useLocalDpi xmlns:a14="http://schemas.microsoft.com/office/drawing/2010/main" xmlns:wps="http://schemas.microsoft.com/office/word/2010/wordprocessingShape" xmlns:wpi="http://schemas.microsoft.com/office/word/2010/wordprocessingInk" xmlns:wpg="http://schemas.microsoft.com/office/word/2010/wordprocessingGroup" xmlns:w16se="http://schemas.microsoft.com/office/word/2015/wordml/symex" xmlns:w16cid="http://schemas.microsoft.com/office/word/2016/wordml/cid" xmlns:w15="http://schemas.microsoft.com/office/word/2012/wordml" xmlns:w14="http://schemas.microsoft.com/office/word/2010/wordml" xmlns:w="http://schemas.openxmlformats.org/wordprocessingml/2006/main" xmlns:w10="urn:schemas-microsoft-com:office:word" xmlns:wp14="http://schemas.microsoft.com/office/word/2010/wordprocessingDrawing" xmlns:v="urn:schemas-microsoft-com:vml" xmlns:o="urn:schemas-microsoft-com:office:office" xmlns:am3d="http://schemas.microsoft.com/office/drawing/2017/model3d" xmlns:aink="http://schemas.microsoft.com/office/drawing/2016/ink" xmlns:mc="http://schemas.openxmlformats.org/markup-compatibility/2006" xmlns:cx8="http://schemas.microsoft.com/office/drawing/2016/5/14/chartex" xmlns:cx7="http://schemas.microsoft.com/office/drawing/2016/5/13/chartex" xmlns:cx6="http://schemas.microsoft.com/office/drawing/2016/5/12/chartex" xmlns:cx5="http://schemas.microsoft.com/office/drawing/2016/5/11/chartex" xmlns:cx4="http://schemas.microsoft.com/office/drawing/2016/5/10/chartex" xmlns:cx3="http://schemas.microsoft.com/office/drawing/2016/5/9/chartex" xmlns:cx2="http://schemas.microsoft.com/office/drawing/2015/10/21/chartex" xmlns:cx1="http://schemas.microsoft.com/office/drawing/2015/9/8/chartex" xmlns:cx="http://schemas.microsoft.com/office/drawing/2014/chartex" xmlns:wpc="http://schemas.microsoft.com/office/word/2010/wordprocessingCanvas" xmlns="" val="0"/>
                         </a:ext>
                       </a:extLst>
                     </a:blip>
@@ -8790,7 +8790,7 @@
                     <a:blip r:embed="rId12" cstate="print">
                       <a:extLst>
                         <a:ext uri="{28A0092B-C50C-407E-A947-70E740481C1C}">
-                          <a14:useLocalDpi xmlns="" xmlns:wpc="http://schemas.microsoft.com/office/word/2010/wordprocessingCanvas" xmlns:cx="http://schemas.microsoft.com/office/drawing/2014/chartex" xmlns:cx1="http://schemas.microsoft.com/office/drawing/2015/9/8/chartex" xmlns:cx2="http://schemas.microsoft.com/office/drawing/2015/10/21/chartex" xmlns:cx3="http://schemas.microsoft.com/office/drawing/2016/5/9/chartex" xmlns:cx4="http://schemas.microsoft.com/office/drawing/2016/5/10/chartex" xmlns:cx5="http://schemas.microsoft.com/office/drawing/2016/5/11/chartex" xmlns:cx6="http://schemas.microsoft.com/office/drawing/2016/5/12/chartex" xmlns:cx7="http://schemas.microsoft.com/office/drawing/2016/5/13/chartex" xmlns:cx8="http://schemas.microsoft.com/office/drawing/2016/5/14/chartex" xmlns:mc="http://schemas.openxmlformats.org/markup-compatibility/2006" xmlns:aink="http://schemas.microsoft.com/office/drawing/2016/ink" xmlns:am3d="http://schemas.microsoft.com/office/drawing/2017/model3d" xmlns:o="urn:schemas-microsoft-com:office:office" xmlns:v="urn:schemas-microsoft-com:vml" xmlns:wp14="http://schemas.microsoft.com/office/word/2010/wordprocessingDrawing" xmlns:w10="urn:schemas-microsoft-com:office:word" xmlns:w="http://schemas.openxmlformats.org/wordprocessingml/2006/main" xmlns:w14="http://schemas.microsoft.com/office/word/2010/wordml" xmlns:w15="http://schemas.microsoft.com/office/word/2012/wordml" xmlns:w16cid="http://schemas.microsoft.com/office/word/2016/wordml/cid" xmlns:w16se="http://schemas.microsoft.com/office/word/2015/wordml/symex" xmlns:wpg="http://schemas.microsoft.com/office/word/2010/wordprocessingGroup" xmlns:wpi="http://schemas.microsoft.com/office/word/2010/wordprocessingInk" xmlns:wps="http://schemas.microsoft.com/office/word/2010/wordprocessingShape" xmlns:a14="http://schemas.microsoft.com/office/drawing/2010/main" val="0"/>
+                          <a14:useLocalDpi xmlns:a14="http://schemas.microsoft.com/office/drawing/2010/main" xmlns:wps="http://schemas.microsoft.com/office/word/2010/wordprocessingShape" xmlns:wpi="http://schemas.microsoft.com/office/word/2010/wordprocessingInk" xmlns:wpg="http://schemas.microsoft.com/office/word/2010/wordprocessingGroup" xmlns:w16se="http://schemas.microsoft.com/office/word/2015/wordml/symex" xmlns:w16cid="http://schemas.microsoft.com/office/word/2016/wordml/cid" xmlns:w15="http://schemas.microsoft.com/office/word/2012/wordml" xmlns:w14="http://schemas.microsoft.com/office/word/2010/wordml" xmlns:w="http://schemas.openxmlformats.org/wordprocessingml/2006/main" xmlns:w10="urn:schemas-microsoft-com:office:word" xmlns:wp14="http://schemas.microsoft.com/office/word/2010/wordprocessingDrawing" xmlns:v="urn:schemas-microsoft-com:vml" xmlns:o="urn:schemas-microsoft-com:office:office" xmlns:am3d="http://schemas.microsoft.com/office/drawing/2017/model3d" xmlns:aink="http://schemas.microsoft.com/office/drawing/2016/ink" xmlns:mc="http://schemas.openxmlformats.org/markup-compatibility/2006" xmlns:cx8="http://schemas.microsoft.com/office/drawing/2016/5/14/chartex" xmlns:cx7="http://schemas.microsoft.com/office/drawing/2016/5/13/chartex" xmlns:cx6="http://schemas.microsoft.com/office/drawing/2016/5/12/chartex" xmlns:cx5="http://schemas.microsoft.com/office/drawing/2016/5/11/chartex" xmlns:cx4="http://schemas.microsoft.com/office/drawing/2016/5/10/chartex" xmlns:cx3="http://schemas.microsoft.com/office/drawing/2016/5/9/chartex" xmlns:cx2="http://schemas.microsoft.com/office/drawing/2015/10/21/chartex" xmlns:cx1="http://schemas.microsoft.com/office/drawing/2015/9/8/chartex" xmlns:cx="http://schemas.microsoft.com/office/drawing/2014/chartex" xmlns:wpc="http://schemas.microsoft.com/office/word/2010/wordprocessingCanvas" xmlns="" val="0"/>
                         </a:ext>
                       </a:extLst>
                     </a:blip>
@@ -9705,7 +9705,7 @@
                           <a:blip r:embed="rId15" cstate="print">
                             <a:extLst>
                               <a:ext uri="{28A0092B-C50C-407E-A947-70E740481C1C}">
-                                <a14:useLocalDpi xmlns="" xmlns:wpc="http://schemas.microsoft.com/office/word/2010/wordprocessingCanvas" xmlns:cx="http://schemas.microsoft.com/office/drawing/2014/chartex" xmlns:cx1="http://schemas.microsoft.com/office/drawing/2015/9/8/chartex" xmlns:cx2="http://schemas.microsoft.com/office/drawing/2015/10/21/chartex" xmlns:cx3="http://schemas.microsoft.com/office/drawing/2016/5/9/chartex" xmlns:cx4="http://schemas.microsoft.com/office/drawing/2016/5/10/chartex" xmlns:cx5="http://schemas.microsoft.com/office/drawing/2016/5/11/chartex" xmlns:cx6="http://schemas.microsoft.com/office/drawing/2016/5/12/chartex" xmlns:cx7="http://schemas.microsoft.com/office/drawing/2016/5/13/chartex" xmlns:cx8="http://schemas.microsoft.com/office/drawing/2016/5/14/chartex" xmlns:mc="http://schemas.openxmlformats.org/markup-compatibility/2006" xmlns:aink="http://schemas.microsoft.com/office/drawing/2016/ink" xmlns:am3d="http://schemas.microsoft.com/office/drawing/2017/model3d" xmlns:o="urn:schemas-microsoft-com:office:office" xmlns:v="urn:schemas-microsoft-com:vml" xmlns:wp14="http://schemas.microsoft.com/office/word/2010/wordprocessingDrawing" xmlns:w10="urn:schemas-microsoft-com:office:word" xmlns:w="http://schemas.openxmlformats.org/wordprocessingml/2006/main" xmlns:w14="http://schemas.microsoft.com/office/word/2010/wordml" xmlns:w15="http://schemas.microsoft.com/office/word/2012/wordml" xmlns:w16cid="http://schemas.microsoft.com/office/word/2016/wordml/cid" xmlns:w16se="http://schemas.microsoft.com/office/word/2015/wordml/symex" xmlns:wpg="http://schemas.microsoft.com/office/word/2010/wordprocessingGroup" xmlns:wpi="http://schemas.microsoft.com/office/word/2010/wordprocessingInk" xmlns:wps="http://schemas.microsoft.com/office/word/2010/wordprocessingShape" xmlns:a14="http://schemas.microsoft.com/office/drawing/2010/main" val="0"/>
+                                <a14:useLocalDpi xmlns:a14="http://schemas.microsoft.com/office/drawing/2010/main" xmlns:wps="http://schemas.microsoft.com/office/word/2010/wordprocessingShape" xmlns:wpi="http://schemas.microsoft.com/office/word/2010/wordprocessingInk" xmlns:wpg="http://schemas.microsoft.com/office/word/2010/wordprocessingGroup" xmlns:w16se="http://schemas.microsoft.com/office/word/2015/wordml/symex" xmlns:w16cid="http://schemas.microsoft.com/office/word/2016/wordml/cid" xmlns:w15="http://schemas.microsoft.com/office/word/2012/wordml" xmlns:w14="http://schemas.microsoft.com/office/word/2010/wordml" xmlns:w="http://schemas.openxmlformats.org/wordprocessingml/2006/main" xmlns:w10="urn:schemas-microsoft-com:office:word" xmlns:wp14="http://schemas.microsoft.com/office/word/2010/wordprocessingDrawing" xmlns:v="urn:schemas-microsoft-com:vml" xmlns:o="urn:schemas-microsoft-com:office:office" xmlns:am3d="http://schemas.microsoft.com/office/drawing/2017/model3d" xmlns:aink="http://schemas.microsoft.com/office/drawing/2016/ink" xmlns:mc="http://schemas.openxmlformats.org/markup-compatibility/2006" xmlns:cx8="http://schemas.microsoft.com/office/drawing/2016/5/14/chartex" xmlns:cx7="http://schemas.microsoft.com/office/drawing/2016/5/13/chartex" xmlns:cx6="http://schemas.microsoft.com/office/drawing/2016/5/12/chartex" xmlns:cx5="http://schemas.microsoft.com/office/drawing/2016/5/11/chartex" xmlns:cx4="http://schemas.microsoft.com/office/drawing/2016/5/10/chartex" xmlns:cx3="http://schemas.microsoft.com/office/drawing/2016/5/9/chartex" xmlns:cx2="http://schemas.microsoft.com/office/drawing/2015/10/21/chartex" xmlns:cx1="http://schemas.microsoft.com/office/drawing/2015/9/8/chartex" xmlns:cx="http://schemas.microsoft.com/office/drawing/2014/chartex" xmlns:wpc="http://schemas.microsoft.com/office/word/2010/wordprocessingCanvas" xmlns="" val="0"/>
                               </a:ext>
                             </a:extLst>
                           </a:blip>
@@ -9726,7 +9726,7 @@
                           </a:ln>
                           <a:extLst>
                             <a:ext uri="{53640926-AAD7-44D8-BBD7-CCE9431645EC}">
-                              <a14:shadowObscured xmlns="" xmlns:wpc="http://schemas.microsoft.com/office/word/2010/wordprocessingCanvas" xmlns:cx="http://schemas.microsoft.com/office/drawing/2014/chartex" xmlns:cx1="http://schemas.microsoft.com/office/drawing/2015/9/8/chartex" xmlns:cx2="http://schemas.microsoft.com/office/drawing/2015/10/21/chartex" xmlns:cx3="http://schemas.microsoft.com/office/drawing/2016/5/9/chartex" xmlns:cx4="http://schemas.microsoft.com/office/drawing/2016/5/10/chartex" xmlns:cx5="http://schemas.microsoft.com/office/drawing/2016/5/11/chartex" xmlns:cx6="http://schemas.microsoft.com/office/drawing/2016/5/12/chartex" xmlns:cx7="http://schemas.microsoft.com/office/drawing/2016/5/13/chartex" xmlns:cx8="http://schemas.microsoft.com/office/drawing/2016/5/14/chartex" xmlns:mc="http://schemas.openxmlformats.org/markup-compatibility/2006" xmlns:aink="http://schemas.microsoft.com/office/drawing/2016/ink" xmlns:am3d="http://schemas.microsoft.com/office/drawing/2017/model3d" xmlns:o="urn:schemas-microsoft-com:office:office" xmlns:v="urn:schemas-microsoft-com:vml" xmlns:wp14="http://schemas.microsoft.com/office/word/2010/wordprocessingDrawing" xmlns:w10="urn:schemas-microsoft-com:office:word" xmlns:w="http://schemas.openxmlformats.org/wordprocessingml/2006/main" xmlns:w14="http://schemas.microsoft.com/office/word/2010/wordml" xmlns:w15="http://schemas.microsoft.com/office/word/2012/wordml" xmlns:w16cid="http://schemas.microsoft.com/office/word/2016/wordml/cid" xmlns:w16se="http://schemas.microsoft.com/office/word/2015/wordml/symex" xmlns:wpg="http://schemas.microsoft.com/office/word/2010/wordprocessingGroup" xmlns:wpi="http://schemas.microsoft.com/office/word/2010/wordprocessingInk" xmlns:wps="http://schemas.microsoft.com/office/word/2010/wordprocessingShape" xmlns:a14="http://schemas.microsoft.com/office/drawing/2010/main"/>
+                              <a14:shadowObscured xmlns:a14="http://schemas.microsoft.com/office/drawing/2010/main" xmlns:wps="http://schemas.microsoft.com/office/word/2010/wordprocessingShape" xmlns:wpi="http://schemas.microsoft.com/office/word/2010/wordprocessingInk" xmlns:wpg="http://schemas.microsoft.com/office/word/2010/wordprocessingGroup" xmlns:w16se="http://schemas.microsoft.com/office/word/2015/wordml/symex" xmlns:w16cid="http://schemas.microsoft.com/office/word/2016/wordml/cid" xmlns:w15="http://schemas.microsoft.com/office/word/2012/wordml" xmlns:w14="http://schemas.microsoft.com/office/word/2010/wordml" xmlns:w="http://schemas.openxmlformats.org/wordprocessingml/2006/main" xmlns:w10="urn:schemas-microsoft-com:office:word" xmlns:wp14="http://schemas.microsoft.com/office/word/2010/wordprocessingDrawing" xmlns:v="urn:schemas-microsoft-com:vml" xmlns:o="urn:schemas-microsoft-com:office:office" xmlns:am3d="http://schemas.microsoft.com/office/drawing/2017/model3d" xmlns:aink="http://schemas.microsoft.com/office/drawing/2016/ink" xmlns:mc="http://schemas.openxmlformats.org/markup-compatibility/2006" xmlns:cx8="http://schemas.microsoft.com/office/drawing/2016/5/14/chartex" xmlns:cx7="http://schemas.microsoft.com/office/drawing/2016/5/13/chartex" xmlns:cx6="http://schemas.microsoft.com/office/drawing/2016/5/12/chartex" xmlns:cx5="http://schemas.microsoft.com/office/drawing/2016/5/11/chartex" xmlns:cx4="http://schemas.microsoft.com/office/drawing/2016/5/10/chartex" xmlns:cx3="http://schemas.microsoft.com/office/drawing/2016/5/9/chartex" xmlns:cx2="http://schemas.microsoft.com/office/drawing/2015/10/21/chartex" xmlns:cx1="http://schemas.microsoft.com/office/drawing/2015/9/8/chartex" xmlns:cx="http://schemas.microsoft.com/office/drawing/2014/chartex" xmlns:wpc="http://schemas.microsoft.com/office/word/2010/wordprocessingCanvas" xmlns=""/>
                             </a:ext>
                           </a:extLst>
                         </pic:spPr>
@@ -9772,7 +9772,7 @@
                           <a:blip r:embed="rId16" cstate="print">
                             <a:extLst>
                               <a:ext uri="{28A0092B-C50C-407E-A947-70E740481C1C}">
-                                <a14:useLocalDpi xmlns="" xmlns:wpc="http://schemas.microsoft.com/office/word/2010/wordprocessingCanvas" xmlns:cx="http://schemas.microsoft.com/office/drawing/2014/chartex" xmlns:cx1="http://schemas.microsoft.com/office/drawing/2015/9/8/chartex" xmlns:cx2="http://schemas.microsoft.com/office/drawing/2015/10/21/chartex" xmlns:cx3="http://schemas.microsoft.com/office/drawing/2016/5/9/chartex" xmlns:cx4="http://schemas.microsoft.com/office/drawing/2016/5/10/chartex" xmlns:cx5="http://schemas.microsoft.com/office/drawing/2016/5/11/chartex" xmlns:cx6="http://schemas.microsoft.com/office/drawing/2016/5/12/chartex" xmlns:cx7="http://schemas.microsoft.com/office/drawing/2016/5/13/chartex" xmlns:cx8="http://schemas.microsoft.com/office/drawing/2016/5/14/chartex" xmlns:mc="http://schemas.openxmlformats.org/markup-compatibility/2006" xmlns:aink="http://schemas.microsoft.com/office/drawing/2016/ink" xmlns:am3d="http://schemas.microsoft.com/office/drawing/2017/model3d" xmlns:o="urn:schemas-microsoft-com:office:office" xmlns:v="urn:schemas-microsoft-com:vml" xmlns:wp14="http://schemas.microsoft.com/office/word/2010/wordprocessingDrawing" xmlns:w10="urn:schemas-microsoft-com:office:word" xmlns:w="http://schemas.openxmlformats.org/wordprocessingml/2006/main" xmlns:w14="http://schemas.microsoft.com/office/word/2010/wordml" xmlns:w15="http://schemas.microsoft.com/office/word/2012/wordml" xmlns:w16cid="http://schemas.microsoft.com/office/word/2016/wordml/cid" xmlns:w16se="http://schemas.microsoft.com/office/word/2015/wordml/symex" xmlns:wpg="http://schemas.microsoft.com/office/word/2010/wordprocessingGroup" xmlns:wpi="http://schemas.microsoft.com/office/word/2010/wordprocessingInk" xmlns:wps="http://schemas.microsoft.com/office/word/2010/wordprocessingShape" xmlns:a14="http://schemas.microsoft.com/office/drawing/2010/main" val="0"/>
+                                <a14:useLocalDpi xmlns:a14="http://schemas.microsoft.com/office/drawing/2010/main" xmlns:wps="http://schemas.microsoft.com/office/word/2010/wordprocessingShape" xmlns:wpi="http://schemas.microsoft.com/office/word/2010/wordprocessingInk" xmlns:wpg="http://schemas.microsoft.com/office/word/2010/wordprocessingGroup" xmlns:w16se="http://schemas.microsoft.com/office/word/2015/wordml/symex" xmlns:w16cid="http://schemas.microsoft.com/office/word/2016/wordml/cid" xmlns:w15="http://schemas.microsoft.com/office/word/2012/wordml" xmlns:w14="http://schemas.microsoft.com/office/word/2010/wordml" xmlns:w="http://schemas.openxmlformats.org/wordprocessingml/2006/main" xmlns:w10="urn:schemas-microsoft-com:office:word" xmlns:wp14="http://schemas.microsoft.com/office/word/2010/wordprocessingDrawing" xmlns:v="urn:schemas-microsoft-com:vml" xmlns:o="urn:schemas-microsoft-com:office:office" xmlns:am3d="http://schemas.microsoft.com/office/drawing/2017/model3d" xmlns:aink="http://schemas.microsoft.com/office/drawing/2016/ink" xmlns:mc="http://schemas.openxmlformats.org/markup-compatibility/2006" xmlns:cx8="http://schemas.microsoft.com/office/drawing/2016/5/14/chartex" xmlns:cx7="http://schemas.microsoft.com/office/drawing/2016/5/13/chartex" xmlns:cx6="http://schemas.microsoft.com/office/drawing/2016/5/12/chartex" xmlns:cx5="http://schemas.microsoft.com/office/drawing/2016/5/11/chartex" xmlns:cx4="http://schemas.microsoft.com/office/drawing/2016/5/10/chartex" xmlns:cx3="http://schemas.microsoft.com/office/drawing/2016/5/9/chartex" xmlns:cx2="http://schemas.microsoft.com/office/drawing/2015/10/21/chartex" xmlns:cx1="http://schemas.microsoft.com/office/drawing/2015/9/8/chartex" xmlns:cx="http://schemas.microsoft.com/office/drawing/2014/chartex" xmlns:wpc="http://schemas.microsoft.com/office/word/2010/wordprocessingCanvas" xmlns="" val="0"/>
                               </a:ext>
                             </a:extLst>
                           </a:blip>
@@ -9837,7 +9837,7 @@
                           <a:blip r:embed="rId17" cstate="print">
                             <a:extLst>
                               <a:ext uri="{28A0092B-C50C-407E-A947-70E740481C1C}">
-                                <a14:useLocalDpi xmlns="" xmlns:wpc="http://schemas.microsoft.com/office/word/2010/wordprocessingCanvas" xmlns:cx="http://schemas.microsoft.com/office/drawing/2014/chartex" xmlns:cx1="http://schemas.microsoft.com/office/drawing/2015/9/8/chartex" xmlns:cx2="http://schemas.microsoft.com/office/drawing/2015/10/21/chartex" xmlns:cx3="http://schemas.microsoft.com/office/drawing/2016/5/9/chartex" xmlns:cx4="http://schemas.microsoft.com/office/drawing/2016/5/10/chartex" xmlns:cx5="http://schemas.microsoft.com/office/drawing/2016/5/11/chartex" xmlns:cx6="http://schemas.microsoft.com/office/drawing/2016/5/12/chartex" xmlns:cx7="http://schemas.microsoft.com/office/drawing/2016/5/13/chartex" xmlns:cx8="http://schemas.microsoft.com/office/drawing/2016/5/14/chartex" xmlns:mc="http://schemas.openxmlformats.org/markup-compatibility/2006" xmlns:aink="http://schemas.microsoft.com/office/drawing/2016/ink" xmlns:am3d="http://schemas.microsoft.com/office/drawing/2017/model3d" xmlns:o="urn:schemas-microsoft-com:office:office" xmlns:v="urn:schemas-microsoft-com:vml" xmlns:wp14="http://schemas.microsoft.com/office/word/2010/wordprocessingDrawing" xmlns:w10="urn:schemas-microsoft-com:office:word" xmlns:w="http://schemas.openxmlformats.org/wordprocessingml/2006/main" xmlns:w14="http://schemas.microsoft.com/office/word/2010/wordml" xmlns:w15="http://schemas.microsoft.com/office/word/2012/wordml" xmlns:w16cid="http://schemas.microsoft.com/office/word/2016/wordml/cid" xmlns:w16se="http://schemas.microsoft.com/office/word/2015/wordml/symex" xmlns:wpg="http://schemas.microsoft.com/office/word/2010/wordprocessingGroup" xmlns:wpi="http://schemas.microsoft.com/office/word/2010/wordprocessingInk" xmlns:wps="http://schemas.microsoft.com/office/word/2010/wordprocessingShape" xmlns:a14="http://schemas.microsoft.com/office/drawing/2010/main" val="0"/>
+                                <a14:useLocalDpi xmlns:a14="http://schemas.microsoft.com/office/drawing/2010/main" xmlns:wps="http://schemas.microsoft.com/office/word/2010/wordprocessingShape" xmlns:wpi="http://schemas.microsoft.com/office/word/2010/wordprocessingInk" xmlns:wpg="http://schemas.microsoft.com/office/word/2010/wordprocessingGroup" xmlns:w16se="http://schemas.microsoft.com/office/word/2015/wordml/symex" xmlns:w16cid="http://schemas.microsoft.com/office/word/2016/wordml/cid" xmlns:w15="http://schemas.microsoft.com/office/word/2012/wordml" xmlns:w14="http://schemas.microsoft.com/office/word/2010/wordml" xmlns:w="http://schemas.openxmlformats.org/wordprocessingml/2006/main" xmlns:w10="urn:schemas-microsoft-com:office:word" xmlns:wp14="http://schemas.microsoft.com/office/word/2010/wordprocessingDrawing" xmlns:v="urn:schemas-microsoft-com:vml" xmlns:o="urn:schemas-microsoft-com:office:office" xmlns:am3d="http://schemas.microsoft.com/office/drawing/2017/model3d" xmlns:aink="http://schemas.microsoft.com/office/drawing/2016/ink" xmlns:mc="http://schemas.openxmlformats.org/markup-compatibility/2006" xmlns:cx8="http://schemas.microsoft.com/office/drawing/2016/5/14/chartex" xmlns:cx7="http://schemas.microsoft.com/office/drawing/2016/5/13/chartex" xmlns:cx6="http://schemas.microsoft.com/office/drawing/2016/5/12/chartex" xmlns:cx5="http://schemas.microsoft.com/office/drawing/2016/5/11/chartex" xmlns:cx4="http://schemas.microsoft.com/office/drawing/2016/5/10/chartex" xmlns:cx3="http://schemas.microsoft.com/office/drawing/2016/5/9/chartex" xmlns:cx2="http://schemas.microsoft.com/office/drawing/2015/10/21/chartex" xmlns:cx1="http://schemas.microsoft.com/office/drawing/2015/9/8/chartex" xmlns:cx="http://schemas.microsoft.com/office/drawing/2014/chartex" xmlns:wpc="http://schemas.microsoft.com/office/word/2010/wordprocessingCanvas" xmlns="" val="0"/>
                               </a:ext>
                             </a:extLst>
                           </a:blip>
@@ -10195,7 +10195,7 @@
                           <a:blip r:embed="rId18" cstate="print">
                             <a:extLst>
                               <a:ext uri="{28A0092B-C50C-407E-A947-70E740481C1C}">
-                                <a14:useLocalDpi xmlns="" xmlns:wpc="http://schemas.microsoft.com/office/word/2010/wordprocessingCanvas" xmlns:cx="http://schemas.microsoft.com/office/drawing/2014/chartex" xmlns:cx1="http://schemas.microsoft.com/office/drawing/2015/9/8/chartex" xmlns:cx2="http://schemas.microsoft.com/office/drawing/2015/10/21/chartex" xmlns:cx3="http://schemas.microsoft.com/office/drawing/2016/5/9/chartex" xmlns:cx4="http://schemas.microsoft.com/office/drawing/2016/5/10/chartex" xmlns:cx5="http://schemas.microsoft.com/office/drawing/2016/5/11/chartex" xmlns:cx6="http://schemas.microsoft.com/office/drawing/2016/5/12/chartex" xmlns:cx7="http://schemas.microsoft.com/office/drawing/2016/5/13/chartex" xmlns:cx8="http://schemas.microsoft.com/office/drawing/2016/5/14/chartex" xmlns:mc="http://schemas.openxmlformats.org/markup-compatibility/2006" xmlns:aink="http://schemas.microsoft.com/office/drawing/2016/ink" xmlns:am3d="http://schemas.microsoft.com/office/drawing/2017/model3d" xmlns:o="urn:schemas-microsoft-com:office:office" xmlns:v="urn:schemas-microsoft-com:vml" xmlns:wp14="http://schemas.microsoft.com/office/word/2010/wordprocessingDrawing" xmlns:w10="urn:schemas-microsoft-com:office:word" xmlns:w="http://schemas.openxmlformats.org/wordprocessingml/2006/main" xmlns:w14="http://schemas.microsoft.com/office/word/2010/wordml" xmlns:w15="http://schemas.microsoft.com/office/word/2012/wordml" xmlns:w16cid="http://schemas.microsoft.com/office/word/2016/wordml/cid" xmlns:w16se="http://schemas.microsoft.com/office/word/2015/wordml/symex" xmlns:wpg="http://schemas.microsoft.com/office/word/2010/wordprocessingGroup" xmlns:wpi="http://schemas.microsoft.com/office/word/2010/wordprocessingInk" xmlns:wps="http://schemas.microsoft.com/office/word/2010/wordprocessingShape" xmlns:a14="http://schemas.microsoft.com/office/drawing/2010/main" val="0"/>
+                                <a14:useLocalDpi xmlns:a14="http://schemas.microsoft.com/office/drawing/2010/main" xmlns:wps="http://schemas.microsoft.com/office/word/2010/wordprocessingShape" xmlns:wpi="http://schemas.microsoft.com/office/word/2010/wordprocessingInk" xmlns:wpg="http://schemas.microsoft.com/office/word/2010/wordprocessingGroup" xmlns:w16se="http://schemas.microsoft.com/office/word/2015/wordml/symex" xmlns:w16cid="http://schemas.microsoft.com/office/word/2016/wordml/cid" xmlns:w15="http://schemas.microsoft.com/office/word/2012/wordml" xmlns:w14="http://schemas.microsoft.com/office/word/2010/wordml" xmlns:w="http://schemas.openxmlformats.org/wordprocessingml/2006/main" xmlns:w10="urn:schemas-microsoft-com:office:word" xmlns:wp14="http://schemas.microsoft.com/office/word/2010/wordprocessingDrawing" xmlns:v="urn:schemas-microsoft-com:vml" xmlns:o="urn:schemas-microsoft-com:office:office" xmlns:am3d="http://schemas.microsoft.com/office/drawing/2017/model3d" xmlns:aink="http://schemas.microsoft.com/office/drawing/2016/ink" xmlns:mc="http://schemas.openxmlformats.org/markup-compatibility/2006" xmlns:cx8="http://schemas.microsoft.com/office/drawing/2016/5/14/chartex" xmlns:cx7="http://schemas.microsoft.com/office/drawing/2016/5/13/chartex" xmlns:cx6="http://schemas.microsoft.com/office/drawing/2016/5/12/chartex" xmlns:cx5="http://schemas.microsoft.com/office/drawing/2016/5/11/chartex" xmlns:cx4="http://schemas.microsoft.com/office/drawing/2016/5/10/chartex" xmlns:cx3="http://schemas.microsoft.com/office/drawing/2016/5/9/chartex" xmlns:cx2="http://schemas.microsoft.com/office/drawing/2015/10/21/chartex" xmlns:cx1="http://schemas.microsoft.com/office/drawing/2015/9/8/chartex" xmlns:cx="http://schemas.microsoft.com/office/drawing/2014/chartex" xmlns:wpc="http://schemas.microsoft.com/office/word/2010/wordprocessingCanvas" xmlns="" val="0"/>
                               </a:ext>
                             </a:extLst>
                           </a:blip>
@@ -10267,7 +10267,7 @@
                           <a:blip r:embed="rId19" cstate="print">
                             <a:extLst>
                               <a:ext uri="{28A0092B-C50C-407E-A947-70E740481C1C}">
-                                <a14:useLocalDpi xmlns="" xmlns:wpc="http://schemas.microsoft.com/office/word/2010/wordprocessingCanvas" xmlns:cx="http://schemas.microsoft.com/office/drawing/2014/chartex" xmlns:cx1="http://schemas.microsoft.com/office/drawing/2015/9/8/chartex" xmlns:cx2="http://schemas.microsoft.com/office/drawing/2015/10/21/chartex" xmlns:cx3="http://schemas.microsoft.com/office/drawing/2016/5/9/chartex" xmlns:cx4="http://schemas.microsoft.com/office/drawing/2016/5/10/chartex" xmlns:cx5="http://schemas.microsoft.com/office/drawing/2016/5/11/chartex" xmlns:cx6="http://schemas.microsoft.com/office/drawing/2016/5/12/chartex" xmlns:cx7="http://schemas.microsoft.com/office/drawing/2016/5/13/chartex" xmlns:cx8="http://schemas.microsoft.com/office/drawing/2016/5/14/chartex" xmlns:mc="http://schemas.openxmlformats.org/markup-compatibility/2006" xmlns:aink="http://schemas.microsoft.com/office/drawing/2016/ink" xmlns:am3d="http://schemas.microsoft.com/office/drawing/2017/model3d" xmlns:o="urn:schemas-microsoft-com:office:office" xmlns:v="urn:schemas-microsoft-com:vml" xmlns:wp14="http://schemas.microsoft.com/office/word/2010/wordprocessingDrawing" xmlns:w10="urn:schemas-microsoft-com:office:word" xmlns:w="http://schemas.openxmlformats.org/wordprocessingml/2006/main" xmlns:w14="http://schemas.microsoft.com/office/word/2010/wordml" xmlns:w15="http://schemas.microsoft.com/office/word/2012/wordml" xmlns:w16cid="http://schemas.microsoft.com/office/word/2016/wordml/cid" xmlns:w16se="http://schemas.microsoft.com/office/word/2015/wordml/symex" xmlns:wpg="http://schemas.microsoft.com/office/word/2010/wordprocessingGroup" xmlns:wpi="http://schemas.microsoft.com/office/word/2010/wordprocessingInk" xmlns:wps="http://schemas.microsoft.com/office/word/2010/wordprocessingShape" xmlns:a14="http://schemas.microsoft.com/office/drawing/2010/main" val="0"/>
+                                <a14:useLocalDpi xmlns:a14="http://schemas.microsoft.com/office/drawing/2010/main" xmlns:wps="http://schemas.microsoft.com/office/word/2010/wordprocessingShape" xmlns:wpi="http://schemas.microsoft.com/office/word/2010/wordprocessingInk" xmlns:wpg="http://schemas.microsoft.com/office/word/2010/wordprocessingGroup" xmlns:w16se="http://schemas.microsoft.com/office/word/2015/wordml/symex" xmlns:w16cid="http://schemas.microsoft.com/office/word/2016/wordml/cid" xmlns:w15="http://schemas.microsoft.com/office/word/2012/wordml" xmlns:w14="http://schemas.microsoft.com/office/word/2010/wordml" xmlns:w="http://schemas.openxmlformats.org/wordprocessingml/2006/main" xmlns:w10="urn:schemas-microsoft-com:office:word" xmlns:wp14="http://schemas.microsoft.com/office/word/2010/wordprocessingDrawing" xmlns:v="urn:schemas-microsoft-com:vml" xmlns:o="urn:schemas-microsoft-com:office:office" xmlns:am3d="http://schemas.microsoft.com/office/drawing/2017/model3d" xmlns:aink="http://schemas.microsoft.com/office/drawing/2016/ink" xmlns:mc="http://schemas.openxmlformats.org/markup-compatibility/2006" xmlns:cx8="http://schemas.microsoft.com/office/drawing/2016/5/14/chartex" xmlns:cx7="http://schemas.microsoft.com/office/drawing/2016/5/13/chartex" xmlns:cx6="http://schemas.microsoft.com/office/drawing/2016/5/12/chartex" xmlns:cx5="http://schemas.microsoft.com/office/drawing/2016/5/11/chartex" xmlns:cx4="http://schemas.microsoft.com/office/drawing/2016/5/10/chartex" xmlns:cx3="http://schemas.microsoft.com/office/drawing/2016/5/9/chartex" xmlns:cx2="http://schemas.microsoft.com/office/drawing/2015/10/21/chartex" xmlns:cx1="http://schemas.microsoft.com/office/drawing/2015/9/8/chartex" xmlns:cx="http://schemas.microsoft.com/office/drawing/2014/chartex" xmlns:wpc="http://schemas.microsoft.com/office/word/2010/wordprocessingCanvas" xmlns="" val="0"/>
                               </a:ext>
                             </a:extLst>
                           </a:blip>
@@ -10339,7 +10339,7 @@
                           <a:blip r:embed="rId20" cstate="print">
                             <a:extLst>
                               <a:ext uri="{28A0092B-C50C-407E-A947-70E740481C1C}">
-                                <a14:useLocalDpi xmlns="" xmlns:wpc="http://schemas.microsoft.com/office/word/2010/wordprocessingCanvas" xmlns:cx="http://schemas.microsoft.com/office/drawing/2014/chartex" xmlns:cx1="http://schemas.microsoft.com/office/drawing/2015/9/8/chartex" xmlns:cx2="http://schemas.microsoft.com/office/drawing/2015/10/21/chartex" xmlns:cx3="http://schemas.microsoft.com/office/drawing/2016/5/9/chartex" xmlns:cx4="http://schemas.microsoft.com/office/drawing/2016/5/10/chartex" xmlns:cx5="http://schemas.microsoft.com/office/drawing/2016/5/11/chartex" xmlns:cx6="http://schemas.microsoft.com/office/drawing/2016/5/12/chartex" xmlns:cx7="http://schemas.microsoft.com/office/drawing/2016/5/13/chartex" xmlns:cx8="http://schemas.microsoft.com/office/drawing/2016/5/14/chartex" xmlns:mc="http://schemas.openxmlformats.org/markup-compatibility/2006" xmlns:aink="http://schemas.microsoft.com/office/drawing/2016/ink" xmlns:am3d="http://schemas.microsoft.com/office/drawing/2017/model3d" xmlns:o="urn:schemas-microsoft-com:office:office" xmlns:v="urn:schemas-microsoft-com:vml" xmlns:wp14="http://schemas.microsoft.com/office/word/2010/wordprocessingDrawing" xmlns:w10="urn:schemas-microsoft-com:office:word" xmlns:w="http://schemas.openxmlformats.org/wordprocessingml/2006/main" xmlns:w14="http://schemas.microsoft.com/office/word/2010/wordml" xmlns:w15="http://schemas.microsoft.com/office/word/2012/wordml" xmlns:w16cid="http://schemas.microsoft.com/office/word/2016/wordml/cid" xmlns:w16se="http://schemas.microsoft.com/office/word/2015/wordml/symex" xmlns:wpg="http://schemas.microsoft.com/office/word/2010/wordprocessingGroup" xmlns:wpi="http://schemas.microsoft.com/office/word/2010/wordprocessingInk" xmlns:wps="http://schemas.microsoft.com/office/word/2010/wordprocessingShape" xmlns:a14="http://schemas.microsoft.com/office/drawing/2010/main" val="0"/>
+                                <a14:useLocalDpi xmlns:a14="http://schemas.microsoft.com/office/drawing/2010/main" xmlns:wps="http://schemas.microsoft.com/office/word/2010/wordprocessingShape" xmlns:wpi="http://schemas.microsoft.com/office/word/2010/wordprocessingInk" xmlns:wpg="http://schemas.microsoft.com/office/word/2010/wordprocessingGroup" xmlns:w16se="http://schemas.microsoft.com/office/word/2015/wordml/symex" xmlns:w16cid="http://schemas.microsoft.com/office/word/2016/wordml/cid" xmlns:w15="http://schemas.microsoft.com/office/word/2012/wordml" xmlns:w14="http://schemas.microsoft.com/office/word/2010/wordml" xmlns:w="http://schemas.openxmlformats.org/wordprocessingml/2006/main" xmlns:w10="urn:schemas-microsoft-com:office:word" xmlns:wp14="http://schemas.microsoft.com/office/word/2010/wordprocessingDrawing" xmlns:v="urn:schemas-microsoft-com:vml" xmlns:o="urn:schemas-microsoft-com:office:office" xmlns:am3d="http://schemas.microsoft.com/office/drawing/2017/model3d" xmlns:aink="http://schemas.microsoft.com/office/drawing/2016/ink" xmlns:mc="http://schemas.openxmlformats.org/markup-compatibility/2006" xmlns:cx8="http://schemas.microsoft.com/office/drawing/2016/5/14/chartex" xmlns:cx7="http://schemas.microsoft.com/office/drawing/2016/5/13/chartex" xmlns:cx6="http://schemas.microsoft.com/office/drawing/2016/5/12/chartex" xmlns:cx5="http://schemas.microsoft.com/office/drawing/2016/5/11/chartex" xmlns:cx4="http://schemas.microsoft.com/office/drawing/2016/5/10/chartex" xmlns:cx3="http://schemas.microsoft.com/office/drawing/2016/5/9/chartex" xmlns:cx2="http://schemas.microsoft.com/office/drawing/2015/10/21/chartex" xmlns:cx1="http://schemas.microsoft.com/office/drawing/2015/9/8/chartex" xmlns:cx="http://schemas.microsoft.com/office/drawing/2014/chartex" xmlns:wpc="http://schemas.microsoft.com/office/word/2010/wordprocessingCanvas" xmlns="" val="0"/>
                               </a:ext>
                             </a:extLst>
                           </a:blip>
@@ -10414,7 +10414,7 @@
                           <a:blip r:embed="rId21" cstate="print">
                             <a:extLst>
                               <a:ext uri="{28A0092B-C50C-407E-A947-70E740481C1C}">
-                                <a14:useLocalDpi xmlns="" xmlns:wpc="http://schemas.microsoft.com/office/word/2010/wordprocessingCanvas" xmlns:cx="http://schemas.microsoft.com/office/drawing/2014/chartex" xmlns:cx1="http://schemas.microsoft.com/office/drawing/2015/9/8/chartex" xmlns:cx2="http://schemas.microsoft.com/office/drawing/2015/10/21/chartex" xmlns:cx3="http://schemas.microsoft.com/office/drawing/2016/5/9/chartex" xmlns:cx4="http://schemas.microsoft.com/office/drawing/2016/5/10/chartex" xmlns:cx5="http://schemas.microsoft.com/office/drawing/2016/5/11/chartex" xmlns:cx6="http://schemas.microsoft.com/office/drawing/2016/5/12/chartex" xmlns:cx7="http://schemas.microsoft.com/office/drawing/2016/5/13/chartex" xmlns:cx8="http://schemas.microsoft.com/office/drawing/2016/5/14/chartex" xmlns:mc="http://schemas.openxmlformats.org/markup-compatibility/2006" xmlns:aink="http://schemas.microsoft.com/office/drawing/2016/ink" xmlns:am3d="http://schemas.microsoft.com/office/drawing/2017/model3d" xmlns:o="urn:schemas-microsoft-com:office:office" xmlns:v="urn:schemas-microsoft-com:vml" xmlns:wp14="http://schemas.microsoft.com/office/word/2010/wordprocessingDrawing" xmlns:w10="urn:schemas-microsoft-com:office:word" xmlns:w="http://schemas.openxmlformats.org/wordprocessingml/2006/main" xmlns:w14="http://schemas.microsoft.com/office/word/2010/wordml" xmlns:w15="http://schemas.microsoft.com/office/word/2012/wordml" xmlns:w16cid="http://schemas.microsoft.com/office/word/2016/wordml/cid" xmlns:w16se="http://schemas.microsoft.com/office/word/2015/wordml/symex" xmlns:wpg="http://schemas.microsoft.com/office/word/2010/wordprocessingGroup" xmlns:wpi="http://schemas.microsoft.com/office/word/2010/wordprocessingInk" xmlns:wps="http://schemas.microsoft.com/office/word/2010/wordprocessingShape" xmlns:a14="http://schemas.microsoft.com/office/drawing/2010/main" val="0"/>
+                                <a14:useLocalDpi xmlns:a14="http://schemas.microsoft.com/office/drawing/2010/main" xmlns:wps="http://schemas.microsoft.com/office/word/2010/wordprocessingShape" xmlns:wpi="http://schemas.microsoft.com/office/word/2010/wordprocessingInk" xmlns:wpg="http://schemas.microsoft.com/office/word/2010/wordprocessingGroup" xmlns:w16se="http://schemas.microsoft.com/office/word/2015/wordml/symex" xmlns:w16cid="http://schemas.microsoft.com/office/word/2016/wordml/cid" xmlns:w15="http://schemas.microsoft.com/office/word/2012/wordml" xmlns:w14="http://schemas.microsoft.com/office/word/2010/wordml" xmlns:w="http://schemas.openxmlformats.org/wordprocessingml/2006/main" xmlns:w10="urn:schemas-microsoft-com:office:word" xmlns:wp14="http://schemas.microsoft.com/office/word/2010/wordprocessingDrawing" xmlns:v="urn:schemas-microsoft-com:vml" xmlns:o="urn:schemas-microsoft-com:office:office" xmlns:am3d="http://schemas.microsoft.com/office/drawing/2017/model3d" xmlns:aink="http://schemas.microsoft.com/office/drawing/2016/ink" xmlns:mc="http://schemas.openxmlformats.org/markup-compatibility/2006" xmlns:cx8="http://schemas.microsoft.com/office/drawing/2016/5/14/chartex" xmlns:cx7="http://schemas.microsoft.com/office/drawing/2016/5/13/chartex" xmlns:cx6="http://schemas.microsoft.com/office/drawing/2016/5/12/chartex" xmlns:cx5="http://schemas.microsoft.com/office/drawing/2016/5/11/chartex" xmlns:cx4="http://schemas.microsoft.com/office/drawing/2016/5/10/chartex" xmlns:cx3="http://schemas.microsoft.com/office/drawing/2016/5/9/chartex" xmlns:cx2="http://schemas.microsoft.com/office/drawing/2015/10/21/chartex" xmlns:cx1="http://schemas.microsoft.com/office/drawing/2015/9/8/chartex" xmlns:cx="http://schemas.microsoft.com/office/drawing/2014/chartex" xmlns:wpc="http://schemas.microsoft.com/office/word/2010/wordprocessingCanvas" xmlns="" val="0"/>
                               </a:ext>
                             </a:extLst>
                           </a:blip>
@@ -10495,7 +10495,7 @@
                           <a:blip r:embed="rId22" cstate="print">
                             <a:extLst>
                               <a:ext uri="{28A0092B-C50C-407E-A947-70E740481C1C}">
-                                <a14:useLocalDpi xmlns="" xmlns:wpc="http://schemas.microsoft.com/office/word/2010/wordprocessingCanvas" xmlns:cx="http://schemas.microsoft.com/office/drawing/2014/chartex" xmlns:cx1="http://schemas.microsoft.com/office/drawing/2015/9/8/chartex" xmlns:cx2="http://schemas.microsoft.com/office/drawing/2015/10/21/chartex" xmlns:cx3="http://schemas.microsoft.com/office/drawing/2016/5/9/chartex" xmlns:cx4="http://schemas.microsoft.com/office/drawing/2016/5/10/chartex" xmlns:cx5="http://schemas.microsoft.com/office/drawing/2016/5/11/chartex" xmlns:cx6="http://schemas.microsoft.com/office/drawing/2016/5/12/chartex" xmlns:cx7="http://schemas.microsoft.com/office/drawing/2016/5/13/chartex" xmlns:cx8="http://schemas.microsoft.com/office/drawing/2016/5/14/chartex" xmlns:mc="http://schemas.openxmlformats.org/markup-compatibility/2006" xmlns:aink="http://schemas.microsoft.com/office/drawing/2016/ink" xmlns:am3d="http://schemas.microsoft.com/office/drawing/2017/model3d" xmlns:o="urn:schemas-microsoft-com:office:office" xmlns:v="urn:schemas-microsoft-com:vml" xmlns:wp14="http://schemas.microsoft.com/office/word/2010/wordprocessingDrawing" xmlns:w10="urn:schemas-microsoft-com:office:word" xmlns:w="http://schemas.openxmlformats.org/wordprocessingml/2006/main" xmlns:w14="http://schemas.microsoft.com/office/word/2010/wordml" xmlns:w15="http://schemas.microsoft.com/office/word/2012/wordml" xmlns:w16cid="http://schemas.microsoft.com/office/word/2016/wordml/cid" xmlns:w16se="http://schemas.microsoft.com/office/word/2015/wordml/symex" xmlns:wpg="http://schemas.microsoft.com/office/word/2010/wordprocessingGroup" xmlns:wpi="http://schemas.microsoft.com/office/word/2010/wordprocessingInk" xmlns:wps="http://schemas.microsoft.com/office/word/2010/wordprocessingShape" xmlns:a14="http://schemas.microsoft.com/office/drawing/2010/main" val="0"/>
+                                <a14:useLocalDpi xmlns:a14="http://schemas.microsoft.com/office/drawing/2010/main" xmlns:wps="http://schemas.microsoft.com/office/word/2010/wordprocessingShape" xmlns:wpi="http://schemas.microsoft.com/office/word/2010/wordprocessingInk" xmlns:wpg="http://schemas.microsoft.com/office/word/2010/wordprocessingGroup" xmlns:w16se="http://schemas.microsoft.com/office/word/2015/wordml/symex" xmlns:w16cid="http://schemas.microsoft.com/office/word/2016/wordml/cid" xmlns:w15="http://schemas.microsoft.com/office/word/2012/wordml" xmlns:w14="http://schemas.microsoft.com/office/word/2010/wordml" xmlns:w="http://schemas.openxmlformats.org/wordprocessingml/2006/main" xmlns:w10="urn:schemas-microsoft-com:office:word" xmlns:wp14="http://schemas.microsoft.com/office/word/2010/wordprocessingDrawing" xmlns:v="urn:schemas-microsoft-com:vml" xmlns:o="urn:schemas-microsoft-com:office:office" xmlns:am3d="http://schemas.microsoft.com/office/drawing/2017/model3d" xmlns:aink="http://schemas.microsoft.com/office/drawing/2016/ink" xmlns:mc="http://schemas.openxmlformats.org/markup-compatibility/2006" xmlns:cx8="http://schemas.microsoft.com/office/drawing/2016/5/14/chartex" xmlns:cx7="http://schemas.microsoft.com/office/drawing/2016/5/13/chartex" xmlns:cx6="http://schemas.microsoft.com/office/drawing/2016/5/12/chartex" xmlns:cx5="http://schemas.microsoft.com/office/drawing/2016/5/11/chartex" xmlns:cx4="http://schemas.microsoft.com/office/drawing/2016/5/10/chartex" xmlns:cx3="http://schemas.microsoft.com/office/drawing/2016/5/9/chartex" xmlns:cx2="http://schemas.microsoft.com/office/drawing/2015/10/21/chartex" xmlns:cx1="http://schemas.microsoft.com/office/drawing/2015/9/8/chartex" xmlns:cx="http://schemas.microsoft.com/office/drawing/2014/chartex" xmlns:wpc="http://schemas.microsoft.com/office/word/2010/wordprocessingCanvas" xmlns="" val="0"/>
                               </a:ext>
                             </a:extLst>
                           </a:blip>
@@ -10567,7 +10567,7 @@
                           <a:blip r:embed="rId23" cstate="print">
                             <a:extLst>
                               <a:ext uri="{28A0092B-C50C-407E-A947-70E740481C1C}">
-                                <a14:useLocalDpi xmlns="" xmlns:wpc="http://schemas.microsoft.com/office/word/2010/wordprocessingCanvas" xmlns:cx="http://schemas.microsoft.com/office/drawing/2014/chartex" xmlns:cx1="http://schemas.microsoft.com/office/drawing/2015/9/8/chartex" xmlns:cx2="http://schemas.microsoft.com/office/drawing/2015/10/21/chartex" xmlns:cx3="http://schemas.microsoft.com/office/drawing/2016/5/9/chartex" xmlns:cx4="http://schemas.microsoft.com/office/drawing/2016/5/10/chartex" xmlns:cx5="http://schemas.microsoft.com/office/drawing/2016/5/11/chartex" xmlns:cx6="http://schemas.microsoft.com/office/drawing/2016/5/12/chartex" xmlns:cx7="http://schemas.microsoft.com/office/drawing/2016/5/13/chartex" xmlns:cx8="http://schemas.microsoft.com/office/drawing/2016/5/14/chartex" xmlns:mc="http://schemas.openxmlformats.org/markup-compatibility/2006" xmlns:aink="http://schemas.microsoft.com/office/drawing/2016/ink" xmlns:am3d="http://schemas.microsoft.com/office/drawing/2017/model3d" xmlns:o="urn:schemas-microsoft-com:office:office" xmlns:v="urn:schemas-microsoft-com:vml" xmlns:wp14="http://schemas.microsoft.com/office/word/2010/wordprocessingDrawing" xmlns:w10="urn:schemas-microsoft-com:office:word" xmlns:w="http://schemas.openxmlformats.org/wordprocessingml/2006/main" xmlns:w14="http://schemas.microsoft.com/office/word/2010/wordml" xmlns:w15="http://schemas.microsoft.com/office/word/2012/wordml" xmlns:w16cid="http://schemas.microsoft.com/office/word/2016/wordml/cid" xmlns:w16se="http://schemas.microsoft.com/office/word/2015/wordml/symex" xmlns:wpg="http://schemas.microsoft.com/office/word/2010/wordprocessingGroup" xmlns:wpi="http://schemas.microsoft.com/office/word/2010/wordprocessingInk" xmlns:wps="http://schemas.microsoft.com/office/word/2010/wordprocessingShape" xmlns:a14="http://schemas.microsoft.com/office/drawing/2010/main" val="0"/>
+                                <a14:useLocalDpi xmlns:a14="http://schemas.microsoft.com/office/drawing/2010/main" xmlns:wps="http://schemas.microsoft.com/office/word/2010/wordprocessingShape" xmlns:wpi="http://schemas.microsoft.com/office/word/2010/wordprocessingInk" xmlns:wpg="http://schemas.microsoft.com/office/word/2010/wordprocessingGroup" xmlns:w16se="http://schemas.microsoft.com/office/word/2015/wordml/symex" xmlns:w16cid="http://schemas.microsoft.com/office/word/2016/wordml/cid" xmlns:w15="http://schemas.microsoft.com/office/word/2012/wordml" xmlns:w14="http://schemas.microsoft.com/office/word/2010/wordml" xmlns:w="http://schemas.openxmlformats.org/wordprocessingml/2006/main" xmlns:w10="urn:schemas-microsoft-com:office:word" xmlns:wp14="http://schemas.microsoft.com/office/word/2010/wordprocessingDrawing" xmlns:v="urn:schemas-microsoft-com:vml" xmlns:o="urn:schemas-microsoft-com:office:office" xmlns:am3d="http://schemas.microsoft.com/office/drawing/2017/model3d" xmlns:aink="http://schemas.microsoft.com/office/drawing/2016/ink" xmlns:mc="http://schemas.openxmlformats.org/markup-compatibility/2006" xmlns:cx8="http://schemas.microsoft.com/office/drawing/2016/5/14/chartex" xmlns:cx7="http://schemas.microsoft.com/office/drawing/2016/5/13/chartex" xmlns:cx6="http://schemas.microsoft.com/office/drawing/2016/5/12/chartex" xmlns:cx5="http://schemas.microsoft.com/office/drawing/2016/5/11/chartex" xmlns:cx4="http://schemas.microsoft.com/office/drawing/2016/5/10/chartex" xmlns:cx3="http://schemas.microsoft.com/office/drawing/2016/5/9/chartex" xmlns:cx2="http://schemas.microsoft.com/office/drawing/2015/10/21/chartex" xmlns:cx1="http://schemas.microsoft.com/office/drawing/2015/9/8/chartex" xmlns:cx="http://schemas.microsoft.com/office/drawing/2014/chartex" xmlns:wpc="http://schemas.microsoft.com/office/word/2010/wordprocessingCanvas" xmlns="" val="0"/>
                               </a:ext>
                             </a:extLst>
                           </a:blip>
@@ -12097,7 +12097,7 @@
                           <a:blip r:embed="rId24" cstate="print">
                             <a:extLst>
                               <a:ext uri="{28A0092B-C50C-407E-A947-70E740481C1C}">
-                                <a14:useLocalDpi xmlns="" xmlns:wpc="http://schemas.microsoft.com/office/word/2010/wordprocessingCanvas" xmlns:cx="http://schemas.microsoft.com/office/drawing/2014/chartex" xmlns:cx1="http://schemas.microsoft.com/office/drawing/2015/9/8/chartex" xmlns:cx2="http://schemas.microsoft.com/office/drawing/2015/10/21/chartex" xmlns:cx3="http://schemas.microsoft.com/office/drawing/2016/5/9/chartex" xmlns:cx4="http://schemas.microsoft.com/office/drawing/2016/5/10/chartex" xmlns:cx5="http://schemas.microsoft.com/office/drawing/2016/5/11/chartex" xmlns:cx6="http://schemas.microsoft.com/office/drawing/2016/5/12/chartex" xmlns:cx7="http://schemas.microsoft.com/office/drawing/2016/5/13/chartex" xmlns:cx8="http://schemas.microsoft.com/office/drawing/2016/5/14/chartex" xmlns:mc="http://schemas.openxmlformats.org/markup-compatibility/2006" xmlns:aink="http://schemas.microsoft.com/office/drawing/2016/ink" xmlns:am3d="http://schemas.microsoft.com/office/drawing/2017/model3d" xmlns:o="urn:schemas-microsoft-com:office:office" xmlns:v="urn:schemas-microsoft-com:vml" xmlns:wp14="http://schemas.microsoft.com/office/word/2010/wordprocessingDrawing" xmlns:w10="urn:schemas-microsoft-com:office:word" xmlns:w="http://schemas.openxmlformats.org/wordprocessingml/2006/main" xmlns:w14="http://schemas.microsoft.com/office/word/2010/wordml" xmlns:w15="http://schemas.microsoft.com/office/word/2012/wordml" xmlns:w16cid="http://schemas.microsoft.com/office/word/2016/wordml/cid" xmlns:w16se="http://schemas.microsoft.com/office/word/2015/wordml/symex" xmlns:wpg="http://schemas.microsoft.com/office/word/2010/wordprocessingGroup" xmlns:wpi="http://schemas.microsoft.com/office/word/2010/wordprocessingInk" xmlns:wps="http://schemas.microsoft.com/office/word/2010/wordprocessingShape" xmlns:a14="http://schemas.microsoft.com/office/drawing/2010/main" val="0"/>
+                                <a14:useLocalDpi xmlns:a14="http://schemas.microsoft.com/office/drawing/2010/main" xmlns:wps="http://schemas.microsoft.com/office/word/2010/wordprocessingShape" xmlns:wpi="http://schemas.microsoft.com/office/word/2010/wordprocessingInk" xmlns:wpg="http://schemas.microsoft.com/office/word/2010/wordprocessingGroup" xmlns:w16se="http://schemas.microsoft.com/office/word/2015/wordml/symex" xmlns:w16cid="http://schemas.microsoft.com/office/word/2016/wordml/cid" xmlns:w15="http://schemas.microsoft.com/office/word/2012/wordml" xmlns:w14="http://schemas.microsoft.com/office/word/2010/wordml" xmlns:w="http://schemas.openxmlformats.org/wordprocessingml/2006/main" xmlns:w10="urn:schemas-microsoft-com:office:word" xmlns:wp14="http://schemas.microsoft.com/office/word/2010/wordprocessingDrawing" xmlns:v="urn:schemas-microsoft-com:vml" xmlns:o="urn:schemas-microsoft-com:office:office" xmlns:am3d="http://schemas.microsoft.com/office/drawing/2017/model3d" xmlns:aink="http://schemas.microsoft.com/office/drawing/2016/ink" xmlns:mc="http://schemas.openxmlformats.org/markup-compatibility/2006" xmlns:cx8="http://schemas.microsoft.com/office/drawing/2016/5/14/chartex" xmlns:cx7="http://schemas.microsoft.com/office/drawing/2016/5/13/chartex" xmlns:cx6="http://schemas.microsoft.com/office/drawing/2016/5/12/chartex" xmlns:cx5="http://schemas.microsoft.com/office/drawing/2016/5/11/chartex" xmlns:cx4="http://schemas.microsoft.com/office/drawing/2016/5/10/chartex" xmlns:cx3="http://schemas.microsoft.com/office/drawing/2016/5/9/chartex" xmlns:cx2="http://schemas.microsoft.com/office/drawing/2015/10/21/chartex" xmlns:cx1="http://schemas.microsoft.com/office/drawing/2015/9/8/chartex" xmlns:cx="http://schemas.microsoft.com/office/drawing/2014/chartex" xmlns:wpc="http://schemas.microsoft.com/office/word/2010/wordprocessingCanvas" xmlns="" val="0"/>
                               </a:ext>
                             </a:extLst>
                           </a:blip>
@@ -12192,7 +12192,7 @@
                           <a:blip r:embed="rId25" cstate="print">
                             <a:extLst>
                               <a:ext uri="{28A0092B-C50C-407E-A947-70E740481C1C}">
-                                <a14:useLocalDpi xmlns="" xmlns:wpc="http://schemas.microsoft.com/office/word/2010/wordprocessingCanvas" xmlns:cx="http://schemas.microsoft.com/office/drawing/2014/chartex" xmlns:cx1="http://schemas.microsoft.com/office/drawing/2015/9/8/chartex" xmlns:cx2="http://schemas.microsoft.com/office/drawing/2015/10/21/chartex" xmlns:cx3="http://schemas.microsoft.com/office/drawing/2016/5/9/chartex" xmlns:cx4="http://schemas.microsoft.com/office/drawing/2016/5/10/chartex" xmlns:cx5="http://schemas.microsoft.com/office/drawing/2016/5/11/chartex" xmlns:cx6="http://schemas.microsoft.com/office/drawing/2016/5/12/chartex" xmlns:cx7="http://schemas.microsoft.com/office/drawing/2016/5/13/chartex" xmlns:cx8="http://schemas.microsoft.com/office/drawing/2016/5/14/chartex" xmlns:mc="http://schemas.openxmlformats.org/markup-compatibility/2006" xmlns:aink="http://schemas.microsoft.com/office/drawing/2016/ink" xmlns:am3d="http://schemas.microsoft.com/office/drawing/2017/model3d" xmlns:o="urn:schemas-microsoft-com:office:office" xmlns:v="urn:schemas-microsoft-com:vml" xmlns:wp14="http://schemas.microsoft.com/office/word/2010/wordprocessingDrawing" xmlns:w10="urn:schemas-microsoft-com:office:word" xmlns:w="http://schemas.openxmlformats.org/wordprocessingml/2006/main" xmlns:w14="http://schemas.microsoft.com/office/word/2010/wordml" xmlns:w15="http://schemas.microsoft.com/office/word/2012/wordml" xmlns:w16cid="http://schemas.microsoft.com/office/word/2016/wordml/cid" xmlns:w16se="http://schemas.microsoft.com/office/word/2015/wordml/symex" xmlns:wpg="http://schemas.microsoft.com/office/word/2010/wordprocessingGroup" xmlns:wpi="http://schemas.microsoft.com/office/word/2010/wordprocessingInk" xmlns:wps="http://schemas.microsoft.com/office/word/2010/wordprocessingShape" xmlns:a14="http://schemas.microsoft.com/office/drawing/2010/main" val="0"/>
+                                <a14:useLocalDpi xmlns:a14="http://schemas.microsoft.com/office/drawing/2010/main" xmlns:wps="http://schemas.microsoft.com/office/word/2010/wordprocessingShape" xmlns:wpi="http://schemas.microsoft.com/office/word/2010/wordprocessingInk" xmlns:wpg="http://schemas.microsoft.com/office/word/2010/wordprocessingGroup" xmlns:w16se="http://schemas.microsoft.com/office/word/2015/wordml/symex" xmlns:w16cid="http://schemas.microsoft.com/office/word/2016/wordml/cid" xmlns:w15="http://schemas.microsoft.com/office/word/2012/wordml" xmlns:w14="http://schemas.microsoft.com/office/word/2010/wordml" xmlns:w="http://schemas.openxmlformats.org/wordprocessingml/2006/main" xmlns:w10="urn:schemas-microsoft-com:office:word" xmlns:wp14="http://schemas.microsoft.com/office/word/2010/wordprocessingDrawing" xmlns:v="urn:schemas-microsoft-com:vml" xmlns:o="urn:schemas-microsoft-com:office:office" xmlns:am3d="http://schemas.microsoft.com/office/drawing/2017/model3d" xmlns:aink="http://schemas.microsoft.com/office/drawing/2016/ink" xmlns:mc="http://schemas.openxmlformats.org/markup-compatibility/2006" xmlns:cx8="http://schemas.microsoft.com/office/drawing/2016/5/14/chartex" xmlns:cx7="http://schemas.microsoft.com/office/drawing/2016/5/13/chartex" xmlns:cx6="http://schemas.microsoft.com/office/drawing/2016/5/12/chartex" xmlns:cx5="http://schemas.microsoft.com/office/drawing/2016/5/11/chartex" xmlns:cx4="http://schemas.microsoft.com/office/drawing/2016/5/10/chartex" xmlns:cx3="http://schemas.microsoft.com/office/drawing/2016/5/9/chartex" xmlns:cx2="http://schemas.microsoft.com/office/drawing/2015/10/21/chartex" xmlns:cx1="http://schemas.microsoft.com/office/drawing/2015/9/8/chartex" xmlns:cx="http://schemas.microsoft.com/office/drawing/2014/chartex" xmlns:wpc="http://schemas.microsoft.com/office/word/2010/wordprocessingCanvas" xmlns="" val="0"/>
                               </a:ext>
                             </a:extLst>
                           </a:blip>
@@ -12213,7 +12213,7 @@
                           </a:ln>
                           <a:extLst>
                             <a:ext uri="{53640926-AAD7-44D8-BBD7-CCE9431645EC}">
-                              <a14:shadowObscured xmlns="" xmlns:wpc="http://schemas.microsoft.com/office/word/2010/wordprocessingCanvas" xmlns:cx="http://schemas.microsoft.com/office/drawing/2014/chartex" xmlns:cx1="http://schemas.microsoft.com/office/drawing/2015/9/8/chartex" xmlns:cx2="http://schemas.microsoft.com/office/drawing/2015/10/21/chartex" xmlns:cx3="http://schemas.microsoft.com/office/drawing/2016/5/9/chartex" xmlns:cx4="http://schemas.microsoft.com/office/drawing/2016/5/10/chartex" xmlns:cx5="http://schemas.microsoft.com/office/drawing/2016/5/11/chartex" xmlns:cx6="http://schemas.microsoft.com/office/drawing/2016/5/12/chartex" xmlns:cx7="http://schemas.microsoft.com/office/drawing/2016/5/13/chartex" xmlns:cx8="http://schemas.microsoft.com/office/drawing/2016/5/14/chartex" xmlns:mc="http://schemas.openxmlformats.org/markup-compatibility/2006" xmlns:aink="http://schemas.microsoft.com/office/drawing/2016/ink" xmlns:am3d="http://schemas.microsoft.com/office/drawing/2017/model3d" xmlns:o="urn:schemas-microsoft-com:office:office" xmlns:v="urn:schemas-microsoft-com:vml" xmlns:wp14="http://schemas.microsoft.com/office/word/2010/wordprocessingDrawing" xmlns:w10="urn:schemas-microsoft-com:office:word" xmlns:w="http://schemas.openxmlformats.org/wordprocessingml/2006/main" xmlns:w14="http://schemas.microsoft.com/office/word/2010/wordml" xmlns:w15="http://schemas.microsoft.com/office/word/2012/wordml" xmlns:w16cid="http://schemas.microsoft.com/office/word/2016/wordml/cid" xmlns:w16se="http://schemas.microsoft.com/office/word/2015/wordml/symex" xmlns:wpg="http://schemas.microsoft.com/office/word/2010/wordprocessingGroup" xmlns:wpi="http://schemas.microsoft.com/office/word/2010/wordprocessingInk" xmlns:wps="http://schemas.microsoft.com/office/word/2010/wordprocessingShape" xmlns:a14="http://schemas.microsoft.com/office/drawing/2010/main"/>
+                              <a14:shadowObscured xmlns:a14="http://schemas.microsoft.com/office/drawing/2010/main" xmlns:wps="http://schemas.microsoft.com/office/word/2010/wordprocessingShape" xmlns:wpi="http://schemas.microsoft.com/office/word/2010/wordprocessingInk" xmlns:wpg="http://schemas.microsoft.com/office/word/2010/wordprocessingGroup" xmlns:w16se="http://schemas.microsoft.com/office/word/2015/wordml/symex" xmlns:w16cid="http://schemas.microsoft.com/office/word/2016/wordml/cid" xmlns:w15="http://schemas.microsoft.com/office/word/2012/wordml" xmlns:w14="http://schemas.microsoft.com/office/word/2010/wordml" xmlns:w="http://schemas.openxmlformats.org/wordprocessingml/2006/main" xmlns:w10="urn:schemas-microsoft-com:office:word" xmlns:wp14="http://schemas.microsoft.com/office/word/2010/wordprocessingDrawing" xmlns:v="urn:schemas-microsoft-com:vml" xmlns:o="urn:schemas-microsoft-com:office:office" xmlns:am3d="http://schemas.microsoft.com/office/drawing/2017/model3d" xmlns:aink="http://schemas.microsoft.com/office/drawing/2016/ink" xmlns:mc="http://schemas.openxmlformats.org/markup-compatibility/2006" xmlns:cx8="http://schemas.microsoft.com/office/drawing/2016/5/14/chartex" xmlns:cx7="http://schemas.microsoft.com/office/drawing/2016/5/13/chartex" xmlns:cx6="http://schemas.microsoft.com/office/drawing/2016/5/12/chartex" xmlns:cx5="http://schemas.microsoft.com/office/drawing/2016/5/11/chartex" xmlns:cx4="http://schemas.microsoft.com/office/drawing/2016/5/10/chartex" xmlns:cx3="http://schemas.microsoft.com/office/drawing/2016/5/9/chartex" xmlns:cx2="http://schemas.microsoft.com/office/drawing/2015/10/21/chartex" xmlns:cx1="http://schemas.microsoft.com/office/drawing/2015/9/8/chartex" xmlns:cx="http://schemas.microsoft.com/office/drawing/2014/chartex" xmlns:wpc="http://schemas.microsoft.com/office/word/2010/wordprocessingCanvas" xmlns=""/>
                             </a:ext>
                           </a:extLst>
                         </pic:spPr>
@@ -12290,7 +12290,7 @@
                           <a:blip r:embed="rId26" cstate="print">
                             <a:extLst>
                               <a:ext uri="{28A0092B-C50C-407E-A947-70E740481C1C}">
-                                <a14:useLocalDpi xmlns="" xmlns:wpc="http://schemas.microsoft.com/office/word/2010/wordprocessingCanvas" xmlns:cx="http://schemas.microsoft.com/office/drawing/2014/chartex" xmlns:cx1="http://schemas.microsoft.com/office/drawing/2015/9/8/chartex" xmlns:cx2="http://schemas.microsoft.com/office/drawing/2015/10/21/chartex" xmlns:cx3="http://schemas.microsoft.com/office/drawing/2016/5/9/chartex" xmlns:cx4="http://schemas.microsoft.com/office/drawing/2016/5/10/chartex" xmlns:cx5="http://schemas.microsoft.com/office/drawing/2016/5/11/chartex" xmlns:cx6="http://schemas.microsoft.com/office/drawing/2016/5/12/chartex" xmlns:cx7="http://schemas.microsoft.com/office/drawing/2016/5/13/chartex" xmlns:cx8="http://schemas.microsoft.com/office/drawing/2016/5/14/chartex" xmlns:mc="http://schemas.openxmlformats.org/markup-compatibility/2006" xmlns:aink="http://schemas.microsoft.com/office/drawing/2016/ink" xmlns:am3d="http://schemas.microsoft.com/office/drawing/2017/model3d" xmlns:o="urn:schemas-microsoft-com:office:office" xmlns:v="urn:schemas-microsoft-com:vml" xmlns:wp14="http://schemas.microsoft.com/office/word/2010/wordprocessingDrawing" xmlns:w10="urn:schemas-microsoft-com:office:word" xmlns:w="http://schemas.openxmlformats.org/wordprocessingml/2006/main" xmlns:w14="http://schemas.microsoft.com/office/word/2010/wordml" xmlns:w15="http://schemas.microsoft.com/office/word/2012/wordml" xmlns:w16cid="http://schemas.microsoft.com/office/word/2016/wordml/cid" xmlns:w16se="http://schemas.microsoft.com/office/word/2015/wordml/symex" xmlns:wpg="http://schemas.microsoft.com/office/word/2010/wordprocessingGroup" xmlns:wpi="http://schemas.microsoft.com/office/word/2010/wordprocessingInk" xmlns:wps="http://schemas.microsoft.com/office/word/2010/wordprocessingShape" xmlns:a14="http://schemas.microsoft.com/office/drawing/2010/main" val="0"/>
+                                <a14:useLocalDpi xmlns:a14="http://schemas.microsoft.com/office/drawing/2010/main" xmlns:wps="http://schemas.microsoft.com/office/word/2010/wordprocessingShape" xmlns:wpi="http://schemas.microsoft.com/office/word/2010/wordprocessingInk" xmlns:wpg="http://schemas.microsoft.com/office/word/2010/wordprocessingGroup" xmlns:w16se="http://schemas.microsoft.com/office/word/2015/wordml/symex" xmlns:w16cid="http://schemas.microsoft.com/office/word/2016/wordml/cid" xmlns:w15="http://schemas.microsoft.com/office/word/2012/wordml" xmlns:w14="http://schemas.microsoft.com/office/word/2010/wordml" xmlns:w="http://schemas.openxmlformats.org/wordprocessingml/2006/main" xmlns:w10="urn:schemas-microsoft-com:office:word" xmlns:wp14="http://schemas.microsoft.com/office/word/2010/wordprocessingDrawing" xmlns:v="urn:schemas-microsoft-com:vml" xmlns:o="urn:schemas-microsoft-com:office:office" xmlns:am3d="http://schemas.microsoft.com/office/drawing/2017/model3d" xmlns:aink="http://schemas.microsoft.com/office/drawing/2016/ink" xmlns:mc="http://schemas.openxmlformats.org/markup-compatibility/2006" xmlns:cx8="http://schemas.microsoft.com/office/drawing/2016/5/14/chartex" xmlns:cx7="http://schemas.microsoft.com/office/drawing/2016/5/13/chartex" xmlns:cx6="http://schemas.microsoft.com/office/drawing/2016/5/12/chartex" xmlns:cx5="http://schemas.microsoft.com/office/drawing/2016/5/11/chartex" xmlns:cx4="http://schemas.microsoft.com/office/drawing/2016/5/10/chartex" xmlns:cx3="http://schemas.microsoft.com/office/drawing/2016/5/9/chartex" xmlns:cx2="http://schemas.microsoft.com/office/drawing/2015/10/21/chartex" xmlns:cx1="http://schemas.microsoft.com/office/drawing/2015/9/8/chartex" xmlns:cx="http://schemas.microsoft.com/office/drawing/2014/chartex" xmlns:wpc="http://schemas.microsoft.com/office/word/2010/wordprocessingCanvas" xmlns="" val="0"/>
                               </a:ext>
                             </a:extLst>
                           </a:blip>
@@ -12311,7 +12311,7 @@
                           </a:ln>
                           <a:extLst>
                             <a:ext uri="{53640926-AAD7-44D8-BBD7-CCE9431645EC}">
-                              <a14:shadowObscured xmlns="" xmlns:wpc="http://schemas.microsoft.com/office/word/2010/wordprocessingCanvas" xmlns:cx="http://schemas.microsoft.com/office/drawing/2014/chartex" xmlns:cx1="http://schemas.microsoft.com/office/drawing/2015/9/8/chartex" xmlns:cx2="http://schemas.microsoft.com/office/drawing/2015/10/21/chartex" xmlns:cx3="http://schemas.microsoft.com/office/drawing/2016/5/9/chartex" xmlns:cx4="http://schemas.microsoft.com/office/drawing/2016/5/10/chartex" xmlns:cx5="http://schemas.microsoft.com/office/drawing/2016/5/11/chartex" xmlns:cx6="http://schemas.microsoft.com/office/drawing/2016/5/12/chartex" xmlns:cx7="http://schemas.microsoft.com/office/drawing/2016/5/13/chartex" xmlns:cx8="http://schemas.microsoft.com/office/drawing/2016/5/14/chartex" xmlns:mc="http://schemas.openxmlformats.org/markup-compatibility/2006" xmlns:aink="http://schemas.microsoft.com/office/drawing/2016/ink" xmlns:am3d="http://schemas.microsoft.com/office/drawing/2017/model3d" xmlns:o="urn:schemas-microsoft-com:office:office" xmlns:v="urn:schemas-microsoft-com:vml" xmlns:wp14="http://schemas.microsoft.com/office/word/2010/wordprocessingDrawing" xmlns:w10="urn:schemas-microsoft-com:office:word" xmlns:w="http://schemas.openxmlformats.org/wordprocessingml/2006/main" xmlns:w14="http://schemas.microsoft.com/office/word/2010/wordml" xmlns:w15="http://schemas.microsoft.com/office/word/2012/wordml" xmlns:w16cid="http://schemas.microsoft.com/office/word/2016/wordml/cid" xmlns:w16se="http://schemas.microsoft.com/office/word/2015/wordml/symex" xmlns:wpg="http://schemas.microsoft.com/office/word/2010/wordprocessingGroup" xmlns:wpi="http://schemas.microsoft.com/office/word/2010/wordprocessingInk" xmlns:wps="http://schemas.microsoft.com/office/word/2010/wordprocessingShape" xmlns:a14="http://schemas.microsoft.com/office/drawing/2010/main"/>
+                              <a14:shadowObscured xmlns:a14="http://schemas.microsoft.com/office/drawing/2010/main" xmlns:wps="http://schemas.microsoft.com/office/word/2010/wordprocessingShape" xmlns:wpi="http://schemas.microsoft.com/office/word/2010/wordprocessingInk" xmlns:wpg="http://schemas.microsoft.com/office/word/2010/wordprocessingGroup" xmlns:w16se="http://schemas.microsoft.com/office/word/2015/wordml/symex" xmlns:w16cid="http://schemas.microsoft.com/office/word/2016/wordml/cid" xmlns:w15="http://schemas.microsoft.com/office/word/2012/wordml" xmlns:w14="http://schemas.microsoft.com/office/word/2010/wordml" xmlns:w="http://schemas.openxmlformats.org/wordprocessingml/2006/main" xmlns:w10="urn:schemas-microsoft-com:office:word" xmlns:wp14="http://schemas.microsoft.com/office/word/2010/wordprocessingDrawing" xmlns:v="urn:schemas-microsoft-com:vml" xmlns:o="urn:schemas-microsoft-com:office:office" xmlns:am3d="http://schemas.microsoft.com/office/drawing/2017/model3d" xmlns:aink="http://schemas.microsoft.com/office/drawing/2016/ink" xmlns:mc="http://schemas.openxmlformats.org/markup-compatibility/2006" xmlns:cx8="http://schemas.microsoft.com/office/drawing/2016/5/14/chartex" xmlns:cx7="http://schemas.microsoft.com/office/drawing/2016/5/13/chartex" xmlns:cx6="http://schemas.microsoft.com/office/drawing/2016/5/12/chartex" xmlns:cx5="http://schemas.microsoft.com/office/drawing/2016/5/11/chartex" xmlns:cx4="http://schemas.microsoft.com/office/drawing/2016/5/10/chartex" xmlns:cx3="http://schemas.microsoft.com/office/drawing/2016/5/9/chartex" xmlns:cx2="http://schemas.microsoft.com/office/drawing/2015/10/21/chartex" xmlns:cx1="http://schemas.microsoft.com/office/drawing/2015/9/8/chartex" xmlns:cx="http://schemas.microsoft.com/office/drawing/2014/chartex" xmlns:wpc="http://schemas.microsoft.com/office/word/2010/wordprocessingCanvas" xmlns=""/>
                             </a:ext>
                           </a:extLst>
                         </pic:spPr>
@@ -12948,7 +12948,7 @@
                           <a:blip r:embed="rId27" cstate="print">
                             <a:extLst>
                               <a:ext uri="{28A0092B-C50C-407E-A947-70E740481C1C}">
-                                <a14:useLocalDpi xmlns="" xmlns:wpc="http://schemas.microsoft.com/office/word/2010/wordprocessingCanvas" xmlns:cx="http://schemas.microsoft.com/office/drawing/2014/chartex" xmlns:cx1="http://schemas.microsoft.com/office/drawing/2015/9/8/chartex" xmlns:cx2="http://schemas.microsoft.com/office/drawing/2015/10/21/chartex" xmlns:cx3="http://schemas.microsoft.com/office/drawing/2016/5/9/chartex" xmlns:cx4="http://schemas.microsoft.com/office/drawing/2016/5/10/chartex" xmlns:cx5="http://schemas.microsoft.com/office/drawing/2016/5/11/chartex" xmlns:cx6="http://schemas.microsoft.com/office/drawing/2016/5/12/chartex" xmlns:cx7="http://schemas.microsoft.com/office/drawing/2016/5/13/chartex" xmlns:cx8="http://schemas.microsoft.com/office/drawing/2016/5/14/chartex" xmlns:mc="http://schemas.openxmlformats.org/markup-compatibility/2006" xmlns:aink="http://schemas.microsoft.com/office/drawing/2016/ink" xmlns:am3d="http://schemas.microsoft.com/office/drawing/2017/model3d" xmlns:o="urn:schemas-microsoft-com:office:office" xmlns:v="urn:schemas-microsoft-com:vml" xmlns:wp14="http://schemas.microsoft.com/office/word/2010/wordprocessingDrawing" xmlns:w10="urn:schemas-microsoft-com:office:word" xmlns:w="http://schemas.openxmlformats.org/wordprocessingml/2006/main" xmlns:w14="http://schemas.microsoft.com/office/word/2010/wordml" xmlns:w15="http://schemas.microsoft.com/office/word/2012/wordml" xmlns:w16cid="http://schemas.microsoft.com/office/word/2016/wordml/cid" xmlns:w16se="http://schemas.microsoft.com/office/word/2015/wordml/symex" xmlns:wpg="http://schemas.microsoft.com/office/word/2010/wordprocessingGroup" xmlns:wpi="http://schemas.microsoft.com/office/word/2010/wordprocessingInk" xmlns:wps="http://schemas.microsoft.com/office/word/2010/wordprocessingShape" xmlns:a14="http://schemas.microsoft.com/office/drawing/2010/main" val="0"/>
+                                <a14:useLocalDpi xmlns:a14="http://schemas.microsoft.com/office/drawing/2010/main" xmlns:wps="http://schemas.microsoft.com/office/word/2010/wordprocessingShape" xmlns:wpi="http://schemas.microsoft.com/office/word/2010/wordprocessingInk" xmlns:wpg="http://schemas.microsoft.com/office/word/2010/wordprocessingGroup" xmlns:w16se="http://schemas.microsoft.com/office/word/2015/wordml/symex" xmlns:w16cid="http://schemas.microsoft.com/office/word/2016/wordml/cid" xmlns:w15="http://schemas.microsoft.com/office/word/2012/wordml" xmlns:w14="http://schemas.microsoft.com/office/word/2010/wordml" xmlns:w="http://schemas.openxmlformats.org/wordprocessingml/2006/main" xmlns:w10="urn:schemas-microsoft-com:office:word" xmlns:wp14="http://schemas.microsoft.com/office/word/2010/wordprocessingDrawing" xmlns:v="urn:schemas-microsoft-com:vml" xmlns:o="urn:schemas-microsoft-com:office:office" xmlns:am3d="http://schemas.microsoft.com/office/drawing/2017/model3d" xmlns:aink="http://schemas.microsoft.com/office/drawing/2016/ink" xmlns:mc="http://schemas.openxmlformats.org/markup-compatibility/2006" xmlns:cx8="http://schemas.microsoft.com/office/drawing/2016/5/14/chartex" xmlns:cx7="http://schemas.microsoft.com/office/drawing/2016/5/13/chartex" xmlns:cx6="http://schemas.microsoft.com/office/drawing/2016/5/12/chartex" xmlns:cx5="http://schemas.microsoft.com/office/drawing/2016/5/11/chartex" xmlns:cx4="http://schemas.microsoft.com/office/drawing/2016/5/10/chartex" xmlns:cx3="http://schemas.microsoft.com/office/drawing/2016/5/9/chartex" xmlns:cx2="http://schemas.microsoft.com/office/drawing/2015/10/21/chartex" xmlns:cx1="http://schemas.microsoft.com/office/drawing/2015/9/8/chartex" xmlns:cx="http://schemas.microsoft.com/office/drawing/2014/chartex" xmlns:wpc="http://schemas.microsoft.com/office/word/2010/wordprocessingCanvas" xmlns="" val="0"/>
                               </a:ext>
                             </a:extLst>
                           </a:blip>
@@ -13068,7 +13068,7 @@
                           <a:blip r:embed="rId28" cstate="print">
                             <a:extLst>
                               <a:ext uri="{28A0092B-C50C-407E-A947-70E740481C1C}">
-                                <a14:useLocalDpi xmlns="" xmlns:wpc="http://schemas.microsoft.com/office/word/2010/wordprocessingCanvas" xmlns:cx="http://schemas.microsoft.com/office/drawing/2014/chartex" xmlns:cx1="http://schemas.microsoft.com/office/drawing/2015/9/8/chartex" xmlns:cx2="http://schemas.microsoft.com/office/drawing/2015/10/21/chartex" xmlns:cx3="http://schemas.microsoft.com/office/drawing/2016/5/9/chartex" xmlns:cx4="http://schemas.microsoft.com/office/drawing/2016/5/10/chartex" xmlns:cx5="http://schemas.microsoft.com/office/drawing/2016/5/11/chartex" xmlns:cx6="http://schemas.microsoft.com/office/drawing/2016/5/12/chartex" xmlns:cx7="http://schemas.microsoft.com/office/drawing/2016/5/13/chartex" xmlns:cx8="http://schemas.microsoft.com/office/drawing/2016/5/14/chartex" xmlns:mc="http://schemas.openxmlformats.org/markup-compatibility/2006" xmlns:aink="http://schemas.microsoft.com/office/drawing/2016/ink" xmlns:am3d="http://schemas.microsoft.com/office/drawing/2017/model3d" xmlns:o="urn:schemas-microsoft-com:office:office" xmlns:v="urn:schemas-microsoft-com:vml" xmlns:wp14="http://schemas.microsoft.com/office/word/2010/wordprocessingDrawing" xmlns:w10="urn:schemas-microsoft-com:office:word" xmlns:w="http://schemas.openxmlformats.org/wordprocessingml/2006/main" xmlns:w14="http://schemas.microsoft.com/office/word/2010/wordml" xmlns:w15="http://schemas.microsoft.com/office/word/2012/wordml" xmlns:w16cid="http://schemas.microsoft.com/office/word/2016/wordml/cid" xmlns:w16se="http://schemas.microsoft.com/office/word/2015/wordml/symex" xmlns:wpg="http://schemas.microsoft.com/office/word/2010/wordprocessingGroup" xmlns:wpi="http://schemas.microsoft.com/office/word/2010/wordprocessingInk" xmlns:wps="http://schemas.microsoft.com/office/word/2010/wordprocessingShape" xmlns:a14="http://schemas.microsoft.com/office/drawing/2010/main" val="0"/>
+                                <a14:useLocalDpi xmlns:a14="http://schemas.microsoft.com/office/drawing/2010/main" xmlns:wps="http://schemas.microsoft.com/office/word/2010/wordprocessingShape" xmlns:wpi="http://schemas.microsoft.com/office/word/2010/wordprocessingInk" xmlns:wpg="http://schemas.microsoft.com/office/word/2010/wordprocessingGroup" xmlns:w16se="http://schemas.microsoft.com/office/word/2015/wordml/symex" xmlns:w16cid="http://schemas.microsoft.com/office/word/2016/wordml/cid" xmlns:w15="http://schemas.microsoft.com/office/word/2012/wordml" xmlns:w14="http://schemas.microsoft.com/office/word/2010/wordml" xmlns:w="http://schemas.openxmlformats.org/wordprocessingml/2006/main" xmlns:w10="urn:schemas-microsoft-com:office:word" xmlns:wp14="http://schemas.microsoft.com/office/word/2010/wordprocessingDrawing" xmlns:v="urn:schemas-microsoft-com:vml" xmlns:o="urn:schemas-microsoft-com:office:office" xmlns:am3d="http://schemas.microsoft.com/office/drawing/2017/model3d" xmlns:aink="http://schemas.microsoft.com/office/drawing/2016/ink" xmlns:mc="http://schemas.openxmlformats.org/markup-compatibility/2006" xmlns:cx8="http://schemas.microsoft.com/office/drawing/2016/5/14/chartex" xmlns:cx7="http://schemas.microsoft.com/office/drawing/2016/5/13/chartex" xmlns:cx6="http://schemas.microsoft.com/office/drawing/2016/5/12/chartex" xmlns:cx5="http://schemas.microsoft.com/office/drawing/2016/5/11/chartex" xmlns:cx4="http://schemas.microsoft.com/office/drawing/2016/5/10/chartex" xmlns:cx3="http://schemas.microsoft.com/office/drawing/2016/5/9/chartex" xmlns:cx2="http://schemas.microsoft.com/office/drawing/2015/10/21/chartex" xmlns:cx1="http://schemas.microsoft.com/office/drawing/2015/9/8/chartex" xmlns:cx="http://schemas.microsoft.com/office/drawing/2014/chartex" xmlns:wpc="http://schemas.microsoft.com/office/word/2010/wordprocessingCanvas" xmlns="" val="0"/>
                               </a:ext>
                             </a:extLst>
                           </a:blip>
@@ -15550,16 +15550,8 @@
         <w:rPr>
           <w:lang w:val="en-US"/>
         </w:rPr>
-        <w:t xml:space="preserve">‘ripeness?’, ‘unripe’, ‘ripe’ and ‘overripe’: Depending on the results, update the </w:t>
-      </w:r>
-      <w:proofErr w:type="spellStart"/>
-      <w:r>
-        <w:rPr>
-          <w:lang w:val="en-US"/>
-        </w:rPr>
-        <w:t>UI</w:t>
-      </w:r>
-      <w:proofErr w:type="spellEnd"/>
+        <w:t>‘ripeness?’, ‘unripe’, ‘ripe’ and ‘overripe’: Depending on the results, update the UI</w:t>
+      </w:r>
     </w:p>
     <w:p>
       <w:pPr>
@@ -15616,51 +15608,30 @@
           <w:lang w:eastAsia="en-GB"/>
         </w:rPr>
         <w:lastRenderedPageBreak/>
-        <w:drawing>
-          <wp:anchor distT="0" distB="0" distL="0" distR="0" simplePos="0" relativeHeight="251677696" behindDoc="0" locked="0" layoutInCell="1" allowOverlap="1">
-            <wp:simplePos x="0" y="0"/>
-            <wp:positionH relativeFrom="column">
-              <wp:align>center</wp:align>
-            </wp:positionH>
-            <wp:positionV relativeFrom="paragraph">
-              <wp:posOffset>635</wp:posOffset>
-            </wp:positionV>
-            <wp:extent cx="6120130" cy="2599690"/>
-            <wp:effectExtent l="0" t="0" r="0" b="0"/>
-            <wp:wrapTopAndBottom/>
-            <wp:docPr id="36" name="Bild3"/>
-            <wp:cNvGraphicFramePr>
-              <a:graphicFrameLocks xmlns:a="http://schemas.openxmlformats.org/drawingml/2006/main" noChangeAspect="1"/>
-            </wp:cNvGraphicFramePr>
-            <a:graphic xmlns:a="http://schemas.openxmlformats.org/drawingml/2006/main">
-              <a:graphicData uri="http://schemas.openxmlformats.org/drawingml/2006/picture">
-                <pic:pic xmlns:pic="http://schemas.openxmlformats.org/drawingml/2006/picture">
-                  <pic:nvPicPr>
-                    <pic:cNvPr id="14" name="Bild3"/>
-                    <pic:cNvPicPr>
-                      <a:picLocks noChangeAspect="1" noChangeArrowheads="1"/>
-                    </pic:cNvPicPr>
-                  </pic:nvPicPr>
-                  <pic:blipFill>
-                    <a:blip r:embed="rId37" cstate="print"/>
-                    <a:stretch>
-                      <a:fillRect/>
-                    </a:stretch>
-                  </pic:blipFill>
-                  <pic:spPr bwMode="auto">
-                    <a:xfrm>
-                      <a:off x="0" y="0"/>
-                      <a:ext cx="6120130" cy="2599690"/>
-                    </a:xfrm>
-                    <a:prstGeom prst="rect">
-                      <a:avLst/>
-                    </a:prstGeom>
-                  </pic:spPr>
-                </pic:pic>
-              </a:graphicData>
-            </a:graphic>
-          </wp:anchor>
-        </w:drawing>
+        <w:pict>
+          <v:shapetype id="_x0000_t75" coordsize="21600,21600" o:spt="75" o:preferrelative="t" path="m@4@5l@4@11@9@11@9@5xe" filled="f" stroked="f">
+            <v:stroke joinstyle="miter"/>
+            <v:formulas>
+              <v:f eqn="if lineDrawn pixelLineWidth 0"/>
+              <v:f eqn="sum @0 1 0"/>
+              <v:f eqn="sum 0 0 @1"/>
+              <v:f eqn="prod @2 1 2"/>
+              <v:f eqn="prod @3 21600 pixelWidth"/>
+              <v:f eqn="prod @3 21600 pixelHeight"/>
+              <v:f eqn="sum @0 0 1"/>
+              <v:f eqn="prod @6 1 2"/>
+              <v:f eqn="prod @7 21600 pixelWidth"/>
+              <v:f eqn="sum @8 21600 0"/>
+              <v:f eqn="prod @7 21600 pixelHeight"/>
+              <v:f eqn="sum @10 21600 0"/>
+            </v:formulas>
+            <v:path o:extrusionok="f" gradientshapeok="t" o:connecttype="rect"/>
+            <o:lock v:ext="edit" aspectratio="t"/>
+          </v:shapetype>
+          <v:shape id="_x0000_i1029" type="#_x0000_t75" style="width:469.7pt;height:200.9pt">
+            <v:imagedata r:id="rId37" o:title="flowdiagram_ripeness_detection_v2"/>
+          </v:shape>
+        </w:pict>
       </w:r>
       <w:r>
         <w:rPr>
@@ -16274,26 +16245,7 @@
           <w:lang w:eastAsia="en-GB"/>
         </w:rPr>
         <w:pict>
-          <v:shapetype id="_x0000_t75" coordsize="21600,21600" o:spt="75" o:preferrelative="t" path="m@4@5l@4@11@9@11@9@5xe" filled="f" stroked="f">
-            <v:stroke joinstyle="miter"/>
-            <v:formulas>
-              <v:f eqn="if lineDrawn pixelLineWidth 0"/>
-              <v:f eqn="sum @0 1 0"/>
-              <v:f eqn="sum 0 0 @1"/>
-              <v:f eqn="prod @2 1 2"/>
-              <v:f eqn="prod @3 21600 pixelWidth"/>
-              <v:f eqn="prod @3 21600 pixelHeight"/>
-              <v:f eqn="sum @0 0 1"/>
-              <v:f eqn="prod @6 1 2"/>
-              <v:f eqn="prod @7 21600 pixelWidth"/>
-              <v:f eqn="sum @8 21600 0"/>
-              <v:f eqn="prod @7 21600 pixelHeight"/>
-              <v:f eqn="sum @10 21600 0"/>
-            </v:formulas>
-            <v:path o:extrusionok="f" gradientshapeok="t" o:connecttype="rect"/>
-            <o:lock v:ext="edit" aspectratio="t"/>
-          </v:shapetype>
-          <v:shape id="_x0000_i1026" type="#_x0000_t75" style="width:242.65pt;height:151.35pt">
+          <v:shape id="_x0000_i1026" type="#_x0000_t75" style="width:242.75pt;height:151.55pt">
             <v:imagedata r:id="rId38" o:title="banana_1"/>
           </v:shape>
         </w:pict>
@@ -16305,7 +16257,7 @@
           <w:lang w:eastAsia="en-GB"/>
         </w:rPr>
         <w:pict>
-          <v:shape id="_x0000_i1027" type="#_x0000_t75" style="width:196pt;height:156.65pt">
+          <v:shape id="_x0000_i1027" type="#_x0000_t75" style="width:196.1pt;height:156.35pt">
             <v:imagedata r:id="rId39" o:title="banana_6"/>
           </v:shape>
         </w:pict>
@@ -16317,7 +16269,7 @@
           <w:lang w:eastAsia="en-GB"/>
         </w:rPr>
         <w:pict>
-          <v:shape id="_x0000_i1028" type="#_x0000_t75" style="width:206.65pt;height:137.35pt">
+          <v:shape id="_x0000_i1028" type="#_x0000_t75" style="width:206.4pt;height:137.15pt">
             <v:imagedata r:id="rId40" o:title="banana_3"/>
           </v:shape>
         </w:pict>
@@ -23222,7 +23174,7 @@
         <c:manualLayout>
           <c:xMode val="edge"/>
           <c:yMode val="edge"/>
-          <c:x val="0.3489500295809273"/>
+          <c:x val="0.34895002958092736"/>
           <c:y val="3.1697386231586785E-2"/>
         </c:manualLayout>
       </c:layout>
@@ -23259,7 +23211,7 @@
               <c:layout>
                 <c:manualLayout>
                   <c:x val="6.6145833333333334E-3"/>
-                  <c:y val="3.5277777777778005E-2"/>
+                  <c:y val="3.5277777777778033E-2"/>
                 </c:manualLayout>
               </c:layout>
               <c:tx>
@@ -23286,7 +23238,7 @@
               <c:idx val="10"/>
               <c:layout>
                 <c:manualLayout>
-                  <c:x val="2.2048611111109614E-3"/>
+                  <c:x val="2.2048611111109622E-3"/>
                   <c:y val="1.9598765432098767E-2"/>
                 </c:manualLayout>
               </c:layout>
@@ -23419,11 +23371,11 @@
           </c:extLst>
         </c:ser>
         <c:marker val="1"/>
-        <c:axId val="94754688"/>
-        <c:axId val="106500096"/>
+        <c:axId val="103006592"/>
+        <c:axId val="103008512"/>
       </c:lineChart>
       <c:catAx>
-        <c:axId val="94754688"/>
+        <c:axId val="103006592"/>
         <c:scaling>
           <c:orientation val="minMax"/>
         </c:scaling>
@@ -23528,14 +23480,14 @@
             <a:endParaRPr lang="en-US"/>
           </a:p>
         </c:txPr>
-        <c:crossAx val="106500096"/>
+        <c:crossAx val="103008512"/>
         <c:crosses val="autoZero"/>
         <c:auto val="1"/>
         <c:lblAlgn val="ctr"/>
         <c:lblOffset val="100"/>
       </c:catAx>
       <c:valAx>
-        <c:axId val="106500096"/>
+        <c:axId val="103008512"/>
         <c:scaling>
           <c:orientation val="minMax"/>
         </c:scaling>
@@ -23630,7 +23582,7 @@
             <a:endParaRPr lang="en-US"/>
           </a:p>
         </c:txPr>
-        <c:crossAx val="94754688"/>
+        <c:crossAx val="103006592"/>
         <c:crosses val="autoZero"/>
         <c:crossBetween val="between"/>
       </c:valAx>
@@ -23967,7 +23919,7 @@
 </file>
 
 <file path=customXml/itemProps1.xml><?xml version="1.0" encoding="utf-8"?>
-<ds:datastoreItem xmlns:ds="http://schemas.openxmlformats.org/officeDocument/2006/customXml" ds:itemID="{3F64D662-766C-4BD3-B801-B23D1AF4175A}">
+<ds:datastoreItem xmlns:ds="http://schemas.openxmlformats.org/officeDocument/2006/customXml" ds:itemID="{0C7933D9-32BB-4DE4-883C-CE1E899334C3}">
   <ds:schemaRefs>
     <ds:schemaRef ds:uri="http://schemas.openxmlformats.org/officeDocument/2006/bibliography"/>
   </ds:schemaRefs>

</xml_diff>

<commit_message>
added actual references to application/GUI/etc. figures
</commit_message>
<xml_diff>
--- a/BananaCo_report/BananaCo_report.docx
+++ b/BananaCo_report/BananaCo_report.docx
@@ -54,7 +54,7 @@
             <v:stroke joinstyle="miter"/>
             <v:path gradientshapeok="t" o:connecttype="rect"/>
           </v:shapetype>
-          <v:shape id="_x0000_s1055" type="#_x0000_t202" style="width:261.35pt;height:62.2pt;mso-position-horizontal-relative:char;mso-position-vertical-relative:line" stroked="f">
+          <v:shape id="_x0000_s1056" type="#_x0000_t202" style="width:261.35pt;height:62.2pt;mso-position-horizontal-relative:char;mso-position-vertical-relative:line" stroked="f">
             <v:textbox>
               <w:txbxContent>
                 <w:p>
@@ -8375,7 +8375,7 @@
                     <a:blip r:embed="rId10" cstate="print">
                       <a:extLst>
                         <a:ext uri="{28A0092B-C50C-407E-A947-70E740481C1C}">
-                          <a14:useLocalDpi xmlns:a14="http://schemas.microsoft.com/office/drawing/2010/main" xmlns:wps="http://schemas.microsoft.com/office/word/2010/wordprocessingShape" xmlns:wpi="http://schemas.microsoft.com/office/word/2010/wordprocessingInk" xmlns:wpg="http://schemas.microsoft.com/office/word/2010/wordprocessingGroup" xmlns:w16se="http://schemas.microsoft.com/office/word/2015/wordml/symex" xmlns:w16cid="http://schemas.microsoft.com/office/word/2016/wordml/cid" xmlns:w15="http://schemas.microsoft.com/office/word/2012/wordml" xmlns:w14="http://schemas.microsoft.com/office/word/2010/wordml" xmlns:w="http://schemas.openxmlformats.org/wordprocessingml/2006/main" xmlns:w10="urn:schemas-microsoft-com:office:word" xmlns:wp14="http://schemas.microsoft.com/office/word/2010/wordprocessingDrawing" xmlns:v="urn:schemas-microsoft-com:vml" xmlns:o="urn:schemas-microsoft-com:office:office" xmlns:am3d="http://schemas.microsoft.com/office/drawing/2017/model3d" xmlns:aink="http://schemas.microsoft.com/office/drawing/2016/ink" xmlns:mc="http://schemas.openxmlformats.org/markup-compatibility/2006" xmlns:cx8="http://schemas.microsoft.com/office/drawing/2016/5/14/chartex" xmlns:cx7="http://schemas.microsoft.com/office/drawing/2016/5/13/chartex" xmlns:cx6="http://schemas.microsoft.com/office/drawing/2016/5/12/chartex" xmlns:cx5="http://schemas.microsoft.com/office/drawing/2016/5/11/chartex" xmlns:cx4="http://schemas.microsoft.com/office/drawing/2016/5/10/chartex" xmlns:cx3="http://schemas.microsoft.com/office/drawing/2016/5/9/chartex" xmlns:cx2="http://schemas.microsoft.com/office/drawing/2015/10/21/chartex" xmlns:cx1="http://schemas.microsoft.com/office/drawing/2015/9/8/chartex" xmlns:cx="http://schemas.microsoft.com/office/drawing/2014/chartex" xmlns:wpc="http://schemas.microsoft.com/office/word/2010/wordprocessingCanvas" xmlns="" val="0"/>
+                          <a14:useLocalDpi xmlns="" xmlns:wpc="http://schemas.microsoft.com/office/word/2010/wordprocessingCanvas" xmlns:cx="http://schemas.microsoft.com/office/drawing/2014/chartex" xmlns:cx1="http://schemas.microsoft.com/office/drawing/2015/9/8/chartex" xmlns:cx2="http://schemas.microsoft.com/office/drawing/2015/10/21/chartex" xmlns:cx3="http://schemas.microsoft.com/office/drawing/2016/5/9/chartex" xmlns:cx4="http://schemas.microsoft.com/office/drawing/2016/5/10/chartex" xmlns:cx5="http://schemas.microsoft.com/office/drawing/2016/5/11/chartex" xmlns:cx6="http://schemas.microsoft.com/office/drawing/2016/5/12/chartex" xmlns:cx7="http://schemas.microsoft.com/office/drawing/2016/5/13/chartex" xmlns:cx8="http://schemas.microsoft.com/office/drawing/2016/5/14/chartex" xmlns:mc="http://schemas.openxmlformats.org/markup-compatibility/2006" xmlns:aink="http://schemas.microsoft.com/office/drawing/2016/ink" xmlns:am3d="http://schemas.microsoft.com/office/drawing/2017/model3d" xmlns:o="urn:schemas-microsoft-com:office:office" xmlns:v="urn:schemas-microsoft-com:vml" xmlns:wp14="http://schemas.microsoft.com/office/word/2010/wordprocessingDrawing" xmlns:w10="urn:schemas-microsoft-com:office:word" xmlns:w="http://schemas.openxmlformats.org/wordprocessingml/2006/main" xmlns:w14="http://schemas.microsoft.com/office/word/2010/wordml" xmlns:w15="http://schemas.microsoft.com/office/word/2012/wordml" xmlns:w16cid="http://schemas.microsoft.com/office/word/2016/wordml/cid" xmlns:w16se="http://schemas.microsoft.com/office/word/2015/wordml/symex" xmlns:wpg="http://schemas.microsoft.com/office/word/2010/wordprocessingGroup" xmlns:wpi="http://schemas.microsoft.com/office/word/2010/wordprocessingInk" xmlns:wps="http://schemas.microsoft.com/office/word/2010/wordprocessingShape" xmlns:a14="http://schemas.microsoft.com/office/drawing/2010/main" val="0"/>
                         </a:ext>
                       </a:extLst>
                     </a:blip>
@@ -8405,8 +8405,8 @@
       </w:r>
     </w:p>
     <w:p>
-      <w:bookmarkStart w:id="13" w:name="_Toc4260262"/>
-      <w:bookmarkStart w:id="14" w:name="_Toc254380386"/>
+      <w:bookmarkStart w:id="13" w:name="_Toc254380386"/>
+      <w:bookmarkStart w:id="14" w:name="_Toc4260262"/>
       <w:r>
         <w:br w:type="page"/>
       </w:r>
@@ -8416,24 +8416,30 @@
         <w:pStyle w:val="Heading1"/>
       </w:pPr>
       <w:bookmarkStart w:id="15" w:name="_Toc6354809"/>
+      <w:bookmarkStart w:id="16" w:name="_Ref6657499"/>
+      <w:bookmarkStart w:id="17" w:name="_Ref6657502"/>
+      <w:bookmarkStart w:id="18" w:name="_Ref6657510"/>
       <w:r>
         <w:lastRenderedPageBreak/>
         <w:t>Neural Network</w:t>
       </w:r>
-      <w:bookmarkEnd w:id="13"/>
+      <w:bookmarkEnd w:id="14"/>
       <w:bookmarkEnd w:id="15"/>
-    </w:p>
-    <w:p>
-      <w:pPr>
-        <w:pStyle w:val="Heading2"/>
-      </w:pPr>
-      <w:bookmarkStart w:id="16" w:name="_Toc4260263"/>
-      <w:bookmarkStart w:id="17" w:name="_Toc6354810"/>
-      <w:r>
-        <w:t>Introduction</w:t>
-      </w:r>
       <w:bookmarkEnd w:id="16"/>
       <w:bookmarkEnd w:id="17"/>
+      <w:bookmarkEnd w:id="18"/>
+    </w:p>
+    <w:p>
+      <w:pPr>
+        <w:pStyle w:val="Heading2"/>
+      </w:pPr>
+      <w:bookmarkStart w:id="19" w:name="_Toc4260263"/>
+      <w:bookmarkStart w:id="20" w:name="_Toc6354810"/>
+      <w:r>
+        <w:t>Introduction</w:t>
+      </w:r>
+      <w:bookmarkEnd w:id="19"/>
+      <w:bookmarkEnd w:id="20"/>
     </w:p>
     <w:p>
       <w:pPr>
@@ -8550,7 +8556,7 @@
                     <a:blip r:embed="rId11" cstate="print">
                       <a:extLst>
                         <a:ext uri="{28A0092B-C50C-407E-A947-70E740481C1C}">
-                          <a14:useLocalDpi xmlns:a14="http://schemas.microsoft.com/office/drawing/2010/main" xmlns:wps="http://schemas.microsoft.com/office/word/2010/wordprocessingShape" xmlns:wpi="http://schemas.microsoft.com/office/word/2010/wordprocessingInk" xmlns:wpg="http://schemas.microsoft.com/office/word/2010/wordprocessingGroup" xmlns:w16se="http://schemas.microsoft.com/office/word/2015/wordml/symex" xmlns:w16cid="http://schemas.microsoft.com/office/word/2016/wordml/cid" xmlns:w15="http://schemas.microsoft.com/office/word/2012/wordml" xmlns:w14="http://schemas.microsoft.com/office/word/2010/wordml" xmlns:w="http://schemas.openxmlformats.org/wordprocessingml/2006/main" xmlns:w10="urn:schemas-microsoft-com:office:word" xmlns:wp14="http://schemas.microsoft.com/office/word/2010/wordprocessingDrawing" xmlns:v="urn:schemas-microsoft-com:vml" xmlns:o="urn:schemas-microsoft-com:office:office" xmlns:am3d="http://schemas.microsoft.com/office/drawing/2017/model3d" xmlns:aink="http://schemas.microsoft.com/office/drawing/2016/ink" xmlns:mc="http://schemas.openxmlformats.org/markup-compatibility/2006" xmlns:cx8="http://schemas.microsoft.com/office/drawing/2016/5/14/chartex" xmlns:cx7="http://schemas.microsoft.com/office/drawing/2016/5/13/chartex" xmlns:cx6="http://schemas.microsoft.com/office/drawing/2016/5/12/chartex" xmlns:cx5="http://schemas.microsoft.com/office/drawing/2016/5/11/chartex" xmlns:cx4="http://schemas.microsoft.com/office/drawing/2016/5/10/chartex" xmlns:cx3="http://schemas.microsoft.com/office/drawing/2016/5/9/chartex" xmlns:cx2="http://schemas.microsoft.com/office/drawing/2015/10/21/chartex" xmlns:cx1="http://schemas.microsoft.com/office/drawing/2015/9/8/chartex" xmlns:cx="http://schemas.microsoft.com/office/drawing/2014/chartex" xmlns:wpc="http://schemas.microsoft.com/office/word/2010/wordprocessingCanvas" xmlns="" val="0"/>
+                          <a14:useLocalDpi xmlns="" xmlns:wpc="http://schemas.microsoft.com/office/word/2010/wordprocessingCanvas" xmlns:cx="http://schemas.microsoft.com/office/drawing/2014/chartex" xmlns:cx1="http://schemas.microsoft.com/office/drawing/2015/9/8/chartex" xmlns:cx2="http://schemas.microsoft.com/office/drawing/2015/10/21/chartex" xmlns:cx3="http://schemas.microsoft.com/office/drawing/2016/5/9/chartex" xmlns:cx4="http://schemas.microsoft.com/office/drawing/2016/5/10/chartex" xmlns:cx5="http://schemas.microsoft.com/office/drawing/2016/5/11/chartex" xmlns:cx6="http://schemas.microsoft.com/office/drawing/2016/5/12/chartex" xmlns:cx7="http://schemas.microsoft.com/office/drawing/2016/5/13/chartex" xmlns:cx8="http://schemas.microsoft.com/office/drawing/2016/5/14/chartex" xmlns:mc="http://schemas.openxmlformats.org/markup-compatibility/2006" xmlns:aink="http://schemas.microsoft.com/office/drawing/2016/ink" xmlns:am3d="http://schemas.microsoft.com/office/drawing/2017/model3d" xmlns:o="urn:schemas-microsoft-com:office:office" xmlns:v="urn:schemas-microsoft-com:vml" xmlns:wp14="http://schemas.microsoft.com/office/word/2010/wordprocessingDrawing" xmlns:w10="urn:schemas-microsoft-com:office:word" xmlns:w="http://schemas.openxmlformats.org/wordprocessingml/2006/main" xmlns:w14="http://schemas.microsoft.com/office/word/2010/wordml" xmlns:w15="http://schemas.microsoft.com/office/word/2012/wordml" xmlns:w16cid="http://schemas.microsoft.com/office/word/2016/wordml/cid" xmlns:w16se="http://schemas.microsoft.com/office/word/2015/wordml/symex" xmlns:wpg="http://schemas.microsoft.com/office/word/2010/wordprocessingGroup" xmlns:wpi="http://schemas.microsoft.com/office/word/2010/wordprocessingInk" xmlns:wps="http://schemas.microsoft.com/office/word/2010/wordprocessingShape" xmlns:a14="http://schemas.microsoft.com/office/drawing/2010/main" val="0"/>
                         </a:ext>
                       </a:extLst>
                     </a:blip>
@@ -8589,7 +8595,7 @@
           <w:szCs w:val="20"/>
         </w:rPr>
       </w:pPr>
-      <w:bookmarkStart w:id="18" w:name="_Toc6354821"/>
+      <w:bookmarkStart w:id="21" w:name="_Toc6354821"/>
       <w:r>
         <w:rPr>
           <w:rFonts w:ascii="Garamond" w:hAnsi="Garamond"/>
@@ -8704,7 +8710,7 @@
         </w:rPr>
         <w:footnoteReference w:id="3"/>
       </w:r>
-      <w:bookmarkEnd w:id="18"/>
+      <w:bookmarkEnd w:id="21"/>
     </w:p>
     <w:p>
       <w:pPr>
@@ -8790,7 +8796,7 @@
                     <a:blip r:embed="rId12" cstate="print">
                       <a:extLst>
                         <a:ext uri="{28A0092B-C50C-407E-A947-70E740481C1C}">
-                          <a14:useLocalDpi xmlns:a14="http://schemas.microsoft.com/office/drawing/2010/main" xmlns:wps="http://schemas.microsoft.com/office/word/2010/wordprocessingShape" xmlns:wpi="http://schemas.microsoft.com/office/word/2010/wordprocessingInk" xmlns:wpg="http://schemas.microsoft.com/office/word/2010/wordprocessingGroup" xmlns:w16se="http://schemas.microsoft.com/office/word/2015/wordml/symex" xmlns:w16cid="http://schemas.microsoft.com/office/word/2016/wordml/cid" xmlns:w15="http://schemas.microsoft.com/office/word/2012/wordml" xmlns:w14="http://schemas.microsoft.com/office/word/2010/wordml" xmlns:w="http://schemas.openxmlformats.org/wordprocessingml/2006/main" xmlns:w10="urn:schemas-microsoft-com:office:word" xmlns:wp14="http://schemas.microsoft.com/office/word/2010/wordprocessingDrawing" xmlns:v="urn:schemas-microsoft-com:vml" xmlns:o="urn:schemas-microsoft-com:office:office" xmlns:am3d="http://schemas.microsoft.com/office/drawing/2017/model3d" xmlns:aink="http://schemas.microsoft.com/office/drawing/2016/ink" xmlns:mc="http://schemas.openxmlformats.org/markup-compatibility/2006" xmlns:cx8="http://schemas.microsoft.com/office/drawing/2016/5/14/chartex" xmlns:cx7="http://schemas.microsoft.com/office/drawing/2016/5/13/chartex" xmlns:cx6="http://schemas.microsoft.com/office/drawing/2016/5/12/chartex" xmlns:cx5="http://schemas.microsoft.com/office/drawing/2016/5/11/chartex" xmlns:cx4="http://schemas.microsoft.com/office/drawing/2016/5/10/chartex" xmlns:cx3="http://schemas.microsoft.com/office/drawing/2016/5/9/chartex" xmlns:cx2="http://schemas.microsoft.com/office/drawing/2015/10/21/chartex" xmlns:cx1="http://schemas.microsoft.com/office/drawing/2015/9/8/chartex" xmlns:cx="http://schemas.microsoft.com/office/drawing/2014/chartex" xmlns:wpc="http://schemas.microsoft.com/office/word/2010/wordprocessingCanvas" xmlns="" val="0"/>
+                          <a14:useLocalDpi xmlns="" xmlns:wpc="http://schemas.microsoft.com/office/word/2010/wordprocessingCanvas" xmlns:cx="http://schemas.microsoft.com/office/drawing/2014/chartex" xmlns:cx1="http://schemas.microsoft.com/office/drawing/2015/9/8/chartex" xmlns:cx2="http://schemas.microsoft.com/office/drawing/2015/10/21/chartex" xmlns:cx3="http://schemas.microsoft.com/office/drawing/2016/5/9/chartex" xmlns:cx4="http://schemas.microsoft.com/office/drawing/2016/5/10/chartex" xmlns:cx5="http://schemas.microsoft.com/office/drawing/2016/5/11/chartex" xmlns:cx6="http://schemas.microsoft.com/office/drawing/2016/5/12/chartex" xmlns:cx7="http://schemas.microsoft.com/office/drawing/2016/5/13/chartex" xmlns:cx8="http://schemas.microsoft.com/office/drawing/2016/5/14/chartex" xmlns:mc="http://schemas.openxmlformats.org/markup-compatibility/2006" xmlns:aink="http://schemas.microsoft.com/office/drawing/2016/ink" xmlns:am3d="http://schemas.microsoft.com/office/drawing/2017/model3d" xmlns:o="urn:schemas-microsoft-com:office:office" xmlns:v="urn:schemas-microsoft-com:vml" xmlns:wp14="http://schemas.microsoft.com/office/word/2010/wordprocessingDrawing" xmlns:w10="urn:schemas-microsoft-com:office:word" xmlns:w="http://schemas.openxmlformats.org/wordprocessingml/2006/main" xmlns:w14="http://schemas.microsoft.com/office/word/2010/wordml" xmlns:w15="http://schemas.microsoft.com/office/word/2012/wordml" xmlns:w16cid="http://schemas.microsoft.com/office/word/2016/wordml/cid" xmlns:w16se="http://schemas.microsoft.com/office/word/2015/wordml/symex" xmlns:wpg="http://schemas.microsoft.com/office/word/2010/wordprocessingGroup" xmlns:wpi="http://schemas.microsoft.com/office/word/2010/wordprocessingInk" xmlns:wps="http://schemas.microsoft.com/office/word/2010/wordprocessingShape" xmlns:a14="http://schemas.microsoft.com/office/drawing/2010/main" val="0"/>
                         </a:ext>
                       </a:extLst>
                     </a:blip>
@@ -8829,7 +8835,7 @@
           <w:szCs w:val="20"/>
         </w:rPr>
       </w:pPr>
-      <w:bookmarkStart w:id="19" w:name="_Toc6354822"/>
+      <w:bookmarkStart w:id="22" w:name="_Toc6354822"/>
       <w:r>
         <w:rPr>
           <w:rFonts w:ascii="Garamond" w:hAnsi="Garamond"/>
@@ -8896,7 +8902,7 @@
         </w:rPr>
         <w:footnoteReference w:id="4"/>
       </w:r>
-      <w:bookmarkEnd w:id="19"/>
+      <w:bookmarkEnd w:id="22"/>
     </w:p>
     <w:p>
       <w:pPr>
@@ -8979,7 +8985,7 @@
           <w:szCs w:val="20"/>
         </w:rPr>
       </w:pPr>
-      <w:bookmarkStart w:id="20" w:name="_Toc6354823"/>
+      <w:bookmarkStart w:id="23" w:name="_Toc6354823"/>
       <w:r>
         <w:rPr>
           <w:rFonts w:ascii="Garamond" w:hAnsi="Garamond"/>
@@ -9037,7 +9043,7 @@
         </w:rPr>
         <w:t>: Error function of a neuron</w:t>
       </w:r>
-      <w:bookmarkEnd w:id="20"/>
+      <w:bookmarkEnd w:id="23"/>
     </w:p>
     <w:p>
       <w:pPr>
@@ -9205,13 +9211,13 @@
       <w:pPr>
         <w:pStyle w:val="Heading2"/>
       </w:pPr>
-      <w:bookmarkStart w:id="21" w:name="_Toc4260264"/>
-      <w:bookmarkStart w:id="22" w:name="_Toc6354811"/>
+      <w:bookmarkStart w:id="24" w:name="_Toc4260264"/>
+      <w:bookmarkStart w:id="25" w:name="_Toc6354811"/>
       <w:r>
         <w:t>Methodology</w:t>
       </w:r>
-      <w:bookmarkEnd w:id="21"/>
-      <w:bookmarkEnd w:id="22"/>
+      <w:bookmarkEnd w:id="24"/>
+      <w:bookmarkEnd w:id="25"/>
     </w:p>
     <w:p>
       <w:pPr>
@@ -9485,11 +9491,11 @@
       <w:pPr>
         <w:pStyle w:val="Heading2"/>
       </w:pPr>
-      <w:bookmarkStart w:id="23" w:name="_Toc6354812"/>
+      <w:bookmarkStart w:id="26" w:name="_Toc6354812"/>
       <w:r>
         <w:t>Training the Classifiers</w:t>
       </w:r>
-      <w:bookmarkEnd w:id="23"/>
+      <w:bookmarkEnd w:id="26"/>
     </w:p>
     <w:p>
       <w:pPr>
@@ -9705,7 +9711,7 @@
                           <a:blip r:embed="rId15" cstate="print">
                             <a:extLst>
                               <a:ext uri="{28A0092B-C50C-407E-A947-70E740481C1C}">
-                                <a14:useLocalDpi xmlns:a14="http://schemas.microsoft.com/office/drawing/2010/main" xmlns:wps="http://schemas.microsoft.com/office/word/2010/wordprocessingShape" xmlns:wpi="http://schemas.microsoft.com/office/word/2010/wordprocessingInk" xmlns:wpg="http://schemas.microsoft.com/office/word/2010/wordprocessingGroup" xmlns:w16se="http://schemas.microsoft.com/office/word/2015/wordml/symex" xmlns:w16cid="http://schemas.microsoft.com/office/word/2016/wordml/cid" xmlns:w15="http://schemas.microsoft.com/office/word/2012/wordml" xmlns:w14="http://schemas.microsoft.com/office/word/2010/wordml" xmlns:w="http://schemas.openxmlformats.org/wordprocessingml/2006/main" xmlns:w10="urn:schemas-microsoft-com:office:word" xmlns:wp14="http://schemas.microsoft.com/office/word/2010/wordprocessingDrawing" xmlns:v="urn:schemas-microsoft-com:vml" xmlns:o="urn:schemas-microsoft-com:office:office" xmlns:am3d="http://schemas.microsoft.com/office/drawing/2017/model3d" xmlns:aink="http://schemas.microsoft.com/office/drawing/2016/ink" xmlns:mc="http://schemas.openxmlformats.org/markup-compatibility/2006" xmlns:cx8="http://schemas.microsoft.com/office/drawing/2016/5/14/chartex" xmlns:cx7="http://schemas.microsoft.com/office/drawing/2016/5/13/chartex" xmlns:cx6="http://schemas.microsoft.com/office/drawing/2016/5/12/chartex" xmlns:cx5="http://schemas.microsoft.com/office/drawing/2016/5/11/chartex" xmlns:cx4="http://schemas.microsoft.com/office/drawing/2016/5/10/chartex" xmlns:cx3="http://schemas.microsoft.com/office/drawing/2016/5/9/chartex" xmlns:cx2="http://schemas.microsoft.com/office/drawing/2015/10/21/chartex" xmlns:cx1="http://schemas.microsoft.com/office/drawing/2015/9/8/chartex" xmlns:cx="http://schemas.microsoft.com/office/drawing/2014/chartex" xmlns:wpc="http://schemas.microsoft.com/office/word/2010/wordprocessingCanvas" xmlns="" val="0"/>
+                                <a14:useLocalDpi xmlns="" xmlns:wpc="http://schemas.microsoft.com/office/word/2010/wordprocessingCanvas" xmlns:cx="http://schemas.microsoft.com/office/drawing/2014/chartex" xmlns:cx1="http://schemas.microsoft.com/office/drawing/2015/9/8/chartex" xmlns:cx2="http://schemas.microsoft.com/office/drawing/2015/10/21/chartex" xmlns:cx3="http://schemas.microsoft.com/office/drawing/2016/5/9/chartex" xmlns:cx4="http://schemas.microsoft.com/office/drawing/2016/5/10/chartex" xmlns:cx5="http://schemas.microsoft.com/office/drawing/2016/5/11/chartex" xmlns:cx6="http://schemas.microsoft.com/office/drawing/2016/5/12/chartex" xmlns:cx7="http://schemas.microsoft.com/office/drawing/2016/5/13/chartex" xmlns:cx8="http://schemas.microsoft.com/office/drawing/2016/5/14/chartex" xmlns:mc="http://schemas.openxmlformats.org/markup-compatibility/2006" xmlns:aink="http://schemas.microsoft.com/office/drawing/2016/ink" xmlns:am3d="http://schemas.microsoft.com/office/drawing/2017/model3d" xmlns:o="urn:schemas-microsoft-com:office:office" xmlns:v="urn:schemas-microsoft-com:vml" xmlns:wp14="http://schemas.microsoft.com/office/word/2010/wordprocessingDrawing" xmlns:w10="urn:schemas-microsoft-com:office:word" xmlns:w="http://schemas.openxmlformats.org/wordprocessingml/2006/main" xmlns:w14="http://schemas.microsoft.com/office/word/2010/wordml" xmlns:w15="http://schemas.microsoft.com/office/word/2012/wordml" xmlns:w16cid="http://schemas.microsoft.com/office/word/2016/wordml/cid" xmlns:w16se="http://schemas.microsoft.com/office/word/2015/wordml/symex" xmlns:wpg="http://schemas.microsoft.com/office/word/2010/wordprocessingGroup" xmlns:wpi="http://schemas.microsoft.com/office/word/2010/wordprocessingInk" xmlns:wps="http://schemas.microsoft.com/office/word/2010/wordprocessingShape" xmlns:a14="http://schemas.microsoft.com/office/drawing/2010/main" val="0"/>
                               </a:ext>
                             </a:extLst>
                           </a:blip>
@@ -9726,7 +9732,7 @@
                           </a:ln>
                           <a:extLst>
                             <a:ext uri="{53640926-AAD7-44D8-BBD7-CCE9431645EC}">
-                              <a14:shadowObscured xmlns:a14="http://schemas.microsoft.com/office/drawing/2010/main" xmlns:wps="http://schemas.microsoft.com/office/word/2010/wordprocessingShape" xmlns:wpi="http://schemas.microsoft.com/office/word/2010/wordprocessingInk" xmlns:wpg="http://schemas.microsoft.com/office/word/2010/wordprocessingGroup" xmlns:w16se="http://schemas.microsoft.com/office/word/2015/wordml/symex" xmlns:w16cid="http://schemas.microsoft.com/office/word/2016/wordml/cid" xmlns:w15="http://schemas.microsoft.com/office/word/2012/wordml" xmlns:w14="http://schemas.microsoft.com/office/word/2010/wordml" xmlns:w="http://schemas.openxmlformats.org/wordprocessingml/2006/main" xmlns:w10="urn:schemas-microsoft-com:office:word" xmlns:wp14="http://schemas.microsoft.com/office/word/2010/wordprocessingDrawing" xmlns:v="urn:schemas-microsoft-com:vml" xmlns:o="urn:schemas-microsoft-com:office:office" xmlns:am3d="http://schemas.microsoft.com/office/drawing/2017/model3d" xmlns:aink="http://schemas.microsoft.com/office/drawing/2016/ink" xmlns:mc="http://schemas.openxmlformats.org/markup-compatibility/2006" xmlns:cx8="http://schemas.microsoft.com/office/drawing/2016/5/14/chartex" xmlns:cx7="http://schemas.microsoft.com/office/drawing/2016/5/13/chartex" xmlns:cx6="http://schemas.microsoft.com/office/drawing/2016/5/12/chartex" xmlns:cx5="http://schemas.microsoft.com/office/drawing/2016/5/11/chartex" xmlns:cx4="http://schemas.microsoft.com/office/drawing/2016/5/10/chartex" xmlns:cx3="http://schemas.microsoft.com/office/drawing/2016/5/9/chartex" xmlns:cx2="http://schemas.microsoft.com/office/drawing/2015/10/21/chartex" xmlns:cx1="http://schemas.microsoft.com/office/drawing/2015/9/8/chartex" xmlns:cx="http://schemas.microsoft.com/office/drawing/2014/chartex" xmlns:wpc="http://schemas.microsoft.com/office/word/2010/wordprocessingCanvas" xmlns=""/>
+                              <a14:shadowObscured xmlns="" xmlns:wpc="http://schemas.microsoft.com/office/word/2010/wordprocessingCanvas" xmlns:cx="http://schemas.microsoft.com/office/drawing/2014/chartex" xmlns:cx1="http://schemas.microsoft.com/office/drawing/2015/9/8/chartex" xmlns:cx2="http://schemas.microsoft.com/office/drawing/2015/10/21/chartex" xmlns:cx3="http://schemas.microsoft.com/office/drawing/2016/5/9/chartex" xmlns:cx4="http://schemas.microsoft.com/office/drawing/2016/5/10/chartex" xmlns:cx5="http://schemas.microsoft.com/office/drawing/2016/5/11/chartex" xmlns:cx6="http://schemas.microsoft.com/office/drawing/2016/5/12/chartex" xmlns:cx7="http://schemas.microsoft.com/office/drawing/2016/5/13/chartex" xmlns:cx8="http://schemas.microsoft.com/office/drawing/2016/5/14/chartex" xmlns:mc="http://schemas.openxmlformats.org/markup-compatibility/2006" xmlns:aink="http://schemas.microsoft.com/office/drawing/2016/ink" xmlns:am3d="http://schemas.microsoft.com/office/drawing/2017/model3d" xmlns:o="urn:schemas-microsoft-com:office:office" xmlns:v="urn:schemas-microsoft-com:vml" xmlns:wp14="http://schemas.microsoft.com/office/word/2010/wordprocessingDrawing" xmlns:w10="urn:schemas-microsoft-com:office:word" xmlns:w="http://schemas.openxmlformats.org/wordprocessingml/2006/main" xmlns:w14="http://schemas.microsoft.com/office/word/2010/wordml" xmlns:w15="http://schemas.microsoft.com/office/word/2012/wordml" xmlns:w16cid="http://schemas.microsoft.com/office/word/2016/wordml/cid" xmlns:w16se="http://schemas.microsoft.com/office/word/2015/wordml/symex" xmlns:wpg="http://schemas.microsoft.com/office/word/2010/wordprocessingGroup" xmlns:wpi="http://schemas.microsoft.com/office/word/2010/wordprocessingInk" xmlns:wps="http://schemas.microsoft.com/office/word/2010/wordprocessingShape" xmlns:a14="http://schemas.microsoft.com/office/drawing/2010/main"/>
                             </a:ext>
                           </a:extLst>
                         </pic:spPr>
@@ -9772,7 +9778,7 @@
                           <a:blip r:embed="rId16" cstate="print">
                             <a:extLst>
                               <a:ext uri="{28A0092B-C50C-407E-A947-70E740481C1C}">
-                                <a14:useLocalDpi xmlns:a14="http://schemas.microsoft.com/office/drawing/2010/main" xmlns:wps="http://schemas.microsoft.com/office/word/2010/wordprocessingShape" xmlns:wpi="http://schemas.microsoft.com/office/word/2010/wordprocessingInk" xmlns:wpg="http://schemas.microsoft.com/office/word/2010/wordprocessingGroup" xmlns:w16se="http://schemas.microsoft.com/office/word/2015/wordml/symex" xmlns:w16cid="http://schemas.microsoft.com/office/word/2016/wordml/cid" xmlns:w15="http://schemas.microsoft.com/office/word/2012/wordml" xmlns:w14="http://schemas.microsoft.com/office/word/2010/wordml" xmlns:w="http://schemas.openxmlformats.org/wordprocessingml/2006/main" xmlns:w10="urn:schemas-microsoft-com:office:word" xmlns:wp14="http://schemas.microsoft.com/office/word/2010/wordprocessingDrawing" xmlns:v="urn:schemas-microsoft-com:vml" xmlns:o="urn:schemas-microsoft-com:office:office" xmlns:am3d="http://schemas.microsoft.com/office/drawing/2017/model3d" xmlns:aink="http://schemas.microsoft.com/office/drawing/2016/ink" xmlns:mc="http://schemas.openxmlformats.org/markup-compatibility/2006" xmlns:cx8="http://schemas.microsoft.com/office/drawing/2016/5/14/chartex" xmlns:cx7="http://schemas.microsoft.com/office/drawing/2016/5/13/chartex" xmlns:cx6="http://schemas.microsoft.com/office/drawing/2016/5/12/chartex" xmlns:cx5="http://schemas.microsoft.com/office/drawing/2016/5/11/chartex" xmlns:cx4="http://schemas.microsoft.com/office/drawing/2016/5/10/chartex" xmlns:cx3="http://schemas.microsoft.com/office/drawing/2016/5/9/chartex" xmlns:cx2="http://schemas.microsoft.com/office/drawing/2015/10/21/chartex" xmlns:cx1="http://schemas.microsoft.com/office/drawing/2015/9/8/chartex" xmlns:cx="http://schemas.microsoft.com/office/drawing/2014/chartex" xmlns:wpc="http://schemas.microsoft.com/office/word/2010/wordprocessingCanvas" xmlns="" val="0"/>
+                                <a14:useLocalDpi xmlns="" xmlns:wpc="http://schemas.microsoft.com/office/word/2010/wordprocessingCanvas" xmlns:cx="http://schemas.microsoft.com/office/drawing/2014/chartex" xmlns:cx1="http://schemas.microsoft.com/office/drawing/2015/9/8/chartex" xmlns:cx2="http://schemas.microsoft.com/office/drawing/2015/10/21/chartex" xmlns:cx3="http://schemas.microsoft.com/office/drawing/2016/5/9/chartex" xmlns:cx4="http://schemas.microsoft.com/office/drawing/2016/5/10/chartex" xmlns:cx5="http://schemas.microsoft.com/office/drawing/2016/5/11/chartex" xmlns:cx6="http://schemas.microsoft.com/office/drawing/2016/5/12/chartex" xmlns:cx7="http://schemas.microsoft.com/office/drawing/2016/5/13/chartex" xmlns:cx8="http://schemas.microsoft.com/office/drawing/2016/5/14/chartex" xmlns:mc="http://schemas.openxmlformats.org/markup-compatibility/2006" xmlns:aink="http://schemas.microsoft.com/office/drawing/2016/ink" xmlns:am3d="http://schemas.microsoft.com/office/drawing/2017/model3d" xmlns:o="urn:schemas-microsoft-com:office:office" xmlns:v="urn:schemas-microsoft-com:vml" xmlns:wp14="http://schemas.microsoft.com/office/word/2010/wordprocessingDrawing" xmlns:w10="urn:schemas-microsoft-com:office:word" xmlns:w="http://schemas.openxmlformats.org/wordprocessingml/2006/main" xmlns:w14="http://schemas.microsoft.com/office/word/2010/wordml" xmlns:w15="http://schemas.microsoft.com/office/word/2012/wordml" xmlns:w16cid="http://schemas.microsoft.com/office/word/2016/wordml/cid" xmlns:w16se="http://schemas.microsoft.com/office/word/2015/wordml/symex" xmlns:wpg="http://schemas.microsoft.com/office/word/2010/wordprocessingGroup" xmlns:wpi="http://schemas.microsoft.com/office/word/2010/wordprocessingInk" xmlns:wps="http://schemas.microsoft.com/office/word/2010/wordprocessingShape" xmlns:a14="http://schemas.microsoft.com/office/drawing/2010/main" val="0"/>
                               </a:ext>
                             </a:extLst>
                           </a:blip>
@@ -9837,7 +9843,7 @@
                           <a:blip r:embed="rId17" cstate="print">
                             <a:extLst>
                               <a:ext uri="{28A0092B-C50C-407E-A947-70E740481C1C}">
-                                <a14:useLocalDpi xmlns:a14="http://schemas.microsoft.com/office/drawing/2010/main" xmlns:wps="http://schemas.microsoft.com/office/word/2010/wordprocessingShape" xmlns:wpi="http://schemas.microsoft.com/office/word/2010/wordprocessingInk" xmlns:wpg="http://schemas.microsoft.com/office/word/2010/wordprocessingGroup" xmlns:w16se="http://schemas.microsoft.com/office/word/2015/wordml/symex" xmlns:w16cid="http://schemas.microsoft.com/office/word/2016/wordml/cid" xmlns:w15="http://schemas.microsoft.com/office/word/2012/wordml" xmlns:w14="http://schemas.microsoft.com/office/word/2010/wordml" xmlns:w="http://schemas.openxmlformats.org/wordprocessingml/2006/main" xmlns:w10="urn:schemas-microsoft-com:office:word" xmlns:wp14="http://schemas.microsoft.com/office/word/2010/wordprocessingDrawing" xmlns:v="urn:schemas-microsoft-com:vml" xmlns:o="urn:schemas-microsoft-com:office:office" xmlns:am3d="http://schemas.microsoft.com/office/drawing/2017/model3d" xmlns:aink="http://schemas.microsoft.com/office/drawing/2016/ink" xmlns:mc="http://schemas.openxmlformats.org/markup-compatibility/2006" xmlns:cx8="http://schemas.microsoft.com/office/drawing/2016/5/14/chartex" xmlns:cx7="http://schemas.microsoft.com/office/drawing/2016/5/13/chartex" xmlns:cx6="http://schemas.microsoft.com/office/drawing/2016/5/12/chartex" xmlns:cx5="http://schemas.microsoft.com/office/drawing/2016/5/11/chartex" xmlns:cx4="http://schemas.microsoft.com/office/drawing/2016/5/10/chartex" xmlns:cx3="http://schemas.microsoft.com/office/drawing/2016/5/9/chartex" xmlns:cx2="http://schemas.microsoft.com/office/drawing/2015/10/21/chartex" xmlns:cx1="http://schemas.microsoft.com/office/drawing/2015/9/8/chartex" xmlns:cx="http://schemas.microsoft.com/office/drawing/2014/chartex" xmlns:wpc="http://schemas.microsoft.com/office/word/2010/wordprocessingCanvas" xmlns="" val="0"/>
+                                <a14:useLocalDpi xmlns="" xmlns:wpc="http://schemas.microsoft.com/office/word/2010/wordprocessingCanvas" xmlns:cx="http://schemas.microsoft.com/office/drawing/2014/chartex" xmlns:cx1="http://schemas.microsoft.com/office/drawing/2015/9/8/chartex" xmlns:cx2="http://schemas.microsoft.com/office/drawing/2015/10/21/chartex" xmlns:cx3="http://schemas.microsoft.com/office/drawing/2016/5/9/chartex" xmlns:cx4="http://schemas.microsoft.com/office/drawing/2016/5/10/chartex" xmlns:cx5="http://schemas.microsoft.com/office/drawing/2016/5/11/chartex" xmlns:cx6="http://schemas.microsoft.com/office/drawing/2016/5/12/chartex" xmlns:cx7="http://schemas.microsoft.com/office/drawing/2016/5/13/chartex" xmlns:cx8="http://schemas.microsoft.com/office/drawing/2016/5/14/chartex" xmlns:mc="http://schemas.openxmlformats.org/markup-compatibility/2006" xmlns:aink="http://schemas.microsoft.com/office/drawing/2016/ink" xmlns:am3d="http://schemas.microsoft.com/office/drawing/2017/model3d" xmlns:o="urn:schemas-microsoft-com:office:office" xmlns:v="urn:schemas-microsoft-com:vml" xmlns:wp14="http://schemas.microsoft.com/office/word/2010/wordprocessingDrawing" xmlns:w10="urn:schemas-microsoft-com:office:word" xmlns:w="http://schemas.openxmlformats.org/wordprocessingml/2006/main" xmlns:w14="http://schemas.microsoft.com/office/word/2010/wordml" xmlns:w15="http://schemas.microsoft.com/office/word/2012/wordml" xmlns:w16cid="http://schemas.microsoft.com/office/word/2016/wordml/cid" xmlns:w16se="http://schemas.microsoft.com/office/word/2015/wordml/symex" xmlns:wpg="http://schemas.microsoft.com/office/word/2010/wordprocessingGroup" xmlns:wpi="http://schemas.microsoft.com/office/word/2010/wordprocessingInk" xmlns:wps="http://schemas.microsoft.com/office/word/2010/wordprocessingShape" xmlns:a14="http://schemas.microsoft.com/office/drawing/2010/main" val="0"/>
                               </a:ext>
                             </a:extLst>
                           </a:blip>
@@ -9879,9 +9885,9 @@
           <w:szCs w:val="20"/>
         </w:rPr>
       </w:pPr>
-      <w:bookmarkStart w:id="24" w:name="_Ref6150977"/>
-      <w:bookmarkStart w:id="25" w:name="_Ref6150965"/>
-      <w:bookmarkStart w:id="26" w:name="_Toc6354824"/>
+      <w:bookmarkStart w:id="27" w:name="_Ref6150977"/>
+      <w:bookmarkStart w:id="28" w:name="_Ref6150965"/>
+      <w:bookmarkStart w:id="29" w:name="_Toc6354824"/>
       <w:r>
         <w:rPr>
           <w:rFonts w:ascii="Garamond" w:hAnsi="Garamond"/>
@@ -9931,7 +9937,7 @@
         </w:rPr>
         <w:fldChar w:fldCharType="end"/>
       </w:r>
-      <w:bookmarkEnd w:id="24"/>
+      <w:bookmarkEnd w:id="27"/>
       <w:r>
         <w:rPr>
           <w:rFonts w:ascii="Garamond" w:hAnsi="Garamond"/>
@@ -9940,8 +9946,8 @@
         </w:rPr>
         <w:t>: Example data in classified image sets</w:t>
       </w:r>
-      <w:bookmarkEnd w:id="25"/>
-      <w:bookmarkEnd w:id="26"/>
+      <w:bookmarkEnd w:id="28"/>
+      <w:bookmarkEnd w:id="29"/>
     </w:p>
     <w:p>
       <w:pPr>
@@ -10040,7 +10046,7 @@
           <w:szCs w:val="20"/>
         </w:rPr>
       </w:pPr>
-      <w:bookmarkStart w:id="27" w:name="_Toc6354825"/>
+      <w:bookmarkStart w:id="30" w:name="_Toc6354825"/>
       <w:r>
         <w:rPr>
           <w:rFonts w:ascii="Garamond" w:hAnsi="Garamond"/>
@@ -10098,7 +10104,7 @@
         </w:rPr>
         <w:t>: Section of training log version 1</w:t>
       </w:r>
-      <w:bookmarkEnd w:id="27"/>
+      <w:bookmarkEnd w:id="30"/>
     </w:p>
     <w:p>
       <w:pPr>
@@ -10195,7 +10201,7 @@
                           <a:blip r:embed="rId18" cstate="print">
                             <a:extLst>
                               <a:ext uri="{28A0092B-C50C-407E-A947-70E740481C1C}">
-                                <a14:useLocalDpi xmlns:a14="http://schemas.microsoft.com/office/drawing/2010/main" xmlns:wps="http://schemas.microsoft.com/office/word/2010/wordprocessingShape" xmlns:wpi="http://schemas.microsoft.com/office/word/2010/wordprocessingInk" xmlns:wpg="http://schemas.microsoft.com/office/word/2010/wordprocessingGroup" xmlns:w16se="http://schemas.microsoft.com/office/word/2015/wordml/symex" xmlns:w16cid="http://schemas.microsoft.com/office/word/2016/wordml/cid" xmlns:w15="http://schemas.microsoft.com/office/word/2012/wordml" xmlns:w14="http://schemas.microsoft.com/office/word/2010/wordml" xmlns:w="http://schemas.openxmlformats.org/wordprocessingml/2006/main" xmlns:w10="urn:schemas-microsoft-com:office:word" xmlns:wp14="http://schemas.microsoft.com/office/word/2010/wordprocessingDrawing" xmlns:v="urn:schemas-microsoft-com:vml" xmlns:o="urn:schemas-microsoft-com:office:office" xmlns:am3d="http://schemas.microsoft.com/office/drawing/2017/model3d" xmlns:aink="http://schemas.microsoft.com/office/drawing/2016/ink" xmlns:mc="http://schemas.openxmlformats.org/markup-compatibility/2006" xmlns:cx8="http://schemas.microsoft.com/office/drawing/2016/5/14/chartex" xmlns:cx7="http://schemas.microsoft.com/office/drawing/2016/5/13/chartex" xmlns:cx6="http://schemas.microsoft.com/office/drawing/2016/5/12/chartex" xmlns:cx5="http://schemas.microsoft.com/office/drawing/2016/5/11/chartex" xmlns:cx4="http://schemas.microsoft.com/office/drawing/2016/5/10/chartex" xmlns:cx3="http://schemas.microsoft.com/office/drawing/2016/5/9/chartex" xmlns:cx2="http://schemas.microsoft.com/office/drawing/2015/10/21/chartex" xmlns:cx1="http://schemas.microsoft.com/office/drawing/2015/9/8/chartex" xmlns:cx="http://schemas.microsoft.com/office/drawing/2014/chartex" xmlns:wpc="http://schemas.microsoft.com/office/word/2010/wordprocessingCanvas" xmlns="" val="0"/>
+                                <a14:useLocalDpi xmlns="" xmlns:wpc="http://schemas.microsoft.com/office/word/2010/wordprocessingCanvas" xmlns:cx="http://schemas.microsoft.com/office/drawing/2014/chartex" xmlns:cx1="http://schemas.microsoft.com/office/drawing/2015/9/8/chartex" xmlns:cx2="http://schemas.microsoft.com/office/drawing/2015/10/21/chartex" xmlns:cx3="http://schemas.microsoft.com/office/drawing/2016/5/9/chartex" xmlns:cx4="http://schemas.microsoft.com/office/drawing/2016/5/10/chartex" xmlns:cx5="http://schemas.microsoft.com/office/drawing/2016/5/11/chartex" xmlns:cx6="http://schemas.microsoft.com/office/drawing/2016/5/12/chartex" xmlns:cx7="http://schemas.microsoft.com/office/drawing/2016/5/13/chartex" xmlns:cx8="http://schemas.microsoft.com/office/drawing/2016/5/14/chartex" xmlns:mc="http://schemas.openxmlformats.org/markup-compatibility/2006" xmlns:aink="http://schemas.microsoft.com/office/drawing/2016/ink" xmlns:am3d="http://schemas.microsoft.com/office/drawing/2017/model3d" xmlns:o="urn:schemas-microsoft-com:office:office" xmlns:v="urn:schemas-microsoft-com:vml" xmlns:wp14="http://schemas.microsoft.com/office/word/2010/wordprocessingDrawing" xmlns:w10="urn:schemas-microsoft-com:office:word" xmlns:w="http://schemas.openxmlformats.org/wordprocessingml/2006/main" xmlns:w14="http://schemas.microsoft.com/office/word/2010/wordml" xmlns:w15="http://schemas.microsoft.com/office/word/2012/wordml" xmlns:w16cid="http://schemas.microsoft.com/office/word/2016/wordml/cid" xmlns:w16se="http://schemas.microsoft.com/office/word/2015/wordml/symex" xmlns:wpg="http://schemas.microsoft.com/office/word/2010/wordprocessingGroup" xmlns:wpi="http://schemas.microsoft.com/office/word/2010/wordprocessingInk" xmlns:wps="http://schemas.microsoft.com/office/word/2010/wordprocessingShape" xmlns:a14="http://schemas.microsoft.com/office/drawing/2010/main" val="0"/>
                               </a:ext>
                             </a:extLst>
                           </a:blip>
@@ -10267,7 +10273,7 @@
                           <a:blip r:embed="rId19" cstate="print">
                             <a:extLst>
                               <a:ext uri="{28A0092B-C50C-407E-A947-70E740481C1C}">
-                                <a14:useLocalDpi xmlns:a14="http://schemas.microsoft.com/office/drawing/2010/main" xmlns:wps="http://schemas.microsoft.com/office/word/2010/wordprocessingShape" xmlns:wpi="http://schemas.microsoft.com/office/word/2010/wordprocessingInk" xmlns:wpg="http://schemas.microsoft.com/office/word/2010/wordprocessingGroup" xmlns:w16se="http://schemas.microsoft.com/office/word/2015/wordml/symex" xmlns:w16cid="http://schemas.microsoft.com/office/word/2016/wordml/cid" xmlns:w15="http://schemas.microsoft.com/office/word/2012/wordml" xmlns:w14="http://schemas.microsoft.com/office/word/2010/wordml" xmlns:w="http://schemas.openxmlformats.org/wordprocessingml/2006/main" xmlns:w10="urn:schemas-microsoft-com:office:word" xmlns:wp14="http://schemas.microsoft.com/office/word/2010/wordprocessingDrawing" xmlns:v="urn:schemas-microsoft-com:vml" xmlns:o="urn:schemas-microsoft-com:office:office" xmlns:am3d="http://schemas.microsoft.com/office/drawing/2017/model3d" xmlns:aink="http://schemas.microsoft.com/office/drawing/2016/ink" xmlns:mc="http://schemas.openxmlformats.org/markup-compatibility/2006" xmlns:cx8="http://schemas.microsoft.com/office/drawing/2016/5/14/chartex" xmlns:cx7="http://schemas.microsoft.com/office/drawing/2016/5/13/chartex" xmlns:cx6="http://schemas.microsoft.com/office/drawing/2016/5/12/chartex" xmlns:cx5="http://schemas.microsoft.com/office/drawing/2016/5/11/chartex" xmlns:cx4="http://schemas.microsoft.com/office/drawing/2016/5/10/chartex" xmlns:cx3="http://schemas.microsoft.com/office/drawing/2016/5/9/chartex" xmlns:cx2="http://schemas.microsoft.com/office/drawing/2015/10/21/chartex" xmlns:cx1="http://schemas.microsoft.com/office/drawing/2015/9/8/chartex" xmlns:cx="http://schemas.microsoft.com/office/drawing/2014/chartex" xmlns:wpc="http://schemas.microsoft.com/office/word/2010/wordprocessingCanvas" xmlns="" val="0"/>
+                                <a14:useLocalDpi xmlns="" xmlns:wpc="http://schemas.microsoft.com/office/word/2010/wordprocessingCanvas" xmlns:cx="http://schemas.microsoft.com/office/drawing/2014/chartex" xmlns:cx1="http://schemas.microsoft.com/office/drawing/2015/9/8/chartex" xmlns:cx2="http://schemas.microsoft.com/office/drawing/2015/10/21/chartex" xmlns:cx3="http://schemas.microsoft.com/office/drawing/2016/5/9/chartex" xmlns:cx4="http://schemas.microsoft.com/office/drawing/2016/5/10/chartex" xmlns:cx5="http://schemas.microsoft.com/office/drawing/2016/5/11/chartex" xmlns:cx6="http://schemas.microsoft.com/office/drawing/2016/5/12/chartex" xmlns:cx7="http://schemas.microsoft.com/office/drawing/2016/5/13/chartex" xmlns:cx8="http://schemas.microsoft.com/office/drawing/2016/5/14/chartex" xmlns:mc="http://schemas.openxmlformats.org/markup-compatibility/2006" xmlns:aink="http://schemas.microsoft.com/office/drawing/2016/ink" xmlns:am3d="http://schemas.microsoft.com/office/drawing/2017/model3d" xmlns:o="urn:schemas-microsoft-com:office:office" xmlns:v="urn:schemas-microsoft-com:vml" xmlns:wp14="http://schemas.microsoft.com/office/word/2010/wordprocessingDrawing" xmlns:w10="urn:schemas-microsoft-com:office:word" xmlns:w="http://schemas.openxmlformats.org/wordprocessingml/2006/main" xmlns:w14="http://schemas.microsoft.com/office/word/2010/wordml" xmlns:w15="http://schemas.microsoft.com/office/word/2012/wordml" xmlns:w16cid="http://schemas.microsoft.com/office/word/2016/wordml/cid" xmlns:w16se="http://schemas.microsoft.com/office/word/2015/wordml/symex" xmlns:wpg="http://schemas.microsoft.com/office/word/2010/wordprocessingGroup" xmlns:wpi="http://schemas.microsoft.com/office/word/2010/wordprocessingInk" xmlns:wps="http://schemas.microsoft.com/office/word/2010/wordprocessingShape" xmlns:a14="http://schemas.microsoft.com/office/drawing/2010/main" val="0"/>
                               </a:ext>
                             </a:extLst>
                           </a:blip>
@@ -10339,7 +10345,7 @@
                           <a:blip r:embed="rId20" cstate="print">
                             <a:extLst>
                               <a:ext uri="{28A0092B-C50C-407E-A947-70E740481C1C}">
-                                <a14:useLocalDpi xmlns:a14="http://schemas.microsoft.com/office/drawing/2010/main" xmlns:wps="http://schemas.microsoft.com/office/word/2010/wordprocessingShape" xmlns:wpi="http://schemas.microsoft.com/office/word/2010/wordprocessingInk" xmlns:wpg="http://schemas.microsoft.com/office/word/2010/wordprocessingGroup" xmlns:w16se="http://schemas.microsoft.com/office/word/2015/wordml/symex" xmlns:w16cid="http://schemas.microsoft.com/office/word/2016/wordml/cid" xmlns:w15="http://schemas.microsoft.com/office/word/2012/wordml" xmlns:w14="http://schemas.microsoft.com/office/word/2010/wordml" xmlns:w="http://schemas.openxmlformats.org/wordprocessingml/2006/main" xmlns:w10="urn:schemas-microsoft-com:office:word" xmlns:wp14="http://schemas.microsoft.com/office/word/2010/wordprocessingDrawing" xmlns:v="urn:schemas-microsoft-com:vml" xmlns:o="urn:schemas-microsoft-com:office:office" xmlns:am3d="http://schemas.microsoft.com/office/drawing/2017/model3d" xmlns:aink="http://schemas.microsoft.com/office/drawing/2016/ink" xmlns:mc="http://schemas.openxmlformats.org/markup-compatibility/2006" xmlns:cx8="http://schemas.microsoft.com/office/drawing/2016/5/14/chartex" xmlns:cx7="http://schemas.microsoft.com/office/drawing/2016/5/13/chartex" xmlns:cx6="http://schemas.microsoft.com/office/drawing/2016/5/12/chartex" xmlns:cx5="http://schemas.microsoft.com/office/drawing/2016/5/11/chartex" xmlns:cx4="http://schemas.microsoft.com/office/drawing/2016/5/10/chartex" xmlns:cx3="http://schemas.microsoft.com/office/drawing/2016/5/9/chartex" xmlns:cx2="http://schemas.microsoft.com/office/drawing/2015/10/21/chartex" xmlns:cx1="http://schemas.microsoft.com/office/drawing/2015/9/8/chartex" xmlns:cx="http://schemas.microsoft.com/office/drawing/2014/chartex" xmlns:wpc="http://schemas.microsoft.com/office/word/2010/wordprocessingCanvas" xmlns="" val="0"/>
+                                <a14:useLocalDpi xmlns="" xmlns:wpc="http://schemas.microsoft.com/office/word/2010/wordprocessingCanvas" xmlns:cx="http://schemas.microsoft.com/office/drawing/2014/chartex" xmlns:cx1="http://schemas.microsoft.com/office/drawing/2015/9/8/chartex" xmlns:cx2="http://schemas.microsoft.com/office/drawing/2015/10/21/chartex" xmlns:cx3="http://schemas.microsoft.com/office/drawing/2016/5/9/chartex" xmlns:cx4="http://schemas.microsoft.com/office/drawing/2016/5/10/chartex" xmlns:cx5="http://schemas.microsoft.com/office/drawing/2016/5/11/chartex" xmlns:cx6="http://schemas.microsoft.com/office/drawing/2016/5/12/chartex" xmlns:cx7="http://schemas.microsoft.com/office/drawing/2016/5/13/chartex" xmlns:cx8="http://schemas.microsoft.com/office/drawing/2016/5/14/chartex" xmlns:mc="http://schemas.openxmlformats.org/markup-compatibility/2006" xmlns:aink="http://schemas.microsoft.com/office/drawing/2016/ink" xmlns:am3d="http://schemas.microsoft.com/office/drawing/2017/model3d" xmlns:o="urn:schemas-microsoft-com:office:office" xmlns:v="urn:schemas-microsoft-com:vml" xmlns:wp14="http://schemas.microsoft.com/office/word/2010/wordprocessingDrawing" xmlns:w10="urn:schemas-microsoft-com:office:word" xmlns:w="http://schemas.openxmlformats.org/wordprocessingml/2006/main" xmlns:w14="http://schemas.microsoft.com/office/word/2010/wordml" xmlns:w15="http://schemas.microsoft.com/office/word/2012/wordml" xmlns:w16cid="http://schemas.microsoft.com/office/word/2016/wordml/cid" xmlns:w16se="http://schemas.microsoft.com/office/word/2015/wordml/symex" xmlns:wpg="http://schemas.microsoft.com/office/word/2010/wordprocessingGroup" xmlns:wpi="http://schemas.microsoft.com/office/word/2010/wordprocessingInk" xmlns:wps="http://schemas.microsoft.com/office/word/2010/wordprocessingShape" xmlns:a14="http://schemas.microsoft.com/office/drawing/2010/main" val="0"/>
                               </a:ext>
                             </a:extLst>
                           </a:blip>
@@ -10414,7 +10420,7 @@
                           <a:blip r:embed="rId21" cstate="print">
                             <a:extLst>
                               <a:ext uri="{28A0092B-C50C-407E-A947-70E740481C1C}">
-                                <a14:useLocalDpi xmlns:a14="http://schemas.microsoft.com/office/drawing/2010/main" xmlns:wps="http://schemas.microsoft.com/office/word/2010/wordprocessingShape" xmlns:wpi="http://schemas.microsoft.com/office/word/2010/wordprocessingInk" xmlns:wpg="http://schemas.microsoft.com/office/word/2010/wordprocessingGroup" xmlns:w16se="http://schemas.microsoft.com/office/word/2015/wordml/symex" xmlns:w16cid="http://schemas.microsoft.com/office/word/2016/wordml/cid" xmlns:w15="http://schemas.microsoft.com/office/word/2012/wordml" xmlns:w14="http://schemas.microsoft.com/office/word/2010/wordml" xmlns:w="http://schemas.openxmlformats.org/wordprocessingml/2006/main" xmlns:w10="urn:schemas-microsoft-com:office:word" xmlns:wp14="http://schemas.microsoft.com/office/word/2010/wordprocessingDrawing" xmlns:v="urn:schemas-microsoft-com:vml" xmlns:o="urn:schemas-microsoft-com:office:office" xmlns:am3d="http://schemas.microsoft.com/office/drawing/2017/model3d" xmlns:aink="http://schemas.microsoft.com/office/drawing/2016/ink" xmlns:mc="http://schemas.openxmlformats.org/markup-compatibility/2006" xmlns:cx8="http://schemas.microsoft.com/office/drawing/2016/5/14/chartex" xmlns:cx7="http://schemas.microsoft.com/office/drawing/2016/5/13/chartex" xmlns:cx6="http://schemas.microsoft.com/office/drawing/2016/5/12/chartex" xmlns:cx5="http://schemas.microsoft.com/office/drawing/2016/5/11/chartex" xmlns:cx4="http://schemas.microsoft.com/office/drawing/2016/5/10/chartex" xmlns:cx3="http://schemas.microsoft.com/office/drawing/2016/5/9/chartex" xmlns:cx2="http://schemas.microsoft.com/office/drawing/2015/10/21/chartex" xmlns:cx1="http://schemas.microsoft.com/office/drawing/2015/9/8/chartex" xmlns:cx="http://schemas.microsoft.com/office/drawing/2014/chartex" xmlns:wpc="http://schemas.microsoft.com/office/word/2010/wordprocessingCanvas" xmlns="" val="0"/>
+                                <a14:useLocalDpi xmlns="" xmlns:wpc="http://schemas.microsoft.com/office/word/2010/wordprocessingCanvas" xmlns:cx="http://schemas.microsoft.com/office/drawing/2014/chartex" xmlns:cx1="http://schemas.microsoft.com/office/drawing/2015/9/8/chartex" xmlns:cx2="http://schemas.microsoft.com/office/drawing/2015/10/21/chartex" xmlns:cx3="http://schemas.microsoft.com/office/drawing/2016/5/9/chartex" xmlns:cx4="http://schemas.microsoft.com/office/drawing/2016/5/10/chartex" xmlns:cx5="http://schemas.microsoft.com/office/drawing/2016/5/11/chartex" xmlns:cx6="http://schemas.microsoft.com/office/drawing/2016/5/12/chartex" xmlns:cx7="http://schemas.microsoft.com/office/drawing/2016/5/13/chartex" xmlns:cx8="http://schemas.microsoft.com/office/drawing/2016/5/14/chartex" xmlns:mc="http://schemas.openxmlformats.org/markup-compatibility/2006" xmlns:aink="http://schemas.microsoft.com/office/drawing/2016/ink" xmlns:am3d="http://schemas.microsoft.com/office/drawing/2017/model3d" xmlns:o="urn:schemas-microsoft-com:office:office" xmlns:v="urn:schemas-microsoft-com:vml" xmlns:wp14="http://schemas.microsoft.com/office/word/2010/wordprocessingDrawing" xmlns:w10="urn:schemas-microsoft-com:office:word" xmlns:w="http://schemas.openxmlformats.org/wordprocessingml/2006/main" xmlns:w14="http://schemas.microsoft.com/office/word/2010/wordml" xmlns:w15="http://schemas.microsoft.com/office/word/2012/wordml" xmlns:w16cid="http://schemas.microsoft.com/office/word/2016/wordml/cid" xmlns:w16se="http://schemas.microsoft.com/office/word/2015/wordml/symex" xmlns:wpg="http://schemas.microsoft.com/office/word/2010/wordprocessingGroup" xmlns:wpi="http://schemas.microsoft.com/office/word/2010/wordprocessingInk" xmlns:wps="http://schemas.microsoft.com/office/word/2010/wordprocessingShape" xmlns:a14="http://schemas.microsoft.com/office/drawing/2010/main" val="0"/>
                               </a:ext>
                             </a:extLst>
                           </a:blip>
@@ -10495,7 +10501,7 @@
                           <a:blip r:embed="rId22" cstate="print">
                             <a:extLst>
                               <a:ext uri="{28A0092B-C50C-407E-A947-70E740481C1C}">
-                                <a14:useLocalDpi xmlns:a14="http://schemas.microsoft.com/office/drawing/2010/main" xmlns:wps="http://schemas.microsoft.com/office/word/2010/wordprocessingShape" xmlns:wpi="http://schemas.microsoft.com/office/word/2010/wordprocessingInk" xmlns:wpg="http://schemas.microsoft.com/office/word/2010/wordprocessingGroup" xmlns:w16se="http://schemas.microsoft.com/office/word/2015/wordml/symex" xmlns:w16cid="http://schemas.microsoft.com/office/word/2016/wordml/cid" xmlns:w15="http://schemas.microsoft.com/office/word/2012/wordml" xmlns:w14="http://schemas.microsoft.com/office/word/2010/wordml" xmlns:w="http://schemas.openxmlformats.org/wordprocessingml/2006/main" xmlns:w10="urn:schemas-microsoft-com:office:word" xmlns:wp14="http://schemas.microsoft.com/office/word/2010/wordprocessingDrawing" xmlns:v="urn:schemas-microsoft-com:vml" xmlns:o="urn:schemas-microsoft-com:office:office" xmlns:am3d="http://schemas.microsoft.com/office/drawing/2017/model3d" xmlns:aink="http://schemas.microsoft.com/office/drawing/2016/ink" xmlns:mc="http://schemas.openxmlformats.org/markup-compatibility/2006" xmlns:cx8="http://schemas.microsoft.com/office/drawing/2016/5/14/chartex" xmlns:cx7="http://schemas.microsoft.com/office/drawing/2016/5/13/chartex" xmlns:cx6="http://schemas.microsoft.com/office/drawing/2016/5/12/chartex" xmlns:cx5="http://schemas.microsoft.com/office/drawing/2016/5/11/chartex" xmlns:cx4="http://schemas.microsoft.com/office/drawing/2016/5/10/chartex" xmlns:cx3="http://schemas.microsoft.com/office/drawing/2016/5/9/chartex" xmlns:cx2="http://schemas.microsoft.com/office/drawing/2015/10/21/chartex" xmlns:cx1="http://schemas.microsoft.com/office/drawing/2015/9/8/chartex" xmlns:cx="http://schemas.microsoft.com/office/drawing/2014/chartex" xmlns:wpc="http://schemas.microsoft.com/office/word/2010/wordprocessingCanvas" xmlns="" val="0"/>
+                                <a14:useLocalDpi xmlns="" xmlns:wpc="http://schemas.microsoft.com/office/word/2010/wordprocessingCanvas" xmlns:cx="http://schemas.microsoft.com/office/drawing/2014/chartex" xmlns:cx1="http://schemas.microsoft.com/office/drawing/2015/9/8/chartex" xmlns:cx2="http://schemas.microsoft.com/office/drawing/2015/10/21/chartex" xmlns:cx3="http://schemas.microsoft.com/office/drawing/2016/5/9/chartex" xmlns:cx4="http://schemas.microsoft.com/office/drawing/2016/5/10/chartex" xmlns:cx5="http://schemas.microsoft.com/office/drawing/2016/5/11/chartex" xmlns:cx6="http://schemas.microsoft.com/office/drawing/2016/5/12/chartex" xmlns:cx7="http://schemas.microsoft.com/office/drawing/2016/5/13/chartex" xmlns:cx8="http://schemas.microsoft.com/office/drawing/2016/5/14/chartex" xmlns:mc="http://schemas.openxmlformats.org/markup-compatibility/2006" xmlns:aink="http://schemas.microsoft.com/office/drawing/2016/ink" xmlns:am3d="http://schemas.microsoft.com/office/drawing/2017/model3d" xmlns:o="urn:schemas-microsoft-com:office:office" xmlns:v="urn:schemas-microsoft-com:vml" xmlns:wp14="http://schemas.microsoft.com/office/word/2010/wordprocessingDrawing" xmlns:w10="urn:schemas-microsoft-com:office:word" xmlns:w="http://schemas.openxmlformats.org/wordprocessingml/2006/main" xmlns:w14="http://schemas.microsoft.com/office/word/2010/wordml" xmlns:w15="http://schemas.microsoft.com/office/word/2012/wordml" xmlns:w16cid="http://schemas.microsoft.com/office/word/2016/wordml/cid" xmlns:w16se="http://schemas.microsoft.com/office/word/2015/wordml/symex" xmlns:wpg="http://schemas.microsoft.com/office/word/2010/wordprocessingGroup" xmlns:wpi="http://schemas.microsoft.com/office/word/2010/wordprocessingInk" xmlns:wps="http://schemas.microsoft.com/office/word/2010/wordprocessingShape" xmlns:a14="http://schemas.microsoft.com/office/drawing/2010/main" val="0"/>
                               </a:ext>
                             </a:extLst>
                           </a:blip>
@@ -10567,7 +10573,7 @@
                           <a:blip r:embed="rId23" cstate="print">
                             <a:extLst>
                               <a:ext uri="{28A0092B-C50C-407E-A947-70E740481C1C}">
-                                <a14:useLocalDpi xmlns:a14="http://schemas.microsoft.com/office/drawing/2010/main" xmlns:wps="http://schemas.microsoft.com/office/word/2010/wordprocessingShape" xmlns:wpi="http://schemas.microsoft.com/office/word/2010/wordprocessingInk" xmlns:wpg="http://schemas.microsoft.com/office/word/2010/wordprocessingGroup" xmlns:w16se="http://schemas.microsoft.com/office/word/2015/wordml/symex" xmlns:w16cid="http://schemas.microsoft.com/office/word/2016/wordml/cid" xmlns:w15="http://schemas.microsoft.com/office/word/2012/wordml" xmlns:w14="http://schemas.microsoft.com/office/word/2010/wordml" xmlns:w="http://schemas.openxmlformats.org/wordprocessingml/2006/main" xmlns:w10="urn:schemas-microsoft-com:office:word" xmlns:wp14="http://schemas.microsoft.com/office/word/2010/wordprocessingDrawing" xmlns:v="urn:schemas-microsoft-com:vml" xmlns:o="urn:schemas-microsoft-com:office:office" xmlns:am3d="http://schemas.microsoft.com/office/drawing/2017/model3d" xmlns:aink="http://schemas.microsoft.com/office/drawing/2016/ink" xmlns:mc="http://schemas.openxmlformats.org/markup-compatibility/2006" xmlns:cx8="http://schemas.microsoft.com/office/drawing/2016/5/14/chartex" xmlns:cx7="http://schemas.microsoft.com/office/drawing/2016/5/13/chartex" xmlns:cx6="http://schemas.microsoft.com/office/drawing/2016/5/12/chartex" xmlns:cx5="http://schemas.microsoft.com/office/drawing/2016/5/11/chartex" xmlns:cx4="http://schemas.microsoft.com/office/drawing/2016/5/10/chartex" xmlns:cx3="http://schemas.microsoft.com/office/drawing/2016/5/9/chartex" xmlns:cx2="http://schemas.microsoft.com/office/drawing/2015/10/21/chartex" xmlns:cx1="http://schemas.microsoft.com/office/drawing/2015/9/8/chartex" xmlns:cx="http://schemas.microsoft.com/office/drawing/2014/chartex" xmlns:wpc="http://schemas.microsoft.com/office/word/2010/wordprocessingCanvas" xmlns="" val="0"/>
+                                <a14:useLocalDpi xmlns="" xmlns:wpc="http://schemas.microsoft.com/office/word/2010/wordprocessingCanvas" xmlns:cx="http://schemas.microsoft.com/office/drawing/2014/chartex" xmlns:cx1="http://schemas.microsoft.com/office/drawing/2015/9/8/chartex" xmlns:cx2="http://schemas.microsoft.com/office/drawing/2015/10/21/chartex" xmlns:cx3="http://schemas.microsoft.com/office/drawing/2016/5/9/chartex" xmlns:cx4="http://schemas.microsoft.com/office/drawing/2016/5/10/chartex" xmlns:cx5="http://schemas.microsoft.com/office/drawing/2016/5/11/chartex" xmlns:cx6="http://schemas.microsoft.com/office/drawing/2016/5/12/chartex" xmlns:cx7="http://schemas.microsoft.com/office/drawing/2016/5/13/chartex" xmlns:cx8="http://schemas.microsoft.com/office/drawing/2016/5/14/chartex" xmlns:mc="http://schemas.openxmlformats.org/markup-compatibility/2006" xmlns:aink="http://schemas.microsoft.com/office/drawing/2016/ink" xmlns:am3d="http://schemas.microsoft.com/office/drawing/2017/model3d" xmlns:o="urn:schemas-microsoft-com:office:office" xmlns:v="urn:schemas-microsoft-com:vml" xmlns:wp14="http://schemas.microsoft.com/office/word/2010/wordprocessingDrawing" xmlns:w10="urn:schemas-microsoft-com:office:word" xmlns:w="http://schemas.openxmlformats.org/wordprocessingml/2006/main" xmlns:w14="http://schemas.microsoft.com/office/word/2010/wordml" xmlns:w15="http://schemas.microsoft.com/office/word/2012/wordml" xmlns:w16cid="http://schemas.microsoft.com/office/word/2016/wordml/cid" xmlns:w16se="http://schemas.microsoft.com/office/word/2015/wordml/symex" xmlns:wpg="http://schemas.microsoft.com/office/word/2010/wordprocessingGroup" xmlns:wpi="http://schemas.microsoft.com/office/word/2010/wordprocessingInk" xmlns:wps="http://schemas.microsoft.com/office/word/2010/wordprocessingShape" xmlns:a14="http://schemas.microsoft.com/office/drawing/2010/main" val="0"/>
                               </a:ext>
                             </a:extLst>
                           </a:blip>
@@ -10618,7 +10624,7 @@
           <w:szCs w:val="20"/>
         </w:rPr>
       </w:pPr>
-      <w:bookmarkStart w:id="28" w:name="_Toc6354826"/>
+      <w:bookmarkStart w:id="31" w:name="_Toc6354826"/>
       <w:r>
         <w:rPr>
           <w:rFonts w:ascii="Garamond" w:hAnsi="Garamond"/>
@@ -10676,7 +10682,7 @@
         </w:rPr>
         <w:t>: Test images bananas</w:t>
       </w:r>
-      <w:bookmarkEnd w:id="28"/>
+      <w:bookmarkEnd w:id="31"/>
     </w:p>
     <w:p>
       <w:pPr>
@@ -10926,7 +10932,7 @@
           <w:szCs w:val="20"/>
         </w:rPr>
       </w:pPr>
-      <w:bookmarkStart w:id="29" w:name="_Toc6354827"/>
+      <w:bookmarkStart w:id="32" w:name="_Toc6354827"/>
       <w:r>
         <w:rPr>
           <w:rFonts w:ascii="Garamond" w:hAnsi="Garamond"/>
@@ -10984,7 +10990,7 @@
         </w:rPr>
         <w:t>: Section of training log version 2</w:t>
       </w:r>
-      <w:bookmarkEnd w:id="29"/>
+      <w:bookmarkEnd w:id="32"/>
     </w:p>
     <w:p>
       <w:pPr>
@@ -11237,7 +11243,7 @@
           <w:szCs w:val="20"/>
         </w:rPr>
       </w:pPr>
-      <w:bookmarkStart w:id="30" w:name="_Toc6354828"/>
+      <w:bookmarkStart w:id="33" w:name="_Toc6354828"/>
       <w:r>
         <w:rPr>
           <w:rFonts w:ascii="Garamond" w:hAnsi="Garamond"/>
@@ -11295,7 +11301,7 @@
         </w:rPr>
         <w:t>: Section of training log version 3</w:t>
       </w:r>
-      <w:bookmarkEnd w:id="30"/>
+      <w:bookmarkEnd w:id="33"/>
     </w:p>
     <w:p>
       <w:r>
@@ -12097,7 +12103,7 @@
                           <a:blip r:embed="rId24" cstate="print">
                             <a:extLst>
                               <a:ext uri="{28A0092B-C50C-407E-A947-70E740481C1C}">
-                                <a14:useLocalDpi xmlns:a14="http://schemas.microsoft.com/office/drawing/2010/main" xmlns:wps="http://schemas.microsoft.com/office/word/2010/wordprocessingShape" xmlns:wpi="http://schemas.microsoft.com/office/word/2010/wordprocessingInk" xmlns:wpg="http://schemas.microsoft.com/office/word/2010/wordprocessingGroup" xmlns:w16se="http://schemas.microsoft.com/office/word/2015/wordml/symex" xmlns:w16cid="http://schemas.microsoft.com/office/word/2016/wordml/cid" xmlns:w15="http://schemas.microsoft.com/office/word/2012/wordml" xmlns:w14="http://schemas.microsoft.com/office/word/2010/wordml" xmlns:w="http://schemas.openxmlformats.org/wordprocessingml/2006/main" xmlns:w10="urn:schemas-microsoft-com:office:word" xmlns:wp14="http://schemas.microsoft.com/office/word/2010/wordprocessingDrawing" xmlns:v="urn:schemas-microsoft-com:vml" xmlns:o="urn:schemas-microsoft-com:office:office" xmlns:am3d="http://schemas.microsoft.com/office/drawing/2017/model3d" xmlns:aink="http://schemas.microsoft.com/office/drawing/2016/ink" xmlns:mc="http://schemas.openxmlformats.org/markup-compatibility/2006" xmlns:cx8="http://schemas.microsoft.com/office/drawing/2016/5/14/chartex" xmlns:cx7="http://schemas.microsoft.com/office/drawing/2016/5/13/chartex" xmlns:cx6="http://schemas.microsoft.com/office/drawing/2016/5/12/chartex" xmlns:cx5="http://schemas.microsoft.com/office/drawing/2016/5/11/chartex" xmlns:cx4="http://schemas.microsoft.com/office/drawing/2016/5/10/chartex" xmlns:cx3="http://schemas.microsoft.com/office/drawing/2016/5/9/chartex" xmlns:cx2="http://schemas.microsoft.com/office/drawing/2015/10/21/chartex" xmlns:cx1="http://schemas.microsoft.com/office/drawing/2015/9/8/chartex" xmlns:cx="http://schemas.microsoft.com/office/drawing/2014/chartex" xmlns:wpc="http://schemas.microsoft.com/office/word/2010/wordprocessingCanvas" xmlns="" val="0"/>
+                                <a14:useLocalDpi xmlns="" xmlns:wpc="http://schemas.microsoft.com/office/word/2010/wordprocessingCanvas" xmlns:cx="http://schemas.microsoft.com/office/drawing/2014/chartex" xmlns:cx1="http://schemas.microsoft.com/office/drawing/2015/9/8/chartex" xmlns:cx2="http://schemas.microsoft.com/office/drawing/2015/10/21/chartex" xmlns:cx3="http://schemas.microsoft.com/office/drawing/2016/5/9/chartex" xmlns:cx4="http://schemas.microsoft.com/office/drawing/2016/5/10/chartex" xmlns:cx5="http://schemas.microsoft.com/office/drawing/2016/5/11/chartex" xmlns:cx6="http://schemas.microsoft.com/office/drawing/2016/5/12/chartex" xmlns:cx7="http://schemas.microsoft.com/office/drawing/2016/5/13/chartex" xmlns:cx8="http://schemas.microsoft.com/office/drawing/2016/5/14/chartex" xmlns:mc="http://schemas.openxmlformats.org/markup-compatibility/2006" xmlns:aink="http://schemas.microsoft.com/office/drawing/2016/ink" xmlns:am3d="http://schemas.microsoft.com/office/drawing/2017/model3d" xmlns:o="urn:schemas-microsoft-com:office:office" xmlns:v="urn:schemas-microsoft-com:vml" xmlns:wp14="http://schemas.microsoft.com/office/word/2010/wordprocessingDrawing" xmlns:w10="urn:schemas-microsoft-com:office:word" xmlns:w="http://schemas.openxmlformats.org/wordprocessingml/2006/main" xmlns:w14="http://schemas.microsoft.com/office/word/2010/wordml" xmlns:w15="http://schemas.microsoft.com/office/word/2012/wordml" xmlns:w16cid="http://schemas.microsoft.com/office/word/2016/wordml/cid" xmlns:w16se="http://schemas.microsoft.com/office/word/2015/wordml/symex" xmlns:wpg="http://schemas.microsoft.com/office/word/2010/wordprocessingGroup" xmlns:wpi="http://schemas.microsoft.com/office/word/2010/wordprocessingInk" xmlns:wps="http://schemas.microsoft.com/office/word/2010/wordprocessingShape" xmlns:a14="http://schemas.microsoft.com/office/drawing/2010/main" val="0"/>
                               </a:ext>
                             </a:extLst>
                           </a:blip>
@@ -12192,7 +12198,7 @@
                           <a:blip r:embed="rId25" cstate="print">
                             <a:extLst>
                               <a:ext uri="{28A0092B-C50C-407E-A947-70E740481C1C}">
-                                <a14:useLocalDpi xmlns:a14="http://schemas.microsoft.com/office/drawing/2010/main" xmlns:wps="http://schemas.microsoft.com/office/word/2010/wordprocessingShape" xmlns:wpi="http://schemas.microsoft.com/office/word/2010/wordprocessingInk" xmlns:wpg="http://schemas.microsoft.com/office/word/2010/wordprocessingGroup" xmlns:w16se="http://schemas.microsoft.com/office/word/2015/wordml/symex" xmlns:w16cid="http://schemas.microsoft.com/office/word/2016/wordml/cid" xmlns:w15="http://schemas.microsoft.com/office/word/2012/wordml" xmlns:w14="http://schemas.microsoft.com/office/word/2010/wordml" xmlns:w="http://schemas.openxmlformats.org/wordprocessingml/2006/main" xmlns:w10="urn:schemas-microsoft-com:office:word" xmlns:wp14="http://schemas.microsoft.com/office/word/2010/wordprocessingDrawing" xmlns:v="urn:schemas-microsoft-com:vml" xmlns:o="urn:schemas-microsoft-com:office:office" xmlns:am3d="http://schemas.microsoft.com/office/drawing/2017/model3d" xmlns:aink="http://schemas.microsoft.com/office/drawing/2016/ink" xmlns:mc="http://schemas.openxmlformats.org/markup-compatibility/2006" xmlns:cx8="http://schemas.microsoft.com/office/drawing/2016/5/14/chartex" xmlns:cx7="http://schemas.microsoft.com/office/drawing/2016/5/13/chartex" xmlns:cx6="http://schemas.microsoft.com/office/drawing/2016/5/12/chartex" xmlns:cx5="http://schemas.microsoft.com/office/drawing/2016/5/11/chartex" xmlns:cx4="http://schemas.microsoft.com/office/drawing/2016/5/10/chartex" xmlns:cx3="http://schemas.microsoft.com/office/drawing/2016/5/9/chartex" xmlns:cx2="http://schemas.microsoft.com/office/drawing/2015/10/21/chartex" xmlns:cx1="http://schemas.microsoft.com/office/drawing/2015/9/8/chartex" xmlns:cx="http://schemas.microsoft.com/office/drawing/2014/chartex" xmlns:wpc="http://schemas.microsoft.com/office/word/2010/wordprocessingCanvas" xmlns="" val="0"/>
+                                <a14:useLocalDpi xmlns="" xmlns:wpc="http://schemas.microsoft.com/office/word/2010/wordprocessingCanvas" xmlns:cx="http://schemas.microsoft.com/office/drawing/2014/chartex" xmlns:cx1="http://schemas.microsoft.com/office/drawing/2015/9/8/chartex" xmlns:cx2="http://schemas.microsoft.com/office/drawing/2015/10/21/chartex" xmlns:cx3="http://schemas.microsoft.com/office/drawing/2016/5/9/chartex" xmlns:cx4="http://schemas.microsoft.com/office/drawing/2016/5/10/chartex" xmlns:cx5="http://schemas.microsoft.com/office/drawing/2016/5/11/chartex" xmlns:cx6="http://schemas.microsoft.com/office/drawing/2016/5/12/chartex" xmlns:cx7="http://schemas.microsoft.com/office/drawing/2016/5/13/chartex" xmlns:cx8="http://schemas.microsoft.com/office/drawing/2016/5/14/chartex" xmlns:mc="http://schemas.openxmlformats.org/markup-compatibility/2006" xmlns:aink="http://schemas.microsoft.com/office/drawing/2016/ink" xmlns:am3d="http://schemas.microsoft.com/office/drawing/2017/model3d" xmlns:o="urn:schemas-microsoft-com:office:office" xmlns:v="urn:schemas-microsoft-com:vml" xmlns:wp14="http://schemas.microsoft.com/office/word/2010/wordprocessingDrawing" xmlns:w10="urn:schemas-microsoft-com:office:word" xmlns:w="http://schemas.openxmlformats.org/wordprocessingml/2006/main" xmlns:w14="http://schemas.microsoft.com/office/word/2010/wordml" xmlns:w15="http://schemas.microsoft.com/office/word/2012/wordml" xmlns:w16cid="http://schemas.microsoft.com/office/word/2016/wordml/cid" xmlns:w16se="http://schemas.microsoft.com/office/word/2015/wordml/symex" xmlns:wpg="http://schemas.microsoft.com/office/word/2010/wordprocessingGroup" xmlns:wpi="http://schemas.microsoft.com/office/word/2010/wordprocessingInk" xmlns:wps="http://schemas.microsoft.com/office/word/2010/wordprocessingShape" xmlns:a14="http://schemas.microsoft.com/office/drawing/2010/main" val="0"/>
                               </a:ext>
                             </a:extLst>
                           </a:blip>
@@ -12213,7 +12219,7 @@
                           </a:ln>
                           <a:extLst>
                             <a:ext uri="{53640926-AAD7-44D8-BBD7-CCE9431645EC}">
-                              <a14:shadowObscured xmlns:a14="http://schemas.microsoft.com/office/drawing/2010/main" xmlns:wps="http://schemas.microsoft.com/office/word/2010/wordprocessingShape" xmlns:wpi="http://schemas.microsoft.com/office/word/2010/wordprocessingInk" xmlns:wpg="http://schemas.microsoft.com/office/word/2010/wordprocessingGroup" xmlns:w16se="http://schemas.microsoft.com/office/word/2015/wordml/symex" xmlns:w16cid="http://schemas.microsoft.com/office/word/2016/wordml/cid" xmlns:w15="http://schemas.microsoft.com/office/word/2012/wordml" xmlns:w14="http://schemas.microsoft.com/office/word/2010/wordml" xmlns:w="http://schemas.openxmlformats.org/wordprocessingml/2006/main" xmlns:w10="urn:schemas-microsoft-com:office:word" xmlns:wp14="http://schemas.microsoft.com/office/word/2010/wordprocessingDrawing" xmlns:v="urn:schemas-microsoft-com:vml" xmlns:o="urn:schemas-microsoft-com:office:office" xmlns:am3d="http://schemas.microsoft.com/office/drawing/2017/model3d" xmlns:aink="http://schemas.microsoft.com/office/drawing/2016/ink" xmlns:mc="http://schemas.openxmlformats.org/markup-compatibility/2006" xmlns:cx8="http://schemas.microsoft.com/office/drawing/2016/5/14/chartex" xmlns:cx7="http://schemas.microsoft.com/office/drawing/2016/5/13/chartex" xmlns:cx6="http://schemas.microsoft.com/office/drawing/2016/5/12/chartex" xmlns:cx5="http://schemas.microsoft.com/office/drawing/2016/5/11/chartex" xmlns:cx4="http://schemas.microsoft.com/office/drawing/2016/5/10/chartex" xmlns:cx3="http://schemas.microsoft.com/office/drawing/2016/5/9/chartex" xmlns:cx2="http://schemas.microsoft.com/office/drawing/2015/10/21/chartex" xmlns:cx1="http://schemas.microsoft.com/office/drawing/2015/9/8/chartex" xmlns:cx="http://schemas.microsoft.com/office/drawing/2014/chartex" xmlns:wpc="http://schemas.microsoft.com/office/word/2010/wordprocessingCanvas" xmlns=""/>
+                              <a14:shadowObscured xmlns="" xmlns:wpc="http://schemas.microsoft.com/office/word/2010/wordprocessingCanvas" xmlns:cx="http://schemas.microsoft.com/office/drawing/2014/chartex" xmlns:cx1="http://schemas.microsoft.com/office/drawing/2015/9/8/chartex" xmlns:cx2="http://schemas.microsoft.com/office/drawing/2015/10/21/chartex" xmlns:cx3="http://schemas.microsoft.com/office/drawing/2016/5/9/chartex" xmlns:cx4="http://schemas.microsoft.com/office/drawing/2016/5/10/chartex" xmlns:cx5="http://schemas.microsoft.com/office/drawing/2016/5/11/chartex" xmlns:cx6="http://schemas.microsoft.com/office/drawing/2016/5/12/chartex" xmlns:cx7="http://schemas.microsoft.com/office/drawing/2016/5/13/chartex" xmlns:cx8="http://schemas.microsoft.com/office/drawing/2016/5/14/chartex" xmlns:mc="http://schemas.openxmlformats.org/markup-compatibility/2006" xmlns:aink="http://schemas.microsoft.com/office/drawing/2016/ink" xmlns:am3d="http://schemas.microsoft.com/office/drawing/2017/model3d" xmlns:o="urn:schemas-microsoft-com:office:office" xmlns:v="urn:schemas-microsoft-com:vml" xmlns:wp14="http://schemas.microsoft.com/office/word/2010/wordprocessingDrawing" xmlns:w10="urn:schemas-microsoft-com:office:word" xmlns:w="http://schemas.openxmlformats.org/wordprocessingml/2006/main" xmlns:w14="http://schemas.microsoft.com/office/word/2010/wordml" xmlns:w15="http://schemas.microsoft.com/office/word/2012/wordml" xmlns:w16cid="http://schemas.microsoft.com/office/word/2016/wordml/cid" xmlns:w16se="http://schemas.microsoft.com/office/word/2015/wordml/symex" xmlns:wpg="http://schemas.microsoft.com/office/word/2010/wordprocessingGroup" xmlns:wpi="http://schemas.microsoft.com/office/word/2010/wordprocessingInk" xmlns:wps="http://schemas.microsoft.com/office/word/2010/wordprocessingShape" xmlns:a14="http://schemas.microsoft.com/office/drawing/2010/main"/>
                             </a:ext>
                           </a:extLst>
                         </pic:spPr>
@@ -12290,7 +12296,7 @@
                           <a:blip r:embed="rId26" cstate="print">
                             <a:extLst>
                               <a:ext uri="{28A0092B-C50C-407E-A947-70E740481C1C}">
-                                <a14:useLocalDpi xmlns:a14="http://schemas.microsoft.com/office/drawing/2010/main" xmlns:wps="http://schemas.microsoft.com/office/word/2010/wordprocessingShape" xmlns:wpi="http://schemas.microsoft.com/office/word/2010/wordprocessingInk" xmlns:wpg="http://schemas.microsoft.com/office/word/2010/wordprocessingGroup" xmlns:w16se="http://schemas.microsoft.com/office/word/2015/wordml/symex" xmlns:w16cid="http://schemas.microsoft.com/office/word/2016/wordml/cid" xmlns:w15="http://schemas.microsoft.com/office/word/2012/wordml" xmlns:w14="http://schemas.microsoft.com/office/word/2010/wordml" xmlns:w="http://schemas.openxmlformats.org/wordprocessingml/2006/main" xmlns:w10="urn:schemas-microsoft-com:office:word" xmlns:wp14="http://schemas.microsoft.com/office/word/2010/wordprocessingDrawing" xmlns:v="urn:schemas-microsoft-com:vml" xmlns:o="urn:schemas-microsoft-com:office:office" xmlns:am3d="http://schemas.microsoft.com/office/drawing/2017/model3d" xmlns:aink="http://schemas.microsoft.com/office/drawing/2016/ink" xmlns:mc="http://schemas.openxmlformats.org/markup-compatibility/2006" xmlns:cx8="http://schemas.microsoft.com/office/drawing/2016/5/14/chartex" xmlns:cx7="http://schemas.microsoft.com/office/drawing/2016/5/13/chartex" xmlns:cx6="http://schemas.microsoft.com/office/drawing/2016/5/12/chartex" xmlns:cx5="http://schemas.microsoft.com/office/drawing/2016/5/11/chartex" xmlns:cx4="http://schemas.microsoft.com/office/drawing/2016/5/10/chartex" xmlns:cx3="http://schemas.microsoft.com/office/drawing/2016/5/9/chartex" xmlns:cx2="http://schemas.microsoft.com/office/drawing/2015/10/21/chartex" xmlns:cx1="http://schemas.microsoft.com/office/drawing/2015/9/8/chartex" xmlns:cx="http://schemas.microsoft.com/office/drawing/2014/chartex" xmlns:wpc="http://schemas.microsoft.com/office/word/2010/wordprocessingCanvas" xmlns="" val="0"/>
+                                <a14:useLocalDpi xmlns="" xmlns:wpc="http://schemas.microsoft.com/office/word/2010/wordprocessingCanvas" xmlns:cx="http://schemas.microsoft.com/office/drawing/2014/chartex" xmlns:cx1="http://schemas.microsoft.com/office/drawing/2015/9/8/chartex" xmlns:cx2="http://schemas.microsoft.com/office/drawing/2015/10/21/chartex" xmlns:cx3="http://schemas.microsoft.com/office/drawing/2016/5/9/chartex" xmlns:cx4="http://schemas.microsoft.com/office/drawing/2016/5/10/chartex" xmlns:cx5="http://schemas.microsoft.com/office/drawing/2016/5/11/chartex" xmlns:cx6="http://schemas.microsoft.com/office/drawing/2016/5/12/chartex" xmlns:cx7="http://schemas.microsoft.com/office/drawing/2016/5/13/chartex" xmlns:cx8="http://schemas.microsoft.com/office/drawing/2016/5/14/chartex" xmlns:mc="http://schemas.openxmlformats.org/markup-compatibility/2006" xmlns:aink="http://schemas.microsoft.com/office/drawing/2016/ink" xmlns:am3d="http://schemas.microsoft.com/office/drawing/2017/model3d" xmlns:o="urn:schemas-microsoft-com:office:office" xmlns:v="urn:schemas-microsoft-com:vml" xmlns:wp14="http://schemas.microsoft.com/office/word/2010/wordprocessingDrawing" xmlns:w10="urn:schemas-microsoft-com:office:word" xmlns:w="http://schemas.openxmlformats.org/wordprocessingml/2006/main" xmlns:w14="http://schemas.microsoft.com/office/word/2010/wordml" xmlns:w15="http://schemas.microsoft.com/office/word/2012/wordml" xmlns:w16cid="http://schemas.microsoft.com/office/word/2016/wordml/cid" xmlns:w16se="http://schemas.microsoft.com/office/word/2015/wordml/symex" xmlns:wpg="http://schemas.microsoft.com/office/word/2010/wordprocessingGroup" xmlns:wpi="http://schemas.microsoft.com/office/word/2010/wordprocessingInk" xmlns:wps="http://schemas.microsoft.com/office/word/2010/wordprocessingShape" xmlns:a14="http://schemas.microsoft.com/office/drawing/2010/main" val="0"/>
                               </a:ext>
                             </a:extLst>
                           </a:blip>
@@ -12311,7 +12317,7 @@
                           </a:ln>
                           <a:extLst>
                             <a:ext uri="{53640926-AAD7-44D8-BBD7-CCE9431645EC}">
-                              <a14:shadowObscured xmlns:a14="http://schemas.microsoft.com/office/drawing/2010/main" xmlns:wps="http://schemas.microsoft.com/office/word/2010/wordprocessingShape" xmlns:wpi="http://schemas.microsoft.com/office/word/2010/wordprocessingInk" xmlns:wpg="http://schemas.microsoft.com/office/word/2010/wordprocessingGroup" xmlns:w16se="http://schemas.microsoft.com/office/word/2015/wordml/symex" xmlns:w16cid="http://schemas.microsoft.com/office/word/2016/wordml/cid" xmlns:w15="http://schemas.microsoft.com/office/word/2012/wordml" xmlns:w14="http://schemas.microsoft.com/office/word/2010/wordml" xmlns:w="http://schemas.openxmlformats.org/wordprocessingml/2006/main" xmlns:w10="urn:schemas-microsoft-com:office:word" xmlns:wp14="http://schemas.microsoft.com/office/word/2010/wordprocessingDrawing" xmlns:v="urn:schemas-microsoft-com:vml" xmlns:o="urn:schemas-microsoft-com:office:office" xmlns:am3d="http://schemas.microsoft.com/office/drawing/2017/model3d" xmlns:aink="http://schemas.microsoft.com/office/drawing/2016/ink" xmlns:mc="http://schemas.openxmlformats.org/markup-compatibility/2006" xmlns:cx8="http://schemas.microsoft.com/office/drawing/2016/5/14/chartex" xmlns:cx7="http://schemas.microsoft.com/office/drawing/2016/5/13/chartex" xmlns:cx6="http://schemas.microsoft.com/office/drawing/2016/5/12/chartex" xmlns:cx5="http://schemas.microsoft.com/office/drawing/2016/5/11/chartex" xmlns:cx4="http://schemas.microsoft.com/office/drawing/2016/5/10/chartex" xmlns:cx3="http://schemas.microsoft.com/office/drawing/2016/5/9/chartex" xmlns:cx2="http://schemas.microsoft.com/office/drawing/2015/10/21/chartex" xmlns:cx1="http://schemas.microsoft.com/office/drawing/2015/9/8/chartex" xmlns:cx="http://schemas.microsoft.com/office/drawing/2014/chartex" xmlns:wpc="http://schemas.microsoft.com/office/word/2010/wordprocessingCanvas" xmlns=""/>
+                              <a14:shadowObscured xmlns="" xmlns:wpc="http://schemas.microsoft.com/office/word/2010/wordprocessingCanvas" xmlns:cx="http://schemas.microsoft.com/office/drawing/2014/chartex" xmlns:cx1="http://schemas.microsoft.com/office/drawing/2015/9/8/chartex" xmlns:cx2="http://schemas.microsoft.com/office/drawing/2015/10/21/chartex" xmlns:cx3="http://schemas.microsoft.com/office/drawing/2016/5/9/chartex" xmlns:cx4="http://schemas.microsoft.com/office/drawing/2016/5/10/chartex" xmlns:cx5="http://schemas.microsoft.com/office/drawing/2016/5/11/chartex" xmlns:cx6="http://schemas.microsoft.com/office/drawing/2016/5/12/chartex" xmlns:cx7="http://schemas.microsoft.com/office/drawing/2016/5/13/chartex" xmlns:cx8="http://schemas.microsoft.com/office/drawing/2016/5/14/chartex" xmlns:mc="http://schemas.openxmlformats.org/markup-compatibility/2006" xmlns:aink="http://schemas.microsoft.com/office/drawing/2016/ink" xmlns:am3d="http://schemas.microsoft.com/office/drawing/2017/model3d" xmlns:o="urn:schemas-microsoft-com:office:office" xmlns:v="urn:schemas-microsoft-com:vml" xmlns:wp14="http://schemas.microsoft.com/office/word/2010/wordprocessingDrawing" xmlns:w10="urn:schemas-microsoft-com:office:word" xmlns:w="http://schemas.openxmlformats.org/wordprocessingml/2006/main" xmlns:w14="http://schemas.microsoft.com/office/word/2010/wordml" xmlns:w15="http://schemas.microsoft.com/office/word/2012/wordml" xmlns:w16cid="http://schemas.microsoft.com/office/word/2016/wordml/cid" xmlns:w16se="http://schemas.microsoft.com/office/word/2015/wordml/symex" xmlns:wpg="http://schemas.microsoft.com/office/word/2010/wordprocessingGroup" xmlns:wpi="http://schemas.microsoft.com/office/word/2010/wordprocessingInk" xmlns:wps="http://schemas.microsoft.com/office/word/2010/wordprocessingShape" xmlns:a14="http://schemas.microsoft.com/office/drawing/2010/main"/>
                             </a:ext>
                           </a:extLst>
                         </pic:spPr>
@@ -12496,7 +12502,7 @@
           <w:szCs w:val="20"/>
         </w:rPr>
       </w:pPr>
-      <w:bookmarkStart w:id="31" w:name="_Toc6354829"/>
+      <w:bookmarkStart w:id="34" w:name="_Toc6354829"/>
       <w:r>
         <w:rPr>
           <w:rFonts w:ascii="Garamond" w:hAnsi="Garamond"/>
@@ -12555,7 +12561,7 @@
         </w:rPr>
         <w:t>: Manipulated banana image 4, dots removed, colour removed</w:t>
       </w:r>
-      <w:bookmarkEnd w:id="31"/>
+      <w:bookmarkEnd w:id="34"/>
     </w:p>
     <w:p>
       <w:pPr>
@@ -12948,7 +12954,7 @@
                           <a:blip r:embed="rId27" cstate="print">
                             <a:extLst>
                               <a:ext uri="{28A0092B-C50C-407E-A947-70E740481C1C}">
-                                <a14:useLocalDpi xmlns:a14="http://schemas.microsoft.com/office/drawing/2010/main" xmlns:wps="http://schemas.microsoft.com/office/word/2010/wordprocessingShape" xmlns:wpi="http://schemas.microsoft.com/office/word/2010/wordprocessingInk" xmlns:wpg="http://schemas.microsoft.com/office/word/2010/wordprocessingGroup" xmlns:w16se="http://schemas.microsoft.com/office/word/2015/wordml/symex" xmlns:w16cid="http://schemas.microsoft.com/office/word/2016/wordml/cid" xmlns:w15="http://schemas.microsoft.com/office/word/2012/wordml" xmlns:w14="http://schemas.microsoft.com/office/word/2010/wordml" xmlns:w="http://schemas.openxmlformats.org/wordprocessingml/2006/main" xmlns:w10="urn:schemas-microsoft-com:office:word" xmlns:wp14="http://schemas.microsoft.com/office/word/2010/wordprocessingDrawing" xmlns:v="urn:schemas-microsoft-com:vml" xmlns:o="urn:schemas-microsoft-com:office:office" xmlns:am3d="http://schemas.microsoft.com/office/drawing/2017/model3d" xmlns:aink="http://schemas.microsoft.com/office/drawing/2016/ink" xmlns:mc="http://schemas.openxmlformats.org/markup-compatibility/2006" xmlns:cx8="http://schemas.microsoft.com/office/drawing/2016/5/14/chartex" xmlns:cx7="http://schemas.microsoft.com/office/drawing/2016/5/13/chartex" xmlns:cx6="http://schemas.microsoft.com/office/drawing/2016/5/12/chartex" xmlns:cx5="http://schemas.microsoft.com/office/drawing/2016/5/11/chartex" xmlns:cx4="http://schemas.microsoft.com/office/drawing/2016/5/10/chartex" xmlns:cx3="http://schemas.microsoft.com/office/drawing/2016/5/9/chartex" xmlns:cx2="http://schemas.microsoft.com/office/drawing/2015/10/21/chartex" xmlns:cx1="http://schemas.microsoft.com/office/drawing/2015/9/8/chartex" xmlns:cx="http://schemas.microsoft.com/office/drawing/2014/chartex" xmlns:wpc="http://schemas.microsoft.com/office/word/2010/wordprocessingCanvas" xmlns="" val="0"/>
+                                <a14:useLocalDpi xmlns="" xmlns:wpc="http://schemas.microsoft.com/office/word/2010/wordprocessingCanvas" xmlns:cx="http://schemas.microsoft.com/office/drawing/2014/chartex" xmlns:cx1="http://schemas.microsoft.com/office/drawing/2015/9/8/chartex" xmlns:cx2="http://schemas.microsoft.com/office/drawing/2015/10/21/chartex" xmlns:cx3="http://schemas.microsoft.com/office/drawing/2016/5/9/chartex" xmlns:cx4="http://schemas.microsoft.com/office/drawing/2016/5/10/chartex" xmlns:cx5="http://schemas.microsoft.com/office/drawing/2016/5/11/chartex" xmlns:cx6="http://schemas.microsoft.com/office/drawing/2016/5/12/chartex" xmlns:cx7="http://schemas.microsoft.com/office/drawing/2016/5/13/chartex" xmlns:cx8="http://schemas.microsoft.com/office/drawing/2016/5/14/chartex" xmlns:mc="http://schemas.openxmlformats.org/markup-compatibility/2006" xmlns:aink="http://schemas.microsoft.com/office/drawing/2016/ink" xmlns:am3d="http://schemas.microsoft.com/office/drawing/2017/model3d" xmlns:o="urn:schemas-microsoft-com:office:office" xmlns:v="urn:schemas-microsoft-com:vml" xmlns:wp14="http://schemas.microsoft.com/office/word/2010/wordprocessingDrawing" xmlns:w10="urn:schemas-microsoft-com:office:word" xmlns:w="http://schemas.openxmlformats.org/wordprocessingml/2006/main" xmlns:w14="http://schemas.microsoft.com/office/word/2010/wordml" xmlns:w15="http://schemas.microsoft.com/office/word/2012/wordml" xmlns:w16cid="http://schemas.microsoft.com/office/word/2016/wordml/cid" xmlns:w16se="http://schemas.microsoft.com/office/word/2015/wordml/symex" xmlns:wpg="http://schemas.microsoft.com/office/word/2010/wordprocessingGroup" xmlns:wpi="http://schemas.microsoft.com/office/word/2010/wordprocessingInk" xmlns:wps="http://schemas.microsoft.com/office/word/2010/wordprocessingShape" xmlns:a14="http://schemas.microsoft.com/office/drawing/2010/main" val="0"/>
                               </a:ext>
                             </a:extLst>
                           </a:blip>
@@ -13068,7 +13074,7 @@
                           <a:blip r:embed="rId28" cstate="print">
                             <a:extLst>
                               <a:ext uri="{28A0092B-C50C-407E-A947-70E740481C1C}">
-                                <a14:useLocalDpi xmlns:a14="http://schemas.microsoft.com/office/drawing/2010/main" xmlns:wps="http://schemas.microsoft.com/office/word/2010/wordprocessingShape" xmlns:wpi="http://schemas.microsoft.com/office/word/2010/wordprocessingInk" xmlns:wpg="http://schemas.microsoft.com/office/word/2010/wordprocessingGroup" xmlns:w16se="http://schemas.microsoft.com/office/word/2015/wordml/symex" xmlns:w16cid="http://schemas.microsoft.com/office/word/2016/wordml/cid" xmlns:w15="http://schemas.microsoft.com/office/word/2012/wordml" xmlns:w14="http://schemas.microsoft.com/office/word/2010/wordml" xmlns:w="http://schemas.openxmlformats.org/wordprocessingml/2006/main" xmlns:w10="urn:schemas-microsoft-com:office:word" xmlns:wp14="http://schemas.microsoft.com/office/word/2010/wordprocessingDrawing" xmlns:v="urn:schemas-microsoft-com:vml" xmlns:o="urn:schemas-microsoft-com:office:office" xmlns:am3d="http://schemas.microsoft.com/office/drawing/2017/model3d" xmlns:aink="http://schemas.microsoft.com/office/drawing/2016/ink" xmlns:mc="http://schemas.openxmlformats.org/markup-compatibility/2006" xmlns:cx8="http://schemas.microsoft.com/office/drawing/2016/5/14/chartex" xmlns:cx7="http://schemas.microsoft.com/office/drawing/2016/5/13/chartex" xmlns:cx6="http://schemas.microsoft.com/office/drawing/2016/5/12/chartex" xmlns:cx5="http://schemas.microsoft.com/office/drawing/2016/5/11/chartex" xmlns:cx4="http://schemas.microsoft.com/office/drawing/2016/5/10/chartex" xmlns:cx3="http://schemas.microsoft.com/office/drawing/2016/5/9/chartex" xmlns:cx2="http://schemas.microsoft.com/office/drawing/2015/10/21/chartex" xmlns:cx1="http://schemas.microsoft.com/office/drawing/2015/9/8/chartex" xmlns:cx="http://schemas.microsoft.com/office/drawing/2014/chartex" xmlns:wpc="http://schemas.microsoft.com/office/word/2010/wordprocessingCanvas" xmlns="" val="0"/>
+                                <a14:useLocalDpi xmlns="" xmlns:wpc="http://schemas.microsoft.com/office/word/2010/wordprocessingCanvas" xmlns:cx="http://schemas.microsoft.com/office/drawing/2014/chartex" xmlns:cx1="http://schemas.microsoft.com/office/drawing/2015/9/8/chartex" xmlns:cx2="http://schemas.microsoft.com/office/drawing/2015/10/21/chartex" xmlns:cx3="http://schemas.microsoft.com/office/drawing/2016/5/9/chartex" xmlns:cx4="http://schemas.microsoft.com/office/drawing/2016/5/10/chartex" xmlns:cx5="http://schemas.microsoft.com/office/drawing/2016/5/11/chartex" xmlns:cx6="http://schemas.microsoft.com/office/drawing/2016/5/12/chartex" xmlns:cx7="http://schemas.microsoft.com/office/drawing/2016/5/13/chartex" xmlns:cx8="http://schemas.microsoft.com/office/drawing/2016/5/14/chartex" xmlns:mc="http://schemas.openxmlformats.org/markup-compatibility/2006" xmlns:aink="http://schemas.microsoft.com/office/drawing/2016/ink" xmlns:am3d="http://schemas.microsoft.com/office/drawing/2017/model3d" xmlns:o="urn:schemas-microsoft-com:office:office" xmlns:v="urn:schemas-microsoft-com:vml" xmlns:wp14="http://schemas.microsoft.com/office/word/2010/wordprocessingDrawing" xmlns:w10="urn:schemas-microsoft-com:office:word" xmlns:w="http://schemas.openxmlformats.org/wordprocessingml/2006/main" xmlns:w14="http://schemas.microsoft.com/office/word/2010/wordml" xmlns:w15="http://schemas.microsoft.com/office/word/2012/wordml" xmlns:w16cid="http://schemas.microsoft.com/office/word/2016/wordml/cid" xmlns:w16se="http://schemas.microsoft.com/office/word/2015/wordml/symex" xmlns:wpg="http://schemas.microsoft.com/office/word/2010/wordprocessingGroup" xmlns:wpi="http://schemas.microsoft.com/office/word/2010/wordprocessingInk" xmlns:wps="http://schemas.microsoft.com/office/word/2010/wordprocessingShape" xmlns:a14="http://schemas.microsoft.com/office/drawing/2010/main" val="0"/>
                               </a:ext>
                             </a:extLst>
                           </a:blip>
@@ -13262,7 +13268,7 @@
           <w:lang w:eastAsia="en-GB"/>
         </w:rPr>
       </w:pPr>
-      <w:bookmarkStart w:id="32" w:name="_Toc6354830"/>
+      <w:bookmarkStart w:id="35" w:name="_Toc6354830"/>
       <w:r>
         <w:rPr>
           <w:rFonts w:ascii="Garamond" w:hAnsi="Garamond"/>
@@ -13320,7 +13326,7 @@
         </w:rPr>
         <w:t>: Ripeness grade of banana 4 changed</w:t>
       </w:r>
-      <w:bookmarkEnd w:id="32"/>
+      <w:bookmarkEnd w:id="35"/>
     </w:p>
     <w:p>
       <w:pPr>
@@ -13355,7 +13361,7 @@
       <w:pPr>
         <w:pStyle w:val="Heading1"/>
       </w:pPr>
-      <w:bookmarkStart w:id="33" w:name="_Toc6354813"/>
+      <w:bookmarkStart w:id="36" w:name="_Toc6354813"/>
       <w:r>
         <w:lastRenderedPageBreak/>
         <w:t>Android App Development</w:t>
@@ -13408,44 +13414,84 @@
         <w:rPr>
           <w:lang w:val="en-US"/>
         </w:rPr>
-        <w:t>BananCo</w:t>
+        <w:t>Ban</w:t>
+      </w:r>
+      <w:r>
+        <w:rPr>
+          <w:lang w:val="en-US"/>
+        </w:rPr>
+        <w:t>anCo</w:t>
       </w:r>
       <w:proofErr w:type="spellEnd"/>
       <w:r>
         <w:rPr>
           <w:lang w:val="en-US"/>
         </w:rPr>
-        <w:t xml:space="preserve"> Android App. Although </w:t>
-      </w:r>
-      <w:proofErr w:type="gramStart"/>
+        <w:t xml:space="preserve"> Android App. Although Java</w:t>
+      </w:r>
       <w:r>
         <w:rPr>
           <w:lang w:val="en-US"/>
         </w:rPr>
-        <w:t>Java[</w:t>
-      </w:r>
-      <w:proofErr w:type="gramEnd"/>
-      <w:r>
-        <w:rPr>
-          <w:highlight w:val="yellow"/>
+        <w:t xml:space="preserve"> is used for writing Android Apps, Android enforces additional requirements. For a basic understanding, this chapter will cover some of those.</w:t>
+      </w:r>
+    </w:p>
+    <w:p/>
+    <w:p>
+      <w:pPr>
+        <w:pStyle w:val="Heading2"/>
+      </w:pPr>
+      <w:r>
+        <w:t>Manifest</w:t>
+      </w:r>
+    </w:p>
+    <w:p>
+      <w:r>
+        <w:rPr>
           <w:lang w:val="en-US"/>
         </w:rPr>
-        <w:t xml:space="preserve">footnote regarding </w:t>
+        <w:t xml:space="preserve">The file ‘AndroidManifest.xml’ contains relevant information for the operating system. For example, required permissions, as well as required features are listed here. In addition, all </w:t>
       </w:r>
       <w:proofErr w:type="spellStart"/>
       <w:r>
         <w:rPr>
-          <w:highlight w:val="yellow"/>
           <w:lang w:val="en-US"/>
         </w:rPr>
-        <w:t>kotlin</w:t>
+        <w:t>invokable</w:t>
       </w:r>
       <w:proofErr w:type="spellEnd"/>
       <w:r>
         <w:rPr>
           <w:lang w:val="en-US"/>
         </w:rPr>
-        <w:t>?] is used for writing Android Apps, Android enforces additional requirements. For a basic understanding, this chapter will cover some of those.</w:t>
+        <w:t xml:space="preserve"> services and activities need to be listed. Otherwise those services and activities cannot be used at runtime.</w:t>
+      </w:r>
+    </w:p>
+    <w:p>
+      <w:pPr>
+        <w:rPr>
+          <w:lang w:val="en-US"/>
+        </w:rPr>
+      </w:pPr>
+      <w:r>
+        <w:rPr>
+          <w:lang w:val="en-US"/>
+        </w:rPr>
+        <w:t xml:space="preserve">In the case of </w:t>
+      </w:r>
+      <w:proofErr w:type="spellStart"/>
+      <w:r>
+        <w:rPr>
+          <w:lang w:val="en-US"/>
+        </w:rPr>
+        <w:t>BananoCo</w:t>
+      </w:r>
+      <w:proofErr w:type="spellEnd"/>
+      <w:r>
+        <w:rPr>
+          <w:lang w:val="en-US"/>
+        </w:rPr>
+        <w:t>, the permission to access the camera is listed as ‘uses-permission’ and the main activity is listed as entry-point for the application.</w:t>
       </w:r>
     </w:p>
     <w:p/>
@@ -13454,68 +13500,50 @@
         <w:pStyle w:val="Heading2"/>
       </w:pPr>
       <w:r>
-        <w:t>Manifest</w:t>
-      </w:r>
-    </w:p>
-    <w:p>
-      <w:r>
-        <w:rPr>
-          <w:lang w:val="en-US"/>
-        </w:rPr>
-        <w:t xml:space="preserve">The file ‘AndroidManifest.xml’ contains relevant information for the operating system. For example, required permissions, as well as required features are listed here. In addition, all </w:t>
-      </w:r>
-      <w:proofErr w:type="spellStart"/>
-      <w:r>
-        <w:rPr>
-          <w:lang w:val="en-US"/>
-        </w:rPr>
-        <w:t>invokable</w:t>
-      </w:r>
-      <w:proofErr w:type="spellEnd"/>
-      <w:r>
-        <w:rPr>
-          <w:lang w:val="en-US"/>
-        </w:rPr>
-        <w:t xml:space="preserve"> services and activities need to be listed. Otherwise those services and activities cannot be used at runtime.</w:t>
-      </w:r>
-    </w:p>
-    <w:p>
-      <w:pPr>
-        <w:rPr>
-          <w:lang w:val="en-US"/>
-        </w:rPr>
-      </w:pPr>
-      <w:r>
-        <w:rPr>
-          <w:lang w:val="en-US"/>
-        </w:rPr>
-        <w:t xml:space="preserve">In the case of </w:t>
-      </w:r>
-      <w:proofErr w:type="spellStart"/>
-      <w:r>
-        <w:rPr>
-          <w:lang w:val="en-US"/>
-        </w:rPr>
-        <w:t>BananoCo</w:t>
-      </w:r>
-      <w:proofErr w:type="spellEnd"/>
-      <w:r>
-        <w:rPr>
-          <w:lang w:val="en-US"/>
-        </w:rPr>
-        <w:t>, the permission to access the camera is listed as ‘uses-permission’ and the main activity is listed as entry-point for the application.</w:t>
-      </w:r>
-    </w:p>
-    <w:p/>
-    <w:p>
-      <w:pPr>
-        <w:pStyle w:val="Heading2"/>
-      </w:pPr>
-      <w:r>
         <w:t>Activity-Lifecycle</w:t>
       </w:r>
     </w:p>
     <w:p>
+      <w:r>
+        <w:rPr>
+          <w:noProof/>
+        </w:rPr>
+        <w:pict>
+          <v:shape id="_x0000_s1058" type="#_x0000_t202" style="position:absolute;margin-left:239.4pt;margin-top:330.55pt;width:245.45pt;height:.05pt;z-index:251678720" stroked="f">
+            <v:textbox style="mso-next-textbox:#_x0000_s1058;mso-fit-shape-to-text:t" inset="0,0,0,0">
+              <w:txbxContent>
+                <w:p>
+                  <w:pPr>
+                    <w:pStyle w:val="Caption"/>
+                    <w:jc w:val="center"/>
+                    <w:rPr>
+                      <w:rFonts w:ascii="Garamond" w:hAnsi="Garamond"/>
+                      <w:noProof/>
+                    </w:rPr>
+                  </w:pPr>
+                  <w:bookmarkStart w:id="37" w:name="_Ref6657409"/>
+                  <w:r>
+                    <w:t xml:space="preserve">Figure </w:t>
+                  </w:r>
+                  <w:fldSimple w:instr=" SEQ Figure \* ARABIC ">
+                    <w:r>
+                      <w:rPr>
+                        <w:noProof/>
+                      </w:rPr>
+                      <w:t>12</w:t>
+                    </w:r>
+                  </w:fldSimple>
+                  <w:bookmarkEnd w:id="37"/>
+                  <w:r>
+                    <w:t>: Android application activity lifecycle</w:t>
+                  </w:r>
+                </w:p>
+              </w:txbxContent>
+            </v:textbox>
+            <w10:wrap type="square" side="largest"/>
+          </v:shape>
+        </w:pict>
+      </w:r>
       <w:r>
         <w:rPr>
           <w:noProof/>
@@ -13571,19 +13599,50 @@
         <w:rPr>
           <w:lang w:val="en-US"/>
         </w:rPr>
-        <w:t xml:space="preserve">In Android the class inside the App responsible for handling the UI is called ‘Activity’. Besides displaying the UI and handling user input, it must also adhere to the Activity Lifecycle (see Figure </w:t>
-      </w:r>
-      <w:r>
-        <w:rPr>
-          <w:highlight w:val="yellow"/>
+        <w:t xml:space="preserve">In Android the class inside the App responsible for handling the UI is called ‘Activity’. Besides displaying the UI and handling user input, it must also adhere to the Activity Lifecycle (see </w:t>
+      </w:r>
+      <w:r>
+        <w:rPr>
           <w:lang w:val="en-US"/>
         </w:rPr>
-        <w:t>XX</w:t>
+        <w:fldChar w:fldCharType="begin"/>
       </w:r>
       <w:r>
         <w:rPr>
           <w:lang w:val="en-US"/>
         </w:rPr>
+        <w:instrText xml:space="preserve"> REF _Ref6657409 \h </w:instrText>
+      </w:r>
+      <w:r>
+        <w:rPr>
+          <w:lang w:val="en-US"/>
+        </w:rPr>
+      </w:r>
+      <w:r>
+        <w:rPr>
+          <w:lang w:val="en-US"/>
+        </w:rPr>
+        <w:fldChar w:fldCharType="separate"/>
+      </w:r>
+      <w:r>
+        <w:t xml:space="preserve">Figure </w:t>
+      </w:r>
+      <w:r>
+        <w:rPr>
+          <w:noProof/>
+        </w:rPr>
+        <w:t>12</w:t>
+      </w:r>
+      <w:r>
+        <w:rPr>
+          <w:lang w:val="en-US"/>
+        </w:rPr>
+        <w:fldChar w:fldCharType="end"/>
+      </w:r>
+      <w:r>
+        <w:rPr>
+          <w:lang w:val="en-US"/>
+        </w:rPr>
         <w:t>). To implement custom behavior, one needs to write a class that extends the ‘Activity’ class and overwrite methods where a custom behavior is desired.</w:t>
       </w:r>
     </w:p>
@@ -13808,15 +13867,21 @@
         <w:rPr>
           <w:lang w:val="en-US" w:bidi="hi-IN"/>
         </w:rPr>
+        <w:t>onCreate</w:t>
+      </w:r>
+      <w:proofErr w:type="spellEnd"/>
+      <w:r>
+        <w:rPr>
+          <w:lang w:val="en-US" w:bidi="hi-IN"/>
+        </w:rPr>
+        <w:t xml:space="preserve"> is invoked, one can be sure that no other </w:t>
+      </w:r>
+      <w:r>
+        <w:rPr>
+          <w:lang w:val="en-US" w:bidi="hi-IN"/>
+        </w:rPr>
         <w:lastRenderedPageBreak/>
-        <w:t>onCreate</w:t>
-      </w:r>
-      <w:proofErr w:type="spellEnd"/>
-      <w:r>
-        <w:rPr>
-          <w:lang w:val="en-US" w:bidi="hi-IN"/>
-        </w:rPr>
-        <w:t xml:space="preserve"> is invoked, one can be sure that no other callback was invoked yet. Once </w:t>
+        <w:t xml:space="preserve">callback was invoked yet. Once </w:t>
       </w:r>
       <w:proofErr w:type="spellStart"/>
       <w:r>
@@ -14081,7 +14146,7 @@
       <w:r>
         <w:t>Graphical User Interface</w:t>
       </w:r>
-      <w:bookmarkEnd w:id="33"/>
+      <w:bookmarkEnd w:id="36"/>
     </w:p>
     <w:p>
       <w:pPr>
@@ -14114,11 +14179,13 @@
       <w:pPr>
         <w:pStyle w:val="Heading2"/>
       </w:pPr>
-      <w:bookmarkStart w:id="34" w:name="_Toc6354814"/>
+      <w:bookmarkStart w:id="38" w:name="_Toc6354814"/>
+      <w:bookmarkStart w:id="39" w:name="_Ref6658280"/>
       <w:r>
         <w:t>Mock-up</w:t>
       </w:r>
-      <w:bookmarkEnd w:id="34"/>
+      <w:bookmarkEnd w:id="38"/>
+      <w:bookmarkEnd w:id="39"/>
     </w:p>
     <w:p>
       <w:pPr>
@@ -14130,32 +14197,106 @@
         <w:rPr>
           <w:lang w:val="en-US"/>
         </w:rPr>
-        <w:t xml:space="preserve">The mock-up can be seen in Figure </w:t>
-      </w:r>
-      <w:r>
-        <w:rPr>
-          <w:highlight w:val="yellow"/>
+        <w:t>T</w:t>
+      </w:r>
+      <w:r>
+        <w:rPr>
           <w:lang w:val="en-US"/>
         </w:rPr>
-        <w:t>YY</w:t>
+        <w:t xml:space="preserve">he mock-up can be seen in </w:t>
       </w:r>
       <w:r>
         <w:rPr>
           <w:lang w:val="en-US"/>
         </w:rPr>
-        <w:t xml:space="preserve">. The main part of the opened Android App is dedicated to the camera live feed. This allows the user to see what is being judged. Below the live feed, two indicators were planned. The first was supposed to indicate whether the app recognized a banana in the image. The second indicator was supposed to indicate whether the banana can be eaten. As can be seen in Figure </w:t>
-      </w:r>
-      <w:r>
-        <w:rPr>
-          <w:highlight w:val="yellow"/>
+        <w:fldChar w:fldCharType="begin"/>
+      </w:r>
+      <w:r>
+        <w:rPr>
           <w:lang w:val="en-US"/>
         </w:rPr>
-        <w:t>YY</w:t>
+        <w:instrText xml:space="preserve"> REF _Ref6657942 \h </w:instrText>
       </w:r>
       <w:r>
         <w:rPr>
           <w:lang w:val="en-US"/>
         </w:rPr>
+      </w:r>
+      <w:r>
+        <w:rPr>
+          <w:lang w:val="en-US"/>
+        </w:rPr>
+        <w:fldChar w:fldCharType="separate"/>
+      </w:r>
+      <w:r>
+        <w:t xml:space="preserve">Figure </w:t>
+      </w:r>
+      <w:r>
+        <w:rPr>
+          <w:noProof/>
+        </w:rPr>
+        <w:t>13</w:t>
+      </w:r>
+      <w:r>
+        <w:rPr>
+          <w:lang w:val="en-US"/>
+        </w:rPr>
+        <w:fldChar w:fldCharType="end"/>
+      </w:r>
+      <w:r>
+        <w:rPr>
+          <w:lang w:val="en-US"/>
+        </w:rPr>
+        <w:t>. The main part of the opened Android App is dedicated to the camera live feed. This allows the user to see what is being judged. Below the live feed, two indicators were planned. The first was supposed to indicate whether the app recognized a banana in the image. The second indicator was supposed to indicate whether the banana can be eaten. As can be seen in</w:t>
+      </w:r>
+      <w:r>
+        <w:rPr>
+          <w:lang w:val="en-US"/>
+        </w:rPr>
+        <w:t xml:space="preserve"> </w:t>
+      </w:r>
+      <w:r>
+        <w:rPr>
+          <w:lang w:val="en-US"/>
+        </w:rPr>
+        <w:fldChar w:fldCharType="begin"/>
+      </w:r>
+      <w:r>
+        <w:rPr>
+          <w:lang w:val="en-US"/>
+        </w:rPr>
+        <w:instrText xml:space="preserve"> REF _Ref6658002 \h </w:instrText>
+      </w:r>
+      <w:r>
+        <w:rPr>
+          <w:lang w:val="en-US"/>
+        </w:rPr>
+      </w:r>
+      <w:r>
+        <w:rPr>
+          <w:lang w:val="en-US"/>
+        </w:rPr>
+        <w:fldChar w:fldCharType="separate"/>
+      </w:r>
+      <w:r>
+        <w:t xml:space="preserve">Figure </w:t>
+      </w:r>
+      <w:r>
+        <w:rPr>
+          <w:noProof/>
+        </w:rPr>
+        <w:t>14</w:t>
+      </w:r>
+      <w:r>
+        <w:rPr>
+          <w:lang w:val="en-US"/>
+        </w:rPr>
+        <w:fldChar w:fldCharType="end"/>
+      </w:r>
+      <w:r>
+        <w:rPr>
+          <w:lang w:val="en-US"/>
+        </w:rPr>
         <w:t>, the indicators used are two basic shapes: a green check mark and a red cross. With this shapes, the following total combinations can be displayed:</w:t>
       </w:r>
     </w:p>
@@ -14166,7 +14307,49 @@
         </w:rPr>
       </w:pPr>
     </w:p>
-    <w:p/>
+    <w:p>
+      <w:r>
+        <w:rPr>
+          <w:noProof/>
+        </w:rPr>
+        <w:pict>
+          <v:shape id="_x0000_s1059" type="#_x0000_t202" style="position:absolute;margin-left:331.2pt;margin-top:17.2pt;width:136.35pt;height:21pt;z-index:251680768" stroked="f">
+            <v:textbox style="mso-fit-shape-to-text:t" inset="0,0,0,0">
+              <w:txbxContent>
+                <w:p>
+                  <w:pPr>
+                    <w:pStyle w:val="Caption"/>
+                    <w:jc w:val="center"/>
+                    <w:rPr>
+                      <w:rFonts w:ascii="Tahoma" w:hAnsi="Tahoma"/>
+                      <w:noProof/>
+                      <w:sz w:val="24"/>
+                    </w:rPr>
+                  </w:pPr>
+                  <w:bookmarkStart w:id="40" w:name="_Ref6657942"/>
+                  <w:r>
+                    <w:t xml:space="preserve">Figure </w:t>
+                  </w:r>
+                  <w:fldSimple w:instr=" SEQ Figure \* ARABIC ">
+                    <w:r>
+                      <w:rPr>
+                        <w:noProof/>
+                      </w:rPr>
+                      <w:t>13</w:t>
+                    </w:r>
+                  </w:fldSimple>
+                  <w:bookmarkEnd w:id="40"/>
+                  <w:r>
+                    <w:t>: first and simple GUI design</w:t>
+                  </w:r>
+                </w:p>
+              </w:txbxContent>
+            </v:textbox>
+            <w10:wrap type="square"/>
+          </v:shape>
+        </w:pict>
+      </w:r>
+    </w:p>
     <w:tbl>
       <w:tblPr>
         <w:tblW w:w="9638" w:type="dxa"/>
@@ -14809,6 +14992,7 @@
           <w:p>
             <w:pPr>
               <w:pStyle w:val="Tabelleninhalt"/>
+              <w:keepNext/>
               <w:rPr>
                 <w:lang w:val="en-GB"/>
               </w:rPr>
@@ -14825,11 +15009,27 @@
     </w:tbl>
     <w:p>
       <w:pPr>
-        <w:jc w:val="both"/>
-        <w:rPr>
-          <w:shd w:val="clear" w:color="auto" w:fill="FFFFFF"/>
-        </w:rPr>
-      </w:pPr>
+        <w:pStyle w:val="Caption"/>
+        <w:rPr>
+          <w:shd w:val="clear" w:color="auto" w:fill="FFFFFF"/>
+        </w:rPr>
+      </w:pPr>
+      <w:bookmarkStart w:id="41" w:name="_Ref6658002"/>
+      <w:r>
+        <w:t xml:space="preserve">Figure </w:t>
+      </w:r>
+      <w:fldSimple w:instr=" SEQ Figure \* ARABIC ">
+        <w:r>
+          <w:rPr>
+            <w:noProof/>
+          </w:rPr>
+          <w:t>14</w:t>
+        </w:r>
+      </w:fldSimple>
+      <w:bookmarkEnd w:id="41"/>
+      <w:r>
+        <w:t>: indicator description</w:t>
+      </w:r>
     </w:p>
     <w:p>
       <w:pPr>
@@ -14853,25 +15053,122 @@
       </w:r>
       <w:r>
         <w:rPr>
-          <w:highlight w:val="yellow"/>
           <w:lang w:val="en-US"/>
         </w:rPr>
-        <w:t>link Fabian NN?)</w:t>
+        <w:t xml:space="preserve">see </w:t>
       </w:r>
       <w:r>
         <w:rPr>
           <w:lang w:val="en-US"/>
         </w:rPr>
+        <w:t xml:space="preserve">chapter </w:t>
+      </w:r>
+      <w:r>
+        <w:rPr>
+          <w:lang w:val="en-US"/>
+        </w:rPr>
+        <w:fldChar w:fldCharType="begin"/>
+      </w:r>
+      <w:r>
+        <w:rPr>
+          <w:lang w:val="en-US"/>
+        </w:rPr>
+        <w:instrText xml:space="preserve"> REF _Ref6657499 \w \h </w:instrText>
+      </w:r>
+      <w:r>
+        <w:rPr>
+          <w:lang w:val="en-US"/>
+        </w:rPr>
+      </w:r>
+      <w:r>
+        <w:rPr>
+          <w:lang w:val="en-US"/>
+        </w:rPr>
+        <w:fldChar w:fldCharType="separate"/>
+      </w:r>
+      <w:r>
+        <w:rPr>
+          <w:lang w:val="en-US"/>
+        </w:rPr>
+        <w:t>3</w:t>
+      </w:r>
+      <w:r>
+        <w:rPr>
+          <w:lang w:val="en-US"/>
+        </w:rPr>
+        <w:fldChar w:fldCharType="end"/>
+      </w:r>
+      <w:r>
+        <w:rPr>
+          <w:lang w:val="en-US"/>
+        </w:rPr>
+        <w:t>,</w:t>
+      </w:r>
+      <w:r>
+        <w:rPr>
+          <w:lang w:val="en-US"/>
+        </w:rPr>
+        <w:t xml:space="preserve"> </w:t>
+      </w:r>
+      <w:r>
+        <w:rPr>
+          <w:lang w:val="en-US"/>
+        </w:rPr>
+        <w:t>“</w:t>
+      </w:r>
+      <w:r>
+        <w:rPr>
+          <w:lang w:val="en-US"/>
+        </w:rPr>
+        <w:fldChar w:fldCharType="begin"/>
+      </w:r>
+      <w:r>
+        <w:rPr>
+          <w:lang w:val="en-US"/>
+        </w:rPr>
+        <w:instrText xml:space="preserve"> REF _Ref6657510 \h </w:instrText>
+      </w:r>
+      <w:r>
+        <w:rPr>
+          <w:lang w:val="en-US"/>
+        </w:rPr>
+      </w:r>
+      <w:r>
+        <w:rPr>
+          <w:lang w:val="en-US"/>
+        </w:rPr>
+        <w:fldChar w:fldCharType="separate"/>
+      </w:r>
+      <w:r>
+        <w:t>Neural Network</w:t>
+      </w:r>
+      <w:r>
+        <w:rPr>
+          <w:lang w:val="en-US"/>
+        </w:rPr>
+        <w:fldChar w:fldCharType="end"/>
+      </w:r>
+      <w:r>
+        <w:rPr>
+          <w:lang w:val="en-US"/>
+        </w:rPr>
+        <w:t>”</w:t>
+      </w:r>
+      <w:r>
+        <w:rPr>
+          <w:lang w:val="en-US"/>
+        </w:rPr>
+        <w:t>)</w:t>
+      </w:r>
+      <w:r>
+        <w:rPr>
+          <w:lang w:val="en-US"/>
+        </w:rPr>
         <w:t xml:space="preserve"> we discovered that the network can trained to judge the ripeness of the banana more precisely than ‘eatable’ and ‘not eatable’. Therefore, the indicator displays the ripeness value now, using the results ‘unripe’, ‘ripe’ and ‘overripe’ from the neuronal network. These values are displayed with an explanation and an example image in three separate columns. Finally, a merged result is displayed in the form of a progress bar.</w:t>
       </w:r>
     </w:p>
     <w:p>
       <w:pPr>
-        <w:pStyle w:val="BodyText"/>
-        <w:numPr>
-          <w:ilvl w:val="1"/>
-          <w:numId w:val="47"/>
-        </w:numPr>
         <w:rPr>
           <w:lang w:val="en-US"/>
         </w:rPr>
@@ -14880,40 +15177,145 @@
         <w:rPr>
           <w:lang w:val="en-US"/>
         </w:rPr>
-        <w:t xml:space="preserve">Starting on the left side, the first column shows the gauged ‘unripe’ value, the second column shows the gauged ‘ripe’ value and the third the ‘overripe’ gauged value. These values are used to indicate the lifetime of the banana in the merged progress bar. A low progress bar, ending near the first column ‘unripe’ (see Figure </w:t>
-      </w:r>
-      <w:r>
-        <w:rPr>
-          <w:highlight w:val="yellow"/>
+        <w:t>Starting on the left side, the first column shows the gauged ‘unripe’ value, the second column shows the gauged ‘ripe’ value and the third the ‘overripe’ gauged value. These values are used to indicate the lifetime of the banana in the merged progress bar. A low progress bar, ending near the fi</w:t>
+      </w:r>
+      <w:r>
+        <w:rPr>
           <w:lang w:val="en-US"/>
         </w:rPr>
-        <w:t>T1</w:t>
+        <w:t xml:space="preserve">rst column ‘unripe’ (see </w:t>
       </w:r>
       <w:r>
         <w:rPr>
           <w:lang w:val="en-US"/>
         </w:rPr>
-        <w:t xml:space="preserve">) indicates a unripe banana, while an end near the second column indicates ‘ripe’ (see Figure </w:t>
-      </w:r>
-      <w:r>
-        <w:rPr>
-          <w:highlight w:val="yellow"/>
+        <w:fldChar w:fldCharType="begin"/>
+      </w:r>
+      <w:r>
+        <w:rPr>
           <w:lang w:val="en-US"/>
         </w:rPr>
-        <w:t>T2</w:t>
+        <w:instrText xml:space="preserve"> REF _Ref6658177 \h </w:instrText>
       </w:r>
       <w:r>
         <w:rPr>
           <w:lang w:val="en-US"/>
         </w:rPr>
-        <w:t xml:space="preserve">) and an ending near the third column indicates ‘overripe’ (see Figure </w:t>
-      </w:r>
-      <w:r>
-        <w:rPr>
-          <w:highlight w:val="yellow"/>
+      </w:r>
+      <w:r>
+        <w:rPr>
           <w:lang w:val="en-US"/>
         </w:rPr>
-        <w:t>T3</w:t>
+        <w:fldChar w:fldCharType="separate"/>
+      </w:r>
+      <w:r>
+        <w:t xml:space="preserve">Figure </w:t>
+      </w:r>
+      <w:r>
+        <w:rPr>
+          <w:noProof/>
+        </w:rPr>
+        <w:t>15</w:t>
+      </w:r>
+      <w:r>
+        <w:rPr>
+          <w:lang w:val="en-US"/>
+        </w:rPr>
+        <w:fldChar w:fldCharType="end"/>
+      </w:r>
+      <w:r>
+        <w:rPr>
+          <w:lang w:val="en-US"/>
+        </w:rPr>
+        <w:t>) indicates a unripe banana, while an end near the second colu</w:t>
+      </w:r>
+      <w:r>
+        <w:rPr>
+          <w:lang w:val="en-US"/>
+        </w:rPr>
+        <w:t xml:space="preserve">mn indicates ‘ripe’ (see </w:t>
+      </w:r>
+      <w:r>
+        <w:rPr>
+          <w:lang w:val="en-US"/>
+        </w:rPr>
+        <w:fldChar w:fldCharType="begin"/>
+      </w:r>
+      <w:r>
+        <w:rPr>
+          <w:lang w:val="en-US"/>
+        </w:rPr>
+        <w:instrText xml:space="preserve"> REF _Ref6658192 \h </w:instrText>
+      </w:r>
+      <w:r>
+        <w:rPr>
+          <w:lang w:val="en-US"/>
+        </w:rPr>
+      </w:r>
+      <w:r>
+        <w:rPr>
+          <w:lang w:val="en-US"/>
+        </w:rPr>
+        <w:fldChar w:fldCharType="separate"/>
+      </w:r>
+      <w:r>
+        <w:t xml:space="preserve">Figure </w:t>
+      </w:r>
+      <w:r>
+        <w:rPr>
+          <w:noProof/>
+        </w:rPr>
+        <w:t>16</w:t>
+      </w:r>
+      <w:r>
+        <w:rPr>
+          <w:lang w:val="en-US"/>
+        </w:rPr>
+        <w:fldChar w:fldCharType="end"/>
+      </w:r>
+      <w:r>
+        <w:rPr>
+          <w:lang w:val="en-US"/>
+        </w:rPr>
+        <w:t xml:space="preserve">) and an ending near the third column indicates ‘overripe’ (see </w:t>
+      </w:r>
+      <w:r>
+        <w:rPr>
+          <w:lang w:val="en-US"/>
+        </w:rPr>
+        <w:fldChar w:fldCharType="begin"/>
+      </w:r>
+      <w:r>
+        <w:rPr>
+          <w:lang w:val="en-US"/>
+        </w:rPr>
+        <w:instrText xml:space="preserve"> REF _Ref6658207 \h </w:instrText>
+      </w:r>
+      <w:r>
+        <w:rPr>
+          <w:lang w:val="en-US"/>
+        </w:rPr>
+      </w:r>
+      <w:r>
+        <w:rPr>
+          <w:lang w:val="en-US"/>
+        </w:rPr>
+        <w:fldChar w:fldCharType="separate"/>
+      </w:r>
+      <w:r>
+        <w:t xml:space="preserve">Figure </w:t>
+      </w:r>
+      <w:r>
+        <w:rPr>
+          <w:noProof/>
+        </w:rPr>
+        <w:t>17</w:t>
+      </w:r>
+      <w:r>
+        <w:rPr>
+          <w:lang w:val="en-US"/>
+        </w:rPr>
+        <w:fldChar w:fldCharType="end"/>
       </w:r>
       <w:r>
         <w:rPr>
@@ -14951,6 +15353,9 @@
         <w:gridCol w:w="3213"/>
       </w:tblGrid>
       <w:tr>
+        <w:trPr>
+          <w:trHeight w:val="6054"/>
+        </w:trPr>
         <w:tc>
           <w:tcPr>
             <w:tcW w:w="3212" w:type="dxa"/>
@@ -14964,7 +15369,6 @@
           <w:p>
             <w:pPr>
               <w:pStyle w:val="Tabelleninhalt"/>
-              <w:jc w:val="center"/>
               <w:rPr>
                 <w:lang w:val="en-GB"/>
               </w:rPr>
@@ -14972,9 +15376,51 @@
             <w:r>
               <w:rPr>
                 <w:noProof/>
+              </w:rPr>
+              <w:lastRenderedPageBreak/>
+              <w:pict>
+                <v:shape id="_x0000_s1060" type="#_x0000_t202" style="position:absolute;margin-left:.05pt;margin-top:280.25pt;width:155.1pt;height:.05pt;z-index:251682816" stroked="f">
+                  <v:textbox style="mso-fit-shape-to-text:t" inset="0,0,0,0">
+                    <w:txbxContent>
+                      <w:p>
+                        <w:pPr>
+                          <w:pStyle w:val="Caption"/>
+                          <w:rPr>
+                            <w:rFonts w:ascii="Liberation Serif" w:eastAsia="AR PL SungtiL GB" w:hAnsi="Liberation Serif" w:cs="Lohit Devanagari"/>
+                            <w:noProof/>
+                            <w:kern w:val="2"/>
+                            <w:sz w:val="24"/>
+                            <w:szCs w:val="24"/>
+                          </w:rPr>
+                        </w:pPr>
+                        <w:bookmarkStart w:id="42" w:name="_Ref6658177"/>
+                        <w:r>
+                          <w:t xml:space="preserve">Figure </w:t>
+                        </w:r>
+                        <w:fldSimple w:instr=" SEQ Figure \* ARABIC ">
+                          <w:r>
+                            <w:rPr>
+                              <w:noProof/>
+                            </w:rPr>
+                            <w:t>15</w:t>
+                          </w:r>
+                        </w:fldSimple>
+                        <w:bookmarkEnd w:id="42"/>
+                        <w:r>
+                          <w:t>: Example of unripe banana</w:t>
+                        </w:r>
+                      </w:p>
+                    </w:txbxContent>
+                  </v:textbox>
+                  <w10:wrap type="square" side="largest"/>
+                </v:shape>
+              </w:pict>
+            </w:r>
+            <w:r>
+              <w:rPr>
+                <w:noProof/>
                 <w:lang w:val="en-GB" w:eastAsia="en-GB" w:bidi="ar-SA"/>
               </w:rPr>
-              <w:lastRenderedPageBreak/>
               <w:drawing>
                 <wp:anchor distT="0" distB="0" distL="0" distR="0" simplePos="0" relativeHeight="251672576" behindDoc="0" locked="0" layoutInCell="1" allowOverlap="1">
                   <wp:simplePos x="0" y="0"/>
@@ -15021,19 +15467,6 @@
                 </wp:anchor>
               </w:drawing>
             </w:r>
-            <w:r>
-              <w:rPr>
-                <w:highlight w:val="yellow"/>
-                <w:lang w:val="en-GB"/>
-              </w:rPr>
-              <w:t>Figure T1</w:t>
-            </w:r>
-            <w:r>
-              <w:rPr>
-                <w:lang w:val="en-GB"/>
-              </w:rPr>
-              <w:t>: Example of unripe banana</w:t>
-            </w:r>
           </w:p>
         </w:tc>
         <w:tc>
@@ -15054,6 +15487,48 @@
                 <w:lang w:val="en-GB"/>
               </w:rPr>
             </w:pPr>
+            <w:r>
+              <w:rPr>
+                <w:noProof/>
+              </w:rPr>
+              <w:pict>
+                <v:shape id="_x0000_s1061" type="#_x0000_t202" style="position:absolute;left:0;text-align:left;margin-left:.05pt;margin-top:280.35pt;width:155.15pt;height:.05pt;z-index:251684864;mso-position-horizontal-relative:text;mso-position-vertical-relative:text" stroked="f">
+                  <v:textbox style="mso-fit-shape-to-text:t" inset="0,0,0,0">
+                    <w:txbxContent>
+                      <w:p>
+                        <w:pPr>
+                          <w:pStyle w:val="Caption"/>
+                          <w:rPr>
+                            <w:rFonts w:ascii="Liberation Serif" w:eastAsia="AR PL SungtiL GB" w:hAnsi="Liberation Serif" w:cs="Lohit Devanagari"/>
+                            <w:noProof/>
+                            <w:kern w:val="2"/>
+                            <w:sz w:val="24"/>
+                            <w:szCs w:val="24"/>
+                          </w:rPr>
+                        </w:pPr>
+                        <w:bookmarkStart w:id="43" w:name="_Ref6658192"/>
+                        <w:r>
+                          <w:t xml:space="preserve">Figure </w:t>
+                        </w:r>
+                        <w:fldSimple w:instr=" SEQ Figure \* ARABIC ">
+                          <w:r>
+                            <w:rPr>
+                              <w:noProof/>
+                            </w:rPr>
+                            <w:t>16</w:t>
+                          </w:r>
+                        </w:fldSimple>
+                        <w:bookmarkEnd w:id="43"/>
+                        <w:r>
+                          <w:t>: Example of ripe banana</w:t>
+                        </w:r>
+                      </w:p>
+                    </w:txbxContent>
+                  </v:textbox>
+                  <w10:wrap type="square" side="largest"/>
+                </v:shape>
+              </w:pict>
+            </w:r>
             <w:r>
               <w:rPr>
                 <w:noProof/>
@@ -15105,19 +15580,6 @@
                 </wp:anchor>
               </w:drawing>
             </w:r>
-            <w:r>
-              <w:rPr>
-                <w:highlight w:val="yellow"/>
-                <w:lang w:val="en-GB"/>
-              </w:rPr>
-              <w:t>Figure T2</w:t>
-            </w:r>
-            <w:r>
-              <w:rPr>
-                <w:lang w:val="en-GB"/>
-              </w:rPr>
-              <w:t>: Example of ripe banana</w:t>
-            </w:r>
           </w:p>
         </w:tc>
         <w:tc>
@@ -15139,6 +15601,48 @@
                 <w:lang w:val="en-GB"/>
               </w:rPr>
             </w:pPr>
+            <w:r>
+              <w:rPr>
+                <w:noProof/>
+              </w:rPr>
+              <w:pict>
+                <v:shape id="_x0000_s1062" type="#_x0000_t202" style="position:absolute;left:0;text-align:left;margin-left:.05pt;margin-top:280.35pt;width:155.15pt;height:.05pt;z-index:251686912;mso-position-horizontal-relative:text;mso-position-vertical-relative:text" stroked="f">
+                  <v:textbox style="mso-fit-shape-to-text:t" inset="0,0,0,0">
+                    <w:txbxContent>
+                      <w:p>
+                        <w:pPr>
+                          <w:pStyle w:val="Caption"/>
+                          <w:rPr>
+                            <w:rFonts w:ascii="Liberation Serif" w:eastAsia="AR PL SungtiL GB" w:hAnsi="Liberation Serif" w:cs="Lohit Devanagari"/>
+                            <w:noProof/>
+                            <w:kern w:val="2"/>
+                            <w:sz w:val="24"/>
+                            <w:szCs w:val="24"/>
+                          </w:rPr>
+                        </w:pPr>
+                        <w:bookmarkStart w:id="44" w:name="_Ref6658207"/>
+                        <w:r>
+                          <w:t xml:space="preserve">Figure </w:t>
+                        </w:r>
+                        <w:fldSimple w:instr=" SEQ Figure \* ARABIC ">
+                          <w:r>
+                            <w:rPr>
+                              <w:noProof/>
+                            </w:rPr>
+                            <w:t>17</w:t>
+                          </w:r>
+                        </w:fldSimple>
+                        <w:bookmarkEnd w:id="44"/>
+                        <w:r>
+                          <w:t>: Example of overripe banana</w:t>
+                        </w:r>
+                      </w:p>
+                    </w:txbxContent>
+                  </v:textbox>
+                  <w10:wrap type="square" side="largest"/>
+                </v:shape>
+              </w:pict>
+            </w:r>
             <w:r>
               <w:rPr>
                 <w:noProof/>
@@ -15190,19 +15694,6 @@
                 </wp:anchor>
               </w:drawing>
             </w:r>
-            <w:r>
-              <w:rPr>
-                <w:highlight w:val="yellow"/>
-                <w:lang w:val="en-GB"/>
-              </w:rPr>
-              <w:t>Figure T3</w:t>
-            </w:r>
-            <w:r>
-              <w:rPr>
-                <w:lang w:val="en-GB"/>
-              </w:rPr>
-              <w:t>: Example of overripe banana</w:t>
-            </w:r>
           </w:p>
         </w:tc>
       </w:tr>
@@ -15258,12 +15749,12 @@
       <w:pPr>
         <w:pStyle w:val="Heading1"/>
       </w:pPr>
-      <w:bookmarkStart w:id="35" w:name="_Toc6354816"/>
+      <w:bookmarkStart w:id="45" w:name="_Toc6354816"/>
       <w:r>
         <w:lastRenderedPageBreak/>
         <w:t>Operating Principle</w:t>
       </w:r>
-      <w:bookmarkEnd w:id="35"/>
+      <w:bookmarkEnd w:id="45"/>
     </w:p>
     <w:p>
       <w:pPr>
@@ -15291,16 +15782,50 @@
       </w:r>
       <w:r>
         <w:rPr>
-          <w:highlight w:val="yellow"/>
           <w:lang w:val="en-US"/>
         </w:rPr>
-        <w:t>[mock-up]</w:t>
+        <w:fldChar w:fldCharType="begin"/>
       </w:r>
       <w:r>
         <w:rPr>
           <w:lang w:val="en-US"/>
         </w:rPr>
-        <w:t xml:space="preserve"> in the early stages, the App was supposed to have </w:t>
+        <w:instrText xml:space="preserve"> REF _Ref6658280 \w \h </w:instrText>
+      </w:r>
+      <w:r>
+        <w:rPr>
+          <w:lang w:val="en-US"/>
+        </w:rPr>
+      </w:r>
+      <w:r>
+        <w:rPr>
+          <w:lang w:val="en-US"/>
+        </w:rPr>
+        <w:fldChar w:fldCharType="separate"/>
+      </w:r>
+      <w:r>
+        <w:rPr>
+          <w:lang w:val="en-US"/>
+        </w:rPr>
+        <w:t>5.1</w:t>
+      </w:r>
+      <w:r>
+        <w:rPr>
+          <w:lang w:val="en-US"/>
+        </w:rPr>
+        <w:fldChar w:fldCharType="end"/>
+      </w:r>
+      <w:r>
+        <w:rPr>
+          <w:lang w:val="en-US"/>
+        </w:rPr>
+        <w:t xml:space="preserve"> </w:t>
+      </w:r>
+      <w:r>
+        <w:rPr>
+          <w:lang w:val="en-US"/>
+        </w:rPr>
+        <w:t xml:space="preserve">in the early stages, the App was supposed to have </w:t>
       </w:r>
       <w:proofErr w:type="gramStart"/>
       <w:r>
@@ -15327,7 +15852,55 @@
     <w:p>
       <w:pPr>
         <w:pStyle w:val="BodyText"/>
-      </w:pPr>
+        <w:rPr>
+          <w:lang w:val="en-GB"/>
+        </w:rPr>
+      </w:pPr>
+      <w:r>
+        <w:rPr>
+          <w:noProof/>
+        </w:rPr>
+        <w:pict>
+          <v:shape id="_x0000_s1063" type="#_x0000_t202" style="position:absolute;margin-left:-4.85pt;margin-top:206.3pt;width:480.75pt;height:.05pt;z-index:251688960" stroked="f">
+            <v:textbox style="mso-next-textbox:#_x0000_s1063;mso-fit-shape-to-text:t" inset="0,0,0,0">
+              <w:txbxContent>
+                <w:p>
+                  <w:pPr>
+                    <w:pStyle w:val="Caption"/>
+                    <w:jc w:val="center"/>
+                    <w:rPr>
+                      <w:rFonts w:ascii="Liberation Serif" w:eastAsia="AR PL SungtiL GB" w:hAnsi="Liberation Serif" w:cs="Lohit Devanagari"/>
+                      <w:noProof/>
+                      <w:kern w:val="2"/>
+                      <w:sz w:val="24"/>
+                      <w:szCs w:val="24"/>
+                    </w:rPr>
+                  </w:pPr>
+                  <w:bookmarkStart w:id="46" w:name="_Ref6658466"/>
+                  <w:bookmarkStart w:id="47" w:name="_Ref6658473"/>
+                  <w:r>
+                    <w:t xml:space="preserve">Figure </w:t>
+                  </w:r>
+                  <w:fldSimple w:instr=" SEQ Figure \* ARABIC ">
+                    <w:r>
+                      <w:rPr>
+                        <w:noProof/>
+                      </w:rPr>
+                      <w:t>18</w:t>
+                    </w:r>
+                  </w:fldSimple>
+                  <w:bookmarkEnd w:id="47"/>
+                  <w:r>
+                    <w:t>: operation principle, initial design</w:t>
+                  </w:r>
+                  <w:bookmarkEnd w:id="46"/>
+                </w:p>
+              </w:txbxContent>
+            </v:textbox>
+            <w10:wrap type="topAndBottom"/>
+          </v:shape>
+        </w:pict>
+      </w:r>
       <w:r>
         <w:rPr>
           <w:noProof/>
@@ -15379,12 +15952,6 @@
           </wp:anchor>
         </w:drawing>
       </w:r>
-      <w:r>
-        <w:rPr>
-          <w:highlight w:val="yellow"/>
-        </w:rPr>
-        <w:t>Figure O1</w:t>
-      </w:r>
     </w:p>
     <w:p>
       <w:pPr>
@@ -15393,36 +15960,90 @@
         </w:rPr>
       </w:pPr>
       <w:r>
+        <w:fldChar w:fldCharType="begin"/>
+      </w:r>
+      <w:r>
+        <w:instrText xml:space="preserve"> REF _Ref6658473 \h </w:instrText>
+      </w:r>
+      <w:r>
+        <w:fldChar w:fldCharType="separate"/>
+      </w:r>
+      <w:r>
+        <w:t xml:space="preserve">Figure </w:t>
+      </w:r>
+      <w:r>
+        <w:rPr>
+          <w:noProof/>
+        </w:rPr>
+        <w:t>18</w:t>
+      </w:r>
+      <w:r>
+        <w:fldChar w:fldCharType="end"/>
+      </w:r>
+      <w:r>
+        <w:t xml:space="preserve"> </w:t>
+      </w:r>
+      <w:r>
         <w:rPr>
           <w:lang w:val="en-US"/>
         </w:rPr>
+        <w:t>shows the ear</w:t>
+      </w:r>
+      <w:r>
+        <w:rPr>
+          <w:lang w:val="en-US"/>
+        </w:rPr>
+        <w:t xml:space="preserve">ly flowchart draft while </w:t>
+      </w:r>
+      <w:r>
+        <w:rPr>
+          <w:lang w:val="en-US"/>
+        </w:rPr>
+        <w:fldChar w:fldCharType="begin"/>
+      </w:r>
+      <w:r>
+        <w:rPr>
+          <w:lang w:val="en-US"/>
+        </w:rPr>
+        <w:instrText xml:space="preserve"> REF _Ref6658499 \h </w:instrText>
+      </w:r>
+      <w:r>
+        <w:rPr>
+          <w:lang w:val="en-US"/>
+        </w:rPr>
+      </w:r>
+      <w:r>
+        <w:rPr>
+          <w:lang w:val="en-US"/>
+        </w:rPr>
+        <w:fldChar w:fldCharType="separate"/>
+      </w:r>
+      <w:r>
         <w:t xml:space="preserve">Figure </w:t>
       </w:r>
       <w:r>
         <w:rPr>
-          <w:highlight w:val="yellow"/>
+          <w:noProof/>
+        </w:rPr>
+        <w:t>19</w:t>
+      </w:r>
+      <w:r>
+        <w:rPr>
           <w:lang w:val="en-US"/>
         </w:rPr>
-        <w:t>O1</w:t>
+        <w:fldChar w:fldCharType="end"/>
       </w:r>
       <w:r>
         <w:rPr>
           <w:lang w:val="en-US"/>
         </w:rPr>
-        <w:t xml:space="preserve"> shows the early flowchart draft while Figure </w:t>
-      </w:r>
-      <w:r>
-        <w:rPr>
-          <w:highlight w:val="yellow"/>
+        <w:t xml:space="preserve"> </w:t>
+      </w:r>
+      <w:r>
+        <w:rPr>
           <w:lang w:val="en-US"/>
         </w:rPr>
-        <w:t>O2</w:t>
-      </w:r>
-      <w:r>
-        <w:rPr>
-          <w:lang w:val="en-US"/>
-        </w:rPr>
-        <w:t xml:space="preserve"> shows the flow chart of the implemented app. In addition to the removal of the object detection, a new step has been added. The ‘</w:t>
+        <w:t>shows the flow chart of the implemented app. In addition to the removal of the object detection, a new step has been added. The ‘</w:t>
       </w:r>
       <w:proofErr w:type="spellStart"/>
       <w:r>
@@ -15598,9 +16219,7 @@
     </w:p>
     <w:p>
       <w:pPr>
-        <w:rPr>
-          <w:shd w:val="clear" w:color="auto" w:fill="FFFFFF"/>
-        </w:rPr>
+        <w:keepNext/>
       </w:pPr>
       <w:r>
         <w:rPr>
@@ -15628,23 +16247,35 @@
             <v:path o:extrusionok="f" gradientshapeok="t" o:connecttype="rect"/>
             <o:lock v:ext="edit" aspectratio="t"/>
           </v:shapetype>
-          <v:shape id="_x0000_i1029" type="#_x0000_t75" style="width:469.7pt;height:200.9pt">
+          <v:shape id="_x0000_i1026" type="#_x0000_t75" style="width:469.7pt;height:200.9pt">
             <v:imagedata r:id="rId37" o:title="flowdiagram_ripeness_detection_v2"/>
           </v:shape>
         </w:pict>
       </w:r>
-      <w:r>
-        <w:rPr>
-          <w:lang w:val="en-US" w:bidi="hi-IN"/>
-        </w:rPr>
+    </w:p>
+    <w:p>
+      <w:pPr>
+        <w:pStyle w:val="Caption"/>
+        <w:jc w:val="center"/>
+        <w:rPr>
+          <w:shd w:val="clear" w:color="auto" w:fill="FFFFFF"/>
+        </w:rPr>
+      </w:pPr>
+      <w:bookmarkStart w:id="48" w:name="_Ref6658499"/>
+      <w:r>
         <w:t xml:space="preserve">Figure </w:t>
       </w:r>
-      <w:r>
-        <w:rPr>
-          <w:highlight w:val="yellow"/>
-          <w:lang w:val="en-US" w:bidi="hi-IN"/>
-        </w:rPr>
-        <w:t>O2</w:t>
+      <w:fldSimple w:instr=" SEQ Figure \* ARABIC ">
+        <w:r>
+          <w:rPr>
+            <w:noProof/>
+          </w:rPr>
+          <w:t>19</w:t>
+        </w:r>
+      </w:fldSimple>
+      <w:bookmarkEnd w:id="48"/>
+      <w:r>
+        <w:t>: final operation principle</w:t>
       </w:r>
     </w:p>
     <w:p>
@@ -15685,13 +16316,13 @@
       <w:pPr>
         <w:pStyle w:val="Heading1"/>
       </w:pPr>
-      <w:bookmarkStart w:id="36" w:name="_Toc6354819"/>
+      <w:bookmarkStart w:id="49" w:name="_Toc6354819"/>
       <w:r>
         <w:lastRenderedPageBreak/>
         <w:t>Conclusion</w:t>
       </w:r>
-      <w:bookmarkEnd w:id="14"/>
-      <w:bookmarkEnd w:id="36"/>
+      <w:bookmarkEnd w:id="13"/>
+      <w:bookmarkEnd w:id="49"/>
     </w:p>
     <w:p>
       <w:pPr>
@@ -16245,7 +16876,7 @@
           <w:lang w:eastAsia="en-GB"/>
         </w:rPr>
         <w:pict>
-          <v:shape id="_x0000_i1026" type="#_x0000_t75" style="width:242.75pt;height:151.55pt">
+          <v:shape id="_x0000_i1027" type="#_x0000_t75" style="width:242.75pt;height:151.55pt">
             <v:imagedata r:id="rId38" o:title="banana_1"/>
           </v:shape>
         </w:pict>
@@ -16257,7 +16888,7 @@
           <w:lang w:eastAsia="en-GB"/>
         </w:rPr>
         <w:pict>
-          <v:shape id="_x0000_i1027" type="#_x0000_t75" style="width:196.1pt;height:156.35pt">
+          <v:shape id="_x0000_i1028" type="#_x0000_t75" style="width:196.1pt;height:156.35pt">
             <v:imagedata r:id="rId39" o:title="banana_6"/>
           </v:shape>
         </w:pict>
@@ -16269,7 +16900,7 @@
           <w:lang w:eastAsia="en-GB"/>
         </w:rPr>
         <w:pict>
-          <v:shape id="_x0000_i1028" type="#_x0000_t75" style="width:206.4pt;height:137.15pt">
+          <v:shape id="_x0000_i1029" type="#_x0000_t75" style="width:206.4pt;height:137.15pt">
             <v:imagedata r:id="rId40" o:title="banana_3"/>
           </v:shape>
         </w:pict>
@@ -17578,8 +18209,8 @@
           <w:rFonts w:cs="Times New Roman"/>
         </w:rPr>
       </w:pPr>
-      <w:bookmarkStart w:id="37" w:name="_GoBack"/>
-      <w:bookmarkEnd w:id="37"/>
+      <w:bookmarkStart w:id="50" w:name="_GoBack"/>
+      <w:bookmarkEnd w:id="50"/>
     </w:p>
     <w:p>
       <w:r>
@@ -23174,7 +23805,7 @@
         <c:manualLayout>
           <c:xMode val="edge"/>
           <c:yMode val="edge"/>
-          <c:x val="0.34895002958092736"/>
+          <c:x val="0.34895002958092741"/>
           <c:y val="3.1697386231586785E-2"/>
         </c:manualLayout>
       </c:layout>
@@ -23211,7 +23842,7 @@
               <c:layout>
                 <c:manualLayout>
                   <c:x val="6.6145833333333334E-3"/>
-                  <c:y val="3.5277777777778033E-2"/>
+                  <c:y val="3.5277777777778067E-2"/>
                 </c:manualLayout>
               </c:layout>
               <c:tx>
@@ -23238,7 +23869,7 @@
               <c:idx val="10"/>
               <c:layout>
                 <c:manualLayout>
-                  <c:x val="2.2048611111109622E-3"/>
+                  <c:x val="2.2048611111109635E-3"/>
                   <c:y val="1.9598765432098767E-2"/>
                 </c:manualLayout>
               </c:layout>
@@ -23371,11 +24002,11 @@
           </c:extLst>
         </c:ser>
         <c:marker val="1"/>
-        <c:axId val="103006592"/>
-        <c:axId val="103008512"/>
+        <c:axId val="114816128"/>
+        <c:axId val="114818432"/>
       </c:lineChart>
       <c:catAx>
-        <c:axId val="103006592"/>
+        <c:axId val="114816128"/>
         <c:scaling>
           <c:orientation val="minMax"/>
         </c:scaling>
@@ -23480,14 +24111,14 @@
             <a:endParaRPr lang="en-US"/>
           </a:p>
         </c:txPr>
-        <c:crossAx val="103008512"/>
+        <c:crossAx val="114818432"/>
         <c:crosses val="autoZero"/>
         <c:auto val="1"/>
         <c:lblAlgn val="ctr"/>
         <c:lblOffset val="100"/>
       </c:catAx>
       <c:valAx>
-        <c:axId val="103008512"/>
+        <c:axId val="114818432"/>
         <c:scaling>
           <c:orientation val="minMax"/>
         </c:scaling>
@@ -23582,7 +24213,7 @@
             <a:endParaRPr lang="en-US"/>
           </a:p>
         </c:txPr>
-        <c:crossAx val="103006592"/>
+        <c:crossAx val="114816128"/>
         <c:crosses val="autoZero"/>
         <c:crossBetween val="between"/>
       </c:valAx>
@@ -23919,7 +24550,7 @@
 </file>
 
 <file path=customXml/itemProps1.xml><?xml version="1.0" encoding="utf-8"?>
-<ds:datastoreItem xmlns:ds="http://schemas.openxmlformats.org/officeDocument/2006/customXml" ds:itemID="{0C7933D9-32BB-4DE4-883C-CE1E899334C3}">
+<ds:datastoreItem xmlns:ds="http://schemas.openxmlformats.org/officeDocument/2006/customXml" ds:itemID="{53A86560-71ED-4EEE-AEC4-E5AC7579A779}">
   <ds:schemaRefs>
     <ds:schemaRef ds:uri="http://schemas.openxmlformats.org/officeDocument/2006/bibliography"/>
   </ds:schemaRefs>

</xml_diff>

<commit_message>
added Banana pictures to test the app to the appendix
</commit_message>
<xml_diff>
--- a/BananaCo_report/BananaCo_report.docx
+++ b/BananaCo_report/BananaCo_report.docx
@@ -54,7 +54,7 @@
             <v:stroke joinstyle="miter"/>
             <v:path gradientshapeok="t" o:connecttype="rect"/>
           </v:shapetype>
-          <v:shape id="_x0000_s1056" type="#_x0000_t202" style="width:261.35pt;height:62.2pt;mso-position-horizontal-relative:char;mso-position-vertical-relative:line" stroked="f">
+          <v:shape id="_x0000_s1068" type="#_x0000_t202" style="width:261.35pt;height:62.2pt;mso-position-horizontal-relative:char;mso-position-vertical-relative:line" stroked="f">
             <v:textbox>
               <w:txbxContent>
                 <w:p>
@@ -8375,7 +8375,7 @@
                     <a:blip r:embed="rId10" cstate="print">
                       <a:extLst>
                         <a:ext uri="{28A0092B-C50C-407E-A947-70E740481C1C}">
-                          <a14:useLocalDpi xmlns="" xmlns:wpc="http://schemas.microsoft.com/office/word/2010/wordprocessingCanvas" xmlns:cx="http://schemas.microsoft.com/office/drawing/2014/chartex" xmlns:cx1="http://schemas.microsoft.com/office/drawing/2015/9/8/chartex" xmlns:cx2="http://schemas.microsoft.com/office/drawing/2015/10/21/chartex" xmlns:cx3="http://schemas.microsoft.com/office/drawing/2016/5/9/chartex" xmlns:cx4="http://schemas.microsoft.com/office/drawing/2016/5/10/chartex" xmlns:cx5="http://schemas.microsoft.com/office/drawing/2016/5/11/chartex" xmlns:cx6="http://schemas.microsoft.com/office/drawing/2016/5/12/chartex" xmlns:cx7="http://schemas.microsoft.com/office/drawing/2016/5/13/chartex" xmlns:cx8="http://schemas.microsoft.com/office/drawing/2016/5/14/chartex" xmlns:mc="http://schemas.openxmlformats.org/markup-compatibility/2006" xmlns:aink="http://schemas.microsoft.com/office/drawing/2016/ink" xmlns:am3d="http://schemas.microsoft.com/office/drawing/2017/model3d" xmlns:o="urn:schemas-microsoft-com:office:office" xmlns:v="urn:schemas-microsoft-com:vml" xmlns:wp14="http://schemas.microsoft.com/office/word/2010/wordprocessingDrawing" xmlns:w10="urn:schemas-microsoft-com:office:word" xmlns:w="http://schemas.openxmlformats.org/wordprocessingml/2006/main" xmlns:w14="http://schemas.microsoft.com/office/word/2010/wordml" xmlns:w15="http://schemas.microsoft.com/office/word/2012/wordml" xmlns:w16cid="http://schemas.microsoft.com/office/word/2016/wordml/cid" xmlns:w16se="http://schemas.microsoft.com/office/word/2015/wordml/symex" xmlns:wpg="http://schemas.microsoft.com/office/word/2010/wordprocessingGroup" xmlns:wpi="http://schemas.microsoft.com/office/word/2010/wordprocessingInk" xmlns:wps="http://schemas.microsoft.com/office/word/2010/wordprocessingShape" xmlns:a14="http://schemas.microsoft.com/office/drawing/2010/main" val="0"/>
+                          <a14:useLocalDpi xmlns:a14="http://schemas.microsoft.com/office/drawing/2010/main" xmlns:wps="http://schemas.microsoft.com/office/word/2010/wordprocessingShape" xmlns:wpi="http://schemas.microsoft.com/office/word/2010/wordprocessingInk" xmlns:wpg="http://schemas.microsoft.com/office/word/2010/wordprocessingGroup" xmlns:w16se="http://schemas.microsoft.com/office/word/2015/wordml/symex" xmlns:w16cid="http://schemas.microsoft.com/office/word/2016/wordml/cid" xmlns:w15="http://schemas.microsoft.com/office/word/2012/wordml" xmlns:w14="http://schemas.microsoft.com/office/word/2010/wordml" xmlns:w="http://schemas.openxmlformats.org/wordprocessingml/2006/main" xmlns:w10="urn:schemas-microsoft-com:office:word" xmlns:wp14="http://schemas.microsoft.com/office/word/2010/wordprocessingDrawing" xmlns:v="urn:schemas-microsoft-com:vml" xmlns:o="urn:schemas-microsoft-com:office:office" xmlns:am3d="http://schemas.microsoft.com/office/drawing/2017/model3d" xmlns:aink="http://schemas.microsoft.com/office/drawing/2016/ink" xmlns:mc="http://schemas.openxmlformats.org/markup-compatibility/2006" xmlns:cx8="http://schemas.microsoft.com/office/drawing/2016/5/14/chartex" xmlns:cx7="http://schemas.microsoft.com/office/drawing/2016/5/13/chartex" xmlns:cx6="http://schemas.microsoft.com/office/drawing/2016/5/12/chartex" xmlns:cx5="http://schemas.microsoft.com/office/drawing/2016/5/11/chartex" xmlns:cx4="http://schemas.microsoft.com/office/drawing/2016/5/10/chartex" xmlns:cx3="http://schemas.microsoft.com/office/drawing/2016/5/9/chartex" xmlns:cx2="http://schemas.microsoft.com/office/drawing/2015/10/21/chartex" xmlns:cx1="http://schemas.microsoft.com/office/drawing/2015/9/8/chartex" xmlns:cx="http://schemas.microsoft.com/office/drawing/2014/chartex" xmlns:wpc="http://schemas.microsoft.com/office/word/2010/wordprocessingCanvas" xmlns="" val="0"/>
                         </a:ext>
                       </a:extLst>
                     </a:blip>
@@ -8405,8 +8405,8 @@
       </w:r>
     </w:p>
     <w:p>
-      <w:bookmarkStart w:id="13" w:name="_Toc254380386"/>
-      <w:bookmarkStart w:id="14" w:name="_Toc4260262"/>
+      <w:bookmarkStart w:id="13" w:name="_Toc4260262"/>
+      <w:bookmarkStart w:id="14" w:name="_Toc254380386"/>
       <w:r>
         <w:br w:type="page"/>
       </w:r>
@@ -8423,7 +8423,7 @@
         <w:lastRenderedPageBreak/>
         <w:t>Neural Network</w:t>
       </w:r>
-      <w:bookmarkEnd w:id="14"/>
+      <w:bookmarkEnd w:id="13"/>
       <w:bookmarkEnd w:id="15"/>
       <w:bookmarkEnd w:id="16"/>
       <w:bookmarkEnd w:id="17"/>
@@ -8556,7 +8556,7 @@
                     <a:blip r:embed="rId11" cstate="print">
                       <a:extLst>
                         <a:ext uri="{28A0092B-C50C-407E-A947-70E740481C1C}">
-                          <a14:useLocalDpi xmlns="" xmlns:wpc="http://schemas.microsoft.com/office/word/2010/wordprocessingCanvas" xmlns:cx="http://schemas.microsoft.com/office/drawing/2014/chartex" xmlns:cx1="http://schemas.microsoft.com/office/drawing/2015/9/8/chartex" xmlns:cx2="http://schemas.microsoft.com/office/drawing/2015/10/21/chartex" xmlns:cx3="http://schemas.microsoft.com/office/drawing/2016/5/9/chartex" xmlns:cx4="http://schemas.microsoft.com/office/drawing/2016/5/10/chartex" xmlns:cx5="http://schemas.microsoft.com/office/drawing/2016/5/11/chartex" xmlns:cx6="http://schemas.microsoft.com/office/drawing/2016/5/12/chartex" xmlns:cx7="http://schemas.microsoft.com/office/drawing/2016/5/13/chartex" xmlns:cx8="http://schemas.microsoft.com/office/drawing/2016/5/14/chartex" xmlns:mc="http://schemas.openxmlformats.org/markup-compatibility/2006" xmlns:aink="http://schemas.microsoft.com/office/drawing/2016/ink" xmlns:am3d="http://schemas.microsoft.com/office/drawing/2017/model3d" xmlns:o="urn:schemas-microsoft-com:office:office" xmlns:v="urn:schemas-microsoft-com:vml" xmlns:wp14="http://schemas.microsoft.com/office/word/2010/wordprocessingDrawing" xmlns:w10="urn:schemas-microsoft-com:office:word" xmlns:w="http://schemas.openxmlformats.org/wordprocessingml/2006/main" xmlns:w14="http://schemas.microsoft.com/office/word/2010/wordml" xmlns:w15="http://schemas.microsoft.com/office/word/2012/wordml" xmlns:w16cid="http://schemas.microsoft.com/office/word/2016/wordml/cid" xmlns:w16se="http://schemas.microsoft.com/office/word/2015/wordml/symex" xmlns:wpg="http://schemas.microsoft.com/office/word/2010/wordprocessingGroup" xmlns:wpi="http://schemas.microsoft.com/office/word/2010/wordprocessingInk" xmlns:wps="http://schemas.microsoft.com/office/word/2010/wordprocessingShape" xmlns:a14="http://schemas.microsoft.com/office/drawing/2010/main" val="0"/>
+                          <a14:useLocalDpi xmlns:a14="http://schemas.microsoft.com/office/drawing/2010/main" xmlns:wps="http://schemas.microsoft.com/office/word/2010/wordprocessingShape" xmlns:wpi="http://schemas.microsoft.com/office/word/2010/wordprocessingInk" xmlns:wpg="http://schemas.microsoft.com/office/word/2010/wordprocessingGroup" xmlns:w16se="http://schemas.microsoft.com/office/word/2015/wordml/symex" xmlns:w16cid="http://schemas.microsoft.com/office/word/2016/wordml/cid" xmlns:w15="http://schemas.microsoft.com/office/word/2012/wordml" xmlns:w14="http://schemas.microsoft.com/office/word/2010/wordml" xmlns:w="http://schemas.openxmlformats.org/wordprocessingml/2006/main" xmlns:w10="urn:schemas-microsoft-com:office:word" xmlns:wp14="http://schemas.microsoft.com/office/word/2010/wordprocessingDrawing" xmlns:v="urn:schemas-microsoft-com:vml" xmlns:o="urn:schemas-microsoft-com:office:office" xmlns:am3d="http://schemas.microsoft.com/office/drawing/2017/model3d" xmlns:aink="http://schemas.microsoft.com/office/drawing/2016/ink" xmlns:mc="http://schemas.openxmlformats.org/markup-compatibility/2006" xmlns:cx8="http://schemas.microsoft.com/office/drawing/2016/5/14/chartex" xmlns:cx7="http://schemas.microsoft.com/office/drawing/2016/5/13/chartex" xmlns:cx6="http://schemas.microsoft.com/office/drawing/2016/5/12/chartex" xmlns:cx5="http://schemas.microsoft.com/office/drawing/2016/5/11/chartex" xmlns:cx4="http://schemas.microsoft.com/office/drawing/2016/5/10/chartex" xmlns:cx3="http://schemas.microsoft.com/office/drawing/2016/5/9/chartex" xmlns:cx2="http://schemas.microsoft.com/office/drawing/2015/10/21/chartex" xmlns:cx1="http://schemas.microsoft.com/office/drawing/2015/9/8/chartex" xmlns:cx="http://schemas.microsoft.com/office/drawing/2014/chartex" xmlns:wpc="http://schemas.microsoft.com/office/word/2010/wordprocessingCanvas" xmlns="" val="0"/>
                         </a:ext>
                       </a:extLst>
                     </a:blip>
@@ -8796,7 +8796,7 @@
                     <a:blip r:embed="rId12" cstate="print">
                       <a:extLst>
                         <a:ext uri="{28A0092B-C50C-407E-A947-70E740481C1C}">
-                          <a14:useLocalDpi xmlns="" xmlns:wpc="http://schemas.microsoft.com/office/word/2010/wordprocessingCanvas" xmlns:cx="http://schemas.microsoft.com/office/drawing/2014/chartex" xmlns:cx1="http://schemas.microsoft.com/office/drawing/2015/9/8/chartex" xmlns:cx2="http://schemas.microsoft.com/office/drawing/2015/10/21/chartex" xmlns:cx3="http://schemas.microsoft.com/office/drawing/2016/5/9/chartex" xmlns:cx4="http://schemas.microsoft.com/office/drawing/2016/5/10/chartex" xmlns:cx5="http://schemas.microsoft.com/office/drawing/2016/5/11/chartex" xmlns:cx6="http://schemas.microsoft.com/office/drawing/2016/5/12/chartex" xmlns:cx7="http://schemas.microsoft.com/office/drawing/2016/5/13/chartex" xmlns:cx8="http://schemas.microsoft.com/office/drawing/2016/5/14/chartex" xmlns:mc="http://schemas.openxmlformats.org/markup-compatibility/2006" xmlns:aink="http://schemas.microsoft.com/office/drawing/2016/ink" xmlns:am3d="http://schemas.microsoft.com/office/drawing/2017/model3d" xmlns:o="urn:schemas-microsoft-com:office:office" xmlns:v="urn:schemas-microsoft-com:vml" xmlns:wp14="http://schemas.microsoft.com/office/word/2010/wordprocessingDrawing" xmlns:w10="urn:schemas-microsoft-com:office:word" xmlns:w="http://schemas.openxmlformats.org/wordprocessingml/2006/main" xmlns:w14="http://schemas.microsoft.com/office/word/2010/wordml" xmlns:w15="http://schemas.microsoft.com/office/word/2012/wordml" xmlns:w16cid="http://schemas.microsoft.com/office/word/2016/wordml/cid" xmlns:w16se="http://schemas.microsoft.com/office/word/2015/wordml/symex" xmlns:wpg="http://schemas.microsoft.com/office/word/2010/wordprocessingGroup" xmlns:wpi="http://schemas.microsoft.com/office/word/2010/wordprocessingInk" xmlns:wps="http://schemas.microsoft.com/office/word/2010/wordprocessingShape" xmlns:a14="http://schemas.microsoft.com/office/drawing/2010/main" val="0"/>
+                          <a14:useLocalDpi xmlns:a14="http://schemas.microsoft.com/office/drawing/2010/main" xmlns:wps="http://schemas.microsoft.com/office/word/2010/wordprocessingShape" xmlns:wpi="http://schemas.microsoft.com/office/word/2010/wordprocessingInk" xmlns:wpg="http://schemas.microsoft.com/office/word/2010/wordprocessingGroup" xmlns:w16se="http://schemas.microsoft.com/office/word/2015/wordml/symex" xmlns:w16cid="http://schemas.microsoft.com/office/word/2016/wordml/cid" xmlns:w15="http://schemas.microsoft.com/office/word/2012/wordml" xmlns:w14="http://schemas.microsoft.com/office/word/2010/wordml" xmlns:w="http://schemas.openxmlformats.org/wordprocessingml/2006/main" xmlns:w10="urn:schemas-microsoft-com:office:word" xmlns:wp14="http://schemas.microsoft.com/office/word/2010/wordprocessingDrawing" xmlns:v="urn:schemas-microsoft-com:vml" xmlns:o="urn:schemas-microsoft-com:office:office" xmlns:am3d="http://schemas.microsoft.com/office/drawing/2017/model3d" xmlns:aink="http://schemas.microsoft.com/office/drawing/2016/ink" xmlns:mc="http://schemas.openxmlformats.org/markup-compatibility/2006" xmlns:cx8="http://schemas.microsoft.com/office/drawing/2016/5/14/chartex" xmlns:cx7="http://schemas.microsoft.com/office/drawing/2016/5/13/chartex" xmlns:cx6="http://schemas.microsoft.com/office/drawing/2016/5/12/chartex" xmlns:cx5="http://schemas.microsoft.com/office/drawing/2016/5/11/chartex" xmlns:cx4="http://schemas.microsoft.com/office/drawing/2016/5/10/chartex" xmlns:cx3="http://schemas.microsoft.com/office/drawing/2016/5/9/chartex" xmlns:cx2="http://schemas.microsoft.com/office/drawing/2015/10/21/chartex" xmlns:cx1="http://schemas.microsoft.com/office/drawing/2015/9/8/chartex" xmlns:cx="http://schemas.microsoft.com/office/drawing/2014/chartex" xmlns:wpc="http://schemas.microsoft.com/office/word/2010/wordprocessingCanvas" xmlns="" val="0"/>
                         </a:ext>
                       </a:extLst>
                     </a:blip>
@@ -9711,7 +9711,7 @@
                           <a:blip r:embed="rId15" cstate="print">
                             <a:extLst>
                               <a:ext uri="{28A0092B-C50C-407E-A947-70E740481C1C}">
-                                <a14:useLocalDpi xmlns="" xmlns:wpc="http://schemas.microsoft.com/office/word/2010/wordprocessingCanvas" xmlns:cx="http://schemas.microsoft.com/office/drawing/2014/chartex" xmlns:cx1="http://schemas.microsoft.com/office/drawing/2015/9/8/chartex" xmlns:cx2="http://schemas.microsoft.com/office/drawing/2015/10/21/chartex" xmlns:cx3="http://schemas.microsoft.com/office/drawing/2016/5/9/chartex" xmlns:cx4="http://schemas.microsoft.com/office/drawing/2016/5/10/chartex" xmlns:cx5="http://schemas.microsoft.com/office/drawing/2016/5/11/chartex" xmlns:cx6="http://schemas.microsoft.com/office/drawing/2016/5/12/chartex" xmlns:cx7="http://schemas.microsoft.com/office/drawing/2016/5/13/chartex" xmlns:cx8="http://schemas.microsoft.com/office/drawing/2016/5/14/chartex" xmlns:mc="http://schemas.openxmlformats.org/markup-compatibility/2006" xmlns:aink="http://schemas.microsoft.com/office/drawing/2016/ink" xmlns:am3d="http://schemas.microsoft.com/office/drawing/2017/model3d" xmlns:o="urn:schemas-microsoft-com:office:office" xmlns:v="urn:schemas-microsoft-com:vml" xmlns:wp14="http://schemas.microsoft.com/office/word/2010/wordprocessingDrawing" xmlns:w10="urn:schemas-microsoft-com:office:word" xmlns:w="http://schemas.openxmlformats.org/wordprocessingml/2006/main" xmlns:w14="http://schemas.microsoft.com/office/word/2010/wordml" xmlns:w15="http://schemas.microsoft.com/office/word/2012/wordml" xmlns:w16cid="http://schemas.microsoft.com/office/word/2016/wordml/cid" xmlns:w16se="http://schemas.microsoft.com/office/word/2015/wordml/symex" xmlns:wpg="http://schemas.microsoft.com/office/word/2010/wordprocessingGroup" xmlns:wpi="http://schemas.microsoft.com/office/word/2010/wordprocessingInk" xmlns:wps="http://schemas.microsoft.com/office/word/2010/wordprocessingShape" xmlns:a14="http://schemas.microsoft.com/office/drawing/2010/main" val="0"/>
+                                <a14:useLocalDpi xmlns:a14="http://schemas.microsoft.com/office/drawing/2010/main" xmlns:wps="http://schemas.microsoft.com/office/word/2010/wordprocessingShape" xmlns:wpi="http://schemas.microsoft.com/office/word/2010/wordprocessingInk" xmlns:wpg="http://schemas.microsoft.com/office/word/2010/wordprocessingGroup" xmlns:w16se="http://schemas.microsoft.com/office/word/2015/wordml/symex" xmlns:w16cid="http://schemas.microsoft.com/office/word/2016/wordml/cid" xmlns:w15="http://schemas.microsoft.com/office/word/2012/wordml" xmlns:w14="http://schemas.microsoft.com/office/word/2010/wordml" xmlns:w="http://schemas.openxmlformats.org/wordprocessingml/2006/main" xmlns:w10="urn:schemas-microsoft-com:office:word" xmlns:wp14="http://schemas.microsoft.com/office/word/2010/wordprocessingDrawing" xmlns:v="urn:schemas-microsoft-com:vml" xmlns:o="urn:schemas-microsoft-com:office:office" xmlns:am3d="http://schemas.microsoft.com/office/drawing/2017/model3d" xmlns:aink="http://schemas.microsoft.com/office/drawing/2016/ink" xmlns:mc="http://schemas.openxmlformats.org/markup-compatibility/2006" xmlns:cx8="http://schemas.microsoft.com/office/drawing/2016/5/14/chartex" xmlns:cx7="http://schemas.microsoft.com/office/drawing/2016/5/13/chartex" xmlns:cx6="http://schemas.microsoft.com/office/drawing/2016/5/12/chartex" xmlns:cx5="http://schemas.microsoft.com/office/drawing/2016/5/11/chartex" xmlns:cx4="http://schemas.microsoft.com/office/drawing/2016/5/10/chartex" xmlns:cx3="http://schemas.microsoft.com/office/drawing/2016/5/9/chartex" xmlns:cx2="http://schemas.microsoft.com/office/drawing/2015/10/21/chartex" xmlns:cx1="http://schemas.microsoft.com/office/drawing/2015/9/8/chartex" xmlns:cx="http://schemas.microsoft.com/office/drawing/2014/chartex" xmlns:wpc="http://schemas.microsoft.com/office/word/2010/wordprocessingCanvas" xmlns="" val="0"/>
                               </a:ext>
                             </a:extLst>
                           </a:blip>
@@ -9732,7 +9732,7 @@
                           </a:ln>
                           <a:extLst>
                             <a:ext uri="{53640926-AAD7-44D8-BBD7-CCE9431645EC}">
-                              <a14:shadowObscured xmlns="" xmlns:wpc="http://schemas.microsoft.com/office/word/2010/wordprocessingCanvas" xmlns:cx="http://schemas.microsoft.com/office/drawing/2014/chartex" xmlns:cx1="http://schemas.microsoft.com/office/drawing/2015/9/8/chartex" xmlns:cx2="http://schemas.microsoft.com/office/drawing/2015/10/21/chartex" xmlns:cx3="http://schemas.microsoft.com/office/drawing/2016/5/9/chartex" xmlns:cx4="http://schemas.microsoft.com/office/drawing/2016/5/10/chartex" xmlns:cx5="http://schemas.microsoft.com/office/drawing/2016/5/11/chartex" xmlns:cx6="http://schemas.microsoft.com/office/drawing/2016/5/12/chartex" xmlns:cx7="http://schemas.microsoft.com/office/drawing/2016/5/13/chartex" xmlns:cx8="http://schemas.microsoft.com/office/drawing/2016/5/14/chartex" xmlns:mc="http://schemas.openxmlformats.org/markup-compatibility/2006" xmlns:aink="http://schemas.microsoft.com/office/drawing/2016/ink" xmlns:am3d="http://schemas.microsoft.com/office/drawing/2017/model3d" xmlns:o="urn:schemas-microsoft-com:office:office" xmlns:v="urn:schemas-microsoft-com:vml" xmlns:wp14="http://schemas.microsoft.com/office/word/2010/wordprocessingDrawing" xmlns:w10="urn:schemas-microsoft-com:office:word" xmlns:w="http://schemas.openxmlformats.org/wordprocessingml/2006/main" xmlns:w14="http://schemas.microsoft.com/office/word/2010/wordml" xmlns:w15="http://schemas.microsoft.com/office/word/2012/wordml" xmlns:w16cid="http://schemas.microsoft.com/office/word/2016/wordml/cid" xmlns:w16se="http://schemas.microsoft.com/office/word/2015/wordml/symex" xmlns:wpg="http://schemas.microsoft.com/office/word/2010/wordprocessingGroup" xmlns:wpi="http://schemas.microsoft.com/office/word/2010/wordprocessingInk" xmlns:wps="http://schemas.microsoft.com/office/word/2010/wordprocessingShape" xmlns:a14="http://schemas.microsoft.com/office/drawing/2010/main"/>
+                              <a14:shadowObscured xmlns:a14="http://schemas.microsoft.com/office/drawing/2010/main" xmlns:wps="http://schemas.microsoft.com/office/word/2010/wordprocessingShape" xmlns:wpi="http://schemas.microsoft.com/office/word/2010/wordprocessingInk" xmlns:wpg="http://schemas.microsoft.com/office/word/2010/wordprocessingGroup" xmlns:w16se="http://schemas.microsoft.com/office/word/2015/wordml/symex" xmlns:w16cid="http://schemas.microsoft.com/office/word/2016/wordml/cid" xmlns:w15="http://schemas.microsoft.com/office/word/2012/wordml" xmlns:w14="http://schemas.microsoft.com/office/word/2010/wordml" xmlns:w="http://schemas.openxmlformats.org/wordprocessingml/2006/main" xmlns:w10="urn:schemas-microsoft-com:office:word" xmlns:wp14="http://schemas.microsoft.com/office/word/2010/wordprocessingDrawing" xmlns:v="urn:schemas-microsoft-com:vml" xmlns:o="urn:schemas-microsoft-com:office:office" xmlns:am3d="http://schemas.microsoft.com/office/drawing/2017/model3d" xmlns:aink="http://schemas.microsoft.com/office/drawing/2016/ink" xmlns:mc="http://schemas.openxmlformats.org/markup-compatibility/2006" xmlns:cx8="http://schemas.microsoft.com/office/drawing/2016/5/14/chartex" xmlns:cx7="http://schemas.microsoft.com/office/drawing/2016/5/13/chartex" xmlns:cx6="http://schemas.microsoft.com/office/drawing/2016/5/12/chartex" xmlns:cx5="http://schemas.microsoft.com/office/drawing/2016/5/11/chartex" xmlns:cx4="http://schemas.microsoft.com/office/drawing/2016/5/10/chartex" xmlns:cx3="http://schemas.microsoft.com/office/drawing/2016/5/9/chartex" xmlns:cx2="http://schemas.microsoft.com/office/drawing/2015/10/21/chartex" xmlns:cx1="http://schemas.microsoft.com/office/drawing/2015/9/8/chartex" xmlns:cx="http://schemas.microsoft.com/office/drawing/2014/chartex" xmlns:wpc="http://schemas.microsoft.com/office/word/2010/wordprocessingCanvas" xmlns=""/>
                             </a:ext>
                           </a:extLst>
                         </pic:spPr>
@@ -9778,7 +9778,7 @@
                           <a:blip r:embed="rId16" cstate="print">
                             <a:extLst>
                               <a:ext uri="{28A0092B-C50C-407E-A947-70E740481C1C}">
-                                <a14:useLocalDpi xmlns="" xmlns:wpc="http://schemas.microsoft.com/office/word/2010/wordprocessingCanvas" xmlns:cx="http://schemas.microsoft.com/office/drawing/2014/chartex" xmlns:cx1="http://schemas.microsoft.com/office/drawing/2015/9/8/chartex" xmlns:cx2="http://schemas.microsoft.com/office/drawing/2015/10/21/chartex" xmlns:cx3="http://schemas.microsoft.com/office/drawing/2016/5/9/chartex" xmlns:cx4="http://schemas.microsoft.com/office/drawing/2016/5/10/chartex" xmlns:cx5="http://schemas.microsoft.com/office/drawing/2016/5/11/chartex" xmlns:cx6="http://schemas.microsoft.com/office/drawing/2016/5/12/chartex" xmlns:cx7="http://schemas.microsoft.com/office/drawing/2016/5/13/chartex" xmlns:cx8="http://schemas.microsoft.com/office/drawing/2016/5/14/chartex" xmlns:mc="http://schemas.openxmlformats.org/markup-compatibility/2006" xmlns:aink="http://schemas.microsoft.com/office/drawing/2016/ink" xmlns:am3d="http://schemas.microsoft.com/office/drawing/2017/model3d" xmlns:o="urn:schemas-microsoft-com:office:office" xmlns:v="urn:schemas-microsoft-com:vml" xmlns:wp14="http://schemas.microsoft.com/office/word/2010/wordprocessingDrawing" xmlns:w10="urn:schemas-microsoft-com:office:word" xmlns:w="http://schemas.openxmlformats.org/wordprocessingml/2006/main" xmlns:w14="http://schemas.microsoft.com/office/word/2010/wordml" xmlns:w15="http://schemas.microsoft.com/office/word/2012/wordml" xmlns:w16cid="http://schemas.microsoft.com/office/word/2016/wordml/cid" xmlns:w16se="http://schemas.microsoft.com/office/word/2015/wordml/symex" xmlns:wpg="http://schemas.microsoft.com/office/word/2010/wordprocessingGroup" xmlns:wpi="http://schemas.microsoft.com/office/word/2010/wordprocessingInk" xmlns:wps="http://schemas.microsoft.com/office/word/2010/wordprocessingShape" xmlns:a14="http://schemas.microsoft.com/office/drawing/2010/main" val="0"/>
+                                <a14:useLocalDpi xmlns:a14="http://schemas.microsoft.com/office/drawing/2010/main" xmlns:wps="http://schemas.microsoft.com/office/word/2010/wordprocessingShape" xmlns:wpi="http://schemas.microsoft.com/office/word/2010/wordprocessingInk" xmlns:wpg="http://schemas.microsoft.com/office/word/2010/wordprocessingGroup" xmlns:w16se="http://schemas.microsoft.com/office/word/2015/wordml/symex" xmlns:w16cid="http://schemas.microsoft.com/office/word/2016/wordml/cid" xmlns:w15="http://schemas.microsoft.com/office/word/2012/wordml" xmlns:w14="http://schemas.microsoft.com/office/word/2010/wordml" xmlns:w="http://schemas.openxmlformats.org/wordprocessingml/2006/main" xmlns:w10="urn:schemas-microsoft-com:office:word" xmlns:wp14="http://schemas.microsoft.com/office/word/2010/wordprocessingDrawing" xmlns:v="urn:schemas-microsoft-com:vml" xmlns:o="urn:schemas-microsoft-com:office:office" xmlns:am3d="http://schemas.microsoft.com/office/drawing/2017/model3d" xmlns:aink="http://schemas.microsoft.com/office/drawing/2016/ink" xmlns:mc="http://schemas.openxmlformats.org/markup-compatibility/2006" xmlns:cx8="http://schemas.microsoft.com/office/drawing/2016/5/14/chartex" xmlns:cx7="http://schemas.microsoft.com/office/drawing/2016/5/13/chartex" xmlns:cx6="http://schemas.microsoft.com/office/drawing/2016/5/12/chartex" xmlns:cx5="http://schemas.microsoft.com/office/drawing/2016/5/11/chartex" xmlns:cx4="http://schemas.microsoft.com/office/drawing/2016/5/10/chartex" xmlns:cx3="http://schemas.microsoft.com/office/drawing/2016/5/9/chartex" xmlns:cx2="http://schemas.microsoft.com/office/drawing/2015/10/21/chartex" xmlns:cx1="http://schemas.microsoft.com/office/drawing/2015/9/8/chartex" xmlns:cx="http://schemas.microsoft.com/office/drawing/2014/chartex" xmlns:wpc="http://schemas.microsoft.com/office/word/2010/wordprocessingCanvas" xmlns="" val="0"/>
                               </a:ext>
                             </a:extLst>
                           </a:blip>
@@ -9843,7 +9843,7 @@
                           <a:blip r:embed="rId17" cstate="print">
                             <a:extLst>
                               <a:ext uri="{28A0092B-C50C-407E-A947-70E740481C1C}">
-                                <a14:useLocalDpi xmlns="" xmlns:wpc="http://schemas.microsoft.com/office/word/2010/wordprocessingCanvas" xmlns:cx="http://schemas.microsoft.com/office/drawing/2014/chartex" xmlns:cx1="http://schemas.microsoft.com/office/drawing/2015/9/8/chartex" xmlns:cx2="http://schemas.microsoft.com/office/drawing/2015/10/21/chartex" xmlns:cx3="http://schemas.microsoft.com/office/drawing/2016/5/9/chartex" xmlns:cx4="http://schemas.microsoft.com/office/drawing/2016/5/10/chartex" xmlns:cx5="http://schemas.microsoft.com/office/drawing/2016/5/11/chartex" xmlns:cx6="http://schemas.microsoft.com/office/drawing/2016/5/12/chartex" xmlns:cx7="http://schemas.microsoft.com/office/drawing/2016/5/13/chartex" xmlns:cx8="http://schemas.microsoft.com/office/drawing/2016/5/14/chartex" xmlns:mc="http://schemas.openxmlformats.org/markup-compatibility/2006" xmlns:aink="http://schemas.microsoft.com/office/drawing/2016/ink" xmlns:am3d="http://schemas.microsoft.com/office/drawing/2017/model3d" xmlns:o="urn:schemas-microsoft-com:office:office" xmlns:v="urn:schemas-microsoft-com:vml" xmlns:wp14="http://schemas.microsoft.com/office/word/2010/wordprocessingDrawing" xmlns:w10="urn:schemas-microsoft-com:office:word" xmlns:w="http://schemas.openxmlformats.org/wordprocessingml/2006/main" xmlns:w14="http://schemas.microsoft.com/office/word/2010/wordml" xmlns:w15="http://schemas.microsoft.com/office/word/2012/wordml" xmlns:w16cid="http://schemas.microsoft.com/office/word/2016/wordml/cid" xmlns:w16se="http://schemas.microsoft.com/office/word/2015/wordml/symex" xmlns:wpg="http://schemas.microsoft.com/office/word/2010/wordprocessingGroup" xmlns:wpi="http://schemas.microsoft.com/office/word/2010/wordprocessingInk" xmlns:wps="http://schemas.microsoft.com/office/word/2010/wordprocessingShape" xmlns:a14="http://schemas.microsoft.com/office/drawing/2010/main" val="0"/>
+                                <a14:useLocalDpi xmlns:a14="http://schemas.microsoft.com/office/drawing/2010/main" xmlns:wps="http://schemas.microsoft.com/office/word/2010/wordprocessingShape" xmlns:wpi="http://schemas.microsoft.com/office/word/2010/wordprocessingInk" xmlns:wpg="http://schemas.microsoft.com/office/word/2010/wordprocessingGroup" xmlns:w16se="http://schemas.microsoft.com/office/word/2015/wordml/symex" xmlns:w16cid="http://schemas.microsoft.com/office/word/2016/wordml/cid" xmlns:w15="http://schemas.microsoft.com/office/word/2012/wordml" xmlns:w14="http://schemas.microsoft.com/office/word/2010/wordml" xmlns:w="http://schemas.openxmlformats.org/wordprocessingml/2006/main" xmlns:w10="urn:schemas-microsoft-com:office:word" xmlns:wp14="http://schemas.microsoft.com/office/word/2010/wordprocessingDrawing" xmlns:v="urn:schemas-microsoft-com:vml" xmlns:o="urn:schemas-microsoft-com:office:office" xmlns:am3d="http://schemas.microsoft.com/office/drawing/2017/model3d" xmlns:aink="http://schemas.microsoft.com/office/drawing/2016/ink" xmlns:mc="http://schemas.openxmlformats.org/markup-compatibility/2006" xmlns:cx8="http://schemas.microsoft.com/office/drawing/2016/5/14/chartex" xmlns:cx7="http://schemas.microsoft.com/office/drawing/2016/5/13/chartex" xmlns:cx6="http://schemas.microsoft.com/office/drawing/2016/5/12/chartex" xmlns:cx5="http://schemas.microsoft.com/office/drawing/2016/5/11/chartex" xmlns:cx4="http://schemas.microsoft.com/office/drawing/2016/5/10/chartex" xmlns:cx3="http://schemas.microsoft.com/office/drawing/2016/5/9/chartex" xmlns:cx2="http://schemas.microsoft.com/office/drawing/2015/10/21/chartex" xmlns:cx1="http://schemas.microsoft.com/office/drawing/2015/9/8/chartex" xmlns:cx="http://schemas.microsoft.com/office/drawing/2014/chartex" xmlns:wpc="http://schemas.microsoft.com/office/word/2010/wordprocessingCanvas" xmlns="" val="0"/>
                               </a:ext>
                             </a:extLst>
                           </a:blip>
@@ -10201,7 +10201,7 @@
                           <a:blip r:embed="rId18" cstate="print">
                             <a:extLst>
                               <a:ext uri="{28A0092B-C50C-407E-A947-70E740481C1C}">
-                                <a14:useLocalDpi xmlns="" xmlns:wpc="http://schemas.microsoft.com/office/word/2010/wordprocessingCanvas" xmlns:cx="http://schemas.microsoft.com/office/drawing/2014/chartex" xmlns:cx1="http://schemas.microsoft.com/office/drawing/2015/9/8/chartex" xmlns:cx2="http://schemas.microsoft.com/office/drawing/2015/10/21/chartex" xmlns:cx3="http://schemas.microsoft.com/office/drawing/2016/5/9/chartex" xmlns:cx4="http://schemas.microsoft.com/office/drawing/2016/5/10/chartex" xmlns:cx5="http://schemas.microsoft.com/office/drawing/2016/5/11/chartex" xmlns:cx6="http://schemas.microsoft.com/office/drawing/2016/5/12/chartex" xmlns:cx7="http://schemas.microsoft.com/office/drawing/2016/5/13/chartex" xmlns:cx8="http://schemas.microsoft.com/office/drawing/2016/5/14/chartex" xmlns:mc="http://schemas.openxmlformats.org/markup-compatibility/2006" xmlns:aink="http://schemas.microsoft.com/office/drawing/2016/ink" xmlns:am3d="http://schemas.microsoft.com/office/drawing/2017/model3d" xmlns:o="urn:schemas-microsoft-com:office:office" xmlns:v="urn:schemas-microsoft-com:vml" xmlns:wp14="http://schemas.microsoft.com/office/word/2010/wordprocessingDrawing" xmlns:w10="urn:schemas-microsoft-com:office:word" xmlns:w="http://schemas.openxmlformats.org/wordprocessingml/2006/main" xmlns:w14="http://schemas.microsoft.com/office/word/2010/wordml" xmlns:w15="http://schemas.microsoft.com/office/word/2012/wordml" xmlns:w16cid="http://schemas.microsoft.com/office/word/2016/wordml/cid" xmlns:w16se="http://schemas.microsoft.com/office/word/2015/wordml/symex" xmlns:wpg="http://schemas.microsoft.com/office/word/2010/wordprocessingGroup" xmlns:wpi="http://schemas.microsoft.com/office/word/2010/wordprocessingInk" xmlns:wps="http://schemas.microsoft.com/office/word/2010/wordprocessingShape" xmlns:a14="http://schemas.microsoft.com/office/drawing/2010/main" val="0"/>
+                                <a14:useLocalDpi xmlns:a14="http://schemas.microsoft.com/office/drawing/2010/main" xmlns:wps="http://schemas.microsoft.com/office/word/2010/wordprocessingShape" xmlns:wpi="http://schemas.microsoft.com/office/word/2010/wordprocessingInk" xmlns:wpg="http://schemas.microsoft.com/office/word/2010/wordprocessingGroup" xmlns:w16se="http://schemas.microsoft.com/office/word/2015/wordml/symex" xmlns:w16cid="http://schemas.microsoft.com/office/word/2016/wordml/cid" xmlns:w15="http://schemas.microsoft.com/office/word/2012/wordml" xmlns:w14="http://schemas.microsoft.com/office/word/2010/wordml" xmlns:w="http://schemas.openxmlformats.org/wordprocessingml/2006/main" xmlns:w10="urn:schemas-microsoft-com:office:word" xmlns:wp14="http://schemas.microsoft.com/office/word/2010/wordprocessingDrawing" xmlns:v="urn:schemas-microsoft-com:vml" xmlns:o="urn:schemas-microsoft-com:office:office" xmlns:am3d="http://schemas.microsoft.com/office/drawing/2017/model3d" xmlns:aink="http://schemas.microsoft.com/office/drawing/2016/ink" xmlns:mc="http://schemas.openxmlformats.org/markup-compatibility/2006" xmlns:cx8="http://schemas.microsoft.com/office/drawing/2016/5/14/chartex" xmlns:cx7="http://schemas.microsoft.com/office/drawing/2016/5/13/chartex" xmlns:cx6="http://schemas.microsoft.com/office/drawing/2016/5/12/chartex" xmlns:cx5="http://schemas.microsoft.com/office/drawing/2016/5/11/chartex" xmlns:cx4="http://schemas.microsoft.com/office/drawing/2016/5/10/chartex" xmlns:cx3="http://schemas.microsoft.com/office/drawing/2016/5/9/chartex" xmlns:cx2="http://schemas.microsoft.com/office/drawing/2015/10/21/chartex" xmlns:cx1="http://schemas.microsoft.com/office/drawing/2015/9/8/chartex" xmlns:cx="http://schemas.microsoft.com/office/drawing/2014/chartex" xmlns:wpc="http://schemas.microsoft.com/office/word/2010/wordprocessingCanvas" xmlns="" val="0"/>
                               </a:ext>
                             </a:extLst>
                           </a:blip>
@@ -10273,7 +10273,7 @@
                           <a:blip r:embed="rId19" cstate="print">
                             <a:extLst>
                               <a:ext uri="{28A0092B-C50C-407E-A947-70E740481C1C}">
-                                <a14:useLocalDpi xmlns="" xmlns:wpc="http://schemas.microsoft.com/office/word/2010/wordprocessingCanvas" xmlns:cx="http://schemas.microsoft.com/office/drawing/2014/chartex" xmlns:cx1="http://schemas.microsoft.com/office/drawing/2015/9/8/chartex" xmlns:cx2="http://schemas.microsoft.com/office/drawing/2015/10/21/chartex" xmlns:cx3="http://schemas.microsoft.com/office/drawing/2016/5/9/chartex" xmlns:cx4="http://schemas.microsoft.com/office/drawing/2016/5/10/chartex" xmlns:cx5="http://schemas.microsoft.com/office/drawing/2016/5/11/chartex" xmlns:cx6="http://schemas.microsoft.com/office/drawing/2016/5/12/chartex" xmlns:cx7="http://schemas.microsoft.com/office/drawing/2016/5/13/chartex" xmlns:cx8="http://schemas.microsoft.com/office/drawing/2016/5/14/chartex" xmlns:mc="http://schemas.openxmlformats.org/markup-compatibility/2006" xmlns:aink="http://schemas.microsoft.com/office/drawing/2016/ink" xmlns:am3d="http://schemas.microsoft.com/office/drawing/2017/model3d" xmlns:o="urn:schemas-microsoft-com:office:office" xmlns:v="urn:schemas-microsoft-com:vml" xmlns:wp14="http://schemas.microsoft.com/office/word/2010/wordprocessingDrawing" xmlns:w10="urn:schemas-microsoft-com:office:word" xmlns:w="http://schemas.openxmlformats.org/wordprocessingml/2006/main" xmlns:w14="http://schemas.microsoft.com/office/word/2010/wordml" xmlns:w15="http://schemas.microsoft.com/office/word/2012/wordml" xmlns:w16cid="http://schemas.microsoft.com/office/word/2016/wordml/cid" xmlns:w16se="http://schemas.microsoft.com/office/word/2015/wordml/symex" xmlns:wpg="http://schemas.microsoft.com/office/word/2010/wordprocessingGroup" xmlns:wpi="http://schemas.microsoft.com/office/word/2010/wordprocessingInk" xmlns:wps="http://schemas.microsoft.com/office/word/2010/wordprocessingShape" xmlns:a14="http://schemas.microsoft.com/office/drawing/2010/main" val="0"/>
+                                <a14:useLocalDpi xmlns:a14="http://schemas.microsoft.com/office/drawing/2010/main" xmlns:wps="http://schemas.microsoft.com/office/word/2010/wordprocessingShape" xmlns:wpi="http://schemas.microsoft.com/office/word/2010/wordprocessingInk" xmlns:wpg="http://schemas.microsoft.com/office/word/2010/wordprocessingGroup" xmlns:w16se="http://schemas.microsoft.com/office/word/2015/wordml/symex" xmlns:w16cid="http://schemas.microsoft.com/office/word/2016/wordml/cid" xmlns:w15="http://schemas.microsoft.com/office/word/2012/wordml" xmlns:w14="http://schemas.microsoft.com/office/word/2010/wordml" xmlns:w="http://schemas.openxmlformats.org/wordprocessingml/2006/main" xmlns:w10="urn:schemas-microsoft-com:office:word" xmlns:wp14="http://schemas.microsoft.com/office/word/2010/wordprocessingDrawing" xmlns:v="urn:schemas-microsoft-com:vml" xmlns:o="urn:schemas-microsoft-com:office:office" xmlns:am3d="http://schemas.microsoft.com/office/drawing/2017/model3d" xmlns:aink="http://schemas.microsoft.com/office/drawing/2016/ink" xmlns:mc="http://schemas.openxmlformats.org/markup-compatibility/2006" xmlns:cx8="http://schemas.microsoft.com/office/drawing/2016/5/14/chartex" xmlns:cx7="http://schemas.microsoft.com/office/drawing/2016/5/13/chartex" xmlns:cx6="http://schemas.microsoft.com/office/drawing/2016/5/12/chartex" xmlns:cx5="http://schemas.microsoft.com/office/drawing/2016/5/11/chartex" xmlns:cx4="http://schemas.microsoft.com/office/drawing/2016/5/10/chartex" xmlns:cx3="http://schemas.microsoft.com/office/drawing/2016/5/9/chartex" xmlns:cx2="http://schemas.microsoft.com/office/drawing/2015/10/21/chartex" xmlns:cx1="http://schemas.microsoft.com/office/drawing/2015/9/8/chartex" xmlns:cx="http://schemas.microsoft.com/office/drawing/2014/chartex" xmlns:wpc="http://schemas.microsoft.com/office/word/2010/wordprocessingCanvas" xmlns="" val="0"/>
                               </a:ext>
                             </a:extLst>
                           </a:blip>
@@ -10345,7 +10345,7 @@
                           <a:blip r:embed="rId20" cstate="print">
                             <a:extLst>
                               <a:ext uri="{28A0092B-C50C-407E-A947-70E740481C1C}">
-                                <a14:useLocalDpi xmlns="" xmlns:wpc="http://schemas.microsoft.com/office/word/2010/wordprocessingCanvas" xmlns:cx="http://schemas.microsoft.com/office/drawing/2014/chartex" xmlns:cx1="http://schemas.microsoft.com/office/drawing/2015/9/8/chartex" xmlns:cx2="http://schemas.microsoft.com/office/drawing/2015/10/21/chartex" xmlns:cx3="http://schemas.microsoft.com/office/drawing/2016/5/9/chartex" xmlns:cx4="http://schemas.microsoft.com/office/drawing/2016/5/10/chartex" xmlns:cx5="http://schemas.microsoft.com/office/drawing/2016/5/11/chartex" xmlns:cx6="http://schemas.microsoft.com/office/drawing/2016/5/12/chartex" xmlns:cx7="http://schemas.microsoft.com/office/drawing/2016/5/13/chartex" xmlns:cx8="http://schemas.microsoft.com/office/drawing/2016/5/14/chartex" xmlns:mc="http://schemas.openxmlformats.org/markup-compatibility/2006" xmlns:aink="http://schemas.microsoft.com/office/drawing/2016/ink" xmlns:am3d="http://schemas.microsoft.com/office/drawing/2017/model3d" xmlns:o="urn:schemas-microsoft-com:office:office" xmlns:v="urn:schemas-microsoft-com:vml" xmlns:wp14="http://schemas.microsoft.com/office/word/2010/wordprocessingDrawing" xmlns:w10="urn:schemas-microsoft-com:office:word" xmlns:w="http://schemas.openxmlformats.org/wordprocessingml/2006/main" xmlns:w14="http://schemas.microsoft.com/office/word/2010/wordml" xmlns:w15="http://schemas.microsoft.com/office/word/2012/wordml" xmlns:w16cid="http://schemas.microsoft.com/office/word/2016/wordml/cid" xmlns:w16se="http://schemas.microsoft.com/office/word/2015/wordml/symex" xmlns:wpg="http://schemas.microsoft.com/office/word/2010/wordprocessingGroup" xmlns:wpi="http://schemas.microsoft.com/office/word/2010/wordprocessingInk" xmlns:wps="http://schemas.microsoft.com/office/word/2010/wordprocessingShape" xmlns:a14="http://schemas.microsoft.com/office/drawing/2010/main" val="0"/>
+                                <a14:useLocalDpi xmlns:a14="http://schemas.microsoft.com/office/drawing/2010/main" xmlns:wps="http://schemas.microsoft.com/office/word/2010/wordprocessingShape" xmlns:wpi="http://schemas.microsoft.com/office/word/2010/wordprocessingInk" xmlns:wpg="http://schemas.microsoft.com/office/word/2010/wordprocessingGroup" xmlns:w16se="http://schemas.microsoft.com/office/word/2015/wordml/symex" xmlns:w16cid="http://schemas.microsoft.com/office/word/2016/wordml/cid" xmlns:w15="http://schemas.microsoft.com/office/word/2012/wordml" xmlns:w14="http://schemas.microsoft.com/office/word/2010/wordml" xmlns:w="http://schemas.openxmlformats.org/wordprocessingml/2006/main" xmlns:w10="urn:schemas-microsoft-com:office:word" xmlns:wp14="http://schemas.microsoft.com/office/word/2010/wordprocessingDrawing" xmlns:v="urn:schemas-microsoft-com:vml" xmlns:o="urn:schemas-microsoft-com:office:office" xmlns:am3d="http://schemas.microsoft.com/office/drawing/2017/model3d" xmlns:aink="http://schemas.microsoft.com/office/drawing/2016/ink" xmlns:mc="http://schemas.openxmlformats.org/markup-compatibility/2006" xmlns:cx8="http://schemas.microsoft.com/office/drawing/2016/5/14/chartex" xmlns:cx7="http://schemas.microsoft.com/office/drawing/2016/5/13/chartex" xmlns:cx6="http://schemas.microsoft.com/office/drawing/2016/5/12/chartex" xmlns:cx5="http://schemas.microsoft.com/office/drawing/2016/5/11/chartex" xmlns:cx4="http://schemas.microsoft.com/office/drawing/2016/5/10/chartex" xmlns:cx3="http://schemas.microsoft.com/office/drawing/2016/5/9/chartex" xmlns:cx2="http://schemas.microsoft.com/office/drawing/2015/10/21/chartex" xmlns:cx1="http://schemas.microsoft.com/office/drawing/2015/9/8/chartex" xmlns:cx="http://schemas.microsoft.com/office/drawing/2014/chartex" xmlns:wpc="http://schemas.microsoft.com/office/word/2010/wordprocessingCanvas" xmlns="" val="0"/>
                               </a:ext>
                             </a:extLst>
                           </a:blip>
@@ -10420,7 +10420,7 @@
                           <a:blip r:embed="rId21" cstate="print">
                             <a:extLst>
                               <a:ext uri="{28A0092B-C50C-407E-A947-70E740481C1C}">
-                                <a14:useLocalDpi xmlns="" xmlns:wpc="http://schemas.microsoft.com/office/word/2010/wordprocessingCanvas" xmlns:cx="http://schemas.microsoft.com/office/drawing/2014/chartex" xmlns:cx1="http://schemas.microsoft.com/office/drawing/2015/9/8/chartex" xmlns:cx2="http://schemas.microsoft.com/office/drawing/2015/10/21/chartex" xmlns:cx3="http://schemas.microsoft.com/office/drawing/2016/5/9/chartex" xmlns:cx4="http://schemas.microsoft.com/office/drawing/2016/5/10/chartex" xmlns:cx5="http://schemas.microsoft.com/office/drawing/2016/5/11/chartex" xmlns:cx6="http://schemas.microsoft.com/office/drawing/2016/5/12/chartex" xmlns:cx7="http://schemas.microsoft.com/office/drawing/2016/5/13/chartex" xmlns:cx8="http://schemas.microsoft.com/office/drawing/2016/5/14/chartex" xmlns:mc="http://schemas.openxmlformats.org/markup-compatibility/2006" xmlns:aink="http://schemas.microsoft.com/office/drawing/2016/ink" xmlns:am3d="http://schemas.microsoft.com/office/drawing/2017/model3d" xmlns:o="urn:schemas-microsoft-com:office:office" xmlns:v="urn:schemas-microsoft-com:vml" xmlns:wp14="http://schemas.microsoft.com/office/word/2010/wordprocessingDrawing" xmlns:w10="urn:schemas-microsoft-com:office:word" xmlns:w="http://schemas.openxmlformats.org/wordprocessingml/2006/main" xmlns:w14="http://schemas.microsoft.com/office/word/2010/wordml" xmlns:w15="http://schemas.microsoft.com/office/word/2012/wordml" xmlns:w16cid="http://schemas.microsoft.com/office/word/2016/wordml/cid" xmlns:w16se="http://schemas.microsoft.com/office/word/2015/wordml/symex" xmlns:wpg="http://schemas.microsoft.com/office/word/2010/wordprocessingGroup" xmlns:wpi="http://schemas.microsoft.com/office/word/2010/wordprocessingInk" xmlns:wps="http://schemas.microsoft.com/office/word/2010/wordprocessingShape" xmlns:a14="http://schemas.microsoft.com/office/drawing/2010/main" val="0"/>
+                                <a14:useLocalDpi xmlns:a14="http://schemas.microsoft.com/office/drawing/2010/main" xmlns:wps="http://schemas.microsoft.com/office/word/2010/wordprocessingShape" xmlns:wpi="http://schemas.microsoft.com/office/word/2010/wordprocessingInk" xmlns:wpg="http://schemas.microsoft.com/office/word/2010/wordprocessingGroup" xmlns:w16se="http://schemas.microsoft.com/office/word/2015/wordml/symex" xmlns:w16cid="http://schemas.microsoft.com/office/word/2016/wordml/cid" xmlns:w15="http://schemas.microsoft.com/office/word/2012/wordml" xmlns:w14="http://schemas.microsoft.com/office/word/2010/wordml" xmlns:w="http://schemas.openxmlformats.org/wordprocessingml/2006/main" xmlns:w10="urn:schemas-microsoft-com:office:word" xmlns:wp14="http://schemas.microsoft.com/office/word/2010/wordprocessingDrawing" xmlns:v="urn:schemas-microsoft-com:vml" xmlns:o="urn:schemas-microsoft-com:office:office" xmlns:am3d="http://schemas.microsoft.com/office/drawing/2017/model3d" xmlns:aink="http://schemas.microsoft.com/office/drawing/2016/ink" xmlns:mc="http://schemas.openxmlformats.org/markup-compatibility/2006" xmlns:cx8="http://schemas.microsoft.com/office/drawing/2016/5/14/chartex" xmlns:cx7="http://schemas.microsoft.com/office/drawing/2016/5/13/chartex" xmlns:cx6="http://schemas.microsoft.com/office/drawing/2016/5/12/chartex" xmlns:cx5="http://schemas.microsoft.com/office/drawing/2016/5/11/chartex" xmlns:cx4="http://schemas.microsoft.com/office/drawing/2016/5/10/chartex" xmlns:cx3="http://schemas.microsoft.com/office/drawing/2016/5/9/chartex" xmlns:cx2="http://schemas.microsoft.com/office/drawing/2015/10/21/chartex" xmlns:cx1="http://schemas.microsoft.com/office/drawing/2015/9/8/chartex" xmlns:cx="http://schemas.microsoft.com/office/drawing/2014/chartex" xmlns:wpc="http://schemas.microsoft.com/office/word/2010/wordprocessingCanvas" xmlns="" val="0"/>
                               </a:ext>
                             </a:extLst>
                           </a:blip>
@@ -10501,7 +10501,7 @@
                           <a:blip r:embed="rId22" cstate="print">
                             <a:extLst>
                               <a:ext uri="{28A0092B-C50C-407E-A947-70E740481C1C}">
-                                <a14:useLocalDpi xmlns="" xmlns:wpc="http://schemas.microsoft.com/office/word/2010/wordprocessingCanvas" xmlns:cx="http://schemas.microsoft.com/office/drawing/2014/chartex" xmlns:cx1="http://schemas.microsoft.com/office/drawing/2015/9/8/chartex" xmlns:cx2="http://schemas.microsoft.com/office/drawing/2015/10/21/chartex" xmlns:cx3="http://schemas.microsoft.com/office/drawing/2016/5/9/chartex" xmlns:cx4="http://schemas.microsoft.com/office/drawing/2016/5/10/chartex" xmlns:cx5="http://schemas.microsoft.com/office/drawing/2016/5/11/chartex" xmlns:cx6="http://schemas.microsoft.com/office/drawing/2016/5/12/chartex" xmlns:cx7="http://schemas.microsoft.com/office/drawing/2016/5/13/chartex" xmlns:cx8="http://schemas.microsoft.com/office/drawing/2016/5/14/chartex" xmlns:mc="http://schemas.openxmlformats.org/markup-compatibility/2006" xmlns:aink="http://schemas.microsoft.com/office/drawing/2016/ink" xmlns:am3d="http://schemas.microsoft.com/office/drawing/2017/model3d" xmlns:o="urn:schemas-microsoft-com:office:office" xmlns:v="urn:schemas-microsoft-com:vml" xmlns:wp14="http://schemas.microsoft.com/office/word/2010/wordprocessingDrawing" xmlns:w10="urn:schemas-microsoft-com:office:word" xmlns:w="http://schemas.openxmlformats.org/wordprocessingml/2006/main" xmlns:w14="http://schemas.microsoft.com/office/word/2010/wordml" xmlns:w15="http://schemas.microsoft.com/office/word/2012/wordml" xmlns:w16cid="http://schemas.microsoft.com/office/word/2016/wordml/cid" xmlns:w16se="http://schemas.microsoft.com/office/word/2015/wordml/symex" xmlns:wpg="http://schemas.microsoft.com/office/word/2010/wordprocessingGroup" xmlns:wpi="http://schemas.microsoft.com/office/word/2010/wordprocessingInk" xmlns:wps="http://schemas.microsoft.com/office/word/2010/wordprocessingShape" xmlns:a14="http://schemas.microsoft.com/office/drawing/2010/main" val="0"/>
+                                <a14:useLocalDpi xmlns:a14="http://schemas.microsoft.com/office/drawing/2010/main" xmlns:wps="http://schemas.microsoft.com/office/word/2010/wordprocessingShape" xmlns:wpi="http://schemas.microsoft.com/office/word/2010/wordprocessingInk" xmlns:wpg="http://schemas.microsoft.com/office/word/2010/wordprocessingGroup" xmlns:w16se="http://schemas.microsoft.com/office/word/2015/wordml/symex" xmlns:w16cid="http://schemas.microsoft.com/office/word/2016/wordml/cid" xmlns:w15="http://schemas.microsoft.com/office/word/2012/wordml" xmlns:w14="http://schemas.microsoft.com/office/word/2010/wordml" xmlns:w="http://schemas.openxmlformats.org/wordprocessingml/2006/main" xmlns:w10="urn:schemas-microsoft-com:office:word" xmlns:wp14="http://schemas.microsoft.com/office/word/2010/wordprocessingDrawing" xmlns:v="urn:schemas-microsoft-com:vml" xmlns:o="urn:schemas-microsoft-com:office:office" xmlns:am3d="http://schemas.microsoft.com/office/drawing/2017/model3d" xmlns:aink="http://schemas.microsoft.com/office/drawing/2016/ink" xmlns:mc="http://schemas.openxmlformats.org/markup-compatibility/2006" xmlns:cx8="http://schemas.microsoft.com/office/drawing/2016/5/14/chartex" xmlns:cx7="http://schemas.microsoft.com/office/drawing/2016/5/13/chartex" xmlns:cx6="http://schemas.microsoft.com/office/drawing/2016/5/12/chartex" xmlns:cx5="http://schemas.microsoft.com/office/drawing/2016/5/11/chartex" xmlns:cx4="http://schemas.microsoft.com/office/drawing/2016/5/10/chartex" xmlns:cx3="http://schemas.microsoft.com/office/drawing/2016/5/9/chartex" xmlns:cx2="http://schemas.microsoft.com/office/drawing/2015/10/21/chartex" xmlns:cx1="http://schemas.microsoft.com/office/drawing/2015/9/8/chartex" xmlns:cx="http://schemas.microsoft.com/office/drawing/2014/chartex" xmlns:wpc="http://schemas.microsoft.com/office/word/2010/wordprocessingCanvas" xmlns="" val="0"/>
                               </a:ext>
                             </a:extLst>
                           </a:blip>
@@ -10573,7 +10573,7 @@
                           <a:blip r:embed="rId23" cstate="print">
                             <a:extLst>
                               <a:ext uri="{28A0092B-C50C-407E-A947-70E740481C1C}">
-                                <a14:useLocalDpi xmlns="" xmlns:wpc="http://schemas.microsoft.com/office/word/2010/wordprocessingCanvas" xmlns:cx="http://schemas.microsoft.com/office/drawing/2014/chartex" xmlns:cx1="http://schemas.microsoft.com/office/drawing/2015/9/8/chartex" xmlns:cx2="http://schemas.microsoft.com/office/drawing/2015/10/21/chartex" xmlns:cx3="http://schemas.microsoft.com/office/drawing/2016/5/9/chartex" xmlns:cx4="http://schemas.microsoft.com/office/drawing/2016/5/10/chartex" xmlns:cx5="http://schemas.microsoft.com/office/drawing/2016/5/11/chartex" xmlns:cx6="http://schemas.microsoft.com/office/drawing/2016/5/12/chartex" xmlns:cx7="http://schemas.microsoft.com/office/drawing/2016/5/13/chartex" xmlns:cx8="http://schemas.microsoft.com/office/drawing/2016/5/14/chartex" xmlns:mc="http://schemas.openxmlformats.org/markup-compatibility/2006" xmlns:aink="http://schemas.microsoft.com/office/drawing/2016/ink" xmlns:am3d="http://schemas.microsoft.com/office/drawing/2017/model3d" xmlns:o="urn:schemas-microsoft-com:office:office" xmlns:v="urn:schemas-microsoft-com:vml" xmlns:wp14="http://schemas.microsoft.com/office/word/2010/wordprocessingDrawing" xmlns:w10="urn:schemas-microsoft-com:office:word" xmlns:w="http://schemas.openxmlformats.org/wordprocessingml/2006/main" xmlns:w14="http://schemas.microsoft.com/office/word/2010/wordml" xmlns:w15="http://schemas.microsoft.com/office/word/2012/wordml" xmlns:w16cid="http://schemas.microsoft.com/office/word/2016/wordml/cid" xmlns:w16se="http://schemas.microsoft.com/office/word/2015/wordml/symex" xmlns:wpg="http://schemas.microsoft.com/office/word/2010/wordprocessingGroup" xmlns:wpi="http://schemas.microsoft.com/office/word/2010/wordprocessingInk" xmlns:wps="http://schemas.microsoft.com/office/word/2010/wordprocessingShape" xmlns:a14="http://schemas.microsoft.com/office/drawing/2010/main" val="0"/>
+                                <a14:useLocalDpi xmlns:a14="http://schemas.microsoft.com/office/drawing/2010/main" xmlns:wps="http://schemas.microsoft.com/office/word/2010/wordprocessingShape" xmlns:wpi="http://schemas.microsoft.com/office/word/2010/wordprocessingInk" xmlns:wpg="http://schemas.microsoft.com/office/word/2010/wordprocessingGroup" xmlns:w16se="http://schemas.microsoft.com/office/word/2015/wordml/symex" xmlns:w16cid="http://schemas.microsoft.com/office/word/2016/wordml/cid" xmlns:w15="http://schemas.microsoft.com/office/word/2012/wordml" xmlns:w14="http://schemas.microsoft.com/office/word/2010/wordml" xmlns:w="http://schemas.openxmlformats.org/wordprocessingml/2006/main" xmlns:w10="urn:schemas-microsoft-com:office:word" xmlns:wp14="http://schemas.microsoft.com/office/word/2010/wordprocessingDrawing" xmlns:v="urn:schemas-microsoft-com:vml" xmlns:o="urn:schemas-microsoft-com:office:office" xmlns:am3d="http://schemas.microsoft.com/office/drawing/2017/model3d" xmlns:aink="http://schemas.microsoft.com/office/drawing/2016/ink" xmlns:mc="http://schemas.openxmlformats.org/markup-compatibility/2006" xmlns:cx8="http://schemas.microsoft.com/office/drawing/2016/5/14/chartex" xmlns:cx7="http://schemas.microsoft.com/office/drawing/2016/5/13/chartex" xmlns:cx6="http://schemas.microsoft.com/office/drawing/2016/5/12/chartex" xmlns:cx5="http://schemas.microsoft.com/office/drawing/2016/5/11/chartex" xmlns:cx4="http://schemas.microsoft.com/office/drawing/2016/5/10/chartex" xmlns:cx3="http://schemas.microsoft.com/office/drawing/2016/5/9/chartex" xmlns:cx2="http://schemas.microsoft.com/office/drawing/2015/10/21/chartex" xmlns:cx1="http://schemas.microsoft.com/office/drawing/2015/9/8/chartex" xmlns:cx="http://schemas.microsoft.com/office/drawing/2014/chartex" xmlns:wpc="http://schemas.microsoft.com/office/word/2010/wordprocessingCanvas" xmlns="" val="0"/>
                               </a:ext>
                             </a:extLst>
                           </a:blip>
@@ -12103,7 +12103,7 @@
                           <a:blip r:embed="rId24" cstate="print">
                             <a:extLst>
                               <a:ext uri="{28A0092B-C50C-407E-A947-70E740481C1C}">
-                                <a14:useLocalDpi xmlns="" xmlns:wpc="http://schemas.microsoft.com/office/word/2010/wordprocessingCanvas" xmlns:cx="http://schemas.microsoft.com/office/drawing/2014/chartex" xmlns:cx1="http://schemas.microsoft.com/office/drawing/2015/9/8/chartex" xmlns:cx2="http://schemas.microsoft.com/office/drawing/2015/10/21/chartex" xmlns:cx3="http://schemas.microsoft.com/office/drawing/2016/5/9/chartex" xmlns:cx4="http://schemas.microsoft.com/office/drawing/2016/5/10/chartex" xmlns:cx5="http://schemas.microsoft.com/office/drawing/2016/5/11/chartex" xmlns:cx6="http://schemas.microsoft.com/office/drawing/2016/5/12/chartex" xmlns:cx7="http://schemas.microsoft.com/office/drawing/2016/5/13/chartex" xmlns:cx8="http://schemas.microsoft.com/office/drawing/2016/5/14/chartex" xmlns:mc="http://schemas.openxmlformats.org/markup-compatibility/2006" xmlns:aink="http://schemas.microsoft.com/office/drawing/2016/ink" xmlns:am3d="http://schemas.microsoft.com/office/drawing/2017/model3d" xmlns:o="urn:schemas-microsoft-com:office:office" xmlns:v="urn:schemas-microsoft-com:vml" xmlns:wp14="http://schemas.microsoft.com/office/word/2010/wordprocessingDrawing" xmlns:w10="urn:schemas-microsoft-com:office:word" xmlns:w="http://schemas.openxmlformats.org/wordprocessingml/2006/main" xmlns:w14="http://schemas.microsoft.com/office/word/2010/wordml" xmlns:w15="http://schemas.microsoft.com/office/word/2012/wordml" xmlns:w16cid="http://schemas.microsoft.com/office/word/2016/wordml/cid" xmlns:w16se="http://schemas.microsoft.com/office/word/2015/wordml/symex" xmlns:wpg="http://schemas.microsoft.com/office/word/2010/wordprocessingGroup" xmlns:wpi="http://schemas.microsoft.com/office/word/2010/wordprocessingInk" xmlns:wps="http://schemas.microsoft.com/office/word/2010/wordprocessingShape" xmlns:a14="http://schemas.microsoft.com/office/drawing/2010/main" val="0"/>
+                                <a14:useLocalDpi xmlns:a14="http://schemas.microsoft.com/office/drawing/2010/main" xmlns:wps="http://schemas.microsoft.com/office/word/2010/wordprocessingShape" xmlns:wpi="http://schemas.microsoft.com/office/word/2010/wordprocessingInk" xmlns:wpg="http://schemas.microsoft.com/office/word/2010/wordprocessingGroup" xmlns:w16se="http://schemas.microsoft.com/office/word/2015/wordml/symex" xmlns:w16cid="http://schemas.microsoft.com/office/word/2016/wordml/cid" xmlns:w15="http://schemas.microsoft.com/office/word/2012/wordml" xmlns:w14="http://schemas.microsoft.com/office/word/2010/wordml" xmlns:w="http://schemas.openxmlformats.org/wordprocessingml/2006/main" xmlns:w10="urn:schemas-microsoft-com:office:word" xmlns:wp14="http://schemas.microsoft.com/office/word/2010/wordprocessingDrawing" xmlns:v="urn:schemas-microsoft-com:vml" xmlns:o="urn:schemas-microsoft-com:office:office" xmlns:am3d="http://schemas.microsoft.com/office/drawing/2017/model3d" xmlns:aink="http://schemas.microsoft.com/office/drawing/2016/ink" xmlns:mc="http://schemas.openxmlformats.org/markup-compatibility/2006" xmlns:cx8="http://schemas.microsoft.com/office/drawing/2016/5/14/chartex" xmlns:cx7="http://schemas.microsoft.com/office/drawing/2016/5/13/chartex" xmlns:cx6="http://schemas.microsoft.com/office/drawing/2016/5/12/chartex" xmlns:cx5="http://schemas.microsoft.com/office/drawing/2016/5/11/chartex" xmlns:cx4="http://schemas.microsoft.com/office/drawing/2016/5/10/chartex" xmlns:cx3="http://schemas.microsoft.com/office/drawing/2016/5/9/chartex" xmlns:cx2="http://schemas.microsoft.com/office/drawing/2015/10/21/chartex" xmlns:cx1="http://schemas.microsoft.com/office/drawing/2015/9/8/chartex" xmlns:cx="http://schemas.microsoft.com/office/drawing/2014/chartex" xmlns:wpc="http://schemas.microsoft.com/office/word/2010/wordprocessingCanvas" xmlns="" val="0"/>
                               </a:ext>
                             </a:extLst>
                           </a:blip>
@@ -12198,7 +12198,7 @@
                           <a:blip r:embed="rId25" cstate="print">
                             <a:extLst>
                               <a:ext uri="{28A0092B-C50C-407E-A947-70E740481C1C}">
-                                <a14:useLocalDpi xmlns="" xmlns:wpc="http://schemas.microsoft.com/office/word/2010/wordprocessingCanvas" xmlns:cx="http://schemas.microsoft.com/office/drawing/2014/chartex" xmlns:cx1="http://schemas.microsoft.com/office/drawing/2015/9/8/chartex" xmlns:cx2="http://schemas.microsoft.com/office/drawing/2015/10/21/chartex" xmlns:cx3="http://schemas.microsoft.com/office/drawing/2016/5/9/chartex" xmlns:cx4="http://schemas.microsoft.com/office/drawing/2016/5/10/chartex" xmlns:cx5="http://schemas.microsoft.com/office/drawing/2016/5/11/chartex" xmlns:cx6="http://schemas.microsoft.com/office/drawing/2016/5/12/chartex" xmlns:cx7="http://schemas.microsoft.com/office/drawing/2016/5/13/chartex" xmlns:cx8="http://schemas.microsoft.com/office/drawing/2016/5/14/chartex" xmlns:mc="http://schemas.openxmlformats.org/markup-compatibility/2006" xmlns:aink="http://schemas.microsoft.com/office/drawing/2016/ink" xmlns:am3d="http://schemas.microsoft.com/office/drawing/2017/model3d" xmlns:o="urn:schemas-microsoft-com:office:office" xmlns:v="urn:schemas-microsoft-com:vml" xmlns:wp14="http://schemas.microsoft.com/office/word/2010/wordprocessingDrawing" xmlns:w10="urn:schemas-microsoft-com:office:word" xmlns:w="http://schemas.openxmlformats.org/wordprocessingml/2006/main" xmlns:w14="http://schemas.microsoft.com/office/word/2010/wordml" xmlns:w15="http://schemas.microsoft.com/office/word/2012/wordml" xmlns:w16cid="http://schemas.microsoft.com/office/word/2016/wordml/cid" xmlns:w16se="http://schemas.microsoft.com/office/word/2015/wordml/symex" xmlns:wpg="http://schemas.microsoft.com/office/word/2010/wordprocessingGroup" xmlns:wpi="http://schemas.microsoft.com/office/word/2010/wordprocessingInk" xmlns:wps="http://schemas.microsoft.com/office/word/2010/wordprocessingShape" xmlns:a14="http://schemas.microsoft.com/office/drawing/2010/main" val="0"/>
+                                <a14:useLocalDpi xmlns:a14="http://schemas.microsoft.com/office/drawing/2010/main" xmlns:wps="http://schemas.microsoft.com/office/word/2010/wordprocessingShape" xmlns:wpi="http://schemas.microsoft.com/office/word/2010/wordprocessingInk" xmlns:wpg="http://schemas.microsoft.com/office/word/2010/wordprocessingGroup" xmlns:w16se="http://schemas.microsoft.com/office/word/2015/wordml/symex" xmlns:w16cid="http://schemas.microsoft.com/office/word/2016/wordml/cid" xmlns:w15="http://schemas.microsoft.com/office/word/2012/wordml" xmlns:w14="http://schemas.microsoft.com/office/word/2010/wordml" xmlns:w="http://schemas.openxmlformats.org/wordprocessingml/2006/main" xmlns:w10="urn:schemas-microsoft-com:office:word" xmlns:wp14="http://schemas.microsoft.com/office/word/2010/wordprocessingDrawing" xmlns:v="urn:schemas-microsoft-com:vml" xmlns:o="urn:schemas-microsoft-com:office:office" xmlns:am3d="http://schemas.microsoft.com/office/drawing/2017/model3d" xmlns:aink="http://schemas.microsoft.com/office/drawing/2016/ink" xmlns:mc="http://schemas.openxmlformats.org/markup-compatibility/2006" xmlns:cx8="http://schemas.microsoft.com/office/drawing/2016/5/14/chartex" xmlns:cx7="http://schemas.microsoft.com/office/drawing/2016/5/13/chartex" xmlns:cx6="http://schemas.microsoft.com/office/drawing/2016/5/12/chartex" xmlns:cx5="http://schemas.microsoft.com/office/drawing/2016/5/11/chartex" xmlns:cx4="http://schemas.microsoft.com/office/drawing/2016/5/10/chartex" xmlns:cx3="http://schemas.microsoft.com/office/drawing/2016/5/9/chartex" xmlns:cx2="http://schemas.microsoft.com/office/drawing/2015/10/21/chartex" xmlns:cx1="http://schemas.microsoft.com/office/drawing/2015/9/8/chartex" xmlns:cx="http://schemas.microsoft.com/office/drawing/2014/chartex" xmlns:wpc="http://schemas.microsoft.com/office/word/2010/wordprocessingCanvas" xmlns="" val="0"/>
                               </a:ext>
                             </a:extLst>
                           </a:blip>
@@ -12219,7 +12219,7 @@
                           </a:ln>
                           <a:extLst>
                             <a:ext uri="{53640926-AAD7-44D8-BBD7-CCE9431645EC}">
-                              <a14:shadowObscured xmlns="" xmlns:wpc="http://schemas.microsoft.com/office/word/2010/wordprocessingCanvas" xmlns:cx="http://schemas.microsoft.com/office/drawing/2014/chartex" xmlns:cx1="http://schemas.microsoft.com/office/drawing/2015/9/8/chartex" xmlns:cx2="http://schemas.microsoft.com/office/drawing/2015/10/21/chartex" xmlns:cx3="http://schemas.microsoft.com/office/drawing/2016/5/9/chartex" xmlns:cx4="http://schemas.microsoft.com/office/drawing/2016/5/10/chartex" xmlns:cx5="http://schemas.microsoft.com/office/drawing/2016/5/11/chartex" xmlns:cx6="http://schemas.microsoft.com/office/drawing/2016/5/12/chartex" xmlns:cx7="http://schemas.microsoft.com/office/drawing/2016/5/13/chartex" xmlns:cx8="http://schemas.microsoft.com/office/drawing/2016/5/14/chartex" xmlns:mc="http://schemas.openxmlformats.org/markup-compatibility/2006" xmlns:aink="http://schemas.microsoft.com/office/drawing/2016/ink" xmlns:am3d="http://schemas.microsoft.com/office/drawing/2017/model3d" xmlns:o="urn:schemas-microsoft-com:office:office" xmlns:v="urn:schemas-microsoft-com:vml" xmlns:wp14="http://schemas.microsoft.com/office/word/2010/wordprocessingDrawing" xmlns:w10="urn:schemas-microsoft-com:office:word" xmlns:w="http://schemas.openxmlformats.org/wordprocessingml/2006/main" xmlns:w14="http://schemas.microsoft.com/office/word/2010/wordml" xmlns:w15="http://schemas.microsoft.com/office/word/2012/wordml" xmlns:w16cid="http://schemas.microsoft.com/office/word/2016/wordml/cid" xmlns:w16se="http://schemas.microsoft.com/office/word/2015/wordml/symex" xmlns:wpg="http://schemas.microsoft.com/office/word/2010/wordprocessingGroup" xmlns:wpi="http://schemas.microsoft.com/office/word/2010/wordprocessingInk" xmlns:wps="http://schemas.microsoft.com/office/word/2010/wordprocessingShape" xmlns:a14="http://schemas.microsoft.com/office/drawing/2010/main"/>
+                              <a14:shadowObscured xmlns:a14="http://schemas.microsoft.com/office/drawing/2010/main" xmlns:wps="http://schemas.microsoft.com/office/word/2010/wordprocessingShape" xmlns:wpi="http://schemas.microsoft.com/office/word/2010/wordprocessingInk" xmlns:wpg="http://schemas.microsoft.com/office/word/2010/wordprocessingGroup" xmlns:w16se="http://schemas.microsoft.com/office/word/2015/wordml/symex" xmlns:w16cid="http://schemas.microsoft.com/office/word/2016/wordml/cid" xmlns:w15="http://schemas.microsoft.com/office/word/2012/wordml" xmlns:w14="http://schemas.microsoft.com/office/word/2010/wordml" xmlns:w="http://schemas.openxmlformats.org/wordprocessingml/2006/main" xmlns:w10="urn:schemas-microsoft-com:office:word" xmlns:wp14="http://schemas.microsoft.com/office/word/2010/wordprocessingDrawing" xmlns:v="urn:schemas-microsoft-com:vml" xmlns:o="urn:schemas-microsoft-com:office:office" xmlns:am3d="http://schemas.microsoft.com/office/drawing/2017/model3d" xmlns:aink="http://schemas.microsoft.com/office/drawing/2016/ink" xmlns:mc="http://schemas.openxmlformats.org/markup-compatibility/2006" xmlns:cx8="http://schemas.microsoft.com/office/drawing/2016/5/14/chartex" xmlns:cx7="http://schemas.microsoft.com/office/drawing/2016/5/13/chartex" xmlns:cx6="http://schemas.microsoft.com/office/drawing/2016/5/12/chartex" xmlns:cx5="http://schemas.microsoft.com/office/drawing/2016/5/11/chartex" xmlns:cx4="http://schemas.microsoft.com/office/drawing/2016/5/10/chartex" xmlns:cx3="http://schemas.microsoft.com/office/drawing/2016/5/9/chartex" xmlns:cx2="http://schemas.microsoft.com/office/drawing/2015/10/21/chartex" xmlns:cx1="http://schemas.microsoft.com/office/drawing/2015/9/8/chartex" xmlns:cx="http://schemas.microsoft.com/office/drawing/2014/chartex" xmlns:wpc="http://schemas.microsoft.com/office/word/2010/wordprocessingCanvas" xmlns=""/>
                             </a:ext>
                           </a:extLst>
                         </pic:spPr>
@@ -12296,7 +12296,7 @@
                           <a:blip r:embed="rId26" cstate="print">
                             <a:extLst>
                               <a:ext uri="{28A0092B-C50C-407E-A947-70E740481C1C}">
-                                <a14:useLocalDpi xmlns="" xmlns:wpc="http://schemas.microsoft.com/office/word/2010/wordprocessingCanvas" xmlns:cx="http://schemas.microsoft.com/office/drawing/2014/chartex" xmlns:cx1="http://schemas.microsoft.com/office/drawing/2015/9/8/chartex" xmlns:cx2="http://schemas.microsoft.com/office/drawing/2015/10/21/chartex" xmlns:cx3="http://schemas.microsoft.com/office/drawing/2016/5/9/chartex" xmlns:cx4="http://schemas.microsoft.com/office/drawing/2016/5/10/chartex" xmlns:cx5="http://schemas.microsoft.com/office/drawing/2016/5/11/chartex" xmlns:cx6="http://schemas.microsoft.com/office/drawing/2016/5/12/chartex" xmlns:cx7="http://schemas.microsoft.com/office/drawing/2016/5/13/chartex" xmlns:cx8="http://schemas.microsoft.com/office/drawing/2016/5/14/chartex" xmlns:mc="http://schemas.openxmlformats.org/markup-compatibility/2006" xmlns:aink="http://schemas.microsoft.com/office/drawing/2016/ink" xmlns:am3d="http://schemas.microsoft.com/office/drawing/2017/model3d" xmlns:o="urn:schemas-microsoft-com:office:office" xmlns:v="urn:schemas-microsoft-com:vml" xmlns:wp14="http://schemas.microsoft.com/office/word/2010/wordprocessingDrawing" xmlns:w10="urn:schemas-microsoft-com:office:word" xmlns:w="http://schemas.openxmlformats.org/wordprocessingml/2006/main" xmlns:w14="http://schemas.microsoft.com/office/word/2010/wordml" xmlns:w15="http://schemas.microsoft.com/office/word/2012/wordml" xmlns:w16cid="http://schemas.microsoft.com/office/word/2016/wordml/cid" xmlns:w16se="http://schemas.microsoft.com/office/word/2015/wordml/symex" xmlns:wpg="http://schemas.microsoft.com/office/word/2010/wordprocessingGroup" xmlns:wpi="http://schemas.microsoft.com/office/word/2010/wordprocessingInk" xmlns:wps="http://schemas.microsoft.com/office/word/2010/wordprocessingShape" xmlns:a14="http://schemas.microsoft.com/office/drawing/2010/main" val="0"/>
+                                <a14:useLocalDpi xmlns:a14="http://schemas.microsoft.com/office/drawing/2010/main" xmlns:wps="http://schemas.microsoft.com/office/word/2010/wordprocessingShape" xmlns:wpi="http://schemas.microsoft.com/office/word/2010/wordprocessingInk" xmlns:wpg="http://schemas.microsoft.com/office/word/2010/wordprocessingGroup" xmlns:w16se="http://schemas.microsoft.com/office/word/2015/wordml/symex" xmlns:w16cid="http://schemas.microsoft.com/office/word/2016/wordml/cid" xmlns:w15="http://schemas.microsoft.com/office/word/2012/wordml" xmlns:w14="http://schemas.microsoft.com/office/word/2010/wordml" xmlns:w="http://schemas.openxmlformats.org/wordprocessingml/2006/main" xmlns:w10="urn:schemas-microsoft-com:office:word" xmlns:wp14="http://schemas.microsoft.com/office/word/2010/wordprocessingDrawing" xmlns:v="urn:schemas-microsoft-com:vml" xmlns:o="urn:schemas-microsoft-com:office:office" xmlns:am3d="http://schemas.microsoft.com/office/drawing/2017/model3d" xmlns:aink="http://schemas.microsoft.com/office/drawing/2016/ink" xmlns:mc="http://schemas.openxmlformats.org/markup-compatibility/2006" xmlns:cx8="http://schemas.microsoft.com/office/drawing/2016/5/14/chartex" xmlns:cx7="http://schemas.microsoft.com/office/drawing/2016/5/13/chartex" xmlns:cx6="http://schemas.microsoft.com/office/drawing/2016/5/12/chartex" xmlns:cx5="http://schemas.microsoft.com/office/drawing/2016/5/11/chartex" xmlns:cx4="http://schemas.microsoft.com/office/drawing/2016/5/10/chartex" xmlns:cx3="http://schemas.microsoft.com/office/drawing/2016/5/9/chartex" xmlns:cx2="http://schemas.microsoft.com/office/drawing/2015/10/21/chartex" xmlns:cx1="http://schemas.microsoft.com/office/drawing/2015/9/8/chartex" xmlns:cx="http://schemas.microsoft.com/office/drawing/2014/chartex" xmlns:wpc="http://schemas.microsoft.com/office/word/2010/wordprocessingCanvas" xmlns="" val="0"/>
                               </a:ext>
                             </a:extLst>
                           </a:blip>
@@ -12317,7 +12317,7 @@
                           </a:ln>
                           <a:extLst>
                             <a:ext uri="{53640926-AAD7-44D8-BBD7-CCE9431645EC}">
-                              <a14:shadowObscured xmlns="" xmlns:wpc="http://schemas.microsoft.com/office/word/2010/wordprocessingCanvas" xmlns:cx="http://schemas.microsoft.com/office/drawing/2014/chartex" xmlns:cx1="http://schemas.microsoft.com/office/drawing/2015/9/8/chartex" xmlns:cx2="http://schemas.microsoft.com/office/drawing/2015/10/21/chartex" xmlns:cx3="http://schemas.microsoft.com/office/drawing/2016/5/9/chartex" xmlns:cx4="http://schemas.microsoft.com/office/drawing/2016/5/10/chartex" xmlns:cx5="http://schemas.microsoft.com/office/drawing/2016/5/11/chartex" xmlns:cx6="http://schemas.microsoft.com/office/drawing/2016/5/12/chartex" xmlns:cx7="http://schemas.microsoft.com/office/drawing/2016/5/13/chartex" xmlns:cx8="http://schemas.microsoft.com/office/drawing/2016/5/14/chartex" xmlns:mc="http://schemas.openxmlformats.org/markup-compatibility/2006" xmlns:aink="http://schemas.microsoft.com/office/drawing/2016/ink" xmlns:am3d="http://schemas.microsoft.com/office/drawing/2017/model3d" xmlns:o="urn:schemas-microsoft-com:office:office" xmlns:v="urn:schemas-microsoft-com:vml" xmlns:wp14="http://schemas.microsoft.com/office/word/2010/wordprocessingDrawing" xmlns:w10="urn:schemas-microsoft-com:office:word" xmlns:w="http://schemas.openxmlformats.org/wordprocessingml/2006/main" xmlns:w14="http://schemas.microsoft.com/office/word/2010/wordml" xmlns:w15="http://schemas.microsoft.com/office/word/2012/wordml" xmlns:w16cid="http://schemas.microsoft.com/office/word/2016/wordml/cid" xmlns:w16se="http://schemas.microsoft.com/office/word/2015/wordml/symex" xmlns:wpg="http://schemas.microsoft.com/office/word/2010/wordprocessingGroup" xmlns:wpi="http://schemas.microsoft.com/office/word/2010/wordprocessingInk" xmlns:wps="http://schemas.microsoft.com/office/word/2010/wordprocessingShape" xmlns:a14="http://schemas.microsoft.com/office/drawing/2010/main"/>
+                              <a14:shadowObscured xmlns:a14="http://schemas.microsoft.com/office/drawing/2010/main" xmlns:wps="http://schemas.microsoft.com/office/word/2010/wordprocessingShape" xmlns:wpi="http://schemas.microsoft.com/office/word/2010/wordprocessingInk" xmlns:wpg="http://schemas.microsoft.com/office/word/2010/wordprocessingGroup" xmlns:w16se="http://schemas.microsoft.com/office/word/2015/wordml/symex" xmlns:w16cid="http://schemas.microsoft.com/office/word/2016/wordml/cid" xmlns:w15="http://schemas.microsoft.com/office/word/2012/wordml" xmlns:w14="http://schemas.microsoft.com/office/word/2010/wordml" xmlns:w="http://schemas.openxmlformats.org/wordprocessingml/2006/main" xmlns:w10="urn:schemas-microsoft-com:office:word" xmlns:wp14="http://schemas.microsoft.com/office/word/2010/wordprocessingDrawing" xmlns:v="urn:schemas-microsoft-com:vml" xmlns:o="urn:schemas-microsoft-com:office:office" xmlns:am3d="http://schemas.microsoft.com/office/drawing/2017/model3d" xmlns:aink="http://schemas.microsoft.com/office/drawing/2016/ink" xmlns:mc="http://schemas.openxmlformats.org/markup-compatibility/2006" xmlns:cx8="http://schemas.microsoft.com/office/drawing/2016/5/14/chartex" xmlns:cx7="http://schemas.microsoft.com/office/drawing/2016/5/13/chartex" xmlns:cx6="http://schemas.microsoft.com/office/drawing/2016/5/12/chartex" xmlns:cx5="http://schemas.microsoft.com/office/drawing/2016/5/11/chartex" xmlns:cx4="http://schemas.microsoft.com/office/drawing/2016/5/10/chartex" xmlns:cx3="http://schemas.microsoft.com/office/drawing/2016/5/9/chartex" xmlns:cx2="http://schemas.microsoft.com/office/drawing/2015/10/21/chartex" xmlns:cx1="http://schemas.microsoft.com/office/drawing/2015/9/8/chartex" xmlns:cx="http://schemas.microsoft.com/office/drawing/2014/chartex" xmlns:wpc="http://schemas.microsoft.com/office/word/2010/wordprocessingCanvas" xmlns=""/>
                             </a:ext>
                           </a:extLst>
                         </pic:spPr>
@@ -12954,7 +12954,7 @@
                           <a:blip r:embed="rId27" cstate="print">
                             <a:extLst>
                               <a:ext uri="{28A0092B-C50C-407E-A947-70E740481C1C}">
-                                <a14:useLocalDpi xmlns="" xmlns:wpc="http://schemas.microsoft.com/office/word/2010/wordprocessingCanvas" xmlns:cx="http://schemas.microsoft.com/office/drawing/2014/chartex" xmlns:cx1="http://schemas.microsoft.com/office/drawing/2015/9/8/chartex" xmlns:cx2="http://schemas.microsoft.com/office/drawing/2015/10/21/chartex" xmlns:cx3="http://schemas.microsoft.com/office/drawing/2016/5/9/chartex" xmlns:cx4="http://schemas.microsoft.com/office/drawing/2016/5/10/chartex" xmlns:cx5="http://schemas.microsoft.com/office/drawing/2016/5/11/chartex" xmlns:cx6="http://schemas.microsoft.com/office/drawing/2016/5/12/chartex" xmlns:cx7="http://schemas.microsoft.com/office/drawing/2016/5/13/chartex" xmlns:cx8="http://schemas.microsoft.com/office/drawing/2016/5/14/chartex" xmlns:mc="http://schemas.openxmlformats.org/markup-compatibility/2006" xmlns:aink="http://schemas.microsoft.com/office/drawing/2016/ink" xmlns:am3d="http://schemas.microsoft.com/office/drawing/2017/model3d" xmlns:o="urn:schemas-microsoft-com:office:office" xmlns:v="urn:schemas-microsoft-com:vml" xmlns:wp14="http://schemas.microsoft.com/office/word/2010/wordprocessingDrawing" xmlns:w10="urn:schemas-microsoft-com:office:word" xmlns:w="http://schemas.openxmlformats.org/wordprocessingml/2006/main" xmlns:w14="http://schemas.microsoft.com/office/word/2010/wordml" xmlns:w15="http://schemas.microsoft.com/office/word/2012/wordml" xmlns:w16cid="http://schemas.microsoft.com/office/word/2016/wordml/cid" xmlns:w16se="http://schemas.microsoft.com/office/word/2015/wordml/symex" xmlns:wpg="http://schemas.microsoft.com/office/word/2010/wordprocessingGroup" xmlns:wpi="http://schemas.microsoft.com/office/word/2010/wordprocessingInk" xmlns:wps="http://schemas.microsoft.com/office/word/2010/wordprocessingShape" xmlns:a14="http://schemas.microsoft.com/office/drawing/2010/main" val="0"/>
+                                <a14:useLocalDpi xmlns:a14="http://schemas.microsoft.com/office/drawing/2010/main" xmlns:wps="http://schemas.microsoft.com/office/word/2010/wordprocessingShape" xmlns:wpi="http://schemas.microsoft.com/office/word/2010/wordprocessingInk" xmlns:wpg="http://schemas.microsoft.com/office/word/2010/wordprocessingGroup" xmlns:w16se="http://schemas.microsoft.com/office/word/2015/wordml/symex" xmlns:w16cid="http://schemas.microsoft.com/office/word/2016/wordml/cid" xmlns:w15="http://schemas.microsoft.com/office/word/2012/wordml" xmlns:w14="http://schemas.microsoft.com/office/word/2010/wordml" xmlns:w="http://schemas.openxmlformats.org/wordprocessingml/2006/main" xmlns:w10="urn:schemas-microsoft-com:office:word" xmlns:wp14="http://schemas.microsoft.com/office/word/2010/wordprocessingDrawing" xmlns:v="urn:schemas-microsoft-com:vml" xmlns:o="urn:schemas-microsoft-com:office:office" xmlns:am3d="http://schemas.microsoft.com/office/drawing/2017/model3d" xmlns:aink="http://schemas.microsoft.com/office/drawing/2016/ink" xmlns:mc="http://schemas.openxmlformats.org/markup-compatibility/2006" xmlns:cx8="http://schemas.microsoft.com/office/drawing/2016/5/14/chartex" xmlns:cx7="http://schemas.microsoft.com/office/drawing/2016/5/13/chartex" xmlns:cx6="http://schemas.microsoft.com/office/drawing/2016/5/12/chartex" xmlns:cx5="http://schemas.microsoft.com/office/drawing/2016/5/11/chartex" xmlns:cx4="http://schemas.microsoft.com/office/drawing/2016/5/10/chartex" xmlns:cx3="http://schemas.microsoft.com/office/drawing/2016/5/9/chartex" xmlns:cx2="http://schemas.microsoft.com/office/drawing/2015/10/21/chartex" xmlns:cx1="http://schemas.microsoft.com/office/drawing/2015/9/8/chartex" xmlns:cx="http://schemas.microsoft.com/office/drawing/2014/chartex" xmlns:wpc="http://schemas.microsoft.com/office/word/2010/wordprocessingCanvas" xmlns="" val="0"/>
                               </a:ext>
                             </a:extLst>
                           </a:blip>
@@ -13074,7 +13074,7 @@
                           <a:blip r:embed="rId28" cstate="print">
                             <a:extLst>
                               <a:ext uri="{28A0092B-C50C-407E-A947-70E740481C1C}">
-                                <a14:useLocalDpi xmlns="" xmlns:wpc="http://schemas.microsoft.com/office/word/2010/wordprocessingCanvas" xmlns:cx="http://schemas.microsoft.com/office/drawing/2014/chartex" xmlns:cx1="http://schemas.microsoft.com/office/drawing/2015/9/8/chartex" xmlns:cx2="http://schemas.microsoft.com/office/drawing/2015/10/21/chartex" xmlns:cx3="http://schemas.microsoft.com/office/drawing/2016/5/9/chartex" xmlns:cx4="http://schemas.microsoft.com/office/drawing/2016/5/10/chartex" xmlns:cx5="http://schemas.microsoft.com/office/drawing/2016/5/11/chartex" xmlns:cx6="http://schemas.microsoft.com/office/drawing/2016/5/12/chartex" xmlns:cx7="http://schemas.microsoft.com/office/drawing/2016/5/13/chartex" xmlns:cx8="http://schemas.microsoft.com/office/drawing/2016/5/14/chartex" xmlns:mc="http://schemas.openxmlformats.org/markup-compatibility/2006" xmlns:aink="http://schemas.microsoft.com/office/drawing/2016/ink" xmlns:am3d="http://schemas.microsoft.com/office/drawing/2017/model3d" xmlns:o="urn:schemas-microsoft-com:office:office" xmlns:v="urn:schemas-microsoft-com:vml" xmlns:wp14="http://schemas.microsoft.com/office/word/2010/wordprocessingDrawing" xmlns:w10="urn:schemas-microsoft-com:office:word" xmlns:w="http://schemas.openxmlformats.org/wordprocessingml/2006/main" xmlns:w14="http://schemas.microsoft.com/office/word/2010/wordml" xmlns:w15="http://schemas.microsoft.com/office/word/2012/wordml" xmlns:w16cid="http://schemas.microsoft.com/office/word/2016/wordml/cid" xmlns:w16se="http://schemas.microsoft.com/office/word/2015/wordml/symex" xmlns:wpg="http://schemas.microsoft.com/office/word/2010/wordprocessingGroup" xmlns:wpi="http://schemas.microsoft.com/office/word/2010/wordprocessingInk" xmlns:wps="http://schemas.microsoft.com/office/word/2010/wordprocessingShape" xmlns:a14="http://schemas.microsoft.com/office/drawing/2010/main" val="0"/>
+                                <a14:useLocalDpi xmlns:a14="http://schemas.microsoft.com/office/drawing/2010/main" xmlns:wps="http://schemas.microsoft.com/office/word/2010/wordprocessingShape" xmlns:wpi="http://schemas.microsoft.com/office/word/2010/wordprocessingInk" xmlns:wpg="http://schemas.microsoft.com/office/word/2010/wordprocessingGroup" xmlns:w16se="http://schemas.microsoft.com/office/word/2015/wordml/symex" xmlns:w16cid="http://schemas.microsoft.com/office/word/2016/wordml/cid" xmlns:w15="http://schemas.microsoft.com/office/word/2012/wordml" xmlns:w14="http://schemas.microsoft.com/office/word/2010/wordml" xmlns:w="http://schemas.openxmlformats.org/wordprocessingml/2006/main" xmlns:w10="urn:schemas-microsoft-com:office:word" xmlns:wp14="http://schemas.microsoft.com/office/word/2010/wordprocessingDrawing" xmlns:v="urn:schemas-microsoft-com:vml" xmlns:o="urn:schemas-microsoft-com:office:office" xmlns:am3d="http://schemas.microsoft.com/office/drawing/2017/model3d" xmlns:aink="http://schemas.microsoft.com/office/drawing/2016/ink" xmlns:mc="http://schemas.openxmlformats.org/markup-compatibility/2006" xmlns:cx8="http://schemas.microsoft.com/office/drawing/2016/5/14/chartex" xmlns:cx7="http://schemas.microsoft.com/office/drawing/2016/5/13/chartex" xmlns:cx6="http://schemas.microsoft.com/office/drawing/2016/5/12/chartex" xmlns:cx5="http://schemas.microsoft.com/office/drawing/2016/5/11/chartex" xmlns:cx4="http://schemas.microsoft.com/office/drawing/2016/5/10/chartex" xmlns:cx3="http://schemas.microsoft.com/office/drawing/2016/5/9/chartex" xmlns:cx2="http://schemas.microsoft.com/office/drawing/2015/10/21/chartex" xmlns:cx1="http://schemas.microsoft.com/office/drawing/2015/9/8/chartex" xmlns:cx="http://schemas.microsoft.com/office/drawing/2014/chartex" xmlns:wpc="http://schemas.microsoft.com/office/word/2010/wordprocessingCanvas" xmlns="" val="0"/>
                               </a:ext>
                             </a:extLst>
                           </a:blip>
@@ -15876,8 +15876,8 @@
                       <w:szCs w:val="24"/>
                     </w:rPr>
                   </w:pPr>
-                  <w:bookmarkStart w:id="46" w:name="_Ref6658466"/>
-                  <w:bookmarkStart w:id="47" w:name="_Ref6658473"/>
+                  <w:bookmarkStart w:id="46" w:name="_Ref6658473"/>
+                  <w:bookmarkStart w:id="47" w:name="_Ref6658466"/>
                   <w:r>
                     <w:t xml:space="preserve">Figure </w:t>
                   </w:r>
@@ -15889,11 +15889,11 @@
                       <w:t>18</w:t>
                     </w:r>
                   </w:fldSimple>
-                  <w:bookmarkEnd w:id="47"/>
+                  <w:bookmarkEnd w:id="46"/>
                   <w:r>
                     <w:t>: operation principle, initial design</w:t>
                   </w:r>
-                  <w:bookmarkEnd w:id="46"/>
+                  <w:bookmarkEnd w:id="47"/>
                 </w:p>
               </w:txbxContent>
             </v:textbox>
@@ -16247,7 +16247,7 @@
             <v:path o:extrusionok="f" gradientshapeok="t" o:connecttype="rect"/>
             <o:lock v:ext="edit" aspectratio="t"/>
           </v:shapetype>
-          <v:shape id="_x0000_i1026" type="#_x0000_t75" style="width:469.7pt;height:200.9pt">
+          <v:shape id="_x0000_i1026" type="#_x0000_t75" style="width:469.85pt;height:201.25pt">
             <v:imagedata r:id="rId37" o:title="flowdiagram_ripeness_detection_v2"/>
           </v:shape>
         </w:pict>
@@ -16321,7 +16321,7 @@
         <w:lastRenderedPageBreak/>
         <w:t>Conclusion</w:t>
       </w:r>
-      <w:bookmarkEnd w:id="13"/>
+      <w:bookmarkEnd w:id="14"/>
       <w:bookmarkEnd w:id="49"/>
     </w:p>
     <w:p>
@@ -16651,170 +16651,123 @@
     <w:p>
       <w:pPr>
         <w:pStyle w:val="ws5titeloncontent"/>
-        <w:rPr>
-          <w:lang w:val="de-DE"/>
-        </w:rPr>
-      </w:pPr>
-      <w:r>
-        <w:rPr>
-          <w:lang w:val="de-DE"/>
-        </w:rPr>
+      </w:pPr>
+      <w:r>
         <w:lastRenderedPageBreak/>
         <w:t>Appendix</w:t>
       </w:r>
     </w:p>
     <w:p>
+      <w:r>
+        <w:t xml:space="preserve">The following example pictures can also be found on Team D’s fork of </w:t>
+      </w:r>
+      <w:proofErr w:type="spellStart"/>
+      <w:r>
+        <w:t>MrDio’s</w:t>
+      </w:r>
+      <w:proofErr w:type="spellEnd"/>
+      <w:r>
+        <w:t xml:space="preserve"> Smartphone-Sensing-Framework:</w:t>
+      </w:r>
+      <w:r>
+        <w:tab/>
+      </w:r>
+      <w:r>
+        <w:tab/>
+      </w:r>
+      <w:hyperlink r:id="rId38" w:history="1">
+        <w:proofErr w:type="spellStart"/>
+        <w:r>
+          <w:rPr>
+            <w:rStyle w:val="Hyperlink"/>
+          </w:rPr>
+          <w:t>BananaCo</w:t>
+        </w:r>
+        <w:proofErr w:type="spellEnd"/>
+        <w:r>
+          <w:rPr>
+            <w:rStyle w:val="Hyperlink"/>
+          </w:rPr>
+          <w:t xml:space="preserve">-Repository @ </w:t>
+        </w:r>
+        <w:proofErr w:type="spellStart"/>
+        <w:r>
+          <w:rPr>
+            <w:rStyle w:val="Hyperlink"/>
+          </w:rPr>
+          <w:t>Github</w:t>
+        </w:r>
+        <w:proofErr w:type="spellEnd"/>
+      </w:hyperlink>
+      <w:r>
+        <w:t xml:space="preserve"> </w:t>
+      </w:r>
+      <w:r>
+        <w:br/>
+        <w:t xml:space="preserve">in </w:t>
+      </w:r>
+      <w:r>
+        <w:t>the sub</w:t>
+      </w:r>
+      <w:r>
+        <w:t>directory</w:t>
+      </w:r>
+      <w:r>
+        <w:t>:</w:t>
+      </w:r>
+      <w:r>
+        <w:tab/>
+      </w:r>
+      <w:r>
+        <w:rPr>
+          <w:b/>
+        </w:rPr>
+        <w:t>./</w:t>
+      </w:r>
+      <w:proofErr w:type="spellStart"/>
+      <w:r>
+        <w:rPr>
+          <w:b/>
+        </w:rPr>
+        <w:t>BananaCo_test</w:t>
+      </w:r>
+      <w:proofErr w:type="spellEnd"/>
+      <w:r>
+        <w:rPr>
+          <w:b/>
+        </w:rPr>
+        <w:t>/</w:t>
+      </w:r>
+    </w:p>
+    <w:p>
       <w:pPr>
         <w:jc w:val="both"/>
         <w:rPr>
-          <w:lang w:val="de-DE"/>
-        </w:rPr>
-      </w:pPr>
-      <w:r>
-        <w:rPr>
-          <w:shd w:val="clear" w:color="auto" w:fill="FFFFFF"/>
-          <w:lang w:val="de-DE"/>
-        </w:rPr>
-        <w:t>My text…</w:t>
-      </w:r>
-    </w:p>
-    <w:p>
-      <w:pPr>
-        <w:rPr>
-          <w:lang w:val="de-DE"/>
-        </w:rPr>
-      </w:pPr>
-      <w:r>
-        <w:rPr>
-          <w:b/>
-          <w:highlight w:val="yellow"/>
-          <w:lang w:val="de-DE"/>
-        </w:rPr>
-        <w:t>TODO2</w:t>
-      </w:r>
-      <w:r>
-        <w:rPr>
-          <w:highlight w:val="yellow"/>
-          <w:lang w:val="de-DE"/>
-        </w:rPr>
-        <w:t>: Farbe-Reifegrad / Zuckergehalt Korrelation darstellen und z.B. Farbabstufungen auf Papier ausdrucken, damit der Leser dies mittels bereitgestellter App auch direkt testen kann</w:t>
-      </w:r>
+          <w:shd w:val="clear" w:color="auto" w:fill="FFFFFF"/>
+        </w:rPr>
+      </w:pPr>
     </w:p>
     <w:p>
       <w:pPr>
         <w:jc w:val="both"/>
         <w:rPr>
-          <w:highlight w:val="yellow"/>
-          <w:shd w:val="clear" w:color="auto" w:fill="FFFFFF"/>
-        </w:rPr>
-      </w:pPr>
-      <w:r>
-        <w:rPr>
-          <w:highlight w:val="yellow"/>
-          <w:shd w:val="clear" w:color="auto" w:fill="FFFFFF"/>
-        </w:rPr>
-        <w:t>TODO:</w:t>
-      </w:r>
-    </w:p>
-    <w:p>
-      <w:pPr>
-        <w:pStyle w:val="ListParagraph"/>
-        <w:numPr>
-          <w:ilvl w:val="0"/>
-          <w:numId w:val="44"/>
-        </w:numPr>
+          <w:shd w:val="clear" w:color="auto" w:fill="FFFFFF"/>
+        </w:rPr>
+      </w:pPr>
+    </w:p>
+    <w:p>
+      <w:pPr>
         <w:jc w:val="both"/>
         <w:rPr>
-          <w:highlight w:val="yellow"/>
-          <w:shd w:val="clear" w:color="auto" w:fill="FFFFFF"/>
-        </w:rPr>
-      </w:pPr>
-      <w:r>
-        <w:rPr>
-          <w:highlight w:val="yellow"/>
-          <w:shd w:val="clear" w:color="auto" w:fill="FFFFFF"/>
-        </w:rPr>
-        <w:t>insert banana test pictures here</w:t>
-      </w:r>
-    </w:p>
-    <w:p>
-      <w:pPr>
-        <w:pStyle w:val="ListParagraph"/>
-        <w:numPr>
-          <w:ilvl w:val="0"/>
-          <w:numId w:val="44"/>
-        </w:numPr>
+          <w:shd w:val="clear" w:color="auto" w:fill="FFFFFF"/>
+        </w:rPr>
+      </w:pPr>
+    </w:p>
+    <w:p>
+      <w:pPr>
         <w:jc w:val="both"/>
         <w:rPr>
-          <w:highlight w:val="yellow"/>
-          <w:shd w:val="clear" w:color="auto" w:fill="FFFFFF"/>
-          <w:lang w:val="de-DE"/>
-        </w:rPr>
-      </w:pPr>
-      <w:r>
-        <w:rPr>
-          <w:highlight w:val="yellow"/>
-          <w:shd w:val="clear" w:color="auto" w:fill="FFFFFF"/>
-          <w:lang w:val="de-DE"/>
-        </w:rPr>
-        <w:t>/BananaCO_images/version_3/...</w:t>
-      </w:r>
-    </w:p>
-    <w:p>
-      <w:pPr>
-        <w:pStyle w:val="ListParagraph"/>
-        <w:numPr>
-          <w:ilvl w:val="0"/>
-          <w:numId w:val="44"/>
-        </w:numPr>
-        <w:jc w:val="both"/>
-        <w:rPr>
-          <w:highlight w:val="yellow"/>
-          <w:shd w:val="clear" w:color="auto" w:fill="FFFFFF"/>
-          <w:lang w:val="de-DE"/>
-        </w:rPr>
-      </w:pPr>
-      <w:r>
-        <w:rPr>
-          <w:highlight w:val="yellow"/>
-          <w:shd w:val="clear" w:color="auto" w:fill="FFFFFF"/>
-          <w:lang w:val="de-DE"/>
-        </w:rPr>
-        <w:t>Auf Ordner verweisen</w:t>
-      </w:r>
-    </w:p>
-    <w:p>
-      <w:pPr>
-        <w:jc w:val="both"/>
-        <w:rPr>
-          <w:shd w:val="clear" w:color="auto" w:fill="FFFFFF"/>
-          <w:lang w:val="de-DE"/>
-        </w:rPr>
-      </w:pPr>
-    </w:p>
-    <w:p>
-      <w:pPr>
-        <w:jc w:val="both"/>
-        <w:rPr>
-          <w:shd w:val="clear" w:color="auto" w:fill="FFFFFF"/>
-          <w:lang w:val="de-DE"/>
-        </w:rPr>
-      </w:pPr>
-    </w:p>
-    <w:p>
-      <w:pPr>
-        <w:jc w:val="both"/>
-        <w:rPr>
-          <w:shd w:val="clear" w:color="auto" w:fill="FFFFFF"/>
-          <w:lang w:val="de-DE"/>
-        </w:rPr>
-      </w:pPr>
-    </w:p>
-    <w:p>
-      <w:pPr>
-        <w:rPr>
-          <w:shd w:val="clear" w:color="auto" w:fill="FFFFFF"/>
-          <w:lang w:val="de-DE"/>
+          <w:shd w:val="clear" w:color="auto" w:fill="FFFFFF"/>
         </w:rPr>
       </w:pPr>
       <w:r>
@@ -16825,9 +16778,9 @@
         </w:rPr>
         <w:drawing>
           <wp:inline distT="0" distB="0" distL="0" distR="0">
-            <wp:extent cx="2098766" cy="1235662"/>
-            <wp:effectExtent l="19050" t="0" r="0" b="0"/>
-            <wp:docPr id="1" name="Picture 5" descr="C:\Users\Yoshey327\AppData\Local\Microsoft\Windows\INetCache\Content.Word\banana_2.png"/>
+            <wp:extent cx="5025842" cy="2958998"/>
+            <wp:effectExtent l="0" t="1085850" r="0" b="717652"/>
+            <wp:docPr id="21" name="Picture 5" descr="C:\Users\Yoshey327\AppData\Local\Microsoft\Windows\INetCache\Content.Word\banana_2.png"/>
             <wp:cNvGraphicFramePr>
               <a:graphicFrameLocks xmlns:a="http://schemas.openxmlformats.org/drawingml/2006/main" noChangeAspect="1"/>
             </wp:cNvGraphicFramePr>
@@ -16848,9 +16801,9 @@
                     </a:stretch>
                   </pic:blipFill>
                   <pic:spPr bwMode="auto">
-                    <a:xfrm>
+                    <a:xfrm rot="4715623">
                       <a:off x="0" y="0"/>
-                      <a:ext cx="2098766" cy="1235662"/>
+                      <a:ext cx="5029756" cy="2961302"/>
                     </a:xfrm>
                     <a:prstGeom prst="rect">
                       <a:avLst/>
@@ -16869,42 +16822,470 @@
           </wp:inline>
         </w:drawing>
       </w:r>
-      <w:r>
+    </w:p>
+    <w:p>
+      <w:pPr>
+        <w:jc w:val="both"/>
+        <w:rPr>
+          <w:shd w:val="clear" w:color="auto" w:fill="FFFFFF"/>
+        </w:rPr>
+      </w:pPr>
+    </w:p>
+    <w:p>
+      <w:pPr>
+        <w:jc w:val="both"/>
+        <w:rPr>
+          <w:shd w:val="clear" w:color="auto" w:fill="FFFFFF"/>
+        </w:rPr>
+      </w:pPr>
+    </w:p>
+    <w:p>
+      <w:pPr>
+        <w:jc w:val="both"/>
+        <w:rPr>
+          <w:shd w:val="clear" w:color="auto" w:fill="FFFFFF"/>
+        </w:rPr>
+      </w:pPr>
+    </w:p>
+    <w:p>
+      <w:pPr>
+        <w:jc w:val="both"/>
+        <w:rPr>
+          <w:shd w:val="clear" w:color="auto" w:fill="FFFFFF"/>
+        </w:rPr>
+      </w:pPr>
+    </w:p>
+    <w:p>
+      <w:pPr>
         <w:rPr>
           <w:noProof/>
           <w:shd w:val="clear" w:color="auto" w:fill="FFFFFF"/>
           <w:lang w:eastAsia="en-GB"/>
         </w:rPr>
+      </w:pPr>
+      <w:r>
+        <w:rPr>
+          <w:noProof/>
+          <w:shd w:val="clear" w:color="auto" w:fill="FFFFFF"/>
+          <w:lang w:eastAsia="en-GB"/>
+        </w:rPr>
+        <w:br w:type="page"/>
+      </w:r>
+    </w:p>
+    <w:p>
+      <w:pPr>
+        <w:rPr>
+          <w:noProof/>
+          <w:shd w:val="clear" w:color="auto" w:fill="FFFFFF"/>
+          <w:lang w:eastAsia="en-GB"/>
+        </w:rPr>
+      </w:pPr>
+    </w:p>
+    <w:p>
+      <w:pPr>
+        <w:rPr>
+          <w:noProof/>
+          <w:shd w:val="clear" w:color="auto" w:fill="FFFFFF"/>
+          <w:lang w:eastAsia="en-GB"/>
+        </w:rPr>
+      </w:pPr>
+      <w:r>
+        <w:rPr>
+          <w:noProof/>
+          <w:shd w:val="clear" w:color="auto" w:fill="FFFFFF"/>
+          <w:lang w:eastAsia="en-GB"/>
+        </w:rPr>
+        <w:drawing>
+          <wp:inline distT="0" distB="0" distL="0" distR="0">
+            <wp:extent cx="6525830" cy="4074106"/>
+            <wp:effectExtent l="0" t="1219200" r="0" b="1202744"/>
+            <wp:docPr id="37" name="Picture 7" descr="banana_1"/>
+            <wp:cNvGraphicFramePr>
+              <a:graphicFrameLocks xmlns:a="http://schemas.openxmlformats.org/drawingml/2006/main" noChangeAspect="1"/>
+            </wp:cNvGraphicFramePr>
+            <a:graphic xmlns:a="http://schemas.openxmlformats.org/drawingml/2006/main">
+              <a:graphicData uri="http://schemas.openxmlformats.org/drawingml/2006/picture">
+                <pic:pic xmlns:pic="http://schemas.openxmlformats.org/drawingml/2006/picture">
+                  <pic:nvPicPr>
+                    <pic:cNvPr id="0" name="Picture 7" descr="banana_1"/>
+                    <pic:cNvPicPr>
+                      <a:picLocks noChangeAspect="1" noChangeArrowheads="1"/>
+                    </pic:cNvPicPr>
+                  </pic:nvPicPr>
+                  <pic:blipFill>
+                    <a:blip r:embed="rId39" cstate="print"/>
+                    <a:srcRect/>
+                    <a:stretch>
+                      <a:fillRect/>
+                    </a:stretch>
+                  </pic:blipFill>
+                  <pic:spPr bwMode="auto">
+                    <a:xfrm rot="16200000">
+                      <a:off x="0" y="0"/>
+                      <a:ext cx="6523477" cy="4072637"/>
+                    </a:xfrm>
+                    <a:prstGeom prst="rect">
+                      <a:avLst/>
+                    </a:prstGeom>
+                    <a:noFill/>
+                    <a:ln w="9525">
+                      <a:noFill/>
+                      <a:miter lim="800000"/>
+                      <a:headEnd/>
+                      <a:tailEnd/>
+                    </a:ln>
+                  </pic:spPr>
+                </pic:pic>
+              </a:graphicData>
+            </a:graphic>
+          </wp:inline>
+        </w:drawing>
+      </w:r>
+    </w:p>
+    <w:p>
+      <w:pPr>
+        <w:rPr>
+          <w:noProof/>
+          <w:shd w:val="clear" w:color="auto" w:fill="FFFFFF"/>
+          <w:lang w:eastAsia="en-GB"/>
+        </w:rPr>
+      </w:pPr>
+    </w:p>
+    <w:p>
+      <w:pPr>
+        <w:rPr>
+          <w:noProof/>
+          <w:shd w:val="clear" w:color="auto" w:fill="FFFFFF"/>
+          <w:lang w:eastAsia="en-GB"/>
+        </w:rPr>
+      </w:pPr>
+    </w:p>
+    <w:p>
+      <w:pPr>
+        <w:rPr>
+          <w:noProof/>
+          <w:shd w:val="clear" w:color="auto" w:fill="FFFFFF"/>
+          <w:lang w:eastAsia="en-GB"/>
+        </w:rPr>
+      </w:pPr>
+    </w:p>
+    <w:p>
+      <w:pPr>
+        <w:rPr>
+          <w:noProof/>
+          <w:shd w:val="clear" w:color="auto" w:fill="FFFFFF"/>
+          <w:lang w:eastAsia="en-GB"/>
+        </w:rPr>
+      </w:pPr>
+    </w:p>
+    <w:p>
+      <w:pPr>
+        <w:rPr>
+          <w:noProof/>
+          <w:shd w:val="clear" w:color="auto" w:fill="FFFFFF"/>
+          <w:lang w:eastAsia="en-GB"/>
+        </w:rPr>
+      </w:pPr>
+      <w:r>
+        <w:rPr>
+          <w:noProof/>
+          <w:shd w:val="clear" w:color="auto" w:fill="FFFFFF"/>
+          <w:lang w:eastAsia="en-GB"/>
+        </w:rPr>
+        <w:br w:type="page"/>
+      </w:r>
+    </w:p>
+    <w:p>
+      <w:pPr>
+        <w:rPr>
+          <w:noProof/>
+          <w:shd w:val="clear" w:color="auto" w:fill="FFFFFF"/>
+          <w:lang w:eastAsia="en-GB"/>
+        </w:rPr>
+      </w:pPr>
+    </w:p>
+    <w:p>
+      <w:pPr>
+        <w:rPr>
+          <w:noProof/>
+          <w:shd w:val="clear" w:color="auto" w:fill="FFFFFF"/>
+          <w:lang w:eastAsia="en-GB"/>
+        </w:rPr>
+      </w:pPr>
+    </w:p>
+    <w:p>
+      <w:pPr>
+        <w:rPr>
+          <w:noProof/>
+          <w:shd w:val="clear" w:color="auto" w:fill="FFFFFF"/>
+          <w:lang w:eastAsia="en-GB"/>
+        </w:rPr>
+      </w:pPr>
+    </w:p>
+    <w:p>
+      <w:pPr>
+        <w:rPr>
+          <w:noProof/>
+          <w:shd w:val="clear" w:color="auto" w:fill="FFFFFF"/>
+          <w:lang w:eastAsia="en-GB"/>
+        </w:rPr>
+      </w:pPr>
+    </w:p>
+    <w:p>
+      <w:pPr>
+        <w:rPr>
+          <w:noProof/>
+          <w:shd w:val="clear" w:color="auto" w:fill="FFFFFF"/>
+          <w:lang w:eastAsia="en-GB"/>
+        </w:rPr>
+      </w:pPr>
+    </w:p>
+    <w:p>
+      <w:pPr>
+        <w:rPr>
+          <w:noProof/>
+          <w:shd w:val="clear" w:color="auto" w:fill="FFFFFF"/>
+          <w:lang w:eastAsia="en-GB"/>
+        </w:rPr>
+      </w:pPr>
+    </w:p>
+    <w:p>
+      <w:pPr>
+        <w:rPr>
+          <w:noProof/>
+          <w:shd w:val="clear" w:color="auto" w:fill="FFFFFF"/>
+          <w:lang w:eastAsia="en-GB"/>
+        </w:rPr>
+      </w:pPr>
+    </w:p>
+    <w:p>
+      <w:pPr>
+        <w:rPr>
+          <w:noProof/>
+          <w:shd w:val="clear" w:color="auto" w:fill="FFFFFF"/>
+          <w:lang w:eastAsia="en-GB"/>
+        </w:rPr>
+      </w:pPr>
+      <w:r>
+        <w:rPr>
+          <w:noProof/>
+          <w:shd w:val="clear" w:color="auto" w:fill="FFFFFF"/>
+          <w:lang w:eastAsia="en-GB"/>
+        </w:rPr>
         <w:pict>
-          <v:shape id="_x0000_i1027" type="#_x0000_t75" style="width:242.75pt;height:151.55pt">
-            <v:imagedata r:id="rId38" o:title="banana_1"/>
+          <v:shape id="_x0000_i1027" type="#_x0000_t75" style="width:448.6pt;height:357.25pt">
+            <v:imagedata r:id="rId40" o:title="banana_6"/>
           </v:shape>
         </w:pict>
       </w:r>
-      <w:r>
+    </w:p>
+    <w:p>
+      <w:pPr>
         <w:rPr>
           <w:noProof/>
           <w:shd w:val="clear" w:color="auto" w:fill="FFFFFF"/>
           <w:lang w:eastAsia="en-GB"/>
         </w:rPr>
+      </w:pPr>
+    </w:p>
+    <w:p>
+      <w:pPr>
+        <w:rPr>
+          <w:noProof/>
+          <w:shd w:val="clear" w:color="auto" w:fill="FFFFFF"/>
+          <w:lang w:eastAsia="en-GB"/>
+        </w:rPr>
+      </w:pPr>
+    </w:p>
+    <w:p>
+      <w:pPr>
+        <w:rPr>
+          <w:noProof/>
+          <w:shd w:val="clear" w:color="auto" w:fill="FFFFFF"/>
+          <w:lang w:eastAsia="en-GB"/>
+        </w:rPr>
+      </w:pPr>
+    </w:p>
+    <w:p>
+      <w:pPr>
+        <w:rPr>
+          <w:noProof/>
+          <w:shd w:val="clear" w:color="auto" w:fill="FFFFFF"/>
+          <w:lang w:eastAsia="en-GB"/>
+        </w:rPr>
+      </w:pPr>
+    </w:p>
+    <w:p>
+      <w:pPr>
+        <w:rPr>
+          <w:noProof/>
+          <w:shd w:val="clear" w:color="auto" w:fill="FFFFFF"/>
+          <w:lang w:eastAsia="en-GB"/>
+        </w:rPr>
+      </w:pPr>
+    </w:p>
+    <w:p>
+      <w:pPr>
+        <w:rPr>
+          <w:noProof/>
+          <w:shd w:val="clear" w:color="auto" w:fill="FFFFFF"/>
+          <w:lang w:eastAsia="en-GB"/>
+        </w:rPr>
+      </w:pPr>
+      <w:r>
+        <w:rPr>
+          <w:noProof/>
+          <w:shd w:val="clear" w:color="auto" w:fill="FFFFFF"/>
+          <w:lang w:eastAsia="en-GB"/>
+        </w:rPr>
+        <w:br w:type="page"/>
+      </w:r>
+    </w:p>
+    <w:p>
+      <w:pPr>
+        <w:rPr>
+          <w:noProof/>
+          <w:shd w:val="clear" w:color="auto" w:fill="FFFFFF"/>
+          <w:lang w:eastAsia="en-GB"/>
+        </w:rPr>
+      </w:pPr>
+    </w:p>
+    <w:p>
+      <w:pPr>
+        <w:rPr>
+          <w:noProof/>
+          <w:shd w:val="clear" w:color="auto" w:fill="FFFFFF"/>
+          <w:lang w:eastAsia="en-GB"/>
+        </w:rPr>
+      </w:pPr>
+    </w:p>
+    <w:p>
+      <w:pPr>
+        <w:rPr>
+          <w:noProof/>
+          <w:shd w:val="clear" w:color="auto" w:fill="FFFFFF"/>
+          <w:lang w:eastAsia="en-GB"/>
+        </w:rPr>
+      </w:pPr>
+    </w:p>
+    <w:p>
+      <w:pPr>
+        <w:rPr>
+          <w:noProof/>
+          <w:shd w:val="clear" w:color="auto" w:fill="FFFFFF"/>
+          <w:lang w:eastAsia="en-GB"/>
+        </w:rPr>
+      </w:pPr>
+    </w:p>
+    <w:p>
+      <w:pPr>
+        <w:rPr>
+          <w:noProof/>
+          <w:shd w:val="clear" w:color="auto" w:fill="FFFFFF"/>
+          <w:lang w:eastAsia="en-GB"/>
+        </w:rPr>
+      </w:pPr>
+    </w:p>
+    <w:p>
+      <w:pPr>
+        <w:rPr>
+          <w:noProof/>
+          <w:shd w:val="clear" w:color="auto" w:fill="FFFFFF"/>
+          <w:lang w:eastAsia="en-GB"/>
+        </w:rPr>
+      </w:pPr>
+    </w:p>
+    <w:p>
+      <w:pPr>
+        <w:rPr>
+          <w:noProof/>
+          <w:shd w:val="clear" w:color="auto" w:fill="FFFFFF"/>
+          <w:lang w:eastAsia="en-GB"/>
+        </w:rPr>
+      </w:pPr>
+    </w:p>
+    <w:p>
+      <w:pPr>
+        <w:rPr>
+          <w:noProof/>
+          <w:shd w:val="clear" w:color="auto" w:fill="FFFFFF"/>
+          <w:lang w:eastAsia="en-GB"/>
+        </w:rPr>
+      </w:pPr>
+      <w:r>
+        <w:rPr>
+          <w:noProof/>
+          <w:shd w:val="clear" w:color="auto" w:fill="FFFFFF"/>
+          <w:lang w:eastAsia="en-GB"/>
+        </w:rPr>
         <w:pict>
-          <v:shape id="_x0000_i1028" type="#_x0000_t75" style="width:196.1pt;height:156.35pt">
-            <v:imagedata r:id="rId39" o:title="banana_6"/>
+          <v:shape id="_x0000_i1028" type="#_x0000_t75" style="width:504.9pt;height:336pt">
+            <v:imagedata r:id="rId41" o:title="banana_3"/>
           </v:shape>
         </w:pict>
       </w:r>
-      <w:r>
+    </w:p>
+    <w:p>
+      <w:pPr>
         <w:rPr>
           <w:noProof/>
           <w:shd w:val="clear" w:color="auto" w:fill="FFFFFF"/>
           <w:lang w:eastAsia="en-GB"/>
         </w:rPr>
-        <w:pict>
-          <v:shape id="_x0000_i1029" type="#_x0000_t75" style="width:206.4pt;height:137.15pt">
-            <v:imagedata r:id="rId40" o:title="banana_3"/>
-          </v:shape>
-        </w:pict>
-      </w:r>
+      </w:pPr>
+    </w:p>
+    <w:p>
+      <w:pPr>
+        <w:rPr>
+          <w:noProof/>
+          <w:shd w:val="clear" w:color="auto" w:fill="FFFFFF"/>
+          <w:lang w:eastAsia="en-GB"/>
+        </w:rPr>
+      </w:pPr>
+    </w:p>
+    <w:p>
+      <w:pPr>
+        <w:rPr>
+          <w:noProof/>
+          <w:shd w:val="clear" w:color="auto" w:fill="FFFFFF"/>
+          <w:lang w:eastAsia="en-GB"/>
+        </w:rPr>
+      </w:pPr>
+    </w:p>
+    <w:p>
+      <w:pPr>
+        <w:rPr>
+          <w:noProof/>
+          <w:shd w:val="clear" w:color="auto" w:fill="FFFFFF"/>
+          <w:lang w:eastAsia="en-GB"/>
+        </w:rPr>
+      </w:pPr>
+    </w:p>
+    <w:p>
+      <w:pPr>
+        <w:rPr>
+          <w:noProof/>
+          <w:shd w:val="clear" w:color="auto" w:fill="FFFFFF"/>
+          <w:lang w:eastAsia="en-GB"/>
+        </w:rPr>
+      </w:pPr>
+    </w:p>
+    <w:p>
+      <w:pPr>
+        <w:rPr>
+          <w:noProof/>
+          <w:shd w:val="clear" w:color="auto" w:fill="FFFFFF"/>
+          <w:lang w:eastAsia="en-GB"/>
+        </w:rPr>
+      </w:pPr>
+    </w:p>
+    <w:p>
+      <w:pPr>
+        <w:rPr>
+          <w:shd w:val="clear" w:color="auto" w:fill="FFFFFF"/>
+          <w:lang w:val="de-DE"/>
+        </w:rPr>
+      </w:pPr>
       <w:r>
         <w:rPr>
           <w:shd w:val="clear" w:color="auto" w:fill="FFFFFF"/>
@@ -17331,7 +17712,7 @@
         </w:rPr>
         <w:t xml:space="preserve">, How to build your own Neural Network from scratch in Python, </w:t>
       </w:r>
-      <w:hyperlink r:id="rId41" w:history="1">
+      <w:hyperlink r:id="rId42" w:history="1">
         <w:r>
           <w:rPr>
             <w:rStyle w:val="Hyperlink"/>
@@ -17945,7 +18326,7 @@
         </w:rPr>
         <w:t xml:space="preserve">Determination Press, 2015, </w:t>
       </w:r>
-      <w:hyperlink r:id="rId42" w:history="1">
+      <w:hyperlink r:id="rId43" w:history="1">
         <w:r>
           <w:rPr>
             <w:rStyle w:val="Hyperlink"/>
@@ -18186,7 +18567,7 @@
         </w:rPr>
         <w:t xml:space="preserve"> </w:t>
       </w:r>
-      <w:hyperlink r:id="rId43" w:history="1">
+      <w:hyperlink r:id="rId44" w:history="1">
         <w:r>
           <w:rPr>
             <w:rStyle w:val="Hyperlink"/>
@@ -18213,6 +18594,36 @@
       <w:bookmarkEnd w:id="50"/>
     </w:p>
     <w:p>
+      <w:pPr>
+        <w:ind w:left="720" w:hanging="720"/>
+        <w:rPr>
+          <w:rFonts w:cs="Times New Roman"/>
+        </w:rPr>
+      </w:pPr>
+    </w:p>
+    <w:p>
+      <w:pPr>
+        <w:ind w:left="720" w:hanging="720"/>
+        <w:rPr>
+          <w:rFonts w:cs="Times New Roman"/>
+        </w:rPr>
+      </w:pPr>
+    </w:p>
+    <w:p>
+      <w:pPr>
+        <w:ind w:left="720" w:hanging="720"/>
+        <w:rPr>
+          <w:rFonts w:cs="Times New Roman"/>
+        </w:rPr>
+      </w:pPr>
+      <w:r>
+        <w:rPr>
+          <w:rFonts w:cs="Times New Roman"/>
+        </w:rPr>
+        <w:t>TODO: correctly format references:</w:t>
+      </w:r>
+    </w:p>
+    <w:p>
       <w:r>
         <w:rPr>
           <w:lang w:val="en-US"/>
@@ -18232,7 +18643,7 @@
         </w:rPr>
         <w:tab/>
       </w:r>
-      <w:hyperlink r:id="rId44">
+      <w:hyperlink r:id="rId45">
         <w:r>
           <w:rPr>
             <w:rStyle w:val="Internetverknpfung"/>
@@ -18254,7 +18665,7 @@
         </w:rPr>
         <w:tab/>
       </w:r>
-      <w:hyperlink r:id="rId45">
+      <w:hyperlink r:id="rId46">
         <w:r>
           <w:rPr>
             <w:rStyle w:val="Internetverknpfung"/>
@@ -18277,7 +18688,7 @@
           <w:lang w:val="en-US"/>
         </w:rPr>
       </w:pPr>
-      <w:hyperlink r:id="rId46">
+      <w:hyperlink r:id="rId47">
         <w:r>
           <w:rPr>
             <w:rStyle w:val="Internetverknpfung"/>
@@ -18304,7 +18715,7 @@
       </w:pPr>
     </w:p>
     <w:sectPr>
-      <w:headerReference w:type="default" r:id="rId47"/>
+      <w:headerReference w:type="default" r:id="rId48"/>
       <w:pgSz w:w="12240" w:h="15840" w:code="1"/>
       <w:pgMar w:top="1304" w:right="1134" w:bottom="1304" w:left="1701" w:header="1134" w:footer="1134" w:gutter="0"/>
       <w:pgNumType w:start="1"/>
@@ -18620,7 +19031,7 @@
       <w:rPr>
         <w:noProof/>
       </w:rPr>
-      <w:t>Abstract</w:t>
+      <w:t>Appendix</w:t>
     </w:r>
     <w:r>
       <w:fldChar w:fldCharType="end"/>
@@ -23805,7 +24216,7 @@
         <c:manualLayout>
           <c:xMode val="edge"/>
           <c:yMode val="edge"/>
-          <c:x val="0.34895002958092741"/>
+          <c:x val="0.34895002958092747"/>
           <c:y val="3.1697386231586785E-2"/>
         </c:manualLayout>
       </c:layout>
@@ -23842,7 +24253,7 @@
               <c:layout>
                 <c:manualLayout>
                   <c:x val="6.6145833333333334E-3"/>
-                  <c:y val="3.5277777777778067E-2"/>
+                  <c:y val="3.5277777777778102E-2"/>
                 </c:manualLayout>
               </c:layout>
               <c:tx>
@@ -23869,7 +24280,7 @@
               <c:idx val="10"/>
               <c:layout>
                 <c:manualLayout>
-                  <c:x val="2.2048611111109635E-3"/>
+                  <c:x val="2.2048611111109648E-3"/>
                   <c:y val="1.9598765432098767E-2"/>
                 </c:manualLayout>
               </c:layout>
@@ -24002,11 +24413,11 @@
           </c:extLst>
         </c:ser>
         <c:marker val="1"/>
-        <c:axId val="114816128"/>
-        <c:axId val="114818432"/>
+        <c:axId val="97421184"/>
+        <c:axId val="97435648"/>
       </c:lineChart>
       <c:catAx>
-        <c:axId val="114816128"/>
+        <c:axId val="97421184"/>
         <c:scaling>
           <c:orientation val="minMax"/>
         </c:scaling>
@@ -24111,14 +24522,14 @@
             <a:endParaRPr lang="en-US"/>
           </a:p>
         </c:txPr>
-        <c:crossAx val="114818432"/>
+        <c:crossAx val="97435648"/>
         <c:crosses val="autoZero"/>
         <c:auto val="1"/>
         <c:lblAlgn val="ctr"/>
         <c:lblOffset val="100"/>
       </c:catAx>
       <c:valAx>
-        <c:axId val="114818432"/>
+        <c:axId val="97435648"/>
         <c:scaling>
           <c:orientation val="minMax"/>
         </c:scaling>
@@ -24213,7 +24624,7 @@
             <a:endParaRPr lang="en-US"/>
           </a:p>
         </c:txPr>
-        <c:crossAx val="114816128"/>
+        <c:crossAx val="97421184"/>
         <c:crosses val="autoZero"/>
         <c:crossBetween val="between"/>
       </c:valAx>
@@ -24550,7 +24961,7 @@
 </file>
 
 <file path=customXml/itemProps1.xml><?xml version="1.0" encoding="utf-8"?>
-<ds:datastoreItem xmlns:ds="http://schemas.openxmlformats.org/officeDocument/2006/customXml" ds:itemID="{53A86560-71ED-4EEE-AEC4-E5AC7579A779}">
+<ds:datastoreItem xmlns:ds="http://schemas.openxmlformats.org/officeDocument/2006/customXml" ds:itemID="{0FFC7B35-18F5-4B0D-AB57-623F44FC2E43}">
   <ds:schemaRefs>
     <ds:schemaRef ds:uri="http://schemas.openxmlformats.org/officeDocument/2006/bibliography"/>
   </ds:schemaRefs>

</xml_diff>

<commit_message>
phrased abstract and introduction | adjusted information presented in page headers
</commit_message>
<xml_diff>
--- a/BananaCo_report/BananaCo_report.docx
+++ b/BananaCo_report/BananaCo_report.docx
@@ -54,7 +54,7 @@
             <v:stroke joinstyle="miter"/>
             <v:path gradientshapeok="t" o:connecttype="rect"/>
           </v:shapetype>
-          <v:shape id="_x0000_s1068" type="#_x0000_t202" style="width:261.35pt;height:62.2pt;mso-position-horizontal-relative:char;mso-position-vertical-relative:line" stroked="f">
+          <v:shape id="_x0000_s1067" type="#_x0000_t202" style="width:261.35pt;height:62.2pt;mso-position-horizontal-relative:char;mso-position-vertical-relative:line" stroked="f">
             <v:textbox>
               <w:txbxContent>
                 <w:p>
@@ -2930,236 +2930,323 @@
         <w:t>Abstract</w:t>
       </w:r>
     </w:p>
-    <w:p>
-      <w:r>
-        <w:t>&lt;TODO: 1 page&gt;</w:t>
-      </w:r>
-    </w:p>
-    <w:p>
-      <w:r>
-        <w:t>Notes:</w:t>
-      </w:r>
-    </w:p>
-    <w:p>
-      <w:pPr>
-        <w:pStyle w:val="ListParagraph"/>
-        <w:numPr>
-          <w:ilvl w:val="0"/>
-          <w:numId w:val="44"/>
-        </w:numPr>
-      </w:pPr>
-      <w:r>
-        <w:t>The world is full of challenges to overcome</w:t>
-      </w:r>
-    </w:p>
-    <w:p>
-      <w:pPr>
-        <w:pStyle w:val="ListParagraph"/>
-        <w:numPr>
-          <w:ilvl w:val="0"/>
-          <w:numId w:val="44"/>
-        </w:numPr>
-      </w:pPr>
-      <w:r>
-        <w:t>Some tasks are easy for most people, but can present further challenge to people with particular impairments</w:t>
-      </w:r>
-    </w:p>
-    <w:p>
-      <w:pPr>
-        <w:pStyle w:val="ListParagraph"/>
-        <w:numPr>
-          <w:ilvl w:val="0"/>
-          <w:numId w:val="44"/>
-        </w:numPr>
-      </w:pPr>
-      <w:r>
-        <w:t>Examples: stairs for people unable to walk, acoustic announcements for those unable to hear, computer peripherals for those with special needs on equipment (optical, mechanical)</w:t>
-      </w:r>
-      <w:r>
-        <w:t xml:space="preserve">, </w:t>
-      </w:r>
-      <w:r>
-        <w:t xml:space="preserve">or </w:t>
-      </w:r>
-      <w:r>
-        <w:t>movement in general for those who can’t see..</w:t>
+    <w:p/>
+    <w:p>
+      <w:r>
+        <w:t>The report at hand was part of the</w:t>
+      </w:r>
+      <w:r>
+        <w:t xml:space="preserve"> workshop assignment of the</w:t>
+      </w:r>
+      <w:r>
+        <w:t xml:space="preserve"> </w:t>
+      </w:r>
+      <w:r>
+        <w:t xml:space="preserve">lecture </w:t>
+      </w:r>
+      <w:r>
+        <w:t>module “Embedded Systems Engineering”</w:t>
+      </w:r>
+      <w:r>
+        <w:t xml:space="preserve"> </w:t>
+      </w:r>
+      <w:r>
+        <w:t xml:space="preserve">in the context of the MSc course </w:t>
+      </w:r>
+      <w:r>
+        <w:t>“</w:t>
+      </w:r>
+      <w:r>
+        <w:t>Distributed Computing Systems Engineering</w:t>
+      </w:r>
+      <w:r>
+        <w:t>”</w:t>
+      </w:r>
+      <w:r>
+        <w:t xml:space="preserve"> at Brunel University London.</w:t>
+      </w:r>
+      <w:r>
+        <w:t xml:space="preserve"> It was worked on by a team of five students</w:t>
+      </w:r>
+      <w:r>
+        <w:t xml:space="preserve"> – their names and </w:t>
+      </w:r>
+      <w:r>
+        <w:t xml:space="preserve">general project </w:t>
+      </w:r>
+      <w:r>
+        <w:t>roles can be found on the title page.</w:t>
+      </w:r>
+    </w:p>
+    <w:p>
+      <w:r>
+        <w:t>T</w:t>
+      </w:r>
+      <w:r>
+        <w:t>he initial task of the workshop was to come up with a</w:t>
+      </w:r>
+      <w:r>
+        <w:t xml:space="preserve"> problem solvable with</w:t>
+      </w:r>
+      <w:r>
+        <w:t xml:space="preserve"> only a recent </w:t>
+      </w:r>
+      <w:proofErr w:type="spellStart"/>
+      <w:r>
+        <w:t>sma</w:t>
+      </w:r>
+      <w:r>
+        <w:t>rtphone</w:t>
+      </w:r>
+      <w:proofErr w:type="spellEnd"/>
+      <w:r>
+        <w:t xml:space="preserve"> and </w:t>
+      </w:r>
+      <w:proofErr w:type="gramStart"/>
+      <w:r>
+        <w:t>its</w:t>
+      </w:r>
+      <w:proofErr w:type="gramEnd"/>
+      <w:r>
+        <w:t xml:space="preserve"> built in sensor systems</w:t>
+      </w:r>
+      <w:r>
+        <w:t>. Later on, a creative solution to that problem had to be developed in teams of four to five people.</w:t>
+      </w:r>
+    </w:p>
+    <w:p/>
+    <w:p>
+      <w:r>
+        <w:t xml:space="preserve">The problem worked on in the report at hand was to identify </w:t>
+      </w:r>
+      <w:r>
+        <w:t>a banana’s</w:t>
+      </w:r>
+      <w:r>
+        <w:t xml:space="preserve"> ripeness </w:t>
+      </w:r>
+      <w:r>
+        <w:t xml:space="preserve">with the camera hardware of a recent </w:t>
+      </w:r>
+      <w:proofErr w:type="spellStart"/>
+      <w:r>
+        <w:t>smartphone.</w:t>
+      </w:r>
+      <w:proofErr w:type="spellEnd"/>
+    </w:p>
+    <w:p>
+      <w:r>
+        <w:t>Initially, Computer Vision algorithms and image processing where considered. A mobile application was to be implemented, realising object detection for bananas first and colour information processing second. Brown spots or larger dark parts of the banana surface area where to be considered in the colour analysis. As bananas change their colour over the course of their ripening process, this approach made a promising impression.</w:t>
+      </w:r>
+    </w:p>
+    <w:p/>
+    <w:p>
+      <w:r>
+        <w:t>Literature review on banana</w:t>
+      </w:r>
+      <w:r>
+        <w:t>s themselves has been cond</w:t>
+      </w:r>
+      <w:r>
+        <w:t xml:space="preserve">ucted to </w:t>
+      </w:r>
+      <w:r>
+        <w:t xml:space="preserve">grasp the </w:t>
+      </w:r>
+      <w:r>
+        <w:t>fu</w:t>
+      </w:r>
+      <w:r>
+        <w:t>ndamentals of banana knowledge</w:t>
+      </w:r>
+      <w:r>
+        <w:t xml:space="preserve"> </w:t>
+      </w:r>
+      <w:r>
+        <w:t xml:space="preserve">and </w:t>
+      </w:r>
+      <w:r>
+        <w:t xml:space="preserve">identify visual criteria usable for identifying the ripeness stage of </w:t>
+      </w:r>
+      <w:r>
+        <w:t>bananas. Out of all criteria to consider, the colour of certain parts of the banana turned out to be the most prevalent</w:t>
       </w:r>
       <w:r>
         <w:t>.</w:t>
       </w:r>
     </w:p>
-    <w:p>
-      <w:pPr>
-        <w:pStyle w:val="ListParagraph"/>
-        <w:numPr>
-          <w:ilvl w:val="0"/>
-          <w:numId w:val="44"/>
-        </w:numPr>
-      </w:pPr>
-    </w:p>
-    <w:p>
-      <w:pPr>
-        <w:pStyle w:val="ListParagraph"/>
-        <w:numPr>
-          <w:ilvl w:val="0"/>
-          <w:numId w:val="44"/>
-        </w:numPr>
-      </w:pPr>
-      <w:r>
-        <w:t>The assignment for the report at hand was worked on by a team of five students in the context of the MSc course Distributed Computing Systems Engineering at Brunel University London.</w:t>
-      </w:r>
-    </w:p>
-    <w:p>
-      <w:pPr>
-        <w:pStyle w:val="ListParagraph"/>
-        <w:numPr>
-          <w:ilvl w:val="0"/>
-          <w:numId w:val="44"/>
-        </w:numPr>
-      </w:pPr>
-    </w:p>
-    <w:p>
-      <w:pPr>
-        <w:pStyle w:val="ListParagraph"/>
-        <w:numPr>
-          <w:ilvl w:val="0"/>
-          <w:numId w:val="44"/>
-        </w:numPr>
-      </w:pPr>
-      <w:r>
-        <w:t>T</w:t>
-      </w:r>
-      <w:r>
-        <w:t xml:space="preserve">he initial task of the workshop was to come up with a creative solution using only a recent </w:t>
+    <w:p/>
+    <w:p>
+      <w:r>
+        <w:t>The initial</w:t>
+      </w:r>
+      <w:r>
+        <w:t xml:space="preserve"> technical</w:t>
+      </w:r>
+      <w:r>
+        <w:t xml:space="preserve"> problem solution</w:t>
+      </w:r>
+      <w:r>
+        <w:t xml:space="preserve"> approach using Computer Vision algorithms </w:t>
+      </w:r>
+      <w:r>
+        <w:t xml:space="preserve">(object detection and colour analysis) </w:t>
+      </w:r>
+      <w:r>
+        <w:t xml:space="preserve">was scrapped for a </w:t>
+      </w:r>
+      <w:r>
+        <w:t xml:space="preserve">more interesting, up-to-date </w:t>
+      </w:r>
+      <w:r>
+        <w:t>method</w:t>
+      </w:r>
+      <w:r>
+        <w:t xml:space="preserve">. </w:t>
+      </w:r>
+      <w:r>
+        <w:t xml:space="preserve">Using </w:t>
+      </w:r>
+      <w:r>
+        <w:t xml:space="preserve">the software library </w:t>
       </w:r>
       <w:proofErr w:type="spellStart"/>
       <w:r>
+        <w:t>TensorFlow</w:t>
+      </w:r>
+      <w:proofErr w:type="spellEnd"/>
+      <w:r>
+        <w:t xml:space="preserve"> for machine learning</w:t>
+      </w:r>
+      <w:r>
+        <w:t xml:space="preserve">, a </w:t>
+      </w:r>
+      <w:r>
+        <w:t>n</w:t>
+      </w:r>
+      <w:r>
+        <w:t xml:space="preserve">eural </w:t>
+      </w:r>
+      <w:r>
+        <w:t>n</w:t>
+      </w:r>
+      <w:r>
+        <w:t>etwork was trained</w:t>
+      </w:r>
+      <w:r>
+        <w:t xml:space="preserve"> with </w:t>
+      </w:r>
+      <w:r>
+        <w:t>l</w:t>
+      </w:r>
+      <w:r>
+        <w:t xml:space="preserve">abelled </w:t>
+      </w:r>
+      <w:r>
+        <w:t>sets</w:t>
+      </w:r>
+      <w:r>
+        <w:t xml:space="preserve"> of</w:t>
+      </w:r>
+      <w:r>
+        <w:t xml:space="preserve"> </w:t>
+      </w:r>
+      <w:r>
+        <w:t>i</w:t>
+      </w:r>
+      <w:r>
+        <w:t>mages</w:t>
+      </w:r>
+      <w:r>
+        <w:t xml:space="preserve"> to function as a classifier for </w:t>
+      </w:r>
+      <w:r>
+        <w:t xml:space="preserve">three different </w:t>
+      </w:r>
+      <w:r>
+        <w:t>banana ripeness stages.</w:t>
+      </w:r>
+      <w:r>
+        <w:t xml:space="preserve"> The stages where set to be “</w:t>
+      </w:r>
+      <w:r>
+        <w:t xml:space="preserve">not </w:t>
+      </w:r>
+      <w:r>
+        <w:t>ripe</w:t>
+      </w:r>
+      <w:r>
+        <w:t xml:space="preserve"> yet</w:t>
+      </w:r>
+      <w:r>
+        <w:t>”, “ripe and eatable” and “overripe”.</w:t>
+      </w:r>
+      <w:r>
+        <w:br/>
+        <w:t>After training the neural network</w:t>
+      </w:r>
+      <w:r>
+        <w:t xml:space="preserve"> with enough imagery, the classifier was able to clearly categorise bananas in one of the three ripeness stages chosen.</w:t>
+      </w:r>
+      <w:r>
+        <w:t xml:space="preserve"> It was then built into a mobile application that fed the classifier with images via the </w:t>
+      </w:r>
+      <w:proofErr w:type="spellStart"/>
+      <w:r>
         <w:t>smartphone</w:t>
       </w:r>
       <w:proofErr w:type="spellEnd"/>
       <w:r>
-        <w:t xml:space="preserve"> and its built in sensors</w:t>
-      </w:r>
-    </w:p>
-    <w:p>
-      <w:pPr>
-        <w:pStyle w:val="ListParagraph"/>
-        <w:numPr>
-          <w:ilvl w:val="0"/>
-          <w:numId w:val="44"/>
-        </w:numPr>
-      </w:pPr>
-      <w:r>
-        <w:t>We wanted to solve a real world problem in a creative way</w:t>
-      </w:r>
-    </w:p>
-    <w:p>
-      <w:pPr>
-        <w:pStyle w:val="ListParagraph"/>
-        <w:numPr>
-          <w:ilvl w:val="0"/>
-          <w:numId w:val="44"/>
-        </w:numPr>
-      </w:pPr>
-      <w:r>
-        <w:t xml:space="preserve">One of our team members has a weakness in red-green colour vision and bananas </w:t>
-      </w:r>
-      <w:r>
-        <w:t>are one of his favourite fruit</w:t>
-      </w:r>
-    </w:p>
-    <w:p>
-      <w:pPr>
-        <w:pStyle w:val="ListParagraph"/>
-        <w:numPr>
-          <w:ilvl w:val="0"/>
-          <w:numId w:val="44"/>
-        </w:numPr>
-      </w:pPr>
-      <w:r>
-        <w:t xml:space="preserve">So </w:t>
-      </w:r>
-      <w:r>
-        <w:t>our final idea was to somehow detect the ripeness of bananas, e.g. based on their colour and the pattern of brown spots</w:t>
-      </w:r>
-    </w:p>
-    <w:p>
-      <w:pPr>
-        <w:pStyle w:val="ListParagraph"/>
-        <w:numPr>
-          <w:ilvl w:val="0"/>
-          <w:numId w:val="44"/>
-        </w:numPr>
-      </w:pPr>
-    </w:p>
-    <w:p>
-      <w:pPr>
-        <w:pStyle w:val="ListParagraph"/>
-        <w:numPr>
-          <w:ilvl w:val="0"/>
-          <w:numId w:val="44"/>
-        </w:numPr>
-      </w:pPr>
-      <w:r>
-        <w:t xml:space="preserve">To evaluate the banana </w:t>
-      </w:r>
-      <w:r>
-        <w:t xml:space="preserve">visuals, image detection software via the camera hardware of the </w:t>
-      </w:r>
-      <w:proofErr w:type="spellStart"/>
-      <w:r>
-        <w:t>smartphone</w:t>
-      </w:r>
-      <w:proofErr w:type="spellEnd"/>
-      <w:r>
-        <w:t xml:space="preserve"> was our way to go – object detection to identify bananas in the first place, and a neural network trained with images of different stages of banana ripeness afterwards</w:t>
-      </w:r>
-    </w:p>
-    <w:p>
-      <w:pPr>
-        <w:pStyle w:val="ListParagraph"/>
-        <w:numPr>
-          <w:ilvl w:val="0"/>
-          <w:numId w:val="44"/>
-        </w:numPr>
-      </w:pPr>
-      <w:r>
-        <w:t xml:space="preserve">Literature review on bananas themselves has been </w:t>
-      </w:r>
-      <w:proofErr w:type="spellStart"/>
-      <w:r>
-        <w:t>contucted</w:t>
-      </w:r>
-      <w:proofErr w:type="spellEnd"/>
-      <w:r>
-        <w:t xml:space="preserve"> as well</w:t>
-      </w:r>
-    </w:p>
-    <w:p>
-      <w:pPr>
-        <w:pStyle w:val="ListParagraph"/>
-        <w:numPr>
-          <w:ilvl w:val="0"/>
-          <w:numId w:val="44"/>
-        </w:numPr>
-      </w:pPr>
-    </w:p>
-    <w:p>
-      <w:pPr>
-        <w:pStyle w:val="ListParagraph"/>
-        <w:numPr>
-          <w:ilvl w:val="0"/>
-          <w:numId w:val="44"/>
-        </w:numPr>
-      </w:pPr>
-      <w:r>
-        <w:t xml:space="preserve">In the end it was possible to </w:t>
-      </w:r>
-      <w:r>
-        <w:t xml:space="preserve">detect bananas and their ripeness pretty accurately with the mobile application - </w:t>
+        <w:t xml:space="preserve"> camera and displayed the classification results in a clear way.</w:t>
       </w:r>
     </w:p>
     <w:p/>
+    <w:p>
+      <w:r>
+        <w:t>In the end the</w:t>
+      </w:r>
+      <w:r>
+        <w:t xml:space="preserve"> mobile</w:t>
+      </w:r>
+      <w:r>
+        <w:t xml:space="preserve"> application we developed </w:t>
+      </w:r>
+      <w:r>
+        <w:t xml:space="preserve">was </w:t>
+      </w:r>
+      <w:r>
+        <w:t xml:space="preserve">able </w:t>
+      </w:r>
+      <w:r>
+        <w:t xml:space="preserve">to </w:t>
+      </w:r>
+      <w:r>
+        <w:t xml:space="preserve">detect </w:t>
+      </w:r>
+      <w:r>
+        <w:t xml:space="preserve">the </w:t>
+      </w:r>
+      <w:r>
+        <w:t>ripeness</w:t>
+      </w:r>
+      <w:r>
+        <w:t xml:space="preserve"> of banana imagery given by l</w:t>
+      </w:r>
+      <w:r>
+        <w:t xml:space="preserve">ive camera </w:t>
+      </w:r>
+      <w:r>
+        <w:t>accurately, with clear probability emphasis on one of the three ripening stages we trained the neural network for.</w:t>
+      </w:r>
+      <w:r>
+        <w:t xml:space="preserve"> The training of the network actually worked well enough to mostly mitigate the impact of the images background information on the classification result, which was a very surprising, but welcome outcome.</w:t>
+      </w:r>
+    </w:p>
+    <w:p>
+      <w:r>
+        <w:t>The workshop concluded in a successfully functioning prototype.</w:t>
+      </w:r>
+    </w:p>
     <w:p/>
     <w:p>
       <w:r>
@@ -3196,234 +3283,292 @@
     </w:p>
     <w:p>
       <w:r>
-        <w:t>Target functionality of the application to develop is to be able to detect the ripeness/maturity of a banana in the real world in real time.</w:t>
+        <w:t>Our world is full of challenges to overcome. Most tasks are easy to tackle for most people, but can present hard- to non-solvable challenges to people with particular impairments.</w:t>
+      </w:r>
+    </w:p>
+    <w:p>
+      <w:r>
+        <w:t>For example, stairs are a serious hurdle for people unable to walk, acoustic announcements can miss people with hearing impairments, standard computer peripherals like monitors, keyboards and mice can be hardly usable for those with special needs on equipment, and special attention should be taken into consideration to form public environments which are easily and safely to navigate for the blind people in our communities.</w:t>
       </w:r>
     </w:p>
     <w:p>
       <w:r>
         <w:t xml:space="preserve"> </w:t>
       </w:r>
-      <w:r>
-        <w:t xml:space="preserve">Target </w:t>
+    </w:p>
+    <w:p>
+      <w:r>
+        <w:t xml:space="preserve">Bananas are a good choice for a tasty and nutritious meal or ingredient, but one has to choose the right bananas to buy for one's use case. </w:t>
+      </w:r>
+      <w:r>
+        <w:t>As bananas change their colour over the course of their ripening process its trivial for most people to detect the right ripening level of the bananas to buy.</w:t>
+      </w:r>
+    </w:p>
+    <w:p>
+      <w:r>
+        <w:t>For others, e.g. people with colour vision deficiencies, fruit colour and/or ripeness identification can present a serious challenge in general. Depending on the type of their colour vision alteration, bananas can appear to all be the same colour; at least green and yellow bananas.</w:t>
+      </w:r>
+      <w:r>
+        <w:t xml:space="preserve"> </w:t>
+      </w:r>
+      <w:r>
+        <w:t>Others can have problems de</w:t>
+      </w:r>
+      <w:r>
+        <w:t>tecting patterns on the fruit. All that</w:t>
+      </w:r>
+      <w:r>
+        <w:t xml:space="preserve"> can make choosing the right bunch to buy quite difficult.</w:t>
+      </w:r>
+      <w:bookmarkStart w:id="2" w:name="_Toc6354799"/>
+    </w:p>
+    <w:p/>
+    <w:p>
+      <w:pPr>
+        <w:pStyle w:val="Heading2"/>
+      </w:pPr>
+      <w:r>
+        <w:t xml:space="preserve">Problem </w:t>
+      </w:r>
+      <w:r>
+        <w:t>Solution</w:t>
+      </w:r>
+      <w:bookmarkEnd w:id="2"/>
+      <w:r>
+        <w:t xml:space="preserve"> Approach</w:t>
+      </w:r>
+    </w:p>
+    <w:p>
+      <w:r>
+        <w:t xml:space="preserve">We wanted to solve a real world problem in a creative way. </w:t>
+      </w:r>
+      <w:r>
+        <w:t xml:space="preserve">One of </w:t>
+      </w:r>
+      <w:r>
+        <w:t>the project</w:t>
+      </w:r>
+      <w:r>
+        <w:t xml:space="preserve"> team members has a weakness in red-green colour vision. Bananas are counted among his favourite fruit – but he can’t distinguish green from yellow bananas, as they </w:t>
+      </w:r>
+      <w:r>
+        <w:t xml:space="preserve">appear to be </w:t>
+      </w:r>
+      <w:r>
+        <w:t xml:space="preserve">the same </w:t>
+      </w:r>
+      <w:r>
+        <w:t xml:space="preserve">colour </w:t>
+      </w:r>
+      <w:r>
+        <w:t>for him.</w:t>
+      </w:r>
+    </w:p>
+    <w:p>
+      <w:r>
+        <w:t xml:space="preserve">This problem was to be solved with a mobile application, using the built-in </w:t>
+      </w:r>
+      <w:proofErr w:type="spellStart"/>
+      <w:r>
+        <w:t>smartphone</w:t>
+      </w:r>
+      <w:proofErr w:type="spellEnd"/>
+      <w:r>
+        <w:t xml:space="preserve"> camera for a liv</w:t>
+      </w:r>
+      <w:r>
+        <w:t>e video feed of the banana(s) in question</w:t>
+      </w:r>
+      <w:r>
+        <w:t>.</w:t>
+      </w:r>
+      <w:r>
+        <w:t xml:space="preserve"> </w:t>
+      </w:r>
+      <w:r>
+        <w:t xml:space="preserve">The imagery was to be analysed </w:t>
+      </w:r>
+      <w:r>
+        <w:t xml:space="preserve">in a way that would enable </w:t>
+      </w:r>
+      <w:r>
+        <w:t xml:space="preserve">the ripeness/maturity </w:t>
+      </w:r>
+      <w:r>
+        <w:t xml:space="preserve">detection </w:t>
+      </w:r>
+      <w:r>
+        <w:t xml:space="preserve">of </w:t>
+      </w:r>
+      <w:r>
+        <w:t>the</w:t>
+      </w:r>
+      <w:r>
+        <w:t xml:space="preserve"> banana</w:t>
+      </w:r>
+      <w:r>
+        <w:t>(s)</w:t>
+      </w:r>
+      <w:r>
+        <w:t xml:space="preserve"> in the real world in </w:t>
+      </w:r>
+      <w:r>
+        <w:t>“</w:t>
+      </w:r>
+      <w:r>
+        <w:t>real time</w:t>
+      </w:r>
+      <w:r>
+        <w:t>”, so it could actually be used on-the-fly in the supermarket</w:t>
+      </w:r>
+      <w:r>
+        <w:t>.</w:t>
+      </w:r>
+    </w:p>
+    <w:p/>
+    <w:p>
+      <w:r>
+        <w:t>Direct and indirect t</w:t>
+      </w:r>
+      <w:r>
+        <w:t xml:space="preserve">arget </w:t>
       </w:r>
       <w:r>
         <w:t xml:space="preserve">user </w:t>
       </w:r>
       <w:r>
-        <w:t>groups:</w:t>
-      </w:r>
-    </w:p>
-    <w:p>
-      <w:pPr>
-        <w:pStyle w:val="ListParagraph"/>
-        <w:numPr>
-          <w:ilvl w:val="0"/>
-          <w:numId w:val="44"/>
-        </w:numPr>
-      </w:pPr>
-      <w:r>
-        <w:t>Industry --&gt; automated ripeness detection in packaging systems etc.</w:t>
-      </w:r>
-    </w:p>
-    <w:p>
-      <w:pPr>
-        <w:pStyle w:val="ListParagraph"/>
-        <w:numPr>
-          <w:ilvl w:val="0"/>
-          <w:numId w:val="44"/>
-        </w:numPr>
-      </w:pPr>
-      <w:r>
-        <w:t>Retailers --&gt; (automated?) ripeness detection at unpacking of bananas, sorting out bad ones</w:t>
-      </w:r>
-    </w:p>
-    <w:p>
-      <w:pPr>
-        <w:pStyle w:val="ListParagraph"/>
-        <w:numPr>
-          <w:ilvl w:val="0"/>
-          <w:numId w:val="44"/>
-        </w:numPr>
-      </w:pPr>
-      <w:r>
-        <w:t>End users</w:t>
-      </w:r>
-      <w:r>
+        <w:t>groups</w:t>
+      </w:r>
+      <w:r>
+        <w:t xml:space="preserve"> of such a mobile application or further specialisation of the general solution would be</w:t>
+      </w:r>
+      <w:r>
+        <w:t>:</w:t>
+      </w:r>
+    </w:p>
+    <w:p>
+      <w:r>
+        <w:rPr>
+          <w:b/>
+        </w:rPr>
+        <w:t>Private end users</w:t>
+      </w:r>
+      <w:proofErr w:type="gramStart"/>
+      <w:r>
+        <w:rPr>
+          <w:b/>
+        </w:rPr>
+        <w:t>:</w:t>
+      </w:r>
+      <w:proofErr w:type="gramEnd"/>
+      <w:r>
+        <w:rPr>
+          <w:b/>
+        </w:rPr>
         <w:br/>
       </w:r>
       <w:r>
-        <w:t>--&gt; helping people with colour vision deficiencies detecting the right bananas to buy/eat</w:t>
-      </w:r>
-      <w:r>
+        <w:t xml:space="preserve">Having the application installed and available on their </w:t>
+      </w:r>
+      <w:proofErr w:type="spellStart"/>
+      <w:r>
+        <w:t>smartphones</w:t>
+      </w:r>
+      <w:proofErr w:type="spellEnd"/>
+      <w:r>
+        <w:t xml:space="preserve">, the application can help end users with </w:t>
+      </w:r>
+      <w:r>
+        <w:t>colour vision deficiencies</w:t>
+      </w:r>
+      <w:r>
+        <w:t xml:space="preserve"> to aid them in choosing the right bananas to buy</w:t>
+      </w:r>
+      <w:r>
+        <w:t xml:space="preserve"> and eat</w:t>
+      </w:r>
+      <w:r>
+        <w:t>.</w:t>
+      </w:r>
+    </w:p>
+    <w:p>
+      <w:r>
+        <w:rPr>
+          <w:b/>
+        </w:rPr>
+        <w:t>Industry</w:t>
+      </w:r>
+      <w:r>
+        <w:rPr>
+          <w:b/>
+        </w:rPr>
+        <w:t>:</w:t>
+      </w:r>
+      <w:r>
+        <w:rPr>
+          <w:b/>
+        </w:rPr>
         <w:br/>
-        <w:t xml:space="preserve">--&gt; </w:t>
-      </w:r>
-      <w:r>
-        <w:t>persons</w:t>
-      </w:r>
-      <w:r>
-        <w:t xml:space="preserve"> with disabilit</w:t>
-      </w:r>
-      <w:r>
-        <w:t xml:space="preserve">ies (e.g. </w:t>
-      </w:r>
-      <w:r>
-        <w:t>red-green deficiency</w:t>
-      </w:r>
-      <w:r>
-        <w:t>) or sugar intolerances (e.g. diabetes)</w:t>
-      </w:r>
-    </w:p>
-    <w:p>
-      <w:pPr>
-        <w:rPr>
-          <w:rFonts w:ascii="Times New Roman" w:hAnsi="Times New Roman" w:cs="Times New Roman"/>
-          <w:sz w:val="24"/>
-          <w:szCs w:val="24"/>
-        </w:rPr>
-      </w:pPr>
-    </w:p>
-    <w:p>
-      <w:pPr>
-        <w:pStyle w:val="Heading2"/>
-      </w:pPr>
-      <w:bookmarkStart w:id="2" w:name="_Toc6354799"/>
-      <w:r>
-        <w:t>Proposed Solution</w:t>
-      </w:r>
-      <w:bookmarkEnd w:id="2"/>
-    </w:p>
-    <w:p>
-      <w:pPr>
-        <w:pStyle w:val="ListParagraph"/>
-        <w:numPr>
-          <w:ilvl w:val="0"/>
-          <w:numId w:val="44"/>
-        </w:numPr>
-      </w:pPr>
-      <w:proofErr w:type="spellStart"/>
-      <w:r>
-        <w:t>BananaCo</w:t>
-      </w:r>
-      <w:proofErr w:type="spellEnd"/>
-      <w:r>
-        <w:t xml:space="preserve"> --&gt; “Banana Colour”</w:t>
-      </w:r>
-    </w:p>
-    <w:p>
-      <w:pPr>
-        <w:pStyle w:val="ListParagraph"/>
-        <w:numPr>
-          <w:ilvl w:val="0"/>
-          <w:numId w:val="44"/>
-        </w:numPr>
-      </w:pPr>
-      <w:r>
-        <w:t>d</w:t>
-      </w:r>
-      <w:r>
-        <w:t>etect</w:t>
-      </w:r>
-      <w:r>
-        <w:t xml:space="preserve"> bananas via image recognition</w:t>
-      </w:r>
-      <w:r>
-        <w:t xml:space="preserve">, detect ripeness </w:t>
-      </w:r>
-      <w:r>
-        <w:t xml:space="preserve">and output </w:t>
-      </w:r>
-      <w:r>
-        <w:t xml:space="preserve">the </w:t>
-      </w:r>
-      <w:r>
-        <w:t>result, so that users get a def</w:t>
-      </w:r>
-      <w:r>
-        <w:t>inite statement on the ripeness</w:t>
-      </w:r>
-    </w:p>
-    <w:p/>
-    <w:p>
-      <w:r>
-        <w:t>Given</w:t>
-      </w:r>
-      <w:r>
-        <w:t>/used</w:t>
-      </w:r>
-      <w:r>
-        <w:t xml:space="preserve"> materials:</w:t>
-      </w:r>
-    </w:p>
-    <w:p>
-      <w:pPr>
-        <w:pStyle w:val="ListParagraph"/>
-        <w:numPr>
-          <w:ilvl w:val="0"/>
-          <w:numId w:val="44"/>
-        </w:numPr>
-      </w:pPr>
-      <w:r>
-        <w:t>Smartphone (</w:t>
-      </w:r>
-      <w:proofErr w:type="spellStart"/>
-      <w:r>
-        <w:t>Huawei</w:t>
-      </w:r>
-      <w:proofErr w:type="spellEnd"/>
-      <w:r>
-        <w:t xml:space="preserve"> P8</w:t>
-      </w:r>
-    </w:p>
-    <w:p>
-      <w:pPr>
-        <w:pStyle w:val="ListParagraph"/>
-        <w:numPr>
-          <w:ilvl w:val="0"/>
-          <w:numId w:val="44"/>
-        </w:numPr>
-      </w:pPr>
-      <w:r>
-        <w:t>Software – “</w:t>
-      </w:r>
-      <w:proofErr w:type="spellStart"/>
-      <w:r>
-        <w:t>MrDio’s</w:t>
-      </w:r>
-      <w:proofErr w:type="spellEnd"/>
-      <w:r>
-        <w:t xml:space="preserve"> Smartphone-Sensing-Framework</w:t>
-      </w:r>
-    </w:p>
-    <w:p>
-      <w:pPr>
-        <w:pStyle w:val="ListParagraph"/>
-        <w:numPr>
-          <w:ilvl w:val="0"/>
-          <w:numId w:val="44"/>
-        </w:numPr>
-      </w:pPr>
-      <w:proofErr w:type="spellStart"/>
-      <w:r>
-        <w:t>Tensorflow</w:t>
-      </w:r>
-      <w:proofErr w:type="spellEnd"/>
-    </w:p>
-    <w:p>
-      <w:pPr>
-        <w:pStyle w:val="ListParagraph"/>
-        <w:numPr>
-          <w:ilvl w:val="0"/>
-          <w:numId w:val="44"/>
-        </w:numPr>
-      </w:pPr>
-      <w:proofErr w:type="spellStart"/>
-      <w:r>
-        <w:t>Docker</w:t>
-      </w:r>
-      <w:proofErr w:type="spellEnd"/>
-    </w:p>
-    <w:p/>
+      </w:r>
+      <w:r>
+        <w:t xml:space="preserve">Adapted for and embedded in industrial automation technology, the banana ripeness stage classifier could be used in automated packaging processes, routing bananas of different ripening stages to distribution </w:t>
+      </w:r>
+      <w:r>
+        <w:t>parcels</w:t>
+      </w:r>
+      <w:r>
+        <w:t xml:space="preserve"> intended for </w:t>
+      </w:r>
+      <w:r>
+        <w:t>various</w:t>
+      </w:r>
+      <w:r>
+        <w:t xml:space="preserve"> marketplaces</w:t>
+      </w:r>
+      <w:r>
+        <w:t xml:space="preserve"> – sending ripe bananas to locations near the packaging centre and bananas with more ripening time left to places overseas</w:t>
+      </w:r>
+      <w:r>
+        <w:t>.</w:t>
+      </w:r>
+    </w:p>
+    <w:p>
+      <w:r>
+        <w:rPr>
+          <w:b/>
+        </w:rPr>
+        <w:t>Retailers</w:t>
+      </w:r>
+      <w:proofErr w:type="gramStart"/>
+      <w:r>
+        <w:rPr>
+          <w:b/>
+        </w:rPr>
+        <w:t>:</w:t>
+      </w:r>
+      <w:proofErr w:type="gramEnd"/>
+      <w:r>
+        <w:rPr>
+          <w:b/>
+        </w:rPr>
+        <w:br/>
+      </w:r>
+      <w:r>
+        <w:t>The ripeness</w:t>
+      </w:r>
+      <w:r>
+        <w:t xml:space="preserve"> detection </w:t>
+      </w:r>
+      <w:r>
+        <w:t xml:space="preserve">could be used to sort out fruit gone bad </w:t>
+      </w:r>
+      <w:r>
+        <w:t>at unpacking</w:t>
+      </w:r>
+      <w:r>
+        <w:t xml:space="preserve"> after transportation.</w:t>
+      </w:r>
+    </w:p>
     <w:p>
       <w:r>
         <w:br w:type="page"/>
@@ -5102,7 +5247,6 @@
       </w:pPr>
       <w:bookmarkStart w:id="6" w:name="_Toc6354803"/>
       <w:r>
-        <w:lastRenderedPageBreak/>
         <w:t>M</w:t>
       </w:r>
       <w:r>
@@ -5185,6 +5329,7 @@
         </w:numPr>
       </w:pPr>
       <w:r>
+        <w:lastRenderedPageBreak/>
         <w:t xml:space="preserve">size / </w:t>
       </w:r>
       <w:r>
@@ -6337,125 +6482,125 @@
       </w:pPr>
       <w:bookmarkStart w:id="8" w:name="_Toc6354805"/>
       <w:r>
+        <w:t xml:space="preserve">Visual </w:t>
+      </w:r>
+      <w:r>
+        <w:t>criteria</w:t>
+      </w:r>
+      <w:bookmarkEnd w:id="8"/>
+    </w:p>
+    <w:p>
+      <w:pPr>
+        <w:jc w:val="both"/>
+        <w:rPr>
+          <w:shd w:val="clear" w:color="auto" w:fill="FFFFFF"/>
+        </w:rPr>
+      </w:pPr>
+      <w:r>
+        <w:rPr>
+          <w:shd w:val="clear" w:color="auto" w:fill="FFFFFF"/>
+        </w:rPr>
+        <w:t>In literature, a lot of methods</w:t>
+      </w:r>
+      <w:r>
+        <w:rPr>
+          <w:shd w:val="clear" w:color="auto" w:fill="FFFFFF"/>
+        </w:rPr>
+        <w:t xml:space="preserve"> that have been </w:t>
+      </w:r>
+      <w:r>
+        <w:rPr>
+          <w:shd w:val="clear" w:color="auto" w:fill="FFFFFF"/>
+        </w:rPr>
+        <w:t xml:space="preserve">developed for ripeness classification involve </w:t>
+      </w:r>
+      <w:r>
+        <w:rPr>
+          <w:i/>
+          <w:shd w:val="clear" w:color="auto" w:fill="FFFFFF"/>
+        </w:rPr>
+        <w:t>colour moments</w:t>
+      </w:r>
+      <w:r>
+        <w:rPr>
+          <w:shd w:val="clear" w:color="auto" w:fill="FFFFFF"/>
+        </w:rPr>
+        <w:t xml:space="preserve"> and </w:t>
+      </w:r>
+      <w:r>
+        <w:rPr>
+          <w:i/>
+          <w:shd w:val="clear" w:color="auto" w:fill="FFFFFF"/>
+        </w:rPr>
+        <w:t>colour histogram</w:t>
+      </w:r>
+      <w:r>
+        <w:rPr>
+          <w:shd w:val="clear" w:color="auto" w:fill="FFFFFF"/>
+        </w:rPr>
+        <w:t xml:space="preserve">. </w:t>
+      </w:r>
+      <w:r>
+        <w:rPr>
+          <w:shd w:val="clear" w:color="auto" w:fill="FFFFFF"/>
+        </w:rPr>
+        <w:t>Also, the variance of RGB (Red Green Blue)</w:t>
+      </w:r>
+      <w:r>
+        <w:rPr>
+          <w:shd w:val="clear" w:color="auto" w:fill="FFFFFF"/>
+        </w:rPr>
+        <w:t xml:space="preserve"> or HSV (Hue, Saturation, Value) colour spaces of the banana fruit have been utilised for analysis.</w:t>
+      </w:r>
+      <w:r>
+        <w:rPr>
+          <w:shd w:val="clear" w:color="auto" w:fill="FFFFFF"/>
+        </w:rPr>
+        <w:t xml:space="preserve"> According to [Mazen2019], the classification of banana fruits as under-mature, mature and over-mature </w:t>
+      </w:r>
+      <w:r>
+        <w:rPr>
+          <w:shd w:val="clear" w:color="auto" w:fill="FFFFFF"/>
+        </w:rPr>
+        <w:t>reach</w:t>
+      </w:r>
+      <w:r>
+        <w:rPr>
+          <w:shd w:val="clear" w:color="auto" w:fill="FFFFFF"/>
+        </w:rPr>
+        <w:t>ed</w:t>
+      </w:r>
+      <w:r>
+        <w:rPr>
+          <w:shd w:val="clear" w:color="auto" w:fill="FFFFFF"/>
+        </w:rPr>
+        <w:t xml:space="preserve"> an accuracy of 99.1 %.</w:t>
+      </w:r>
+      <w:r>
+        <w:rPr>
+          <w:shd w:val="clear" w:color="auto" w:fill="FFFFFF"/>
+        </w:rPr>
+        <w:t xml:space="preserve"> </w:t>
+      </w:r>
+    </w:p>
+    <w:p>
+      <w:pPr>
+        <w:jc w:val="both"/>
+        <w:rPr>
+          <w:shd w:val="clear" w:color="auto" w:fill="FFFFFF"/>
+        </w:rPr>
+      </w:pPr>
+      <w:r>
+        <w:rPr>
+          <w:shd w:val="clear" w:color="auto" w:fill="FFFFFF"/>
+        </w:rPr>
+        <w:t xml:space="preserve">Visual inspection by humans may underlie subjection and is tedious as well as time-consuming and labour-intensive. Utilising instruments such as colorimeters provide the advantage of accurate and reproducible </w:t>
+      </w:r>
+      <w:r>
+        <w:rPr>
+          <w:shd w:val="clear" w:color="auto" w:fill="FFFFFF"/>
+        </w:rPr>
         <w:lastRenderedPageBreak/>
-        <w:t xml:space="preserve">Visual </w:t>
-      </w:r>
-      <w:r>
-        <w:t>criteria</w:t>
-      </w:r>
-      <w:bookmarkEnd w:id="8"/>
-    </w:p>
-    <w:p>
-      <w:pPr>
-        <w:jc w:val="both"/>
-        <w:rPr>
-          <w:shd w:val="clear" w:color="auto" w:fill="FFFFFF"/>
-        </w:rPr>
-      </w:pPr>
-      <w:r>
-        <w:rPr>
-          <w:shd w:val="clear" w:color="auto" w:fill="FFFFFF"/>
-        </w:rPr>
-        <w:t>In literature, a lot of methods</w:t>
-      </w:r>
-      <w:r>
-        <w:rPr>
-          <w:shd w:val="clear" w:color="auto" w:fill="FFFFFF"/>
-        </w:rPr>
-        <w:t xml:space="preserve"> that have been </w:t>
-      </w:r>
-      <w:r>
-        <w:rPr>
-          <w:shd w:val="clear" w:color="auto" w:fill="FFFFFF"/>
-        </w:rPr>
-        <w:t xml:space="preserve">developed for ripeness classification involve </w:t>
-      </w:r>
-      <w:r>
-        <w:rPr>
-          <w:i/>
-          <w:shd w:val="clear" w:color="auto" w:fill="FFFFFF"/>
-        </w:rPr>
-        <w:t>colour moments</w:t>
-      </w:r>
-      <w:r>
-        <w:rPr>
-          <w:shd w:val="clear" w:color="auto" w:fill="FFFFFF"/>
-        </w:rPr>
-        <w:t xml:space="preserve"> and </w:t>
-      </w:r>
-      <w:r>
-        <w:rPr>
-          <w:i/>
-          <w:shd w:val="clear" w:color="auto" w:fill="FFFFFF"/>
-        </w:rPr>
-        <w:t>colour histogram</w:t>
-      </w:r>
-      <w:r>
-        <w:rPr>
-          <w:shd w:val="clear" w:color="auto" w:fill="FFFFFF"/>
-        </w:rPr>
-        <w:t xml:space="preserve">. </w:t>
-      </w:r>
-      <w:r>
-        <w:rPr>
-          <w:shd w:val="clear" w:color="auto" w:fill="FFFFFF"/>
-        </w:rPr>
-        <w:t>Also, the variance of RGB (Red Green Blue)</w:t>
-      </w:r>
-      <w:r>
-        <w:rPr>
-          <w:shd w:val="clear" w:color="auto" w:fill="FFFFFF"/>
-        </w:rPr>
-        <w:t xml:space="preserve"> or HSV (Hue, Saturation, Value) colour spaces of the banana fruit have been utilised for analysis.</w:t>
-      </w:r>
-      <w:r>
-        <w:rPr>
-          <w:shd w:val="clear" w:color="auto" w:fill="FFFFFF"/>
-        </w:rPr>
-        <w:t xml:space="preserve"> According to [Mazen2019], the classification of banana fruits as under-mature, mature and over-mature </w:t>
-      </w:r>
-      <w:r>
-        <w:rPr>
-          <w:shd w:val="clear" w:color="auto" w:fill="FFFFFF"/>
-        </w:rPr>
-        <w:t>reach</w:t>
-      </w:r>
-      <w:r>
-        <w:rPr>
-          <w:shd w:val="clear" w:color="auto" w:fill="FFFFFF"/>
-        </w:rPr>
-        <w:t>ed</w:t>
-      </w:r>
-      <w:r>
-        <w:rPr>
-          <w:shd w:val="clear" w:color="auto" w:fill="FFFFFF"/>
-        </w:rPr>
-        <w:t xml:space="preserve"> an accuracy of 99.1 %.</w:t>
-      </w:r>
-      <w:r>
-        <w:rPr>
-          <w:shd w:val="clear" w:color="auto" w:fill="FFFFFF"/>
-        </w:rPr>
-        <w:t xml:space="preserve"> </w:t>
-      </w:r>
-    </w:p>
-    <w:p>
-      <w:pPr>
-        <w:jc w:val="both"/>
-        <w:rPr>
-          <w:shd w:val="clear" w:color="auto" w:fill="FFFFFF"/>
-        </w:rPr>
-      </w:pPr>
-      <w:r>
-        <w:rPr>
-          <w:shd w:val="clear" w:color="auto" w:fill="FFFFFF"/>
-        </w:rPr>
-        <w:t xml:space="preserve">Visual inspection by humans may underlie subjection and is tedious as well as time-consuming and labour-intensive. Utilising instruments such as colorimeters provide the advantage of accurate and reproducible </w:t>
-      </w:r>
-      <w:r>
-        <w:rPr>
-          <w:shd w:val="clear" w:color="auto" w:fill="FFFFFF"/>
-        </w:rPr>
         <w:t>measurements but</w:t>
       </w:r>
       <w:r>
@@ -7246,7 +7391,6 @@
       </w:pPr>
       <w:bookmarkStart w:id="9" w:name="_Toc6354806"/>
       <w:r>
-        <w:lastRenderedPageBreak/>
         <w:t>Classification</w:t>
       </w:r>
       <w:bookmarkEnd w:id="9"/>
@@ -8375,7 +8519,7 @@
                     <a:blip r:embed="rId10" cstate="print">
                       <a:extLst>
                         <a:ext uri="{28A0092B-C50C-407E-A947-70E740481C1C}">
-                          <a14:useLocalDpi xmlns:a14="http://schemas.microsoft.com/office/drawing/2010/main" xmlns:wps="http://schemas.microsoft.com/office/word/2010/wordprocessingShape" xmlns:wpi="http://schemas.microsoft.com/office/word/2010/wordprocessingInk" xmlns:wpg="http://schemas.microsoft.com/office/word/2010/wordprocessingGroup" xmlns:w16se="http://schemas.microsoft.com/office/word/2015/wordml/symex" xmlns:w16cid="http://schemas.microsoft.com/office/word/2016/wordml/cid" xmlns:w15="http://schemas.microsoft.com/office/word/2012/wordml" xmlns:w14="http://schemas.microsoft.com/office/word/2010/wordml" xmlns:w="http://schemas.openxmlformats.org/wordprocessingml/2006/main" xmlns:w10="urn:schemas-microsoft-com:office:word" xmlns:wp14="http://schemas.microsoft.com/office/word/2010/wordprocessingDrawing" xmlns:v="urn:schemas-microsoft-com:vml" xmlns:o="urn:schemas-microsoft-com:office:office" xmlns:am3d="http://schemas.microsoft.com/office/drawing/2017/model3d" xmlns:aink="http://schemas.microsoft.com/office/drawing/2016/ink" xmlns:mc="http://schemas.openxmlformats.org/markup-compatibility/2006" xmlns:cx8="http://schemas.microsoft.com/office/drawing/2016/5/14/chartex" xmlns:cx7="http://schemas.microsoft.com/office/drawing/2016/5/13/chartex" xmlns:cx6="http://schemas.microsoft.com/office/drawing/2016/5/12/chartex" xmlns:cx5="http://schemas.microsoft.com/office/drawing/2016/5/11/chartex" xmlns:cx4="http://schemas.microsoft.com/office/drawing/2016/5/10/chartex" xmlns:cx3="http://schemas.microsoft.com/office/drawing/2016/5/9/chartex" xmlns:cx2="http://schemas.microsoft.com/office/drawing/2015/10/21/chartex" xmlns:cx1="http://schemas.microsoft.com/office/drawing/2015/9/8/chartex" xmlns:cx="http://schemas.microsoft.com/office/drawing/2014/chartex" xmlns:wpc="http://schemas.microsoft.com/office/word/2010/wordprocessingCanvas" xmlns="" val="0"/>
+                          <a14:useLocalDpi xmlns="" xmlns:wpc="http://schemas.microsoft.com/office/word/2010/wordprocessingCanvas" xmlns:cx="http://schemas.microsoft.com/office/drawing/2014/chartex" xmlns:cx1="http://schemas.microsoft.com/office/drawing/2015/9/8/chartex" xmlns:cx2="http://schemas.microsoft.com/office/drawing/2015/10/21/chartex" xmlns:cx3="http://schemas.microsoft.com/office/drawing/2016/5/9/chartex" xmlns:cx4="http://schemas.microsoft.com/office/drawing/2016/5/10/chartex" xmlns:cx5="http://schemas.microsoft.com/office/drawing/2016/5/11/chartex" xmlns:cx6="http://schemas.microsoft.com/office/drawing/2016/5/12/chartex" xmlns:cx7="http://schemas.microsoft.com/office/drawing/2016/5/13/chartex" xmlns:cx8="http://schemas.microsoft.com/office/drawing/2016/5/14/chartex" xmlns:mc="http://schemas.openxmlformats.org/markup-compatibility/2006" xmlns:aink="http://schemas.microsoft.com/office/drawing/2016/ink" xmlns:am3d="http://schemas.microsoft.com/office/drawing/2017/model3d" xmlns:o="urn:schemas-microsoft-com:office:office" xmlns:v="urn:schemas-microsoft-com:vml" xmlns:wp14="http://schemas.microsoft.com/office/word/2010/wordprocessingDrawing" xmlns:w10="urn:schemas-microsoft-com:office:word" xmlns:w="http://schemas.openxmlformats.org/wordprocessingml/2006/main" xmlns:w14="http://schemas.microsoft.com/office/word/2010/wordml" xmlns:w15="http://schemas.microsoft.com/office/word/2012/wordml" xmlns:w16cid="http://schemas.microsoft.com/office/word/2016/wordml/cid" xmlns:w16se="http://schemas.microsoft.com/office/word/2015/wordml/symex" xmlns:wpg="http://schemas.microsoft.com/office/word/2010/wordprocessingGroup" xmlns:wpi="http://schemas.microsoft.com/office/word/2010/wordprocessingInk" xmlns:wps="http://schemas.microsoft.com/office/word/2010/wordprocessingShape" xmlns:a14="http://schemas.microsoft.com/office/drawing/2010/main" val="0"/>
                         </a:ext>
                       </a:extLst>
                     </a:blip>
@@ -8556,7 +8700,7 @@
                     <a:blip r:embed="rId11" cstate="print">
                       <a:extLst>
                         <a:ext uri="{28A0092B-C50C-407E-A947-70E740481C1C}">
-                          <a14:useLocalDpi xmlns:a14="http://schemas.microsoft.com/office/drawing/2010/main" xmlns:wps="http://schemas.microsoft.com/office/word/2010/wordprocessingShape" xmlns:wpi="http://schemas.microsoft.com/office/word/2010/wordprocessingInk" xmlns:wpg="http://schemas.microsoft.com/office/word/2010/wordprocessingGroup" xmlns:w16se="http://schemas.microsoft.com/office/word/2015/wordml/symex" xmlns:w16cid="http://schemas.microsoft.com/office/word/2016/wordml/cid" xmlns:w15="http://schemas.microsoft.com/office/word/2012/wordml" xmlns:w14="http://schemas.microsoft.com/office/word/2010/wordml" xmlns:w="http://schemas.openxmlformats.org/wordprocessingml/2006/main" xmlns:w10="urn:schemas-microsoft-com:office:word" xmlns:wp14="http://schemas.microsoft.com/office/word/2010/wordprocessingDrawing" xmlns:v="urn:schemas-microsoft-com:vml" xmlns:o="urn:schemas-microsoft-com:office:office" xmlns:am3d="http://schemas.microsoft.com/office/drawing/2017/model3d" xmlns:aink="http://schemas.microsoft.com/office/drawing/2016/ink" xmlns:mc="http://schemas.openxmlformats.org/markup-compatibility/2006" xmlns:cx8="http://schemas.microsoft.com/office/drawing/2016/5/14/chartex" xmlns:cx7="http://schemas.microsoft.com/office/drawing/2016/5/13/chartex" xmlns:cx6="http://schemas.microsoft.com/office/drawing/2016/5/12/chartex" xmlns:cx5="http://schemas.microsoft.com/office/drawing/2016/5/11/chartex" xmlns:cx4="http://schemas.microsoft.com/office/drawing/2016/5/10/chartex" xmlns:cx3="http://schemas.microsoft.com/office/drawing/2016/5/9/chartex" xmlns:cx2="http://schemas.microsoft.com/office/drawing/2015/10/21/chartex" xmlns:cx1="http://schemas.microsoft.com/office/drawing/2015/9/8/chartex" xmlns:cx="http://schemas.microsoft.com/office/drawing/2014/chartex" xmlns:wpc="http://schemas.microsoft.com/office/word/2010/wordprocessingCanvas" xmlns="" val="0"/>
+                          <a14:useLocalDpi xmlns="" xmlns:wpc="http://schemas.microsoft.com/office/word/2010/wordprocessingCanvas" xmlns:cx="http://schemas.microsoft.com/office/drawing/2014/chartex" xmlns:cx1="http://schemas.microsoft.com/office/drawing/2015/9/8/chartex" xmlns:cx2="http://schemas.microsoft.com/office/drawing/2015/10/21/chartex" xmlns:cx3="http://schemas.microsoft.com/office/drawing/2016/5/9/chartex" xmlns:cx4="http://schemas.microsoft.com/office/drawing/2016/5/10/chartex" xmlns:cx5="http://schemas.microsoft.com/office/drawing/2016/5/11/chartex" xmlns:cx6="http://schemas.microsoft.com/office/drawing/2016/5/12/chartex" xmlns:cx7="http://schemas.microsoft.com/office/drawing/2016/5/13/chartex" xmlns:cx8="http://schemas.microsoft.com/office/drawing/2016/5/14/chartex" xmlns:mc="http://schemas.openxmlformats.org/markup-compatibility/2006" xmlns:aink="http://schemas.microsoft.com/office/drawing/2016/ink" xmlns:am3d="http://schemas.microsoft.com/office/drawing/2017/model3d" xmlns:o="urn:schemas-microsoft-com:office:office" xmlns:v="urn:schemas-microsoft-com:vml" xmlns:wp14="http://schemas.microsoft.com/office/word/2010/wordprocessingDrawing" xmlns:w10="urn:schemas-microsoft-com:office:word" xmlns:w="http://schemas.openxmlformats.org/wordprocessingml/2006/main" xmlns:w14="http://schemas.microsoft.com/office/word/2010/wordml" xmlns:w15="http://schemas.microsoft.com/office/word/2012/wordml" xmlns:w16cid="http://schemas.microsoft.com/office/word/2016/wordml/cid" xmlns:w16se="http://schemas.microsoft.com/office/word/2015/wordml/symex" xmlns:wpg="http://schemas.microsoft.com/office/word/2010/wordprocessingGroup" xmlns:wpi="http://schemas.microsoft.com/office/word/2010/wordprocessingInk" xmlns:wps="http://schemas.microsoft.com/office/word/2010/wordprocessingShape" xmlns:a14="http://schemas.microsoft.com/office/drawing/2010/main" val="0"/>
                         </a:ext>
                       </a:extLst>
                     </a:blip>
@@ -8796,7 +8940,7 @@
                     <a:blip r:embed="rId12" cstate="print">
                       <a:extLst>
                         <a:ext uri="{28A0092B-C50C-407E-A947-70E740481C1C}">
-                          <a14:useLocalDpi xmlns:a14="http://schemas.microsoft.com/office/drawing/2010/main" xmlns:wps="http://schemas.microsoft.com/office/word/2010/wordprocessingShape" xmlns:wpi="http://schemas.microsoft.com/office/word/2010/wordprocessingInk" xmlns:wpg="http://schemas.microsoft.com/office/word/2010/wordprocessingGroup" xmlns:w16se="http://schemas.microsoft.com/office/word/2015/wordml/symex" xmlns:w16cid="http://schemas.microsoft.com/office/word/2016/wordml/cid" xmlns:w15="http://schemas.microsoft.com/office/word/2012/wordml" xmlns:w14="http://schemas.microsoft.com/office/word/2010/wordml" xmlns:w="http://schemas.openxmlformats.org/wordprocessingml/2006/main" xmlns:w10="urn:schemas-microsoft-com:office:word" xmlns:wp14="http://schemas.microsoft.com/office/word/2010/wordprocessingDrawing" xmlns:v="urn:schemas-microsoft-com:vml" xmlns:o="urn:schemas-microsoft-com:office:office" xmlns:am3d="http://schemas.microsoft.com/office/drawing/2017/model3d" xmlns:aink="http://schemas.microsoft.com/office/drawing/2016/ink" xmlns:mc="http://schemas.openxmlformats.org/markup-compatibility/2006" xmlns:cx8="http://schemas.microsoft.com/office/drawing/2016/5/14/chartex" xmlns:cx7="http://schemas.microsoft.com/office/drawing/2016/5/13/chartex" xmlns:cx6="http://schemas.microsoft.com/office/drawing/2016/5/12/chartex" xmlns:cx5="http://schemas.microsoft.com/office/drawing/2016/5/11/chartex" xmlns:cx4="http://schemas.microsoft.com/office/drawing/2016/5/10/chartex" xmlns:cx3="http://schemas.microsoft.com/office/drawing/2016/5/9/chartex" xmlns:cx2="http://schemas.microsoft.com/office/drawing/2015/10/21/chartex" xmlns:cx1="http://schemas.microsoft.com/office/drawing/2015/9/8/chartex" xmlns:cx="http://schemas.microsoft.com/office/drawing/2014/chartex" xmlns:wpc="http://schemas.microsoft.com/office/word/2010/wordprocessingCanvas" xmlns="" val="0"/>
+                          <a14:useLocalDpi xmlns="" xmlns:wpc="http://schemas.microsoft.com/office/word/2010/wordprocessingCanvas" xmlns:cx="http://schemas.microsoft.com/office/drawing/2014/chartex" xmlns:cx1="http://schemas.microsoft.com/office/drawing/2015/9/8/chartex" xmlns:cx2="http://schemas.microsoft.com/office/drawing/2015/10/21/chartex" xmlns:cx3="http://schemas.microsoft.com/office/drawing/2016/5/9/chartex" xmlns:cx4="http://schemas.microsoft.com/office/drawing/2016/5/10/chartex" xmlns:cx5="http://schemas.microsoft.com/office/drawing/2016/5/11/chartex" xmlns:cx6="http://schemas.microsoft.com/office/drawing/2016/5/12/chartex" xmlns:cx7="http://schemas.microsoft.com/office/drawing/2016/5/13/chartex" xmlns:cx8="http://schemas.microsoft.com/office/drawing/2016/5/14/chartex" xmlns:mc="http://schemas.openxmlformats.org/markup-compatibility/2006" xmlns:aink="http://schemas.microsoft.com/office/drawing/2016/ink" xmlns:am3d="http://schemas.microsoft.com/office/drawing/2017/model3d" xmlns:o="urn:schemas-microsoft-com:office:office" xmlns:v="urn:schemas-microsoft-com:vml" xmlns:wp14="http://schemas.microsoft.com/office/word/2010/wordprocessingDrawing" xmlns:w10="urn:schemas-microsoft-com:office:word" xmlns:w="http://schemas.openxmlformats.org/wordprocessingml/2006/main" xmlns:w14="http://schemas.microsoft.com/office/word/2010/wordml" xmlns:w15="http://schemas.microsoft.com/office/word/2012/wordml" xmlns:w16cid="http://schemas.microsoft.com/office/word/2016/wordml/cid" xmlns:w16se="http://schemas.microsoft.com/office/word/2015/wordml/symex" xmlns:wpg="http://schemas.microsoft.com/office/word/2010/wordprocessingGroup" xmlns:wpi="http://schemas.microsoft.com/office/word/2010/wordprocessingInk" xmlns:wps="http://schemas.microsoft.com/office/word/2010/wordprocessingShape" xmlns:a14="http://schemas.microsoft.com/office/drawing/2010/main" val="0"/>
                         </a:ext>
                       </a:extLst>
                     </a:blip>
@@ -9711,7 +9855,7 @@
                           <a:blip r:embed="rId15" cstate="print">
                             <a:extLst>
                               <a:ext uri="{28A0092B-C50C-407E-A947-70E740481C1C}">
-                                <a14:useLocalDpi xmlns:a14="http://schemas.microsoft.com/office/drawing/2010/main" xmlns:wps="http://schemas.microsoft.com/office/word/2010/wordprocessingShape" xmlns:wpi="http://schemas.microsoft.com/office/word/2010/wordprocessingInk" xmlns:wpg="http://schemas.microsoft.com/office/word/2010/wordprocessingGroup" xmlns:w16se="http://schemas.microsoft.com/office/word/2015/wordml/symex" xmlns:w16cid="http://schemas.microsoft.com/office/word/2016/wordml/cid" xmlns:w15="http://schemas.microsoft.com/office/word/2012/wordml" xmlns:w14="http://schemas.microsoft.com/office/word/2010/wordml" xmlns:w="http://schemas.openxmlformats.org/wordprocessingml/2006/main" xmlns:w10="urn:schemas-microsoft-com:office:word" xmlns:wp14="http://schemas.microsoft.com/office/word/2010/wordprocessingDrawing" xmlns:v="urn:schemas-microsoft-com:vml" xmlns:o="urn:schemas-microsoft-com:office:office" xmlns:am3d="http://schemas.microsoft.com/office/drawing/2017/model3d" xmlns:aink="http://schemas.microsoft.com/office/drawing/2016/ink" xmlns:mc="http://schemas.openxmlformats.org/markup-compatibility/2006" xmlns:cx8="http://schemas.microsoft.com/office/drawing/2016/5/14/chartex" xmlns:cx7="http://schemas.microsoft.com/office/drawing/2016/5/13/chartex" xmlns:cx6="http://schemas.microsoft.com/office/drawing/2016/5/12/chartex" xmlns:cx5="http://schemas.microsoft.com/office/drawing/2016/5/11/chartex" xmlns:cx4="http://schemas.microsoft.com/office/drawing/2016/5/10/chartex" xmlns:cx3="http://schemas.microsoft.com/office/drawing/2016/5/9/chartex" xmlns:cx2="http://schemas.microsoft.com/office/drawing/2015/10/21/chartex" xmlns:cx1="http://schemas.microsoft.com/office/drawing/2015/9/8/chartex" xmlns:cx="http://schemas.microsoft.com/office/drawing/2014/chartex" xmlns:wpc="http://schemas.microsoft.com/office/word/2010/wordprocessingCanvas" xmlns="" val="0"/>
+                                <a14:useLocalDpi xmlns="" xmlns:wpc="http://schemas.microsoft.com/office/word/2010/wordprocessingCanvas" xmlns:cx="http://schemas.microsoft.com/office/drawing/2014/chartex" xmlns:cx1="http://schemas.microsoft.com/office/drawing/2015/9/8/chartex" xmlns:cx2="http://schemas.microsoft.com/office/drawing/2015/10/21/chartex" xmlns:cx3="http://schemas.microsoft.com/office/drawing/2016/5/9/chartex" xmlns:cx4="http://schemas.microsoft.com/office/drawing/2016/5/10/chartex" xmlns:cx5="http://schemas.microsoft.com/office/drawing/2016/5/11/chartex" xmlns:cx6="http://schemas.microsoft.com/office/drawing/2016/5/12/chartex" xmlns:cx7="http://schemas.microsoft.com/office/drawing/2016/5/13/chartex" xmlns:cx8="http://schemas.microsoft.com/office/drawing/2016/5/14/chartex" xmlns:mc="http://schemas.openxmlformats.org/markup-compatibility/2006" xmlns:aink="http://schemas.microsoft.com/office/drawing/2016/ink" xmlns:am3d="http://schemas.microsoft.com/office/drawing/2017/model3d" xmlns:o="urn:schemas-microsoft-com:office:office" xmlns:v="urn:schemas-microsoft-com:vml" xmlns:wp14="http://schemas.microsoft.com/office/word/2010/wordprocessingDrawing" xmlns:w10="urn:schemas-microsoft-com:office:word" xmlns:w="http://schemas.openxmlformats.org/wordprocessingml/2006/main" xmlns:w14="http://schemas.microsoft.com/office/word/2010/wordml" xmlns:w15="http://schemas.microsoft.com/office/word/2012/wordml" xmlns:w16cid="http://schemas.microsoft.com/office/word/2016/wordml/cid" xmlns:w16se="http://schemas.microsoft.com/office/word/2015/wordml/symex" xmlns:wpg="http://schemas.microsoft.com/office/word/2010/wordprocessingGroup" xmlns:wpi="http://schemas.microsoft.com/office/word/2010/wordprocessingInk" xmlns:wps="http://schemas.microsoft.com/office/word/2010/wordprocessingShape" xmlns:a14="http://schemas.microsoft.com/office/drawing/2010/main" val="0"/>
                               </a:ext>
                             </a:extLst>
                           </a:blip>
@@ -9732,7 +9876,7 @@
                           </a:ln>
                           <a:extLst>
                             <a:ext uri="{53640926-AAD7-44D8-BBD7-CCE9431645EC}">
-                              <a14:shadowObscured xmlns:a14="http://schemas.microsoft.com/office/drawing/2010/main" xmlns:wps="http://schemas.microsoft.com/office/word/2010/wordprocessingShape" xmlns:wpi="http://schemas.microsoft.com/office/word/2010/wordprocessingInk" xmlns:wpg="http://schemas.microsoft.com/office/word/2010/wordprocessingGroup" xmlns:w16se="http://schemas.microsoft.com/office/word/2015/wordml/symex" xmlns:w16cid="http://schemas.microsoft.com/office/word/2016/wordml/cid" xmlns:w15="http://schemas.microsoft.com/office/word/2012/wordml" xmlns:w14="http://schemas.microsoft.com/office/word/2010/wordml" xmlns:w="http://schemas.openxmlformats.org/wordprocessingml/2006/main" xmlns:w10="urn:schemas-microsoft-com:office:word" xmlns:wp14="http://schemas.microsoft.com/office/word/2010/wordprocessingDrawing" xmlns:v="urn:schemas-microsoft-com:vml" xmlns:o="urn:schemas-microsoft-com:office:office" xmlns:am3d="http://schemas.microsoft.com/office/drawing/2017/model3d" xmlns:aink="http://schemas.microsoft.com/office/drawing/2016/ink" xmlns:mc="http://schemas.openxmlformats.org/markup-compatibility/2006" xmlns:cx8="http://schemas.microsoft.com/office/drawing/2016/5/14/chartex" xmlns:cx7="http://schemas.microsoft.com/office/drawing/2016/5/13/chartex" xmlns:cx6="http://schemas.microsoft.com/office/drawing/2016/5/12/chartex" xmlns:cx5="http://schemas.microsoft.com/office/drawing/2016/5/11/chartex" xmlns:cx4="http://schemas.microsoft.com/office/drawing/2016/5/10/chartex" xmlns:cx3="http://schemas.microsoft.com/office/drawing/2016/5/9/chartex" xmlns:cx2="http://schemas.microsoft.com/office/drawing/2015/10/21/chartex" xmlns:cx1="http://schemas.microsoft.com/office/drawing/2015/9/8/chartex" xmlns:cx="http://schemas.microsoft.com/office/drawing/2014/chartex" xmlns:wpc="http://schemas.microsoft.com/office/word/2010/wordprocessingCanvas" xmlns=""/>
+                              <a14:shadowObscured xmlns="" xmlns:wpc="http://schemas.microsoft.com/office/word/2010/wordprocessingCanvas" xmlns:cx="http://schemas.microsoft.com/office/drawing/2014/chartex" xmlns:cx1="http://schemas.microsoft.com/office/drawing/2015/9/8/chartex" xmlns:cx2="http://schemas.microsoft.com/office/drawing/2015/10/21/chartex" xmlns:cx3="http://schemas.microsoft.com/office/drawing/2016/5/9/chartex" xmlns:cx4="http://schemas.microsoft.com/office/drawing/2016/5/10/chartex" xmlns:cx5="http://schemas.microsoft.com/office/drawing/2016/5/11/chartex" xmlns:cx6="http://schemas.microsoft.com/office/drawing/2016/5/12/chartex" xmlns:cx7="http://schemas.microsoft.com/office/drawing/2016/5/13/chartex" xmlns:cx8="http://schemas.microsoft.com/office/drawing/2016/5/14/chartex" xmlns:mc="http://schemas.openxmlformats.org/markup-compatibility/2006" xmlns:aink="http://schemas.microsoft.com/office/drawing/2016/ink" xmlns:am3d="http://schemas.microsoft.com/office/drawing/2017/model3d" xmlns:o="urn:schemas-microsoft-com:office:office" xmlns:v="urn:schemas-microsoft-com:vml" xmlns:wp14="http://schemas.microsoft.com/office/word/2010/wordprocessingDrawing" xmlns:w10="urn:schemas-microsoft-com:office:word" xmlns:w="http://schemas.openxmlformats.org/wordprocessingml/2006/main" xmlns:w14="http://schemas.microsoft.com/office/word/2010/wordml" xmlns:w15="http://schemas.microsoft.com/office/word/2012/wordml" xmlns:w16cid="http://schemas.microsoft.com/office/word/2016/wordml/cid" xmlns:w16se="http://schemas.microsoft.com/office/word/2015/wordml/symex" xmlns:wpg="http://schemas.microsoft.com/office/word/2010/wordprocessingGroup" xmlns:wpi="http://schemas.microsoft.com/office/word/2010/wordprocessingInk" xmlns:wps="http://schemas.microsoft.com/office/word/2010/wordprocessingShape" xmlns:a14="http://schemas.microsoft.com/office/drawing/2010/main"/>
                             </a:ext>
                           </a:extLst>
                         </pic:spPr>
@@ -9778,7 +9922,7 @@
                           <a:blip r:embed="rId16" cstate="print">
                             <a:extLst>
                               <a:ext uri="{28A0092B-C50C-407E-A947-70E740481C1C}">
-                                <a14:useLocalDpi xmlns:a14="http://schemas.microsoft.com/office/drawing/2010/main" xmlns:wps="http://schemas.microsoft.com/office/word/2010/wordprocessingShape" xmlns:wpi="http://schemas.microsoft.com/office/word/2010/wordprocessingInk" xmlns:wpg="http://schemas.microsoft.com/office/word/2010/wordprocessingGroup" xmlns:w16se="http://schemas.microsoft.com/office/word/2015/wordml/symex" xmlns:w16cid="http://schemas.microsoft.com/office/word/2016/wordml/cid" xmlns:w15="http://schemas.microsoft.com/office/word/2012/wordml" xmlns:w14="http://schemas.microsoft.com/office/word/2010/wordml" xmlns:w="http://schemas.openxmlformats.org/wordprocessingml/2006/main" xmlns:w10="urn:schemas-microsoft-com:office:word" xmlns:wp14="http://schemas.microsoft.com/office/word/2010/wordprocessingDrawing" xmlns:v="urn:schemas-microsoft-com:vml" xmlns:o="urn:schemas-microsoft-com:office:office" xmlns:am3d="http://schemas.microsoft.com/office/drawing/2017/model3d" xmlns:aink="http://schemas.microsoft.com/office/drawing/2016/ink" xmlns:mc="http://schemas.openxmlformats.org/markup-compatibility/2006" xmlns:cx8="http://schemas.microsoft.com/office/drawing/2016/5/14/chartex" xmlns:cx7="http://schemas.microsoft.com/office/drawing/2016/5/13/chartex" xmlns:cx6="http://schemas.microsoft.com/office/drawing/2016/5/12/chartex" xmlns:cx5="http://schemas.microsoft.com/office/drawing/2016/5/11/chartex" xmlns:cx4="http://schemas.microsoft.com/office/drawing/2016/5/10/chartex" xmlns:cx3="http://schemas.microsoft.com/office/drawing/2016/5/9/chartex" xmlns:cx2="http://schemas.microsoft.com/office/drawing/2015/10/21/chartex" xmlns:cx1="http://schemas.microsoft.com/office/drawing/2015/9/8/chartex" xmlns:cx="http://schemas.microsoft.com/office/drawing/2014/chartex" xmlns:wpc="http://schemas.microsoft.com/office/word/2010/wordprocessingCanvas" xmlns="" val="0"/>
+                                <a14:useLocalDpi xmlns="" xmlns:wpc="http://schemas.microsoft.com/office/word/2010/wordprocessingCanvas" xmlns:cx="http://schemas.microsoft.com/office/drawing/2014/chartex" xmlns:cx1="http://schemas.microsoft.com/office/drawing/2015/9/8/chartex" xmlns:cx2="http://schemas.microsoft.com/office/drawing/2015/10/21/chartex" xmlns:cx3="http://schemas.microsoft.com/office/drawing/2016/5/9/chartex" xmlns:cx4="http://schemas.microsoft.com/office/drawing/2016/5/10/chartex" xmlns:cx5="http://schemas.microsoft.com/office/drawing/2016/5/11/chartex" xmlns:cx6="http://schemas.microsoft.com/office/drawing/2016/5/12/chartex" xmlns:cx7="http://schemas.microsoft.com/office/drawing/2016/5/13/chartex" xmlns:cx8="http://schemas.microsoft.com/office/drawing/2016/5/14/chartex" xmlns:mc="http://schemas.openxmlformats.org/markup-compatibility/2006" xmlns:aink="http://schemas.microsoft.com/office/drawing/2016/ink" xmlns:am3d="http://schemas.microsoft.com/office/drawing/2017/model3d" xmlns:o="urn:schemas-microsoft-com:office:office" xmlns:v="urn:schemas-microsoft-com:vml" xmlns:wp14="http://schemas.microsoft.com/office/word/2010/wordprocessingDrawing" xmlns:w10="urn:schemas-microsoft-com:office:word" xmlns:w="http://schemas.openxmlformats.org/wordprocessingml/2006/main" xmlns:w14="http://schemas.microsoft.com/office/word/2010/wordml" xmlns:w15="http://schemas.microsoft.com/office/word/2012/wordml" xmlns:w16cid="http://schemas.microsoft.com/office/word/2016/wordml/cid" xmlns:w16se="http://schemas.microsoft.com/office/word/2015/wordml/symex" xmlns:wpg="http://schemas.microsoft.com/office/word/2010/wordprocessingGroup" xmlns:wpi="http://schemas.microsoft.com/office/word/2010/wordprocessingInk" xmlns:wps="http://schemas.microsoft.com/office/word/2010/wordprocessingShape" xmlns:a14="http://schemas.microsoft.com/office/drawing/2010/main" val="0"/>
                               </a:ext>
                             </a:extLst>
                           </a:blip>
@@ -9843,7 +9987,7 @@
                           <a:blip r:embed="rId17" cstate="print">
                             <a:extLst>
                               <a:ext uri="{28A0092B-C50C-407E-A947-70E740481C1C}">
-                                <a14:useLocalDpi xmlns:a14="http://schemas.microsoft.com/office/drawing/2010/main" xmlns:wps="http://schemas.microsoft.com/office/word/2010/wordprocessingShape" xmlns:wpi="http://schemas.microsoft.com/office/word/2010/wordprocessingInk" xmlns:wpg="http://schemas.microsoft.com/office/word/2010/wordprocessingGroup" xmlns:w16se="http://schemas.microsoft.com/office/word/2015/wordml/symex" xmlns:w16cid="http://schemas.microsoft.com/office/word/2016/wordml/cid" xmlns:w15="http://schemas.microsoft.com/office/word/2012/wordml" xmlns:w14="http://schemas.microsoft.com/office/word/2010/wordml" xmlns:w="http://schemas.openxmlformats.org/wordprocessingml/2006/main" xmlns:w10="urn:schemas-microsoft-com:office:word" xmlns:wp14="http://schemas.microsoft.com/office/word/2010/wordprocessingDrawing" xmlns:v="urn:schemas-microsoft-com:vml" xmlns:o="urn:schemas-microsoft-com:office:office" xmlns:am3d="http://schemas.microsoft.com/office/drawing/2017/model3d" xmlns:aink="http://schemas.microsoft.com/office/drawing/2016/ink" xmlns:mc="http://schemas.openxmlformats.org/markup-compatibility/2006" xmlns:cx8="http://schemas.microsoft.com/office/drawing/2016/5/14/chartex" xmlns:cx7="http://schemas.microsoft.com/office/drawing/2016/5/13/chartex" xmlns:cx6="http://schemas.microsoft.com/office/drawing/2016/5/12/chartex" xmlns:cx5="http://schemas.microsoft.com/office/drawing/2016/5/11/chartex" xmlns:cx4="http://schemas.microsoft.com/office/drawing/2016/5/10/chartex" xmlns:cx3="http://schemas.microsoft.com/office/drawing/2016/5/9/chartex" xmlns:cx2="http://schemas.microsoft.com/office/drawing/2015/10/21/chartex" xmlns:cx1="http://schemas.microsoft.com/office/drawing/2015/9/8/chartex" xmlns:cx="http://schemas.microsoft.com/office/drawing/2014/chartex" xmlns:wpc="http://schemas.microsoft.com/office/word/2010/wordprocessingCanvas" xmlns="" val="0"/>
+                                <a14:useLocalDpi xmlns="" xmlns:wpc="http://schemas.microsoft.com/office/word/2010/wordprocessingCanvas" xmlns:cx="http://schemas.microsoft.com/office/drawing/2014/chartex" xmlns:cx1="http://schemas.microsoft.com/office/drawing/2015/9/8/chartex" xmlns:cx2="http://schemas.microsoft.com/office/drawing/2015/10/21/chartex" xmlns:cx3="http://schemas.microsoft.com/office/drawing/2016/5/9/chartex" xmlns:cx4="http://schemas.microsoft.com/office/drawing/2016/5/10/chartex" xmlns:cx5="http://schemas.microsoft.com/office/drawing/2016/5/11/chartex" xmlns:cx6="http://schemas.microsoft.com/office/drawing/2016/5/12/chartex" xmlns:cx7="http://schemas.microsoft.com/office/drawing/2016/5/13/chartex" xmlns:cx8="http://schemas.microsoft.com/office/drawing/2016/5/14/chartex" xmlns:mc="http://schemas.openxmlformats.org/markup-compatibility/2006" xmlns:aink="http://schemas.microsoft.com/office/drawing/2016/ink" xmlns:am3d="http://schemas.microsoft.com/office/drawing/2017/model3d" xmlns:o="urn:schemas-microsoft-com:office:office" xmlns:v="urn:schemas-microsoft-com:vml" xmlns:wp14="http://schemas.microsoft.com/office/word/2010/wordprocessingDrawing" xmlns:w10="urn:schemas-microsoft-com:office:word" xmlns:w="http://schemas.openxmlformats.org/wordprocessingml/2006/main" xmlns:w14="http://schemas.microsoft.com/office/word/2010/wordml" xmlns:w15="http://schemas.microsoft.com/office/word/2012/wordml" xmlns:w16cid="http://schemas.microsoft.com/office/word/2016/wordml/cid" xmlns:w16se="http://schemas.microsoft.com/office/word/2015/wordml/symex" xmlns:wpg="http://schemas.microsoft.com/office/word/2010/wordprocessingGroup" xmlns:wpi="http://schemas.microsoft.com/office/word/2010/wordprocessingInk" xmlns:wps="http://schemas.microsoft.com/office/word/2010/wordprocessingShape" xmlns:a14="http://schemas.microsoft.com/office/drawing/2010/main" val="0"/>
                               </a:ext>
                             </a:extLst>
                           </a:blip>
@@ -10201,7 +10345,7 @@
                           <a:blip r:embed="rId18" cstate="print">
                             <a:extLst>
                               <a:ext uri="{28A0092B-C50C-407E-A947-70E740481C1C}">
-                                <a14:useLocalDpi xmlns:a14="http://schemas.microsoft.com/office/drawing/2010/main" xmlns:wps="http://schemas.microsoft.com/office/word/2010/wordprocessingShape" xmlns:wpi="http://schemas.microsoft.com/office/word/2010/wordprocessingInk" xmlns:wpg="http://schemas.microsoft.com/office/word/2010/wordprocessingGroup" xmlns:w16se="http://schemas.microsoft.com/office/word/2015/wordml/symex" xmlns:w16cid="http://schemas.microsoft.com/office/word/2016/wordml/cid" xmlns:w15="http://schemas.microsoft.com/office/word/2012/wordml" xmlns:w14="http://schemas.microsoft.com/office/word/2010/wordml" xmlns:w="http://schemas.openxmlformats.org/wordprocessingml/2006/main" xmlns:w10="urn:schemas-microsoft-com:office:word" xmlns:wp14="http://schemas.microsoft.com/office/word/2010/wordprocessingDrawing" xmlns:v="urn:schemas-microsoft-com:vml" xmlns:o="urn:schemas-microsoft-com:office:office" xmlns:am3d="http://schemas.microsoft.com/office/drawing/2017/model3d" xmlns:aink="http://schemas.microsoft.com/office/drawing/2016/ink" xmlns:mc="http://schemas.openxmlformats.org/markup-compatibility/2006" xmlns:cx8="http://schemas.microsoft.com/office/drawing/2016/5/14/chartex" xmlns:cx7="http://schemas.microsoft.com/office/drawing/2016/5/13/chartex" xmlns:cx6="http://schemas.microsoft.com/office/drawing/2016/5/12/chartex" xmlns:cx5="http://schemas.microsoft.com/office/drawing/2016/5/11/chartex" xmlns:cx4="http://schemas.microsoft.com/office/drawing/2016/5/10/chartex" xmlns:cx3="http://schemas.microsoft.com/office/drawing/2016/5/9/chartex" xmlns:cx2="http://schemas.microsoft.com/office/drawing/2015/10/21/chartex" xmlns:cx1="http://schemas.microsoft.com/office/drawing/2015/9/8/chartex" xmlns:cx="http://schemas.microsoft.com/office/drawing/2014/chartex" xmlns:wpc="http://schemas.microsoft.com/office/word/2010/wordprocessingCanvas" xmlns="" val="0"/>
+                                <a14:useLocalDpi xmlns="" xmlns:wpc="http://schemas.microsoft.com/office/word/2010/wordprocessingCanvas" xmlns:cx="http://schemas.microsoft.com/office/drawing/2014/chartex" xmlns:cx1="http://schemas.microsoft.com/office/drawing/2015/9/8/chartex" xmlns:cx2="http://schemas.microsoft.com/office/drawing/2015/10/21/chartex" xmlns:cx3="http://schemas.microsoft.com/office/drawing/2016/5/9/chartex" xmlns:cx4="http://schemas.microsoft.com/office/drawing/2016/5/10/chartex" xmlns:cx5="http://schemas.microsoft.com/office/drawing/2016/5/11/chartex" xmlns:cx6="http://schemas.microsoft.com/office/drawing/2016/5/12/chartex" xmlns:cx7="http://schemas.microsoft.com/office/drawing/2016/5/13/chartex" xmlns:cx8="http://schemas.microsoft.com/office/drawing/2016/5/14/chartex" xmlns:mc="http://schemas.openxmlformats.org/markup-compatibility/2006" xmlns:aink="http://schemas.microsoft.com/office/drawing/2016/ink" xmlns:am3d="http://schemas.microsoft.com/office/drawing/2017/model3d" xmlns:o="urn:schemas-microsoft-com:office:office" xmlns:v="urn:schemas-microsoft-com:vml" xmlns:wp14="http://schemas.microsoft.com/office/word/2010/wordprocessingDrawing" xmlns:w10="urn:schemas-microsoft-com:office:word" xmlns:w="http://schemas.openxmlformats.org/wordprocessingml/2006/main" xmlns:w14="http://schemas.microsoft.com/office/word/2010/wordml" xmlns:w15="http://schemas.microsoft.com/office/word/2012/wordml" xmlns:w16cid="http://schemas.microsoft.com/office/word/2016/wordml/cid" xmlns:w16se="http://schemas.microsoft.com/office/word/2015/wordml/symex" xmlns:wpg="http://schemas.microsoft.com/office/word/2010/wordprocessingGroup" xmlns:wpi="http://schemas.microsoft.com/office/word/2010/wordprocessingInk" xmlns:wps="http://schemas.microsoft.com/office/word/2010/wordprocessingShape" xmlns:a14="http://schemas.microsoft.com/office/drawing/2010/main" val="0"/>
                               </a:ext>
                             </a:extLst>
                           </a:blip>
@@ -10273,7 +10417,7 @@
                           <a:blip r:embed="rId19" cstate="print">
                             <a:extLst>
                               <a:ext uri="{28A0092B-C50C-407E-A947-70E740481C1C}">
-                                <a14:useLocalDpi xmlns:a14="http://schemas.microsoft.com/office/drawing/2010/main" xmlns:wps="http://schemas.microsoft.com/office/word/2010/wordprocessingShape" xmlns:wpi="http://schemas.microsoft.com/office/word/2010/wordprocessingInk" xmlns:wpg="http://schemas.microsoft.com/office/word/2010/wordprocessingGroup" xmlns:w16se="http://schemas.microsoft.com/office/word/2015/wordml/symex" xmlns:w16cid="http://schemas.microsoft.com/office/word/2016/wordml/cid" xmlns:w15="http://schemas.microsoft.com/office/word/2012/wordml" xmlns:w14="http://schemas.microsoft.com/office/word/2010/wordml" xmlns:w="http://schemas.openxmlformats.org/wordprocessingml/2006/main" xmlns:w10="urn:schemas-microsoft-com:office:word" xmlns:wp14="http://schemas.microsoft.com/office/word/2010/wordprocessingDrawing" xmlns:v="urn:schemas-microsoft-com:vml" xmlns:o="urn:schemas-microsoft-com:office:office" xmlns:am3d="http://schemas.microsoft.com/office/drawing/2017/model3d" xmlns:aink="http://schemas.microsoft.com/office/drawing/2016/ink" xmlns:mc="http://schemas.openxmlformats.org/markup-compatibility/2006" xmlns:cx8="http://schemas.microsoft.com/office/drawing/2016/5/14/chartex" xmlns:cx7="http://schemas.microsoft.com/office/drawing/2016/5/13/chartex" xmlns:cx6="http://schemas.microsoft.com/office/drawing/2016/5/12/chartex" xmlns:cx5="http://schemas.microsoft.com/office/drawing/2016/5/11/chartex" xmlns:cx4="http://schemas.microsoft.com/office/drawing/2016/5/10/chartex" xmlns:cx3="http://schemas.microsoft.com/office/drawing/2016/5/9/chartex" xmlns:cx2="http://schemas.microsoft.com/office/drawing/2015/10/21/chartex" xmlns:cx1="http://schemas.microsoft.com/office/drawing/2015/9/8/chartex" xmlns:cx="http://schemas.microsoft.com/office/drawing/2014/chartex" xmlns:wpc="http://schemas.microsoft.com/office/word/2010/wordprocessingCanvas" xmlns="" val="0"/>
+                                <a14:useLocalDpi xmlns="" xmlns:wpc="http://schemas.microsoft.com/office/word/2010/wordprocessingCanvas" xmlns:cx="http://schemas.microsoft.com/office/drawing/2014/chartex" xmlns:cx1="http://schemas.microsoft.com/office/drawing/2015/9/8/chartex" xmlns:cx2="http://schemas.microsoft.com/office/drawing/2015/10/21/chartex" xmlns:cx3="http://schemas.microsoft.com/office/drawing/2016/5/9/chartex" xmlns:cx4="http://schemas.microsoft.com/office/drawing/2016/5/10/chartex" xmlns:cx5="http://schemas.microsoft.com/office/drawing/2016/5/11/chartex" xmlns:cx6="http://schemas.microsoft.com/office/drawing/2016/5/12/chartex" xmlns:cx7="http://schemas.microsoft.com/office/drawing/2016/5/13/chartex" xmlns:cx8="http://schemas.microsoft.com/office/drawing/2016/5/14/chartex" xmlns:mc="http://schemas.openxmlformats.org/markup-compatibility/2006" xmlns:aink="http://schemas.microsoft.com/office/drawing/2016/ink" xmlns:am3d="http://schemas.microsoft.com/office/drawing/2017/model3d" xmlns:o="urn:schemas-microsoft-com:office:office" xmlns:v="urn:schemas-microsoft-com:vml" xmlns:wp14="http://schemas.microsoft.com/office/word/2010/wordprocessingDrawing" xmlns:w10="urn:schemas-microsoft-com:office:word" xmlns:w="http://schemas.openxmlformats.org/wordprocessingml/2006/main" xmlns:w14="http://schemas.microsoft.com/office/word/2010/wordml" xmlns:w15="http://schemas.microsoft.com/office/word/2012/wordml" xmlns:w16cid="http://schemas.microsoft.com/office/word/2016/wordml/cid" xmlns:w16se="http://schemas.microsoft.com/office/word/2015/wordml/symex" xmlns:wpg="http://schemas.microsoft.com/office/word/2010/wordprocessingGroup" xmlns:wpi="http://schemas.microsoft.com/office/word/2010/wordprocessingInk" xmlns:wps="http://schemas.microsoft.com/office/word/2010/wordprocessingShape" xmlns:a14="http://schemas.microsoft.com/office/drawing/2010/main" val="0"/>
                               </a:ext>
                             </a:extLst>
                           </a:blip>
@@ -10345,7 +10489,7 @@
                           <a:blip r:embed="rId20" cstate="print">
                             <a:extLst>
                               <a:ext uri="{28A0092B-C50C-407E-A947-70E740481C1C}">
-                                <a14:useLocalDpi xmlns:a14="http://schemas.microsoft.com/office/drawing/2010/main" xmlns:wps="http://schemas.microsoft.com/office/word/2010/wordprocessingShape" xmlns:wpi="http://schemas.microsoft.com/office/word/2010/wordprocessingInk" xmlns:wpg="http://schemas.microsoft.com/office/word/2010/wordprocessingGroup" xmlns:w16se="http://schemas.microsoft.com/office/word/2015/wordml/symex" xmlns:w16cid="http://schemas.microsoft.com/office/word/2016/wordml/cid" xmlns:w15="http://schemas.microsoft.com/office/word/2012/wordml" xmlns:w14="http://schemas.microsoft.com/office/word/2010/wordml" xmlns:w="http://schemas.openxmlformats.org/wordprocessingml/2006/main" xmlns:w10="urn:schemas-microsoft-com:office:word" xmlns:wp14="http://schemas.microsoft.com/office/word/2010/wordprocessingDrawing" xmlns:v="urn:schemas-microsoft-com:vml" xmlns:o="urn:schemas-microsoft-com:office:office" xmlns:am3d="http://schemas.microsoft.com/office/drawing/2017/model3d" xmlns:aink="http://schemas.microsoft.com/office/drawing/2016/ink" xmlns:mc="http://schemas.openxmlformats.org/markup-compatibility/2006" xmlns:cx8="http://schemas.microsoft.com/office/drawing/2016/5/14/chartex" xmlns:cx7="http://schemas.microsoft.com/office/drawing/2016/5/13/chartex" xmlns:cx6="http://schemas.microsoft.com/office/drawing/2016/5/12/chartex" xmlns:cx5="http://schemas.microsoft.com/office/drawing/2016/5/11/chartex" xmlns:cx4="http://schemas.microsoft.com/office/drawing/2016/5/10/chartex" xmlns:cx3="http://schemas.microsoft.com/office/drawing/2016/5/9/chartex" xmlns:cx2="http://schemas.microsoft.com/office/drawing/2015/10/21/chartex" xmlns:cx1="http://schemas.microsoft.com/office/drawing/2015/9/8/chartex" xmlns:cx="http://schemas.microsoft.com/office/drawing/2014/chartex" xmlns:wpc="http://schemas.microsoft.com/office/word/2010/wordprocessingCanvas" xmlns="" val="0"/>
+                                <a14:useLocalDpi xmlns="" xmlns:wpc="http://schemas.microsoft.com/office/word/2010/wordprocessingCanvas" xmlns:cx="http://schemas.microsoft.com/office/drawing/2014/chartex" xmlns:cx1="http://schemas.microsoft.com/office/drawing/2015/9/8/chartex" xmlns:cx2="http://schemas.microsoft.com/office/drawing/2015/10/21/chartex" xmlns:cx3="http://schemas.microsoft.com/office/drawing/2016/5/9/chartex" xmlns:cx4="http://schemas.microsoft.com/office/drawing/2016/5/10/chartex" xmlns:cx5="http://schemas.microsoft.com/office/drawing/2016/5/11/chartex" xmlns:cx6="http://schemas.microsoft.com/office/drawing/2016/5/12/chartex" xmlns:cx7="http://schemas.microsoft.com/office/drawing/2016/5/13/chartex" xmlns:cx8="http://schemas.microsoft.com/office/drawing/2016/5/14/chartex" xmlns:mc="http://schemas.openxmlformats.org/markup-compatibility/2006" xmlns:aink="http://schemas.microsoft.com/office/drawing/2016/ink" xmlns:am3d="http://schemas.microsoft.com/office/drawing/2017/model3d" xmlns:o="urn:schemas-microsoft-com:office:office" xmlns:v="urn:schemas-microsoft-com:vml" xmlns:wp14="http://schemas.microsoft.com/office/word/2010/wordprocessingDrawing" xmlns:w10="urn:schemas-microsoft-com:office:word" xmlns:w="http://schemas.openxmlformats.org/wordprocessingml/2006/main" xmlns:w14="http://schemas.microsoft.com/office/word/2010/wordml" xmlns:w15="http://schemas.microsoft.com/office/word/2012/wordml" xmlns:w16cid="http://schemas.microsoft.com/office/word/2016/wordml/cid" xmlns:w16se="http://schemas.microsoft.com/office/word/2015/wordml/symex" xmlns:wpg="http://schemas.microsoft.com/office/word/2010/wordprocessingGroup" xmlns:wpi="http://schemas.microsoft.com/office/word/2010/wordprocessingInk" xmlns:wps="http://schemas.microsoft.com/office/word/2010/wordprocessingShape" xmlns:a14="http://schemas.microsoft.com/office/drawing/2010/main" val="0"/>
                               </a:ext>
                             </a:extLst>
                           </a:blip>
@@ -10420,7 +10564,7 @@
                           <a:blip r:embed="rId21" cstate="print">
                             <a:extLst>
                               <a:ext uri="{28A0092B-C50C-407E-A947-70E740481C1C}">
-                                <a14:useLocalDpi xmlns:a14="http://schemas.microsoft.com/office/drawing/2010/main" xmlns:wps="http://schemas.microsoft.com/office/word/2010/wordprocessingShape" xmlns:wpi="http://schemas.microsoft.com/office/word/2010/wordprocessingInk" xmlns:wpg="http://schemas.microsoft.com/office/word/2010/wordprocessingGroup" xmlns:w16se="http://schemas.microsoft.com/office/word/2015/wordml/symex" xmlns:w16cid="http://schemas.microsoft.com/office/word/2016/wordml/cid" xmlns:w15="http://schemas.microsoft.com/office/word/2012/wordml" xmlns:w14="http://schemas.microsoft.com/office/word/2010/wordml" xmlns:w="http://schemas.openxmlformats.org/wordprocessingml/2006/main" xmlns:w10="urn:schemas-microsoft-com:office:word" xmlns:wp14="http://schemas.microsoft.com/office/word/2010/wordprocessingDrawing" xmlns:v="urn:schemas-microsoft-com:vml" xmlns:o="urn:schemas-microsoft-com:office:office" xmlns:am3d="http://schemas.microsoft.com/office/drawing/2017/model3d" xmlns:aink="http://schemas.microsoft.com/office/drawing/2016/ink" xmlns:mc="http://schemas.openxmlformats.org/markup-compatibility/2006" xmlns:cx8="http://schemas.microsoft.com/office/drawing/2016/5/14/chartex" xmlns:cx7="http://schemas.microsoft.com/office/drawing/2016/5/13/chartex" xmlns:cx6="http://schemas.microsoft.com/office/drawing/2016/5/12/chartex" xmlns:cx5="http://schemas.microsoft.com/office/drawing/2016/5/11/chartex" xmlns:cx4="http://schemas.microsoft.com/office/drawing/2016/5/10/chartex" xmlns:cx3="http://schemas.microsoft.com/office/drawing/2016/5/9/chartex" xmlns:cx2="http://schemas.microsoft.com/office/drawing/2015/10/21/chartex" xmlns:cx1="http://schemas.microsoft.com/office/drawing/2015/9/8/chartex" xmlns:cx="http://schemas.microsoft.com/office/drawing/2014/chartex" xmlns:wpc="http://schemas.microsoft.com/office/word/2010/wordprocessingCanvas" xmlns="" val="0"/>
+                                <a14:useLocalDpi xmlns="" xmlns:wpc="http://schemas.microsoft.com/office/word/2010/wordprocessingCanvas" xmlns:cx="http://schemas.microsoft.com/office/drawing/2014/chartex" xmlns:cx1="http://schemas.microsoft.com/office/drawing/2015/9/8/chartex" xmlns:cx2="http://schemas.microsoft.com/office/drawing/2015/10/21/chartex" xmlns:cx3="http://schemas.microsoft.com/office/drawing/2016/5/9/chartex" xmlns:cx4="http://schemas.microsoft.com/office/drawing/2016/5/10/chartex" xmlns:cx5="http://schemas.microsoft.com/office/drawing/2016/5/11/chartex" xmlns:cx6="http://schemas.microsoft.com/office/drawing/2016/5/12/chartex" xmlns:cx7="http://schemas.microsoft.com/office/drawing/2016/5/13/chartex" xmlns:cx8="http://schemas.microsoft.com/office/drawing/2016/5/14/chartex" xmlns:mc="http://schemas.openxmlformats.org/markup-compatibility/2006" xmlns:aink="http://schemas.microsoft.com/office/drawing/2016/ink" xmlns:am3d="http://schemas.microsoft.com/office/drawing/2017/model3d" xmlns:o="urn:schemas-microsoft-com:office:office" xmlns:v="urn:schemas-microsoft-com:vml" xmlns:wp14="http://schemas.microsoft.com/office/word/2010/wordprocessingDrawing" xmlns:w10="urn:schemas-microsoft-com:office:word" xmlns:w="http://schemas.openxmlformats.org/wordprocessingml/2006/main" xmlns:w14="http://schemas.microsoft.com/office/word/2010/wordml" xmlns:w15="http://schemas.microsoft.com/office/word/2012/wordml" xmlns:w16cid="http://schemas.microsoft.com/office/word/2016/wordml/cid" xmlns:w16se="http://schemas.microsoft.com/office/word/2015/wordml/symex" xmlns:wpg="http://schemas.microsoft.com/office/word/2010/wordprocessingGroup" xmlns:wpi="http://schemas.microsoft.com/office/word/2010/wordprocessingInk" xmlns:wps="http://schemas.microsoft.com/office/word/2010/wordprocessingShape" xmlns:a14="http://schemas.microsoft.com/office/drawing/2010/main" val="0"/>
                               </a:ext>
                             </a:extLst>
                           </a:blip>
@@ -10501,7 +10645,7 @@
                           <a:blip r:embed="rId22" cstate="print">
                             <a:extLst>
                               <a:ext uri="{28A0092B-C50C-407E-A947-70E740481C1C}">
-                                <a14:useLocalDpi xmlns:a14="http://schemas.microsoft.com/office/drawing/2010/main" xmlns:wps="http://schemas.microsoft.com/office/word/2010/wordprocessingShape" xmlns:wpi="http://schemas.microsoft.com/office/word/2010/wordprocessingInk" xmlns:wpg="http://schemas.microsoft.com/office/word/2010/wordprocessingGroup" xmlns:w16se="http://schemas.microsoft.com/office/word/2015/wordml/symex" xmlns:w16cid="http://schemas.microsoft.com/office/word/2016/wordml/cid" xmlns:w15="http://schemas.microsoft.com/office/word/2012/wordml" xmlns:w14="http://schemas.microsoft.com/office/word/2010/wordml" xmlns:w="http://schemas.openxmlformats.org/wordprocessingml/2006/main" xmlns:w10="urn:schemas-microsoft-com:office:word" xmlns:wp14="http://schemas.microsoft.com/office/word/2010/wordprocessingDrawing" xmlns:v="urn:schemas-microsoft-com:vml" xmlns:o="urn:schemas-microsoft-com:office:office" xmlns:am3d="http://schemas.microsoft.com/office/drawing/2017/model3d" xmlns:aink="http://schemas.microsoft.com/office/drawing/2016/ink" xmlns:mc="http://schemas.openxmlformats.org/markup-compatibility/2006" xmlns:cx8="http://schemas.microsoft.com/office/drawing/2016/5/14/chartex" xmlns:cx7="http://schemas.microsoft.com/office/drawing/2016/5/13/chartex" xmlns:cx6="http://schemas.microsoft.com/office/drawing/2016/5/12/chartex" xmlns:cx5="http://schemas.microsoft.com/office/drawing/2016/5/11/chartex" xmlns:cx4="http://schemas.microsoft.com/office/drawing/2016/5/10/chartex" xmlns:cx3="http://schemas.microsoft.com/office/drawing/2016/5/9/chartex" xmlns:cx2="http://schemas.microsoft.com/office/drawing/2015/10/21/chartex" xmlns:cx1="http://schemas.microsoft.com/office/drawing/2015/9/8/chartex" xmlns:cx="http://schemas.microsoft.com/office/drawing/2014/chartex" xmlns:wpc="http://schemas.microsoft.com/office/word/2010/wordprocessingCanvas" xmlns="" val="0"/>
+                                <a14:useLocalDpi xmlns="" xmlns:wpc="http://schemas.microsoft.com/office/word/2010/wordprocessingCanvas" xmlns:cx="http://schemas.microsoft.com/office/drawing/2014/chartex" xmlns:cx1="http://schemas.microsoft.com/office/drawing/2015/9/8/chartex" xmlns:cx2="http://schemas.microsoft.com/office/drawing/2015/10/21/chartex" xmlns:cx3="http://schemas.microsoft.com/office/drawing/2016/5/9/chartex" xmlns:cx4="http://schemas.microsoft.com/office/drawing/2016/5/10/chartex" xmlns:cx5="http://schemas.microsoft.com/office/drawing/2016/5/11/chartex" xmlns:cx6="http://schemas.microsoft.com/office/drawing/2016/5/12/chartex" xmlns:cx7="http://schemas.microsoft.com/office/drawing/2016/5/13/chartex" xmlns:cx8="http://schemas.microsoft.com/office/drawing/2016/5/14/chartex" xmlns:mc="http://schemas.openxmlformats.org/markup-compatibility/2006" xmlns:aink="http://schemas.microsoft.com/office/drawing/2016/ink" xmlns:am3d="http://schemas.microsoft.com/office/drawing/2017/model3d" xmlns:o="urn:schemas-microsoft-com:office:office" xmlns:v="urn:schemas-microsoft-com:vml" xmlns:wp14="http://schemas.microsoft.com/office/word/2010/wordprocessingDrawing" xmlns:w10="urn:schemas-microsoft-com:office:word" xmlns:w="http://schemas.openxmlformats.org/wordprocessingml/2006/main" xmlns:w14="http://schemas.microsoft.com/office/word/2010/wordml" xmlns:w15="http://schemas.microsoft.com/office/word/2012/wordml" xmlns:w16cid="http://schemas.microsoft.com/office/word/2016/wordml/cid" xmlns:w16se="http://schemas.microsoft.com/office/word/2015/wordml/symex" xmlns:wpg="http://schemas.microsoft.com/office/word/2010/wordprocessingGroup" xmlns:wpi="http://schemas.microsoft.com/office/word/2010/wordprocessingInk" xmlns:wps="http://schemas.microsoft.com/office/word/2010/wordprocessingShape" xmlns:a14="http://schemas.microsoft.com/office/drawing/2010/main" val="0"/>
                               </a:ext>
                             </a:extLst>
                           </a:blip>
@@ -10573,7 +10717,7 @@
                           <a:blip r:embed="rId23" cstate="print">
                             <a:extLst>
                               <a:ext uri="{28A0092B-C50C-407E-A947-70E740481C1C}">
-                                <a14:useLocalDpi xmlns:a14="http://schemas.microsoft.com/office/drawing/2010/main" xmlns:wps="http://schemas.microsoft.com/office/word/2010/wordprocessingShape" xmlns:wpi="http://schemas.microsoft.com/office/word/2010/wordprocessingInk" xmlns:wpg="http://schemas.microsoft.com/office/word/2010/wordprocessingGroup" xmlns:w16se="http://schemas.microsoft.com/office/word/2015/wordml/symex" xmlns:w16cid="http://schemas.microsoft.com/office/word/2016/wordml/cid" xmlns:w15="http://schemas.microsoft.com/office/word/2012/wordml" xmlns:w14="http://schemas.microsoft.com/office/word/2010/wordml" xmlns:w="http://schemas.openxmlformats.org/wordprocessingml/2006/main" xmlns:w10="urn:schemas-microsoft-com:office:word" xmlns:wp14="http://schemas.microsoft.com/office/word/2010/wordprocessingDrawing" xmlns:v="urn:schemas-microsoft-com:vml" xmlns:o="urn:schemas-microsoft-com:office:office" xmlns:am3d="http://schemas.microsoft.com/office/drawing/2017/model3d" xmlns:aink="http://schemas.microsoft.com/office/drawing/2016/ink" xmlns:mc="http://schemas.openxmlformats.org/markup-compatibility/2006" xmlns:cx8="http://schemas.microsoft.com/office/drawing/2016/5/14/chartex" xmlns:cx7="http://schemas.microsoft.com/office/drawing/2016/5/13/chartex" xmlns:cx6="http://schemas.microsoft.com/office/drawing/2016/5/12/chartex" xmlns:cx5="http://schemas.microsoft.com/office/drawing/2016/5/11/chartex" xmlns:cx4="http://schemas.microsoft.com/office/drawing/2016/5/10/chartex" xmlns:cx3="http://schemas.microsoft.com/office/drawing/2016/5/9/chartex" xmlns:cx2="http://schemas.microsoft.com/office/drawing/2015/10/21/chartex" xmlns:cx1="http://schemas.microsoft.com/office/drawing/2015/9/8/chartex" xmlns:cx="http://schemas.microsoft.com/office/drawing/2014/chartex" xmlns:wpc="http://schemas.microsoft.com/office/word/2010/wordprocessingCanvas" xmlns="" val="0"/>
+                                <a14:useLocalDpi xmlns="" xmlns:wpc="http://schemas.microsoft.com/office/word/2010/wordprocessingCanvas" xmlns:cx="http://schemas.microsoft.com/office/drawing/2014/chartex" xmlns:cx1="http://schemas.microsoft.com/office/drawing/2015/9/8/chartex" xmlns:cx2="http://schemas.microsoft.com/office/drawing/2015/10/21/chartex" xmlns:cx3="http://schemas.microsoft.com/office/drawing/2016/5/9/chartex" xmlns:cx4="http://schemas.microsoft.com/office/drawing/2016/5/10/chartex" xmlns:cx5="http://schemas.microsoft.com/office/drawing/2016/5/11/chartex" xmlns:cx6="http://schemas.microsoft.com/office/drawing/2016/5/12/chartex" xmlns:cx7="http://schemas.microsoft.com/office/drawing/2016/5/13/chartex" xmlns:cx8="http://schemas.microsoft.com/office/drawing/2016/5/14/chartex" xmlns:mc="http://schemas.openxmlformats.org/markup-compatibility/2006" xmlns:aink="http://schemas.microsoft.com/office/drawing/2016/ink" xmlns:am3d="http://schemas.microsoft.com/office/drawing/2017/model3d" xmlns:o="urn:schemas-microsoft-com:office:office" xmlns:v="urn:schemas-microsoft-com:vml" xmlns:wp14="http://schemas.microsoft.com/office/word/2010/wordprocessingDrawing" xmlns:w10="urn:schemas-microsoft-com:office:word" xmlns:w="http://schemas.openxmlformats.org/wordprocessingml/2006/main" xmlns:w14="http://schemas.microsoft.com/office/word/2010/wordml" xmlns:w15="http://schemas.microsoft.com/office/word/2012/wordml" xmlns:w16cid="http://schemas.microsoft.com/office/word/2016/wordml/cid" xmlns:w16se="http://schemas.microsoft.com/office/word/2015/wordml/symex" xmlns:wpg="http://schemas.microsoft.com/office/word/2010/wordprocessingGroup" xmlns:wpi="http://schemas.microsoft.com/office/word/2010/wordprocessingInk" xmlns:wps="http://schemas.microsoft.com/office/word/2010/wordprocessingShape" xmlns:a14="http://schemas.microsoft.com/office/drawing/2010/main" val="0"/>
                               </a:ext>
                             </a:extLst>
                           </a:blip>
@@ -12103,7 +12247,7 @@
                           <a:blip r:embed="rId24" cstate="print">
                             <a:extLst>
                               <a:ext uri="{28A0092B-C50C-407E-A947-70E740481C1C}">
-                                <a14:useLocalDpi xmlns:a14="http://schemas.microsoft.com/office/drawing/2010/main" xmlns:wps="http://schemas.microsoft.com/office/word/2010/wordprocessingShape" xmlns:wpi="http://schemas.microsoft.com/office/word/2010/wordprocessingInk" xmlns:wpg="http://schemas.microsoft.com/office/word/2010/wordprocessingGroup" xmlns:w16se="http://schemas.microsoft.com/office/word/2015/wordml/symex" xmlns:w16cid="http://schemas.microsoft.com/office/word/2016/wordml/cid" xmlns:w15="http://schemas.microsoft.com/office/word/2012/wordml" xmlns:w14="http://schemas.microsoft.com/office/word/2010/wordml" xmlns:w="http://schemas.openxmlformats.org/wordprocessingml/2006/main" xmlns:w10="urn:schemas-microsoft-com:office:word" xmlns:wp14="http://schemas.microsoft.com/office/word/2010/wordprocessingDrawing" xmlns:v="urn:schemas-microsoft-com:vml" xmlns:o="urn:schemas-microsoft-com:office:office" xmlns:am3d="http://schemas.microsoft.com/office/drawing/2017/model3d" xmlns:aink="http://schemas.microsoft.com/office/drawing/2016/ink" xmlns:mc="http://schemas.openxmlformats.org/markup-compatibility/2006" xmlns:cx8="http://schemas.microsoft.com/office/drawing/2016/5/14/chartex" xmlns:cx7="http://schemas.microsoft.com/office/drawing/2016/5/13/chartex" xmlns:cx6="http://schemas.microsoft.com/office/drawing/2016/5/12/chartex" xmlns:cx5="http://schemas.microsoft.com/office/drawing/2016/5/11/chartex" xmlns:cx4="http://schemas.microsoft.com/office/drawing/2016/5/10/chartex" xmlns:cx3="http://schemas.microsoft.com/office/drawing/2016/5/9/chartex" xmlns:cx2="http://schemas.microsoft.com/office/drawing/2015/10/21/chartex" xmlns:cx1="http://schemas.microsoft.com/office/drawing/2015/9/8/chartex" xmlns:cx="http://schemas.microsoft.com/office/drawing/2014/chartex" xmlns:wpc="http://schemas.microsoft.com/office/word/2010/wordprocessingCanvas" xmlns="" val="0"/>
+                                <a14:useLocalDpi xmlns="" xmlns:wpc="http://schemas.microsoft.com/office/word/2010/wordprocessingCanvas" xmlns:cx="http://schemas.microsoft.com/office/drawing/2014/chartex" xmlns:cx1="http://schemas.microsoft.com/office/drawing/2015/9/8/chartex" xmlns:cx2="http://schemas.microsoft.com/office/drawing/2015/10/21/chartex" xmlns:cx3="http://schemas.microsoft.com/office/drawing/2016/5/9/chartex" xmlns:cx4="http://schemas.microsoft.com/office/drawing/2016/5/10/chartex" xmlns:cx5="http://schemas.microsoft.com/office/drawing/2016/5/11/chartex" xmlns:cx6="http://schemas.microsoft.com/office/drawing/2016/5/12/chartex" xmlns:cx7="http://schemas.microsoft.com/office/drawing/2016/5/13/chartex" xmlns:cx8="http://schemas.microsoft.com/office/drawing/2016/5/14/chartex" xmlns:mc="http://schemas.openxmlformats.org/markup-compatibility/2006" xmlns:aink="http://schemas.microsoft.com/office/drawing/2016/ink" xmlns:am3d="http://schemas.microsoft.com/office/drawing/2017/model3d" xmlns:o="urn:schemas-microsoft-com:office:office" xmlns:v="urn:schemas-microsoft-com:vml" xmlns:wp14="http://schemas.microsoft.com/office/word/2010/wordprocessingDrawing" xmlns:w10="urn:schemas-microsoft-com:office:word" xmlns:w="http://schemas.openxmlformats.org/wordprocessingml/2006/main" xmlns:w14="http://schemas.microsoft.com/office/word/2010/wordml" xmlns:w15="http://schemas.microsoft.com/office/word/2012/wordml" xmlns:w16cid="http://schemas.microsoft.com/office/word/2016/wordml/cid" xmlns:w16se="http://schemas.microsoft.com/office/word/2015/wordml/symex" xmlns:wpg="http://schemas.microsoft.com/office/word/2010/wordprocessingGroup" xmlns:wpi="http://schemas.microsoft.com/office/word/2010/wordprocessingInk" xmlns:wps="http://schemas.microsoft.com/office/word/2010/wordprocessingShape" xmlns:a14="http://schemas.microsoft.com/office/drawing/2010/main" val="0"/>
                               </a:ext>
                             </a:extLst>
                           </a:blip>
@@ -12198,7 +12342,7 @@
                           <a:blip r:embed="rId25" cstate="print">
                             <a:extLst>
                               <a:ext uri="{28A0092B-C50C-407E-A947-70E740481C1C}">
-                                <a14:useLocalDpi xmlns:a14="http://schemas.microsoft.com/office/drawing/2010/main" xmlns:wps="http://schemas.microsoft.com/office/word/2010/wordprocessingShape" xmlns:wpi="http://schemas.microsoft.com/office/word/2010/wordprocessingInk" xmlns:wpg="http://schemas.microsoft.com/office/word/2010/wordprocessingGroup" xmlns:w16se="http://schemas.microsoft.com/office/word/2015/wordml/symex" xmlns:w16cid="http://schemas.microsoft.com/office/word/2016/wordml/cid" xmlns:w15="http://schemas.microsoft.com/office/word/2012/wordml" xmlns:w14="http://schemas.microsoft.com/office/word/2010/wordml" xmlns:w="http://schemas.openxmlformats.org/wordprocessingml/2006/main" xmlns:w10="urn:schemas-microsoft-com:office:word" xmlns:wp14="http://schemas.microsoft.com/office/word/2010/wordprocessingDrawing" xmlns:v="urn:schemas-microsoft-com:vml" xmlns:o="urn:schemas-microsoft-com:office:office" xmlns:am3d="http://schemas.microsoft.com/office/drawing/2017/model3d" xmlns:aink="http://schemas.microsoft.com/office/drawing/2016/ink" xmlns:mc="http://schemas.openxmlformats.org/markup-compatibility/2006" xmlns:cx8="http://schemas.microsoft.com/office/drawing/2016/5/14/chartex" xmlns:cx7="http://schemas.microsoft.com/office/drawing/2016/5/13/chartex" xmlns:cx6="http://schemas.microsoft.com/office/drawing/2016/5/12/chartex" xmlns:cx5="http://schemas.microsoft.com/office/drawing/2016/5/11/chartex" xmlns:cx4="http://schemas.microsoft.com/office/drawing/2016/5/10/chartex" xmlns:cx3="http://schemas.microsoft.com/office/drawing/2016/5/9/chartex" xmlns:cx2="http://schemas.microsoft.com/office/drawing/2015/10/21/chartex" xmlns:cx1="http://schemas.microsoft.com/office/drawing/2015/9/8/chartex" xmlns:cx="http://schemas.microsoft.com/office/drawing/2014/chartex" xmlns:wpc="http://schemas.microsoft.com/office/word/2010/wordprocessingCanvas" xmlns="" val="0"/>
+                                <a14:useLocalDpi xmlns="" xmlns:wpc="http://schemas.microsoft.com/office/word/2010/wordprocessingCanvas" xmlns:cx="http://schemas.microsoft.com/office/drawing/2014/chartex" xmlns:cx1="http://schemas.microsoft.com/office/drawing/2015/9/8/chartex" xmlns:cx2="http://schemas.microsoft.com/office/drawing/2015/10/21/chartex" xmlns:cx3="http://schemas.microsoft.com/office/drawing/2016/5/9/chartex" xmlns:cx4="http://schemas.microsoft.com/office/drawing/2016/5/10/chartex" xmlns:cx5="http://schemas.microsoft.com/office/drawing/2016/5/11/chartex" xmlns:cx6="http://schemas.microsoft.com/office/drawing/2016/5/12/chartex" xmlns:cx7="http://schemas.microsoft.com/office/drawing/2016/5/13/chartex" xmlns:cx8="http://schemas.microsoft.com/office/drawing/2016/5/14/chartex" xmlns:mc="http://schemas.openxmlformats.org/markup-compatibility/2006" xmlns:aink="http://schemas.microsoft.com/office/drawing/2016/ink" xmlns:am3d="http://schemas.microsoft.com/office/drawing/2017/model3d" xmlns:o="urn:schemas-microsoft-com:office:office" xmlns:v="urn:schemas-microsoft-com:vml" xmlns:wp14="http://schemas.microsoft.com/office/word/2010/wordprocessingDrawing" xmlns:w10="urn:schemas-microsoft-com:office:word" xmlns:w="http://schemas.openxmlformats.org/wordprocessingml/2006/main" xmlns:w14="http://schemas.microsoft.com/office/word/2010/wordml" xmlns:w15="http://schemas.microsoft.com/office/word/2012/wordml" xmlns:w16cid="http://schemas.microsoft.com/office/word/2016/wordml/cid" xmlns:w16se="http://schemas.microsoft.com/office/word/2015/wordml/symex" xmlns:wpg="http://schemas.microsoft.com/office/word/2010/wordprocessingGroup" xmlns:wpi="http://schemas.microsoft.com/office/word/2010/wordprocessingInk" xmlns:wps="http://schemas.microsoft.com/office/word/2010/wordprocessingShape" xmlns:a14="http://schemas.microsoft.com/office/drawing/2010/main" val="0"/>
                               </a:ext>
                             </a:extLst>
                           </a:blip>
@@ -12219,7 +12363,7 @@
                           </a:ln>
                           <a:extLst>
                             <a:ext uri="{53640926-AAD7-44D8-BBD7-CCE9431645EC}">
-                              <a14:shadowObscured xmlns:a14="http://schemas.microsoft.com/office/drawing/2010/main" xmlns:wps="http://schemas.microsoft.com/office/word/2010/wordprocessingShape" xmlns:wpi="http://schemas.microsoft.com/office/word/2010/wordprocessingInk" xmlns:wpg="http://schemas.microsoft.com/office/word/2010/wordprocessingGroup" xmlns:w16se="http://schemas.microsoft.com/office/word/2015/wordml/symex" xmlns:w16cid="http://schemas.microsoft.com/office/word/2016/wordml/cid" xmlns:w15="http://schemas.microsoft.com/office/word/2012/wordml" xmlns:w14="http://schemas.microsoft.com/office/word/2010/wordml" xmlns:w="http://schemas.openxmlformats.org/wordprocessingml/2006/main" xmlns:w10="urn:schemas-microsoft-com:office:word" xmlns:wp14="http://schemas.microsoft.com/office/word/2010/wordprocessingDrawing" xmlns:v="urn:schemas-microsoft-com:vml" xmlns:o="urn:schemas-microsoft-com:office:office" xmlns:am3d="http://schemas.microsoft.com/office/drawing/2017/model3d" xmlns:aink="http://schemas.microsoft.com/office/drawing/2016/ink" xmlns:mc="http://schemas.openxmlformats.org/markup-compatibility/2006" xmlns:cx8="http://schemas.microsoft.com/office/drawing/2016/5/14/chartex" xmlns:cx7="http://schemas.microsoft.com/office/drawing/2016/5/13/chartex" xmlns:cx6="http://schemas.microsoft.com/office/drawing/2016/5/12/chartex" xmlns:cx5="http://schemas.microsoft.com/office/drawing/2016/5/11/chartex" xmlns:cx4="http://schemas.microsoft.com/office/drawing/2016/5/10/chartex" xmlns:cx3="http://schemas.microsoft.com/office/drawing/2016/5/9/chartex" xmlns:cx2="http://schemas.microsoft.com/office/drawing/2015/10/21/chartex" xmlns:cx1="http://schemas.microsoft.com/office/drawing/2015/9/8/chartex" xmlns:cx="http://schemas.microsoft.com/office/drawing/2014/chartex" xmlns:wpc="http://schemas.microsoft.com/office/word/2010/wordprocessingCanvas" xmlns=""/>
+                              <a14:shadowObscured xmlns="" xmlns:wpc="http://schemas.microsoft.com/office/word/2010/wordprocessingCanvas" xmlns:cx="http://schemas.microsoft.com/office/drawing/2014/chartex" xmlns:cx1="http://schemas.microsoft.com/office/drawing/2015/9/8/chartex" xmlns:cx2="http://schemas.microsoft.com/office/drawing/2015/10/21/chartex" xmlns:cx3="http://schemas.microsoft.com/office/drawing/2016/5/9/chartex" xmlns:cx4="http://schemas.microsoft.com/office/drawing/2016/5/10/chartex" xmlns:cx5="http://schemas.microsoft.com/office/drawing/2016/5/11/chartex" xmlns:cx6="http://schemas.microsoft.com/office/drawing/2016/5/12/chartex" xmlns:cx7="http://schemas.microsoft.com/office/drawing/2016/5/13/chartex" xmlns:cx8="http://schemas.microsoft.com/office/drawing/2016/5/14/chartex" xmlns:mc="http://schemas.openxmlformats.org/markup-compatibility/2006" xmlns:aink="http://schemas.microsoft.com/office/drawing/2016/ink" xmlns:am3d="http://schemas.microsoft.com/office/drawing/2017/model3d" xmlns:o="urn:schemas-microsoft-com:office:office" xmlns:v="urn:schemas-microsoft-com:vml" xmlns:wp14="http://schemas.microsoft.com/office/word/2010/wordprocessingDrawing" xmlns:w10="urn:schemas-microsoft-com:office:word" xmlns:w="http://schemas.openxmlformats.org/wordprocessingml/2006/main" xmlns:w14="http://schemas.microsoft.com/office/word/2010/wordml" xmlns:w15="http://schemas.microsoft.com/office/word/2012/wordml" xmlns:w16cid="http://schemas.microsoft.com/office/word/2016/wordml/cid" xmlns:w16se="http://schemas.microsoft.com/office/word/2015/wordml/symex" xmlns:wpg="http://schemas.microsoft.com/office/word/2010/wordprocessingGroup" xmlns:wpi="http://schemas.microsoft.com/office/word/2010/wordprocessingInk" xmlns:wps="http://schemas.microsoft.com/office/word/2010/wordprocessingShape" xmlns:a14="http://schemas.microsoft.com/office/drawing/2010/main"/>
                             </a:ext>
                           </a:extLst>
                         </pic:spPr>
@@ -12296,7 +12440,7 @@
                           <a:blip r:embed="rId26" cstate="print">
                             <a:extLst>
                               <a:ext uri="{28A0092B-C50C-407E-A947-70E740481C1C}">
-                                <a14:useLocalDpi xmlns:a14="http://schemas.microsoft.com/office/drawing/2010/main" xmlns:wps="http://schemas.microsoft.com/office/word/2010/wordprocessingShape" xmlns:wpi="http://schemas.microsoft.com/office/word/2010/wordprocessingInk" xmlns:wpg="http://schemas.microsoft.com/office/word/2010/wordprocessingGroup" xmlns:w16se="http://schemas.microsoft.com/office/word/2015/wordml/symex" xmlns:w16cid="http://schemas.microsoft.com/office/word/2016/wordml/cid" xmlns:w15="http://schemas.microsoft.com/office/word/2012/wordml" xmlns:w14="http://schemas.microsoft.com/office/word/2010/wordml" xmlns:w="http://schemas.openxmlformats.org/wordprocessingml/2006/main" xmlns:w10="urn:schemas-microsoft-com:office:word" xmlns:wp14="http://schemas.microsoft.com/office/word/2010/wordprocessingDrawing" xmlns:v="urn:schemas-microsoft-com:vml" xmlns:o="urn:schemas-microsoft-com:office:office" xmlns:am3d="http://schemas.microsoft.com/office/drawing/2017/model3d" xmlns:aink="http://schemas.microsoft.com/office/drawing/2016/ink" xmlns:mc="http://schemas.openxmlformats.org/markup-compatibility/2006" xmlns:cx8="http://schemas.microsoft.com/office/drawing/2016/5/14/chartex" xmlns:cx7="http://schemas.microsoft.com/office/drawing/2016/5/13/chartex" xmlns:cx6="http://schemas.microsoft.com/office/drawing/2016/5/12/chartex" xmlns:cx5="http://schemas.microsoft.com/office/drawing/2016/5/11/chartex" xmlns:cx4="http://schemas.microsoft.com/office/drawing/2016/5/10/chartex" xmlns:cx3="http://schemas.microsoft.com/office/drawing/2016/5/9/chartex" xmlns:cx2="http://schemas.microsoft.com/office/drawing/2015/10/21/chartex" xmlns:cx1="http://schemas.microsoft.com/office/drawing/2015/9/8/chartex" xmlns:cx="http://schemas.microsoft.com/office/drawing/2014/chartex" xmlns:wpc="http://schemas.microsoft.com/office/word/2010/wordprocessingCanvas" xmlns="" val="0"/>
+                                <a14:useLocalDpi xmlns="" xmlns:wpc="http://schemas.microsoft.com/office/word/2010/wordprocessingCanvas" xmlns:cx="http://schemas.microsoft.com/office/drawing/2014/chartex" xmlns:cx1="http://schemas.microsoft.com/office/drawing/2015/9/8/chartex" xmlns:cx2="http://schemas.microsoft.com/office/drawing/2015/10/21/chartex" xmlns:cx3="http://schemas.microsoft.com/office/drawing/2016/5/9/chartex" xmlns:cx4="http://schemas.microsoft.com/office/drawing/2016/5/10/chartex" xmlns:cx5="http://schemas.microsoft.com/office/drawing/2016/5/11/chartex" xmlns:cx6="http://schemas.microsoft.com/office/drawing/2016/5/12/chartex" xmlns:cx7="http://schemas.microsoft.com/office/drawing/2016/5/13/chartex" xmlns:cx8="http://schemas.microsoft.com/office/drawing/2016/5/14/chartex" xmlns:mc="http://schemas.openxmlformats.org/markup-compatibility/2006" xmlns:aink="http://schemas.microsoft.com/office/drawing/2016/ink" xmlns:am3d="http://schemas.microsoft.com/office/drawing/2017/model3d" xmlns:o="urn:schemas-microsoft-com:office:office" xmlns:v="urn:schemas-microsoft-com:vml" xmlns:wp14="http://schemas.microsoft.com/office/word/2010/wordprocessingDrawing" xmlns:w10="urn:schemas-microsoft-com:office:word" xmlns:w="http://schemas.openxmlformats.org/wordprocessingml/2006/main" xmlns:w14="http://schemas.microsoft.com/office/word/2010/wordml" xmlns:w15="http://schemas.microsoft.com/office/word/2012/wordml" xmlns:w16cid="http://schemas.microsoft.com/office/word/2016/wordml/cid" xmlns:w16se="http://schemas.microsoft.com/office/word/2015/wordml/symex" xmlns:wpg="http://schemas.microsoft.com/office/word/2010/wordprocessingGroup" xmlns:wpi="http://schemas.microsoft.com/office/word/2010/wordprocessingInk" xmlns:wps="http://schemas.microsoft.com/office/word/2010/wordprocessingShape" xmlns:a14="http://schemas.microsoft.com/office/drawing/2010/main" val="0"/>
                               </a:ext>
                             </a:extLst>
                           </a:blip>
@@ -12317,7 +12461,7 @@
                           </a:ln>
                           <a:extLst>
                             <a:ext uri="{53640926-AAD7-44D8-BBD7-CCE9431645EC}">
-                              <a14:shadowObscured xmlns:a14="http://schemas.microsoft.com/office/drawing/2010/main" xmlns:wps="http://schemas.microsoft.com/office/word/2010/wordprocessingShape" xmlns:wpi="http://schemas.microsoft.com/office/word/2010/wordprocessingInk" xmlns:wpg="http://schemas.microsoft.com/office/word/2010/wordprocessingGroup" xmlns:w16se="http://schemas.microsoft.com/office/word/2015/wordml/symex" xmlns:w16cid="http://schemas.microsoft.com/office/word/2016/wordml/cid" xmlns:w15="http://schemas.microsoft.com/office/word/2012/wordml" xmlns:w14="http://schemas.microsoft.com/office/word/2010/wordml" xmlns:w="http://schemas.openxmlformats.org/wordprocessingml/2006/main" xmlns:w10="urn:schemas-microsoft-com:office:word" xmlns:wp14="http://schemas.microsoft.com/office/word/2010/wordprocessingDrawing" xmlns:v="urn:schemas-microsoft-com:vml" xmlns:o="urn:schemas-microsoft-com:office:office" xmlns:am3d="http://schemas.microsoft.com/office/drawing/2017/model3d" xmlns:aink="http://schemas.microsoft.com/office/drawing/2016/ink" xmlns:mc="http://schemas.openxmlformats.org/markup-compatibility/2006" xmlns:cx8="http://schemas.microsoft.com/office/drawing/2016/5/14/chartex" xmlns:cx7="http://schemas.microsoft.com/office/drawing/2016/5/13/chartex" xmlns:cx6="http://schemas.microsoft.com/office/drawing/2016/5/12/chartex" xmlns:cx5="http://schemas.microsoft.com/office/drawing/2016/5/11/chartex" xmlns:cx4="http://schemas.microsoft.com/office/drawing/2016/5/10/chartex" xmlns:cx3="http://schemas.microsoft.com/office/drawing/2016/5/9/chartex" xmlns:cx2="http://schemas.microsoft.com/office/drawing/2015/10/21/chartex" xmlns:cx1="http://schemas.microsoft.com/office/drawing/2015/9/8/chartex" xmlns:cx="http://schemas.microsoft.com/office/drawing/2014/chartex" xmlns:wpc="http://schemas.microsoft.com/office/word/2010/wordprocessingCanvas" xmlns=""/>
+                              <a14:shadowObscured xmlns="" xmlns:wpc="http://schemas.microsoft.com/office/word/2010/wordprocessingCanvas" xmlns:cx="http://schemas.microsoft.com/office/drawing/2014/chartex" xmlns:cx1="http://schemas.microsoft.com/office/drawing/2015/9/8/chartex" xmlns:cx2="http://schemas.microsoft.com/office/drawing/2015/10/21/chartex" xmlns:cx3="http://schemas.microsoft.com/office/drawing/2016/5/9/chartex" xmlns:cx4="http://schemas.microsoft.com/office/drawing/2016/5/10/chartex" xmlns:cx5="http://schemas.microsoft.com/office/drawing/2016/5/11/chartex" xmlns:cx6="http://schemas.microsoft.com/office/drawing/2016/5/12/chartex" xmlns:cx7="http://schemas.microsoft.com/office/drawing/2016/5/13/chartex" xmlns:cx8="http://schemas.microsoft.com/office/drawing/2016/5/14/chartex" xmlns:mc="http://schemas.openxmlformats.org/markup-compatibility/2006" xmlns:aink="http://schemas.microsoft.com/office/drawing/2016/ink" xmlns:am3d="http://schemas.microsoft.com/office/drawing/2017/model3d" xmlns:o="urn:schemas-microsoft-com:office:office" xmlns:v="urn:schemas-microsoft-com:vml" xmlns:wp14="http://schemas.microsoft.com/office/word/2010/wordprocessingDrawing" xmlns:w10="urn:schemas-microsoft-com:office:word" xmlns:w="http://schemas.openxmlformats.org/wordprocessingml/2006/main" xmlns:w14="http://schemas.microsoft.com/office/word/2010/wordml" xmlns:w15="http://schemas.microsoft.com/office/word/2012/wordml" xmlns:w16cid="http://schemas.microsoft.com/office/word/2016/wordml/cid" xmlns:w16se="http://schemas.microsoft.com/office/word/2015/wordml/symex" xmlns:wpg="http://schemas.microsoft.com/office/word/2010/wordprocessingGroup" xmlns:wpi="http://schemas.microsoft.com/office/word/2010/wordprocessingInk" xmlns:wps="http://schemas.microsoft.com/office/word/2010/wordprocessingShape" xmlns:a14="http://schemas.microsoft.com/office/drawing/2010/main"/>
                             </a:ext>
                           </a:extLst>
                         </pic:spPr>
@@ -12954,7 +13098,7 @@
                           <a:blip r:embed="rId27" cstate="print">
                             <a:extLst>
                               <a:ext uri="{28A0092B-C50C-407E-A947-70E740481C1C}">
-                                <a14:useLocalDpi xmlns:a14="http://schemas.microsoft.com/office/drawing/2010/main" xmlns:wps="http://schemas.microsoft.com/office/word/2010/wordprocessingShape" xmlns:wpi="http://schemas.microsoft.com/office/word/2010/wordprocessingInk" xmlns:wpg="http://schemas.microsoft.com/office/word/2010/wordprocessingGroup" xmlns:w16se="http://schemas.microsoft.com/office/word/2015/wordml/symex" xmlns:w16cid="http://schemas.microsoft.com/office/word/2016/wordml/cid" xmlns:w15="http://schemas.microsoft.com/office/word/2012/wordml" xmlns:w14="http://schemas.microsoft.com/office/word/2010/wordml" xmlns:w="http://schemas.openxmlformats.org/wordprocessingml/2006/main" xmlns:w10="urn:schemas-microsoft-com:office:word" xmlns:wp14="http://schemas.microsoft.com/office/word/2010/wordprocessingDrawing" xmlns:v="urn:schemas-microsoft-com:vml" xmlns:o="urn:schemas-microsoft-com:office:office" xmlns:am3d="http://schemas.microsoft.com/office/drawing/2017/model3d" xmlns:aink="http://schemas.microsoft.com/office/drawing/2016/ink" xmlns:mc="http://schemas.openxmlformats.org/markup-compatibility/2006" xmlns:cx8="http://schemas.microsoft.com/office/drawing/2016/5/14/chartex" xmlns:cx7="http://schemas.microsoft.com/office/drawing/2016/5/13/chartex" xmlns:cx6="http://schemas.microsoft.com/office/drawing/2016/5/12/chartex" xmlns:cx5="http://schemas.microsoft.com/office/drawing/2016/5/11/chartex" xmlns:cx4="http://schemas.microsoft.com/office/drawing/2016/5/10/chartex" xmlns:cx3="http://schemas.microsoft.com/office/drawing/2016/5/9/chartex" xmlns:cx2="http://schemas.microsoft.com/office/drawing/2015/10/21/chartex" xmlns:cx1="http://schemas.microsoft.com/office/drawing/2015/9/8/chartex" xmlns:cx="http://schemas.microsoft.com/office/drawing/2014/chartex" xmlns:wpc="http://schemas.microsoft.com/office/word/2010/wordprocessingCanvas" xmlns="" val="0"/>
+                                <a14:useLocalDpi xmlns="" xmlns:wpc="http://schemas.microsoft.com/office/word/2010/wordprocessingCanvas" xmlns:cx="http://schemas.microsoft.com/office/drawing/2014/chartex" xmlns:cx1="http://schemas.microsoft.com/office/drawing/2015/9/8/chartex" xmlns:cx2="http://schemas.microsoft.com/office/drawing/2015/10/21/chartex" xmlns:cx3="http://schemas.microsoft.com/office/drawing/2016/5/9/chartex" xmlns:cx4="http://schemas.microsoft.com/office/drawing/2016/5/10/chartex" xmlns:cx5="http://schemas.microsoft.com/office/drawing/2016/5/11/chartex" xmlns:cx6="http://schemas.microsoft.com/office/drawing/2016/5/12/chartex" xmlns:cx7="http://schemas.microsoft.com/office/drawing/2016/5/13/chartex" xmlns:cx8="http://schemas.microsoft.com/office/drawing/2016/5/14/chartex" xmlns:mc="http://schemas.openxmlformats.org/markup-compatibility/2006" xmlns:aink="http://schemas.microsoft.com/office/drawing/2016/ink" xmlns:am3d="http://schemas.microsoft.com/office/drawing/2017/model3d" xmlns:o="urn:schemas-microsoft-com:office:office" xmlns:v="urn:schemas-microsoft-com:vml" xmlns:wp14="http://schemas.microsoft.com/office/word/2010/wordprocessingDrawing" xmlns:w10="urn:schemas-microsoft-com:office:word" xmlns:w="http://schemas.openxmlformats.org/wordprocessingml/2006/main" xmlns:w14="http://schemas.microsoft.com/office/word/2010/wordml" xmlns:w15="http://schemas.microsoft.com/office/word/2012/wordml" xmlns:w16cid="http://schemas.microsoft.com/office/word/2016/wordml/cid" xmlns:w16se="http://schemas.microsoft.com/office/word/2015/wordml/symex" xmlns:wpg="http://schemas.microsoft.com/office/word/2010/wordprocessingGroup" xmlns:wpi="http://schemas.microsoft.com/office/word/2010/wordprocessingInk" xmlns:wps="http://schemas.microsoft.com/office/word/2010/wordprocessingShape" xmlns:a14="http://schemas.microsoft.com/office/drawing/2010/main" val="0"/>
                               </a:ext>
                             </a:extLst>
                           </a:blip>
@@ -13074,7 +13218,7 @@
                           <a:blip r:embed="rId28" cstate="print">
                             <a:extLst>
                               <a:ext uri="{28A0092B-C50C-407E-A947-70E740481C1C}">
-                                <a14:useLocalDpi xmlns:a14="http://schemas.microsoft.com/office/drawing/2010/main" xmlns:wps="http://schemas.microsoft.com/office/word/2010/wordprocessingShape" xmlns:wpi="http://schemas.microsoft.com/office/word/2010/wordprocessingInk" xmlns:wpg="http://schemas.microsoft.com/office/word/2010/wordprocessingGroup" xmlns:w16se="http://schemas.microsoft.com/office/word/2015/wordml/symex" xmlns:w16cid="http://schemas.microsoft.com/office/word/2016/wordml/cid" xmlns:w15="http://schemas.microsoft.com/office/word/2012/wordml" xmlns:w14="http://schemas.microsoft.com/office/word/2010/wordml" xmlns:w="http://schemas.openxmlformats.org/wordprocessingml/2006/main" xmlns:w10="urn:schemas-microsoft-com:office:word" xmlns:wp14="http://schemas.microsoft.com/office/word/2010/wordprocessingDrawing" xmlns:v="urn:schemas-microsoft-com:vml" xmlns:o="urn:schemas-microsoft-com:office:office" xmlns:am3d="http://schemas.microsoft.com/office/drawing/2017/model3d" xmlns:aink="http://schemas.microsoft.com/office/drawing/2016/ink" xmlns:mc="http://schemas.openxmlformats.org/markup-compatibility/2006" xmlns:cx8="http://schemas.microsoft.com/office/drawing/2016/5/14/chartex" xmlns:cx7="http://schemas.microsoft.com/office/drawing/2016/5/13/chartex" xmlns:cx6="http://schemas.microsoft.com/office/drawing/2016/5/12/chartex" xmlns:cx5="http://schemas.microsoft.com/office/drawing/2016/5/11/chartex" xmlns:cx4="http://schemas.microsoft.com/office/drawing/2016/5/10/chartex" xmlns:cx3="http://schemas.microsoft.com/office/drawing/2016/5/9/chartex" xmlns:cx2="http://schemas.microsoft.com/office/drawing/2015/10/21/chartex" xmlns:cx1="http://schemas.microsoft.com/office/drawing/2015/9/8/chartex" xmlns:cx="http://schemas.microsoft.com/office/drawing/2014/chartex" xmlns:wpc="http://schemas.microsoft.com/office/word/2010/wordprocessingCanvas" xmlns="" val="0"/>
+                                <a14:useLocalDpi xmlns="" xmlns:wpc="http://schemas.microsoft.com/office/word/2010/wordprocessingCanvas" xmlns:cx="http://schemas.microsoft.com/office/drawing/2014/chartex" xmlns:cx1="http://schemas.microsoft.com/office/drawing/2015/9/8/chartex" xmlns:cx2="http://schemas.microsoft.com/office/drawing/2015/10/21/chartex" xmlns:cx3="http://schemas.microsoft.com/office/drawing/2016/5/9/chartex" xmlns:cx4="http://schemas.microsoft.com/office/drawing/2016/5/10/chartex" xmlns:cx5="http://schemas.microsoft.com/office/drawing/2016/5/11/chartex" xmlns:cx6="http://schemas.microsoft.com/office/drawing/2016/5/12/chartex" xmlns:cx7="http://schemas.microsoft.com/office/drawing/2016/5/13/chartex" xmlns:cx8="http://schemas.microsoft.com/office/drawing/2016/5/14/chartex" xmlns:mc="http://schemas.openxmlformats.org/markup-compatibility/2006" xmlns:aink="http://schemas.microsoft.com/office/drawing/2016/ink" xmlns:am3d="http://schemas.microsoft.com/office/drawing/2017/model3d" xmlns:o="urn:schemas-microsoft-com:office:office" xmlns:v="urn:schemas-microsoft-com:vml" xmlns:wp14="http://schemas.microsoft.com/office/word/2010/wordprocessingDrawing" xmlns:w10="urn:schemas-microsoft-com:office:word" xmlns:w="http://schemas.openxmlformats.org/wordprocessingml/2006/main" xmlns:w14="http://schemas.microsoft.com/office/word/2010/wordml" xmlns:w15="http://schemas.microsoft.com/office/word/2012/wordml" xmlns:w16cid="http://schemas.microsoft.com/office/word/2016/wordml/cid" xmlns:w16se="http://schemas.microsoft.com/office/word/2015/wordml/symex" xmlns:wpg="http://schemas.microsoft.com/office/word/2010/wordprocessingGroup" xmlns:wpi="http://schemas.microsoft.com/office/word/2010/wordprocessingInk" xmlns:wps="http://schemas.microsoft.com/office/word/2010/wordprocessingShape" xmlns:a14="http://schemas.microsoft.com/office/drawing/2010/main" val="0"/>
                               </a:ext>
                             </a:extLst>
                           </a:blip>
@@ -16247,7 +16391,7 @@
             <v:path o:extrusionok="f" gradientshapeok="t" o:connecttype="rect"/>
             <o:lock v:ext="edit" aspectratio="t"/>
           </v:shapetype>
-          <v:shape id="_x0000_i1026" type="#_x0000_t75" style="width:469.85pt;height:201.25pt">
+          <v:shape id="_x0000_i1026" type="#_x0000_t75" style="width:469.55pt;height:201.1pt">
             <v:imagedata r:id="rId37" o:title="flowdiagram_ripeness_detection_v2"/>
           </v:shape>
         </w:pict>
@@ -17073,7 +17217,7 @@
           <w:lang w:eastAsia="en-GB"/>
         </w:rPr>
         <w:pict>
-          <v:shape id="_x0000_i1027" type="#_x0000_t75" style="width:448.6pt;height:357.25pt">
+          <v:shape id="_x0000_i1027" type="#_x0000_t75" style="width:448.45pt;height:356.9pt">
             <v:imagedata r:id="rId40" o:title="banana_6"/>
           </v:shape>
         </w:pict>
@@ -17219,7 +17363,7 @@
           <w:lang w:eastAsia="en-GB"/>
         </w:rPr>
         <w:pict>
-          <v:shape id="_x0000_i1028" type="#_x0000_t75" style="width:504.9pt;height:336pt">
+          <v:shape id="_x0000_i1028" type="#_x0000_t75" style="width:505.05pt;height:336.35pt">
             <v:imagedata r:id="rId41" o:title="banana_3"/>
           </v:shape>
         </w:pict>
@@ -19018,23 +19162,21 @@
         <w:szCs w:val="18"/>
       </w:rPr>
     </w:pPr>
-    <w:r>
-      <w:fldChar w:fldCharType="begin"/>
-    </w:r>
-    <w:r>
-      <w:instrText xml:space="preserve"> STYLEREF  _ws5_titel_oncontent  \* MERGEFORMAT </w:instrText>
-    </w:r>
-    <w:r>
-      <w:fldChar w:fldCharType="separate"/>
-    </w:r>
+    <w:proofErr w:type="spellStart"/>
     <w:r>
       <w:rPr>
-        <w:noProof/>
+        <w:sz w:val="18"/>
+        <w:szCs w:val="18"/>
       </w:rPr>
-      <w:t>Appendix</w:t>
+      <w:t>BananaCo</w:t>
     </w:r>
+    <w:proofErr w:type="spellEnd"/>
     <w:r>
-      <w:fldChar w:fldCharType="end"/>
+      <w:rPr>
+        <w:sz w:val="18"/>
+        <w:szCs w:val="18"/>
+      </w:rPr>
+      <w:t xml:space="preserve"> - A Banana Ripening Stage Classifier</w:t>
     </w:r>
   </w:p>
   <w:p>
@@ -24177,6 +24319,20 @@
       <w:u w:val="single"/>
     </w:rPr>
   </w:style>
+  <w:style w:type="paragraph" w:customStyle="1" w:styleId="hckuitypographybodyl">
+    <w:name w:val="hckui__typography__bodyl"/>
+    <w:basedOn w:val="Normal"/>
+    <w:rsid w:val="002C5868"/>
+    <w:pPr>
+      <w:spacing w:before="100" w:beforeAutospacing="1" w:after="100" w:afterAutospacing="1"/>
+    </w:pPr>
+    <w:rPr>
+      <w:rFonts w:ascii="Times New Roman" w:eastAsia="Times New Roman" w:hAnsi="Times New Roman" w:cs="Times New Roman"/>
+      <w:sz w:val="24"/>
+      <w:szCs w:val="24"/>
+      <w:lang w:eastAsia="en-GB"/>
+    </w:rPr>
+  </w:style>
 </w:styles>
 </file>
 
@@ -24216,7 +24372,7 @@
         <c:manualLayout>
           <c:xMode val="edge"/>
           <c:yMode val="edge"/>
-          <c:x val="0.34895002958092747"/>
+          <c:x val="0.34895002958092752"/>
           <c:y val="3.1697386231586785E-2"/>
         </c:manualLayout>
       </c:layout>
@@ -24253,7 +24409,7 @@
               <c:layout>
                 <c:manualLayout>
                   <c:x val="6.6145833333333334E-3"/>
-                  <c:y val="3.5277777777778102E-2"/>
+                  <c:y val="3.527777777777813E-2"/>
                 </c:manualLayout>
               </c:layout>
               <c:tx>
@@ -24280,7 +24436,7 @@
               <c:idx val="10"/>
               <c:layout>
                 <c:manualLayout>
-                  <c:x val="2.2048611111109648E-3"/>
+                  <c:x val="2.2048611111109661E-3"/>
                   <c:y val="1.9598765432098767E-2"/>
                 </c:manualLayout>
               </c:layout>
@@ -24413,11 +24569,11 @@
           </c:extLst>
         </c:ser>
         <c:marker val="1"/>
-        <c:axId val="97421184"/>
-        <c:axId val="97435648"/>
+        <c:axId val="134851584"/>
+        <c:axId val="134968832"/>
       </c:lineChart>
       <c:catAx>
-        <c:axId val="97421184"/>
+        <c:axId val="134851584"/>
         <c:scaling>
           <c:orientation val="minMax"/>
         </c:scaling>
@@ -24522,14 +24678,14 @@
             <a:endParaRPr lang="en-US"/>
           </a:p>
         </c:txPr>
-        <c:crossAx val="97435648"/>
+        <c:crossAx val="134968832"/>
         <c:crosses val="autoZero"/>
         <c:auto val="1"/>
         <c:lblAlgn val="ctr"/>
         <c:lblOffset val="100"/>
       </c:catAx>
       <c:valAx>
-        <c:axId val="97435648"/>
+        <c:axId val="134968832"/>
         <c:scaling>
           <c:orientation val="minMax"/>
         </c:scaling>
@@ -24624,7 +24780,7 @@
             <a:endParaRPr lang="en-US"/>
           </a:p>
         </c:txPr>
-        <c:crossAx val="97421184"/>
+        <c:crossAx val="134851584"/>
         <c:crosses val="autoZero"/>
         <c:crossBetween val="between"/>
       </c:valAx>
@@ -24961,7 +25117,7 @@
 </file>
 
 <file path=customXml/itemProps1.xml><?xml version="1.0" encoding="utf-8"?>
-<ds:datastoreItem xmlns:ds="http://schemas.openxmlformats.org/officeDocument/2006/customXml" ds:itemID="{0FFC7B35-18F5-4B0D-AB57-623F44FC2E43}">
+<ds:datastoreItem xmlns:ds="http://schemas.openxmlformats.org/officeDocument/2006/customXml" ds:itemID="{45D144E8-5086-4215-9A8D-7A0776675BC5}">
   <ds:schemaRefs>
     <ds:schemaRef ds:uri="http://schemas.openxmlformats.org/officeDocument/2006/bibliography"/>
   </ds:schemaRefs>

</xml_diff>

<commit_message>
updated chapter and figure indices
</commit_message>
<xml_diff>
--- a/BananaCo_report/BananaCo_report.docx
+++ b/BananaCo_report/BananaCo_report.docx
@@ -460,6 +460,7 @@
           <w:rFonts w:asciiTheme="minorHAnsi" w:hAnsiTheme="minorHAnsi"/>
           <w:b w:val="0"/>
           <w:noProof/>
+          <w:lang w:eastAsia="en-GB"/>
         </w:rPr>
       </w:pPr>
       <w:r>
@@ -471,7 +472,7 @@
       <w:r>
         <w:fldChar w:fldCharType="separate"/>
       </w:r>
-      <w:hyperlink w:anchor="_Toc6354797" w:history="1">
+      <w:hyperlink w:anchor="_Toc6842565" w:history="1">
         <w:r>
           <w:rPr>
             <w:rStyle w:val="Hyperlink"/>
@@ -484,6 +485,7 @@
             <w:rFonts w:asciiTheme="minorHAnsi" w:hAnsiTheme="minorHAnsi"/>
             <w:b w:val="0"/>
             <w:noProof/>
+            <w:lang w:eastAsia="en-GB"/>
           </w:rPr>
           <w:tab/>
         </w:r>
@@ -513,7 +515,7 @@
             <w:noProof/>
             <w:webHidden/>
           </w:rPr>
-          <w:instrText xml:space="preserve"> PAGEREF _Toc6354797 \h </w:instrText>
+          <w:instrText xml:space="preserve"> PAGEREF _Toc6842565 \h </w:instrText>
         </w:r>
         <w:r>
           <w:rPr>
@@ -549,9 +551,10 @@
         <w:pStyle w:val="TOC2"/>
         <w:rPr>
           <w:rFonts w:asciiTheme="minorHAnsi" w:hAnsiTheme="minorHAnsi"/>
-        </w:rPr>
-      </w:pPr>
-      <w:hyperlink w:anchor="_Toc6354798" w:history="1">
+          <w:lang w:eastAsia="en-GB"/>
+        </w:rPr>
+      </w:pPr>
+      <w:hyperlink w:anchor="_Toc6842566" w:history="1">
         <w:r>
           <w:rPr>
             <w:rStyle w:val="Hyperlink"/>
@@ -561,6 +564,7 @@
         <w:r>
           <w:rPr>
             <w:rFonts w:asciiTheme="minorHAnsi" w:hAnsiTheme="minorHAnsi"/>
+            <w:lang w:eastAsia="en-GB"/>
           </w:rPr>
           <w:tab/>
         </w:r>
@@ -586,7 +590,7 @@
           <w:rPr>
             <w:webHidden/>
           </w:rPr>
-          <w:instrText xml:space="preserve"> PAGEREF _Toc6354798 \h </w:instrText>
+          <w:instrText xml:space="preserve"> PAGEREF _Toc6842566 \h </w:instrText>
         </w:r>
         <w:r>
           <w:rPr>
@@ -618,9 +622,10 @@
         <w:pStyle w:val="TOC2"/>
         <w:rPr>
           <w:rFonts w:asciiTheme="minorHAnsi" w:hAnsiTheme="minorHAnsi"/>
-        </w:rPr>
-      </w:pPr>
-      <w:hyperlink w:anchor="_Toc6354799" w:history="1">
+          <w:lang w:eastAsia="en-GB"/>
+        </w:rPr>
+      </w:pPr>
+      <w:hyperlink w:anchor="_Toc6842567" w:history="1">
         <w:r>
           <w:rPr>
             <w:rStyle w:val="Hyperlink"/>
@@ -630,6 +635,7 @@
         <w:r>
           <w:rPr>
             <w:rFonts w:asciiTheme="minorHAnsi" w:hAnsiTheme="minorHAnsi"/>
+            <w:lang w:eastAsia="en-GB"/>
           </w:rPr>
           <w:tab/>
         </w:r>
@@ -637,7 +643,7 @@
           <w:rPr>
             <w:rStyle w:val="Hyperlink"/>
           </w:rPr>
-          <w:t>Proposed Solution</w:t>
+          <w:t>Problem Solution Approach</w:t>
         </w:r>
         <w:r>
           <w:rPr>
@@ -655,7 +661,7 @@
           <w:rPr>
             <w:webHidden/>
           </w:rPr>
-          <w:instrText xml:space="preserve"> PAGEREF _Toc6354799 \h </w:instrText>
+          <w:instrText xml:space="preserve"> PAGEREF _Toc6842567 \h </w:instrText>
         </w:r>
         <w:r>
           <w:rPr>
@@ -689,9 +695,10 @@
           <w:rFonts w:asciiTheme="minorHAnsi" w:hAnsiTheme="minorHAnsi"/>
           <w:b w:val="0"/>
           <w:noProof/>
-        </w:rPr>
-      </w:pPr>
-      <w:hyperlink w:anchor="_Toc6354800" w:history="1">
+          <w:lang w:eastAsia="en-GB"/>
+        </w:rPr>
+      </w:pPr>
+      <w:hyperlink w:anchor="_Toc6842568" w:history="1">
         <w:r>
           <w:rPr>
             <w:rStyle w:val="Hyperlink"/>
@@ -704,6 +711,7 @@
             <w:rFonts w:asciiTheme="minorHAnsi" w:hAnsiTheme="minorHAnsi"/>
             <w:b w:val="0"/>
             <w:noProof/>
+            <w:lang w:eastAsia="en-GB"/>
           </w:rPr>
           <w:tab/>
         </w:r>
@@ -733,7 +741,7 @@
             <w:noProof/>
             <w:webHidden/>
           </w:rPr>
-          <w:instrText xml:space="preserve"> PAGEREF _Toc6354800 \h </w:instrText>
+          <w:instrText xml:space="preserve"> PAGEREF _Toc6842568 \h </w:instrText>
         </w:r>
         <w:r>
           <w:rPr>
@@ -753,7 +761,7 @@
             <w:noProof/>
             <w:webHidden/>
           </w:rPr>
-          <w:t>7</w:t>
+          <w:t>6</w:t>
         </w:r>
         <w:r>
           <w:rPr>
@@ -769,9 +777,10 @@
         <w:pStyle w:val="TOC2"/>
         <w:rPr>
           <w:rFonts w:asciiTheme="minorHAnsi" w:hAnsiTheme="minorHAnsi"/>
-        </w:rPr>
-      </w:pPr>
-      <w:hyperlink w:anchor="_Toc6354801" w:history="1">
+          <w:lang w:eastAsia="en-GB"/>
+        </w:rPr>
+      </w:pPr>
+      <w:hyperlink w:anchor="_Toc6842569" w:history="1">
         <w:r>
           <w:rPr>
             <w:rStyle w:val="Hyperlink"/>
@@ -781,6 +790,7 @@
         <w:r>
           <w:rPr>
             <w:rFonts w:asciiTheme="minorHAnsi" w:hAnsiTheme="minorHAnsi"/>
+            <w:lang w:eastAsia="en-GB"/>
           </w:rPr>
           <w:tab/>
         </w:r>
@@ -806,7 +816,7 @@
           <w:rPr>
             <w:webHidden/>
           </w:rPr>
-          <w:instrText xml:space="preserve"> PAGEREF _Toc6354801 \h </w:instrText>
+          <w:instrText xml:space="preserve"> PAGEREF _Toc6842569 \h </w:instrText>
         </w:r>
         <w:r>
           <w:rPr>
@@ -823,7 +833,7 @@
           <w:rPr>
             <w:webHidden/>
           </w:rPr>
-          <w:t>7</w:t>
+          <w:t>6</w:t>
         </w:r>
         <w:r>
           <w:rPr>
@@ -838,9 +848,10 @@
         <w:pStyle w:val="TOC2"/>
         <w:rPr>
           <w:rFonts w:asciiTheme="minorHAnsi" w:hAnsiTheme="minorHAnsi"/>
-        </w:rPr>
-      </w:pPr>
-      <w:hyperlink w:anchor="_Toc6354802" w:history="1">
+          <w:lang w:eastAsia="en-GB"/>
+        </w:rPr>
+      </w:pPr>
+      <w:hyperlink w:anchor="_Toc6842570" w:history="1">
         <w:r>
           <w:rPr>
             <w:rStyle w:val="Hyperlink"/>
@@ -850,6 +861,7 @@
         <w:r>
           <w:rPr>
             <w:rFonts w:asciiTheme="minorHAnsi" w:hAnsiTheme="minorHAnsi"/>
+            <w:lang w:eastAsia="en-GB"/>
           </w:rPr>
           <w:tab/>
         </w:r>
@@ -875,7 +887,7 @@
           <w:rPr>
             <w:webHidden/>
           </w:rPr>
-          <w:instrText xml:space="preserve"> PAGEREF _Toc6354802 \h </w:instrText>
+          <w:instrText xml:space="preserve"> PAGEREF _Toc6842570 \h </w:instrText>
         </w:r>
         <w:r>
           <w:rPr>
@@ -892,7 +904,7 @@
           <w:rPr>
             <w:webHidden/>
           </w:rPr>
-          <w:t>7</w:t>
+          <w:t>6</w:t>
         </w:r>
         <w:r>
           <w:rPr>
@@ -907,9 +919,10 @@
         <w:pStyle w:val="TOC2"/>
         <w:rPr>
           <w:rFonts w:asciiTheme="minorHAnsi" w:hAnsiTheme="minorHAnsi"/>
-        </w:rPr>
-      </w:pPr>
-      <w:hyperlink w:anchor="_Toc6354803" w:history="1">
+          <w:lang w:eastAsia="en-GB"/>
+        </w:rPr>
+      </w:pPr>
+      <w:hyperlink w:anchor="_Toc6842571" w:history="1">
         <w:r>
           <w:rPr>
             <w:rStyle w:val="Hyperlink"/>
@@ -919,6 +932,7 @@
         <w:r>
           <w:rPr>
             <w:rFonts w:asciiTheme="minorHAnsi" w:hAnsiTheme="minorHAnsi"/>
+            <w:lang w:eastAsia="en-GB"/>
           </w:rPr>
           <w:tab/>
         </w:r>
@@ -944,7 +958,7 @@
           <w:rPr>
             <w:webHidden/>
           </w:rPr>
-          <w:instrText xml:space="preserve"> PAGEREF _Toc6354803 \h </w:instrText>
+          <w:instrText xml:space="preserve"> PAGEREF _Toc6842571 \h </w:instrText>
         </w:r>
         <w:r>
           <w:rPr>
@@ -961,6 +975,148 @@
           <w:rPr>
             <w:webHidden/>
           </w:rPr>
+          <w:t>8</w:t>
+        </w:r>
+        <w:r>
+          <w:rPr>
+            <w:webHidden/>
+          </w:rPr>
+          <w:fldChar w:fldCharType="end"/>
+        </w:r>
+      </w:hyperlink>
+    </w:p>
+    <w:p>
+      <w:pPr>
+        <w:pStyle w:val="TOC3"/>
+        <w:rPr>
+          <w:rFonts w:asciiTheme="minorHAnsi" w:hAnsiTheme="minorHAnsi"/>
+          <w:lang w:eastAsia="en-GB"/>
+        </w:rPr>
+      </w:pPr>
+      <w:hyperlink w:anchor="_Toc6842572" w:history="1">
+        <w:r>
+          <w:rPr>
+            <w:rStyle w:val="Hyperlink"/>
+          </w:rPr>
+          <w:t>2.3.1</w:t>
+        </w:r>
+        <w:r>
+          <w:rPr>
+            <w:rFonts w:asciiTheme="minorHAnsi" w:hAnsiTheme="minorHAnsi"/>
+            <w:lang w:eastAsia="en-GB"/>
+          </w:rPr>
+          <w:tab/>
+        </w:r>
+        <w:r>
+          <w:rPr>
+            <w:rStyle w:val="Hyperlink"/>
+          </w:rPr>
+          <w:t>General criteria</w:t>
+        </w:r>
+        <w:r>
+          <w:rPr>
+            <w:webHidden/>
+          </w:rPr>
+          <w:tab/>
+        </w:r>
+        <w:r>
+          <w:rPr>
+            <w:webHidden/>
+          </w:rPr>
+          <w:fldChar w:fldCharType="begin"/>
+        </w:r>
+        <w:r>
+          <w:rPr>
+            <w:webHidden/>
+          </w:rPr>
+          <w:instrText xml:space="preserve"> PAGEREF _Toc6842572 \h </w:instrText>
+        </w:r>
+        <w:r>
+          <w:rPr>
+            <w:webHidden/>
+          </w:rPr>
+        </w:r>
+        <w:r>
+          <w:rPr>
+            <w:webHidden/>
+          </w:rPr>
+          <w:fldChar w:fldCharType="separate"/>
+        </w:r>
+        <w:r>
+          <w:rPr>
+            <w:webHidden/>
+          </w:rPr>
+          <w:t>8</w:t>
+        </w:r>
+        <w:r>
+          <w:rPr>
+            <w:webHidden/>
+          </w:rPr>
+          <w:fldChar w:fldCharType="end"/>
+        </w:r>
+      </w:hyperlink>
+    </w:p>
+    <w:p>
+      <w:pPr>
+        <w:pStyle w:val="TOC3"/>
+        <w:rPr>
+          <w:rFonts w:asciiTheme="minorHAnsi" w:hAnsiTheme="minorHAnsi"/>
+          <w:lang w:eastAsia="en-GB"/>
+        </w:rPr>
+      </w:pPr>
+      <w:hyperlink w:anchor="_Toc6842573" w:history="1">
+        <w:r>
+          <w:rPr>
+            <w:rStyle w:val="Hyperlink"/>
+          </w:rPr>
+          <w:t>2.3.2</w:t>
+        </w:r>
+        <w:r>
+          <w:rPr>
+            <w:rFonts w:asciiTheme="minorHAnsi" w:hAnsiTheme="minorHAnsi"/>
+            <w:lang w:eastAsia="en-GB"/>
+          </w:rPr>
+          <w:tab/>
+        </w:r>
+        <w:r>
+          <w:rPr>
+            <w:rStyle w:val="Hyperlink"/>
+          </w:rPr>
+          <w:t>Visual criteria</w:t>
+        </w:r>
+        <w:r>
+          <w:rPr>
+            <w:webHidden/>
+          </w:rPr>
+          <w:tab/>
+        </w:r>
+        <w:r>
+          <w:rPr>
+            <w:webHidden/>
+          </w:rPr>
+          <w:fldChar w:fldCharType="begin"/>
+        </w:r>
+        <w:r>
+          <w:rPr>
+            <w:webHidden/>
+          </w:rPr>
+          <w:instrText xml:space="preserve"> PAGEREF _Toc6842573 \h </w:instrText>
+        </w:r>
+        <w:r>
+          <w:rPr>
+            <w:webHidden/>
+          </w:rPr>
+        </w:r>
+        <w:r>
+          <w:rPr>
+            <w:webHidden/>
+          </w:rPr>
+          <w:fldChar w:fldCharType="separate"/>
+        </w:r>
+        <w:r>
+          <w:rPr>
+            <w:webHidden/>
+          </w:rPr>
           <w:t>9</w:t>
         </w:r>
         <w:r>
@@ -973,21 +1129,94 @@
     </w:p>
     <w:p>
       <w:pPr>
+        <w:pStyle w:val="TOC2"/>
+        <w:rPr>
+          <w:rFonts w:asciiTheme="minorHAnsi" w:hAnsiTheme="minorHAnsi"/>
+          <w:lang w:eastAsia="en-GB"/>
+        </w:rPr>
+      </w:pPr>
+      <w:hyperlink w:anchor="_Toc6842574" w:history="1">
+        <w:r>
+          <w:rPr>
+            <w:rStyle w:val="Hyperlink"/>
+          </w:rPr>
+          <w:t>2.4</w:t>
+        </w:r>
+        <w:r>
+          <w:rPr>
+            <w:rFonts w:asciiTheme="minorHAnsi" w:hAnsiTheme="minorHAnsi"/>
+            <w:lang w:eastAsia="en-GB"/>
+          </w:rPr>
+          <w:tab/>
+        </w:r>
+        <w:r>
+          <w:rPr>
+            <w:rStyle w:val="Hyperlink"/>
+          </w:rPr>
+          <w:t>Classification</w:t>
+        </w:r>
+        <w:r>
+          <w:rPr>
+            <w:webHidden/>
+          </w:rPr>
+          <w:tab/>
+        </w:r>
+        <w:r>
+          <w:rPr>
+            <w:webHidden/>
+          </w:rPr>
+          <w:fldChar w:fldCharType="begin"/>
+        </w:r>
+        <w:r>
+          <w:rPr>
+            <w:webHidden/>
+          </w:rPr>
+          <w:instrText xml:space="preserve"> PAGEREF _Toc6842574 \h </w:instrText>
+        </w:r>
+        <w:r>
+          <w:rPr>
+            <w:webHidden/>
+          </w:rPr>
+        </w:r>
+        <w:r>
+          <w:rPr>
+            <w:webHidden/>
+          </w:rPr>
+          <w:fldChar w:fldCharType="separate"/>
+        </w:r>
+        <w:r>
+          <w:rPr>
+            <w:webHidden/>
+          </w:rPr>
+          <w:t>10</w:t>
+        </w:r>
+        <w:r>
+          <w:rPr>
+            <w:webHidden/>
+          </w:rPr>
+          <w:fldChar w:fldCharType="end"/>
+        </w:r>
+      </w:hyperlink>
+    </w:p>
+    <w:p>
+      <w:pPr>
         <w:pStyle w:val="TOC3"/>
         <w:rPr>
           <w:rFonts w:asciiTheme="minorHAnsi" w:hAnsiTheme="minorHAnsi"/>
-        </w:rPr>
-      </w:pPr>
-      <w:hyperlink w:anchor="_Toc6354804" w:history="1">
+          <w:lang w:eastAsia="en-GB"/>
+        </w:rPr>
+      </w:pPr>
+      <w:hyperlink w:anchor="_Toc6842575" w:history="1">
         <w:r>
           <w:rPr>
             <w:rStyle w:val="Hyperlink"/>
           </w:rPr>
-          <w:t>2.3.1</w:t>
+          <w:t>2.4.1</w:t>
         </w:r>
         <w:r>
           <w:rPr>
             <w:rFonts w:asciiTheme="minorHAnsi" w:hAnsiTheme="minorHAnsi"/>
+            <w:lang w:eastAsia="en-GB"/>
           </w:rPr>
           <w:tab/>
         </w:r>
@@ -995,7 +1224,7 @@
           <w:rPr>
             <w:rStyle w:val="Hyperlink"/>
           </w:rPr>
-          <w:t>General criteria</w:t>
+          <w:t>Feature Selection</w:t>
         </w:r>
         <w:r>
           <w:rPr>
@@ -1013,7 +1242,7 @@
           <w:rPr>
             <w:webHidden/>
           </w:rPr>
-          <w:instrText xml:space="preserve"> PAGEREF _Toc6354804 \h </w:instrText>
+          <w:instrText xml:space="preserve"> PAGEREF _Toc6842575 \h </w:instrText>
         </w:r>
         <w:r>
           <w:rPr>
@@ -1030,7 +1259,7 @@
           <w:rPr>
             <w:webHidden/>
           </w:rPr>
-          <w:t>9</w:t>
+          <w:t>10</w:t>
         </w:r>
         <w:r>
           <w:rPr>
@@ -1045,18 +1274,20 @@
         <w:pStyle w:val="TOC3"/>
         <w:rPr>
           <w:rFonts w:asciiTheme="minorHAnsi" w:hAnsiTheme="minorHAnsi"/>
-        </w:rPr>
-      </w:pPr>
-      <w:hyperlink w:anchor="_Toc6354805" w:history="1">
+          <w:lang w:eastAsia="en-GB"/>
+        </w:rPr>
+      </w:pPr>
+      <w:hyperlink w:anchor="_Toc6842576" w:history="1">
         <w:r>
           <w:rPr>
             <w:rStyle w:val="Hyperlink"/>
           </w:rPr>
-          <w:t>2.3.2</w:t>
+          <w:t>2.4.2</w:t>
         </w:r>
         <w:r>
           <w:rPr>
             <w:rFonts w:asciiTheme="minorHAnsi" w:hAnsiTheme="minorHAnsi"/>
+            <w:lang w:eastAsia="en-GB"/>
           </w:rPr>
           <w:tab/>
         </w:r>
@@ -1064,7 +1295,7 @@
           <w:rPr>
             <w:rStyle w:val="Hyperlink"/>
           </w:rPr>
-          <w:t>Visual criteria</w:t>
+          <w:t>Methodology</w:t>
         </w:r>
         <w:r>
           <w:rPr>
@@ -1082,7 +1313,7 @@
           <w:rPr>
             <w:webHidden/>
           </w:rPr>
-          <w:instrText xml:space="preserve"> PAGEREF _Toc6354805 \h </w:instrText>
+          <w:instrText xml:space="preserve"> PAGEREF _Toc6842576 \h </w:instrText>
         </w:r>
         <w:r>
           <w:rPr>
@@ -1100,213 +1331,6 @@
             <w:webHidden/>
           </w:rPr>
           <w:t>10</w:t>
-        </w:r>
-        <w:r>
-          <w:rPr>
-            <w:webHidden/>
-          </w:rPr>
-          <w:fldChar w:fldCharType="end"/>
-        </w:r>
-      </w:hyperlink>
-    </w:p>
-    <w:p>
-      <w:pPr>
-        <w:pStyle w:val="TOC2"/>
-        <w:rPr>
-          <w:rFonts w:asciiTheme="minorHAnsi" w:hAnsiTheme="minorHAnsi"/>
-        </w:rPr>
-      </w:pPr>
-      <w:hyperlink w:anchor="_Toc6354806" w:history="1">
-        <w:r>
-          <w:rPr>
-            <w:rStyle w:val="Hyperlink"/>
-          </w:rPr>
-          <w:t>2.4</w:t>
-        </w:r>
-        <w:r>
-          <w:rPr>
-            <w:rFonts w:asciiTheme="minorHAnsi" w:hAnsiTheme="minorHAnsi"/>
-          </w:rPr>
-          <w:tab/>
-        </w:r>
-        <w:r>
-          <w:rPr>
-            <w:rStyle w:val="Hyperlink"/>
-          </w:rPr>
-          <w:t>Classification</w:t>
-        </w:r>
-        <w:r>
-          <w:rPr>
-            <w:webHidden/>
-          </w:rPr>
-          <w:tab/>
-        </w:r>
-        <w:r>
-          <w:rPr>
-            <w:webHidden/>
-          </w:rPr>
-          <w:fldChar w:fldCharType="begin"/>
-        </w:r>
-        <w:r>
-          <w:rPr>
-            <w:webHidden/>
-          </w:rPr>
-          <w:instrText xml:space="preserve"> PAGEREF _Toc6354806 \h </w:instrText>
-        </w:r>
-        <w:r>
-          <w:rPr>
-            <w:webHidden/>
-          </w:rPr>
-        </w:r>
-        <w:r>
-          <w:rPr>
-            <w:webHidden/>
-          </w:rPr>
-          <w:fldChar w:fldCharType="separate"/>
-        </w:r>
-        <w:r>
-          <w:rPr>
-            <w:webHidden/>
-          </w:rPr>
-          <w:t>11</w:t>
-        </w:r>
-        <w:r>
-          <w:rPr>
-            <w:webHidden/>
-          </w:rPr>
-          <w:fldChar w:fldCharType="end"/>
-        </w:r>
-      </w:hyperlink>
-    </w:p>
-    <w:p>
-      <w:pPr>
-        <w:pStyle w:val="TOC3"/>
-        <w:rPr>
-          <w:rFonts w:asciiTheme="minorHAnsi" w:hAnsiTheme="minorHAnsi"/>
-        </w:rPr>
-      </w:pPr>
-      <w:hyperlink w:anchor="_Toc6354807" w:history="1">
-        <w:r>
-          <w:rPr>
-            <w:rStyle w:val="Hyperlink"/>
-          </w:rPr>
-          <w:t>2.4.1</w:t>
-        </w:r>
-        <w:r>
-          <w:rPr>
-            <w:rFonts w:asciiTheme="minorHAnsi" w:hAnsiTheme="minorHAnsi"/>
-          </w:rPr>
-          <w:tab/>
-        </w:r>
-        <w:r>
-          <w:rPr>
-            <w:rStyle w:val="Hyperlink"/>
-          </w:rPr>
-          <w:t>Feature Selection</w:t>
-        </w:r>
-        <w:r>
-          <w:rPr>
-            <w:webHidden/>
-          </w:rPr>
-          <w:tab/>
-        </w:r>
-        <w:r>
-          <w:rPr>
-            <w:webHidden/>
-          </w:rPr>
-          <w:fldChar w:fldCharType="begin"/>
-        </w:r>
-        <w:r>
-          <w:rPr>
-            <w:webHidden/>
-          </w:rPr>
-          <w:instrText xml:space="preserve"> PAGEREF _Toc6354807 \h </w:instrText>
-        </w:r>
-        <w:r>
-          <w:rPr>
-            <w:webHidden/>
-          </w:rPr>
-        </w:r>
-        <w:r>
-          <w:rPr>
-            <w:webHidden/>
-          </w:rPr>
-          <w:fldChar w:fldCharType="separate"/>
-        </w:r>
-        <w:r>
-          <w:rPr>
-            <w:webHidden/>
-          </w:rPr>
-          <w:t>11</w:t>
-        </w:r>
-        <w:r>
-          <w:rPr>
-            <w:webHidden/>
-          </w:rPr>
-          <w:fldChar w:fldCharType="end"/>
-        </w:r>
-      </w:hyperlink>
-    </w:p>
-    <w:p>
-      <w:pPr>
-        <w:pStyle w:val="TOC3"/>
-        <w:rPr>
-          <w:rFonts w:asciiTheme="minorHAnsi" w:hAnsiTheme="minorHAnsi"/>
-        </w:rPr>
-      </w:pPr>
-      <w:hyperlink w:anchor="_Toc6354808" w:history="1">
-        <w:r>
-          <w:rPr>
-            <w:rStyle w:val="Hyperlink"/>
-          </w:rPr>
-          <w:t>2.4.2</w:t>
-        </w:r>
-        <w:r>
-          <w:rPr>
-            <w:rFonts w:asciiTheme="minorHAnsi" w:hAnsiTheme="minorHAnsi"/>
-          </w:rPr>
-          <w:tab/>
-        </w:r>
-        <w:r>
-          <w:rPr>
-            <w:rStyle w:val="Hyperlink"/>
-          </w:rPr>
-          <w:t>Methodology</w:t>
-        </w:r>
-        <w:r>
-          <w:rPr>
-            <w:webHidden/>
-          </w:rPr>
-          <w:tab/>
-        </w:r>
-        <w:r>
-          <w:rPr>
-            <w:webHidden/>
-          </w:rPr>
-          <w:fldChar w:fldCharType="begin"/>
-        </w:r>
-        <w:r>
-          <w:rPr>
-            <w:webHidden/>
-          </w:rPr>
-          <w:instrText xml:space="preserve"> PAGEREF _Toc6354808 \h </w:instrText>
-        </w:r>
-        <w:r>
-          <w:rPr>
-            <w:webHidden/>
-          </w:rPr>
-        </w:r>
-        <w:r>
-          <w:rPr>
-            <w:webHidden/>
-          </w:rPr>
-          <w:fldChar w:fldCharType="separate"/>
-        </w:r>
-        <w:r>
-          <w:rPr>
-            <w:webHidden/>
-          </w:rPr>
-          <w:t>11</w:t>
         </w:r>
         <w:r>
           <w:rPr>
@@ -1323,9 +1347,10 @@
           <w:rFonts w:asciiTheme="minorHAnsi" w:hAnsiTheme="minorHAnsi"/>
           <w:b w:val="0"/>
           <w:noProof/>
-        </w:rPr>
-      </w:pPr>
-      <w:hyperlink w:anchor="_Toc6354809" w:history="1">
+          <w:lang w:eastAsia="en-GB"/>
+        </w:rPr>
+      </w:pPr>
+      <w:hyperlink w:anchor="_Toc6842577" w:history="1">
         <w:r>
           <w:rPr>
             <w:rStyle w:val="Hyperlink"/>
@@ -1338,6 +1363,7 @@
             <w:rFonts w:asciiTheme="minorHAnsi" w:hAnsiTheme="minorHAnsi"/>
             <w:b w:val="0"/>
             <w:noProof/>
+            <w:lang w:eastAsia="en-GB"/>
           </w:rPr>
           <w:tab/>
         </w:r>
@@ -1367,7 +1393,7 @@
             <w:noProof/>
             <w:webHidden/>
           </w:rPr>
-          <w:instrText xml:space="preserve"> PAGEREF _Toc6354809 \h </w:instrText>
+          <w:instrText xml:space="preserve"> PAGEREF _Toc6842577 \h </w:instrText>
         </w:r>
         <w:r>
           <w:rPr>
@@ -1387,11 +1413,153 @@
             <w:noProof/>
             <w:webHidden/>
           </w:rPr>
+          <w:t>11</w:t>
+        </w:r>
+        <w:r>
+          <w:rPr>
+            <w:noProof/>
+            <w:webHidden/>
+          </w:rPr>
+          <w:fldChar w:fldCharType="end"/>
+        </w:r>
+      </w:hyperlink>
+    </w:p>
+    <w:p>
+      <w:pPr>
+        <w:pStyle w:val="TOC2"/>
+        <w:rPr>
+          <w:rFonts w:asciiTheme="minorHAnsi" w:hAnsiTheme="minorHAnsi"/>
+          <w:lang w:eastAsia="en-GB"/>
+        </w:rPr>
+      </w:pPr>
+      <w:hyperlink w:anchor="_Toc6842578" w:history="1">
+        <w:r>
+          <w:rPr>
+            <w:rStyle w:val="Hyperlink"/>
+          </w:rPr>
+          <w:t>3.1</w:t>
+        </w:r>
+        <w:r>
+          <w:rPr>
+            <w:rFonts w:asciiTheme="minorHAnsi" w:hAnsiTheme="minorHAnsi"/>
+            <w:lang w:eastAsia="en-GB"/>
+          </w:rPr>
+          <w:tab/>
+        </w:r>
+        <w:r>
+          <w:rPr>
+            <w:rStyle w:val="Hyperlink"/>
+          </w:rPr>
+          <w:t>Introduction</w:t>
+        </w:r>
+        <w:r>
+          <w:rPr>
+            <w:webHidden/>
+          </w:rPr>
+          <w:tab/>
+        </w:r>
+        <w:r>
+          <w:rPr>
+            <w:webHidden/>
+          </w:rPr>
+          <w:fldChar w:fldCharType="begin"/>
+        </w:r>
+        <w:r>
+          <w:rPr>
+            <w:webHidden/>
+          </w:rPr>
+          <w:instrText xml:space="preserve"> PAGEREF _Toc6842578 \h </w:instrText>
+        </w:r>
+        <w:r>
+          <w:rPr>
+            <w:webHidden/>
+          </w:rPr>
+        </w:r>
+        <w:r>
+          <w:rPr>
+            <w:webHidden/>
+          </w:rPr>
+          <w:fldChar w:fldCharType="separate"/>
+        </w:r>
+        <w:r>
+          <w:rPr>
+            <w:webHidden/>
+          </w:rPr>
+          <w:t>11</w:t>
+        </w:r>
+        <w:r>
+          <w:rPr>
+            <w:webHidden/>
+          </w:rPr>
+          <w:fldChar w:fldCharType="end"/>
+        </w:r>
+      </w:hyperlink>
+    </w:p>
+    <w:p>
+      <w:pPr>
+        <w:pStyle w:val="TOC2"/>
+        <w:rPr>
+          <w:rFonts w:asciiTheme="minorHAnsi" w:hAnsiTheme="minorHAnsi"/>
+          <w:lang w:eastAsia="en-GB"/>
+        </w:rPr>
+      </w:pPr>
+      <w:hyperlink w:anchor="_Toc6842579" w:history="1">
+        <w:r>
+          <w:rPr>
+            <w:rStyle w:val="Hyperlink"/>
+          </w:rPr>
+          <w:t>3.2</w:t>
+        </w:r>
+        <w:r>
+          <w:rPr>
+            <w:rFonts w:asciiTheme="minorHAnsi" w:hAnsiTheme="minorHAnsi"/>
+            <w:lang w:eastAsia="en-GB"/>
+          </w:rPr>
+          <w:tab/>
+        </w:r>
+        <w:r>
+          <w:rPr>
+            <w:rStyle w:val="Hyperlink"/>
+          </w:rPr>
+          <w:t>Methodology</w:t>
+        </w:r>
+        <w:r>
+          <w:rPr>
+            <w:webHidden/>
+          </w:rPr>
+          <w:tab/>
+        </w:r>
+        <w:r>
+          <w:rPr>
+            <w:webHidden/>
+          </w:rPr>
+          <w:fldChar w:fldCharType="begin"/>
+        </w:r>
+        <w:r>
+          <w:rPr>
+            <w:webHidden/>
+          </w:rPr>
+          <w:instrText xml:space="preserve"> PAGEREF _Toc6842579 \h </w:instrText>
+        </w:r>
+        <w:r>
+          <w:rPr>
+            <w:webHidden/>
+          </w:rPr>
+        </w:r>
+        <w:r>
+          <w:rPr>
+            <w:webHidden/>
+          </w:rPr>
+          <w:fldChar w:fldCharType="separate"/>
+        </w:r>
+        <w:r>
+          <w:rPr>
+            <w:webHidden/>
+          </w:rPr>
           <w:t>12</w:t>
         </w:r>
         <w:r>
           <w:rPr>
-            <w:noProof/>
             <w:webHidden/>
           </w:rPr>
           <w:fldChar w:fldCharType="end"/>
@@ -1403,18 +1571,20 @@
         <w:pStyle w:val="TOC2"/>
         <w:rPr>
           <w:rFonts w:asciiTheme="minorHAnsi" w:hAnsiTheme="minorHAnsi"/>
-        </w:rPr>
-      </w:pPr>
-      <w:hyperlink w:anchor="_Toc6354810" w:history="1">
+          <w:lang w:eastAsia="en-GB"/>
+        </w:rPr>
+      </w:pPr>
+      <w:hyperlink w:anchor="_Toc6842580" w:history="1">
         <w:r>
           <w:rPr>
             <w:rStyle w:val="Hyperlink"/>
           </w:rPr>
-          <w:t>3.1</w:t>
+          <w:t>3.3</w:t>
         </w:r>
         <w:r>
           <w:rPr>
             <w:rFonts w:asciiTheme="minorHAnsi" w:hAnsiTheme="minorHAnsi"/>
+            <w:lang w:eastAsia="en-GB"/>
           </w:rPr>
           <w:tab/>
         </w:r>
@@ -1422,7 +1592,7 @@
           <w:rPr>
             <w:rStyle w:val="Hyperlink"/>
           </w:rPr>
-          <w:t>Introduction</w:t>
+          <w:t>Training the Classifiers</w:t>
         </w:r>
         <w:r>
           <w:rPr>
@@ -1440,7 +1610,7 @@
           <w:rPr>
             <w:webHidden/>
           </w:rPr>
-          <w:instrText xml:space="preserve"> PAGEREF _Toc6354810 \h </w:instrText>
+          <w:instrText xml:space="preserve"> PAGEREF _Toc6842580 \h </w:instrText>
         </w:r>
         <w:r>
           <w:rPr>
@@ -1457,145 +1627,7 @@
           <w:rPr>
             <w:webHidden/>
           </w:rPr>
-          <w:t>12</w:t>
-        </w:r>
-        <w:r>
-          <w:rPr>
-            <w:webHidden/>
-          </w:rPr>
-          <w:fldChar w:fldCharType="end"/>
-        </w:r>
-      </w:hyperlink>
-    </w:p>
-    <w:p>
-      <w:pPr>
-        <w:pStyle w:val="TOC2"/>
-        <w:rPr>
-          <w:rFonts w:asciiTheme="minorHAnsi" w:hAnsiTheme="minorHAnsi"/>
-        </w:rPr>
-      </w:pPr>
-      <w:hyperlink w:anchor="_Toc6354811" w:history="1">
-        <w:r>
-          <w:rPr>
-            <w:rStyle w:val="Hyperlink"/>
-          </w:rPr>
-          <w:t>3.2</w:t>
-        </w:r>
-        <w:r>
-          <w:rPr>
-            <w:rFonts w:asciiTheme="minorHAnsi" w:hAnsiTheme="minorHAnsi"/>
-          </w:rPr>
-          <w:tab/>
-        </w:r>
-        <w:r>
-          <w:rPr>
-            <w:rStyle w:val="Hyperlink"/>
-          </w:rPr>
-          <w:t>Methodology</w:t>
-        </w:r>
-        <w:r>
-          <w:rPr>
-            <w:webHidden/>
-          </w:rPr>
-          <w:tab/>
-        </w:r>
-        <w:r>
-          <w:rPr>
-            <w:webHidden/>
-          </w:rPr>
-          <w:fldChar w:fldCharType="begin"/>
-        </w:r>
-        <w:r>
-          <w:rPr>
-            <w:webHidden/>
-          </w:rPr>
-          <w:instrText xml:space="preserve"> PAGEREF _Toc6354811 \h </w:instrText>
-        </w:r>
-        <w:r>
-          <w:rPr>
-            <w:webHidden/>
-          </w:rPr>
-        </w:r>
-        <w:r>
-          <w:rPr>
-            <w:webHidden/>
-          </w:rPr>
-          <w:fldChar w:fldCharType="separate"/>
-        </w:r>
-        <w:r>
-          <w:rPr>
-            <w:webHidden/>
-          </w:rPr>
           <w:t>13</w:t>
-        </w:r>
-        <w:r>
-          <w:rPr>
-            <w:webHidden/>
-          </w:rPr>
-          <w:fldChar w:fldCharType="end"/>
-        </w:r>
-      </w:hyperlink>
-    </w:p>
-    <w:p>
-      <w:pPr>
-        <w:pStyle w:val="TOC2"/>
-        <w:rPr>
-          <w:rFonts w:asciiTheme="minorHAnsi" w:hAnsiTheme="minorHAnsi"/>
-        </w:rPr>
-      </w:pPr>
-      <w:hyperlink w:anchor="_Toc6354812" w:history="1">
-        <w:r>
-          <w:rPr>
-            <w:rStyle w:val="Hyperlink"/>
-          </w:rPr>
-          <w:t>3.3</w:t>
-        </w:r>
-        <w:r>
-          <w:rPr>
-            <w:rFonts w:asciiTheme="minorHAnsi" w:hAnsiTheme="minorHAnsi"/>
-          </w:rPr>
-          <w:tab/>
-        </w:r>
-        <w:r>
-          <w:rPr>
-            <w:rStyle w:val="Hyperlink"/>
-          </w:rPr>
-          <w:t>Training the Classifiers</w:t>
-        </w:r>
-        <w:r>
-          <w:rPr>
-            <w:webHidden/>
-          </w:rPr>
-          <w:tab/>
-        </w:r>
-        <w:r>
-          <w:rPr>
-            <w:webHidden/>
-          </w:rPr>
-          <w:fldChar w:fldCharType="begin"/>
-        </w:r>
-        <w:r>
-          <w:rPr>
-            <w:webHidden/>
-          </w:rPr>
-          <w:instrText xml:space="preserve"> PAGEREF _Toc6354812 \h </w:instrText>
-        </w:r>
-        <w:r>
-          <w:rPr>
-            <w:webHidden/>
-          </w:rPr>
-        </w:r>
-        <w:r>
-          <w:rPr>
-            <w:webHidden/>
-          </w:rPr>
-          <w:fldChar w:fldCharType="separate"/>
-        </w:r>
-        <w:r>
-          <w:rPr>
-            <w:webHidden/>
-          </w:rPr>
-          <w:t>14</w:t>
         </w:r>
         <w:r>
           <w:rPr>
@@ -1612,9 +1644,10 @@
           <w:rFonts w:asciiTheme="minorHAnsi" w:hAnsiTheme="minorHAnsi"/>
           <w:b w:val="0"/>
           <w:noProof/>
-        </w:rPr>
-      </w:pPr>
-      <w:hyperlink w:anchor="_Toc6354813" w:history="1">
+          <w:lang w:eastAsia="en-GB"/>
+        </w:rPr>
+      </w:pPr>
+      <w:hyperlink w:anchor="_Toc6842581" w:history="1">
         <w:r>
           <w:rPr>
             <w:rStyle w:val="Hyperlink"/>
@@ -1627,6 +1660,7 @@
             <w:rFonts w:asciiTheme="minorHAnsi" w:hAnsiTheme="minorHAnsi"/>
             <w:b w:val="0"/>
             <w:noProof/>
+            <w:lang w:eastAsia="en-GB"/>
           </w:rPr>
           <w:tab/>
         </w:r>
@@ -1635,7 +1669,7 @@
             <w:rStyle w:val="Hyperlink"/>
             <w:noProof/>
           </w:rPr>
-          <w:t>Graphical User Interface</w:t>
+          <w:t>Android App Development</w:t>
         </w:r>
         <w:r>
           <w:rPr>
@@ -1656,7 +1690,7 @@
             <w:noProof/>
             <w:webHidden/>
           </w:rPr>
-          <w:instrText xml:space="preserve"> PAGEREF _Toc6354813 \h </w:instrText>
+          <w:instrText xml:space="preserve"> PAGEREF _Toc6842581 \h </w:instrText>
         </w:r>
         <w:r>
           <w:rPr>
@@ -1676,7 +1710,7 @@
             <w:noProof/>
             <w:webHidden/>
           </w:rPr>
-          <w:t>19</w:t>
+          <w:t>18</w:t>
         </w:r>
         <w:r>
           <w:rPr>
@@ -1692,9 +1726,10 @@
         <w:pStyle w:val="TOC2"/>
         <w:rPr>
           <w:rFonts w:asciiTheme="minorHAnsi" w:hAnsiTheme="minorHAnsi"/>
-        </w:rPr>
-      </w:pPr>
-      <w:hyperlink w:anchor="_Toc6354814" w:history="1">
+          <w:lang w:eastAsia="en-GB"/>
+        </w:rPr>
+      </w:pPr>
+      <w:hyperlink w:anchor="_Toc6842582" w:history="1">
         <w:r>
           <w:rPr>
             <w:rStyle w:val="Hyperlink"/>
@@ -1704,6 +1739,7 @@
         <w:r>
           <w:rPr>
             <w:rFonts w:asciiTheme="minorHAnsi" w:hAnsiTheme="minorHAnsi"/>
+            <w:lang w:eastAsia="en-GB"/>
           </w:rPr>
           <w:tab/>
         </w:r>
@@ -1711,7 +1747,7 @@
           <w:rPr>
             <w:rStyle w:val="Hyperlink"/>
           </w:rPr>
-          <w:t>Mock-up</w:t>
+          <w:t>Manifest</w:t>
         </w:r>
         <w:r>
           <w:rPr>
@@ -1729,7 +1765,7 @@
           <w:rPr>
             <w:webHidden/>
           </w:rPr>
-          <w:instrText xml:space="preserve"> PAGEREF _Toc6354814 \h </w:instrText>
+          <w:instrText xml:space="preserve"> PAGEREF _Toc6842582 \h </w:instrText>
         </w:r>
         <w:r>
           <w:rPr>
@@ -1746,7 +1782,7 @@
           <w:rPr>
             <w:webHidden/>
           </w:rPr>
-          <w:t>19</w:t>
+          <w:t>18</w:t>
         </w:r>
         <w:r>
           <w:rPr>
@@ -1761,9 +1797,10 @@
         <w:pStyle w:val="TOC2"/>
         <w:rPr>
           <w:rFonts w:asciiTheme="minorHAnsi" w:hAnsiTheme="minorHAnsi"/>
-        </w:rPr>
-      </w:pPr>
-      <w:hyperlink w:anchor="_Toc6354815" w:history="1">
+          <w:lang w:eastAsia="en-GB"/>
+        </w:rPr>
+      </w:pPr>
+      <w:hyperlink w:anchor="_Toc6842583" w:history="1">
         <w:r>
           <w:rPr>
             <w:rStyle w:val="Hyperlink"/>
@@ -1773,6 +1810,7 @@
         <w:r>
           <w:rPr>
             <w:rFonts w:asciiTheme="minorHAnsi" w:hAnsiTheme="minorHAnsi"/>
+            <w:lang w:eastAsia="en-GB"/>
           </w:rPr>
           <w:tab/>
         </w:r>
@@ -1780,7 +1818,7 @@
           <w:rPr>
             <w:rStyle w:val="Hyperlink"/>
           </w:rPr>
-          <w:t>BananaCo App UI</w:t>
+          <w:t>Activity-Lifecycle</w:t>
         </w:r>
         <w:r>
           <w:rPr>
@@ -1798,7 +1836,78 @@
           <w:rPr>
             <w:webHidden/>
           </w:rPr>
-          <w:instrText xml:space="preserve"> PAGEREF _Toc6354815 \h </w:instrText>
+          <w:instrText xml:space="preserve"> PAGEREF _Toc6842583 \h </w:instrText>
+        </w:r>
+        <w:r>
+          <w:rPr>
+            <w:webHidden/>
+          </w:rPr>
+        </w:r>
+        <w:r>
+          <w:rPr>
+            <w:webHidden/>
+          </w:rPr>
+          <w:fldChar w:fldCharType="separate"/>
+        </w:r>
+        <w:r>
+          <w:rPr>
+            <w:webHidden/>
+          </w:rPr>
+          <w:t>18</w:t>
+        </w:r>
+        <w:r>
+          <w:rPr>
+            <w:webHidden/>
+          </w:rPr>
+          <w:fldChar w:fldCharType="end"/>
+        </w:r>
+      </w:hyperlink>
+    </w:p>
+    <w:p>
+      <w:pPr>
+        <w:pStyle w:val="TOC2"/>
+        <w:rPr>
+          <w:rFonts w:asciiTheme="minorHAnsi" w:hAnsiTheme="minorHAnsi"/>
+          <w:lang w:eastAsia="en-GB"/>
+        </w:rPr>
+      </w:pPr>
+      <w:hyperlink w:anchor="_Toc6842584" w:history="1">
+        <w:r>
+          <w:rPr>
+            <w:rStyle w:val="Hyperlink"/>
+          </w:rPr>
+          <w:t>4.3</w:t>
+        </w:r>
+        <w:r>
+          <w:rPr>
+            <w:rFonts w:asciiTheme="minorHAnsi" w:hAnsiTheme="minorHAnsi"/>
+            <w:lang w:eastAsia="en-GB"/>
+          </w:rPr>
+          <w:tab/>
+        </w:r>
+        <w:r>
+          <w:rPr>
+            <w:rStyle w:val="Hyperlink"/>
+          </w:rPr>
+          <w:t>Android Layout Definitions</w:t>
+        </w:r>
+        <w:r>
+          <w:rPr>
+            <w:webHidden/>
+          </w:rPr>
+          <w:tab/>
+        </w:r>
+        <w:r>
+          <w:rPr>
+            <w:webHidden/>
+          </w:rPr>
+          <w:fldChar w:fldCharType="begin"/>
+        </w:r>
+        <w:r>
+          <w:rPr>
+            <w:webHidden/>
+          </w:rPr>
+          <w:instrText xml:space="preserve"> PAGEREF _Toc6842584 \h </w:instrText>
         </w:r>
         <w:r>
           <w:rPr>
@@ -1832,9 +1941,10 @@
           <w:rFonts w:asciiTheme="minorHAnsi" w:hAnsiTheme="minorHAnsi"/>
           <w:b w:val="0"/>
           <w:noProof/>
-        </w:rPr>
-      </w:pPr>
-      <w:hyperlink w:anchor="_Toc6354816" w:history="1">
+          <w:lang w:eastAsia="en-GB"/>
+        </w:rPr>
+      </w:pPr>
+      <w:hyperlink w:anchor="_Toc6842585" w:history="1">
         <w:r>
           <w:rPr>
             <w:rStyle w:val="Hyperlink"/>
@@ -1847,6 +1957,7 @@
             <w:rFonts w:asciiTheme="minorHAnsi" w:hAnsiTheme="minorHAnsi"/>
             <w:b w:val="0"/>
             <w:noProof/>
+            <w:lang w:eastAsia="en-GB"/>
           </w:rPr>
           <w:tab/>
         </w:r>
@@ -1855,7 +1966,7 @@
             <w:rStyle w:val="Hyperlink"/>
             <w:noProof/>
           </w:rPr>
-          <w:t>Operating Principle</w:t>
+          <w:t>Graphical User Interface</w:t>
         </w:r>
         <w:r>
           <w:rPr>
@@ -1876,7 +1987,7 @@
             <w:noProof/>
             <w:webHidden/>
           </w:rPr>
-          <w:instrText xml:space="preserve"> PAGEREF _Toc6354816 \h </w:instrText>
+          <w:instrText xml:space="preserve"> PAGEREF _Toc6842585 \h </w:instrText>
         </w:r>
         <w:r>
           <w:rPr>
@@ -1912,9 +2023,10 @@
         <w:pStyle w:val="TOC2"/>
         <w:rPr>
           <w:rFonts w:asciiTheme="minorHAnsi" w:hAnsiTheme="minorHAnsi"/>
-        </w:rPr>
-      </w:pPr>
-      <w:hyperlink w:anchor="_Toc6354817" w:history="1">
+          <w:lang w:eastAsia="en-GB"/>
+        </w:rPr>
+      </w:pPr>
+      <w:hyperlink w:anchor="_Toc6842586" w:history="1">
         <w:r>
           <w:rPr>
             <w:rStyle w:val="Hyperlink"/>
@@ -1924,6 +2036,7 @@
         <w:r>
           <w:rPr>
             <w:rFonts w:asciiTheme="minorHAnsi" w:hAnsiTheme="minorHAnsi"/>
+            <w:lang w:eastAsia="en-GB"/>
           </w:rPr>
           <w:tab/>
         </w:r>
@@ -1931,7 +2044,7 @@
           <w:rPr>
             <w:rStyle w:val="Hyperlink"/>
           </w:rPr>
-          <w:t>Introduction</w:t>
+          <w:t>Mock-up</w:t>
         </w:r>
         <w:r>
           <w:rPr>
@@ -1949,7 +2062,7 @@
           <w:rPr>
             <w:webHidden/>
           </w:rPr>
-          <w:instrText xml:space="preserve"> PAGEREF _Toc6354817 \h </w:instrText>
+          <w:instrText xml:space="preserve"> PAGEREF _Toc6842586 \h </w:instrText>
         </w:r>
         <w:r>
           <w:rPr>
@@ -1981,9 +2094,10 @@
         <w:pStyle w:val="TOC2"/>
         <w:rPr>
           <w:rFonts w:asciiTheme="minorHAnsi" w:hAnsiTheme="minorHAnsi"/>
-        </w:rPr>
-      </w:pPr>
-      <w:hyperlink w:anchor="_Toc6354818" w:history="1">
+          <w:lang w:eastAsia="en-GB"/>
+        </w:rPr>
+      </w:pPr>
+      <w:hyperlink w:anchor="_Toc6842587" w:history="1">
         <w:r>
           <w:rPr>
             <w:rStyle w:val="Hyperlink"/>
@@ -1993,6 +2107,7 @@
         <w:r>
           <w:rPr>
             <w:rFonts w:asciiTheme="minorHAnsi" w:hAnsiTheme="minorHAnsi"/>
+            <w:lang w:eastAsia="en-GB"/>
           </w:rPr>
           <w:tab/>
         </w:r>
@@ -2000,7 +2115,7 @@
           <w:rPr>
             <w:rStyle w:val="Hyperlink"/>
           </w:rPr>
-          <w:t>Flowchart</w:t>
+          <w:t>Final Result</w:t>
         </w:r>
         <w:r>
           <w:rPr>
@@ -2018,7 +2133,7 @@
           <w:rPr>
             <w:webHidden/>
           </w:rPr>
-          <w:instrText xml:space="preserve"> PAGEREF _Toc6354818 \h </w:instrText>
+          <w:instrText xml:space="preserve"> PAGEREF _Toc6842587 \h </w:instrText>
         </w:r>
         <w:r>
           <w:rPr>
@@ -2052,9 +2167,10 @@
           <w:rFonts w:asciiTheme="minorHAnsi" w:hAnsiTheme="minorHAnsi"/>
           <w:b w:val="0"/>
           <w:noProof/>
-        </w:rPr>
-      </w:pPr>
-      <w:hyperlink w:anchor="_Toc6354819" w:history="1">
+          <w:lang w:eastAsia="en-GB"/>
+        </w:rPr>
+      </w:pPr>
+      <w:hyperlink w:anchor="_Toc6842588" w:history="1">
         <w:r>
           <w:rPr>
             <w:rStyle w:val="Hyperlink"/>
@@ -2067,6 +2183,7 @@
             <w:rFonts w:asciiTheme="minorHAnsi" w:hAnsiTheme="minorHAnsi"/>
             <w:b w:val="0"/>
             <w:noProof/>
+            <w:lang w:eastAsia="en-GB"/>
           </w:rPr>
           <w:tab/>
         </w:r>
@@ -2075,6 +2192,90 @@
             <w:rStyle w:val="Hyperlink"/>
             <w:noProof/>
           </w:rPr>
+          <w:t>Operating Principle</w:t>
+        </w:r>
+        <w:r>
+          <w:rPr>
+            <w:noProof/>
+            <w:webHidden/>
+          </w:rPr>
+          <w:tab/>
+        </w:r>
+        <w:r>
+          <w:rPr>
+            <w:noProof/>
+            <w:webHidden/>
+          </w:rPr>
+          <w:fldChar w:fldCharType="begin"/>
+        </w:r>
+        <w:r>
+          <w:rPr>
+            <w:noProof/>
+            <w:webHidden/>
+          </w:rPr>
+          <w:instrText xml:space="preserve"> PAGEREF _Toc6842588 \h </w:instrText>
+        </w:r>
+        <w:r>
+          <w:rPr>
+            <w:noProof/>
+            <w:webHidden/>
+          </w:rPr>
+        </w:r>
+        <w:r>
+          <w:rPr>
+            <w:noProof/>
+            <w:webHidden/>
+          </w:rPr>
+          <w:fldChar w:fldCharType="separate"/>
+        </w:r>
+        <w:r>
+          <w:rPr>
+            <w:noProof/>
+            <w:webHidden/>
+          </w:rPr>
+          <w:t>22</w:t>
+        </w:r>
+        <w:r>
+          <w:rPr>
+            <w:noProof/>
+            <w:webHidden/>
+          </w:rPr>
+          <w:fldChar w:fldCharType="end"/>
+        </w:r>
+      </w:hyperlink>
+    </w:p>
+    <w:p>
+      <w:pPr>
+        <w:pStyle w:val="TOC1"/>
+        <w:rPr>
+          <w:rFonts w:asciiTheme="minorHAnsi" w:hAnsiTheme="minorHAnsi"/>
+          <w:b w:val="0"/>
+          <w:noProof/>
+          <w:lang w:eastAsia="en-GB"/>
+        </w:rPr>
+      </w:pPr>
+      <w:hyperlink w:anchor="_Toc6842589" w:history="1">
+        <w:r>
+          <w:rPr>
+            <w:rStyle w:val="Hyperlink"/>
+            <w:noProof/>
+          </w:rPr>
+          <w:t>7</w:t>
+        </w:r>
+        <w:r>
+          <w:rPr>
+            <w:rFonts w:asciiTheme="minorHAnsi" w:hAnsiTheme="minorHAnsi"/>
+            <w:b w:val="0"/>
+            <w:noProof/>
+            <w:lang w:eastAsia="en-GB"/>
+          </w:rPr>
+          <w:tab/>
+        </w:r>
+        <w:r>
+          <w:rPr>
+            <w:rStyle w:val="Hyperlink"/>
+            <w:noProof/>
+          </w:rPr>
           <w:t>Conclusion</w:t>
         </w:r>
         <w:r>
@@ -2096,7 +2297,7 @@
             <w:noProof/>
             <w:webHidden/>
           </w:rPr>
-          <w:instrText xml:space="preserve"> PAGEREF _Toc6354819 \h </w:instrText>
+          <w:instrText xml:space="preserve"> PAGEREF _Toc6842589 \h </w:instrText>
         </w:r>
         <w:r>
           <w:rPr>
@@ -2116,7 +2317,7 @@
             <w:noProof/>
             <w:webHidden/>
           </w:rPr>
-          <w:t>21</w:t>
+          <w:t>24</w:t>
         </w:r>
         <w:r>
           <w:rPr>
@@ -2148,11 +2349,12 @@
       <w:pPr>
         <w:pStyle w:val="TableofFigures"/>
         <w:tabs>
-          <w:tab w:val="right" w:leader="dot" w:pos="9111"/>
+          <w:tab w:val="right" w:leader="dot" w:pos="9395"/>
         </w:tabs>
         <w:rPr>
           <w:rFonts w:asciiTheme="minorHAnsi" w:hAnsiTheme="minorHAnsi"/>
           <w:noProof/>
+          <w:lang w:eastAsia="en-GB"/>
         </w:rPr>
       </w:pPr>
       <w:r>
@@ -2164,7 +2366,7 @@
       <w:r>
         <w:fldChar w:fldCharType="separate"/>
       </w:r>
-      <w:hyperlink r:id="rId9" w:anchor="_Toc6354820" w:history="1">
+      <w:hyperlink r:id="rId9" w:anchor="_Toc6842609" w:history="1">
         <w:r>
           <w:rPr>
             <w:rStyle w:val="Hyperlink"/>
@@ -2192,7 +2394,7 @@
             <w:noProof/>
             <w:webHidden/>
           </w:rPr>
-          <w:instrText xml:space="preserve"> PAGEREF _Toc6354820 \h </w:instrText>
+          <w:instrText xml:space="preserve"> PAGEREF _Toc6842609 \h </w:instrText>
         </w:r>
         <w:r>
           <w:rPr>
@@ -2212,7 +2414,7 @@
             <w:noProof/>
             <w:webHidden/>
           </w:rPr>
-          <w:t>11</w:t>
+          <w:t>10</w:t>
         </w:r>
         <w:r>
           <w:rPr>
@@ -2227,14 +2429,15 @@
       <w:pPr>
         <w:pStyle w:val="TableofFigures"/>
         <w:tabs>
-          <w:tab w:val="right" w:leader="dot" w:pos="9111"/>
+          <w:tab w:val="right" w:leader="dot" w:pos="9395"/>
         </w:tabs>
         <w:rPr>
           <w:rFonts w:asciiTheme="minorHAnsi" w:hAnsiTheme="minorHAnsi"/>
           <w:noProof/>
-        </w:rPr>
-      </w:pPr>
-      <w:hyperlink w:anchor="_Toc6354821" w:history="1">
+          <w:lang w:eastAsia="en-GB"/>
+        </w:rPr>
+      </w:pPr>
+      <w:hyperlink w:anchor="_Toc6842610" w:history="1">
         <w:r>
           <w:rPr>
             <w:rStyle w:val="Hyperlink"/>
@@ -2261,7 +2464,7 @@
             <w:noProof/>
             <w:webHidden/>
           </w:rPr>
-          <w:instrText xml:space="preserve"> PAGEREF _Toc6354821 \h </w:instrText>
+          <w:instrText xml:space="preserve"> PAGEREF _Toc6842610 \h </w:instrText>
         </w:r>
         <w:r>
           <w:rPr>
@@ -2281,7 +2484,7 @@
             <w:noProof/>
             <w:webHidden/>
           </w:rPr>
-          <w:t>12</w:t>
+          <w:t>11</w:t>
         </w:r>
         <w:r>
           <w:rPr>
@@ -2296,14 +2499,15 @@
       <w:pPr>
         <w:pStyle w:val="TableofFigures"/>
         <w:tabs>
-          <w:tab w:val="right" w:leader="dot" w:pos="9111"/>
+          <w:tab w:val="right" w:leader="dot" w:pos="9395"/>
         </w:tabs>
         <w:rPr>
           <w:rFonts w:asciiTheme="minorHAnsi" w:hAnsiTheme="minorHAnsi"/>
           <w:noProof/>
-        </w:rPr>
-      </w:pPr>
-      <w:hyperlink w:anchor="_Toc6354822" w:history="1">
+          <w:lang w:eastAsia="en-GB"/>
+        </w:rPr>
+      </w:pPr>
+      <w:hyperlink w:anchor="_Toc6842611" w:history="1">
         <w:r>
           <w:rPr>
             <w:rStyle w:val="Hyperlink"/>
@@ -2330,7 +2534,7 @@
             <w:noProof/>
             <w:webHidden/>
           </w:rPr>
-          <w:instrText xml:space="preserve"> PAGEREF _Toc6354822 \h </w:instrText>
+          <w:instrText xml:space="preserve"> PAGEREF _Toc6842611 \h </w:instrText>
         </w:r>
         <w:r>
           <w:rPr>
@@ -2350,7 +2554,7 @@
             <w:noProof/>
             <w:webHidden/>
           </w:rPr>
-          <w:t>12</w:t>
+          <w:t>11</w:t>
         </w:r>
         <w:r>
           <w:rPr>
@@ -2365,14 +2569,15 @@
       <w:pPr>
         <w:pStyle w:val="TableofFigures"/>
         <w:tabs>
-          <w:tab w:val="right" w:leader="dot" w:pos="9111"/>
+          <w:tab w:val="right" w:leader="dot" w:pos="9395"/>
         </w:tabs>
         <w:rPr>
           <w:rFonts w:asciiTheme="minorHAnsi" w:hAnsiTheme="minorHAnsi"/>
           <w:noProof/>
-        </w:rPr>
-      </w:pPr>
-      <w:hyperlink w:anchor="_Toc6354823" w:history="1">
+          <w:lang w:eastAsia="en-GB"/>
+        </w:rPr>
+      </w:pPr>
+      <w:hyperlink w:anchor="_Toc6842612" w:history="1">
         <w:r>
           <w:rPr>
             <w:rStyle w:val="Hyperlink"/>
@@ -2399,7 +2604,7 @@
             <w:noProof/>
             <w:webHidden/>
           </w:rPr>
-          <w:instrText xml:space="preserve"> PAGEREF _Toc6354823 \h </w:instrText>
+          <w:instrText xml:space="preserve"> PAGEREF _Toc6842612 \h </w:instrText>
         </w:r>
         <w:r>
           <w:rPr>
@@ -2419,7 +2624,7 @@
             <w:noProof/>
             <w:webHidden/>
           </w:rPr>
-          <w:t>13</w:t>
+          <w:t>12</w:t>
         </w:r>
         <w:r>
           <w:rPr>
@@ -2434,14 +2639,15 @@
       <w:pPr>
         <w:pStyle w:val="TableofFigures"/>
         <w:tabs>
-          <w:tab w:val="right" w:leader="dot" w:pos="9111"/>
+          <w:tab w:val="right" w:leader="dot" w:pos="9395"/>
         </w:tabs>
         <w:rPr>
           <w:rFonts w:asciiTheme="minorHAnsi" w:hAnsiTheme="minorHAnsi"/>
           <w:noProof/>
-        </w:rPr>
-      </w:pPr>
-      <w:hyperlink w:anchor="_Toc6354824" w:history="1">
+          <w:lang w:eastAsia="en-GB"/>
+        </w:rPr>
+      </w:pPr>
+      <w:hyperlink w:anchor="_Toc6842613" w:history="1">
         <w:r>
           <w:rPr>
             <w:rStyle w:val="Hyperlink"/>
@@ -2468,7 +2674,7 @@
             <w:noProof/>
             <w:webHidden/>
           </w:rPr>
-          <w:instrText xml:space="preserve"> PAGEREF _Toc6354824 \h </w:instrText>
+          <w:instrText xml:space="preserve"> PAGEREF _Toc6842613 \h </w:instrText>
         </w:r>
         <w:r>
           <w:rPr>
@@ -2488,7 +2694,7 @@
             <w:noProof/>
             <w:webHidden/>
           </w:rPr>
-          <w:t>14</w:t>
+          <w:t>13</w:t>
         </w:r>
         <w:r>
           <w:rPr>
@@ -2503,14 +2709,15 @@
       <w:pPr>
         <w:pStyle w:val="TableofFigures"/>
         <w:tabs>
-          <w:tab w:val="right" w:leader="dot" w:pos="9111"/>
+          <w:tab w:val="right" w:leader="dot" w:pos="9395"/>
         </w:tabs>
         <w:rPr>
           <w:rFonts w:asciiTheme="minorHAnsi" w:hAnsiTheme="minorHAnsi"/>
           <w:noProof/>
-        </w:rPr>
-      </w:pPr>
-      <w:hyperlink w:anchor="_Toc6354825" w:history="1">
+          <w:lang w:eastAsia="en-GB"/>
+        </w:rPr>
+      </w:pPr>
+      <w:hyperlink w:anchor="_Toc6842614" w:history="1">
         <w:r>
           <w:rPr>
             <w:rStyle w:val="Hyperlink"/>
@@ -2537,7 +2744,7 @@
             <w:noProof/>
             <w:webHidden/>
           </w:rPr>
-          <w:instrText xml:space="preserve"> PAGEREF _Toc6354825 \h </w:instrText>
+          <w:instrText xml:space="preserve"> PAGEREF _Toc6842614 \h </w:instrText>
         </w:r>
         <w:r>
           <w:rPr>
@@ -2557,7 +2764,7 @@
             <w:noProof/>
             <w:webHidden/>
           </w:rPr>
-          <w:t>14</w:t>
+          <w:t>13</w:t>
         </w:r>
         <w:r>
           <w:rPr>
@@ -2572,14 +2779,15 @@
       <w:pPr>
         <w:pStyle w:val="TableofFigures"/>
         <w:tabs>
-          <w:tab w:val="right" w:leader="dot" w:pos="9111"/>
+          <w:tab w:val="right" w:leader="dot" w:pos="9395"/>
         </w:tabs>
         <w:rPr>
           <w:rFonts w:asciiTheme="minorHAnsi" w:hAnsiTheme="minorHAnsi"/>
           <w:noProof/>
-        </w:rPr>
-      </w:pPr>
-      <w:hyperlink w:anchor="_Toc6354826" w:history="1">
+          <w:lang w:eastAsia="en-GB"/>
+        </w:rPr>
+      </w:pPr>
+      <w:hyperlink w:anchor="_Toc6842615" w:history="1">
         <w:r>
           <w:rPr>
             <w:rStyle w:val="Hyperlink"/>
@@ -2606,7 +2814,7 @@
             <w:noProof/>
             <w:webHidden/>
           </w:rPr>
-          <w:instrText xml:space="preserve"> PAGEREF _Toc6354826 \h </w:instrText>
+          <w:instrText xml:space="preserve"> PAGEREF _Toc6842615 \h </w:instrText>
         </w:r>
         <w:r>
           <w:rPr>
@@ -2626,7 +2834,7 @@
             <w:noProof/>
             <w:webHidden/>
           </w:rPr>
-          <w:t>15</w:t>
+          <w:t>14</w:t>
         </w:r>
         <w:r>
           <w:rPr>
@@ -2641,14 +2849,15 @@
       <w:pPr>
         <w:pStyle w:val="TableofFigures"/>
         <w:tabs>
-          <w:tab w:val="right" w:leader="dot" w:pos="9111"/>
+          <w:tab w:val="right" w:leader="dot" w:pos="9395"/>
         </w:tabs>
         <w:rPr>
           <w:rFonts w:asciiTheme="minorHAnsi" w:hAnsiTheme="minorHAnsi"/>
           <w:noProof/>
-        </w:rPr>
-      </w:pPr>
-      <w:hyperlink w:anchor="_Toc6354827" w:history="1">
+          <w:lang w:eastAsia="en-GB"/>
+        </w:rPr>
+      </w:pPr>
+      <w:hyperlink w:anchor="_Toc6842616" w:history="1">
         <w:r>
           <w:rPr>
             <w:rStyle w:val="Hyperlink"/>
@@ -2675,7 +2884,7 @@
             <w:noProof/>
             <w:webHidden/>
           </w:rPr>
-          <w:instrText xml:space="preserve"> PAGEREF _Toc6354827 \h </w:instrText>
+          <w:instrText xml:space="preserve"> PAGEREF _Toc6842616 \h </w:instrText>
         </w:r>
         <w:r>
           <w:rPr>
@@ -2695,7 +2904,7 @@
             <w:noProof/>
             <w:webHidden/>
           </w:rPr>
-          <w:t>15</w:t>
+          <w:t>14</w:t>
         </w:r>
         <w:r>
           <w:rPr>
@@ -2710,14 +2919,15 @@
       <w:pPr>
         <w:pStyle w:val="TableofFigures"/>
         <w:tabs>
-          <w:tab w:val="right" w:leader="dot" w:pos="9111"/>
+          <w:tab w:val="right" w:leader="dot" w:pos="9395"/>
         </w:tabs>
         <w:rPr>
           <w:rFonts w:asciiTheme="minorHAnsi" w:hAnsiTheme="minorHAnsi"/>
           <w:noProof/>
-        </w:rPr>
-      </w:pPr>
-      <w:hyperlink w:anchor="_Toc6354828" w:history="1">
+          <w:lang w:eastAsia="en-GB"/>
+        </w:rPr>
+      </w:pPr>
+      <w:hyperlink w:anchor="_Toc6842617" w:history="1">
         <w:r>
           <w:rPr>
             <w:rStyle w:val="Hyperlink"/>
@@ -2744,7 +2954,7 @@
             <w:noProof/>
             <w:webHidden/>
           </w:rPr>
-          <w:instrText xml:space="preserve"> PAGEREF _Toc6354828 \h </w:instrText>
+          <w:instrText xml:space="preserve"> PAGEREF _Toc6842617 \h </w:instrText>
         </w:r>
         <w:r>
           <w:rPr>
@@ -2764,7 +2974,7 @@
             <w:noProof/>
             <w:webHidden/>
           </w:rPr>
-          <w:t>16</w:t>
+          <w:t>15</w:t>
         </w:r>
         <w:r>
           <w:rPr>
@@ -2779,14 +2989,15 @@
       <w:pPr>
         <w:pStyle w:val="TableofFigures"/>
         <w:tabs>
-          <w:tab w:val="right" w:leader="dot" w:pos="9111"/>
+          <w:tab w:val="right" w:leader="dot" w:pos="9395"/>
         </w:tabs>
         <w:rPr>
           <w:rFonts w:asciiTheme="minorHAnsi" w:hAnsiTheme="minorHAnsi"/>
           <w:noProof/>
-        </w:rPr>
-      </w:pPr>
-      <w:hyperlink w:anchor="_Toc6354829" w:history="1">
+          <w:lang w:eastAsia="en-GB"/>
+        </w:rPr>
+      </w:pPr>
+      <w:hyperlink w:anchor="_Toc6842618" w:history="1">
         <w:r>
           <w:rPr>
             <w:rStyle w:val="Hyperlink"/>
@@ -2813,7 +3024,7 @@
             <w:noProof/>
             <w:webHidden/>
           </w:rPr>
-          <w:instrText xml:space="preserve"> PAGEREF _Toc6354829 \h </w:instrText>
+          <w:instrText xml:space="preserve"> PAGEREF _Toc6842618 \h </w:instrText>
         </w:r>
         <w:r>
           <w:rPr>
@@ -2833,7 +3044,7 @@
             <w:noProof/>
             <w:webHidden/>
           </w:rPr>
-          <w:t>18</w:t>
+          <w:t>17</w:t>
         </w:r>
         <w:r>
           <w:rPr>
@@ -2848,14 +3059,15 @@
       <w:pPr>
         <w:pStyle w:val="TableofFigures"/>
         <w:tabs>
-          <w:tab w:val="right" w:leader="dot" w:pos="9111"/>
+          <w:tab w:val="right" w:leader="dot" w:pos="9395"/>
         </w:tabs>
         <w:rPr>
           <w:rFonts w:asciiTheme="minorHAnsi" w:hAnsiTheme="minorHAnsi"/>
           <w:noProof/>
-        </w:rPr>
-      </w:pPr>
-      <w:hyperlink w:anchor="_Toc6354830" w:history="1">
+          <w:lang w:eastAsia="en-GB"/>
+        </w:rPr>
+      </w:pPr>
+      <w:hyperlink w:anchor="_Toc6842619" w:history="1">
         <w:r>
           <w:rPr>
             <w:rStyle w:val="Hyperlink"/>
@@ -2882,7 +3094,7 @@
             <w:noProof/>
             <w:webHidden/>
           </w:rPr>
-          <w:instrText xml:space="preserve"> PAGEREF _Toc6354830 \h </w:instrText>
+          <w:instrText xml:space="preserve"> PAGEREF _Toc6842619 \h </w:instrText>
         </w:r>
         <w:r>
           <w:rPr>
@@ -2902,7 +3114,567 @@
             <w:noProof/>
             <w:webHidden/>
           </w:rPr>
+          <w:t>17</w:t>
+        </w:r>
+        <w:r>
+          <w:rPr>
+            <w:noProof/>
+            <w:webHidden/>
+          </w:rPr>
+          <w:fldChar w:fldCharType="end"/>
+        </w:r>
+      </w:hyperlink>
+    </w:p>
+    <w:p>
+      <w:pPr>
+        <w:pStyle w:val="TableofFigures"/>
+        <w:tabs>
+          <w:tab w:val="right" w:leader="dot" w:pos="9395"/>
+        </w:tabs>
+        <w:rPr>
+          <w:rFonts w:asciiTheme="minorHAnsi" w:hAnsiTheme="minorHAnsi"/>
+          <w:noProof/>
+          <w:lang w:eastAsia="en-GB"/>
+        </w:rPr>
+      </w:pPr>
+      <w:hyperlink r:id="rId10" w:anchor="_Toc6842620" w:history="1">
+        <w:r>
+          <w:rPr>
+            <w:rStyle w:val="Hyperlink"/>
+            <w:noProof/>
+          </w:rPr>
+          <w:t>Figure 12: Android application activity lifecycle</w:t>
+        </w:r>
+        <w:r>
+          <w:rPr>
+            <w:noProof/>
+            <w:webHidden/>
+          </w:rPr>
+          <w:tab/>
+        </w:r>
+        <w:r>
+          <w:rPr>
+            <w:noProof/>
+            <w:webHidden/>
+          </w:rPr>
+          <w:fldChar w:fldCharType="begin"/>
+        </w:r>
+        <w:r>
+          <w:rPr>
+            <w:noProof/>
+            <w:webHidden/>
+          </w:rPr>
+          <w:instrText xml:space="preserve"> PAGEREF _Toc6842620 \h </w:instrText>
+        </w:r>
+        <w:r>
+          <w:rPr>
+            <w:noProof/>
+            <w:webHidden/>
+          </w:rPr>
+        </w:r>
+        <w:r>
+          <w:rPr>
+            <w:noProof/>
+            <w:webHidden/>
+          </w:rPr>
+          <w:fldChar w:fldCharType="separate"/>
+        </w:r>
+        <w:r>
+          <w:rPr>
+            <w:noProof/>
+            <w:webHidden/>
+          </w:rPr>
           <w:t>18</w:t>
+        </w:r>
+        <w:r>
+          <w:rPr>
+            <w:noProof/>
+            <w:webHidden/>
+          </w:rPr>
+          <w:fldChar w:fldCharType="end"/>
+        </w:r>
+      </w:hyperlink>
+    </w:p>
+    <w:p>
+      <w:pPr>
+        <w:pStyle w:val="TableofFigures"/>
+        <w:tabs>
+          <w:tab w:val="right" w:leader="dot" w:pos="9395"/>
+        </w:tabs>
+        <w:rPr>
+          <w:rFonts w:asciiTheme="minorHAnsi" w:hAnsiTheme="minorHAnsi"/>
+          <w:noProof/>
+          <w:lang w:eastAsia="en-GB"/>
+        </w:rPr>
+      </w:pPr>
+      <w:hyperlink w:anchor="_Toc6842621" w:history="1">
+        <w:r>
+          <w:rPr>
+            <w:rStyle w:val="Hyperlink"/>
+            <w:noProof/>
+          </w:rPr>
+          <w:t>Figure 14: indicator description</w:t>
+        </w:r>
+        <w:r>
+          <w:rPr>
+            <w:noProof/>
+            <w:webHidden/>
+          </w:rPr>
+          <w:tab/>
+        </w:r>
+        <w:r>
+          <w:rPr>
+            <w:noProof/>
+            <w:webHidden/>
+          </w:rPr>
+          <w:fldChar w:fldCharType="begin"/>
+        </w:r>
+        <w:r>
+          <w:rPr>
+            <w:noProof/>
+            <w:webHidden/>
+          </w:rPr>
+          <w:instrText xml:space="preserve"> PAGEREF _Toc6842621 \h </w:instrText>
+        </w:r>
+        <w:r>
+          <w:rPr>
+            <w:noProof/>
+            <w:webHidden/>
+          </w:rPr>
+        </w:r>
+        <w:r>
+          <w:rPr>
+            <w:noProof/>
+            <w:webHidden/>
+          </w:rPr>
+          <w:fldChar w:fldCharType="separate"/>
+        </w:r>
+        <w:r>
+          <w:rPr>
+            <w:noProof/>
+            <w:webHidden/>
+          </w:rPr>
+          <w:t>20</w:t>
+        </w:r>
+        <w:r>
+          <w:rPr>
+            <w:noProof/>
+            <w:webHidden/>
+          </w:rPr>
+          <w:fldChar w:fldCharType="end"/>
+        </w:r>
+      </w:hyperlink>
+    </w:p>
+    <w:p>
+      <w:pPr>
+        <w:pStyle w:val="TableofFigures"/>
+        <w:tabs>
+          <w:tab w:val="right" w:leader="dot" w:pos="9395"/>
+        </w:tabs>
+        <w:rPr>
+          <w:rFonts w:asciiTheme="minorHAnsi" w:hAnsiTheme="minorHAnsi"/>
+          <w:noProof/>
+          <w:lang w:eastAsia="en-GB"/>
+        </w:rPr>
+      </w:pPr>
+      <w:hyperlink r:id="rId11" w:anchor="_Toc6842622" w:history="1">
+        <w:r>
+          <w:rPr>
+            <w:rStyle w:val="Hyperlink"/>
+            <w:noProof/>
+          </w:rPr>
+          <w:t>Figure 13: first and simple GUI design</w:t>
+        </w:r>
+        <w:r>
+          <w:rPr>
+            <w:noProof/>
+            <w:webHidden/>
+          </w:rPr>
+          <w:tab/>
+        </w:r>
+        <w:r>
+          <w:rPr>
+            <w:noProof/>
+            <w:webHidden/>
+          </w:rPr>
+          <w:fldChar w:fldCharType="begin"/>
+        </w:r>
+        <w:r>
+          <w:rPr>
+            <w:noProof/>
+            <w:webHidden/>
+          </w:rPr>
+          <w:instrText xml:space="preserve"> PAGEREF _Toc6842622 \h </w:instrText>
+        </w:r>
+        <w:r>
+          <w:rPr>
+            <w:noProof/>
+            <w:webHidden/>
+          </w:rPr>
+        </w:r>
+        <w:r>
+          <w:rPr>
+            <w:noProof/>
+            <w:webHidden/>
+          </w:rPr>
+          <w:fldChar w:fldCharType="separate"/>
+        </w:r>
+        <w:r>
+          <w:rPr>
+            <w:noProof/>
+            <w:webHidden/>
+          </w:rPr>
+          <w:t>20</w:t>
+        </w:r>
+        <w:r>
+          <w:rPr>
+            <w:noProof/>
+            <w:webHidden/>
+          </w:rPr>
+          <w:fldChar w:fldCharType="end"/>
+        </w:r>
+      </w:hyperlink>
+    </w:p>
+    <w:p>
+      <w:pPr>
+        <w:pStyle w:val="TableofFigures"/>
+        <w:tabs>
+          <w:tab w:val="right" w:leader="dot" w:pos="9395"/>
+        </w:tabs>
+        <w:rPr>
+          <w:rFonts w:asciiTheme="minorHAnsi" w:hAnsiTheme="minorHAnsi"/>
+          <w:noProof/>
+          <w:lang w:eastAsia="en-GB"/>
+        </w:rPr>
+      </w:pPr>
+      <w:hyperlink r:id="rId12" w:anchor="_Toc6842623" w:history="1">
+        <w:r>
+          <w:rPr>
+            <w:rStyle w:val="Hyperlink"/>
+            <w:noProof/>
+          </w:rPr>
+          <w:t>Figure 15: Example of unripe banana</w:t>
+        </w:r>
+        <w:r>
+          <w:rPr>
+            <w:noProof/>
+            <w:webHidden/>
+          </w:rPr>
+          <w:tab/>
+        </w:r>
+        <w:r>
+          <w:rPr>
+            <w:noProof/>
+            <w:webHidden/>
+          </w:rPr>
+          <w:fldChar w:fldCharType="begin"/>
+        </w:r>
+        <w:r>
+          <w:rPr>
+            <w:noProof/>
+            <w:webHidden/>
+          </w:rPr>
+          <w:instrText xml:space="preserve"> PAGEREF _Toc6842623 \h </w:instrText>
+        </w:r>
+        <w:r>
+          <w:rPr>
+            <w:noProof/>
+            <w:webHidden/>
+          </w:rPr>
+        </w:r>
+        <w:r>
+          <w:rPr>
+            <w:noProof/>
+            <w:webHidden/>
+          </w:rPr>
+          <w:fldChar w:fldCharType="separate"/>
+        </w:r>
+        <w:r>
+          <w:rPr>
+            <w:noProof/>
+            <w:webHidden/>
+          </w:rPr>
+          <w:t>21</w:t>
+        </w:r>
+        <w:r>
+          <w:rPr>
+            <w:noProof/>
+            <w:webHidden/>
+          </w:rPr>
+          <w:fldChar w:fldCharType="end"/>
+        </w:r>
+      </w:hyperlink>
+    </w:p>
+    <w:p>
+      <w:pPr>
+        <w:pStyle w:val="TableofFigures"/>
+        <w:tabs>
+          <w:tab w:val="right" w:leader="dot" w:pos="9395"/>
+        </w:tabs>
+        <w:rPr>
+          <w:rFonts w:asciiTheme="minorHAnsi" w:hAnsiTheme="minorHAnsi"/>
+          <w:noProof/>
+          <w:lang w:eastAsia="en-GB"/>
+        </w:rPr>
+      </w:pPr>
+      <w:hyperlink r:id="rId13" w:anchor="_Toc6842624" w:history="1">
+        <w:r>
+          <w:rPr>
+            <w:rStyle w:val="Hyperlink"/>
+            <w:noProof/>
+          </w:rPr>
+          <w:t>Figure 16: Example of ripe banana</w:t>
+        </w:r>
+        <w:r>
+          <w:rPr>
+            <w:noProof/>
+            <w:webHidden/>
+          </w:rPr>
+          <w:tab/>
+        </w:r>
+        <w:r>
+          <w:rPr>
+            <w:noProof/>
+            <w:webHidden/>
+          </w:rPr>
+          <w:fldChar w:fldCharType="begin"/>
+        </w:r>
+        <w:r>
+          <w:rPr>
+            <w:noProof/>
+            <w:webHidden/>
+          </w:rPr>
+          <w:instrText xml:space="preserve"> PAGEREF _Toc6842624 \h </w:instrText>
+        </w:r>
+        <w:r>
+          <w:rPr>
+            <w:noProof/>
+            <w:webHidden/>
+          </w:rPr>
+        </w:r>
+        <w:r>
+          <w:rPr>
+            <w:noProof/>
+            <w:webHidden/>
+          </w:rPr>
+          <w:fldChar w:fldCharType="separate"/>
+        </w:r>
+        <w:r>
+          <w:rPr>
+            <w:noProof/>
+            <w:webHidden/>
+          </w:rPr>
+          <w:t>21</w:t>
+        </w:r>
+        <w:r>
+          <w:rPr>
+            <w:noProof/>
+            <w:webHidden/>
+          </w:rPr>
+          <w:fldChar w:fldCharType="end"/>
+        </w:r>
+      </w:hyperlink>
+    </w:p>
+    <w:p>
+      <w:pPr>
+        <w:pStyle w:val="TableofFigures"/>
+        <w:tabs>
+          <w:tab w:val="right" w:leader="dot" w:pos="9395"/>
+        </w:tabs>
+        <w:rPr>
+          <w:rFonts w:asciiTheme="minorHAnsi" w:hAnsiTheme="minorHAnsi"/>
+          <w:noProof/>
+          <w:lang w:eastAsia="en-GB"/>
+        </w:rPr>
+      </w:pPr>
+      <w:hyperlink r:id="rId14" w:anchor="_Toc6842625" w:history="1">
+        <w:r>
+          <w:rPr>
+            <w:rStyle w:val="Hyperlink"/>
+            <w:noProof/>
+          </w:rPr>
+          <w:t>Figure 17: Example of overripe banana</w:t>
+        </w:r>
+        <w:r>
+          <w:rPr>
+            <w:noProof/>
+            <w:webHidden/>
+          </w:rPr>
+          <w:tab/>
+        </w:r>
+        <w:r>
+          <w:rPr>
+            <w:noProof/>
+            <w:webHidden/>
+          </w:rPr>
+          <w:fldChar w:fldCharType="begin"/>
+        </w:r>
+        <w:r>
+          <w:rPr>
+            <w:noProof/>
+            <w:webHidden/>
+          </w:rPr>
+          <w:instrText xml:space="preserve"> PAGEREF _Toc6842625 \h </w:instrText>
+        </w:r>
+        <w:r>
+          <w:rPr>
+            <w:noProof/>
+            <w:webHidden/>
+          </w:rPr>
+        </w:r>
+        <w:r>
+          <w:rPr>
+            <w:noProof/>
+            <w:webHidden/>
+          </w:rPr>
+          <w:fldChar w:fldCharType="separate"/>
+        </w:r>
+        <w:r>
+          <w:rPr>
+            <w:noProof/>
+            <w:webHidden/>
+          </w:rPr>
+          <w:t>21</w:t>
+        </w:r>
+        <w:r>
+          <w:rPr>
+            <w:noProof/>
+            <w:webHidden/>
+          </w:rPr>
+          <w:fldChar w:fldCharType="end"/>
+        </w:r>
+      </w:hyperlink>
+    </w:p>
+    <w:p>
+      <w:pPr>
+        <w:pStyle w:val="TableofFigures"/>
+        <w:tabs>
+          <w:tab w:val="right" w:leader="dot" w:pos="9395"/>
+        </w:tabs>
+        <w:rPr>
+          <w:rFonts w:asciiTheme="minorHAnsi" w:hAnsiTheme="minorHAnsi"/>
+          <w:noProof/>
+          <w:lang w:eastAsia="en-GB"/>
+        </w:rPr>
+      </w:pPr>
+      <w:hyperlink r:id="rId15" w:anchor="_Toc6842626" w:history="1">
+        <w:r>
+          <w:rPr>
+            <w:rStyle w:val="Hyperlink"/>
+            <w:noProof/>
+          </w:rPr>
+          <w:t>Figure 18: operation principle, initial design</w:t>
+        </w:r>
+        <w:r>
+          <w:rPr>
+            <w:noProof/>
+            <w:webHidden/>
+          </w:rPr>
+          <w:tab/>
+        </w:r>
+        <w:r>
+          <w:rPr>
+            <w:noProof/>
+            <w:webHidden/>
+          </w:rPr>
+          <w:fldChar w:fldCharType="begin"/>
+        </w:r>
+        <w:r>
+          <w:rPr>
+            <w:noProof/>
+            <w:webHidden/>
+          </w:rPr>
+          <w:instrText xml:space="preserve"> PAGEREF _Toc6842626 \h </w:instrText>
+        </w:r>
+        <w:r>
+          <w:rPr>
+            <w:noProof/>
+            <w:webHidden/>
+          </w:rPr>
+        </w:r>
+        <w:r>
+          <w:rPr>
+            <w:noProof/>
+            <w:webHidden/>
+          </w:rPr>
+          <w:fldChar w:fldCharType="separate"/>
+        </w:r>
+        <w:r>
+          <w:rPr>
+            <w:noProof/>
+            <w:webHidden/>
+          </w:rPr>
+          <w:t>22</w:t>
+        </w:r>
+        <w:r>
+          <w:rPr>
+            <w:noProof/>
+            <w:webHidden/>
+          </w:rPr>
+          <w:fldChar w:fldCharType="end"/>
+        </w:r>
+      </w:hyperlink>
+    </w:p>
+    <w:p>
+      <w:pPr>
+        <w:pStyle w:val="TableofFigures"/>
+        <w:tabs>
+          <w:tab w:val="right" w:leader="dot" w:pos="9395"/>
+        </w:tabs>
+        <w:rPr>
+          <w:rFonts w:asciiTheme="minorHAnsi" w:hAnsiTheme="minorHAnsi"/>
+          <w:noProof/>
+          <w:lang w:eastAsia="en-GB"/>
+        </w:rPr>
+      </w:pPr>
+      <w:hyperlink w:anchor="_Toc6842627" w:history="1">
+        <w:r>
+          <w:rPr>
+            <w:rStyle w:val="Hyperlink"/>
+            <w:noProof/>
+          </w:rPr>
+          <w:t>Figure 19: final operation principle</w:t>
+        </w:r>
+        <w:r>
+          <w:rPr>
+            <w:noProof/>
+            <w:webHidden/>
+          </w:rPr>
+          <w:tab/>
+        </w:r>
+        <w:r>
+          <w:rPr>
+            <w:noProof/>
+            <w:webHidden/>
+          </w:rPr>
+          <w:fldChar w:fldCharType="begin"/>
+        </w:r>
+        <w:r>
+          <w:rPr>
+            <w:noProof/>
+            <w:webHidden/>
+          </w:rPr>
+          <w:instrText xml:space="preserve"> PAGEREF _Toc6842627 \h </w:instrText>
+        </w:r>
+        <w:r>
+          <w:rPr>
+            <w:noProof/>
+            <w:webHidden/>
+          </w:rPr>
+        </w:r>
+        <w:r>
+          <w:rPr>
+            <w:noProof/>
+            <w:webHidden/>
+          </w:rPr>
+          <w:fldChar w:fldCharType="separate"/>
+        </w:r>
+        <w:r>
+          <w:rPr>
+            <w:noProof/>
+            <w:webHidden/>
+          </w:rPr>
+          <w:t>23</w:t>
         </w:r>
         <w:r>
           <w:rPr>
@@ -3030,9 +3802,12 @@
       </w:r>
       <w:proofErr w:type="spellStart"/>
       <w:r>
-        <w:t>smartphone.</w:t>
+        <w:t>smartphone</w:t>
       </w:r>
       <w:proofErr w:type="spellEnd"/>
+      <w:r>
+        <w:t>.</w:t>
+      </w:r>
     </w:p>
     <w:p>
       <w:r>
@@ -3257,7 +4032,7 @@
       <w:pPr>
         <w:pStyle w:val="Heading1"/>
       </w:pPr>
-      <w:bookmarkStart w:id="0" w:name="_Toc6354797"/>
+      <w:bookmarkStart w:id="0" w:name="_Toc6842565"/>
       <w:r>
         <w:lastRenderedPageBreak/>
         <w:t>Introduction</w:t>
@@ -3275,7 +4050,7 @@
       <w:pPr>
         <w:pStyle w:val="Heading2"/>
       </w:pPr>
-      <w:bookmarkStart w:id="1" w:name="_Toc6354798"/>
+      <w:bookmarkStart w:id="1" w:name="_Toc6842566"/>
       <w:r>
         <w:t>Initial Problem</w:t>
       </w:r>
@@ -3320,23 +4095,23 @@
       <w:r>
         <w:t xml:space="preserve"> can make choosing the right bunch to buy quite difficult.</w:t>
       </w:r>
-      <w:bookmarkStart w:id="2" w:name="_Toc6354799"/>
     </w:p>
     <w:p/>
     <w:p>
       <w:pPr>
         <w:pStyle w:val="Heading2"/>
       </w:pPr>
+      <w:bookmarkStart w:id="2" w:name="_Toc6842567"/>
       <w:r>
         <w:t xml:space="preserve">Problem </w:t>
       </w:r>
       <w:r>
         <w:t>Solution</w:t>
       </w:r>
+      <w:r>
+        <w:t xml:space="preserve"> Approach</w:t>
+      </w:r>
       <w:bookmarkEnd w:id="2"/>
-      <w:r>
-        <w:t xml:space="preserve"> Approach</w:t>
-      </w:r>
     </w:p>
     <w:p>
       <w:r>
@@ -3578,7 +4353,7 @@
       <w:pPr>
         <w:pStyle w:val="Heading1"/>
       </w:pPr>
-      <w:bookmarkStart w:id="3" w:name="_Toc6354800"/>
+      <w:bookmarkStart w:id="3" w:name="_Toc6842568"/>
       <w:r>
         <w:lastRenderedPageBreak/>
         <w:t>Banana</w:t>
@@ -3592,7 +4367,7 @@
       <w:pPr>
         <w:pStyle w:val="Heading2"/>
       </w:pPr>
-      <w:bookmarkStart w:id="4" w:name="_Toc6354801"/>
+      <w:bookmarkStart w:id="4" w:name="_Toc6842569"/>
       <w:r>
         <w:t>Intro</w:t>
       </w:r>
@@ -4229,7 +5004,7 @@
           <w:szCs w:val="24"/>
         </w:rPr>
       </w:pPr>
-      <w:bookmarkStart w:id="5" w:name="_Toc6354802"/>
+      <w:bookmarkStart w:id="5" w:name="_Toc6842570"/>
       <w:r>
         <w:rPr>
           <w:szCs w:val="24"/>
@@ -5245,8 +6020,9 @@
       <w:pPr>
         <w:pStyle w:val="Heading2"/>
       </w:pPr>
-      <w:bookmarkStart w:id="6" w:name="_Toc6354803"/>
-      <w:r>
+      <w:bookmarkStart w:id="6" w:name="_Toc6842571"/>
+      <w:r>
+        <w:lastRenderedPageBreak/>
         <w:t>M</w:t>
       </w:r>
       <w:r>
@@ -5258,7 +6034,7 @@
       <w:pPr>
         <w:pStyle w:val="Heading3"/>
       </w:pPr>
-      <w:bookmarkStart w:id="7" w:name="_Toc6354804"/>
+      <w:bookmarkStart w:id="7" w:name="_Toc6842572"/>
       <w:r>
         <w:t>General</w:t>
       </w:r>
@@ -5329,7 +6105,6 @@
         </w:numPr>
       </w:pPr>
       <w:r>
-        <w:lastRenderedPageBreak/>
         <w:t xml:space="preserve">size / </w:t>
       </w:r>
       <w:r>
@@ -6480,8 +7255,9 @@
       <w:pPr>
         <w:pStyle w:val="Heading3"/>
       </w:pPr>
-      <w:bookmarkStart w:id="8" w:name="_Toc6354805"/>
-      <w:r>
+      <w:bookmarkStart w:id="8" w:name="_Toc6842573"/>
+      <w:r>
+        <w:lastRenderedPageBreak/>
         <w:t xml:space="preserve">Visual </w:t>
       </w:r>
       <w:r>
@@ -6600,7 +7376,6 @@
         <w:rPr>
           <w:shd w:val="clear" w:color="auto" w:fill="FFFFFF"/>
         </w:rPr>
-        <w:lastRenderedPageBreak/>
         <w:t>measurements but</w:t>
       </w:r>
       <w:r>
@@ -7389,8 +8164,9 @@
       <w:pPr>
         <w:pStyle w:val="Heading2"/>
       </w:pPr>
-      <w:bookmarkStart w:id="9" w:name="_Toc6354806"/>
-      <w:r>
+      <w:bookmarkStart w:id="9" w:name="_Toc6842574"/>
+      <w:r>
+        <w:lastRenderedPageBreak/>
         <w:t>Classification</w:t>
       </w:r>
       <w:bookmarkEnd w:id="9"/>
@@ -7402,7 +8178,7 @@
       <w:pPr>
         <w:pStyle w:val="Heading3"/>
       </w:pPr>
-      <w:bookmarkStart w:id="10" w:name="_Toc6354807"/>
+      <w:bookmarkStart w:id="10" w:name="_Toc6842575"/>
       <w:r>
         <w:t>Feature Selection</w:t>
       </w:r>
@@ -8134,7 +8910,7 @@
       <w:pPr>
         <w:pStyle w:val="Heading3"/>
       </w:pPr>
-      <w:bookmarkStart w:id="11" w:name="_Toc6354808"/>
+      <w:bookmarkStart w:id="11" w:name="_Toc6842576"/>
       <w:r>
         <w:t>Methodology</w:t>
       </w:r>
@@ -8338,7 +9114,7 @@
                       <w:szCs w:val="20"/>
                     </w:rPr>
                   </w:pPr>
-                  <w:bookmarkStart w:id="12" w:name="_Toc6354820"/>
+                  <w:bookmarkStart w:id="12" w:name="_Toc6842609"/>
                   <w:r>
                     <w:rPr>
                       <w:rFonts w:ascii="Garamond" w:hAnsi="Garamond" w:cs="Times New Roman"/>
@@ -8516,10 +9292,10 @@
                     </pic:cNvPicPr>
                   </pic:nvPicPr>
                   <pic:blipFill>
-                    <a:blip r:embed="rId10" cstate="print">
+                    <a:blip r:embed="rId16" cstate="print">
                       <a:extLst>
                         <a:ext uri="{28A0092B-C50C-407E-A947-70E740481C1C}">
-                          <a14:useLocalDpi xmlns="" xmlns:wpc="http://schemas.microsoft.com/office/word/2010/wordprocessingCanvas" xmlns:cx="http://schemas.microsoft.com/office/drawing/2014/chartex" xmlns:cx1="http://schemas.microsoft.com/office/drawing/2015/9/8/chartex" xmlns:cx2="http://schemas.microsoft.com/office/drawing/2015/10/21/chartex" xmlns:cx3="http://schemas.microsoft.com/office/drawing/2016/5/9/chartex" xmlns:cx4="http://schemas.microsoft.com/office/drawing/2016/5/10/chartex" xmlns:cx5="http://schemas.microsoft.com/office/drawing/2016/5/11/chartex" xmlns:cx6="http://schemas.microsoft.com/office/drawing/2016/5/12/chartex" xmlns:cx7="http://schemas.microsoft.com/office/drawing/2016/5/13/chartex" xmlns:cx8="http://schemas.microsoft.com/office/drawing/2016/5/14/chartex" xmlns:mc="http://schemas.openxmlformats.org/markup-compatibility/2006" xmlns:aink="http://schemas.microsoft.com/office/drawing/2016/ink" xmlns:am3d="http://schemas.microsoft.com/office/drawing/2017/model3d" xmlns:o="urn:schemas-microsoft-com:office:office" xmlns:v="urn:schemas-microsoft-com:vml" xmlns:wp14="http://schemas.microsoft.com/office/word/2010/wordprocessingDrawing" xmlns:w10="urn:schemas-microsoft-com:office:word" xmlns:w="http://schemas.openxmlformats.org/wordprocessingml/2006/main" xmlns:w14="http://schemas.microsoft.com/office/word/2010/wordml" xmlns:w15="http://schemas.microsoft.com/office/word/2012/wordml" xmlns:w16cid="http://schemas.microsoft.com/office/word/2016/wordml/cid" xmlns:w16se="http://schemas.microsoft.com/office/word/2015/wordml/symex" xmlns:wpg="http://schemas.microsoft.com/office/word/2010/wordprocessingGroup" xmlns:wpi="http://schemas.microsoft.com/office/word/2010/wordprocessingInk" xmlns:wps="http://schemas.microsoft.com/office/word/2010/wordprocessingShape" xmlns:a14="http://schemas.microsoft.com/office/drawing/2010/main" val="0"/>
+                          <a14:useLocalDpi xmlns:a14="http://schemas.microsoft.com/office/drawing/2010/main" xmlns:wps="http://schemas.microsoft.com/office/word/2010/wordprocessingShape" xmlns:wpi="http://schemas.microsoft.com/office/word/2010/wordprocessingInk" xmlns:wpg="http://schemas.microsoft.com/office/word/2010/wordprocessingGroup" xmlns:w16se="http://schemas.microsoft.com/office/word/2015/wordml/symex" xmlns:w16cid="http://schemas.microsoft.com/office/word/2016/wordml/cid" xmlns:w15="http://schemas.microsoft.com/office/word/2012/wordml" xmlns:w14="http://schemas.microsoft.com/office/word/2010/wordml" xmlns:w="http://schemas.openxmlformats.org/wordprocessingml/2006/main" xmlns:w10="urn:schemas-microsoft-com:office:word" xmlns:wp14="http://schemas.microsoft.com/office/word/2010/wordprocessingDrawing" xmlns:v="urn:schemas-microsoft-com:vml" xmlns:o="urn:schemas-microsoft-com:office:office" xmlns:am3d="http://schemas.microsoft.com/office/drawing/2017/model3d" xmlns:aink="http://schemas.microsoft.com/office/drawing/2016/ink" xmlns:mc="http://schemas.openxmlformats.org/markup-compatibility/2006" xmlns:cx8="http://schemas.microsoft.com/office/drawing/2016/5/14/chartex" xmlns:cx7="http://schemas.microsoft.com/office/drawing/2016/5/13/chartex" xmlns:cx6="http://schemas.microsoft.com/office/drawing/2016/5/12/chartex" xmlns:cx5="http://schemas.microsoft.com/office/drawing/2016/5/11/chartex" xmlns:cx4="http://schemas.microsoft.com/office/drawing/2016/5/10/chartex" xmlns:cx3="http://schemas.microsoft.com/office/drawing/2016/5/9/chartex" xmlns:cx2="http://schemas.microsoft.com/office/drawing/2015/10/21/chartex" xmlns:cx1="http://schemas.microsoft.com/office/drawing/2015/9/8/chartex" xmlns:cx="http://schemas.microsoft.com/office/drawing/2014/chartex" xmlns:wpc="http://schemas.microsoft.com/office/word/2010/wordprocessingCanvas" xmlns="" val="0"/>
                         </a:ext>
                       </a:extLst>
                     </a:blip>
@@ -8559,10 +9335,10 @@
       <w:pPr>
         <w:pStyle w:val="Heading1"/>
       </w:pPr>
-      <w:bookmarkStart w:id="15" w:name="_Toc6354809"/>
-      <w:bookmarkStart w:id="16" w:name="_Ref6657499"/>
-      <w:bookmarkStart w:id="17" w:name="_Ref6657502"/>
-      <w:bookmarkStart w:id="18" w:name="_Ref6657510"/>
+      <w:bookmarkStart w:id="15" w:name="_Ref6657499"/>
+      <w:bookmarkStart w:id="16" w:name="_Ref6657502"/>
+      <w:bookmarkStart w:id="17" w:name="_Ref6657510"/>
+      <w:bookmarkStart w:id="18" w:name="_Toc6842577"/>
       <w:r>
         <w:lastRenderedPageBreak/>
         <w:t>Neural Network</w:t>
@@ -8578,7 +9354,7 @@
         <w:pStyle w:val="Heading2"/>
       </w:pPr>
       <w:bookmarkStart w:id="19" w:name="_Toc4260263"/>
-      <w:bookmarkStart w:id="20" w:name="_Toc6354810"/>
+      <w:bookmarkStart w:id="20" w:name="_Toc6842578"/>
       <w:r>
         <w:t>Introduction</w:t>
       </w:r>
@@ -8697,10 +9473,10 @@
                     </pic:cNvPicPr>
                   </pic:nvPicPr>
                   <pic:blipFill>
-                    <a:blip r:embed="rId11" cstate="print">
+                    <a:blip r:embed="rId17" cstate="print">
                       <a:extLst>
                         <a:ext uri="{28A0092B-C50C-407E-A947-70E740481C1C}">
-                          <a14:useLocalDpi xmlns="" xmlns:wpc="http://schemas.microsoft.com/office/word/2010/wordprocessingCanvas" xmlns:cx="http://schemas.microsoft.com/office/drawing/2014/chartex" xmlns:cx1="http://schemas.microsoft.com/office/drawing/2015/9/8/chartex" xmlns:cx2="http://schemas.microsoft.com/office/drawing/2015/10/21/chartex" xmlns:cx3="http://schemas.microsoft.com/office/drawing/2016/5/9/chartex" xmlns:cx4="http://schemas.microsoft.com/office/drawing/2016/5/10/chartex" xmlns:cx5="http://schemas.microsoft.com/office/drawing/2016/5/11/chartex" xmlns:cx6="http://schemas.microsoft.com/office/drawing/2016/5/12/chartex" xmlns:cx7="http://schemas.microsoft.com/office/drawing/2016/5/13/chartex" xmlns:cx8="http://schemas.microsoft.com/office/drawing/2016/5/14/chartex" xmlns:mc="http://schemas.openxmlformats.org/markup-compatibility/2006" xmlns:aink="http://schemas.microsoft.com/office/drawing/2016/ink" xmlns:am3d="http://schemas.microsoft.com/office/drawing/2017/model3d" xmlns:o="urn:schemas-microsoft-com:office:office" xmlns:v="urn:schemas-microsoft-com:vml" xmlns:wp14="http://schemas.microsoft.com/office/word/2010/wordprocessingDrawing" xmlns:w10="urn:schemas-microsoft-com:office:word" xmlns:w="http://schemas.openxmlformats.org/wordprocessingml/2006/main" xmlns:w14="http://schemas.microsoft.com/office/word/2010/wordml" xmlns:w15="http://schemas.microsoft.com/office/word/2012/wordml" xmlns:w16cid="http://schemas.microsoft.com/office/word/2016/wordml/cid" xmlns:w16se="http://schemas.microsoft.com/office/word/2015/wordml/symex" xmlns:wpg="http://schemas.microsoft.com/office/word/2010/wordprocessingGroup" xmlns:wpi="http://schemas.microsoft.com/office/word/2010/wordprocessingInk" xmlns:wps="http://schemas.microsoft.com/office/word/2010/wordprocessingShape" xmlns:a14="http://schemas.microsoft.com/office/drawing/2010/main" val="0"/>
+                          <a14:useLocalDpi xmlns:a14="http://schemas.microsoft.com/office/drawing/2010/main" xmlns:wps="http://schemas.microsoft.com/office/word/2010/wordprocessingShape" xmlns:wpi="http://schemas.microsoft.com/office/word/2010/wordprocessingInk" xmlns:wpg="http://schemas.microsoft.com/office/word/2010/wordprocessingGroup" xmlns:w16se="http://schemas.microsoft.com/office/word/2015/wordml/symex" xmlns:w16cid="http://schemas.microsoft.com/office/word/2016/wordml/cid" xmlns:w15="http://schemas.microsoft.com/office/word/2012/wordml" xmlns:w14="http://schemas.microsoft.com/office/word/2010/wordml" xmlns:w="http://schemas.openxmlformats.org/wordprocessingml/2006/main" xmlns:w10="urn:schemas-microsoft-com:office:word" xmlns:wp14="http://schemas.microsoft.com/office/word/2010/wordprocessingDrawing" xmlns:v="urn:schemas-microsoft-com:vml" xmlns:o="urn:schemas-microsoft-com:office:office" xmlns:am3d="http://schemas.microsoft.com/office/drawing/2017/model3d" xmlns:aink="http://schemas.microsoft.com/office/drawing/2016/ink" xmlns:mc="http://schemas.openxmlformats.org/markup-compatibility/2006" xmlns:cx8="http://schemas.microsoft.com/office/drawing/2016/5/14/chartex" xmlns:cx7="http://schemas.microsoft.com/office/drawing/2016/5/13/chartex" xmlns:cx6="http://schemas.microsoft.com/office/drawing/2016/5/12/chartex" xmlns:cx5="http://schemas.microsoft.com/office/drawing/2016/5/11/chartex" xmlns:cx4="http://schemas.microsoft.com/office/drawing/2016/5/10/chartex" xmlns:cx3="http://schemas.microsoft.com/office/drawing/2016/5/9/chartex" xmlns:cx2="http://schemas.microsoft.com/office/drawing/2015/10/21/chartex" xmlns:cx1="http://schemas.microsoft.com/office/drawing/2015/9/8/chartex" xmlns:cx="http://schemas.microsoft.com/office/drawing/2014/chartex" xmlns:wpc="http://schemas.microsoft.com/office/word/2010/wordprocessingCanvas" xmlns="" val="0"/>
                         </a:ext>
                       </a:extLst>
                     </a:blip>
@@ -8739,7 +9515,7 @@
           <w:szCs w:val="20"/>
         </w:rPr>
       </w:pPr>
-      <w:bookmarkStart w:id="21" w:name="_Toc6354821"/>
+      <w:bookmarkStart w:id="21" w:name="_Toc6842610"/>
       <w:r>
         <w:rPr>
           <w:rFonts w:ascii="Garamond" w:hAnsi="Garamond"/>
@@ -8937,10 +9713,10 @@
                     </pic:cNvPicPr>
                   </pic:nvPicPr>
                   <pic:blipFill>
-                    <a:blip r:embed="rId12" cstate="print">
+                    <a:blip r:embed="rId18" cstate="print">
                       <a:extLst>
                         <a:ext uri="{28A0092B-C50C-407E-A947-70E740481C1C}">
-                          <a14:useLocalDpi xmlns="" xmlns:wpc="http://schemas.microsoft.com/office/word/2010/wordprocessingCanvas" xmlns:cx="http://schemas.microsoft.com/office/drawing/2014/chartex" xmlns:cx1="http://schemas.microsoft.com/office/drawing/2015/9/8/chartex" xmlns:cx2="http://schemas.microsoft.com/office/drawing/2015/10/21/chartex" xmlns:cx3="http://schemas.microsoft.com/office/drawing/2016/5/9/chartex" xmlns:cx4="http://schemas.microsoft.com/office/drawing/2016/5/10/chartex" xmlns:cx5="http://schemas.microsoft.com/office/drawing/2016/5/11/chartex" xmlns:cx6="http://schemas.microsoft.com/office/drawing/2016/5/12/chartex" xmlns:cx7="http://schemas.microsoft.com/office/drawing/2016/5/13/chartex" xmlns:cx8="http://schemas.microsoft.com/office/drawing/2016/5/14/chartex" xmlns:mc="http://schemas.openxmlformats.org/markup-compatibility/2006" xmlns:aink="http://schemas.microsoft.com/office/drawing/2016/ink" xmlns:am3d="http://schemas.microsoft.com/office/drawing/2017/model3d" xmlns:o="urn:schemas-microsoft-com:office:office" xmlns:v="urn:schemas-microsoft-com:vml" xmlns:wp14="http://schemas.microsoft.com/office/word/2010/wordprocessingDrawing" xmlns:w10="urn:schemas-microsoft-com:office:word" xmlns:w="http://schemas.openxmlformats.org/wordprocessingml/2006/main" xmlns:w14="http://schemas.microsoft.com/office/word/2010/wordml" xmlns:w15="http://schemas.microsoft.com/office/word/2012/wordml" xmlns:w16cid="http://schemas.microsoft.com/office/word/2016/wordml/cid" xmlns:w16se="http://schemas.microsoft.com/office/word/2015/wordml/symex" xmlns:wpg="http://schemas.microsoft.com/office/word/2010/wordprocessingGroup" xmlns:wpi="http://schemas.microsoft.com/office/word/2010/wordprocessingInk" xmlns:wps="http://schemas.microsoft.com/office/word/2010/wordprocessingShape" xmlns:a14="http://schemas.microsoft.com/office/drawing/2010/main" val="0"/>
+                          <a14:useLocalDpi xmlns:a14="http://schemas.microsoft.com/office/drawing/2010/main" xmlns:wps="http://schemas.microsoft.com/office/word/2010/wordprocessingShape" xmlns:wpi="http://schemas.microsoft.com/office/word/2010/wordprocessingInk" xmlns:wpg="http://schemas.microsoft.com/office/word/2010/wordprocessingGroup" xmlns:w16se="http://schemas.microsoft.com/office/word/2015/wordml/symex" xmlns:w16cid="http://schemas.microsoft.com/office/word/2016/wordml/cid" xmlns:w15="http://schemas.microsoft.com/office/word/2012/wordml" xmlns:w14="http://schemas.microsoft.com/office/word/2010/wordml" xmlns:w="http://schemas.openxmlformats.org/wordprocessingml/2006/main" xmlns:w10="urn:schemas-microsoft-com:office:word" xmlns:wp14="http://schemas.microsoft.com/office/word/2010/wordprocessingDrawing" xmlns:v="urn:schemas-microsoft-com:vml" xmlns:o="urn:schemas-microsoft-com:office:office" xmlns:am3d="http://schemas.microsoft.com/office/drawing/2017/model3d" xmlns:aink="http://schemas.microsoft.com/office/drawing/2016/ink" xmlns:mc="http://schemas.openxmlformats.org/markup-compatibility/2006" xmlns:cx8="http://schemas.microsoft.com/office/drawing/2016/5/14/chartex" xmlns:cx7="http://schemas.microsoft.com/office/drawing/2016/5/13/chartex" xmlns:cx6="http://schemas.microsoft.com/office/drawing/2016/5/12/chartex" xmlns:cx5="http://schemas.microsoft.com/office/drawing/2016/5/11/chartex" xmlns:cx4="http://schemas.microsoft.com/office/drawing/2016/5/10/chartex" xmlns:cx3="http://schemas.microsoft.com/office/drawing/2016/5/9/chartex" xmlns:cx2="http://schemas.microsoft.com/office/drawing/2015/10/21/chartex" xmlns:cx1="http://schemas.microsoft.com/office/drawing/2015/9/8/chartex" xmlns:cx="http://schemas.microsoft.com/office/drawing/2014/chartex" xmlns:wpc="http://schemas.microsoft.com/office/word/2010/wordprocessingCanvas" xmlns="" val="0"/>
                         </a:ext>
                       </a:extLst>
                     </a:blip>
@@ -8979,7 +9755,7 @@
           <w:szCs w:val="20"/>
         </w:rPr>
       </w:pPr>
-      <w:bookmarkStart w:id="22" w:name="_Toc6354822"/>
+      <w:bookmarkStart w:id="22" w:name="_Toc6842611"/>
       <w:r>
         <w:rPr>
           <w:rFonts w:ascii="Garamond" w:hAnsi="Garamond"/>
@@ -9112,7 +9888,7 @@
             <wp:cNvGraphicFramePr/>
             <a:graphic xmlns:a="http://schemas.openxmlformats.org/drawingml/2006/main">
               <a:graphicData uri="http://schemas.openxmlformats.org/drawingml/2006/chart">
-                <c:chart xmlns:c="http://schemas.openxmlformats.org/drawingml/2006/chart" xmlns:r="http://schemas.openxmlformats.org/officeDocument/2006/relationships" r:id="rId13"/>
+                <c:chart xmlns:c="http://schemas.openxmlformats.org/drawingml/2006/chart" xmlns:r="http://schemas.openxmlformats.org/officeDocument/2006/relationships" r:id="rId19"/>
               </a:graphicData>
             </a:graphic>
           </wp:inline>
@@ -9129,7 +9905,7 @@
           <w:szCs w:val="20"/>
         </w:rPr>
       </w:pPr>
-      <w:bookmarkStart w:id="23" w:name="_Toc6354823"/>
+      <w:bookmarkStart w:id="23" w:name="_Toc6842612"/>
       <w:r>
         <w:rPr>
           <w:rFonts w:ascii="Garamond" w:hAnsi="Garamond"/>
@@ -9356,7 +10132,7 @@
         <w:pStyle w:val="Heading2"/>
       </w:pPr>
       <w:bookmarkStart w:id="24" w:name="_Toc4260264"/>
-      <w:bookmarkStart w:id="25" w:name="_Toc6354811"/>
+      <w:bookmarkStart w:id="25" w:name="_Toc6842579"/>
       <w:r>
         <w:t>Methodology</w:t>
       </w:r>
@@ -9614,7 +10390,7 @@
       <w:r>
         <w:t xml:space="preserve"> repository </w:t>
       </w:r>
-      <w:hyperlink r:id="rId14" w:history="1">
+      <w:hyperlink r:id="rId20" w:history="1">
         <w:r>
           <w:rPr>
             <w:rStyle w:val="Hyperlink"/>
@@ -9635,7 +10411,7 @@
       <w:pPr>
         <w:pStyle w:val="Heading2"/>
       </w:pPr>
-      <w:bookmarkStart w:id="26" w:name="_Toc6354812"/>
+      <w:bookmarkStart w:id="26" w:name="_Toc6842580"/>
       <w:r>
         <w:t>Training the Classifiers</w:t>
       </w:r>
@@ -9852,10 +10628,10 @@
                           </pic:cNvPicPr>
                         </pic:nvPicPr>
                         <pic:blipFill rotWithShape="1">
-                          <a:blip r:embed="rId15" cstate="print">
+                          <a:blip r:embed="rId21" cstate="print">
                             <a:extLst>
                               <a:ext uri="{28A0092B-C50C-407E-A947-70E740481C1C}">
-                                <a14:useLocalDpi xmlns="" xmlns:wpc="http://schemas.microsoft.com/office/word/2010/wordprocessingCanvas" xmlns:cx="http://schemas.microsoft.com/office/drawing/2014/chartex" xmlns:cx1="http://schemas.microsoft.com/office/drawing/2015/9/8/chartex" xmlns:cx2="http://schemas.microsoft.com/office/drawing/2015/10/21/chartex" xmlns:cx3="http://schemas.microsoft.com/office/drawing/2016/5/9/chartex" xmlns:cx4="http://schemas.microsoft.com/office/drawing/2016/5/10/chartex" xmlns:cx5="http://schemas.microsoft.com/office/drawing/2016/5/11/chartex" xmlns:cx6="http://schemas.microsoft.com/office/drawing/2016/5/12/chartex" xmlns:cx7="http://schemas.microsoft.com/office/drawing/2016/5/13/chartex" xmlns:cx8="http://schemas.microsoft.com/office/drawing/2016/5/14/chartex" xmlns:mc="http://schemas.openxmlformats.org/markup-compatibility/2006" xmlns:aink="http://schemas.microsoft.com/office/drawing/2016/ink" xmlns:am3d="http://schemas.microsoft.com/office/drawing/2017/model3d" xmlns:o="urn:schemas-microsoft-com:office:office" xmlns:v="urn:schemas-microsoft-com:vml" xmlns:wp14="http://schemas.microsoft.com/office/word/2010/wordprocessingDrawing" xmlns:w10="urn:schemas-microsoft-com:office:word" xmlns:w="http://schemas.openxmlformats.org/wordprocessingml/2006/main" xmlns:w14="http://schemas.microsoft.com/office/word/2010/wordml" xmlns:w15="http://schemas.microsoft.com/office/word/2012/wordml" xmlns:w16cid="http://schemas.microsoft.com/office/word/2016/wordml/cid" xmlns:w16se="http://schemas.microsoft.com/office/word/2015/wordml/symex" xmlns:wpg="http://schemas.microsoft.com/office/word/2010/wordprocessingGroup" xmlns:wpi="http://schemas.microsoft.com/office/word/2010/wordprocessingInk" xmlns:wps="http://schemas.microsoft.com/office/word/2010/wordprocessingShape" xmlns:a14="http://schemas.microsoft.com/office/drawing/2010/main" val="0"/>
+                                <a14:useLocalDpi xmlns:a14="http://schemas.microsoft.com/office/drawing/2010/main" xmlns:wps="http://schemas.microsoft.com/office/word/2010/wordprocessingShape" xmlns:wpi="http://schemas.microsoft.com/office/word/2010/wordprocessingInk" xmlns:wpg="http://schemas.microsoft.com/office/word/2010/wordprocessingGroup" xmlns:w16se="http://schemas.microsoft.com/office/word/2015/wordml/symex" xmlns:w16cid="http://schemas.microsoft.com/office/word/2016/wordml/cid" xmlns:w15="http://schemas.microsoft.com/office/word/2012/wordml" xmlns:w14="http://schemas.microsoft.com/office/word/2010/wordml" xmlns:w="http://schemas.openxmlformats.org/wordprocessingml/2006/main" xmlns:w10="urn:schemas-microsoft-com:office:word" xmlns:wp14="http://schemas.microsoft.com/office/word/2010/wordprocessingDrawing" xmlns:v="urn:schemas-microsoft-com:vml" xmlns:o="urn:schemas-microsoft-com:office:office" xmlns:am3d="http://schemas.microsoft.com/office/drawing/2017/model3d" xmlns:aink="http://schemas.microsoft.com/office/drawing/2016/ink" xmlns:mc="http://schemas.openxmlformats.org/markup-compatibility/2006" xmlns:cx8="http://schemas.microsoft.com/office/drawing/2016/5/14/chartex" xmlns:cx7="http://schemas.microsoft.com/office/drawing/2016/5/13/chartex" xmlns:cx6="http://schemas.microsoft.com/office/drawing/2016/5/12/chartex" xmlns:cx5="http://schemas.microsoft.com/office/drawing/2016/5/11/chartex" xmlns:cx4="http://schemas.microsoft.com/office/drawing/2016/5/10/chartex" xmlns:cx3="http://schemas.microsoft.com/office/drawing/2016/5/9/chartex" xmlns:cx2="http://schemas.microsoft.com/office/drawing/2015/10/21/chartex" xmlns:cx1="http://schemas.microsoft.com/office/drawing/2015/9/8/chartex" xmlns:cx="http://schemas.microsoft.com/office/drawing/2014/chartex" xmlns:wpc="http://schemas.microsoft.com/office/word/2010/wordprocessingCanvas" xmlns="" val="0"/>
                               </a:ext>
                             </a:extLst>
                           </a:blip>
@@ -9876,7 +10652,7 @@
                           </a:ln>
                           <a:extLst>
                             <a:ext uri="{53640926-AAD7-44D8-BBD7-CCE9431645EC}">
-                              <a14:shadowObscured xmlns="" xmlns:wpc="http://schemas.microsoft.com/office/word/2010/wordprocessingCanvas" xmlns:cx="http://schemas.microsoft.com/office/drawing/2014/chartex" xmlns:cx1="http://schemas.microsoft.com/office/drawing/2015/9/8/chartex" xmlns:cx2="http://schemas.microsoft.com/office/drawing/2015/10/21/chartex" xmlns:cx3="http://schemas.microsoft.com/office/drawing/2016/5/9/chartex" xmlns:cx4="http://schemas.microsoft.com/office/drawing/2016/5/10/chartex" xmlns:cx5="http://schemas.microsoft.com/office/drawing/2016/5/11/chartex" xmlns:cx6="http://schemas.microsoft.com/office/drawing/2016/5/12/chartex" xmlns:cx7="http://schemas.microsoft.com/office/drawing/2016/5/13/chartex" xmlns:cx8="http://schemas.microsoft.com/office/drawing/2016/5/14/chartex" xmlns:mc="http://schemas.openxmlformats.org/markup-compatibility/2006" xmlns:aink="http://schemas.microsoft.com/office/drawing/2016/ink" xmlns:am3d="http://schemas.microsoft.com/office/drawing/2017/model3d" xmlns:o="urn:schemas-microsoft-com:office:office" xmlns:v="urn:schemas-microsoft-com:vml" xmlns:wp14="http://schemas.microsoft.com/office/word/2010/wordprocessingDrawing" xmlns:w10="urn:schemas-microsoft-com:office:word" xmlns:w="http://schemas.openxmlformats.org/wordprocessingml/2006/main" xmlns:w14="http://schemas.microsoft.com/office/word/2010/wordml" xmlns:w15="http://schemas.microsoft.com/office/word/2012/wordml" xmlns:w16cid="http://schemas.microsoft.com/office/word/2016/wordml/cid" xmlns:w16se="http://schemas.microsoft.com/office/word/2015/wordml/symex" xmlns:wpg="http://schemas.microsoft.com/office/word/2010/wordprocessingGroup" xmlns:wpi="http://schemas.microsoft.com/office/word/2010/wordprocessingInk" xmlns:wps="http://schemas.microsoft.com/office/word/2010/wordprocessingShape" xmlns:a14="http://schemas.microsoft.com/office/drawing/2010/main"/>
+                              <a14:shadowObscured xmlns:a14="http://schemas.microsoft.com/office/drawing/2010/main" xmlns:wps="http://schemas.microsoft.com/office/word/2010/wordprocessingShape" xmlns:wpi="http://schemas.microsoft.com/office/word/2010/wordprocessingInk" xmlns:wpg="http://schemas.microsoft.com/office/word/2010/wordprocessingGroup" xmlns:w16se="http://schemas.microsoft.com/office/word/2015/wordml/symex" xmlns:w16cid="http://schemas.microsoft.com/office/word/2016/wordml/cid" xmlns:w15="http://schemas.microsoft.com/office/word/2012/wordml" xmlns:w14="http://schemas.microsoft.com/office/word/2010/wordml" xmlns:w="http://schemas.openxmlformats.org/wordprocessingml/2006/main" xmlns:w10="urn:schemas-microsoft-com:office:word" xmlns:wp14="http://schemas.microsoft.com/office/word/2010/wordprocessingDrawing" xmlns:v="urn:schemas-microsoft-com:vml" xmlns:o="urn:schemas-microsoft-com:office:office" xmlns:am3d="http://schemas.microsoft.com/office/drawing/2017/model3d" xmlns:aink="http://schemas.microsoft.com/office/drawing/2016/ink" xmlns:mc="http://schemas.openxmlformats.org/markup-compatibility/2006" xmlns:cx8="http://schemas.microsoft.com/office/drawing/2016/5/14/chartex" xmlns:cx7="http://schemas.microsoft.com/office/drawing/2016/5/13/chartex" xmlns:cx6="http://schemas.microsoft.com/office/drawing/2016/5/12/chartex" xmlns:cx5="http://schemas.microsoft.com/office/drawing/2016/5/11/chartex" xmlns:cx4="http://schemas.microsoft.com/office/drawing/2016/5/10/chartex" xmlns:cx3="http://schemas.microsoft.com/office/drawing/2016/5/9/chartex" xmlns:cx2="http://schemas.microsoft.com/office/drawing/2015/10/21/chartex" xmlns:cx1="http://schemas.microsoft.com/office/drawing/2015/9/8/chartex" xmlns:cx="http://schemas.microsoft.com/office/drawing/2014/chartex" xmlns:wpc="http://schemas.microsoft.com/office/word/2010/wordprocessingCanvas" xmlns=""/>
                             </a:ext>
                           </a:extLst>
                         </pic:spPr>
@@ -9919,10 +10695,10 @@
                           </pic:cNvPicPr>
                         </pic:nvPicPr>
                         <pic:blipFill>
-                          <a:blip r:embed="rId16" cstate="print">
+                          <a:blip r:embed="rId22" cstate="print">
                             <a:extLst>
                               <a:ext uri="{28A0092B-C50C-407E-A947-70E740481C1C}">
-                                <a14:useLocalDpi xmlns="" xmlns:wpc="http://schemas.microsoft.com/office/word/2010/wordprocessingCanvas" xmlns:cx="http://schemas.microsoft.com/office/drawing/2014/chartex" xmlns:cx1="http://schemas.microsoft.com/office/drawing/2015/9/8/chartex" xmlns:cx2="http://schemas.microsoft.com/office/drawing/2015/10/21/chartex" xmlns:cx3="http://schemas.microsoft.com/office/drawing/2016/5/9/chartex" xmlns:cx4="http://schemas.microsoft.com/office/drawing/2016/5/10/chartex" xmlns:cx5="http://schemas.microsoft.com/office/drawing/2016/5/11/chartex" xmlns:cx6="http://schemas.microsoft.com/office/drawing/2016/5/12/chartex" xmlns:cx7="http://schemas.microsoft.com/office/drawing/2016/5/13/chartex" xmlns:cx8="http://schemas.microsoft.com/office/drawing/2016/5/14/chartex" xmlns:mc="http://schemas.openxmlformats.org/markup-compatibility/2006" xmlns:aink="http://schemas.microsoft.com/office/drawing/2016/ink" xmlns:am3d="http://schemas.microsoft.com/office/drawing/2017/model3d" xmlns:o="urn:schemas-microsoft-com:office:office" xmlns:v="urn:schemas-microsoft-com:vml" xmlns:wp14="http://schemas.microsoft.com/office/word/2010/wordprocessingDrawing" xmlns:w10="urn:schemas-microsoft-com:office:word" xmlns:w="http://schemas.openxmlformats.org/wordprocessingml/2006/main" xmlns:w14="http://schemas.microsoft.com/office/word/2010/wordml" xmlns:w15="http://schemas.microsoft.com/office/word/2012/wordml" xmlns:w16cid="http://schemas.microsoft.com/office/word/2016/wordml/cid" xmlns:w16se="http://schemas.microsoft.com/office/word/2015/wordml/symex" xmlns:wpg="http://schemas.microsoft.com/office/word/2010/wordprocessingGroup" xmlns:wpi="http://schemas.microsoft.com/office/word/2010/wordprocessingInk" xmlns:wps="http://schemas.microsoft.com/office/word/2010/wordprocessingShape" xmlns:a14="http://schemas.microsoft.com/office/drawing/2010/main" val="0"/>
+                                <a14:useLocalDpi xmlns:a14="http://schemas.microsoft.com/office/drawing/2010/main" xmlns:wps="http://schemas.microsoft.com/office/word/2010/wordprocessingShape" xmlns:wpi="http://schemas.microsoft.com/office/word/2010/wordprocessingInk" xmlns:wpg="http://schemas.microsoft.com/office/word/2010/wordprocessingGroup" xmlns:w16se="http://schemas.microsoft.com/office/word/2015/wordml/symex" xmlns:w16cid="http://schemas.microsoft.com/office/word/2016/wordml/cid" xmlns:w15="http://schemas.microsoft.com/office/word/2012/wordml" xmlns:w14="http://schemas.microsoft.com/office/word/2010/wordml" xmlns:w="http://schemas.openxmlformats.org/wordprocessingml/2006/main" xmlns:w10="urn:schemas-microsoft-com:office:word" xmlns:wp14="http://schemas.microsoft.com/office/word/2010/wordprocessingDrawing" xmlns:v="urn:schemas-microsoft-com:vml" xmlns:o="urn:schemas-microsoft-com:office:office" xmlns:am3d="http://schemas.microsoft.com/office/drawing/2017/model3d" xmlns:aink="http://schemas.microsoft.com/office/drawing/2016/ink" xmlns:mc="http://schemas.openxmlformats.org/markup-compatibility/2006" xmlns:cx8="http://schemas.microsoft.com/office/drawing/2016/5/14/chartex" xmlns:cx7="http://schemas.microsoft.com/office/drawing/2016/5/13/chartex" xmlns:cx6="http://schemas.microsoft.com/office/drawing/2016/5/12/chartex" xmlns:cx5="http://schemas.microsoft.com/office/drawing/2016/5/11/chartex" xmlns:cx4="http://schemas.microsoft.com/office/drawing/2016/5/10/chartex" xmlns:cx3="http://schemas.microsoft.com/office/drawing/2016/5/9/chartex" xmlns:cx2="http://schemas.microsoft.com/office/drawing/2015/10/21/chartex" xmlns:cx1="http://schemas.microsoft.com/office/drawing/2015/9/8/chartex" xmlns:cx="http://schemas.microsoft.com/office/drawing/2014/chartex" xmlns:wpc="http://schemas.microsoft.com/office/word/2010/wordprocessingCanvas" xmlns="" val="0"/>
                               </a:ext>
                             </a:extLst>
                           </a:blip>
@@ -9984,10 +10760,10 @@
                           </pic:cNvPicPr>
                         </pic:nvPicPr>
                         <pic:blipFill>
-                          <a:blip r:embed="rId17" cstate="print">
+                          <a:blip r:embed="rId23" cstate="print">
                             <a:extLst>
                               <a:ext uri="{28A0092B-C50C-407E-A947-70E740481C1C}">
-                                <a14:useLocalDpi xmlns="" xmlns:wpc="http://schemas.microsoft.com/office/word/2010/wordprocessingCanvas" xmlns:cx="http://schemas.microsoft.com/office/drawing/2014/chartex" xmlns:cx1="http://schemas.microsoft.com/office/drawing/2015/9/8/chartex" xmlns:cx2="http://schemas.microsoft.com/office/drawing/2015/10/21/chartex" xmlns:cx3="http://schemas.microsoft.com/office/drawing/2016/5/9/chartex" xmlns:cx4="http://schemas.microsoft.com/office/drawing/2016/5/10/chartex" xmlns:cx5="http://schemas.microsoft.com/office/drawing/2016/5/11/chartex" xmlns:cx6="http://schemas.microsoft.com/office/drawing/2016/5/12/chartex" xmlns:cx7="http://schemas.microsoft.com/office/drawing/2016/5/13/chartex" xmlns:cx8="http://schemas.microsoft.com/office/drawing/2016/5/14/chartex" xmlns:mc="http://schemas.openxmlformats.org/markup-compatibility/2006" xmlns:aink="http://schemas.microsoft.com/office/drawing/2016/ink" xmlns:am3d="http://schemas.microsoft.com/office/drawing/2017/model3d" xmlns:o="urn:schemas-microsoft-com:office:office" xmlns:v="urn:schemas-microsoft-com:vml" xmlns:wp14="http://schemas.microsoft.com/office/word/2010/wordprocessingDrawing" xmlns:w10="urn:schemas-microsoft-com:office:word" xmlns:w="http://schemas.openxmlformats.org/wordprocessingml/2006/main" xmlns:w14="http://schemas.microsoft.com/office/word/2010/wordml" xmlns:w15="http://schemas.microsoft.com/office/word/2012/wordml" xmlns:w16cid="http://schemas.microsoft.com/office/word/2016/wordml/cid" xmlns:w16se="http://schemas.microsoft.com/office/word/2015/wordml/symex" xmlns:wpg="http://schemas.microsoft.com/office/word/2010/wordprocessingGroup" xmlns:wpi="http://schemas.microsoft.com/office/word/2010/wordprocessingInk" xmlns:wps="http://schemas.microsoft.com/office/word/2010/wordprocessingShape" xmlns:a14="http://schemas.microsoft.com/office/drawing/2010/main" val="0"/>
+                                <a14:useLocalDpi xmlns:a14="http://schemas.microsoft.com/office/drawing/2010/main" xmlns:wps="http://schemas.microsoft.com/office/word/2010/wordprocessingShape" xmlns:wpi="http://schemas.microsoft.com/office/word/2010/wordprocessingInk" xmlns:wpg="http://schemas.microsoft.com/office/word/2010/wordprocessingGroup" xmlns:w16se="http://schemas.microsoft.com/office/word/2015/wordml/symex" xmlns:w16cid="http://schemas.microsoft.com/office/word/2016/wordml/cid" xmlns:w15="http://schemas.microsoft.com/office/word/2012/wordml" xmlns:w14="http://schemas.microsoft.com/office/word/2010/wordml" xmlns:w="http://schemas.openxmlformats.org/wordprocessingml/2006/main" xmlns:w10="urn:schemas-microsoft-com:office:word" xmlns:wp14="http://schemas.microsoft.com/office/word/2010/wordprocessingDrawing" xmlns:v="urn:schemas-microsoft-com:vml" xmlns:o="urn:schemas-microsoft-com:office:office" xmlns:am3d="http://schemas.microsoft.com/office/drawing/2017/model3d" xmlns:aink="http://schemas.microsoft.com/office/drawing/2016/ink" xmlns:mc="http://schemas.openxmlformats.org/markup-compatibility/2006" xmlns:cx8="http://schemas.microsoft.com/office/drawing/2016/5/14/chartex" xmlns:cx7="http://schemas.microsoft.com/office/drawing/2016/5/13/chartex" xmlns:cx6="http://schemas.microsoft.com/office/drawing/2016/5/12/chartex" xmlns:cx5="http://schemas.microsoft.com/office/drawing/2016/5/11/chartex" xmlns:cx4="http://schemas.microsoft.com/office/drawing/2016/5/10/chartex" xmlns:cx3="http://schemas.microsoft.com/office/drawing/2016/5/9/chartex" xmlns:cx2="http://schemas.microsoft.com/office/drawing/2015/10/21/chartex" xmlns:cx1="http://schemas.microsoft.com/office/drawing/2015/9/8/chartex" xmlns:cx="http://schemas.microsoft.com/office/drawing/2014/chartex" xmlns:wpc="http://schemas.microsoft.com/office/word/2010/wordprocessingCanvas" xmlns="" val="0"/>
                               </a:ext>
                             </a:extLst>
                           </a:blip>
@@ -10031,7 +10807,7 @@
       </w:pPr>
       <w:bookmarkStart w:id="27" w:name="_Ref6150977"/>
       <w:bookmarkStart w:id="28" w:name="_Ref6150965"/>
-      <w:bookmarkStart w:id="29" w:name="_Toc6354824"/>
+      <w:bookmarkStart w:id="29" w:name="_Toc6842613"/>
       <w:r>
         <w:rPr>
           <w:rFonts w:ascii="Garamond" w:hAnsi="Garamond"/>
@@ -10190,7 +10966,7 @@
           <w:szCs w:val="20"/>
         </w:rPr>
       </w:pPr>
-      <w:bookmarkStart w:id="30" w:name="_Toc6354825"/>
+      <w:bookmarkStart w:id="30" w:name="_Toc6842614"/>
       <w:r>
         <w:rPr>
           <w:rFonts w:ascii="Garamond" w:hAnsi="Garamond"/>
@@ -10342,10 +11118,10 @@
                           </pic:cNvPicPr>
                         </pic:nvPicPr>
                         <pic:blipFill>
-                          <a:blip r:embed="rId18" cstate="print">
+                          <a:blip r:embed="rId24" cstate="print">
                             <a:extLst>
                               <a:ext uri="{28A0092B-C50C-407E-A947-70E740481C1C}">
-                                <a14:useLocalDpi xmlns="" xmlns:wpc="http://schemas.microsoft.com/office/word/2010/wordprocessingCanvas" xmlns:cx="http://schemas.microsoft.com/office/drawing/2014/chartex" xmlns:cx1="http://schemas.microsoft.com/office/drawing/2015/9/8/chartex" xmlns:cx2="http://schemas.microsoft.com/office/drawing/2015/10/21/chartex" xmlns:cx3="http://schemas.microsoft.com/office/drawing/2016/5/9/chartex" xmlns:cx4="http://schemas.microsoft.com/office/drawing/2016/5/10/chartex" xmlns:cx5="http://schemas.microsoft.com/office/drawing/2016/5/11/chartex" xmlns:cx6="http://schemas.microsoft.com/office/drawing/2016/5/12/chartex" xmlns:cx7="http://schemas.microsoft.com/office/drawing/2016/5/13/chartex" xmlns:cx8="http://schemas.microsoft.com/office/drawing/2016/5/14/chartex" xmlns:mc="http://schemas.openxmlformats.org/markup-compatibility/2006" xmlns:aink="http://schemas.microsoft.com/office/drawing/2016/ink" xmlns:am3d="http://schemas.microsoft.com/office/drawing/2017/model3d" xmlns:o="urn:schemas-microsoft-com:office:office" xmlns:v="urn:schemas-microsoft-com:vml" xmlns:wp14="http://schemas.microsoft.com/office/word/2010/wordprocessingDrawing" xmlns:w10="urn:schemas-microsoft-com:office:word" xmlns:w="http://schemas.openxmlformats.org/wordprocessingml/2006/main" xmlns:w14="http://schemas.microsoft.com/office/word/2010/wordml" xmlns:w15="http://schemas.microsoft.com/office/word/2012/wordml" xmlns:w16cid="http://schemas.microsoft.com/office/word/2016/wordml/cid" xmlns:w16se="http://schemas.microsoft.com/office/word/2015/wordml/symex" xmlns:wpg="http://schemas.microsoft.com/office/word/2010/wordprocessingGroup" xmlns:wpi="http://schemas.microsoft.com/office/word/2010/wordprocessingInk" xmlns:wps="http://schemas.microsoft.com/office/word/2010/wordprocessingShape" xmlns:a14="http://schemas.microsoft.com/office/drawing/2010/main" val="0"/>
+                                <a14:useLocalDpi xmlns:a14="http://schemas.microsoft.com/office/drawing/2010/main" xmlns:wps="http://schemas.microsoft.com/office/word/2010/wordprocessingShape" xmlns:wpi="http://schemas.microsoft.com/office/word/2010/wordprocessingInk" xmlns:wpg="http://schemas.microsoft.com/office/word/2010/wordprocessingGroup" xmlns:w16se="http://schemas.microsoft.com/office/word/2015/wordml/symex" xmlns:w16cid="http://schemas.microsoft.com/office/word/2016/wordml/cid" xmlns:w15="http://schemas.microsoft.com/office/word/2012/wordml" xmlns:w14="http://schemas.microsoft.com/office/word/2010/wordml" xmlns:w="http://schemas.openxmlformats.org/wordprocessingml/2006/main" xmlns:w10="urn:schemas-microsoft-com:office:word" xmlns:wp14="http://schemas.microsoft.com/office/word/2010/wordprocessingDrawing" xmlns:v="urn:schemas-microsoft-com:vml" xmlns:o="urn:schemas-microsoft-com:office:office" xmlns:am3d="http://schemas.microsoft.com/office/drawing/2017/model3d" xmlns:aink="http://schemas.microsoft.com/office/drawing/2016/ink" xmlns:mc="http://schemas.openxmlformats.org/markup-compatibility/2006" xmlns:cx8="http://schemas.microsoft.com/office/drawing/2016/5/14/chartex" xmlns:cx7="http://schemas.microsoft.com/office/drawing/2016/5/13/chartex" xmlns:cx6="http://schemas.microsoft.com/office/drawing/2016/5/12/chartex" xmlns:cx5="http://schemas.microsoft.com/office/drawing/2016/5/11/chartex" xmlns:cx4="http://schemas.microsoft.com/office/drawing/2016/5/10/chartex" xmlns:cx3="http://schemas.microsoft.com/office/drawing/2016/5/9/chartex" xmlns:cx2="http://schemas.microsoft.com/office/drawing/2015/10/21/chartex" xmlns:cx1="http://schemas.microsoft.com/office/drawing/2015/9/8/chartex" xmlns:cx="http://schemas.microsoft.com/office/drawing/2014/chartex" xmlns:wpc="http://schemas.microsoft.com/office/word/2010/wordprocessingCanvas" xmlns="" val="0"/>
                               </a:ext>
                             </a:extLst>
                           </a:blip>
@@ -10414,10 +11190,10 @@
                           </pic:cNvPicPr>
                         </pic:nvPicPr>
                         <pic:blipFill>
-                          <a:blip r:embed="rId19" cstate="print">
+                          <a:blip r:embed="rId25" cstate="print">
                             <a:extLst>
                               <a:ext uri="{28A0092B-C50C-407E-A947-70E740481C1C}">
-                                <a14:useLocalDpi xmlns="" xmlns:wpc="http://schemas.microsoft.com/office/word/2010/wordprocessingCanvas" xmlns:cx="http://schemas.microsoft.com/office/drawing/2014/chartex" xmlns:cx1="http://schemas.microsoft.com/office/drawing/2015/9/8/chartex" xmlns:cx2="http://schemas.microsoft.com/office/drawing/2015/10/21/chartex" xmlns:cx3="http://schemas.microsoft.com/office/drawing/2016/5/9/chartex" xmlns:cx4="http://schemas.microsoft.com/office/drawing/2016/5/10/chartex" xmlns:cx5="http://schemas.microsoft.com/office/drawing/2016/5/11/chartex" xmlns:cx6="http://schemas.microsoft.com/office/drawing/2016/5/12/chartex" xmlns:cx7="http://schemas.microsoft.com/office/drawing/2016/5/13/chartex" xmlns:cx8="http://schemas.microsoft.com/office/drawing/2016/5/14/chartex" xmlns:mc="http://schemas.openxmlformats.org/markup-compatibility/2006" xmlns:aink="http://schemas.microsoft.com/office/drawing/2016/ink" xmlns:am3d="http://schemas.microsoft.com/office/drawing/2017/model3d" xmlns:o="urn:schemas-microsoft-com:office:office" xmlns:v="urn:schemas-microsoft-com:vml" xmlns:wp14="http://schemas.microsoft.com/office/word/2010/wordprocessingDrawing" xmlns:w10="urn:schemas-microsoft-com:office:word" xmlns:w="http://schemas.openxmlformats.org/wordprocessingml/2006/main" xmlns:w14="http://schemas.microsoft.com/office/word/2010/wordml" xmlns:w15="http://schemas.microsoft.com/office/word/2012/wordml" xmlns:w16cid="http://schemas.microsoft.com/office/word/2016/wordml/cid" xmlns:w16se="http://schemas.microsoft.com/office/word/2015/wordml/symex" xmlns:wpg="http://schemas.microsoft.com/office/word/2010/wordprocessingGroup" xmlns:wpi="http://schemas.microsoft.com/office/word/2010/wordprocessingInk" xmlns:wps="http://schemas.microsoft.com/office/word/2010/wordprocessingShape" xmlns:a14="http://schemas.microsoft.com/office/drawing/2010/main" val="0"/>
+                                <a14:useLocalDpi xmlns:a14="http://schemas.microsoft.com/office/drawing/2010/main" xmlns:wps="http://schemas.microsoft.com/office/word/2010/wordprocessingShape" xmlns:wpi="http://schemas.microsoft.com/office/word/2010/wordprocessingInk" xmlns:wpg="http://schemas.microsoft.com/office/word/2010/wordprocessingGroup" xmlns:w16se="http://schemas.microsoft.com/office/word/2015/wordml/symex" xmlns:w16cid="http://schemas.microsoft.com/office/word/2016/wordml/cid" xmlns:w15="http://schemas.microsoft.com/office/word/2012/wordml" xmlns:w14="http://schemas.microsoft.com/office/word/2010/wordml" xmlns:w="http://schemas.openxmlformats.org/wordprocessingml/2006/main" xmlns:w10="urn:schemas-microsoft-com:office:word" xmlns:wp14="http://schemas.microsoft.com/office/word/2010/wordprocessingDrawing" xmlns:v="urn:schemas-microsoft-com:vml" xmlns:o="urn:schemas-microsoft-com:office:office" xmlns:am3d="http://schemas.microsoft.com/office/drawing/2017/model3d" xmlns:aink="http://schemas.microsoft.com/office/drawing/2016/ink" xmlns:mc="http://schemas.openxmlformats.org/markup-compatibility/2006" xmlns:cx8="http://schemas.microsoft.com/office/drawing/2016/5/14/chartex" xmlns:cx7="http://schemas.microsoft.com/office/drawing/2016/5/13/chartex" xmlns:cx6="http://schemas.microsoft.com/office/drawing/2016/5/12/chartex" xmlns:cx5="http://schemas.microsoft.com/office/drawing/2016/5/11/chartex" xmlns:cx4="http://schemas.microsoft.com/office/drawing/2016/5/10/chartex" xmlns:cx3="http://schemas.microsoft.com/office/drawing/2016/5/9/chartex" xmlns:cx2="http://schemas.microsoft.com/office/drawing/2015/10/21/chartex" xmlns:cx1="http://schemas.microsoft.com/office/drawing/2015/9/8/chartex" xmlns:cx="http://schemas.microsoft.com/office/drawing/2014/chartex" xmlns:wpc="http://schemas.microsoft.com/office/word/2010/wordprocessingCanvas" xmlns="" val="0"/>
                               </a:ext>
                             </a:extLst>
                           </a:blip>
@@ -10486,10 +11262,10 @@
                           </pic:cNvPicPr>
                         </pic:nvPicPr>
                         <pic:blipFill>
-                          <a:blip r:embed="rId20" cstate="print">
+                          <a:blip r:embed="rId26" cstate="print">
                             <a:extLst>
                               <a:ext uri="{28A0092B-C50C-407E-A947-70E740481C1C}">
-                                <a14:useLocalDpi xmlns="" xmlns:wpc="http://schemas.microsoft.com/office/word/2010/wordprocessingCanvas" xmlns:cx="http://schemas.microsoft.com/office/drawing/2014/chartex" xmlns:cx1="http://schemas.microsoft.com/office/drawing/2015/9/8/chartex" xmlns:cx2="http://schemas.microsoft.com/office/drawing/2015/10/21/chartex" xmlns:cx3="http://schemas.microsoft.com/office/drawing/2016/5/9/chartex" xmlns:cx4="http://schemas.microsoft.com/office/drawing/2016/5/10/chartex" xmlns:cx5="http://schemas.microsoft.com/office/drawing/2016/5/11/chartex" xmlns:cx6="http://schemas.microsoft.com/office/drawing/2016/5/12/chartex" xmlns:cx7="http://schemas.microsoft.com/office/drawing/2016/5/13/chartex" xmlns:cx8="http://schemas.microsoft.com/office/drawing/2016/5/14/chartex" xmlns:mc="http://schemas.openxmlformats.org/markup-compatibility/2006" xmlns:aink="http://schemas.microsoft.com/office/drawing/2016/ink" xmlns:am3d="http://schemas.microsoft.com/office/drawing/2017/model3d" xmlns:o="urn:schemas-microsoft-com:office:office" xmlns:v="urn:schemas-microsoft-com:vml" xmlns:wp14="http://schemas.microsoft.com/office/word/2010/wordprocessingDrawing" xmlns:w10="urn:schemas-microsoft-com:office:word" xmlns:w="http://schemas.openxmlformats.org/wordprocessingml/2006/main" xmlns:w14="http://schemas.microsoft.com/office/word/2010/wordml" xmlns:w15="http://schemas.microsoft.com/office/word/2012/wordml" xmlns:w16cid="http://schemas.microsoft.com/office/word/2016/wordml/cid" xmlns:w16se="http://schemas.microsoft.com/office/word/2015/wordml/symex" xmlns:wpg="http://schemas.microsoft.com/office/word/2010/wordprocessingGroup" xmlns:wpi="http://schemas.microsoft.com/office/word/2010/wordprocessingInk" xmlns:wps="http://schemas.microsoft.com/office/word/2010/wordprocessingShape" xmlns:a14="http://schemas.microsoft.com/office/drawing/2010/main" val="0"/>
+                                <a14:useLocalDpi xmlns:a14="http://schemas.microsoft.com/office/drawing/2010/main" xmlns:wps="http://schemas.microsoft.com/office/word/2010/wordprocessingShape" xmlns:wpi="http://schemas.microsoft.com/office/word/2010/wordprocessingInk" xmlns:wpg="http://schemas.microsoft.com/office/word/2010/wordprocessingGroup" xmlns:w16se="http://schemas.microsoft.com/office/word/2015/wordml/symex" xmlns:w16cid="http://schemas.microsoft.com/office/word/2016/wordml/cid" xmlns:w15="http://schemas.microsoft.com/office/word/2012/wordml" xmlns:w14="http://schemas.microsoft.com/office/word/2010/wordml" xmlns:w="http://schemas.openxmlformats.org/wordprocessingml/2006/main" xmlns:w10="urn:schemas-microsoft-com:office:word" xmlns:wp14="http://schemas.microsoft.com/office/word/2010/wordprocessingDrawing" xmlns:v="urn:schemas-microsoft-com:vml" xmlns:o="urn:schemas-microsoft-com:office:office" xmlns:am3d="http://schemas.microsoft.com/office/drawing/2017/model3d" xmlns:aink="http://schemas.microsoft.com/office/drawing/2016/ink" xmlns:mc="http://schemas.openxmlformats.org/markup-compatibility/2006" xmlns:cx8="http://schemas.microsoft.com/office/drawing/2016/5/14/chartex" xmlns:cx7="http://schemas.microsoft.com/office/drawing/2016/5/13/chartex" xmlns:cx6="http://schemas.microsoft.com/office/drawing/2016/5/12/chartex" xmlns:cx5="http://schemas.microsoft.com/office/drawing/2016/5/11/chartex" xmlns:cx4="http://schemas.microsoft.com/office/drawing/2016/5/10/chartex" xmlns:cx3="http://schemas.microsoft.com/office/drawing/2016/5/9/chartex" xmlns:cx2="http://schemas.microsoft.com/office/drawing/2015/10/21/chartex" xmlns:cx1="http://schemas.microsoft.com/office/drawing/2015/9/8/chartex" xmlns:cx="http://schemas.microsoft.com/office/drawing/2014/chartex" xmlns:wpc="http://schemas.microsoft.com/office/word/2010/wordprocessingCanvas" xmlns="" val="0"/>
                               </a:ext>
                             </a:extLst>
                           </a:blip>
@@ -10561,10 +11337,10 @@
                           </pic:cNvPicPr>
                         </pic:nvPicPr>
                         <pic:blipFill>
-                          <a:blip r:embed="rId21" cstate="print">
+                          <a:blip r:embed="rId27" cstate="print">
                             <a:extLst>
                               <a:ext uri="{28A0092B-C50C-407E-A947-70E740481C1C}">
-                                <a14:useLocalDpi xmlns="" xmlns:wpc="http://schemas.microsoft.com/office/word/2010/wordprocessingCanvas" xmlns:cx="http://schemas.microsoft.com/office/drawing/2014/chartex" xmlns:cx1="http://schemas.microsoft.com/office/drawing/2015/9/8/chartex" xmlns:cx2="http://schemas.microsoft.com/office/drawing/2015/10/21/chartex" xmlns:cx3="http://schemas.microsoft.com/office/drawing/2016/5/9/chartex" xmlns:cx4="http://schemas.microsoft.com/office/drawing/2016/5/10/chartex" xmlns:cx5="http://schemas.microsoft.com/office/drawing/2016/5/11/chartex" xmlns:cx6="http://schemas.microsoft.com/office/drawing/2016/5/12/chartex" xmlns:cx7="http://schemas.microsoft.com/office/drawing/2016/5/13/chartex" xmlns:cx8="http://schemas.microsoft.com/office/drawing/2016/5/14/chartex" xmlns:mc="http://schemas.openxmlformats.org/markup-compatibility/2006" xmlns:aink="http://schemas.microsoft.com/office/drawing/2016/ink" xmlns:am3d="http://schemas.microsoft.com/office/drawing/2017/model3d" xmlns:o="urn:schemas-microsoft-com:office:office" xmlns:v="urn:schemas-microsoft-com:vml" xmlns:wp14="http://schemas.microsoft.com/office/word/2010/wordprocessingDrawing" xmlns:w10="urn:schemas-microsoft-com:office:word" xmlns:w="http://schemas.openxmlformats.org/wordprocessingml/2006/main" xmlns:w14="http://schemas.microsoft.com/office/word/2010/wordml" xmlns:w15="http://schemas.microsoft.com/office/word/2012/wordml" xmlns:w16cid="http://schemas.microsoft.com/office/word/2016/wordml/cid" xmlns:w16se="http://schemas.microsoft.com/office/word/2015/wordml/symex" xmlns:wpg="http://schemas.microsoft.com/office/word/2010/wordprocessingGroup" xmlns:wpi="http://schemas.microsoft.com/office/word/2010/wordprocessingInk" xmlns:wps="http://schemas.microsoft.com/office/word/2010/wordprocessingShape" xmlns:a14="http://schemas.microsoft.com/office/drawing/2010/main" val="0"/>
+                                <a14:useLocalDpi xmlns:a14="http://schemas.microsoft.com/office/drawing/2010/main" xmlns:wps="http://schemas.microsoft.com/office/word/2010/wordprocessingShape" xmlns:wpi="http://schemas.microsoft.com/office/word/2010/wordprocessingInk" xmlns:wpg="http://schemas.microsoft.com/office/word/2010/wordprocessingGroup" xmlns:w16se="http://schemas.microsoft.com/office/word/2015/wordml/symex" xmlns:w16cid="http://schemas.microsoft.com/office/word/2016/wordml/cid" xmlns:w15="http://schemas.microsoft.com/office/word/2012/wordml" xmlns:w14="http://schemas.microsoft.com/office/word/2010/wordml" xmlns:w="http://schemas.openxmlformats.org/wordprocessingml/2006/main" xmlns:w10="urn:schemas-microsoft-com:office:word" xmlns:wp14="http://schemas.microsoft.com/office/word/2010/wordprocessingDrawing" xmlns:v="urn:schemas-microsoft-com:vml" xmlns:o="urn:schemas-microsoft-com:office:office" xmlns:am3d="http://schemas.microsoft.com/office/drawing/2017/model3d" xmlns:aink="http://schemas.microsoft.com/office/drawing/2016/ink" xmlns:mc="http://schemas.openxmlformats.org/markup-compatibility/2006" xmlns:cx8="http://schemas.microsoft.com/office/drawing/2016/5/14/chartex" xmlns:cx7="http://schemas.microsoft.com/office/drawing/2016/5/13/chartex" xmlns:cx6="http://schemas.microsoft.com/office/drawing/2016/5/12/chartex" xmlns:cx5="http://schemas.microsoft.com/office/drawing/2016/5/11/chartex" xmlns:cx4="http://schemas.microsoft.com/office/drawing/2016/5/10/chartex" xmlns:cx3="http://schemas.microsoft.com/office/drawing/2016/5/9/chartex" xmlns:cx2="http://schemas.microsoft.com/office/drawing/2015/10/21/chartex" xmlns:cx1="http://schemas.microsoft.com/office/drawing/2015/9/8/chartex" xmlns:cx="http://schemas.microsoft.com/office/drawing/2014/chartex" xmlns:wpc="http://schemas.microsoft.com/office/word/2010/wordprocessingCanvas" xmlns="" val="0"/>
                               </a:ext>
                             </a:extLst>
                           </a:blip>
@@ -10642,10 +11418,10 @@
                           </pic:cNvPicPr>
                         </pic:nvPicPr>
                         <pic:blipFill>
-                          <a:blip r:embed="rId22" cstate="print">
+                          <a:blip r:embed="rId28" cstate="print">
                             <a:extLst>
                               <a:ext uri="{28A0092B-C50C-407E-A947-70E740481C1C}">
-                                <a14:useLocalDpi xmlns="" xmlns:wpc="http://schemas.microsoft.com/office/word/2010/wordprocessingCanvas" xmlns:cx="http://schemas.microsoft.com/office/drawing/2014/chartex" xmlns:cx1="http://schemas.microsoft.com/office/drawing/2015/9/8/chartex" xmlns:cx2="http://schemas.microsoft.com/office/drawing/2015/10/21/chartex" xmlns:cx3="http://schemas.microsoft.com/office/drawing/2016/5/9/chartex" xmlns:cx4="http://schemas.microsoft.com/office/drawing/2016/5/10/chartex" xmlns:cx5="http://schemas.microsoft.com/office/drawing/2016/5/11/chartex" xmlns:cx6="http://schemas.microsoft.com/office/drawing/2016/5/12/chartex" xmlns:cx7="http://schemas.microsoft.com/office/drawing/2016/5/13/chartex" xmlns:cx8="http://schemas.microsoft.com/office/drawing/2016/5/14/chartex" xmlns:mc="http://schemas.openxmlformats.org/markup-compatibility/2006" xmlns:aink="http://schemas.microsoft.com/office/drawing/2016/ink" xmlns:am3d="http://schemas.microsoft.com/office/drawing/2017/model3d" xmlns:o="urn:schemas-microsoft-com:office:office" xmlns:v="urn:schemas-microsoft-com:vml" xmlns:wp14="http://schemas.microsoft.com/office/word/2010/wordprocessingDrawing" xmlns:w10="urn:schemas-microsoft-com:office:word" xmlns:w="http://schemas.openxmlformats.org/wordprocessingml/2006/main" xmlns:w14="http://schemas.microsoft.com/office/word/2010/wordml" xmlns:w15="http://schemas.microsoft.com/office/word/2012/wordml" xmlns:w16cid="http://schemas.microsoft.com/office/word/2016/wordml/cid" xmlns:w16se="http://schemas.microsoft.com/office/word/2015/wordml/symex" xmlns:wpg="http://schemas.microsoft.com/office/word/2010/wordprocessingGroup" xmlns:wpi="http://schemas.microsoft.com/office/word/2010/wordprocessingInk" xmlns:wps="http://schemas.microsoft.com/office/word/2010/wordprocessingShape" xmlns:a14="http://schemas.microsoft.com/office/drawing/2010/main" val="0"/>
+                                <a14:useLocalDpi xmlns:a14="http://schemas.microsoft.com/office/drawing/2010/main" xmlns:wps="http://schemas.microsoft.com/office/word/2010/wordprocessingShape" xmlns:wpi="http://schemas.microsoft.com/office/word/2010/wordprocessingInk" xmlns:wpg="http://schemas.microsoft.com/office/word/2010/wordprocessingGroup" xmlns:w16se="http://schemas.microsoft.com/office/word/2015/wordml/symex" xmlns:w16cid="http://schemas.microsoft.com/office/word/2016/wordml/cid" xmlns:w15="http://schemas.microsoft.com/office/word/2012/wordml" xmlns:w14="http://schemas.microsoft.com/office/word/2010/wordml" xmlns:w="http://schemas.openxmlformats.org/wordprocessingml/2006/main" xmlns:w10="urn:schemas-microsoft-com:office:word" xmlns:wp14="http://schemas.microsoft.com/office/word/2010/wordprocessingDrawing" xmlns:v="urn:schemas-microsoft-com:vml" xmlns:o="urn:schemas-microsoft-com:office:office" xmlns:am3d="http://schemas.microsoft.com/office/drawing/2017/model3d" xmlns:aink="http://schemas.microsoft.com/office/drawing/2016/ink" xmlns:mc="http://schemas.openxmlformats.org/markup-compatibility/2006" xmlns:cx8="http://schemas.microsoft.com/office/drawing/2016/5/14/chartex" xmlns:cx7="http://schemas.microsoft.com/office/drawing/2016/5/13/chartex" xmlns:cx6="http://schemas.microsoft.com/office/drawing/2016/5/12/chartex" xmlns:cx5="http://schemas.microsoft.com/office/drawing/2016/5/11/chartex" xmlns:cx4="http://schemas.microsoft.com/office/drawing/2016/5/10/chartex" xmlns:cx3="http://schemas.microsoft.com/office/drawing/2016/5/9/chartex" xmlns:cx2="http://schemas.microsoft.com/office/drawing/2015/10/21/chartex" xmlns:cx1="http://schemas.microsoft.com/office/drawing/2015/9/8/chartex" xmlns:cx="http://schemas.microsoft.com/office/drawing/2014/chartex" xmlns:wpc="http://schemas.microsoft.com/office/word/2010/wordprocessingCanvas" xmlns="" val="0"/>
                               </a:ext>
                             </a:extLst>
                           </a:blip>
@@ -10714,10 +11490,10 @@
                           </pic:cNvPicPr>
                         </pic:nvPicPr>
                         <pic:blipFill>
-                          <a:blip r:embed="rId23" cstate="print">
+                          <a:blip r:embed="rId29" cstate="print">
                             <a:extLst>
                               <a:ext uri="{28A0092B-C50C-407E-A947-70E740481C1C}">
-                                <a14:useLocalDpi xmlns="" xmlns:wpc="http://schemas.microsoft.com/office/word/2010/wordprocessingCanvas" xmlns:cx="http://schemas.microsoft.com/office/drawing/2014/chartex" xmlns:cx1="http://schemas.microsoft.com/office/drawing/2015/9/8/chartex" xmlns:cx2="http://schemas.microsoft.com/office/drawing/2015/10/21/chartex" xmlns:cx3="http://schemas.microsoft.com/office/drawing/2016/5/9/chartex" xmlns:cx4="http://schemas.microsoft.com/office/drawing/2016/5/10/chartex" xmlns:cx5="http://schemas.microsoft.com/office/drawing/2016/5/11/chartex" xmlns:cx6="http://schemas.microsoft.com/office/drawing/2016/5/12/chartex" xmlns:cx7="http://schemas.microsoft.com/office/drawing/2016/5/13/chartex" xmlns:cx8="http://schemas.microsoft.com/office/drawing/2016/5/14/chartex" xmlns:mc="http://schemas.openxmlformats.org/markup-compatibility/2006" xmlns:aink="http://schemas.microsoft.com/office/drawing/2016/ink" xmlns:am3d="http://schemas.microsoft.com/office/drawing/2017/model3d" xmlns:o="urn:schemas-microsoft-com:office:office" xmlns:v="urn:schemas-microsoft-com:vml" xmlns:wp14="http://schemas.microsoft.com/office/word/2010/wordprocessingDrawing" xmlns:w10="urn:schemas-microsoft-com:office:word" xmlns:w="http://schemas.openxmlformats.org/wordprocessingml/2006/main" xmlns:w14="http://schemas.microsoft.com/office/word/2010/wordml" xmlns:w15="http://schemas.microsoft.com/office/word/2012/wordml" xmlns:w16cid="http://schemas.microsoft.com/office/word/2016/wordml/cid" xmlns:w16se="http://schemas.microsoft.com/office/word/2015/wordml/symex" xmlns:wpg="http://schemas.microsoft.com/office/word/2010/wordprocessingGroup" xmlns:wpi="http://schemas.microsoft.com/office/word/2010/wordprocessingInk" xmlns:wps="http://schemas.microsoft.com/office/word/2010/wordprocessingShape" xmlns:a14="http://schemas.microsoft.com/office/drawing/2010/main" val="0"/>
+                                <a14:useLocalDpi xmlns:a14="http://schemas.microsoft.com/office/drawing/2010/main" xmlns:wps="http://schemas.microsoft.com/office/word/2010/wordprocessingShape" xmlns:wpi="http://schemas.microsoft.com/office/word/2010/wordprocessingInk" xmlns:wpg="http://schemas.microsoft.com/office/word/2010/wordprocessingGroup" xmlns:w16se="http://schemas.microsoft.com/office/word/2015/wordml/symex" xmlns:w16cid="http://schemas.microsoft.com/office/word/2016/wordml/cid" xmlns:w15="http://schemas.microsoft.com/office/word/2012/wordml" xmlns:w14="http://schemas.microsoft.com/office/word/2010/wordml" xmlns:w="http://schemas.openxmlformats.org/wordprocessingml/2006/main" xmlns:w10="urn:schemas-microsoft-com:office:word" xmlns:wp14="http://schemas.microsoft.com/office/word/2010/wordprocessingDrawing" xmlns:v="urn:schemas-microsoft-com:vml" xmlns:o="urn:schemas-microsoft-com:office:office" xmlns:am3d="http://schemas.microsoft.com/office/drawing/2017/model3d" xmlns:aink="http://schemas.microsoft.com/office/drawing/2016/ink" xmlns:mc="http://schemas.openxmlformats.org/markup-compatibility/2006" xmlns:cx8="http://schemas.microsoft.com/office/drawing/2016/5/14/chartex" xmlns:cx7="http://schemas.microsoft.com/office/drawing/2016/5/13/chartex" xmlns:cx6="http://schemas.microsoft.com/office/drawing/2016/5/12/chartex" xmlns:cx5="http://schemas.microsoft.com/office/drawing/2016/5/11/chartex" xmlns:cx4="http://schemas.microsoft.com/office/drawing/2016/5/10/chartex" xmlns:cx3="http://schemas.microsoft.com/office/drawing/2016/5/9/chartex" xmlns:cx2="http://schemas.microsoft.com/office/drawing/2015/10/21/chartex" xmlns:cx1="http://schemas.microsoft.com/office/drawing/2015/9/8/chartex" xmlns:cx="http://schemas.microsoft.com/office/drawing/2014/chartex" xmlns:wpc="http://schemas.microsoft.com/office/word/2010/wordprocessingCanvas" xmlns="" val="0"/>
                               </a:ext>
                             </a:extLst>
                           </a:blip>
@@ -10768,7 +11544,7 @@
           <w:szCs w:val="20"/>
         </w:rPr>
       </w:pPr>
-      <w:bookmarkStart w:id="31" w:name="_Toc6354826"/>
+      <w:bookmarkStart w:id="31" w:name="_Toc6842615"/>
       <w:r>
         <w:rPr>
           <w:rFonts w:ascii="Garamond" w:hAnsi="Garamond"/>
@@ -11076,7 +11852,7 @@
           <w:szCs w:val="20"/>
         </w:rPr>
       </w:pPr>
-      <w:bookmarkStart w:id="32" w:name="_Toc6354827"/>
+      <w:bookmarkStart w:id="32" w:name="_Toc6842616"/>
       <w:r>
         <w:rPr>
           <w:rFonts w:ascii="Garamond" w:hAnsi="Garamond"/>
@@ -11387,7 +12163,7 @@
           <w:szCs w:val="20"/>
         </w:rPr>
       </w:pPr>
-      <w:bookmarkStart w:id="33" w:name="_Toc6354828"/>
+      <w:bookmarkStart w:id="33" w:name="_Toc6842617"/>
       <w:r>
         <w:rPr>
           <w:rFonts w:ascii="Garamond" w:hAnsi="Garamond"/>
@@ -12244,10 +13020,10 @@
                           </pic:cNvPicPr>
                         </pic:nvPicPr>
                         <pic:blipFill>
-                          <a:blip r:embed="rId24" cstate="print">
+                          <a:blip r:embed="rId30" cstate="print">
                             <a:extLst>
                               <a:ext uri="{28A0092B-C50C-407E-A947-70E740481C1C}">
-                                <a14:useLocalDpi xmlns="" xmlns:wpc="http://schemas.microsoft.com/office/word/2010/wordprocessingCanvas" xmlns:cx="http://schemas.microsoft.com/office/drawing/2014/chartex" xmlns:cx1="http://schemas.microsoft.com/office/drawing/2015/9/8/chartex" xmlns:cx2="http://schemas.microsoft.com/office/drawing/2015/10/21/chartex" xmlns:cx3="http://schemas.microsoft.com/office/drawing/2016/5/9/chartex" xmlns:cx4="http://schemas.microsoft.com/office/drawing/2016/5/10/chartex" xmlns:cx5="http://schemas.microsoft.com/office/drawing/2016/5/11/chartex" xmlns:cx6="http://schemas.microsoft.com/office/drawing/2016/5/12/chartex" xmlns:cx7="http://schemas.microsoft.com/office/drawing/2016/5/13/chartex" xmlns:cx8="http://schemas.microsoft.com/office/drawing/2016/5/14/chartex" xmlns:mc="http://schemas.openxmlformats.org/markup-compatibility/2006" xmlns:aink="http://schemas.microsoft.com/office/drawing/2016/ink" xmlns:am3d="http://schemas.microsoft.com/office/drawing/2017/model3d" xmlns:o="urn:schemas-microsoft-com:office:office" xmlns:v="urn:schemas-microsoft-com:vml" xmlns:wp14="http://schemas.microsoft.com/office/word/2010/wordprocessingDrawing" xmlns:w10="urn:schemas-microsoft-com:office:word" xmlns:w="http://schemas.openxmlformats.org/wordprocessingml/2006/main" xmlns:w14="http://schemas.microsoft.com/office/word/2010/wordml" xmlns:w15="http://schemas.microsoft.com/office/word/2012/wordml" xmlns:w16cid="http://schemas.microsoft.com/office/word/2016/wordml/cid" xmlns:w16se="http://schemas.microsoft.com/office/word/2015/wordml/symex" xmlns:wpg="http://schemas.microsoft.com/office/word/2010/wordprocessingGroup" xmlns:wpi="http://schemas.microsoft.com/office/word/2010/wordprocessingInk" xmlns:wps="http://schemas.microsoft.com/office/word/2010/wordprocessingShape" xmlns:a14="http://schemas.microsoft.com/office/drawing/2010/main" val="0"/>
+                                <a14:useLocalDpi xmlns:a14="http://schemas.microsoft.com/office/drawing/2010/main" xmlns:wps="http://schemas.microsoft.com/office/word/2010/wordprocessingShape" xmlns:wpi="http://schemas.microsoft.com/office/word/2010/wordprocessingInk" xmlns:wpg="http://schemas.microsoft.com/office/word/2010/wordprocessingGroup" xmlns:w16se="http://schemas.microsoft.com/office/word/2015/wordml/symex" xmlns:w16cid="http://schemas.microsoft.com/office/word/2016/wordml/cid" xmlns:w15="http://schemas.microsoft.com/office/word/2012/wordml" xmlns:w14="http://schemas.microsoft.com/office/word/2010/wordml" xmlns:w="http://schemas.openxmlformats.org/wordprocessingml/2006/main" xmlns:w10="urn:schemas-microsoft-com:office:word" xmlns:wp14="http://schemas.microsoft.com/office/word/2010/wordprocessingDrawing" xmlns:v="urn:schemas-microsoft-com:vml" xmlns:o="urn:schemas-microsoft-com:office:office" xmlns:am3d="http://schemas.microsoft.com/office/drawing/2017/model3d" xmlns:aink="http://schemas.microsoft.com/office/drawing/2016/ink" xmlns:mc="http://schemas.openxmlformats.org/markup-compatibility/2006" xmlns:cx8="http://schemas.microsoft.com/office/drawing/2016/5/14/chartex" xmlns:cx7="http://schemas.microsoft.com/office/drawing/2016/5/13/chartex" xmlns:cx6="http://schemas.microsoft.com/office/drawing/2016/5/12/chartex" xmlns:cx5="http://schemas.microsoft.com/office/drawing/2016/5/11/chartex" xmlns:cx4="http://schemas.microsoft.com/office/drawing/2016/5/10/chartex" xmlns:cx3="http://schemas.microsoft.com/office/drawing/2016/5/9/chartex" xmlns:cx2="http://schemas.microsoft.com/office/drawing/2015/10/21/chartex" xmlns:cx1="http://schemas.microsoft.com/office/drawing/2015/9/8/chartex" xmlns:cx="http://schemas.microsoft.com/office/drawing/2014/chartex" xmlns:wpc="http://schemas.microsoft.com/office/word/2010/wordprocessingCanvas" xmlns="" val="0"/>
                               </a:ext>
                             </a:extLst>
                           </a:blip>
@@ -12339,10 +13115,10 @@
                           </pic:cNvPicPr>
                         </pic:nvPicPr>
                         <pic:blipFill rotWithShape="1">
-                          <a:blip r:embed="rId25" cstate="print">
+                          <a:blip r:embed="rId31" cstate="print">
                             <a:extLst>
                               <a:ext uri="{28A0092B-C50C-407E-A947-70E740481C1C}">
-                                <a14:useLocalDpi xmlns="" xmlns:wpc="http://schemas.microsoft.com/office/word/2010/wordprocessingCanvas" xmlns:cx="http://schemas.microsoft.com/office/drawing/2014/chartex" xmlns:cx1="http://schemas.microsoft.com/office/drawing/2015/9/8/chartex" xmlns:cx2="http://schemas.microsoft.com/office/drawing/2015/10/21/chartex" xmlns:cx3="http://schemas.microsoft.com/office/drawing/2016/5/9/chartex" xmlns:cx4="http://schemas.microsoft.com/office/drawing/2016/5/10/chartex" xmlns:cx5="http://schemas.microsoft.com/office/drawing/2016/5/11/chartex" xmlns:cx6="http://schemas.microsoft.com/office/drawing/2016/5/12/chartex" xmlns:cx7="http://schemas.microsoft.com/office/drawing/2016/5/13/chartex" xmlns:cx8="http://schemas.microsoft.com/office/drawing/2016/5/14/chartex" xmlns:mc="http://schemas.openxmlformats.org/markup-compatibility/2006" xmlns:aink="http://schemas.microsoft.com/office/drawing/2016/ink" xmlns:am3d="http://schemas.microsoft.com/office/drawing/2017/model3d" xmlns:o="urn:schemas-microsoft-com:office:office" xmlns:v="urn:schemas-microsoft-com:vml" xmlns:wp14="http://schemas.microsoft.com/office/word/2010/wordprocessingDrawing" xmlns:w10="urn:schemas-microsoft-com:office:word" xmlns:w="http://schemas.openxmlformats.org/wordprocessingml/2006/main" xmlns:w14="http://schemas.microsoft.com/office/word/2010/wordml" xmlns:w15="http://schemas.microsoft.com/office/word/2012/wordml" xmlns:w16cid="http://schemas.microsoft.com/office/word/2016/wordml/cid" xmlns:w16se="http://schemas.microsoft.com/office/word/2015/wordml/symex" xmlns:wpg="http://schemas.microsoft.com/office/word/2010/wordprocessingGroup" xmlns:wpi="http://schemas.microsoft.com/office/word/2010/wordprocessingInk" xmlns:wps="http://schemas.microsoft.com/office/word/2010/wordprocessingShape" xmlns:a14="http://schemas.microsoft.com/office/drawing/2010/main" val="0"/>
+                                <a14:useLocalDpi xmlns:a14="http://schemas.microsoft.com/office/drawing/2010/main" xmlns:wps="http://schemas.microsoft.com/office/word/2010/wordprocessingShape" xmlns:wpi="http://schemas.microsoft.com/office/word/2010/wordprocessingInk" xmlns:wpg="http://schemas.microsoft.com/office/word/2010/wordprocessingGroup" xmlns:w16se="http://schemas.microsoft.com/office/word/2015/wordml/symex" xmlns:w16cid="http://schemas.microsoft.com/office/word/2016/wordml/cid" xmlns:w15="http://schemas.microsoft.com/office/word/2012/wordml" xmlns:w14="http://schemas.microsoft.com/office/word/2010/wordml" xmlns:w="http://schemas.openxmlformats.org/wordprocessingml/2006/main" xmlns:w10="urn:schemas-microsoft-com:office:word" xmlns:wp14="http://schemas.microsoft.com/office/word/2010/wordprocessingDrawing" xmlns:v="urn:schemas-microsoft-com:vml" xmlns:o="urn:schemas-microsoft-com:office:office" xmlns:am3d="http://schemas.microsoft.com/office/drawing/2017/model3d" xmlns:aink="http://schemas.microsoft.com/office/drawing/2016/ink" xmlns:mc="http://schemas.openxmlformats.org/markup-compatibility/2006" xmlns:cx8="http://schemas.microsoft.com/office/drawing/2016/5/14/chartex" xmlns:cx7="http://schemas.microsoft.com/office/drawing/2016/5/13/chartex" xmlns:cx6="http://schemas.microsoft.com/office/drawing/2016/5/12/chartex" xmlns:cx5="http://schemas.microsoft.com/office/drawing/2016/5/11/chartex" xmlns:cx4="http://schemas.microsoft.com/office/drawing/2016/5/10/chartex" xmlns:cx3="http://schemas.microsoft.com/office/drawing/2016/5/9/chartex" xmlns:cx2="http://schemas.microsoft.com/office/drawing/2015/10/21/chartex" xmlns:cx1="http://schemas.microsoft.com/office/drawing/2015/9/8/chartex" xmlns:cx="http://schemas.microsoft.com/office/drawing/2014/chartex" xmlns:wpc="http://schemas.microsoft.com/office/word/2010/wordprocessingCanvas" xmlns="" val="0"/>
                               </a:ext>
                             </a:extLst>
                           </a:blip>
@@ -12363,7 +13139,7 @@
                           </a:ln>
                           <a:extLst>
                             <a:ext uri="{53640926-AAD7-44D8-BBD7-CCE9431645EC}">
-                              <a14:shadowObscured xmlns="" xmlns:wpc="http://schemas.microsoft.com/office/word/2010/wordprocessingCanvas" xmlns:cx="http://schemas.microsoft.com/office/drawing/2014/chartex" xmlns:cx1="http://schemas.microsoft.com/office/drawing/2015/9/8/chartex" xmlns:cx2="http://schemas.microsoft.com/office/drawing/2015/10/21/chartex" xmlns:cx3="http://schemas.microsoft.com/office/drawing/2016/5/9/chartex" xmlns:cx4="http://schemas.microsoft.com/office/drawing/2016/5/10/chartex" xmlns:cx5="http://schemas.microsoft.com/office/drawing/2016/5/11/chartex" xmlns:cx6="http://schemas.microsoft.com/office/drawing/2016/5/12/chartex" xmlns:cx7="http://schemas.microsoft.com/office/drawing/2016/5/13/chartex" xmlns:cx8="http://schemas.microsoft.com/office/drawing/2016/5/14/chartex" xmlns:mc="http://schemas.openxmlformats.org/markup-compatibility/2006" xmlns:aink="http://schemas.microsoft.com/office/drawing/2016/ink" xmlns:am3d="http://schemas.microsoft.com/office/drawing/2017/model3d" xmlns:o="urn:schemas-microsoft-com:office:office" xmlns:v="urn:schemas-microsoft-com:vml" xmlns:wp14="http://schemas.microsoft.com/office/word/2010/wordprocessingDrawing" xmlns:w10="urn:schemas-microsoft-com:office:word" xmlns:w="http://schemas.openxmlformats.org/wordprocessingml/2006/main" xmlns:w14="http://schemas.microsoft.com/office/word/2010/wordml" xmlns:w15="http://schemas.microsoft.com/office/word/2012/wordml" xmlns:w16cid="http://schemas.microsoft.com/office/word/2016/wordml/cid" xmlns:w16se="http://schemas.microsoft.com/office/word/2015/wordml/symex" xmlns:wpg="http://schemas.microsoft.com/office/word/2010/wordprocessingGroup" xmlns:wpi="http://schemas.microsoft.com/office/word/2010/wordprocessingInk" xmlns:wps="http://schemas.microsoft.com/office/word/2010/wordprocessingShape" xmlns:a14="http://schemas.microsoft.com/office/drawing/2010/main"/>
+                              <a14:shadowObscured xmlns:a14="http://schemas.microsoft.com/office/drawing/2010/main" xmlns:wps="http://schemas.microsoft.com/office/word/2010/wordprocessingShape" xmlns:wpi="http://schemas.microsoft.com/office/word/2010/wordprocessingInk" xmlns:wpg="http://schemas.microsoft.com/office/word/2010/wordprocessingGroup" xmlns:w16se="http://schemas.microsoft.com/office/word/2015/wordml/symex" xmlns:w16cid="http://schemas.microsoft.com/office/word/2016/wordml/cid" xmlns:w15="http://schemas.microsoft.com/office/word/2012/wordml" xmlns:w14="http://schemas.microsoft.com/office/word/2010/wordml" xmlns:w="http://schemas.openxmlformats.org/wordprocessingml/2006/main" xmlns:w10="urn:schemas-microsoft-com:office:word" xmlns:wp14="http://schemas.microsoft.com/office/word/2010/wordprocessingDrawing" xmlns:v="urn:schemas-microsoft-com:vml" xmlns:o="urn:schemas-microsoft-com:office:office" xmlns:am3d="http://schemas.microsoft.com/office/drawing/2017/model3d" xmlns:aink="http://schemas.microsoft.com/office/drawing/2016/ink" xmlns:mc="http://schemas.openxmlformats.org/markup-compatibility/2006" xmlns:cx8="http://schemas.microsoft.com/office/drawing/2016/5/14/chartex" xmlns:cx7="http://schemas.microsoft.com/office/drawing/2016/5/13/chartex" xmlns:cx6="http://schemas.microsoft.com/office/drawing/2016/5/12/chartex" xmlns:cx5="http://schemas.microsoft.com/office/drawing/2016/5/11/chartex" xmlns:cx4="http://schemas.microsoft.com/office/drawing/2016/5/10/chartex" xmlns:cx3="http://schemas.microsoft.com/office/drawing/2016/5/9/chartex" xmlns:cx2="http://schemas.microsoft.com/office/drawing/2015/10/21/chartex" xmlns:cx1="http://schemas.microsoft.com/office/drawing/2015/9/8/chartex" xmlns:cx="http://schemas.microsoft.com/office/drawing/2014/chartex" xmlns:wpc="http://schemas.microsoft.com/office/word/2010/wordprocessingCanvas" xmlns=""/>
                             </a:ext>
                           </a:extLst>
                         </pic:spPr>
@@ -12437,10 +13213,10 @@
                           </pic:cNvPicPr>
                         </pic:nvPicPr>
                         <pic:blipFill rotWithShape="1">
-                          <a:blip r:embed="rId26" cstate="print">
+                          <a:blip r:embed="rId32" cstate="print">
                             <a:extLst>
                               <a:ext uri="{28A0092B-C50C-407E-A947-70E740481C1C}">
-                                <a14:useLocalDpi xmlns="" xmlns:wpc="http://schemas.microsoft.com/office/word/2010/wordprocessingCanvas" xmlns:cx="http://schemas.microsoft.com/office/drawing/2014/chartex" xmlns:cx1="http://schemas.microsoft.com/office/drawing/2015/9/8/chartex" xmlns:cx2="http://schemas.microsoft.com/office/drawing/2015/10/21/chartex" xmlns:cx3="http://schemas.microsoft.com/office/drawing/2016/5/9/chartex" xmlns:cx4="http://schemas.microsoft.com/office/drawing/2016/5/10/chartex" xmlns:cx5="http://schemas.microsoft.com/office/drawing/2016/5/11/chartex" xmlns:cx6="http://schemas.microsoft.com/office/drawing/2016/5/12/chartex" xmlns:cx7="http://schemas.microsoft.com/office/drawing/2016/5/13/chartex" xmlns:cx8="http://schemas.microsoft.com/office/drawing/2016/5/14/chartex" xmlns:mc="http://schemas.openxmlformats.org/markup-compatibility/2006" xmlns:aink="http://schemas.microsoft.com/office/drawing/2016/ink" xmlns:am3d="http://schemas.microsoft.com/office/drawing/2017/model3d" xmlns:o="urn:schemas-microsoft-com:office:office" xmlns:v="urn:schemas-microsoft-com:vml" xmlns:wp14="http://schemas.microsoft.com/office/word/2010/wordprocessingDrawing" xmlns:w10="urn:schemas-microsoft-com:office:word" xmlns:w="http://schemas.openxmlformats.org/wordprocessingml/2006/main" xmlns:w14="http://schemas.microsoft.com/office/word/2010/wordml" xmlns:w15="http://schemas.microsoft.com/office/word/2012/wordml" xmlns:w16cid="http://schemas.microsoft.com/office/word/2016/wordml/cid" xmlns:w16se="http://schemas.microsoft.com/office/word/2015/wordml/symex" xmlns:wpg="http://schemas.microsoft.com/office/word/2010/wordprocessingGroup" xmlns:wpi="http://schemas.microsoft.com/office/word/2010/wordprocessingInk" xmlns:wps="http://schemas.microsoft.com/office/word/2010/wordprocessingShape" xmlns:a14="http://schemas.microsoft.com/office/drawing/2010/main" val="0"/>
+                                <a14:useLocalDpi xmlns:a14="http://schemas.microsoft.com/office/drawing/2010/main" xmlns:wps="http://schemas.microsoft.com/office/word/2010/wordprocessingShape" xmlns:wpi="http://schemas.microsoft.com/office/word/2010/wordprocessingInk" xmlns:wpg="http://schemas.microsoft.com/office/word/2010/wordprocessingGroup" xmlns:w16se="http://schemas.microsoft.com/office/word/2015/wordml/symex" xmlns:w16cid="http://schemas.microsoft.com/office/word/2016/wordml/cid" xmlns:w15="http://schemas.microsoft.com/office/word/2012/wordml" xmlns:w14="http://schemas.microsoft.com/office/word/2010/wordml" xmlns:w="http://schemas.openxmlformats.org/wordprocessingml/2006/main" xmlns:w10="urn:schemas-microsoft-com:office:word" xmlns:wp14="http://schemas.microsoft.com/office/word/2010/wordprocessingDrawing" xmlns:v="urn:schemas-microsoft-com:vml" xmlns:o="urn:schemas-microsoft-com:office:office" xmlns:am3d="http://schemas.microsoft.com/office/drawing/2017/model3d" xmlns:aink="http://schemas.microsoft.com/office/drawing/2016/ink" xmlns:mc="http://schemas.openxmlformats.org/markup-compatibility/2006" xmlns:cx8="http://schemas.microsoft.com/office/drawing/2016/5/14/chartex" xmlns:cx7="http://schemas.microsoft.com/office/drawing/2016/5/13/chartex" xmlns:cx6="http://schemas.microsoft.com/office/drawing/2016/5/12/chartex" xmlns:cx5="http://schemas.microsoft.com/office/drawing/2016/5/11/chartex" xmlns:cx4="http://schemas.microsoft.com/office/drawing/2016/5/10/chartex" xmlns:cx3="http://schemas.microsoft.com/office/drawing/2016/5/9/chartex" xmlns:cx2="http://schemas.microsoft.com/office/drawing/2015/10/21/chartex" xmlns:cx1="http://schemas.microsoft.com/office/drawing/2015/9/8/chartex" xmlns:cx="http://schemas.microsoft.com/office/drawing/2014/chartex" xmlns:wpc="http://schemas.microsoft.com/office/word/2010/wordprocessingCanvas" xmlns="" val="0"/>
                               </a:ext>
                             </a:extLst>
                           </a:blip>
@@ -12461,7 +13237,7 @@
                           </a:ln>
                           <a:extLst>
                             <a:ext uri="{53640926-AAD7-44D8-BBD7-CCE9431645EC}">
-                              <a14:shadowObscured xmlns="" xmlns:wpc="http://schemas.microsoft.com/office/word/2010/wordprocessingCanvas" xmlns:cx="http://schemas.microsoft.com/office/drawing/2014/chartex" xmlns:cx1="http://schemas.microsoft.com/office/drawing/2015/9/8/chartex" xmlns:cx2="http://schemas.microsoft.com/office/drawing/2015/10/21/chartex" xmlns:cx3="http://schemas.microsoft.com/office/drawing/2016/5/9/chartex" xmlns:cx4="http://schemas.microsoft.com/office/drawing/2016/5/10/chartex" xmlns:cx5="http://schemas.microsoft.com/office/drawing/2016/5/11/chartex" xmlns:cx6="http://schemas.microsoft.com/office/drawing/2016/5/12/chartex" xmlns:cx7="http://schemas.microsoft.com/office/drawing/2016/5/13/chartex" xmlns:cx8="http://schemas.microsoft.com/office/drawing/2016/5/14/chartex" xmlns:mc="http://schemas.openxmlformats.org/markup-compatibility/2006" xmlns:aink="http://schemas.microsoft.com/office/drawing/2016/ink" xmlns:am3d="http://schemas.microsoft.com/office/drawing/2017/model3d" xmlns:o="urn:schemas-microsoft-com:office:office" xmlns:v="urn:schemas-microsoft-com:vml" xmlns:wp14="http://schemas.microsoft.com/office/word/2010/wordprocessingDrawing" xmlns:w10="urn:schemas-microsoft-com:office:word" xmlns:w="http://schemas.openxmlformats.org/wordprocessingml/2006/main" xmlns:w14="http://schemas.microsoft.com/office/word/2010/wordml" xmlns:w15="http://schemas.microsoft.com/office/word/2012/wordml" xmlns:w16cid="http://schemas.microsoft.com/office/word/2016/wordml/cid" xmlns:w16se="http://schemas.microsoft.com/office/word/2015/wordml/symex" xmlns:wpg="http://schemas.microsoft.com/office/word/2010/wordprocessingGroup" xmlns:wpi="http://schemas.microsoft.com/office/word/2010/wordprocessingInk" xmlns:wps="http://schemas.microsoft.com/office/word/2010/wordprocessingShape" xmlns:a14="http://schemas.microsoft.com/office/drawing/2010/main"/>
+                              <a14:shadowObscured xmlns:a14="http://schemas.microsoft.com/office/drawing/2010/main" xmlns:wps="http://schemas.microsoft.com/office/word/2010/wordprocessingShape" xmlns:wpi="http://schemas.microsoft.com/office/word/2010/wordprocessingInk" xmlns:wpg="http://schemas.microsoft.com/office/word/2010/wordprocessingGroup" xmlns:w16se="http://schemas.microsoft.com/office/word/2015/wordml/symex" xmlns:w16cid="http://schemas.microsoft.com/office/word/2016/wordml/cid" xmlns:w15="http://schemas.microsoft.com/office/word/2012/wordml" xmlns:w14="http://schemas.microsoft.com/office/word/2010/wordml" xmlns:w="http://schemas.openxmlformats.org/wordprocessingml/2006/main" xmlns:w10="urn:schemas-microsoft-com:office:word" xmlns:wp14="http://schemas.microsoft.com/office/word/2010/wordprocessingDrawing" xmlns:v="urn:schemas-microsoft-com:vml" xmlns:o="urn:schemas-microsoft-com:office:office" xmlns:am3d="http://schemas.microsoft.com/office/drawing/2017/model3d" xmlns:aink="http://schemas.microsoft.com/office/drawing/2016/ink" xmlns:mc="http://schemas.openxmlformats.org/markup-compatibility/2006" xmlns:cx8="http://schemas.microsoft.com/office/drawing/2016/5/14/chartex" xmlns:cx7="http://schemas.microsoft.com/office/drawing/2016/5/13/chartex" xmlns:cx6="http://schemas.microsoft.com/office/drawing/2016/5/12/chartex" xmlns:cx5="http://schemas.microsoft.com/office/drawing/2016/5/11/chartex" xmlns:cx4="http://schemas.microsoft.com/office/drawing/2016/5/10/chartex" xmlns:cx3="http://schemas.microsoft.com/office/drawing/2016/5/9/chartex" xmlns:cx2="http://schemas.microsoft.com/office/drawing/2015/10/21/chartex" xmlns:cx1="http://schemas.microsoft.com/office/drawing/2015/9/8/chartex" xmlns:cx="http://schemas.microsoft.com/office/drawing/2014/chartex" xmlns:wpc="http://schemas.microsoft.com/office/word/2010/wordprocessingCanvas" xmlns=""/>
                             </a:ext>
                           </a:extLst>
                         </pic:spPr>
@@ -12646,7 +13422,7 @@
           <w:szCs w:val="20"/>
         </w:rPr>
       </w:pPr>
-      <w:bookmarkStart w:id="34" w:name="_Toc6354829"/>
+      <w:bookmarkStart w:id="34" w:name="_Toc6842618"/>
       <w:r>
         <w:rPr>
           <w:rFonts w:ascii="Garamond" w:hAnsi="Garamond"/>
@@ -13095,10 +13871,10 @@
                           </pic:cNvPicPr>
                         </pic:nvPicPr>
                         <pic:blipFill>
-                          <a:blip r:embed="rId27" cstate="print">
+                          <a:blip r:embed="rId33" cstate="print">
                             <a:extLst>
                               <a:ext uri="{28A0092B-C50C-407E-A947-70E740481C1C}">
-                                <a14:useLocalDpi xmlns="" xmlns:wpc="http://schemas.microsoft.com/office/word/2010/wordprocessingCanvas" xmlns:cx="http://schemas.microsoft.com/office/drawing/2014/chartex" xmlns:cx1="http://schemas.microsoft.com/office/drawing/2015/9/8/chartex" xmlns:cx2="http://schemas.microsoft.com/office/drawing/2015/10/21/chartex" xmlns:cx3="http://schemas.microsoft.com/office/drawing/2016/5/9/chartex" xmlns:cx4="http://schemas.microsoft.com/office/drawing/2016/5/10/chartex" xmlns:cx5="http://schemas.microsoft.com/office/drawing/2016/5/11/chartex" xmlns:cx6="http://schemas.microsoft.com/office/drawing/2016/5/12/chartex" xmlns:cx7="http://schemas.microsoft.com/office/drawing/2016/5/13/chartex" xmlns:cx8="http://schemas.microsoft.com/office/drawing/2016/5/14/chartex" xmlns:mc="http://schemas.openxmlformats.org/markup-compatibility/2006" xmlns:aink="http://schemas.microsoft.com/office/drawing/2016/ink" xmlns:am3d="http://schemas.microsoft.com/office/drawing/2017/model3d" xmlns:o="urn:schemas-microsoft-com:office:office" xmlns:v="urn:schemas-microsoft-com:vml" xmlns:wp14="http://schemas.microsoft.com/office/word/2010/wordprocessingDrawing" xmlns:w10="urn:schemas-microsoft-com:office:word" xmlns:w="http://schemas.openxmlformats.org/wordprocessingml/2006/main" xmlns:w14="http://schemas.microsoft.com/office/word/2010/wordml" xmlns:w15="http://schemas.microsoft.com/office/word/2012/wordml" xmlns:w16cid="http://schemas.microsoft.com/office/word/2016/wordml/cid" xmlns:w16se="http://schemas.microsoft.com/office/word/2015/wordml/symex" xmlns:wpg="http://schemas.microsoft.com/office/word/2010/wordprocessingGroup" xmlns:wpi="http://schemas.microsoft.com/office/word/2010/wordprocessingInk" xmlns:wps="http://schemas.microsoft.com/office/word/2010/wordprocessingShape" xmlns:a14="http://schemas.microsoft.com/office/drawing/2010/main" val="0"/>
+                                <a14:useLocalDpi xmlns:a14="http://schemas.microsoft.com/office/drawing/2010/main" xmlns:wps="http://schemas.microsoft.com/office/word/2010/wordprocessingShape" xmlns:wpi="http://schemas.microsoft.com/office/word/2010/wordprocessingInk" xmlns:wpg="http://schemas.microsoft.com/office/word/2010/wordprocessingGroup" xmlns:w16se="http://schemas.microsoft.com/office/word/2015/wordml/symex" xmlns:w16cid="http://schemas.microsoft.com/office/word/2016/wordml/cid" xmlns:w15="http://schemas.microsoft.com/office/word/2012/wordml" xmlns:w14="http://schemas.microsoft.com/office/word/2010/wordml" xmlns:w="http://schemas.openxmlformats.org/wordprocessingml/2006/main" xmlns:w10="urn:schemas-microsoft-com:office:word" xmlns:wp14="http://schemas.microsoft.com/office/word/2010/wordprocessingDrawing" xmlns:v="urn:schemas-microsoft-com:vml" xmlns:o="urn:schemas-microsoft-com:office:office" xmlns:am3d="http://schemas.microsoft.com/office/drawing/2017/model3d" xmlns:aink="http://schemas.microsoft.com/office/drawing/2016/ink" xmlns:mc="http://schemas.openxmlformats.org/markup-compatibility/2006" xmlns:cx8="http://schemas.microsoft.com/office/drawing/2016/5/14/chartex" xmlns:cx7="http://schemas.microsoft.com/office/drawing/2016/5/13/chartex" xmlns:cx6="http://schemas.microsoft.com/office/drawing/2016/5/12/chartex" xmlns:cx5="http://schemas.microsoft.com/office/drawing/2016/5/11/chartex" xmlns:cx4="http://schemas.microsoft.com/office/drawing/2016/5/10/chartex" xmlns:cx3="http://schemas.microsoft.com/office/drawing/2016/5/9/chartex" xmlns:cx2="http://schemas.microsoft.com/office/drawing/2015/10/21/chartex" xmlns:cx1="http://schemas.microsoft.com/office/drawing/2015/9/8/chartex" xmlns:cx="http://schemas.microsoft.com/office/drawing/2014/chartex" xmlns:wpc="http://schemas.microsoft.com/office/word/2010/wordprocessingCanvas" xmlns="" val="0"/>
                               </a:ext>
                             </a:extLst>
                           </a:blip>
@@ -13215,10 +13991,10 @@
                           </pic:cNvPicPr>
                         </pic:nvPicPr>
                         <pic:blipFill>
-                          <a:blip r:embed="rId28" cstate="print">
+                          <a:blip r:embed="rId34" cstate="print">
                             <a:extLst>
                               <a:ext uri="{28A0092B-C50C-407E-A947-70E740481C1C}">
-                                <a14:useLocalDpi xmlns="" xmlns:wpc="http://schemas.microsoft.com/office/word/2010/wordprocessingCanvas" xmlns:cx="http://schemas.microsoft.com/office/drawing/2014/chartex" xmlns:cx1="http://schemas.microsoft.com/office/drawing/2015/9/8/chartex" xmlns:cx2="http://schemas.microsoft.com/office/drawing/2015/10/21/chartex" xmlns:cx3="http://schemas.microsoft.com/office/drawing/2016/5/9/chartex" xmlns:cx4="http://schemas.microsoft.com/office/drawing/2016/5/10/chartex" xmlns:cx5="http://schemas.microsoft.com/office/drawing/2016/5/11/chartex" xmlns:cx6="http://schemas.microsoft.com/office/drawing/2016/5/12/chartex" xmlns:cx7="http://schemas.microsoft.com/office/drawing/2016/5/13/chartex" xmlns:cx8="http://schemas.microsoft.com/office/drawing/2016/5/14/chartex" xmlns:mc="http://schemas.openxmlformats.org/markup-compatibility/2006" xmlns:aink="http://schemas.microsoft.com/office/drawing/2016/ink" xmlns:am3d="http://schemas.microsoft.com/office/drawing/2017/model3d" xmlns:o="urn:schemas-microsoft-com:office:office" xmlns:v="urn:schemas-microsoft-com:vml" xmlns:wp14="http://schemas.microsoft.com/office/word/2010/wordprocessingDrawing" xmlns:w10="urn:schemas-microsoft-com:office:word" xmlns:w="http://schemas.openxmlformats.org/wordprocessingml/2006/main" xmlns:w14="http://schemas.microsoft.com/office/word/2010/wordml" xmlns:w15="http://schemas.microsoft.com/office/word/2012/wordml" xmlns:w16cid="http://schemas.microsoft.com/office/word/2016/wordml/cid" xmlns:w16se="http://schemas.microsoft.com/office/word/2015/wordml/symex" xmlns:wpg="http://schemas.microsoft.com/office/word/2010/wordprocessingGroup" xmlns:wpi="http://schemas.microsoft.com/office/word/2010/wordprocessingInk" xmlns:wps="http://schemas.microsoft.com/office/word/2010/wordprocessingShape" xmlns:a14="http://schemas.microsoft.com/office/drawing/2010/main" val="0"/>
+                                <a14:useLocalDpi xmlns:a14="http://schemas.microsoft.com/office/drawing/2010/main" xmlns:wps="http://schemas.microsoft.com/office/word/2010/wordprocessingShape" xmlns:wpi="http://schemas.microsoft.com/office/word/2010/wordprocessingInk" xmlns:wpg="http://schemas.microsoft.com/office/word/2010/wordprocessingGroup" xmlns:w16se="http://schemas.microsoft.com/office/word/2015/wordml/symex" xmlns:w16cid="http://schemas.microsoft.com/office/word/2016/wordml/cid" xmlns:w15="http://schemas.microsoft.com/office/word/2012/wordml" xmlns:w14="http://schemas.microsoft.com/office/word/2010/wordml" xmlns:w="http://schemas.openxmlformats.org/wordprocessingml/2006/main" xmlns:w10="urn:schemas-microsoft-com:office:word" xmlns:wp14="http://schemas.microsoft.com/office/word/2010/wordprocessingDrawing" xmlns:v="urn:schemas-microsoft-com:vml" xmlns:o="urn:schemas-microsoft-com:office:office" xmlns:am3d="http://schemas.microsoft.com/office/drawing/2017/model3d" xmlns:aink="http://schemas.microsoft.com/office/drawing/2016/ink" xmlns:mc="http://schemas.openxmlformats.org/markup-compatibility/2006" xmlns:cx8="http://schemas.microsoft.com/office/drawing/2016/5/14/chartex" xmlns:cx7="http://schemas.microsoft.com/office/drawing/2016/5/13/chartex" xmlns:cx6="http://schemas.microsoft.com/office/drawing/2016/5/12/chartex" xmlns:cx5="http://schemas.microsoft.com/office/drawing/2016/5/11/chartex" xmlns:cx4="http://schemas.microsoft.com/office/drawing/2016/5/10/chartex" xmlns:cx3="http://schemas.microsoft.com/office/drawing/2016/5/9/chartex" xmlns:cx2="http://schemas.microsoft.com/office/drawing/2015/10/21/chartex" xmlns:cx1="http://schemas.microsoft.com/office/drawing/2015/9/8/chartex" xmlns:cx="http://schemas.microsoft.com/office/drawing/2014/chartex" xmlns:wpc="http://schemas.microsoft.com/office/word/2010/wordprocessingCanvas" xmlns="" val="0"/>
                               </a:ext>
                             </a:extLst>
                           </a:blip>
@@ -13412,7 +14188,7 @@
           <w:lang w:eastAsia="en-GB"/>
         </w:rPr>
       </w:pPr>
-      <w:bookmarkStart w:id="35" w:name="_Toc6354830"/>
+      <w:bookmarkStart w:id="35" w:name="_Toc6842619"/>
       <w:r>
         <w:rPr>
           <w:rFonts w:ascii="Garamond" w:hAnsi="Garamond"/>
@@ -13505,11 +14281,12 @@
       <w:pPr>
         <w:pStyle w:val="Heading1"/>
       </w:pPr>
-      <w:bookmarkStart w:id="36" w:name="_Toc6354813"/>
+      <w:bookmarkStart w:id="36" w:name="_Toc6842581"/>
       <w:r>
         <w:lastRenderedPageBreak/>
         <w:t>Android App Development</w:t>
       </w:r>
+      <w:bookmarkEnd w:id="36"/>
     </w:p>
     <w:p>
       <w:pPr>
@@ -13585,9 +14362,11 @@
       <w:pPr>
         <w:pStyle w:val="Heading2"/>
       </w:pPr>
+      <w:bookmarkStart w:id="37" w:name="_Toc6842582"/>
       <w:r>
         <w:t>Manifest</w:t>
       </w:r>
+      <w:bookmarkEnd w:id="37"/>
     </w:p>
     <w:p>
       <w:r>
@@ -13643,9 +14422,11 @@
       <w:pPr>
         <w:pStyle w:val="Heading2"/>
       </w:pPr>
+      <w:bookmarkStart w:id="38" w:name="_Toc6842583"/>
       <w:r>
         <w:t>Activity-Lifecycle</w:t>
       </w:r>
+      <w:bookmarkEnd w:id="38"/>
     </w:p>
     <w:p>
       <w:r>
@@ -13665,7 +14446,8 @@
                       <w:noProof/>
                     </w:rPr>
                   </w:pPr>
-                  <w:bookmarkStart w:id="37" w:name="_Ref6657409"/>
+                  <w:bookmarkStart w:id="39" w:name="_Ref6657409"/>
+                  <w:bookmarkStart w:id="40" w:name="_Toc6842620"/>
                   <w:r>
                     <w:t xml:space="preserve">Figure </w:t>
                   </w:r>
@@ -13677,10 +14459,11 @@
                       <w:t>12</w:t>
                     </w:r>
                   </w:fldSimple>
-                  <w:bookmarkEnd w:id="37"/>
+                  <w:bookmarkEnd w:id="39"/>
                   <w:r>
                     <w:t>: Android application activity lifecycle</w:t>
                   </w:r>
+                  <w:bookmarkEnd w:id="40"/>
                 </w:p>
               </w:txbxContent>
             </v:textbox>
@@ -13719,7 +14502,7 @@
                     </pic:cNvPicPr>
                   </pic:nvPicPr>
                   <pic:blipFill>
-                    <a:blip r:embed="rId29" cstate="print"/>
+                    <a:blip r:embed="rId35" cstate="print"/>
                     <a:stretch>
                       <a:fillRect/>
                     </a:stretch>
@@ -14018,125 +14801,125 @@
         <w:rPr>
           <w:lang w:val="en-US" w:bidi="hi-IN"/>
         </w:rPr>
-        <w:t xml:space="preserve"> is invoked, one can be sure that no other </w:t>
-      </w:r>
+        <w:t xml:space="preserve"> is invoked, one can be sure that no other callback was invoked yet. Once </w:t>
+      </w:r>
+      <w:proofErr w:type="spellStart"/>
       <w:r>
         <w:rPr>
           <w:lang w:val="en-US" w:bidi="hi-IN"/>
         </w:rPr>
+        <w:t>onDestroy</w:t>
+      </w:r>
+      <w:proofErr w:type="spellEnd"/>
+      <w:r>
+        <w:rPr>
+          <w:lang w:val="en-US" w:bidi="hi-IN"/>
+        </w:rPr>
+        <w:t xml:space="preserve"> is invoked, </w:t>
+      </w:r>
+      <w:r>
+        <w:rPr>
+          <w:lang w:val="en-US" w:bidi="hi-IN"/>
+        </w:rPr>
         <w:lastRenderedPageBreak/>
-        <w:t xml:space="preserve">callback was invoked yet. Once </w:t>
+        <w:t xml:space="preserve">one can be sure that the Activity won’t receive any further notifications. All other invocations might </w:t>
       </w:r>
       <w:proofErr w:type="spellStart"/>
       <w:r>
         <w:rPr>
           <w:lang w:val="en-US" w:bidi="hi-IN"/>
         </w:rPr>
-        <w:t>onDestroy</w:t>
+        <w:t>occure</w:t>
       </w:r>
       <w:proofErr w:type="spellEnd"/>
       <w:r>
         <w:rPr>
           <w:lang w:val="en-US" w:bidi="hi-IN"/>
         </w:rPr>
-        <w:t xml:space="preserve"> is invoked, one can be sure that the Activity won’t receive any further notifications. All other invocations might </w:t>
+        <w:t xml:space="preserve"> more often and with under other circumstances. Once an app is no longer visible to the user, the method </w:t>
       </w:r>
       <w:proofErr w:type="spellStart"/>
       <w:r>
         <w:rPr>
           <w:lang w:val="en-US" w:bidi="hi-IN"/>
         </w:rPr>
-        <w:t>occure</w:t>
+        <w:t>onStop</w:t>
       </w:r>
       <w:proofErr w:type="spellEnd"/>
       <w:r>
         <w:rPr>
           <w:lang w:val="en-US" w:bidi="hi-IN"/>
         </w:rPr>
-        <w:t xml:space="preserve"> more often and with under other circumstances. Once an app is no longer visible to the user, the method </w:t>
+        <w:t xml:space="preserve"> is called, which allows the app to free all UI-relevant resources and to stop foreground tasks. It also allows the app to actively maintain remaining tasks as background tasks, such as continuing to download game assets. A call of </w:t>
       </w:r>
       <w:proofErr w:type="spellStart"/>
       <w:r>
         <w:rPr>
           <w:lang w:val="en-US" w:bidi="hi-IN"/>
         </w:rPr>
-        <w:t>onStop</w:t>
+        <w:t>onRestart</w:t>
       </w:r>
       <w:proofErr w:type="spellEnd"/>
       <w:r>
         <w:rPr>
           <w:lang w:val="en-US" w:bidi="hi-IN"/>
         </w:rPr>
-        <w:t xml:space="preserve"> is called, which allows the app to free all UI-relevant resources and to stop foreground tasks. It also allows the app to actively maintain remaining tasks as background tasks, such as continuing to download game assets. A call of </w:t>
+        <w:t xml:space="preserve"> followed by </w:t>
       </w:r>
       <w:proofErr w:type="spellStart"/>
       <w:r>
         <w:rPr>
           <w:lang w:val="en-US" w:bidi="hi-IN"/>
         </w:rPr>
-        <w:t>onRestart</w:t>
+        <w:t>onStart</w:t>
       </w:r>
       <w:proofErr w:type="spellEnd"/>
       <w:r>
         <w:rPr>
           <w:lang w:val="en-US" w:bidi="hi-IN"/>
         </w:rPr>
-        <w:t xml:space="preserve"> followed by </w:t>
+        <w:t xml:space="preserve"> allows the application to re-allocate UI-relevant resources and to prepare for user interactions. The method </w:t>
       </w:r>
       <w:proofErr w:type="spellStart"/>
       <w:r>
         <w:rPr>
           <w:lang w:val="en-US" w:bidi="hi-IN"/>
         </w:rPr>
-        <w:t>onStart</w:t>
+        <w:t>onPause</w:t>
       </w:r>
       <w:proofErr w:type="spellEnd"/>
       <w:r>
         <w:rPr>
           <w:lang w:val="en-US" w:bidi="hi-IN"/>
         </w:rPr>
-        <w:t xml:space="preserve"> allows the application to re-allocate UI-relevant resources and to prepare for user interactions. The method </w:t>
+        <w:t xml:space="preserve"> tells the application that it is currently no longer in the foreground (another activity or dialog is hiding it) and cannot be seen by the user. It is useful to </w:t>
+      </w:r>
+      <w:proofErr w:type="gramStart"/>
+      <w:r>
+        <w:rPr>
+          <w:lang w:val="en-US" w:bidi="hi-IN"/>
+        </w:rPr>
+        <w:t>pause</w:t>
+      </w:r>
+      <w:proofErr w:type="gramEnd"/>
+      <w:r>
+        <w:rPr>
+          <w:lang w:val="en-US" w:bidi="hi-IN"/>
+        </w:rPr>
+        <w:t xml:space="preserve"> foreground tasks to reduce until </w:t>
       </w:r>
       <w:proofErr w:type="spellStart"/>
       <w:r>
         <w:rPr>
           <w:lang w:val="en-US" w:bidi="hi-IN"/>
         </w:rPr>
-        <w:t>onPause</w:t>
+        <w:t>onResume</w:t>
       </w:r>
       <w:proofErr w:type="spellEnd"/>
       <w:r>
         <w:rPr>
           <w:lang w:val="en-US" w:bidi="hi-IN"/>
         </w:rPr>
-        <w:t xml:space="preserve"> tells the application that it is currently no longer in the foreground (another activity or dialog is hiding it) and cannot be seen by the user. It is useful to </w:t>
-      </w:r>
-      <w:proofErr w:type="gramStart"/>
-      <w:r>
-        <w:rPr>
-          <w:lang w:val="en-US" w:bidi="hi-IN"/>
-        </w:rPr>
-        <w:t>pause</w:t>
-      </w:r>
-      <w:proofErr w:type="gramEnd"/>
-      <w:r>
-        <w:rPr>
-          <w:lang w:val="en-US" w:bidi="hi-IN"/>
-        </w:rPr>
-        <w:t xml:space="preserve"> foreground tasks to reduce until </w:t>
-      </w:r>
-      <w:proofErr w:type="spellStart"/>
-      <w:r>
-        <w:rPr>
-          <w:lang w:val="en-US" w:bidi="hi-IN"/>
-        </w:rPr>
-        <w:t>onResume</w:t>
-      </w:r>
-      <w:proofErr w:type="spellEnd"/>
-      <w:r>
-        <w:rPr>
-          <w:lang w:val="en-US" w:bidi="hi-IN"/>
-        </w:rPr>
         <w:t xml:space="preserve"> is called, because those results are not visible to the user.</w:t>
       </w:r>
     </w:p>
@@ -14145,9 +14928,11 @@
       <w:pPr>
         <w:pStyle w:val="Heading2"/>
       </w:pPr>
+      <w:bookmarkStart w:id="41" w:name="_Toc6842584"/>
       <w:r>
         <w:t>Android Layout Definitions</w:t>
       </w:r>
+      <w:bookmarkEnd w:id="41"/>
     </w:p>
     <w:p>
       <w:pPr>
@@ -14267,7 +15052,7 @@
                     </pic:cNvPicPr>
                   </pic:nvPicPr>
                   <pic:blipFill>
-                    <a:blip r:embed="rId30" cstate="print"/>
+                    <a:blip r:embed="rId36" cstate="print"/>
                     <a:stretch>
                       <a:fillRect/>
                     </a:stretch>
@@ -14287,10 +15072,11 @@
           </wp:anchor>
         </w:drawing>
       </w:r>
+      <w:bookmarkStart w:id="42" w:name="_Toc6842585"/>
       <w:r>
         <w:t>Graphical User Interface</w:t>
       </w:r>
-      <w:bookmarkEnd w:id="36"/>
+      <w:bookmarkEnd w:id="42"/>
     </w:p>
     <w:p>
       <w:pPr>
@@ -14323,13 +15109,13 @@
       <w:pPr>
         <w:pStyle w:val="Heading2"/>
       </w:pPr>
-      <w:bookmarkStart w:id="38" w:name="_Toc6354814"/>
-      <w:bookmarkStart w:id="39" w:name="_Ref6658280"/>
+      <w:bookmarkStart w:id="43" w:name="_Ref6658280"/>
+      <w:bookmarkStart w:id="44" w:name="_Toc6842586"/>
       <w:r>
         <w:t>Mock-up</w:t>
       </w:r>
-      <w:bookmarkEnd w:id="38"/>
-      <w:bookmarkEnd w:id="39"/>
+      <w:bookmarkEnd w:id="43"/>
+      <w:bookmarkEnd w:id="44"/>
     </w:p>
     <w:p>
       <w:pPr>
@@ -14470,7 +15256,8 @@
                       <w:sz w:val="24"/>
                     </w:rPr>
                   </w:pPr>
-                  <w:bookmarkStart w:id="40" w:name="_Ref6657942"/>
+                  <w:bookmarkStart w:id="45" w:name="_Ref6657942"/>
+                  <w:bookmarkStart w:id="46" w:name="_Toc6842622"/>
                   <w:r>
                     <w:t xml:space="preserve">Figure </w:t>
                   </w:r>
@@ -14482,10 +15269,11 @@
                       <w:t>13</w:t>
                     </w:r>
                   </w:fldSimple>
-                  <w:bookmarkEnd w:id="40"/>
+                  <w:bookmarkEnd w:id="45"/>
                   <w:r>
                     <w:t>: first and simple GUI design</w:t>
                   </w:r>
+                  <w:bookmarkEnd w:id="46"/>
                 </w:p>
               </w:txbxContent>
             </v:textbox>
@@ -14646,7 +15434,7 @@
                           </pic:cNvPicPr>
                         </pic:nvPicPr>
                         <pic:blipFill>
-                          <a:blip r:embed="rId31" cstate="print"/>
+                          <a:blip r:embed="rId37" cstate="print"/>
                           <a:stretch>
                             <a:fillRect/>
                           </a:stretch>
@@ -14716,7 +15504,7 @@
                           </pic:cNvPicPr>
                         </pic:nvPicPr>
                         <pic:blipFill>
-                          <a:blip r:embed="rId32" cstate="print"/>
+                          <a:blip r:embed="rId38" cstate="print"/>
                           <a:stretch>
                             <a:fillRect/>
                           </a:stretch>
@@ -14767,7 +15555,7 @@
                           </pic:cNvPicPr>
                         </pic:nvPicPr>
                         <pic:blipFill>
-                          <a:blip r:embed="rId31" cstate="print"/>
+                          <a:blip r:embed="rId37" cstate="print"/>
                           <a:stretch>
                             <a:fillRect/>
                           </a:stretch>
@@ -14859,7 +15647,7 @@
                           </pic:cNvPicPr>
                         </pic:nvPicPr>
                         <pic:blipFill>
-                          <a:blip r:embed="rId32" cstate="print"/>
+                          <a:blip r:embed="rId38" cstate="print"/>
                           <a:stretch>
                             <a:fillRect/>
                           </a:stretch>
@@ -14929,7 +15717,7 @@
                           </pic:cNvPicPr>
                         </pic:nvPicPr>
                         <pic:blipFill>
-                          <a:blip r:embed="rId31" cstate="print"/>
+                          <a:blip r:embed="rId37" cstate="print"/>
                           <a:stretch>
                             <a:fillRect/>
                           </a:stretch>
@@ -15027,7 +15815,7 @@
                           </pic:cNvPicPr>
                         </pic:nvPicPr>
                         <pic:blipFill>
-                          <a:blip r:embed="rId32" cstate="print"/>
+                          <a:blip r:embed="rId38" cstate="print"/>
                           <a:stretch>
                             <a:fillRect/>
                           </a:stretch>
@@ -15097,7 +15885,7 @@
                           </pic:cNvPicPr>
                         </pic:nvPicPr>
                         <pic:blipFill>
-                          <a:blip r:embed="rId32" cstate="print"/>
+                          <a:blip r:embed="rId38" cstate="print"/>
                           <a:stretch>
                             <a:fillRect/>
                           </a:stretch>
@@ -15158,7 +15946,8 @@
           <w:shd w:val="clear" w:color="auto" w:fill="FFFFFF"/>
         </w:rPr>
       </w:pPr>
-      <w:bookmarkStart w:id="41" w:name="_Ref6658002"/>
+      <w:bookmarkStart w:id="47" w:name="_Ref6658002"/>
+      <w:bookmarkStart w:id="48" w:name="_Toc6842621"/>
       <w:r>
         <w:t xml:space="preserve">Figure </w:t>
       </w:r>
@@ -15170,18 +15959,21 @@
           <w:t>14</w:t>
         </w:r>
       </w:fldSimple>
-      <w:bookmarkEnd w:id="41"/>
+      <w:bookmarkEnd w:id="47"/>
       <w:r>
         <w:t>: indicator description</w:t>
       </w:r>
+      <w:bookmarkEnd w:id="48"/>
     </w:p>
     <w:p>
       <w:pPr>
         <w:pStyle w:val="Heading2"/>
       </w:pPr>
+      <w:bookmarkStart w:id="49" w:name="_Toc6842587"/>
       <w:r>
         <w:t>Final Result</w:t>
       </w:r>
+      <w:bookmarkEnd w:id="49"/>
     </w:p>
     <w:p>
       <w:pPr>
@@ -15537,7 +16329,8 @@
                             <w:szCs w:val="24"/>
                           </w:rPr>
                         </w:pPr>
-                        <w:bookmarkStart w:id="42" w:name="_Ref6658177"/>
+                        <w:bookmarkStart w:id="50" w:name="_Ref6658177"/>
+                        <w:bookmarkStart w:id="51" w:name="_Toc6842623"/>
                         <w:r>
                           <w:t xml:space="preserve">Figure </w:t>
                         </w:r>
@@ -15549,10 +16342,11 @@
                             <w:t>15</w:t>
                           </w:r>
                         </w:fldSimple>
-                        <w:bookmarkEnd w:id="42"/>
+                        <w:bookmarkEnd w:id="50"/>
                         <w:r>
                           <w:t>: Example of unripe banana</w:t>
                         </w:r>
+                        <w:bookmarkEnd w:id="51"/>
                       </w:p>
                     </w:txbxContent>
                   </v:textbox>
@@ -15591,7 +16385,7 @@
                           </pic:cNvPicPr>
                         </pic:nvPicPr>
                         <pic:blipFill>
-                          <a:blip r:embed="rId33" cstate="print"/>
+                          <a:blip r:embed="rId39" cstate="print"/>
                           <a:stretch>
                             <a:fillRect/>
                           </a:stretch>
@@ -15650,7 +16444,8 @@
                             <w:szCs w:val="24"/>
                           </w:rPr>
                         </w:pPr>
-                        <w:bookmarkStart w:id="43" w:name="_Ref6658192"/>
+                        <w:bookmarkStart w:id="52" w:name="_Ref6658192"/>
+                        <w:bookmarkStart w:id="53" w:name="_Toc6842624"/>
                         <w:r>
                           <w:t xml:space="preserve">Figure </w:t>
                         </w:r>
@@ -15662,10 +16457,11 @@
                             <w:t>16</w:t>
                           </w:r>
                         </w:fldSimple>
-                        <w:bookmarkEnd w:id="43"/>
+                        <w:bookmarkEnd w:id="52"/>
                         <w:r>
                           <w:t>: Example of ripe banana</w:t>
                         </w:r>
+                        <w:bookmarkEnd w:id="53"/>
                       </w:p>
                     </w:txbxContent>
                   </v:textbox>
@@ -15704,7 +16500,7 @@
                           </pic:cNvPicPr>
                         </pic:nvPicPr>
                         <pic:blipFill>
-                          <a:blip r:embed="rId34" cstate="print"/>
+                          <a:blip r:embed="rId40" cstate="print"/>
                           <a:stretch>
                             <a:fillRect/>
                           </a:stretch>
@@ -15764,7 +16560,8 @@
                             <w:szCs w:val="24"/>
                           </w:rPr>
                         </w:pPr>
-                        <w:bookmarkStart w:id="44" w:name="_Ref6658207"/>
+                        <w:bookmarkStart w:id="54" w:name="_Ref6658207"/>
+                        <w:bookmarkStart w:id="55" w:name="_Toc6842625"/>
                         <w:r>
                           <w:t xml:space="preserve">Figure </w:t>
                         </w:r>
@@ -15776,10 +16573,11 @@
                             <w:t>17</w:t>
                           </w:r>
                         </w:fldSimple>
-                        <w:bookmarkEnd w:id="44"/>
+                        <w:bookmarkEnd w:id="54"/>
                         <w:r>
                           <w:t>: Example of overripe banana</w:t>
                         </w:r>
+                        <w:bookmarkEnd w:id="55"/>
                       </w:p>
                     </w:txbxContent>
                   </v:textbox>
@@ -15818,7 +16616,7 @@
                           </pic:cNvPicPr>
                         </pic:nvPicPr>
                         <pic:blipFill>
-                          <a:blip r:embed="rId35" cstate="print"/>
+                          <a:blip r:embed="rId41" cstate="print"/>
                           <a:stretch>
                             <a:fillRect/>
                           </a:stretch>
@@ -15893,12 +16691,12 @@
       <w:pPr>
         <w:pStyle w:val="Heading1"/>
       </w:pPr>
-      <w:bookmarkStart w:id="45" w:name="_Toc6354816"/>
+      <w:bookmarkStart w:id="56" w:name="_Toc6842588"/>
       <w:r>
         <w:lastRenderedPageBreak/>
         <w:t>Operating Principle</w:t>
       </w:r>
-      <w:bookmarkEnd w:id="45"/>
+      <w:bookmarkEnd w:id="56"/>
     </w:p>
     <w:p>
       <w:pPr>
@@ -16020,8 +16818,9 @@
                       <w:szCs w:val="24"/>
                     </w:rPr>
                   </w:pPr>
-                  <w:bookmarkStart w:id="46" w:name="_Ref6658473"/>
-                  <w:bookmarkStart w:id="47" w:name="_Ref6658466"/>
+                  <w:bookmarkStart w:id="57" w:name="_Ref6658473"/>
+                  <w:bookmarkStart w:id="58" w:name="_Ref6658466"/>
+                  <w:bookmarkStart w:id="59" w:name="_Toc6842626"/>
                   <w:r>
                     <w:t xml:space="preserve">Figure </w:t>
                   </w:r>
@@ -16033,11 +16832,12 @@
                       <w:t>18</w:t>
                     </w:r>
                   </w:fldSimple>
-                  <w:bookmarkEnd w:id="46"/>
+                  <w:bookmarkEnd w:id="57"/>
                   <w:r>
                     <w:t>: operation principle, initial design</w:t>
                   </w:r>
-                  <w:bookmarkEnd w:id="47"/>
+                  <w:bookmarkEnd w:id="58"/>
+                  <w:bookmarkEnd w:id="59"/>
                 </w:p>
               </w:txbxContent>
             </v:textbox>
@@ -16076,7 +16876,7 @@
                     </pic:cNvPicPr>
                   </pic:nvPicPr>
                   <pic:blipFill>
-                    <a:blip r:embed="rId36" cstate="print"/>
+                    <a:blip r:embed="rId42" cstate="print"/>
                     <a:stretch>
                       <a:fillRect/>
                     </a:stretch>
@@ -16392,7 +17192,7 @@
             <o:lock v:ext="edit" aspectratio="t"/>
           </v:shapetype>
           <v:shape id="_x0000_i1026" type="#_x0000_t75" style="width:469.55pt;height:201.1pt">
-            <v:imagedata r:id="rId37" o:title="flowdiagram_ripeness_detection_v2"/>
+            <v:imagedata r:id="rId43" o:title="flowdiagram_ripeness_detection_v2"/>
           </v:shape>
         </w:pict>
       </w:r>
@@ -16405,7 +17205,8 @@
           <w:shd w:val="clear" w:color="auto" w:fill="FFFFFF"/>
         </w:rPr>
       </w:pPr>
-      <w:bookmarkStart w:id="48" w:name="_Ref6658499"/>
+      <w:bookmarkStart w:id="60" w:name="_Ref6658499"/>
+      <w:bookmarkStart w:id="61" w:name="_Toc6842627"/>
       <w:r>
         <w:t xml:space="preserve">Figure </w:t>
       </w:r>
@@ -16417,10 +17218,11 @@
           <w:t>19</w:t>
         </w:r>
       </w:fldSimple>
-      <w:bookmarkEnd w:id="48"/>
+      <w:bookmarkEnd w:id="60"/>
       <w:r>
         <w:t>: final operation principle</w:t>
       </w:r>
+      <w:bookmarkEnd w:id="61"/>
     </w:p>
     <w:p>
       <w:pPr>
@@ -16460,13 +17262,13 @@
       <w:pPr>
         <w:pStyle w:val="Heading1"/>
       </w:pPr>
-      <w:bookmarkStart w:id="49" w:name="_Toc6354819"/>
+      <w:bookmarkStart w:id="62" w:name="_Toc6842589"/>
       <w:r>
         <w:lastRenderedPageBreak/>
         <w:t>Conclusion</w:t>
       </w:r>
       <w:bookmarkEnd w:id="14"/>
-      <w:bookmarkEnd w:id="49"/>
+      <w:bookmarkEnd w:id="62"/>
     </w:p>
     <w:p>
       <w:pPr>
@@ -16819,7 +17621,7 @@
       <w:r>
         <w:tab/>
       </w:r>
-      <w:hyperlink r:id="rId38" w:history="1">
+      <w:hyperlink r:id="rId44" w:history="1">
         <w:proofErr w:type="spellStart"/>
         <w:r>
           <w:rPr>
@@ -16938,7 +17740,7 @@
                     </pic:cNvPicPr>
                   </pic:nvPicPr>
                   <pic:blipFill>
-                    <a:blip r:embed="rId19" cstate="print"/>
+                    <a:blip r:embed="rId25" cstate="print"/>
                     <a:srcRect/>
                     <a:stretch>
                       <a:fillRect/>
@@ -17057,7 +17859,7 @@
                     </pic:cNvPicPr>
                   </pic:nvPicPr>
                   <pic:blipFill>
-                    <a:blip r:embed="rId39" cstate="print"/>
+                    <a:blip r:embed="rId45" cstate="print"/>
                     <a:srcRect/>
                     <a:stretch>
                       <a:fillRect/>
@@ -17218,7 +18020,7 @@
         </w:rPr>
         <w:pict>
           <v:shape id="_x0000_i1027" type="#_x0000_t75" style="width:448.45pt;height:356.9pt">
-            <v:imagedata r:id="rId40" o:title="banana_6"/>
+            <v:imagedata r:id="rId46" o:title="banana_6"/>
           </v:shape>
         </w:pict>
       </w:r>
@@ -17364,7 +18166,7 @@
         </w:rPr>
         <w:pict>
           <v:shape id="_x0000_i1028" type="#_x0000_t75" style="width:505.05pt;height:336.35pt">
-            <v:imagedata r:id="rId41" o:title="banana_3"/>
+            <v:imagedata r:id="rId47" o:title="banana_3"/>
           </v:shape>
         </w:pict>
       </w:r>
@@ -17856,7 +18658,7 @@
         </w:rPr>
         <w:t xml:space="preserve">, How to build your own Neural Network from scratch in Python, </w:t>
       </w:r>
-      <w:hyperlink r:id="rId42" w:history="1">
+      <w:hyperlink r:id="rId48" w:history="1">
         <w:r>
           <w:rPr>
             <w:rStyle w:val="Hyperlink"/>
@@ -18470,7 +19272,7 @@
         </w:rPr>
         <w:t xml:space="preserve">Determination Press, 2015, </w:t>
       </w:r>
-      <w:hyperlink r:id="rId43" w:history="1">
+      <w:hyperlink r:id="rId49" w:history="1">
         <w:r>
           <w:rPr>
             <w:rStyle w:val="Hyperlink"/>
@@ -18711,7 +19513,7 @@
         </w:rPr>
         <w:t xml:space="preserve"> </w:t>
       </w:r>
-      <w:hyperlink r:id="rId44" w:history="1">
+      <w:hyperlink r:id="rId50" w:history="1">
         <w:r>
           <w:rPr>
             <w:rStyle w:val="Hyperlink"/>
@@ -18734,8 +19536,8 @@
           <w:rFonts w:cs="Times New Roman"/>
         </w:rPr>
       </w:pPr>
-      <w:bookmarkStart w:id="50" w:name="_GoBack"/>
-      <w:bookmarkEnd w:id="50"/>
+      <w:bookmarkStart w:id="63" w:name="_GoBack"/>
+      <w:bookmarkEnd w:id="63"/>
     </w:p>
     <w:p>
       <w:pPr>
@@ -18787,7 +19589,7 @@
         </w:rPr>
         <w:tab/>
       </w:r>
-      <w:hyperlink r:id="rId45">
+      <w:hyperlink r:id="rId51">
         <w:r>
           <w:rPr>
             <w:rStyle w:val="Internetverknpfung"/>
@@ -18809,7 +19611,7 @@
         </w:rPr>
         <w:tab/>
       </w:r>
-      <w:hyperlink r:id="rId46">
+      <w:hyperlink r:id="rId52">
         <w:r>
           <w:rPr>
             <w:rStyle w:val="Internetverknpfung"/>
@@ -18832,7 +19634,7 @@
           <w:lang w:val="en-US"/>
         </w:rPr>
       </w:pPr>
-      <w:hyperlink r:id="rId47">
+      <w:hyperlink r:id="rId53">
         <w:r>
           <w:rPr>
             <w:rStyle w:val="Internetverknpfung"/>
@@ -18859,7 +19661,7 @@
       </w:pPr>
     </w:p>
     <w:sectPr>
-      <w:headerReference w:type="default" r:id="rId48"/>
+      <w:headerReference w:type="default" r:id="rId54"/>
       <w:pgSz w:w="12240" w:h="15840" w:code="1"/>
       <w:pgMar w:top="1304" w:right="1134" w:bottom="1304" w:left="1701" w:header="1134" w:footer="1134" w:gutter="0"/>
       <w:pgNumType w:start="1"/>
@@ -24372,7 +25174,7 @@
         <c:manualLayout>
           <c:xMode val="edge"/>
           <c:yMode val="edge"/>
-          <c:x val="0.34895002958092752"/>
+          <c:x val="0.34895002958092758"/>
           <c:y val="3.1697386231586785E-2"/>
         </c:manualLayout>
       </c:layout>
@@ -24409,7 +25211,7 @@
               <c:layout>
                 <c:manualLayout>
                   <c:x val="6.6145833333333334E-3"/>
-                  <c:y val="3.527777777777813E-2"/>
+                  <c:y val="3.5277777777778165E-2"/>
                 </c:manualLayout>
               </c:layout>
               <c:tx>
@@ -24436,7 +25238,7 @@
               <c:idx val="10"/>
               <c:layout>
                 <c:manualLayout>
-                  <c:x val="2.2048611111109661E-3"/>
+                  <c:x val="2.2048611111109674E-3"/>
                   <c:y val="1.9598765432098767E-2"/>
                 </c:manualLayout>
               </c:layout>
@@ -24569,11 +25371,11 @@
           </c:extLst>
         </c:ser>
         <c:marker val="1"/>
-        <c:axId val="134851584"/>
-        <c:axId val="134968832"/>
+        <c:axId val="84827136"/>
+        <c:axId val="84866176"/>
       </c:lineChart>
       <c:catAx>
-        <c:axId val="134851584"/>
+        <c:axId val="84827136"/>
         <c:scaling>
           <c:orientation val="minMax"/>
         </c:scaling>
@@ -24678,14 +25480,14 @@
             <a:endParaRPr lang="en-US"/>
           </a:p>
         </c:txPr>
-        <c:crossAx val="134968832"/>
+        <c:crossAx val="84866176"/>
         <c:crosses val="autoZero"/>
         <c:auto val="1"/>
         <c:lblAlgn val="ctr"/>
         <c:lblOffset val="100"/>
       </c:catAx>
       <c:valAx>
-        <c:axId val="134968832"/>
+        <c:axId val="84866176"/>
         <c:scaling>
           <c:orientation val="minMax"/>
         </c:scaling>
@@ -24780,7 +25582,7 @@
             <a:endParaRPr lang="en-US"/>
           </a:p>
         </c:txPr>
-        <c:crossAx val="134851584"/>
+        <c:crossAx val="84827136"/>
         <c:crosses val="autoZero"/>
         <c:crossBetween val="between"/>
       </c:valAx>
@@ -25117,7 +25919,7 @@
 </file>
 
 <file path=customXml/itemProps1.xml><?xml version="1.0" encoding="utf-8"?>
-<ds:datastoreItem xmlns:ds="http://schemas.openxmlformats.org/officeDocument/2006/customXml" ds:itemID="{45D144E8-5086-4215-9A8D-7A0776675BC5}">
+<ds:datastoreItem xmlns:ds="http://schemas.openxmlformats.org/officeDocument/2006/customXml" ds:itemID="{870666D5-0CC5-43A9-A3AA-D72DCA07603A}">
   <ds:schemaRefs>
     <ds:schemaRef ds:uri="http://schemas.openxmlformats.org/officeDocument/2006/bibliography"/>
   </ds:schemaRefs>

</xml_diff>

<commit_message>
adjustments to figure placement and an image reference
</commit_message>
<xml_diff>
--- a/BananaCo_report/BananaCo_report.docx
+++ b/BananaCo_report/BananaCo_report.docx
@@ -9295,7 +9295,7 @@
                     <a:blip r:embed="rId16" cstate="print">
                       <a:extLst>
                         <a:ext uri="{28A0092B-C50C-407E-A947-70E740481C1C}">
-                          <a14:useLocalDpi xmlns:a14="http://schemas.microsoft.com/office/drawing/2010/main" xmlns:wps="http://schemas.microsoft.com/office/word/2010/wordprocessingShape" xmlns:wpi="http://schemas.microsoft.com/office/word/2010/wordprocessingInk" xmlns:wpg="http://schemas.microsoft.com/office/word/2010/wordprocessingGroup" xmlns:w16se="http://schemas.microsoft.com/office/word/2015/wordml/symex" xmlns:w16cid="http://schemas.microsoft.com/office/word/2016/wordml/cid" xmlns:w15="http://schemas.microsoft.com/office/word/2012/wordml" xmlns:w14="http://schemas.microsoft.com/office/word/2010/wordml" xmlns:w="http://schemas.openxmlformats.org/wordprocessingml/2006/main" xmlns:w10="urn:schemas-microsoft-com:office:word" xmlns:wp14="http://schemas.microsoft.com/office/word/2010/wordprocessingDrawing" xmlns:v="urn:schemas-microsoft-com:vml" xmlns:o="urn:schemas-microsoft-com:office:office" xmlns:am3d="http://schemas.microsoft.com/office/drawing/2017/model3d" xmlns:aink="http://schemas.microsoft.com/office/drawing/2016/ink" xmlns:mc="http://schemas.openxmlformats.org/markup-compatibility/2006" xmlns:cx8="http://schemas.microsoft.com/office/drawing/2016/5/14/chartex" xmlns:cx7="http://schemas.microsoft.com/office/drawing/2016/5/13/chartex" xmlns:cx6="http://schemas.microsoft.com/office/drawing/2016/5/12/chartex" xmlns:cx5="http://schemas.microsoft.com/office/drawing/2016/5/11/chartex" xmlns:cx4="http://schemas.microsoft.com/office/drawing/2016/5/10/chartex" xmlns:cx3="http://schemas.microsoft.com/office/drawing/2016/5/9/chartex" xmlns:cx2="http://schemas.microsoft.com/office/drawing/2015/10/21/chartex" xmlns:cx1="http://schemas.microsoft.com/office/drawing/2015/9/8/chartex" xmlns:cx="http://schemas.microsoft.com/office/drawing/2014/chartex" xmlns:wpc="http://schemas.microsoft.com/office/word/2010/wordprocessingCanvas" xmlns="" val="0"/>
+                          <a14:useLocalDpi xmlns="" xmlns:wpc="http://schemas.microsoft.com/office/word/2010/wordprocessingCanvas" xmlns:cx="http://schemas.microsoft.com/office/drawing/2014/chartex" xmlns:cx1="http://schemas.microsoft.com/office/drawing/2015/9/8/chartex" xmlns:cx2="http://schemas.microsoft.com/office/drawing/2015/10/21/chartex" xmlns:cx3="http://schemas.microsoft.com/office/drawing/2016/5/9/chartex" xmlns:cx4="http://schemas.microsoft.com/office/drawing/2016/5/10/chartex" xmlns:cx5="http://schemas.microsoft.com/office/drawing/2016/5/11/chartex" xmlns:cx6="http://schemas.microsoft.com/office/drawing/2016/5/12/chartex" xmlns:cx7="http://schemas.microsoft.com/office/drawing/2016/5/13/chartex" xmlns:cx8="http://schemas.microsoft.com/office/drawing/2016/5/14/chartex" xmlns:mc="http://schemas.openxmlformats.org/markup-compatibility/2006" xmlns:aink="http://schemas.microsoft.com/office/drawing/2016/ink" xmlns:am3d="http://schemas.microsoft.com/office/drawing/2017/model3d" xmlns:o="urn:schemas-microsoft-com:office:office" xmlns:v="urn:schemas-microsoft-com:vml" xmlns:wp14="http://schemas.microsoft.com/office/word/2010/wordprocessingDrawing" xmlns:w10="urn:schemas-microsoft-com:office:word" xmlns:w="http://schemas.openxmlformats.org/wordprocessingml/2006/main" xmlns:w14="http://schemas.microsoft.com/office/word/2010/wordml" xmlns:w15="http://schemas.microsoft.com/office/word/2012/wordml" xmlns:w16cid="http://schemas.microsoft.com/office/word/2016/wordml/cid" xmlns:w16se="http://schemas.microsoft.com/office/word/2015/wordml/symex" xmlns:wpg="http://schemas.microsoft.com/office/word/2010/wordprocessingGroup" xmlns:wpi="http://schemas.microsoft.com/office/word/2010/wordprocessingInk" xmlns:wps="http://schemas.microsoft.com/office/word/2010/wordprocessingShape" xmlns:a14="http://schemas.microsoft.com/office/drawing/2010/main" val="0"/>
                         </a:ext>
                       </a:extLst>
                     </a:blip>
@@ -9476,7 +9476,7 @@
                     <a:blip r:embed="rId17" cstate="print">
                       <a:extLst>
                         <a:ext uri="{28A0092B-C50C-407E-A947-70E740481C1C}">
-                          <a14:useLocalDpi xmlns:a14="http://schemas.microsoft.com/office/drawing/2010/main" xmlns:wps="http://schemas.microsoft.com/office/word/2010/wordprocessingShape" xmlns:wpi="http://schemas.microsoft.com/office/word/2010/wordprocessingInk" xmlns:wpg="http://schemas.microsoft.com/office/word/2010/wordprocessingGroup" xmlns:w16se="http://schemas.microsoft.com/office/word/2015/wordml/symex" xmlns:w16cid="http://schemas.microsoft.com/office/word/2016/wordml/cid" xmlns:w15="http://schemas.microsoft.com/office/word/2012/wordml" xmlns:w14="http://schemas.microsoft.com/office/word/2010/wordml" xmlns:w="http://schemas.openxmlformats.org/wordprocessingml/2006/main" xmlns:w10="urn:schemas-microsoft-com:office:word" xmlns:wp14="http://schemas.microsoft.com/office/word/2010/wordprocessingDrawing" xmlns:v="urn:schemas-microsoft-com:vml" xmlns:o="urn:schemas-microsoft-com:office:office" xmlns:am3d="http://schemas.microsoft.com/office/drawing/2017/model3d" xmlns:aink="http://schemas.microsoft.com/office/drawing/2016/ink" xmlns:mc="http://schemas.openxmlformats.org/markup-compatibility/2006" xmlns:cx8="http://schemas.microsoft.com/office/drawing/2016/5/14/chartex" xmlns:cx7="http://schemas.microsoft.com/office/drawing/2016/5/13/chartex" xmlns:cx6="http://schemas.microsoft.com/office/drawing/2016/5/12/chartex" xmlns:cx5="http://schemas.microsoft.com/office/drawing/2016/5/11/chartex" xmlns:cx4="http://schemas.microsoft.com/office/drawing/2016/5/10/chartex" xmlns:cx3="http://schemas.microsoft.com/office/drawing/2016/5/9/chartex" xmlns:cx2="http://schemas.microsoft.com/office/drawing/2015/10/21/chartex" xmlns:cx1="http://schemas.microsoft.com/office/drawing/2015/9/8/chartex" xmlns:cx="http://schemas.microsoft.com/office/drawing/2014/chartex" xmlns:wpc="http://schemas.microsoft.com/office/word/2010/wordprocessingCanvas" xmlns="" val="0"/>
+                          <a14:useLocalDpi xmlns="" xmlns:wpc="http://schemas.microsoft.com/office/word/2010/wordprocessingCanvas" xmlns:cx="http://schemas.microsoft.com/office/drawing/2014/chartex" xmlns:cx1="http://schemas.microsoft.com/office/drawing/2015/9/8/chartex" xmlns:cx2="http://schemas.microsoft.com/office/drawing/2015/10/21/chartex" xmlns:cx3="http://schemas.microsoft.com/office/drawing/2016/5/9/chartex" xmlns:cx4="http://schemas.microsoft.com/office/drawing/2016/5/10/chartex" xmlns:cx5="http://schemas.microsoft.com/office/drawing/2016/5/11/chartex" xmlns:cx6="http://schemas.microsoft.com/office/drawing/2016/5/12/chartex" xmlns:cx7="http://schemas.microsoft.com/office/drawing/2016/5/13/chartex" xmlns:cx8="http://schemas.microsoft.com/office/drawing/2016/5/14/chartex" xmlns:mc="http://schemas.openxmlformats.org/markup-compatibility/2006" xmlns:aink="http://schemas.microsoft.com/office/drawing/2016/ink" xmlns:am3d="http://schemas.microsoft.com/office/drawing/2017/model3d" xmlns:o="urn:schemas-microsoft-com:office:office" xmlns:v="urn:schemas-microsoft-com:vml" xmlns:wp14="http://schemas.microsoft.com/office/word/2010/wordprocessingDrawing" xmlns:w10="urn:schemas-microsoft-com:office:word" xmlns:w="http://schemas.openxmlformats.org/wordprocessingml/2006/main" xmlns:w14="http://schemas.microsoft.com/office/word/2010/wordml" xmlns:w15="http://schemas.microsoft.com/office/word/2012/wordml" xmlns:w16cid="http://schemas.microsoft.com/office/word/2016/wordml/cid" xmlns:w16se="http://schemas.microsoft.com/office/word/2015/wordml/symex" xmlns:wpg="http://schemas.microsoft.com/office/word/2010/wordprocessingGroup" xmlns:wpi="http://schemas.microsoft.com/office/word/2010/wordprocessingInk" xmlns:wps="http://schemas.microsoft.com/office/word/2010/wordprocessingShape" xmlns:a14="http://schemas.microsoft.com/office/drawing/2010/main" val="0"/>
                         </a:ext>
                       </a:extLst>
                     </a:blip>
@@ -9716,7 +9716,7 @@
                     <a:blip r:embed="rId18" cstate="print">
                       <a:extLst>
                         <a:ext uri="{28A0092B-C50C-407E-A947-70E740481C1C}">
-                          <a14:useLocalDpi xmlns:a14="http://schemas.microsoft.com/office/drawing/2010/main" xmlns:wps="http://schemas.microsoft.com/office/word/2010/wordprocessingShape" xmlns:wpi="http://schemas.microsoft.com/office/word/2010/wordprocessingInk" xmlns:wpg="http://schemas.microsoft.com/office/word/2010/wordprocessingGroup" xmlns:w16se="http://schemas.microsoft.com/office/word/2015/wordml/symex" xmlns:w16cid="http://schemas.microsoft.com/office/word/2016/wordml/cid" xmlns:w15="http://schemas.microsoft.com/office/word/2012/wordml" xmlns:w14="http://schemas.microsoft.com/office/word/2010/wordml" xmlns:w="http://schemas.openxmlformats.org/wordprocessingml/2006/main" xmlns:w10="urn:schemas-microsoft-com:office:word" xmlns:wp14="http://schemas.microsoft.com/office/word/2010/wordprocessingDrawing" xmlns:v="urn:schemas-microsoft-com:vml" xmlns:o="urn:schemas-microsoft-com:office:office" xmlns:am3d="http://schemas.microsoft.com/office/drawing/2017/model3d" xmlns:aink="http://schemas.microsoft.com/office/drawing/2016/ink" xmlns:mc="http://schemas.openxmlformats.org/markup-compatibility/2006" xmlns:cx8="http://schemas.microsoft.com/office/drawing/2016/5/14/chartex" xmlns:cx7="http://schemas.microsoft.com/office/drawing/2016/5/13/chartex" xmlns:cx6="http://schemas.microsoft.com/office/drawing/2016/5/12/chartex" xmlns:cx5="http://schemas.microsoft.com/office/drawing/2016/5/11/chartex" xmlns:cx4="http://schemas.microsoft.com/office/drawing/2016/5/10/chartex" xmlns:cx3="http://schemas.microsoft.com/office/drawing/2016/5/9/chartex" xmlns:cx2="http://schemas.microsoft.com/office/drawing/2015/10/21/chartex" xmlns:cx1="http://schemas.microsoft.com/office/drawing/2015/9/8/chartex" xmlns:cx="http://schemas.microsoft.com/office/drawing/2014/chartex" xmlns:wpc="http://schemas.microsoft.com/office/word/2010/wordprocessingCanvas" xmlns="" val="0"/>
+                          <a14:useLocalDpi xmlns="" xmlns:wpc="http://schemas.microsoft.com/office/word/2010/wordprocessingCanvas" xmlns:cx="http://schemas.microsoft.com/office/drawing/2014/chartex" xmlns:cx1="http://schemas.microsoft.com/office/drawing/2015/9/8/chartex" xmlns:cx2="http://schemas.microsoft.com/office/drawing/2015/10/21/chartex" xmlns:cx3="http://schemas.microsoft.com/office/drawing/2016/5/9/chartex" xmlns:cx4="http://schemas.microsoft.com/office/drawing/2016/5/10/chartex" xmlns:cx5="http://schemas.microsoft.com/office/drawing/2016/5/11/chartex" xmlns:cx6="http://schemas.microsoft.com/office/drawing/2016/5/12/chartex" xmlns:cx7="http://schemas.microsoft.com/office/drawing/2016/5/13/chartex" xmlns:cx8="http://schemas.microsoft.com/office/drawing/2016/5/14/chartex" xmlns:mc="http://schemas.openxmlformats.org/markup-compatibility/2006" xmlns:aink="http://schemas.microsoft.com/office/drawing/2016/ink" xmlns:am3d="http://schemas.microsoft.com/office/drawing/2017/model3d" xmlns:o="urn:schemas-microsoft-com:office:office" xmlns:v="urn:schemas-microsoft-com:vml" xmlns:wp14="http://schemas.microsoft.com/office/word/2010/wordprocessingDrawing" xmlns:w10="urn:schemas-microsoft-com:office:word" xmlns:w="http://schemas.openxmlformats.org/wordprocessingml/2006/main" xmlns:w14="http://schemas.microsoft.com/office/word/2010/wordml" xmlns:w15="http://schemas.microsoft.com/office/word/2012/wordml" xmlns:w16cid="http://schemas.microsoft.com/office/word/2016/wordml/cid" xmlns:w16se="http://schemas.microsoft.com/office/word/2015/wordml/symex" xmlns:wpg="http://schemas.microsoft.com/office/word/2010/wordprocessingGroup" xmlns:wpi="http://schemas.microsoft.com/office/word/2010/wordprocessingInk" xmlns:wps="http://schemas.microsoft.com/office/word/2010/wordprocessingShape" xmlns:a14="http://schemas.microsoft.com/office/drawing/2010/main" val="0"/>
                         </a:ext>
                       </a:extLst>
                     </a:blip>
@@ -10631,7 +10631,7 @@
                           <a:blip r:embed="rId21" cstate="print">
                             <a:extLst>
                               <a:ext uri="{28A0092B-C50C-407E-A947-70E740481C1C}">
-                                <a14:useLocalDpi xmlns:a14="http://schemas.microsoft.com/office/drawing/2010/main" xmlns:wps="http://schemas.microsoft.com/office/word/2010/wordprocessingShape" xmlns:wpi="http://schemas.microsoft.com/office/word/2010/wordprocessingInk" xmlns:wpg="http://schemas.microsoft.com/office/word/2010/wordprocessingGroup" xmlns:w16se="http://schemas.microsoft.com/office/word/2015/wordml/symex" xmlns:w16cid="http://schemas.microsoft.com/office/word/2016/wordml/cid" xmlns:w15="http://schemas.microsoft.com/office/word/2012/wordml" xmlns:w14="http://schemas.microsoft.com/office/word/2010/wordml" xmlns:w="http://schemas.openxmlformats.org/wordprocessingml/2006/main" xmlns:w10="urn:schemas-microsoft-com:office:word" xmlns:wp14="http://schemas.microsoft.com/office/word/2010/wordprocessingDrawing" xmlns:v="urn:schemas-microsoft-com:vml" xmlns:o="urn:schemas-microsoft-com:office:office" xmlns:am3d="http://schemas.microsoft.com/office/drawing/2017/model3d" xmlns:aink="http://schemas.microsoft.com/office/drawing/2016/ink" xmlns:mc="http://schemas.openxmlformats.org/markup-compatibility/2006" xmlns:cx8="http://schemas.microsoft.com/office/drawing/2016/5/14/chartex" xmlns:cx7="http://schemas.microsoft.com/office/drawing/2016/5/13/chartex" xmlns:cx6="http://schemas.microsoft.com/office/drawing/2016/5/12/chartex" xmlns:cx5="http://schemas.microsoft.com/office/drawing/2016/5/11/chartex" xmlns:cx4="http://schemas.microsoft.com/office/drawing/2016/5/10/chartex" xmlns:cx3="http://schemas.microsoft.com/office/drawing/2016/5/9/chartex" xmlns:cx2="http://schemas.microsoft.com/office/drawing/2015/10/21/chartex" xmlns:cx1="http://schemas.microsoft.com/office/drawing/2015/9/8/chartex" xmlns:cx="http://schemas.microsoft.com/office/drawing/2014/chartex" xmlns:wpc="http://schemas.microsoft.com/office/word/2010/wordprocessingCanvas" xmlns="" val="0"/>
+                                <a14:useLocalDpi xmlns="" xmlns:wpc="http://schemas.microsoft.com/office/word/2010/wordprocessingCanvas" xmlns:cx="http://schemas.microsoft.com/office/drawing/2014/chartex" xmlns:cx1="http://schemas.microsoft.com/office/drawing/2015/9/8/chartex" xmlns:cx2="http://schemas.microsoft.com/office/drawing/2015/10/21/chartex" xmlns:cx3="http://schemas.microsoft.com/office/drawing/2016/5/9/chartex" xmlns:cx4="http://schemas.microsoft.com/office/drawing/2016/5/10/chartex" xmlns:cx5="http://schemas.microsoft.com/office/drawing/2016/5/11/chartex" xmlns:cx6="http://schemas.microsoft.com/office/drawing/2016/5/12/chartex" xmlns:cx7="http://schemas.microsoft.com/office/drawing/2016/5/13/chartex" xmlns:cx8="http://schemas.microsoft.com/office/drawing/2016/5/14/chartex" xmlns:mc="http://schemas.openxmlformats.org/markup-compatibility/2006" xmlns:aink="http://schemas.microsoft.com/office/drawing/2016/ink" xmlns:am3d="http://schemas.microsoft.com/office/drawing/2017/model3d" xmlns:o="urn:schemas-microsoft-com:office:office" xmlns:v="urn:schemas-microsoft-com:vml" xmlns:wp14="http://schemas.microsoft.com/office/word/2010/wordprocessingDrawing" xmlns:w10="urn:schemas-microsoft-com:office:word" xmlns:w="http://schemas.openxmlformats.org/wordprocessingml/2006/main" xmlns:w14="http://schemas.microsoft.com/office/word/2010/wordml" xmlns:w15="http://schemas.microsoft.com/office/word/2012/wordml" xmlns:w16cid="http://schemas.microsoft.com/office/word/2016/wordml/cid" xmlns:w16se="http://schemas.microsoft.com/office/word/2015/wordml/symex" xmlns:wpg="http://schemas.microsoft.com/office/word/2010/wordprocessingGroup" xmlns:wpi="http://schemas.microsoft.com/office/word/2010/wordprocessingInk" xmlns:wps="http://schemas.microsoft.com/office/word/2010/wordprocessingShape" xmlns:a14="http://schemas.microsoft.com/office/drawing/2010/main" val="0"/>
                               </a:ext>
                             </a:extLst>
                           </a:blip>
@@ -10652,7 +10652,7 @@
                           </a:ln>
                           <a:extLst>
                             <a:ext uri="{53640926-AAD7-44D8-BBD7-CCE9431645EC}">
-                              <a14:shadowObscured xmlns:a14="http://schemas.microsoft.com/office/drawing/2010/main" xmlns:wps="http://schemas.microsoft.com/office/word/2010/wordprocessingShape" xmlns:wpi="http://schemas.microsoft.com/office/word/2010/wordprocessingInk" xmlns:wpg="http://schemas.microsoft.com/office/word/2010/wordprocessingGroup" xmlns:w16se="http://schemas.microsoft.com/office/word/2015/wordml/symex" xmlns:w16cid="http://schemas.microsoft.com/office/word/2016/wordml/cid" xmlns:w15="http://schemas.microsoft.com/office/word/2012/wordml" xmlns:w14="http://schemas.microsoft.com/office/word/2010/wordml" xmlns:w="http://schemas.openxmlformats.org/wordprocessingml/2006/main" xmlns:w10="urn:schemas-microsoft-com:office:word" xmlns:wp14="http://schemas.microsoft.com/office/word/2010/wordprocessingDrawing" xmlns:v="urn:schemas-microsoft-com:vml" xmlns:o="urn:schemas-microsoft-com:office:office" xmlns:am3d="http://schemas.microsoft.com/office/drawing/2017/model3d" xmlns:aink="http://schemas.microsoft.com/office/drawing/2016/ink" xmlns:mc="http://schemas.openxmlformats.org/markup-compatibility/2006" xmlns:cx8="http://schemas.microsoft.com/office/drawing/2016/5/14/chartex" xmlns:cx7="http://schemas.microsoft.com/office/drawing/2016/5/13/chartex" xmlns:cx6="http://schemas.microsoft.com/office/drawing/2016/5/12/chartex" xmlns:cx5="http://schemas.microsoft.com/office/drawing/2016/5/11/chartex" xmlns:cx4="http://schemas.microsoft.com/office/drawing/2016/5/10/chartex" xmlns:cx3="http://schemas.microsoft.com/office/drawing/2016/5/9/chartex" xmlns:cx2="http://schemas.microsoft.com/office/drawing/2015/10/21/chartex" xmlns:cx1="http://schemas.microsoft.com/office/drawing/2015/9/8/chartex" xmlns:cx="http://schemas.microsoft.com/office/drawing/2014/chartex" xmlns:wpc="http://schemas.microsoft.com/office/word/2010/wordprocessingCanvas" xmlns=""/>
+                              <a14:shadowObscured xmlns="" xmlns:wpc="http://schemas.microsoft.com/office/word/2010/wordprocessingCanvas" xmlns:cx="http://schemas.microsoft.com/office/drawing/2014/chartex" xmlns:cx1="http://schemas.microsoft.com/office/drawing/2015/9/8/chartex" xmlns:cx2="http://schemas.microsoft.com/office/drawing/2015/10/21/chartex" xmlns:cx3="http://schemas.microsoft.com/office/drawing/2016/5/9/chartex" xmlns:cx4="http://schemas.microsoft.com/office/drawing/2016/5/10/chartex" xmlns:cx5="http://schemas.microsoft.com/office/drawing/2016/5/11/chartex" xmlns:cx6="http://schemas.microsoft.com/office/drawing/2016/5/12/chartex" xmlns:cx7="http://schemas.microsoft.com/office/drawing/2016/5/13/chartex" xmlns:cx8="http://schemas.microsoft.com/office/drawing/2016/5/14/chartex" xmlns:mc="http://schemas.openxmlformats.org/markup-compatibility/2006" xmlns:aink="http://schemas.microsoft.com/office/drawing/2016/ink" xmlns:am3d="http://schemas.microsoft.com/office/drawing/2017/model3d" xmlns:o="urn:schemas-microsoft-com:office:office" xmlns:v="urn:schemas-microsoft-com:vml" xmlns:wp14="http://schemas.microsoft.com/office/word/2010/wordprocessingDrawing" xmlns:w10="urn:schemas-microsoft-com:office:word" xmlns:w="http://schemas.openxmlformats.org/wordprocessingml/2006/main" xmlns:w14="http://schemas.microsoft.com/office/word/2010/wordml" xmlns:w15="http://schemas.microsoft.com/office/word/2012/wordml" xmlns:w16cid="http://schemas.microsoft.com/office/word/2016/wordml/cid" xmlns:w16se="http://schemas.microsoft.com/office/word/2015/wordml/symex" xmlns:wpg="http://schemas.microsoft.com/office/word/2010/wordprocessingGroup" xmlns:wpi="http://schemas.microsoft.com/office/word/2010/wordprocessingInk" xmlns:wps="http://schemas.microsoft.com/office/word/2010/wordprocessingShape" xmlns:a14="http://schemas.microsoft.com/office/drawing/2010/main"/>
                             </a:ext>
                           </a:extLst>
                         </pic:spPr>
@@ -10698,7 +10698,7 @@
                           <a:blip r:embed="rId22" cstate="print">
                             <a:extLst>
                               <a:ext uri="{28A0092B-C50C-407E-A947-70E740481C1C}">
-                                <a14:useLocalDpi xmlns:a14="http://schemas.microsoft.com/office/drawing/2010/main" xmlns:wps="http://schemas.microsoft.com/office/word/2010/wordprocessingShape" xmlns:wpi="http://schemas.microsoft.com/office/word/2010/wordprocessingInk" xmlns:wpg="http://schemas.microsoft.com/office/word/2010/wordprocessingGroup" xmlns:w16se="http://schemas.microsoft.com/office/word/2015/wordml/symex" xmlns:w16cid="http://schemas.microsoft.com/office/word/2016/wordml/cid" xmlns:w15="http://schemas.microsoft.com/office/word/2012/wordml" xmlns:w14="http://schemas.microsoft.com/office/word/2010/wordml" xmlns:w="http://schemas.openxmlformats.org/wordprocessingml/2006/main" xmlns:w10="urn:schemas-microsoft-com:office:word" xmlns:wp14="http://schemas.microsoft.com/office/word/2010/wordprocessingDrawing" xmlns:v="urn:schemas-microsoft-com:vml" xmlns:o="urn:schemas-microsoft-com:office:office" xmlns:am3d="http://schemas.microsoft.com/office/drawing/2017/model3d" xmlns:aink="http://schemas.microsoft.com/office/drawing/2016/ink" xmlns:mc="http://schemas.openxmlformats.org/markup-compatibility/2006" xmlns:cx8="http://schemas.microsoft.com/office/drawing/2016/5/14/chartex" xmlns:cx7="http://schemas.microsoft.com/office/drawing/2016/5/13/chartex" xmlns:cx6="http://schemas.microsoft.com/office/drawing/2016/5/12/chartex" xmlns:cx5="http://schemas.microsoft.com/office/drawing/2016/5/11/chartex" xmlns:cx4="http://schemas.microsoft.com/office/drawing/2016/5/10/chartex" xmlns:cx3="http://schemas.microsoft.com/office/drawing/2016/5/9/chartex" xmlns:cx2="http://schemas.microsoft.com/office/drawing/2015/10/21/chartex" xmlns:cx1="http://schemas.microsoft.com/office/drawing/2015/9/8/chartex" xmlns:cx="http://schemas.microsoft.com/office/drawing/2014/chartex" xmlns:wpc="http://schemas.microsoft.com/office/word/2010/wordprocessingCanvas" xmlns="" val="0"/>
+                                <a14:useLocalDpi xmlns="" xmlns:wpc="http://schemas.microsoft.com/office/word/2010/wordprocessingCanvas" xmlns:cx="http://schemas.microsoft.com/office/drawing/2014/chartex" xmlns:cx1="http://schemas.microsoft.com/office/drawing/2015/9/8/chartex" xmlns:cx2="http://schemas.microsoft.com/office/drawing/2015/10/21/chartex" xmlns:cx3="http://schemas.microsoft.com/office/drawing/2016/5/9/chartex" xmlns:cx4="http://schemas.microsoft.com/office/drawing/2016/5/10/chartex" xmlns:cx5="http://schemas.microsoft.com/office/drawing/2016/5/11/chartex" xmlns:cx6="http://schemas.microsoft.com/office/drawing/2016/5/12/chartex" xmlns:cx7="http://schemas.microsoft.com/office/drawing/2016/5/13/chartex" xmlns:cx8="http://schemas.microsoft.com/office/drawing/2016/5/14/chartex" xmlns:mc="http://schemas.openxmlformats.org/markup-compatibility/2006" xmlns:aink="http://schemas.microsoft.com/office/drawing/2016/ink" xmlns:am3d="http://schemas.microsoft.com/office/drawing/2017/model3d" xmlns:o="urn:schemas-microsoft-com:office:office" xmlns:v="urn:schemas-microsoft-com:vml" xmlns:wp14="http://schemas.microsoft.com/office/word/2010/wordprocessingDrawing" xmlns:w10="urn:schemas-microsoft-com:office:word" xmlns:w="http://schemas.openxmlformats.org/wordprocessingml/2006/main" xmlns:w14="http://schemas.microsoft.com/office/word/2010/wordml" xmlns:w15="http://schemas.microsoft.com/office/word/2012/wordml" xmlns:w16cid="http://schemas.microsoft.com/office/word/2016/wordml/cid" xmlns:w16se="http://schemas.microsoft.com/office/word/2015/wordml/symex" xmlns:wpg="http://schemas.microsoft.com/office/word/2010/wordprocessingGroup" xmlns:wpi="http://schemas.microsoft.com/office/word/2010/wordprocessingInk" xmlns:wps="http://schemas.microsoft.com/office/word/2010/wordprocessingShape" xmlns:a14="http://schemas.microsoft.com/office/drawing/2010/main" val="0"/>
                               </a:ext>
                             </a:extLst>
                           </a:blip>
@@ -10763,7 +10763,7 @@
                           <a:blip r:embed="rId23" cstate="print">
                             <a:extLst>
                               <a:ext uri="{28A0092B-C50C-407E-A947-70E740481C1C}">
-                                <a14:useLocalDpi xmlns:a14="http://schemas.microsoft.com/office/drawing/2010/main" xmlns:wps="http://schemas.microsoft.com/office/word/2010/wordprocessingShape" xmlns:wpi="http://schemas.microsoft.com/office/word/2010/wordprocessingInk" xmlns:wpg="http://schemas.microsoft.com/office/word/2010/wordprocessingGroup" xmlns:w16se="http://schemas.microsoft.com/office/word/2015/wordml/symex" xmlns:w16cid="http://schemas.microsoft.com/office/word/2016/wordml/cid" xmlns:w15="http://schemas.microsoft.com/office/word/2012/wordml" xmlns:w14="http://schemas.microsoft.com/office/word/2010/wordml" xmlns:w="http://schemas.openxmlformats.org/wordprocessingml/2006/main" xmlns:w10="urn:schemas-microsoft-com:office:word" xmlns:wp14="http://schemas.microsoft.com/office/word/2010/wordprocessingDrawing" xmlns:v="urn:schemas-microsoft-com:vml" xmlns:o="urn:schemas-microsoft-com:office:office" xmlns:am3d="http://schemas.microsoft.com/office/drawing/2017/model3d" xmlns:aink="http://schemas.microsoft.com/office/drawing/2016/ink" xmlns:mc="http://schemas.openxmlformats.org/markup-compatibility/2006" xmlns:cx8="http://schemas.microsoft.com/office/drawing/2016/5/14/chartex" xmlns:cx7="http://schemas.microsoft.com/office/drawing/2016/5/13/chartex" xmlns:cx6="http://schemas.microsoft.com/office/drawing/2016/5/12/chartex" xmlns:cx5="http://schemas.microsoft.com/office/drawing/2016/5/11/chartex" xmlns:cx4="http://schemas.microsoft.com/office/drawing/2016/5/10/chartex" xmlns:cx3="http://schemas.microsoft.com/office/drawing/2016/5/9/chartex" xmlns:cx2="http://schemas.microsoft.com/office/drawing/2015/10/21/chartex" xmlns:cx1="http://schemas.microsoft.com/office/drawing/2015/9/8/chartex" xmlns:cx="http://schemas.microsoft.com/office/drawing/2014/chartex" xmlns:wpc="http://schemas.microsoft.com/office/word/2010/wordprocessingCanvas" xmlns="" val="0"/>
+                                <a14:useLocalDpi xmlns="" xmlns:wpc="http://schemas.microsoft.com/office/word/2010/wordprocessingCanvas" xmlns:cx="http://schemas.microsoft.com/office/drawing/2014/chartex" xmlns:cx1="http://schemas.microsoft.com/office/drawing/2015/9/8/chartex" xmlns:cx2="http://schemas.microsoft.com/office/drawing/2015/10/21/chartex" xmlns:cx3="http://schemas.microsoft.com/office/drawing/2016/5/9/chartex" xmlns:cx4="http://schemas.microsoft.com/office/drawing/2016/5/10/chartex" xmlns:cx5="http://schemas.microsoft.com/office/drawing/2016/5/11/chartex" xmlns:cx6="http://schemas.microsoft.com/office/drawing/2016/5/12/chartex" xmlns:cx7="http://schemas.microsoft.com/office/drawing/2016/5/13/chartex" xmlns:cx8="http://schemas.microsoft.com/office/drawing/2016/5/14/chartex" xmlns:mc="http://schemas.openxmlformats.org/markup-compatibility/2006" xmlns:aink="http://schemas.microsoft.com/office/drawing/2016/ink" xmlns:am3d="http://schemas.microsoft.com/office/drawing/2017/model3d" xmlns:o="urn:schemas-microsoft-com:office:office" xmlns:v="urn:schemas-microsoft-com:vml" xmlns:wp14="http://schemas.microsoft.com/office/word/2010/wordprocessingDrawing" xmlns:w10="urn:schemas-microsoft-com:office:word" xmlns:w="http://schemas.openxmlformats.org/wordprocessingml/2006/main" xmlns:w14="http://schemas.microsoft.com/office/word/2010/wordml" xmlns:w15="http://schemas.microsoft.com/office/word/2012/wordml" xmlns:w16cid="http://schemas.microsoft.com/office/word/2016/wordml/cid" xmlns:w16se="http://schemas.microsoft.com/office/word/2015/wordml/symex" xmlns:wpg="http://schemas.microsoft.com/office/word/2010/wordprocessingGroup" xmlns:wpi="http://schemas.microsoft.com/office/word/2010/wordprocessingInk" xmlns:wps="http://schemas.microsoft.com/office/word/2010/wordprocessingShape" xmlns:a14="http://schemas.microsoft.com/office/drawing/2010/main" val="0"/>
                               </a:ext>
                             </a:extLst>
                           </a:blip>
@@ -11121,7 +11121,7 @@
                           <a:blip r:embed="rId24" cstate="print">
                             <a:extLst>
                               <a:ext uri="{28A0092B-C50C-407E-A947-70E740481C1C}">
-                                <a14:useLocalDpi xmlns:a14="http://schemas.microsoft.com/office/drawing/2010/main" xmlns:wps="http://schemas.microsoft.com/office/word/2010/wordprocessingShape" xmlns:wpi="http://schemas.microsoft.com/office/word/2010/wordprocessingInk" xmlns:wpg="http://schemas.microsoft.com/office/word/2010/wordprocessingGroup" xmlns:w16se="http://schemas.microsoft.com/office/word/2015/wordml/symex" xmlns:w16cid="http://schemas.microsoft.com/office/word/2016/wordml/cid" xmlns:w15="http://schemas.microsoft.com/office/word/2012/wordml" xmlns:w14="http://schemas.microsoft.com/office/word/2010/wordml" xmlns:w="http://schemas.openxmlformats.org/wordprocessingml/2006/main" xmlns:w10="urn:schemas-microsoft-com:office:word" xmlns:wp14="http://schemas.microsoft.com/office/word/2010/wordprocessingDrawing" xmlns:v="urn:schemas-microsoft-com:vml" xmlns:o="urn:schemas-microsoft-com:office:office" xmlns:am3d="http://schemas.microsoft.com/office/drawing/2017/model3d" xmlns:aink="http://schemas.microsoft.com/office/drawing/2016/ink" xmlns:mc="http://schemas.openxmlformats.org/markup-compatibility/2006" xmlns:cx8="http://schemas.microsoft.com/office/drawing/2016/5/14/chartex" xmlns:cx7="http://schemas.microsoft.com/office/drawing/2016/5/13/chartex" xmlns:cx6="http://schemas.microsoft.com/office/drawing/2016/5/12/chartex" xmlns:cx5="http://schemas.microsoft.com/office/drawing/2016/5/11/chartex" xmlns:cx4="http://schemas.microsoft.com/office/drawing/2016/5/10/chartex" xmlns:cx3="http://schemas.microsoft.com/office/drawing/2016/5/9/chartex" xmlns:cx2="http://schemas.microsoft.com/office/drawing/2015/10/21/chartex" xmlns:cx1="http://schemas.microsoft.com/office/drawing/2015/9/8/chartex" xmlns:cx="http://schemas.microsoft.com/office/drawing/2014/chartex" xmlns:wpc="http://schemas.microsoft.com/office/word/2010/wordprocessingCanvas" xmlns="" val="0"/>
+                                <a14:useLocalDpi xmlns="" xmlns:wpc="http://schemas.microsoft.com/office/word/2010/wordprocessingCanvas" xmlns:cx="http://schemas.microsoft.com/office/drawing/2014/chartex" xmlns:cx1="http://schemas.microsoft.com/office/drawing/2015/9/8/chartex" xmlns:cx2="http://schemas.microsoft.com/office/drawing/2015/10/21/chartex" xmlns:cx3="http://schemas.microsoft.com/office/drawing/2016/5/9/chartex" xmlns:cx4="http://schemas.microsoft.com/office/drawing/2016/5/10/chartex" xmlns:cx5="http://schemas.microsoft.com/office/drawing/2016/5/11/chartex" xmlns:cx6="http://schemas.microsoft.com/office/drawing/2016/5/12/chartex" xmlns:cx7="http://schemas.microsoft.com/office/drawing/2016/5/13/chartex" xmlns:cx8="http://schemas.microsoft.com/office/drawing/2016/5/14/chartex" xmlns:mc="http://schemas.openxmlformats.org/markup-compatibility/2006" xmlns:aink="http://schemas.microsoft.com/office/drawing/2016/ink" xmlns:am3d="http://schemas.microsoft.com/office/drawing/2017/model3d" xmlns:o="urn:schemas-microsoft-com:office:office" xmlns:v="urn:schemas-microsoft-com:vml" xmlns:wp14="http://schemas.microsoft.com/office/word/2010/wordprocessingDrawing" xmlns:w10="urn:schemas-microsoft-com:office:word" xmlns:w="http://schemas.openxmlformats.org/wordprocessingml/2006/main" xmlns:w14="http://schemas.microsoft.com/office/word/2010/wordml" xmlns:w15="http://schemas.microsoft.com/office/word/2012/wordml" xmlns:w16cid="http://schemas.microsoft.com/office/word/2016/wordml/cid" xmlns:w16se="http://schemas.microsoft.com/office/word/2015/wordml/symex" xmlns:wpg="http://schemas.microsoft.com/office/word/2010/wordprocessingGroup" xmlns:wpi="http://schemas.microsoft.com/office/word/2010/wordprocessingInk" xmlns:wps="http://schemas.microsoft.com/office/word/2010/wordprocessingShape" xmlns:a14="http://schemas.microsoft.com/office/drawing/2010/main" val="0"/>
                               </a:ext>
                             </a:extLst>
                           </a:blip>
@@ -11193,7 +11193,7 @@
                           <a:blip r:embed="rId25" cstate="print">
                             <a:extLst>
                               <a:ext uri="{28A0092B-C50C-407E-A947-70E740481C1C}">
-                                <a14:useLocalDpi xmlns:a14="http://schemas.microsoft.com/office/drawing/2010/main" xmlns:wps="http://schemas.microsoft.com/office/word/2010/wordprocessingShape" xmlns:wpi="http://schemas.microsoft.com/office/word/2010/wordprocessingInk" xmlns:wpg="http://schemas.microsoft.com/office/word/2010/wordprocessingGroup" xmlns:w16se="http://schemas.microsoft.com/office/word/2015/wordml/symex" xmlns:w16cid="http://schemas.microsoft.com/office/word/2016/wordml/cid" xmlns:w15="http://schemas.microsoft.com/office/word/2012/wordml" xmlns:w14="http://schemas.microsoft.com/office/word/2010/wordml" xmlns:w="http://schemas.openxmlformats.org/wordprocessingml/2006/main" xmlns:w10="urn:schemas-microsoft-com:office:word" xmlns:wp14="http://schemas.microsoft.com/office/word/2010/wordprocessingDrawing" xmlns:v="urn:schemas-microsoft-com:vml" xmlns:o="urn:schemas-microsoft-com:office:office" xmlns:am3d="http://schemas.microsoft.com/office/drawing/2017/model3d" xmlns:aink="http://schemas.microsoft.com/office/drawing/2016/ink" xmlns:mc="http://schemas.openxmlformats.org/markup-compatibility/2006" xmlns:cx8="http://schemas.microsoft.com/office/drawing/2016/5/14/chartex" xmlns:cx7="http://schemas.microsoft.com/office/drawing/2016/5/13/chartex" xmlns:cx6="http://schemas.microsoft.com/office/drawing/2016/5/12/chartex" xmlns:cx5="http://schemas.microsoft.com/office/drawing/2016/5/11/chartex" xmlns:cx4="http://schemas.microsoft.com/office/drawing/2016/5/10/chartex" xmlns:cx3="http://schemas.microsoft.com/office/drawing/2016/5/9/chartex" xmlns:cx2="http://schemas.microsoft.com/office/drawing/2015/10/21/chartex" xmlns:cx1="http://schemas.microsoft.com/office/drawing/2015/9/8/chartex" xmlns:cx="http://schemas.microsoft.com/office/drawing/2014/chartex" xmlns:wpc="http://schemas.microsoft.com/office/word/2010/wordprocessingCanvas" xmlns="" val="0"/>
+                                <a14:useLocalDpi xmlns="" xmlns:wpc="http://schemas.microsoft.com/office/word/2010/wordprocessingCanvas" xmlns:cx="http://schemas.microsoft.com/office/drawing/2014/chartex" xmlns:cx1="http://schemas.microsoft.com/office/drawing/2015/9/8/chartex" xmlns:cx2="http://schemas.microsoft.com/office/drawing/2015/10/21/chartex" xmlns:cx3="http://schemas.microsoft.com/office/drawing/2016/5/9/chartex" xmlns:cx4="http://schemas.microsoft.com/office/drawing/2016/5/10/chartex" xmlns:cx5="http://schemas.microsoft.com/office/drawing/2016/5/11/chartex" xmlns:cx6="http://schemas.microsoft.com/office/drawing/2016/5/12/chartex" xmlns:cx7="http://schemas.microsoft.com/office/drawing/2016/5/13/chartex" xmlns:cx8="http://schemas.microsoft.com/office/drawing/2016/5/14/chartex" xmlns:mc="http://schemas.openxmlformats.org/markup-compatibility/2006" xmlns:aink="http://schemas.microsoft.com/office/drawing/2016/ink" xmlns:am3d="http://schemas.microsoft.com/office/drawing/2017/model3d" xmlns:o="urn:schemas-microsoft-com:office:office" xmlns:v="urn:schemas-microsoft-com:vml" xmlns:wp14="http://schemas.microsoft.com/office/word/2010/wordprocessingDrawing" xmlns:w10="urn:schemas-microsoft-com:office:word" xmlns:w="http://schemas.openxmlformats.org/wordprocessingml/2006/main" xmlns:w14="http://schemas.microsoft.com/office/word/2010/wordml" xmlns:w15="http://schemas.microsoft.com/office/word/2012/wordml" xmlns:w16cid="http://schemas.microsoft.com/office/word/2016/wordml/cid" xmlns:w16se="http://schemas.microsoft.com/office/word/2015/wordml/symex" xmlns:wpg="http://schemas.microsoft.com/office/word/2010/wordprocessingGroup" xmlns:wpi="http://schemas.microsoft.com/office/word/2010/wordprocessingInk" xmlns:wps="http://schemas.microsoft.com/office/word/2010/wordprocessingShape" xmlns:a14="http://schemas.microsoft.com/office/drawing/2010/main" val="0"/>
                               </a:ext>
                             </a:extLst>
                           </a:blip>
@@ -11265,7 +11265,7 @@
                           <a:blip r:embed="rId26" cstate="print">
                             <a:extLst>
                               <a:ext uri="{28A0092B-C50C-407E-A947-70E740481C1C}">
-                                <a14:useLocalDpi xmlns:a14="http://schemas.microsoft.com/office/drawing/2010/main" xmlns:wps="http://schemas.microsoft.com/office/word/2010/wordprocessingShape" xmlns:wpi="http://schemas.microsoft.com/office/word/2010/wordprocessingInk" xmlns:wpg="http://schemas.microsoft.com/office/word/2010/wordprocessingGroup" xmlns:w16se="http://schemas.microsoft.com/office/word/2015/wordml/symex" xmlns:w16cid="http://schemas.microsoft.com/office/word/2016/wordml/cid" xmlns:w15="http://schemas.microsoft.com/office/word/2012/wordml" xmlns:w14="http://schemas.microsoft.com/office/word/2010/wordml" xmlns:w="http://schemas.openxmlformats.org/wordprocessingml/2006/main" xmlns:w10="urn:schemas-microsoft-com:office:word" xmlns:wp14="http://schemas.microsoft.com/office/word/2010/wordprocessingDrawing" xmlns:v="urn:schemas-microsoft-com:vml" xmlns:o="urn:schemas-microsoft-com:office:office" xmlns:am3d="http://schemas.microsoft.com/office/drawing/2017/model3d" xmlns:aink="http://schemas.microsoft.com/office/drawing/2016/ink" xmlns:mc="http://schemas.openxmlformats.org/markup-compatibility/2006" xmlns:cx8="http://schemas.microsoft.com/office/drawing/2016/5/14/chartex" xmlns:cx7="http://schemas.microsoft.com/office/drawing/2016/5/13/chartex" xmlns:cx6="http://schemas.microsoft.com/office/drawing/2016/5/12/chartex" xmlns:cx5="http://schemas.microsoft.com/office/drawing/2016/5/11/chartex" xmlns:cx4="http://schemas.microsoft.com/office/drawing/2016/5/10/chartex" xmlns:cx3="http://schemas.microsoft.com/office/drawing/2016/5/9/chartex" xmlns:cx2="http://schemas.microsoft.com/office/drawing/2015/10/21/chartex" xmlns:cx1="http://schemas.microsoft.com/office/drawing/2015/9/8/chartex" xmlns:cx="http://schemas.microsoft.com/office/drawing/2014/chartex" xmlns:wpc="http://schemas.microsoft.com/office/word/2010/wordprocessingCanvas" xmlns="" val="0"/>
+                                <a14:useLocalDpi xmlns="" xmlns:wpc="http://schemas.microsoft.com/office/word/2010/wordprocessingCanvas" xmlns:cx="http://schemas.microsoft.com/office/drawing/2014/chartex" xmlns:cx1="http://schemas.microsoft.com/office/drawing/2015/9/8/chartex" xmlns:cx2="http://schemas.microsoft.com/office/drawing/2015/10/21/chartex" xmlns:cx3="http://schemas.microsoft.com/office/drawing/2016/5/9/chartex" xmlns:cx4="http://schemas.microsoft.com/office/drawing/2016/5/10/chartex" xmlns:cx5="http://schemas.microsoft.com/office/drawing/2016/5/11/chartex" xmlns:cx6="http://schemas.microsoft.com/office/drawing/2016/5/12/chartex" xmlns:cx7="http://schemas.microsoft.com/office/drawing/2016/5/13/chartex" xmlns:cx8="http://schemas.microsoft.com/office/drawing/2016/5/14/chartex" xmlns:mc="http://schemas.openxmlformats.org/markup-compatibility/2006" xmlns:aink="http://schemas.microsoft.com/office/drawing/2016/ink" xmlns:am3d="http://schemas.microsoft.com/office/drawing/2017/model3d" xmlns:o="urn:schemas-microsoft-com:office:office" xmlns:v="urn:schemas-microsoft-com:vml" xmlns:wp14="http://schemas.microsoft.com/office/word/2010/wordprocessingDrawing" xmlns:w10="urn:schemas-microsoft-com:office:word" xmlns:w="http://schemas.openxmlformats.org/wordprocessingml/2006/main" xmlns:w14="http://schemas.microsoft.com/office/word/2010/wordml" xmlns:w15="http://schemas.microsoft.com/office/word/2012/wordml" xmlns:w16cid="http://schemas.microsoft.com/office/word/2016/wordml/cid" xmlns:w16se="http://schemas.microsoft.com/office/word/2015/wordml/symex" xmlns:wpg="http://schemas.microsoft.com/office/word/2010/wordprocessingGroup" xmlns:wpi="http://schemas.microsoft.com/office/word/2010/wordprocessingInk" xmlns:wps="http://schemas.microsoft.com/office/word/2010/wordprocessingShape" xmlns:a14="http://schemas.microsoft.com/office/drawing/2010/main" val="0"/>
                               </a:ext>
                             </a:extLst>
                           </a:blip>
@@ -11340,7 +11340,7 @@
                           <a:blip r:embed="rId27" cstate="print">
                             <a:extLst>
                               <a:ext uri="{28A0092B-C50C-407E-A947-70E740481C1C}">
-                                <a14:useLocalDpi xmlns:a14="http://schemas.microsoft.com/office/drawing/2010/main" xmlns:wps="http://schemas.microsoft.com/office/word/2010/wordprocessingShape" xmlns:wpi="http://schemas.microsoft.com/office/word/2010/wordprocessingInk" xmlns:wpg="http://schemas.microsoft.com/office/word/2010/wordprocessingGroup" xmlns:w16se="http://schemas.microsoft.com/office/word/2015/wordml/symex" xmlns:w16cid="http://schemas.microsoft.com/office/word/2016/wordml/cid" xmlns:w15="http://schemas.microsoft.com/office/word/2012/wordml" xmlns:w14="http://schemas.microsoft.com/office/word/2010/wordml" xmlns:w="http://schemas.openxmlformats.org/wordprocessingml/2006/main" xmlns:w10="urn:schemas-microsoft-com:office:word" xmlns:wp14="http://schemas.microsoft.com/office/word/2010/wordprocessingDrawing" xmlns:v="urn:schemas-microsoft-com:vml" xmlns:o="urn:schemas-microsoft-com:office:office" xmlns:am3d="http://schemas.microsoft.com/office/drawing/2017/model3d" xmlns:aink="http://schemas.microsoft.com/office/drawing/2016/ink" xmlns:mc="http://schemas.openxmlformats.org/markup-compatibility/2006" xmlns:cx8="http://schemas.microsoft.com/office/drawing/2016/5/14/chartex" xmlns:cx7="http://schemas.microsoft.com/office/drawing/2016/5/13/chartex" xmlns:cx6="http://schemas.microsoft.com/office/drawing/2016/5/12/chartex" xmlns:cx5="http://schemas.microsoft.com/office/drawing/2016/5/11/chartex" xmlns:cx4="http://schemas.microsoft.com/office/drawing/2016/5/10/chartex" xmlns:cx3="http://schemas.microsoft.com/office/drawing/2016/5/9/chartex" xmlns:cx2="http://schemas.microsoft.com/office/drawing/2015/10/21/chartex" xmlns:cx1="http://schemas.microsoft.com/office/drawing/2015/9/8/chartex" xmlns:cx="http://schemas.microsoft.com/office/drawing/2014/chartex" xmlns:wpc="http://schemas.microsoft.com/office/word/2010/wordprocessingCanvas" xmlns="" val="0"/>
+                                <a14:useLocalDpi xmlns="" xmlns:wpc="http://schemas.microsoft.com/office/word/2010/wordprocessingCanvas" xmlns:cx="http://schemas.microsoft.com/office/drawing/2014/chartex" xmlns:cx1="http://schemas.microsoft.com/office/drawing/2015/9/8/chartex" xmlns:cx2="http://schemas.microsoft.com/office/drawing/2015/10/21/chartex" xmlns:cx3="http://schemas.microsoft.com/office/drawing/2016/5/9/chartex" xmlns:cx4="http://schemas.microsoft.com/office/drawing/2016/5/10/chartex" xmlns:cx5="http://schemas.microsoft.com/office/drawing/2016/5/11/chartex" xmlns:cx6="http://schemas.microsoft.com/office/drawing/2016/5/12/chartex" xmlns:cx7="http://schemas.microsoft.com/office/drawing/2016/5/13/chartex" xmlns:cx8="http://schemas.microsoft.com/office/drawing/2016/5/14/chartex" xmlns:mc="http://schemas.openxmlformats.org/markup-compatibility/2006" xmlns:aink="http://schemas.microsoft.com/office/drawing/2016/ink" xmlns:am3d="http://schemas.microsoft.com/office/drawing/2017/model3d" xmlns:o="urn:schemas-microsoft-com:office:office" xmlns:v="urn:schemas-microsoft-com:vml" xmlns:wp14="http://schemas.microsoft.com/office/word/2010/wordprocessingDrawing" xmlns:w10="urn:schemas-microsoft-com:office:word" xmlns:w="http://schemas.openxmlformats.org/wordprocessingml/2006/main" xmlns:w14="http://schemas.microsoft.com/office/word/2010/wordml" xmlns:w15="http://schemas.microsoft.com/office/word/2012/wordml" xmlns:w16cid="http://schemas.microsoft.com/office/word/2016/wordml/cid" xmlns:w16se="http://schemas.microsoft.com/office/word/2015/wordml/symex" xmlns:wpg="http://schemas.microsoft.com/office/word/2010/wordprocessingGroup" xmlns:wpi="http://schemas.microsoft.com/office/word/2010/wordprocessingInk" xmlns:wps="http://schemas.microsoft.com/office/word/2010/wordprocessingShape" xmlns:a14="http://schemas.microsoft.com/office/drawing/2010/main" val="0"/>
                               </a:ext>
                             </a:extLst>
                           </a:blip>
@@ -11421,7 +11421,7 @@
                           <a:blip r:embed="rId28" cstate="print">
                             <a:extLst>
                               <a:ext uri="{28A0092B-C50C-407E-A947-70E740481C1C}">
-                                <a14:useLocalDpi xmlns:a14="http://schemas.microsoft.com/office/drawing/2010/main" xmlns:wps="http://schemas.microsoft.com/office/word/2010/wordprocessingShape" xmlns:wpi="http://schemas.microsoft.com/office/word/2010/wordprocessingInk" xmlns:wpg="http://schemas.microsoft.com/office/word/2010/wordprocessingGroup" xmlns:w16se="http://schemas.microsoft.com/office/word/2015/wordml/symex" xmlns:w16cid="http://schemas.microsoft.com/office/word/2016/wordml/cid" xmlns:w15="http://schemas.microsoft.com/office/word/2012/wordml" xmlns:w14="http://schemas.microsoft.com/office/word/2010/wordml" xmlns:w="http://schemas.openxmlformats.org/wordprocessingml/2006/main" xmlns:w10="urn:schemas-microsoft-com:office:word" xmlns:wp14="http://schemas.microsoft.com/office/word/2010/wordprocessingDrawing" xmlns:v="urn:schemas-microsoft-com:vml" xmlns:o="urn:schemas-microsoft-com:office:office" xmlns:am3d="http://schemas.microsoft.com/office/drawing/2017/model3d" xmlns:aink="http://schemas.microsoft.com/office/drawing/2016/ink" xmlns:mc="http://schemas.openxmlformats.org/markup-compatibility/2006" xmlns:cx8="http://schemas.microsoft.com/office/drawing/2016/5/14/chartex" xmlns:cx7="http://schemas.microsoft.com/office/drawing/2016/5/13/chartex" xmlns:cx6="http://schemas.microsoft.com/office/drawing/2016/5/12/chartex" xmlns:cx5="http://schemas.microsoft.com/office/drawing/2016/5/11/chartex" xmlns:cx4="http://schemas.microsoft.com/office/drawing/2016/5/10/chartex" xmlns:cx3="http://schemas.microsoft.com/office/drawing/2016/5/9/chartex" xmlns:cx2="http://schemas.microsoft.com/office/drawing/2015/10/21/chartex" xmlns:cx1="http://schemas.microsoft.com/office/drawing/2015/9/8/chartex" xmlns:cx="http://schemas.microsoft.com/office/drawing/2014/chartex" xmlns:wpc="http://schemas.microsoft.com/office/word/2010/wordprocessingCanvas" xmlns="" val="0"/>
+                                <a14:useLocalDpi xmlns="" xmlns:wpc="http://schemas.microsoft.com/office/word/2010/wordprocessingCanvas" xmlns:cx="http://schemas.microsoft.com/office/drawing/2014/chartex" xmlns:cx1="http://schemas.microsoft.com/office/drawing/2015/9/8/chartex" xmlns:cx2="http://schemas.microsoft.com/office/drawing/2015/10/21/chartex" xmlns:cx3="http://schemas.microsoft.com/office/drawing/2016/5/9/chartex" xmlns:cx4="http://schemas.microsoft.com/office/drawing/2016/5/10/chartex" xmlns:cx5="http://schemas.microsoft.com/office/drawing/2016/5/11/chartex" xmlns:cx6="http://schemas.microsoft.com/office/drawing/2016/5/12/chartex" xmlns:cx7="http://schemas.microsoft.com/office/drawing/2016/5/13/chartex" xmlns:cx8="http://schemas.microsoft.com/office/drawing/2016/5/14/chartex" xmlns:mc="http://schemas.openxmlformats.org/markup-compatibility/2006" xmlns:aink="http://schemas.microsoft.com/office/drawing/2016/ink" xmlns:am3d="http://schemas.microsoft.com/office/drawing/2017/model3d" xmlns:o="urn:schemas-microsoft-com:office:office" xmlns:v="urn:schemas-microsoft-com:vml" xmlns:wp14="http://schemas.microsoft.com/office/word/2010/wordprocessingDrawing" xmlns:w10="urn:schemas-microsoft-com:office:word" xmlns:w="http://schemas.openxmlformats.org/wordprocessingml/2006/main" xmlns:w14="http://schemas.microsoft.com/office/word/2010/wordml" xmlns:w15="http://schemas.microsoft.com/office/word/2012/wordml" xmlns:w16cid="http://schemas.microsoft.com/office/word/2016/wordml/cid" xmlns:w16se="http://schemas.microsoft.com/office/word/2015/wordml/symex" xmlns:wpg="http://schemas.microsoft.com/office/word/2010/wordprocessingGroup" xmlns:wpi="http://schemas.microsoft.com/office/word/2010/wordprocessingInk" xmlns:wps="http://schemas.microsoft.com/office/word/2010/wordprocessingShape" xmlns:a14="http://schemas.microsoft.com/office/drawing/2010/main" val="0"/>
                               </a:ext>
                             </a:extLst>
                           </a:blip>
@@ -11493,7 +11493,7 @@
                           <a:blip r:embed="rId29" cstate="print">
                             <a:extLst>
                               <a:ext uri="{28A0092B-C50C-407E-A947-70E740481C1C}">
-                                <a14:useLocalDpi xmlns:a14="http://schemas.microsoft.com/office/drawing/2010/main" xmlns:wps="http://schemas.microsoft.com/office/word/2010/wordprocessingShape" xmlns:wpi="http://schemas.microsoft.com/office/word/2010/wordprocessingInk" xmlns:wpg="http://schemas.microsoft.com/office/word/2010/wordprocessingGroup" xmlns:w16se="http://schemas.microsoft.com/office/word/2015/wordml/symex" xmlns:w16cid="http://schemas.microsoft.com/office/word/2016/wordml/cid" xmlns:w15="http://schemas.microsoft.com/office/word/2012/wordml" xmlns:w14="http://schemas.microsoft.com/office/word/2010/wordml" xmlns:w="http://schemas.openxmlformats.org/wordprocessingml/2006/main" xmlns:w10="urn:schemas-microsoft-com:office:word" xmlns:wp14="http://schemas.microsoft.com/office/word/2010/wordprocessingDrawing" xmlns:v="urn:schemas-microsoft-com:vml" xmlns:o="urn:schemas-microsoft-com:office:office" xmlns:am3d="http://schemas.microsoft.com/office/drawing/2017/model3d" xmlns:aink="http://schemas.microsoft.com/office/drawing/2016/ink" xmlns:mc="http://schemas.openxmlformats.org/markup-compatibility/2006" xmlns:cx8="http://schemas.microsoft.com/office/drawing/2016/5/14/chartex" xmlns:cx7="http://schemas.microsoft.com/office/drawing/2016/5/13/chartex" xmlns:cx6="http://schemas.microsoft.com/office/drawing/2016/5/12/chartex" xmlns:cx5="http://schemas.microsoft.com/office/drawing/2016/5/11/chartex" xmlns:cx4="http://schemas.microsoft.com/office/drawing/2016/5/10/chartex" xmlns:cx3="http://schemas.microsoft.com/office/drawing/2016/5/9/chartex" xmlns:cx2="http://schemas.microsoft.com/office/drawing/2015/10/21/chartex" xmlns:cx1="http://schemas.microsoft.com/office/drawing/2015/9/8/chartex" xmlns:cx="http://schemas.microsoft.com/office/drawing/2014/chartex" xmlns:wpc="http://schemas.microsoft.com/office/word/2010/wordprocessingCanvas" xmlns="" val="0"/>
+                                <a14:useLocalDpi xmlns="" xmlns:wpc="http://schemas.microsoft.com/office/word/2010/wordprocessingCanvas" xmlns:cx="http://schemas.microsoft.com/office/drawing/2014/chartex" xmlns:cx1="http://schemas.microsoft.com/office/drawing/2015/9/8/chartex" xmlns:cx2="http://schemas.microsoft.com/office/drawing/2015/10/21/chartex" xmlns:cx3="http://schemas.microsoft.com/office/drawing/2016/5/9/chartex" xmlns:cx4="http://schemas.microsoft.com/office/drawing/2016/5/10/chartex" xmlns:cx5="http://schemas.microsoft.com/office/drawing/2016/5/11/chartex" xmlns:cx6="http://schemas.microsoft.com/office/drawing/2016/5/12/chartex" xmlns:cx7="http://schemas.microsoft.com/office/drawing/2016/5/13/chartex" xmlns:cx8="http://schemas.microsoft.com/office/drawing/2016/5/14/chartex" xmlns:mc="http://schemas.openxmlformats.org/markup-compatibility/2006" xmlns:aink="http://schemas.microsoft.com/office/drawing/2016/ink" xmlns:am3d="http://schemas.microsoft.com/office/drawing/2017/model3d" xmlns:o="urn:schemas-microsoft-com:office:office" xmlns:v="urn:schemas-microsoft-com:vml" xmlns:wp14="http://schemas.microsoft.com/office/word/2010/wordprocessingDrawing" xmlns:w10="urn:schemas-microsoft-com:office:word" xmlns:w="http://schemas.openxmlformats.org/wordprocessingml/2006/main" xmlns:w14="http://schemas.microsoft.com/office/word/2010/wordml" xmlns:w15="http://schemas.microsoft.com/office/word/2012/wordml" xmlns:w16cid="http://schemas.microsoft.com/office/word/2016/wordml/cid" xmlns:w16se="http://schemas.microsoft.com/office/word/2015/wordml/symex" xmlns:wpg="http://schemas.microsoft.com/office/word/2010/wordprocessingGroup" xmlns:wpi="http://schemas.microsoft.com/office/word/2010/wordprocessingInk" xmlns:wps="http://schemas.microsoft.com/office/word/2010/wordprocessingShape" xmlns:a14="http://schemas.microsoft.com/office/drawing/2010/main" val="0"/>
                               </a:ext>
                             </a:extLst>
                           </a:blip>
@@ -13023,7 +13023,7 @@
                           <a:blip r:embed="rId30" cstate="print">
                             <a:extLst>
                               <a:ext uri="{28A0092B-C50C-407E-A947-70E740481C1C}">
-                                <a14:useLocalDpi xmlns:a14="http://schemas.microsoft.com/office/drawing/2010/main" xmlns:wps="http://schemas.microsoft.com/office/word/2010/wordprocessingShape" xmlns:wpi="http://schemas.microsoft.com/office/word/2010/wordprocessingInk" xmlns:wpg="http://schemas.microsoft.com/office/word/2010/wordprocessingGroup" xmlns:w16se="http://schemas.microsoft.com/office/word/2015/wordml/symex" xmlns:w16cid="http://schemas.microsoft.com/office/word/2016/wordml/cid" xmlns:w15="http://schemas.microsoft.com/office/word/2012/wordml" xmlns:w14="http://schemas.microsoft.com/office/word/2010/wordml" xmlns:w="http://schemas.openxmlformats.org/wordprocessingml/2006/main" xmlns:w10="urn:schemas-microsoft-com:office:word" xmlns:wp14="http://schemas.microsoft.com/office/word/2010/wordprocessingDrawing" xmlns:v="urn:schemas-microsoft-com:vml" xmlns:o="urn:schemas-microsoft-com:office:office" xmlns:am3d="http://schemas.microsoft.com/office/drawing/2017/model3d" xmlns:aink="http://schemas.microsoft.com/office/drawing/2016/ink" xmlns:mc="http://schemas.openxmlformats.org/markup-compatibility/2006" xmlns:cx8="http://schemas.microsoft.com/office/drawing/2016/5/14/chartex" xmlns:cx7="http://schemas.microsoft.com/office/drawing/2016/5/13/chartex" xmlns:cx6="http://schemas.microsoft.com/office/drawing/2016/5/12/chartex" xmlns:cx5="http://schemas.microsoft.com/office/drawing/2016/5/11/chartex" xmlns:cx4="http://schemas.microsoft.com/office/drawing/2016/5/10/chartex" xmlns:cx3="http://schemas.microsoft.com/office/drawing/2016/5/9/chartex" xmlns:cx2="http://schemas.microsoft.com/office/drawing/2015/10/21/chartex" xmlns:cx1="http://schemas.microsoft.com/office/drawing/2015/9/8/chartex" xmlns:cx="http://schemas.microsoft.com/office/drawing/2014/chartex" xmlns:wpc="http://schemas.microsoft.com/office/word/2010/wordprocessingCanvas" xmlns="" val="0"/>
+                                <a14:useLocalDpi xmlns="" xmlns:wpc="http://schemas.microsoft.com/office/word/2010/wordprocessingCanvas" xmlns:cx="http://schemas.microsoft.com/office/drawing/2014/chartex" xmlns:cx1="http://schemas.microsoft.com/office/drawing/2015/9/8/chartex" xmlns:cx2="http://schemas.microsoft.com/office/drawing/2015/10/21/chartex" xmlns:cx3="http://schemas.microsoft.com/office/drawing/2016/5/9/chartex" xmlns:cx4="http://schemas.microsoft.com/office/drawing/2016/5/10/chartex" xmlns:cx5="http://schemas.microsoft.com/office/drawing/2016/5/11/chartex" xmlns:cx6="http://schemas.microsoft.com/office/drawing/2016/5/12/chartex" xmlns:cx7="http://schemas.microsoft.com/office/drawing/2016/5/13/chartex" xmlns:cx8="http://schemas.microsoft.com/office/drawing/2016/5/14/chartex" xmlns:mc="http://schemas.openxmlformats.org/markup-compatibility/2006" xmlns:aink="http://schemas.microsoft.com/office/drawing/2016/ink" xmlns:am3d="http://schemas.microsoft.com/office/drawing/2017/model3d" xmlns:o="urn:schemas-microsoft-com:office:office" xmlns:v="urn:schemas-microsoft-com:vml" xmlns:wp14="http://schemas.microsoft.com/office/word/2010/wordprocessingDrawing" xmlns:w10="urn:schemas-microsoft-com:office:word" xmlns:w="http://schemas.openxmlformats.org/wordprocessingml/2006/main" xmlns:w14="http://schemas.microsoft.com/office/word/2010/wordml" xmlns:w15="http://schemas.microsoft.com/office/word/2012/wordml" xmlns:w16cid="http://schemas.microsoft.com/office/word/2016/wordml/cid" xmlns:w16se="http://schemas.microsoft.com/office/word/2015/wordml/symex" xmlns:wpg="http://schemas.microsoft.com/office/word/2010/wordprocessingGroup" xmlns:wpi="http://schemas.microsoft.com/office/word/2010/wordprocessingInk" xmlns:wps="http://schemas.microsoft.com/office/word/2010/wordprocessingShape" xmlns:a14="http://schemas.microsoft.com/office/drawing/2010/main" val="0"/>
                               </a:ext>
                             </a:extLst>
                           </a:blip>
@@ -13118,7 +13118,7 @@
                           <a:blip r:embed="rId31" cstate="print">
                             <a:extLst>
                               <a:ext uri="{28A0092B-C50C-407E-A947-70E740481C1C}">
-                                <a14:useLocalDpi xmlns:a14="http://schemas.microsoft.com/office/drawing/2010/main" xmlns:wps="http://schemas.microsoft.com/office/word/2010/wordprocessingShape" xmlns:wpi="http://schemas.microsoft.com/office/word/2010/wordprocessingInk" xmlns:wpg="http://schemas.microsoft.com/office/word/2010/wordprocessingGroup" xmlns:w16se="http://schemas.microsoft.com/office/word/2015/wordml/symex" xmlns:w16cid="http://schemas.microsoft.com/office/word/2016/wordml/cid" xmlns:w15="http://schemas.microsoft.com/office/word/2012/wordml" xmlns:w14="http://schemas.microsoft.com/office/word/2010/wordml" xmlns:w="http://schemas.openxmlformats.org/wordprocessingml/2006/main" xmlns:w10="urn:schemas-microsoft-com:office:word" xmlns:wp14="http://schemas.microsoft.com/office/word/2010/wordprocessingDrawing" xmlns:v="urn:schemas-microsoft-com:vml" xmlns:o="urn:schemas-microsoft-com:office:office" xmlns:am3d="http://schemas.microsoft.com/office/drawing/2017/model3d" xmlns:aink="http://schemas.microsoft.com/office/drawing/2016/ink" xmlns:mc="http://schemas.openxmlformats.org/markup-compatibility/2006" xmlns:cx8="http://schemas.microsoft.com/office/drawing/2016/5/14/chartex" xmlns:cx7="http://schemas.microsoft.com/office/drawing/2016/5/13/chartex" xmlns:cx6="http://schemas.microsoft.com/office/drawing/2016/5/12/chartex" xmlns:cx5="http://schemas.microsoft.com/office/drawing/2016/5/11/chartex" xmlns:cx4="http://schemas.microsoft.com/office/drawing/2016/5/10/chartex" xmlns:cx3="http://schemas.microsoft.com/office/drawing/2016/5/9/chartex" xmlns:cx2="http://schemas.microsoft.com/office/drawing/2015/10/21/chartex" xmlns:cx1="http://schemas.microsoft.com/office/drawing/2015/9/8/chartex" xmlns:cx="http://schemas.microsoft.com/office/drawing/2014/chartex" xmlns:wpc="http://schemas.microsoft.com/office/word/2010/wordprocessingCanvas" xmlns="" val="0"/>
+                                <a14:useLocalDpi xmlns="" xmlns:wpc="http://schemas.microsoft.com/office/word/2010/wordprocessingCanvas" xmlns:cx="http://schemas.microsoft.com/office/drawing/2014/chartex" xmlns:cx1="http://schemas.microsoft.com/office/drawing/2015/9/8/chartex" xmlns:cx2="http://schemas.microsoft.com/office/drawing/2015/10/21/chartex" xmlns:cx3="http://schemas.microsoft.com/office/drawing/2016/5/9/chartex" xmlns:cx4="http://schemas.microsoft.com/office/drawing/2016/5/10/chartex" xmlns:cx5="http://schemas.microsoft.com/office/drawing/2016/5/11/chartex" xmlns:cx6="http://schemas.microsoft.com/office/drawing/2016/5/12/chartex" xmlns:cx7="http://schemas.microsoft.com/office/drawing/2016/5/13/chartex" xmlns:cx8="http://schemas.microsoft.com/office/drawing/2016/5/14/chartex" xmlns:mc="http://schemas.openxmlformats.org/markup-compatibility/2006" xmlns:aink="http://schemas.microsoft.com/office/drawing/2016/ink" xmlns:am3d="http://schemas.microsoft.com/office/drawing/2017/model3d" xmlns:o="urn:schemas-microsoft-com:office:office" xmlns:v="urn:schemas-microsoft-com:vml" xmlns:wp14="http://schemas.microsoft.com/office/word/2010/wordprocessingDrawing" xmlns:w10="urn:schemas-microsoft-com:office:word" xmlns:w="http://schemas.openxmlformats.org/wordprocessingml/2006/main" xmlns:w14="http://schemas.microsoft.com/office/word/2010/wordml" xmlns:w15="http://schemas.microsoft.com/office/word/2012/wordml" xmlns:w16cid="http://schemas.microsoft.com/office/word/2016/wordml/cid" xmlns:w16se="http://schemas.microsoft.com/office/word/2015/wordml/symex" xmlns:wpg="http://schemas.microsoft.com/office/word/2010/wordprocessingGroup" xmlns:wpi="http://schemas.microsoft.com/office/word/2010/wordprocessingInk" xmlns:wps="http://schemas.microsoft.com/office/word/2010/wordprocessingShape" xmlns:a14="http://schemas.microsoft.com/office/drawing/2010/main" val="0"/>
                               </a:ext>
                             </a:extLst>
                           </a:blip>
@@ -13139,7 +13139,7 @@
                           </a:ln>
                           <a:extLst>
                             <a:ext uri="{53640926-AAD7-44D8-BBD7-CCE9431645EC}">
-                              <a14:shadowObscured xmlns:a14="http://schemas.microsoft.com/office/drawing/2010/main" xmlns:wps="http://schemas.microsoft.com/office/word/2010/wordprocessingShape" xmlns:wpi="http://schemas.microsoft.com/office/word/2010/wordprocessingInk" xmlns:wpg="http://schemas.microsoft.com/office/word/2010/wordprocessingGroup" xmlns:w16se="http://schemas.microsoft.com/office/word/2015/wordml/symex" xmlns:w16cid="http://schemas.microsoft.com/office/word/2016/wordml/cid" xmlns:w15="http://schemas.microsoft.com/office/word/2012/wordml" xmlns:w14="http://schemas.microsoft.com/office/word/2010/wordml" xmlns:w="http://schemas.openxmlformats.org/wordprocessingml/2006/main" xmlns:w10="urn:schemas-microsoft-com:office:word" xmlns:wp14="http://schemas.microsoft.com/office/word/2010/wordprocessingDrawing" xmlns:v="urn:schemas-microsoft-com:vml" xmlns:o="urn:schemas-microsoft-com:office:office" xmlns:am3d="http://schemas.microsoft.com/office/drawing/2017/model3d" xmlns:aink="http://schemas.microsoft.com/office/drawing/2016/ink" xmlns:mc="http://schemas.openxmlformats.org/markup-compatibility/2006" xmlns:cx8="http://schemas.microsoft.com/office/drawing/2016/5/14/chartex" xmlns:cx7="http://schemas.microsoft.com/office/drawing/2016/5/13/chartex" xmlns:cx6="http://schemas.microsoft.com/office/drawing/2016/5/12/chartex" xmlns:cx5="http://schemas.microsoft.com/office/drawing/2016/5/11/chartex" xmlns:cx4="http://schemas.microsoft.com/office/drawing/2016/5/10/chartex" xmlns:cx3="http://schemas.microsoft.com/office/drawing/2016/5/9/chartex" xmlns:cx2="http://schemas.microsoft.com/office/drawing/2015/10/21/chartex" xmlns:cx1="http://schemas.microsoft.com/office/drawing/2015/9/8/chartex" xmlns:cx="http://schemas.microsoft.com/office/drawing/2014/chartex" xmlns:wpc="http://schemas.microsoft.com/office/word/2010/wordprocessingCanvas" xmlns=""/>
+                              <a14:shadowObscured xmlns="" xmlns:wpc="http://schemas.microsoft.com/office/word/2010/wordprocessingCanvas" xmlns:cx="http://schemas.microsoft.com/office/drawing/2014/chartex" xmlns:cx1="http://schemas.microsoft.com/office/drawing/2015/9/8/chartex" xmlns:cx2="http://schemas.microsoft.com/office/drawing/2015/10/21/chartex" xmlns:cx3="http://schemas.microsoft.com/office/drawing/2016/5/9/chartex" xmlns:cx4="http://schemas.microsoft.com/office/drawing/2016/5/10/chartex" xmlns:cx5="http://schemas.microsoft.com/office/drawing/2016/5/11/chartex" xmlns:cx6="http://schemas.microsoft.com/office/drawing/2016/5/12/chartex" xmlns:cx7="http://schemas.microsoft.com/office/drawing/2016/5/13/chartex" xmlns:cx8="http://schemas.microsoft.com/office/drawing/2016/5/14/chartex" xmlns:mc="http://schemas.openxmlformats.org/markup-compatibility/2006" xmlns:aink="http://schemas.microsoft.com/office/drawing/2016/ink" xmlns:am3d="http://schemas.microsoft.com/office/drawing/2017/model3d" xmlns:o="urn:schemas-microsoft-com:office:office" xmlns:v="urn:schemas-microsoft-com:vml" xmlns:wp14="http://schemas.microsoft.com/office/word/2010/wordprocessingDrawing" xmlns:w10="urn:schemas-microsoft-com:office:word" xmlns:w="http://schemas.openxmlformats.org/wordprocessingml/2006/main" xmlns:w14="http://schemas.microsoft.com/office/word/2010/wordml" xmlns:w15="http://schemas.microsoft.com/office/word/2012/wordml" xmlns:w16cid="http://schemas.microsoft.com/office/word/2016/wordml/cid" xmlns:w16se="http://schemas.microsoft.com/office/word/2015/wordml/symex" xmlns:wpg="http://schemas.microsoft.com/office/word/2010/wordprocessingGroup" xmlns:wpi="http://schemas.microsoft.com/office/word/2010/wordprocessingInk" xmlns:wps="http://schemas.microsoft.com/office/word/2010/wordprocessingShape" xmlns:a14="http://schemas.microsoft.com/office/drawing/2010/main"/>
                             </a:ext>
                           </a:extLst>
                         </pic:spPr>
@@ -13216,7 +13216,7 @@
                           <a:blip r:embed="rId32" cstate="print">
                             <a:extLst>
                               <a:ext uri="{28A0092B-C50C-407E-A947-70E740481C1C}">
-                                <a14:useLocalDpi xmlns:a14="http://schemas.microsoft.com/office/drawing/2010/main" xmlns:wps="http://schemas.microsoft.com/office/word/2010/wordprocessingShape" xmlns:wpi="http://schemas.microsoft.com/office/word/2010/wordprocessingInk" xmlns:wpg="http://schemas.microsoft.com/office/word/2010/wordprocessingGroup" xmlns:w16se="http://schemas.microsoft.com/office/word/2015/wordml/symex" xmlns:w16cid="http://schemas.microsoft.com/office/word/2016/wordml/cid" xmlns:w15="http://schemas.microsoft.com/office/word/2012/wordml" xmlns:w14="http://schemas.microsoft.com/office/word/2010/wordml" xmlns:w="http://schemas.openxmlformats.org/wordprocessingml/2006/main" xmlns:w10="urn:schemas-microsoft-com:office:word" xmlns:wp14="http://schemas.microsoft.com/office/word/2010/wordprocessingDrawing" xmlns:v="urn:schemas-microsoft-com:vml" xmlns:o="urn:schemas-microsoft-com:office:office" xmlns:am3d="http://schemas.microsoft.com/office/drawing/2017/model3d" xmlns:aink="http://schemas.microsoft.com/office/drawing/2016/ink" xmlns:mc="http://schemas.openxmlformats.org/markup-compatibility/2006" xmlns:cx8="http://schemas.microsoft.com/office/drawing/2016/5/14/chartex" xmlns:cx7="http://schemas.microsoft.com/office/drawing/2016/5/13/chartex" xmlns:cx6="http://schemas.microsoft.com/office/drawing/2016/5/12/chartex" xmlns:cx5="http://schemas.microsoft.com/office/drawing/2016/5/11/chartex" xmlns:cx4="http://schemas.microsoft.com/office/drawing/2016/5/10/chartex" xmlns:cx3="http://schemas.microsoft.com/office/drawing/2016/5/9/chartex" xmlns:cx2="http://schemas.microsoft.com/office/drawing/2015/10/21/chartex" xmlns:cx1="http://schemas.microsoft.com/office/drawing/2015/9/8/chartex" xmlns:cx="http://schemas.microsoft.com/office/drawing/2014/chartex" xmlns:wpc="http://schemas.microsoft.com/office/word/2010/wordprocessingCanvas" xmlns="" val="0"/>
+                                <a14:useLocalDpi xmlns="" xmlns:wpc="http://schemas.microsoft.com/office/word/2010/wordprocessingCanvas" xmlns:cx="http://schemas.microsoft.com/office/drawing/2014/chartex" xmlns:cx1="http://schemas.microsoft.com/office/drawing/2015/9/8/chartex" xmlns:cx2="http://schemas.microsoft.com/office/drawing/2015/10/21/chartex" xmlns:cx3="http://schemas.microsoft.com/office/drawing/2016/5/9/chartex" xmlns:cx4="http://schemas.microsoft.com/office/drawing/2016/5/10/chartex" xmlns:cx5="http://schemas.microsoft.com/office/drawing/2016/5/11/chartex" xmlns:cx6="http://schemas.microsoft.com/office/drawing/2016/5/12/chartex" xmlns:cx7="http://schemas.microsoft.com/office/drawing/2016/5/13/chartex" xmlns:cx8="http://schemas.microsoft.com/office/drawing/2016/5/14/chartex" xmlns:mc="http://schemas.openxmlformats.org/markup-compatibility/2006" xmlns:aink="http://schemas.microsoft.com/office/drawing/2016/ink" xmlns:am3d="http://schemas.microsoft.com/office/drawing/2017/model3d" xmlns:o="urn:schemas-microsoft-com:office:office" xmlns:v="urn:schemas-microsoft-com:vml" xmlns:wp14="http://schemas.microsoft.com/office/word/2010/wordprocessingDrawing" xmlns:w10="urn:schemas-microsoft-com:office:word" xmlns:w="http://schemas.openxmlformats.org/wordprocessingml/2006/main" xmlns:w14="http://schemas.microsoft.com/office/word/2010/wordml" xmlns:w15="http://schemas.microsoft.com/office/word/2012/wordml" xmlns:w16cid="http://schemas.microsoft.com/office/word/2016/wordml/cid" xmlns:w16se="http://schemas.microsoft.com/office/word/2015/wordml/symex" xmlns:wpg="http://schemas.microsoft.com/office/word/2010/wordprocessingGroup" xmlns:wpi="http://schemas.microsoft.com/office/word/2010/wordprocessingInk" xmlns:wps="http://schemas.microsoft.com/office/word/2010/wordprocessingShape" xmlns:a14="http://schemas.microsoft.com/office/drawing/2010/main" val="0"/>
                               </a:ext>
                             </a:extLst>
                           </a:blip>
@@ -13237,7 +13237,7 @@
                           </a:ln>
                           <a:extLst>
                             <a:ext uri="{53640926-AAD7-44D8-BBD7-CCE9431645EC}">
-                              <a14:shadowObscured xmlns:a14="http://schemas.microsoft.com/office/drawing/2010/main" xmlns:wps="http://schemas.microsoft.com/office/word/2010/wordprocessingShape" xmlns:wpi="http://schemas.microsoft.com/office/word/2010/wordprocessingInk" xmlns:wpg="http://schemas.microsoft.com/office/word/2010/wordprocessingGroup" xmlns:w16se="http://schemas.microsoft.com/office/word/2015/wordml/symex" xmlns:w16cid="http://schemas.microsoft.com/office/word/2016/wordml/cid" xmlns:w15="http://schemas.microsoft.com/office/word/2012/wordml" xmlns:w14="http://schemas.microsoft.com/office/word/2010/wordml" xmlns:w="http://schemas.openxmlformats.org/wordprocessingml/2006/main" xmlns:w10="urn:schemas-microsoft-com:office:word" xmlns:wp14="http://schemas.microsoft.com/office/word/2010/wordprocessingDrawing" xmlns:v="urn:schemas-microsoft-com:vml" xmlns:o="urn:schemas-microsoft-com:office:office" xmlns:am3d="http://schemas.microsoft.com/office/drawing/2017/model3d" xmlns:aink="http://schemas.microsoft.com/office/drawing/2016/ink" xmlns:mc="http://schemas.openxmlformats.org/markup-compatibility/2006" xmlns:cx8="http://schemas.microsoft.com/office/drawing/2016/5/14/chartex" xmlns:cx7="http://schemas.microsoft.com/office/drawing/2016/5/13/chartex" xmlns:cx6="http://schemas.microsoft.com/office/drawing/2016/5/12/chartex" xmlns:cx5="http://schemas.microsoft.com/office/drawing/2016/5/11/chartex" xmlns:cx4="http://schemas.microsoft.com/office/drawing/2016/5/10/chartex" xmlns:cx3="http://schemas.microsoft.com/office/drawing/2016/5/9/chartex" xmlns:cx2="http://schemas.microsoft.com/office/drawing/2015/10/21/chartex" xmlns:cx1="http://schemas.microsoft.com/office/drawing/2015/9/8/chartex" xmlns:cx="http://schemas.microsoft.com/office/drawing/2014/chartex" xmlns:wpc="http://schemas.microsoft.com/office/word/2010/wordprocessingCanvas" xmlns=""/>
+                              <a14:shadowObscured xmlns="" xmlns:wpc="http://schemas.microsoft.com/office/word/2010/wordprocessingCanvas" xmlns:cx="http://schemas.microsoft.com/office/drawing/2014/chartex" xmlns:cx1="http://schemas.microsoft.com/office/drawing/2015/9/8/chartex" xmlns:cx2="http://schemas.microsoft.com/office/drawing/2015/10/21/chartex" xmlns:cx3="http://schemas.microsoft.com/office/drawing/2016/5/9/chartex" xmlns:cx4="http://schemas.microsoft.com/office/drawing/2016/5/10/chartex" xmlns:cx5="http://schemas.microsoft.com/office/drawing/2016/5/11/chartex" xmlns:cx6="http://schemas.microsoft.com/office/drawing/2016/5/12/chartex" xmlns:cx7="http://schemas.microsoft.com/office/drawing/2016/5/13/chartex" xmlns:cx8="http://schemas.microsoft.com/office/drawing/2016/5/14/chartex" xmlns:mc="http://schemas.openxmlformats.org/markup-compatibility/2006" xmlns:aink="http://schemas.microsoft.com/office/drawing/2016/ink" xmlns:am3d="http://schemas.microsoft.com/office/drawing/2017/model3d" xmlns:o="urn:schemas-microsoft-com:office:office" xmlns:v="urn:schemas-microsoft-com:vml" xmlns:wp14="http://schemas.microsoft.com/office/word/2010/wordprocessingDrawing" xmlns:w10="urn:schemas-microsoft-com:office:word" xmlns:w="http://schemas.openxmlformats.org/wordprocessingml/2006/main" xmlns:w14="http://schemas.microsoft.com/office/word/2010/wordml" xmlns:w15="http://schemas.microsoft.com/office/word/2012/wordml" xmlns:w16cid="http://schemas.microsoft.com/office/word/2016/wordml/cid" xmlns:w16se="http://schemas.microsoft.com/office/word/2015/wordml/symex" xmlns:wpg="http://schemas.microsoft.com/office/word/2010/wordprocessingGroup" xmlns:wpi="http://schemas.microsoft.com/office/word/2010/wordprocessingInk" xmlns:wps="http://schemas.microsoft.com/office/word/2010/wordprocessingShape" xmlns:a14="http://schemas.microsoft.com/office/drawing/2010/main"/>
                             </a:ext>
                           </a:extLst>
                         </pic:spPr>
@@ -13874,7 +13874,7 @@
                           <a:blip r:embed="rId33" cstate="print">
                             <a:extLst>
                               <a:ext uri="{28A0092B-C50C-407E-A947-70E740481C1C}">
-                                <a14:useLocalDpi xmlns:a14="http://schemas.microsoft.com/office/drawing/2010/main" xmlns:wps="http://schemas.microsoft.com/office/word/2010/wordprocessingShape" xmlns:wpi="http://schemas.microsoft.com/office/word/2010/wordprocessingInk" xmlns:wpg="http://schemas.microsoft.com/office/word/2010/wordprocessingGroup" xmlns:w16se="http://schemas.microsoft.com/office/word/2015/wordml/symex" xmlns:w16cid="http://schemas.microsoft.com/office/word/2016/wordml/cid" xmlns:w15="http://schemas.microsoft.com/office/word/2012/wordml" xmlns:w14="http://schemas.microsoft.com/office/word/2010/wordml" xmlns:w="http://schemas.openxmlformats.org/wordprocessingml/2006/main" xmlns:w10="urn:schemas-microsoft-com:office:word" xmlns:wp14="http://schemas.microsoft.com/office/word/2010/wordprocessingDrawing" xmlns:v="urn:schemas-microsoft-com:vml" xmlns:o="urn:schemas-microsoft-com:office:office" xmlns:am3d="http://schemas.microsoft.com/office/drawing/2017/model3d" xmlns:aink="http://schemas.microsoft.com/office/drawing/2016/ink" xmlns:mc="http://schemas.openxmlformats.org/markup-compatibility/2006" xmlns:cx8="http://schemas.microsoft.com/office/drawing/2016/5/14/chartex" xmlns:cx7="http://schemas.microsoft.com/office/drawing/2016/5/13/chartex" xmlns:cx6="http://schemas.microsoft.com/office/drawing/2016/5/12/chartex" xmlns:cx5="http://schemas.microsoft.com/office/drawing/2016/5/11/chartex" xmlns:cx4="http://schemas.microsoft.com/office/drawing/2016/5/10/chartex" xmlns:cx3="http://schemas.microsoft.com/office/drawing/2016/5/9/chartex" xmlns:cx2="http://schemas.microsoft.com/office/drawing/2015/10/21/chartex" xmlns:cx1="http://schemas.microsoft.com/office/drawing/2015/9/8/chartex" xmlns:cx="http://schemas.microsoft.com/office/drawing/2014/chartex" xmlns:wpc="http://schemas.microsoft.com/office/word/2010/wordprocessingCanvas" xmlns="" val="0"/>
+                                <a14:useLocalDpi xmlns="" xmlns:wpc="http://schemas.microsoft.com/office/word/2010/wordprocessingCanvas" xmlns:cx="http://schemas.microsoft.com/office/drawing/2014/chartex" xmlns:cx1="http://schemas.microsoft.com/office/drawing/2015/9/8/chartex" xmlns:cx2="http://schemas.microsoft.com/office/drawing/2015/10/21/chartex" xmlns:cx3="http://schemas.microsoft.com/office/drawing/2016/5/9/chartex" xmlns:cx4="http://schemas.microsoft.com/office/drawing/2016/5/10/chartex" xmlns:cx5="http://schemas.microsoft.com/office/drawing/2016/5/11/chartex" xmlns:cx6="http://schemas.microsoft.com/office/drawing/2016/5/12/chartex" xmlns:cx7="http://schemas.microsoft.com/office/drawing/2016/5/13/chartex" xmlns:cx8="http://schemas.microsoft.com/office/drawing/2016/5/14/chartex" xmlns:mc="http://schemas.openxmlformats.org/markup-compatibility/2006" xmlns:aink="http://schemas.microsoft.com/office/drawing/2016/ink" xmlns:am3d="http://schemas.microsoft.com/office/drawing/2017/model3d" xmlns:o="urn:schemas-microsoft-com:office:office" xmlns:v="urn:schemas-microsoft-com:vml" xmlns:wp14="http://schemas.microsoft.com/office/word/2010/wordprocessingDrawing" xmlns:w10="urn:schemas-microsoft-com:office:word" xmlns:w="http://schemas.openxmlformats.org/wordprocessingml/2006/main" xmlns:w14="http://schemas.microsoft.com/office/word/2010/wordml" xmlns:w15="http://schemas.microsoft.com/office/word/2012/wordml" xmlns:w16cid="http://schemas.microsoft.com/office/word/2016/wordml/cid" xmlns:w16se="http://schemas.microsoft.com/office/word/2015/wordml/symex" xmlns:wpg="http://schemas.microsoft.com/office/word/2010/wordprocessingGroup" xmlns:wpi="http://schemas.microsoft.com/office/word/2010/wordprocessingInk" xmlns:wps="http://schemas.microsoft.com/office/word/2010/wordprocessingShape" xmlns:a14="http://schemas.microsoft.com/office/drawing/2010/main" val="0"/>
                               </a:ext>
                             </a:extLst>
                           </a:blip>
@@ -13994,7 +13994,7 @@
                           <a:blip r:embed="rId34" cstate="print">
                             <a:extLst>
                               <a:ext uri="{28A0092B-C50C-407E-A947-70E740481C1C}">
-                                <a14:useLocalDpi xmlns:a14="http://schemas.microsoft.com/office/drawing/2010/main" xmlns:wps="http://schemas.microsoft.com/office/word/2010/wordprocessingShape" xmlns:wpi="http://schemas.microsoft.com/office/word/2010/wordprocessingInk" xmlns:wpg="http://schemas.microsoft.com/office/word/2010/wordprocessingGroup" xmlns:w16se="http://schemas.microsoft.com/office/word/2015/wordml/symex" xmlns:w16cid="http://schemas.microsoft.com/office/word/2016/wordml/cid" xmlns:w15="http://schemas.microsoft.com/office/word/2012/wordml" xmlns:w14="http://schemas.microsoft.com/office/word/2010/wordml" xmlns:w="http://schemas.openxmlformats.org/wordprocessingml/2006/main" xmlns:w10="urn:schemas-microsoft-com:office:word" xmlns:wp14="http://schemas.microsoft.com/office/word/2010/wordprocessingDrawing" xmlns:v="urn:schemas-microsoft-com:vml" xmlns:o="urn:schemas-microsoft-com:office:office" xmlns:am3d="http://schemas.microsoft.com/office/drawing/2017/model3d" xmlns:aink="http://schemas.microsoft.com/office/drawing/2016/ink" xmlns:mc="http://schemas.openxmlformats.org/markup-compatibility/2006" xmlns:cx8="http://schemas.microsoft.com/office/drawing/2016/5/14/chartex" xmlns:cx7="http://schemas.microsoft.com/office/drawing/2016/5/13/chartex" xmlns:cx6="http://schemas.microsoft.com/office/drawing/2016/5/12/chartex" xmlns:cx5="http://schemas.microsoft.com/office/drawing/2016/5/11/chartex" xmlns:cx4="http://schemas.microsoft.com/office/drawing/2016/5/10/chartex" xmlns:cx3="http://schemas.microsoft.com/office/drawing/2016/5/9/chartex" xmlns:cx2="http://schemas.microsoft.com/office/drawing/2015/10/21/chartex" xmlns:cx1="http://schemas.microsoft.com/office/drawing/2015/9/8/chartex" xmlns:cx="http://schemas.microsoft.com/office/drawing/2014/chartex" xmlns:wpc="http://schemas.microsoft.com/office/word/2010/wordprocessingCanvas" xmlns="" val="0"/>
+                                <a14:useLocalDpi xmlns="" xmlns:wpc="http://schemas.microsoft.com/office/word/2010/wordprocessingCanvas" xmlns:cx="http://schemas.microsoft.com/office/drawing/2014/chartex" xmlns:cx1="http://schemas.microsoft.com/office/drawing/2015/9/8/chartex" xmlns:cx2="http://schemas.microsoft.com/office/drawing/2015/10/21/chartex" xmlns:cx3="http://schemas.microsoft.com/office/drawing/2016/5/9/chartex" xmlns:cx4="http://schemas.microsoft.com/office/drawing/2016/5/10/chartex" xmlns:cx5="http://schemas.microsoft.com/office/drawing/2016/5/11/chartex" xmlns:cx6="http://schemas.microsoft.com/office/drawing/2016/5/12/chartex" xmlns:cx7="http://schemas.microsoft.com/office/drawing/2016/5/13/chartex" xmlns:cx8="http://schemas.microsoft.com/office/drawing/2016/5/14/chartex" xmlns:mc="http://schemas.openxmlformats.org/markup-compatibility/2006" xmlns:aink="http://schemas.microsoft.com/office/drawing/2016/ink" xmlns:am3d="http://schemas.microsoft.com/office/drawing/2017/model3d" xmlns:o="urn:schemas-microsoft-com:office:office" xmlns:v="urn:schemas-microsoft-com:vml" xmlns:wp14="http://schemas.microsoft.com/office/word/2010/wordprocessingDrawing" xmlns:w10="urn:schemas-microsoft-com:office:word" xmlns:w="http://schemas.openxmlformats.org/wordprocessingml/2006/main" xmlns:w14="http://schemas.microsoft.com/office/word/2010/wordml" xmlns:w15="http://schemas.microsoft.com/office/word/2012/wordml" xmlns:w16cid="http://schemas.microsoft.com/office/word/2016/wordml/cid" xmlns:w16se="http://schemas.microsoft.com/office/word/2015/wordml/symex" xmlns:wpg="http://schemas.microsoft.com/office/word/2010/wordprocessingGroup" xmlns:wpi="http://schemas.microsoft.com/office/word/2010/wordprocessingInk" xmlns:wps="http://schemas.microsoft.com/office/word/2010/wordprocessingShape" xmlns:a14="http://schemas.microsoft.com/office/drawing/2010/main" val="0"/>
                               </a:ext>
                             </a:extLst>
                           </a:blip>
@@ -14432,9 +14432,293 @@
       <w:r>
         <w:rPr>
           <w:noProof/>
+          <w:lang w:eastAsia="en-GB"/>
+        </w:rPr>
+        <w:drawing>
+          <wp:anchor distT="0" distB="0" distL="0" distR="0" simplePos="0" relativeHeight="251660288" behindDoc="0" locked="0" layoutInCell="1" allowOverlap="1">
+            <wp:simplePos x="0" y="0"/>
+            <wp:positionH relativeFrom="column">
+              <wp:posOffset>2868295</wp:posOffset>
+            </wp:positionH>
+            <wp:positionV relativeFrom="paragraph">
+              <wp:posOffset>424180</wp:posOffset>
+            </wp:positionV>
+            <wp:extent cx="3112135" cy="4034155"/>
+            <wp:effectExtent l="19050" t="0" r="0" b="0"/>
+            <wp:wrapSquare wrapText="largest"/>
+            <wp:docPr id="22" name="Bild1"/>
+            <wp:cNvGraphicFramePr>
+              <a:graphicFrameLocks xmlns:a="http://schemas.openxmlformats.org/drawingml/2006/main" noChangeAspect="1"/>
+            </wp:cNvGraphicFramePr>
+            <a:graphic xmlns:a="http://schemas.openxmlformats.org/drawingml/2006/main">
+              <a:graphicData uri="http://schemas.openxmlformats.org/drawingml/2006/picture">
+                <pic:pic xmlns:pic="http://schemas.openxmlformats.org/drawingml/2006/picture">
+                  <pic:nvPicPr>
+                    <pic:cNvPr id="1" name="Bild1"/>
+                    <pic:cNvPicPr>
+                      <a:picLocks noChangeAspect="1" noChangeArrowheads="1"/>
+                    </pic:cNvPicPr>
+                  </pic:nvPicPr>
+                  <pic:blipFill>
+                    <a:blip r:embed="rId35" cstate="print"/>
+                    <a:stretch>
+                      <a:fillRect/>
+                    </a:stretch>
+                  </pic:blipFill>
+                  <pic:spPr bwMode="auto">
+                    <a:xfrm>
+                      <a:off x="0" y="0"/>
+                      <a:ext cx="3112135" cy="4034155"/>
+                    </a:xfrm>
+                    <a:prstGeom prst="rect">
+                      <a:avLst/>
+                    </a:prstGeom>
+                  </pic:spPr>
+                </pic:pic>
+              </a:graphicData>
+            </a:graphic>
+          </wp:anchor>
+        </w:drawing>
+      </w:r>
+      <w:r>
+        <w:rPr>
+          <w:lang w:val="en-US"/>
+        </w:rPr>
+        <w:t xml:space="preserve">In Android the class inside the App responsible for handling the UI is called ‘Activity’. Besides displaying the UI and handling user input, it must also adhere to the Activity Lifecycle (see </w:t>
+      </w:r>
+      <w:r>
+        <w:rPr>
+          <w:lang w:val="en-US"/>
+        </w:rPr>
+        <w:fldChar w:fldCharType="begin"/>
+      </w:r>
+      <w:r>
+        <w:rPr>
+          <w:lang w:val="en-US"/>
+        </w:rPr>
+        <w:instrText xml:space="preserve"> REF _Ref6657409 \h </w:instrText>
+      </w:r>
+      <w:r>
+        <w:rPr>
+          <w:lang w:val="en-US"/>
+        </w:rPr>
+      </w:r>
+      <w:r>
+        <w:rPr>
+          <w:lang w:val="en-US"/>
+        </w:rPr>
+        <w:fldChar w:fldCharType="separate"/>
+      </w:r>
+      <w:r>
+        <w:t xml:space="preserve">Figure </w:t>
+      </w:r>
+      <w:r>
+        <w:rPr>
+          <w:noProof/>
+        </w:rPr>
+        <w:t>12</w:t>
+      </w:r>
+      <w:r>
+        <w:rPr>
+          <w:lang w:val="en-US"/>
+        </w:rPr>
+        <w:fldChar w:fldCharType="end"/>
+      </w:r>
+      <w:r>
+        <w:rPr>
+          <w:lang w:val="en-US"/>
+        </w:rPr>
+        <w:t>). To implement custom behavior, one needs to write a class that extends the ‘Activity’ class and overwrite methods where a custom behavior is desired.</w:t>
+      </w:r>
+    </w:p>
+    <w:p>
+      <w:r>
+        <w:rPr>
+          <w:lang w:val="en-US"/>
+        </w:rPr>
+        <w:t>As the graph for the Activity Lifecycle shows, there are multiple steps before and after the running state. The steps before (</w:t>
+      </w:r>
+      <w:proofErr w:type="spellStart"/>
+      <w:r>
+        <w:rPr>
+          <w:lang w:val="en-US"/>
+        </w:rPr>
+        <w:t>onCreate</w:t>
+      </w:r>
+      <w:proofErr w:type="spellEnd"/>
+      <w:r>
+        <w:rPr>
+          <w:lang w:val="en-US"/>
+        </w:rPr>
+        <w:t xml:space="preserve">, </w:t>
+      </w:r>
+      <w:proofErr w:type="spellStart"/>
+      <w:r>
+        <w:rPr>
+          <w:lang w:val="en-US"/>
+        </w:rPr>
+        <w:t>onStart</w:t>
+      </w:r>
+      <w:proofErr w:type="spellEnd"/>
+      <w:r>
+        <w:rPr>
+          <w:lang w:val="en-US"/>
+        </w:rPr>
+        <w:t xml:space="preserve"> and </w:t>
+      </w:r>
+      <w:proofErr w:type="spellStart"/>
+      <w:r>
+        <w:rPr>
+          <w:lang w:val="en-US"/>
+        </w:rPr>
+        <w:t>onResume</w:t>
+      </w:r>
+      <w:proofErr w:type="spellEnd"/>
+      <w:r>
+        <w:rPr>
+          <w:lang w:val="en-US"/>
+        </w:rPr>
+        <w:t xml:space="preserve">) are used to prepare or re-activate resources required in the running state. For example, at the </w:t>
+      </w:r>
+      <w:proofErr w:type="spellStart"/>
+      <w:r>
+        <w:rPr>
+          <w:lang w:val="en-US"/>
+        </w:rPr>
+        <w:t>onCreate</w:t>
+      </w:r>
+      <w:proofErr w:type="spellEnd"/>
+      <w:r>
+        <w:rPr>
+          <w:lang w:val="en-US"/>
+        </w:rPr>
+        <w:t xml:space="preserve"> stage and in the </w:t>
+      </w:r>
+      <w:proofErr w:type="spellStart"/>
+      <w:r>
+        <w:rPr>
+          <w:lang w:val="en-US"/>
+        </w:rPr>
+        <w:t>ImageDetection</w:t>
+      </w:r>
+      <w:proofErr w:type="spellEnd"/>
+      <w:r>
+        <w:rPr>
+          <w:lang w:val="en-US"/>
+        </w:rPr>
+        <w:t xml:space="preserve"> activity, the connection to the camera is initialized but not activated before </w:t>
+      </w:r>
+      <w:proofErr w:type="spellStart"/>
+      <w:r>
+        <w:rPr>
+          <w:lang w:val="en-US"/>
+        </w:rPr>
+        <w:t>onResume</w:t>
+      </w:r>
+      <w:proofErr w:type="spellEnd"/>
+      <w:r>
+        <w:rPr>
+          <w:lang w:val="en-US"/>
+        </w:rPr>
+        <w:t xml:space="preserve"> was called. The callbacks </w:t>
+      </w:r>
+      <w:proofErr w:type="spellStart"/>
+      <w:r>
+        <w:rPr>
+          <w:lang w:val="en-US"/>
+        </w:rPr>
+        <w:t>onPause</w:t>
+      </w:r>
+      <w:proofErr w:type="spellEnd"/>
+      <w:r>
+        <w:rPr>
+          <w:lang w:val="en-US"/>
+        </w:rPr>
+        <w:t xml:space="preserve">, </w:t>
+      </w:r>
+      <w:proofErr w:type="spellStart"/>
+      <w:r>
+        <w:rPr>
+          <w:lang w:val="en-US"/>
+        </w:rPr>
+        <w:t>onStop</w:t>
+      </w:r>
+      <w:proofErr w:type="spellEnd"/>
+      <w:r>
+        <w:rPr>
+          <w:lang w:val="en-US"/>
+        </w:rPr>
+        <w:t xml:space="preserve"> and </w:t>
+      </w:r>
+      <w:proofErr w:type="spellStart"/>
+      <w:r>
+        <w:rPr>
+          <w:lang w:val="en-US"/>
+        </w:rPr>
+        <w:t>onDestroy</w:t>
+      </w:r>
+      <w:proofErr w:type="spellEnd"/>
+      <w:r>
+        <w:rPr>
+          <w:lang w:val="en-US"/>
+        </w:rPr>
+        <w:t xml:space="preserve"> might be invoked after the running stage to tell the application to free resources or to stop processing data. For example, the </w:t>
+      </w:r>
+      <w:proofErr w:type="spellStart"/>
+      <w:r>
+        <w:rPr>
+          <w:lang w:val="en-US"/>
+        </w:rPr>
+        <w:t>onPause</w:t>
+      </w:r>
+      <w:proofErr w:type="spellEnd"/>
+      <w:r>
+        <w:rPr>
+          <w:lang w:val="en-US"/>
+        </w:rPr>
+        <w:t xml:space="preserve"> callback in the </w:t>
+      </w:r>
+      <w:proofErr w:type="spellStart"/>
+      <w:r>
+        <w:rPr>
+          <w:lang w:val="en-US"/>
+        </w:rPr>
+        <w:t>Bananaco</w:t>
+      </w:r>
+      <w:proofErr w:type="spellEnd"/>
+      <w:r>
+        <w:rPr>
+          <w:lang w:val="en-US"/>
+        </w:rPr>
+        <w:t xml:space="preserve"> application ensures that no more images from the camera are retrieved or classified to reduce battery usage, while the connection to the camera is not destroyed before </w:t>
+      </w:r>
+      <w:proofErr w:type="spellStart"/>
+      <w:r>
+        <w:rPr>
+          <w:lang w:val="en-US"/>
+        </w:rPr>
+        <w:t>onStop</w:t>
+      </w:r>
+      <w:proofErr w:type="spellEnd"/>
+      <w:r>
+        <w:rPr>
+          <w:lang w:val="en-US"/>
+        </w:rPr>
+        <w:t>.</w:t>
+      </w:r>
+    </w:p>
+    <w:p>
+      <w:pPr>
+        <w:rPr>
+          <w:lang w:val="en-US" w:bidi="hi-IN"/>
+        </w:rPr>
+      </w:pPr>
+      <w:r>
+        <w:rPr>
+          <w:noProof/>
         </w:rPr>
         <w:pict>
-          <v:shape id="_x0000_s1058" type="#_x0000_t202" style="position:absolute;margin-left:239.4pt;margin-top:330.55pt;width:245.45pt;height:.05pt;z-index:251678720" stroked="f">
+          <v:shape id="_x0000_s1058" type="#_x0000_t202" style="position:absolute;margin-left:150.2pt;margin-top:84.5pt;width:348.95pt;height:31.95pt;z-index:251678720" stroked="f">
             <v:textbox style="mso-next-textbox:#_x0000_s1058;mso-fit-shape-to-text:t" inset="0,0,0,0">
               <w:txbxContent>
                 <w:p>
@@ -14461,9 +14745,44 @@
                   </w:fldSimple>
                   <w:bookmarkEnd w:id="39"/>
                   <w:r>
-                    <w:t>: Android application activity lifecycle</w:t>
+                    <w:t xml:space="preserve">: Android application activity </w:t>
+                  </w:r>
+                  <w:proofErr w:type="gramStart"/>
+                  <w:r>
+                    <w:t>lifecycle</w:t>
                   </w:r>
                   <w:bookmarkEnd w:id="40"/>
+                  <w:proofErr w:type="gramEnd"/>
+                  <w:r>
+                    <w:br/>
+                    <w:t xml:space="preserve">(source: </w:t>
+                  </w:r>
+                  <w:hyperlink r:id="rId36">
+                    <w:r>
+                      <w:rPr>
+                        <w:rStyle w:val="Internetverknpfung"/>
+                        <w:lang w:val="en-US"/>
+                      </w:rPr>
+                      <w:t>https://developer.android.com/guide/components/activitie</w:t>
+                    </w:r>
+                    <w:r>
+                      <w:rPr>
+                        <w:rStyle w:val="Internetverknpfung"/>
+                        <w:lang w:val="en-US"/>
+                      </w:rPr>
+                      <w:t>s</w:t>
+                    </w:r>
+                    <w:r>
+                      <w:rPr>
+                        <w:rStyle w:val="Internetverknpfung"/>
+                        <w:lang w:val="en-US"/>
+                      </w:rPr>
+                      <w:t>/activity-lifecycle</w:t>
+                    </w:r>
+                  </w:hyperlink>
+                  <w:r>
+                    <w:t>)</w:t>
+                  </w:r>
                 </w:p>
               </w:txbxContent>
             </v:textbox>
@@ -14473,506 +14792,220 @@
       </w:r>
       <w:r>
         <w:rPr>
-          <w:noProof/>
-          <w:lang w:eastAsia="en-GB"/>
-        </w:rPr>
-        <w:drawing>
-          <wp:anchor distT="0" distB="0" distL="0" distR="0" simplePos="0" relativeHeight="251660288" behindDoc="0" locked="0" layoutInCell="1" allowOverlap="1">
-            <wp:simplePos x="0" y="0"/>
-            <wp:positionH relativeFrom="column">
-              <wp:posOffset>3040380</wp:posOffset>
-            </wp:positionH>
-            <wp:positionV relativeFrom="paragraph">
-              <wp:posOffset>109220</wp:posOffset>
-            </wp:positionV>
-            <wp:extent cx="3117215" cy="4031615"/>
-            <wp:effectExtent l="19050" t="0" r="6985" b="0"/>
-            <wp:wrapSquare wrapText="largest"/>
-            <wp:docPr id="22" name="Bild1"/>
-            <wp:cNvGraphicFramePr>
-              <a:graphicFrameLocks xmlns:a="http://schemas.openxmlformats.org/drawingml/2006/main" noChangeAspect="1"/>
-            </wp:cNvGraphicFramePr>
-            <a:graphic xmlns:a="http://schemas.openxmlformats.org/drawingml/2006/main">
-              <a:graphicData uri="http://schemas.openxmlformats.org/drawingml/2006/picture">
-                <pic:pic xmlns:pic="http://schemas.openxmlformats.org/drawingml/2006/picture">
-                  <pic:nvPicPr>
-                    <pic:cNvPr id="1" name="Bild1"/>
-                    <pic:cNvPicPr>
-                      <a:picLocks noChangeAspect="1" noChangeArrowheads="1"/>
-                    </pic:cNvPicPr>
-                  </pic:nvPicPr>
-                  <pic:blipFill>
-                    <a:blip r:embed="rId35" cstate="print"/>
-                    <a:stretch>
-                      <a:fillRect/>
-                    </a:stretch>
-                  </pic:blipFill>
-                  <pic:spPr bwMode="auto">
-                    <a:xfrm>
-                      <a:off x="0" y="0"/>
-                      <a:ext cx="3117215" cy="4031615"/>
-                    </a:xfrm>
-                    <a:prstGeom prst="rect">
-                      <a:avLst/>
-                    </a:prstGeom>
-                  </pic:spPr>
-                </pic:pic>
-              </a:graphicData>
-            </a:graphic>
-          </wp:anchor>
-        </w:drawing>
-      </w:r>
-      <w:r>
+          <w:lang w:val="en-US" w:bidi="hi-IN"/>
+        </w:rPr>
+        <w:t xml:space="preserve">The methods callbacks </w:t>
+      </w:r>
+      <w:proofErr w:type="spellStart"/>
+      <w:r>
+        <w:rPr>
+          <w:lang w:val="en-US" w:bidi="hi-IN"/>
+        </w:rPr>
+        <w:t>onCreate</w:t>
+      </w:r>
+      <w:proofErr w:type="spellEnd"/>
+      <w:r>
+        <w:rPr>
+          <w:lang w:val="en-US" w:bidi="hi-IN"/>
+        </w:rPr>
+        <w:t xml:space="preserve"> and </w:t>
+      </w:r>
+      <w:proofErr w:type="spellStart"/>
+      <w:r>
+        <w:rPr>
+          <w:lang w:val="en-US" w:bidi="hi-IN"/>
+        </w:rPr>
+        <w:t>onDestroy</w:t>
+      </w:r>
+      <w:proofErr w:type="spellEnd"/>
+      <w:r>
+        <w:rPr>
+          <w:lang w:val="en-US" w:bidi="hi-IN"/>
+        </w:rPr>
+        <w:t xml:space="preserve"> mark the lifetime boundaries of an activity and are trivial in regards of pre- and post-conditions. If the method </w:t>
+      </w:r>
+      <w:proofErr w:type="spellStart"/>
+      <w:r>
+        <w:rPr>
+          <w:lang w:val="en-US" w:bidi="hi-IN"/>
+        </w:rPr>
+        <w:t>onCreate</w:t>
+      </w:r>
+      <w:proofErr w:type="spellEnd"/>
+      <w:r>
+        <w:rPr>
+          <w:lang w:val="en-US" w:bidi="hi-IN"/>
+        </w:rPr>
+        <w:t xml:space="preserve"> is invoked, one can be sure that no other callback was invoked yet. Once </w:t>
+      </w:r>
+      <w:proofErr w:type="spellStart"/>
+      <w:r>
+        <w:rPr>
+          <w:lang w:val="en-US" w:bidi="hi-IN"/>
+        </w:rPr>
+        <w:t>onDestroy</w:t>
+      </w:r>
+      <w:proofErr w:type="spellEnd"/>
+      <w:r>
+        <w:rPr>
+          <w:lang w:val="en-US" w:bidi="hi-IN"/>
+        </w:rPr>
+        <w:t xml:space="preserve"> is invoked, one can be sure that the Activity won’t </w:t>
+      </w:r>
+      <w:r>
+        <w:rPr>
+          <w:lang w:val="en-US" w:bidi="hi-IN"/>
+        </w:rPr>
+        <w:lastRenderedPageBreak/>
+        <w:t xml:space="preserve">receive any further notifications. All other invocations might </w:t>
+      </w:r>
+      <w:proofErr w:type="spellStart"/>
+      <w:r>
+        <w:rPr>
+          <w:lang w:val="en-US" w:bidi="hi-IN"/>
+        </w:rPr>
+        <w:t>occure</w:t>
+      </w:r>
+      <w:proofErr w:type="spellEnd"/>
+      <w:r>
+        <w:rPr>
+          <w:lang w:val="en-US" w:bidi="hi-IN"/>
+        </w:rPr>
+        <w:t xml:space="preserve"> more often and with under other circumstances. Once an app is no longer visible to the user, the method </w:t>
+      </w:r>
+      <w:proofErr w:type="spellStart"/>
+      <w:r>
+        <w:rPr>
+          <w:lang w:val="en-US" w:bidi="hi-IN"/>
+        </w:rPr>
+        <w:t>onStop</w:t>
+      </w:r>
+      <w:proofErr w:type="spellEnd"/>
+      <w:r>
+        <w:rPr>
+          <w:lang w:val="en-US" w:bidi="hi-IN"/>
+        </w:rPr>
+        <w:t xml:space="preserve"> is called, which allows the app to free all UI-relevant resources and to stop foreground tasks. It also allows the app to actively maintain remaining tasks as background tasks, such as continuing to download game assets. A call of </w:t>
+      </w:r>
+      <w:proofErr w:type="spellStart"/>
+      <w:r>
+        <w:rPr>
+          <w:lang w:val="en-US" w:bidi="hi-IN"/>
+        </w:rPr>
+        <w:t>onRestart</w:t>
+      </w:r>
+      <w:proofErr w:type="spellEnd"/>
+      <w:r>
+        <w:rPr>
+          <w:lang w:val="en-US" w:bidi="hi-IN"/>
+        </w:rPr>
+        <w:t xml:space="preserve"> followed by </w:t>
+      </w:r>
+      <w:proofErr w:type="spellStart"/>
+      <w:r>
+        <w:rPr>
+          <w:lang w:val="en-US" w:bidi="hi-IN"/>
+        </w:rPr>
+        <w:t>onStart</w:t>
+      </w:r>
+      <w:proofErr w:type="spellEnd"/>
+      <w:r>
+        <w:rPr>
+          <w:lang w:val="en-US" w:bidi="hi-IN"/>
+        </w:rPr>
+        <w:t xml:space="preserve"> allows the application to re-allocate UI-relevant resources and to prepare for user interactions. The method </w:t>
+      </w:r>
+      <w:proofErr w:type="spellStart"/>
+      <w:r>
+        <w:rPr>
+          <w:lang w:val="en-US" w:bidi="hi-IN"/>
+        </w:rPr>
+        <w:t>onPause</w:t>
+      </w:r>
+      <w:proofErr w:type="spellEnd"/>
+      <w:r>
+        <w:rPr>
+          <w:lang w:val="en-US" w:bidi="hi-IN"/>
+        </w:rPr>
+        <w:t xml:space="preserve"> tells the application that it is currently no longer in the foreground (another activity or dialog is hiding it) and cannot be seen by the user. It is useful to </w:t>
+      </w:r>
+      <w:proofErr w:type="gramStart"/>
+      <w:r>
+        <w:rPr>
+          <w:lang w:val="en-US" w:bidi="hi-IN"/>
+        </w:rPr>
+        <w:t>pause</w:t>
+      </w:r>
+      <w:proofErr w:type="gramEnd"/>
+      <w:r>
+        <w:rPr>
+          <w:lang w:val="en-US" w:bidi="hi-IN"/>
+        </w:rPr>
+        <w:t xml:space="preserve"> foreground tasks to reduce until </w:t>
+      </w:r>
+      <w:proofErr w:type="spellStart"/>
+      <w:r>
+        <w:rPr>
+          <w:lang w:val="en-US" w:bidi="hi-IN"/>
+        </w:rPr>
+        <w:t>onResume</w:t>
+      </w:r>
+      <w:proofErr w:type="spellEnd"/>
+      <w:r>
+        <w:rPr>
+          <w:lang w:val="en-US" w:bidi="hi-IN"/>
+        </w:rPr>
+        <w:t xml:space="preserve"> is called, because those results are not visible to the user.</w:t>
+      </w:r>
+    </w:p>
+    <w:p/>
+    <w:p>
+      <w:pPr>
+        <w:pStyle w:val="Heading2"/>
+      </w:pPr>
+      <w:bookmarkStart w:id="41" w:name="_Toc6842584"/>
+      <w:r>
+        <w:t>Android Layout Definitions</w:t>
+      </w:r>
+      <w:bookmarkEnd w:id="41"/>
+    </w:p>
+    <w:p>
+      <w:pPr>
         <w:rPr>
           <w:lang w:val="en-US"/>
         </w:rPr>
-        <w:t xml:space="preserve">In Android the class inside the App responsible for handling the UI is called ‘Activity’. Besides displaying the UI and handling user input, it must also adhere to the Activity Lifecycle (see </w:t>
-      </w:r>
+      </w:pPr>
       <w:r>
         <w:rPr>
           <w:lang w:val="en-US"/>
         </w:rPr>
-        <w:fldChar w:fldCharType="begin"/>
-      </w:r>
+        <w:t xml:space="preserve">For Android Apps it is common to have UI elements defined in a resource file, a so called layout XML file. For each element, depending on the chosen layout, the position and size, default texts or values and ids can be set. The activity will load this layout definition in the </w:t>
+      </w:r>
+      <w:proofErr w:type="spellStart"/>
       <w:r>
         <w:rPr>
           <w:lang w:val="en-US"/>
         </w:rPr>
-        <w:instrText xml:space="preserve"> REF _Ref6657409 \h </w:instrText>
-      </w:r>
+        <w:t>onCreate</w:t>
+      </w:r>
+      <w:proofErr w:type="spellEnd"/>
       <w:r>
         <w:rPr>
           <w:lang w:val="en-US"/>
         </w:rPr>
+        <w:t xml:space="preserve"> method and retrieve UI elements through their ids. This allows great flexibility because the layout details can be adjusted without interfering with the UI logic. In addition, Android offers the possibility to silently load different XML files depending on the screen orientation if provided. This allows one to easily adjust or totally change the layout depending on the screen orientation without having to change anything in</w:t>
       </w:r>
       <w:r>
         <w:rPr>
           <w:lang w:val="en-US"/>
         </w:rPr>
-        <w:fldChar w:fldCharType="separate"/>
-      </w:r>
-      <w:r>
-        <w:t xml:space="preserve">Figure </w:t>
-      </w:r>
-      <w:r>
-        <w:rPr>
-          <w:noProof/>
-        </w:rPr>
-        <w:t>12</w:t>
+        <w:t xml:space="preserve"> the activity, as long as the ID</w:t>
       </w:r>
       <w:r>
         <w:rPr>
           <w:lang w:val="en-US"/>
         </w:rPr>
-        <w:fldChar w:fldCharType="end"/>
-      </w:r>
-      <w:r>
-        <w:rPr>
-          <w:lang w:val="en-US"/>
-        </w:rPr>
-        <w:t>). To implement custom behavior, one needs to write a class that extends the ‘Activity’ class and overwrite methods where a custom behavior is desired.</w:t>
-      </w:r>
-    </w:p>
-    <w:p>
-      <w:r>
-        <w:rPr>
-          <w:lang w:val="en-US"/>
-        </w:rPr>
-        <w:t>As the graph for the Activity Lifecycle shows, there are multiple steps before and after the running state. The steps before (</w:t>
-      </w:r>
-      <w:proofErr w:type="spellStart"/>
-      <w:r>
-        <w:rPr>
-          <w:lang w:val="en-US"/>
-        </w:rPr>
-        <w:t>onCreate</w:t>
-      </w:r>
-      <w:proofErr w:type="spellEnd"/>
-      <w:r>
-        <w:rPr>
-          <w:lang w:val="en-US"/>
-        </w:rPr>
-        <w:t xml:space="preserve">, </w:t>
-      </w:r>
-      <w:proofErr w:type="spellStart"/>
-      <w:r>
-        <w:rPr>
-          <w:lang w:val="en-US"/>
-        </w:rPr>
-        <w:t>onStart</w:t>
-      </w:r>
-      <w:proofErr w:type="spellEnd"/>
-      <w:r>
-        <w:rPr>
-          <w:lang w:val="en-US"/>
-        </w:rPr>
-        <w:t xml:space="preserve"> and </w:t>
-      </w:r>
-      <w:proofErr w:type="spellStart"/>
-      <w:r>
-        <w:rPr>
-          <w:lang w:val="en-US"/>
-        </w:rPr>
-        <w:t>onResume</w:t>
-      </w:r>
-      <w:proofErr w:type="spellEnd"/>
-      <w:r>
-        <w:rPr>
-          <w:lang w:val="en-US"/>
-        </w:rPr>
-        <w:t xml:space="preserve">) are used to prepare or re-activate resources required in the running state. For example, at the </w:t>
-      </w:r>
-      <w:proofErr w:type="spellStart"/>
-      <w:r>
-        <w:rPr>
-          <w:lang w:val="en-US"/>
-        </w:rPr>
-        <w:t>onCreate</w:t>
-      </w:r>
-      <w:proofErr w:type="spellEnd"/>
-      <w:r>
-        <w:rPr>
-          <w:lang w:val="en-US"/>
-        </w:rPr>
-        <w:t xml:space="preserve"> stage and in the </w:t>
-      </w:r>
-      <w:proofErr w:type="spellStart"/>
-      <w:r>
-        <w:rPr>
-          <w:lang w:val="en-US"/>
-        </w:rPr>
-        <w:t>ImageDetection</w:t>
-      </w:r>
-      <w:proofErr w:type="spellEnd"/>
-      <w:r>
-        <w:rPr>
-          <w:lang w:val="en-US"/>
-        </w:rPr>
-        <w:t xml:space="preserve"> activity, the connection to the camera is initialized but not activated before </w:t>
-      </w:r>
-      <w:proofErr w:type="spellStart"/>
-      <w:r>
-        <w:rPr>
-          <w:lang w:val="en-US"/>
-        </w:rPr>
-        <w:t>onResume</w:t>
-      </w:r>
-      <w:proofErr w:type="spellEnd"/>
-      <w:r>
-        <w:rPr>
-          <w:lang w:val="en-US"/>
-        </w:rPr>
-        <w:t xml:space="preserve"> was called. The callbacks </w:t>
-      </w:r>
-      <w:proofErr w:type="spellStart"/>
-      <w:r>
-        <w:rPr>
-          <w:lang w:val="en-US"/>
-        </w:rPr>
-        <w:t>onPause</w:t>
-      </w:r>
-      <w:proofErr w:type="spellEnd"/>
-      <w:r>
-        <w:rPr>
-          <w:lang w:val="en-US"/>
-        </w:rPr>
-        <w:t xml:space="preserve">, </w:t>
-      </w:r>
-      <w:proofErr w:type="spellStart"/>
-      <w:r>
-        <w:rPr>
-          <w:lang w:val="en-US"/>
-        </w:rPr>
-        <w:t>onStop</w:t>
-      </w:r>
-      <w:proofErr w:type="spellEnd"/>
-      <w:r>
-        <w:rPr>
-          <w:lang w:val="en-US"/>
-        </w:rPr>
-        <w:t xml:space="preserve"> and </w:t>
-      </w:r>
-      <w:proofErr w:type="spellStart"/>
-      <w:r>
-        <w:rPr>
-          <w:lang w:val="en-US"/>
-        </w:rPr>
-        <w:t>onDestroy</w:t>
-      </w:r>
-      <w:proofErr w:type="spellEnd"/>
-      <w:r>
-        <w:rPr>
-          <w:lang w:val="en-US"/>
-        </w:rPr>
-        <w:t xml:space="preserve"> might be invoked after the running stage to tell the application to free resources or to stop processing data. For example, the </w:t>
-      </w:r>
-      <w:proofErr w:type="spellStart"/>
-      <w:r>
-        <w:rPr>
-          <w:lang w:val="en-US"/>
-        </w:rPr>
-        <w:t>onPause</w:t>
-      </w:r>
-      <w:proofErr w:type="spellEnd"/>
-      <w:r>
-        <w:rPr>
-          <w:lang w:val="en-US"/>
-        </w:rPr>
-        <w:t xml:space="preserve"> callback in the </w:t>
-      </w:r>
-      <w:proofErr w:type="spellStart"/>
-      <w:r>
-        <w:rPr>
-          <w:lang w:val="en-US"/>
-        </w:rPr>
-        <w:t>Bananaco</w:t>
-      </w:r>
-      <w:proofErr w:type="spellEnd"/>
-      <w:r>
-        <w:rPr>
-          <w:lang w:val="en-US"/>
-        </w:rPr>
-        <w:t xml:space="preserve"> application ensures that no more images from the camera are retrieved or classified to reduce battery usage, while the connection to the camera is not destroyed before </w:t>
-      </w:r>
-      <w:proofErr w:type="spellStart"/>
-      <w:r>
-        <w:rPr>
-          <w:lang w:val="en-US"/>
-        </w:rPr>
-        <w:t>onStop</w:t>
-      </w:r>
-      <w:proofErr w:type="spellEnd"/>
-      <w:r>
-        <w:rPr>
-          <w:lang w:val="en-US"/>
-        </w:rPr>
-        <w:t>.</w:t>
-      </w:r>
-    </w:p>
-    <w:p>
-      <w:pPr>
-        <w:rPr>
-          <w:lang w:val="en-US" w:bidi="hi-IN"/>
-        </w:rPr>
-      </w:pPr>
-      <w:r>
-        <w:rPr>
-          <w:lang w:val="en-US" w:bidi="hi-IN"/>
-        </w:rPr>
-        <w:t xml:space="preserve">The methods callbacks </w:t>
-      </w:r>
-      <w:proofErr w:type="spellStart"/>
-      <w:r>
-        <w:rPr>
-          <w:lang w:val="en-US" w:bidi="hi-IN"/>
-        </w:rPr>
-        <w:t>onCreate</w:t>
-      </w:r>
-      <w:proofErr w:type="spellEnd"/>
-      <w:r>
-        <w:rPr>
-          <w:lang w:val="en-US" w:bidi="hi-IN"/>
-        </w:rPr>
-        <w:t xml:space="preserve"> and </w:t>
-      </w:r>
-      <w:proofErr w:type="spellStart"/>
-      <w:r>
-        <w:rPr>
-          <w:lang w:val="en-US" w:bidi="hi-IN"/>
-        </w:rPr>
-        <w:t>onDestroy</w:t>
-      </w:r>
-      <w:proofErr w:type="spellEnd"/>
-      <w:r>
-        <w:rPr>
-          <w:lang w:val="en-US" w:bidi="hi-IN"/>
-        </w:rPr>
-        <w:t xml:space="preserve"> mark the lifetime boundaries of an activity and are trivial in regards of pre- and post-conditions. If the method </w:t>
-      </w:r>
-      <w:proofErr w:type="spellStart"/>
-      <w:r>
-        <w:rPr>
-          <w:lang w:val="en-US" w:bidi="hi-IN"/>
-        </w:rPr>
-        <w:t>onCreate</w:t>
-      </w:r>
-      <w:proofErr w:type="spellEnd"/>
-      <w:r>
-        <w:rPr>
-          <w:lang w:val="en-US" w:bidi="hi-IN"/>
-        </w:rPr>
-        <w:t xml:space="preserve"> is invoked, one can be sure that no other callback was invoked yet. Once </w:t>
-      </w:r>
-      <w:proofErr w:type="spellStart"/>
-      <w:r>
-        <w:rPr>
-          <w:lang w:val="en-US" w:bidi="hi-IN"/>
-        </w:rPr>
-        <w:t>onDestroy</w:t>
-      </w:r>
-      <w:proofErr w:type="spellEnd"/>
-      <w:r>
-        <w:rPr>
-          <w:lang w:val="en-US" w:bidi="hi-IN"/>
-        </w:rPr>
-        <w:t xml:space="preserve"> is invoked, </w:t>
-      </w:r>
-      <w:r>
-        <w:rPr>
-          <w:lang w:val="en-US" w:bidi="hi-IN"/>
-        </w:rPr>
-        <w:lastRenderedPageBreak/>
-        <w:t xml:space="preserve">one can be sure that the Activity won’t receive any further notifications. All other invocations might </w:t>
-      </w:r>
-      <w:proofErr w:type="spellStart"/>
-      <w:r>
-        <w:rPr>
-          <w:lang w:val="en-US" w:bidi="hi-IN"/>
-        </w:rPr>
-        <w:t>occure</w:t>
-      </w:r>
-      <w:proofErr w:type="spellEnd"/>
-      <w:r>
-        <w:rPr>
-          <w:lang w:val="en-US" w:bidi="hi-IN"/>
-        </w:rPr>
-        <w:t xml:space="preserve"> more often and with under other circumstances. Once an app is no longer visible to the user, the method </w:t>
-      </w:r>
-      <w:proofErr w:type="spellStart"/>
-      <w:r>
-        <w:rPr>
-          <w:lang w:val="en-US" w:bidi="hi-IN"/>
-        </w:rPr>
-        <w:t>onStop</w:t>
-      </w:r>
-      <w:proofErr w:type="spellEnd"/>
-      <w:r>
-        <w:rPr>
-          <w:lang w:val="en-US" w:bidi="hi-IN"/>
-        </w:rPr>
-        <w:t xml:space="preserve"> is called, which allows the app to free all UI-relevant resources and to stop foreground tasks. It also allows the app to actively maintain remaining tasks as background tasks, such as continuing to download game assets. A call of </w:t>
-      </w:r>
-      <w:proofErr w:type="spellStart"/>
-      <w:r>
-        <w:rPr>
-          <w:lang w:val="en-US" w:bidi="hi-IN"/>
-        </w:rPr>
-        <w:t>onRestart</w:t>
-      </w:r>
-      <w:proofErr w:type="spellEnd"/>
-      <w:r>
-        <w:rPr>
-          <w:lang w:val="en-US" w:bidi="hi-IN"/>
-        </w:rPr>
-        <w:t xml:space="preserve"> followed by </w:t>
-      </w:r>
-      <w:proofErr w:type="spellStart"/>
-      <w:r>
-        <w:rPr>
-          <w:lang w:val="en-US" w:bidi="hi-IN"/>
-        </w:rPr>
-        <w:t>onStart</w:t>
-      </w:r>
-      <w:proofErr w:type="spellEnd"/>
-      <w:r>
-        <w:rPr>
-          <w:lang w:val="en-US" w:bidi="hi-IN"/>
-        </w:rPr>
-        <w:t xml:space="preserve"> allows the application to re-allocate UI-relevant resources and to prepare for user interactions. The method </w:t>
-      </w:r>
-      <w:proofErr w:type="spellStart"/>
-      <w:r>
-        <w:rPr>
-          <w:lang w:val="en-US" w:bidi="hi-IN"/>
-        </w:rPr>
-        <w:t>onPause</w:t>
-      </w:r>
-      <w:proofErr w:type="spellEnd"/>
-      <w:r>
-        <w:rPr>
-          <w:lang w:val="en-US" w:bidi="hi-IN"/>
-        </w:rPr>
-        <w:t xml:space="preserve"> tells the application that it is currently no longer in the foreground (another activity or dialog is hiding it) and cannot be seen by the user. It is useful to </w:t>
-      </w:r>
-      <w:proofErr w:type="gramStart"/>
-      <w:r>
-        <w:rPr>
-          <w:lang w:val="en-US" w:bidi="hi-IN"/>
-        </w:rPr>
-        <w:t>pause</w:t>
-      </w:r>
-      <w:proofErr w:type="gramEnd"/>
-      <w:r>
-        <w:rPr>
-          <w:lang w:val="en-US" w:bidi="hi-IN"/>
-        </w:rPr>
-        <w:t xml:space="preserve"> foreground tasks to reduce until </w:t>
-      </w:r>
-      <w:proofErr w:type="spellStart"/>
-      <w:r>
-        <w:rPr>
-          <w:lang w:val="en-US" w:bidi="hi-IN"/>
-        </w:rPr>
-        <w:t>onResume</w:t>
-      </w:r>
-      <w:proofErr w:type="spellEnd"/>
-      <w:r>
-        <w:rPr>
-          <w:lang w:val="en-US" w:bidi="hi-IN"/>
-        </w:rPr>
-        <w:t xml:space="preserve"> is called, because those results are not visible to the user.</w:t>
-      </w:r>
-    </w:p>
-    <w:p/>
-    <w:p>
-      <w:pPr>
-        <w:pStyle w:val="Heading2"/>
-      </w:pPr>
-      <w:bookmarkStart w:id="41" w:name="_Toc6842584"/>
-      <w:r>
-        <w:t>Android Layout Definitions</w:t>
-      </w:r>
-      <w:bookmarkEnd w:id="41"/>
-    </w:p>
-    <w:p>
-      <w:pPr>
-        <w:rPr>
-          <w:lang w:val="en-US"/>
-        </w:rPr>
-      </w:pPr>
-      <w:r>
-        <w:rPr>
-          <w:lang w:val="en-US"/>
-        </w:rPr>
-        <w:t xml:space="preserve">For Android Apps it is common to have UI elements defined in a resource file, a so called layout XML file. For each element, depending on the chosen layout, the position and size, default texts or values and ids can be set. The activity will load this layout definition in the </w:t>
-      </w:r>
-      <w:proofErr w:type="spellStart"/>
-      <w:r>
-        <w:rPr>
-          <w:lang w:val="en-US"/>
-        </w:rPr>
-        <w:t>onCreate</w:t>
-      </w:r>
-      <w:proofErr w:type="spellEnd"/>
-      <w:r>
-        <w:rPr>
-          <w:lang w:val="en-US"/>
-        </w:rPr>
-        <w:t xml:space="preserve"> method and retrieve UI elements through their ids. This allows great flexibility because the layout details can be adjusted without interfering with the UI logic. In addition, Android offers the possibility to silently load different XML files depending on the screen orientation if provided. This allows one to easily adjust or totally change the layout depending on the screen orientation without having to change anything in the activity, as long as the </w:t>
-      </w:r>
-      <w:proofErr w:type="spellStart"/>
-      <w:r>
-        <w:rPr>
-          <w:lang w:val="en-US"/>
-        </w:rPr>
-        <w:t>ids</w:t>
-      </w:r>
-      <w:proofErr w:type="spellEnd"/>
-      <w:r>
-        <w:rPr>
-          <w:lang w:val="en-US"/>
-        </w:rPr>
-        <w:t xml:space="preserve"> of all UI elements remain the same.</w:t>
+        <w:t>s of all UI elements remain the same.</w:t>
       </w:r>
     </w:p>
     <w:p>
@@ -15052,7 +15085,7 @@
                     </pic:cNvPicPr>
                   </pic:nvPicPr>
                   <pic:blipFill>
-                    <a:blip r:embed="rId36" cstate="print"/>
+                    <a:blip r:embed="rId37" cstate="print"/>
                     <a:stretch>
                       <a:fillRect/>
                     </a:stretch>
@@ -15434,7 +15467,7 @@
                           </pic:cNvPicPr>
                         </pic:nvPicPr>
                         <pic:blipFill>
-                          <a:blip r:embed="rId37" cstate="print"/>
+                          <a:blip r:embed="rId38" cstate="print"/>
                           <a:stretch>
                             <a:fillRect/>
                           </a:stretch>
@@ -15504,7 +15537,7 @@
                           </pic:cNvPicPr>
                         </pic:nvPicPr>
                         <pic:blipFill>
-                          <a:blip r:embed="rId38" cstate="print"/>
+                          <a:blip r:embed="rId39" cstate="print"/>
                           <a:stretch>
                             <a:fillRect/>
                           </a:stretch>
@@ -15555,7 +15588,7 @@
                           </pic:cNvPicPr>
                         </pic:nvPicPr>
                         <pic:blipFill>
-                          <a:blip r:embed="rId37" cstate="print"/>
+                          <a:blip r:embed="rId38" cstate="print"/>
                           <a:stretch>
                             <a:fillRect/>
                           </a:stretch>
@@ -15647,7 +15680,7 @@
                           </pic:cNvPicPr>
                         </pic:nvPicPr>
                         <pic:blipFill>
-                          <a:blip r:embed="rId38" cstate="print"/>
+                          <a:blip r:embed="rId39" cstate="print"/>
                           <a:stretch>
                             <a:fillRect/>
                           </a:stretch>
@@ -15717,7 +15750,7 @@
                           </pic:cNvPicPr>
                         </pic:nvPicPr>
                         <pic:blipFill>
-                          <a:blip r:embed="rId37" cstate="print"/>
+                          <a:blip r:embed="rId38" cstate="print"/>
                           <a:stretch>
                             <a:fillRect/>
                           </a:stretch>
@@ -15815,7 +15848,7 @@
                           </pic:cNvPicPr>
                         </pic:nvPicPr>
                         <pic:blipFill>
-                          <a:blip r:embed="rId38" cstate="print"/>
+                          <a:blip r:embed="rId39" cstate="print"/>
                           <a:stretch>
                             <a:fillRect/>
                           </a:stretch>
@@ -15885,7 +15918,7 @@
                           </pic:cNvPicPr>
                         </pic:nvPicPr>
                         <pic:blipFill>
-                          <a:blip r:embed="rId38" cstate="print"/>
+                          <a:blip r:embed="rId39" cstate="print"/>
                           <a:stretch>
                             <a:fillRect/>
                           </a:stretch>
@@ -16385,7 +16418,7 @@
                           </pic:cNvPicPr>
                         </pic:nvPicPr>
                         <pic:blipFill>
-                          <a:blip r:embed="rId39" cstate="print"/>
+                          <a:blip r:embed="rId40" cstate="print"/>
                           <a:stretch>
                             <a:fillRect/>
                           </a:stretch>
@@ -16500,7 +16533,7 @@
                           </pic:cNvPicPr>
                         </pic:nvPicPr>
                         <pic:blipFill>
-                          <a:blip r:embed="rId40" cstate="print"/>
+                          <a:blip r:embed="rId41" cstate="print"/>
                           <a:stretch>
                             <a:fillRect/>
                           </a:stretch>
@@ -16616,7 +16649,7 @@
                           </pic:cNvPicPr>
                         </pic:nvPicPr>
                         <pic:blipFill>
-                          <a:blip r:embed="rId41" cstate="print"/>
+                          <a:blip r:embed="rId42" cstate="print"/>
                           <a:stretch>
                             <a:fillRect/>
                           </a:stretch>
@@ -16876,7 +16909,7 @@
                     </pic:cNvPicPr>
                   </pic:nvPicPr>
                   <pic:blipFill>
-                    <a:blip r:embed="rId42" cstate="print"/>
+                    <a:blip r:embed="rId43" cstate="print"/>
                     <a:stretch>
                       <a:fillRect/>
                     </a:stretch>
@@ -17164,13 +17197,111 @@
     <w:p>
       <w:pPr>
         <w:keepNext/>
-      </w:pPr>
-      <w:r>
         <w:rPr>
           <w:noProof/>
           <w:lang w:eastAsia="en-GB"/>
         </w:rPr>
-        <w:lastRenderedPageBreak/>
+      </w:pPr>
+    </w:p>
+    <w:p>
+      <w:pPr>
+        <w:keepNext/>
+        <w:rPr>
+          <w:noProof/>
+          <w:lang w:eastAsia="en-GB"/>
+        </w:rPr>
+      </w:pPr>
+    </w:p>
+    <w:p>
+      <w:pPr>
+        <w:keepNext/>
+        <w:rPr>
+          <w:noProof/>
+          <w:lang w:eastAsia="en-GB"/>
+        </w:rPr>
+      </w:pPr>
+    </w:p>
+    <w:p>
+      <w:pPr>
+        <w:keepNext/>
+        <w:rPr>
+          <w:noProof/>
+          <w:lang w:eastAsia="en-GB"/>
+        </w:rPr>
+      </w:pPr>
+    </w:p>
+    <w:p>
+      <w:pPr>
+        <w:keepNext/>
+        <w:rPr>
+          <w:noProof/>
+          <w:lang w:eastAsia="en-GB"/>
+        </w:rPr>
+      </w:pPr>
+    </w:p>
+    <w:p>
+      <w:pPr>
+        <w:keepNext/>
+        <w:rPr>
+          <w:noProof/>
+          <w:lang w:eastAsia="en-GB"/>
+        </w:rPr>
+      </w:pPr>
+    </w:p>
+    <w:p>
+      <w:pPr>
+        <w:keepNext/>
+        <w:rPr>
+          <w:noProof/>
+          <w:lang w:eastAsia="en-GB"/>
+        </w:rPr>
+      </w:pPr>
+    </w:p>
+    <w:p>
+      <w:pPr>
+        <w:keepNext/>
+        <w:rPr>
+          <w:noProof/>
+          <w:lang w:eastAsia="en-GB"/>
+        </w:rPr>
+      </w:pPr>
+    </w:p>
+    <w:p>
+      <w:pPr>
+        <w:keepNext/>
+        <w:rPr>
+          <w:noProof/>
+          <w:lang w:eastAsia="en-GB"/>
+        </w:rPr>
+      </w:pPr>
+    </w:p>
+    <w:p>
+      <w:pPr>
+        <w:keepNext/>
+        <w:rPr>
+          <w:noProof/>
+          <w:lang w:eastAsia="en-GB"/>
+        </w:rPr>
+      </w:pPr>
+    </w:p>
+    <w:p>
+      <w:pPr>
+        <w:keepNext/>
+        <w:rPr>
+          <w:noProof/>
+          <w:lang w:eastAsia="en-GB"/>
+        </w:rPr>
+      </w:pPr>
+    </w:p>
+    <w:p>
+      <w:pPr>
+        <w:keepNext/>
+      </w:pPr>
+      <w:r>
+        <w:rPr>
+          <w:noProof/>
+          <w:lang w:eastAsia="en-GB"/>
+        </w:rPr>
         <w:pict>
           <v:shapetype id="_x0000_t75" coordsize="21600,21600" o:spt="75" o:preferrelative="t" path="m@4@5l@4@11@9@11@9@5xe" filled="f" stroked="f">
             <v:stroke joinstyle="miter"/>
@@ -17191,8 +17322,8 @@
             <v:path o:extrusionok="f" gradientshapeok="t" o:connecttype="rect"/>
             <o:lock v:ext="edit" aspectratio="t"/>
           </v:shapetype>
-          <v:shape id="_x0000_i1026" type="#_x0000_t75" style="width:469.55pt;height:201.1pt">
-            <v:imagedata r:id="rId43" o:title="flowdiagram_ripeness_detection_v2"/>
+          <v:shape id="_x0000_i1026" type="#_x0000_t75" style="width:469.65pt;height:200.95pt">
+            <v:imagedata r:id="rId44" o:title="flowdiagram_ripeness_detection_v2"/>
           </v:shape>
         </w:pict>
       </w:r>
@@ -17621,7 +17752,7 @@
       <w:r>
         <w:tab/>
       </w:r>
-      <w:hyperlink r:id="rId44" w:history="1">
+      <w:hyperlink r:id="rId45" w:history="1">
         <w:proofErr w:type="spellStart"/>
         <w:r>
           <w:rPr>
@@ -17859,7 +17990,7 @@
                     </pic:cNvPicPr>
                   </pic:nvPicPr>
                   <pic:blipFill>
-                    <a:blip r:embed="rId45" cstate="print"/>
+                    <a:blip r:embed="rId46" cstate="print"/>
                     <a:srcRect/>
                     <a:stretch>
                       <a:fillRect/>
@@ -18019,8 +18150,8 @@
           <w:lang w:eastAsia="en-GB"/>
         </w:rPr>
         <w:pict>
-          <v:shape id="_x0000_i1027" type="#_x0000_t75" style="width:448.45pt;height:356.9pt">
-            <v:imagedata r:id="rId46" o:title="banana_6"/>
+          <v:shape id="_x0000_i1027" type="#_x0000_t75" style="width:448.75pt;height:356.65pt">
+            <v:imagedata r:id="rId47" o:title="banana_6"/>
           </v:shape>
         </w:pict>
       </w:r>
@@ -18165,8 +18296,8 @@
           <w:lang w:eastAsia="en-GB"/>
         </w:rPr>
         <w:pict>
-          <v:shape id="_x0000_i1028" type="#_x0000_t75" style="width:505.05pt;height:336.35pt">
-            <v:imagedata r:id="rId47" o:title="banana_3"/>
+          <v:shape id="_x0000_i1028" type="#_x0000_t75" style="width:504.85pt;height:336.55pt">
+            <v:imagedata r:id="rId48" o:title="banana_3"/>
           </v:shape>
         </w:pict>
       </w:r>
@@ -18658,7 +18789,7 @@
         </w:rPr>
         <w:t xml:space="preserve">, How to build your own Neural Network from scratch in Python, </w:t>
       </w:r>
-      <w:hyperlink r:id="rId48" w:history="1">
+      <w:hyperlink r:id="rId49" w:history="1">
         <w:r>
           <w:rPr>
             <w:rStyle w:val="Hyperlink"/>
@@ -19272,7 +19403,7 @@
         </w:rPr>
         <w:t xml:space="preserve">Determination Press, 2015, </w:t>
       </w:r>
-      <w:hyperlink r:id="rId49" w:history="1">
+      <w:hyperlink r:id="rId50" w:history="1">
         <w:r>
           <w:rPr>
             <w:rStyle w:val="Hyperlink"/>
@@ -19513,7 +19644,7 @@
         </w:rPr>
         <w:t xml:space="preserve"> </w:t>
       </w:r>
-      <w:hyperlink r:id="rId50" w:history="1">
+      <w:hyperlink r:id="rId51" w:history="1">
         <w:r>
           <w:rPr>
             <w:rStyle w:val="Hyperlink"/>
@@ -19536,8 +19667,6 @@
           <w:rFonts w:cs="Times New Roman"/>
         </w:rPr>
       </w:pPr>
-      <w:bookmarkStart w:id="63" w:name="_GoBack"/>
-      <w:bookmarkEnd w:id="63"/>
     </w:p>
     <w:p>
       <w:pPr>
@@ -19547,121 +19676,8 @@
         </w:rPr>
       </w:pPr>
     </w:p>
-    <w:p>
-      <w:pPr>
-        <w:ind w:left="720" w:hanging="720"/>
-        <w:rPr>
-          <w:rFonts w:cs="Times New Roman"/>
-        </w:rPr>
-      </w:pPr>
-    </w:p>
-    <w:p>
-      <w:pPr>
-        <w:ind w:left="720" w:hanging="720"/>
-        <w:rPr>
-          <w:rFonts w:cs="Times New Roman"/>
-        </w:rPr>
-      </w:pPr>
-      <w:r>
-        <w:rPr>
-          <w:rFonts w:cs="Times New Roman"/>
-        </w:rPr>
-        <w:t>TODO: correctly format references:</w:t>
-      </w:r>
-    </w:p>
-    <w:p>
-      <w:r>
-        <w:rPr>
-          <w:lang w:val="en-US"/>
-        </w:rPr>
-        <w:t>Activity Lifecycle:</w:t>
-      </w:r>
-    </w:p>
-    <w:p>
-      <w:pPr>
-        <w:rPr>
-          <w:lang w:val="en-US"/>
-        </w:rPr>
-      </w:pPr>
-      <w:r>
-        <w:rPr>
-          <w:lang w:val="en-US"/>
-        </w:rPr>
-        <w:tab/>
-      </w:r>
-      <w:hyperlink r:id="rId51">
-        <w:r>
-          <w:rPr>
-            <w:rStyle w:val="Internetverknpfung"/>
-            <w:lang w:val="en-US"/>
-          </w:rPr>
-          <w:t>https://developer.android.com/guide/components/activities/activity-lifecycle</w:t>
-        </w:r>
-      </w:hyperlink>
-    </w:p>
-    <w:p>
-      <w:pPr>
-        <w:rPr>
-          <w:lang w:val="en-US"/>
-        </w:rPr>
-      </w:pPr>
-      <w:r>
-        <w:rPr>
-          <w:lang w:val="en-US"/>
-        </w:rPr>
-        <w:tab/>
-      </w:r>
-      <w:hyperlink r:id="rId52">
-        <w:r>
-          <w:rPr>
-            <w:rStyle w:val="Internetverknpfung"/>
-            <w:lang w:val="en-US"/>
-          </w:rPr>
-          <w:t>https://developer.android.com/guide/components/images/activity_lifecycle.png</w:t>
-        </w:r>
-      </w:hyperlink>
-    </w:p>
-    <w:p>
-      <w:pPr>
-        <w:rPr>
-          <w:lang w:val="en-US"/>
-        </w:rPr>
-      </w:pPr>
-    </w:p>
-    <w:p>
-      <w:pPr>
-        <w:rPr>
-          <w:lang w:val="en-US"/>
-        </w:rPr>
-      </w:pPr>
-      <w:hyperlink r:id="rId53">
-        <w:r>
-          <w:rPr>
-            <w:rStyle w:val="Internetverknpfung"/>
-            <w:lang w:val="en-US"/>
-          </w:rPr>
-          <w:t>https://kotlinlang.org/docs/tutorials/kotlin-android.html</w:t>
-        </w:r>
-      </w:hyperlink>
-    </w:p>
-    <w:p>
-      <w:pPr>
-        <w:rPr>
-          <w:lang w:val="en-US"/>
-        </w:rPr>
-      </w:pPr>
-    </w:p>
-    <w:p>
-      <w:pPr>
-        <w:ind w:left="720" w:hanging="720"/>
-        <w:rPr>
-          <w:rFonts w:cs="Times New Roman"/>
-          <w:lang w:val="en-US"/>
-        </w:rPr>
-      </w:pPr>
-    </w:p>
     <w:sectPr>
-      <w:headerReference w:type="default" r:id="rId54"/>
+      <w:headerReference w:type="default" r:id="rId52"/>
       <w:pgSz w:w="12240" w:h="15840" w:code="1"/>
       <w:pgMar w:top="1304" w:right="1134" w:bottom="1304" w:left="1701" w:header="1134" w:footer="1134" w:gutter="0"/>
       <w:pgNumType w:start="1"/>
@@ -25174,7 +25190,7 @@
         <c:manualLayout>
           <c:xMode val="edge"/>
           <c:yMode val="edge"/>
-          <c:x val="0.34895002958092758"/>
+          <c:x val="0.34895002958092769"/>
           <c:y val="3.1697386231586785E-2"/>
         </c:manualLayout>
       </c:layout>
@@ -25211,7 +25227,7 @@
               <c:layout>
                 <c:manualLayout>
                   <c:x val="6.6145833333333334E-3"/>
-                  <c:y val="3.5277777777778165E-2"/>
+                  <c:y val="3.5277777777778199E-2"/>
                 </c:manualLayout>
               </c:layout>
               <c:tx>
@@ -25238,7 +25254,7 @@
               <c:idx val="10"/>
               <c:layout>
                 <c:manualLayout>
-                  <c:x val="2.2048611111109674E-3"/>
+                  <c:x val="2.2048611111109692E-3"/>
                   <c:y val="1.9598765432098767E-2"/>
                 </c:manualLayout>
               </c:layout>
@@ -25371,11 +25387,11 @@
           </c:extLst>
         </c:ser>
         <c:marker val="1"/>
-        <c:axId val="84827136"/>
-        <c:axId val="84866176"/>
+        <c:axId val="43555840"/>
+        <c:axId val="44303488"/>
       </c:lineChart>
       <c:catAx>
-        <c:axId val="84827136"/>
+        <c:axId val="43555840"/>
         <c:scaling>
           <c:orientation val="minMax"/>
         </c:scaling>
@@ -25480,14 +25496,14 @@
             <a:endParaRPr lang="en-US"/>
           </a:p>
         </c:txPr>
-        <c:crossAx val="84866176"/>
+        <c:crossAx val="44303488"/>
         <c:crosses val="autoZero"/>
         <c:auto val="1"/>
         <c:lblAlgn val="ctr"/>
         <c:lblOffset val="100"/>
       </c:catAx>
       <c:valAx>
-        <c:axId val="84866176"/>
+        <c:axId val="44303488"/>
         <c:scaling>
           <c:orientation val="minMax"/>
         </c:scaling>
@@ -25582,7 +25598,7 @@
             <a:endParaRPr lang="en-US"/>
           </a:p>
         </c:txPr>
-        <c:crossAx val="84827136"/>
+        <c:crossAx val="43555840"/>
         <c:crosses val="autoZero"/>
         <c:crossBetween val="between"/>
       </c:valAx>
@@ -25919,7 +25935,7 @@
 </file>
 
 <file path=customXml/itemProps1.xml><?xml version="1.0" encoding="utf-8"?>
-<ds:datastoreItem xmlns:ds="http://schemas.openxmlformats.org/officeDocument/2006/customXml" ds:itemID="{870666D5-0CC5-43A9-A3AA-D72DCA07603A}">
+<ds:datastoreItem xmlns:ds="http://schemas.openxmlformats.org/officeDocument/2006/customXml" ds:itemID="{979F91B9-C5E5-4089-AF70-77BD9CF82600}">
   <ds:schemaRefs>
     <ds:schemaRef ds:uri="http://schemas.openxmlformats.org/officeDocument/2006/bibliography"/>
   </ds:schemaRefs>

</xml_diff>

<commit_message>
wrote conclusion and outlook | added missing figure captions | updated indices | ...
</commit_message>
<xml_diff>
--- a/BananaCo_report/BananaCo_report.docx
+++ b/BananaCo_report/BananaCo_report.docx
@@ -472,7 +472,7 @@
       <w:r>
         <w:fldChar w:fldCharType="separate"/>
       </w:r>
-      <w:hyperlink w:anchor="_Toc6842565" w:history="1">
+      <w:hyperlink w:anchor="_Toc6845847" w:history="1">
         <w:r>
           <w:rPr>
             <w:rStyle w:val="Hyperlink"/>
@@ -515,7 +515,7 @@
             <w:noProof/>
             <w:webHidden/>
           </w:rPr>
-          <w:instrText xml:space="preserve"> PAGEREF _Toc6842565 \h </w:instrText>
+          <w:instrText xml:space="preserve"> PAGEREF _Toc6845847 \h </w:instrText>
         </w:r>
         <w:r>
           <w:rPr>
@@ -554,7 +554,7 @@
           <w:lang w:eastAsia="en-GB"/>
         </w:rPr>
       </w:pPr>
-      <w:hyperlink w:anchor="_Toc6842566" w:history="1">
+      <w:hyperlink w:anchor="_Toc6845848" w:history="1">
         <w:r>
           <w:rPr>
             <w:rStyle w:val="Hyperlink"/>
@@ -590,7 +590,7 @@
           <w:rPr>
             <w:webHidden/>
           </w:rPr>
-          <w:instrText xml:space="preserve"> PAGEREF _Toc6842566 \h </w:instrText>
+          <w:instrText xml:space="preserve"> PAGEREF _Toc6845848 \h </w:instrText>
         </w:r>
         <w:r>
           <w:rPr>
@@ -625,7 +625,7 @@
           <w:lang w:eastAsia="en-GB"/>
         </w:rPr>
       </w:pPr>
-      <w:hyperlink w:anchor="_Toc6842567" w:history="1">
+      <w:hyperlink w:anchor="_Toc6845849" w:history="1">
         <w:r>
           <w:rPr>
             <w:rStyle w:val="Hyperlink"/>
@@ -661,7 +661,7 @@
           <w:rPr>
             <w:webHidden/>
           </w:rPr>
-          <w:instrText xml:space="preserve"> PAGEREF _Toc6842567 \h </w:instrText>
+          <w:instrText xml:space="preserve"> PAGEREF _Toc6845849 \h </w:instrText>
         </w:r>
         <w:r>
           <w:rPr>
@@ -698,7 +698,7 @@
           <w:lang w:eastAsia="en-GB"/>
         </w:rPr>
       </w:pPr>
-      <w:hyperlink w:anchor="_Toc6842568" w:history="1">
+      <w:hyperlink w:anchor="_Toc6845850" w:history="1">
         <w:r>
           <w:rPr>
             <w:rStyle w:val="Hyperlink"/>
@@ -741,7 +741,7 @@
             <w:noProof/>
             <w:webHidden/>
           </w:rPr>
-          <w:instrText xml:space="preserve"> PAGEREF _Toc6842568 \h </w:instrText>
+          <w:instrText xml:space="preserve"> PAGEREF _Toc6845850 \h </w:instrText>
         </w:r>
         <w:r>
           <w:rPr>
@@ -780,7 +780,7 @@
           <w:lang w:eastAsia="en-GB"/>
         </w:rPr>
       </w:pPr>
-      <w:hyperlink w:anchor="_Toc6842569" w:history="1">
+      <w:hyperlink w:anchor="_Toc6845851" w:history="1">
         <w:r>
           <w:rPr>
             <w:rStyle w:val="Hyperlink"/>
@@ -816,7 +816,7 @@
           <w:rPr>
             <w:webHidden/>
           </w:rPr>
-          <w:instrText xml:space="preserve"> PAGEREF _Toc6842569 \h </w:instrText>
+          <w:instrText xml:space="preserve"> PAGEREF _Toc6845851 \h </w:instrText>
         </w:r>
         <w:r>
           <w:rPr>
@@ -851,7 +851,7 @@
           <w:lang w:eastAsia="en-GB"/>
         </w:rPr>
       </w:pPr>
-      <w:hyperlink w:anchor="_Toc6842570" w:history="1">
+      <w:hyperlink w:anchor="_Toc6845852" w:history="1">
         <w:r>
           <w:rPr>
             <w:rStyle w:val="Hyperlink"/>
@@ -887,7 +887,7 @@
           <w:rPr>
             <w:webHidden/>
           </w:rPr>
-          <w:instrText xml:space="preserve"> PAGEREF _Toc6842570 \h </w:instrText>
+          <w:instrText xml:space="preserve"> PAGEREF _Toc6845852 \h </w:instrText>
         </w:r>
         <w:r>
           <w:rPr>
@@ -922,7 +922,7 @@
           <w:lang w:eastAsia="en-GB"/>
         </w:rPr>
       </w:pPr>
-      <w:hyperlink w:anchor="_Toc6842571" w:history="1">
+      <w:hyperlink w:anchor="_Toc6845853" w:history="1">
         <w:r>
           <w:rPr>
             <w:rStyle w:val="Hyperlink"/>
@@ -958,7 +958,7 @@
           <w:rPr>
             <w:webHidden/>
           </w:rPr>
-          <w:instrText xml:space="preserve"> PAGEREF _Toc6842571 \h </w:instrText>
+          <w:instrText xml:space="preserve"> PAGEREF _Toc6845853 \h </w:instrText>
         </w:r>
         <w:r>
           <w:rPr>
@@ -993,7 +993,7 @@
           <w:lang w:eastAsia="en-GB"/>
         </w:rPr>
       </w:pPr>
-      <w:hyperlink w:anchor="_Toc6842572" w:history="1">
+      <w:hyperlink w:anchor="_Toc6845854" w:history="1">
         <w:r>
           <w:rPr>
             <w:rStyle w:val="Hyperlink"/>
@@ -1029,7 +1029,7 @@
           <w:rPr>
             <w:webHidden/>
           </w:rPr>
-          <w:instrText xml:space="preserve"> PAGEREF _Toc6842572 \h </w:instrText>
+          <w:instrText xml:space="preserve"> PAGEREF _Toc6845854 \h </w:instrText>
         </w:r>
         <w:r>
           <w:rPr>
@@ -1064,7 +1064,7 @@
           <w:lang w:eastAsia="en-GB"/>
         </w:rPr>
       </w:pPr>
-      <w:hyperlink w:anchor="_Toc6842573" w:history="1">
+      <w:hyperlink w:anchor="_Toc6845855" w:history="1">
         <w:r>
           <w:rPr>
             <w:rStyle w:val="Hyperlink"/>
@@ -1100,7 +1100,7 @@
           <w:rPr>
             <w:webHidden/>
           </w:rPr>
-          <w:instrText xml:space="preserve"> PAGEREF _Toc6842573 \h </w:instrText>
+          <w:instrText xml:space="preserve"> PAGEREF _Toc6845855 \h </w:instrText>
         </w:r>
         <w:r>
           <w:rPr>
@@ -1135,7 +1135,7 @@
           <w:lang w:eastAsia="en-GB"/>
         </w:rPr>
       </w:pPr>
-      <w:hyperlink w:anchor="_Toc6842574" w:history="1">
+      <w:hyperlink w:anchor="_Toc6845856" w:history="1">
         <w:r>
           <w:rPr>
             <w:rStyle w:val="Hyperlink"/>
@@ -1171,7 +1171,7 @@
           <w:rPr>
             <w:webHidden/>
           </w:rPr>
-          <w:instrText xml:space="preserve"> PAGEREF _Toc6842574 \h </w:instrText>
+          <w:instrText xml:space="preserve"> PAGEREF _Toc6845856 \h </w:instrText>
         </w:r>
         <w:r>
           <w:rPr>
@@ -1206,7 +1206,7 @@
           <w:lang w:eastAsia="en-GB"/>
         </w:rPr>
       </w:pPr>
-      <w:hyperlink w:anchor="_Toc6842575" w:history="1">
+      <w:hyperlink w:anchor="_Toc6845857" w:history="1">
         <w:r>
           <w:rPr>
             <w:rStyle w:val="Hyperlink"/>
@@ -1242,7 +1242,7 @@
           <w:rPr>
             <w:webHidden/>
           </w:rPr>
-          <w:instrText xml:space="preserve"> PAGEREF _Toc6842575 \h </w:instrText>
+          <w:instrText xml:space="preserve"> PAGEREF _Toc6845857 \h </w:instrText>
         </w:r>
         <w:r>
           <w:rPr>
@@ -1277,7 +1277,7 @@
           <w:lang w:eastAsia="en-GB"/>
         </w:rPr>
       </w:pPr>
-      <w:hyperlink w:anchor="_Toc6842576" w:history="1">
+      <w:hyperlink w:anchor="_Toc6845858" w:history="1">
         <w:r>
           <w:rPr>
             <w:rStyle w:val="Hyperlink"/>
@@ -1313,7 +1313,7 @@
           <w:rPr>
             <w:webHidden/>
           </w:rPr>
-          <w:instrText xml:space="preserve"> PAGEREF _Toc6842576 \h </w:instrText>
+          <w:instrText xml:space="preserve"> PAGEREF _Toc6845858 \h </w:instrText>
         </w:r>
         <w:r>
           <w:rPr>
@@ -1350,7 +1350,7 @@
           <w:lang w:eastAsia="en-GB"/>
         </w:rPr>
       </w:pPr>
-      <w:hyperlink w:anchor="_Toc6842577" w:history="1">
+      <w:hyperlink w:anchor="_Toc6845859" w:history="1">
         <w:r>
           <w:rPr>
             <w:rStyle w:val="Hyperlink"/>
@@ -1393,7 +1393,7 @@
             <w:noProof/>
             <w:webHidden/>
           </w:rPr>
-          <w:instrText xml:space="preserve"> PAGEREF _Toc6842577 \h </w:instrText>
+          <w:instrText xml:space="preserve"> PAGEREF _Toc6845859 \h </w:instrText>
         </w:r>
         <w:r>
           <w:rPr>
@@ -1432,7 +1432,7 @@
           <w:lang w:eastAsia="en-GB"/>
         </w:rPr>
       </w:pPr>
-      <w:hyperlink w:anchor="_Toc6842578" w:history="1">
+      <w:hyperlink w:anchor="_Toc6845860" w:history="1">
         <w:r>
           <w:rPr>
             <w:rStyle w:val="Hyperlink"/>
@@ -1468,7 +1468,7 @@
           <w:rPr>
             <w:webHidden/>
           </w:rPr>
-          <w:instrText xml:space="preserve"> PAGEREF _Toc6842578 \h </w:instrText>
+          <w:instrText xml:space="preserve"> PAGEREF _Toc6845860 \h </w:instrText>
         </w:r>
         <w:r>
           <w:rPr>
@@ -1503,7 +1503,7 @@
           <w:lang w:eastAsia="en-GB"/>
         </w:rPr>
       </w:pPr>
-      <w:hyperlink w:anchor="_Toc6842579" w:history="1">
+      <w:hyperlink w:anchor="_Toc6845861" w:history="1">
         <w:r>
           <w:rPr>
             <w:rStyle w:val="Hyperlink"/>
@@ -1539,7 +1539,7 @@
           <w:rPr>
             <w:webHidden/>
           </w:rPr>
-          <w:instrText xml:space="preserve"> PAGEREF _Toc6842579 \h </w:instrText>
+          <w:instrText xml:space="preserve"> PAGEREF _Toc6845861 \h </w:instrText>
         </w:r>
         <w:r>
           <w:rPr>
@@ -1574,7 +1574,7 @@
           <w:lang w:eastAsia="en-GB"/>
         </w:rPr>
       </w:pPr>
-      <w:hyperlink w:anchor="_Toc6842580" w:history="1">
+      <w:hyperlink w:anchor="_Toc6845862" w:history="1">
         <w:r>
           <w:rPr>
             <w:rStyle w:val="Hyperlink"/>
@@ -1610,7 +1610,7 @@
           <w:rPr>
             <w:webHidden/>
           </w:rPr>
-          <w:instrText xml:space="preserve"> PAGEREF _Toc6842580 \h </w:instrText>
+          <w:instrText xml:space="preserve"> PAGEREF _Toc6845862 \h </w:instrText>
         </w:r>
         <w:r>
           <w:rPr>
@@ -1647,7 +1647,7 @@
           <w:lang w:eastAsia="en-GB"/>
         </w:rPr>
       </w:pPr>
-      <w:hyperlink w:anchor="_Toc6842581" w:history="1">
+      <w:hyperlink w:anchor="_Toc6845863" w:history="1">
         <w:r>
           <w:rPr>
             <w:rStyle w:val="Hyperlink"/>
@@ -1690,7 +1690,7 @@
             <w:noProof/>
             <w:webHidden/>
           </w:rPr>
-          <w:instrText xml:space="preserve"> PAGEREF _Toc6842581 \h </w:instrText>
+          <w:instrText xml:space="preserve"> PAGEREF _Toc6845863 \h </w:instrText>
         </w:r>
         <w:r>
           <w:rPr>
@@ -1729,7 +1729,7 @@
           <w:lang w:eastAsia="en-GB"/>
         </w:rPr>
       </w:pPr>
-      <w:hyperlink w:anchor="_Toc6842582" w:history="1">
+      <w:hyperlink w:anchor="_Toc6845864" w:history="1">
         <w:r>
           <w:rPr>
             <w:rStyle w:val="Hyperlink"/>
@@ -1765,7 +1765,7 @@
           <w:rPr>
             <w:webHidden/>
           </w:rPr>
-          <w:instrText xml:space="preserve"> PAGEREF _Toc6842582 \h </w:instrText>
+          <w:instrText xml:space="preserve"> PAGEREF _Toc6845864 \h </w:instrText>
         </w:r>
         <w:r>
           <w:rPr>
@@ -1800,7 +1800,7 @@
           <w:lang w:eastAsia="en-GB"/>
         </w:rPr>
       </w:pPr>
-      <w:hyperlink w:anchor="_Toc6842583" w:history="1">
+      <w:hyperlink w:anchor="_Toc6845865" w:history="1">
         <w:r>
           <w:rPr>
             <w:rStyle w:val="Hyperlink"/>
@@ -1836,7 +1836,7 @@
           <w:rPr>
             <w:webHidden/>
           </w:rPr>
-          <w:instrText xml:space="preserve"> PAGEREF _Toc6842583 \h </w:instrText>
+          <w:instrText xml:space="preserve"> PAGEREF _Toc6845865 \h </w:instrText>
         </w:r>
         <w:r>
           <w:rPr>
@@ -1871,7 +1871,7 @@
           <w:lang w:eastAsia="en-GB"/>
         </w:rPr>
       </w:pPr>
-      <w:hyperlink w:anchor="_Toc6842584" w:history="1">
+      <w:hyperlink w:anchor="_Toc6845866" w:history="1">
         <w:r>
           <w:rPr>
             <w:rStyle w:val="Hyperlink"/>
@@ -1907,7 +1907,7 @@
           <w:rPr>
             <w:webHidden/>
           </w:rPr>
-          <w:instrText xml:space="preserve"> PAGEREF _Toc6842584 \h </w:instrText>
+          <w:instrText xml:space="preserve"> PAGEREF _Toc6845866 \h </w:instrText>
         </w:r>
         <w:r>
           <w:rPr>
@@ -1944,7 +1944,7 @@
           <w:lang w:eastAsia="en-GB"/>
         </w:rPr>
       </w:pPr>
-      <w:hyperlink w:anchor="_Toc6842585" w:history="1">
+      <w:hyperlink w:anchor="_Toc6845867" w:history="1">
         <w:r>
           <w:rPr>
             <w:rStyle w:val="Hyperlink"/>
@@ -1987,7 +1987,7 @@
             <w:noProof/>
             <w:webHidden/>
           </w:rPr>
-          <w:instrText xml:space="preserve"> PAGEREF _Toc6842585 \h </w:instrText>
+          <w:instrText xml:space="preserve"> PAGEREF _Toc6845867 \h </w:instrText>
         </w:r>
         <w:r>
           <w:rPr>
@@ -2026,7 +2026,7 @@
           <w:lang w:eastAsia="en-GB"/>
         </w:rPr>
       </w:pPr>
-      <w:hyperlink w:anchor="_Toc6842586" w:history="1">
+      <w:hyperlink w:anchor="_Toc6845868" w:history="1">
         <w:r>
           <w:rPr>
             <w:rStyle w:val="Hyperlink"/>
@@ -2062,7 +2062,7 @@
           <w:rPr>
             <w:webHidden/>
           </w:rPr>
-          <w:instrText xml:space="preserve"> PAGEREF _Toc6842586 \h </w:instrText>
+          <w:instrText xml:space="preserve"> PAGEREF _Toc6845868 \h </w:instrText>
         </w:r>
         <w:r>
           <w:rPr>
@@ -2097,7 +2097,7 @@
           <w:lang w:eastAsia="en-GB"/>
         </w:rPr>
       </w:pPr>
-      <w:hyperlink w:anchor="_Toc6842587" w:history="1">
+      <w:hyperlink w:anchor="_Toc6845869" w:history="1">
         <w:r>
           <w:rPr>
             <w:rStyle w:val="Hyperlink"/>
@@ -2133,7 +2133,7 @@
           <w:rPr>
             <w:webHidden/>
           </w:rPr>
-          <w:instrText xml:space="preserve"> PAGEREF _Toc6842587 \h </w:instrText>
+          <w:instrText xml:space="preserve"> PAGEREF _Toc6845869 \h </w:instrText>
         </w:r>
         <w:r>
           <w:rPr>
@@ -2170,7 +2170,7 @@
           <w:lang w:eastAsia="en-GB"/>
         </w:rPr>
       </w:pPr>
-      <w:hyperlink w:anchor="_Toc6842588" w:history="1">
+      <w:hyperlink w:anchor="_Toc6845870" w:history="1">
         <w:r>
           <w:rPr>
             <w:rStyle w:val="Hyperlink"/>
@@ -2213,7 +2213,7 @@
             <w:noProof/>
             <w:webHidden/>
           </w:rPr>
-          <w:instrText xml:space="preserve"> PAGEREF _Toc6842588 \h </w:instrText>
+          <w:instrText xml:space="preserve"> PAGEREF _Toc6845870 \h </w:instrText>
         </w:r>
         <w:r>
           <w:rPr>
@@ -2254,7 +2254,7 @@
           <w:lang w:eastAsia="en-GB"/>
         </w:rPr>
       </w:pPr>
-      <w:hyperlink w:anchor="_Toc6842589" w:history="1">
+      <w:hyperlink w:anchor="_Toc6845871" w:history="1">
         <w:r>
           <w:rPr>
             <w:rStyle w:val="Hyperlink"/>
@@ -2297,7 +2297,7 @@
             <w:noProof/>
             <w:webHidden/>
           </w:rPr>
-          <w:instrText xml:space="preserve"> PAGEREF _Toc6842589 \h </w:instrText>
+          <w:instrText xml:space="preserve"> PAGEREF _Toc6845871 \h </w:instrText>
         </w:r>
         <w:r>
           <w:rPr>
@@ -2322,6 +2322,77 @@
         <w:r>
           <w:rPr>
             <w:noProof/>
+            <w:webHidden/>
+          </w:rPr>
+          <w:fldChar w:fldCharType="end"/>
+        </w:r>
+      </w:hyperlink>
+    </w:p>
+    <w:p>
+      <w:pPr>
+        <w:pStyle w:val="TOC2"/>
+        <w:rPr>
+          <w:rFonts w:asciiTheme="minorHAnsi" w:hAnsiTheme="minorHAnsi"/>
+          <w:lang w:eastAsia="en-GB"/>
+        </w:rPr>
+      </w:pPr>
+      <w:hyperlink w:anchor="_Toc6845872" w:history="1">
+        <w:r>
+          <w:rPr>
+            <w:rStyle w:val="Hyperlink"/>
+          </w:rPr>
+          <w:t>7.1</w:t>
+        </w:r>
+        <w:r>
+          <w:rPr>
+            <w:rFonts w:asciiTheme="minorHAnsi" w:hAnsiTheme="minorHAnsi"/>
+            <w:lang w:eastAsia="en-GB"/>
+          </w:rPr>
+          <w:tab/>
+        </w:r>
+        <w:r>
+          <w:rPr>
+            <w:rStyle w:val="Hyperlink"/>
+          </w:rPr>
+          <w:t>Outlook</w:t>
+        </w:r>
+        <w:r>
+          <w:rPr>
+            <w:webHidden/>
+          </w:rPr>
+          <w:tab/>
+        </w:r>
+        <w:r>
+          <w:rPr>
+            <w:webHidden/>
+          </w:rPr>
+          <w:fldChar w:fldCharType="begin"/>
+        </w:r>
+        <w:r>
+          <w:rPr>
+            <w:webHidden/>
+          </w:rPr>
+          <w:instrText xml:space="preserve"> PAGEREF _Toc6845872 \h </w:instrText>
+        </w:r>
+        <w:r>
+          <w:rPr>
+            <w:webHidden/>
+          </w:rPr>
+        </w:r>
+        <w:r>
+          <w:rPr>
+            <w:webHidden/>
+          </w:rPr>
+          <w:fldChar w:fldCharType="separate"/>
+        </w:r>
+        <w:r>
+          <w:rPr>
+            <w:webHidden/>
+          </w:rPr>
+          <w:t>24</w:t>
+        </w:r>
+        <w:r>
+          <w:rPr>
             <w:webHidden/>
           </w:rPr>
           <w:fldChar w:fldCharType="end"/>
@@ -2366,7 +2437,7 @@
       <w:r>
         <w:fldChar w:fldCharType="separate"/>
       </w:r>
-      <w:hyperlink r:id="rId9" w:anchor="_Toc6842609" w:history="1">
+      <w:hyperlink r:id="rId9" w:anchor="_Toc6845824" w:history="1">
         <w:r>
           <w:rPr>
             <w:rStyle w:val="Hyperlink"/>
@@ -2394,7 +2465,7 @@
             <w:noProof/>
             <w:webHidden/>
           </w:rPr>
-          <w:instrText xml:space="preserve"> PAGEREF _Toc6842609 \h </w:instrText>
+          <w:instrText xml:space="preserve"> PAGEREF _Toc6845824 \h </w:instrText>
         </w:r>
         <w:r>
           <w:rPr>
@@ -2437,7 +2508,7 @@
           <w:lang w:eastAsia="en-GB"/>
         </w:rPr>
       </w:pPr>
-      <w:hyperlink w:anchor="_Toc6842610" w:history="1">
+      <w:hyperlink w:anchor="_Toc6845825" w:history="1">
         <w:r>
           <w:rPr>
             <w:rStyle w:val="Hyperlink"/>
@@ -2464,7 +2535,7 @@
             <w:noProof/>
             <w:webHidden/>
           </w:rPr>
-          <w:instrText xml:space="preserve"> PAGEREF _Toc6842610 \h </w:instrText>
+          <w:instrText xml:space="preserve"> PAGEREF _Toc6845825 \h </w:instrText>
         </w:r>
         <w:r>
           <w:rPr>
@@ -2507,7 +2578,7 @@
           <w:lang w:eastAsia="en-GB"/>
         </w:rPr>
       </w:pPr>
-      <w:hyperlink w:anchor="_Toc6842611" w:history="1">
+      <w:hyperlink w:anchor="_Toc6845826" w:history="1">
         <w:r>
           <w:rPr>
             <w:rStyle w:val="Hyperlink"/>
@@ -2534,7 +2605,7 @@
             <w:noProof/>
             <w:webHidden/>
           </w:rPr>
-          <w:instrText xml:space="preserve"> PAGEREF _Toc6842611 \h </w:instrText>
+          <w:instrText xml:space="preserve"> PAGEREF _Toc6845826 \h </w:instrText>
         </w:r>
         <w:r>
           <w:rPr>
@@ -2577,7 +2648,7 @@
           <w:lang w:eastAsia="en-GB"/>
         </w:rPr>
       </w:pPr>
-      <w:hyperlink w:anchor="_Toc6842612" w:history="1">
+      <w:hyperlink w:anchor="_Toc6845827" w:history="1">
         <w:r>
           <w:rPr>
             <w:rStyle w:val="Hyperlink"/>
@@ -2604,7 +2675,7 @@
             <w:noProof/>
             <w:webHidden/>
           </w:rPr>
-          <w:instrText xml:space="preserve"> PAGEREF _Toc6842612 \h </w:instrText>
+          <w:instrText xml:space="preserve"> PAGEREF _Toc6845827 \h </w:instrText>
         </w:r>
         <w:r>
           <w:rPr>
@@ -2647,7 +2718,7 @@
           <w:lang w:eastAsia="en-GB"/>
         </w:rPr>
       </w:pPr>
-      <w:hyperlink w:anchor="_Toc6842613" w:history="1">
+      <w:hyperlink w:anchor="_Toc6845828" w:history="1">
         <w:r>
           <w:rPr>
             <w:rStyle w:val="Hyperlink"/>
@@ -2674,7 +2745,7 @@
             <w:noProof/>
             <w:webHidden/>
           </w:rPr>
-          <w:instrText xml:space="preserve"> PAGEREF _Toc6842613 \h </w:instrText>
+          <w:instrText xml:space="preserve"> PAGEREF _Toc6845828 \h </w:instrText>
         </w:r>
         <w:r>
           <w:rPr>
@@ -2717,7 +2788,7 @@
           <w:lang w:eastAsia="en-GB"/>
         </w:rPr>
       </w:pPr>
-      <w:hyperlink w:anchor="_Toc6842614" w:history="1">
+      <w:hyperlink w:anchor="_Toc6845829" w:history="1">
         <w:r>
           <w:rPr>
             <w:rStyle w:val="Hyperlink"/>
@@ -2744,7 +2815,7 @@
             <w:noProof/>
             <w:webHidden/>
           </w:rPr>
-          <w:instrText xml:space="preserve"> PAGEREF _Toc6842614 \h </w:instrText>
+          <w:instrText xml:space="preserve"> PAGEREF _Toc6845829 \h </w:instrText>
         </w:r>
         <w:r>
           <w:rPr>
@@ -2787,7 +2858,7 @@
           <w:lang w:eastAsia="en-GB"/>
         </w:rPr>
       </w:pPr>
-      <w:hyperlink w:anchor="_Toc6842615" w:history="1">
+      <w:hyperlink w:anchor="_Toc6845830" w:history="1">
         <w:r>
           <w:rPr>
             <w:rStyle w:val="Hyperlink"/>
@@ -2814,7 +2885,7 @@
             <w:noProof/>
             <w:webHidden/>
           </w:rPr>
-          <w:instrText xml:space="preserve"> PAGEREF _Toc6842615 \h </w:instrText>
+          <w:instrText xml:space="preserve"> PAGEREF _Toc6845830 \h </w:instrText>
         </w:r>
         <w:r>
           <w:rPr>
@@ -2857,7 +2928,7 @@
           <w:lang w:eastAsia="en-GB"/>
         </w:rPr>
       </w:pPr>
-      <w:hyperlink w:anchor="_Toc6842616" w:history="1">
+      <w:hyperlink w:anchor="_Toc6845831" w:history="1">
         <w:r>
           <w:rPr>
             <w:rStyle w:val="Hyperlink"/>
@@ -2884,7 +2955,7 @@
             <w:noProof/>
             <w:webHidden/>
           </w:rPr>
-          <w:instrText xml:space="preserve"> PAGEREF _Toc6842616 \h </w:instrText>
+          <w:instrText xml:space="preserve"> PAGEREF _Toc6845831 \h </w:instrText>
         </w:r>
         <w:r>
           <w:rPr>
@@ -2927,7 +2998,7 @@
           <w:lang w:eastAsia="en-GB"/>
         </w:rPr>
       </w:pPr>
-      <w:hyperlink w:anchor="_Toc6842617" w:history="1">
+      <w:hyperlink w:anchor="_Toc6845832" w:history="1">
         <w:r>
           <w:rPr>
             <w:rStyle w:val="Hyperlink"/>
@@ -2954,7 +3025,7 @@
             <w:noProof/>
             <w:webHidden/>
           </w:rPr>
-          <w:instrText xml:space="preserve"> PAGEREF _Toc6842617 \h </w:instrText>
+          <w:instrText xml:space="preserve"> PAGEREF _Toc6845832 \h </w:instrText>
         </w:r>
         <w:r>
           <w:rPr>
@@ -2997,7 +3068,7 @@
           <w:lang w:eastAsia="en-GB"/>
         </w:rPr>
       </w:pPr>
-      <w:hyperlink w:anchor="_Toc6842618" w:history="1">
+      <w:hyperlink w:anchor="_Toc6845833" w:history="1">
         <w:r>
           <w:rPr>
             <w:rStyle w:val="Hyperlink"/>
@@ -3024,7 +3095,7 @@
             <w:noProof/>
             <w:webHidden/>
           </w:rPr>
-          <w:instrText xml:space="preserve"> PAGEREF _Toc6842618 \h </w:instrText>
+          <w:instrText xml:space="preserve"> PAGEREF _Toc6845833 \h </w:instrText>
         </w:r>
         <w:r>
           <w:rPr>
@@ -3067,7 +3138,7 @@
           <w:lang w:eastAsia="en-GB"/>
         </w:rPr>
       </w:pPr>
-      <w:hyperlink w:anchor="_Toc6842619" w:history="1">
+      <w:hyperlink w:anchor="_Toc6845834" w:history="1">
         <w:r>
           <w:rPr>
             <w:rStyle w:val="Hyperlink"/>
@@ -3094,7 +3165,7 @@
             <w:noProof/>
             <w:webHidden/>
           </w:rPr>
-          <w:instrText xml:space="preserve"> PAGEREF _Toc6842619 \h </w:instrText>
+          <w:instrText xml:space="preserve"> PAGEREF _Toc6845834 \h </w:instrText>
         </w:r>
         <w:r>
           <w:rPr>
@@ -3137,17 +3208,32 @@
           <w:lang w:eastAsia="en-GB"/>
         </w:rPr>
       </w:pPr>
-      <w:hyperlink r:id="rId10" w:anchor="_Toc6842620" w:history="1">
+      <w:hyperlink r:id="rId10" w:anchor="_Toc6845835" w:history="1">
         <w:r>
           <w:rPr>
             <w:rStyle w:val="Hyperlink"/>
             <w:noProof/>
           </w:rPr>
-          <w:t>Figure 12: Android application activity lifecycle</w:t>
-        </w:r>
-        <w:r>
-          <w:rPr>
+          <w:t xml:space="preserve">Figure 12: Android application activity lifecycle (source: </w:t>
+        </w:r>
+        <w:r>
+          <w:rPr>
+            <w:rStyle w:val="Hyperlink"/>
             <w:noProof/>
+            <w:lang w:val="en-US"/>
+          </w:rPr>
+          <w:t>https://developer.android.com/guide/components/activities/activity-lifecycle</w:t>
+        </w:r>
+        <w:r>
+          <w:rPr>
+            <w:rStyle w:val="Hyperlink"/>
+            <w:noProof/>
+          </w:rPr>
+          <w:t>)</w:t>
+        </w:r>
+        <w:r>
+          <w:rPr>
+            <w:noProof/>
             <w:webHidden/>
           </w:rPr>
           <w:tab/>
@@ -3164,7 +3250,7 @@
             <w:noProof/>
             <w:webHidden/>
           </w:rPr>
-          <w:instrText xml:space="preserve"> PAGEREF _Toc6842620 \h </w:instrText>
+          <w:instrText xml:space="preserve"> PAGEREF _Toc6845835 \h </w:instrText>
         </w:r>
         <w:r>
           <w:rPr>
@@ -3207,7 +3293,7 @@
           <w:lang w:eastAsia="en-GB"/>
         </w:rPr>
       </w:pPr>
-      <w:hyperlink w:anchor="_Toc6842621" w:history="1">
+      <w:hyperlink w:anchor="_Toc6845836" w:history="1">
         <w:r>
           <w:rPr>
             <w:rStyle w:val="Hyperlink"/>
@@ -3234,7 +3320,7 @@
             <w:noProof/>
             <w:webHidden/>
           </w:rPr>
-          <w:instrText xml:space="preserve"> PAGEREF _Toc6842621 \h </w:instrText>
+          <w:instrText xml:space="preserve"> PAGEREF _Toc6845836 \h </w:instrText>
         </w:r>
         <w:r>
           <w:rPr>
@@ -3277,7 +3363,7 @@
           <w:lang w:eastAsia="en-GB"/>
         </w:rPr>
       </w:pPr>
-      <w:hyperlink r:id="rId11" w:anchor="_Toc6842622" w:history="1">
+      <w:hyperlink r:id="rId11" w:anchor="_Toc6845837" w:history="1">
         <w:r>
           <w:rPr>
             <w:rStyle w:val="Hyperlink"/>
@@ -3304,7 +3390,7 @@
             <w:noProof/>
             <w:webHidden/>
           </w:rPr>
-          <w:instrText xml:space="preserve"> PAGEREF _Toc6842622 \h </w:instrText>
+          <w:instrText xml:space="preserve"> PAGEREF _Toc6845837 \h </w:instrText>
         </w:r>
         <w:r>
           <w:rPr>
@@ -3347,7 +3433,7 @@
           <w:lang w:eastAsia="en-GB"/>
         </w:rPr>
       </w:pPr>
-      <w:hyperlink r:id="rId12" w:anchor="_Toc6842623" w:history="1">
+      <w:hyperlink r:id="rId12" w:anchor="_Toc6845838" w:history="1">
         <w:r>
           <w:rPr>
             <w:rStyle w:val="Hyperlink"/>
@@ -3374,7 +3460,7 @@
             <w:noProof/>
             <w:webHidden/>
           </w:rPr>
-          <w:instrText xml:space="preserve"> PAGEREF _Toc6842623 \h </w:instrText>
+          <w:instrText xml:space="preserve"> PAGEREF _Toc6845838 \h </w:instrText>
         </w:r>
         <w:r>
           <w:rPr>
@@ -3417,7 +3503,7 @@
           <w:lang w:eastAsia="en-GB"/>
         </w:rPr>
       </w:pPr>
-      <w:hyperlink r:id="rId13" w:anchor="_Toc6842624" w:history="1">
+      <w:hyperlink r:id="rId13" w:anchor="_Toc6845839" w:history="1">
         <w:r>
           <w:rPr>
             <w:rStyle w:val="Hyperlink"/>
@@ -3444,7 +3530,7 @@
             <w:noProof/>
             <w:webHidden/>
           </w:rPr>
-          <w:instrText xml:space="preserve"> PAGEREF _Toc6842624 \h </w:instrText>
+          <w:instrText xml:space="preserve"> PAGEREF _Toc6845839 \h </w:instrText>
         </w:r>
         <w:r>
           <w:rPr>
@@ -3487,7 +3573,7 @@
           <w:lang w:eastAsia="en-GB"/>
         </w:rPr>
       </w:pPr>
-      <w:hyperlink r:id="rId14" w:anchor="_Toc6842625" w:history="1">
+      <w:hyperlink r:id="rId14" w:anchor="_Toc6845840" w:history="1">
         <w:r>
           <w:rPr>
             <w:rStyle w:val="Hyperlink"/>
@@ -3514,7 +3600,7 @@
             <w:noProof/>
             <w:webHidden/>
           </w:rPr>
-          <w:instrText xml:space="preserve"> PAGEREF _Toc6842625 \h </w:instrText>
+          <w:instrText xml:space="preserve"> PAGEREF _Toc6845840 \h </w:instrText>
         </w:r>
         <w:r>
           <w:rPr>
@@ -3557,7 +3643,7 @@
           <w:lang w:eastAsia="en-GB"/>
         </w:rPr>
       </w:pPr>
-      <w:hyperlink r:id="rId15" w:anchor="_Toc6842626" w:history="1">
+      <w:hyperlink r:id="rId15" w:anchor="_Toc6845841" w:history="1">
         <w:r>
           <w:rPr>
             <w:rStyle w:val="Hyperlink"/>
@@ -3584,7 +3670,7 @@
             <w:noProof/>
             <w:webHidden/>
           </w:rPr>
-          <w:instrText xml:space="preserve"> PAGEREF _Toc6842626 \h </w:instrText>
+          <w:instrText xml:space="preserve"> PAGEREF _Toc6845841 \h </w:instrText>
         </w:r>
         <w:r>
           <w:rPr>
@@ -3627,7 +3713,7 @@
           <w:lang w:eastAsia="en-GB"/>
         </w:rPr>
       </w:pPr>
-      <w:hyperlink w:anchor="_Toc6842627" w:history="1">
+      <w:hyperlink w:anchor="_Toc6845842" w:history="1">
         <w:r>
           <w:rPr>
             <w:rStyle w:val="Hyperlink"/>
@@ -3654,7 +3740,7 @@
             <w:noProof/>
             <w:webHidden/>
           </w:rPr>
-          <w:instrText xml:space="preserve"> PAGEREF _Toc6842627 \h </w:instrText>
+          <w:instrText xml:space="preserve"> PAGEREF _Toc6845842 \h </w:instrText>
         </w:r>
         <w:r>
           <w:rPr>
@@ -3675,6 +3761,286 @@
             <w:webHidden/>
           </w:rPr>
           <w:t>23</w:t>
+        </w:r>
+        <w:r>
+          <w:rPr>
+            <w:noProof/>
+            <w:webHidden/>
+          </w:rPr>
+          <w:fldChar w:fldCharType="end"/>
+        </w:r>
+      </w:hyperlink>
+    </w:p>
+    <w:p>
+      <w:pPr>
+        <w:pStyle w:val="TableofFigures"/>
+        <w:tabs>
+          <w:tab w:val="right" w:leader="dot" w:pos="9395"/>
+        </w:tabs>
+        <w:rPr>
+          <w:rFonts w:asciiTheme="minorHAnsi" w:hAnsiTheme="minorHAnsi"/>
+          <w:noProof/>
+          <w:lang w:eastAsia="en-GB"/>
+        </w:rPr>
+      </w:pPr>
+      <w:hyperlink w:anchor="_Toc6845843" w:history="1">
+        <w:r>
+          <w:rPr>
+            <w:rStyle w:val="Hyperlink"/>
+            <w:noProof/>
+          </w:rPr>
+          <w:t>Figure 20: classifier testing image (1)</w:t>
+        </w:r>
+        <w:r>
+          <w:rPr>
+            <w:noProof/>
+            <w:webHidden/>
+          </w:rPr>
+          <w:tab/>
+        </w:r>
+        <w:r>
+          <w:rPr>
+            <w:noProof/>
+            <w:webHidden/>
+          </w:rPr>
+          <w:fldChar w:fldCharType="begin"/>
+        </w:r>
+        <w:r>
+          <w:rPr>
+            <w:noProof/>
+            <w:webHidden/>
+          </w:rPr>
+          <w:instrText xml:space="preserve"> PAGEREF _Toc6845843 \h </w:instrText>
+        </w:r>
+        <w:r>
+          <w:rPr>
+            <w:noProof/>
+            <w:webHidden/>
+          </w:rPr>
+        </w:r>
+        <w:r>
+          <w:rPr>
+            <w:noProof/>
+            <w:webHidden/>
+          </w:rPr>
+          <w:fldChar w:fldCharType="separate"/>
+        </w:r>
+        <w:r>
+          <w:rPr>
+            <w:noProof/>
+            <w:webHidden/>
+          </w:rPr>
+          <w:t>25</w:t>
+        </w:r>
+        <w:r>
+          <w:rPr>
+            <w:noProof/>
+            <w:webHidden/>
+          </w:rPr>
+          <w:fldChar w:fldCharType="end"/>
+        </w:r>
+      </w:hyperlink>
+    </w:p>
+    <w:p>
+      <w:pPr>
+        <w:pStyle w:val="TableofFigures"/>
+        <w:tabs>
+          <w:tab w:val="right" w:leader="dot" w:pos="9395"/>
+        </w:tabs>
+        <w:rPr>
+          <w:rFonts w:asciiTheme="minorHAnsi" w:hAnsiTheme="minorHAnsi"/>
+          <w:noProof/>
+          <w:lang w:eastAsia="en-GB"/>
+        </w:rPr>
+      </w:pPr>
+      <w:hyperlink w:anchor="_Toc6845844" w:history="1">
+        <w:r>
+          <w:rPr>
+            <w:rStyle w:val="Hyperlink"/>
+            <w:noProof/>
+          </w:rPr>
+          <w:t>Figure 21: classifier testing image (2)</w:t>
+        </w:r>
+        <w:r>
+          <w:rPr>
+            <w:noProof/>
+            <w:webHidden/>
+          </w:rPr>
+          <w:tab/>
+        </w:r>
+        <w:r>
+          <w:rPr>
+            <w:noProof/>
+            <w:webHidden/>
+          </w:rPr>
+          <w:fldChar w:fldCharType="begin"/>
+        </w:r>
+        <w:r>
+          <w:rPr>
+            <w:noProof/>
+            <w:webHidden/>
+          </w:rPr>
+          <w:instrText xml:space="preserve"> PAGEREF _Toc6845844 \h </w:instrText>
+        </w:r>
+        <w:r>
+          <w:rPr>
+            <w:noProof/>
+            <w:webHidden/>
+          </w:rPr>
+        </w:r>
+        <w:r>
+          <w:rPr>
+            <w:noProof/>
+            <w:webHidden/>
+          </w:rPr>
+          <w:fldChar w:fldCharType="separate"/>
+        </w:r>
+        <w:r>
+          <w:rPr>
+            <w:noProof/>
+            <w:webHidden/>
+          </w:rPr>
+          <w:t>26</w:t>
+        </w:r>
+        <w:r>
+          <w:rPr>
+            <w:noProof/>
+            <w:webHidden/>
+          </w:rPr>
+          <w:fldChar w:fldCharType="end"/>
+        </w:r>
+      </w:hyperlink>
+    </w:p>
+    <w:p>
+      <w:pPr>
+        <w:pStyle w:val="TableofFigures"/>
+        <w:tabs>
+          <w:tab w:val="right" w:leader="dot" w:pos="9395"/>
+        </w:tabs>
+        <w:rPr>
+          <w:rFonts w:asciiTheme="minorHAnsi" w:hAnsiTheme="minorHAnsi"/>
+          <w:noProof/>
+          <w:lang w:eastAsia="en-GB"/>
+        </w:rPr>
+      </w:pPr>
+      <w:hyperlink w:anchor="_Toc6845845" w:history="1">
+        <w:r>
+          <w:rPr>
+            <w:rStyle w:val="Hyperlink"/>
+            <w:noProof/>
+          </w:rPr>
+          <w:t>Figure 22: classifier testing image (3)</w:t>
+        </w:r>
+        <w:r>
+          <w:rPr>
+            <w:noProof/>
+            <w:webHidden/>
+          </w:rPr>
+          <w:tab/>
+        </w:r>
+        <w:r>
+          <w:rPr>
+            <w:noProof/>
+            <w:webHidden/>
+          </w:rPr>
+          <w:fldChar w:fldCharType="begin"/>
+        </w:r>
+        <w:r>
+          <w:rPr>
+            <w:noProof/>
+            <w:webHidden/>
+          </w:rPr>
+          <w:instrText xml:space="preserve"> PAGEREF _Toc6845845 \h </w:instrText>
+        </w:r>
+        <w:r>
+          <w:rPr>
+            <w:noProof/>
+            <w:webHidden/>
+          </w:rPr>
+        </w:r>
+        <w:r>
+          <w:rPr>
+            <w:noProof/>
+            <w:webHidden/>
+          </w:rPr>
+          <w:fldChar w:fldCharType="separate"/>
+        </w:r>
+        <w:r>
+          <w:rPr>
+            <w:noProof/>
+            <w:webHidden/>
+          </w:rPr>
+          <w:t>27</w:t>
+        </w:r>
+        <w:r>
+          <w:rPr>
+            <w:noProof/>
+            <w:webHidden/>
+          </w:rPr>
+          <w:fldChar w:fldCharType="end"/>
+        </w:r>
+      </w:hyperlink>
+    </w:p>
+    <w:p>
+      <w:pPr>
+        <w:pStyle w:val="TableofFigures"/>
+        <w:tabs>
+          <w:tab w:val="right" w:leader="dot" w:pos="9395"/>
+        </w:tabs>
+        <w:rPr>
+          <w:rFonts w:asciiTheme="minorHAnsi" w:hAnsiTheme="minorHAnsi"/>
+          <w:noProof/>
+          <w:lang w:eastAsia="en-GB"/>
+        </w:rPr>
+      </w:pPr>
+      <w:hyperlink w:anchor="_Toc6845846" w:history="1">
+        <w:r>
+          <w:rPr>
+            <w:rStyle w:val="Hyperlink"/>
+            <w:noProof/>
+          </w:rPr>
+          <w:t>Figure 23: classifier testing image (4)</w:t>
+        </w:r>
+        <w:r>
+          <w:rPr>
+            <w:noProof/>
+            <w:webHidden/>
+          </w:rPr>
+          <w:tab/>
+        </w:r>
+        <w:r>
+          <w:rPr>
+            <w:noProof/>
+            <w:webHidden/>
+          </w:rPr>
+          <w:fldChar w:fldCharType="begin"/>
+        </w:r>
+        <w:r>
+          <w:rPr>
+            <w:noProof/>
+            <w:webHidden/>
+          </w:rPr>
+          <w:instrText xml:space="preserve"> PAGEREF _Toc6845846 \h </w:instrText>
+        </w:r>
+        <w:r>
+          <w:rPr>
+            <w:noProof/>
+            <w:webHidden/>
+          </w:rPr>
+        </w:r>
+        <w:r>
+          <w:rPr>
+            <w:noProof/>
+            <w:webHidden/>
+          </w:rPr>
+          <w:fldChar w:fldCharType="separate"/>
+        </w:r>
+        <w:r>
+          <w:rPr>
+            <w:noProof/>
+            <w:webHidden/>
+          </w:rPr>
+          <w:t>28</w:t>
         </w:r>
         <w:r>
           <w:rPr>
@@ -4032,7 +4398,7 @@
       <w:pPr>
         <w:pStyle w:val="Heading1"/>
       </w:pPr>
-      <w:bookmarkStart w:id="0" w:name="_Toc6842565"/>
+      <w:bookmarkStart w:id="0" w:name="_Toc6845847"/>
       <w:r>
         <w:lastRenderedPageBreak/>
         <w:t>Introduction</w:t>
@@ -4050,7 +4416,7 @@
       <w:pPr>
         <w:pStyle w:val="Heading2"/>
       </w:pPr>
-      <w:bookmarkStart w:id="1" w:name="_Toc6842566"/>
+      <w:bookmarkStart w:id="1" w:name="_Toc6845848"/>
       <w:r>
         <w:t>Initial Problem</w:t>
       </w:r>
@@ -4101,7 +4467,7 @@
       <w:pPr>
         <w:pStyle w:val="Heading2"/>
       </w:pPr>
-      <w:bookmarkStart w:id="2" w:name="_Toc6842567"/>
+      <w:bookmarkStart w:id="2" w:name="_Toc6845849"/>
       <w:r>
         <w:t xml:space="preserve">Problem </w:t>
       </w:r>
@@ -4353,7 +4719,7 @@
       <w:pPr>
         <w:pStyle w:val="Heading1"/>
       </w:pPr>
-      <w:bookmarkStart w:id="3" w:name="_Toc6842568"/>
+      <w:bookmarkStart w:id="3" w:name="_Toc6845850"/>
       <w:r>
         <w:lastRenderedPageBreak/>
         <w:t>Banana</w:t>
@@ -4367,7 +4733,7 @@
       <w:pPr>
         <w:pStyle w:val="Heading2"/>
       </w:pPr>
-      <w:bookmarkStart w:id="4" w:name="_Toc6842569"/>
+      <w:bookmarkStart w:id="4" w:name="_Toc6845851"/>
       <w:r>
         <w:t>Intro</w:t>
       </w:r>
@@ -5004,7 +5370,7 @@
           <w:szCs w:val="24"/>
         </w:rPr>
       </w:pPr>
-      <w:bookmarkStart w:id="5" w:name="_Toc6842570"/>
+      <w:bookmarkStart w:id="5" w:name="_Toc6845852"/>
       <w:r>
         <w:rPr>
           <w:szCs w:val="24"/>
@@ -6020,7 +6386,7 @@
       <w:pPr>
         <w:pStyle w:val="Heading2"/>
       </w:pPr>
-      <w:bookmarkStart w:id="6" w:name="_Toc6842571"/>
+      <w:bookmarkStart w:id="6" w:name="_Toc6845853"/>
       <w:r>
         <w:lastRenderedPageBreak/>
         <w:t>M</w:t>
@@ -6034,7 +6400,7 @@
       <w:pPr>
         <w:pStyle w:val="Heading3"/>
       </w:pPr>
-      <w:bookmarkStart w:id="7" w:name="_Toc6842572"/>
+      <w:bookmarkStart w:id="7" w:name="_Toc6845854"/>
       <w:r>
         <w:t>General</w:t>
       </w:r>
@@ -7255,7 +7621,7 @@
       <w:pPr>
         <w:pStyle w:val="Heading3"/>
       </w:pPr>
-      <w:bookmarkStart w:id="8" w:name="_Toc6842573"/>
+      <w:bookmarkStart w:id="8" w:name="_Toc6845855"/>
       <w:r>
         <w:lastRenderedPageBreak/>
         <w:t xml:space="preserve">Visual </w:t>
@@ -8164,7 +8530,7 @@
       <w:pPr>
         <w:pStyle w:val="Heading2"/>
       </w:pPr>
-      <w:bookmarkStart w:id="9" w:name="_Toc6842574"/>
+      <w:bookmarkStart w:id="9" w:name="_Toc6845856"/>
       <w:r>
         <w:lastRenderedPageBreak/>
         <w:t>Classification</w:t>
@@ -8178,7 +8544,7 @@
       <w:pPr>
         <w:pStyle w:val="Heading3"/>
       </w:pPr>
-      <w:bookmarkStart w:id="10" w:name="_Toc6842575"/>
+      <w:bookmarkStart w:id="10" w:name="_Toc6845857"/>
       <w:r>
         <w:t>Feature Selection</w:t>
       </w:r>
@@ -8910,7 +9276,7 @@
       <w:pPr>
         <w:pStyle w:val="Heading3"/>
       </w:pPr>
-      <w:bookmarkStart w:id="11" w:name="_Toc6842576"/>
+      <w:bookmarkStart w:id="11" w:name="_Toc6845858"/>
       <w:r>
         <w:t>Methodology</w:t>
       </w:r>
@@ -9114,7 +9480,7 @@
                       <w:szCs w:val="20"/>
                     </w:rPr>
                   </w:pPr>
-                  <w:bookmarkStart w:id="12" w:name="_Toc6842609"/>
+                  <w:bookmarkStart w:id="12" w:name="_Toc6845824"/>
                   <w:r>
                     <w:rPr>
                       <w:rFonts w:ascii="Garamond" w:hAnsi="Garamond" w:cs="Times New Roman"/>
@@ -9295,7 +9661,7 @@
                     <a:blip r:embed="rId16" cstate="print">
                       <a:extLst>
                         <a:ext uri="{28A0092B-C50C-407E-A947-70E740481C1C}">
-                          <a14:useLocalDpi xmlns="" xmlns:wpc="http://schemas.microsoft.com/office/word/2010/wordprocessingCanvas" xmlns:cx="http://schemas.microsoft.com/office/drawing/2014/chartex" xmlns:cx1="http://schemas.microsoft.com/office/drawing/2015/9/8/chartex" xmlns:cx2="http://schemas.microsoft.com/office/drawing/2015/10/21/chartex" xmlns:cx3="http://schemas.microsoft.com/office/drawing/2016/5/9/chartex" xmlns:cx4="http://schemas.microsoft.com/office/drawing/2016/5/10/chartex" xmlns:cx5="http://schemas.microsoft.com/office/drawing/2016/5/11/chartex" xmlns:cx6="http://schemas.microsoft.com/office/drawing/2016/5/12/chartex" xmlns:cx7="http://schemas.microsoft.com/office/drawing/2016/5/13/chartex" xmlns:cx8="http://schemas.microsoft.com/office/drawing/2016/5/14/chartex" xmlns:mc="http://schemas.openxmlformats.org/markup-compatibility/2006" xmlns:aink="http://schemas.microsoft.com/office/drawing/2016/ink" xmlns:am3d="http://schemas.microsoft.com/office/drawing/2017/model3d" xmlns:o="urn:schemas-microsoft-com:office:office" xmlns:v="urn:schemas-microsoft-com:vml" xmlns:wp14="http://schemas.microsoft.com/office/word/2010/wordprocessingDrawing" xmlns:w10="urn:schemas-microsoft-com:office:word" xmlns:w="http://schemas.openxmlformats.org/wordprocessingml/2006/main" xmlns:w14="http://schemas.microsoft.com/office/word/2010/wordml" xmlns:w15="http://schemas.microsoft.com/office/word/2012/wordml" xmlns:w16cid="http://schemas.microsoft.com/office/word/2016/wordml/cid" xmlns:w16se="http://schemas.microsoft.com/office/word/2015/wordml/symex" xmlns:wpg="http://schemas.microsoft.com/office/word/2010/wordprocessingGroup" xmlns:wpi="http://schemas.microsoft.com/office/word/2010/wordprocessingInk" xmlns:wps="http://schemas.microsoft.com/office/word/2010/wordprocessingShape" xmlns:a14="http://schemas.microsoft.com/office/drawing/2010/main" val="0"/>
+                          <a14:useLocalDpi xmlns:a14="http://schemas.microsoft.com/office/drawing/2010/main" xmlns:wps="http://schemas.microsoft.com/office/word/2010/wordprocessingShape" xmlns:wpi="http://schemas.microsoft.com/office/word/2010/wordprocessingInk" xmlns:wpg="http://schemas.microsoft.com/office/word/2010/wordprocessingGroup" xmlns:w16se="http://schemas.microsoft.com/office/word/2015/wordml/symex" xmlns:w16cid="http://schemas.microsoft.com/office/word/2016/wordml/cid" xmlns:w15="http://schemas.microsoft.com/office/word/2012/wordml" xmlns:w14="http://schemas.microsoft.com/office/word/2010/wordml" xmlns:w="http://schemas.openxmlformats.org/wordprocessingml/2006/main" xmlns:w10="urn:schemas-microsoft-com:office:word" xmlns:wp14="http://schemas.microsoft.com/office/word/2010/wordprocessingDrawing" xmlns:v="urn:schemas-microsoft-com:vml" xmlns:o="urn:schemas-microsoft-com:office:office" xmlns:am3d="http://schemas.microsoft.com/office/drawing/2017/model3d" xmlns:aink="http://schemas.microsoft.com/office/drawing/2016/ink" xmlns:mc="http://schemas.openxmlformats.org/markup-compatibility/2006" xmlns:cx8="http://schemas.microsoft.com/office/drawing/2016/5/14/chartex" xmlns:cx7="http://schemas.microsoft.com/office/drawing/2016/5/13/chartex" xmlns:cx6="http://schemas.microsoft.com/office/drawing/2016/5/12/chartex" xmlns:cx5="http://schemas.microsoft.com/office/drawing/2016/5/11/chartex" xmlns:cx4="http://schemas.microsoft.com/office/drawing/2016/5/10/chartex" xmlns:cx3="http://schemas.microsoft.com/office/drawing/2016/5/9/chartex" xmlns:cx2="http://schemas.microsoft.com/office/drawing/2015/10/21/chartex" xmlns:cx1="http://schemas.microsoft.com/office/drawing/2015/9/8/chartex" xmlns:cx="http://schemas.microsoft.com/office/drawing/2014/chartex" xmlns:wpc="http://schemas.microsoft.com/office/word/2010/wordprocessingCanvas" xmlns="" val="0"/>
                         </a:ext>
                       </a:extLst>
                     </a:blip>
@@ -9338,7 +9704,7 @@
       <w:bookmarkStart w:id="15" w:name="_Ref6657499"/>
       <w:bookmarkStart w:id="16" w:name="_Ref6657502"/>
       <w:bookmarkStart w:id="17" w:name="_Ref6657510"/>
-      <w:bookmarkStart w:id="18" w:name="_Toc6842577"/>
+      <w:bookmarkStart w:id="18" w:name="_Toc6845859"/>
       <w:r>
         <w:lastRenderedPageBreak/>
         <w:t>Neural Network</w:t>
@@ -9354,7 +9720,7 @@
         <w:pStyle w:val="Heading2"/>
       </w:pPr>
       <w:bookmarkStart w:id="19" w:name="_Toc4260263"/>
-      <w:bookmarkStart w:id="20" w:name="_Toc6842578"/>
+      <w:bookmarkStart w:id="20" w:name="_Toc6845860"/>
       <w:r>
         <w:t>Introduction</w:t>
       </w:r>
@@ -9476,7 +9842,7 @@
                     <a:blip r:embed="rId17" cstate="print">
                       <a:extLst>
                         <a:ext uri="{28A0092B-C50C-407E-A947-70E740481C1C}">
-                          <a14:useLocalDpi xmlns="" xmlns:wpc="http://schemas.microsoft.com/office/word/2010/wordprocessingCanvas" xmlns:cx="http://schemas.microsoft.com/office/drawing/2014/chartex" xmlns:cx1="http://schemas.microsoft.com/office/drawing/2015/9/8/chartex" xmlns:cx2="http://schemas.microsoft.com/office/drawing/2015/10/21/chartex" xmlns:cx3="http://schemas.microsoft.com/office/drawing/2016/5/9/chartex" xmlns:cx4="http://schemas.microsoft.com/office/drawing/2016/5/10/chartex" xmlns:cx5="http://schemas.microsoft.com/office/drawing/2016/5/11/chartex" xmlns:cx6="http://schemas.microsoft.com/office/drawing/2016/5/12/chartex" xmlns:cx7="http://schemas.microsoft.com/office/drawing/2016/5/13/chartex" xmlns:cx8="http://schemas.microsoft.com/office/drawing/2016/5/14/chartex" xmlns:mc="http://schemas.openxmlformats.org/markup-compatibility/2006" xmlns:aink="http://schemas.microsoft.com/office/drawing/2016/ink" xmlns:am3d="http://schemas.microsoft.com/office/drawing/2017/model3d" xmlns:o="urn:schemas-microsoft-com:office:office" xmlns:v="urn:schemas-microsoft-com:vml" xmlns:wp14="http://schemas.microsoft.com/office/word/2010/wordprocessingDrawing" xmlns:w10="urn:schemas-microsoft-com:office:word" xmlns:w="http://schemas.openxmlformats.org/wordprocessingml/2006/main" xmlns:w14="http://schemas.microsoft.com/office/word/2010/wordml" xmlns:w15="http://schemas.microsoft.com/office/word/2012/wordml" xmlns:w16cid="http://schemas.microsoft.com/office/word/2016/wordml/cid" xmlns:w16se="http://schemas.microsoft.com/office/word/2015/wordml/symex" xmlns:wpg="http://schemas.microsoft.com/office/word/2010/wordprocessingGroup" xmlns:wpi="http://schemas.microsoft.com/office/word/2010/wordprocessingInk" xmlns:wps="http://schemas.microsoft.com/office/word/2010/wordprocessingShape" xmlns:a14="http://schemas.microsoft.com/office/drawing/2010/main" val="0"/>
+                          <a14:useLocalDpi xmlns:a14="http://schemas.microsoft.com/office/drawing/2010/main" xmlns:wps="http://schemas.microsoft.com/office/word/2010/wordprocessingShape" xmlns:wpi="http://schemas.microsoft.com/office/word/2010/wordprocessingInk" xmlns:wpg="http://schemas.microsoft.com/office/word/2010/wordprocessingGroup" xmlns:w16se="http://schemas.microsoft.com/office/word/2015/wordml/symex" xmlns:w16cid="http://schemas.microsoft.com/office/word/2016/wordml/cid" xmlns:w15="http://schemas.microsoft.com/office/word/2012/wordml" xmlns:w14="http://schemas.microsoft.com/office/word/2010/wordml" xmlns:w="http://schemas.openxmlformats.org/wordprocessingml/2006/main" xmlns:w10="urn:schemas-microsoft-com:office:word" xmlns:wp14="http://schemas.microsoft.com/office/word/2010/wordprocessingDrawing" xmlns:v="urn:schemas-microsoft-com:vml" xmlns:o="urn:schemas-microsoft-com:office:office" xmlns:am3d="http://schemas.microsoft.com/office/drawing/2017/model3d" xmlns:aink="http://schemas.microsoft.com/office/drawing/2016/ink" xmlns:mc="http://schemas.openxmlformats.org/markup-compatibility/2006" xmlns:cx8="http://schemas.microsoft.com/office/drawing/2016/5/14/chartex" xmlns:cx7="http://schemas.microsoft.com/office/drawing/2016/5/13/chartex" xmlns:cx6="http://schemas.microsoft.com/office/drawing/2016/5/12/chartex" xmlns:cx5="http://schemas.microsoft.com/office/drawing/2016/5/11/chartex" xmlns:cx4="http://schemas.microsoft.com/office/drawing/2016/5/10/chartex" xmlns:cx3="http://schemas.microsoft.com/office/drawing/2016/5/9/chartex" xmlns:cx2="http://schemas.microsoft.com/office/drawing/2015/10/21/chartex" xmlns:cx1="http://schemas.microsoft.com/office/drawing/2015/9/8/chartex" xmlns:cx="http://schemas.microsoft.com/office/drawing/2014/chartex" xmlns:wpc="http://schemas.microsoft.com/office/word/2010/wordprocessingCanvas" xmlns="" val="0"/>
                         </a:ext>
                       </a:extLst>
                     </a:blip>
@@ -9515,7 +9881,7 @@
           <w:szCs w:val="20"/>
         </w:rPr>
       </w:pPr>
-      <w:bookmarkStart w:id="21" w:name="_Toc6842610"/>
+      <w:bookmarkStart w:id="21" w:name="_Toc6845825"/>
       <w:r>
         <w:rPr>
           <w:rFonts w:ascii="Garamond" w:hAnsi="Garamond"/>
@@ -9716,7 +10082,7 @@
                     <a:blip r:embed="rId18" cstate="print">
                       <a:extLst>
                         <a:ext uri="{28A0092B-C50C-407E-A947-70E740481C1C}">
-                          <a14:useLocalDpi xmlns="" xmlns:wpc="http://schemas.microsoft.com/office/word/2010/wordprocessingCanvas" xmlns:cx="http://schemas.microsoft.com/office/drawing/2014/chartex" xmlns:cx1="http://schemas.microsoft.com/office/drawing/2015/9/8/chartex" xmlns:cx2="http://schemas.microsoft.com/office/drawing/2015/10/21/chartex" xmlns:cx3="http://schemas.microsoft.com/office/drawing/2016/5/9/chartex" xmlns:cx4="http://schemas.microsoft.com/office/drawing/2016/5/10/chartex" xmlns:cx5="http://schemas.microsoft.com/office/drawing/2016/5/11/chartex" xmlns:cx6="http://schemas.microsoft.com/office/drawing/2016/5/12/chartex" xmlns:cx7="http://schemas.microsoft.com/office/drawing/2016/5/13/chartex" xmlns:cx8="http://schemas.microsoft.com/office/drawing/2016/5/14/chartex" xmlns:mc="http://schemas.openxmlformats.org/markup-compatibility/2006" xmlns:aink="http://schemas.microsoft.com/office/drawing/2016/ink" xmlns:am3d="http://schemas.microsoft.com/office/drawing/2017/model3d" xmlns:o="urn:schemas-microsoft-com:office:office" xmlns:v="urn:schemas-microsoft-com:vml" xmlns:wp14="http://schemas.microsoft.com/office/word/2010/wordprocessingDrawing" xmlns:w10="urn:schemas-microsoft-com:office:word" xmlns:w="http://schemas.openxmlformats.org/wordprocessingml/2006/main" xmlns:w14="http://schemas.microsoft.com/office/word/2010/wordml" xmlns:w15="http://schemas.microsoft.com/office/word/2012/wordml" xmlns:w16cid="http://schemas.microsoft.com/office/word/2016/wordml/cid" xmlns:w16se="http://schemas.microsoft.com/office/word/2015/wordml/symex" xmlns:wpg="http://schemas.microsoft.com/office/word/2010/wordprocessingGroup" xmlns:wpi="http://schemas.microsoft.com/office/word/2010/wordprocessingInk" xmlns:wps="http://schemas.microsoft.com/office/word/2010/wordprocessingShape" xmlns:a14="http://schemas.microsoft.com/office/drawing/2010/main" val="0"/>
+                          <a14:useLocalDpi xmlns:a14="http://schemas.microsoft.com/office/drawing/2010/main" xmlns:wps="http://schemas.microsoft.com/office/word/2010/wordprocessingShape" xmlns:wpi="http://schemas.microsoft.com/office/word/2010/wordprocessingInk" xmlns:wpg="http://schemas.microsoft.com/office/word/2010/wordprocessingGroup" xmlns:w16se="http://schemas.microsoft.com/office/word/2015/wordml/symex" xmlns:w16cid="http://schemas.microsoft.com/office/word/2016/wordml/cid" xmlns:w15="http://schemas.microsoft.com/office/word/2012/wordml" xmlns:w14="http://schemas.microsoft.com/office/word/2010/wordml" xmlns:w="http://schemas.openxmlformats.org/wordprocessingml/2006/main" xmlns:w10="urn:schemas-microsoft-com:office:word" xmlns:wp14="http://schemas.microsoft.com/office/word/2010/wordprocessingDrawing" xmlns:v="urn:schemas-microsoft-com:vml" xmlns:o="urn:schemas-microsoft-com:office:office" xmlns:am3d="http://schemas.microsoft.com/office/drawing/2017/model3d" xmlns:aink="http://schemas.microsoft.com/office/drawing/2016/ink" xmlns:mc="http://schemas.openxmlformats.org/markup-compatibility/2006" xmlns:cx8="http://schemas.microsoft.com/office/drawing/2016/5/14/chartex" xmlns:cx7="http://schemas.microsoft.com/office/drawing/2016/5/13/chartex" xmlns:cx6="http://schemas.microsoft.com/office/drawing/2016/5/12/chartex" xmlns:cx5="http://schemas.microsoft.com/office/drawing/2016/5/11/chartex" xmlns:cx4="http://schemas.microsoft.com/office/drawing/2016/5/10/chartex" xmlns:cx3="http://schemas.microsoft.com/office/drawing/2016/5/9/chartex" xmlns:cx2="http://schemas.microsoft.com/office/drawing/2015/10/21/chartex" xmlns:cx1="http://schemas.microsoft.com/office/drawing/2015/9/8/chartex" xmlns:cx="http://schemas.microsoft.com/office/drawing/2014/chartex" xmlns:wpc="http://schemas.microsoft.com/office/word/2010/wordprocessingCanvas" xmlns="" val="0"/>
                         </a:ext>
                       </a:extLst>
                     </a:blip>
@@ -9755,7 +10121,7 @@
           <w:szCs w:val="20"/>
         </w:rPr>
       </w:pPr>
-      <w:bookmarkStart w:id="22" w:name="_Toc6842611"/>
+      <w:bookmarkStart w:id="22" w:name="_Toc6845826"/>
       <w:r>
         <w:rPr>
           <w:rFonts w:ascii="Garamond" w:hAnsi="Garamond"/>
@@ -9905,7 +10271,7 @@
           <w:szCs w:val="20"/>
         </w:rPr>
       </w:pPr>
-      <w:bookmarkStart w:id="23" w:name="_Toc6842612"/>
+      <w:bookmarkStart w:id="23" w:name="_Toc6845827"/>
       <w:r>
         <w:rPr>
           <w:rFonts w:ascii="Garamond" w:hAnsi="Garamond"/>
@@ -10132,7 +10498,7 @@
         <w:pStyle w:val="Heading2"/>
       </w:pPr>
       <w:bookmarkStart w:id="24" w:name="_Toc4260264"/>
-      <w:bookmarkStart w:id="25" w:name="_Toc6842579"/>
+      <w:bookmarkStart w:id="25" w:name="_Toc6845861"/>
       <w:r>
         <w:t>Methodology</w:t>
       </w:r>
@@ -10411,7 +10777,7 @@
       <w:pPr>
         <w:pStyle w:val="Heading2"/>
       </w:pPr>
-      <w:bookmarkStart w:id="26" w:name="_Toc6842580"/>
+      <w:bookmarkStart w:id="26" w:name="_Toc6845862"/>
       <w:r>
         <w:t>Training the Classifiers</w:t>
       </w:r>
@@ -10631,7 +10997,7 @@
                           <a:blip r:embed="rId21" cstate="print">
                             <a:extLst>
                               <a:ext uri="{28A0092B-C50C-407E-A947-70E740481C1C}">
-                                <a14:useLocalDpi xmlns="" xmlns:wpc="http://schemas.microsoft.com/office/word/2010/wordprocessingCanvas" xmlns:cx="http://schemas.microsoft.com/office/drawing/2014/chartex" xmlns:cx1="http://schemas.microsoft.com/office/drawing/2015/9/8/chartex" xmlns:cx2="http://schemas.microsoft.com/office/drawing/2015/10/21/chartex" xmlns:cx3="http://schemas.microsoft.com/office/drawing/2016/5/9/chartex" xmlns:cx4="http://schemas.microsoft.com/office/drawing/2016/5/10/chartex" xmlns:cx5="http://schemas.microsoft.com/office/drawing/2016/5/11/chartex" xmlns:cx6="http://schemas.microsoft.com/office/drawing/2016/5/12/chartex" xmlns:cx7="http://schemas.microsoft.com/office/drawing/2016/5/13/chartex" xmlns:cx8="http://schemas.microsoft.com/office/drawing/2016/5/14/chartex" xmlns:mc="http://schemas.openxmlformats.org/markup-compatibility/2006" xmlns:aink="http://schemas.microsoft.com/office/drawing/2016/ink" xmlns:am3d="http://schemas.microsoft.com/office/drawing/2017/model3d" xmlns:o="urn:schemas-microsoft-com:office:office" xmlns:v="urn:schemas-microsoft-com:vml" xmlns:wp14="http://schemas.microsoft.com/office/word/2010/wordprocessingDrawing" xmlns:w10="urn:schemas-microsoft-com:office:word" xmlns:w="http://schemas.openxmlformats.org/wordprocessingml/2006/main" xmlns:w14="http://schemas.microsoft.com/office/word/2010/wordml" xmlns:w15="http://schemas.microsoft.com/office/word/2012/wordml" xmlns:w16cid="http://schemas.microsoft.com/office/word/2016/wordml/cid" xmlns:w16se="http://schemas.microsoft.com/office/word/2015/wordml/symex" xmlns:wpg="http://schemas.microsoft.com/office/word/2010/wordprocessingGroup" xmlns:wpi="http://schemas.microsoft.com/office/word/2010/wordprocessingInk" xmlns:wps="http://schemas.microsoft.com/office/word/2010/wordprocessingShape" xmlns:a14="http://schemas.microsoft.com/office/drawing/2010/main" val="0"/>
+                                <a14:useLocalDpi xmlns:a14="http://schemas.microsoft.com/office/drawing/2010/main" xmlns:wps="http://schemas.microsoft.com/office/word/2010/wordprocessingShape" xmlns:wpi="http://schemas.microsoft.com/office/word/2010/wordprocessingInk" xmlns:wpg="http://schemas.microsoft.com/office/word/2010/wordprocessingGroup" xmlns:w16se="http://schemas.microsoft.com/office/word/2015/wordml/symex" xmlns:w16cid="http://schemas.microsoft.com/office/word/2016/wordml/cid" xmlns:w15="http://schemas.microsoft.com/office/word/2012/wordml" xmlns:w14="http://schemas.microsoft.com/office/word/2010/wordml" xmlns:w="http://schemas.openxmlformats.org/wordprocessingml/2006/main" xmlns:w10="urn:schemas-microsoft-com:office:word" xmlns:wp14="http://schemas.microsoft.com/office/word/2010/wordprocessingDrawing" xmlns:v="urn:schemas-microsoft-com:vml" xmlns:o="urn:schemas-microsoft-com:office:office" xmlns:am3d="http://schemas.microsoft.com/office/drawing/2017/model3d" xmlns:aink="http://schemas.microsoft.com/office/drawing/2016/ink" xmlns:mc="http://schemas.openxmlformats.org/markup-compatibility/2006" xmlns:cx8="http://schemas.microsoft.com/office/drawing/2016/5/14/chartex" xmlns:cx7="http://schemas.microsoft.com/office/drawing/2016/5/13/chartex" xmlns:cx6="http://schemas.microsoft.com/office/drawing/2016/5/12/chartex" xmlns:cx5="http://schemas.microsoft.com/office/drawing/2016/5/11/chartex" xmlns:cx4="http://schemas.microsoft.com/office/drawing/2016/5/10/chartex" xmlns:cx3="http://schemas.microsoft.com/office/drawing/2016/5/9/chartex" xmlns:cx2="http://schemas.microsoft.com/office/drawing/2015/10/21/chartex" xmlns:cx1="http://schemas.microsoft.com/office/drawing/2015/9/8/chartex" xmlns:cx="http://schemas.microsoft.com/office/drawing/2014/chartex" xmlns:wpc="http://schemas.microsoft.com/office/word/2010/wordprocessingCanvas" xmlns="" val="0"/>
                               </a:ext>
                             </a:extLst>
                           </a:blip>
@@ -10652,7 +11018,7 @@
                           </a:ln>
                           <a:extLst>
                             <a:ext uri="{53640926-AAD7-44D8-BBD7-CCE9431645EC}">
-                              <a14:shadowObscured xmlns="" xmlns:wpc="http://schemas.microsoft.com/office/word/2010/wordprocessingCanvas" xmlns:cx="http://schemas.microsoft.com/office/drawing/2014/chartex" xmlns:cx1="http://schemas.microsoft.com/office/drawing/2015/9/8/chartex" xmlns:cx2="http://schemas.microsoft.com/office/drawing/2015/10/21/chartex" xmlns:cx3="http://schemas.microsoft.com/office/drawing/2016/5/9/chartex" xmlns:cx4="http://schemas.microsoft.com/office/drawing/2016/5/10/chartex" xmlns:cx5="http://schemas.microsoft.com/office/drawing/2016/5/11/chartex" xmlns:cx6="http://schemas.microsoft.com/office/drawing/2016/5/12/chartex" xmlns:cx7="http://schemas.microsoft.com/office/drawing/2016/5/13/chartex" xmlns:cx8="http://schemas.microsoft.com/office/drawing/2016/5/14/chartex" xmlns:mc="http://schemas.openxmlformats.org/markup-compatibility/2006" xmlns:aink="http://schemas.microsoft.com/office/drawing/2016/ink" xmlns:am3d="http://schemas.microsoft.com/office/drawing/2017/model3d" xmlns:o="urn:schemas-microsoft-com:office:office" xmlns:v="urn:schemas-microsoft-com:vml" xmlns:wp14="http://schemas.microsoft.com/office/word/2010/wordprocessingDrawing" xmlns:w10="urn:schemas-microsoft-com:office:word" xmlns:w="http://schemas.openxmlformats.org/wordprocessingml/2006/main" xmlns:w14="http://schemas.microsoft.com/office/word/2010/wordml" xmlns:w15="http://schemas.microsoft.com/office/word/2012/wordml" xmlns:w16cid="http://schemas.microsoft.com/office/word/2016/wordml/cid" xmlns:w16se="http://schemas.microsoft.com/office/word/2015/wordml/symex" xmlns:wpg="http://schemas.microsoft.com/office/word/2010/wordprocessingGroup" xmlns:wpi="http://schemas.microsoft.com/office/word/2010/wordprocessingInk" xmlns:wps="http://schemas.microsoft.com/office/word/2010/wordprocessingShape" xmlns:a14="http://schemas.microsoft.com/office/drawing/2010/main"/>
+                              <a14:shadowObscured xmlns:a14="http://schemas.microsoft.com/office/drawing/2010/main" xmlns:wps="http://schemas.microsoft.com/office/word/2010/wordprocessingShape" xmlns:wpi="http://schemas.microsoft.com/office/word/2010/wordprocessingInk" xmlns:wpg="http://schemas.microsoft.com/office/word/2010/wordprocessingGroup" xmlns:w16se="http://schemas.microsoft.com/office/word/2015/wordml/symex" xmlns:w16cid="http://schemas.microsoft.com/office/word/2016/wordml/cid" xmlns:w15="http://schemas.microsoft.com/office/word/2012/wordml" xmlns:w14="http://schemas.microsoft.com/office/word/2010/wordml" xmlns:w="http://schemas.openxmlformats.org/wordprocessingml/2006/main" xmlns:w10="urn:schemas-microsoft-com:office:word" xmlns:wp14="http://schemas.microsoft.com/office/word/2010/wordprocessingDrawing" xmlns:v="urn:schemas-microsoft-com:vml" xmlns:o="urn:schemas-microsoft-com:office:office" xmlns:am3d="http://schemas.microsoft.com/office/drawing/2017/model3d" xmlns:aink="http://schemas.microsoft.com/office/drawing/2016/ink" xmlns:mc="http://schemas.openxmlformats.org/markup-compatibility/2006" xmlns:cx8="http://schemas.microsoft.com/office/drawing/2016/5/14/chartex" xmlns:cx7="http://schemas.microsoft.com/office/drawing/2016/5/13/chartex" xmlns:cx6="http://schemas.microsoft.com/office/drawing/2016/5/12/chartex" xmlns:cx5="http://schemas.microsoft.com/office/drawing/2016/5/11/chartex" xmlns:cx4="http://schemas.microsoft.com/office/drawing/2016/5/10/chartex" xmlns:cx3="http://schemas.microsoft.com/office/drawing/2016/5/9/chartex" xmlns:cx2="http://schemas.microsoft.com/office/drawing/2015/10/21/chartex" xmlns:cx1="http://schemas.microsoft.com/office/drawing/2015/9/8/chartex" xmlns:cx="http://schemas.microsoft.com/office/drawing/2014/chartex" xmlns:wpc="http://schemas.microsoft.com/office/word/2010/wordprocessingCanvas" xmlns=""/>
                             </a:ext>
                           </a:extLst>
                         </pic:spPr>
@@ -10698,7 +11064,7 @@
                           <a:blip r:embed="rId22" cstate="print">
                             <a:extLst>
                               <a:ext uri="{28A0092B-C50C-407E-A947-70E740481C1C}">
-                                <a14:useLocalDpi xmlns="" xmlns:wpc="http://schemas.microsoft.com/office/word/2010/wordprocessingCanvas" xmlns:cx="http://schemas.microsoft.com/office/drawing/2014/chartex" xmlns:cx1="http://schemas.microsoft.com/office/drawing/2015/9/8/chartex" xmlns:cx2="http://schemas.microsoft.com/office/drawing/2015/10/21/chartex" xmlns:cx3="http://schemas.microsoft.com/office/drawing/2016/5/9/chartex" xmlns:cx4="http://schemas.microsoft.com/office/drawing/2016/5/10/chartex" xmlns:cx5="http://schemas.microsoft.com/office/drawing/2016/5/11/chartex" xmlns:cx6="http://schemas.microsoft.com/office/drawing/2016/5/12/chartex" xmlns:cx7="http://schemas.microsoft.com/office/drawing/2016/5/13/chartex" xmlns:cx8="http://schemas.microsoft.com/office/drawing/2016/5/14/chartex" xmlns:mc="http://schemas.openxmlformats.org/markup-compatibility/2006" xmlns:aink="http://schemas.microsoft.com/office/drawing/2016/ink" xmlns:am3d="http://schemas.microsoft.com/office/drawing/2017/model3d" xmlns:o="urn:schemas-microsoft-com:office:office" xmlns:v="urn:schemas-microsoft-com:vml" xmlns:wp14="http://schemas.microsoft.com/office/word/2010/wordprocessingDrawing" xmlns:w10="urn:schemas-microsoft-com:office:word" xmlns:w="http://schemas.openxmlformats.org/wordprocessingml/2006/main" xmlns:w14="http://schemas.microsoft.com/office/word/2010/wordml" xmlns:w15="http://schemas.microsoft.com/office/word/2012/wordml" xmlns:w16cid="http://schemas.microsoft.com/office/word/2016/wordml/cid" xmlns:w16se="http://schemas.microsoft.com/office/word/2015/wordml/symex" xmlns:wpg="http://schemas.microsoft.com/office/word/2010/wordprocessingGroup" xmlns:wpi="http://schemas.microsoft.com/office/word/2010/wordprocessingInk" xmlns:wps="http://schemas.microsoft.com/office/word/2010/wordprocessingShape" xmlns:a14="http://schemas.microsoft.com/office/drawing/2010/main" val="0"/>
+                                <a14:useLocalDpi xmlns:a14="http://schemas.microsoft.com/office/drawing/2010/main" xmlns:wps="http://schemas.microsoft.com/office/word/2010/wordprocessingShape" xmlns:wpi="http://schemas.microsoft.com/office/word/2010/wordprocessingInk" xmlns:wpg="http://schemas.microsoft.com/office/word/2010/wordprocessingGroup" xmlns:w16se="http://schemas.microsoft.com/office/word/2015/wordml/symex" xmlns:w16cid="http://schemas.microsoft.com/office/word/2016/wordml/cid" xmlns:w15="http://schemas.microsoft.com/office/word/2012/wordml" xmlns:w14="http://schemas.microsoft.com/office/word/2010/wordml" xmlns:w="http://schemas.openxmlformats.org/wordprocessingml/2006/main" xmlns:w10="urn:schemas-microsoft-com:office:word" xmlns:wp14="http://schemas.microsoft.com/office/word/2010/wordprocessingDrawing" xmlns:v="urn:schemas-microsoft-com:vml" xmlns:o="urn:schemas-microsoft-com:office:office" xmlns:am3d="http://schemas.microsoft.com/office/drawing/2017/model3d" xmlns:aink="http://schemas.microsoft.com/office/drawing/2016/ink" xmlns:mc="http://schemas.openxmlformats.org/markup-compatibility/2006" xmlns:cx8="http://schemas.microsoft.com/office/drawing/2016/5/14/chartex" xmlns:cx7="http://schemas.microsoft.com/office/drawing/2016/5/13/chartex" xmlns:cx6="http://schemas.microsoft.com/office/drawing/2016/5/12/chartex" xmlns:cx5="http://schemas.microsoft.com/office/drawing/2016/5/11/chartex" xmlns:cx4="http://schemas.microsoft.com/office/drawing/2016/5/10/chartex" xmlns:cx3="http://schemas.microsoft.com/office/drawing/2016/5/9/chartex" xmlns:cx2="http://schemas.microsoft.com/office/drawing/2015/10/21/chartex" xmlns:cx1="http://schemas.microsoft.com/office/drawing/2015/9/8/chartex" xmlns:cx="http://schemas.microsoft.com/office/drawing/2014/chartex" xmlns:wpc="http://schemas.microsoft.com/office/word/2010/wordprocessingCanvas" xmlns="" val="0"/>
                               </a:ext>
                             </a:extLst>
                           </a:blip>
@@ -10763,7 +11129,7 @@
                           <a:blip r:embed="rId23" cstate="print">
                             <a:extLst>
                               <a:ext uri="{28A0092B-C50C-407E-A947-70E740481C1C}">
-                                <a14:useLocalDpi xmlns="" xmlns:wpc="http://schemas.microsoft.com/office/word/2010/wordprocessingCanvas" xmlns:cx="http://schemas.microsoft.com/office/drawing/2014/chartex" xmlns:cx1="http://schemas.microsoft.com/office/drawing/2015/9/8/chartex" xmlns:cx2="http://schemas.microsoft.com/office/drawing/2015/10/21/chartex" xmlns:cx3="http://schemas.microsoft.com/office/drawing/2016/5/9/chartex" xmlns:cx4="http://schemas.microsoft.com/office/drawing/2016/5/10/chartex" xmlns:cx5="http://schemas.microsoft.com/office/drawing/2016/5/11/chartex" xmlns:cx6="http://schemas.microsoft.com/office/drawing/2016/5/12/chartex" xmlns:cx7="http://schemas.microsoft.com/office/drawing/2016/5/13/chartex" xmlns:cx8="http://schemas.microsoft.com/office/drawing/2016/5/14/chartex" xmlns:mc="http://schemas.openxmlformats.org/markup-compatibility/2006" xmlns:aink="http://schemas.microsoft.com/office/drawing/2016/ink" xmlns:am3d="http://schemas.microsoft.com/office/drawing/2017/model3d" xmlns:o="urn:schemas-microsoft-com:office:office" xmlns:v="urn:schemas-microsoft-com:vml" xmlns:wp14="http://schemas.microsoft.com/office/word/2010/wordprocessingDrawing" xmlns:w10="urn:schemas-microsoft-com:office:word" xmlns:w="http://schemas.openxmlformats.org/wordprocessingml/2006/main" xmlns:w14="http://schemas.microsoft.com/office/word/2010/wordml" xmlns:w15="http://schemas.microsoft.com/office/word/2012/wordml" xmlns:w16cid="http://schemas.microsoft.com/office/word/2016/wordml/cid" xmlns:w16se="http://schemas.microsoft.com/office/word/2015/wordml/symex" xmlns:wpg="http://schemas.microsoft.com/office/word/2010/wordprocessingGroup" xmlns:wpi="http://schemas.microsoft.com/office/word/2010/wordprocessingInk" xmlns:wps="http://schemas.microsoft.com/office/word/2010/wordprocessingShape" xmlns:a14="http://schemas.microsoft.com/office/drawing/2010/main" val="0"/>
+                                <a14:useLocalDpi xmlns:a14="http://schemas.microsoft.com/office/drawing/2010/main" xmlns:wps="http://schemas.microsoft.com/office/word/2010/wordprocessingShape" xmlns:wpi="http://schemas.microsoft.com/office/word/2010/wordprocessingInk" xmlns:wpg="http://schemas.microsoft.com/office/word/2010/wordprocessingGroup" xmlns:w16se="http://schemas.microsoft.com/office/word/2015/wordml/symex" xmlns:w16cid="http://schemas.microsoft.com/office/word/2016/wordml/cid" xmlns:w15="http://schemas.microsoft.com/office/word/2012/wordml" xmlns:w14="http://schemas.microsoft.com/office/word/2010/wordml" xmlns:w="http://schemas.openxmlformats.org/wordprocessingml/2006/main" xmlns:w10="urn:schemas-microsoft-com:office:word" xmlns:wp14="http://schemas.microsoft.com/office/word/2010/wordprocessingDrawing" xmlns:v="urn:schemas-microsoft-com:vml" xmlns:o="urn:schemas-microsoft-com:office:office" xmlns:am3d="http://schemas.microsoft.com/office/drawing/2017/model3d" xmlns:aink="http://schemas.microsoft.com/office/drawing/2016/ink" xmlns:mc="http://schemas.openxmlformats.org/markup-compatibility/2006" xmlns:cx8="http://schemas.microsoft.com/office/drawing/2016/5/14/chartex" xmlns:cx7="http://schemas.microsoft.com/office/drawing/2016/5/13/chartex" xmlns:cx6="http://schemas.microsoft.com/office/drawing/2016/5/12/chartex" xmlns:cx5="http://schemas.microsoft.com/office/drawing/2016/5/11/chartex" xmlns:cx4="http://schemas.microsoft.com/office/drawing/2016/5/10/chartex" xmlns:cx3="http://schemas.microsoft.com/office/drawing/2016/5/9/chartex" xmlns:cx2="http://schemas.microsoft.com/office/drawing/2015/10/21/chartex" xmlns:cx1="http://schemas.microsoft.com/office/drawing/2015/9/8/chartex" xmlns:cx="http://schemas.microsoft.com/office/drawing/2014/chartex" xmlns:wpc="http://schemas.microsoft.com/office/word/2010/wordprocessingCanvas" xmlns="" val="0"/>
                               </a:ext>
                             </a:extLst>
                           </a:blip>
@@ -10807,7 +11173,7 @@
       </w:pPr>
       <w:bookmarkStart w:id="27" w:name="_Ref6150977"/>
       <w:bookmarkStart w:id="28" w:name="_Ref6150965"/>
-      <w:bookmarkStart w:id="29" w:name="_Toc6842613"/>
+      <w:bookmarkStart w:id="29" w:name="_Toc6845828"/>
       <w:r>
         <w:rPr>
           <w:rFonts w:ascii="Garamond" w:hAnsi="Garamond"/>
@@ -10966,7 +11332,7 @@
           <w:szCs w:val="20"/>
         </w:rPr>
       </w:pPr>
-      <w:bookmarkStart w:id="30" w:name="_Toc6842614"/>
+      <w:bookmarkStart w:id="30" w:name="_Toc6845829"/>
       <w:r>
         <w:rPr>
           <w:rFonts w:ascii="Garamond" w:hAnsi="Garamond"/>
@@ -11121,7 +11487,7 @@
                           <a:blip r:embed="rId24" cstate="print">
                             <a:extLst>
                               <a:ext uri="{28A0092B-C50C-407E-A947-70E740481C1C}">
-                                <a14:useLocalDpi xmlns="" xmlns:wpc="http://schemas.microsoft.com/office/word/2010/wordprocessingCanvas" xmlns:cx="http://schemas.microsoft.com/office/drawing/2014/chartex" xmlns:cx1="http://schemas.microsoft.com/office/drawing/2015/9/8/chartex" xmlns:cx2="http://schemas.microsoft.com/office/drawing/2015/10/21/chartex" xmlns:cx3="http://schemas.microsoft.com/office/drawing/2016/5/9/chartex" xmlns:cx4="http://schemas.microsoft.com/office/drawing/2016/5/10/chartex" xmlns:cx5="http://schemas.microsoft.com/office/drawing/2016/5/11/chartex" xmlns:cx6="http://schemas.microsoft.com/office/drawing/2016/5/12/chartex" xmlns:cx7="http://schemas.microsoft.com/office/drawing/2016/5/13/chartex" xmlns:cx8="http://schemas.microsoft.com/office/drawing/2016/5/14/chartex" xmlns:mc="http://schemas.openxmlformats.org/markup-compatibility/2006" xmlns:aink="http://schemas.microsoft.com/office/drawing/2016/ink" xmlns:am3d="http://schemas.microsoft.com/office/drawing/2017/model3d" xmlns:o="urn:schemas-microsoft-com:office:office" xmlns:v="urn:schemas-microsoft-com:vml" xmlns:wp14="http://schemas.microsoft.com/office/word/2010/wordprocessingDrawing" xmlns:w10="urn:schemas-microsoft-com:office:word" xmlns:w="http://schemas.openxmlformats.org/wordprocessingml/2006/main" xmlns:w14="http://schemas.microsoft.com/office/word/2010/wordml" xmlns:w15="http://schemas.microsoft.com/office/word/2012/wordml" xmlns:w16cid="http://schemas.microsoft.com/office/word/2016/wordml/cid" xmlns:w16se="http://schemas.microsoft.com/office/word/2015/wordml/symex" xmlns:wpg="http://schemas.microsoft.com/office/word/2010/wordprocessingGroup" xmlns:wpi="http://schemas.microsoft.com/office/word/2010/wordprocessingInk" xmlns:wps="http://schemas.microsoft.com/office/word/2010/wordprocessingShape" xmlns:a14="http://schemas.microsoft.com/office/drawing/2010/main" val="0"/>
+                                <a14:useLocalDpi xmlns:a14="http://schemas.microsoft.com/office/drawing/2010/main" xmlns:wps="http://schemas.microsoft.com/office/word/2010/wordprocessingShape" xmlns:wpi="http://schemas.microsoft.com/office/word/2010/wordprocessingInk" xmlns:wpg="http://schemas.microsoft.com/office/word/2010/wordprocessingGroup" xmlns:w16se="http://schemas.microsoft.com/office/word/2015/wordml/symex" xmlns:w16cid="http://schemas.microsoft.com/office/word/2016/wordml/cid" xmlns:w15="http://schemas.microsoft.com/office/word/2012/wordml" xmlns:w14="http://schemas.microsoft.com/office/word/2010/wordml" xmlns:w="http://schemas.openxmlformats.org/wordprocessingml/2006/main" xmlns:w10="urn:schemas-microsoft-com:office:word" xmlns:wp14="http://schemas.microsoft.com/office/word/2010/wordprocessingDrawing" xmlns:v="urn:schemas-microsoft-com:vml" xmlns:o="urn:schemas-microsoft-com:office:office" xmlns:am3d="http://schemas.microsoft.com/office/drawing/2017/model3d" xmlns:aink="http://schemas.microsoft.com/office/drawing/2016/ink" xmlns:mc="http://schemas.openxmlformats.org/markup-compatibility/2006" xmlns:cx8="http://schemas.microsoft.com/office/drawing/2016/5/14/chartex" xmlns:cx7="http://schemas.microsoft.com/office/drawing/2016/5/13/chartex" xmlns:cx6="http://schemas.microsoft.com/office/drawing/2016/5/12/chartex" xmlns:cx5="http://schemas.microsoft.com/office/drawing/2016/5/11/chartex" xmlns:cx4="http://schemas.microsoft.com/office/drawing/2016/5/10/chartex" xmlns:cx3="http://schemas.microsoft.com/office/drawing/2016/5/9/chartex" xmlns:cx2="http://schemas.microsoft.com/office/drawing/2015/10/21/chartex" xmlns:cx1="http://schemas.microsoft.com/office/drawing/2015/9/8/chartex" xmlns:cx="http://schemas.microsoft.com/office/drawing/2014/chartex" xmlns:wpc="http://schemas.microsoft.com/office/word/2010/wordprocessingCanvas" xmlns="" val="0"/>
                               </a:ext>
                             </a:extLst>
                           </a:blip>
@@ -11193,7 +11559,7 @@
                           <a:blip r:embed="rId25" cstate="print">
                             <a:extLst>
                               <a:ext uri="{28A0092B-C50C-407E-A947-70E740481C1C}">
-                                <a14:useLocalDpi xmlns="" xmlns:wpc="http://schemas.microsoft.com/office/word/2010/wordprocessingCanvas" xmlns:cx="http://schemas.microsoft.com/office/drawing/2014/chartex" xmlns:cx1="http://schemas.microsoft.com/office/drawing/2015/9/8/chartex" xmlns:cx2="http://schemas.microsoft.com/office/drawing/2015/10/21/chartex" xmlns:cx3="http://schemas.microsoft.com/office/drawing/2016/5/9/chartex" xmlns:cx4="http://schemas.microsoft.com/office/drawing/2016/5/10/chartex" xmlns:cx5="http://schemas.microsoft.com/office/drawing/2016/5/11/chartex" xmlns:cx6="http://schemas.microsoft.com/office/drawing/2016/5/12/chartex" xmlns:cx7="http://schemas.microsoft.com/office/drawing/2016/5/13/chartex" xmlns:cx8="http://schemas.microsoft.com/office/drawing/2016/5/14/chartex" xmlns:mc="http://schemas.openxmlformats.org/markup-compatibility/2006" xmlns:aink="http://schemas.microsoft.com/office/drawing/2016/ink" xmlns:am3d="http://schemas.microsoft.com/office/drawing/2017/model3d" xmlns:o="urn:schemas-microsoft-com:office:office" xmlns:v="urn:schemas-microsoft-com:vml" xmlns:wp14="http://schemas.microsoft.com/office/word/2010/wordprocessingDrawing" xmlns:w10="urn:schemas-microsoft-com:office:word" xmlns:w="http://schemas.openxmlformats.org/wordprocessingml/2006/main" xmlns:w14="http://schemas.microsoft.com/office/word/2010/wordml" xmlns:w15="http://schemas.microsoft.com/office/word/2012/wordml" xmlns:w16cid="http://schemas.microsoft.com/office/word/2016/wordml/cid" xmlns:w16se="http://schemas.microsoft.com/office/word/2015/wordml/symex" xmlns:wpg="http://schemas.microsoft.com/office/word/2010/wordprocessingGroup" xmlns:wpi="http://schemas.microsoft.com/office/word/2010/wordprocessingInk" xmlns:wps="http://schemas.microsoft.com/office/word/2010/wordprocessingShape" xmlns:a14="http://schemas.microsoft.com/office/drawing/2010/main" val="0"/>
+                                <a14:useLocalDpi xmlns:a14="http://schemas.microsoft.com/office/drawing/2010/main" xmlns:wps="http://schemas.microsoft.com/office/word/2010/wordprocessingShape" xmlns:wpi="http://schemas.microsoft.com/office/word/2010/wordprocessingInk" xmlns:wpg="http://schemas.microsoft.com/office/word/2010/wordprocessingGroup" xmlns:w16se="http://schemas.microsoft.com/office/word/2015/wordml/symex" xmlns:w16cid="http://schemas.microsoft.com/office/word/2016/wordml/cid" xmlns:w15="http://schemas.microsoft.com/office/word/2012/wordml" xmlns:w14="http://schemas.microsoft.com/office/word/2010/wordml" xmlns:w="http://schemas.openxmlformats.org/wordprocessingml/2006/main" xmlns:w10="urn:schemas-microsoft-com:office:word" xmlns:wp14="http://schemas.microsoft.com/office/word/2010/wordprocessingDrawing" xmlns:v="urn:schemas-microsoft-com:vml" xmlns:o="urn:schemas-microsoft-com:office:office" xmlns:am3d="http://schemas.microsoft.com/office/drawing/2017/model3d" xmlns:aink="http://schemas.microsoft.com/office/drawing/2016/ink" xmlns:mc="http://schemas.openxmlformats.org/markup-compatibility/2006" xmlns:cx8="http://schemas.microsoft.com/office/drawing/2016/5/14/chartex" xmlns:cx7="http://schemas.microsoft.com/office/drawing/2016/5/13/chartex" xmlns:cx6="http://schemas.microsoft.com/office/drawing/2016/5/12/chartex" xmlns:cx5="http://schemas.microsoft.com/office/drawing/2016/5/11/chartex" xmlns:cx4="http://schemas.microsoft.com/office/drawing/2016/5/10/chartex" xmlns:cx3="http://schemas.microsoft.com/office/drawing/2016/5/9/chartex" xmlns:cx2="http://schemas.microsoft.com/office/drawing/2015/10/21/chartex" xmlns:cx1="http://schemas.microsoft.com/office/drawing/2015/9/8/chartex" xmlns:cx="http://schemas.microsoft.com/office/drawing/2014/chartex" xmlns:wpc="http://schemas.microsoft.com/office/word/2010/wordprocessingCanvas" xmlns="" val="0"/>
                               </a:ext>
                             </a:extLst>
                           </a:blip>
@@ -11265,7 +11631,7 @@
                           <a:blip r:embed="rId26" cstate="print">
                             <a:extLst>
                               <a:ext uri="{28A0092B-C50C-407E-A947-70E740481C1C}">
-                                <a14:useLocalDpi xmlns="" xmlns:wpc="http://schemas.microsoft.com/office/word/2010/wordprocessingCanvas" xmlns:cx="http://schemas.microsoft.com/office/drawing/2014/chartex" xmlns:cx1="http://schemas.microsoft.com/office/drawing/2015/9/8/chartex" xmlns:cx2="http://schemas.microsoft.com/office/drawing/2015/10/21/chartex" xmlns:cx3="http://schemas.microsoft.com/office/drawing/2016/5/9/chartex" xmlns:cx4="http://schemas.microsoft.com/office/drawing/2016/5/10/chartex" xmlns:cx5="http://schemas.microsoft.com/office/drawing/2016/5/11/chartex" xmlns:cx6="http://schemas.microsoft.com/office/drawing/2016/5/12/chartex" xmlns:cx7="http://schemas.microsoft.com/office/drawing/2016/5/13/chartex" xmlns:cx8="http://schemas.microsoft.com/office/drawing/2016/5/14/chartex" xmlns:mc="http://schemas.openxmlformats.org/markup-compatibility/2006" xmlns:aink="http://schemas.microsoft.com/office/drawing/2016/ink" xmlns:am3d="http://schemas.microsoft.com/office/drawing/2017/model3d" xmlns:o="urn:schemas-microsoft-com:office:office" xmlns:v="urn:schemas-microsoft-com:vml" xmlns:wp14="http://schemas.microsoft.com/office/word/2010/wordprocessingDrawing" xmlns:w10="urn:schemas-microsoft-com:office:word" xmlns:w="http://schemas.openxmlformats.org/wordprocessingml/2006/main" xmlns:w14="http://schemas.microsoft.com/office/word/2010/wordml" xmlns:w15="http://schemas.microsoft.com/office/word/2012/wordml" xmlns:w16cid="http://schemas.microsoft.com/office/word/2016/wordml/cid" xmlns:w16se="http://schemas.microsoft.com/office/word/2015/wordml/symex" xmlns:wpg="http://schemas.microsoft.com/office/word/2010/wordprocessingGroup" xmlns:wpi="http://schemas.microsoft.com/office/word/2010/wordprocessingInk" xmlns:wps="http://schemas.microsoft.com/office/word/2010/wordprocessingShape" xmlns:a14="http://schemas.microsoft.com/office/drawing/2010/main" val="0"/>
+                                <a14:useLocalDpi xmlns:a14="http://schemas.microsoft.com/office/drawing/2010/main" xmlns:wps="http://schemas.microsoft.com/office/word/2010/wordprocessingShape" xmlns:wpi="http://schemas.microsoft.com/office/word/2010/wordprocessingInk" xmlns:wpg="http://schemas.microsoft.com/office/word/2010/wordprocessingGroup" xmlns:w16se="http://schemas.microsoft.com/office/word/2015/wordml/symex" xmlns:w16cid="http://schemas.microsoft.com/office/word/2016/wordml/cid" xmlns:w15="http://schemas.microsoft.com/office/word/2012/wordml" xmlns:w14="http://schemas.microsoft.com/office/word/2010/wordml" xmlns:w="http://schemas.openxmlformats.org/wordprocessingml/2006/main" xmlns:w10="urn:schemas-microsoft-com:office:word" xmlns:wp14="http://schemas.microsoft.com/office/word/2010/wordprocessingDrawing" xmlns:v="urn:schemas-microsoft-com:vml" xmlns:o="urn:schemas-microsoft-com:office:office" xmlns:am3d="http://schemas.microsoft.com/office/drawing/2017/model3d" xmlns:aink="http://schemas.microsoft.com/office/drawing/2016/ink" xmlns:mc="http://schemas.openxmlformats.org/markup-compatibility/2006" xmlns:cx8="http://schemas.microsoft.com/office/drawing/2016/5/14/chartex" xmlns:cx7="http://schemas.microsoft.com/office/drawing/2016/5/13/chartex" xmlns:cx6="http://schemas.microsoft.com/office/drawing/2016/5/12/chartex" xmlns:cx5="http://schemas.microsoft.com/office/drawing/2016/5/11/chartex" xmlns:cx4="http://schemas.microsoft.com/office/drawing/2016/5/10/chartex" xmlns:cx3="http://schemas.microsoft.com/office/drawing/2016/5/9/chartex" xmlns:cx2="http://schemas.microsoft.com/office/drawing/2015/10/21/chartex" xmlns:cx1="http://schemas.microsoft.com/office/drawing/2015/9/8/chartex" xmlns:cx="http://schemas.microsoft.com/office/drawing/2014/chartex" xmlns:wpc="http://schemas.microsoft.com/office/word/2010/wordprocessingCanvas" xmlns="" val="0"/>
                               </a:ext>
                             </a:extLst>
                           </a:blip>
@@ -11340,7 +11706,7 @@
                           <a:blip r:embed="rId27" cstate="print">
                             <a:extLst>
                               <a:ext uri="{28A0092B-C50C-407E-A947-70E740481C1C}">
-                                <a14:useLocalDpi xmlns="" xmlns:wpc="http://schemas.microsoft.com/office/word/2010/wordprocessingCanvas" xmlns:cx="http://schemas.microsoft.com/office/drawing/2014/chartex" xmlns:cx1="http://schemas.microsoft.com/office/drawing/2015/9/8/chartex" xmlns:cx2="http://schemas.microsoft.com/office/drawing/2015/10/21/chartex" xmlns:cx3="http://schemas.microsoft.com/office/drawing/2016/5/9/chartex" xmlns:cx4="http://schemas.microsoft.com/office/drawing/2016/5/10/chartex" xmlns:cx5="http://schemas.microsoft.com/office/drawing/2016/5/11/chartex" xmlns:cx6="http://schemas.microsoft.com/office/drawing/2016/5/12/chartex" xmlns:cx7="http://schemas.microsoft.com/office/drawing/2016/5/13/chartex" xmlns:cx8="http://schemas.microsoft.com/office/drawing/2016/5/14/chartex" xmlns:mc="http://schemas.openxmlformats.org/markup-compatibility/2006" xmlns:aink="http://schemas.microsoft.com/office/drawing/2016/ink" xmlns:am3d="http://schemas.microsoft.com/office/drawing/2017/model3d" xmlns:o="urn:schemas-microsoft-com:office:office" xmlns:v="urn:schemas-microsoft-com:vml" xmlns:wp14="http://schemas.microsoft.com/office/word/2010/wordprocessingDrawing" xmlns:w10="urn:schemas-microsoft-com:office:word" xmlns:w="http://schemas.openxmlformats.org/wordprocessingml/2006/main" xmlns:w14="http://schemas.microsoft.com/office/word/2010/wordml" xmlns:w15="http://schemas.microsoft.com/office/word/2012/wordml" xmlns:w16cid="http://schemas.microsoft.com/office/word/2016/wordml/cid" xmlns:w16se="http://schemas.microsoft.com/office/word/2015/wordml/symex" xmlns:wpg="http://schemas.microsoft.com/office/word/2010/wordprocessingGroup" xmlns:wpi="http://schemas.microsoft.com/office/word/2010/wordprocessingInk" xmlns:wps="http://schemas.microsoft.com/office/word/2010/wordprocessingShape" xmlns:a14="http://schemas.microsoft.com/office/drawing/2010/main" val="0"/>
+                                <a14:useLocalDpi xmlns:a14="http://schemas.microsoft.com/office/drawing/2010/main" xmlns:wps="http://schemas.microsoft.com/office/word/2010/wordprocessingShape" xmlns:wpi="http://schemas.microsoft.com/office/word/2010/wordprocessingInk" xmlns:wpg="http://schemas.microsoft.com/office/word/2010/wordprocessingGroup" xmlns:w16se="http://schemas.microsoft.com/office/word/2015/wordml/symex" xmlns:w16cid="http://schemas.microsoft.com/office/word/2016/wordml/cid" xmlns:w15="http://schemas.microsoft.com/office/word/2012/wordml" xmlns:w14="http://schemas.microsoft.com/office/word/2010/wordml" xmlns:w="http://schemas.openxmlformats.org/wordprocessingml/2006/main" xmlns:w10="urn:schemas-microsoft-com:office:word" xmlns:wp14="http://schemas.microsoft.com/office/word/2010/wordprocessingDrawing" xmlns:v="urn:schemas-microsoft-com:vml" xmlns:o="urn:schemas-microsoft-com:office:office" xmlns:am3d="http://schemas.microsoft.com/office/drawing/2017/model3d" xmlns:aink="http://schemas.microsoft.com/office/drawing/2016/ink" xmlns:mc="http://schemas.openxmlformats.org/markup-compatibility/2006" xmlns:cx8="http://schemas.microsoft.com/office/drawing/2016/5/14/chartex" xmlns:cx7="http://schemas.microsoft.com/office/drawing/2016/5/13/chartex" xmlns:cx6="http://schemas.microsoft.com/office/drawing/2016/5/12/chartex" xmlns:cx5="http://schemas.microsoft.com/office/drawing/2016/5/11/chartex" xmlns:cx4="http://schemas.microsoft.com/office/drawing/2016/5/10/chartex" xmlns:cx3="http://schemas.microsoft.com/office/drawing/2016/5/9/chartex" xmlns:cx2="http://schemas.microsoft.com/office/drawing/2015/10/21/chartex" xmlns:cx1="http://schemas.microsoft.com/office/drawing/2015/9/8/chartex" xmlns:cx="http://schemas.microsoft.com/office/drawing/2014/chartex" xmlns:wpc="http://schemas.microsoft.com/office/word/2010/wordprocessingCanvas" xmlns="" val="0"/>
                               </a:ext>
                             </a:extLst>
                           </a:blip>
@@ -11421,7 +11787,7 @@
                           <a:blip r:embed="rId28" cstate="print">
                             <a:extLst>
                               <a:ext uri="{28A0092B-C50C-407E-A947-70E740481C1C}">
-                                <a14:useLocalDpi xmlns="" xmlns:wpc="http://schemas.microsoft.com/office/word/2010/wordprocessingCanvas" xmlns:cx="http://schemas.microsoft.com/office/drawing/2014/chartex" xmlns:cx1="http://schemas.microsoft.com/office/drawing/2015/9/8/chartex" xmlns:cx2="http://schemas.microsoft.com/office/drawing/2015/10/21/chartex" xmlns:cx3="http://schemas.microsoft.com/office/drawing/2016/5/9/chartex" xmlns:cx4="http://schemas.microsoft.com/office/drawing/2016/5/10/chartex" xmlns:cx5="http://schemas.microsoft.com/office/drawing/2016/5/11/chartex" xmlns:cx6="http://schemas.microsoft.com/office/drawing/2016/5/12/chartex" xmlns:cx7="http://schemas.microsoft.com/office/drawing/2016/5/13/chartex" xmlns:cx8="http://schemas.microsoft.com/office/drawing/2016/5/14/chartex" xmlns:mc="http://schemas.openxmlformats.org/markup-compatibility/2006" xmlns:aink="http://schemas.microsoft.com/office/drawing/2016/ink" xmlns:am3d="http://schemas.microsoft.com/office/drawing/2017/model3d" xmlns:o="urn:schemas-microsoft-com:office:office" xmlns:v="urn:schemas-microsoft-com:vml" xmlns:wp14="http://schemas.microsoft.com/office/word/2010/wordprocessingDrawing" xmlns:w10="urn:schemas-microsoft-com:office:word" xmlns:w="http://schemas.openxmlformats.org/wordprocessingml/2006/main" xmlns:w14="http://schemas.microsoft.com/office/word/2010/wordml" xmlns:w15="http://schemas.microsoft.com/office/word/2012/wordml" xmlns:w16cid="http://schemas.microsoft.com/office/word/2016/wordml/cid" xmlns:w16se="http://schemas.microsoft.com/office/word/2015/wordml/symex" xmlns:wpg="http://schemas.microsoft.com/office/word/2010/wordprocessingGroup" xmlns:wpi="http://schemas.microsoft.com/office/word/2010/wordprocessingInk" xmlns:wps="http://schemas.microsoft.com/office/word/2010/wordprocessingShape" xmlns:a14="http://schemas.microsoft.com/office/drawing/2010/main" val="0"/>
+                                <a14:useLocalDpi xmlns:a14="http://schemas.microsoft.com/office/drawing/2010/main" xmlns:wps="http://schemas.microsoft.com/office/word/2010/wordprocessingShape" xmlns:wpi="http://schemas.microsoft.com/office/word/2010/wordprocessingInk" xmlns:wpg="http://schemas.microsoft.com/office/word/2010/wordprocessingGroup" xmlns:w16se="http://schemas.microsoft.com/office/word/2015/wordml/symex" xmlns:w16cid="http://schemas.microsoft.com/office/word/2016/wordml/cid" xmlns:w15="http://schemas.microsoft.com/office/word/2012/wordml" xmlns:w14="http://schemas.microsoft.com/office/word/2010/wordml" xmlns:w="http://schemas.openxmlformats.org/wordprocessingml/2006/main" xmlns:w10="urn:schemas-microsoft-com:office:word" xmlns:wp14="http://schemas.microsoft.com/office/word/2010/wordprocessingDrawing" xmlns:v="urn:schemas-microsoft-com:vml" xmlns:o="urn:schemas-microsoft-com:office:office" xmlns:am3d="http://schemas.microsoft.com/office/drawing/2017/model3d" xmlns:aink="http://schemas.microsoft.com/office/drawing/2016/ink" xmlns:mc="http://schemas.openxmlformats.org/markup-compatibility/2006" xmlns:cx8="http://schemas.microsoft.com/office/drawing/2016/5/14/chartex" xmlns:cx7="http://schemas.microsoft.com/office/drawing/2016/5/13/chartex" xmlns:cx6="http://schemas.microsoft.com/office/drawing/2016/5/12/chartex" xmlns:cx5="http://schemas.microsoft.com/office/drawing/2016/5/11/chartex" xmlns:cx4="http://schemas.microsoft.com/office/drawing/2016/5/10/chartex" xmlns:cx3="http://schemas.microsoft.com/office/drawing/2016/5/9/chartex" xmlns:cx2="http://schemas.microsoft.com/office/drawing/2015/10/21/chartex" xmlns:cx1="http://schemas.microsoft.com/office/drawing/2015/9/8/chartex" xmlns:cx="http://schemas.microsoft.com/office/drawing/2014/chartex" xmlns:wpc="http://schemas.microsoft.com/office/word/2010/wordprocessingCanvas" xmlns="" val="0"/>
                               </a:ext>
                             </a:extLst>
                           </a:blip>
@@ -11493,7 +11859,7 @@
                           <a:blip r:embed="rId29" cstate="print">
                             <a:extLst>
                               <a:ext uri="{28A0092B-C50C-407E-A947-70E740481C1C}">
-                                <a14:useLocalDpi xmlns="" xmlns:wpc="http://schemas.microsoft.com/office/word/2010/wordprocessingCanvas" xmlns:cx="http://schemas.microsoft.com/office/drawing/2014/chartex" xmlns:cx1="http://schemas.microsoft.com/office/drawing/2015/9/8/chartex" xmlns:cx2="http://schemas.microsoft.com/office/drawing/2015/10/21/chartex" xmlns:cx3="http://schemas.microsoft.com/office/drawing/2016/5/9/chartex" xmlns:cx4="http://schemas.microsoft.com/office/drawing/2016/5/10/chartex" xmlns:cx5="http://schemas.microsoft.com/office/drawing/2016/5/11/chartex" xmlns:cx6="http://schemas.microsoft.com/office/drawing/2016/5/12/chartex" xmlns:cx7="http://schemas.microsoft.com/office/drawing/2016/5/13/chartex" xmlns:cx8="http://schemas.microsoft.com/office/drawing/2016/5/14/chartex" xmlns:mc="http://schemas.openxmlformats.org/markup-compatibility/2006" xmlns:aink="http://schemas.microsoft.com/office/drawing/2016/ink" xmlns:am3d="http://schemas.microsoft.com/office/drawing/2017/model3d" xmlns:o="urn:schemas-microsoft-com:office:office" xmlns:v="urn:schemas-microsoft-com:vml" xmlns:wp14="http://schemas.microsoft.com/office/word/2010/wordprocessingDrawing" xmlns:w10="urn:schemas-microsoft-com:office:word" xmlns:w="http://schemas.openxmlformats.org/wordprocessingml/2006/main" xmlns:w14="http://schemas.microsoft.com/office/word/2010/wordml" xmlns:w15="http://schemas.microsoft.com/office/word/2012/wordml" xmlns:w16cid="http://schemas.microsoft.com/office/word/2016/wordml/cid" xmlns:w16se="http://schemas.microsoft.com/office/word/2015/wordml/symex" xmlns:wpg="http://schemas.microsoft.com/office/word/2010/wordprocessingGroup" xmlns:wpi="http://schemas.microsoft.com/office/word/2010/wordprocessingInk" xmlns:wps="http://schemas.microsoft.com/office/word/2010/wordprocessingShape" xmlns:a14="http://schemas.microsoft.com/office/drawing/2010/main" val="0"/>
+                                <a14:useLocalDpi xmlns:a14="http://schemas.microsoft.com/office/drawing/2010/main" xmlns:wps="http://schemas.microsoft.com/office/word/2010/wordprocessingShape" xmlns:wpi="http://schemas.microsoft.com/office/word/2010/wordprocessingInk" xmlns:wpg="http://schemas.microsoft.com/office/word/2010/wordprocessingGroup" xmlns:w16se="http://schemas.microsoft.com/office/word/2015/wordml/symex" xmlns:w16cid="http://schemas.microsoft.com/office/word/2016/wordml/cid" xmlns:w15="http://schemas.microsoft.com/office/word/2012/wordml" xmlns:w14="http://schemas.microsoft.com/office/word/2010/wordml" xmlns:w="http://schemas.openxmlformats.org/wordprocessingml/2006/main" xmlns:w10="urn:schemas-microsoft-com:office:word" xmlns:wp14="http://schemas.microsoft.com/office/word/2010/wordprocessingDrawing" xmlns:v="urn:schemas-microsoft-com:vml" xmlns:o="urn:schemas-microsoft-com:office:office" xmlns:am3d="http://schemas.microsoft.com/office/drawing/2017/model3d" xmlns:aink="http://schemas.microsoft.com/office/drawing/2016/ink" xmlns:mc="http://schemas.openxmlformats.org/markup-compatibility/2006" xmlns:cx8="http://schemas.microsoft.com/office/drawing/2016/5/14/chartex" xmlns:cx7="http://schemas.microsoft.com/office/drawing/2016/5/13/chartex" xmlns:cx6="http://schemas.microsoft.com/office/drawing/2016/5/12/chartex" xmlns:cx5="http://schemas.microsoft.com/office/drawing/2016/5/11/chartex" xmlns:cx4="http://schemas.microsoft.com/office/drawing/2016/5/10/chartex" xmlns:cx3="http://schemas.microsoft.com/office/drawing/2016/5/9/chartex" xmlns:cx2="http://schemas.microsoft.com/office/drawing/2015/10/21/chartex" xmlns:cx1="http://schemas.microsoft.com/office/drawing/2015/9/8/chartex" xmlns:cx="http://schemas.microsoft.com/office/drawing/2014/chartex" xmlns:wpc="http://schemas.microsoft.com/office/word/2010/wordprocessingCanvas" xmlns="" val="0"/>
                               </a:ext>
                             </a:extLst>
                           </a:blip>
@@ -11544,7 +11910,7 @@
           <w:szCs w:val="20"/>
         </w:rPr>
       </w:pPr>
-      <w:bookmarkStart w:id="31" w:name="_Toc6842615"/>
+      <w:bookmarkStart w:id="31" w:name="_Toc6845830"/>
       <w:r>
         <w:rPr>
           <w:rFonts w:ascii="Garamond" w:hAnsi="Garamond"/>
@@ -11852,7 +12218,7 @@
           <w:szCs w:val="20"/>
         </w:rPr>
       </w:pPr>
-      <w:bookmarkStart w:id="32" w:name="_Toc6842616"/>
+      <w:bookmarkStart w:id="32" w:name="_Toc6845831"/>
       <w:r>
         <w:rPr>
           <w:rFonts w:ascii="Garamond" w:hAnsi="Garamond"/>
@@ -12163,7 +12529,7 @@
           <w:szCs w:val="20"/>
         </w:rPr>
       </w:pPr>
-      <w:bookmarkStart w:id="33" w:name="_Toc6842617"/>
+      <w:bookmarkStart w:id="33" w:name="_Toc6845832"/>
       <w:r>
         <w:rPr>
           <w:rFonts w:ascii="Garamond" w:hAnsi="Garamond"/>
@@ -13023,7 +13389,7 @@
                           <a:blip r:embed="rId30" cstate="print">
                             <a:extLst>
                               <a:ext uri="{28A0092B-C50C-407E-A947-70E740481C1C}">
-                                <a14:useLocalDpi xmlns="" xmlns:wpc="http://schemas.microsoft.com/office/word/2010/wordprocessingCanvas" xmlns:cx="http://schemas.microsoft.com/office/drawing/2014/chartex" xmlns:cx1="http://schemas.microsoft.com/office/drawing/2015/9/8/chartex" xmlns:cx2="http://schemas.microsoft.com/office/drawing/2015/10/21/chartex" xmlns:cx3="http://schemas.microsoft.com/office/drawing/2016/5/9/chartex" xmlns:cx4="http://schemas.microsoft.com/office/drawing/2016/5/10/chartex" xmlns:cx5="http://schemas.microsoft.com/office/drawing/2016/5/11/chartex" xmlns:cx6="http://schemas.microsoft.com/office/drawing/2016/5/12/chartex" xmlns:cx7="http://schemas.microsoft.com/office/drawing/2016/5/13/chartex" xmlns:cx8="http://schemas.microsoft.com/office/drawing/2016/5/14/chartex" xmlns:mc="http://schemas.openxmlformats.org/markup-compatibility/2006" xmlns:aink="http://schemas.microsoft.com/office/drawing/2016/ink" xmlns:am3d="http://schemas.microsoft.com/office/drawing/2017/model3d" xmlns:o="urn:schemas-microsoft-com:office:office" xmlns:v="urn:schemas-microsoft-com:vml" xmlns:wp14="http://schemas.microsoft.com/office/word/2010/wordprocessingDrawing" xmlns:w10="urn:schemas-microsoft-com:office:word" xmlns:w="http://schemas.openxmlformats.org/wordprocessingml/2006/main" xmlns:w14="http://schemas.microsoft.com/office/word/2010/wordml" xmlns:w15="http://schemas.microsoft.com/office/word/2012/wordml" xmlns:w16cid="http://schemas.microsoft.com/office/word/2016/wordml/cid" xmlns:w16se="http://schemas.microsoft.com/office/word/2015/wordml/symex" xmlns:wpg="http://schemas.microsoft.com/office/word/2010/wordprocessingGroup" xmlns:wpi="http://schemas.microsoft.com/office/word/2010/wordprocessingInk" xmlns:wps="http://schemas.microsoft.com/office/word/2010/wordprocessingShape" xmlns:a14="http://schemas.microsoft.com/office/drawing/2010/main" val="0"/>
+                                <a14:useLocalDpi xmlns:a14="http://schemas.microsoft.com/office/drawing/2010/main" xmlns:wps="http://schemas.microsoft.com/office/word/2010/wordprocessingShape" xmlns:wpi="http://schemas.microsoft.com/office/word/2010/wordprocessingInk" xmlns:wpg="http://schemas.microsoft.com/office/word/2010/wordprocessingGroup" xmlns:w16se="http://schemas.microsoft.com/office/word/2015/wordml/symex" xmlns:w16cid="http://schemas.microsoft.com/office/word/2016/wordml/cid" xmlns:w15="http://schemas.microsoft.com/office/word/2012/wordml" xmlns:w14="http://schemas.microsoft.com/office/word/2010/wordml" xmlns:w="http://schemas.openxmlformats.org/wordprocessingml/2006/main" xmlns:w10="urn:schemas-microsoft-com:office:word" xmlns:wp14="http://schemas.microsoft.com/office/word/2010/wordprocessingDrawing" xmlns:v="urn:schemas-microsoft-com:vml" xmlns:o="urn:schemas-microsoft-com:office:office" xmlns:am3d="http://schemas.microsoft.com/office/drawing/2017/model3d" xmlns:aink="http://schemas.microsoft.com/office/drawing/2016/ink" xmlns:mc="http://schemas.openxmlformats.org/markup-compatibility/2006" xmlns:cx8="http://schemas.microsoft.com/office/drawing/2016/5/14/chartex" xmlns:cx7="http://schemas.microsoft.com/office/drawing/2016/5/13/chartex" xmlns:cx6="http://schemas.microsoft.com/office/drawing/2016/5/12/chartex" xmlns:cx5="http://schemas.microsoft.com/office/drawing/2016/5/11/chartex" xmlns:cx4="http://schemas.microsoft.com/office/drawing/2016/5/10/chartex" xmlns:cx3="http://schemas.microsoft.com/office/drawing/2016/5/9/chartex" xmlns:cx2="http://schemas.microsoft.com/office/drawing/2015/10/21/chartex" xmlns:cx1="http://schemas.microsoft.com/office/drawing/2015/9/8/chartex" xmlns:cx="http://schemas.microsoft.com/office/drawing/2014/chartex" xmlns:wpc="http://schemas.microsoft.com/office/word/2010/wordprocessingCanvas" xmlns="" val="0"/>
                               </a:ext>
                             </a:extLst>
                           </a:blip>
@@ -13118,7 +13484,7 @@
                           <a:blip r:embed="rId31" cstate="print">
                             <a:extLst>
                               <a:ext uri="{28A0092B-C50C-407E-A947-70E740481C1C}">
-                                <a14:useLocalDpi xmlns="" xmlns:wpc="http://schemas.microsoft.com/office/word/2010/wordprocessingCanvas" xmlns:cx="http://schemas.microsoft.com/office/drawing/2014/chartex" xmlns:cx1="http://schemas.microsoft.com/office/drawing/2015/9/8/chartex" xmlns:cx2="http://schemas.microsoft.com/office/drawing/2015/10/21/chartex" xmlns:cx3="http://schemas.microsoft.com/office/drawing/2016/5/9/chartex" xmlns:cx4="http://schemas.microsoft.com/office/drawing/2016/5/10/chartex" xmlns:cx5="http://schemas.microsoft.com/office/drawing/2016/5/11/chartex" xmlns:cx6="http://schemas.microsoft.com/office/drawing/2016/5/12/chartex" xmlns:cx7="http://schemas.microsoft.com/office/drawing/2016/5/13/chartex" xmlns:cx8="http://schemas.microsoft.com/office/drawing/2016/5/14/chartex" xmlns:mc="http://schemas.openxmlformats.org/markup-compatibility/2006" xmlns:aink="http://schemas.microsoft.com/office/drawing/2016/ink" xmlns:am3d="http://schemas.microsoft.com/office/drawing/2017/model3d" xmlns:o="urn:schemas-microsoft-com:office:office" xmlns:v="urn:schemas-microsoft-com:vml" xmlns:wp14="http://schemas.microsoft.com/office/word/2010/wordprocessingDrawing" xmlns:w10="urn:schemas-microsoft-com:office:word" xmlns:w="http://schemas.openxmlformats.org/wordprocessingml/2006/main" xmlns:w14="http://schemas.microsoft.com/office/word/2010/wordml" xmlns:w15="http://schemas.microsoft.com/office/word/2012/wordml" xmlns:w16cid="http://schemas.microsoft.com/office/word/2016/wordml/cid" xmlns:w16se="http://schemas.microsoft.com/office/word/2015/wordml/symex" xmlns:wpg="http://schemas.microsoft.com/office/word/2010/wordprocessingGroup" xmlns:wpi="http://schemas.microsoft.com/office/word/2010/wordprocessingInk" xmlns:wps="http://schemas.microsoft.com/office/word/2010/wordprocessingShape" xmlns:a14="http://schemas.microsoft.com/office/drawing/2010/main" val="0"/>
+                                <a14:useLocalDpi xmlns:a14="http://schemas.microsoft.com/office/drawing/2010/main" xmlns:wps="http://schemas.microsoft.com/office/word/2010/wordprocessingShape" xmlns:wpi="http://schemas.microsoft.com/office/word/2010/wordprocessingInk" xmlns:wpg="http://schemas.microsoft.com/office/word/2010/wordprocessingGroup" xmlns:w16se="http://schemas.microsoft.com/office/word/2015/wordml/symex" xmlns:w16cid="http://schemas.microsoft.com/office/word/2016/wordml/cid" xmlns:w15="http://schemas.microsoft.com/office/word/2012/wordml" xmlns:w14="http://schemas.microsoft.com/office/word/2010/wordml" xmlns:w="http://schemas.openxmlformats.org/wordprocessingml/2006/main" xmlns:w10="urn:schemas-microsoft-com:office:word" xmlns:wp14="http://schemas.microsoft.com/office/word/2010/wordprocessingDrawing" xmlns:v="urn:schemas-microsoft-com:vml" xmlns:o="urn:schemas-microsoft-com:office:office" xmlns:am3d="http://schemas.microsoft.com/office/drawing/2017/model3d" xmlns:aink="http://schemas.microsoft.com/office/drawing/2016/ink" xmlns:mc="http://schemas.openxmlformats.org/markup-compatibility/2006" xmlns:cx8="http://schemas.microsoft.com/office/drawing/2016/5/14/chartex" xmlns:cx7="http://schemas.microsoft.com/office/drawing/2016/5/13/chartex" xmlns:cx6="http://schemas.microsoft.com/office/drawing/2016/5/12/chartex" xmlns:cx5="http://schemas.microsoft.com/office/drawing/2016/5/11/chartex" xmlns:cx4="http://schemas.microsoft.com/office/drawing/2016/5/10/chartex" xmlns:cx3="http://schemas.microsoft.com/office/drawing/2016/5/9/chartex" xmlns:cx2="http://schemas.microsoft.com/office/drawing/2015/10/21/chartex" xmlns:cx1="http://schemas.microsoft.com/office/drawing/2015/9/8/chartex" xmlns:cx="http://schemas.microsoft.com/office/drawing/2014/chartex" xmlns:wpc="http://schemas.microsoft.com/office/word/2010/wordprocessingCanvas" xmlns="" val="0"/>
                               </a:ext>
                             </a:extLst>
                           </a:blip>
@@ -13139,7 +13505,7 @@
                           </a:ln>
                           <a:extLst>
                             <a:ext uri="{53640926-AAD7-44D8-BBD7-CCE9431645EC}">
-                              <a14:shadowObscured xmlns="" xmlns:wpc="http://schemas.microsoft.com/office/word/2010/wordprocessingCanvas" xmlns:cx="http://schemas.microsoft.com/office/drawing/2014/chartex" xmlns:cx1="http://schemas.microsoft.com/office/drawing/2015/9/8/chartex" xmlns:cx2="http://schemas.microsoft.com/office/drawing/2015/10/21/chartex" xmlns:cx3="http://schemas.microsoft.com/office/drawing/2016/5/9/chartex" xmlns:cx4="http://schemas.microsoft.com/office/drawing/2016/5/10/chartex" xmlns:cx5="http://schemas.microsoft.com/office/drawing/2016/5/11/chartex" xmlns:cx6="http://schemas.microsoft.com/office/drawing/2016/5/12/chartex" xmlns:cx7="http://schemas.microsoft.com/office/drawing/2016/5/13/chartex" xmlns:cx8="http://schemas.microsoft.com/office/drawing/2016/5/14/chartex" xmlns:mc="http://schemas.openxmlformats.org/markup-compatibility/2006" xmlns:aink="http://schemas.microsoft.com/office/drawing/2016/ink" xmlns:am3d="http://schemas.microsoft.com/office/drawing/2017/model3d" xmlns:o="urn:schemas-microsoft-com:office:office" xmlns:v="urn:schemas-microsoft-com:vml" xmlns:wp14="http://schemas.microsoft.com/office/word/2010/wordprocessingDrawing" xmlns:w10="urn:schemas-microsoft-com:office:word" xmlns:w="http://schemas.openxmlformats.org/wordprocessingml/2006/main" xmlns:w14="http://schemas.microsoft.com/office/word/2010/wordml" xmlns:w15="http://schemas.microsoft.com/office/word/2012/wordml" xmlns:w16cid="http://schemas.microsoft.com/office/word/2016/wordml/cid" xmlns:w16se="http://schemas.microsoft.com/office/word/2015/wordml/symex" xmlns:wpg="http://schemas.microsoft.com/office/word/2010/wordprocessingGroup" xmlns:wpi="http://schemas.microsoft.com/office/word/2010/wordprocessingInk" xmlns:wps="http://schemas.microsoft.com/office/word/2010/wordprocessingShape" xmlns:a14="http://schemas.microsoft.com/office/drawing/2010/main"/>
+                              <a14:shadowObscured xmlns:a14="http://schemas.microsoft.com/office/drawing/2010/main" xmlns:wps="http://schemas.microsoft.com/office/word/2010/wordprocessingShape" xmlns:wpi="http://schemas.microsoft.com/office/word/2010/wordprocessingInk" xmlns:wpg="http://schemas.microsoft.com/office/word/2010/wordprocessingGroup" xmlns:w16se="http://schemas.microsoft.com/office/word/2015/wordml/symex" xmlns:w16cid="http://schemas.microsoft.com/office/word/2016/wordml/cid" xmlns:w15="http://schemas.microsoft.com/office/word/2012/wordml" xmlns:w14="http://schemas.microsoft.com/office/word/2010/wordml" xmlns:w="http://schemas.openxmlformats.org/wordprocessingml/2006/main" xmlns:w10="urn:schemas-microsoft-com:office:word" xmlns:wp14="http://schemas.microsoft.com/office/word/2010/wordprocessingDrawing" xmlns:v="urn:schemas-microsoft-com:vml" xmlns:o="urn:schemas-microsoft-com:office:office" xmlns:am3d="http://schemas.microsoft.com/office/drawing/2017/model3d" xmlns:aink="http://schemas.microsoft.com/office/drawing/2016/ink" xmlns:mc="http://schemas.openxmlformats.org/markup-compatibility/2006" xmlns:cx8="http://schemas.microsoft.com/office/drawing/2016/5/14/chartex" xmlns:cx7="http://schemas.microsoft.com/office/drawing/2016/5/13/chartex" xmlns:cx6="http://schemas.microsoft.com/office/drawing/2016/5/12/chartex" xmlns:cx5="http://schemas.microsoft.com/office/drawing/2016/5/11/chartex" xmlns:cx4="http://schemas.microsoft.com/office/drawing/2016/5/10/chartex" xmlns:cx3="http://schemas.microsoft.com/office/drawing/2016/5/9/chartex" xmlns:cx2="http://schemas.microsoft.com/office/drawing/2015/10/21/chartex" xmlns:cx1="http://schemas.microsoft.com/office/drawing/2015/9/8/chartex" xmlns:cx="http://schemas.microsoft.com/office/drawing/2014/chartex" xmlns:wpc="http://schemas.microsoft.com/office/word/2010/wordprocessingCanvas" xmlns=""/>
                             </a:ext>
                           </a:extLst>
                         </pic:spPr>
@@ -13216,7 +13582,7 @@
                           <a:blip r:embed="rId32" cstate="print">
                             <a:extLst>
                               <a:ext uri="{28A0092B-C50C-407E-A947-70E740481C1C}">
-                                <a14:useLocalDpi xmlns="" xmlns:wpc="http://schemas.microsoft.com/office/word/2010/wordprocessingCanvas" xmlns:cx="http://schemas.microsoft.com/office/drawing/2014/chartex" xmlns:cx1="http://schemas.microsoft.com/office/drawing/2015/9/8/chartex" xmlns:cx2="http://schemas.microsoft.com/office/drawing/2015/10/21/chartex" xmlns:cx3="http://schemas.microsoft.com/office/drawing/2016/5/9/chartex" xmlns:cx4="http://schemas.microsoft.com/office/drawing/2016/5/10/chartex" xmlns:cx5="http://schemas.microsoft.com/office/drawing/2016/5/11/chartex" xmlns:cx6="http://schemas.microsoft.com/office/drawing/2016/5/12/chartex" xmlns:cx7="http://schemas.microsoft.com/office/drawing/2016/5/13/chartex" xmlns:cx8="http://schemas.microsoft.com/office/drawing/2016/5/14/chartex" xmlns:mc="http://schemas.openxmlformats.org/markup-compatibility/2006" xmlns:aink="http://schemas.microsoft.com/office/drawing/2016/ink" xmlns:am3d="http://schemas.microsoft.com/office/drawing/2017/model3d" xmlns:o="urn:schemas-microsoft-com:office:office" xmlns:v="urn:schemas-microsoft-com:vml" xmlns:wp14="http://schemas.microsoft.com/office/word/2010/wordprocessingDrawing" xmlns:w10="urn:schemas-microsoft-com:office:word" xmlns:w="http://schemas.openxmlformats.org/wordprocessingml/2006/main" xmlns:w14="http://schemas.microsoft.com/office/word/2010/wordml" xmlns:w15="http://schemas.microsoft.com/office/word/2012/wordml" xmlns:w16cid="http://schemas.microsoft.com/office/word/2016/wordml/cid" xmlns:w16se="http://schemas.microsoft.com/office/word/2015/wordml/symex" xmlns:wpg="http://schemas.microsoft.com/office/word/2010/wordprocessingGroup" xmlns:wpi="http://schemas.microsoft.com/office/word/2010/wordprocessingInk" xmlns:wps="http://schemas.microsoft.com/office/word/2010/wordprocessingShape" xmlns:a14="http://schemas.microsoft.com/office/drawing/2010/main" val="0"/>
+                                <a14:useLocalDpi xmlns:a14="http://schemas.microsoft.com/office/drawing/2010/main" xmlns:wps="http://schemas.microsoft.com/office/word/2010/wordprocessingShape" xmlns:wpi="http://schemas.microsoft.com/office/word/2010/wordprocessingInk" xmlns:wpg="http://schemas.microsoft.com/office/word/2010/wordprocessingGroup" xmlns:w16se="http://schemas.microsoft.com/office/word/2015/wordml/symex" xmlns:w16cid="http://schemas.microsoft.com/office/word/2016/wordml/cid" xmlns:w15="http://schemas.microsoft.com/office/word/2012/wordml" xmlns:w14="http://schemas.microsoft.com/office/word/2010/wordml" xmlns:w="http://schemas.openxmlformats.org/wordprocessingml/2006/main" xmlns:w10="urn:schemas-microsoft-com:office:word" xmlns:wp14="http://schemas.microsoft.com/office/word/2010/wordprocessingDrawing" xmlns:v="urn:schemas-microsoft-com:vml" xmlns:o="urn:schemas-microsoft-com:office:office" xmlns:am3d="http://schemas.microsoft.com/office/drawing/2017/model3d" xmlns:aink="http://schemas.microsoft.com/office/drawing/2016/ink" xmlns:mc="http://schemas.openxmlformats.org/markup-compatibility/2006" xmlns:cx8="http://schemas.microsoft.com/office/drawing/2016/5/14/chartex" xmlns:cx7="http://schemas.microsoft.com/office/drawing/2016/5/13/chartex" xmlns:cx6="http://schemas.microsoft.com/office/drawing/2016/5/12/chartex" xmlns:cx5="http://schemas.microsoft.com/office/drawing/2016/5/11/chartex" xmlns:cx4="http://schemas.microsoft.com/office/drawing/2016/5/10/chartex" xmlns:cx3="http://schemas.microsoft.com/office/drawing/2016/5/9/chartex" xmlns:cx2="http://schemas.microsoft.com/office/drawing/2015/10/21/chartex" xmlns:cx1="http://schemas.microsoft.com/office/drawing/2015/9/8/chartex" xmlns:cx="http://schemas.microsoft.com/office/drawing/2014/chartex" xmlns:wpc="http://schemas.microsoft.com/office/word/2010/wordprocessingCanvas" xmlns="" val="0"/>
                               </a:ext>
                             </a:extLst>
                           </a:blip>
@@ -13237,7 +13603,7 @@
                           </a:ln>
                           <a:extLst>
                             <a:ext uri="{53640926-AAD7-44D8-BBD7-CCE9431645EC}">
-                              <a14:shadowObscured xmlns="" xmlns:wpc="http://schemas.microsoft.com/office/word/2010/wordprocessingCanvas" xmlns:cx="http://schemas.microsoft.com/office/drawing/2014/chartex" xmlns:cx1="http://schemas.microsoft.com/office/drawing/2015/9/8/chartex" xmlns:cx2="http://schemas.microsoft.com/office/drawing/2015/10/21/chartex" xmlns:cx3="http://schemas.microsoft.com/office/drawing/2016/5/9/chartex" xmlns:cx4="http://schemas.microsoft.com/office/drawing/2016/5/10/chartex" xmlns:cx5="http://schemas.microsoft.com/office/drawing/2016/5/11/chartex" xmlns:cx6="http://schemas.microsoft.com/office/drawing/2016/5/12/chartex" xmlns:cx7="http://schemas.microsoft.com/office/drawing/2016/5/13/chartex" xmlns:cx8="http://schemas.microsoft.com/office/drawing/2016/5/14/chartex" xmlns:mc="http://schemas.openxmlformats.org/markup-compatibility/2006" xmlns:aink="http://schemas.microsoft.com/office/drawing/2016/ink" xmlns:am3d="http://schemas.microsoft.com/office/drawing/2017/model3d" xmlns:o="urn:schemas-microsoft-com:office:office" xmlns:v="urn:schemas-microsoft-com:vml" xmlns:wp14="http://schemas.microsoft.com/office/word/2010/wordprocessingDrawing" xmlns:w10="urn:schemas-microsoft-com:office:word" xmlns:w="http://schemas.openxmlformats.org/wordprocessingml/2006/main" xmlns:w14="http://schemas.microsoft.com/office/word/2010/wordml" xmlns:w15="http://schemas.microsoft.com/office/word/2012/wordml" xmlns:w16cid="http://schemas.microsoft.com/office/word/2016/wordml/cid" xmlns:w16se="http://schemas.microsoft.com/office/word/2015/wordml/symex" xmlns:wpg="http://schemas.microsoft.com/office/word/2010/wordprocessingGroup" xmlns:wpi="http://schemas.microsoft.com/office/word/2010/wordprocessingInk" xmlns:wps="http://schemas.microsoft.com/office/word/2010/wordprocessingShape" xmlns:a14="http://schemas.microsoft.com/office/drawing/2010/main"/>
+                              <a14:shadowObscured xmlns:a14="http://schemas.microsoft.com/office/drawing/2010/main" xmlns:wps="http://schemas.microsoft.com/office/word/2010/wordprocessingShape" xmlns:wpi="http://schemas.microsoft.com/office/word/2010/wordprocessingInk" xmlns:wpg="http://schemas.microsoft.com/office/word/2010/wordprocessingGroup" xmlns:w16se="http://schemas.microsoft.com/office/word/2015/wordml/symex" xmlns:w16cid="http://schemas.microsoft.com/office/word/2016/wordml/cid" xmlns:w15="http://schemas.microsoft.com/office/word/2012/wordml" xmlns:w14="http://schemas.microsoft.com/office/word/2010/wordml" xmlns:w="http://schemas.openxmlformats.org/wordprocessingml/2006/main" xmlns:w10="urn:schemas-microsoft-com:office:word" xmlns:wp14="http://schemas.microsoft.com/office/word/2010/wordprocessingDrawing" xmlns:v="urn:schemas-microsoft-com:vml" xmlns:o="urn:schemas-microsoft-com:office:office" xmlns:am3d="http://schemas.microsoft.com/office/drawing/2017/model3d" xmlns:aink="http://schemas.microsoft.com/office/drawing/2016/ink" xmlns:mc="http://schemas.openxmlformats.org/markup-compatibility/2006" xmlns:cx8="http://schemas.microsoft.com/office/drawing/2016/5/14/chartex" xmlns:cx7="http://schemas.microsoft.com/office/drawing/2016/5/13/chartex" xmlns:cx6="http://schemas.microsoft.com/office/drawing/2016/5/12/chartex" xmlns:cx5="http://schemas.microsoft.com/office/drawing/2016/5/11/chartex" xmlns:cx4="http://schemas.microsoft.com/office/drawing/2016/5/10/chartex" xmlns:cx3="http://schemas.microsoft.com/office/drawing/2016/5/9/chartex" xmlns:cx2="http://schemas.microsoft.com/office/drawing/2015/10/21/chartex" xmlns:cx1="http://schemas.microsoft.com/office/drawing/2015/9/8/chartex" xmlns:cx="http://schemas.microsoft.com/office/drawing/2014/chartex" xmlns:wpc="http://schemas.microsoft.com/office/word/2010/wordprocessingCanvas" xmlns=""/>
                             </a:ext>
                           </a:extLst>
                         </pic:spPr>
@@ -13422,7 +13788,7 @@
           <w:szCs w:val="20"/>
         </w:rPr>
       </w:pPr>
-      <w:bookmarkStart w:id="34" w:name="_Toc6842618"/>
+      <w:bookmarkStart w:id="34" w:name="_Toc6845833"/>
       <w:r>
         <w:rPr>
           <w:rFonts w:ascii="Garamond" w:hAnsi="Garamond"/>
@@ -13874,7 +14240,7 @@
                           <a:blip r:embed="rId33" cstate="print">
                             <a:extLst>
                               <a:ext uri="{28A0092B-C50C-407E-A947-70E740481C1C}">
-                                <a14:useLocalDpi xmlns="" xmlns:wpc="http://schemas.microsoft.com/office/word/2010/wordprocessingCanvas" xmlns:cx="http://schemas.microsoft.com/office/drawing/2014/chartex" xmlns:cx1="http://schemas.microsoft.com/office/drawing/2015/9/8/chartex" xmlns:cx2="http://schemas.microsoft.com/office/drawing/2015/10/21/chartex" xmlns:cx3="http://schemas.microsoft.com/office/drawing/2016/5/9/chartex" xmlns:cx4="http://schemas.microsoft.com/office/drawing/2016/5/10/chartex" xmlns:cx5="http://schemas.microsoft.com/office/drawing/2016/5/11/chartex" xmlns:cx6="http://schemas.microsoft.com/office/drawing/2016/5/12/chartex" xmlns:cx7="http://schemas.microsoft.com/office/drawing/2016/5/13/chartex" xmlns:cx8="http://schemas.microsoft.com/office/drawing/2016/5/14/chartex" xmlns:mc="http://schemas.openxmlformats.org/markup-compatibility/2006" xmlns:aink="http://schemas.microsoft.com/office/drawing/2016/ink" xmlns:am3d="http://schemas.microsoft.com/office/drawing/2017/model3d" xmlns:o="urn:schemas-microsoft-com:office:office" xmlns:v="urn:schemas-microsoft-com:vml" xmlns:wp14="http://schemas.microsoft.com/office/word/2010/wordprocessingDrawing" xmlns:w10="urn:schemas-microsoft-com:office:word" xmlns:w="http://schemas.openxmlformats.org/wordprocessingml/2006/main" xmlns:w14="http://schemas.microsoft.com/office/word/2010/wordml" xmlns:w15="http://schemas.microsoft.com/office/word/2012/wordml" xmlns:w16cid="http://schemas.microsoft.com/office/word/2016/wordml/cid" xmlns:w16se="http://schemas.microsoft.com/office/word/2015/wordml/symex" xmlns:wpg="http://schemas.microsoft.com/office/word/2010/wordprocessingGroup" xmlns:wpi="http://schemas.microsoft.com/office/word/2010/wordprocessingInk" xmlns:wps="http://schemas.microsoft.com/office/word/2010/wordprocessingShape" xmlns:a14="http://schemas.microsoft.com/office/drawing/2010/main" val="0"/>
+                                <a14:useLocalDpi xmlns:a14="http://schemas.microsoft.com/office/drawing/2010/main" xmlns:wps="http://schemas.microsoft.com/office/word/2010/wordprocessingShape" xmlns:wpi="http://schemas.microsoft.com/office/word/2010/wordprocessingInk" xmlns:wpg="http://schemas.microsoft.com/office/word/2010/wordprocessingGroup" xmlns:w16se="http://schemas.microsoft.com/office/word/2015/wordml/symex" xmlns:w16cid="http://schemas.microsoft.com/office/word/2016/wordml/cid" xmlns:w15="http://schemas.microsoft.com/office/word/2012/wordml" xmlns:w14="http://schemas.microsoft.com/office/word/2010/wordml" xmlns:w="http://schemas.openxmlformats.org/wordprocessingml/2006/main" xmlns:w10="urn:schemas-microsoft-com:office:word" xmlns:wp14="http://schemas.microsoft.com/office/word/2010/wordprocessingDrawing" xmlns:v="urn:schemas-microsoft-com:vml" xmlns:o="urn:schemas-microsoft-com:office:office" xmlns:am3d="http://schemas.microsoft.com/office/drawing/2017/model3d" xmlns:aink="http://schemas.microsoft.com/office/drawing/2016/ink" xmlns:mc="http://schemas.openxmlformats.org/markup-compatibility/2006" xmlns:cx8="http://schemas.microsoft.com/office/drawing/2016/5/14/chartex" xmlns:cx7="http://schemas.microsoft.com/office/drawing/2016/5/13/chartex" xmlns:cx6="http://schemas.microsoft.com/office/drawing/2016/5/12/chartex" xmlns:cx5="http://schemas.microsoft.com/office/drawing/2016/5/11/chartex" xmlns:cx4="http://schemas.microsoft.com/office/drawing/2016/5/10/chartex" xmlns:cx3="http://schemas.microsoft.com/office/drawing/2016/5/9/chartex" xmlns:cx2="http://schemas.microsoft.com/office/drawing/2015/10/21/chartex" xmlns:cx1="http://schemas.microsoft.com/office/drawing/2015/9/8/chartex" xmlns:cx="http://schemas.microsoft.com/office/drawing/2014/chartex" xmlns:wpc="http://schemas.microsoft.com/office/word/2010/wordprocessingCanvas" xmlns="" val="0"/>
                               </a:ext>
                             </a:extLst>
                           </a:blip>
@@ -13994,7 +14360,7 @@
                           <a:blip r:embed="rId34" cstate="print">
                             <a:extLst>
                               <a:ext uri="{28A0092B-C50C-407E-A947-70E740481C1C}">
-                                <a14:useLocalDpi xmlns="" xmlns:wpc="http://schemas.microsoft.com/office/word/2010/wordprocessingCanvas" xmlns:cx="http://schemas.microsoft.com/office/drawing/2014/chartex" xmlns:cx1="http://schemas.microsoft.com/office/drawing/2015/9/8/chartex" xmlns:cx2="http://schemas.microsoft.com/office/drawing/2015/10/21/chartex" xmlns:cx3="http://schemas.microsoft.com/office/drawing/2016/5/9/chartex" xmlns:cx4="http://schemas.microsoft.com/office/drawing/2016/5/10/chartex" xmlns:cx5="http://schemas.microsoft.com/office/drawing/2016/5/11/chartex" xmlns:cx6="http://schemas.microsoft.com/office/drawing/2016/5/12/chartex" xmlns:cx7="http://schemas.microsoft.com/office/drawing/2016/5/13/chartex" xmlns:cx8="http://schemas.microsoft.com/office/drawing/2016/5/14/chartex" xmlns:mc="http://schemas.openxmlformats.org/markup-compatibility/2006" xmlns:aink="http://schemas.microsoft.com/office/drawing/2016/ink" xmlns:am3d="http://schemas.microsoft.com/office/drawing/2017/model3d" xmlns:o="urn:schemas-microsoft-com:office:office" xmlns:v="urn:schemas-microsoft-com:vml" xmlns:wp14="http://schemas.microsoft.com/office/word/2010/wordprocessingDrawing" xmlns:w10="urn:schemas-microsoft-com:office:word" xmlns:w="http://schemas.openxmlformats.org/wordprocessingml/2006/main" xmlns:w14="http://schemas.microsoft.com/office/word/2010/wordml" xmlns:w15="http://schemas.microsoft.com/office/word/2012/wordml" xmlns:w16cid="http://schemas.microsoft.com/office/word/2016/wordml/cid" xmlns:w16se="http://schemas.microsoft.com/office/word/2015/wordml/symex" xmlns:wpg="http://schemas.microsoft.com/office/word/2010/wordprocessingGroup" xmlns:wpi="http://schemas.microsoft.com/office/word/2010/wordprocessingInk" xmlns:wps="http://schemas.microsoft.com/office/word/2010/wordprocessingShape" xmlns:a14="http://schemas.microsoft.com/office/drawing/2010/main" val="0"/>
+                                <a14:useLocalDpi xmlns:a14="http://schemas.microsoft.com/office/drawing/2010/main" xmlns:wps="http://schemas.microsoft.com/office/word/2010/wordprocessingShape" xmlns:wpi="http://schemas.microsoft.com/office/word/2010/wordprocessingInk" xmlns:wpg="http://schemas.microsoft.com/office/word/2010/wordprocessingGroup" xmlns:w16se="http://schemas.microsoft.com/office/word/2015/wordml/symex" xmlns:w16cid="http://schemas.microsoft.com/office/word/2016/wordml/cid" xmlns:w15="http://schemas.microsoft.com/office/word/2012/wordml" xmlns:w14="http://schemas.microsoft.com/office/word/2010/wordml" xmlns:w="http://schemas.openxmlformats.org/wordprocessingml/2006/main" xmlns:w10="urn:schemas-microsoft-com:office:word" xmlns:wp14="http://schemas.microsoft.com/office/word/2010/wordprocessingDrawing" xmlns:v="urn:schemas-microsoft-com:vml" xmlns:o="urn:schemas-microsoft-com:office:office" xmlns:am3d="http://schemas.microsoft.com/office/drawing/2017/model3d" xmlns:aink="http://schemas.microsoft.com/office/drawing/2016/ink" xmlns:mc="http://schemas.openxmlformats.org/markup-compatibility/2006" xmlns:cx8="http://schemas.microsoft.com/office/drawing/2016/5/14/chartex" xmlns:cx7="http://schemas.microsoft.com/office/drawing/2016/5/13/chartex" xmlns:cx6="http://schemas.microsoft.com/office/drawing/2016/5/12/chartex" xmlns:cx5="http://schemas.microsoft.com/office/drawing/2016/5/11/chartex" xmlns:cx4="http://schemas.microsoft.com/office/drawing/2016/5/10/chartex" xmlns:cx3="http://schemas.microsoft.com/office/drawing/2016/5/9/chartex" xmlns:cx2="http://schemas.microsoft.com/office/drawing/2015/10/21/chartex" xmlns:cx1="http://schemas.microsoft.com/office/drawing/2015/9/8/chartex" xmlns:cx="http://schemas.microsoft.com/office/drawing/2014/chartex" xmlns:wpc="http://schemas.microsoft.com/office/word/2010/wordprocessingCanvas" xmlns="" val="0"/>
                               </a:ext>
                             </a:extLst>
                           </a:blip>
@@ -14188,7 +14554,7 @@
           <w:lang w:eastAsia="en-GB"/>
         </w:rPr>
       </w:pPr>
-      <w:bookmarkStart w:id="35" w:name="_Toc6842619"/>
+      <w:bookmarkStart w:id="35" w:name="_Toc6845834"/>
       <w:r>
         <w:rPr>
           <w:rFonts w:ascii="Garamond" w:hAnsi="Garamond"/>
@@ -14281,7 +14647,7 @@
       <w:pPr>
         <w:pStyle w:val="Heading1"/>
       </w:pPr>
-      <w:bookmarkStart w:id="36" w:name="_Toc6842581"/>
+      <w:bookmarkStart w:id="36" w:name="_Toc6845863"/>
       <w:r>
         <w:lastRenderedPageBreak/>
         <w:t>Android App Development</w:t>
@@ -14362,7 +14728,7 @@
       <w:pPr>
         <w:pStyle w:val="Heading2"/>
       </w:pPr>
-      <w:bookmarkStart w:id="37" w:name="_Toc6842582"/>
+      <w:bookmarkStart w:id="37" w:name="_Toc6845864"/>
       <w:r>
         <w:t>Manifest</w:t>
       </w:r>
@@ -14422,7 +14788,7 @@
       <w:pPr>
         <w:pStyle w:val="Heading2"/>
       </w:pPr>
-      <w:bookmarkStart w:id="38" w:name="_Toc6842583"/>
+      <w:bookmarkStart w:id="38" w:name="_Toc6845865"/>
       <w:r>
         <w:t>Activity-Lifecycle</w:t>
       </w:r>
@@ -14731,7 +15097,7 @@
                     </w:rPr>
                   </w:pPr>
                   <w:bookmarkStart w:id="39" w:name="_Ref6657409"/>
-                  <w:bookmarkStart w:id="40" w:name="_Toc6842620"/>
+                  <w:bookmarkStart w:id="40" w:name="_Toc6845835"/>
                   <w:r>
                     <w:t xml:space="preserve">Figure </w:t>
                   </w:r>
@@ -14751,7 +15117,6 @@
                   <w:r>
                     <w:t>lifecycle</w:t>
                   </w:r>
-                  <w:bookmarkEnd w:id="40"/>
                   <w:proofErr w:type="gramEnd"/>
                   <w:r>
                     <w:br/>
@@ -14763,26 +15128,13 @@
                         <w:rStyle w:val="Internetverknpfung"/>
                         <w:lang w:val="en-US"/>
                       </w:rPr>
-                      <w:t>https://developer.android.com/guide/components/activitie</w:t>
-                    </w:r>
-                    <w:r>
-                      <w:rPr>
-                        <w:rStyle w:val="Internetverknpfung"/>
-                        <w:lang w:val="en-US"/>
-                      </w:rPr>
-                      <w:t>s</w:t>
-                    </w:r>
-                    <w:r>
-                      <w:rPr>
-                        <w:rStyle w:val="Internetverknpfung"/>
-                        <w:lang w:val="en-US"/>
-                      </w:rPr>
-                      <w:t>/activity-lifecycle</w:t>
+                      <w:t>https://developer.android.com/guide/components/activities/activity-lifecycle</w:t>
                     </w:r>
                   </w:hyperlink>
                   <w:r>
                     <w:t>)</w:t>
                   </w:r>
+                  <w:bookmarkEnd w:id="40"/>
                 </w:p>
               </w:txbxContent>
             </v:textbox>
@@ -14963,7 +15315,7 @@
       <w:pPr>
         <w:pStyle w:val="Heading2"/>
       </w:pPr>
-      <w:bookmarkStart w:id="41" w:name="_Toc6842584"/>
+      <w:bookmarkStart w:id="41" w:name="_Toc6845866"/>
       <w:r>
         <w:t>Android Layout Definitions</w:t>
       </w:r>
@@ -15105,7 +15457,7 @@
           </wp:anchor>
         </w:drawing>
       </w:r>
-      <w:bookmarkStart w:id="42" w:name="_Toc6842585"/>
+      <w:bookmarkStart w:id="42" w:name="_Toc6845867"/>
       <w:r>
         <w:t>Graphical User Interface</w:t>
       </w:r>
@@ -15143,7 +15495,7 @@
         <w:pStyle w:val="Heading2"/>
       </w:pPr>
       <w:bookmarkStart w:id="43" w:name="_Ref6658280"/>
-      <w:bookmarkStart w:id="44" w:name="_Toc6842586"/>
+      <w:bookmarkStart w:id="44" w:name="_Toc6845868"/>
       <w:r>
         <w:t>Mock-up</w:t>
       </w:r>
@@ -15290,7 +15642,7 @@
                     </w:rPr>
                   </w:pPr>
                   <w:bookmarkStart w:id="45" w:name="_Ref6657942"/>
-                  <w:bookmarkStart w:id="46" w:name="_Toc6842622"/>
+                  <w:bookmarkStart w:id="46" w:name="_Toc6845837"/>
                   <w:r>
                     <w:t xml:space="preserve">Figure </w:t>
                   </w:r>
@@ -15980,7 +16332,7 @@
         </w:rPr>
       </w:pPr>
       <w:bookmarkStart w:id="47" w:name="_Ref6658002"/>
-      <w:bookmarkStart w:id="48" w:name="_Toc6842621"/>
+      <w:bookmarkStart w:id="48" w:name="_Toc6845836"/>
       <w:r>
         <w:t xml:space="preserve">Figure </w:t>
       </w:r>
@@ -16002,7 +16354,7 @@
       <w:pPr>
         <w:pStyle w:val="Heading2"/>
       </w:pPr>
-      <w:bookmarkStart w:id="49" w:name="_Toc6842587"/>
+      <w:bookmarkStart w:id="49" w:name="_Toc6845869"/>
       <w:r>
         <w:t>Final Result</w:t>
       </w:r>
@@ -16363,7 +16715,7 @@
                           </w:rPr>
                         </w:pPr>
                         <w:bookmarkStart w:id="50" w:name="_Ref6658177"/>
-                        <w:bookmarkStart w:id="51" w:name="_Toc6842623"/>
+                        <w:bookmarkStart w:id="51" w:name="_Toc6845838"/>
                         <w:r>
                           <w:t xml:space="preserve">Figure </w:t>
                         </w:r>
@@ -16478,7 +16830,7 @@
                           </w:rPr>
                         </w:pPr>
                         <w:bookmarkStart w:id="52" w:name="_Ref6658192"/>
-                        <w:bookmarkStart w:id="53" w:name="_Toc6842624"/>
+                        <w:bookmarkStart w:id="53" w:name="_Toc6845839"/>
                         <w:r>
                           <w:t xml:space="preserve">Figure </w:t>
                         </w:r>
@@ -16594,7 +16946,7 @@
                           </w:rPr>
                         </w:pPr>
                         <w:bookmarkStart w:id="54" w:name="_Ref6658207"/>
-                        <w:bookmarkStart w:id="55" w:name="_Toc6842625"/>
+                        <w:bookmarkStart w:id="55" w:name="_Toc6845840"/>
                         <w:r>
                           <w:t xml:space="preserve">Figure </w:t>
                         </w:r>
@@ -16724,7 +17076,7 @@
       <w:pPr>
         <w:pStyle w:val="Heading1"/>
       </w:pPr>
-      <w:bookmarkStart w:id="56" w:name="_Toc6842588"/>
+      <w:bookmarkStart w:id="56" w:name="_Toc6845870"/>
       <w:r>
         <w:lastRenderedPageBreak/>
         <w:t>Operating Principle</w:t>
@@ -16853,7 +17205,7 @@
                   </w:pPr>
                   <w:bookmarkStart w:id="57" w:name="_Ref6658473"/>
                   <w:bookmarkStart w:id="58" w:name="_Ref6658466"/>
-                  <w:bookmarkStart w:id="59" w:name="_Toc6842626"/>
+                  <w:bookmarkStart w:id="59" w:name="_Toc6845841"/>
                   <w:r>
                     <w:t xml:space="preserve">Figure </w:t>
                   </w:r>
@@ -17322,7 +17674,7 @@
             <v:path o:extrusionok="f" gradientshapeok="t" o:connecttype="rect"/>
             <o:lock v:ext="edit" aspectratio="t"/>
           </v:shapetype>
-          <v:shape id="_x0000_i1026" type="#_x0000_t75" style="width:469.65pt;height:200.95pt">
+          <v:shape id="_x0000_i1026" type="#_x0000_t75" style="width:469.7pt;height:201.15pt">
             <v:imagedata r:id="rId44" o:title="flowdiagram_ripeness_detection_v2"/>
           </v:shape>
         </w:pict>
@@ -17337,7 +17689,7 @@
         </w:rPr>
       </w:pPr>
       <w:bookmarkStart w:id="60" w:name="_Ref6658499"/>
-      <w:bookmarkStart w:id="61" w:name="_Toc6842627"/>
+      <w:bookmarkStart w:id="61" w:name="_Toc6845842"/>
       <w:r>
         <w:t xml:space="preserve">Figure </w:t>
       </w:r>
@@ -17393,7 +17745,7 @@
       <w:pPr>
         <w:pStyle w:val="Heading1"/>
       </w:pPr>
-      <w:bookmarkStart w:id="62" w:name="_Toc6842589"/>
+      <w:bookmarkStart w:id="62" w:name="_Toc6845871"/>
       <w:r>
         <w:lastRenderedPageBreak/>
         <w:t>Conclusion</w:t>
@@ -17401,166 +17753,188 @@
       <w:bookmarkEnd w:id="14"/>
       <w:bookmarkEnd w:id="62"/>
     </w:p>
-    <w:p>
-      <w:pPr>
-        <w:jc w:val="both"/>
-        <w:rPr>
-          <w:shd w:val="clear" w:color="auto" w:fill="FFFFFF"/>
-        </w:rPr>
-      </w:pPr>
-      <w:r>
-        <w:rPr>
-          <w:shd w:val="clear" w:color="auto" w:fill="FFFFFF"/>
-        </w:rPr>
-        <w:t>Possible content</w:t>
-      </w:r>
-      <w:r>
-        <w:rPr>
-          <w:shd w:val="clear" w:color="auto" w:fill="FFFFFF"/>
-        </w:rPr>
-        <w:t xml:space="preserve"> / idea</w:t>
-      </w:r>
-      <w:r>
-        <w:rPr>
-          <w:shd w:val="clear" w:color="auto" w:fill="FFFFFF"/>
-        </w:rPr>
-        <w:t>s</w:t>
-      </w:r>
-      <w:r>
-        <w:rPr>
-          <w:shd w:val="clear" w:color="auto" w:fill="FFFFFF"/>
-        </w:rPr>
-        <w:t>:</w:t>
-      </w:r>
-    </w:p>
-    <w:p>
-      <w:pPr>
-        <w:pStyle w:val="ListParagraph"/>
-        <w:numPr>
-          <w:ilvl w:val="0"/>
-          <w:numId w:val="43"/>
-        </w:numPr>
-        <w:jc w:val="both"/>
-      </w:pPr>
-      <w:r>
-        <w:t>Expected results vs. actual</w:t>
-      </w:r>
-    </w:p>
-    <w:p>
-      <w:pPr>
-        <w:pStyle w:val="ListParagraph"/>
-        <w:numPr>
-          <w:ilvl w:val="0"/>
-          <w:numId w:val="43"/>
-        </w:numPr>
-        <w:jc w:val="both"/>
-      </w:pPr>
-      <w:r>
-        <w:t>Prediction accuracy</w:t>
-      </w:r>
-    </w:p>
-    <w:p>
-      <w:pPr>
-        <w:pStyle w:val="ListParagraph"/>
-        <w:numPr>
-          <w:ilvl w:val="0"/>
-          <w:numId w:val="43"/>
-        </w:numPr>
-        <w:jc w:val="both"/>
-      </w:pPr>
-      <w:r>
-        <w:t>Chosen methodology</w:t>
-      </w:r>
-    </w:p>
-    <w:p>
-      <w:pPr>
-        <w:pStyle w:val="ListParagraph"/>
-        <w:numPr>
-          <w:ilvl w:val="0"/>
-          <w:numId w:val="43"/>
-        </w:numPr>
-        <w:jc w:val="both"/>
-      </w:pPr>
-      <w:r>
-        <w:t>Computer vision vs. manual / instrumental</w:t>
-      </w:r>
-    </w:p>
-    <w:p>
-      <w:pPr>
-        <w:pStyle w:val="ListParagraph"/>
-        <w:numPr>
-          <w:ilvl w:val="0"/>
-          <w:numId w:val="43"/>
-        </w:numPr>
-        <w:jc w:val="both"/>
-      </w:pPr>
-      <w:r>
-        <w:t>Possible extensions / improvements</w:t>
-      </w:r>
-    </w:p>
-    <w:p>
-      <w:pPr>
-        <w:pStyle w:val="ListParagraph"/>
-        <w:numPr>
-          <w:ilvl w:val="0"/>
-          <w:numId w:val="43"/>
-        </w:numPr>
-        <w:jc w:val="both"/>
-      </w:pPr>
-      <w:r>
-        <w:t>O</w:t>
-      </w:r>
-      <w:r>
-        <w:t xml:space="preserve">utlook </w:t>
-      </w:r>
-    </w:p>
-    <w:p>
-      <w:pPr>
-        <w:jc w:val="both"/>
-      </w:pPr>
-    </w:p>
-    <w:p>
-      <w:pPr>
-        <w:rPr>
-          <w:lang w:val="de-DE"/>
-        </w:rPr>
-      </w:pPr>
-      <w:r>
-        <w:rPr>
-          <w:b/>
-          <w:lang w:val="de-DE"/>
-        </w:rPr>
-        <w:t>TODO1</w:t>
-      </w:r>
-      <w:r>
-        <w:rPr>
-          <w:lang w:val="de-DE"/>
-        </w:rPr>
-        <w:t>: Begründung warum kein “einfaches” Colour-Filter verwendet; warum keine vorgeschobene Bilderkennung via Computer Vision =&gt; Grund: Zusammenführung von Shape / Size und Farberken</w:t>
-      </w:r>
-      <w:r>
-        <w:rPr>
-          <w:lang w:val="de-DE"/>
-        </w:rPr>
-        <w:t>nung in einem Model / einer App</w:t>
-      </w:r>
-    </w:p>
-    <w:p>
-      <w:r>
-        <w:t>No know-how necessary in digital signal processing etc.</w:t>
-      </w:r>
-    </w:p>
-    <w:p>
-      <w:pPr>
-        <w:jc w:val="both"/>
-      </w:pPr>
-    </w:p>
-    <w:p>
-      <w:pPr>
-        <w:jc w:val="both"/>
-      </w:pPr>
-      <w:r>
-        <w:t>Outlook:</w:t>
+    <w:p/>
+    <w:p>
+      <w:r>
+        <w:t xml:space="preserve">The original expectations of the resulting classifier application were </w:t>
+      </w:r>
+      <w:r>
+        <w:t xml:space="preserve">definitely met, and actually </w:t>
+      </w:r>
+      <w:r>
+        <w:t>ou</w:t>
+      </w:r>
+      <w:r>
+        <w:t>tperformed in a specific aspect</w:t>
+      </w:r>
+      <w:r>
+        <w:t>.</w:t>
+      </w:r>
+    </w:p>
+    <w:p/>
+    <w:p>
+      <w:r>
+        <w:t>Expectations ranged somewhere between “may work somewhat correctly” and “could actually work quite well”, which it then actually did: classification</w:t>
+      </w:r>
+      <w:r>
+        <w:t xml:space="preserve"> accuracy</w:t>
+      </w:r>
+      <w:r>
+        <w:t xml:space="preserve"> (detecting the right ripening phase) with photographs of bananas as well as with real world recordings of bananas produced by the </w:t>
+      </w:r>
+      <w:proofErr w:type="spellStart"/>
+      <w:r>
+        <w:t>smartphone</w:t>
+      </w:r>
+      <w:proofErr w:type="spellEnd"/>
+      <w:r>
+        <w:t xml:space="preserve"> camera was nearly perfect</w:t>
+      </w:r>
+      <w:r>
+        <w:t>.</w:t>
+      </w:r>
+      <w:r>
+        <w:t xml:space="preserve"> The probabilities given to the distinct classifications usually lay between 90% and 100%.</w:t>
+      </w:r>
+    </w:p>
+    <w:p/>
+    <w:p>
+      <w:r>
+        <w:t xml:space="preserve">Most noticeably the background of the image (everything around the actual banana to </w:t>
+      </w:r>
+      <w:proofErr w:type="spellStart"/>
+      <w:r>
+        <w:t>classifiy</w:t>
+      </w:r>
+      <w:proofErr w:type="spellEnd"/>
+      <w:r>
+        <w:t xml:space="preserve">) did not noticeably affect the classification, which is very beneficial for the initial use-case: identifying banana </w:t>
+      </w:r>
+      <w:proofErr w:type="gramStart"/>
+      <w:r>
+        <w:t>ripe</w:t>
+      </w:r>
+      <w:r>
+        <w:t>ness(</w:t>
+      </w:r>
+      <w:proofErr w:type="spellStart"/>
+      <w:proofErr w:type="gramEnd"/>
+      <w:r>
+        <w:t>es</w:t>
+      </w:r>
+      <w:proofErr w:type="spellEnd"/>
+      <w:r>
+        <w:t xml:space="preserve">) while grocery shopping, where the background </w:t>
+      </w:r>
+      <w:r>
+        <w:t xml:space="preserve">can </w:t>
+      </w:r>
+      <w:r>
+        <w:t>naturally differ greatly in every image.</w:t>
+      </w:r>
+    </w:p>
+    <w:p/>
+    <w:p>
+      <w:r>
+        <w:t>The actual colour of the banana turned out to be the most prevalent factor for the classifier to analyse the given images.</w:t>
+      </w:r>
+      <w:r>
+        <w:t xml:space="preserve"> This prevalence and t</w:t>
+      </w:r>
+      <w:r>
+        <w:t>he</w:t>
+      </w:r>
+      <w:r>
+        <w:t xml:space="preserve"> issue that the</w:t>
+      </w:r>
+      <w:r>
+        <w:t xml:space="preserve"> ambient lighting of the image to analyse can, from time to time, significantly alter the recorded image colour information</w:t>
+      </w:r>
+      <w:r>
+        <w:t>, lead to false classifications, which still is a problem to be solved in the future.</w:t>
+      </w:r>
+    </w:p>
+    <w:p/>
+    <w:p>
+      <w:r>
+        <w:t xml:space="preserve">The chosen methodology, machine learning, proved to </w:t>
+      </w:r>
+      <w:r>
+        <w:t xml:space="preserve">have some major advantages of the previously considered Computer Vision approach with object detection and </w:t>
+      </w:r>
+      <w:r>
+        <w:t>colour filtering</w:t>
+      </w:r>
+      <w:r>
+        <w:t>.</w:t>
+      </w:r>
+      <w:r>
+        <w:br/>
+      </w:r>
+      <w:r>
+        <w:t xml:space="preserve">It was convenient to implement. </w:t>
+      </w:r>
+      <w:r>
+        <w:t xml:space="preserve">Shape, size and colour detection could be integrated into a single process, as the neural network trained to distinguish ripeness stages basically calculated all those criteria simultaneously in one </w:t>
+      </w:r>
+      <w:r>
+        <w:t>model</w:t>
+      </w:r>
+      <w:r>
+        <w:t>.</w:t>
+      </w:r>
+      <w:r>
+        <w:br/>
+      </w:r>
+      <w:r>
+        <w:t>A</w:t>
+      </w:r>
+      <w:r>
+        <w:t>ddition</w:t>
+      </w:r>
+      <w:r>
+        <w:t>ally</w:t>
+      </w:r>
+      <w:r>
+        <w:t>, no in-depth knowledge on digital signal/image processing wa</w:t>
+      </w:r>
+      <w:r>
+        <w:t>s necess</w:t>
+      </w:r>
+      <w:r>
+        <w:t>ary.</w:t>
+      </w:r>
+    </w:p>
+    <w:p/>
+    <w:p>
+      <w:r>
+        <w:t>In the end, the workshop concluded in a successfully functioning prototype.</w:t>
+      </w:r>
+    </w:p>
+    <w:p/>
+    <w:p/>
+    <w:p>
+      <w:pPr>
+        <w:pStyle w:val="Heading2"/>
+      </w:pPr>
+      <w:bookmarkStart w:id="63" w:name="_Toc6845872"/>
+      <w:r>
+        <w:t>Outlook</w:t>
+      </w:r>
+      <w:bookmarkEnd w:id="63"/>
+    </w:p>
+    <w:p>
+      <w:r>
+        <w:t>S</w:t>
+      </w:r>
+      <w:r>
+        <w:t xml:space="preserve">everal improvements and additional features </w:t>
+      </w:r>
+      <w:r>
+        <w:t>may</w:t>
+      </w:r>
+      <w:r>
+        <w:t xml:space="preserve"> be considered for the application:</w:t>
       </w:r>
     </w:p>
     <w:p>
@@ -17570,24 +17944,15 @@
           <w:ilvl w:val="0"/>
           <w:numId w:val="44"/>
         </w:numPr>
-        <w:jc w:val="both"/>
-      </w:pPr>
-      <w:r>
-        <w:t xml:space="preserve">give preferences on ripeness </w:t>
-      </w:r>
-      <w:r>
-        <w:sym w:font="Wingdings" w:char="F0E0"/>
-      </w:r>
-      <w:r>
-        <w:t xml:space="preserve"> “</w:t>
-      </w:r>
-      <w:proofErr w:type="spellStart"/>
-      <w:r>
-        <w:t>eadible</w:t>
-      </w:r>
-      <w:proofErr w:type="spellEnd"/>
-      <w:r>
-        <w:t>” status</w:t>
+      </w:pPr>
+      <w:r>
+        <w:t>g</w:t>
+      </w:r>
+      <w:r>
+        <w:t xml:space="preserve">ive the option to enter a preferred </w:t>
+      </w:r>
+      <w:r>
+        <w:t>degree of ripeness to buy/eat</w:t>
       </w:r>
     </w:p>
     <w:p>
@@ -17597,10 +17962,15 @@
           <w:ilvl w:val="0"/>
           <w:numId w:val="44"/>
         </w:numPr>
-        <w:jc w:val="both"/>
-      </w:pPr>
-      <w:r>
-        <w:t>give prediction on storage life</w:t>
+      </w:pPr>
+      <w:r>
+        <w:t>make a</w:t>
+      </w:r>
+      <w:r>
+        <w:t xml:space="preserve"> prediction on storage life</w:t>
+      </w:r>
+      <w:r>
+        <w:t xml:space="preserve"> of the banana analysed</w:t>
       </w:r>
     </w:p>
     <w:p>
@@ -17610,15 +17980,17 @@
           <w:ilvl w:val="0"/>
           <w:numId w:val="44"/>
         </w:numPr>
-        <w:jc w:val="both"/>
-      </w:pPr>
-      <w:proofErr w:type="gramStart"/>
-      <w:r>
-        <w:t>give</w:t>
-      </w:r>
-      <w:proofErr w:type="gramEnd"/>
-      <w:r>
-        <w:t xml:space="preserve"> suggestions on banana usage (cook, eat, etc.)</w:t>
+      </w:pPr>
+      <w:r>
+        <w:t xml:space="preserve">give suggestions on usage of the banana based on its current ripeness – e.g. </w:t>
+      </w:r>
+      <w:proofErr w:type="spellStart"/>
+      <w:r>
+        <w:t>wether</w:t>
+      </w:r>
+      <w:proofErr w:type="spellEnd"/>
+      <w:r>
+        <w:t xml:space="preserve"> to best cook, mix or directly eat it</w:t>
       </w:r>
     </w:p>
     <w:p>
@@ -17628,85 +18000,26 @@
           <w:ilvl w:val="0"/>
           <w:numId w:val="44"/>
         </w:numPr>
-        <w:jc w:val="both"/>
-      </w:pPr>
-      <w:proofErr w:type="gramStart"/>
-      <w:r>
-        <w:t>maybe</w:t>
-      </w:r>
-      <w:proofErr w:type="gramEnd"/>
-      <w:r>
-        <w:t xml:space="preserve"> add other fruit (apples, etc.)</w:t>
-      </w:r>
-    </w:p>
-    <w:p/>
-    <w:p>
-      <w:pPr>
         <w:rPr>
           <w:lang w:val="de-DE"/>
         </w:rPr>
       </w:pPr>
       <w:r>
-        <w:rPr>
-          <w:b/>
+        <w:t xml:space="preserve">add other fruit </w:t>
+      </w:r>
+      <w:r>
+        <w:t>or vegetables to the classifier to broaden the field of application</w:t>
+      </w:r>
+    </w:p>
+    <w:p>
+      <w:pPr>
+        <w:rPr>
           <w:lang w:val="de-DE"/>
         </w:rPr>
-        <w:t>TODO3</w:t>
-      </w:r>
-      <w:r>
-        <w:rPr>
-          <w:lang w:val="de-DE"/>
-        </w:rPr>
-        <w:t>: aus dem aktuellen Reifegrad Empfehlungen ableiten für:</w:t>
-      </w:r>
-    </w:p>
-    <w:p>
-      <w:pPr>
-        <w:pStyle w:val="ListParagraph"/>
-        <w:numPr>
-          <w:ilvl w:val="0"/>
-          <w:numId w:val="36"/>
-        </w:numPr>
-        <w:rPr>
-          <w:lang w:val="de-DE"/>
-        </w:rPr>
-      </w:pPr>
-      <w:r>
-        <w:rPr>
-          <w:lang w:val="de-DE"/>
-        </w:rPr>
-        <w:t xml:space="preserve">die weitere geeignete Verwendung bzw. Verarbeitung (z.B. Verkochen, Drink / Mixer, direkter Verzehr) sowie </w:t>
-      </w:r>
-    </w:p>
-    <w:p>
-      <w:pPr>
-        <w:pStyle w:val="ListParagraph"/>
-        <w:numPr>
-          <w:ilvl w:val="0"/>
-          <w:numId w:val="36"/>
-        </w:numPr>
-        <w:rPr>
-          <w:lang w:val="de-DE"/>
-        </w:rPr>
-      </w:pPr>
-      <w:r>
-        <w:rPr>
-          <w:lang w:val="de-DE"/>
-        </w:rPr>
-        <w:t>zur voraussichtlichen weiteren Haltbarkeit (i.S.v. „MHD“)</w:t>
-      </w:r>
-    </w:p>
-    <w:p>
-      <w:pPr>
-        <w:jc w:val="both"/>
-        <w:rPr>
-          <w:lang w:val="de-DE"/>
-        </w:rPr>
-      </w:pPr>
-    </w:p>
-    <w:p>
-      <w:pPr>
-        <w:jc w:val="both"/>
+      </w:pPr>
+    </w:p>
+    <w:p>
+      <w:pPr>
         <w:rPr>
           <w:lang w:val="de-DE"/>
         </w:rPr>
@@ -17736,7 +18049,13 @@
     </w:p>
     <w:p>
       <w:r>
-        <w:t xml:space="preserve">The following example pictures can also be found on Team D’s fork of </w:t>
+        <w:t xml:space="preserve">The following example </w:t>
+      </w:r>
+      <w:r>
+        <w:t xml:space="preserve">testing </w:t>
+      </w:r>
+      <w:r>
+        <w:t xml:space="preserve">pictures can also be found on Team D’s fork of </w:t>
       </w:r>
       <w:proofErr w:type="spellStart"/>
       <w:r>
@@ -17842,10 +18161,8 @@
     </w:p>
     <w:p>
       <w:pPr>
+        <w:keepNext/>
         <w:jc w:val="both"/>
-        <w:rPr>
-          <w:shd w:val="clear" w:color="auto" w:fill="FFFFFF"/>
-        </w:rPr>
       </w:pPr>
       <w:r>
         <w:rPr>
@@ -17902,11 +18219,28 @@
     </w:p>
     <w:p>
       <w:pPr>
+        <w:pStyle w:val="Caption"/>
         <w:jc w:val="both"/>
         <w:rPr>
           <w:shd w:val="clear" w:color="auto" w:fill="FFFFFF"/>
         </w:rPr>
       </w:pPr>
+      <w:bookmarkStart w:id="64" w:name="_Toc6845843"/>
+      <w:r>
+        <w:t xml:space="preserve">Figure </w:t>
+      </w:r>
+      <w:fldSimple w:instr=" SEQ Figure \* ARABIC ">
+        <w:r>
+          <w:rPr>
+            <w:noProof/>
+          </w:rPr>
+          <w:t>20</w:t>
+        </w:r>
+      </w:fldSimple>
+      <w:r>
+        <w:t>: classifier testing image (1)</w:t>
+      </w:r>
+      <w:bookmarkEnd w:id="64"/>
     </w:p>
     <w:p>
       <w:pPr>
@@ -17934,6 +18268,14 @@
     </w:p>
     <w:p>
       <w:pPr>
+        <w:jc w:val="both"/>
+        <w:rPr>
+          <w:shd w:val="clear" w:color="auto" w:fill="FFFFFF"/>
+        </w:rPr>
+      </w:pPr>
+    </w:p>
+    <w:p>
+      <w:pPr>
         <w:rPr>
           <w:noProof/>
           <w:shd w:val="clear" w:color="auto" w:fill="FFFFFF"/>
@@ -17960,11 +18302,7 @@
     </w:p>
     <w:p>
       <w:pPr>
-        <w:rPr>
-          <w:noProof/>
-          <w:shd w:val="clear" w:color="auto" w:fill="FFFFFF"/>
-          <w:lang w:eastAsia="en-GB"/>
-        </w:rPr>
+        <w:keepNext/>
       </w:pPr>
       <w:r>
         <w:rPr>
@@ -18021,12 +18359,32 @@
     </w:p>
     <w:p>
       <w:pPr>
+        <w:pStyle w:val="Caption"/>
         <w:rPr>
           <w:noProof/>
           <w:shd w:val="clear" w:color="auto" w:fill="FFFFFF"/>
           <w:lang w:eastAsia="en-GB"/>
         </w:rPr>
       </w:pPr>
+      <w:bookmarkStart w:id="65" w:name="_Toc6845844"/>
+      <w:r>
+        <w:t xml:space="preserve">Figure </w:t>
+      </w:r>
+      <w:fldSimple w:instr=" SEQ Figure \* ARABIC ">
+        <w:r>
+          <w:rPr>
+            <w:noProof/>
+          </w:rPr>
+          <w:t>21</w:t>
+        </w:r>
+      </w:fldSimple>
+      <w:r>
+        <w:t>: classifier testing image (2</w:t>
+      </w:r>
+      <w:r>
+        <w:t>)</w:t>
+      </w:r>
+      <w:bookmarkEnd w:id="65"/>
     </w:p>
     <w:p>
       <w:pPr>
@@ -18063,14 +18421,15 @@
           <w:lang w:eastAsia="en-GB"/>
         </w:rPr>
       </w:pPr>
-      <w:r>
+    </w:p>
+    <w:p>
+      <w:pPr>
         <w:rPr>
           <w:noProof/>
           <w:shd w:val="clear" w:color="auto" w:fill="FFFFFF"/>
           <w:lang w:eastAsia="en-GB"/>
         </w:rPr>
-        <w:br w:type="page"/>
-      </w:r>
+      </w:pPr>
     </w:p>
     <w:p>
       <w:pPr>
@@ -18137,20 +18496,16 @@
     </w:p>
     <w:p>
       <w:pPr>
+        <w:keepNext/>
+      </w:pPr>
+      <w:r>
         <w:rPr>
           <w:noProof/>
           <w:shd w:val="clear" w:color="auto" w:fill="FFFFFF"/>
           <w:lang w:eastAsia="en-GB"/>
         </w:rPr>
-      </w:pPr>
-      <w:r>
-        <w:rPr>
-          <w:noProof/>
-          <w:shd w:val="clear" w:color="auto" w:fill="FFFFFF"/>
-          <w:lang w:eastAsia="en-GB"/>
-        </w:rPr>
         <w:pict>
-          <v:shape id="_x0000_i1027" type="#_x0000_t75" style="width:448.75pt;height:356.65pt">
+          <v:shape id="_x0000_i1027" type="#_x0000_t75" style="width:449.15pt;height:356.55pt">
             <v:imagedata r:id="rId47" o:title="banana_6"/>
           </v:shape>
         </w:pict>
@@ -18158,12 +18513,32 @@
     </w:p>
     <w:p>
       <w:pPr>
+        <w:pStyle w:val="Caption"/>
         <w:rPr>
           <w:noProof/>
           <w:shd w:val="clear" w:color="auto" w:fill="FFFFFF"/>
           <w:lang w:eastAsia="en-GB"/>
         </w:rPr>
       </w:pPr>
+      <w:bookmarkStart w:id="66" w:name="_Toc6845845"/>
+      <w:r>
+        <w:t xml:space="preserve">Figure </w:t>
+      </w:r>
+      <w:fldSimple w:instr=" SEQ Figure \* ARABIC ">
+        <w:r>
+          <w:rPr>
+            <w:noProof/>
+          </w:rPr>
+          <w:t>22</w:t>
+        </w:r>
+      </w:fldSimple>
+      <w:r>
+        <w:t>: classifier testing image (3</w:t>
+      </w:r>
+      <w:r>
+        <w:t>)</w:t>
+      </w:r>
+      <w:bookmarkEnd w:id="66"/>
     </w:p>
     <w:p>
       <w:pPr>
@@ -18209,12 +18584,21 @@
           <w:lang w:eastAsia="en-GB"/>
         </w:rPr>
       </w:pPr>
-      <w:r>
+    </w:p>
+    <w:p>
+      <w:pPr>
         <w:rPr>
           <w:noProof/>
           <w:shd w:val="clear" w:color="auto" w:fill="FFFFFF"/>
           <w:lang w:eastAsia="en-GB"/>
         </w:rPr>
+      </w:pPr>
+      <w:r>
+        <w:rPr>
+          <w:noProof/>
+          <w:shd w:val="clear" w:color="auto" w:fill="FFFFFF"/>
+          <w:lang w:eastAsia="en-GB"/>
+        </w:rPr>
         <w:br w:type="page"/>
       </w:r>
     </w:p>
@@ -18283,24 +18667,49 @@
     </w:p>
     <w:p>
       <w:pPr>
+        <w:keepNext/>
+      </w:pPr>
+      <w:r>
         <w:rPr>
           <w:noProof/>
           <w:shd w:val="clear" w:color="auto" w:fill="FFFFFF"/>
           <w:lang w:eastAsia="en-GB"/>
         </w:rPr>
-      </w:pPr>
-      <w:r>
-        <w:rPr>
-          <w:noProof/>
-          <w:shd w:val="clear" w:color="auto" w:fill="FFFFFF"/>
-          <w:lang w:eastAsia="en-GB"/>
-        </w:rPr>
         <w:pict>
-          <v:shape id="_x0000_i1028" type="#_x0000_t75" style="width:504.85pt;height:336.55pt">
+          <v:shape id="_x0000_i1028" type="#_x0000_t75" style="width:505.15pt;height:336pt">
             <v:imagedata r:id="rId48" o:title="banana_3"/>
           </v:shape>
         </w:pict>
       </w:r>
+    </w:p>
+    <w:p>
+      <w:pPr>
+        <w:pStyle w:val="Caption"/>
+        <w:rPr>
+          <w:noProof/>
+          <w:shd w:val="clear" w:color="auto" w:fill="FFFFFF"/>
+          <w:lang w:eastAsia="en-GB"/>
+        </w:rPr>
+      </w:pPr>
+      <w:bookmarkStart w:id="67" w:name="_Toc6845846"/>
+      <w:r>
+        <w:t xml:space="preserve">Figure </w:t>
+      </w:r>
+      <w:fldSimple w:instr=" SEQ Figure \* ARABIC ">
+        <w:r>
+          <w:rPr>
+            <w:noProof/>
+          </w:rPr>
+          <w:t>23</w:t>
+        </w:r>
+      </w:fldSimple>
+      <w:r>
+        <w:t>: classifier testing image (4</w:t>
+      </w:r>
+      <w:r>
+        <w:t>)</w:t>
+      </w:r>
+      <w:bookmarkEnd w:id="67"/>
     </w:p>
     <w:p>
       <w:pPr>
@@ -25190,7 +25599,7 @@
         <c:manualLayout>
           <c:xMode val="edge"/>
           <c:yMode val="edge"/>
-          <c:x val="0.34895002958092769"/>
+          <c:x val="0.3489500295809278"/>
           <c:y val="3.1697386231586785E-2"/>
         </c:manualLayout>
       </c:layout>
@@ -25227,7 +25636,7 @@
               <c:layout>
                 <c:manualLayout>
                   <c:x val="6.6145833333333334E-3"/>
-                  <c:y val="3.5277777777778199E-2"/>
+                  <c:y val="3.5277777777778227E-2"/>
                 </c:manualLayout>
               </c:layout>
               <c:tx>
@@ -25254,7 +25663,7 @@
               <c:idx val="10"/>
               <c:layout>
                 <c:manualLayout>
-                  <c:x val="2.2048611111109692E-3"/>
+                  <c:x val="2.2048611111109701E-3"/>
                   <c:y val="1.9598765432098767E-2"/>
                 </c:manualLayout>
               </c:layout>
@@ -25387,11 +25796,11 @@
           </c:extLst>
         </c:ser>
         <c:marker val="1"/>
-        <c:axId val="43555840"/>
-        <c:axId val="44303488"/>
+        <c:axId val="214910464"/>
+        <c:axId val="214912384"/>
       </c:lineChart>
       <c:catAx>
-        <c:axId val="43555840"/>
+        <c:axId val="214910464"/>
         <c:scaling>
           <c:orientation val="minMax"/>
         </c:scaling>
@@ -25496,14 +25905,14 @@
             <a:endParaRPr lang="en-US"/>
           </a:p>
         </c:txPr>
-        <c:crossAx val="44303488"/>
+        <c:crossAx val="214912384"/>
         <c:crosses val="autoZero"/>
         <c:auto val="1"/>
         <c:lblAlgn val="ctr"/>
         <c:lblOffset val="100"/>
       </c:catAx>
       <c:valAx>
-        <c:axId val="44303488"/>
+        <c:axId val="214912384"/>
         <c:scaling>
           <c:orientation val="minMax"/>
         </c:scaling>
@@ -25598,7 +26007,7 @@
             <a:endParaRPr lang="en-US"/>
           </a:p>
         </c:txPr>
-        <c:crossAx val="43555840"/>
+        <c:crossAx val="214910464"/>
         <c:crosses val="autoZero"/>
         <c:crossBetween val="between"/>
       </c:valAx>
@@ -25935,7 +26344,7 @@
 </file>
 
 <file path=customXml/itemProps1.xml><?xml version="1.0" encoding="utf-8"?>
-<ds:datastoreItem xmlns:ds="http://schemas.openxmlformats.org/officeDocument/2006/customXml" ds:itemID="{979F91B9-C5E5-4089-AF70-77BD9CF82600}">
+<ds:datastoreItem xmlns:ds="http://schemas.openxmlformats.org/officeDocument/2006/customXml" ds:itemID="{C952E00E-C9D6-4EBB-99CF-9CE5DC34C465}">
   <ds:schemaRefs>
     <ds:schemaRef ds:uri="http://schemas.openxmlformats.org/officeDocument/2006/bibliography"/>
   </ds:schemaRefs>

</xml_diff>